<commit_message>
>Registrar adquisicion e inventarios (falta dal inventario hard y soft y los store)
</commit_message>
<xml_diff>
--- a/Anotaciones/Sistema Artec.docx
+++ b/Anotaciones/Sistema Artec.docx
@@ -243,337 +243,501 @@
         </w:rPr>
         <w:t>eflection</w:t>
       </w:r>
+    </w:p>
+    <w:p>
+      <w:pPr>
+        <w:pStyle w:val="Sinespaciado"/>
+        <w:numPr>
+          <w:ilvl w:val="0"/>
+          <w:numId w:val="1"/>
+        </w:numPr>
+        <w:outlineLvl w:val="0"/>
+        <w:rPr>
+          <w:rFonts w:ascii="Arial" w:hAnsi="Arial" w:cs="Arial"/>
+          <w:sz w:val="24"/>
+          <w:szCs w:val="24"/>
+        </w:rPr>
+      </w:pPr>
+      <w:r>
+        <w:rPr>
+          <w:rFonts w:ascii="Arial" w:hAnsi="Arial" w:cs="Arial"/>
+          <w:sz w:val="24"/>
+          <w:szCs w:val="24"/>
+        </w:rPr>
+        <w:t xml:space="preserve">Servicios: </w:t>
+      </w:r>
+    </w:p>
+    <w:p>
+      <w:pPr>
+        <w:pStyle w:val="Sinespaciado"/>
+        <w:numPr>
+          <w:ilvl w:val="1"/>
+          <w:numId w:val="1"/>
+        </w:numPr>
+        <w:outlineLvl w:val="0"/>
+        <w:rPr>
+          <w:rFonts w:ascii="Arial" w:hAnsi="Arial" w:cs="Arial"/>
+          <w:sz w:val="24"/>
+          <w:szCs w:val="24"/>
+        </w:rPr>
+      </w:pPr>
+      <w:r>
+        <w:rPr>
+          <w:rFonts w:ascii="Arial" w:hAnsi="Arial" w:cs="Arial"/>
+          <w:sz w:val="24"/>
+          <w:szCs w:val="24"/>
+        </w:rPr>
+        <w:t>Persistencia y recupero de datos</w:t>
+      </w:r>
+    </w:p>
+    <w:p>
+      <w:pPr>
+        <w:pStyle w:val="Sinespaciado"/>
+        <w:numPr>
+          <w:ilvl w:val="1"/>
+          <w:numId w:val="1"/>
+        </w:numPr>
+        <w:outlineLvl w:val="0"/>
+        <w:rPr>
+          <w:rFonts w:ascii="Arial" w:hAnsi="Arial" w:cs="Arial"/>
+          <w:sz w:val="24"/>
+          <w:szCs w:val="24"/>
+        </w:rPr>
+      </w:pPr>
+      <w:r>
+        <w:rPr>
+          <w:rFonts w:ascii="Arial" w:hAnsi="Arial" w:cs="Arial"/>
+          <w:sz w:val="24"/>
+          <w:szCs w:val="24"/>
+        </w:rPr>
+        <w:t>Backup y Restore BD</w:t>
+      </w:r>
+    </w:p>
+    <w:p>
+      <w:pPr>
+        <w:pStyle w:val="Sinespaciado"/>
+        <w:numPr>
+          <w:ilvl w:val="1"/>
+          <w:numId w:val="1"/>
+        </w:numPr>
+        <w:outlineLvl w:val="0"/>
+        <w:rPr>
+          <w:rFonts w:ascii="Arial" w:hAnsi="Arial" w:cs="Arial"/>
+          <w:b/>
+        </w:rPr>
+      </w:pPr>
+      <w:r>
+        <w:rPr>
+          <w:rFonts w:ascii="Arial" w:hAnsi="Arial" w:cs="Arial"/>
+          <w:sz w:val="24"/>
+          <w:szCs w:val="24"/>
+        </w:rPr>
+        <w:t>Idioma</w:t>
+      </w:r>
+    </w:p>
+    <w:p>
+      <w:pPr>
+        <w:pStyle w:val="Sinespaciado"/>
+        <w:numPr>
+          <w:ilvl w:val="1"/>
+          <w:numId w:val="1"/>
+        </w:numPr>
+        <w:outlineLvl w:val="0"/>
+        <w:rPr>
+          <w:rFonts w:ascii="Arial" w:hAnsi="Arial" w:cs="Arial"/>
+          <w:sz w:val="24"/>
+        </w:rPr>
+      </w:pPr>
+      <w:r>
+        <w:rPr>
+          <w:rFonts w:ascii="Arial" w:hAnsi="Arial" w:cs="Arial"/>
+          <w:sz w:val="24"/>
+        </w:rPr>
+        <w:t>Login implementando patrón Singleton</w:t>
+      </w:r>
+    </w:p>
+    <w:p>
+      <w:pPr>
+        <w:pStyle w:val="Sinespaciado"/>
+        <w:numPr>
+          <w:ilvl w:val="1"/>
+          <w:numId w:val="1"/>
+        </w:numPr>
+        <w:outlineLvl w:val="0"/>
+        <w:rPr>
+          <w:rFonts w:ascii="Arial" w:hAnsi="Arial" w:cs="Arial"/>
+          <w:sz w:val="24"/>
+        </w:rPr>
+      </w:pPr>
+      <w:r>
+        <w:rPr>
+          <w:rFonts w:ascii="Arial" w:hAnsi="Arial" w:cs="Arial"/>
+          <w:sz w:val="24"/>
+        </w:rPr>
+        <w:t>Encriptación y aplicación de hash</w:t>
+      </w:r>
+    </w:p>
+    <w:p>
+      <w:pPr>
+        <w:pStyle w:val="Sinespaciado"/>
+        <w:numPr>
+          <w:ilvl w:val="1"/>
+          <w:numId w:val="1"/>
+        </w:numPr>
+        <w:outlineLvl w:val="0"/>
+        <w:rPr>
+          <w:rFonts w:ascii="Arial" w:hAnsi="Arial" w:cs="Arial"/>
+          <w:sz w:val="24"/>
+        </w:rPr>
+      </w:pPr>
+      <w:r>
+        <w:rPr>
+          <w:rFonts w:ascii="Arial" w:hAnsi="Arial" w:cs="Arial"/>
+          <w:sz w:val="24"/>
+        </w:rPr>
+        <w:t>(Bitácora)</w:t>
+      </w:r>
+    </w:p>
+    <w:p>
+      <w:pPr>
+        <w:pStyle w:val="Sinespaciado"/>
+        <w:numPr>
+          <w:ilvl w:val="1"/>
+          <w:numId w:val="1"/>
+        </w:numPr>
+        <w:outlineLvl w:val="0"/>
+        <w:rPr>
+          <w:rFonts w:ascii="Arial" w:hAnsi="Arial" w:cs="Arial"/>
+          <w:sz w:val="24"/>
+        </w:rPr>
+      </w:pPr>
+      <w:r>
+        <w:rPr>
+          <w:rFonts w:ascii="Arial" w:hAnsi="Arial" w:cs="Arial"/>
+          <w:sz w:val="24"/>
+        </w:rPr>
+        <w:t>(Digitos Verificadores)</w:t>
+      </w:r>
+    </w:p>
+    <w:p>
+      <w:pPr>
+        <w:pStyle w:val="Sinespaciado"/>
+        <w:numPr>
+          <w:ilvl w:val="1"/>
+          <w:numId w:val="1"/>
+        </w:numPr>
+        <w:outlineLvl w:val="0"/>
+        <w:rPr>
+          <w:rFonts w:ascii="Arial" w:hAnsi="Arial" w:cs="Arial"/>
+          <w:sz w:val="24"/>
+        </w:rPr>
+      </w:pPr>
+      <w:r>
+        <w:rPr>
+          <w:rFonts w:ascii="Arial" w:hAnsi="Arial" w:cs="Arial"/>
+          <w:sz w:val="24"/>
+        </w:rPr>
+        <w:t>(Manejo de excepciones)</w:t>
+      </w:r>
+    </w:p>
+    <w:p>
+      <w:pPr>
+        <w:pStyle w:val="Sinespaciado"/>
+        <w:numPr>
+          <w:ilvl w:val="1"/>
+          <w:numId w:val="1"/>
+        </w:numPr>
+        <w:outlineLvl w:val="0"/>
+        <w:rPr>
+          <w:rFonts w:ascii="Arial" w:hAnsi="Arial" w:cs="Arial"/>
+          <w:sz w:val="24"/>
+        </w:rPr>
+      </w:pPr>
+      <w:r>
+        <w:rPr>
+          <w:rFonts w:ascii="Arial" w:hAnsi="Arial" w:cs="Arial"/>
+          <w:sz w:val="24"/>
+        </w:rPr>
+        <w:t>(Autorización mediante Familia Patente)</w:t>
+      </w:r>
+    </w:p>
+    <w:p>
+      <w:pPr>
+        <w:pStyle w:val="Sinespaciado"/>
+        <w:numPr>
+          <w:ilvl w:val="0"/>
+          <w:numId w:val="1"/>
+        </w:numPr>
+        <w:rPr>
+          <w:rFonts w:ascii="Arial" w:hAnsi="Arial" w:cs="Arial"/>
+          <w:sz w:val="24"/>
+          <w:szCs w:val="24"/>
+        </w:rPr>
+      </w:pPr>
+      <w:r>
+        <w:rPr>
+          <w:rFonts w:ascii="Arial" w:hAnsi="Arial" w:cs="Arial"/>
+          <w:sz w:val="24"/>
+          <w:szCs w:val="24"/>
+        </w:rPr>
+        <w:t>Interfaces y lógica programada:</w:t>
+      </w:r>
+    </w:p>
+    <w:p>
+      <w:pPr>
+        <w:pStyle w:val="Sinespaciado"/>
+        <w:numPr>
+          <w:ilvl w:val="1"/>
+          <w:numId w:val="1"/>
+        </w:numPr>
+        <w:rPr>
+          <w:rFonts w:ascii="Arial" w:hAnsi="Arial" w:cs="Arial"/>
+          <w:sz w:val="24"/>
+          <w:szCs w:val="24"/>
+        </w:rPr>
+      </w:pPr>
+      <w:r>
+        <w:rPr>
+          <w:rFonts w:ascii="Arial" w:hAnsi="Arial" w:cs="Arial"/>
+          <w:sz w:val="24"/>
+          <w:szCs w:val="24"/>
+        </w:rPr>
+        <w:t>Login (Autenticación)</w:t>
+      </w:r>
+    </w:p>
+    <w:p>
+      <w:pPr>
+        <w:pStyle w:val="Sinespaciado"/>
+        <w:numPr>
+          <w:ilvl w:val="1"/>
+          <w:numId w:val="1"/>
+        </w:numPr>
+        <w:rPr>
+          <w:rFonts w:ascii="Arial" w:hAnsi="Arial" w:cs="Arial"/>
+          <w:sz w:val="24"/>
+          <w:szCs w:val="24"/>
+        </w:rPr>
+      </w:pPr>
+      <w:r>
+        <w:rPr>
+          <w:rFonts w:ascii="Arial" w:hAnsi="Arial" w:cs="Arial"/>
+          <w:sz w:val="24"/>
+          <w:szCs w:val="24"/>
+        </w:rPr>
+        <w:t>Crear Solicitud</w:t>
+      </w:r>
+    </w:p>
+    <w:p>
+      <w:pPr>
+        <w:pStyle w:val="Sinespaciado"/>
+        <w:numPr>
+          <w:ilvl w:val="1"/>
+          <w:numId w:val="1"/>
+        </w:numPr>
+        <w:rPr>
+          <w:rFonts w:ascii="Arial" w:hAnsi="Arial" w:cs="Arial"/>
+          <w:sz w:val="24"/>
+          <w:szCs w:val="24"/>
+        </w:rPr>
+      </w:pPr>
+      <w:r>
+        <w:rPr>
+          <w:rFonts w:ascii="Arial" w:hAnsi="Arial" w:cs="Arial"/>
+          <w:sz w:val="24"/>
+          <w:szCs w:val="24"/>
+        </w:rPr>
+        <w:t>Backup y Restore</w:t>
+      </w:r>
+    </w:p>
+    <w:p>
+      <w:pPr>
+        <w:pStyle w:val="Sinespaciado"/>
+        <w:numPr>
+          <w:ilvl w:val="1"/>
+          <w:numId w:val="1"/>
+        </w:numPr>
+        <w:rPr>
+          <w:rFonts w:ascii="Arial" w:hAnsi="Arial" w:cs="Arial"/>
+          <w:sz w:val="24"/>
+          <w:szCs w:val="24"/>
+        </w:rPr>
+      </w:pPr>
+      <w:r>
+        <w:rPr>
+          <w:rFonts w:ascii="Arial" w:hAnsi="Arial" w:cs="Arial"/>
+          <w:sz w:val="24"/>
+          <w:szCs w:val="24"/>
+        </w:rPr>
+        <w:t>Crear Proveedor</w:t>
+      </w:r>
+    </w:p>
+    <w:p/>
+    <w:p/>
+    <w:p>
+      <w:r>
+        <w:t>Descartes:</w:t>
+      </w:r>
+    </w:p>
+    <w:p>
+      <w:pPr>
+        <w:rPr>
+          <w:u w:val="single"/>
+        </w:rPr>
+      </w:pPr>
+      <w:r>
+        <w:rPr>
+          <w:u w:val="single"/>
+        </w:rPr>
+        <w:t>26/06/2017</w:t>
+      </w:r>
+    </w:p>
+    <w:p>
+      <w:pPr>
+        <w:pStyle w:val="Prrafodelista"/>
+        <w:numPr>
+          <w:ilvl w:val="0"/>
+          <w:numId w:val="2"/>
+        </w:numPr>
+      </w:pPr>
+      <w:r>
+        <w:t>Las compras de software son únicamente de licencias permanentes, porque las que son por suscripción requieren una erogación de gastos continua, y eso conlleva a la elevación del pedido hacia la procuradora y el trámite de adquisición lo realiza el área de administración (se iría a una cuasi Licitación)</w:t>
+      </w:r>
+    </w:p>
+    <w:p>
+      <w:pPr>
+        <w:pStyle w:val="Prrafodelista"/>
+        <w:numPr>
+          <w:ilvl w:val="1"/>
+          <w:numId w:val="2"/>
+        </w:numPr>
+      </w:pPr>
+      <w:r>
+        <w:t>Eliminé fechasus y fehafinsusc de inventario</w:t>
+      </w:r>
+    </w:p>
+    <w:p>
+      <w:pPr>
+        <w:pStyle w:val="Prrafodelista"/>
+        <w:numPr>
+          <w:ilvl w:val="1"/>
+          <w:numId w:val="2"/>
+        </w:numPr>
+      </w:pPr>
+      <w:r>
+        <w:t>Eliminé IdTipoLicencia de Bien</w:t>
+      </w:r>
+    </w:p>
+    <w:p>
+      <w:pPr>
+        <w:pStyle w:val="Prrafodelista"/>
+        <w:numPr>
+          <w:ilvl w:val="1"/>
+          <w:numId w:val="2"/>
+        </w:numPr>
+      </w:pPr>
+      <w:r>
+        <w:t>Elimine relación Bien con Tipolicencia</w:t>
+      </w:r>
+    </w:p>
+    <w:p>
+      <w:pPr>
+        <w:pStyle w:val="Prrafodelista"/>
+        <w:numPr>
+          <w:ilvl w:val="1"/>
+          <w:numId w:val="2"/>
+        </w:numPr>
+      </w:pPr>
+      <w:r>
+        <w:t>Elimine Tabla TipoLicencia</w:t>
+      </w:r>
+    </w:p>
+    <w:p>
+      <w:pPr>
+        <w:pStyle w:val="Prrafodelista"/>
+        <w:numPr>
+          <w:ilvl w:val="0"/>
+          <w:numId w:val="2"/>
+        </w:numPr>
+      </w:pPr>
+      <w:r>
+        <w:t>Adquisicion</w:t>
+      </w:r>
+    </w:p>
+    <w:p>
+      <w:pPr>
+        <w:pStyle w:val="Prrafodelista"/>
+        <w:numPr>
+          <w:ilvl w:val="1"/>
+          <w:numId w:val="2"/>
+        </w:numPr>
+      </w:pPr>
+      <w:r>
+        <w:t>Elimine NroExpediente de Adquisicion</w:t>
+      </w:r>
+    </w:p>
+    <w:p>
+      <w:pPr>
+        <w:pStyle w:val="Prrafodelista"/>
+        <w:numPr>
+          <w:ilvl w:val="1"/>
+          <w:numId w:val="2"/>
+        </w:numPr>
+      </w:pPr>
+      <w:r>
+        <w:t>Eliminé NroOrdenCompra de Adquisicion</w:t>
+      </w:r>
+    </w:p>
+    <w:p>
+      <w:pPr>
+        <w:pStyle w:val="Prrafodelista"/>
+        <w:numPr>
+          <w:ilvl w:val="0"/>
+          <w:numId w:val="2"/>
+        </w:numPr>
+      </w:pPr>
+      <w:r>
+        <w:lastRenderedPageBreak/>
+        <w:t>Tabla AsigDetalle</w:t>
+      </w:r>
+    </w:p>
+    <w:p>
+      <w:pPr>
+        <w:pStyle w:val="Prrafodelista"/>
+        <w:numPr>
+          <w:ilvl w:val="1"/>
+          <w:numId w:val="2"/>
+        </w:numPr>
+      </w:pPr>
+      <w:r>
+        <w:t>Eliminé TiempoAsignación de AsigDetalle porque no se contemplan los prestamos</w:t>
+      </w:r>
+    </w:p>
+    <w:p>
+      <w:pPr>
+        <w:pStyle w:val="Prrafodelista"/>
+        <w:numPr>
+          <w:ilvl w:val="0"/>
+          <w:numId w:val="2"/>
+        </w:numPr>
+      </w:pPr>
+      <w:r>
+        <w:t>Tabla TipoAsignación, la eliminé porque solo hay un tipo de asignación (ya que no se contemplan prestamos)</w:t>
+      </w:r>
+    </w:p>
+    <w:p>
+      <w:pPr>
+        <w:pStyle w:val="Prrafodelista"/>
+        <w:numPr>
+          <w:ilvl w:val="1"/>
+          <w:numId w:val="2"/>
+        </w:numPr>
+      </w:pPr>
+      <w:r>
+        <w:t>Eliminé IdTipoAsignacion en AsigDetalle</w:t>
+      </w:r>
       <w:bookmarkStart w:id="0" w:name="_GoBack"/>
       <w:bookmarkEnd w:id="0"/>
     </w:p>
-    <w:p>
-      <w:pPr>
-        <w:pStyle w:val="Sinespaciado"/>
-        <w:numPr>
-          <w:ilvl w:val="0"/>
-          <w:numId w:val="1"/>
-        </w:numPr>
-        <w:outlineLvl w:val="0"/>
-        <w:rPr>
-          <w:rFonts w:ascii="Arial" w:hAnsi="Arial" w:cs="Arial"/>
-          <w:sz w:val="24"/>
-          <w:szCs w:val="24"/>
-        </w:rPr>
-      </w:pPr>
-      <w:r>
-        <w:rPr>
-          <w:rFonts w:ascii="Arial" w:hAnsi="Arial" w:cs="Arial"/>
-          <w:sz w:val="24"/>
-          <w:szCs w:val="24"/>
-        </w:rPr>
-        <w:t xml:space="preserve">Servicios: </w:t>
-      </w:r>
-    </w:p>
-    <w:p>
-      <w:pPr>
-        <w:pStyle w:val="Sinespaciado"/>
-        <w:numPr>
-          <w:ilvl w:val="1"/>
-          <w:numId w:val="1"/>
-        </w:numPr>
-        <w:outlineLvl w:val="0"/>
-        <w:rPr>
-          <w:rFonts w:ascii="Arial" w:hAnsi="Arial" w:cs="Arial"/>
-          <w:sz w:val="24"/>
-          <w:szCs w:val="24"/>
-        </w:rPr>
-      </w:pPr>
-      <w:r>
-        <w:rPr>
-          <w:rFonts w:ascii="Arial" w:hAnsi="Arial" w:cs="Arial"/>
-          <w:sz w:val="24"/>
-          <w:szCs w:val="24"/>
-        </w:rPr>
-        <w:t>Persistencia y recupero de datos</w:t>
-      </w:r>
-    </w:p>
-    <w:p>
-      <w:pPr>
-        <w:pStyle w:val="Sinespaciado"/>
-        <w:numPr>
-          <w:ilvl w:val="1"/>
-          <w:numId w:val="1"/>
-        </w:numPr>
-        <w:outlineLvl w:val="0"/>
-        <w:rPr>
-          <w:rFonts w:ascii="Arial" w:hAnsi="Arial" w:cs="Arial"/>
-          <w:sz w:val="24"/>
-          <w:szCs w:val="24"/>
-        </w:rPr>
-      </w:pPr>
-      <w:r>
-        <w:rPr>
-          <w:rFonts w:ascii="Arial" w:hAnsi="Arial" w:cs="Arial"/>
-          <w:sz w:val="24"/>
-          <w:szCs w:val="24"/>
-        </w:rPr>
-        <w:t>Backup y Restore BD</w:t>
-      </w:r>
-    </w:p>
-    <w:p>
-      <w:pPr>
-        <w:pStyle w:val="Sinespaciado"/>
-        <w:numPr>
-          <w:ilvl w:val="1"/>
-          <w:numId w:val="1"/>
-        </w:numPr>
-        <w:outlineLvl w:val="0"/>
-        <w:rPr>
-          <w:rFonts w:ascii="Arial" w:hAnsi="Arial" w:cs="Arial"/>
-          <w:b/>
-        </w:rPr>
-      </w:pPr>
-      <w:r>
-        <w:rPr>
-          <w:rFonts w:ascii="Arial" w:hAnsi="Arial" w:cs="Arial"/>
-          <w:sz w:val="24"/>
-          <w:szCs w:val="24"/>
-        </w:rPr>
-        <w:t>Idioma</w:t>
-      </w:r>
-    </w:p>
-    <w:p>
-      <w:pPr>
-        <w:pStyle w:val="Sinespaciado"/>
-        <w:numPr>
-          <w:ilvl w:val="1"/>
-          <w:numId w:val="1"/>
-        </w:numPr>
-        <w:outlineLvl w:val="0"/>
-        <w:rPr>
-          <w:rFonts w:ascii="Arial" w:hAnsi="Arial" w:cs="Arial"/>
-          <w:sz w:val="24"/>
-        </w:rPr>
-      </w:pPr>
-      <w:r>
-        <w:rPr>
-          <w:rFonts w:ascii="Arial" w:hAnsi="Arial" w:cs="Arial"/>
-          <w:sz w:val="24"/>
-        </w:rPr>
-        <w:t>Login implementando patrón Singleton</w:t>
-      </w:r>
-    </w:p>
-    <w:p>
-      <w:pPr>
-        <w:pStyle w:val="Sinespaciado"/>
-        <w:numPr>
-          <w:ilvl w:val="1"/>
-          <w:numId w:val="1"/>
-        </w:numPr>
-        <w:outlineLvl w:val="0"/>
-        <w:rPr>
-          <w:rFonts w:ascii="Arial" w:hAnsi="Arial" w:cs="Arial"/>
-          <w:sz w:val="24"/>
-        </w:rPr>
-      </w:pPr>
-      <w:r>
-        <w:rPr>
-          <w:rFonts w:ascii="Arial" w:hAnsi="Arial" w:cs="Arial"/>
-          <w:sz w:val="24"/>
-        </w:rPr>
-        <w:t>Encriptación y aplicación de hash</w:t>
-      </w:r>
-    </w:p>
-    <w:p>
-      <w:pPr>
-        <w:pStyle w:val="Sinespaciado"/>
-        <w:numPr>
-          <w:ilvl w:val="1"/>
-          <w:numId w:val="1"/>
-        </w:numPr>
-        <w:outlineLvl w:val="0"/>
-        <w:rPr>
-          <w:rFonts w:ascii="Arial" w:hAnsi="Arial" w:cs="Arial"/>
-          <w:sz w:val="24"/>
-        </w:rPr>
-      </w:pPr>
-      <w:r>
-        <w:rPr>
-          <w:rFonts w:ascii="Arial" w:hAnsi="Arial" w:cs="Arial"/>
-          <w:sz w:val="24"/>
-        </w:rPr>
-        <w:t>(Bitácora)</w:t>
-      </w:r>
-    </w:p>
-    <w:p>
-      <w:pPr>
-        <w:pStyle w:val="Sinespaciado"/>
-        <w:numPr>
-          <w:ilvl w:val="1"/>
-          <w:numId w:val="1"/>
-        </w:numPr>
-        <w:outlineLvl w:val="0"/>
-        <w:rPr>
-          <w:rFonts w:ascii="Arial" w:hAnsi="Arial" w:cs="Arial"/>
-          <w:sz w:val="24"/>
-        </w:rPr>
-      </w:pPr>
-      <w:r>
-        <w:rPr>
-          <w:rFonts w:ascii="Arial" w:hAnsi="Arial" w:cs="Arial"/>
-          <w:sz w:val="24"/>
-        </w:rPr>
-        <w:t>(Digitos Verificadores)</w:t>
-      </w:r>
-    </w:p>
-    <w:p>
-      <w:pPr>
-        <w:pStyle w:val="Sinespaciado"/>
-        <w:numPr>
-          <w:ilvl w:val="1"/>
-          <w:numId w:val="1"/>
-        </w:numPr>
-        <w:outlineLvl w:val="0"/>
-        <w:rPr>
-          <w:rFonts w:ascii="Arial" w:hAnsi="Arial" w:cs="Arial"/>
-          <w:sz w:val="24"/>
-        </w:rPr>
-      </w:pPr>
-      <w:r>
-        <w:rPr>
-          <w:rFonts w:ascii="Arial" w:hAnsi="Arial" w:cs="Arial"/>
-          <w:sz w:val="24"/>
-        </w:rPr>
-        <w:t>(Manejo de excepciones)</w:t>
-      </w:r>
-    </w:p>
-    <w:p>
-      <w:pPr>
-        <w:pStyle w:val="Sinespaciado"/>
-        <w:numPr>
-          <w:ilvl w:val="1"/>
-          <w:numId w:val="1"/>
-        </w:numPr>
-        <w:outlineLvl w:val="0"/>
-        <w:rPr>
-          <w:rFonts w:ascii="Arial" w:hAnsi="Arial" w:cs="Arial"/>
-          <w:sz w:val="24"/>
-        </w:rPr>
-      </w:pPr>
-      <w:r>
-        <w:rPr>
-          <w:rFonts w:ascii="Arial" w:hAnsi="Arial" w:cs="Arial"/>
-          <w:sz w:val="24"/>
-        </w:rPr>
-        <w:t>(Autorización mediante Familia Patente)</w:t>
-      </w:r>
-    </w:p>
-    <w:p>
-      <w:pPr>
-        <w:pStyle w:val="Sinespaciado"/>
-        <w:numPr>
-          <w:ilvl w:val="0"/>
-          <w:numId w:val="1"/>
-        </w:numPr>
-        <w:rPr>
-          <w:rFonts w:ascii="Arial" w:hAnsi="Arial" w:cs="Arial"/>
-          <w:sz w:val="24"/>
-          <w:szCs w:val="24"/>
-        </w:rPr>
-      </w:pPr>
-      <w:r>
-        <w:rPr>
-          <w:rFonts w:ascii="Arial" w:hAnsi="Arial" w:cs="Arial"/>
-          <w:sz w:val="24"/>
-          <w:szCs w:val="24"/>
-        </w:rPr>
-        <w:t>Interfaces y lógica programada:</w:t>
-      </w:r>
-    </w:p>
-    <w:p>
-      <w:pPr>
-        <w:pStyle w:val="Sinespaciado"/>
-        <w:numPr>
-          <w:ilvl w:val="1"/>
-          <w:numId w:val="1"/>
-        </w:numPr>
-        <w:rPr>
-          <w:rFonts w:ascii="Arial" w:hAnsi="Arial" w:cs="Arial"/>
-          <w:sz w:val="24"/>
-          <w:szCs w:val="24"/>
-        </w:rPr>
-      </w:pPr>
-      <w:r>
-        <w:rPr>
-          <w:rFonts w:ascii="Arial" w:hAnsi="Arial" w:cs="Arial"/>
-          <w:sz w:val="24"/>
-          <w:szCs w:val="24"/>
-        </w:rPr>
-        <w:t>Login (Autenticación)</w:t>
-      </w:r>
-    </w:p>
-    <w:p>
-      <w:pPr>
-        <w:pStyle w:val="Sinespaciado"/>
-        <w:numPr>
-          <w:ilvl w:val="1"/>
-          <w:numId w:val="1"/>
-        </w:numPr>
-        <w:rPr>
-          <w:rFonts w:ascii="Arial" w:hAnsi="Arial" w:cs="Arial"/>
-          <w:sz w:val="24"/>
-          <w:szCs w:val="24"/>
-        </w:rPr>
-      </w:pPr>
-      <w:r>
-        <w:rPr>
-          <w:rFonts w:ascii="Arial" w:hAnsi="Arial" w:cs="Arial"/>
-          <w:sz w:val="24"/>
-          <w:szCs w:val="24"/>
-        </w:rPr>
-        <w:t>Crear Solicitud</w:t>
-      </w:r>
-    </w:p>
-    <w:p>
-      <w:pPr>
-        <w:pStyle w:val="Sinespaciado"/>
-        <w:numPr>
-          <w:ilvl w:val="1"/>
-          <w:numId w:val="1"/>
-        </w:numPr>
-        <w:rPr>
-          <w:rFonts w:ascii="Arial" w:hAnsi="Arial" w:cs="Arial"/>
-          <w:sz w:val="24"/>
-          <w:szCs w:val="24"/>
-        </w:rPr>
-      </w:pPr>
-      <w:r>
-        <w:rPr>
-          <w:rFonts w:ascii="Arial" w:hAnsi="Arial" w:cs="Arial"/>
-          <w:sz w:val="24"/>
-          <w:szCs w:val="24"/>
-        </w:rPr>
-        <w:t>Backup y Restore</w:t>
-      </w:r>
-    </w:p>
-    <w:p>
-      <w:pPr>
-        <w:pStyle w:val="Sinespaciado"/>
-        <w:numPr>
-          <w:ilvl w:val="1"/>
-          <w:numId w:val="1"/>
-        </w:numPr>
-        <w:rPr>
-          <w:rFonts w:ascii="Arial" w:hAnsi="Arial" w:cs="Arial"/>
-          <w:sz w:val="24"/>
-          <w:szCs w:val="24"/>
-        </w:rPr>
-      </w:pPr>
-      <w:r>
-        <w:rPr>
-          <w:rFonts w:ascii="Arial" w:hAnsi="Arial" w:cs="Arial"/>
-          <w:sz w:val="24"/>
-          <w:szCs w:val="24"/>
-        </w:rPr>
-        <w:t>Crear Proveedor</w:t>
-      </w:r>
-    </w:p>
-    <w:p/>
     <w:sectPr>
       <w:headerReference w:type="default" r:id="rId8"/>
       <w:pgSz w:w="11907" w:h="16839" w:code="9"/>
@@ -1403,19 +1567,19 @@
 <file path=word/numbering.xml><?xml version="1.0" encoding="utf-8"?>
 <w:numbering xmlns:wpc="http://schemas.microsoft.com/office/word/2010/wordprocessingCanvas" xmlns:mc="http://schemas.openxmlformats.org/markup-compatibility/2006" xmlns:o="urn:schemas-microsoft-com:office:office" xmlns:r="http://schemas.openxmlformats.org/officeDocument/2006/relationships" xmlns:m="http://schemas.openxmlformats.org/officeDocument/2006/math" xmlns:v="urn:schemas-microsoft-com:vml" xmlns:wp14="http://schemas.microsoft.com/office/word/2010/wordprocessingDrawing" xmlns:wp="http://schemas.openxmlformats.org/drawingml/2006/wordprocessingDrawing" xmlns:w10="urn:schemas-microsoft-com:office:word" xmlns:w="http://schemas.openxmlformats.org/wordprocessingml/2006/main" xmlns:w14="http://schemas.microsoft.com/office/word/2010/wordml" xmlns:wpg="http://schemas.microsoft.com/office/word/2010/wordprocessingGroup" xmlns:wpi="http://schemas.microsoft.com/office/word/2010/wordprocessingInk" xmlns:wne="http://schemas.microsoft.com/office/word/2006/wordml" xmlns:wps="http://schemas.microsoft.com/office/word/2010/wordprocessingShape" mc:Ignorable="w14 wp14">
   <w:abstractNum w:abstractNumId="0">
-    <w:nsid w:val="735C6E9D"/>
+    <w:nsid w:val="12EE6BEC"/>
     <w:multiLevelType w:val="hybridMultilevel"/>
-    <w:tmpl w:val="1E3E75F0"/>
-    <w:lvl w:ilvl="0" w:tplc="2C0A0001">
+    <w:tmpl w:val="1D106850"/>
+    <w:lvl w:ilvl="0" w:tplc="2C0A000F">
       <w:start w:val="1"/>
-      <w:numFmt w:val="bullet"/>
-      <w:lvlText w:val=""/>
+      <w:numFmt w:val="decimal"/>
+      <w:lvlText w:val="%1."/>
       <w:lvlJc w:val="left"/>
       <w:pPr>
         <w:ind w:left="720" w:hanging="360"/>
       </w:pPr>
       <w:rPr>
-        <w:rFonts w:ascii="Symbol" w:hAnsi="Symbol" w:hint="default"/>
+        <w:rFonts w:hint="default"/>
         <w:sz w:val="22"/>
         <w:szCs w:val="22"/>
       </w:rPr>
@@ -1446,23 +1610,29 @@
         <w:b/>
       </w:rPr>
     </w:lvl>
-    <w:lvl w:ilvl="3" w:tplc="2C0A000F" w:tentative="1">
+    <w:lvl w:ilvl="3" w:tplc="090C7CA8">
       <w:start w:val="1"/>
       <w:numFmt w:val="decimal"/>
-      <w:lvlText w:val="%4."/>
+      <w:lvlText w:val="%4)"/>
       <w:lvlJc w:val="left"/>
       <w:pPr>
         <w:ind w:left="2880" w:hanging="360"/>
       </w:pPr>
+      <w:rPr>
+        <w:rFonts w:hint="default"/>
+      </w:rPr>
     </w:lvl>
-    <w:lvl w:ilvl="4" w:tplc="2C0A0019" w:tentative="1">
+    <w:lvl w:ilvl="4" w:tplc="AF4EC098">
       <w:start w:val="1"/>
-      <w:numFmt w:val="lowerLetter"/>
+      <w:numFmt w:val="decimal"/>
       <w:lvlText w:val="%5."/>
       <w:lvlJc w:val="left"/>
       <w:pPr>
         <w:ind w:left="3600" w:hanging="360"/>
       </w:pPr>
+      <w:rPr>
+        <w:rFonts w:hint="default"/>
+      </w:rPr>
     </w:lvl>
     <w:lvl w:ilvl="5" w:tplc="2C0A001B" w:tentative="1">
       <w:start w:val="1"/>
@@ -1501,7 +1671,115 @@
       </w:pPr>
     </w:lvl>
   </w:abstractNum>
+  <w:abstractNum w:abstractNumId="1">
+    <w:nsid w:val="735C6E9D"/>
+    <w:multiLevelType w:val="hybridMultilevel"/>
+    <w:tmpl w:val="1D106850"/>
+    <w:lvl w:ilvl="0" w:tplc="2C0A000F">
+      <w:start w:val="1"/>
+      <w:numFmt w:val="decimal"/>
+      <w:lvlText w:val="%1."/>
+      <w:lvlJc w:val="left"/>
+      <w:pPr>
+        <w:ind w:left="720" w:hanging="360"/>
+      </w:pPr>
+      <w:rPr>
+        <w:rFonts w:hint="default"/>
+        <w:sz w:val="22"/>
+        <w:szCs w:val="22"/>
+      </w:rPr>
+    </w:lvl>
+    <w:lvl w:ilvl="1" w:tplc="2C0A0001">
+      <w:start w:val="1"/>
+      <w:numFmt w:val="bullet"/>
+      <w:lvlText w:val=""/>
+      <w:lvlJc w:val="left"/>
+      <w:pPr>
+        <w:ind w:left="1440" w:hanging="360"/>
+      </w:pPr>
+      <w:rPr>
+        <w:rFonts w:ascii="Symbol" w:hAnsi="Symbol" w:hint="default"/>
+        <w:b/>
+      </w:rPr>
+    </w:lvl>
+    <w:lvl w:ilvl="2" w:tplc="A09ABD3A">
+      <w:start w:val="2"/>
+      <w:numFmt w:val="bullet"/>
+      <w:lvlText w:val=""/>
+      <w:lvlJc w:val="left"/>
+      <w:pPr>
+        <w:ind w:left="2340" w:hanging="360"/>
+      </w:pPr>
+      <w:rPr>
+        <w:rFonts w:ascii="Symbol" w:eastAsiaTheme="minorHAnsi" w:hAnsi="Symbol" w:cs="Arial" w:hint="default"/>
+        <w:b/>
+      </w:rPr>
+    </w:lvl>
+    <w:lvl w:ilvl="3" w:tplc="090C7CA8">
+      <w:start w:val="1"/>
+      <w:numFmt w:val="decimal"/>
+      <w:lvlText w:val="%4)"/>
+      <w:lvlJc w:val="left"/>
+      <w:pPr>
+        <w:ind w:left="2880" w:hanging="360"/>
+      </w:pPr>
+      <w:rPr>
+        <w:rFonts w:hint="default"/>
+      </w:rPr>
+    </w:lvl>
+    <w:lvl w:ilvl="4" w:tplc="AF4EC098">
+      <w:start w:val="1"/>
+      <w:numFmt w:val="decimal"/>
+      <w:lvlText w:val="%5."/>
+      <w:lvlJc w:val="left"/>
+      <w:pPr>
+        <w:ind w:left="3600" w:hanging="360"/>
+      </w:pPr>
+      <w:rPr>
+        <w:rFonts w:hint="default"/>
+      </w:rPr>
+    </w:lvl>
+    <w:lvl w:ilvl="5" w:tplc="2C0A001B" w:tentative="1">
+      <w:start w:val="1"/>
+      <w:numFmt w:val="lowerRoman"/>
+      <w:lvlText w:val="%6."/>
+      <w:lvlJc w:val="right"/>
+      <w:pPr>
+        <w:ind w:left="4320" w:hanging="180"/>
+      </w:pPr>
+    </w:lvl>
+    <w:lvl w:ilvl="6" w:tplc="2C0A000F" w:tentative="1">
+      <w:start w:val="1"/>
+      <w:numFmt w:val="decimal"/>
+      <w:lvlText w:val="%7."/>
+      <w:lvlJc w:val="left"/>
+      <w:pPr>
+        <w:ind w:left="5040" w:hanging="360"/>
+      </w:pPr>
+    </w:lvl>
+    <w:lvl w:ilvl="7" w:tplc="2C0A0019" w:tentative="1">
+      <w:start w:val="1"/>
+      <w:numFmt w:val="lowerLetter"/>
+      <w:lvlText w:val="%8."/>
+      <w:lvlJc w:val="left"/>
+      <w:pPr>
+        <w:ind w:left="5760" w:hanging="360"/>
+      </w:pPr>
+    </w:lvl>
+    <w:lvl w:ilvl="8" w:tplc="2C0A001B" w:tentative="1">
+      <w:start w:val="1"/>
+      <w:numFmt w:val="lowerRoman"/>
+      <w:lvlText w:val="%9."/>
+      <w:lvlJc w:val="right"/>
+      <w:pPr>
+        <w:ind w:left="6480" w:hanging="180"/>
+      </w:pPr>
+    </w:lvl>
+  </w:abstractNum>
   <w:num w:numId="1">
+    <w:abstractNumId w:val="1"/>
+  </w:num>
+  <w:num w:numId="2">
     <w:abstractNumId w:val="0"/>
   </w:num>
 </w:numbering>
@@ -1747,6 +2025,17 @@
       <w:spacing w:after="0" w:line="240" w:lineRule="auto"/>
     </w:pPr>
   </w:style>
+  <w:style w:type="paragraph" w:styleId="Prrafodelista">
+    <w:name w:val="List Paragraph"/>
+    <w:basedOn w:val="Normal"/>
+    <w:uiPriority w:val="34"/>
+    <w:qFormat/>
+    <w:rsid w:val="007F2D27"/>
+    <w:pPr>
+      <w:ind w:left="720"/>
+      <w:contextualSpacing/>
+    </w:pPr>
+  </w:style>
 </w:styles>
 </file>
 
@@ -1988,6 +2277,17 @@
     <w:rsid w:val="00D5581E"/>
     <w:pPr>
       <w:spacing w:after="0" w:line="240" w:lineRule="auto"/>
+    </w:pPr>
+  </w:style>
+  <w:style w:type="paragraph" w:styleId="Prrafodelista">
+    <w:name w:val="List Paragraph"/>
+    <w:basedOn w:val="Normal"/>
+    <w:uiPriority w:val="34"/>
+    <w:qFormat/>
+    <w:rsid w:val="007F2D27"/>
+    <w:pPr>
+      <w:ind w:left="720"/>
+      <w:contextualSpacing/>
     </w:pPr>
   </w:style>
 </w:styles>

</xml_diff>

<commit_message>
>frmBienRegistrar avanzando #Arregle un error que ocurria cuando se quería agregar una cotizacion a un detalleSolic, cuando el mismo aun no tenia cotizaciones
</commit_message>
<xml_diff>
--- a/Anotaciones/Sistema Artec.docx
+++ b/Anotaciones/Sistema Artec.docx
@@ -21,8 +21,19 @@
           <w:sz w:val="28"/>
           <w:szCs w:val="28"/>
         </w:rPr>
-        <w:t>Sistema Artec</w:t>
-      </w:r>
+        <w:t xml:space="preserve">Sistema </w:t>
+      </w:r>
+      <w:proofErr w:type="spellStart"/>
+      <w:r>
+        <w:rPr>
+          <w:rFonts w:ascii="Arial" w:hAnsi="Arial" w:cs="Arial"/>
+          <w:b/>
+          <w:sz w:val="28"/>
+          <w:szCs w:val="28"/>
+        </w:rPr>
+        <w:t>Artec</w:t>
+      </w:r>
+      <w:proofErr w:type="spellEnd"/>
     </w:p>
     <w:p>
       <w:pPr>
@@ -211,13 +222,23 @@
           <w:szCs w:val="24"/>
         </w:rPr>
       </w:pPr>
-      <w:r>
-        <w:rPr>
-          <w:rFonts w:ascii="Arial" w:hAnsi="Arial" w:cs="Arial"/>
-          <w:sz w:val="24"/>
-          <w:szCs w:val="24"/>
-        </w:rPr>
-        <w:t xml:space="preserve">Mapeador </w:t>
+      <w:proofErr w:type="spellStart"/>
+      <w:r>
+        <w:rPr>
+          <w:rFonts w:ascii="Arial" w:hAnsi="Arial" w:cs="Arial"/>
+          <w:sz w:val="24"/>
+          <w:szCs w:val="24"/>
+        </w:rPr>
+        <w:t>Mapeador</w:t>
+      </w:r>
+      <w:proofErr w:type="spellEnd"/>
+      <w:r>
+        <w:rPr>
+          <w:rFonts w:ascii="Arial" w:hAnsi="Arial" w:cs="Arial"/>
+          <w:sz w:val="24"/>
+          <w:szCs w:val="24"/>
+        </w:rPr>
+        <w:t xml:space="preserve"> </w:t>
       </w:r>
       <w:r>
         <w:rPr>
@@ -227,6 +248,7 @@
         </w:rPr>
         <w:t xml:space="preserve">resuelve mediante </w:t>
       </w:r>
+      <w:proofErr w:type="spellStart"/>
       <w:r>
         <w:rPr>
           <w:rFonts w:ascii="Arial" w:hAnsi="Arial" w:cs="Arial"/>
@@ -243,6 +265,7 @@
         </w:rPr>
         <w:t>eflection</w:t>
       </w:r>
+      <w:proofErr w:type="spellEnd"/>
     </w:p>
     <w:p>
       <w:pPr>
@@ -304,13 +327,41 @@
           <w:szCs w:val="24"/>
         </w:rPr>
       </w:pPr>
-      <w:r>
-        <w:rPr>
-          <w:rFonts w:ascii="Arial" w:hAnsi="Arial" w:cs="Arial"/>
-          <w:sz w:val="24"/>
-          <w:szCs w:val="24"/>
-        </w:rPr>
-        <w:t>Backup y Restore BD</w:t>
+      <w:proofErr w:type="spellStart"/>
+      <w:r>
+        <w:rPr>
+          <w:rFonts w:ascii="Arial" w:hAnsi="Arial" w:cs="Arial"/>
+          <w:sz w:val="24"/>
+          <w:szCs w:val="24"/>
+        </w:rPr>
+        <w:t>Backup</w:t>
+      </w:r>
+      <w:proofErr w:type="spellEnd"/>
+      <w:r>
+        <w:rPr>
+          <w:rFonts w:ascii="Arial" w:hAnsi="Arial" w:cs="Arial"/>
+          <w:sz w:val="24"/>
+          <w:szCs w:val="24"/>
+        </w:rPr>
+        <w:t xml:space="preserve"> y </w:t>
+      </w:r>
+      <w:proofErr w:type="spellStart"/>
+      <w:r>
+        <w:rPr>
+          <w:rFonts w:ascii="Arial" w:hAnsi="Arial" w:cs="Arial"/>
+          <w:sz w:val="24"/>
+          <w:szCs w:val="24"/>
+        </w:rPr>
+        <w:t>Restore</w:t>
+      </w:r>
+      <w:proofErr w:type="spellEnd"/>
+      <w:r>
+        <w:rPr>
+          <w:rFonts w:ascii="Arial" w:hAnsi="Arial" w:cs="Arial"/>
+          <w:sz w:val="24"/>
+          <w:szCs w:val="24"/>
+        </w:rPr>
+        <w:t xml:space="preserve"> BD</w:t>
       </w:r>
     </w:p>
     <w:p>
@@ -348,13 +399,31 @@
           <w:sz w:val="24"/>
         </w:rPr>
       </w:pPr>
-      <w:r>
-        <w:rPr>
-          <w:rFonts w:ascii="Arial" w:hAnsi="Arial" w:cs="Arial"/>
-          <w:sz w:val="24"/>
-        </w:rPr>
-        <w:t>Login implementando patrón Singleton</w:t>
-      </w:r>
+      <w:proofErr w:type="spellStart"/>
+      <w:r>
+        <w:rPr>
+          <w:rFonts w:ascii="Arial" w:hAnsi="Arial" w:cs="Arial"/>
+          <w:sz w:val="24"/>
+        </w:rPr>
+        <w:t>Login</w:t>
+      </w:r>
+      <w:proofErr w:type="spellEnd"/>
+      <w:r>
+        <w:rPr>
+          <w:rFonts w:ascii="Arial" w:hAnsi="Arial" w:cs="Arial"/>
+          <w:sz w:val="24"/>
+        </w:rPr>
+        <w:t xml:space="preserve"> implementando patrón </w:t>
+      </w:r>
+      <w:proofErr w:type="spellStart"/>
+      <w:r>
+        <w:rPr>
+          <w:rFonts w:ascii="Arial" w:hAnsi="Arial" w:cs="Arial"/>
+          <w:sz w:val="24"/>
+        </w:rPr>
+        <w:t>Singleton</w:t>
+      </w:r>
+      <w:proofErr w:type="spellEnd"/>
     </w:p>
     <w:p>
       <w:pPr>
@@ -416,7 +485,23 @@
           <w:rFonts w:ascii="Arial" w:hAnsi="Arial" w:cs="Arial"/>
           <w:sz w:val="24"/>
         </w:rPr>
-        <w:t>(Digitos Verificadores)</w:t>
+        <w:t>(</w:t>
+      </w:r>
+      <w:proofErr w:type="spellStart"/>
+      <w:r>
+        <w:rPr>
+          <w:rFonts w:ascii="Arial" w:hAnsi="Arial" w:cs="Arial"/>
+          <w:sz w:val="24"/>
+        </w:rPr>
+        <w:t>Digitos</w:t>
+      </w:r>
+      <w:proofErr w:type="spellEnd"/>
+      <w:r>
+        <w:rPr>
+          <w:rFonts w:ascii="Arial" w:hAnsi="Arial" w:cs="Arial"/>
+          <w:sz w:val="24"/>
+        </w:rPr>
+        <w:t xml:space="preserve"> Verificadores)</w:t>
       </w:r>
     </w:p>
     <w:p>
@@ -496,13 +581,23 @@
           <w:szCs w:val="24"/>
         </w:rPr>
       </w:pPr>
-      <w:r>
-        <w:rPr>
-          <w:rFonts w:ascii="Arial" w:hAnsi="Arial" w:cs="Arial"/>
-          <w:sz w:val="24"/>
-          <w:szCs w:val="24"/>
-        </w:rPr>
-        <w:t>Login (Autenticación)</w:t>
+      <w:proofErr w:type="spellStart"/>
+      <w:r>
+        <w:rPr>
+          <w:rFonts w:ascii="Arial" w:hAnsi="Arial" w:cs="Arial"/>
+          <w:sz w:val="24"/>
+          <w:szCs w:val="24"/>
+        </w:rPr>
+        <w:t>Login</w:t>
+      </w:r>
+      <w:proofErr w:type="spellEnd"/>
+      <w:r>
+        <w:rPr>
+          <w:rFonts w:ascii="Arial" w:hAnsi="Arial" w:cs="Arial"/>
+          <w:sz w:val="24"/>
+          <w:szCs w:val="24"/>
+        </w:rPr>
+        <w:t xml:space="preserve"> (Autenticación)</w:t>
       </w:r>
     </w:p>
     <w:p>
@@ -540,14 +635,34 @@
           <w:szCs w:val="24"/>
         </w:rPr>
       </w:pPr>
-      <w:r>
-        <w:rPr>
-          <w:rFonts w:ascii="Arial" w:hAnsi="Arial" w:cs="Arial"/>
-          <w:sz w:val="24"/>
-          <w:szCs w:val="24"/>
-        </w:rPr>
-        <w:t>Backup y Restore</w:t>
-      </w:r>
+      <w:proofErr w:type="spellStart"/>
+      <w:r>
+        <w:rPr>
+          <w:rFonts w:ascii="Arial" w:hAnsi="Arial" w:cs="Arial"/>
+          <w:sz w:val="24"/>
+          <w:szCs w:val="24"/>
+        </w:rPr>
+        <w:t>Backup</w:t>
+      </w:r>
+      <w:proofErr w:type="spellEnd"/>
+      <w:r>
+        <w:rPr>
+          <w:rFonts w:ascii="Arial" w:hAnsi="Arial" w:cs="Arial"/>
+          <w:sz w:val="24"/>
+          <w:szCs w:val="24"/>
+        </w:rPr>
+        <w:t xml:space="preserve"> y </w:t>
+      </w:r>
+      <w:proofErr w:type="spellStart"/>
+      <w:r>
+        <w:rPr>
+          <w:rFonts w:ascii="Arial" w:hAnsi="Arial" w:cs="Arial"/>
+          <w:sz w:val="24"/>
+          <w:szCs w:val="24"/>
+        </w:rPr>
+        <w:t>Restore</w:t>
+      </w:r>
+      <w:proofErr w:type="spellEnd"/>
     </w:p>
     <w:p>
       <w:pPr>
@@ -612,7 +727,23 @@
         </w:numPr>
       </w:pPr>
       <w:r>
-        <w:t>Eliminé fechasus y fehafinsusc de inventario</w:t>
+        <w:t xml:space="preserve">Eliminé </w:t>
+      </w:r>
+      <w:proofErr w:type="spellStart"/>
+      <w:r>
+        <w:t>fechasus</w:t>
+      </w:r>
+      <w:proofErr w:type="spellEnd"/>
+      <w:r>
+        <w:t xml:space="preserve"> y </w:t>
+      </w:r>
+      <w:proofErr w:type="spellStart"/>
+      <w:r>
+        <w:t>fehafinsusc</w:t>
+      </w:r>
+      <w:proofErr w:type="spellEnd"/>
+      <w:r>
+        <w:t xml:space="preserve"> de inventario</w:t>
       </w:r>
     </w:p>
     <w:p>
@@ -624,7 +755,15 @@
         </w:numPr>
       </w:pPr>
       <w:r>
-        <w:t>Eliminé IdTipoLicencia de Bien</w:t>
+        <w:t xml:space="preserve">Eliminé </w:t>
+      </w:r>
+      <w:proofErr w:type="spellStart"/>
+      <w:r>
+        <w:t>IdTipoLicencia</w:t>
+      </w:r>
+      <w:proofErr w:type="spellEnd"/>
+      <w:r>
+        <w:t xml:space="preserve"> de Bien</w:t>
       </w:r>
     </w:p>
     <w:p>
@@ -636,8 +775,13 @@
         </w:numPr>
       </w:pPr>
       <w:r>
-        <w:t>Elimine relación Bien con Tipolicencia</w:t>
-      </w:r>
+        <w:t xml:space="preserve">Elimine relación Bien con </w:t>
+      </w:r>
+      <w:proofErr w:type="spellStart"/>
+      <w:r>
+        <w:t>Tipolicencia</w:t>
+      </w:r>
+      <w:proofErr w:type="spellEnd"/>
     </w:p>
     <w:p>
       <w:pPr>
@@ -648,8 +792,13 @@
         </w:numPr>
       </w:pPr>
       <w:r>
-        <w:t>Elimine Tabla TipoLicencia</w:t>
-      </w:r>
+        <w:t xml:space="preserve">Elimine Tabla </w:t>
+      </w:r>
+      <w:proofErr w:type="spellStart"/>
+      <w:r>
+        <w:t>TipoLicencia</w:t>
+      </w:r>
+      <w:proofErr w:type="spellEnd"/>
     </w:p>
     <w:p>
       <w:pPr>
@@ -659,9 +808,11 @@
           <w:numId w:val="2"/>
         </w:numPr>
       </w:pPr>
+      <w:proofErr w:type="spellStart"/>
       <w:r>
         <w:t>Adquisicion</w:t>
       </w:r>
+      <w:proofErr w:type="spellEnd"/>
     </w:p>
     <w:p>
       <w:pPr>
@@ -672,8 +823,21 @@
         </w:numPr>
       </w:pPr>
       <w:r>
-        <w:t>Elimine NroExpediente de Adquisicion</w:t>
-      </w:r>
+        <w:t xml:space="preserve">Elimine </w:t>
+      </w:r>
+      <w:proofErr w:type="spellStart"/>
+      <w:r>
+        <w:t>NroExpediente</w:t>
+      </w:r>
+      <w:proofErr w:type="spellEnd"/>
+      <w:r>
+        <w:t xml:space="preserve"> de </w:t>
+      </w:r>
+      <w:proofErr w:type="spellStart"/>
+      <w:r>
+        <w:t>Adquisicion</w:t>
+      </w:r>
+      <w:proofErr w:type="spellEnd"/>
     </w:p>
     <w:p>
       <w:pPr>
@@ -684,8 +848,21 @@
         </w:numPr>
       </w:pPr>
       <w:r>
-        <w:t>Eliminé NroOrdenCompra de Adquisicion</w:t>
-      </w:r>
+        <w:t xml:space="preserve">Eliminé </w:t>
+      </w:r>
+      <w:proofErr w:type="spellStart"/>
+      <w:r>
+        <w:t>NroOrdenCompra</w:t>
+      </w:r>
+      <w:proofErr w:type="spellEnd"/>
+      <w:r>
+        <w:t xml:space="preserve"> de </w:t>
+      </w:r>
+      <w:proofErr w:type="spellStart"/>
+      <w:r>
+        <w:t>Adquisicion</w:t>
+      </w:r>
+      <w:proofErr w:type="spellEnd"/>
     </w:p>
     <w:p>
       <w:pPr>
@@ -697,8 +874,13 @@
       </w:pPr>
       <w:r>
         <w:lastRenderedPageBreak/>
-        <w:t>Tabla AsigDetalle</w:t>
-      </w:r>
+        <w:t xml:space="preserve">Tabla </w:t>
+      </w:r>
+      <w:proofErr w:type="spellStart"/>
+      <w:r>
+        <w:t>AsigDetalle</w:t>
+      </w:r>
+      <w:proofErr w:type="spellEnd"/>
     </w:p>
     <w:p>
       <w:pPr>
@@ -709,7 +891,23 @@
         </w:numPr>
       </w:pPr>
       <w:r>
-        <w:t>Eliminé TiempoAsignación de AsigDetalle porque no se contemplan los prestamos</w:t>
+        <w:t xml:space="preserve">Eliminé </w:t>
+      </w:r>
+      <w:proofErr w:type="spellStart"/>
+      <w:r>
+        <w:t>TiempoAsignación</w:t>
+      </w:r>
+      <w:proofErr w:type="spellEnd"/>
+      <w:r>
+        <w:t xml:space="preserve"> de </w:t>
+      </w:r>
+      <w:proofErr w:type="spellStart"/>
+      <w:r>
+        <w:t>AsigDetalle</w:t>
+      </w:r>
+      <w:proofErr w:type="spellEnd"/>
+      <w:r>
+        <w:t xml:space="preserve"> porque no se contemplan los prestamos</w:t>
       </w:r>
     </w:p>
     <w:p>
@@ -721,7 +919,15 @@
         </w:numPr>
       </w:pPr>
       <w:r>
-        <w:t>Tabla TipoAsignación, la eliminé porque solo hay un tipo de asignación (ya que no se contemplan prestamos)</w:t>
+        <w:t xml:space="preserve">Tabla </w:t>
+      </w:r>
+      <w:proofErr w:type="spellStart"/>
+      <w:r>
+        <w:t>TipoAsignación</w:t>
+      </w:r>
+      <w:proofErr w:type="spellEnd"/>
+      <w:r>
+        <w:t>, la eliminé porque solo hay un tipo de asignación (ya que no se contemplan prestamos)</w:t>
       </w:r>
     </w:p>
     <w:p>
@@ -733,8 +939,1625 @@
         </w:numPr>
       </w:pPr>
       <w:r>
-        <w:t>Eliminé IdTipoAsignacion en AsigDetalle</w:t>
-      </w:r>
+        <w:t xml:space="preserve">Eliminé </w:t>
+      </w:r>
+      <w:proofErr w:type="spellStart"/>
+      <w:r>
+        <w:t>IdTipoAsignacion</w:t>
+      </w:r>
+      <w:proofErr w:type="spellEnd"/>
+      <w:r>
+        <w:t xml:space="preserve"> en </w:t>
+      </w:r>
+      <w:proofErr w:type="spellStart"/>
+      <w:r>
+        <w:t>AsigDetalle</w:t>
+      </w:r>
+      <w:proofErr w:type="spellEnd"/>
+    </w:p>
+    <w:p>
+      <w:pPr>
+        <w:pStyle w:val="Prrafodelista"/>
+        <w:numPr>
+          <w:ilvl w:val="0"/>
+          <w:numId w:val="2"/>
+        </w:numPr>
+      </w:pPr>
+      <w:r>
+        <w:t>Idioma</w:t>
+      </w:r>
+    </w:p>
+    <w:p>
+      <w:pPr>
+        <w:pStyle w:val="Prrafodelista"/>
+        <w:numPr>
+          <w:ilvl w:val="1"/>
+          <w:numId w:val="2"/>
+        </w:numPr>
+      </w:pPr>
+      <w:r>
+        <w:t xml:space="preserve">Eliminé la columna </w:t>
+      </w:r>
+      <w:proofErr w:type="spellStart"/>
+      <w:r>
+        <w:t>IdFormulario</w:t>
+      </w:r>
+      <w:proofErr w:type="spellEnd"/>
+      <w:r>
+        <w:t xml:space="preserve"> de Etiqueta</w:t>
+      </w:r>
+    </w:p>
+    <w:p>
+      <w:pPr>
+        <w:pStyle w:val="Prrafodelista"/>
+        <w:numPr>
+          <w:ilvl w:val="1"/>
+          <w:numId w:val="2"/>
+        </w:numPr>
+      </w:pPr>
+      <w:r>
+        <w:t xml:space="preserve">Modifique la clave primaria en etiqueta quitando de la misma </w:t>
+      </w:r>
+      <w:proofErr w:type="spellStart"/>
+      <w:r>
+        <w:t>IdFormulario</w:t>
+      </w:r>
+      <w:proofErr w:type="spellEnd"/>
+    </w:p>
+    <w:p>
+      <w:pPr>
+        <w:pStyle w:val="Prrafodelista"/>
+        <w:numPr>
+          <w:ilvl w:val="1"/>
+          <w:numId w:val="2"/>
+        </w:numPr>
+      </w:pPr>
+      <w:r>
+        <w:t>Eliminé la tabla Formulario</w:t>
+      </w:r>
+    </w:p>
+    <w:p>
+      <w:pPr>
+        <w:pStyle w:val="Prrafodelista"/>
+        <w:numPr>
+          <w:ilvl w:val="0"/>
+          <w:numId w:val="2"/>
+        </w:numPr>
+      </w:pPr>
+      <w:proofErr w:type="spellStart"/>
+      <w:r>
+        <w:t>Store</w:t>
+      </w:r>
+      <w:proofErr w:type="spellEnd"/>
+      <w:r>
+        <w:t xml:space="preserve"> </w:t>
+      </w:r>
+      <w:r>
+        <w:t>[</w:t>
+      </w:r>
+      <w:proofErr w:type="spellStart"/>
+      <w:r>
+        <w:t>dbo</w:t>
+      </w:r>
+      <w:proofErr w:type="spellEnd"/>
+      <w:r>
+        <w:t>].[</w:t>
+      </w:r>
+      <w:proofErr w:type="spellStart"/>
+      <w:r>
+        <w:t>CotizacionTraerPorSolicitud</w:t>
+      </w:r>
+      <w:proofErr w:type="spellEnd"/>
+      <w:r>
+        <w:t>]</w:t>
+      </w:r>
+    </w:p>
+    <w:p>
+      <w:pPr>
+        <w:pStyle w:val="Prrafodelista"/>
+        <w:numPr>
+          <w:ilvl w:val="1"/>
+          <w:numId w:val="2"/>
+        </w:numPr>
+      </w:pPr>
+      <w:r>
+        <w:t xml:space="preserve">Modifiqué el </w:t>
+      </w:r>
+      <w:proofErr w:type="spellStart"/>
+      <w:r>
+        <w:t>select</w:t>
+      </w:r>
+      <w:proofErr w:type="spellEnd"/>
+    </w:p>
+    <w:p>
+      <w:pPr>
+        <w:pStyle w:val="Prrafodelista"/>
+        <w:ind w:left="1440"/>
+      </w:pPr>
+      <w:r>
+        <w:t>Estaba:</w:t>
+      </w:r>
+      <w:r>
+        <w:t xml:space="preserve"> --</w:t>
+      </w:r>
+      <w:proofErr w:type="spellStart"/>
+      <w:r>
+        <w:t>select</w:t>
+      </w:r>
+      <w:proofErr w:type="spellEnd"/>
+      <w:r>
+        <w:t xml:space="preserve"> </w:t>
+      </w:r>
+      <w:proofErr w:type="spellStart"/>
+      <w:r>
+        <w:t>Coti.IdCotizacion</w:t>
+      </w:r>
+      <w:proofErr w:type="spellEnd"/>
+      <w:r>
+        <w:t xml:space="preserve">, </w:t>
+      </w:r>
+      <w:proofErr w:type="spellStart"/>
+      <w:r>
+        <w:t>Coti.MontoCotizado</w:t>
+      </w:r>
+      <w:proofErr w:type="spellEnd"/>
+      <w:r>
+        <w:t xml:space="preserve">, </w:t>
+      </w:r>
+      <w:proofErr w:type="spellStart"/>
+      <w:r>
+        <w:t>Coti.FechaCotizacion</w:t>
+      </w:r>
+      <w:proofErr w:type="spellEnd"/>
+      <w:r>
+        <w:t xml:space="preserve">, </w:t>
+      </w:r>
+      <w:proofErr w:type="spellStart"/>
+      <w:r>
+        <w:t>Prov.IdProveedor</w:t>
+      </w:r>
+      <w:proofErr w:type="spellEnd"/>
+      <w:r>
+        <w:t xml:space="preserve">, </w:t>
+      </w:r>
+      <w:proofErr w:type="spellStart"/>
+      <w:r>
+        <w:t>Prov.AliasProv</w:t>
+      </w:r>
+      <w:proofErr w:type="spellEnd"/>
+      <w:r>
+        <w:t xml:space="preserve">, </w:t>
+      </w:r>
+      <w:proofErr w:type="spellStart"/>
+      <w:r>
+        <w:t>Coti.IdPartidaDetalle</w:t>
+      </w:r>
+      <w:proofErr w:type="spellEnd"/>
+      <w:r>
+        <w:t xml:space="preserve">, </w:t>
+      </w:r>
+      <w:proofErr w:type="spellStart"/>
+      <w:r>
+        <w:t>Coti.IdPartida</w:t>
+      </w:r>
+      <w:proofErr w:type="spellEnd"/>
+      <w:r>
+        <w:t xml:space="preserve">, </w:t>
+      </w:r>
+      <w:proofErr w:type="spellStart"/>
+      <w:r>
+        <w:t>Det.IdSolicitudDetalle</w:t>
+      </w:r>
+      <w:proofErr w:type="spellEnd"/>
+      <w:r>
+        <w:t xml:space="preserve">, </w:t>
+      </w:r>
+      <w:proofErr w:type="spellStart"/>
+      <w:r>
+        <w:t>Det.IdSolicitud</w:t>
+      </w:r>
+      <w:proofErr w:type="spellEnd"/>
+    </w:p>
+    <w:p>
+      <w:pPr>
+        <w:pStyle w:val="Prrafodelista"/>
+        <w:ind w:left="1440"/>
+      </w:pPr>
+      <w:r>
+        <w:t>Quedó:</w:t>
+      </w:r>
+      <w:r>
+        <w:t xml:space="preserve"> </w:t>
+      </w:r>
+      <w:proofErr w:type="spellStart"/>
+      <w:r>
+        <w:t>select</w:t>
+      </w:r>
+      <w:proofErr w:type="spellEnd"/>
+      <w:r>
+        <w:t xml:space="preserve"> </w:t>
+      </w:r>
+      <w:proofErr w:type="spellStart"/>
+      <w:r>
+        <w:t>Coti.IdCotizacion</w:t>
+      </w:r>
+      <w:proofErr w:type="spellEnd"/>
+      <w:r>
+        <w:t xml:space="preserve">, </w:t>
+      </w:r>
+      <w:proofErr w:type="spellStart"/>
+      <w:r>
+        <w:t>Coti.MontoCotizado</w:t>
+      </w:r>
+      <w:proofErr w:type="spellEnd"/>
+      <w:r>
+        <w:t xml:space="preserve">, </w:t>
+      </w:r>
+      <w:proofErr w:type="spellStart"/>
+      <w:r>
+        <w:t>Coti.FechaCotizacion</w:t>
+      </w:r>
+      <w:proofErr w:type="spellEnd"/>
+      <w:r>
+        <w:t xml:space="preserve">, </w:t>
+      </w:r>
+      <w:proofErr w:type="spellStart"/>
+      <w:r>
+        <w:t>Prov.IdProveedor</w:t>
+      </w:r>
+      <w:proofErr w:type="spellEnd"/>
+      <w:r>
+        <w:t xml:space="preserve">, </w:t>
+      </w:r>
+      <w:proofErr w:type="spellStart"/>
+      <w:r>
+        <w:t>Prov.AliasProv</w:t>
+      </w:r>
+      <w:proofErr w:type="spellEnd"/>
+      <w:r>
+        <w:t xml:space="preserve">, </w:t>
+      </w:r>
+      <w:proofErr w:type="spellStart"/>
+      <w:r>
+        <w:t>Det.IdSolicitudDetalle</w:t>
+      </w:r>
+      <w:proofErr w:type="spellEnd"/>
+      <w:r>
+        <w:t xml:space="preserve">, </w:t>
+      </w:r>
+      <w:proofErr w:type="spellStart"/>
+      <w:r>
+        <w:t>Det.IdSolicitud</w:t>
+      </w:r>
+      <w:proofErr w:type="spellEnd"/>
+    </w:p>
+    <w:p>
+      <w:pPr>
+        <w:pStyle w:val="Prrafodelista"/>
+        <w:numPr>
+          <w:ilvl w:val="0"/>
+          <w:numId w:val="2"/>
+        </w:numPr>
+      </w:pPr>
+      <w:r>
+        <w:t>Porque pinchaba cuando quería agregar una cotización a un detalle que tenía cero cotizaciones:</w:t>
+      </w:r>
+    </w:p>
+    <w:p>
+      <w:pPr>
+        <w:pStyle w:val="Prrafodelista"/>
+        <w:numPr>
+          <w:ilvl w:val="1"/>
+          <w:numId w:val="2"/>
+        </w:numPr>
+      </w:pPr>
+      <w:r>
+        <w:t xml:space="preserve">Agregue lo resaltado en </w:t>
+      </w:r>
+      <w:proofErr w:type="spellStart"/>
+      <w:r>
+        <w:t>frmsolicitudmodificar</w:t>
+      </w:r>
+      <w:proofErr w:type="spellEnd"/>
+      <w:r>
+        <w:t xml:space="preserve">: </w:t>
+      </w:r>
+    </w:p>
+    <w:p>
+      <w:pPr>
+        <w:pStyle w:val="Prrafodelista"/>
+        <w:ind w:left="1440"/>
+      </w:pPr>
+      <w:proofErr w:type="spellStart"/>
+      <w:proofErr w:type="gramStart"/>
+      <w:r>
+        <w:t>frmCotizaciones</w:t>
+      </w:r>
+      <w:proofErr w:type="spellEnd"/>
+      <w:proofErr w:type="gramEnd"/>
+      <w:r>
+        <w:t xml:space="preserve"> </w:t>
+      </w:r>
+      <w:proofErr w:type="spellStart"/>
+      <w:r>
+        <w:t>UnFrmCotizaciones</w:t>
+      </w:r>
+      <w:proofErr w:type="spellEnd"/>
+      <w:r>
+        <w:t xml:space="preserve"> = new frmCotizaciones(unaSolicitud.unosDetallesSolicitud[e.RowIndex].unasCotizaciones</w:t>
+      </w:r>
+      <w:r>
+        <w:rPr>
+          <w:highlight w:val="green"/>
+        </w:rPr>
+        <w:t xml:space="preserve">, </w:t>
+      </w:r>
+      <w:proofErr w:type="spellStart"/>
+      <w:r>
+        <w:rPr>
+          <w:highlight w:val="green"/>
+        </w:rPr>
+        <w:t>unDetSolic</w:t>
+      </w:r>
+      <w:proofErr w:type="spellEnd"/>
+      <w:r>
+        <w:t>);</w:t>
+      </w:r>
+    </w:p>
+    <w:p>
+      <w:pPr>
+        <w:pStyle w:val="Prrafodelista"/>
+        <w:numPr>
+          <w:ilvl w:val="1"/>
+          <w:numId w:val="2"/>
+        </w:numPr>
+      </w:pPr>
+      <w:r>
+        <w:t xml:space="preserve">Agregue </w:t>
+      </w:r>
+      <w:r>
+        <w:t xml:space="preserve">lo resaltado (y quite lo comentado) en </w:t>
+      </w:r>
+      <w:proofErr w:type="spellStart"/>
+      <w:r>
+        <w:t>frmCotizaciones</w:t>
+      </w:r>
+      <w:proofErr w:type="spellEnd"/>
+      <w:r>
+        <w:t xml:space="preserve">: </w:t>
+      </w:r>
+    </w:p>
+    <w:p>
+      <w:pPr>
+        <w:pStyle w:val="Prrafodelista"/>
+        <w:ind w:left="1440"/>
+        <w:rPr>
+          <w:sz w:val="16"/>
+          <w:szCs w:val="16"/>
+        </w:rPr>
+      </w:pPr>
+      <w:proofErr w:type="spellStart"/>
+      <w:r>
+        <w:rPr>
+          <w:sz w:val="16"/>
+          <w:szCs w:val="16"/>
+        </w:rPr>
+        <w:t>unaCotiz.unDetalleAsociado.IdSolicitud</w:t>
+      </w:r>
+      <w:proofErr w:type="spellEnd"/>
+      <w:r>
+        <w:rPr>
+          <w:sz w:val="16"/>
+          <w:szCs w:val="16"/>
+        </w:rPr>
+        <w:t xml:space="preserve"> = </w:t>
+      </w:r>
+      <w:r>
+        <w:rPr>
+          <w:sz w:val="16"/>
+          <w:szCs w:val="16"/>
+          <w:highlight w:val="green"/>
+        </w:rPr>
+        <w:t>unDetSolic.IdSolicitud;//</w:t>
+      </w:r>
+      <w:proofErr w:type="gramStart"/>
+      <w:r>
+        <w:rPr>
+          <w:sz w:val="16"/>
+          <w:szCs w:val="16"/>
+        </w:rPr>
+        <w:t>unasCotizaciones[</w:t>
+      </w:r>
+      <w:proofErr w:type="gramEnd"/>
+      <w:r>
+        <w:rPr>
+          <w:sz w:val="16"/>
+          <w:szCs w:val="16"/>
+        </w:rPr>
+        <w:t>0].unDetalleAsociado.IdSolicitud;</w:t>
+      </w:r>
+    </w:p>
+    <w:p>
+      <w:pPr>
+        <w:pStyle w:val="Prrafodelista"/>
+        <w:ind w:left="1440"/>
+        <w:rPr>
+          <w:sz w:val="16"/>
+          <w:szCs w:val="16"/>
+        </w:rPr>
+      </w:pPr>
+      <w:r>
+        <w:rPr>
+          <w:sz w:val="16"/>
+          <w:szCs w:val="16"/>
+        </w:rPr>
+        <w:t xml:space="preserve">            </w:t>
+      </w:r>
+      <w:proofErr w:type="spellStart"/>
+      <w:r>
+        <w:rPr>
+          <w:sz w:val="16"/>
+          <w:szCs w:val="16"/>
+        </w:rPr>
+        <w:t>unaCotiz.unDetalleAsociado.IdSolicitudDetalle</w:t>
+      </w:r>
+      <w:proofErr w:type="spellEnd"/>
+      <w:r>
+        <w:rPr>
+          <w:sz w:val="16"/>
+          <w:szCs w:val="16"/>
+        </w:rPr>
+        <w:t xml:space="preserve"> = </w:t>
+      </w:r>
+      <w:r>
+        <w:rPr>
+          <w:sz w:val="16"/>
+          <w:szCs w:val="16"/>
+          <w:highlight w:val="green"/>
+        </w:rPr>
+        <w:t>unDetSolic.IdSolicitudDetalle;</w:t>
+      </w:r>
+      <w:r>
+        <w:rPr>
+          <w:sz w:val="16"/>
+          <w:szCs w:val="16"/>
+        </w:rPr>
+        <w:t>//</w:t>
+      </w:r>
+      <w:proofErr w:type="gramStart"/>
+      <w:r>
+        <w:rPr>
+          <w:sz w:val="16"/>
+          <w:szCs w:val="16"/>
+        </w:rPr>
+        <w:t>unasCotizaciones[</w:t>
+      </w:r>
+      <w:proofErr w:type="gramEnd"/>
+      <w:r>
+        <w:rPr>
+          <w:sz w:val="16"/>
+          <w:szCs w:val="16"/>
+        </w:rPr>
+        <w:t>0].unDetalleAsociado.IdSolicitudDetalle;</w:t>
+      </w:r>
+    </w:p>
+    <w:p>
+      <w:pPr>
+        <w:pStyle w:val="Prrafodelista"/>
+        <w:ind w:left="1440"/>
+        <w:rPr>
+          <w:sz w:val="16"/>
+          <w:szCs w:val="16"/>
+        </w:rPr>
+      </w:pPr>
+    </w:p>
+    <w:p>
+      <w:pPr>
+        <w:pStyle w:val="Prrafodelista"/>
+        <w:ind w:left="1440"/>
+        <w:rPr>
+          <w:sz w:val="16"/>
+          <w:szCs w:val="16"/>
+        </w:rPr>
+      </w:pPr>
+    </w:p>
+    <w:p>
+      <w:pPr>
+        <w:pStyle w:val="Prrafodelista"/>
+        <w:ind w:left="1440"/>
+        <w:rPr>
+          <w:sz w:val="16"/>
+          <w:szCs w:val="16"/>
+          <w:lang w:val="en-US"/>
+        </w:rPr>
+      </w:pPr>
+      <w:r>
+        <w:rPr>
+          <w:sz w:val="16"/>
+          <w:szCs w:val="16"/>
+          <w:lang w:val="en-US"/>
+        </w:rPr>
+        <w:t>Terminar Store</w:t>
+      </w:r>
+    </w:p>
+    <w:p>
+      <w:pPr>
+        <w:autoSpaceDE w:val="0"/>
+        <w:autoSpaceDN w:val="0"/>
+        <w:adjustRightInd w:val="0"/>
+        <w:spacing w:after="0" w:line="240" w:lineRule="auto"/>
+        <w:rPr>
+          <w:rFonts w:ascii="Consolas" w:hAnsi="Consolas" w:cs="Consolas"/>
+          <w:sz w:val="24"/>
+          <w:szCs w:val="24"/>
+          <w:lang w:val="en-US"/>
+        </w:rPr>
+      </w:pPr>
+      <w:r>
+        <w:rPr>
+          <w:rFonts w:ascii="Consolas" w:hAnsi="Consolas" w:cs="Consolas"/>
+          <w:color w:val="0000FF"/>
+          <w:sz w:val="24"/>
+          <w:szCs w:val="24"/>
+          <w:lang w:val="en-US"/>
+        </w:rPr>
+        <w:t>SELECT</w:t>
+      </w:r>
+      <w:r>
+        <w:rPr>
+          <w:rFonts w:ascii="Consolas" w:hAnsi="Consolas" w:cs="Consolas"/>
+          <w:sz w:val="24"/>
+          <w:szCs w:val="24"/>
+          <w:lang w:val="en-US"/>
+        </w:rPr>
+        <w:t xml:space="preserve"> </w:t>
+      </w:r>
+      <w:r>
+        <w:rPr>
+          <w:rFonts w:ascii="Consolas" w:hAnsi="Consolas" w:cs="Consolas"/>
+          <w:color w:val="008080"/>
+          <w:sz w:val="24"/>
+          <w:szCs w:val="24"/>
+          <w:lang w:val="en-US"/>
+        </w:rPr>
+        <w:t>Cat</w:t>
+      </w:r>
+      <w:r>
+        <w:rPr>
+          <w:rFonts w:ascii="Consolas" w:hAnsi="Consolas" w:cs="Consolas"/>
+          <w:color w:val="808080"/>
+          <w:sz w:val="24"/>
+          <w:szCs w:val="24"/>
+          <w:lang w:val="en-US"/>
+        </w:rPr>
+        <w:t>.</w:t>
+      </w:r>
+      <w:r>
+        <w:rPr>
+          <w:rFonts w:ascii="Consolas" w:hAnsi="Consolas" w:cs="Consolas"/>
+          <w:color w:val="008080"/>
+          <w:sz w:val="24"/>
+          <w:szCs w:val="24"/>
+          <w:lang w:val="en-US"/>
+        </w:rPr>
+        <w:t>DescripCategoria</w:t>
+      </w:r>
+      <w:r>
+        <w:rPr>
+          <w:rFonts w:ascii="Consolas" w:hAnsi="Consolas" w:cs="Consolas"/>
+          <w:color w:val="808080"/>
+          <w:sz w:val="24"/>
+          <w:szCs w:val="24"/>
+          <w:lang w:val="en-US"/>
+        </w:rPr>
+        <w:t>,</w:t>
+      </w:r>
+      <w:r>
+        <w:rPr>
+          <w:rFonts w:ascii="Consolas" w:hAnsi="Consolas" w:cs="Consolas"/>
+          <w:sz w:val="24"/>
+          <w:szCs w:val="24"/>
+          <w:lang w:val="en-US"/>
+        </w:rPr>
+        <w:t xml:space="preserve"> </w:t>
+      </w:r>
+      <w:r>
+        <w:rPr>
+          <w:rFonts w:ascii="Consolas" w:hAnsi="Consolas" w:cs="Consolas"/>
+          <w:color w:val="008080"/>
+          <w:sz w:val="24"/>
+          <w:szCs w:val="24"/>
+          <w:lang w:val="en-US"/>
+        </w:rPr>
+        <w:t>SolDet</w:t>
+      </w:r>
+      <w:r>
+        <w:rPr>
+          <w:rFonts w:ascii="Consolas" w:hAnsi="Consolas" w:cs="Consolas"/>
+          <w:color w:val="808080"/>
+          <w:sz w:val="24"/>
+          <w:szCs w:val="24"/>
+          <w:lang w:val="en-US"/>
+        </w:rPr>
+        <w:t>.</w:t>
+      </w:r>
+      <w:r>
+        <w:rPr>
+          <w:rFonts w:ascii="Consolas" w:hAnsi="Consolas" w:cs="Consolas"/>
+          <w:color w:val="008080"/>
+          <w:sz w:val="24"/>
+          <w:szCs w:val="24"/>
+          <w:lang w:val="en-US"/>
+        </w:rPr>
+        <w:t>Cantidad</w:t>
+      </w:r>
+    </w:p>
+    <w:p>
+      <w:pPr>
+        <w:autoSpaceDE w:val="0"/>
+        <w:autoSpaceDN w:val="0"/>
+        <w:adjustRightInd w:val="0"/>
+        <w:spacing w:after="0" w:line="240" w:lineRule="auto"/>
+        <w:rPr>
+          <w:rFonts w:ascii="Consolas" w:hAnsi="Consolas" w:cs="Consolas"/>
+          <w:sz w:val="24"/>
+          <w:szCs w:val="24"/>
+          <w:lang w:val="en-US"/>
+        </w:rPr>
+      </w:pPr>
+      <w:r>
+        <w:rPr>
+          <w:rFonts w:ascii="Consolas" w:hAnsi="Consolas" w:cs="Consolas"/>
+          <w:color w:val="0000FF"/>
+          <w:sz w:val="24"/>
+          <w:szCs w:val="24"/>
+          <w:lang w:val="en-US"/>
+        </w:rPr>
+        <w:t>FROM</w:t>
+      </w:r>
+      <w:r>
+        <w:rPr>
+          <w:rFonts w:ascii="Consolas" w:hAnsi="Consolas" w:cs="Consolas"/>
+          <w:sz w:val="24"/>
+          <w:szCs w:val="24"/>
+          <w:lang w:val="en-US"/>
+        </w:rPr>
+        <w:t xml:space="preserve"> </w:t>
+      </w:r>
+      <w:r>
+        <w:rPr>
+          <w:rFonts w:ascii="Consolas" w:hAnsi="Consolas" w:cs="Consolas"/>
+          <w:color w:val="008080"/>
+          <w:sz w:val="24"/>
+          <w:szCs w:val="24"/>
+          <w:lang w:val="en-US"/>
+        </w:rPr>
+        <w:t>SolicDetalle</w:t>
+      </w:r>
+      <w:r>
+        <w:rPr>
+          <w:rFonts w:ascii="Consolas" w:hAnsi="Consolas" w:cs="Consolas"/>
+          <w:sz w:val="24"/>
+          <w:szCs w:val="24"/>
+          <w:lang w:val="en-US"/>
+        </w:rPr>
+        <w:t xml:space="preserve"> </w:t>
+      </w:r>
+      <w:r>
+        <w:rPr>
+          <w:rFonts w:ascii="Consolas" w:hAnsi="Consolas" w:cs="Consolas"/>
+          <w:color w:val="008080"/>
+          <w:sz w:val="24"/>
+          <w:szCs w:val="24"/>
+          <w:lang w:val="en-US"/>
+        </w:rPr>
+        <w:t>SolDet</w:t>
+      </w:r>
+    </w:p>
+    <w:p>
+      <w:pPr>
+        <w:autoSpaceDE w:val="0"/>
+        <w:autoSpaceDN w:val="0"/>
+        <w:adjustRightInd w:val="0"/>
+        <w:spacing w:after="0" w:line="240" w:lineRule="auto"/>
+        <w:rPr>
+          <w:rFonts w:ascii="Consolas" w:hAnsi="Consolas" w:cs="Consolas"/>
+          <w:sz w:val="24"/>
+          <w:szCs w:val="24"/>
+          <w:lang w:val="en-US"/>
+        </w:rPr>
+      </w:pPr>
+      <w:r>
+        <w:rPr>
+          <w:rFonts w:ascii="Consolas" w:hAnsi="Consolas" w:cs="Consolas"/>
+          <w:color w:val="808080"/>
+          <w:sz w:val="24"/>
+          <w:szCs w:val="24"/>
+          <w:lang w:val="en-US"/>
+        </w:rPr>
+        <w:t>INNER</w:t>
+      </w:r>
+      <w:r>
+        <w:rPr>
+          <w:rFonts w:ascii="Consolas" w:hAnsi="Consolas" w:cs="Consolas"/>
+          <w:sz w:val="24"/>
+          <w:szCs w:val="24"/>
+          <w:lang w:val="en-US"/>
+        </w:rPr>
+        <w:t xml:space="preserve"> </w:t>
+      </w:r>
+      <w:r>
+        <w:rPr>
+          <w:rFonts w:ascii="Consolas" w:hAnsi="Consolas" w:cs="Consolas"/>
+          <w:color w:val="808080"/>
+          <w:sz w:val="24"/>
+          <w:szCs w:val="24"/>
+          <w:lang w:val="en-US"/>
+        </w:rPr>
+        <w:t>JOIN</w:t>
+      </w:r>
+      <w:r>
+        <w:rPr>
+          <w:rFonts w:ascii="Consolas" w:hAnsi="Consolas" w:cs="Consolas"/>
+          <w:sz w:val="24"/>
+          <w:szCs w:val="24"/>
+          <w:lang w:val="en-US"/>
+        </w:rPr>
+        <w:t xml:space="preserve"> </w:t>
+      </w:r>
+      <w:r>
+        <w:rPr>
+          <w:rFonts w:ascii="Consolas" w:hAnsi="Consolas" w:cs="Consolas"/>
+          <w:color w:val="008080"/>
+          <w:sz w:val="24"/>
+          <w:szCs w:val="24"/>
+          <w:lang w:val="en-US"/>
+        </w:rPr>
+        <w:t>Categoria</w:t>
+      </w:r>
+      <w:r>
+        <w:rPr>
+          <w:rFonts w:ascii="Consolas" w:hAnsi="Consolas" w:cs="Consolas"/>
+          <w:sz w:val="24"/>
+          <w:szCs w:val="24"/>
+          <w:lang w:val="en-US"/>
+        </w:rPr>
+        <w:t xml:space="preserve"> </w:t>
+      </w:r>
+      <w:r>
+        <w:rPr>
+          <w:rFonts w:ascii="Consolas" w:hAnsi="Consolas" w:cs="Consolas"/>
+          <w:color w:val="008080"/>
+          <w:sz w:val="24"/>
+          <w:szCs w:val="24"/>
+          <w:lang w:val="en-US"/>
+        </w:rPr>
+        <w:t>Cat</w:t>
+      </w:r>
+    </w:p>
+    <w:p>
+      <w:pPr>
+        <w:autoSpaceDE w:val="0"/>
+        <w:autoSpaceDN w:val="0"/>
+        <w:adjustRightInd w:val="0"/>
+        <w:spacing w:after="0" w:line="240" w:lineRule="auto"/>
+        <w:rPr>
+          <w:rFonts w:ascii="Consolas" w:hAnsi="Consolas" w:cs="Consolas"/>
+          <w:sz w:val="24"/>
+          <w:szCs w:val="24"/>
+          <w:lang w:val="en-US"/>
+        </w:rPr>
+      </w:pPr>
+      <w:r>
+        <w:rPr>
+          <w:rFonts w:ascii="Consolas" w:hAnsi="Consolas" w:cs="Consolas"/>
+          <w:color w:val="0000FF"/>
+          <w:sz w:val="24"/>
+          <w:szCs w:val="24"/>
+          <w:lang w:val="en-US"/>
+        </w:rPr>
+        <w:t>ON</w:t>
+      </w:r>
+      <w:r>
+        <w:rPr>
+          <w:rFonts w:ascii="Consolas" w:hAnsi="Consolas" w:cs="Consolas"/>
+          <w:sz w:val="24"/>
+          <w:szCs w:val="24"/>
+          <w:lang w:val="en-US"/>
+        </w:rPr>
+        <w:t xml:space="preserve"> </w:t>
+      </w:r>
+      <w:r>
+        <w:rPr>
+          <w:rFonts w:ascii="Consolas" w:hAnsi="Consolas" w:cs="Consolas"/>
+          <w:color w:val="008080"/>
+          <w:sz w:val="24"/>
+          <w:szCs w:val="24"/>
+          <w:lang w:val="en-US"/>
+        </w:rPr>
+        <w:t>SolDet</w:t>
+      </w:r>
+      <w:r>
+        <w:rPr>
+          <w:rFonts w:ascii="Consolas" w:hAnsi="Consolas" w:cs="Consolas"/>
+          <w:color w:val="808080"/>
+          <w:sz w:val="24"/>
+          <w:szCs w:val="24"/>
+          <w:lang w:val="en-US"/>
+        </w:rPr>
+        <w:t>.</w:t>
+      </w:r>
+      <w:r>
+        <w:rPr>
+          <w:rFonts w:ascii="Consolas" w:hAnsi="Consolas" w:cs="Consolas"/>
+          <w:color w:val="008080"/>
+          <w:sz w:val="24"/>
+          <w:szCs w:val="24"/>
+          <w:lang w:val="en-US"/>
+        </w:rPr>
+        <w:t>IdCategoria</w:t>
+      </w:r>
+      <w:r>
+        <w:rPr>
+          <w:rFonts w:ascii="Consolas" w:hAnsi="Consolas" w:cs="Consolas"/>
+          <w:sz w:val="24"/>
+          <w:szCs w:val="24"/>
+          <w:lang w:val="en-US"/>
+        </w:rPr>
+        <w:t xml:space="preserve"> </w:t>
+      </w:r>
+      <w:r>
+        <w:rPr>
+          <w:rFonts w:ascii="Consolas" w:hAnsi="Consolas" w:cs="Consolas"/>
+          <w:color w:val="808080"/>
+          <w:sz w:val="24"/>
+          <w:szCs w:val="24"/>
+          <w:lang w:val="en-US"/>
+        </w:rPr>
+        <w:t>=</w:t>
+      </w:r>
+      <w:r>
+        <w:rPr>
+          <w:rFonts w:ascii="Consolas" w:hAnsi="Consolas" w:cs="Consolas"/>
+          <w:sz w:val="24"/>
+          <w:szCs w:val="24"/>
+          <w:lang w:val="en-US"/>
+        </w:rPr>
+        <w:t xml:space="preserve"> </w:t>
+      </w:r>
+      <w:r>
+        <w:rPr>
+          <w:rFonts w:ascii="Consolas" w:hAnsi="Consolas" w:cs="Consolas"/>
+          <w:color w:val="008080"/>
+          <w:sz w:val="24"/>
+          <w:szCs w:val="24"/>
+          <w:lang w:val="en-US"/>
+        </w:rPr>
+        <w:t>Cat</w:t>
+      </w:r>
+      <w:r>
+        <w:rPr>
+          <w:rFonts w:ascii="Consolas" w:hAnsi="Consolas" w:cs="Consolas"/>
+          <w:color w:val="808080"/>
+          <w:sz w:val="24"/>
+          <w:szCs w:val="24"/>
+          <w:lang w:val="en-US"/>
+        </w:rPr>
+        <w:t>.</w:t>
+      </w:r>
+      <w:r>
+        <w:rPr>
+          <w:rFonts w:ascii="Consolas" w:hAnsi="Consolas" w:cs="Consolas"/>
+          <w:color w:val="008080"/>
+          <w:sz w:val="24"/>
+          <w:szCs w:val="24"/>
+          <w:lang w:val="en-US"/>
+        </w:rPr>
+        <w:t>IdCategoria</w:t>
+      </w:r>
+    </w:p>
+    <w:p>
+      <w:pPr>
+        <w:autoSpaceDE w:val="0"/>
+        <w:autoSpaceDN w:val="0"/>
+        <w:adjustRightInd w:val="0"/>
+        <w:spacing w:after="0" w:line="240" w:lineRule="auto"/>
+        <w:rPr>
+          <w:rFonts w:ascii="Consolas" w:hAnsi="Consolas" w:cs="Consolas"/>
+          <w:sz w:val="24"/>
+          <w:szCs w:val="24"/>
+          <w:lang w:val="en-US"/>
+        </w:rPr>
+      </w:pPr>
+      <w:r>
+        <w:rPr>
+          <w:rFonts w:ascii="Consolas" w:hAnsi="Consolas" w:cs="Consolas"/>
+          <w:color w:val="808080"/>
+          <w:sz w:val="24"/>
+          <w:szCs w:val="24"/>
+          <w:lang w:val="en-US"/>
+        </w:rPr>
+        <w:t>INNER</w:t>
+      </w:r>
+      <w:r>
+        <w:rPr>
+          <w:rFonts w:ascii="Consolas" w:hAnsi="Consolas" w:cs="Consolas"/>
+          <w:sz w:val="24"/>
+          <w:szCs w:val="24"/>
+          <w:lang w:val="en-US"/>
+        </w:rPr>
+        <w:t xml:space="preserve"> </w:t>
+      </w:r>
+      <w:r>
+        <w:rPr>
+          <w:rFonts w:ascii="Consolas" w:hAnsi="Consolas" w:cs="Consolas"/>
+          <w:color w:val="808080"/>
+          <w:sz w:val="24"/>
+          <w:szCs w:val="24"/>
+          <w:lang w:val="en-US"/>
+        </w:rPr>
+        <w:t>JOIN</w:t>
+      </w:r>
+      <w:r>
+        <w:rPr>
+          <w:rFonts w:ascii="Consolas" w:hAnsi="Consolas" w:cs="Consolas"/>
+          <w:sz w:val="24"/>
+          <w:szCs w:val="24"/>
+          <w:lang w:val="en-US"/>
+        </w:rPr>
+        <w:t xml:space="preserve"> </w:t>
+      </w:r>
+      <w:r>
+        <w:rPr>
+          <w:rFonts w:ascii="Consolas" w:hAnsi="Consolas" w:cs="Consolas"/>
+          <w:color w:val="008080"/>
+          <w:sz w:val="24"/>
+          <w:szCs w:val="24"/>
+          <w:lang w:val="en-US"/>
+        </w:rPr>
+        <w:t>PartidaDetalle</w:t>
+      </w:r>
+      <w:r>
+        <w:rPr>
+          <w:rFonts w:ascii="Consolas" w:hAnsi="Consolas" w:cs="Consolas"/>
+          <w:sz w:val="24"/>
+          <w:szCs w:val="24"/>
+          <w:lang w:val="en-US"/>
+        </w:rPr>
+        <w:t xml:space="preserve"> </w:t>
+      </w:r>
+      <w:r>
+        <w:rPr>
+          <w:rFonts w:ascii="Consolas" w:hAnsi="Consolas" w:cs="Consolas"/>
+          <w:color w:val="008080"/>
+          <w:sz w:val="24"/>
+          <w:szCs w:val="24"/>
+          <w:lang w:val="en-US"/>
+        </w:rPr>
+        <w:t>PDet</w:t>
+      </w:r>
+    </w:p>
+    <w:p>
+      <w:pPr>
+        <w:autoSpaceDE w:val="0"/>
+        <w:autoSpaceDN w:val="0"/>
+        <w:adjustRightInd w:val="0"/>
+        <w:spacing w:after="0" w:line="240" w:lineRule="auto"/>
+        <w:rPr>
+          <w:rFonts w:ascii="Consolas" w:hAnsi="Consolas" w:cs="Consolas"/>
+          <w:sz w:val="24"/>
+          <w:szCs w:val="24"/>
+          <w:lang w:val="en-US"/>
+        </w:rPr>
+      </w:pPr>
+      <w:r>
+        <w:rPr>
+          <w:rFonts w:ascii="Consolas" w:hAnsi="Consolas" w:cs="Consolas"/>
+          <w:color w:val="0000FF"/>
+          <w:sz w:val="24"/>
+          <w:szCs w:val="24"/>
+          <w:lang w:val="en-US"/>
+        </w:rPr>
+        <w:t>ON</w:t>
+      </w:r>
+      <w:r>
+        <w:rPr>
+          <w:rFonts w:ascii="Consolas" w:hAnsi="Consolas" w:cs="Consolas"/>
+          <w:sz w:val="24"/>
+          <w:szCs w:val="24"/>
+          <w:lang w:val="en-US"/>
+        </w:rPr>
+        <w:t xml:space="preserve"> </w:t>
+      </w:r>
+      <w:r>
+        <w:rPr>
+          <w:rFonts w:ascii="Consolas" w:hAnsi="Consolas" w:cs="Consolas"/>
+          <w:color w:val="008080"/>
+          <w:sz w:val="24"/>
+          <w:szCs w:val="24"/>
+          <w:lang w:val="en-US"/>
+        </w:rPr>
+        <w:t>SolDet</w:t>
+      </w:r>
+      <w:r>
+        <w:rPr>
+          <w:rFonts w:ascii="Consolas" w:hAnsi="Consolas" w:cs="Consolas"/>
+          <w:color w:val="808080"/>
+          <w:sz w:val="24"/>
+          <w:szCs w:val="24"/>
+          <w:lang w:val="en-US"/>
+        </w:rPr>
+        <w:t>.</w:t>
+      </w:r>
+      <w:r>
+        <w:rPr>
+          <w:rFonts w:ascii="Consolas" w:hAnsi="Consolas" w:cs="Consolas"/>
+          <w:color w:val="008080"/>
+          <w:sz w:val="24"/>
+          <w:szCs w:val="24"/>
+          <w:lang w:val="en-US"/>
+        </w:rPr>
+        <w:t>IdSolicitud</w:t>
+      </w:r>
+      <w:r>
+        <w:rPr>
+          <w:rFonts w:ascii="Consolas" w:hAnsi="Consolas" w:cs="Consolas"/>
+          <w:sz w:val="24"/>
+          <w:szCs w:val="24"/>
+          <w:lang w:val="en-US"/>
+        </w:rPr>
+        <w:t xml:space="preserve"> </w:t>
+      </w:r>
+      <w:r>
+        <w:rPr>
+          <w:rFonts w:ascii="Consolas" w:hAnsi="Consolas" w:cs="Consolas"/>
+          <w:color w:val="808080"/>
+          <w:sz w:val="24"/>
+          <w:szCs w:val="24"/>
+          <w:lang w:val="en-US"/>
+        </w:rPr>
+        <w:t>=</w:t>
+      </w:r>
+      <w:r>
+        <w:rPr>
+          <w:rFonts w:ascii="Consolas" w:hAnsi="Consolas" w:cs="Consolas"/>
+          <w:sz w:val="24"/>
+          <w:szCs w:val="24"/>
+          <w:lang w:val="en-US"/>
+        </w:rPr>
+        <w:t xml:space="preserve"> </w:t>
+      </w:r>
+      <w:r>
+        <w:rPr>
+          <w:rFonts w:ascii="Consolas" w:hAnsi="Consolas" w:cs="Consolas"/>
+          <w:color w:val="008080"/>
+          <w:sz w:val="24"/>
+          <w:szCs w:val="24"/>
+          <w:lang w:val="en-US"/>
+        </w:rPr>
+        <w:t>PDet</w:t>
+      </w:r>
+      <w:r>
+        <w:rPr>
+          <w:rFonts w:ascii="Consolas" w:hAnsi="Consolas" w:cs="Consolas"/>
+          <w:color w:val="808080"/>
+          <w:sz w:val="24"/>
+          <w:szCs w:val="24"/>
+          <w:lang w:val="en-US"/>
+        </w:rPr>
+        <w:t>.</w:t>
+      </w:r>
+      <w:r>
+        <w:rPr>
+          <w:rFonts w:ascii="Consolas" w:hAnsi="Consolas" w:cs="Consolas"/>
+          <w:color w:val="008080"/>
+          <w:sz w:val="24"/>
+          <w:szCs w:val="24"/>
+          <w:lang w:val="en-US"/>
+        </w:rPr>
+        <w:t>IdSolicitud</w:t>
+      </w:r>
+      <w:r>
+        <w:rPr>
+          <w:rFonts w:ascii="Consolas" w:hAnsi="Consolas" w:cs="Consolas"/>
+          <w:sz w:val="24"/>
+          <w:szCs w:val="24"/>
+          <w:lang w:val="en-US"/>
+        </w:rPr>
+        <w:t xml:space="preserve"> </w:t>
+      </w:r>
+      <w:r>
+        <w:rPr>
+          <w:rFonts w:ascii="Consolas" w:hAnsi="Consolas" w:cs="Consolas"/>
+          <w:color w:val="808080"/>
+          <w:sz w:val="24"/>
+          <w:szCs w:val="24"/>
+          <w:lang w:val="en-US"/>
+        </w:rPr>
+        <w:t>AND</w:t>
+      </w:r>
+      <w:r>
+        <w:rPr>
+          <w:rFonts w:ascii="Consolas" w:hAnsi="Consolas" w:cs="Consolas"/>
+          <w:sz w:val="24"/>
+          <w:szCs w:val="24"/>
+          <w:lang w:val="en-US"/>
+        </w:rPr>
+        <w:t xml:space="preserve"> </w:t>
+      </w:r>
+      <w:r>
+        <w:rPr>
+          <w:rFonts w:ascii="Consolas" w:hAnsi="Consolas" w:cs="Consolas"/>
+          <w:color w:val="008080"/>
+          <w:sz w:val="24"/>
+          <w:szCs w:val="24"/>
+          <w:lang w:val="en-US"/>
+        </w:rPr>
+        <w:t>SolDet</w:t>
+      </w:r>
+      <w:r>
+        <w:rPr>
+          <w:rFonts w:ascii="Consolas" w:hAnsi="Consolas" w:cs="Consolas"/>
+          <w:color w:val="808080"/>
+          <w:sz w:val="24"/>
+          <w:szCs w:val="24"/>
+          <w:lang w:val="en-US"/>
+        </w:rPr>
+        <w:t>.</w:t>
+      </w:r>
+      <w:r>
+        <w:rPr>
+          <w:rFonts w:ascii="Consolas" w:hAnsi="Consolas" w:cs="Consolas"/>
+          <w:color w:val="008080"/>
+          <w:sz w:val="24"/>
+          <w:szCs w:val="24"/>
+          <w:lang w:val="en-US"/>
+        </w:rPr>
+        <w:t>IdSolicitudDetalle</w:t>
+      </w:r>
+      <w:r>
+        <w:rPr>
+          <w:rFonts w:ascii="Consolas" w:hAnsi="Consolas" w:cs="Consolas"/>
+          <w:sz w:val="24"/>
+          <w:szCs w:val="24"/>
+          <w:lang w:val="en-US"/>
+        </w:rPr>
+        <w:t xml:space="preserve"> </w:t>
+      </w:r>
+      <w:r>
+        <w:rPr>
+          <w:rFonts w:ascii="Consolas" w:hAnsi="Consolas" w:cs="Consolas"/>
+          <w:color w:val="808080"/>
+          <w:sz w:val="24"/>
+          <w:szCs w:val="24"/>
+          <w:lang w:val="en-US"/>
+        </w:rPr>
+        <w:t>=</w:t>
+      </w:r>
+      <w:r>
+        <w:rPr>
+          <w:rFonts w:ascii="Consolas" w:hAnsi="Consolas" w:cs="Consolas"/>
+          <w:sz w:val="24"/>
+          <w:szCs w:val="24"/>
+          <w:lang w:val="en-US"/>
+        </w:rPr>
+        <w:t xml:space="preserve"> </w:t>
+      </w:r>
+      <w:r>
+        <w:rPr>
+          <w:rFonts w:ascii="Consolas" w:hAnsi="Consolas" w:cs="Consolas"/>
+          <w:color w:val="008080"/>
+          <w:sz w:val="24"/>
+          <w:szCs w:val="24"/>
+          <w:lang w:val="en-US"/>
+        </w:rPr>
+        <w:t>PDet</w:t>
+      </w:r>
+      <w:r>
+        <w:rPr>
+          <w:rFonts w:ascii="Consolas" w:hAnsi="Consolas" w:cs="Consolas"/>
+          <w:color w:val="808080"/>
+          <w:sz w:val="24"/>
+          <w:szCs w:val="24"/>
+          <w:lang w:val="en-US"/>
+        </w:rPr>
+        <w:t>.</w:t>
+      </w:r>
+      <w:r>
+        <w:rPr>
+          <w:rFonts w:ascii="Consolas" w:hAnsi="Consolas" w:cs="Consolas"/>
+          <w:color w:val="008080"/>
+          <w:sz w:val="24"/>
+          <w:szCs w:val="24"/>
+          <w:lang w:val="en-US"/>
+        </w:rPr>
+        <w:t>IdSolicitudDetalle</w:t>
+      </w:r>
+    </w:p>
+    <w:p>
+      <w:pPr>
+        <w:autoSpaceDE w:val="0"/>
+        <w:autoSpaceDN w:val="0"/>
+        <w:adjustRightInd w:val="0"/>
+        <w:spacing w:after="0" w:line="240" w:lineRule="auto"/>
+        <w:rPr>
+          <w:rFonts w:ascii="Consolas" w:hAnsi="Consolas" w:cs="Consolas"/>
+          <w:sz w:val="24"/>
+          <w:szCs w:val="24"/>
+        </w:rPr>
+      </w:pPr>
+      <w:r>
+        <w:rPr>
+          <w:rFonts w:ascii="Consolas" w:hAnsi="Consolas" w:cs="Consolas"/>
+          <w:color w:val="808080"/>
+          <w:sz w:val="24"/>
+          <w:szCs w:val="24"/>
+        </w:rPr>
+        <w:t>INNER</w:t>
+      </w:r>
+      <w:r>
+        <w:rPr>
+          <w:rFonts w:ascii="Consolas" w:hAnsi="Consolas" w:cs="Consolas"/>
+          <w:sz w:val="24"/>
+          <w:szCs w:val="24"/>
+        </w:rPr>
+        <w:t xml:space="preserve"> </w:t>
+      </w:r>
+      <w:r>
+        <w:rPr>
+          <w:rFonts w:ascii="Consolas" w:hAnsi="Consolas" w:cs="Consolas"/>
+          <w:color w:val="808080"/>
+          <w:sz w:val="24"/>
+          <w:szCs w:val="24"/>
+        </w:rPr>
+        <w:t>JOIN</w:t>
+      </w:r>
+      <w:r>
+        <w:rPr>
+          <w:rFonts w:ascii="Consolas" w:hAnsi="Consolas" w:cs="Consolas"/>
+          <w:sz w:val="24"/>
+          <w:szCs w:val="24"/>
+        </w:rPr>
+        <w:t xml:space="preserve"> </w:t>
+      </w:r>
+      <w:r>
+        <w:rPr>
+          <w:rFonts w:ascii="Consolas" w:hAnsi="Consolas" w:cs="Consolas"/>
+          <w:color w:val="008080"/>
+          <w:sz w:val="24"/>
+          <w:szCs w:val="24"/>
+        </w:rPr>
+        <w:t>Partida</w:t>
+      </w:r>
+      <w:r>
+        <w:rPr>
+          <w:rFonts w:ascii="Consolas" w:hAnsi="Consolas" w:cs="Consolas"/>
+          <w:sz w:val="24"/>
+          <w:szCs w:val="24"/>
+        </w:rPr>
+        <w:t xml:space="preserve"> </w:t>
+      </w:r>
+      <w:r>
+        <w:rPr>
+          <w:rFonts w:ascii="Consolas" w:hAnsi="Consolas" w:cs="Consolas"/>
+          <w:color w:val="008080"/>
+          <w:sz w:val="24"/>
+          <w:szCs w:val="24"/>
+        </w:rPr>
+        <w:t>Par</w:t>
+      </w:r>
+    </w:p>
+    <w:p>
+      <w:pPr>
+        <w:autoSpaceDE w:val="0"/>
+        <w:autoSpaceDN w:val="0"/>
+        <w:adjustRightInd w:val="0"/>
+        <w:spacing w:after="0" w:line="240" w:lineRule="auto"/>
+        <w:rPr>
+          <w:rFonts w:ascii="Consolas" w:hAnsi="Consolas" w:cs="Consolas"/>
+          <w:sz w:val="24"/>
+          <w:szCs w:val="24"/>
+        </w:rPr>
+      </w:pPr>
+      <w:r>
+        <w:rPr>
+          <w:rFonts w:ascii="Consolas" w:hAnsi="Consolas" w:cs="Consolas"/>
+          <w:color w:val="0000FF"/>
+          <w:sz w:val="24"/>
+          <w:szCs w:val="24"/>
+        </w:rPr>
+        <w:t>ON</w:t>
+      </w:r>
+      <w:r>
+        <w:rPr>
+          <w:rFonts w:ascii="Consolas" w:hAnsi="Consolas" w:cs="Consolas"/>
+          <w:sz w:val="24"/>
+          <w:szCs w:val="24"/>
+        </w:rPr>
+        <w:t xml:space="preserve"> </w:t>
+      </w:r>
+      <w:proofErr w:type="spellStart"/>
+      <w:r>
+        <w:rPr>
+          <w:rFonts w:ascii="Consolas" w:hAnsi="Consolas" w:cs="Consolas"/>
+          <w:color w:val="008080"/>
+          <w:sz w:val="24"/>
+          <w:szCs w:val="24"/>
+        </w:rPr>
+        <w:t>Par</w:t>
+      </w:r>
+      <w:r>
+        <w:rPr>
+          <w:rFonts w:ascii="Consolas" w:hAnsi="Consolas" w:cs="Consolas"/>
+          <w:color w:val="808080"/>
+          <w:sz w:val="24"/>
+          <w:szCs w:val="24"/>
+        </w:rPr>
+        <w:t>.</w:t>
+      </w:r>
+      <w:r>
+        <w:rPr>
+          <w:rFonts w:ascii="Consolas" w:hAnsi="Consolas" w:cs="Consolas"/>
+          <w:color w:val="008080"/>
+          <w:sz w:val="24"/>
+          <w:szCs w:val="24"/>
+        </w:rPr>
+        <w:t>IdPartida</w:t>
+      </w:r>
+      <w:proofErr w:type="spellEnd"/>
+      <w:r>
+        <w:rPr>
+          <w:rFonts w:ascii="Consolas" w:hAnsi="Consolas" w:cs="Consolas"/>
+          <w:sz w:val="24"/>
+          <w:szCs w:val="24"/>
+        </w:rPr>
+        <w:t xml:space="preserve"> </w:t>
+      </w:r>
+      <w:r>
+        <w:rPr>
+          <w:rFonts w:ascii="Consolas" w:hAnsi="Consolas" w:cs="Consolas"/>
+          <w:color w:val="808080"/>
+          <w:sz w:val="24"/>
+          <w:szCs w:val="24"/>
+        </w:rPr>
+        <w:t>=</w:t>
+      </w:r>
+      <w:r>
+        <w:rPr>
+          <w:rFonts w:ascii="Consolas" w:hAnsi="Consolas" w:cs="Consolas"/>
+          <w:sz w:val="24"/>
+          <w:szCs w:val="24"/>
+        </w:rPr>
+        <w:t xml:space="preserve"> </w:t>
+      </w:r>
+      <w:proofErr w:type="spellStart"/>
+      <w:r>
+        <w:rPr>
+          <w:rFonts w:ascii="Consolas" w:hAnsi="Consolas" w:cs="Consolas"/>
+          <w:color w:val="008080"/>
+          <w:sz w:val="24"/>
+          <w:szCs w:val="24"/>
+        </w:rPr>
+        <w:t>PDet</w:t>
+      </w:r>
+      <w:r>
+        <w:rPr>
+          <w:rFonts w:ascii="Consolas" w:hAnsi="Consolas" w:cs="Consolas"/>
+          <w:color w:val="808080"/>
+          <w:sz w:val="24"/>
+          <w:szCs w:val="24"/>
+        </w:rPr>
+        <w:t>.</w:t>
+      </w:r>
+      <w:r>
+        <w:rPr>
+          <w:rFonts w:ascii="Consolas" w:hAnsi="Consolas" w:cs="Consolas"/>
+          <w:color w:val="008080"/>
+          <w:sz w:val="24"/>
+          <w:szCs w:val="24"/>
+        </w:rPr>
+        <w:t>IdPartida</w:t>
+      </w:r>
+      <w:proofErr w:type="spellEnd"/>
+    </w:p>
+    <w:p>
+      <w:pPr>
+        <w:autoSpaceDE w:val="0"/>
+        <w:autoSpaceDN w:val="0"/>
+        <w:adjustRightInd w:val="0"/>
+        <w:spacing w:after="0" w:line="240" w:lineRule="auto"/>
+        <w:rPr>
+          <w:rFonts w:ascii="Consolas" w:hAnsi="Consolas" w:cs="Consolas"/>
+          <w:sz w:val="24"/>
+          <w:szCs w:val="24"/>
+        </w:rPr>
+      </w:pPr>
+      <w:r>
+        <w:rPr>
+          <w:rFonts w:ascii="Consolas" w:hAnsi="Consolas" w:cs="Consolas"/>
+          <w:color w:val="0000FF"/>
+          <w:sz w:val="24"/>
+          <w:szCs w:val="24"/>
+        </w:rPr>
+        <w:t>WHERE</w:t>
+      </w:r>
+      <w:r>
+        <w:rPr>
+          <w:rFonts w:ascii="Consolas" w:hAnsi="Consolas" w:cs="Consolas"/>
+          <w:sz w:val="24"/>
+          <w:szCs w:val="24"/>
+        </w:rPr>
+        <w:t xml:space="preserve"> </w:t>
+      </w:r>
+      <w:proofErr w:type="spellStart"/>
+      <w:r>
+        <w:rPr>
+          <w:rFonts w:ascii="Consolas" w:hAnsi="Consolas" w:cs="Consolas"/>
+          <w:color w:val="008080"/>
+          <w:sz w:val="24"/>
+          <w:szCs w:val="24"/>
+        </w:rPr>
+        <w:t>Par</w:t>
+      </w:r>
+      <w:r>
+        <w:rPr>
+          <w:rFonts w:ascii="Consolas" w:hAnsi="Consolas" w:cs="Consolas"/>
+          <w:color w:val="808080"/>
+          <w:sz w:val="24"/>
+          <w:szCs w:val="24"/>
+        </w:rPr>
+        <w:t>.</w:t>
+      </w:r>
+      <w:r>
+        <w:rPr>
+          <w:rFonts w:ascii="Consolas" w:hAnsi="Consolas" w:cs="Consolas"/>
+          <w:color w:val="008080"/>
+          <w:sz w:val="24"/>
+          <w:szCs w:val="24"/>
+        </w:rPr>
+        <w:t>IdPartida</w:t>
+      </w:r>
+      <w:proofErr w:type="spellEnd"/>
+      <w:r>
+        <w:rPr>
+          <w:rFonts w:ascii="Consolas" w:hAnsi="Consolas" w:cs="Consolas"/>
+          <w:sz w:val="24"/>
+          <w:szCs w:val="24"/>
+        </w:rPr>
+        <w:t xml:space="preserve"> </w:t>
+      </w:r>
+      <w:r>
+        <w:rPr>
+          <w:rFonts w:ascii="Consolas" w:hAnsi="Consolas" w:cs="Consolas"/>
+          <w:color w:val="808080"/>
+          <w:sz w:val="24"/>
+          <w:szCs w:val="24"/>
+        </w:rPr>
+        <w:t>=</w:t>
+      </w:r>
+      <w:r>
+        <w:rPr>
+          <w:rFonts w:ascii="Consolas" w:hAnsi="Consolas" w:cs="Consolas"/>
+          <w:sz w:val="24"/>
+          <w:szCs w:val="24"/>
+        </w:rPr>
+        <w:t xml:space="preserve"> 56</w:t>
+      </w:r>
+    </w:p>
+    <w:p>
+      <w:pPr>
+        <w:autoSpaceDE w:val="0"/>
+        <w:autoSpaceDN w:val="0"/>
+        <w:adjustRightInd w:val="0"/>
+        <w:spacing w:after="0" w:line="240" w:lineRule="auto"/>
+        <w:rPr>
+          <w:rFonts w:ascii="Consolas" w:hAnsi="Consolas" w:cs="Consolas"/>
+          <w:color w:val="008000"/>
+          <w:sz w:val="24"/>
+          <w:szCs w:val="24"/>
+        </w:rPr>
+      </w:pPr>
+      <w:r>
+        <w:rPr>
+          <w:rFonts w:ascii="Consolas" w:hAnsi="Consolas" w:cs="Consolas"/>
+          <w:color w:val="808080"/>
+          <w:sz w:val="24"/>
+          <w:szCs w:val="24"/>
+        </w:rPr>
+        <w:t>AND</w:t>
+      </w:r>
+      <w:r>
+        <w:rPr>
+          <w:rFonts w:ascii="Consolas" w:hAnsi="Consolas" w:cs="Consolas"/>
+          <w:sz w:val="24"/>
+          <w:szCs w:val="24"/>
+        </w:rPr>
+        <w:t xml:space="preserve"> </w:t>
+      </w:r>
+      <w:proofErr w:type="spellStart"/>
+      <w:proofErr w:type="gramStart"/>
+      <w:r>
+        <w:rPr>
+          <w:rFonts w:ascii="Consolas" w:hAnsi="Consolas" w:cs="Consolas"/>
+          <w:color w:val="008080"/>
+          <w:sz w:val="24"/>
+          <w:szCs w:val="24"/>
+        </w:rPr>
+        <w:t>SolDet</w:t>
+      </w:r>
+      <w:r>
+        <w:rPr>
+          <w:rFonts w:ascii="Consolas" w:hAnsi="Consolas" w:cs="Consolas"/>
+          <w:color w:val="808080"/>
+          <w:sz w:val="24"/>
+          <w:szCs w:val="24"/>
+        </w:rPr>
+        <w:t>.</w:t>
+      </w:r>
+      <w:r>
+        <w:rPr>
+          <w:rFonts w:ascii="Consolas" w:hAnsi="Consolas" w:cs="Consolas"/>
+          <w:color w:val="008080"/>
+          <w:sz w:val="24"/>
+          <w:szCs w:val="24"/>
+        </w:rPr>
+        <w:t>IdEstadoSolicDetalle</w:t>
+      </w:r>
+      <w:proofErr w:type="spellEnd"/>
+      <w:r>
+        <w:rPr>
+          <w:rFonts w:ascii="Consolas" w:hAnsi="Consolas" w:cs="Consolas"/>
+          <w:sz w:val="24"/>
+          <w:szCs w:val="24"/>
+        </w:rPr>
+        <w:t xml:space="preserve"> </w:t>
+      </w:r>
+      <w:r>
+        <w:rPr>
+          <w:rFonts w:ascii="Consolas" w:hAnsi="Consolas" w:cs="Consolas"/>
+          <w:color w:val="808080"/>
+          <w:sz w:val="24"/>
+          <w:szCs w:val="24"/>
+        </w:rPr>
+        <w:t>!</w:t>
+      </w:r>
+      <w:proofErr w:type="gramEnd"/>
+      <w:r>
+        <w:rPr>
+          <w:rFonts w:ascii="Consolas" w:hAnsi="Consolas" w:cs="Consolas"/>
+          <w:color w:val="808080"/>
+          <w:sz w:val="24"/>
+          <w:szCs w:val="24"/>
+        </w:rPr>
+        <w:t>=</w:t>
+      </w:r>
+      <w:r>
+        <w:rPr>
+          <w:rFonts w:ascii="Consolas" w:hAnsi="Consolas" w:cs="Consolas"/>
+          <w:sz w:val="24"/>
+          <w:szCs w:val="24"/>
+        </w:rPr>
+        <w:t xml:space="preserve"> 2</w:t>
+      </w:r>
+      <w:r>
+        <w:rPr>
+          <w:rFonts w:ascii="Consolas" w:hAnsi="Consolas" w:cs="Consolas"/>
+          <w:color w:val="008000"/>
+          <w:sz w:val="24"/>
+          <w:szCs w:val="24"/>
+        </w:rPr>
+        <w:t>--Distinto de Finalizado</w:t>
+      </w:r>
+    </w:p>
+    <w:p>
+      <w:pPr>
+        <w:pStyle w:val="Prrafodelista"/>
+        <w:ind w:left="1440"/>
+        <w:rPr>
+          <w:sz w:val="16"/>
+          <w:szCs w:val="16"/>
+        </w:rPr>
+      </w:pPr>
       <w:bookmarkStart w:id="0" w:name="_GoBack"/>
       <w:bookmarkEnd w:id="0"/>
     </w:p>
@@ -1034,8 +2857,45 @@
               <w:szCs w:val="18"/>
               <w:lang w:val="es-ES"/>
             </w:rPr>
-            <w:t>Ing. Nicolas Battaglia</w:t>
+            <w:t xml:space="preserve">Ing. </w:t>
           </w:r>
+          <w:proofErr w:type="spellStart"/>
+          <w:r>
+            <w:rPr>
+              <w:rFonts w:ascii="Tahoma" w:eastAsia="Calibri" w:hAnsi="Tahoma" w:cs="Tahoma"/>
+              <w:b/>
+              <w:kern w:val="2"/>
+              <w:sz w:val="18"/>
+              <w:szCs w:val="18"/>
+              <w:lang w:val="es-ES"/>
+            </w:rPr>
+            <w:t>Nicolas</w:t>
+          </w:r>
+          <w:proofErr w:type="spellEnd"/>
+          <w:r>
+            <w:rPr>
+              <w:rFonts w:ascii="Tahoma" w:eastAsia="Calibri" w:hAnsi="Tahoma" w:cs="Tahoma"/>
+              <w:b/>
+              <w:kern w:val="2"/>
+              <w:sz w:val="18"/>
+              <w:szCs w:val="18"/>
+              <w:lang w:val="es-ES"/>
+            </w:rPr>
+            <w:t xml:space="preserve"> </w:t>
+          </w:r>
+          <w:proofErr w:type="spellStart"/>
+          <w:r>
+            <w:rPr>
+              <w:rFonts w:ascii="Tahoma" w:eastAsia="Calibri" w:hAnsi="Tahoma" w:cs="Tahoma"/>
+              <w:b/>
+              <w:kern w:val="2"/>
+              <w:sz w:val="18"/>
+              <w:szCs w:val="18"/>
+              <w:lang w:val="es-ES"/>
+            </w:rPr>
+            <w:t>Battaglia</w:t>
+          </w:r>
+          <w:proofErr w:type="spellEnd"/>
         </w:p>
       </w:tc>
       <w:tc>
@@ -1427,8 +3287,21 @@
               <w:szCs w:val="18"/>
               <w:lang w:val="es-ES"/>
             </w:rPr>
-            <w:t>Sistema Artec</w:t>
+            <w:t xml:space="preserve">Sistema </w:t>
           </w:r>
+          <w:proofErr w:type="spellStart"/>
+          <w:r>
+            <w:rPr>
+              <w:rFonts w:ascii="Tahoma" w:eastAsia="Calibri" w:hAnsi="Tahoma" w:cs="Tahoma"/>
+              <w:b/>
+              <w:kern w:val="2"/>
+              <w:sz w:val="18"/>
+              <w:szCs w:val="18"/>
+              <w:lang w:val="es-ES"/>
+            </w:rPr>
+            <w:t>Artec</w:t>
+          </w:r>
+          <w:proofErr w:type="spellEnd"/>
         </w:p>
       </w:tc>
       <w:tc>

</xml_diff>

<commit_message>
>frmBienRegistrar con conteo de inventarios agregados
</commit_message>
<xml_diff>
--- a/Anotaciones/Sistema Artec.docx
+++ b/Anotaciones/Sistema Artec.docx
@@ -1464,21 +1464,172 @@
     <w:p>
       <w:pPr>
         <w:pStyle w:val="Prrafodelista"/>
-        <w:ind w:left="1440"/>
+        <w:numPr>
+          <w:ilvl w:val="0"/>
+          <w:numId w:val="2"/>
+        </w:numPr>
         <w:rPr>
           <w:sz w:val="16"/>
           <w:szCs w:val="16"/>
-          <w:lang w:val="en-US"/>
+          <w:highlight w:val="yellow"/>
         </w:rPr>
       </w:pPr>
       <w:r>
         <w:rPr>
           <w:sz w:val="16"/>
           <w:szCs w:val="16"/>
-          <w:lang w:val="en-US"/>
-        </w:rPr>
-        <w:t>Terminar Store</w:t>
-      </w:r>
+          <w:highlight w:val="yellow"/>
+        </w:rPr>
+        <w:t xml:space="preserve">Eliminar </w:t>
+      </w:r>
+      <w:proofErr w:type="spellStart"/>
+      <w:r>
+        <w:rPr>
+          <w:sz w:val="16"/>
+          <w:szCs w:val="16"/>
+          <w:highlight w:val="yellow"/>
+        </w:rPr>
+        <w:t>table</w:t>
+      </w:r>
+      <w:proofErr w:type="spellEnd"/>
+      <w:r>
+        <w:rPr>
+          <w:sz w:val="16"/>
+          <w:szCs w:val="16"/>
+          <w:highlight w:val="yellow"/>
+        </w:rPr>
+        <w:t xml:space="preserve"> </w:t>
+      </w:r>
+      <w:proofErr w:type="spellStart"/>
+      <w:r>
+        <w:rPr>
+          <w:sz w:val="16"/>
+          <w:szCs w:val="16"/>
+          <w:highlight w:val="yellow"/>
+        </w:rPr>
+        <w:t>TipoAdquisicion</w:t>
+      </w:r>
+      <w:proofErr w:type="spellEnd"/>
+      <w:r>
+        <w:rPr>
+          <w:sz w:val="16"/>
+          <w:szCs w:val="16"/>
+          <w:highlight w:val="yellow"/>
+        </w:rPr>
+        <w:t xml:space="preserve"> y referencia desde Adquisición</w:t>
+      </w:r>
+      <w:r>
+        <w:rPr>
+          <w:sz w:val="16"/>
+          <w:szCs w:val="16"/>
+          <w:highlight w:val="yellow"/>
+        </w:rPr>
+        <w:t xml:space="preserve">   </w:t>
+      </w:r>
+    </w:p>
+    <w:p>
+      <w:pPr>
+        <w:pStyle w:val="Prrafodelista"/>
+        <w:numPr>
+          <w:ilvl w:val="0"/>
+          <w:numId w:val="2"/>
+        </w:numPr>
+        <w:rPr>
+          <w:sz w:val="16"/>
+          <w:szCs w:val="16"/>
+        </w:rPr>
+      </w:pPr>
+      <w:r>
+        <w:rPr>
+          <w:sz w:val="16"/>
+          <w:szCs w:val="16"/>
+        </w:rPr>
+        <w:t xml:space="preserve">Agregue campo </w:t>
+      </w:r>
+      <w:proofErr w:type="spellStart"/>
+      <w:r>
+        <w:rPr>
+          <w:sz w:val="16"/>
+          <w:szCs w:val="16"/>
+        </w:rPr>
+        <w:t>IdPartidaDetalle</w:t>
+      </w:r>
+      <w:proofErr w:type="spellEnd"/>
+      <w:r>
+        <w:rPr>
+          <w:sz w:val="16"/>
+          <w:szCs w:val="16"/>
+        </w:rPr>
+        <w:t xml:space="preserve"> en tabla Inventario, para poder relacionar el inventario, con la compra y la solicitud</w:t>
+      </w:r>
+    </w:p>
+    <w:p>
+      <w:pPr>
+        <w:pStyle w:val="Prrafodelista"/>
+        <w:numPr>
+          <w:ilvl w:val="0"/>
+          <w:numId w:val="2"/>
+        </w:numPr>
+        <w:rPr>
+          <w:sz w:val="16"/>
+          <w:szCs w:val="16"/>
+          <w:highlight w:val="yellow"/>
+        </w:rPr>
+      </w:pPr>
+      <w:r>
+        <w:rPr>
+          <w:sz w:val="16"/>
+          <w:szCs w:val="16"/>
+          <w:highlight w:val="yellow"/>
+        </w:rPr>
+        <w:t xml:space="preserve">Agregar </w:t>
+      </w:r>
+      <w:proofErr w:type="spellStart"/>
+      <w:r>
+        <w:rPr>
+          <w:sz w:val="16"/>
+          <w:szCs w:val="16"/>
+          <w:highlight w:val="yellow"/>
+        </w:rPr>
+        <w:t>prop</w:t>
+      </w:r>
+      <w:proofErr w:type="spellEnd"/>
+      <w:r>
+        <w:rPr>
+          <w:sz w:val="16"/>
+          <w:szCs w:val="16"/>
+          <w:highlight w:val="yellow"/>
+        </w:rPr>
+        <w:t xml:space="preserve"> Bien en categoría para poder acceder al tipo de bien desde el detalle de </w:t>
+      </w:r>
+      <w:proofErr w:type="spellStart"/>
+      <w:r>
+        <w:rPr>
+          <w:sz w:val="16"/>
+          <w:szCs w:val="16"/>
+          <w:highlight w:val="yellow"/>
+        </w:rPr>
+        <w:t>solic</w:t>
+      </w:r>
+      <w:proofErr w:type="spellEnd"/>
+      <w:r>
+        <w:rPr>
+          <w:sz w:val="16"/>
+          <w:szCs w:val="16"/>
+          <w:highlight w:val="yellow"/>
+        </w:rPr>
+        <w:t>, creo q ya no</w:t>
+      </w:r>
+    </w:p>
+    <w:p>
+      <w:pPr>
+        <w:pStyle w:val="Prrafodelista"/>
+        <w:ind w:left="1440"/>
+        <w:rPr>
+          <w:sz w:val="16"/>
+          <w:szCs w:val="16"/>
+        </w:rPr>
+      </w:pPr>
     </w:p>
     <w:p>
       <w:pPr>
@@ -1490,1064 +1641,10 @@
           <w:rFonts w:ascii="Consolas" w:hAnsi="Consolas" w:cs="Consolas"/>
           <w:sz w:val="24"/>
           <w:szCs w:val="24"/>
-          <w:lang w:val="en-US"/>
-        </w:rPr>
-      </w:pPr>
-      <w:r>
-        <w:rPr>
-          <w:rFonts w:ascii="Consolas" w:hAnsi="Consolas" w:cs="Consolas"/>
-          <w:color w:val="0000FF"/>
-          <w:sz w:val="24"/>
-          <w:szCs w:val="24"/>
-          <w:lang w:val="en-US"/>
-        </w:rPr>
-        <w:t>SELECT</w:t>
-      </w:r>
-      <w:r>
-        <w:rPr>
-          <w:rFonts w:ascii="Consolas" w:hAnsi="Consolas" w:cs="Consolas"/>
-          <w:sz w:val="24"/>
-          <w:szCs w:val="24"/>
-          <w:lang w:val="en-US"/>
-        </w:rPr>
-        <w:t xml:space="preserve"> </w:t>
-      </w:r>
-      <w:r>
-        <w:rPr>
-          <w:rFonts w:ascii="Consolas" w:hAnsi="Consolas" w:cs="Consolas"/>
-          <w:color w:val="008080"/>
-          <w:sz w:val="24"/>
-          <w:szCs w:val="24"/>
-          <w:lang w:val="en-US"/>
-        </w:rPr>
-        <w:t>Cat</w:t>
-      </w:r>
-      <w:r>
-        <w:rPr>
-          <w:rFonts w:ascii="Consolas" w:hAnsi="Consolas" w:cs="Consolas"/>
-          <w:color w:val="808080"/>
-          <w:sz w:val="24"/>
-          <w:szCs w:val="24"/>
-          <w:lang w:val="en-US"/>
-        </w:rPr>
-        <w:t>.</w:t>
-      </w:r>
-      <w:r>
-        <w:rPr>
-          <w:rFonts w:ascii="Consolas" w:hAnsi="Consolas" w:cs="Consolas"/>
-          <w:color w:val="008080"/>
-          <w:sz w:val="24"/>
-          <w:szCs w:val="24"/>
-          <w:lang w:val="en-US"/>
-        </w:rPr>
-        <w:t>DescripCategoria</w:t>
-      </w:r>
-      <w:r>
-        <w:rPr>
-          <w:rFonts w:ascii="Consolas" w:hAnsi="Consolas" w:cs="Consolas"/>
-          <w:color w:val="808080"/>
-          <w:sz w:val="24"/>
-          <w:szCs w:val="24"/>
-          <w:lang w:val="en-US"/>
-        </w:rPr>
-        <w:t>,</w:t>
-      </w:r>
-      <w:r>
-        <w:rPr>
-          <w:rFonts w:ascii="Consolas" w:hAnsi="Consolas" w:cs="Consolas"/>
-          <w:sz w:val="24"/>
-          <w:szCs w:val="24"/>
-          <w:lang w:val="en-US"/>
-        </w:rPr>
-        <w:t xml:space="preserve"> </w:t>
-      </w:r>
-      <w:r>
-        <w:rPr>
-          <w:rFonts w:ascii="Consolas" w:hAnsi="Consolas" w:cs="Consolas"/>
-          <w:color w:val="008080"/>
-          <w:sz w:val="24"/>
-          <w:szCs w:val="24"/>
-          <w:lang w:val="en-US"/>
-        </w:rPr>
-        <w:t>SolDet</w:t>
-      </w:r>
-      <w:r>
-        <w:rPr>
-          <w:rFonts w:ascii="Consolas" w:hAnsi="Consolas" w:cs="Consolas"/>
-          <w:color w:val="808080"/>
-          <w:sz w:val="24"/>
-          <w:szCs w:val="24"/>
-          <w:lang w:val="en-US"/>
-        </w:rPr>
-        <w:t>.</w:t>
-      </w:r>
-      <w:r>
-        <w:rPr>
-          <w:rFonts w:ascii="Consolas" w:hAnsi="Consolas" w:cs="Consolas"/>
-          <w:color w:val="008080"/>
-          <w:sz w:val="24"/>
-          <w:szCs w:val="24"/>
-          <w:lang w:val="en-US"/>
-        </w:rPr>
-        <w:t>Cantidad</w:t>
-      </w:r>
-    </w:p>
-    <w:p>
-      <w:pPr>
-        <w:autoSpaceDE w:val="0"/>
-        <w:autoSpaceDN w:val="0"/>
-        <w:adjustRightInd w:val="0"/>
-        <w:spacing w:after="0" w:line="240" w:lineRule="auto"/>
-        <w:rPr>
-          <w:rFonts w:ascii="Consolas" w:hAnsi="Consolas" w:cs="Consolas"/>
-          <w:sz w:val="24"/>
-          <w:szCs w:val="24"/>
-          <w:lang w:val="en-US"/>
-        </w:rPr>
-      </w:pPr>
-      <w:r>
-        <w:rPr>
-          <w:rFonts w:ascii="Consolas" w:hAnsi="Consolas" w:cs="Consolas"/>
-          <w:color w:val="0000FF"/>
-          <w:sz w:val="24"/>
-          <w:szCs w:val="24"/>
-          <w:lang w:val="en-US"/>
-        </w:rPr>
-        <w:t>FROM</w:t>
-      </w:r>
-      <w:r>
-        <w:rPr>
-          <w:rFonts w:ascii="Consolas" w:hAnsi="Consolas" w:cs="Consolas"/>
-          <w:sz w:val="24"/>
-          <w:szCs w:val="24"/>
-          <w:lang w:val="en-US"/>
-        </w:rPr>
-        <w:t xml:space="preserve"> </w:t>
-      </w:r>
-      <w:r>
-        <w:rPr>
-          <w:rFonts w:ascii="Consolas" w:hAnsi="Consolas" w:cs="Consolas"/>
-          <w:color w:val="008080"/>
-          <w:sz w:val="24"/>
-          <w:szCs w:val="24"/>
-          <w:lang w:val="en-US"/>
-        </w:rPr>
-        <w:t>SolicDetalle</w:t>
-      </w:r>
-      <w:r>
-        <w:rPr>
-          <w:rFonts w:ascii="Consolas" w:hAnsi="Consolas" w:cs="Consolas"/>
-          <w:sz w:val="24"/>
-          <w:szCs w:val="24"/>
-          <w:lang w:val="en-US"/>
-        </w:rPr>
-        <w:t xml:space="preserve"> </w:t>
-      </w:r>
-      <w:r>
-        <w:rPr>
-          <w:rFonts w:ascii="Consolas" w:hAnsi="Consolas" w:cs="Consolas"/>
-          <w:color w:val="008080"/>
-          <w:sz w:val="24"/>
-          <w:szCs w:val="24"/>
-          <w:lang w:val="en-US"/>
-        </w:rPr>
-        <w:t>SolDet</w:t>
-      </w:r>
-    </w:p>
-    <w:p>
-      <w:pPr>
-        <w:autoSpaceDE w:val="0"/>
-        <w:autoSpaceDN w:val="0"/>
-        <w:adjustRightInd w:val="0"/>
-        <w:spacing w:after="0" w:line="240" w:lineRule="auto"/>
-        <w:rPr>
-          <w:rFonts w:ascii="Consolas" w:hAnsi="Consolas" w:cs="Consolas"/>
-          <w:sz w:val="24"/>
-          <w:szCs w:val="24"/>
-          <w:lang w:val="en-US"/>
-        </w:rPr>
-      </w:pPr>
-      <w:r>
-        <w:rPr>
-          <w:rFonts w:ascii="Consolas" w:hAnsi="Consolas" w:cs="Consolas"/>
-          <w:color w:val="808080"/>
-          <w:sz w:val="24"/>
-          <w:szCs w:val="24"/>
-          <w:lang w:val="en-US"/>
-        </w:rPr>
-        <w:t>INNER</w:t>
-      </w:r>
-      <w:r>
-        <w:rPr>
-          <w:rFonts w:ascii="Consolas" w:hAnsi="Consolas" w:cs="Consolas"/>
-          <w:sz w:val="24"/>
-          <w:szCs w:val="24"/>
-          <w:lang w:val="en-US"/>
-        </w:rPr>
-        <w:t xml:space="preserve"> </w:t>
-      </w:r>
-      <w:r>
-        <w:rPr>
-          <w:rFonts w:ascii="Consolas" w:hAnsi="Consolas" w:cs="Consolas"/>
-          <w:color w:val="808080"/>
-          <w:sz w:val="24"/>
-          <w:szCs w:val="24"/>
-          <w:lang w:val="en-US"/>
-        </w:rPr>
-        <w:t>JOIN</w:t>
-      </w:r>
-      <w:r>
-        <w:rPr>
-          <w:rFonts w:ascii="Consolas" w:hAnsi="Consolas" w:cs="Consolas"/>
-          <w:sz w:val="24"/>
-          <w:szCs w:val="24"/>
-          <w:lang w:val="en-US"/>
-        </w:rPr>
-        <w:t xml:space="preserve"> </w:t>
-      </w:r>
-      <w:r>
-        <w:rPr>
-          <w:rFonts w:ascii="Consolas" w:hAnsi="Consolas" w:cs="Consolas"/>
-          <w:color w:val="008080"/>
-          <w:sz w:val="24"/>
-          <w:szCs w:val="24"/>
-          <w:lang w:val="en-US"/>
-        </w:rPr>
-        <w:t>Categoria</w:t>
-      </w:r>
-      <w:r>
-        <w:rPr>
-          <w:rFonts w:ascii="Consolas" w:hAnsi="Consolas" w:cs="Consolas"/>
-          <w:sz w:val="24"/>
-          <w:szCs w:val="24"/>
-          <w:lang w:val="en-US"/>
-        </w:rPr>
-        <w:t xml:space="preserve"> </w:t>
-      </w:r>
-      <w:r>
-        <w:rPr>
-          <w:rFonts w:ascii="Consolas" w:hAnsi="Consolas" w:cs="Consolas"/>
-          <w:color w:val="008080"/>
-          <w:sz w:val="24"/>
-          <w:szCs w:val="24"/>
-          <w:lang w:val="en-US"/>
-        </w:rPr>
-        <w:t>Cat</w:t>
-      </w:r>
-    </w:p>
-    <w:p>
-      <w:pPr>
-        <w:autoSpaceDE w:val="0"/>
-        <w:autoSpaceDN w:val="0"/>
-        <w:adjustRightInd w:val="0"/>
-        <w:spacing w:after="0" w:line="240" w:lineRule="auto"/>
-        <w:rPr>
-          <w:rFonts w:ascii="Consolas" w:hAnsi="Consolas" w:cs="Consolas"/>
-          <w:sz w:val="24"/>
-          <w:szCs w:val="24"/>
-          <w:lang w:val="en-US"/>
-        </w:rPr>
-      </w:pPr>
-      <w:r>
-        <w:rPr>
-          <w:rFonts w:ascii="Consolas" w:hAnsi="Consolas" w:cs="Consolas"/>
-          <w:color w:val="0000FF"/>
-          <w:sz w:val="24"/>
-          <w:szCs w:val="24"/>
-          <w:lang w:val="en-US"/>
-        </w:rPr>
-        <w:t>ON</w:t>
-      </w:r>
-      <w:r>
-        <w:rPr>
-          <w:rFonts w:ascii="Consolas" w:hAnsi="Consolas" w:cs="Consolas"/>
-          <w:sz w:val="24"/>
-          <w:szCs w:val="24"/>
-          <w:lang w:val="en-US"/>
-        </w:rPr>
-        <w:t xml:space="preserve"> </w:t>
-      </w:r>
-      <w:r>
-        <w:rPr>
-          <w:rFonts w:ascii="Consolas" w:hAnsi="Consolas" w:cs="Consolas"/>
-          <w:color w:val="008080"/>
-          <w:sz w:val="24"/>
-          <w:szCs w:val="24"/>
-          <w:lang w:val="en-US"/>
-        </w:rPr>
-        <w:t>SolDet</w:t>
-      </w:r>
-      <w:r>
-        <w:rPr>
-          <w:rFonts w:ascii="Consolas" w:hAnsi="Consolas" w:cs="Consolas"/>
-          <w:color w:val="808080"/>
-          <w:sz w:val="24"/>
-          <w:szCs w:val="24"/>
-          <w:lang w:val="en-US"/>
-        </w:rPr>
-        <w:t>.</w:t>
-      </w:r>
-      <w:r>
-        <w:rPr>
-          <w:rFonts w:ascii="Consolas" w:hAnsi="Consolas" w:cs="Consolas"/>
-          <w:color w:val="008080"/>
-          <w:sz w:val="24"/>
-          <w:szCs w:val="24"/>
-          <w:lang w:val="en-US"/>
-        </w:rPr>
-        <w:t>IdCategoria</w:t>
-      </w:r>
-      <w:r>
-        <w:rPr>
-          <w:rFonts w:ascii="Consolas" w:hAnsi="Consolas" w:cs="Consolas"/>
-          <w:sz w:val="24"/>
-          <w:szCs w:val="24"/>
-          <w:lang w:val="en-US"/>
-        </w:rPr>
-        <w:t xml:space="preserve"> </w:t>
-      </w:r>
-      <w:r>
-        <w:rPr>
-          <w:rFonts w:ascii="Consolas" w:hAnsi="Consolas" w:cs="Consolas"/>
-          <w:color w:val="808080"/>
-          <w:sz w:val="24"/>
-          <w:szCs w:val="24"/>
-          <w:lang w:val="en-US"/>
-        </w:rPr>
-        <w:t>=</w:t>
-      </w:r>
-      <w:r>
-        <w:rPr>
-          <w:rFonts w:ascii="Consolas" w:hAnsi="Consolas" w:cs="Consolas"/>
-          <w:sz w:val="24"/>
-          <w:szCs w:val="24"/>
-          <w:lang w:val="en-US"/>
-        </w:rPr>
-        <w:t xml:space="preserve"> </w:t>
-      </w:r>
-      <w:r>
-        <w:rPr>
-          <w:rFonts w:ascii="Consolas" w:hAnsi="Consolas" w:cs="Consolas"/>
-          <w:color w:val="008080"/>
-          <w:sz w:val="24"/>
-          <w:szCs w:val="24"/>
-          <w:lang w:val="en-US"/>
-        </w:rPr>
-        <w:t>Cat</w:t>
-      </w:r>
-      <w:r>
-        <w:rPr>
-          <w:rFonts w:ascii="Consolas" w:hAnsi="Consolas" w:cs="Consolas"/>
-          <w:color w:val="808080"/>
-          <w:sz w:val="24"/>
-          <w:szCs w:val="24"/>
-          <w:lang w:val="en-US"/>
-        </w:rPr>
-        <w:t>.</w:t>
-      </w:r>
-      <w:r>
-        <w:rPr>
-          <w:rFonts w:ascii="Consolas" w:hAnsi="Consolas" w:cs="Consolas"/>
-          <w:color w:val="008080"/>
-          <w:sz w:val="24"/>
-          <w:szCs w:val="24"/>
-          <w:lang w:val="en-US"/>
-        </w:rPr>
-        <w:t>IdCategoria</w:t>
-      </w:r>
-    </w:p>
-    <w:p>
-      <w:pPr>
-        <w:autoSpaceDE w:val="0"/>
-        <w:autoSpaceDN w:val="0"/>
-        <w:adjustRightInd w:val="0"/>
-        <w:spacing w:after="0" w:line="240" w:lineRule="auto"/>
-        <w:rPr>
-          <w:rFonts w:ascii="Consolas" w:hAnsi="Consolas" w:cs="Consolas"/>
-          <w:sz w:val="24"/>
-          <w:szCs w:val="24"/>
-          <w:lang w:val="en-US"/>
-        </w:rPr>
-      </w:pPr>
-      <w:r>
-        <w:rPr>
-          <w:rFonts w:ascii="Consolas" w:hAnsi="Consolas" w:cs="Consolas"/>
-          <w:color w:val="808080"/>
-          <w:sz w:val="24"/>
-          <w:szCs w:val="24"/>
-          <w:lang w:val="en-US"/>
-        </w:rPr>
-        <w:t>INNER</w:t>
-      </w:r>
-      <w:r>
-        <w:rPr>
-          <w:rFonts w:ascii="Consolas" w:hAnsi="Consolas" w:cs="Consolas"/>
-          <w:sz w:val="24"/>
-          <w:szCs w:val="24"/>
-          <w:lang w:val="en-US"/>
-        </w:rPr>
-        <w:t xml:space="preserve"> </w:t>
-      </w:r>
-      <w:r>
-        <w:rPr>
-          <w:rFonts w:ascii="Consolas" w:hAnsi="Consolas" w:cs="Consolas"/>
-          <w:color w:val="808080"/>
-          <w:sz w:val="24"/>
-          <w:szCs w:val="24"/>
-          <w:lang w:val="en-US"/>
-        </w:rPr>
-        <w:t>JOIN</w:t>
-      </w:r>
-      <w:r>
-        <w:rPr>
-          <w:rFonts w:ascii="Consolas" w:hAnsi="Consolas" w:cs="Consolas"/>
-          <w:sz w:val="24"/>
-          <w:szCs w:val="24"/>
-          <w:lang w:val="en-US"/>
-        </w:rPr>
-        <w:t xml:space="preserve"> </w:t>
-      </w:r>
-      <w:r>
-        <w:rPr>
-          <w:rFonts w:ascii="Consolas" w:hAnsi="Consolas" w:cs="Consolas"/>
-          <w:color w:val="008080"/>
-          <w:sz w:val="24"/>
-          <w:szCs w:val="24"/>
-          <w:lang w:val="en-US"/>
-        </w:rPr>
-        <w:t>PartidaDetalle</w:t>
-      </w:r>
-      <w:r>
-        <w:rPr>
-          <w:rFonts w:ascii="Consolas" w:hAnsi="Consolas" w:cs="Consolas"/>
-          <w:sz w:val="24"/>
-          <w:szCs w:val="24"/>
-          <w:lang w:val="en-US"/>
-        </w:rPr>
-        <w:t xml:space="preserve"> </w:t>
-      </w:r>
-      <w:r>
-        <w:rPr>
-          <w:rFonts w:ascii="Consolas" w:hAnsi="Consolas" w:cs="Consolas"/>
-          <w:color w:val="008080"/>
-          <w:sz w:val="24"/>
-          <w:szCs w:val="24"/>
-          <w:lang w:val="en-US"/>
-        </w:rPr>
-        <w:t>PDet</w:t>
-      </w:r>
-    </w:p>
-    <w:p>
-      <w:pPr>
-        <w:autoSpaceDE w:val="0"/>
-        <w:autoSpaceDN w:val="0"/>
-        <w:adjustRightInd w:val="0"/>
-        <w:spacing w:after="0" w:line="240" w:lineRule="auto"/>
-        <w:rPr>
-          <w:rFonts w:ascii="Consolas" w:hAnsi="Consolas" w:cs="Consolas"/>
-          <w:sz w:val="24"/>
-          <w:szCs w:val="24"/>
-          <w:lang w:val="en-US"/>
-        </w:rPr>
-      </w:pPr>
-      <w:r>
-        <w:rPr>
-          <w:rFonts w:ascii="Consolas" w:hAnsi="Consolas" w:cs="Consolas"/>
-          <w:color w:val="0000FF"/>
-          <w:sz w:val="24"/>
-          <w:szCs w:val="24"/>
-          <w:lang w:val="en-US"/>
-        </w:rPr>
-        <w:t>ON</w:t>
-      </w:r>
-      <w:r>
-        <w:rPr>
-          <w:rFonts w:ascii="Consolas" w:hAnsi="Consolas" w:cs="Consolas"/>
-          <w:sz w:val="24"/>
-          <w:szCs w:val="24"/>
-          <w:lang w:val="en-US"/>
-        </w:rPr>
-        <w:t xml:space="preserve"> </w:t>
-      </w:r>
-      <w:r>
-        <w:rPr>
-          <w:rFonts w:ascii="Consolas" w:hAnsi="Consolas" w:cs="Consolas"/>
-          <w:color w:val="008080"/>
-          <w:sz w:val="24"/>
-          <w:szCs w:val="24"/>
-          <w:lang w:val="en-US"/>
-        </w:rPr>
-        <w:t>SolDet</w:t>
-      </w:r>
-      <w:r>
-        <w:rPr>
-          <w:rFonts w:ascii="Consolas" w:hAnsi="Consolas" w:cs="Consolas"/>
-          <w:color w:val="808080"/>
-          <w:sz w:val="24"/>
-          <w:szCs w:val="24"/>
-          <w:lang w:val="en-US"/>
-        </w:rPr>
-        <w:t>.</w:t>
-      </w:r>
-      <w:r>
-        <w:rPr>
-          <w:rFonts w:ascii="Consolas" w:hAnsi="Consolas" w:cs="Consolas"/>
-          <w:color w:val="008080"/>
-          <w:sz w:val="24"/>
-          <w:szCs w:val="24"/>
-          <w:lang w:val="en-US"/>
-        </w:rPr>
-        <w:t>IdSolicitud</w:t>
-      </w:r>
-      <w:r>
-        <w:rPr>
-          <w:rFonts w:ascii="Consolas" w:hAnsi="Consolas" w:cs="Consolas"/>
-          <w:sz w:val="24"/>
-          <w:szCs w:val="24"/>
-          <w:lang w:val="en-US"/>
-        </w:rPr>
-        <w:t xml:space="preserve"> </w:t>
-      </w:r>
-      <w:r>
-        <w:rPr>
-          <w:rFonts w:ascii="Consolas" w:hAnsi="Consolas" w:cs="Consolas"/>
-          <w:color w:val="808080"/>
-          <w:sz w:val="24"/>
-          <w:szCs w:val="24"/>
-          <w:lang w:val="en-US"/>
-        </w:rPr>
-        <w:t>=</w:t>
-      </w:r>
-      <w:r>
-        <w:rPr>
-          <w:rFonts w:ascii="Consolas" w:hAnsi="Consolas" w:cs="Consolas"/>
-          <w:sz w:val="24"/>
-          <w:szCs w:val="24"/>
-          <w:lang w:val="en-US"/>
-        </w:rPr>
-        <w:t xml:space="preserve"> </w:t>
-      </w:r>
-      <w:r>
-        <w:rPr>
-          <w:rFonts w:ascii="Consolas" w:hAnsi="Consolas" w:cs="Consolas"/>
-          <w:color w:val="008080"/>
-          <w:sz w:val="24"/>
-          <w:szCs w:val="24"/>
-          <w:lang w:val="en-US"/>
-        </w:rPr>
-        <w:t>PDet</w:t>
-      </w:r>
-      <w:r>
-        <w:rPr>
-          <w:rFonts w:ascii="Consolas" w:hAnsi="Consolas" w:cs="Consolas"/>
-          <w:color w:val="808080"/>
-          <w:sz w:val="24"/>
-          <w:szCs w:val="24"/>
-          <w:lang w:val="en-US"/>
-        </w:rPr>
-        <w:t>.</w:t>
-      </w:r>
-      <w:r>
-        <w:rPr>
-          <w:rFonts w:ascii="Consolas" w:hAnsi="Consolas" w:cs="Consolas"/>
-          <w:color w:val="008080"/>
-          <w:sz w:val="24"/>
-          <w:szCs w:val="24"/>
-          <w:lang w:val="en-US"/>
-        </w:rPr>
-        <w:t>IdSolicitud</w:t>
-      </w:r>
-      <w:r>
-        <w:rPr>
-          <w:rFonts w:ascii="Consolas" w:hAnsi="Consolas" w:cs="Consolas"/>
-          <w:sz w:val="24"/>
-          <w:szCs w:val="24"/>
-          <w:lang w:val="en-US"/>
-        </w:rPr>
-        <w:t xml:space="preserve"> </w:t>
-      </w:r>
-      <w:r>
-        <w:rPr>
-          <w:rFonts w:ascii="Consolas" w:hAnsi="Consolas" w:cs="Consolas"/>
-          <w:color w:val="808080"/>
-          <w:sz w:val="24"/>
-          <w:szCs w:val="24"/>
-          <w:lang w:val="en-US"/>
-        </w:rPr>
-        <w:t>AND</w:t>
-      </w:r>
-      <w:r>
-        <w:rPr>
-          <w:rFonts w:ascii="Consolas" w:hAnsi="Consolas" w:cs="Consolas"/>
-          <w:sz w:val="24"/>
-          <w:szCs w:val="24"/>
-          <w:lang w:val="en-US"/>
-        </w:rPr>
-        <w:t xml:space="preserve"> </w:t>
-      </w:r>
-      <w:r>
-        <w:rPr>
-          <w:rFonts w:ascii="Consolas" w:hAnsi="Consolas" w:cs="Consolas"/>
-          <w:color w:val="008080"/>
-          <w:sz w:val="24"/>
-          <w:szCs w:val="24"/>
-          <w:lang w:val="en-US"/>
-        </w:rPr>
-        <w:t>SolDet</w:t>
-      </w:r>
-      <w:r>
-        <w:rPr>
-          <w:rFonts w:ascii="Consolas" w:hAnsi="Consolas" w:cs="Consolas"/>
-          <w:color w:val="808080"/>
-          <w:sz w:val="24"/>
-          <w:szCs w:val="24"/>
-          <w:lang w:val="en-US"/>
-        </w:rPr>
-        <w:t>.</w:t>
-      </w:r>
-      <w:r>
-        <w:rPr>
-          <w:rFonts w:ascii="Consolas" w:hAnsi="Consolas" w:cs="Consolas"/>
-          <w:color w:val="008080"/>
-          <w:sz w:val="24"/>
-          <w:szCs w:val="24"/>
-          <w:lang w:val="en-US"/>
-        </w:rPr>
-        <w:t>IdSolicitudDetalle</w:t>
-      </w:r>
-      <w:r>
-        <w:rPr>
-          <w:rFonts w:ascii="Consolas" w:hAnsi="Consolas" w:cs="Consolas"/>
-          <w:sz w:val="24"/>
-          <w:szCs w:val="24"/>
-          <w:lang w:val="en-US"/>
-        </w:rPr>
-        <w:t xml:space="preserve"> </w:t>
-      </w:r>
-      <w:r>
-        <w:rPr>
-          <w:rFonts w:ascii="Consolas" w:hAnsi="Consolas" w:cs="Consolas"/>
-          <w:color w:val="808080"/>
-          <w:sz w:val="24"/>
-          <w:szCs w:val="24"/>
-          <w:lang w:val="en-US"/>
-        </w:rPr>
-        <w:t>=</w:t>
-      </w:r>
-      <w:r>
-        <w:rPr>
-          <w:rFonts w:ascii="Consolas" w:hAnsi="Consolas" w:cs="Consolas"/>
-          <w:sz w:val="24"/>
-          <w:szCs w:val="24"/>
-          <w:lang w:val="en-US"/>
-        </w:rPr>
-        <w:t xml:space="preserve"> </w:t>
-      </w:r>
-      <w:r>
-        <w:rPr>
-          <w:rFonts w:ascii="Consolas" w:hAnsi="Consolas" w:cs="Consolas"/>
-          <w:color w:val="008080"/>
-          <w:sz w:val="24"/>
-          <w:szCs w:val="24"/>
-          <w:lang w:val="en-US"/>
-        </w:rPr>
-        <w:t>PDet</w:t>
-      </w:r>
-      <w:r>
-        <w:rPr>
-          <w:rFonts w:ascii="Consolas" w:hAnsi="Consolas" w:cs="Consolas"/>
-          <w:color w:val="808080"/>
-          <w:sz w:val="24"/>
-          <w:szCs w:val="24"/>
-          <w:lang w:val="en-US"/>
-        </w:rPr>
-        <w:t>.</w:t>
-      </w:r>
-      <w:r>
-        <w:rPr>
-          <w:rFonts w:ascii="Consolas" w:hAnsi="Consolas" w:cs="Consolas"/>
-          <w:color w:val="008080"/>
-          <w:sz w:val="24"/>
-          <w:szCs w:val="24"/>
-          <w:lang w:val="en-US"/>
-        </w:rPr>
-        <w:t>IdSolicitudDetalle</w:t>
-      </w:r>
-    </w:p>
-    <w:p>
-      <w:pPr>
-        <w:autoSpaceDE w:val="0"/>
-        <w:autoSpaceDN w:val="0"/>
-        <w:adjustRightInd w:val="0"/>
-        <w:spacing w:after="0" w:line="240" w:lineRule="auto"/>
-        <w:rPr>
-          <w:rFonts w:ascii="Consolas" w:hAnsi="Consolas" w:cs="Consolas"/>
-          <w:sz w:val="24"/>
-          <w:szCs w:val="24"/>
-        </w:rPr>
-      </w:pPr>
-      <w:r>
-        <w:rPr>
-          <w:rFonts w:ascii="Consolas" w:hAnsi="Consolas" w:cs="Consolas"/>
-          <w:color w:val="808080"/>
-          <w:sz w:val="24"/>
-          <w:szCs w:val="24"/>
-        </w:rPr>
-        <w:t>INNER</w:t>
-      </w:r>
-      <w:r>
-        <w:rPr>
-          <w:rFonts w:ascii="Consolas" w:hAnsi="Consolas" w:cs="Consolas"/>
-          <w:sz w:val="24"/>
-          <w:szCs w:val="24"/>
-        </w:rPr>
-        <w:t xml:space="preserve"> </w:t>
-      </w:r>
-      <w:r>
-        <w:rPr>
-          <w:rFonts w:ascii="Consolas" w:hAnsi="Consolas" w:cs="Consolas"/>
-          <w:color w:val="808080"/>
-          <w:sz w:val="24"/>
-          <w:szCs w:val="24"/>
-        </w:rPr>
-        <w:t>JOIN</w:t>
-      </w:r>
-      <w:r>
-        <w:rPr>
-          <w:rFonts w:ascii="Consolas" w:hAnsi="Consolas" w:cs="Consolas"/>
-          <w:sz w:val="24"/>
-          <w:szCs w:val="24"/>
-        </w:rPr>
-        <w:t xml:space="preserve"> </w:t>
-      </w:r>
-      <w:r>
-        <w:rPr>
-          <w:rFonts w:ascii="Consolas" w:hAnsi="Consolas" w:cs="Consolas"/>
-          <w:color w:val="008080"/>
-          <w:sz w:val="24"/>
-          <w:szCs w:val="24"/>
-        </w:rPr>
-        <w:t>Partida</w:t>
-      </w:r>
-      <w:r>
-        <w:rPr>
-          <w:rFonts w:ascii="Consolas" w:hAnsi="Consolas" w:cs="Consolas"/>
-          <w:sz w:val="24"/>
-          <w:szCs w:val="24"/>
-        </w:rPr>
-        <w:t xml:space="preserve"> </w:t>
-      </w:r>
-      <w:r>
-        <w:rPr>
-          <w:rFonts w:ascii="Consolas" w:hAnsi="Consolas" w:cs="Consolas"/>
-          <w:color w:val="008080"/>
-          <w:sz w:val="24"/>
-          <w:szCs w:val="24"/>
-        </w:rPr>
-        <w:t>Par</w:t>
-      </w:r>
-    </w:p>
-    <w:p>
-      <w:pPr>
-        <w:autoSpaceDE w:val="0"/>
-        <w:autoSpaceDN w:val="0"/>
-        <w:adjustRightInd w:val="0"/>
-        <w:spacing w:after="0" w:line="240" w:lineRule="auto"/>
-        <w:rPr>
-          <w:rFonts w:ascii="Consolas" w:hAnsi="Consolas" w:cs="Consolas"/>
-          <w:sz w:val="24"/>
-          <w:szCs w:val="24"/>
-        </w:rPr>
-      </w:pPr>
-      <w:r>
-        <w:rPr>
-          <w:rFonts w:ascii="Consolas" w:hAnsi="Consolas" w:cs="Consolas"/>
-          <w:color w:val="0000FF"/>
-          <w:sz w:val="24"/>
-          <w:szCs w:val="24"/>
-        </w:rPr>
-        <w:t>ON</w:t>
-      </w:r>
-      <w:r>
-        <w:rPr>
-          <w:rFonts w:ascii="Consolas" w:hAnsi="Consolas" w:cs="Consolas"/>
-          <w:sz w:val="24"/>
-          <w:szCs w:val="24"/>
-        </w:rPr>
-        <w:t xml:space="preserve"> </w:t>
-      </w:r>
-      <w:proofErr w:type="spellStart"/>
-      <w:r>
-        <w:rPr>
-          <w:rFonts w:ascii="Consolas" w:hAnsi="Consolas" w:cs="Consolas"/>
-          <w:color w:val="008080"/>
-          <w:sz w:val="24"/>
-          <w:szCs w:val="24"/>
-        </w:rPr>
-        <w:t>Par</w:t>
-      </w:r>
-      <w:r>
-        <w:rPr>
-          <w:rFonts w:ascii="Consolas" w:hAnsi="Consolas" w:cs="Consolas"/>
-          <w:color w:val="808080"/>
-          <w:sz w:val="24"/>
-          <w:szCs w:val="24"/>
-        </w:rPr>
-        <w:t>.</w:t>
-      </w:r>
-      <w:r>
-        <w:rPr>
-          <w:rFonts w:ascii="Consolas" w:hAnsi="Consolas" w:cs="Consolas"/>
-          <w:color w:val="008080"/>
-          <w:sz w:val="24"/>
-          <w:szCs w:val="24"/>
-        </w:rPr>
-        <w:t>IdPartida</w:t>
-      </w:r>
-      <w:proofErr w:type="spellEnd"/>
-      <w:r>
-        <w:rPr>
-          <w:rFonts w:ascii="Consolas" w:hAnsi="Consolas" w:cs="Consolas"/>
-          <w:sz w:val="24"/>
-          <w:szCs w:val="24"/>
-        </w:rPr>
-        <w:t xml:space="preserve"> </w:t>
-      </w:r>
-      <w:r>
-        <w:rPr>
-          <w:rFonts w:ascii="Consolas" w:hAnsi="Consolas" w:cs="Consolas"/>
-          <w:color w:val="808080"/>
-          <w:sz w:val="24"/>
-          <w:szCs w:val="24"/>
-        </w:rPr>
-        <w:t>=</w:t>
-      </w:r>
-      <w:r>
-        <w:rPr>
-          <w:rFonts w:ascii="Consolas" w:hAnsi="Consolas" w:cs="Consolas"/>
-          <w:sz w:val="24"/>
-          <w:szCs w:val="24"/>
-        </w:rPr>
-        <w:t xml:space="preserve"> </w:t>
-      </w:r>
-      <w:proofErr w:type="spellStart"/>
-      <w:r>
-        <w:rPr>
-          <w:rFonts w:ascii="Consolas" w:hAnsi="Consolas" w:cs="Consolas"/>
-          <w:color w:val="008080"/>
-          <w:sz w:val="24"/>
-          <w:szCs w:val="24"/>
-        </w:rPr>
-        <w:t>PDet</w:t>
-      </w:r>
-      <w:r>
-        <w:rPr>
-          <w:rFonts w:ascii="Consolas" w:hAnsi="Consolas" w:cs="Consolas"/>
-          <w:color w:val="808080"/>
-          <w:sz w:val="24"/>
-          <w:szCs w:val="24"/>
-        </w:rPr>
-        <w:t>.</w:t>
-      </w:r>
-      <w:r>
-        <w:rPr>
-          <w:rFonts w:ascii="Consolas" w:hAnsi="Consolas" w:cs="Consolas"/>
-          <w:color w:val="008080"/>
-          <w:sz w:val="24"/>
-          <w:szCs w:val="24"/>
-        </w:rPr>
-        <w:t>IdPartida</w:t>
-      </w:r>
-      <w:proofErr w:type="spellEnd"/>
-    </w:p>
-    <w:p>
-      <w:pPr>
-        <w:autoSpaceDE w:val="0"/>
-        <w:autoSpaceDN w:val="0"/>
-        <w:adjustRightInd w:val="0"/>
-        <w:spacing w:after="0" w:line="240" w:lineRule="auto"/>
-        <w:rPr>
-          <w:rFonts w:ascii="Consolas" w:hAnsi="Consolas" w:cs="Consolas"/>
-          <w:sz w:val="24"/>
-          <w:szCs w:val="24"/>
-        </w:rPr>
-      </w:pPr>
-      <w:r>
-        <w:rPr>
-          <w:rFonts w:ascii="Consolas" w:hAnsi="Consolas" w:cs="Consolas"/>
-          <w:color w:val="0000FF"/>
-          <w:sz w:val="24"/>
-          <w:szCs w:val="24"/>
-        </w:rPr>
-        <w:t>WHERE</w:t>
-      </w:r>
-      <w:r>
-        <w:rPr>
-          <w:rFonts w:ascii="Consolas" w:hAnsi="Consolas" w:cs="Consolas"/>
-          <w:sz w:val="24"/>
-          <w:szCs w:val="24"/>
-        </w:rPr>
-        <w:t xml:space="preserve"> </w:t>
-      </w:r>
-      <w:proofErr w:type="spellStart"/>
-      <w:r>
-        <w:rPr>
-          <w:rFonts w:ascii="Consolas" w:hAnsi="Consolas" w:cs="Consolas"/>
-          <w:color w:val="008080"/>
-          <w:sz w:val="24"/>
-          <w:szCs w:val="24"/>
-        </w:rPr>
-        <w:t>Par</w:t>
-      </w:r>
-      <w:r>
-        <w:rPr>
-          <w:rFonts w:ascii="Consolas" w:hAnsi="Consolas" w:cs="Consolas"/>
-          <w:color w:val="808080"/>
-          <w:sz w:val="24"/>
-          <w:szCs w:val="24"/>
-        </w:rPr>
-        <w:t>.</w:t>
-      </w:r>
-      <w:r>
-        <w:rPr>
-          <w:rFonts w:ascii="Consolas" w:hAnsi="Consolas" w:cs="Consolas"/>
-          <w:color w:val="008080"/>
-          <w:sz w:val="24"/>
-          <w:szCs w:val="24"/>
-        </w:rPr>
-        <w:t>IdPartida</w:t>
-      </w:r>
-      <w:proofErr w:type="spellEnd"/>
-      <w:r>
-        <w:rPr>
-          <w:rFonts w:ascii="Consolas" w:hAnsi="Consolas" w:cs="Consolas"/>
-          <w:sz w:val="24"/>
-          <w:szCs w:val="24"/>
-        </w:rPr>
-        <w:t xml:space="preserve"> </w:t>
-      </w:r>
-      <w:r>
-        <w:rPr>
-          <w:rFonts w:ascii="Consolas" w:hAnsi="Consolas" w:cs="Consolas"/>
-          <w:color w:val="808080"/>
-          <w:sz w:val="24"/>
-          <w:szCs w:val="24"/>
-        </w:rPr>
-        <w:t>=</w:t>
-      </w:r>
-      <w:r>
-        <w:rPr>
-          <w:rFonts w:ascii="Consolas" w:hAnsi="Consolas" w:cs="Consolas"/>
-          <w:sz w:val="24"/>
-          <w:szCs w:val="24"/>
-        </w:rPr>
-        <w:t xml:space="preserve"> 56</w:t>
-      </w:r>
-    </w:p>
-    <w:p>
-      <w:pPr>
-        <w:autoSpaceDE w:val="0"/>
-        <w:autoSpaceDN w:val="0"/>
-        <w:adjustRightInd w:val="0"/>
-        <w:spacing w:after="0" w:line="240" w:lineRule="auto"/>
-        <w:rPr>
-          <w:rFonts w:ascii="Consolas" w:hAnsi="Consolas" w:cs="Consolas"/>
-          <w:color w:val="008000"/>
-          <w:sz w:val="24"/>
-          <w:szCs w:val="24"/>
-        </w:rPr>
-      </w:pPr>
-      <w:r>
-        <w:rPr>
-          <w:rFonts w:ascii="Consolas" w:hAnsi="Consolas" w:cs="Consolas"/>
-          <w:color w:val="808080"/>
-          <w:sz w:val="24"/>
-          <w:szCs w:val="24"/>
-        </w:rPr>
-        <w:t>AND</w:t>
-      </w:r>
-      <w:r>
-        <w:rPr>
-          <w:rFonts w:ascii="Consolas" w:hAnsi="Consolas" w:cs="Consolas"/>
-          <w:sz w:val="24"/>
-          <w:szCs w:val="24"/>
-        </w:rPr>
-        <w:t xml:space="preserve"> </w:t>
-      </w:r>
-      <w:proofErr w:type="spellStart"/>
-      <w:proofErr w:type="gramStart"/>
-      <w:r>
-        <w:rPr>
-          <w:rFonts w:ascii="Consolas" w:hAnsi="Consolas" w:cs="Consolas"/>
-          <w:color w:val="008080"/>
-          <w:sz w:val="24"/>
-          <w:szCs w:val="24"/>
-        </w:rPr>
-        <w:t>SolDet</w:t>
-      </w:r>
-      <w:r>
-        <w:rPr>
-          <w:rFonts w:ascii="Consolas" w:hAnsi="Consolas" w:cs="Consolas"/>
-          <w:color w:val="808080"/>
-          <w:sz w:val="24"/>
-          <w:szCs w:val="24"/>
-        </w:rPr>
-        <w:t>.</w:t>
-      </w:r>
-      <w:r>
-        <w:rPr>
-          <w:rFonts w:ascii="Consolas" w:hAnsi="Consolas" w:cs="Consolas"/>
-          <w:color w:val="008080"/>
-          <w:sz w:val="24"/>
-          <w:szCs w:val="24"/>
-        </w:rPr>
-        <w:t>IdEstadoSolicDetalle</w:t>
-      </w:r>
-      <w:proofErr w:type="spellEnd"/>
-      <w:r>
-        <w:rPr>
-          <w:rFonts w:ascii="Consolas" w:hAnsi="Consolas" w:cs="Consolas"/>
-          <w:sz w:val="24"/>
-          <w:szCs w:val="24"/>
-        </w:rPr>
-        <w:t xml:space="preserve"> </w:t>
-      </w:r>
-      <w:r>
-        <w:rPr>
-          <w:rFonts w:ascii="Consolas" w:hAnsi="Consolas" w:cs="Consolas"/>
-          <w:color w:val="808080"/>
-          <w:sz w:val="24"/>
-          <w:szCs w:val="24"/>
-        </w:rPr>
-        <w:t>!</w:t>
-      </w:r>
-      <w:proofErr w:type="gramEnd"/>
-      <w:r>
-        <w:rPr>
-          <w:rFonts w:ascii="Consolas" w:hAnsi="Consolas" w:cs="Consolas"/>
-          <w:color w:val="808080"/>
-          <w:sz w:val="24"/>
-          <w:szCs w:val="24"/>
-        </w:rPr>
-        <w:t>=</w:t>
-      </w:r>
-      <w:r>
-        <w:rPr>
-          <w:rFonts w:ascii="Consolas" w:hAnsi="Consolas" w:cs="Consolas"/>
-          <w:sz w:val="24"/>
-          <w:szCs w:val="24"/>
-        </w:rPr>
-        <w:t xml:space="preserve"> 2</w:t>
-      </w:r>
-      <w:r>
-        <w:rPr>
-          <w:rFonts w:ascii="Consolas" w:hAnsi="Consolas" w:cs="Consolas"/>
-          <w:color w:val="008000"/>
-          <w:sz w:val="24"/>
-          <w:szCs w:val="24"/>
-        </w:rPr>
-        <w:t>--Distinto de Finalizado</w:t>
-      </w:r>
+        </w:rPr>
+      </w:pPr>
+      <w:bookmarkStart w:id="0" w:name="_GoBack"/>
+      <w:bookmarkEnd w:id="0"/>
     </w:p>
     <w:p>
       <w:pPr>
@@ -2558,8 +1655,6 @@
           <w:szCs w:val="16"/>
         </w:rPr>
       </w:pPr>
-      <w:bookmarkStart w:id="0" w:name="_GoBack"/>
-      <w:bookmarkEnd w:id="0"/>
     </w:p>
     <w:sectPr>
       <w:headerReference w:type="default" r:id="rId8"/>

</xml_diff>

<commit_message>
frmBienRegistrar ya guarda adquisiciones e inventarios hard
</commit_message>
<xml_diff>
--- a/Anotaciones/Sistema Artec.docx
+++ b/Anotaciones/Sistema Artec.docx
@@ -1471,23 +1471,27 @@
         <w:rPr>
           <w:sz w:val="16"/>
           <w:szCs w:val="16"/>
-          <w:highlight w:val="yellow"/>
-        </w:rPr>
-      </w:pPr>
-      <w:r>
-        <w:rPr>
-          <w:sz w:val="16"/>
-          <w:szCs w:val="16"/>
-          <w:highlight w:val="yellow"/>
-        </w:rPr>
-        <w:t xml:space="preserve">Eliminar </w:t>
-      </w:r>
-      <w:proofErr w:type="spellStart"/>
-      <w:r>
-        <w:rPr>
-          <w:sz w:val="16"/>
-          <w:szCs w:val="16"/>
-          <w:highlight w:val="yellow"/>
+        </w:rPr>
+      </w:pPr>
+      <w:r>
+        <w:rPr>
+          <w:sz w:val="16"/>
+          <w:szCs w:val="16"/>
+        </w:rPr>
+        <w:t>Se eliminó</w:t>
+      </w:r>
+      <w:r>
+        <w:rPr>
+          <w:sz w:val="16"/>
+          <w:szCs w:val="16"/>
+        </w:rPr>
+        <w:t xml:space="preserve"> </w:t>
+      </w:r>
+      <w:proofErr w:type="spellStart"/>
+      <w:r>
+        <w:rPr>
+          <w:sz w:val="16"/>
+          <w:szCs w:val="16"/>
         </w:rPr>
         <w:t>table</w:t>
       </w:r>
@@ -1496,7 +1500,6 @@
         <w:rPr>
           <w:sz w:val="16"/>
           <w:szCs w:val="16"/>
-          <w:highlight w:val="yellow"/>
         </w:rPr>
         <w:t xml:space="preserve"> </w:t>
       </w:r>
@@ -1505,7 +1508,6 @@
         <w:rPr>
           <w:sz w:val="16"/>
           <w:szCs w:val="16"/>
-          <w:highlight w:val="yellow"/>
         </w:rPr>
         <w:t>TipoAdquisicion</w:t>
       </w:r>
@@ -1514,7 +1516,6 @@
         <w:rPr>
           <w:sz w:val="16"/>
           <w:szCs w:val="16"/>
-          <w:highlight w:val="yellow"/>
         </w:rPr>
         <w:t xml:space="preserve"> y referencia desde Adquisición</w:t>
       </w:r>
@@ -1522,9 +1523,53 @@
         <w:rPr>
           <w:sz w:val="16"/>
           <w:szCs w:val="16"/>
-          <w:highlight w:val="yellow"/>
-        </w:rPr>
-        <w:t xml:space="preserve">   </w:t>
+        </w:rPr>
+        <w:t xml:space="preserve"> </w:t>
+      </w:r>
+    </w:p>
+    <w:p>
+      <w:pPr>
+        <w:pStyle w:val="Prrafodelista"/>
+        <w:numPr>
+          <w:ilvl w:val="1"/>
+          <w:numId w:val="2"/>
+        </w:numPr>
+        <w:rPr>
+          <w:sz w:val="16"/>
+          <w:szCs w:val="16"/>
+        </w:rPr>
+      </w:pPr>
+      <w:r>
+        <w:rPr>
+          <w:sz w:val="16"/>
+          <w:szCs w:val="16"/>
+        </w:rPr>
+        <w:t xml:space="preserve">Modifique </w:t>
+      </w:r>
+      <w:proofErr w:type="spellStart"/>
+      <w:r>
+        <w:rPr>
+          <w:sz w:val="16"/>
+          <w:szCs w:val="16"/>
+        </w:rPr>
+        <w:t>AdquisicionCrear</w:t>
+      </w:r>
+      <w:proofErr w:type="spellEnd"/>
+      <w:r>
+        <w:rPr>
+          <w:sz w:val="16"/>
+          <w:szCs w:val="16"/>
+        </w:rPr>
+        <w:t xml:space="preserve"> en consecuencia</w:t>
+      </w:r>
+      <w:bookmarkStart w:id="0" w:name="_GoBack"/>
+      <w:bookmarkEnd w:id="0"/>
+      <w:r>
+        <w:rPr>
+          <w:sz w:val="16"/>
+          <w:szCs w:val="16"/>
+        </w:rPr>
+        <w:t xml:space="preserve">  </w:t>
       </w:r>
     </w:p>
     <w:p>
@@ -1643,8 +1688,6 @@
           <w:szCs w:val="24"/>
         </w:rPr>
       </w:pPr>
-      <w:bookmarkStart w:id="0" w:name="_GoBack"/>
-      <w:bookmarkEnd w:id="0"/>
     </w:p>
     <w:p>
       <w:pPr>

</xml_diff>

<commit_message>
>frmBienRegistrar ya actualiza la cantidad comprada (falta que ponga en estado "Comprado" un SolicDetalle si se adquirieron los inventarios segun la cantidad en el mismo)
</commit_message>
<xml_diff>
--- a/Anotaciones/Sistema Artec.docx
+++ b/Anotaciones/Sistema Artec.docx
@@ -1562,72 +1562,164 @@
         </w:rPr>
         <w:t xml:space="preserve"> en consecuencia</w:t>
       </w:r>
+      <w:r>
+        <w:rPr>
+          <w:sz w:val="16"/>
+          <w:szCs w:val="16"/>
+        </w:rPr>
+        <w:t xml:space="preserve">  </w:t>
+      </w:r>
+    </w:p>
+    <w:p>
+      <w:pPr>
+        <w:pStyle w:val="Prrafodelista"/>
+        <w:numPr>
+          <w:ilvl w:val="0"/>
+          <w:numId w:val="2"/>
+        </w:numPr>
+        <w:rPr>
+          <w:sz w:val="16"/>
+          <w:szCs w:val="16"/>
+        </w:rPr>
+      </w:pPr>
+      <w:r>
+        <w:rPr>
+          <w:sz w:val="16"/>
+          <w:szCs w:val="16"/>
+        </w:rPr>
+        <w:t xml:space="preserve">Agregue campo </w:t>
+      </w:r>
+      <w:proofErr w:type="spellStart"/>
+      <w:r>
+        <w:rPr>
+          <w:sz w:val="16"/>
+          <w:szCs w:val="16"/>
+        </w:rPr>
+        <w:t>IdPartidaDetalle</w:t>
+      </w:r>
+      <w:proofErr w:type="spellEnd"/>
+      <w:r>
+        <w:rPr>
+          <w:sz w:val="16"/>
+          <w:szCs w:val="16"/>
+        </w:rPr>
+        <w:t xml:space="preserve"> en tabla Inventario, para poder relacionar el inventario, con la compra y la solicitud</w:t>
+      </w:r>
+    </w:p>
+    <w:p>
+      <w:pPr>
+        <w:pStyle w:val="Prrafodelista"/>
+        <w:numPr>
+          <w:ilvl w:val="0"/>
+          <w:numId w:val="2"/>
+        </w:numPr>
+        <w:rPr>
+          <w:sz w:val="16"/>
+          <w:szCs w:val="16"/>
+          <w:highlight w:val="yellow"/>
+        </w:rPr>
+      </w:pPr>
+      <w:r>
+        <w:rPr>
+          <w:sz w:val="16"/>
+          <w:szCs w:val="16"/>
+          <w:highlight w:val="yellow"/>
+        </w:rPr>
+        <w:t xml:space="preserve">Agregar </w:t>
+      </w:r>
+      <w:proofErr w:type="spellStart"/>
+      <w:r>
+        <w:rPr>
+          <w:sz w:val="16"/>
+          <w:szCs w:val="16"/>
+          <w:highlight w:val="yellow"/>
+        </w:rPr>
+        <w:t>prop</w:t>
+      </w:r>
+      <w:proofErr w:type="spellEnd"/>
+      <w:r>
+        <w:rPr>
+          <w:sz w:val="16"/>
+          <w:szCs w:val="16"/>
+          <w:highlight w:val="yellow"/>
+        </w:rPr>
+        <w:t xml:space="preserve"> Bien en categoría para poder acceder al tipo de bien desde el detalle de </w:t>
+      </w:r>
+      <w:proofErr w:type="spellStart"/>
+      <w:r>
+        <w:rPr>
+          <w:sz w:val="16"/>
+          <w:szCs w:val="16"/>
+          <w:highlight w:val="yellow"/>
+        </w:rPr>
+        <w:t>solic</w:t>
+      </w:r>
+      <w:proofErr w:type="spellEnd"/>
+      <w:r>
+        <w:rPr>
+          <w:sz w:val="16"/>
+          <w:szCs w:val="16"/>
+          <w:highlight w:val="yellow"/>
+        </w:rPr>
+        <w:t>, creo q ya no</w:t>
+      </w:r>
+      <w:r>
+        <w:rPr>
+          <w:sz w:val="16"/>
+          <w:szCs w:val="16"/>
+          <w:highlight w:val="yellow"/>
+        </w:rPr>
+        <w:t>}</w:t>
+      </w:r>
+    </w:p>
+    <w:p>
+      <w:pPr>
+        <w:pStyle w:val="Prrafodelista"/>
+        <w:numPr>
+          <w:ilvl w:val="0"/>
+          <w:numId w:val="2"/>
+        </w:numPr>
+        <w:rPr>
+          <w:sz w:val="16"/>
+          <w:szCs w:val="16"/>
+          <w:highlight w:val="yellow"/>
+        </w:rPr>
+      </w:pPr>
+      <w:r>
+        <w:rPr>
+          <w:sz w:val="16"/>
+          <w:szCs w:val="16"/>
+          <w:highlight w:val="yellow"/>
+        </w:rPr>
+        <w:t xml:space="preserve">Eliminar </w:t>
+      </w:r>
+      <w:proofErr w:type="spellStart"/>
+      <w:r>
+        <w:rPr>
+          <w:sz w:val="16"/>
+          <w:szCs w:val="16"/>
+          <w:highlight w:val="yellow"/>
+        </w:rPr>
+        <w:t>Id</w:t>
+      </w:r>
       <w:bookmarkStart w:id="0" w:name="_GoBack"/>
       <w:bookmarkEnd w:id="0"/>
       <w:r>
         <w:rPr>
           <w:sz w:val="16"/>
           <w:szCs w:val="16"/>
-        </w:rPr>
-        <w:t xml:space="preserve">  </w:t>
-      </w:r>
-    </w:p>
-    <w:p>
-      <w:pPr>
-        <w:pStyle w:val="Prrafodelista"/>
-        <w:numPr>
-          <w:ilvl w:val="0"/>
-          <w:numId w:val="2"/>
-        </w:numPr>
-        <w:rPr>
-          <w:sz w:val="16"/>
-          <w:szCs w:val="16"/>
-        </w:rPr>
-      </w:pPr>
-      <w:r>
-        <w:rPr>
-          <w:sz w:val="16"/>
-          <w:szCs w:val="16"/>
-        </w:rPr>
-        <w:t xml:space="preserve">Agregue campo </w:t>
-      </w:r>
-      <w:proofErr w:type="spellStart"/>
-      <w:r>
-        <w:rPr>
-          <w:sz w:val="16"/>
-          <w:szCs w:val="16"/>
-        </w:rPr>
-        <w:t>IdPartidaDetalle</w:t>
-      </w:r>
-      <w:proofErr w:type="spellEnd"/>
-      <w:r>
-        <w:rPr>
-          <w:sz w:val="16"/>
-          <w:szCs w:val="16"/>
-        </w:rPr>
-        <w:t xml:space="preserve"> en tabla Inventario, para poder relacionar el inventario, con la compra y la solicitud</w:t>
-      </w:r>
-    </w:p>
-    <w:p>
-      <w:pPr>
-        <w:pStyle w:val="Prrafodelista"/>
-        <w:numPr>
-          <w:ilvl w:val="0"/>
-          <w:numId w:val="2"/>
-        </w:numPr>
-        <w:rPr>
-          <w:sz w:val="16"/>
-          <w:szCs w:val="16"/>
           <w:highlight w:val="yellow"/>
         </w:rPr>
-      </w:pPr>
+        <w:t>Adquisicion</w:t>
+      </w:r>
+      <w:proofErr w:type="spellEnd"/>
       <w:r>
         <w:rPr>
           <w:sz w:val="16"/>
           <w:szCs w:val="16"/>
           <w:highlight w:val="yellow"/>
         </w:rPr>
-        <w:t xml:space="preserve">Agregar </w:t>
+        <w:t xml:space="preserve"> de tabla </w:t>
       </w:r>
       <w:proofErr w:type="spellStart"/>
       <w:r>
@@ -1636,7 +1728,7 @@
           <w:szCs w:val="16"/>
           <w:highlight w:val="yellow"/>
         </w:rPr>
-        <w:t>prop</w:t>
+        <w:t>PartidaDetalle</w:t>
       </w:r>
       <w:proofErr w:type="spellEnd"/>
       <w:r>
@@ -1645,25 +1737,7 @@
           <w:szCs w:val="16"/>
           <w:highlight w:val="yellow"/>
         </w:rPr>
-        <w:t xml:space="preserve"> Bien en categoría para poder acceder al tipo de bien desde el detalle de </w:t>
-      </w:r>
-      <w:proofErr w:type="spellStart"/>
-      <w:r>
-        <w:rPr>
-          <w:sz w:val="16"/>
-          <w:szCs w:val="16"/>
-          <w:highlight w:val="yellow"/>
-        </w:rPr>
-        <w:t>solic</w:t>
-      </w:r>
-      <w:proofErr w:type="spellEnd"/>
-      <w:r>
-        <w:rPr>
-          <w:sz w:val="16"/>
-          <w:szCs w:val="16"/>
-          <w:highlight w:val="yellow"/>
-        </w:rPr>
-        <w:t>, creo q ya no</w:t>
+        <w:t xml:space="preserve"> (posiblemente no lo use nunca)</w:t>
       </w:r>
     </w:p>
     <w:p>

</xml_diff>

<commit_message>
>frmBienAsignar muestra los inventarios en un solo cuadro y hace for each para cada SolicDetalle
</commit_message>
<xml_diff>
--- a/Anotaciones/Sistema Artec.docx
+++ b/Anotaciones/Sistema Artec.docx
@@ -1700,33 +1700,781 @@
           <w:szCs w:val="16"/>
           <w:highlight w:val="yellow"/>
         </w:rPr>
-        <w:t>Id</w:t>
-      </w:r>
+        <w:t>IdAdquisicion</w:t>
+      </w:r>
+      <w:proofErr w:type="spellEnd"/>
+      <w:r>
+        <w:rPr>
+          <w:sz w:val="16"/>
+          <w:szCs w:val="16"/>
+          <w:highlight w:val="yellow"/>
+        </w:rPr>
+        <w:t xml:space="preserve"> de tabla </w:t>
+      </w:r>
+      <w:proofErr w:type="spellStart"/>
+      <w:r>
+        <w:rPr>
+          <w:sz w:val="16"/>
+          <w:szCs w:val="16"/>
+          <w:highlight w:val="yellow"/>
+        </w:rPr>
+        <w:t>PartidaDetalle</w:t>
+      </w:r>
+      <w:proofErr w:type="spellEnd"/>
+      <w:r>
+        <w:rPr>
+          <w:sz w:val="16"/>
+          <w:szCs w:val="16"/>
+          <w:highlight w:val="yellow"/>
+        </w:rPr>
+        <w:t xml:space="preserve"> (posiblemente no lo use nunca)</w:t>
+      </w:r>
+    </w:p>
+    <w:p>
+      <w:pPr>
+        <w:pStyle w:val="Prrafodelista"/>
+        <w:numPr>
+          <w:ilvl w:val="0"/>
+          <w:numId w:val="2"/>
+        </w:numPr>
+        <w:rPr>
+          <w:sz w:val="16"/>
+          <w:szCs w:val="16"/>
+          <w:highlight w:val="yellow"/>
+        </w:rPr>
+      </w:pPr>
+      <w:r>
+        <w:rPr>
+          <w:sz w:val="16"/>
+          <w:szCs w:val="16"/>
+          <w:highlight w:val="yellow"/>
+        </w:rPr>
+        <w:t>Quitar el agente relacionado al software</w:t>
+      </w:r>
+    </w:p>
+    <w:p>
+      <w:pPr>
+        <w:pStyle w:val="Prrafodelista"/>
+        <w:numPr>
+          <w:ilvl w:val="0"/>
+          <w:numId w:val="2"/>
+        </w:numPr>
+        <w:rPr>
+          <w:sz w:val="16"/>
+          <w:szCs w:val="16"/>
+        </w:rPr>
+      </w:pPr>
+      <w:r>
+        <w:rPr>
+          <w:sz w:val="16"/>
+          <w:szCs w:val="16"/>
+        </w:rPr>
+        <w:t xml:space="preserve">Modifique </w:t>
+      </w:r>
+    </w:p>
+    <w:p>
+      <w:pPr>
+        <w:ind w:left="708"/>
+        <w:rPr>
+          <w:sz w:val="16"/>
+          <w:szCs w:val="16"/>
+        </w:rPr>
+      </w:pPr>
+      <w:proofErr w:type="gramStart"/>
+      <w:r>
+        <w:rPr>
+          <w:sz w:val="16"/>
+          <w:szCs w:val="16"/>
+        </w:rPr>
+        <w:t>De :</w:t>
+      </w:r>
+      <w:proofErr w:type="gramEnd"/>
+    </w:p>
+    <w:p>
+      <w:pPr>
+        <w:pStyle w:val="Prrafodelista"/>
+        <w:rPr>
+          <w:sz w:val="16"/>
+          <w:szCs w:val="16"/>
+        </w:rPr>
+      </w:pPr>
+      <w:r>
+        <w:rPr>
+          <w:sz w:val="16"/>
+          <w:szCs w:val="16"/>
+        </w:rPr>
+        <w:t xml:space="preserve">SELECT </w:t>
+      </w:r>
+      <w:proofErr w:type="spellStart"/>
+      <w:r>
+        <w:rPr>
+          <w:sz w:val="16"/>
+          <w:szCs w:val="16"/>
+        </w:rPr>
+        <w:t>inv.IdInventario</w:t>
+      </w:r>
+      <w:proofErr w:type="spellEnd"/>
+      <w:r>
+        <w:rPr>
+          <w:sz w:val="16"/>
+          <w:szCs w:val="16"/>
+        </w:rPr>
+        <w:t xml:space="preserve">, </w:t>
+      </w:r>
+      <w:proofErr w:type="spellStart"/>
+      <w:r>
+        <w:rPr>
+          <w:sz w:val="16"/>
+          <w:szCs w:val="16"/>
+        </w:rPr>
+        <w:t>inv.SerieKey</w:t>
+      </w:r>
+      <w:proofErr w:type="spellEnd"/>
+      <w:r>
+        <w:rPr>
+          <w:sz w:val="16"/>
+          <w:szCs w:val="16"/>
+        </w:rPr>
+        <w:t xml:space="preserve">, </w:t>
+      </w:r>
+      <w:proofErr w:type="spellStart"/>
+      <w:r>
+        <w:rPr>
+          <w:sz w:val="16"/>
+          <w:szCs w:val="16"/>
+        </w:rPr>
+        <w:t>dep.NombreDeposito</w:t>
+      </w:r>
+      <w:proofErr w:type="spellEnd"/>
+    </w:p>
+    <w:p>
+      <w:pPr>
+        <w:pStyle w:val="Prrafodelista"/>
+        <w:rPr>
+          <w:sz w:val="16"/>
+          <w:szCs w:val="16"/>
+        </w:rPr>
+      </w:pPr>
+      <w:r>
+        <w:rPr>
+          <w:sz w:val="16"/>
+          <w:szCs w:val="16"/>
+        </w:rPr>
+        <w:t xml:space="preserve">FROM Inventario </w:t>
+      </w:r>
+      <w:proofErr w:type="spellStart"/>
+      <w:r>
+        <w:rPr>
+          <w:sz w:val="16"/>
+          <w:szCs w:val="16"/>
+        </w:rPr>
+        <w:t>inv</w:t>
+      </w:r>
+      <w:proofErr w:type="spellEnd"/>
+    </w:p>
+    <w:p>
+      <w:pPr>
+        <w:pStyle w:val="Prrafodelista"/>
+        <w:rPr>
+          <w:sz w:val="16"/>
+          <w:szCs w:val="16"/>
+        </w:rPr>
+      </w:pPr>
+      <w:r>
+        <w:rPr>
+          <w:sz w:val="16"/>
+          <w:szCs w:val="16"/>
+        </w:rPr>
+        <w:t xml:space="preserve">INNER JOIN </w:t>
+      </w:r>
+      <w:proofErr w:type="spellStart"/>
+      <w:r>
+        <w:rPr>
+          <w:sz w:val="16"/>
+          <w:szCs w:val="16"/>
+        </w:rPr>
+        <w:t>PartidaDetalle</w:t>
+      </w:r>
+      <w:proofErr w:type="spellEnd"/>
+      <w:r>
+        <w:rPr>
+          <w:sz w:val="16"/>
+          <w:szCs w:val="16"/>
+        </w:rPr>
+        <w:t xml:space="preserve"> </w:t>
+      </w:r>
+      <w:proofErr w:type="spellStart"/>
+      <w:r>
+        <w:rPr>
+          <w:sz w:val="16"/>
+          <w:szCs w:val="16"/>
+        </w:rPr>
+        <w:t>pdet</w:t>
+      </w:r>
+      <w:proofErr w:type="spellEnd"/>
+    </w:p>
+    <w:p>
+      <w:pPr>
+        <w:pStyle w:val="Prrafodelista"/>
+        <w:rPr>
+          <w:sz w:val="16"/>
+          <w:szCs w:val="16"/>
+        </w:rPr>
+      </w:pPr>
+      <w:r>
+        <w:rPr>
+          <w:sz w:val="16"/>
+          <w:szCs w:val="16"/>
+        </w:rPr>
+        <w:t xml:space="preserve">ON </w:t>
+      </w:r>
+      <w:proofErr w:type="spellStart"/>
+      <w:r>
+        <w:rPr>
+          <w:sz w:val="16"/>
+          <w:szCs w:val="16"/>
+        </w:rPr>
+        <w:t>inv.IdPartida</w:t>
+      </w:r>
+      <w:proofErr w:type="spellEnd"/>
+      <w:r>
+        <w:rPr>
+          <w:sz w:val="16"/>
+          <w:szCs w:val="16"/>
+        </w:rPr>
+        <w:t xml:space="preserve"> = </w:t>
+      </w:r>
+      <w:proofErr w:type="spellStart"/>
+      <w:r>
+        <w:rPr>
+          <w:sz w:val="16"/>
+          <w:szCs w:val="16"/>
+        </w:rPr>
+        <w:t>pdet.IdPartida</w:t>
+      </w:r>
+      <w:proofErr w:type="spellEnd"/>
+      <w:r>
+        <w:rPr>
+          <w:sz w:val="16"/>
+          <w:szCs w:val="16"/>
+        </w:rPr>
+        <w:t xml:space="preserve"> and </w:t>
+      </w:r>
+      <w:proofErr w:type="spellStart"/>
+      <w:r>
+        <w:rPr>
+          <w:sz w:val="16"/>
+          <w:szCs w:val="16"/>
+        </w:rPr>
+        <w:t>inv.IdPartidaDetalle</w:t>
+      </w:r>
+      <w:proofErr w:type="spellEnd"/>
+      <w:r>
+        <w:rPr>
+          <w:sz w:val="16"/>
+          <w:szCs w:val="16"/>
+        </w:rPr>
+        <w:t xml:space="preserve"> = </w:t>
+      </w:r>
+      <w:proofErr w:type="spellStart"/>
+      <w:r>
+        <w:rPr>
+          <w:sz w:val="16"/>
+          <w:szCs w:val="16"/>
+        </w:rPr>
+        <w:t>pdet.IdPartidaDetalle</w:t>
+      </w:r>
+      <w:proofErr w:type="spellEnd"/>
+    </w:p>
+    <w:p>
+      <w:pPr>
+        <w:pStyle w:val="Prrafodelista"/>
+        <w:rPr>
+          <w:sz w:val="16"/>
+          <w:szCs w:val="16"/>
+          <w:lang w:val="en-US"/>
+        </w:rPr>
+      </w:pPr>
+      <w:r>
+        <w:rPr>
+          <w:sz w:val="16"/>
+          <w:szCs w:val="16"/>
+          <w:lang w:val="en-US"/>
+        </w:rPr>
+        <w:t xml:space="preserve">INNER JOIN </w:t>
+      </w:r>
+      <w:proofErr w:type="spellStart"/>
+      <w:r>
+        <w:rPr>
+          <w:sz w:val="16"/>
+          <w:szCs w:val="16"/>
+          <w:lang w:val="en-US"/>
+        </w:rPr>
+        <w:t>SolicDetalle</w:t>
+      </w:r>
+      <w:proofErr w:type="spellEnd"/>
+      <w:r>
+        <w:rPr>
+          <w:sz w:val="16"/>
+          <w:szCs w:val="16"/>
+          <w:lang w:val="en-US"/>
+        </w:rPr>
+        <w:t xml:space="preserve"> </w:t>
+      </w:r>
+      <w:proofErr w:type="spellStart"/>
+      <w:r>
+        <w:rPr>
+          <w:sz w:val="16"/>
+          <w:szCs w:val="16"/>
+          <w:lang w:val="en-US"/>
+        </w:rPr>
+        <w:t>sdet</w:t>
+      </w:r>
+      <w:proofErr w:type="spellEnd"/>
+    </w:p>
+    <w:p>
+      <w:pPr>
+        <w:pStyle w:val="Prrafodelista"/>
+        <w:rPr>
+          <w:sz w:val="16"/>
+          <w:szCs w:val="16"/>
+          <w:lang w:val="en-US"/>
+        </w:rPr>
+      </w:pPr>
+      <w:r>
+        <w:rPr>
+          <w:sz w:val="16"/>
+          <w:szCs w:val="16"/>
+          <w:lang w:val="en-US"/>
+        </w:rPr>
+        <w:t xml:space="preserve">ON </w:t>
+      </w:r>
+      <w:proofErr w:type="spellStart"/>
+      <w:r>
+        <w:rPr>
+          <w:sz w:val="16"/>
+          <w:szCs w:val="16"/>
+          <w:lang w:val="en-US"/>
+        </w:rPr>
+        <w:t>pdet.IdSolicitud</w:t>
+      </w:r>
+      <w:proofErr w:type="spellEnd"/>
+      <w:r>
+        <w:rPr>
+          <w:sz w:val="16"/>
+          <w:szCs w:val="16"/>
+          <w:lang w:val="en-US"/>
+        </w:rPr>
+        <w:t xml:space="preserve"> = </w:t>
+      </w:r>
+      <w:proofErr w:type="spellStart"/>
+      <w:r>
+        <w:rPr>
+          <w:sz w:val="16"/>
+          <w:szCs w:val="16"/>
+          <w:lang w:val="en-US"/>
+        </w:rPr>
+        <w:t>sdet.IdSolicitud</w:t>
+      </w:r>
+      <w:proofErr w:type="spellEnd"/>
+      <w:r>
+        <w:rPr>
+          <w:sz w:val="16"/>
+          <w:szCs w:val="16"/>
+          <w:lang w:val="en-US"/>
+        </w:rPr>
+        <w:t xml:space="preserve"> and </w:t>
+      </w:r>
+      <w:proofErr w:type="spellStart"/>
+      <w:r>
+        <w:rPr>
+          <w:sz w:val="16"/>
+          <w:szCs w:val="16"/>
+          <w:lang w:val="en-US"/>
+        </w:rPr>
+        <w:t>pdet.IdSolicitudDetalle</w:t>
+      </w:r>
+      <w:proofErr w:type="spellEnd"/>
+      <w:r>
+        <w:rPr>
+          <w:sz w:val="16"/>
+          <w:szCs w:val="16"/>
+          <w:lang w:val="en-US"/>
+        </w:rPr>
+        <w:t xml:space="preserve"> = </w:t>
+      </w:r>
+      <w:proofErr w:type="spellStart"/>
+      <w:r>
+        <w:rPr>
+          <w:sz w:val="16"/>
+          <w:szCs w:val="16"/>
+          <w:lang w:val="en-US"/>
+        </w:rPr>
+        <w:t>sdet.IdSolicitudDetalle</w:t>
+      </w:r>
+      <w:proofErr w:type="spellEnd"/>
+    </w:p>
+    <w:p>
+      <w:pPr>
+        <w:pStyle w:val="Prrafodelista"/>
+        <w:rPr>
+          <w:sz w:val="16"/>
+          <w:szCs w:val="16"/>
+          <w:lang w:val="en-US"/>
+        </w:rPr>
+      </w:pPr>
+      <w:r>
+        <w:rPr>
+          <w:sz w:val="16"/>
+          <w:szCs w:val="16"/>
+          <w:lang w:val="en-US"/>
+        </w:rPr>
+        <w:lastRenderedPageBreak/>
+        <w:t xml:space="preserve">INNER JOIN </w:t>
+      </w:r>
+      <w:proofErr w:type="spellStart"/>
+      <w:r>
+        <w:rPr>
+          <w:sz w:val="16"/>
+          <w:szCs w:val="16"/>
+          <w:lang w:val="en-US"/>
+        </w:rPr>
+        <w:t>Deposito</w:t>
+      </w:r>
+      <w:proofErr w:type="spellEnd"/>
+      <w:r>
+        <w:rPr>
+          <w:sz w:val="16"/>
+          <w:szCs w:val="16"/>
+          <w:lang w:val="en-US"/>
+        </w:rPr>
+        <w:t xml:space="preserve"> </w:t>
+      </w:r>
+      <w:proofErr w:type="spellStart"/>
+      <w:r>
+        <w:rPr>
+          <w:sz w:val="16"/>
+          <w:szCs w:val="16"/>
+          <w:lang w:val="en-US"/>
+        </w:rPr>
+        <w:t>dep</w:t>
+      </w:r>
+      <w:proofErr w:type="spellEnd"/>
+    </w:p>
+    <w:p>
+      <w:pPr>
+        <w:pStyle w:val="Prrafodelista"/>
+        <w:rPr>
+          <w:sz w:val="16"/>
+          <w:szCs w:val="16"/>
+          <w:lang w:val="en-US"/>
+        </w:rPr>
+      </w:pPr>
+      <w:r>
+        <w:rPr>
+          <w:sz w:val="16"/>
+          <w:szCs w:val="16"/>
+          <w:lang w:val="en-US"/>
+        </w:rPr>
+        <w:t xml:space="preserve">ON </w:t>
+      </w:r>
+      <w:proofErr w:type="spellStart"/>
+      <w:r>
+        <w:rPr>
+          <w:sz w:val="16"/>
+          <w:szCs w:val="16"/>
+          <w:lang w:val="en-US"/>
+        </w:rPr>
+        <w:t>inv.IdDeposito</w:t>
+      </w:r>
+      <w:proofErr w:type="spellEnd"/>
+      <w:r>
+        <w:rPr>
+          <w:sz w:val="16"/>
+          <w:szCs w:val="16"/>
+          <w:lang w:val="en-US"/>
+        </w:rPr>
+        <w:t xml:space="preserve"> = </w:t>
+      </w:r>
+      <w:proofErr w:type="spellStart"/>
+      <w:r>
+        <w:rPr>
+          <w:sz w:val="16"/>
+          <w:szCs w:val="16"/>
+          <w:lang w:val="en-US"/>
+        </w:rPr>
+        <w:t>dep.IdDeposito</w:t>
+      </w:r>
+      <w:proofErr w:type="spellEnd"/>
+    </w:p>
+    <w:p>
+      <w:pPr>
+        <w:pStyle w:val="Prrafodelista"/>
+        <w:rPr>
+          <w:sz w:val="16"/>
+          <w:szCs w:val="16"/>
+        </w:rPr>
+      </w:pPr>
+      <w:r>
+        <w:rPr>
+          <w:sz w:val="16"/>
+          <w:szCs w:val="16"/>
+        </w:rPr>
+        <w:t xml:space="preserve">WHERE </w:t>
+      </w:r>
+      <w:proofErr w:type="spellStart"/>
+      <w:r>
+        <w:rPr>
+          <w:sz w:val="16"/>
+          <w:szCs w:val="16"/>
+        </w:rPr>
+        <w:t>sdet.IdSolicitud</w:t>
+      </w:r>
+      <w:proofErr w:type="spellEnd"/>
+      <w:r>
+        <w:rPr>
+          <w:sz w:val="16"/>
+          <w:szCs w:val="16"/>
+        </w:rPr>
+        <w:t xml:space="preserve"> = @</w:t>
+      </w:r>
+      <w:proofErr w:type="spellStart"/>
+      <w:r>
+        <w:rPr>
+          <w:sz w:val="16"/>
+          <w:szCs w:val="16"/>
+        </w:rPr>
+        <w:t>IdSolicitud</w:t>
+      </w:r>
+      <w:proofErr w:type="spellEnd"/>
+    </w:p>
+    <w:p>
+      <w:pPr>
+        <w:pStyle w:val="Prrafodelista"/>
+        <w:rPr>
+          <w:sz w:val="16"/>
+          <w:szCs w:val="16"/>
+        </w:rPr>
+      </w:pPr>
+      <w:proofErr w:type="gramStart"/>
+      <w:r>
+        <w:rPr>
+          <w:sz w:val="16"/>
+          <w:szCs w:val="16"/>
+        </w:rPr>
+        <w:t>and</w:t>
+      </w:r>
+      <w:proofErr w:type="gramEnd"/>
+      <w:r>
+        <w:rPr>
+          <w:sz w:val="16"/>
+          <w:szCs w:val="16"/>
+        </w:rPr>
+        <w:t xml:space="preserve"> </w:t>
+      </w:r>
+      <w:proofErr w:type="spellStart"/>
+      <w:r>
+        <w:rPr>
+          <w:sz w:val="16"/>
+          <w:szCs w:val="16"/>
+        </w:rPr>
+        <w:t>sdet.IdEstadoSolicDetalle</w:t>
+      </w:r>
+      <w:proofErr w:type="spellEnd"/>
+      <w:r>
+        <w:rPr>
+          <w:sz w:val="16"/>
+          <w:szCs w:val="16"/>
+        </w:rPr>
+        <w:t xml:space="preserve"> = @</w:t>
+      </w:r>
+      <w:proofErr w:type="spellStart"/>
+      <w:r>
+        <w:rPr>
+          <w:sz w:val="16"/>
+          <w:szCs w:val="16"/>
+        </w:rPr>
+        <w:t>IdEstadoSolicDetalle</w:t>
+      </w:r>
+      <w:proofErr w:type="spellEnd"/>
+      <w:r>
+        <w:rPr>
+          <w:sz w:val="16"/>
+          <w:szCs w:val="16"/>
+        </w:rPr>
+        <w:t>--Adquirido</w:t>
+      </w:r>
+    </w:p>
+    <w:p>
+      <w:pPr>
+        <w:pStyle w:val="Prrafodelista"/>
+        <w:rPr>
+          <w:sz w:val="16"/>
+          <w:szCs w:val="16"/>
+          <w:lang w:val="en-US"/>
+        </w:rPr>
+      </w:pPr>
+      <w:proofErr w:type="gramStart"/>
+      <w:r>
+        <w:rPr>
+          <w:sz w:val="16"/>
+          <w:szCs w:val="16"/>
+          <w:lang w:val="en-US"/>
+        </w:rPr>
+        <w:t>and</w:t>
+      </w:r>
+      <w:proofErr w:type="gramEnd"/>
+      <w:r>
+        <w:rPr>
+          <w:sz w:val="16"/>
+          <w:szCs w:val="16"/>
+          <w:lang w:val="en-US"/>
+        </w:rPr>
+        <w:t xml:space="preserve"> </w:t>
+      </w:r>
+      <w:proofErr w:type="spellStart"/>
+      <w:r>
+        <w:rPr>
+          <w:sz w:val="16"/>
+          <w:szCs w:val="16"/>
+          <w:lang w:val="en-US"/>
+        </w:rPr>
+        <w:t>sdet.IdSolicitudDetalle</w:t>
+      </w:r>
+      <w:proofErr w:type="spellEnd"/>
+      <w:r>
+        <w:rPr>
+          <w:sz w:val="16"/>
+          <w:szCs w:val="16"/>
+          <w:lang w:val="en-US"/>
+        </w:rPr>
+        <w:t xml:space="preserve"> = @</w:t>
+      </w:r>
+      <w:proofErr w:type="spellStart"/>
+      <w:r>
+        <w:rPr>
+          <w:sz w:val="16"/>
+          <w:szCs w:val="16"/>
+          <w:lang w:val="en-US"/>
+        </w:rPr>
+        <w:t>IdSolicitudDetalle</w:t>
+      </w:r>
+      <w:proofErr w:type="spellEnd"/>
+    </w:p>
+    <w:p>
+      <w:pPr>
+        <w:pStyle w:val="Prrafodelista"/>
+        <w:rPr>
+          <w:sz w:val="16"/>
+          <w:szCs w:val="16"/>
+          <w:lang w:val="en-US"/>
+        </w:rPr>
+      </w:pPr>
+    </w:p>
+    <w:p>
+      <w:pPr>
+        <w:pStyle w:val="Prrafodelista"/>
+        <w:rPr>
+          <w:sz w:val="16"/>
+          <w:szCs w:val="16"/>
+        </w:rPr>
+      </w:pPr>
+      <w:r>
+        <w:rPr>
+          <w:sz w:val="16"/>
+          <w:szCs w:val="16"/>
+        </w:rPr>
+        <w:t>Hacia:</w:t>
+      </w:r>
+    </w:p>
+    <w:p>
+      <w:pPr>
+        <w:pStyle w:val="Prrafodelista"/>
+        <w:rPr>
+          <w:sz w:val="16"/>
+          <w:szCs w:val="16"/>
+        </w:rPr>
+      </w:pPr>
       <w:bookmarkStart w:id="0" w:name="_GoBack"/>
       <w:bookmarkEnd w:id="0"/>
       <w:r>
         <w:rPr>
           <w:sz w:val="16"/>
           <w:szCs w:val="16"/>
-          <w:highlight w:val="yellow"/>
-        </w:rPr>
-        <w:t>Adquisicion</w:t>
-      </w:r>
-      <w:proofErr w:type="spellEnd"/>
-      <w:r>
-        <w:rPr>
-          <w:sz w:val="16"/>
-          <w:szCs w:val="16"/>
-          <w:highlight w:val="yellow"/>
-        </w:rPr>
-        <w:t xml:space="preserve"> de tabla </w:t>
-      </w:r>
-      <w:proofErr w:type="spellStart"/>
-      <w:r>
-        <w:rPr>
-          <w:sz w:val="16"/>
-          <w:szCs w:val="16"/>
-          <w:highlight w:val="yellow"/>
+        </w:rPr>
+        <w:t xml:space="preserve">SELECT </w:t>
+      </w:r>
+      <w:proofErr w:type="spellStart"/>
+      <w:r>
+        <w:rPr>
+          <w:sz w:val="16"/>
+          <w:szCs w:val="16"/>
+        </w:rPr>
+        <w:t>inv.IdInventario</w:t>
+      </w:r>
+      <w:proofErr w:type="spellEnd"/>
+      <w:r>
+        <w:rPr>
+          <w:sz w:val="16"/>
+          <w:szCs w:val="16"/>
+        </w:rPr>
+        <w:t xml:space="preserve">, </w:t>
+      </w:r>
+      <w:proofErr w:type="spellStart"/>
+      <w:r>
+        <w:rPr>
+          <w:sz w:val="16"/>
+          <w:szCs w:val="16"/>
+        </w:rPr>
+        <w:t>inv.SerieKey</w:t>
+      </w:r>
+      <w:proofErr w:type="spellEnd"/>
+    </w:p>
+    <w:p>
+      <w:pPr>
+        <w:pStyle w:val="Prrafodelista"/>
+        <w:rPr>
+          <w:sz w:val="16"/>
+          <w:szCs w:val="16"/>
+        </w:rPr>
+      </w:pPr>
+      <w:r>
+        <w:rPr>
+          <w:sz w:val="16"/>
+          <w:szCs w:val="16"/>
+        </w:rPr>
+        <w:t xml:space="preserve">FROM Inventario </w:t>
+      </w:r>
+      <w:proofErr w:type="spellStart"/>
+      <w:r>
+        <w:rPr>
+          <w:sz w:val="16"/>
+          <w:szCs w:val="16"/>
+        </w:rPr>
+        <w:t>inv</w:t>
+      </w:r>
+      <w:proofErr w:type="spellEnd"/>
+    </w:p>
+    <w:p>
+      <w:pPr>
+        <w:pStyle w:val="Prrafodelista"/>
+        <w:rPr>
+          <w:sz w:val="16"/>
+          <w:szCs w:val="16"/>
+        </w:rPr>
+      </w:pPr>
+      <w:r>
+        <w:rPr>
+          <w:sz w:val="16"/>
+          <w:szCs w:val="16"/>
+        </w:rPr>
+        <w:t xml:space="preserve">INNER JOIN </w:t>
+      </w:r>
+      <w:proofErr w:type="spellStart"/>
+      <w:r>
+        <w:rPr>
+          <w:sz w:val="16"/>
+          <w:szCs w:val="16"/>
         </w:rPr>
         <w:t>PartidaDetalle</w:t>
       </w:r>
@@ -1735,20 +2483,367 @@
         <w:rPr>
           <w:sz w:val="16"/>
           <w:szCs w:val="16"/>
-          <w:highlight w:val="yellow"/>
-        </w:rPr>
-        <w:t xml:space="preserve"> (posiblemente no lo use nunca)</w:t>
-      </w:r>
-    </w:p>
-    <w:p>
-      <w:pPr>
-        <w:pStyle w:val="Prrafodelista"/>
-        <w:ind w:left="1440"/>
-        <w:rPr>
-          <w:sz w:val="16"/>
-          <w:szCs w:val="16"/>
-        </w:rPr>
-      </w:pPr>
+        </w:rPr>
+        <w:t xml:space="preserve"> </w:t>
+      </w:r>
+      <w:proofErr w:type="spellStart"/>
+      <w:r>
+        <w:rPr>
+          <w:sz w:val="16"/>
+          <w:szCs w:val="16"/>
+        </w:rPr>
+        <w:t>pdet</w:t>
+      </w:r>
+      <w:proofErr w:type="spellEnd"/>
+    </w:p>
+    <w:p>
+      <w:pPr>
+        <w:pStyle w:val="Prrafodelista"/>
+        <w:rPr>
+          <w:sz w:val="16"/>
+          <w:szCs w:val="16"/>
+        </w:rPr>
+      </w:pPr>
+      <w:r>
+        <w:rPr>
+          <w:sz w:val="16"/>
+          <w:szCs w:val="16"/>
+        </w:rPr>
+        <w:t xml:space="preserve">ON </w:t>
+      </w:r>
+      <w:proofErr w:type="spellStart"/>
+      <w:r>
+        <w:rPr>
+          <w:sz w:val="16"/>
+          <w:szCs w:val="16"/>
+        </w:rPr>
+        <w:t>inv.IdPartida</w:t>
+      </w:r>
+      <w:proofErr w:type="spellEnd"/>
+      <w:r>
+        <w:rPr>
+          <w:sz w:val="16"/>
+          <w:szCs w:val="16"/>
+        </w:rPr>
+        <w:t xml:space="preserve"> = </w:t>
+      </w:r>
+      <w:proofErr w:type="spellStart"/>
+      <w:r>
+        <w:rPr>
+          <w:sz w:val="16"/>
+          <w:szCs w:val="16"/>
+        </w:rPr>
+        <w:t>pdet.IdPartida</w:t>
+      </w:r>
+      <w:proofErr w:type="spellEnd"/>
+      <w:r>
+        <w:rPr>
+          <w:sz w:val="16"/>
+          <w:szCs w:val="16"/>
+        </w:rPr>
+        <w:t xml:space="preserve"> and </w:t>
+      </w:r>
+      <w:proofErr w:type="spellStart"/>
+      <w:r>
+        <w:rPr>
+          <w:sz w:val="16"/>
+          <w:szCs w:val="16"/>
+        </w:rPr>
+        <w:t>inv.IdPartidaDetalle</w:t>
+      </w:r>
+      <w:proofErr w:type="spellEnd"/>
+      <w:r>
+        <w:rPr>
+          <w:sz w:val="16"/>
+          <w:szCs w:val="16"/>
+        </w:rPr>
+        <w:t xml:space="preserve"> = </w:t>
+      </w:r>
+      <w:proofErr w:type="spellStart"/>
+      <w:r>
+        <w:rPr>
+          <w:sz w:val="16"/>
+          <w:szCs w:val="16"/>
+        </w:rPr>
+        <w:t>pdet.IdPartidaDetalle</w:t>
+      </w:r>
+      <w:proofErr w:type="spellEnd"/>
+    </w:p>
+    <w:p>
+      <w:pPr>
+        <w:pStyle w:val="Prrafodelista"/>
+        <w:rPr>
+          <w:sz w:val="16"/>
+          <w:szCs w:val="16"/>
+          <w:lang w:val="en-US"/>
+        </w:rPr>
+      </w:pPr>
+      <w:r>
+        <w:rPr>
+          <w:sz w:val="16"/>
+          <w:szCs w:val="16"/>
+          <w:lang w:val="en-US"/>
+        </w:rPr>
+        <w:t xml:space="preserve">INNER JOIN </w:t>
+      </w:r>
+      <w:proofErr w:type="spellStart"/>
+      <w:r>
+        <w:rPr>
+          <w:sz w:val="16"/>
+          <w:szCs w:val="16"/>
+          <w:lang w:val="en-US"/>
+        </w:rPr>
+        <w:t>SolicDetalle</w:t>
+      </w:r>
+      <w:proofErr w:type="spellEnd"/>
+      <w:r>
+        <w:rPr>
+          <w:sz w:val="16"/>
+          <w:szCs w:val="16"/>
+          <w:lang w:val="en-US"/>
+        </w:rPr>
+        <w:t xml:space="preserve"> </w:t>
+      </w:r>
+      <w:proofErr w:type="spellStart"/>
+      <w:r>
+        <w:rPr>
+          <w:sz w:val="16"/>
+          <w:szCs w:val="16"/>
+          <w:lang w:val="en-US"/>
+        </w:rPr>
+        <w:t>sdet</w:t>
+      </w:r>
+      <w:proofErr w:type="spellEnd"/>
+    </w:p>
+    <w:p>
+      <w:pPr>
+        <w:pStyle w:val="Prrafodelista"/>
+        <w:rPr>
+          <w:sz w:val="16"/>
+          <w:szCs w:val="16"/>
+          <w:lang w:val="en-US"/>
+        </w:rPr>
+      </w:pPr>
+      <w:r>
+        <w:rPr>
+          <w:sz w:val="16"/>
+          <w:szCs w:val="16"/>
+          <w:lang w:val="en-US"/>
+        </w:rPr>
+        <w:t xml:space="preserve">ON </w:t>
+      </w:r>
+      <w:proofErr w:type="spellStart"/>
+      <w:r>
+        <w:rPr>
+          <w:sz w:val="16"/>
+          <w:szCs w:val="16"/>
+          <w:lang w:val="en-US"/>
+        </w:rPr>
+        <w:t>pdet.IdSolicitud</w:t>
+      </w:r>
+      <w:proofErr w:type="spellEnd"/>
+      <w:r>
+        <w:rPr>
+          <w:sz w:val="16"/>
+          <w:szCs w:val="16"/>
+          <w:lang w:val="en-US"/>
+        </w:rPr>
+        <w:t xml:space="preserve"> = </w:t>
+      </w:r>
+      <w:proofErr w:type="spellStart"/>
+      <w:r>
+        <w:rPr>
+          <w:sz w:val="16"/>
+          <w:szCs w:val="16"/>
+          <w:lang w:val="en-US"/>
+        </w:rPr>
+        <w:t>sdet.IdSolicitud</w:t>
+      </w:r>
+      <w:proofErr w:type="spellEnd"/>
+      <w:r>
+        <w:rPr>
+          <w:sz w:val="16"/>
+          <w:szCs w:val="16"/>
+          <w:lang w:val="en-US"/>
+        </w:rPr>
+        <w:t xml:space="preserve"> and </w:t>
+      </w:r>
+      <w:proofErr w:type="spellStart"/>
+      <w:r>
+        <w:rPr>
+          <w:sz w:val="16"/>
+          <w:szCs w:val="16"/>
+          <w:lang w:val="en-US"/>
+        </w:rPr>
+        <w:t>pdet.IdSolicitudDetalle</w:t>
+      </w:r>
+      <w:proofErr w:type="spellEnd"/>
+      <w:r>
+        <w:rPr>
+          <w:sz w:val="16"/>
+          <w:szCs w:val="16"/>
+          <w:lang w:val="en-US"/>
+        </w:rPr>
+        <w:t xml:space="preserve"> = </w:t>
+      </w:r>
+      <w:proofErr w:type="spellStart"/>
+      <w:r>
+        <w:rPr>
+          <w:sz w:val="16"/>
+          <w:szCs w:val="16"/>
+          <w:lang w:val="en-US"/>
+        </w:rPr>
+        <w:t>sdet.IdSolicitudDetalle</w:t>
+      </w:r>
+      <w:proofErr w:type="spellEnd"/>
+    </w:p>
+    <w:p>
+      <w:pPr>
+        <w:pStyle w:val="Prrafodelista"/>
+        <w:rPr>
+          <w:sz w:val="16"/>
+          <w:szCs w:val="16"/>
+        </w:rPr>
+      </w:pPr>
+      <w:r>
+        <w:rPr>
+          <w:sz w:val="16"/>
+          <w:szCs w:val="16"/>
+        </w:rPr>
+        <w:t xml:space="preserve">WHERE </w:t>
+      </w:r>
+      <w:proofErr w:type="spellStart"/>
+      <w:r>
+        <w:rPr>
+          <w:sz w:val="16"/>
+          <w:szCs w:val="16"/>
+        </w:rPr>
+        <w:t>sdet.IdSolicitud</w:t>
+      </w:r>
+      <w:proofErr w:type="spellEnd"/>
+      <w:r>
+        <w:rPr>
+          <w:sz w:val="16"/>
+          <w:szCs w:val="16"/>
+        </w:rPr>
+        <w:t xml:space="preserve"> = @</w:t>
+      </w:r>
+      <w:proofErr w:type="spellStart"/>
+      <w:r>
+        <w:rPr>
+          <w:sz w:val="16"/>
+          <w:szCs w:val="16"/>
+        </w:rPr>
+        <w:t>IdSolicitud</w:t>
+      </w:r>
+      <w:proofErr w:type="spellEnd"/>
+    </w:p>
+    <w:p>
+      <w:pPr>
+        <w:pStyle w:val="Prrafodelista"/>
+        <w:rPr>
+          <w:sz w:val="16"/>
+          <w:szCs w:val="16"/>
+        </w:rPr>
+      </w:pPr>
+      <w:proofErr w:type="gramStart"/>
+      <w:r>
+        <w:rPr>
+          <w:sz w:val="16"/>
+          <w:szCs w:val="16"/>
+        </w:rPr>
+        <w:t>and</w:t>
+      </w:r>
+      <w:proofErr w:type="gramEnd"/>
+      <w:r>
+        <w:rPr>
+          <w:sz w:val="16"/>
+          <w:szCs w:val="16"/>
+        </w:rPr>
+        <w:t xml:space="preserve"> </w:t>
+      </w:r>
+      <w:proofErr w:type="spellStart"/>
+      <w:r>
+        <w:rPr>
+          <w:sz w:val="16"/>
+          <w:szCs w:val="16"/>
+        </w:rPr>
+        <w:t>sdet.IdEstadoSolicDetalle</w:t>
+      </w:r>
+      <w:proofErr w:type="spellEnd"/>
+      <w:r>
+        <w:rPr>
+          <w:sz w:val="16"/>
+          <w:szCs w:val="16"/>
+        </w:rPr>
+        <w:t xml:space="preserve"> = @</w:t>
+      </w:r>
+      <w:proofErr w:type="spellStart"/>
+      <w:r>
+        <w:rPr>
+          <w:sz w:val="16"/>
+          <w:szCs w:val="16"/>
+        </w:rPr>
+        <w:t>IdEstadoSolicDetalle</w:t>
+      </w:r>
+      <w:proofErr w:type="spellEnd"/>
+      <w:r>
+        <w:rPr>
+          <w:sz w:val="16"/>
+          <w:szCs w:val="16"/>
+        </w:rPr>
+        <w:t>--Adquirido</w:t>
+      </w:r>
+    </w:p>
+    <w:p>
+      <w:pPr>
+        <w:pStyle w:val="Prrafodelista"/>
+        <w:rPr>
+          <w:sz w:val="16"/>
+          <w:szCs w:val="16"/>
+        </w:rPr>
+      </w:pPr>
+      <w:proofErr w:type="gramStart"/>
+      <w:r>
+        <w:rPr>
+          <w:sz w:val="16"/>
+          <w:szCs w:val="16"/>
+        </w:rPr>
+        <w:t>and</w:t>
+      </w:r>
+      <w:proofErr w:type="gramEnd"/>
+      <w:r>
+        <w:rPr>
+          <w:sz w:val="16"/>
+          <w:szCs w:val="16"/>
+        </w:rPr>
+        <w:t xml:space="preserve"> </w:t>
+      </w:r>
+      <w:proofErr w:type="spellStart"/>
+      <w:r>
+        <w:rPr>
+          <w:sz w:val="16"/>
+          <w:szCs w:val="16"/>
+        </w:rPr>
+        <w:t>sdet.IdSolicitudDetalle</w:t>
+      </w:r>
+      <w:proofErr w:type="spellEnd"/>
+      <w:r>
+        <w:rPr>
+          <w:sz w:val="16"/>
+          <w:szCs w:val="16"/>
+        </w:rPr>
+        <w:t xml:space="preserve"> = @</w:t>
+      </w:r>
+      <w:proofErr w:type="spellStart"/>
+      <w:r>
+        <w:rPr>
+          <w:sz w:val="16"/>
+          <w:szCs w:val="16"/>
+        </w:rPr>
+        <w:t>IdSolicitudDetalle</w:t>
+      </w:r>
+      <w:proofErr w:type="spellEnd"/>
     </w:p>
     <w:p>
       <w:pPr>

</xml_diff>

<commit_message>
>frmBienAsignar coloca los inventarios confirmados en la grilla y no permite agregar los ya agregados
</commit_message>
<xml_diff>
--- a/Anotaciones/Sistema Artec.docx
+++ b/Anotaciones/Sistema Artec.docx
@@ -1160,17 +1160,35 @@
         </w:rPr>
         <w:t>Quitar la tabla depósito, porque no hay varios depósitos, además se compra lo solicitado y se lo entrega, no se stockea, lo de consultar stock era para cuando se entrega en forma parcial algo</w:t>
       </w:r>
+    </w:p>
+    <w:p>
+      <w:pPr>
+        <w:pStyle w:val="Prrafodelista"/>
+        <w:numPr>
+          <w:ilvl w:val="0"/>
+          <w:numId w:val="2"/>
+        </w:numPr>
+        <w:rPr>
+          <w:sz w:val="16"/>
+          <w:szCs w:val="16"/>
+        </w:rPr>
+      </w:pPr>
+      <w:r>
+        <w:rPr>
+          <w:sz w:val="16"/>
+          <w:szCs w:val="16"/>
+        </w:rPr>
+        <w:t xml:space="preserve">IdInventario quedo como pk de Inventario y hay un índice unique entre IdBienEspecif y SerieKey en </w:t>
+      </w:r>
       <w:bookmarkStart w:id="0" w:name="_GoBack"/>
       <w:bookmarkEnd w:id="0"/>
-    </w:p>
-    <w:p>
-      <w:pPr>
-        <w:pStyle w:val="Prrafodelista"/>
+      <w:r>
         <w:rPr>
           <w:sz w:val="16"/>
           <w:szCs w:val="16"/>
         </w:rPr>
-      </w:pPr>
+        <w:t>Inventario</w:t>
+      </w:r>
     </w:p>
     <w:p>
       <w:pPr>
@@ -4310,7 +4328,7 @@
               <w:lang w:eastAsia="es-AR"/>
             </w:rPr>
             <w:drawing>
-              <wp:anchor distT="0" distB="0" distL="114300" distR="114300" simplePos="0" relativeHeight="251659264" behindDoc="0" locked="0" layoutInCell="1" allowOverlap="1" wp14:anchorId="136F2DDC" wp14:editId="2B3F0E97">
+              <wp:anchor distT="0" distB="0" distL="114300" distR="114300" simplePos="0" relativeHeight="251659264" behindDoc="0" locked="0" layoutInCell="1" allowOverlap="1" wp14:anchorId="212363E5" wp14:editId="65BBFF43">
                 <wp:simplePos x="0" y="0"/>
                 <wp:positionH relativeFrom="margin">
                   <wp:posOffset>-10160</wp:posOffset>
@@ -4321,7 +4339,7 @@
                 <wp:extent cx="600075" cy="552450"/>
                 <wp:effectExtent l="0" t="0" r="0" b="0"/>
                 <wp:wrapSquare wrapText="bothSides"/>
-                <wp:docPr id="5" name="1 Imagen" descr="logo-uai1.gif"/>
+                <wp:docPr id="1" name="1 Imagen" descr="logo-uai1.gif"/>
                 <wp:cNvGraphicFramePr>
                   <a:graphicFrameLocks xmlns:a="http://schemas.openxmlformats.org/drawingml/2006/main" noChangeAspect="1"/>
                 </wp:cNvGraphicFramePr>

</xml_diff>

<commit_message>
frmBienAsignar va teniendo todos los disparadores para que la asignación quede completa y se registren todos los cambios (Ver del 12 al 19 en SistemaArtec.doc para ver lo q falta hacer)
</commit_message>
<xml_diff>
--- a/Anotaciones/Sistema Artec.docx
+++ b/Anotaciones/Sistema Artec.docx
@@ -1178,17 +1178,173 @@
           <w:sz w:val="16"/>
           <w:szCs w:val="16"/>
         </w:rPr>
-        <w:t xml:space="preserve">IdInventario quedo como pk de Inventario y hay un índice unique entre IdBienEspecif y SerieKey en </w:t>
+        <w:t>IdInventario quedo como pk de Inventario y hay un índice unique entre IdBienEspecif y SerieKey en Inventario</w:t>
+      </w:r>
+    </w:p>
+    <w:p>
+      <w:pPr>
+        <w:pStyle w:val="Prrafodelista"/>
+        <w:numPr>
+          <w:ilvl w:val="0"/>
+          <w:numId w:val="2"/>
+        </w:numPr>
+        <w:rPr>
+          <w:sz w:val="16"/>
+          <w:szCs w:val="16"/>
+        </w:rPr>
+      </w:pPr>
+      <w:r>
+        <w:rPr>
+          <w:sz w:val="16"/>
+          <w:szCs w:val="16"/>
+        </w:rPr>
+        <w:t>Elimine columna IdBien en AsigDetalle, porque la pk de inventario ya no contiene a IdBien</w:t>
+      </w:r>
+    </w:p>
+    <w:p>
+      <w:pPr>
+        <w:pStyle w:val="Prrafodelista"/>
+        <w:numPr>
+          <w:ilvl w:val="0"/>
+          <w:numId w:val="2"/>
+        </w:numPr>
+        <w:rPr>
+          <w:sz w:val="16"/>
+          <w:szCs w:val="16"/>
+          <w:highlight w:val="yellow"/>
+        </w:rPr>
+      </w:pPr>
+      <w:r>
+        <w:rPr>
+          <w:sz w:val="16"/>
+          <w:szCs w:val="16"/>
+          <w:highlight w:val="yellow"/>
+        </w:rPr>
+        <w:t>Quitar el campo Observacion de AsigDetalle (poner solo uno en asignación quizas)</w:t>
+      </w:r>
+    </w:p>
+    <w:p>
+      <w:pPr>
+        <w:pStyle w:val="Prrafodelista"/>
+        <w:numPr>
+          <w:ilvl w:val="0"/>
+          <w:numId w:val="2"/>
+        </w:numPr>
+        <w:rPr>
+          <w:sz w:val="16"/>
+          <w:szCs w:val="16"/>
+          <w:highlight w:val="yellow"/>
+        </w:rPr>
+      </w:pPr>
+      <w:r>
+        <w:rPr>
+          <w:sz w:val="16"/>
+          <w:szCs w:val="16"/>
+          <w:highlight w:val="yellow"/>
+        </w:rPr>
+        <w:t>//FALTA QUE Ponga en estado "Compradas" las cosas de un SolicDetalle</w:t>
+      </w:r>
+    </w:p>
+    <w:p>
+      <w:pPr>
+        <w:pStyle w:val="Prrafodelista"/>
+        <w:rPr>
+          <w:sz w:val="16"/>
+          <w:szCs w:val="16"/>
+          <w:highlight w:val="yellow"/>
+        </w:rPr>
+      </w:pPr>
+      <w:r>
+        <w:rPr>
+          <w:sz w:val="16"/>
+          <w:szCs w:val="16"/>
+          <w:highlight w:val="yellow"/>
+        </w:rPr>
+        <w:t>//Para hacerlo se puede consultar de nuevo la cantidad comprada y comparar con la cantidad solicitada</w:t>
+      </w:r>
+    </w:p>
+    <w:p>
+      <w:pPr>
+        <w:pStyle w:val="Prrafodelista"/>
+        <w:rPr>
+          <w:sz w:val="16"/>
+          <w:szCs w:val="16"/>
+          <w:highlight w:val="yellow"/>
+        </w:rPr>
+      </w:pPr>
+      <w:r>
+        <w:rPr>
+          <w:sz w:val="16"/>
+          <w:szCs w:val="16"/>
+          <w:highlight w:val="yellow"/>
+        </w:rPr>
+        <w:t>//Todo dentro del negocio o dal</w:t>
+      </w:r>
+      <w:r>
+        <w:rPr>
+          <w:sz w:val="16"/>
+          <w:szCs w:val="16"/>
+          <w:highlight w:val="yellow"/>
+        </w:rPr>
+        <w:t>.. El código donde empzaria esto esa en frmregistrar línea 66</w:t>
+      </w:r>
+    </w:p>
+    <w:p>
+      <w:pPr>
+        <w:pStyle w:val="Prrafodelista"/>
+        <w:numPr>
+          <w:ilvl w:val="0"/>
+          <w:numId w:val="2"/>
+        </w:numPr>
+        <w:rPr>
+          <w:sz w:val="16"/>
+          <w:szCs w:val="16"/>
+          <w:highlight w:val="yellow"/>
+        </w:rPr>
+      </w:pPr>
+      <w:r>
+        <w:rPr>
+          <w:sz w:val="16"/>
+          <w:szCs w:val="16"/>
+          <w:highlight w:val="yellow"/>
+        </w:rPr>
+        <w:lastRenderedPageBreak/>
+        <w:t>Al registrar bienes, solo me tiene que permitir registrar los de un mismo SolicDetalle (sino el proveedor no concuerda con todos los datalles)</w:t>
+      </w:r>
+    </w:p>
+    <w:p>
+      <w:pPr>
+        <w:pStyle w:val="Prrafodelista"/>
+        <w:numPr>
+          <w:ilvl w:val="0"/>
+          <w:numId w:val="2"/>
+        </w:numPr>
+        <w:rPr>
+          <w:sz w:val="16"/>
+          <w:szCs w:val="16"/>
+          <w:highlight w:val="yellow"/>
+        </w:rPr>
+      </w:pPr>
+      <w:r>
+        <w:rPr>
+          <w:sz w:val="16"/>
+          <w:szCs w:val="16"/>
+          <w:highlight w:val="yellow"/>
+        </w:rPr>
+        <w:t>Seguir en DALAsignacion línea 58, lo de poner como finalizado un solicDetalle</w:t>
       </w:r>
       <w:bookmarkStart w:id="0" w:name="_GoBack"/>
       <w:bookmarkEnd w:id="0"/>
-      <w:r>
+    </w:p>
+    <w:p>
+      <w:pPr>
+        <w:pStyle w:val="Prrafodelista"/>
         <w:rPr>
           <w:sz w:val="16"/>
           <w:szCs w:val="16"/>
-        </w:rPr>
-        <w:t>Inventario</w:t>
-      </w:r>
+          <w:highlight w:val="yellow"/>
+        </w:rPr>
+      </w:pPr>
     </w:p>
     <w:p>
       <w:pPr>
@@ -1248,7 +1404,6 @@
           <w:szCs w:val="23"/>
           <w:lang w:val="en-US" w:eastAsia="es-AR"/>
         </w:rPr>
-        <w:lastRenderedPageBreak/>
         <w:t>When clicking </w:t>
       </w:r>
       <w:r>

</xml_diff>

<commit_message>
frmBienAsignar mejorado (hay un error que pone los solicdetalles en estado adquirido (y estaban en estado finalizado) cuando asigno cosas
</commit_message>
<xml_diff>
--- a/Anotaciones/Sistema Artec.docx
+++ b/Anotaciones/Sistema Artec.docx
@@ -21,8 +21,19 @@
           <w:sz w:val="28"/>
           <w:szCs w:val="28"/>
         </w:rPr>
-        <w:t>Sistema Artec</w:t>
-      </w:r>
+        <w:t xml:space="preserve">Sistema </w:t>
+      </w:r>
+      <w:proofErr w:type="spellStart"/>
+      <w:r>
+        <w:rPr>
+          <w:rFonts w:ascii="Arial" w:hAnsi="Arial" w:cs="Arial"/>
+          <w:b/>
+          <w:sz w:val="28"/>
+          <w:szCs w:val="28"/>
+        </w:rPr>
+        <w:t>Artec</w:t>
+      </w:r>
+      <w:proofErr w:type="spellEnd"/>
     </w:p>
     <w:p>
       <w:pPr>
@@ -211,21 +222,23 @@
           <w:szCs w:val="24"/>
         </w:rPr>
       </w:pPr>
+      <w:proofErr w:type="spellStart"/>
       <w:r>
         <w:rPr>
           <w:rFonts w:ascii="Arial" w:hAnsi="Arial" w:cs="Arial"/>
           <w:sz w:val="24"/>
           <w:szCs w:val="24"/>
         </w:rPr>
-        <w:t xml:space="preserve">Mapeador </w:t>
-      </w:r>
+        <w:t>Mapeador</w:t>
+      </w:r>
+      <w:proofErr w:type="spellEnd"/>
       <w:r>
         <w:rPr>
           <w:rFonts w:ascii="Arial" w:hAnsi="Arial" w:cs="Arial"/>
           <w:sz w:val="24"/>
           <w:szCs w:val="24"/>
         </w:rPr>
-        <w:t xml:space="preserve">resuelve mediante </w:t>
+        <w:t xml:space="preserve"> </w:t>
       </w:r>
       <w:r>
         <w:rPr>
@@ -233,16 +246,26 @@
           <w:sz w:val="24"/>
           <w:szCs w:val="24"/>
         </w:rPr>
-        <w:t>r</w:t>
-      </w:r>
+        <w:t xml:space="preserve">resuelve mediante </w:t>
+      </w:r>
+      <w:proofErr w:type="spellStart"/>
       <w:r>
         <w:rPr>
           <w:rFonts w:ascii="Arial" w:hAnsi="Arial" w:cs="Arial"/>
           <w:sz w:val="24"/>
           <w:szCs w:val="24"/>
         </w:rPr>
+        <w:t>r</w:t>
+      </w:r>
+      <w:r>
+        <w:rPr>
+          <w:rFonts w:ascii="Arial" w:hAnsi="Arial" w:cs="Arial"/>
+          <w:sz w:val="24"/>
+          <w:szCs w:val="24"/>
+        </w:rPr>
         <w:t>eflection</w:t>
       </w:r>
+      <w:proofErr w:type="spellEnd"/>
     </w:p>
     <w:p>
       <w:pPr>
@@ -304,13 +327,41 @@
           <w:szCs w:val="24"/>
         </w:rPr>
       </w:pPr>
+      <w:proofErr w:type="spellStart"/>
       <w:r>
         <w:rPr>
           <w:rFonts w:ascii="Arial" w:hAnsi="Arial" w:cs="Arial"/>
           <w:sz w:val="24"/>
           <w:szCs w:val="24"/>
         </w:rPr>
-        <w:t>Backup y Restore BD</w:t>
+        <w:t>Backup</w:t>
+      </w:r>
+      <w:proofErr w:type="spellEnd"/>
+      <w:r>
+        <w:rPr>
+          <w:rFonts w:ascii="Arial" w:hAnsi="Arial" w:cs="Arial"/>
+          <w:sz w:val="24"/>
+          <w:szCs w:val="24"/>
+        </w:rPr>
+        <w:t xml:space="preserve"> y </w:t>
+      </w:r>
+      <w:proofErr w:type="spellStart"/>
+      <w:r>
+        <w:rPr>
+          <w:rFonts w:ascii="Arial" w:hAnsi="Arial" w:cs="Arial"/>
+          <w:sz w:val="24"/>
+          <w:szCs w:val="24"/>
+        </w:rPr>
+        <w:t>Restore</w:t>
+      </w:r>
+      <w:proofErr w:type="spellEnd"/>
+      <w:r>
+        <w:rPr>
+          <w:rFonts w:ascii="Arial" w:hAnsi="Arial" w:cs="Arial"/>
+          <w:sz w:val="24"/>
+          <w:szCs w:val="24"/>
+        </w:rPr>
+        <w:t xml:space="preserve"> BD</w:t>
       </w:r>
     </w:p>
     <w:p>
@@ -348,13 +399,31 @@
           <w:sz w:val="24"/>
         </w:rPr>
       </w:pPr>
+      <w:proofErr w:type="spellStart"/>
       <w:r>
         <w:rPr>
           <w:rFonts w:ascii="Arial" w:hAnsi="Arial" w:cs="Arial"/>
           <w:sz w:val="24"/>
         </w:rPr>
-        <w:t>Login implementando patrón Singleton</w:t>
-      </w:r>
+        <w:t>Login</w:t>
+      </w:r>
+      <w:proofErr w:type="spellEnd"/>
+      <w:r>
+        <w:rPr>
+          <w:rFonts w:ascii="Arial" w:hAnsi="Arial" w:cs="Arial"/>
+          <w:sz w:val="24"/>
+        </w:rPr>
+        <w:t xml:space="preserve"> implementando patrón </w:t>
+      </w:r>
+      <w:proofErr w:type="spellStart"/>
+      <w:r>
+        <w:rPr>
+          <w:rFonts w:ascii="Arial" w:hAnsi="Arial" w:cs="Arial"/>
+          <w:sz w:val="24"/>
+        </w:rPr>
+        <w:t>Singleton</w:t>
+      </w:r>
+      <w:proofErr w:type="spellEnd"/>
     </w:p>
     <w:p>
       <w:pPr>
@@ -416,7 +485,23 @@
           <w:rFonts w:ascii="Arial" w:hAnsi="Arial" w:cs="Arial"/>
           <w:sz w:val="24"/>
         </w:rPr>
-        <w:t>(Digitos Verificadores)</w:t>
+        <w:t>(</w:t>
+      </w:r>
+      <w:proofErr w:type="spellStart"/>
+      <w:r>
+        <w:rPr>
+          <w:rFonts w:ascii="Arial" w:hAnsi="Arial" w:cs="Arial"/>
+          <w:sz w:val="24"/>
+        </w:rPr>
+        <w:t>Digitos</w:t>
+      </w:r>
+      <w:proofErr w:type="spellEnd"/>
+      <w:r>
+        <w:rPr>
+          <w:rFonts w:ascii="Arial" w:hAnsi="Arial" w:cs="Arial"/>
+          <w:sz w:val="24"/>
+        </w:rPr>
+        <w:t xml:space="preserve"> Verificadores)</w:t>
       </w:r>
     </w:p>
     <w:p>
@@ -496,13 +581,23 @@
           <w:szCs w:val="24"/>
         </w:rPr>
       </w:pPr>
+      <w:proofErr w:type="spellStart"/>
       <w:r>
         <w:rPr>
           <w:rFonts w:ascii="Arial" w:hAnsi="Arial" w:cs="Arial"/>
           <w:sz w:val="24"/>
           <w:szCs w:val="24"/>
         </w:rPr>
-        <w:t>Login (Autenticación)</w:t>
+        <w:t>Login</w:t>
+      </w:r>
+      <w:proofErr w:type="spellEnd"/>
+      <w:r>
+        <w:rPr>
+          <w:rFonts w:ascii="Arial" w:hAnsi="Arial" w:cs="Arial"/>
+          <w:sz w:val="24"/>
+          <w:szCs w:val="24"/>
+        </w:rPr>
+        <w:t xml:space="preserve"> (Autenticación)</w:t>
       </w:r>
     </w:p>
     <w:p>
@@ -540,14 +635,34 @@
           <w:szCs w:val="24"/>
         </w:rPr>
       </w:pPr>
+      <w:proofErr w:type="spellStart"/>
       <w:r>
         <w:rPr>
           <w:rFonts w:ascii="Arial" w:hAnsi="Arial" w:cs="Arial"/>
           <w:sz w:val="24"/>
           <w:szCs w:val="24"/>
         </w:rPr>
-        <w:t>Backup y Restore</w:t>
-      </w:r>
+        <w:t>Backup</w:t>
+      </w:r>
+      <w:proofErr w:type="spellEnd"/>
+      <w:r>
+        <w:rPr>
+          <w:rFonts w:ascii="Arial" w:hAnsi="Arial" w:cs="Arial"/>
+          <w:sz w:val="24"/>
+          <w:szCs w:val="24"/>
+        </w:rPr>
+        <w:t xml:space="preserve"> y </w:t>
+      </w:r>
+      <w:proofErr w:type="spellStart"/>
+      <w:r>
+        <w:rPr>
+          <w:rFonts w:ascii="Arial" w:hAnsi="Arial" w:cs="Arial"/>
+          <w:sz w:val="24"/>
+          <w:szCs w:val="24"/>
+        </w:rPr>
+        <w:t>Restore</w:t>
+      </w:r>
+      <w:proofErr w:type="spellEnd"/>
     </w:p>
     <w:p>
       <w:pPr>
@@ -612,7 +727,23 @@
         </w:numPr>
       </w:pPr>
       <w:r>
-        <w:t>Eliminé fechasus y fehafinsusc de inventario</w:t>
+        <w:t xml:space="preserve">Eliminé </w:t>
+      </w:r>
+      <w:proofErr w:type="spellStart"/>
+      <w:r>
+        <w:t>fechasus</w:t>
+      </w:r>
+      <w:proofErr w:type="spellEnd"/>
+      <w:r>
+        <w:t xml:space="preserve"> y </w:t>
+      </w:r>
+      <w:proofErr w:type="spellStart"/>
+      <w:r>
+        <w:t>fehafinsusc</w:t>
+      </w:r>
+      <w:proofErr w:type="spellEnd"/>
+      <w:r>
+        <w:t xml:space="preserve"> de inventario</w:t>
       </w:r>
     </w:p>
     <w:p>
@@ -624,7 +755,15 @@
         </w:numPr>
       </w:pPr>
       <w:r>
-        <w:t>Eliminé IdTipoLicencia de Bien</w:t>
+        <w:t xml:space="preserve">Eliminé </w:t>
+      </w:r>
+      <w:proofErr w:type="spellStart"/>
+      <w:r>
+        <w:t>IdTipoLicencia</w:t>
+      </w:r>
+      <w:proofErr w:type="spellEnd"/>
+      <w:r>
+        <w:t xml:space="preserve"> de Bien</w:t>
       </w:r>
     </w:p>
     <w:p>
@@ -636,8 +775,13 @@
         </w:numPr>
       </w:pPr>
       <w:r>
-        <w:t>Elimine relación Bien con Tipolicencia</w:t>
-      </w:r>
+        <w:t xml:space="preserve">Elimine relación Bien con </w:t>
+      </w:r>
+      <w:proofErr w:type="spellStart"/>
+      <w:r>
+        <w:t>Tipolicencia</w:t>
+      </w:r>
+      <w:proofErr w:type="spellEnd"/>
     </w:p>
     <w:p>
       <w:pPr>
@@ -648,8 +792,13 @@
         </w:numPr>
       </w:pPr>
       <w:r>
-        <w:t>Elimine Tabla TipoLicencia</w:t>
-      </w:r>
+        <w:t xml:space="preserve">Elimine Tabla </w:t>
+      </w:r>
+      <w:proofErr w:type="spellStart"/>
+      <w:r>
+        <w:t>TipoLicencia</w:t>
+      </w:r>
+      <w:proofErr w:type="spellEnd"/>
     </w:p>
     <w:p>
       <w:pPr>
@@ -659,9 +808,11 @@
           <w:numId w:val="2"/>
         </w:numPr>
       </w:pPr>
+      <w:proofErr w:type="spellStart"/>
       <w:r>
         <w:t>Adquisicion</w:t>
       </w:r>
+      <w:proofErr w:type="spellEnd"/>
     </w:p>
     <w:p>
       <w:pPr>
@@ -672,8 +823,21 @@
         </w:numPr>
       </w:pPr>
       <w:r>
-        <w:t>Elimine NroExpediente de Adquisicion</w:t>
-      </w:r>
+        <w:t xml:space="preserve">Elimine </w:t>
+      </w:r>
+      <w:proofErr w:type="spellStart"/>
+      <w:r>
+        <w:t>NroExpediente</w:t>
+      </w:r>
+      <w:proofErr w:type="spellEnd"/>
+      <w:r>
+        <w:t xml:space="preserve"> de </w:t>
+      </w:r>
+      <w:proofErr w:type="spellStart"/>
+      <w:r>
+        <w:t>Adquisicion</w:t>
+      </w:r>
+      <w:proofErr w:type="spellEnd"/>
     </w:p>
     <w:p>
       <w:pPr>
@@ -684,8 +848,21 @@
         </w:numPr>
       </w:pPr>
       <w:r>
-        <w:t>Eliminé NroOrdenCompra de Adquisicion</w:t>
-      </w:r>
+        <w:t xml:space="preserve">Eliminé </w:t>
+      </w:r>
+      <w:proofErr w:type="spellStart"/>
+      <w:r>
+        <w:t>NroOrdenCompra</w:t>
+      </w:r>
+      <w:proofErr w:type="spellEnd"/>
+      <w:r>
+        <w:t xml:space="preserve"> de </w:t>
+      </w:r>
+      <w:proofErr w:type="spellStart"/>
+      <w:r>
+        <w:t>Adquisicion</w:t>
+      </w:r>
+      <w:proofErr w:type="spellEnd"/>
     </w:p>
     <w:p>
       <w:pPr>
@@ -697,8 +874,13 @@
       </w:pPr>
       <w:r>
         <w:lastRenderedPageBreak/>
-        <w:t>Tabla AsigDetalle</w:t>
-      </w:r>
+        <w:t xml:space="preserve">Tabla </w:t>
+      </w:r>
+      <w:proofErr w:type="spellStart"/>
+      <w:r>
+        <w:t>AsigDetalle</w:t>
+      </w:r>
+      <w:proofErr w:type="spellEnd"/>
     </w:p>
     <w:p>
       <w:pPr>
@@ -709,7 +891,23 @@
         </w:numPr>
       </w:pPr>
       <w:r>
-        <w:t>Eliminé TiempoAsignación de AsigDetalle porque no se contemplan los prestamos</w:t>
+        <w:t xml:space="preserve">Eliminé </w:t>
+      </w:r>
+      <w:proofErr w:type="spellStart"/>
+      <w:r>
+        <w:t>TiempoAsignación</w:t>
+      </w:r>
+      <w:proofErr w:type="spellEnd"/>
+      <w:r>
+        <w:t xml:space="preserve"> de </w:t>
+      </w:r>
+      <w:proofErr w:type="spellStart"/>
+      <w:r>
+        <w:t>AsigDetalle</w:t>
+      </w:r>
+      <w:proofErr w:type="spellEnd"/>
+      <w:r>
+        <w:t xml:space="preserve"> porque no se contemplan los prestamos</w:t>
       </w:r>
     </w:p>
     <w:p>
@@ -721,7 +919,15 @@
         </w:numPr>
       </w:pPr>
       <w:r>
-        <w:t>Tabla TipoAsignación, la eliminé porque solo hay un tipo de asignación (ya que no se contemplan prestamos)</w:t>
+        <w:t xml:space="preserve">Tabla </w:t>
+      </w:r>
+      <w:proofErr w:type="spellStart"/>
+      <w:r>
+        <w:t>TipoAsignación</w:t>
+      </w:r>
+      <w:proofErr w:type="spellEnd"/>
+      <w:r>
+        <w:t>, la eliminé porque solo hay un tipo de asignación (ya que no se contemplan prestamos)</w:t>
       </w:r>
     </w:p>
     <w:p>
@@ -733,8 +939,21 @@
         </w:numPr>
       </w:pPr>
       <w:r>
-        <w:t>Eliminé IdTipoAsignacion en AsigDetalle</w:t>
-      </w:r>
+        <w:t xml:space="preserve">Eliminé </w:t>
+      </w:r>
+      <w:proofErr w:type="spellStart"/>
+      <w:r>
+        <w:t>IdTipoAsignacion</w:t>
+      </w:r>
+      <w:proofErr w:type="spellEnd"/>
+      <w:r>
+        <w:t xml:space="preserve"> en </w:t>
+      </w:r>
+      <w:proofErr w:type="spellStart"/>
+      <w:r>
+        <w:t>AsigDetalle</w:t>
+      </w:r>
+      <w:proofErr w:type="spellEnd"/>
     </w:p>
     <w:p>
       <w:pPr>
@@ -757,7 +976,15 @@
         </w:numPr>
       </w:pPr>
       <w:r>
-        <w:t>Eliminé la columna IdFormulario de Etiqueta</w:t>
+        <w:t xml:space="preserve">Eliminé la columna </w:t>
+      </w:r>
+      <w:proofErr w:type="spellStart"/>
+      <w:r>
+        <w:t>IdFormulario</w:t>
+      </w:r>
+      <w:proofErr w:type="spellEnd"/>
+      <w:r>
+        <w:t xml:space="preserve"> de Etiqueta</w:t>
       </w:r>
     </w:p>
     <w:p>
@@ -769,8 +996,13 @@
         </w:numPr>
       </w:pPr>
       <w:r>
-        <w:t>Modifique la clave primaria en etiqueta quitando de la misma IdFormulario</w:t>
-      </w:r>
+        <w:t xml:space="preserve">Modifique la clave primaria en etiqueta quitando de la misma </w:t>
+      </w:r>
+      <w:proofErr w:type="spellStart"/>
+      <w:r>
+        <w:t>IdFormulario</w:t>
+      </w:r>
+      <w:proofErr w:type="spellEnd"/>
     </w:p>
     <w:p>
       <w:pPr>
@@ -792,11 +1024,32 @@
           <w:numId w:val="2"/>
         </w:numPr>
       </w:pPr>
-      <w:r>
-        <w:t xml:space="preserve">Store </w:t>
-      </w:r>
-      <w:r>
-        <w:t>[dbo].[CotizacionTraerPorSolicitud]</w:t>
+      <w:proofErr w:type="spellStart"/>
+      <w:r>
+        <w:t>Store</w:t>
+      </w:r>
+      <w:proofErr w:type="spellEnd"/>
+      <w:r>
+        <w:t xml:space="preserve"> </w:t>
+      </w:r>
+      <w:r>
+        <w:t>[</w:t>
+      </w:r>
+      <w:proofErr w:type="spellStart"/>
+      <w:r>
+        <w:t>dbo</w:t>
+      </w:r>
+      <w:proofErr w:type="spellEnd"/>
+      <w:r>
+        <w:t>].[</w:t>
+      </w:r>
+      <w:proofErr w:type="spellStart"/>
+      <w:r>
+        <w:t>CotizacionTraerPorSolicitud</w:t>
+      </w:r>
+      <w:proofErr w:type="spellEnd"/>
+      <w:r>
+        <w:t>]</w:t>
       </w:r>
     </w:p>
     <w:p>
@@ -808,8 +1061,13 @@
         </w:numPr>
       </w:pPr>
       <w:r>
-        <w:t>Modifiqué el select</w:t>
-      </w:r>
+        <w:t xml:space="preserve">Modifiqué el </w:t>
+      </w:r>
+      <w:proofErr w:type="spellStart"/>
+      <w:r>
+        <w:t>select</w:t>
+      </w:r>
+      <w:proofErr w:type="spellEnd"/>
     </w:p>
     <w:p>
       <w:pPr>
@@ -820,8 +1078,85 @@
         <w:t>Estaba:</w:t>
       </w:r>
       <w:r>
-        <w:t xml:space="preserve"> --select Coti.IdCotizacion, Coti.MontoCotizado, Coti.FechaCotizacion, Prov.IdProveedor, Prov.AliasProv, Coti.IdPartidaDetalle, Coti.IdPartida, Det.IdSolicitudDetalle, Det.IdSolicitud</w:t>
-      </w:r>
+        <w:t xml:space="preserve"> --</w:t>
+      </w:r>
+      <w:proofErr w:type="spellStart"/>
+      <w:r>
+        <w:t>select</w:t>
+      </w:r>
+      <w:proofErr w:type="spellEnd"/>
+      <w:r>
+        <w:t xml:space="preserve"> </w:t>
+      </w:r>
+      <w:proofErr w:type="spellStart"/>
+      <w:r>
+        <w:t>Coti.IdCotizacion</w:t>
+      </w:r>
+      <w:proofErr w:type="spellEnd"/>
+      <w:r>
+        <w:t xml:space="preserve">, </w:t>
+      </w:r>
+      <w:proofErr w:type="spellStart"/>
+      <w:r>
+        <w:t>Coti.MontoCotizado</w:t>
+      </w:r>
+      <w:proofErr w:type="spellEnd"/>
+      <w:r>
+        <w:t xml:space="preserve">, </w:t>
+      </w:r>
+      <w:proofErr w:type="spellStart"/>
+      <w:r>
+        <w:t>Coti.FechaCotizacion</w:t>
+      </w:r>
+      <w:proofErr w:type="spellEnd"/>
+      <w:r>
+        <w:t xml:space="preserve">, </w:t>
+      </w:r>
+      <w:proofErr w:type="spellStart"/>
+      <w:r>
+        <w:t>Prov.IdProveedor</w:t>
+      </w:r>
+      <w:proofErr w:type="spellEnd"/>
+      <w:r>
+        <w:t xml:space="preserve">, </w:t>
+      </w:r>
+      <w:proofErr w:type="spellStart"/>
+      <w:r>
+        <w:t>Prov.AliasProv</w:t>
+      </w:r>
+      <w:proofErr w:type="spellEnd"/>
+      <w:r>
+        <w:t xml:space="preserve">, </w:t>
+      </w:r>
+      <w:proofErr w:type="spellStart"/>
+      <w:r>
+        <w:t>Coti.IdPartidaDetalle</w:t>
+      </w:r>
+      <w:proofErr w:type="spellEnd"/>
+      <w:r>
+        <w:t xml:space="preserve">, </w:t>
+      </w:r>
+      <w:proofErr w:type="spellStart"/>
+      <w:r>
+        <w:t>Coti.IdPartida</w:t>
+      </w:r>
+      <w:proofErr w:type="spellEnd"/>
+      <w:r>
+        <w:t xml:space="preserve">, </w:t>
+      </w:r>
+      <w:proofErr w:type="spellStart"/>
+      <w:r>
+        <w:t>Det.IdSolicitudDetalle</w:t>
+      </w:r>
+      <w:proofErr w:type="spellEnd"/>
+      <w:r>
+        <w:t xml:space="preserve">, </w:t>
+      </w:r>
+      <w:proofErr w:type="spellStart"/>
+      <w:r>
+        <w:t>Det.IdSolicitud</w:t>
+      </w:r>
+      <w:proofErr w:type="spellEnd"/>
     </w:p>
     <w:p>
       <w:pPr>
@@ -832,8 +1167,69 @@
         <w:t>Quedó:</w:t>
       </w:r>
       <w:r>
-        <w:t xml:space="preserve"> select Coti.IdCotizacion, Coti.MontoCotizado, Coti.FechaCotizacion, Prov.IdProveedor, Prov.AliasProv, Det.IdSolicitudDetalle, Det.IdSolicitud</w:t>
-      </w:r>
+        <w:t xml:space="preserve"> </w:t>
+      </w:r>
+      <w:proofErr w:type="spellStart"/>
+      <w:r>
+        <w:t>select</w:t>
+      </w:r>
+      <w:proofErr w:type="spellEnd"/>
+      <w:r>
+        <w:t xml:space="preserve"> </w:t>
+      </w:r>
+      <w:proofErr w:type="spellStart"/>
+      <w:r>
+        <w:t>Coti.IdCotizacion</w:t>
+      </w:r>
+      <w:proofErr w:type="spellEnd"/>
+      <w:r>
+        <w:t xml:space="preserve">, </w:t>
+      </w:r>
+      <w:proofErr w:type="spellStart"/>
+      <w:r>
+        <w:t>Coti.MontoCotizado</w:t>
+      </w:r>
+      <w:proofErr w:type="spellEnd"/>
+      <w:r>
+        <w:t xml:space="preserve">, </w:t>
+      </w:r>
+      <w:proofErr w:type="spellStart"/>
+      <w:r>
+        <w:t>Coti.FechaCotizacion</w:t>
+      </w:r>
+      <w:proofErr w:type="spellEnd"/>
+      <w:r>
+        <w:t xml:space="preserve">, </w:t>
+      </w:r>
+      <w:proofErr w:type="spellStart"/>
+      <w:r>
+        <w:t>Prov.IdProveedor</w:t>
+      </w:r>
+      <w:proofErr w:type="spellEnd"/>
+      <w:r>
+        <w:t xml:space="preserve">, </w:t>
+      </w:r>
+      <w:proofErr w:type="spellStart"/>
+      <w:r>
+        <w:t>Prov.AliasProv</w:t>
+      </w:r>
+      <w:proofErr w:type="spellEnd"/>
+      <w:r>
+        <w:t xml:space="preserve">, </w:t>
+      </w:r>
+      <w:proofErr w:type="spellStart"/>
+      <w:r>
+        <w:t>Det.IdSolicitudDetalle</w:t>
+      </w:r>
+      <w:proofErr w:type="spellEnd"/>
+      <w:r>
+        <w:t xml:space="preserve">, </w:t>
+      </w:r>
+      <w:proofErr w:type="spellStart"/>
+      <w:r>
+        <w:t>Det.IdSolicitud</w:t>
+      </w:r>
+      <w:proofErr w:type="spellEnd"/>
     </w:p>
     <w:p>
       <w:pPr>
@@ -856,7 +1252,15 @@
         </w:numPr>
       </w:pPr>
       <w:r>
-        <w:t xml:space="preserve">Agregue lo resaltado en frmsolicitudmodificar: </w:t>
+        <w:t xml:space="preserve">Agregue lo resaltado en </w:t>
+      </w:r>
+      <w:proofErr w:type="spellStart"/>
+      <w:r>
+        <w:t>frmsolicitudmodificar</w:t>
+      </w:r>
+      <w:proofErr w:type="spellEnd"/>
+      <w:r>
+        <w:t xml:space="preserve">: </w:t>
       </w:r>
     </w:p>
     <w:p>
@@ -864,15 +1268,38 @@
         <w:pStyle w:val="Prrafodelista"/>
         <w:ind w:left="1440"/>
       </w:pPr>
-      <w:r>
-        <w:t>frmCotizaciones UnFrmCotizaciones = new frmCotizaciones(unaSolicitud.unosDetallesSolicitud[e.RowIndex].unasCotizaciones</w:t>
+      <w:proofErr w:type="spellStart"/>
+      <w:proofErr w:type="gramStart"/>
+      <w:r>
+        <w:t>frmCotizaciones</w:t>
+      </w:r>
+      <w:proofErr w:type="spellEnd"/>
+      <w:proofErr w:type="gramEnd"/>
+      <w:r>
+        <w:t xml:space="preserve"> </w:t>
+      </w:r>
+      <w:proofErr w:type="spellStart"/>
+      <w:r>
+        <w:t>UnFrmCotizaciones</w:t>
+      </w:r>
+      <w:proofErr w:type="spellEnd"/>
+      <w:r>
+        <w:t xml:space="preserve"> = new frmCotizaciones(unaSolicitud.unosDetallesSolicitud[e.RowIndex].unasCotizaciones</w:t>
       </w:r>
       <w:r>
         <w:rPr>
           <w:highlight w:val="green"/>
         </w:rPr>
-        <w:t>, unDetSolic</w:t>
-      </w:r>
+        <w:t xml:space="preserve">, </w:t>
+      </w:r>
+      <w:proofErr w:type="spellStart"/>
+      <w:r>
+        <w:rPr>
+          <w:highlight w:val="green"/>
+        </w:rPr>
+        <w:t>unDetSolic</w:t>
+      </w:r>
+      <w:proofErr w:type="spellEnd"/>
       <w:r>
         <w:t>);</w:t>
       </w:r>
@@ -889,7 +1316,15 @@
         <w:t xml:space="preserve">Agregue </w:t>
       </w:r>
       <w:r>
-        <w:t xml:space="preserve">lo resaltado (y quite lo comentado) en frmCotizaciones: </w:t>
+        <w:t xml:space="preserve">lo resaltado (y quite lo comentado) en </w:t>
+      </w:r>
+      <w:proofErr w:type="spellStart"/>
+      <w:r>
+        <w:t>frmCotizaciones</w:t>
+      </w:r>
+      <w:proofErr w:type="spellEnd"/>
+      <w:r>
+        <w:t xml:space="preserve">: </w:t>
       </w:r>
     </w:p>
     <w:p>
@@ -901,12 +1336,21 @@
           <w:szCs w:val="16"/>
         </w:rPr>
       </w:pPr>
-      <w:r>
-        <w:rPr>
-          <w:sz w:val="16"/>
-          <w:szCs w:val="16"/>
-        </w:rPr>
-        <w:t xml:space="preserve">unaCotiz.unDetalleAsociado.IdSolicitud = </w:t>
+      <w:proofErr w:type="spellStart"/>
+      <w:r>
+        <w:rPr>
+          <w:sz w:val="16"/>
+          <w:szCs w:val="16"/>
+        </w:rPr>
+        <w:t>unaCotiz.unDetalleAsociado.IdSolicitud</w:t>
+      </w:r>
+      <w:proofErr w:type="spellEnd"/>
+      <w:r>
+        <w:rPr>
+          <w:sz w:val="16"/>
+          <w:szCs w:val="16"/>
+        </w:rPr>
+        <w:t xml:space="preserve"> = </w:t>
       </w:r>
       <w:r>
         <w:rPr>
@@ -916,12 +1360,21 @@
         </w:rPr>
         <w:t>unDetSolic.IdSolicitud;//</w:t>
       </w:r>
-      <w:r>
-        <w:rPr>
-          <w:sz w:val="16"/>
-          <w:szCs w:val="16"/>
-        </w:rPr>
-        <w:t>unasCotizaciones[0].unDetalleAsociado.IdSolicitud;</w:t>
+      <w:proofErr w:type="gramStart"/>
+      <w:r>
+        <w:rPr>
+          <w:sz w:val="16"/>
+          <w:szCs w:val="16"/>
+        </w:rPr>
+        <w:t>unasCotizaciones[</w:t>
+      </w:r>
+      <w:proofErr w:type="gramEnd"/>
+      <w:r>
+        <w:rPr>
+          <w:sz w:val="16"/>
+          <w:szCs w:val="16"/>
+        </w:rPr>
+        <w:t>0].unDetalleAsociado.IdSolicitud;</w:t>
       </w:r>
     </w:p>
     <w:p>
@@ -938,7 +1391,23 @@
           <w:sz w:val="16"/>
           <w:szCs w:val="16"/>
         </w:rPr>
-        <w:t xml:space="preserve">            unaCotiz.unDetalleAsociado.IdSolicitudDetalle = </w:t>
+        <w:t xml:space="preserve">            </w:t>
+      </w:r>
+      <w:proofErr w:type="spellStart"/>
+      <w:r>
+        <w:rPr>
+          <w:sz w:val="16"/>
+          <w:szCs w:val="16"/>
+        </w:rPr>
+        <w:t>unaCotiz.unDetalleAsociado.IdSolicitudDetalle</w:t>
+      </w:r>
+      <w:proofErr w:type="spellEnd"/>
+      <w:r>
+        <w:rPr>
+          <w:sz w:val="16"/>
+          <w:szCs w:val="16"/>
+        </w:rPr>
+        <w:t xml:space="preserve"> = </w:t>
       </w:r>
       <w:r>
         <w:rPr>
@@ -953,7 +1422,23 @@
           <w:sz w:val="16"/>
           <w:szCs w:val="16"/>
         </w:rPr>
-        <w:t>//unasCotizaciones[0].unDetalleAsociado.IdSolicitudDetalle;</w:t>
+        <w:t>//</w:t>
+      </w:r>
+      <w:proofErr w:type="gramStart"/>
+      <w:r>
+        <w:rPr>
+          <w:sz w:val="16"/>
+          <w:szCs w:val="16"/>
+        </w:rPr>
+        <w:t>unasCotizaciones[</w:t>
+      </w:r>
+      <w:proofErr w:type="gramEnd"/>
+      <w:r>
+        <w:rPr>
+          <w:sz w:val="16"/>
+          <w:szCs w:val="16"/>
+        </w:rPr>
+        <w:t>0].unDetalleAsociado.IdSolicitudDetalle;</w:t>
       </w:r>
     </w:p>
     <w:p>
@@ -1000,7 +1485,39 @@
           <w:sz w:val="16"/>
           <w:szCs w:val="16"/>
         </w:rPr>
-        <w:t xml:space="preserve"> table TipoAdquisicion y referencia desde Adquisición</w:t>
+        <w:t xml:space="preserve"> </w:t>
+      </w:r>
+      <w:proofErr w:type="spellStart"/>
+      <w:r>
+        <w:rPr>
+          <w:sz w:val="16"/>
+          <w:szCs w:val="16"/>
+        </w:rPr>
+        <w:t>table</w:t>
+      </w:r>
+      <w:proofErr w:type="spellEnd"/>
+      <w:r>
+        <w:rPr>
+          <w:sz w:val="16"/>
+          <w:szCs w:val="16"/>
+        </w:rPr>
+        <w:t xml:space="preserve"> </w:t>
+      </w:r>
+      <w:proofErr w:type="spellStart"/>
+      <w:r>
+        <w:rPr>
+          <w:sz w:val="16"/>
+          <w:szCs w:val="16"/>
+        </w:rPr>
+        <w:t>TipoAdquisicion</w:t>
+      </w:r>
+      <w:proofErr w:type="spellEnd"/>
+      <w:r>
+        <w:rPr>
+          <w:sz w:val="16"/>
+          <w:szCs w:val="16"/>
+        </w:rPr>
+        <w:t xml:space="preserve"> y referencia desde Adquisición</w:t>
       </w:r>
       <w:r>
         <w:rPr>
@@ -1027,7 +1544,23 @@
           <w:sz w:val="16"/>
           <w:szCs w:val="16"/>
         </w:rPr>
-        <w:t>Modifique AdquisicionCrear en consecuencia</w:t>
+        <w:t xml:space="preserve">Modifique </w:t>
+      </w:r>
+      <w:proofErr w:type="spellStart"/>
+      <w:r>
+        <w:rPr>
+          <w:sz w:val="16"/>
+          <w:szCs w:val="16"/>
+        </w:rPr>
+        <w:t>AdquisicionCrear</w:t>
+      </w:r>
+      <w:proofErr w:type="spellEnd"/>
+      <w:r>
+        <w:rPr>
+          <w:sz w:val="16"/>
+          <w:szCs w:val="16"/>
+        </w:rPr>
+        <w:t xml:space="preserve"> en consecuencia</w:t>
       </w:r>
       <w:r>
         <w:rPr>
@@ -1054,7 +1587,23 @@
           <w:sz w:val="16"/>
           <w:szCs w:val="16"/>
         </w:rPr>
-        <w:t>Agregue campo IdPartidaDetalle en tabla Inventario, para poder relacionar el inventario, con la compra y la solicitud</w:t>
+        <w:t xml:space="preserve">Agregue campo </w:t>
+      </w:r>
+      <w:proofErr w:type="spellStart"/>
+      <w:r>
+        <w:rPr>
+          <w:sz w:val="16"/>
+          <w:szCs w:val="16"/>
+        </w:rPr>
+        <w:t>IdPartidaDetalle</w:t>
+      </w:r>
+      <w:proofErr w:type="spellEnd"/>
+      <w:r>
+        <w:rPr>
+          <w:sz w:val="16"/>
+          <w:szCs w:val="16"/>
+        </w:rPr>
+        <w:t xml:space="preserve"> en tabla Inventario, para poder relacionar el inventario, con la compra y la solicitud</w:t>
       </w:r>
     </w:p>
     <w:p>
@@ -1076,8 +1625,36 @@
           <w:szCs w:val="16"/>
           <w:highlight w:val="yellow"/>
         </w:rPr>
-        <w:t>Agregar prop Bien en categoría para poder acceder al tipo de bien desde el detalle de solic</w:t>
-      </w:r>
+        <w:t xml:space="preserve">Agregar </w:t>
+      </w:r>
+      <w:proofErr w:type="spellStart"/>
+      <w:r>
+        <w:rPr>
+          <w:sz w:val="16"/>
+          <w:szCs w:val="16"/>
+          <w:highlight w:val="yellow"/>
+        </w:rPr>
+        <w:t>prop</w:t>
+      </w:r>
+      <w:proofErr w:type="spellEnd"/>
+      <w:r>
+        <w:rPr>
+          <w:sz w:val="16"/>
+          <w:szCs w:val="16"/>
+          <w:highlight w:val="yellow"/>
+        </w:rPr>
+        <w:t xml:space="preserve"> Bien en categoría para poder acceder al tipo de bien desde el detalle de </w:t>
+      </w:r>
+      <w:proofErr w:type="spellStart"/>
+      <w:r>
+        <w:rPr>
+          <w:sz w:val="16"/>
+          <w:szCs w:val="16"/>
+          <w:highlight w:val="yellow"/>
+        </w:rPr>
+        <w:t>solic</w:t>
+      </w:r>
+      <w:proofErr w:type="spellEnd"/>
       <w:r>
         <w:rPr>
           <w:sz w:val="16"/>
@@ -1114,7 +1691,43 @@
           <w:szCs w:val="16"/>
           <w:highlight w:val="yellow"/>
         </w:rPr>
-        <w:t>Eliminar IdAdquisicion de tabla PartidaDetalle (posiblemente no lo use nunca)</w:t>
+        <w:t xml:space="preserve">Eliminar </w:t>
+      </w:r>
+      <w:proofErr w:type="spellStart"/>
+      <w:r>
+        <w:rPr>
+          <w:sz w:val="16"/>
+          <w:szCs w:val="16"/>
+          <w:highlight w:val="yellow"/>
+        </w:rPr>
+        <w:t>IdAdquisicion</w:t>
+      </w:r>
+      <w:proofErr w:type="spellEnd"/>
+      <w:r>
+        <w:rPr>
+          <w:sz w:val="16"/>
+          <w:szCs w:val="16"/>
+          <w:highlight w:val="yellow"/>
+        </w:rPr>
+        <w:t xml:space="preserve"> de tabla </w:t>
+      </w:r>
+      <w:proofErr w:type="spellStart"/>
+      <w:r>
+        <w:rPr>
+          <w:sz w:val="16"/>
+          <w:szCs w:val="16"/>
+          <w:highlight w:val="yellow"/>
+        </w:rPr>
+        <w:t>PartidaDetalle</w:t>
+      </w:r>
+      <w:proofErr w:type="spellEnd"/>
+      <w:r>
+        <w:rPr>
+          <w:sz w:val="16"/>
+          <w:szCs w:val="16"/>
+          <w:highlight w:val="yellow"/>
+        </w:rPr>
+        <w:t xml:space="preserve"> (posiblemente no lo use nunca)</w:t>
       </w:r>
     </w:p>
     <w:p>
@@ -1158,7 +1771,25 @@
           <w:szCs w:val="16"/>
           <w:highlight w:val="yellow"/>
         </w:rPr>
-        <w:t>Quitar la tabla depósito, porque no hay varios depósitos, además se compra lo solicitado y se lo entrega, no se stockea, lo de consultar stock era para cuando se entrega en forma parcial algo</w:t>
+        <w:t xml:space="preserve">Quitar la tabla depósito, porque no hay varios depósitos, además se compra lo solicitado y se lo entrega, no se </w:t>
+      </w:r>
+      <w:proofErr w:type="spellStart"/>
+      <w:r>
+        <w:rPr>
+          <w:sz w:val="16"/>
+          <w:szCs w:val="16"/>
+          <w:highlight w:val="yellow"/>
+        </w:rPr>
+        <w:t>stockea</w:t>
+      </w:r>
+      <w:proofErr w:type="spellEnd"/>
+      <w:r>
+        <w:rPr>
+          <w:sz w:val="16"/>
+          <w:szCs w:val="16"/>
+          <w:highlight w:val="yellow"/>
+        </w:rPr>
+        <w:t>, lo de consultar stock era para cuando se entrega en forma parcial algo</w:t>
       </w:r>
     </w:p>
     <w:p>
@@ -1173,12 +1804,85 @@
           <w:szCs w:val="16"/>
         </w:rPr>
       </w:pPr>
-      <w:r>
-        <w:rPr>
-          <w:sz w:val="16"/>
-          <w:szCs w:val="16"/>
-        </w:rPr>
-        <w:t>IdInventario quedo como pk de Inventario y hay un índice unique entre IdBienEspecif y SerieKey en Inventario</w:t>
+      <w:proofErr w:type="spellStart"/>
+      <w:r>
+        <w:rPr>
+          <w:sz w:val="16"/>
+          <w:szCs w:val="16"/>
+        </w:rPr>
+        <w:t>IdInventario</w:t>
+      </w:r>
+      <w:proofErr w:type="spellEnd"/>
+      <w:r>
+        <w:rPr>
+          <w:sz w:val="16"/>
+          <w:szCs w:val="16"/>
+        </w:rPr>
+        <w:t xml:space="preserve"> quedo como </w:t>
+      </w:r>
+      <w:proofErr w:type="spellStart"/>
+      <w:r>
+        <w:rPr>
+          <w:sz w:val="16"/>
+          <w:szCs w:val="16"/>
+        </w:rPr>
+        <w:t>pk</w:t>
+      </w:r>
+      <w:proofErr w:type="spellEnd"/>
+      <w:r>
+        <w:rPr>
+          <w:sz w:val="16"/>
+          <w:szCs w:val="16"/>
+        </w:rPr>
+        <w:t xml:space="preserve"> de Inventario y hay un índice </w:t>
+      </w:r>
+      <w:proofErr w:type="spellStart"/>
+      <w:r>
+        <w:rPr>
+          <w:sz w:val="16"/>
+          <w:szCs w:val="16"/>
+        </w:rPr>
+        <w:t>unique</w:t>
+      </w:r>
+      <w:proofErr w:type="spellEnd"/>
+      <w:r>
+        <w:rPr>
+          <w:sz w:val="16"/>
+          <w:szCs w:val="16"/>
+        </w:rPr>
+        <w:t xml:space="preserve"> entre </w:t>
+      </w:r>
+      <w:proofErr w:type="spellStart"/>
+      <w:r>
+        <w:rPr>
+          <w:sz w:val="16"/>
+          <w:szCs w:val="16"/>
+        </w:rPr>
+        <w:t>IdBienEspecif</w:t>
+      </w:r>
+      <w:proofErr w:type="spellEnd"/>
+      <w:r>
+        <w:rPr>
+          <w:sz w:val="16"/>
+          <w:szCs w:val="16"/>
+        </w:rPr>
+        <w:t xml:space="preserve"> y </w:t>
+      </w:r>
+      <w:proofErr w:type="spellStart"/>
+      <w:r>
+        <w:rPr>
+          <w:sz w:val="16"/>
+          <w:szCs w:val="16"/>
+        </w:rPr>
+        <w:t>SerieKey</w:t>
+      </w:r>
+      <w:proofErr w:type="spellEnd"/>
+      <w:r>
+        <w:rPr>
+          <w:sz w:val="16"/>
+          <w:szCs w:val="16"/>
+        </w:rPr>
+        <w:t xml:space="preserve"> en Inventario</w:t>
       </w:r>
     </w:p>
     <w:p>
@@ -1198,8 +1902,65 @@
           <w:sz w:val="16"/>
           <w:szCs w:val="16"/>
         </w:rPr>
-        <w:t>Elimine columna IdBien en AsigDetalle, porque la pk de inventario ya no contiene a IdBien</w:t>
-      </w:r>
+        <w:t xml:space="preserve">Elimine columna </w:t>
+      </w:r>
+      <w:proofErr w:type="spellStart"/>
+      <w:r>
+        <w:rPr>
+          <w:sz w:val="16"/>
+          <w:szCs w:val="16"/>
+        </w:rPr>
+        <w:t>IdBien</w:t>
+      </w:r>
+      <w:proofErr w:type="spellEnd"/>
+      <w:r>
+        <w:rPr>
+          <w:sz w:val="16"/>
+          <w:szCs w:val="16"/>
+        </w:rPr>
+        <w:t xml:space="preserve"> en </w:t>
+      </w:r>
+      <w:proofErr w:type="spellStart"/>
+      <w:r>
+        <w:rPr>
+          <w:sz w:val="16"/>
+          <w:szCs w:val="16"/>
+        </w:rPr>
+        <w:t>AsigDetalle</w:t>
+      </w:r>
+      <w:proofErr w:type="spellEnd"/>
+      <w:r>
+        <w:rPr>
+          <w:sz w:val="16"/>
+          <w:szCs w:val="16"/>
+        </w:rPr>
+        <w:t xml:space="preserve">, porque la </w:t>
+      </w:r>
+      <w:proofErr w:type="spellStart"/>
+      <w:r>
+        <w:rPr>
+          <w:sz w:val="16"/>
+          <w:szCs w:val="16"/>
+        </w:rPr>
+        <w:t>pk</w:t>
+      </w:r>
+      <w:proofErr w:type="spellEnd"/>
+      <w:r>
+        <w:rPr>
+          <w:sz w:val="16"/>
+          <w:szCs w:val="16"/>
+        </w:rPr>
+        <w:t xml:space="preserve"> de inventario ya no contiene a </w:t>
+      </w:r>
+      <w:proofErr w:type="spellStart"/>
+      <w:r>
+        <w:rPr>
+          <w:sz w:val="16"/>
+          <w:szCs w:val="16"/>
+        </w:rPr>
+        <w:t>IdBien</w:t>
+      </w:r>
+      <w:proofErr w:type="spellEnd"/>
     </w:p>
     <w:p>
       <w:pPr>
@@ -1220,7 +1981,61 @@
           <w:szCs w:val="16"/>
           <w:highlight w:val="yellow"/>
         </w:rPr>
-        <w:t>Quitar el campo Observacion de AsigDetalle (poner solo uno en asignación quizas)</w:t>
+        <w:t xml:space="preserve">Quitar el campo </w:t>
+      </w:r>
+      <w:proofErr w:type="spellStart"/>
+      <w:r>
+        <w:rPr>
+          <w:sz w:val="16"/>
+          <w:szCs w:val="16"/>
+          <w:highlight w:val="yellow"/>
+        </w:rPr>
+        <w:t>Observacion</w:t>
+      </w:r>
+      <w:proofErr w:type="spellEnd"/>
+      <w:r>
+        <w:rPr>
+          <w:sz w:val="16"/>
+          <w:szCs w:val="16"/>
+          <w:highlight w:val="yellow"/>
+        </w:rPr>
+        <w:t xml:space="preserve"> de </w:t>
+      </w:r>
+      <w:proofErr w:type="spellStart"/>
+      <w:r>
+        <w:rPr>
+          <w:sz w:val="16"/>
+          <w:szCs w:val="16"/>
+          <w:highlight w:val="yellow"/>
+        </w:rPr>
+        <w:t>AsigDetalle</w:t>
+      </w:r>
+      <w:proofErr w:type="spellEnd"/>
+      <w:r>
+        <w:rPr>
+          <w:sz w:val="16"/>
+          <w:szCs w:val="16"/>
+          <w:highlight w:val="yellow"/>
+        </w:rPr>
+        <w:t xml:space="preserve"> (poner solo uno en asignación </w:t>
+      </w:r>
+      <w:proofErr w:type="spellStart"/>
+      <w:r>
+        <w:rPr>
+          <w:sz w:val="16"/>
+          <w:szCs w:val="16"/>
+          <w:highlight w:val="yellow"/>
+        </w:rPr>
+        <w:t>quizas</w:t>
+      </w:r>
+      <w:proofErr w:type="spellEnd"/>
+      <w:r>
+        <w:rPr>
+          <w:sz w:val="16"/>
+          <w:szCs w:val="16"/>
+          <w:highlight w:val="yellow"/>
+        </w:rPr>
+        <w:t>)</w:t>
       </w:r>
     </w:p>
     <w:p>
@@ -1231,34 +2046,44 @@
           <w:numId w:val="2"/>
         </w:numPr>
         <w:rPr>
-          <w:sz w:val="16"/>
-          <w:szCs w:val="16"/>
-          <w:highlight w:val="yellow"/>
-        </w:rPr>
-      </w:pPr>
-      <w:r>
-        <w:rPr>
-          <w:sz w:val="16"/>
-          <w:szCs w:val="16"/>
-          <w:highlight w:val="yellow"/>
-        </w:rPr>
-        <w:t>//FALTA QUE Ponga en estado "Compradas" las cosas de un SolicDetalle</w:t>
-      </w:r>
+          <w:strike/>
+          <w:sz w:val="16"/>
+          <w:szCs w:val="16"/>
+        </w:rPr>
+      </w:pPr>
+      <w:r>
+        <w:rPr>
+          <w:strike/>
+          <w:sz w:val="16"/>
+          <w:szCs w:val="16"/>
+        </w:rPr>
+        <w:t xml:space="preserve">//FALTA QUE Ponga en estado "Compradas" las cosas de un </w:t>
+      </w:r>
+      <w:proofErr w:type="spellStart"/>
+      <w:r>
+        <w:rPr>
+          <w:strike/>
+          <w:sz w:val="16"/>
+          <w:szCs w:val="16"/>
+        </w:rPr>
+        <w:t>SolicDetalle</w:t>
+      </w:r>
+      <w:proofErr w:type="spellEnd"/>
     </w:p>
     <w:p>
       <w:pPr>
         <w:pStyle w:val="Prrafodelista"/>
         <w:rPr>
-          <w:sz w:val="16"/>
-          <w:szCs w:val="16"/>
-          <w:highlight w:val="yellow"/>
-        </w:rPr>
-      </w:pPr>
-      <w:r>
-        <w:rPr>
-          <w:sz w:val="16"/>
-          <w:szCs w:val="16"/>
-          <w:highlight w:val="yellow"/>
+          <w:strike/>
+          <w:sz w:val="16"/>
+          <w:szCs w:val="16"/>
+        </w:rPr>
+      </w:pPr>
+      <w:r>
+        <w:rPr>
+          <w:strike/>
+          <w:sz w:val="16"/>
+          <w:szCs w:val="16"/>
         </w:rPr>
         <w:t>//Para hacerlo se puede consultar de nuevo la cantidad comprada y comparar con la cantidad solicitada</w:t>
       </w:r>
@@ -1267,26 +2092,82 @@
       <w:pPr>
         <w:pStyle w:val="Prrafodelista"/>
         <w:rPr>
-          <w:sz w:val="16"/>
-          <w:szCs w:val="16"/>
-          <w:highlight w:val="yellow"/>
-        </w:rPr>
-      </w:pPr>
-      <w:r>
-        <w:rPr>
-          <w:sz w:val="16"/>
-          <w:szCs w:val="16"/>
-          <w:highlight w:val="yellow"/>
-        </w:rPr>
-        <w:t>//Todo dentro del negocio o dal</w:t>
-      </w:r>
-      <w:r>
-        <w:rPr>
-          <w:sz w:val="16"/>
-          <w:szCs w:val="16"/>
-          <w:highlight w:val="yellow"/>
-        </w:rPr>
-        <w:t>.. El código donde empzaria esto esa en frmregistrar línea 66</w:t>
+          <w:strike/>
+          <w:sz w:val="16"/>
+          <w:szCs w:val="16"/>
+        </w:rPr>
+      </w:pPr>
+      <w:r>
+        <w:rPr>
+          <w:strike/>
+          <w:sz w:val="16"/>
+          <w:szCs w:val="16"/>
+        </w:rPr>
+        <w:t xml:space="preserve">//Todo dentro del negocio o </w:t>
+      </w:r>
+      <w:proofErr w:type="spellStart"/>
+      <w:r>
+        <w:rPr>
+          <w:strike/>
+          <w:sz w:val="16"/>
+          <w:szCs w:val="16"/>
+        </w:rPr>
+        <w:t>dal</w:t>
+      </w:r>
+      <w:proofErr w:type="spellEnd"/>
+      <w:proofErr w:type="gramStart"/>
+      <w:r>
+        <w:rPr>
+          <w:strike/>
+          <w:sz w:val="16"/>
+          <w:szCs w:val="16"/>
+        </w:rPr>
+        <w:t>..</w:t>
+      </w:r>
+      <w:proofErr w:type="gramEnd"/>
+      <w:r>
+        <w:rPr>
+          <w:strike/>
+          <w:sz w:val="16"/>
+          <w:szCs w:val="16"/>
+        </w:rPr>
+        <w:t xml:space="preserve"> El código donde </w:t>
+      </w:r>
+      <w:proofErr w:type="spellStart"/>
+      <w:r>
+        <w:rPr>
+          <w:strike/>
+          <w:sz w:val="16"/>
+          <w:szCs w:val="16"/>
+        </w:rPr>
+        <w:t>empzaria</w:t>
+      </w:r>
+      <w:proofErr w:type="spellEnd"/>
+      <w:r>
+        <w:rPr>
+          <w:strike/>
+          <w:sz w:val="16"/>
+          <w:szCs w:val="16"/>
+        </w:rPr>
+        <w:t xml:space="preserve"> esto esa en </w:t>
+      </w:r>
+      <w:proofErr w:type="spellStart"/>
+      <w:r>
+        <w:rPr>
+          <w:strike/>
+          <w:sz w:val="16"/>
+          <w:szCs w:val="16"/>
+        </w:rPr>
+        <w:t>frmregistrar</w:t>
+      </w:r>
+      <w:proofErr w:type="spellEnd"/>
+      <w:r>
+        <w:rPr>
+          <w:strike/>
+          <w:sz w:val="16"/>
+          <w:szCs w:val="16"/>
+        </w:rPr>
+        <w:t xml:space="preserve"> línea 66</w:t>
       </w:r>
     </w:p>
     <w:p>
@@ -1309,7 +2190,43 @@
           <w:highlight w:val="yellow"/>
         </w:rPr>
         <w:lastRenderedPageBreak/>
-        <w:t>Al registrar bienes, solo me tiene que permitir registrar los de un mismo SolicDetalle (sino el proveedor no concuerda con todos los datalles)</w:t>
+        <w:t xml:space="preserve">Al registrar bienes, solo me tiene que permitir registrar los de un mismo </w:t>
+      </w:r>
+      <w:proofErr w:type="spellStart"/>
+      <w:r>
+        <w:rPr>
+          <w:sz w:val="16"/>
+          <w:szCs w:val="16"/>
+          <w:highlight w:val="yellow"/>
+        </w:rPr>
+        <w:t>SolicDetalle</w:t>
+      </w:r>
+      <w:proofErr w:type="spellEnd"/>
+      <w:r>
+        <w:rPr>
+          <w:sz w:val="16"/>
+          <w:szCs w:val="16"/>
+          <w:highlight w:val="yellow"/>
+        </w:rPr>
+        <w:t xml:space="preserve"> (sino el proveedor no concuerda con todos los </w:t>
+      </w:r>
+      <w:proofErr w:type="spellStart"/>
+      <w:r>
+        <w:rPr>
+          <w:sz w:val="16"/>
+          <w:szCs w:val="16"/>
+          <w:highlight w:val="yellow"/>
+        </w:rPr>
+        <w:t>datalles</w:t>
+      </w:r>
+      <w:proofErr w:type="spellEnd"/>
+      <w:r>
+        <w:rPr>
+          <w:sz w:val="16"/>
+          <w:szCs w:val="16"/>
+          <w:highlight w:val="yellow"/>
+        </w:rPr>
+        <w:t>)</w:t>
       </w:r>
     </w:p>
     <w:p>
@@ -1331,10 +2248,770 @@
           <w:szCs w:val="16"/>
           <w:highlight w:val="yellow"/>
         </w:rPr>
-        <w:t>Seguir en DALAsignacion línea 58, lo de poner como finalizado un solicDetalle</w:t>
+        <w:t xml:space="preserve">Seguir en </w:t>
+      </w:r>
+      <w:proofErr w:type="spellStart"/>
+      <w:r>
+        <w:rPr>
+          <w:sz w:val="16"/>
+          <w:szCs w:val="16"/>
+          <w:highlight w:val="yellow"/>
+        </w:rPr>
+        <w:t>DALAsignacion</w:t>
+      </w:r>
+      <w:proofErr w:type="spellEnd"/>
+      <w:r>
+        <w:rPr>
+          <w:sz w:val="16"/>
+          <w:szCs w:val="16"/>
+          <w:highlight w:val="yellow"/>
+        </w:rPr>
+        <w:t xml:space="preserve"> línea 58, lo de poner como finalizado un </w:t>
+      </w:r>
+      <w:proofErr w:type="spellStart"/>
+      <w:r>
+        <w:rPr>
+          <w:sz w:val="16"/>
+          <w:szCs w:val="16"/>
+          <w:highlight w:val="yellow"/>
+        </w:rPr>
+        <w:t>solicDetalle</w:t>
+      </w:r>
+      <w:proofErr w:type="spellEnd"/>
+    </w:p>
+    <w:p>
+      <w:pPr>
+        <w:pStyle w:val="Prrafodelista"/>
+        <w:numPr>
+          <w:ilvl w:val="0"/>
+          <w:numId w:val="2"/>
+        </w:numPr>
+        <w:rPr>
+          <w:strike/>
+          <w:sz w:val="16"/>
+          <w:szCs w:val="16"/>
+        </w:rPr>
+      </w:pPr>
+      <w:r>
+        <w:rPr>
+          <w:strike/>
+          <w:sz w:val="16"/>
+          <w:szCs w:val="16"/>
+        </w:rPr>
+        <w:t xml:space="preserve">Al registrar bienes, todos aparecen con el mismo </w:t>
+      </w:r>
+      <w:proofErr w:type="spellStart"/>
+      <w:r>
+        <w:rPr>
+          <w:strike/>
+          <w:sz w:val="16"/>
+          <w:szCs w:val="16"/>
+        </w:rPr>
+        <w:t>numero</w:t>
+      </w:r>
+      <w:proofErr w:type="spellEnd"/>
+      <w:r>
+        <w:rPr>
+          <w:strike/>
+          <w:sz w:val="16"/>
+          <w:szCs w:val="16"/>
+        </w:rPr>
+        <w:t xml:space="preserve"> de serie, REVISAR</w:t>
+      </w:r>
+    </w:p>
+    <w:p>
+      <w:pPr>
+        <w:pStyle w:val="Prrafodelista"/>
+        <w:numPr>
+          <w:ilvl w:val="0"/>
+          <w:numId w:val="2"/>
+        </w:numPr>
+        <w:rPr>
+          <w:sz w:val="16"/>
+          <w:szCs w:val="16"/>
+          <w:highlight w:val="yellow"/>
+        </w:rPr>
+      </w:pPr>
+      <w:r>
+        <w:rPr>
+          <w:sz w:val="16"/>
+          <w:szCs w:val="16"/>
+          <w:highlight w:val="yellow"/>
+        </w:rPr>
+        <w:t xml:space="preserve">Fijarme en </w:t>
+      </w:r>
+      <w:proofErr w:type="spellStart"/>
+      <w:r>
+        <w:rPr>
+          <w:sz w:val="16"/>
+          <w:szCs w:val="16"/>
+          <w:highlight w:val="yellow"/>
+        </w:rPr>
+        <w:t>DALAsignacion</w:t>
+      </w:r>
+      <w:proofErr w:type="spellEnd"/>
+      <w:r>
+        <w:rPr>
+          <w:sz w:val="16"/>
+          <w:szCs w:val="16"/>
+          <w:highlight w:val="yellow"/>
+        </w:rPr>
+        <w:t xml:space="preserve"> línea 59 que con el METODO CIERRO LA CONEXION A LA BD Y DPS EN LA SEGUNDA VUELTA DEL FOR EACH PINCHA PORQ ESTA CERRADA LA BD</w:t>
+      </w:r>
+    </w:p>
+    <w:p>
+      <w:pPr>
+        <w:pStyle w:val="Prrafodelista"/>
+        <w:numPr>
+          <w:ilvl w:val="0"/>
+          <w:numId w:val="2"/>
+        </w:numPr>
+        <w:rPr>
+          <w:sz w:val="16"/>
+          <w:szCs w:val="16"/>
+        </w:rPr>
+      </w:pPr>
+      <w:r>
+        <w:rPr>
+          <w:sz w:val="16"/>
+          <w:szCs w:val="16"/>
+        </w:rPr>
+        <w:t xml:space="preserve">Agregue esta línea al final del </w:t>
+      </w:r>
+      <w:proofErr w:type="spellStart"/>
+      <w:r>
+        <w:rPr>
+          <w:sz w:val="16"/>
+          <w:szCs w:val="16"/>
+        </w:rPr>
+        <w:t>store</w:t>
+      </w:r>
+      <w:proofErr w:type="spellEnd"/>
+      <w:r>
+        <w:rPr>
+          <w:sz w:val="16"/>
+          <w:szCs w:val="16"/>
+        </w:rPr>
+        <w:t xml:space="preserve"> “</w:t>
+      </w:r>
+      <w:proofErr w:type="spellStart"/>
+      <w:r>
+        <w:rPr>
+          <w:sz w:val="16"/>
+          <w:szCs w:val="16"/>
+        </w:rPr>
+        <w:t>InventarioHardTraerListosParaAsignar</w:t>
+      </w:r>
+      <w:proofErr w:type="spellEnd"/>
+      <w:r>
+        <w:rPr>
+          <w:sz w:val="16"/>
+          <w:szCs w:val="16"/>
+        </w:rPr>
+        <w:t xml:space="preserve">” para que traiga solo los inventarios que </w:t>
+      </w:r>
+      <w:proofErr w:type="spellStart"/>
+      <w:r>
+        <w:rPr>
+          <w:sz w:val="16"/>
+          <w:szCs w:val="16"/>
+        </w:rPr>
+        <w:t>aun</w:t>
+      </w:r>
+      <w:proofErr w:type="spellEnd"/>
+      <w:r>
+        <w:rPr>
+          <w:sz w:val="16"/>
+          <w:szCs w:val="16"/>
+        </w:rPr>
+        <w:t xml:space="preserve"> no fueron entregados (sino traía todos los inventarios que están dentro de un </w:t>
+      </w:r>
+      <w:proofErr w:type="spellStart"/>
+      <w:r>
+        <w:rPr>
+          <w:sz w:val="16"/>
+          <w:szCs w:val="16"/>
+        </w:rPr>
+        <w:t>SolicDetalle</w:t>
+      </w:r>
+      <w:proofErr w:type="spellEnd"/>
+      <w:r>
+        <w:rPr>
+          <w:sz w:val="16"/>
+          <w:szCs w:val="16"/>
+        </w:rPr>
+        <w:t xml:space="preserve"> que no está finalizado aún):</w:t>
+      </w:r>
+    </w:p>
+    <w:p>
+      <w:pPr>
+        <w:pStyle w:val="Prrafodelista"/>
+        <w:numPr>
+          <w:ilvl w:val="1"/>
+          <w:numId w:val="2"/>
+        </w:numPr>
+        <w:rPr>
+          <w:sz w:val="16"/>
+          <w:szCs w:val="16"/>
+        </w:rPr>
+      </w:pPr>
+      <w:r>
+        <w:rPr>
+          <w:sz w:val="16"/>
+          <w:szCs w:val="16"/>
+        </w:rPr>
+        <w:t xml:space="preserve">and </w:t>
+      </w:r>
+      <w:proofErr w:type="spellStart"/>
+      <w:r>
+        <w:rPr>
+          <w:sz w:val="16"/>
+          <w:szCs w:val="16"/>
+        </w:rPr>
+        <w:t>inv.IdEstadoInventario</w:t>
+      </w:r>
+      <w:proofErr w:type="spellEnd"/>
+      <w:r>
+        <w:rPr>
+          <w:sz w:val="16"/>
+          <w:szCs w:val="16"/>
+        </w:rPr>
+        <w:t xml:space="preserve"> = 1--Disponible</w:t>
+      </w:r>
+    </w:p>
+    <w:p>
+      <w:pPr>
+        <w:pStyle w:val="Prrafodelista"/>
+        <w:numPr>
+          <w:ilvl w:val="0"/>
+          <w:numId w:val="2"/>
+        </w:numPr>
+        <w:rPr>
+          <w:strike/>
+          <w:sz w:val="16"/>
+          <w:szCs w:val="16"/>
+        </w:rPr>
+      </w:pPr>
+      <w:proofErr w:type="spellStart"/>
+      <w:r>
+        <w:rPr>
+          <w:strike/>
+          <w:sz w:val="16"/>
+          <w:szCs w:val="16"/>
+        </w:rPr>
+        <w:t>Evlauar</w:t>
+      </w:r>
+      <w:proofErr w:type="spellEnd"/>
+      <w:r>
+        <w:rPr>
+          <w:strike/>
+          <w:sz w:val="16"/>
+          <w:szCs w:val="16"/>
+        </w:rPr>
+        <w:t xml:space="preserve"> quitar la línea “and </w:t>
+      </w:r>
+      <w:proofErr w:type="spellStart"/>
+      <w:r>
+        <w:rPr>
+          <w:strike/>
+          <w:sz w:val="16"/>
+          <w:szCs w:val="16"/>
+        </w:rPr>
+        <w:t>sdet.IdEstadoSolicDetalle</w:t>
+      </w:r>
+      <w:proofErr w:type="spellEnd"/>
+      <w:r>
+        <w:rPr>
+          <w:strike/>
+          <w:sz w:val="16"/>
+          <w:szCs w:val="16"/>
+        </w:rPr>
+        <w:t xml:space="preserve"> = @</w:t>
+      </w:r>
+      <w:proofErr w:type="spellStart"/>
+      <w:r>
+        <w:rPr>
+          <w:strike/>
+          <w:sz w:val="16"/>
+          <w:szCs w:val="16"/>
+        </w:rPr>
+        <w:t>IdEstadoSolicDetalle</w:t>
+      </w:r>
+      <w:proofErr w:type="spellEnd"/>
+      <w:r>
+        <w:rPr>
+          <w:strike/>
+          <w:sz w:val="16"/>
+          <w:szCs w:val="16"/>
+        </w:rPr>
+        <w:t xml:space="preserve">—Adquirido”, del </w:t>
+      </w:r>
+      <w:proofErr w:type="spellStart"/>
+      <w:r>
+        <w:rPr>
+          <w:strike/>
+          <w:sz w:val="16"/>
+          <w:szCs w:val="16"/>
+        </w:rPr>
+        <w:t>store</w:t>
+      </w:r>
+      <w:proofErr w:type="spellEnd"/>
+      <w:r>
+        <w:rPr>
+          <w:strike/>
+          <w:sz w:val="16"/>
+          <w:szCs w:val="16"/>
+        </w:rPr>
+        <w:t xml:space="preserve"> “</w:t>
+      </w:r>
+      <w:proofErr w:type="spellStart"/>
+      <w:r>
+        <w:rPr>
+          <w:strike/>
+          <w:sz w:val="16"/>
+          <w:szCs w:val="16"/>
+        </w:rPr>
+        <w:t>InventarioHardTraerListosParaAsignar</w:t>
+      </w:r>
+      <w:proofErr w:type="spellEnd"/>
+      <w:r>
+        <w:rPr>
+          <w:strike/>
+          <w:sz w:val="16"/>
+          <w:szCs w:val="16"/>
+        </w:rPr>
+        <w:t xml:space="preserve">” para permitir asignar bienes sin que todos los inventarios de un mismo </w:t>
+      </w:r>
+      <w:proofErr w:type="spellStart"/>
+      <w:r>
+        <w:rPr>
+          <w:strike/>
+          <w:sz w:val="16"/>
+          <w:szCs w:val="16"/>
+        </w:rPr>
+        <w:t>SolicDetalle</w:t>
+      </w:r>
+      <w:proofErr w:type="spellEnd"/>
+      <w:r>
+        <w:rPr>
+          <w:strike/>
+          <w:sz w:val="16"/>
+          <w:szCs w:val="16"/>
+        </w:rPr>
+        <w:t xml:space="preserve"> hayan sido adquiridos</w:t>
+      </w:r>
+    </w:p>
+    <w:p>
+      <w:pPr>
+        <w:pStyle w:val="Prrafodelista"/>
+        <w:numPr>
+          <w:ilvl w:val="0"/>
+          <w:numId w:val="2"/>
+        </w:numPr>
+        <w:rPr>
+          <w:sz w:val="16"/>
+          <w:szCs w:val="16"/>
+          <w:highlight w:val="yellow"/>
+        </w:rPr>
+      </w:pPr>
+      <w:r>
+        <w:rPr>
+          <w:sz w:val="16"/>
+          <w:szCs w:val="16"/>
+          <w:highlight w:val="yellow"/>
+        </w:rPr>
+        <w:t xml:space="preserve">Al registrar un inventario me vuelve a hacer </w:t>
+      </w:r>
+      <w:proofErr w:type="spellStart"/>
+      <w:r>
+        <w:rPr>
+          <w:sz w:val="16"/>
+          <w:szCs w:val="16"/>
+          <w:highlight w:val="yellow"/>
+        </w:rPr>
+        <w:t>update</w:t>
+      </w:r>
+      <w:proofErr w:type="spellEnd"/>
+      <w:r>
+        <w:rPr>
+          <w:sz w:val="16"/>
+          <w:szCs w:val="16"/>
+          <w:highlight w:val="yellow"/>
+        </w:rPr>
+        <w:t xml:space="preserve"> del </w:t>
+      </w:r>
+      <w:proofErr w:type="spellStart"/>
+      <w:r>
+        <w:rPr>
+          <w:sz w:val="16"/>
+          <w:szCs w:val="16"/>
+          <w:highlight w:val="yellow"/>
+        </w:rPr>
+        <w:t>estadoSolicDetalle</w:t>
+      </w:r>
+      <w:proofErr w:type="spellEnd"/>
+      <w:r>
+        <w:rPr>
+          <w:sz w:val="16"/>
+          <w:szCs w:val="16"/>
+          <w:highlight w:val="yellow"/>
+        </w:rPr>
+        <w:t xml:space="preserve"> a “Adquirido” en caso de que se haya comprado todo (y aunque ya esté finalizado ese </w:t>
+      </w:r>
+      <w:proofErr w:type="spellStart"/>
+      <w:r>
+        <w:rPr>
+          <w:sz w:val="16"/>
+          <w:szCs w:val="16"/>
+          <w:highlight w:val="yellow"/>
+        </w:rPr>
+        <w:t>SolicDetalle</w:t>
+      </w:r>
+      <w:proofErr w:type="spellEnd"/>
+      <w:r>
+        <w:rPr>
+          <w:sz w:val="16"/>
+          <w:szCs w:val="16"/>
+          <w:highlight w:val="yellow"/>
+        </w:rPr>
+        <w:t xml:space="preserve"> </w:t>
+      </w:r>
+      <w:proofErr w:type="spellStart"/>
+      <w:r>
+        <w:rPr>
+          <w:sz w:val="16"/>
+          <w:szCs w:val="16"/>
+          <w:highlight w:val="yellow"/>
+        </w:rPr>
+        <w:t>porq</w:t>
+      </w:r>
+      <w:proofErr w:type="spellEnd"/>
+      <w:r>
+        <w:rPr>
+          <w:sz w:val="16"/>
+          <w:szCs w:val="16"/>
+          <w:highlight w:val="yellow"/>
+        </w:rPr>
+        <w:t xml:space="preserve"> se entregó todo)</w:t>
+      </w:r>
+      <w:r>
+        <w:rPr>
+          <w:sz w:val="16"/>
+          <w:szCs w:val="16"/>
+          <w:highlight w:val="yellow"/>
+        </w:rPr>
+        <w:t xml:space="preserve">, fijarme en </w:t>
+      </w:r>
+      <w:proofErr w:type="spellStart"/>
+      <w:r>
+        <w:rPr>
+          <w:sz w:val="16"/>
+          <w:szCs w:val="16"/>
+          <w:highlight w:val="yellow"/>
+        </w:rPr>
+        <w:t>frmRegistrar</w:t>
+      </w:r>
+      <w:proofErr w:type="spellEnd"/>
+      <w:r>
+        <w:rPr>
+          <w:sz w:val="16"/>
+          <w:szCs w:val="16"/>
+          <w:highlight w:val="yellow"/>
+        </w:rPr>
+        <w:t xml:space="preserve"> en el load, para que solo cargue los bienes que restan por entregar y no todos como está ahora q te los muestra y te pone la cantidad comprada</w:t>
+      </w:r>
+    </w:p>
+    <w:p>
+      <w:pPr>
+        <w:pStyle w:val="Prrafodelista"/>
+        <w:rPr>
+          <w:color w:val="0070C0"/>
+          <w:sz w:val="16"/>
+          <w:szCs w:val="16"/>
+        </w:rPr>
+      </w:pPr>
+      <w:proofErr w:type="spellStart"/>
+      <w:r>
+        <w:rPr>
+          <w:color w:val="0070C0"/>
+          <w:sz w:val="16"/>
+          <w:szCs w:val="16"/>
+        </w:rPr>
+        <w:t>GUARDA</w:t>
+      </w:r>
+      <w:proofErr w:type="gramStart"/>
+      <w:r>
+        <w:rPr>
+          <w:color w:val="0070C0"/>
+          <w:sz w:val="16"/>
+          <w:szCs w:val="16"/>
+        </w:rPr>
+        <w:t>:</w:t>
+      </w:r>
+      <w:r>
+        <w:rPr>
+          <w:color w:val="0070C0"/>
+          <w:sz w:val="16"/>
+          <w:szCs w:val="16"/>
+        </w:rPr>
+        <w:t>Para</w:t>
+      </w:r>
+      <w:proofErr w:type="spellEnd"/>
+      <w:proofErr w:type="gramEnd"/>
+      <w:r>
+        <w:rPr>
+          <w:color w:val="0070C0"/>
+          <w:sz w:val="16"/>
+          <w:szCs w:val="16"/>
+        </w:rPr>
+        <w:t xml:space="preserve"> arreglarlo modifique mal, pero arece q sigue andando todo, la línea 114 de </w:t>
+      </w:r>
+      <w:proofErr w:type="spellStart"/>
+      <w:r>
+        <w:rPr>
+          <w:color w:val="0070C0"/>
+          <w:sz w:val="16"/>
+          <w:szCs w:val="16"/>
+        </w:rPr>
+        <w:t>frmbienregistrar</w:t>
+      </w:r>
+      <w:proofErr w:type="spellEnd"/>
+    </w:p>
+    <w:p>
+      <w:pPr>
+        <w:pStyle w:val="Prrafodelista"/>
+        <w:rPr>
+          <w:color w:val="0070C0"/>
+          <w:sz w:val="16"/>
+          <w:szCs w:val="16"/>
+        </w:rPr>
+      </w:pPr>
+      <w:r>
+        <w:rPr>
+          <w:color w:val="0070C0"/>
+          <w:sz w:val="16"/>
+          <w:szCs w:val="16"/>
+        </w:rPr>
+        <w:t xml:space="preserve">Antes estaba esto: </w:t>
+      </w:r>
+      <w:proofErr w:type="spellStart"/>
+      <w:r>
+        <w:rPr>
+          <w:color w:val="0070C0"/>
+          <w:sz w:val="16"/>
+          <w:szCs w:val="16"/>
+        </w:rPr>
+        <w:t>LisAUXDetalles</w:t>
+      </w:r>
+      <w:proofErr w:type="spellEnd"/>
+      <w:r>
+        <w:rPr>
+          <w:color w:val="0070C0"/>
+          <w:sz w:val="16"/>
+          <w:szCs w:val="16"/>
+        </w:rPr>
+        <w:t xml:space="preserve"> =</w:t>
       </w:r>
       <w:bookmarkStart w:id="0" w:name="_GoBack"/>
       <w:bookmarkEnd w:id="0"/>
+      <w:r>
+        <w:rPr>
+          <w:color w:val="0070C0"/>
+          <w:sz w:val="16"/>
+          <w:szCs w:val="16"/>
+        </w:rPr>
+        <w:t xml:space="preserve"> </w:t>
+      </w:r>
+      <w:proofErr w:type="spellStart"/>
+      <w:r>
+        <w:rPr>
+          <w:color w:val="0070C0"/>
+          <w:sz w:val="16"/>
+          <w:szCs w:val="16"/>
+        </w:rPr>
+        <w:t>unosDetallesBienes.Select</w:t>
+      </w:r>
+      <w:proofErr w:type="spellEnd"/>
+      <w:r>
+        <w:rPr>
+          <w:color w:val="0070C0"/>
+          <w:sz w:val="16"/>
+          <w:szCs w:val="16"/>
+        </w:rPr>
+        <w:t xml:space="preserve">(x =&gt; new </w:t>
+      </w:r>
+      <w:proofErr w:type="spellStart"/>
+      <w:proofErr w:type="gramStart"/>
+      <w:r>
+        <w:rPr>
+          <w:color w:val="0070C0"/>
+          <w:sz w:val="16"/>
+          <w:szCs w:val="16"/>
+        </w:rPr>
+        <w:t>HLPDetallesAdquisicion</w:t>
+      </w:r>
+      <w:proofErr w:type="spellEnd"/>
+      <w:r>
+        <w:rPr>
+          <w:color w:val="0070C0"/>
+          <w:sz w:val="16"/>
+          <w:szCs w:val="16"/>
+        </w:rPr>
+        <w:t>(</w:t>
+      </w:r>
+      <w:proofErr w:type="gramEnd"/>
+      <w:r>
+        <w:rPr>
+          <w:color w:val="0070C0"/>
+          <w:sz w:val="16"/>
+          <w:szCs w:val="16"/>
+        </w:rPr>
+        <w:t xml:space="preserve">) { </w:t>
+      </w:r>
+      <w:proofErr w:type="spellStart"/>
+      <w:r>
+        <w:rPr>
+          <w:color w:val="0070C0"/>
+          <w:sz w:val="16"/>
+          <w:szCs w:val="16"/>
+        </w:rPr>
+        <w:t>DescripCategoria</w:t>
+      </w:r>
+      <w:proofErr w:type="spellEnd"/>
+      <w:r>
+        <w:rPr>
+          <w:color w:val="0070C0"/>
+          <w:sz w:val="16"/>
+          <w:szCs w:val="16"/>
+        </w:rPr>
+        <w:t xml:space="preserve"> = </w:t>
+      </w:r>
+      <w:proofErr w:type="spellStart"/>
+      <w:r>
+        <w:rPr>
+          <w:color w:val="0070C0"/>
+          <w:sz w:val="16"/>
+          <w:szCs w:val="16"/>
+        </w:rPr>
+        <w:t>x.unaCategoria.DescripCategoria</w:t>
+      </w:r>
+      <w:proofErr w:type="spellEnd"/>
+      <w:r>
+        <w:rPr>
+          <w:color w:val="0070C0"/>
+          <w:sz w:val="16"/>
+          <w:szCs w:val="16"/>
+        </w:rPr>
+        <w:t xml:space="preserve">, Cantidad = </w:t>
+      </w:r>
+      <w:proofErr w:type="spellStart"/>
+      <w:r>
+        <w:rPr>
+          <w:color w:val="0070C0"/>
+          <w:sz w:val="16"/>
+          <w:szCs w:val="16"/>
+        </w:rPr>
+        <w:t>x.Cantidad</w:t>
+      </w:r>
+      <w:proofErr w:type="spellEnd"/>
+      <w:r>
+        <w:rPr>
+          <w:color w:val="0070C0"/>
+          <w:sz w:val="16"/>
+          <w:szCs w:val="16"/>
+        </w:rPr>
+        <w:t xml:space="preserve">, </w:t>
+      </w:r>
+      <w:proofErr w:type="spellStart"/>
+      <w:r>
+        <w:rPr>
+          <w:color w:val="0070C0"/>
+          <w:sz w:val="16"/>
+          <w:szCs w:val="16"/>
+        </w:rPr>
+        <w:t>IdCategoria</w:t>
+      </w:r>
+      <w:proofErr w:type="spellEnd"/>
+      <w:r>
+        <w:rPr>
+          <w:color w:val="0070C0"/>
+          <w:sz w:val="16"/>
+          <w:szCs w:val="16"/>
+        </w:rPr>
+        <w:t xml:space="preserve"> = </w:t>
+      </w:r>
+      <w:proofErr w:type="spellStart"/>
+      <w:r>
+        <w:rPr>
+          <w:color w:val="0070C0"/>
+          <w:sz w:val="16"/>
+          <w:szCs w:val="16"/>
+        </w:rPr>
+        <w:t>x.unaCategoria.IdCategoria</w:t>
+      </w:r>
+      <w:proofErr w:type="spellEnd"/>
+      <w:r>
+        <w:rPr>
+          <w:color w:val="0070C0"/>
+          <w:sz w:val="16"/>
+          <w:szCs w:val="16"/>
+        </w:rPr>
+        <w:t xml:space="preserve">, </w:t>
+      </w:r>
+      <w:proofErr w:type="spellStart"/>
+      <w:r>
+        <w:rPr>
+          <w:color w:val="0070C0"/>
+          <w:sz w:val="16"/>
+          <w:szCs w:val="16"/>
+        </w:rPr>
+        <w:t>IdSolicitudDetalle</w:t>
+      </w:r>
+      <w:proofErr w:type="spellEnd"/>
+      <w:r>
+        <w:rPr>
+          <w:color w:val="0070C0"/>
+          <w:sz w:val="16"/>
+          <w:szCs w:val="16"/>
+        </w:rPr>
+        <w:t xml:space="preserve"> = </w:t>
+      </w:r>
+      <w:proofErr w:type="spellStart"/>
+      <w:r>
+        <w:rPr>
+          <w:color w:val="0070C0"/>
+          <w:sz w:val="16"/>
+          <w:szCs w:val="16"/>
+        </w:rPr>
+        <w:t>x.IdSolicitudDetalle</w:t>
+      </w:r>
+      <w:proofErr w:type="spellEnd"/>
+      <w:r>
+        <w:rPr>
+          <w:color w:val="0070C0"/>
+          <w:sz w:val="16"/>
+          <w:szCs w:val="16"/>
+        </w:rPr>
+        <w:t xml:space="preserve"> }).</w:t>
+      </w:r>
+      <w:proofErr w:type="spellStart"/>
+      <w:r>
+        <w:rPr>
+          <w:color w:val="0070C0"/>
+          <w:sz w:val="16"/>
+          <w:szCs w:val="16"/>
+        </w:rPr>
+        <w:t>ToList</w:t>
+      </w:r>
+      <w:proofErr w:type="spellEnd"/>
+      <w:r>
+        <w:rPr>
+          <w:color w:val="0070C0"/>
+          <w:sz w:val="16"/>
+          <w:szCs w:val="16"/>
+        </w:rPr>
+        <w:t>();</w:t>
+      </w:r>
     </w:p>
     <w:p>
       <w:pPr>
@@ -1342,9 +3019,99 @@
         <w:rPr>
           <w:sz w:val="16"/>
           <w:szCs w:val="16"/>
-          <w:highlight w:val="yellow"/>
-        </w:rPr>
-      </w:pPr>
+        </w:rPr>
+      </w:pPr>
+      <w:r>
+        <w:rPr>
+          <w:sz w:val="16"/>
+          <w:szCs w:val="16"/>
+        </w:rPr>
+        <w:t xml:space="preserve">EN LINEA 26 </w:t>
+      </w:r>
+      <w:proofErr w:type="spellStart"/>
+      <w:r>
+        <w:rPr>
+          <w:sz w:val="16"/>
+          <w:szCs w:val="16"/>
+        </w:rPr>
+        <w:t>BLLAsignacion</w:t>
+      </w:r>
+      <w:proofErr w:type="spellEnd"/>
+      <w:r>
+        <w:rPr>
+          <w:sz w:val="16"/>
+          <w:szCs w:val="16"/>
+        </w:rPr>
+        <w:t xml:space="preserve">, poner que solo lo haga cuando </w:t>
+      </w:r>
+      <w:proofErr w:type="gramStart"/>
+      <w:r>
+        <w:rPr>
+          <w:sz w:val="16"/>
+          <w:szCs w:val="16"/>
+        </w:rPr>
+        <w:t>..</w:t>
+      </w:r>
+      <w:proofErr w:type="spellStart"/>
+      <w:proofErr w:type="gramEnd"/>
+      <w:r>
+        <w:rPr>
+          <w:sz w:val="16"/>
+          <w:szCs w:val="16"/>
+        </w:rPr>
+        <w:t>asdf.asd</w:t>
+      </w:r>
+      <w:proofErr w:type="spellEnd"/>
+    </w:p>
+    <w:p>
+      <w:pPr>
+        <w:pStyle w:val="Prrafodelista"/>
+        <w:rPr>
+          <w:sz w:val="16"/>
+          <w:szCs w:val="16"/>
+        </w:rPr>
+      </w:pPr>
+      <w:r>
+        <w:rPr>
+          <w:sz w:val="16"/>
+          <w:szCs w:val="16"/>
+        </w:rPr>
+        <w:drawing>
+          <wp:inline distT="0" distB="0" distL="0" distR="0" wp14:anchorId="078A3726" wp14:editId="62FE4FB1">
+            <wp:extent cx="5400675" cy="328147"/>
+            <wp:effectExtent l="0" t="0" r="0" b="0"/>
+            <wp:docPr id="2" name="Imagen 2"/>
+            <wp:cNvGraphicFramePr>
+              <a:graphicFrameLocks xmlns:a="http://schemas.openxmlformats.org/drawingml/2006/main" noChangeAspect="1"/>
+            </wp:cNvGraphicFramePr>
+            <a:graphic xmlns:a="http://schemas.openxmlformats.org/drawingml/2006/main">
+              <a:graphicData uri="http://schemas.openxmlformats.org/drawingml/2006/picture">
+                <pic:pic xmlns:pic="http://schemas.openxmlformats.org/drawingml/2006/picture">
+                  <pic:nvPicPr>
+                    <pic:cNvPr id="0" name=""/>
+                    <pic:cNvPicPr/>
+                  </pic:nvPicPr>
+                  <pic:blipFill>
+                    <a:blip r:embed="rId8"/>
+                    <a:stretch>
+                      <a:fillRect/>
+                    </a:stretch>
+                  </pic:blipFill>
+                  <pic:spPr>
+                    <a:xfrm>
+                      <a:off x="0" y="0"/>
+                      <a:ext cx="5400675" cy="328147"/>
+                    </a:xfrm>
+                    <a:prstGeom prst="rect">
+                      <a:avLst/>
+                    </a:prstGeom>
+                  </pic:spPr>
+                </pic:pic>
+              </a:graphicData>
+            </a:graphic>
+          </wp:inline>
+        </w:drawing>
+      </w:r>
     </w:p>
     <w:p>
       <w:pPr>
@@ -1426,20 +3193,9 @@
           <w:szCs w:val="23"/>
           <w:lang w:val="en-US" w:eastAsia="es-AR"/>
         </w:rPr>
-        <w:t> on the UserControl, i'll fire </w:t>
-      </w:r>
-      <w:r>
-        <w:rPr>
-          <w:rFonts w:ascii="Consolas" w:eastAsia="Times New Roman" w:hAnsi="Consolas" w:cs="Consolas"/>
-          <w:color w:val="242729"/>
-          <w:sz w:val="20"/>
-          <w:szCs w:val="20"/>
-          <w:bdr w:val="none" w:sz="0" w:space="0" w:color="auto" w:frame="1"/>
-          <w:shd w:val="clear" w:color="auto" w:fill="EFF0F1"/>
-          <w:lang w:val="en-US" w:eastAsia="es-AR"/>
-        </w:rPr>
-        <w:t>Button1_Click</w:t>
-      </w:r>
+        <w:t xml:space="preserve"> on the </w:t>
+      </w:r>
+      <w:proofErr w:type="spellStart"/>
       <w:r>
         <w:rPr>
           <w:rFonts w:ascii="Arial" w:eastAsia="Times New Roman" w:hAnsi="Arial" w:cs="Arial"/>
@@ -1448,7 +3204,40 @@
           <w:szCs w:val="23"/>
           <w:lang w:val="en-US" w:eastAsia="es-AR"/>
         </w:rPr>
-        <w:t> which triggers </w:t>
+        <w:t>UserControl</w:t>
+      </w:r>
+      <w:proofErr w:type="spellEnd"/>
+      <w:r>
+        <w:rPr>
+          <w:rFonts w:ascii="Arial" w:eastAsia="Times New Roman" w:hAnsi="Arial" w:cs="Arial"/>
+          <w:color w:val="242729"/>
+          <w:sz w:val="23"/>
+          <w:szCs w:val="23"/>
+          <w:lang w:val="en-US" w:eastAsia="es-AR"/>
+        </w:rPr>
+        <w:t xml:space="preserve">, </w:t>
+      </w:r>
+      <w:proofErr w:type="spellStart"/>
+      <w:r>
+        <w:rPr>
+          <w:rFonts w:ascii="Arial" w:eastAsia="Times New Roman" w:hAnsi="Arial" w:cs="Arial"/>
+          <w:color w:val="242729"/>
+          <w:sz w:val="23"/>
+          <w:szCs w:val="23"/>
+          <w:lang w:val="en-US" w:eastAsia="es-AR"/>
+        </w:rPr>
+        <w:t>i'll</w:t>
+      </w:r>
+      <w:proofErr w:type="spellEnd"/>
+      <w:r>
+        <w:rPr>
+          <w:rFonts w:ascii="Arial" w:eastAsia="Times New Roman" w:hAnsi="Arial" w:cs="Arial"/>
+          <w:color w:val="242729"/>
+          <w:sz w:val="23"/>
+          <w:szCs w:val="23"/>
+          <w:lang w:val="en-US" w:eastAsia="es-AR"/>
+        </w:rPr>
+        <w:t xml:space="preserve"> fire </w:t>
       </w:r>
       <w:r>
         <w:rPr>
@@ -1460,8 +3249,32 @@
           <w:shd w:val="clear" w:color="auto" w:fill="EFF0F1"/>
           <w:lang w:val="en-US" w:eastAsia="es-AR"/>
         </w:rPr>
+        <w:t>Button1_Click</w:t>
+      </w:r>
+      <w:r>
+        <w:rPr>
+          <w:rFonts w:ascii="Arial" w:eastAsia="Times New Roman" w:hAnsi="Arial" w:cs="Arial"/>
+          <w:color w:val="242729"/>
+          <w:sz w:val="23"/>
+          <w:szCs w:val="23"/>
+          <w:lang w:val="en-US" w:eastAsia="es-AR"/>
+        </w:rPr>
+        <w:t> which triggers </w:t>
+      </w:r>
+      <w:proofErr w:type="spellStart"/>
+      <w:r>
+        <w:rPr>
+          <w:rFonts w:ascii="Consolas" w:eastAsia="Times New Roman" w:hAnsi="Consolas" w:cs="Consolas"/>
+          <w:color w:val="242729"/>
+          <w:sz w:val="20"/>
+          <w:szCs w:val="20"/>
+          <w:bdr w:val="none" w:sz="0" w:space="0" w:color="auto" w:frame="1"/>
+          <w:shd w:val="clear" w:color="auto" w:fill="EFF0F1"/>
+          <w:lang w:val="en-US" w:eastAsia="es-AR"/>
+        </w:rPr>
         <w:t>UserControl_ButtonClick</w:t>
       </w:r>
+      <w:proofErr w:type="spellEnd"/>
       <w:r>
         <w:rPr>
           <w:rFonts w:ascii="Arial" w:eastAsia="Times New Roman" w:hAnsi="Arial" w:cs="Arial"/>
@@ -1530,6 +3343,7 @@
           <w:lang w:val="en-US" w:eastAsia="es-AR"/>
         </w:rPr>
       </w:pPr>
+      <w:proofErr w:type="gramStart"/>
       <w:r>
         <w:rPr>
           <w:rFonts w:ascii="inherit" w:eastAsia="Times New Roman" w:hAnsi="inherit" w:cs="Consolas"/>
@@ -1542,6 +3356,7 @@
         </w:rPr>
         <w:t>public</w:t>
       </w:r>
+      <w:proofErr w:type="gramEnd"/>
       <w:r>
         <w:rPr>
           <w:rFonts w:ascii="inherit" w:eastAsia="Times New Roman" w:hAnsi="inherit" w:cs="Consolas"/>
@@ -1578,6 +3393,7 @@
         </w:rPr>
         <w:t xml:space="preserve"> </w:t>
       </w:r>
+      <w:proofErr w:type="spellStart"/>
       <w:r>
         <w:rPr>
           <w:rFonts w:ascii="inherit" w:eastAsia="Times New Roman" w:hAnsi="inherit" w:cs="Consolas"/>
@@ -1590,6 +3406,7 @@
         </w:rPr>
         <w:t>EventHandler</w:t>
       </w:r>
+      <w:proofErr w:type="spellEnd"/>
       <w:r>
         <w:rPr>
           <w:rFonts w:ascii="inherit" w:eastAsia="Times New Roman" w:hAnsi="inherit" w:cs="Consolas"/>
@@ -1602,6 +3419,7 @@
         </w:rPr>
         <w:t xml:space="preserve"> </w:t>
       </w:r>
+      <w:proofErr w:type="spellStart"/>
       <w:r>
         <w:rPr>
           <w:rFonts w:ascii="inherit" w:eastAsia="Times New Roman" w:hAnsi="inherit" w:cs="Consolas"/>
@@ -1614,6 +3432,7 @@
         </w:rPr>
         <w:t>ButtonClick</w:t>
       </w:r>
+      <w:proofErr w:type="spellEnd"/>
       <w:r>
         <w:rPr>
           <w:rFonts w:ascii="inherit" w:eastAsia="Times New Roman" w:hAnsi="inherit" w:cs="Consolas"/>
@@ -1694,6 +3513,7 @@
           <w:lang w:val="en-US" w:eastAsia="es-AR"/>
         </w:rPr>
       </w:pPr>
+      <w:proofErr w:type="gramStart"/>
       <w:r>
         <w:rPr>
           <w:rFonts w:ascii="inherit" w:eastAsia="Times New Roman" w:hAnsi="inherit" w:cs="Consolas"/>
@@ -1706,6 +3526,7 @@
         </w:rPr>
         <w:t>protected</w:t>
       </w:r>
+      <w:proofErr w:type="gramEnd"/>
       <w:r>
         <w:rPr>
           <w:rFonts w:ascii="inherit" w:eastAsia="Times New Roman" w:hAnsi="inherit" w:cs="Consolas"/>
@@ -1790,6 +3611,7 @@
         </w:rPr>
         <w:t xml:space="preserve"> sender, </w:t>
       </w:r>
+      <w:proofErr w:type="spellStart"/>
       <w:r>
         <w:rPr>
           <w:rFonts w:ascii="inherit" w:eastAsia="Times New Roman" w:hAnsi="inherit" w:cs="Consolas"/>
@@ -1802,6 +3624,7 @@
         </w:rPr>
         <w:t>EventArgs</w:t>
       </w:r>
+      <w:proofErr w:type="spellEnd"/>
       <w:r>
         <w:rPr>
           <w:rFonts w:ascii="inherit" w:eastAsia="Times New Roman" w:hAnsi="inherit" w:cs="Consolas"/>
@@ -1964,6 +3787,7 @@
         </w:rPr>
         <w:t xml:space="preserve">    </w:t>
       </w:r>
+      <w:proofErr w:type="gramStart"/>
       <w:r>
         <w:rPr>
           <w:rFonts w:ascii="inherit" w:eastAsia="Times New Roman" w:hAnsi="inherit" w:cs="Consolas"/>
@@ -1976,6 +3800,7 @@
         </w:rPr>
         <w:t>if</w:t>
       </w:r>
+      <w:proofErr w:type="gramEnd"/>
       <w:r>
         <w:rPr>
           <w:rFonts w:ascii="inherit" w:eastAsia="Times New Roman" w:hAnsi="inherit" w:cs="Consolas"/>
@@ -1988,6 +3813,7 @@
         </w:rPr>
         <w:t xml:space="preserve"> (</w:t>
       </w:r>
+      <w:proofErr w:type="spellStart"/>
       <w:r>
         <w:rPr>
           <w:rFonts w:ascii="inherit" w:eastAsia="Times New Roman" w:hAnsi="inherit" w:cs="Consolas"/>
@@ -2024,6 +3850,7 @@
         </w:rPr>
         <w:t>ButtonClick</w:t>
       </w:r>
+      <w:proofErr w:type="spellEnd"/>
       <w:r>
         <w:rPr>
           <w:rFonts w:ascii="inherit" w:eastAsia="Times New Roman" w:hAnsi="inherit" w:cs="Consolas"/>
@@ -2106,6 +3933,8 @@
         </w:rPr>
         <w:t xml:space="preserve">        </w:t>
       </w:r>
+      <w:proofErr w:type="spellStart"/>
+      <w:proofErr w:type="gramStart"/>
       <w:r>
         <w:rPr>
           <w:rFonts w:ascii="inherit" w:eastAsia="Times New Roman" w:hAnsi="inherit" w:cs="Consolas"/>
@@ -2142,6 +3971,7 @@
         </w:rPr>
         <w:t>ButtonClick</w:t>
       </w:r>
+      <w:proofErr w:type="spellEnd"/>
       <w:r>
         <w:rPr>
           <w:rFonts w:ascii="inherit" w:eastAsia="Times New Roman" w:hAnsi="inherit" w:cs="Consolas"/>
@@ -2154,6 +3984,7 @@
         </w:rPr>
         <w:t>(</w:t>
       </w:r>
+      <w:proofErr w:type="gramEnd"/>
       <w:r>
         <w:rPr>
           <w:rFonts w:ascii="inherit" w:eastAsia="Times New Roman" w:hAnsi="inherit" w:cs="Consolas"/>
@@ -2352,6 +4183,8 @@
         </w:rPr>
         <w:t xml:space="preserve"> </w:t>
       </w:r>
+      <w:proofErr w:type="spellStart"/>
+      <w:proofErr w:type="gramStart"/>
       <w:r>
         <w:rPr>
           <w:rFonts w:ascii="inherit" w:eastAsia="Times New Roman" w:hAnsi="inherit" w:cs="Consolas"/>
@@ -2364,6 +4197,7 @@
         </w:rPr>
         <w:t>EventHandler</w:t>
       </w:r>
+      <w:proofErr w:type="spellEnd"/>
       <w:r>
         <w:rPr>
           <w:rFonts w:ascii="inherit" w:eastAsia="Times New Roman" w:hAnsi="inherit" w:cs="Consolas"/>
@@ -2376,6 +4210,8 @@
         </w:rPr>
         <w:t>(</w:t>
       </w:r>
+      <w:proofErr w:type="spellStart"/>
+      <w:proofErr w:type="gramEnd"/>
       <w:r>
         <w:rPr>
           <w:rFonts w:ascii="inherit" w:eastAsia="Times New Roman" w:hAnsi="inherit" w:cs="Consolas"/>
@@ -2388,6 +4224,7 @@
         </w:rPr>
         <w:t>UserControl_ButtonClick</w:t>
       </w:r>
+      <w:proofErr w:type="spellEnd"/>
       <w:r>
         <w:rPr>
           <w:rFonts w:ascii="inherit" w:eastAsia="Times New Roman" w:hAnsi="inherit" w:cs="Consolas"/>
@@ -2468,6 +4305,7 @@
           <w:lang w:val="en-US" w:eastAsia="es-AR"/>
         </w:rPr>
       </w:pPr>
+      <w:proofErr w:type="gramStart"/>
       <w:r>
         <w:rPr>
           <w:rFonts w:ascii="inherit" w:eastAsia="Times New Roman" w:hAnsi="inherit" w:cs="Consolas"/>
@@ -2480,6 +4318,7 @@
         </w:rPr>
         <w:t>protected</w:t>
       </w:r>
+      <w:proofErr w:type="gramEnd"/>
       <w:r>
         <w:rPr>
           <w:rFonts w:ascii="inherit" w:eastAsia="Times New Roman" w:hAnsi="inherit" w:cs="Consolas"/>
@@ -2516,6 +4355,7 @@
         </w:rPr>
         <w:t xml:space="preserve"> </w:t>
       </w:r>
+      <w:proofErr w:type="spellStart"/>
       <w:r>
         <w:rPr>
           <w:rFonts w:ascii="inherit" w:eastAsia="Times New Roman" w:hAnsi="inherit" w:cs="Consolas"/>
@@ -2528,6 +4368,7 @@
         </w:rPr>
         <w:t>UserControl_ButtonClick</w:t>
       </w:r>
+      <w:proofErr w:type="spellEnd"/>
       <w:r>
         <w:rPr>
           <w:rFonts w:ascii="inherit" w:eastAsia="Times New Roman" w:hAnsi="inherit" w:cs="Consolas"/>
@@ -2564,6 +4405,7 @@
         </w:rPr>
         <w:t xml:space="preserve"> sender, </w:t>
       </w:r>
+      <w:proofErr w:type="spellStart"/>
       <w:r>
         <w:rPr>
           <w:rFonts w:ascii="inherit" w:eastAsia="Times New Roman" w:hAnsi="inherit" w:cs="Consolas"/>
@@ -2576,6 +4418,7 @@
         </w:rPr>
         <w:t>EventArgs</w:t>
       </w:r>
+      <w:proofErr w:type="spellEnd"/>
       <w:r>
         <w:rPr>
           <w:rFonts w:ascii="inherit" w:eastAsia="Times New Roman" w:hAnsi="inherit" w:cs="Consolas"/>
@@ -2778,8 +4621,28 @@
           <w:szCs w:val="16"/>
           <w:lang w:val="en-US"/>
         </w:rPr>
-        <w:t>O sino::</w:t>
-      </w:r>
+        <w:t xml:space="preserve">O </w:t>
+      </w:r>
+      <w:proofErr w:type="spellStart"/>
+      <w:r>
+        <w:rPr>
+          <w:sz w:val="16"/>
+          <w:szCs w:val="16"/>
+          <w:lang w:val="en-US"/>
+        </w:rPr>
+        <w:t>sino</w:t>
+      </w:r>
+      <w:proofErr w:type="spellEnd"/>
+      <w:proofErr w:type="gramStart"/>
+      <w:r>
+        <w:rPr>
+          <w:sz w:val="16"/>
+          <w:szCs w:val="16"/>
+          <w:lang w:val="en-US"/>
+        </w:rPr>
+        <w:t>::</w:t>
+      </w:r>
+      <w:proofErr w:type="gramEnd"/>
     </w:p>
     <w:p>
       <w:pPr>
@@ -2843,6 +4706,7 @@
           <w:lang w:val="en-US" w:eastAsia="es-AR"/>
         </w:rPr>
       </w:pPr>
+      <w:proofErr w:type="gramStart"/>
       <w:r>
         <w:rPr>
           <w:rFonts w:ascii="inherit" w:eastAsia="Times New Roman" w:hAnsi="inherit" w:cs="Consolas"/>
@@ -2855,6 +4719,7 @@
         </w:rPr>
         <w:t>public</w:t>
       </w:r>
+      <w:proofErr w:type="gramEnd"/>
       <w:r>
         <w:rPr>
           <w:rFonts w:ascii="inherit" w:eastAsia="Times New Roman" w:hAnsi="inherit" w:cs="Consolas"/>
@@ -2891,6 +4756,7 @@
         </w:rPr>
         <w:t xml:space="preserve"> </w:t>
       </w:r>
+      <w:proofErr w:type="spellStart"/>
       <w:r>
         <w:rPr>
           <w:rFonts w:ascii="inherit" w:eastAsia="Times New Roman" w:hAnsi="inherit" w:cs="Consolas"/>
@@ -2903,6 +4769,7 @@
         </w:rPr>
         <w:t>EventHandler</w:t>
       </w:r>
+      <w:proofErr w:type="spellEnd"/>
       <w:r>
         <w:rPr>
           <w:rFonts w:ascii="inherit" w:eastAsia="Times New Roman" w:hAnsi="inherit" w:cs="Consolas"/>
@@ -2915,6 +4782,7 @@
         </w:rPr>
         <w:t xml:space="preserve"> </w:t>
       </w:r>
+      <w:proofErr w:type="spellStart"/>
       <w:r>
         <w:rPr>
           <w:rFonts w:ascii="inherit" w:eastAsia="Times New Roman" w:hAnsi="inherit" w:cs="Consolas"/>
@@ -2927,6 +4795,7 @@
         </w:rPr>
         <w:t>StatusUpdated</w:t>
       </w:r>
+      <w:proofErr w:type="spellEnd"/>
       <w:r>
         <w:rPr>
           <w:rFonts w:ascii="inherit" w:eastAsia="Times New Roman" w:hAnsi="inherit" w:cs="Consolas"/>
@@ -3007,6 +4876,7 @@
           <w:lang w:val="en-US" w:eastAsia="es-AR"/>
         </w:rPr>
       </w:pPr>
+      <w:proofErr w:type="gramStart"/>
       <w:r>
         <w:rPr>
           <w:rFonts w:ascii="inherit" w:eastAsia="Times New Roman" w:hAnsi="inherit" w:cs="Consolas"/>
@@ -3019,6 +4889,7 @@
         </w:rPr>
         <w:t>private</w:t>
       </w:r>
+      <w:proofErr w:type="gramEnd"/>
       <w:r>
         <w:rPr>
           <w:rFonts w:ascii="inherit" w:eastAsia="Times New Roman" w:hAnsi="inherit" w:cs="Consolas"/>
@@ -3055,6 +4926,7 @@
         </w:rPr>
         <w:t xml:space="preserve"> </w:t>
       </w:r>
+      <w:proofErr w:type="spellStart"/>
       <w:r>
         <w:rPr>
           <w:rFonts w:ascii="inherit" w:eastAsia="Times New Roman" w:hAnsi="inherit" w:cs="Consolas"/>
@@ -3067,6 +4939,7 @@
         </w:rPr>
         <w:t>FunctionThatRaisesEvent</w:t>
       </w:r>
+      <w:proofErr w:type="spellEnd"/>
       <w:r>
         <w:rPr>
           <w:rFonts w:ascii="inherit" w:eastAsia="Times New Roman" w:hAnsi="inherit" w:cs="Consolas"/>
@@ -3229,6 +5102,7 @@
         </w:rPr>
         <w:t xml:space="preserve">    </w:t>
       </w:r>
+      <w:proofErr w:type="gramStart"/>
       <w:r>
         <w:rPr>
           <w:rFonts w:ascii="inherit" w:eastAsia="Times New Roman" w:hAnsi="inherit" w:cs="Consolas"/>
@@ -3241,6 +5115,7 @@
         </w:rPr>
         <w:t>if</w:t>
       </w:r>
+      <w:proofErr w:type="gramEnd"/>
       <w:r>
         <w:rPr>
           <w:rFonts w:ascii="inherit" w:eastAsia="Times New Roman" w:hAnsi="inherit" w:cs="Consolas"/>
@@ -3253,6 +5128,7 @@
         </w:rPr>
         <w:t xml:space="preserve"> (</w:t>
       </w:r>
+      <w:proofErr w:type="spellStart"/>
       <w:r>
         <w:rPr>
           <w:rFonts w:ascii="inherit" w:eastAsia="Times New Roman" w:hAnsi="inherit" w:cs="Consolas"/>
@@ -3289,6 +5165,7 @@
         </w:rPr>
         <w:t>StatusUpdated</w:t>
       </w:r>
+      <w:proofErr w:type="spellEnd"/>
       <w:r>
         <w:rPr>
           <w:rFonts w:ascii="inherit" w:eastAsia="Times New Roman" w:hAnsi="inherit" w:cs="Consolas"/>
@@ -3371,6 +5248,8 @@
         </w:rPr>
         <w:t xml:space="preserve">       </w:t>
       </w:r>
+      <w:proofErr w:type="spellStart"/>
+      <w:proofErr w:type="gramStart"/>
       <w:r>
         <w:rPr>
           <w:rFonts w:ascii="inherit" w:eastAsia="Times New Roman" w:hAnsi="inherit" w:cs="Consolas"/>
@@ -3407,6 +5286,7 @@
         </w:rPr>
         <w:t>StatusUpdated</w:t>
       </w:r>
+      <w:proofErr w:type="spellEnd"/>
       <w:r>
         <w:rPr>
           <w:rFonts w:ascii="inherit" w:eastAsia="Times New Roman" w:hAnsi="inherit" w:cs="Consolas"/>
@@ -3419,6 +5299,7 @@
         </w:rPr>
         <w:t>(</w:t>
       </w:r>
+      <w:proofErr w:type="gramEnd"/>
       <w:r>
         <w:rPr>
           <w:rFonts w:ascii="inherit" w:eastAsia="Times New Roman" w:hAnsi="inherit" w:cs="Consolas"/>
@@ -3467,6 +5348,7 @@
         </w:rPr>
         <w:t xml:space="preserve"> </w:t>
       </w:r>
+      <w:proofErr w:type="spellStart"/>
       <w:r>
         <w:rPr>
           <w:rFonts w:ascii="inherit" w:eastAsia="Times New Roman" w:hAnsi="inherit" w:cs="Consolas"/>
@@ -3479,6 +5361,7 @@
         </w:rPr>
         <w:t>EventArgs</w:t>
       </w:r>
+      <w:proofErr w:type="spellEnd"/>
       <w:r>
         <w:rPr>
           <w:rFonts w:ascii="inherit" w:eastAsia="Times New Roman" w:hAnsi="inherit" w:cs="Consolas"/>
@@ -3598,6 +5481,7 @@
           <w:lang w:val="en-US" w:eastAsia="es-AR"/>
         </w:rPr>
       </w:pPr>
+      <w:proofErr w:type="gramStart"/>
       <w:r>
         <w:rPr>
           <w:rFonts w:ascii="inherit" w:eastAsia="Times New Roman" w:hAnsi="inherit" w:cs="Consolas"/>
@@ -3610,6 +5494,7 @@
         </w:rPr>
         <w:t>public</w:t>
       </w:r>
+      <w:proofErr w:type="gramEnd"/>
       <w:r>
         <w:rPr>
           <w:rFonts w:ascii="inherit" w:eastAsia="Times New Roman" w:hAnsi="inherit" w:cs="Consolas"/>
@@ -3646,6 +5531,7 @@
         </w:rPr>
         <w:t xml:space="preserve"> </w:t>
       </w:r>
+      <w:proofErr w:type="spellStart"/>
       <w:r>
         <w:rPr>
           <w:rFonts w:ascii="inherit" w:eastAsia="Times New Roman" w:hAnsi="inherit" w:cs="Consolas"/>
@@ -3658,6 +5544,7 @@
         </w:rPr>
         <w:t>MyApp</w:t>
       </w:r>
+      <w:proofErr w:type="spellEnd"/>
       <w:r>
         <w:rPr>
           <w:rFonts w:ascii="inherit" w:eastAsia="Times New Roman" w:hAnsi="inherit" w:cs="Consolas"/>
@@ -3772,7 +5659,33 @@
           <w:shd w:val="clear" w:color="auto" w:fill="EFF0F1"/>
           <w:lang w:val="en-US" w:eastAsia="es-AR"/>
         </w:rPr>
-        <w:t>//USERCONTROL = your control with the StatusUpdated event</w:t>
+        <w:t xml:space="preserve">//USERCONTROL = your control with the </w:t>
+      </w:r>
+      <w:proofErr w:type="spellStart"/>
+      <w:r>
+        <w:rPr>
+          <w:rFonts w:ascii="inherit" w:eastAsia="Times New Roman" w:hAnsi="inherit" w:cs="Consolas"/>
+          <w:color w:val="858C93"/>
+          <w:sz w:val="20"/>
+          <w:szCs w:val="20"/>
+          <w:bdr w:val="none" w:sz="0" w:space="0" w:color="auto" w:frame="1"/>
+          <w:shd w:val="clear" w:color="auto" w:fill="EFF0F1"/>
+          <w:lang w:val="en-US" w:eastAsia="es-AR"/>
+        </w:rPr>
+        <w:t>StatusUpdated</w:t>
+      </w:r>
+      <w:proofErr w:type="spellEnd"/>
+      <w:r>
+        <w:rPr>
+          <w:rFonts w:ascii="inherit" w:eastAsia="Times New Roman" w:hAnsi="inherit" w:cs="Consolas"/>
+          <w:color w:val="858C93"/>
+          <w:sz w:val="20"/>
+          <w:szCs w:val="20"/>
+          <w:bdr w:val="none" w:sz="0" w:space="0" w:color="auto" w:frame="1"/>
+          <w:shd w:val="clear" w:color="auto" w:fill="EFF0F1"/>
+          <w:lang w:val="en-US" w:eastAsia="es-AR"/>
+        </w:rPr>
+        <w:t xml:space="preserve"> event</w:t>
       </w:r>
     </w:p>
     <w:p>
@@ -3820,6 +5733,7 @@
         </w:rPr>
         <w:t xml:space="preserve">     </w:t>
       </w:r>
+      <w:proofErr w:type="spellStart"/>
       <w:r>
         <w:rPr>
           <w:rFonts w:ascii="inherit" w:eastAsia="Times New Roman" w:hAnsi="inherit" w:cs="Consolas"/>
@@ -3856,6 +5770,7 @@
         </w:rPr>
         <w:t>StatusUpdated</w:t>
       </w:r>
+      <w:proofErr w:type="spellEnd"/>
       <w:r>
         <w:rPr>
           <w:rFonts w:ascii="inherit" w:eastAsia="Times New Roman" w:hAnsi="inherit" w:cs="Consolas"/>
@@ -3892,6 +5807,8 @@
         </w:rPr>
         <w:t xml:space="preserve"> </w:t>
       </w:r>
+      <w:proofErr w:type="spellStart"/>
+      <w:proofErr w:type="gramStart"/>
       <w:r>
         <w:rPr>
           <w:rFonts w:ascii="inherit" w:eastAsia="Times New Roman" w:hAnsi="inherit" w:cs="Consolas"/>
@@ -3904,6 +5821,7 @@
         </w:rPr>
         <w:t>EventHandler</w:t>
       </w:r>
+      <w:proofErr w:type="spellEnd"/>
       <w:r>
         <w:rPr>
           <w:rFonts w:ascii="inherit" w:eastAsia="Times New Roman" w:hAnsi="inherit" w:cs="Consolas"/>
@@ -3916,6 +5834,8 @@
         </w:rPr>
         <w:t>(</w:t>
       </w:r>
+      <w:proofErr w:type="spellStart"/>
+      <w:proofErr w:type="gramEnd"/>
       <w:r>
         <w:rPr>
           <w:rFonts w:ascii="inherit" w:eastAsia="Times New Roman" w:hAnsi="inherit" w:cs="Consolas"/>
@@ -3928,6 +5848,7 @@
         </w:rPr>
         <w:t>MyEventHandlerFunction_StatusUpdated</w:t>
       </w:r>
+      <w:proofErr w:type="spellEnd"/>
       <w:r>
         <w:rPr>
           <w:rFonts w:ascii="inherit" w:eastAsia="Times New Roman" w:hAnsi="inherit" w:cs="Consolas"/>
@@ -4054,6 +5975,7 @@
           <w:lang w:val="en-US" w:eastAsia="es-AR"/>
         </w:rPr>
       </w:pPr>
+      <w:proofErr w:type="gramStart"/>
       <w:r>
         <w:rPr>
           <w:rFonts w:ascii="inherit" w:eastAsia="Times New Roman" w:hAnsi="inherit" w:cs="Consolas"/>
@@ -4066,6 +5988,7 @@
         </w:rPr>
         <w:t>public</w:t>
       </w:r>
+      <w:proofErr w:type="gramEnd"/>
       <w:r>
         <w:rPr>
           <w:rFonts w:ascii="inherit" w:eastAsia="Times New Roman" w:hAnsi="inherit" w:cs="Consolas"/>
@@ -4102,6 +6025,7 @@
         </w:rPr>
         <w:t xml:space="preserve"> </w:t>
       </w:r>
+      <w:proofErr w:type="spellStart"/>
       <w:r>
         <w:rPr>
           <w:rFonts w:ascii="inherit" w:eastAsia="Times New Roman" w:hAnsi="inherit" w:cs="Consolas"/>
@@ -4114,6 +6038,7 @@
         </w:rPr>
         <w:t>MyEventHandlerFunction_StatusUpdated</w:t>
       </w:r>
+      <w:proofErr w:type="spellEnd"/>
       <w:r>
         <w:rPr>
           <w:rFonts w:ascii="inherit" w:eastAsia="Times New Roman" w:hAnsi="inherit" w:cs="Consolas"/>
@@ -4150,6 +6075,7 @@
         </w:rPr>
         <w:t xml:space="preserve"> sender, </w:t>
       </w:r>
+      <w:proofErr w:type="spellStart"/>
       <w:r>
         <w:rPr>
           <w:rFonts w:ascii="inherit" w:eastAsia="Times New Roman" w:hAnsi="inherit" w:cs="Consolas"/>
@@ -4162,6 +6088,7 @@
         </w:rPr>
         <w:t>EventArgs</w:t>
       </w:r>
+      <w:proofErr w:type="spellEnd"/>
       <w:r>
         <w:rPr>
           <w:rFonts w:ascii="inherit" w:eastAsia="Times New Roman" w:hAnsi="inherit" w:cs="Consolas"/>
@@ -4276,8 +6203,74 @@
           <w:shd w:val="clear" w:color="auto" w:fill="EFF0F1"/>
           <w:lang w:eastAsia="es-AR"/>
         </w:rPr>
-        <w:t>//your code here</w:t>
-      </w:r>
+        <w:t>//</w:t>
+      </w:r>
+      <w:proofErr w:type="spellStart"/>
+      <w:r>
+        <w:rPr>
+          <w:rFonts w:ascii="inherit" w:eastAsia="Times New Roman" w:hAnsi="inherit" w:cs="Consolas"/>
+          <w:color w:val="858C93"/>
+          <w:sz w:val="20"/>
+          <w:szCs w:val="20"/>
+          <w:bdr w:val="none" w:sz="0" w:space="0" w:color="auto" w:frame="1"/>
+          <w:shd w:val="clear" w:color="auto" w:fill="EFF0F1"/>
+          <w:lang w:eastAsia="es-AR"/>
+        </w:rPr>
+        <w:t>your</w:t>
+      </w:r>
+      <w:proofErr w:type="spellEnd"/>
+      <w:r>
+        <w:rPr>
+          <w:rFonts w:ascii="inherit" w:eastAsia="Times New Roman" w:hAnsi="inherit" w:cs="Consolas"/>
+          <w:color w:val="858C93"/>
+          <w:sz w:val="20"/>
+          <w:szCs w:val="20"/>
+          <w:bdr w:val="none" w:sz="0" w:space="0" w:color="auto" w:frame="1"/>
+          <w:shd w:val="clear" w:color="auto" w:fill="EFF0F1"/>
+          <w:lang w:eastAsia="es-AR"/>
+        </w:rPr>
+        <w:t xml:space="preserve"> </w:t>
+      </w:r>
+      <w:proofErr w:type="spellStart"/>
+      <w:r>
+        <w:rPr>
+          <w:rFonts w:ascii="inherit" w:eastAsia="Times New Roman" w:hAnsi="inherit" w:cs="Consolas"/>
+          <w:color w:val="858C93"/>
+          <w:sz w:val="20"/>
+          <w:szCs w:val="20"/>
+          <w:bdr w:val="none" w:sz="0" w:space="0" w:color="auto" w:frame="1"/>
+          <w:shd w:val="clear" w:color="auto" w:fill="EFF0F1"/>
+          <w:lang w:eastAsia="es-AR"/>
+        </w:rPr>
+        <w:t>code</w:t>
+      </w:r>
+      <w:proofErr w:type="spellEnd"/>
+      <w:r>
+        <w:rPr>
+          <w:rFonts w:ascii="inherit" w:eastAsia="Times New Roman" w:hAnsi="inherit" w:cs="Consolas"/>
+          <w:color w:val="858C93"/>
+          <w:sz w:val="20"/>
+          <w:szCs w:val="20"/>
+          <w:bdr w:val="none" w:sz="0" w:space="0" w:color="auto" w:frame="1"/>
+          <w:shd w:val="clear" w:color="auto" w:fill="EFF0F1"/>
+          <w:lang w:eastAsia="es-AR"/>
+        </w:rPr>
+        <w:t xml:space="preserve"> </w:t>
+      </w:r>
+      <w:proofErr w:type="spellStart"/>
+      <w:r>
+        <w:rPr>
+          <w:rFonts w:ascii="inherit" w:eastAsia="Times New Roman" w:hAnsi="inherit" w:cs="Consolas"/>
+          <w:color w:val="858C93"/>
+          <w:sz w:val="20"/>
+          <w:szCs w:val="20"/>
+          <w:bdr w:val="none" w:sz="0" w:space="0" w:color="auto" w:frame="1"/>
+          <w:shd w:val="clear" w:color="auto" w:fill="EFF0F1"/>
+          <w:lang w:eastAsia="es-AR"/>
+        </w:rPr>
+        <w:t>here</w:t>
+      </w:r>
+      <w:proofErr w:type="spellEnd"/>
     </w:p>
     <w:p>
       <w:pPr>
@@ -4332,7 +6325,7 @@
       </w:pPr>
     </w:p>
     <w:sectPr>
-      <w:headerReference w:type="default" r:id="rId8"/>
+      <w:headerReference w:type="default" r:id="rId9"/>
       <w:pgSz w:w="11907" w:h="16839" w:code="9"/>
       <w:pgMar w:top="1417" w:right="1701" w:bottom="1417" w:left="1701" w:header="708" w:footer="708" w:gutter="0"/>
       <w:cols w:space="708"/>
@@ -4627,8 +6620,45 @@
               <w:szCs w:val="18"/>
               <w:lang w:val="es-ES"/>
             </w:rPr>
-            <w:t>Ing. Nicolas Battaglia</w:t>
+            <w:t xml:space="preserve">Ing. </w:t>
           </w:r>
+          <w:proofErr w:type="spellStart"/>
+          <w:r>
+            <w:rPr>
+              <w:rFonts w:ascii="Tahoma" w:eastAsia="Calibri" w:hAnsi="Tahoma" w:cs="Tahoma"/>
+              <w:b/>
+              <w:kern w:val="2"/>
+              <w:sz w:val="18"/>
+              <w:szCs w:val="18"/>
+              <w:lang w:val="es-ES"/>
+            </w:rPr>
+            <w:t>Nicolas</w:t>
+          </w:r>
+          <w:proofErr w:type="spellEnd"/>
+          <w:r>
+            <w:rPr>
+              <w:rFonts w:ascii="Tahoma" w:eastAsia="Calibri" w:hAnsi="Tahoma" w:cs="Tahoma"/>
+              <w:b/>
+              <w:kern w:val="2"/>
+              <w:sz w:val="18"/>
+              <w:szCs w:val="18"/>
+              <w:lang w:val="es-ES"/>
+            </w:rPr>
+            <w:t xml:space="preserve"> </w:t>
+          </w:r>
+          <w:proofErr w:type="spellStart"/>
+          <w:r>
+            <w:rPr>
+              <w:rFonts w:ascii="Tahoma" w:eastAsia="Calibri" w:hAnsi="Tahoma" w:cs="Tahoma"/>
+              <w:b/>
+              <w:kern w:val="2"/>
+              <w:sz w:val="18"/>
+              <w:szCs w:val="18"/>
+              <w:lang w:val="es-ES"/>
+            </w:rPr>
+            <w:t>Battaglia</w:t>
+          </w:r>
+          <w:proofErr w:type="spellEnd"/>
         </w:p>
       </w:tc>
       <w:tc>
@@ -5020,8 +7050,21 @@
               <w:szCs w:val="18"/>
               <w:lang w:val="es-ES"/>
             </w:rPr>
-            <w:t>Sistema Artec</w:t>
+            <w:t xml:space="preserve">Sistema </w:t>
           </w:r>
+          <w:proofErr w:type="spellStart"/>
+          <w:r>
+            <w:rPr>
+              <w:rFonts w:ascii="Tahoma" w:eastAsia="Calibri" w:hAnsi="Tahoma" w:cs="Tahoma"/>
+              <w:b/>
+              <w:kern w:val="2"/>
+              <w:sz w:val="18"/>
+              <w:szCs w:val="18"/>
+              <w:lang w:val="es-ES"/>
+            </w:rPr>
+            <w:t>Artec</w:t>
+          </w:r>
+          <w:proofErr w:type="spellEnd"/>
         </w:p>
       </w:tc>
       <w:tc>
@@ -5745,6 +7788,36 @@
       <w:iCs/>
     </w:rPr>
   </w:style>
+  <w:style w:type="paragraph" w:styleId="Textodeglobo">
+    <w:name w:val="Balloon Text"/>
+    <w:basedOn w:val="Normal"/>
+    <w:link w:val="TextodegloboCar"/>
+    <w:uiPriority w:val="99"/>
+    <w:semiHidden/>
+    <w:unhideWhenUsed/>
+    <w:rsid w:val="00FC0608"/>
+    <w:pPr>
+      <w:spacing w:after="0" w:line="240" w:lineRule="auto"/>
+    </w:pPr>
+    <w:rPr>
+      <w:rFonts w:ascii="Tahoma" w:hAnsi="Tahoma" w:cs="Tahoma"/>
+      <w:sz w:val="16"/>
+      <w:szCs w:val="16"/>
+    </w:rPr>
+  </w:style>
+  <w:style w:type="character" w:customStyle="1" w:styleId="TextodegloboCar">
+    <w:name w:val="Texto de globo Car"/>
+    <w:basedOn w:val="Fuentedeprrafopredeter"/>
+    <w:link w:val="Textodeglobo"/>
+    <w:uiPriority w:val="99"/>
+    <w:semiHidden/>
+    <w:rsid w:val="00FC0608"/>
+    <w:rPr>
+      <w:rFonts w:ascii="Tahoma" w:hAnsi="Tahoma" w:cs="Tahoma"/>
+      <w:sz w:val="16"/>
+      <w:szCs w:val="16"/>
+    </w:rPr>
+  </w:style>
 </w:styles>
 </file>
 
@@ -6115,6 +8188,36 @@
       <w:iCs/>
     </w:rPr>
   </w:style>
+  <w:style w:type="paragraph" w:styleId="Textodeglobo">
+    <w:name w:val="Balloon Text"/>
+    <w:basedOn w:val="Normal"/>
+    <w:link w:val="TextodegloboCar"/>
+    <w:uiPriority w:val="99"/>
+    <w:semiHidden/>
+    <w:unhideWhenUsed/>
+    <w:rsid w:val="00FC0608"/>
+    <w:pPr>
+      <w:spacing w:after="0" w:line="240" w:lineRule="auto"/>
+    </w:pPr>
+    <w:rPr>
+      <w:rFonts w:ascii="Tahoma" w:hAnsi="Tahoma" w:cs="Tahoma"/>
+      <w:sz w:val="16"/>
+      <w:szCs w:val="16"/>
+    </w:rPr>
+  </w:style>
+  <w:style w:type="character" w:customStyle="1" w:styleId="TextodegloboCar">
+    <w:name w:val="Texto de globo Car"/>
+    <w:basedOn w:val="Fuentedeprrafopredeter"/>
+    <w:link w:val="Textodeglobo"/>
+    <w:uiPriority w:val="99"/>
+    <w:semiHidden/>
+    <w:rsid w:val="00FC0608"/>
+    <w:rPr>
+      <w:rFonts w:ascii="Tahoma" w:hAnsi="Tahoma" w:cs="Tahoma"/>
+      <w:sz w:val="16"/>
+      <w:szCs w:val="16"/>
+    </w:rPr>
+  </w:style>
 </w:styles>
 </file>
 

</xml_diff>

<commit_message>
>BienAsignar, andan todos los procesos que se disparan al asignar un bien
</commit_message>
<xml_diff>
--- a/Anotaciones/Sistema Artec.docx
+++ b/Anotaciones/Sistema Artec.docx
@@ -2810,208 +2810,248 @@
           <w:sz w:val="16"/>
           <w:szCs w:val="16"/>
         </w:rPr>
-        <w:t xml:space="preserve"> =</w:t>
-      </w:r>
-      <w:bookmarkStart w:id="0" w:name="_GoBack"/>
-      <w:bookmarkEnd w:id="0"/>
+        <w:t xml:space="preserve"> = </w:t>
+      </w:r>
+      <w:proofErr w:type="spellStart"/>
       <w:r>
         <w:rPr>
           <w:color w:val="0070C0"/>
           <w:sz w:val="16"/>
           <w:szCs w:val="16"/>
         </w:rPr>
-        <w:t xml:space="preserve"> </w:t>
-      </w:r>
-      <w:proofErr w:type="spellStart"/>
+        <w:t>unosDetallesBienes.Select</w:t>
+      </w:r>
+      <w:proofErr w:type="spellEnd"/>
       <w:r>
         <w:rPr>
           <w:color w:val="0070C0"/>
           <w:sz w:val="16"/>
           <w:szCs w:val="16"/>
         </w:rPr>
-        <w:t>unosDetallesBienes.Select</w:t>
-      </w:r>
-      <w:proofErr w:type="spellEnd"/>
+        <w:t xml:space="preserve">(x =&gt; new </w:t>
+      </w:r>
+      <w:proofErr w:type="spellStart"/>
+      <w:proofErr w:type="gramStart"/>
       <w:r>
         <w:rPr>
           <w:color w:val="0070C0"/>
           <w:sz w:val="16"/>
           <w:szCs w:val="16"/>
         </w:rPr>
-        <w:t xml:space="preserve">(x =&gt; new </w:t>
-      </w:r>
-      <w:proofErr w:type="spellStart"/>
+        <w:t>HLPDetallesAdquisicion</w:t>
+      </w:r>
+      <w:proofErr w:type="spellEnd"/>
+      <w:r>
+        <w:rPr>
+          <w:color w:val="0070C0"/>
+          <w:sz w:val="16"/>
+          <w:szCs w:val="16"/>
+        </w:rPr>
+        <w:t>(</w:t>
+      </w:r>
+      <w:proofErr w:type="gramEnd"/>
+      <w:r>
+        <w:rPr>
+          <w:color w:val="0070C0"/>
+          <w:sz w:val="16"/>
+          <w:szCs w:val="16"/>
+        </w:rPr>
+        <w:t xml:space="preserve">) { </w:t>
+      </w:r>
+      <w:proofErr w:type="spellStart"/>
+      <w:r>
+        <w:rPr>
+          <w:color w:val="0070C0"/>
+          <w:sz w:val="16"/>
+          <w:szCs w:val="16"/>
+        </w:rPr>
+        <w:t>DescripCategoria</w:t>
+      </w:r>
+      <w:proofErr w:type="spellEnd"/>
+      <w:r>
+        <w:rPr>
+          <w:color w:val="0070C0"/>
+          <w:sz w:val="16"/>
+          <w:szCs w:val="16"/>
+        </w:rPr>
+        <w:t xml:space="preserve"> = </w:t>
+      </w:r>
+      <w:proofErr w:type="spellStart"/>
+      <w:r>
+        <w:rPr>
+          <w:color w:val="0070C0"/>
+          <w:sz w:val="16"/>
+          <w:szCs w:val="16"/>
+        </w:rPr>
+        <w:t>x.unaCategoria.DescripCategoria</w:t>
+      </w:r>
+      <w:proofErr w:type="spellEnd"/>
+      <w:r>
+        <w:rPr>
+          <w:color w:val="0070C0"/>
+          <w:sz w:val="16"/>
+          <w:szCs w:val="16"/>
+        </w:rPr>
+        <w:t xml:space="preserve">, Cantidad = </w:t>
+      </w:r>
+      <w:proofErr w:type="spellStart"/>
+      <w:r>
+        <w:rPr>
+          <w:color w:val="0070C0"/>
+          <w:sz w:val="16"/>
+          <w:szCs w:val="16"/>
+        </w:rPr>
+        <w:t>x.Cantidad</w:t>
+      </w:r>
+      <w:proofErr w:type="spellEnd"/>
+      <w:r>
+        <w:rPr>
+          <w:color w:val="0070C0"/>
+          <w:sz w:val="16"/>
+          <w:szCs w:val="16"/>
+        </w:rPr>
+        <w:t xml:space="preserve">, </w:t>
+      </w:r>
+      <w:proofErr w:type="spellStart"/>
+      <w:r>
+        <w:rPr>
+          <w:color w:val="0070C0"/>
+          <w:sz w:val="16"/>
+          <w:szCs w:val="16"/>
+        </w:rPr>
+        <w:t>IdCategoria</w:t>
+      </w:r>
+      <w:proofErr w:type="spellEnd"/>
+      <w:r>
+        <w:rPr>
+          <w:color w:val="0070C0"/>
+          <w:sz w:val="16"/>
+          <w:szCs w:val="16"/>
+        </w:rPr>
+        <w:t xml:space="preserve"> = </w:t>
+      </w:r>
+      <w:proofErr w:type="spellStart"/>
+      <w:r>
+        <w:rPr>
+          <w:color w:val="0070C0"/>
+          <w:sz w:val="16"/>
+          <w:szCs w:val="16"/>
+        </w:rPr>
+        <w:t>x.unaCategoria.IdCategoria</w:t>
+      </w:r>
+      <w:proofErr w:type="spellEnd"/>
+      <w:r>
+        <w:rPr>
+          <w:color w:val="0070C0"/>
+          <w:sz w:val="16"/>
+          <w:szCs w:val="16"/>
+        </w:rPr>
+        <w:t xml:space="preserve">, </w:t>
+      </w:r>
+      <w:proofErr w:type="spellStart"/>
+      <w:r>
+        <w:rPr>
+          <w:color w:val="0070C0"/>
+          <w:sz w:val="16"/>
+          <w:szCs w:val="16"/>
+        </w:rPr>
+        <w:t>IdSolicitudDetalle</w:t>
+      </w:r>
+      <w:proofErr w:type="spellEnd"/>
+      <w:r>
+        <w:rPr>
+          <w:color w:val="0070C0"/>
+          <w:sz w:val="16"/>
+          <w:szCs w:val="16"/>
+        </w:rPr>
+        <w:t xml:space="preserve"> = </w:t>
+      </w:r>
+      <w:proofErr w:type="spellStart"/>
+      <w:r>
+        <w:rPr>
+          <w:color w:val="0070C0"/>
+          <w:sz w:val="16"/>
+          <w:szCs w:val="16"/>
+        </w:rPr>
+        <w:t>x.IdSolicitudDetalle</w:t>
+      </w:r>
+      <w:proofErr w:type="spellEnd"/>
+      <w:r>
+        <w:rPr>
+          <w:color w:val="0070C0"/>
+          <w:sz w:val="16"/>
+          <w:szCs w:val="16"/>
+        </w:rPr>
+        <w:t xml:space="preserve"> }).</w:t>
+      </w:r>
+      <w:proofErr w:type="spellStart"/>
+      <w:r>
+        <w:rPr>
+          <w:color w:val="0070C0"/>
+          <w:sz w:val="16"/>
+          <w:szCs w:val="16"/>
+        </w:rPr>
+        <w:t>ToList</w:t>
+      </w:r>
+      <w:proofErr w:type="spellEnd"/>
+      <w:r>
+        <w:rPr>
+          <w:color w:val="0070C0"/>
+          <w:sz w:val="16"/>
+          <w:szCs w:val="16"/>
+        </w:rPr>
+        <w:t>();</w:t>
+      </w:r>
+    </w:p>
+    <w:p>
+      <w:pPr>
+        <w:pStyle w:val="Prrafodelista"/>
+        <w:rPr>
+          <w:sz w:val="16"/>
+          <w:szCs w:val="16"/>
+        </w:rPr>
+      </w:pPr>
+      <w:r>
+        <w:rPr>
+          <w:sz w:val="16"/>
+          <w:szCs w:val="16"/>
+        </w:rPr>
+        <w:t xml:space="preserve">EN LINEA 26 </w:t>
+      </w:r>
+      <w:proofErr w:type="spellStart"/>
+      <w:r>
+        <w:rPr>
+          <w:sz w:val="16"/>
+          <w:szCs w:val="16"/>
+        </w:rPr>
+        <w:t>BLLAsignacion</w:t>
+      </w:r>
+      <w:proofErr w:type="spellEnd"/>
+      <w:r>
+        <w:rPr>
+          <w:sz w:val="16"/>
+          <w:szCs w:val="16"/>
+        </w:rPr>
+        <w:t xml:space="preserve">, poner que solo lo haga cuando </w:t>
+      </w:r>
       <w:proofErr w:type="gramStart"/>
       <w:r>
         <w:rPr>
-          <w:color w:val="0070C0"/>
-          <w:sz w:val="16"/>
-          <w:szCs w:val="16"/>
-        </w:rPr>
-        <w:t>HLPDetallesAdquisicion</w:t>
-      </w:r>
-      <w:proofErr w:type="spellEnd"/>
-      <w:r>
-        <w:rPr>
-          <w:color w:val="0070C0"/>
-          <w:sz w:val="16"/>
-          <w:szCs w:val="16"/>
-        </w:rPr>
-        <w:t>(</w:t>
-      </w:r>
+          <w:sz w:val="16"/>
+          <w:szCs w:val="16"/>
+        </w:rPr>
+        <w:t>..</w:t>
+      </w:r>
+      <w:proofErr w:type="spellStart"/>
       <w:proofErr w:type="gramEnd"/>
       <w:r>
         <w:rPr>
-          <w:color w:val="0070C0"/>
-          <w:sz w:val="16"/>
-          <w:szCs w:val="16"/>
-        </w:rPr>
-        <w:t xml:space="preserve">) { </w:t>
-      </w:r>
-      <w:proofErr w:type="spellStart"/>
-      <w:r>
-        <w:rPr>
-          <w:color w:val="0070C0"/>
-          <w:sz w:val="16"/>
-          <w:szCs w:val="16"/>
-        </w:rPr>
-        <w:t>DescripCategoria</w:t>
-      </w:r>
-      <w:proofErr w:type="spellEnd"/>
-      <w:r>
-        <w:rPr>
-          <w:color w:val="0070C0"/>
-          <w:sz w:val="16"/>
-          <w:szCs w:val="16"/>
-        </w:rPr>
-        <w:t xml:space="preserve"> = </w:t>
-      </w:r>
-      <w:proofErr w:type="spellStart"/>
-      <w:r>
-        <w:rPr>
-          <w:color w:val="0070C0"/>
-          <w:sz w:val="16"/>
-          <w:szCs w:val="16"/>
-        </w:rPr>
-        <w:t>x.unaCategoria.DescripCategoria</w:t>
-      </w:r>
-      <w:proofErr w:type="spellEnd"/>
-      <w:r>
-        <w:rPr>
-          <w:color w:val="0070C0"/>
-          <w:sz w:val="16"/>
-          <w:szCs w:val="16"/>
-        </w:rPr>
-        <w:t xml:space="preserve">, Cantidad = </w:t>
-      </w:r>
-      <w:proofErr w:type="spellStart"/>
-      <w:r>
-        <w:rPr>
-          <w:color w:val="0070C0"/>
-          <w:sz w:val="16"/>
-          <w:szCs w:val="16"/>
-        </w:rPr>
-        <w:t>x.Cantidad</w:t>
-      </w:r>
-      <w:proofErr w:type="spellEnd"/>
-      <w:r>
-        <w:rPr>
-          <w:color w:val="0070C0"/>
-          <w:sz w:val="16"/>
-          <w:szCs w:val="16"/>
-        </w:rPr>
-        <w:t xml:space="preserve">, </w:t>
-      </w:r>
-      <w:proofErr w:type="spellStart"/>
-      <w:r>
-        <w:rPr>
-          <w:color w:val="0070C0"/>
-          <w:sz w:val="16"/>
-          <w:szCs w:val="16"/>
-        </w:rPr>
-        <w:t>IdCategoria</w:t>
-      </w:r>
-      <w:proofErr w:type="spellEnd"/>
-      <w:r>
-        <w:rPr>
-          <w:color w:val="0070C0"/>
-          <w:sz w:val="16"/>
-          <w:szCs w:val="16"/>
-        </w:rPr>
-        <w:t xml:space="preserve"> = </w:t>
-      </w:r>
-      <w:proofErr w:type="spellStart"/>
-      <w:r>
-        <w:rPr>
-          <w:color w:val="0070C0"/>
-          <w:sz w:val="16"/>
-          <w:szCs w:val="16"/>
-        </w:rPr>
-        <w:t>x.unaCategoria.IdCategoria</w:t>
-      </w:r>
-      <w:proofErr w:type="spellEnd"/>
-      <w:r>
-        <w:rPr>
-          <w:color w:val="0070C0"/>
-          <w:sz w:val="16"/>
-          <w:szCs w:val="16"/>
-        </w:rPr>
-        <w:t xml:space="preserve">, </w:t>
-      </w:r>
-      <w:proofErr w:type="spellStart"/>
-      <w:r>
-        <w:rPr>
-          <w:color w:val="0070C0"/>
-          <w:sz w:val="16"/>
-          <w:szCs w:val="16"/>
-        </w:rPr>
-        <w:t>IdSolicitudDetalle</w:t>
-      </w:r>
-      <w:proofErr w:type="spellEnd"/>
-      <w:r>
-        <w:rPr>
-          <w:color w:val="0070C0"/>
-          <w:sz w:val="16"/>
-          <w:szCs w:val="16"/>
-        </w:rPr>
-        <w:t xml:space="preserve"> = </w:t>
-      </w:r>
-      <w:proofErr w:type="spellStart"/>
-      <w:r>
-        <w:rPr>
-          <w:color w:val="0070C0"/>
-          <w:sz w:val="16"/>
-          <w:szCs w:val="16"/>
-        </w:rPr>
-        <w:t>x.IdSolicitudDetalle</w:t>
-      </w:r>
-      <w:proofErr w:type="spellEnd"/>
-      <w:r>
-        <w:rPr>
-          <w:color w:val="0070C0"/>
-          <w:sz w:val="16"/>
-          <w:szCs w:val="16"/>
-        </w:rPr>
-        <w:t xml:space="preserve"> }).</w:t>
-      </w:r>
-      <w:proofErr w:type="spellStart"/>
-      <w:r>
-        <w:rPr>
-          <w:color w:val="0070C0"/>
-          <w:sz w:val="16"/>
-          <w:szCs w:val="16"/>
-        </w:rPr>
-        <w:t>ToList</w:t>
-      </w:r>
-      <w:proofErr w:type="spellEnd"/>
-      <w:r>
-        <w:rPr>
-          <w:color w:val="0070C0"/>
-          <w:sz w:val="16"/>
-          <w:szCs w:val="16"/>
-        </w:rPr>
-        <w:t>();</w:t>
-      </w:r>
+          <w:sz w:val="16"/>
+          <w:szCs w:val="16"/>
+        </w:rPr>
+        <w:t>asdf.asd</w:t>
+      </w:r>
+      <w:proofErr w:type="spellEnd"/>
     </w:p>
     <w:p>
       <w:pPr>
@@ -3026,58 +3066,8 @@
           <w:sz w:val="16"/>
           <w:szCs w:val="16"/>
         </w:rPr>
-        <w:t xml:space="preserve">EN LINEA 26 </w:t>
-      </w:r>
-      <w:proofErr w:type="spellStart"/>
-      <w:r>
-        <w:rPr>
-          <w:sz w:val="16"/>
-          <w:szCs w:val="16"/>
-        </w:rPr>
-        <w:t>BLLAsignacion</w:t>
-      </w:r>
-      <w:proofErr w:type="spellEnd"/>
-      <w:r>
-        <w:rPr>
-          <w:sz w:val="16"/>
-          <w:szCs w:val="16"/>
-        </w:rPr>
-        <w:t xml:space="preserve">, poner que solo lo haga cuando </w:t>
-      </w:r>
-      <w:proofErr w:type="gramStart"/>
-      <w:r>
-        <w:rPr>
-          <w:sz w:val="16"/>
-          <w:szCs w:val="16"/>
-        </w:rPr>
-        <w:t>..</w:t>
-      </w:r>
-      <w:proofErr w:type="spellStart"/>
-      <w:proofErr w:type="gramEnd"/>
-      <w:r>
-        <w:rPr>
-          <w:sz w:val="16"/>
-          <w:szCs w:val="16"/>
-        </w:rPr>
-        <w:t>asdf.asd</w:t>
-      </w:r>
-      <w:proofErr w:type="spellEnd"/>
-    </w:p>
-    <w:p>
-      <w:pPr>
-        <w:pStyle w:val="Prrafodelista"/>
-        <w:rPr>
-          <w:sz w:val="16"/>
-          <w:szCs w:val="16"/>
-        </w:rPr>
-      </w:pPr>
-      <w:r>
-        <w:rPr>
-          <w:sz w:val="16"/>
-          <w:szCs w:val="16"/>
-        </w:rPr>
         <w:drawing>
-          <wp:inline distT="0" distB="0" distL="0" distR="0" wp14:anchorId="078A3726" wp14:editId="62FE4FB1">
+          <wp:inline distT="0" distB="0" distL="0" distR="0" wp14:anchorId="770759D9" wp14:editId="700EDE14">
             <wp:extent cx="5400675" cy="328147"/>
             <wp:effectExtent l="0" t="0" r="0" b="0"/>
             <wp:docPr id="2" name="Imagen 2"/>
@@ -3115,6 +3105,183 @@
     </w:p>
     <w:p>
       <w:pPr>
+        <w:pStyle w:val="Prrafodelista"/>
+        <w:rPr>
+          <w:sz w:val="16"/>
+          <w:szCs w:val="16"/>
+          <w:highlight w:val="green"/>
+        </w:rPr>
+      </w:pPr>
+      <w:r>
+        <w:rPr>
+          <w:sz w:val="16"/>
+          <w:szCs w:val="16"/>
+          <w:highlight w:val="green"/>
+        </w:rPr>
+        <w:t xml:space="preserve">En </w:t>
+      </w:r>
+      <w:proofErr w:type="spellStart"/>
+      <w:r>
+        <w:rPr>
+          <w:sz w:val="16"/>
+          <w:szCs w:val="16"/>
+          <w:highlight w:val="green"/>
+        </w:rPr>
+        <w:t>store</w:t>
+      </w:r>
+      <w:proofErr w:type="spellEnd"/>
+      <w:r>
+        <w:rPr>
+          <w:sz w:val="16"/>
+          <w:szCs w:val="16"/>
+          <w:highlight w:val="green"/>
+        </w:rPr>
+        <w:t xml:space="preserve"> </w:t>
+      </w:r>
+      <w:proofErr w:type="spellStart"/>
+      <w:r>
+        <w:rPr>
+          <w:sz w:val="16"/>
+          <w:szCs w:val="16"/>
+          <w:highlight w:val="green"/>
+        </w:rPr>
+        <w:t>CategoriaDetBienesTraerPorIdPartida</w:t>
+      </w:r>
+      <w:proofErr w:type="spellEnd"/>
+      <w:r>
+        <w:rPr>
+          <w:sz w:val="16"/>
+          <w:szCs w:val="16"/>
+          <w:highlight w:val="green"/>
+        </w:rPr>
+        <w:t xml:space="preserve">, modifique la línea: </w:t>
+      </w:r>
+    </w:p>
+    <w:p>
+      <w:pPr>
+        <w:pStyle w:val="Prrafodelista"/>
+        <w:rPr>
+          <w:sz w:val="16"/>
+          <w:szCs w:val="16"/>
+          <w:highlight w:val="green"/>
+        </w:rPr>
+      </w:pPr>
+      <w:r>
+        <w:rPr>
+          <w:sz w:val="16"/>
+          <w:szCs w:val="16"/>
+          <w:highlight w:val="green"/>
+        </w:rPr>
+        <w:t xml:space="preserve">--AND </w:t>
+      </w:r>
+      <w:proofErr w:type="spellStart"/>
+      <w:proofErr w:type="gramStart"/>
+      <w:r>
+        <w:rPr>
+          <w:sz w:val="16"/>
+          <w:szCs w:val="16"/>
+          <w:highlight w:val="green"/>
+        </w:rPr>
+        <w:t>SolDet.IdEstadoSolicDetalle</w:t>
+      </w:r>
+      <w:proofErr w:type="spellEnd"/>
+      <w:r>
+        <w:rPr>
+          <w:sz w:val="16"/>
+          <w:szCs w:val="16"/>
+          <w:highlight w:val="green"/>
+        </w:rPr>
+        <w:t xml:space="preserve"> !</w:t>
+      </w:r>
+      <w:proofErr w:type="gramEnd"/>
+      <w:r>
+        <w:rPr>
+          <w:sz w:val="16"/>
+          <w:szCs w:val="16"/>
+          <w:highlight w:val="green"/>
+        </w:rPr>
+        <w:t>= 2--Distinto de Finalizado</w:t>
+      </w:r>
+    </w:p>
+    <w:p>
+      <w:pPr>
+        <w:pStyle w:val="Prrafodelista"/>
+        <w:rPr>
+          <w:sz w:val="16"/>
+          <w:szCs w:val="16"/>
+          <w:highlight w:val="green"/>
+        </w:rPr>
+      </w:pPr>
+      <w:r>
+        <w:rPr>
+          <w:sz w:val="16"/>
+          <w:szCs w:val="16"/>
+          <w:highlight w:val="green"/>
+        </w:rPr>
+        <w:t>Hacia:</w:t>
+      </w:r>
+    </w:p>
+    <w:p>
+      <w:pPr>
+        <w:pStyle w:val="Prrafodelista"/>
+        <w:rPr>
+          <w:sz w:val="16"/>
+          <w:szCs w:val="16"/>
+        </w:rPr>
+      </w:pPr>
+      <w:r>
+        <w:rPr>
+          <w:sz w:val="16"/>
+          <w:szCs w:val="16"/>
+          <w:highlight w:val="green"/>
+        </w:rPr>
+        <w:t xml:space="preserve">AND </w:t>
+      </w:r>
+      <w:proofErr w:type="spellStart"/>
+      <w:r>
+        <w:rPr>
+          <w:sz w:val="16"/>
+          <w:szCs w:val="16"/>
+          <w:highlight w:val="green"/>
+        </w:rPr>
+        <w:t>sdet.IdEstadoSolicDetalle</w:t>
+      </w:r>
+      <w:proofErr w:type="spellEnd"/>
+      <w:r>
+        <w:rPr>
+          <w:sz w:val="16"/>
+          <w:szCs w:val="16"/>
+          <w:highlight w:val="green"/>
+        </w:rPr>
+        <w:t xml:space="preserve"> &lt; 3--Que el estado del detalle no sea Adquirido ni Entregado</w:t>
+      </w:r>
+    </w:p>
+    <w:p>
+      <w:pPr>
+        <w:pStyle w:val="Prrafodelista"/>
+        <w:rPr>
+          <w:sz w:val="16"/>
+          <w:szCs w:val="16"/>
+        </w:rPr>
+      </w:pPr>
+    </w:p>
+    <w:p>
+      <w:pPr>
+        <w:autoSpaceDE w:val="0"/>
+        <w:autoSpaceDN w:val="0"/>
+        <w:adjustRightInd w:val="0"/>
+        <w:spacing w:after="0" w:line="240" w:lineRule="auto"/>
+        <w:rPr>
+          <w:rFonts w:ascii="Consolas" w:hAnsi="Consolas" w:cs="Consolas"/>
+          <w:sz w:val="24"/>
+          <w:szCs w:val="24"/>
+        </w:rPr>
+      </w:pPr>
+      <w:bookmarkStart w:id="0" w:name="_GoBack"/>
+      <w:bookmarkEnd w:id="0"/>
+    </w:p>
+    <w:p>
+      <w:pPr>
         <w:autoSpaceDE w:val="0"/>
         <w:autoSpaceDN w:val="0"/>
         <w:adjustRightInd w:val="0"/>
@@ -4316,6 +4483,7 @@
           <w:shd w:val="clear" w:color="auto" w:fill="EFF0F1"/>
           <w:lang w:val="en-US" w:eastAsia="es-AR"/>
         </w:rPr>
+        <w:lastRenderedPageBreak/>
         <w:t>protected</w:t>
       </w:r>
       <w:proofErr w:type="gramEnd"/>

</xml_diff>

<commit_message>
>frmRendicionCrear ya muestro el detalle de los inventarios con sus costos en forma de arbol según la factura
</commit_message>
<xml_diff>
--- a/Anotaciones/Sistema Artec.docx
+++ b/Anotaciones/Sistema Artec.docx
@@ -3063,8 +3063,10 @@
       </w:pPr>
       <w:r>
         <w:rPr>
-          <w:sz w:val="16"/>
-          <w:szCs w:val="16"/>
+          <w:noProof/>
+          <w:sz w:val="16"/>
+          <w:szCs w:val="16"/>
+          <w:lang w:eastAsia="es-AR"/>
         </w:rPr>
         <w:drawing>
           <wp:inline distT="0" distB="0" distL="0" distR="0" wp14:anchorId="770759D9" wp14:editId="700EDE14">
@@ -3259,11 +3261,188 @@
     <w:p>
       <w:pPr>
         <w:pStyle w:val="Prrafodelista"/>
-        <w:rPr>
-          <w:sz w:val="16"/>
-          <w:szCs w:val="16"/>
-        </w:rPr>
-      </w:pPr>
+        <w:numPr>
+          <w:ilvl w:val="0"/>
+          <w:numId w:val="2"/>
+        </w:numPr>
+        <w:rPr>
+          <w:sz w:val="16"/>
+          <w:szCs w:val="16"/>
+        </w:rPr>
+      </w:pPr>
+      <w:r>
+        <w:rPr>
+          <w:sz w:val="16"/>
+          <w:szCs w:val="16"/>
+        </w:rPr>
+        <w:t xml:space="preserve">Quite </w:t>
+      </w:r>
+      <w:proofErr w:type="spellStart"/>
+      <w:r>
+        <w:rPr>
+          <w:sz w:val="16"/>
+          <w:szCs w:val="16"/>
+        </w:rPr>
+        <w:t>relacion</w:t>
+      </w:r>
+      <w:proofErr w:type="spellEnd"/>
+      <w:r>
+        <w:rPr>
+          <w:sz w:val="16"/>
+          <w:szCs w:val="16"/>
+        </w:rPr>
+        <w:t xml:space="preserve"> entre </w:t>
+      </w:r>
+      <w:proofErr w:type="spellStart"/>
+      <w:r>
+        <w:rPr>
+          <w:sz w:val="16"/>
+          <w:szCs w:val="16"/>
+        </w:rPr>
+        <w:t>partidaDetalle</w:t>
+      </w:r>
+      <w:proofErr w:type="spellEnd"/>
+      <w:r>
+        <w:rPr>
+          <w:sz w:val="16"/>
+          <w:szCs w:val="16"/>
+        </w:rPr>
+        <w:t xml:space="preserve"> y </w:t>
+      </w:r>
+      <w:proofErr w:type="spellStart"/>
+      <w:r>
+        <w:rPr>
+          <w:sz w:val="16"/>
+          <w:szCs w:val="16"/>
+        </w:rPr>
+        <w:t>Adquisicion</w:t>
+      </w:r>
+      <w:proofErr w:type="spellEnd"/>
+      <w:r>
+        <w:rPr>
+          <w:sz w:val="16"/>
+          <w:szCs w:val="16"/>
+        </w:rPr>
+        <w:t xml:space="preserve"> y elimin</w:t>
+      </w:r>
+      <w:r>
+        <w:rPr>
+          <w:sz w:val="16"/>
+          <w:szCs w:val="16"/>
+        </w:rPr>
+        <w:t xml:space="preserve">é campo </w:t>
+      </w:r>
+      <w:proofErr w:type="spellStart"/>
+      <w:r>
+        <w:rPr>
+          <w:sz w:val="16"/>
+          <w:szCs w:val="16"/>
+        </w:rPr>
+        <w:t>IdAquisicion</w:t>
+      </w:r>
+      <w:proofErr w:type="spellEnd"/>
+      <w:r>
+        <w:rPr>
+          <w:sz w:val="16"/>
+          <w:szCs w:val="16"/>
+        </w:rPr>
+        <w:t xml:space="preserve"> de tabla </w:t>
+      </w:r>
+      <w:proofErr w:type="spellStart"/>
+      <w:r>
+        <w:rPr>
+          <w:sz w:val="16"/>
+          <w:szCs w:val="16"/>
+        </w:rPr>
+        <w:t>PartidaDetalle</w:t>
+      </w:r>
+      <w:proofErr w:type="spellEnd"/>
+    </w:p>
+    <w:p>
+      <w:pPr>
+        <w:pStyle w:val="Prrafodelista"/>
+        <w:rPr>
+          <w:sz w:val="16"/>
+          <w:szCs w:val="16"/>
+        </w:rPr>
+      </w:pPr>
+      <w:r>
+        <w:rPr>
+          <w:sz w:val="16"/>
+          <w:szCs w:val="16"/>
+        </w:rPr>
+        <w:t xml:space="preserve">Agregué tabla </w:t>
+      </w:r>
+      <w:proofErr w:type="spellStart"/>
+      <w:r>
+        <w:rPr>
+          <w:sz w:val="16"/>
+          <w:szCs w:val="16"/>
+        </w:rPr>
+        <w:t>RelPDetAdq</w:t>
+      </w:r>
+      <w:proofErr w:type="spellEnd"/>
+      <w:r>
+        <w:rPr>
+          <w:sz w:val="16"/>
+          <w:szCs w:val="16"/>
+        </w:rPr>
+        <w:t xml:space="preserve"> para tener un N a N entre </w:t>
+      </w:r>
+      <w:proofErr w:type="spellStart"/>
+      <w:r>
+        <w:rPr>
+          <w:sz w:val="16"/>
+          <w:szCs w:val="16"/>
+        </w:rPr>
+        <w:t>PartidaDetalle</w:t>
+      </w:r>
+      <w:proofErr w:type="spellEnd"/>
+      <w:r>
+        <w:rPr>
+          <w:sz w:val="16"/>
+          <w:szCs w:val="16"/>
+        </w:rPr>
+        <w:t xml:space="preserve"> y </w:t>
+      </w:r>
+      <w:proofErr w:type="spellStart"/>
+      <w:r>
+        <w:rPr>
+          <w:sz w:val="16"/>
+          <w:szCs w:val="16"/>
+        </w:rPr>
+        <w:t>Adquisicion</w:t>
+      </w:r>
+      <w:proofErr w:type="spellEnd"/>
+    </w:p>
+    <w:p>
+      <w:pPr>
+        <w:pStyle w:val="Prrafodelista"/>
+        <w:numPr>
+          <w:ilvl w:val="0"/>
+          <w:numId w:val="2"/>
+        </w:numPr>
+        <w:rPr>
+          <w:sz w:val="16"/>
+          <w:szCs w:val="16"/>
+        </w:rPr>
+      </w:pPr>
+      <w:r>
+        <w:rPr>
+          <w:sz w:val="16"/>
+          <w:szCs w:val="16"/>
+        </w:rPr>
+        <w:t xml:space="preserve">Agregué campo Costo en tabla </w:t>
+      </w:r>
+      <w:proofErr w:type="spellStart"/>
+      <w:r>
+        <w:rPr>
+          <w:sz w:val="16"/>
+          <w:szCs w:val="16"/>
+        </w:rPr>
+        <w:t>Adquisicion</w:t>
+      </w:r>
+      <w:proofErr w:type="spellEnd"/>
     </w:p>
     <w:p>
       <w:pPr>
@@ -3279,19 +3458,6 @@
       </w:pPr>
       <w:bookmarkStart w:id="0" w:name="_GoBack"/>
       <w:bookmarkEnd w:id="0"/>
-    </w:p>
-    <w:p>
-      <w:pPr>
-        <w:autoSpaceDE w:val="0"/>
-        <w:autoSpaceDN w:val="0"/>
-        <w:adjustRightInd w:val="0"/>
-        <w:spacing w:after="0" w:line="240" w:lineRule="auto"/>
-        <w:rPr>
-          <w:rFonts w:ascii="Consolas" w:hAnsi="Consolas" w:cs="Consolas"/>
-          <w:sz w:val="24"/>
-          <w:szCs w:val="24"/>
-        </w:rPr>
-      </w:pPr>
     </w:p>
     <w:p>
       <w:pPr>
@@ -4483,7 +4649,6 @@
           <w:shd w:val="clear" w:color="auto" w:fill="EFF0F1"/>
           <w:lang w:val="en-US" w:eastAsia="es-AR"/>
         </w:rPr>
-        <w:lastRenderedPageBreak/>
         <w:t>protected</w:t>
       </w:r>
       <w:proofErr w:type="gramEnd"/>

</xml_diff>

<commit_message>
CrearSolicitud #Coloca bien las cantidades en software y en hardware al agregar detalles #Clear de errores de validacion al seleccionar hard o soft ModificarSolic #Comence con validaciones (falta AgregarDetalles)
</commit_message>
<xml_diff>
--- a/Anotaciones/Sistema Artec.docx
+++ b/Anotaciones/Sistema Artec.docx
@@ -21,19 +21,8 @@
           <w:sz w:val="28"/>
           <w:szCs w:val="28"/>
         </w:rPr>
-        <w:t xml:space="preserve">Sistema </w:t>
-      </w:r>
-      <w:proofErr w:type="spellStart"/>
-      <w:r>
-        <w:rPr>
-          <w:rFonts w:ascii="Arial" w:hAnsi="Arial" w:cs="Arial"/>
-          <w:b/>
-          <w:sz w:val="28"/>
-          <w:szCs w:val="28"/>
-        </w:rPr>
-        <w:t>Artec</w:t>
-      </w:r>
-      <w:proofErr w:type="spellEnd"/>
+        <w:t>Sistema Artec</w:t>
+      </w:r>
     </w:p>
     <w:p>
       <w:pPr>
@@ -222,23 +211,21 @@
           <w:szCs w:val="24"/>
         </w:rPr>
       </w:pPr>
-      <w:proofErr w:type="spellStart"/>
       <w:r>
         <w:rPr>
           <w:rFonts w:ascii="Arial" w:hAnsi="Arial" w:cs="Arial"/>
           <w:sz w:val="24"/>
           <w:szCs w:val="24"/>
         </w:rPr>
-        <w:t>Mapeador</w:t>
-      </w:r>
-      <w:proofErr w:type="spellEnd"/>
+        <w:t xml:space="preserve">Mapeador </w:t>
+      </w:r>
       <w:r>
         <w:rPr>
           <w:rFonts w:ascii="Arial" w:hAnsi="Arial" w:cs="Arial"/>
           <w:sz w:val="24"/>
           <w:szCs w:val="24"/>
         </w:rPr>
-        <w:t xml:space="preserve"> </w:t>
+        <w:t xml:space="preserve">resuelve mediante </w:t>
       </w:r>
       <w:r>
         <w:rPr>
@@ -246,26 +233,16 @@
           <w:sz w:val="24"/>
           <w:szCs w:val="24"/>
         </w:rPr>
-        <w:t xml:space="preserve">resuelve mediante </w:t>
-      </w:r>
-      <w:proofErr w:type="spellStart"/>
+        <w:t>r</w:t>
+      </w:r>
       <w:r>
         <w:rPr>
           <w:rFonts w:ascii="Arial" w:hAnsi="Arial" w:cs="Arial"/>
           <w:sz w:val="24"/>
           <w:szCs w:val="24"/>
         </w:rPr>
-        <w:t>r</w:t>
-      </w:r>
-      <w:r>
-        <w:rPr>
-          <w:rFonts w:ascii="Arial" w:hAnsi="Arial" w:cs="Arial"/>
-          <w:sz w:val="24"/>
-          <w:szCs w:val="24"/>
-        </w:rPr>
         <w:t>eflection</w:t>
       </w:r>
-      <w:proofErr w:type="spellEnd"/>
     </w:p>
     <w:p>
       <w:pPr>
@@ -327,41 +304,13 @@
           <w:szCs w:val="24"/>
         </w:rPr>
       </w:pPr>
-      <w:proofErr w:type="spellStart"/>
       <w:r>
         <w:rPr>
           <w:rFonts w:ascii="Arial" w:hAnsi="Arial" w:cs="Arial"/>
           <w:sz w:val="24"/>
           <w:szCs w:val="24"/>
         </w:rPr>
-        <w:t>Backup</w:t>
-      </w:r>
-      <w:proofErr w:type="spellEnd"/>
-      <w:r>
-        <w:rPr>
-          <w:rFonts w:ascii="Arial" w:hAnsi="Arial" w:cs="Arial"/>
-          <w:sz w:val="24"/>
-          <w:szCs w:val="24"/>
-        </w:rPr>
-        <w:t xml:space="preserve"> y </w:t>
-      </w:r>
-      <w:proofErr w:type="spellStart"/>
-      <w:r>
-        <w:rPr>
-          <w:rFonts w:ascii="Arial" w:hAnsi="Arial" w:cs="Arial"/>
-          <w:sz w:val="24"/>
-          <w:szCs w:val="24"/>
-        </w:rPr>
-        <w:t>Restore</w:t>
-      </w:r>
-      <w:proofErr w:type="spellEnd"/>
-      <w:r>
-        <w:rPr>
-          <w:rFonts w:ascii="Arial" w:hAnsi="Arial" w:cs="Arial"/>
-          <w:sz w:val="24"/>
-          <w:szCs w:val="24"/>
-        </w:rPr>
-        <w:t xml:space="preserve"> BD</w:t>
+        <w:t>Backup y Restore BD</w:t>
       </w:r>
     </w:p>
     <w:p>
@@ -399,31 +348,13 @@
           <w:sz w:val="24"/>
         </w:rPr>
       </w:pPr>
-      <w:proofErr w:type="spellStart"/>
       <w:r>
         <w:rPr>
           <w:rFonts w:ascii="Arial" w:hAnsi="Arial" w:cs="Arial"/>
           <w:sz w:val="24"/>
         </w:rPr>
-        <w:t>Login</w:t>
-      </w:r>
-      <w:proofErr w:type="spellEnd"/>
-      <w:r>
-        <w:rPr>
-          <w:rFonts w:ascii="Arial" w:hAnsi="Arial" w:cs="Arial"/>
-          <w:sz w:val="24"/>
-        </w:rPr>
-        <w:t xml:space="preserve"> implementando patrón </w:t>
-      </w:r>
-      <w:proofErr w:type="spellStart"/>
-      <w:r>
-        <w:rPr>
-          <w:rFonts w:ascii="Arial" w:hAnsi="Arial" w:cs="Arial"/>
-          <w:sz w:val="24"/>
-        </w:rPr>
-        <w:t>Singleton</w:t>
-      </w:r>
-      <w:proofErr w:type="spellEnd"/>
+        <w:t>Login implementando patrón Singleton</w:t>
+      </w:r>
     </w:p>
     <w:p>
       <w:pPr>
@@ -485,23 +416,7 @@
           <w:rFonts w:ascii="Arial" w:hAnsi="Arial" w:cs="Arial"/>
           <w:sz w:val="24"/>
         </w:rPr>
-        <w:t>(</w:t>
-      </w:r>
-      <w:proofErr w:type="spellStart"/>
-      <w:r>
-        <w:rPr>
-          <w:rFonts w:ascii="Arial" w:hAnsi="Arial" w:cs="Arial"/>
-          <w:sz w:val="24"/>
-        </w:rPr>
-        <w:t>Digitos</w:t>
-      </w:r>
-      <w:proofErr w:type="spellEnd"/>
-      <w:r>
-        <w:rPr>
-          <w:rFonts w:ascii="Arial" w:hAnsi="Arial" w:cs="Arial"/>
-          <w:sz w:val="24"/>
-        </w:rPr>
-        <w:t xml:space="preserve"> Verificadores)</w:t>
+        <w:t>(Digitos Verificadores)</w:t>
       </w:r>
     </w:p>
     <w:p>
@@ -581,23 +496,13 @@
           <w:szCs w:val="24"/>
         </w:rPr>
       </w:pPr>
-      <w:proofErr w:type="spellStart"/>
       <w:r>
         <w:rPr>
           <w:rFonts w:ascii="Arial" w:hAnsi="Arial" w:cs="Arial"/>
           <w:sz w:val="24"/>
           <w:szCs w:val="24"/>
         </w:rPr>
-        <w:t>Login</w:t>
-      </w:r>
-      <w:proofErr w:type="spellEnd"/>
-      <w:r>
-        <w:rPr>
-          <w:rFonts w:ascii="Arial" w:hAnsi="Arial" w:cs="Arial"/>
-          <w:sz w:val="24"/>
-          <w:szCs w:val="24"/>
-        </w:rPr>
-        <w:t xml:space="preserve"> (Autenticación)</w:t>
+        <w:t>Login (Autenticación)</w:t>
       </w:r>
     </w:p>
     <w:p>
@@ -635,34 +540,14 @@
           <w:szCs w:val="24"/>
         </w:rPr>
       </w:pPr>
-      <w:proofErr w:type="spellStart"/>
       <w:r>
         <w:rPr>
           <w:rFonts w:ascii="Arial" w:hAnsi="Arial" w:cs="Arial"/>
           <w:sz w:val="24"/>
           <w:szCs w:val="24"/>
         </w:rPr>
-        <w:t>Backup</w:t>
-      </w:r>
-      <w:proofErr w:type="spellEnd"/>
-      <w:r>
-        <w:rPr>
-          <w:rFonts w:ascii="Arial" w:hAnsi="Arial" w:cs="Arial"/>
-          <w:sz w:val="24"/>
-          <w:szCs w:val="24"/>
-        </w:rPr>
-        <w:t xml:space="preserve"> y </w:t>
-      </w:r>
-      <w:proofErr w:type="spellStart"/>
-      <w:r>
-        <w:rPr>
-          <w:rFonts w:ascii="Arial" w:hAnsi="Arial" w:cs="Arial"/>
-          <w:sz w:val="24"/>
-          <w:szCs w:val="24"/>
-        </w:rPr>
-        <w:t>Restore</w:t>
-      </w:r>
-      <w:proofErr w:type="spellEnd"/>
+        <w:t>Backup y Restore</w:t>
+      </w:r>
     </w:p>
     <w:p>
       <w:pPr>
@@ -727,23 +612,7 @@
         </w:numPr>
       </w:pPr>
       <w:r>
-        <w:t xml:space="preserve">Eliminé </w:t>
-      </w:r>
-      <w:proofErr w:type="spellStart"/>
-      <w:r>
-        <w:t>fechasus</w:t>
-      </w:r>
-      <w:proofErr w:type="spellEnd"/>
-      <w:r>
-        <w:t xml:space="preserve"> y </w:t>
-      </w:r>
-      <w:proofErr w:type="spellStart"/>
-      <w:r>
-        <w:t>fehafinsusc</w:t>
-      </w:r>
-      <w:proofErr w:type="spellEnd"/>
-      <w:r>
-        <w:t xml:space="preserve"> de inventario</w:t>
+        <w:t>Eliminé fechasus y fehafinsusc de inventario</w:t>
       </w:r>
     </w:p>
     <w:p>
@@ -755,15 +624,7 @@
         </w:numPr>
       </w:pPr>
       <w:r>
-        <w:t xml:space="preserve">Eliminé </w:t>
-      </w:r>
-      <w:proofErr w:type="spellStart"/>
-      <w:r>
-        <w:t>IdTipoLicencia</w:t>
-      </w:r>
-      <w:proofErr w:type="spellEnd"/>
-      <w:r>
-        <w:t xml:space="preserve"> de Bien</w:t>
+        <w:t>Eliminé IdTipoLicencia de Bien</w:t>
       </w:r>
     </w:p>
     <w:p>
@@ -775,13 +636,8 @@
         </w:numPr>
       </w:pPr>
       <w:r>
-        <w:t xml:space="preserve">Elimine relación Bien con </w:t>
-      </w:r>
-      <w:proofErr w:type="spellStart"/>
-      <w:r>
-        <w:t>Tipolicencia</w:t>
-      </w:r>
-      <w:proofErr w:type="spellEnd"/>
+        <w:t>Elimine relación Bien con Tipolicencia</w:t>
+      </w:r>
     </w:p>
     <w:p>
       <w:pPr>
@@ -792,13 +648,8 @@
         </w:numPr>
       </w:pPr>
       <w:r>
-        <w:t xml:space="preserve">Elimine Tabla </w:t>
-      </w:r>
-      <w:proofErr w:type="spellStart"/>
-      <w:r>
-        <w:t>TipoLicencia</w:t>
-      </w:r>
-      <w:proofErr w:type="spellEnd"/>
+        <w:t>Elimine Tabla TipoLicencia</w:t>
+      </w:r>
     </w:p>
     <w:p>
       <w:pPr>
@@ -808,11 +659,9 @@
           <w:numId w:val="2"/>
         </w:numPr>
       </w:pPr>
-      <w:proofErr w:type="spellStart"/>
       <w:r>
         <w:t>Adquisicion</w:t>
       </w:r>
-      <w:proofErr w:type="spellEnd"/>
     </w:p>
     <w:p>
       <w:pPr>
@@ -823,21 +672,8 @@
         </w:numPr>
       </w:pPr>
       <w:r>
-        <w:t xml:space="preserve">Elimine </w:t>
-      </w:r>
-      <w:proofErr w:type="spellStart"/>
-      <w:r>
-        <w:t>NroExpediente</w:t>
-      </w:r>
-      <w:proofErr w:type="spellEnd"/>
-      <w:r>
-        <w:t xml:space="preserve"> de </w:t>
-      </w:r>
-      <w:proofErr w:type="spellStart"/>
-      <w:r>
-        <w:t>Adquisicion</w:t>
-      </w:r>
-      <w:proofErr w:type="spellEnd"/>
+        <w:t>Elimine NroExpediente de Adquisicion</w:t>
+      </w:r>
     </w:p>
     <w:p>
       <w:pPr>
@@ -848,21 +684,8 @@
         </w:numPr>
       </w:pPr>
       <w:r>
-        <w:t xml:space="preserve">Eliminé </w:t>
-      </w:r>
-      <w:proofErr w:type="spellStart"/>
-      <w:r>
-        <w:t>NroOrdenCompra</w:t>
-      </w:r>
-      <w:proofErr w:type="spellEnd"/>
-      <w:r>
-        <w:t xml:space="preserve"> de </w:t>
-      </w:r>
-      <w:proofErr w:type="spellStart"/>
-      <w:r>
-        <w:t>Adquisicion</w:t>
-      </w:r>
-      <w:proofErr w:type="spellEnd"/>
+        <w:t>Eliminé NroOrdenCompra de Adquisicion</w:t>
+      </w:r>
     </w:p>
     <w:p>
       <w:pPr>
@@ -874,13 +697,8 @@
       </w:pPr>
       <w:r>
         <w:lastRenderedPageBreak/>
-        <w:t xml:space="preserve">Tabla </w:t>
-      </w:r>
-      <w:proofErr w:type="spellStart"/>
-      <w:r>
-        <w:t>AsigDetalle</w:t>
-      </w:r>
-      <w:proofErr w:type="spellEnd"/>
+        <w:t>Tabla AsigDetalle</w:t>
+      </w:r>
     </w:p>
     <w:p>
       <w:pPr>
@@ -891,23 +709,7 @@
         </w:numPr>
       </w:pPr>
       <w:r>
-        <w:t xml:space="preserve">Eliminé </w:t>
-      </w:r>
-      <w:proofErr w:type="spellStart"/>
-      <w:r>
-        <w:t>TiempoAsignación</w:t>
-      </w:r>
-      <w:proofErr w:type="spellEnd"/>
-      <w:r>
-        <w:t xml:space="preserve"> de </w:t>
-      </w:r>
-      <w:proofErr w:type="spellStart"/>
-      <w:r>
-        <w:t>AsigDetalle</w:t>
-      </w:r>
-      <w:proofErr w:type="spellEnd"/>
-      <w:r>
-        <w:t xml:space="preserve"> porque no se contemplan los prestamos</w:t>
+        <w:t>Eliminé TiempoAsignación de AsigDetalle porque no se contemplan los prestamos</w:t>
       </w:r>
     </w:p>
     <w:p>
@@ -919,15 +721,7 @@
         </w:numPr>
       </w:pPr>
       <w:r>
-        <w:t xml:space="preserve">Tabla </w:t>
-      </w:r>
-      <w:proofErr w:type="spellStart"/>
-      <w:r>
-        <w:t>TipoAsignación</w:t>
-      </w:r>
-      <w:proofErr w:type="spellEnd"/>
-      <w:r>
-        <w:t>, la eliminé porque solo hay un tipo de asignación (ya que no se contemplan prestamos)</w:t>
+        <w:t>Tabla TipoAsignación, la eliminé porque solo hay un tipo de asignación (ya que no se contemplan prestamos)</w:t>
       </w:r>
     </w:p>
     <w:p>
@@ -939,21 +733,8 @@
         </w:numPr>
       </w:pPr>
       <w:r>
-        <w:t xml:space="preserve">Eliminé </w:t>
-      </w:r>
-      <w:proofErr w:type="spellStart"/>
-      <w:r>
-        <w:t>IdTipoAsignacion</w:t>
-      </w:r>
-      <w:proofErr w:type="spellEnd"/>
-      <w:r>
-        <w:t xml:space="preserve"> en </w:t>
-      </w:r>
-      <w:proofErr w:type="spellStart"/>
-      <w:r>
-        <w:t>AsigDetalle</w:t>
-      </w:r>
-      <w:proofErr w:type="spellEnd"/>
+        <w:t>Eliminé IdTipoAsignacion en AsigDetalle</w:t>
+      </w:r>
     </w:p>
     <w:p>
       <w:pPr>
@@ -976,15 +757,7 @@
         </w:numPr>
       </w:pPr>
       <w:r>
-        <w:t xml:space="preserve">Eliminé la columna </w:t>
-      </w:r>
-      <w:proofErr w:type="spellStart"/>
-      <w:r>
-        <w:t>IdFormulario</w:t>
-      </w:r>
-      <w:proofErr w:type="spellEnd"/>
-      <w:r>
-        <w:t xml:space="preserve"> de Etiqueta</w:t>
+        <w:t>Eliminé la columna IdFormulario de Etiqueta</w:t>
       </w:r>
     </w:p>
     <w:p>
@@ -996,13 +769,8 @@
         </w:numPr>
       </w:pPr>
       <w:r>
-        <w:t xml:space="preserve">Modifique la clave primaria en etiqueta quitando de la misma </w:t>
-      </w:r>
-      <w:proofErr w:type="spellStart"/>
-      <w:r>
-        <w:t>IdFormulario</w:t>
-      </w:r>
-      <w:proofErr w:type="spellEnd"/>
+        <w:t>Modifique la clave primaria en etiqueta quitando de la misma IdFormulario</w:t>
+      </w:r>
     </w:p>
     <w:p>
       <w:pPr>
@@ -1024,32 +792,11 @@
           <w:numId w:val="2"/>
         </w:numPr>
       </w:pPr>
-      <w:proofErr w:type="spellStart"/>
-      <w:r>
-        <w:t>Store</w:t>
-      </w:r>
-      <w:proofErr w:type="spellEnd"/>
-      <w:r>
-        <w:t xml:space="preserve"> </w:t>
-      </w:r>
-      <w:r>
-        <w:t>[</w:t>
-      </w:r>
-      <w:proofErr w:type="spellStart"/>
-      <w:r>
-        <w:t>dbo</w:t>
-      </w:r>
-      <w:proofErr w:type="spellEnd"/>
-      <w:r>
-        <w:t>].[</w:t>
-      </w:r>
-      <w:proofErr w:type="spellStart"/>
-      <w:r>
-        <w:t>CotizacionTraerPorSolicitud</w:t>
-      </w:r>
-      <w:proofErr w:type="spellEnd"/>
-      <w:r>
-        <w:t>]</w:t>
+      <w:r>
+        <w:t xml:space="preserve">Store </w:t>
+      </w:r>
+      <w:r>
+        <w:t>[dbo].[CotizacionTraerPorSolicitud]</w:t>
       </w:r>
     </w:p>
     <w:p>
@@ -1061,13 +808,8 @@
         </w:numPr>
       </w:pPr>
       <w:r>
-        <w:t xml:space="preserve">Modifiqué el </w:t>
-      </w:r>
-      <w:proofErr w:type="spellStart"/>
-      <w:r>
-        <w:t>select</w:t>
-      </w:r>
-      <w:proofErr w:type="spellEnd"/>
+        <w:t>Modifiqué el select</w:t>
+      </w:r>
     </w:p>
     <w:p>
       <w:pPr>
@@ -1078,85 +820,8 @@
         <w:t>Estaba:</w:t>
       </w:r>
       <w:r>
-        <w:t xml:space="preserve"> --</w:t>
-      </w:r>
-      <w:proofErr w:type="spellStart"/>
-      <w:r>
-        <w:t>select</w:t>
-      </w:r>
-      <w:proofErr w:type="spellEnd"/>
-      <w:r>
-        <w:t xml:space="preserve"> </w:t>
-      </w:r>
-      <w:proofErr w:type="spellStart"/>
-      <w:r>
-        <w:t>Coti.IdCotizacion</w:t>
-      </w:r>
-      <w:proofErr w:type="spellEnd"/>
-      <w:r>
-        <w:t xml:space="preserve">, </w:t>
-      </w:r>
-      <w:proofErr w:type="spellStart"/>
-      <w:r>
-        <w:t>Coti.MontoCotizado</w:t>
-      </w:r>
-      <w:proofErr w:type="spellEnd"/>
-      <w:r>
-        <w:t xml:space="preserve">, </w:t>
-      </w:r>
-      <w:proofErr w:type="spellStart"/>
-      <w:r>
-        <w:t>Coti.FechaCotizacion</w:t>
-      </w:r>
-      <w:proofErr w:type="spellEnd"/>
-      <w:r>
-        <w:t xml:space="preserve">, </w:t>
-      </w:r>
-      <w:proofErr w:type="spellStart"/>
-      <w:r>
-        <w:t>Prov.IdProveedor</w:t>
-      </w:r>
-      <w:proofErr w:type="spellEnd"/>
-      <w:r>
-        <w:t xml:space="preserve">, </w:t>
-      </w:r>
-      <w:proofErr w:type="spellStart"/>
-      <w:r>
-        <w:t>Prov.AliasProv</w:t>
-      </w:r>
-      <w:proofErr w:type="spellEnd"/>
-      <w:r>
-        <w:t xml:space="preserve">, </w:t>
-      </w:r>
-      <w:proofErr w:type="spellStart"/>
-      <w:r>
-        <w:t>Coti.IdPartidaDetalle</w:t>
-      </w:r>
-      <w:proofErr w:type="spellEnd"/>
-      <w:r>
-        <w:t xml:space="preserve">, </w:t>
-      </w:r>
-      <w:proofErr w:type="spellStart"/>
-      <w:r>
-        <w:t>Coti.IdPartida</w:t>
-      </w:r>
-      <w:proofErr w:type="spellEnd"/>
-      <w:r>
-        <w:t xml:space="preserve">, </w:t>
-      </w:r>
-      <w:proofErr w:type="spellStart"/>
-      <w:r>
-        <w:t>Det.IdSolicitudDetalle</w:t>
-      </w:r>
-      <w:proofErr w:type="spellEnd"/>
-      <w:r>
-        <w:t xml:space="preserve">, </w:t>
-      </w:r>
-      <w:proofErr w:type="spellStart"/>
-      <w:r>
-        <w:t>Det.IdSolicitud</w:t>
-      </w:r>
-      <w:proofErr w:type="spellEnd"/>
+        <w:t xml:space="preserve"> --select Coti.IdCotizacion, Coti.MontoCotizado, Coti.FechaCotizacion, Prov.IdProveedor, Prov.AliasProv, Coti.IdPartidaDetalle, Coti.IdPartida, Det.IdSolicitudDetalle, Det.IdSolicitud</w:t>
+      </w:r>
     </w:p>
     <w:p>
       <w:pPr>
@@ -1167,69 +832,8 @@
         <w:t>Quedó:</w:t>
       </w:r>
       <w:r>
-        <w:t xml:space="preserve"> </w:t>
-      </w:r>
-      <w:proofErr w:type="spellStart"/>
-      <w:r>
-        <w:t>select</w:t>
-      </w:r>
-      <w:proofErr w:type="spellEnd"/>
-      <w:r>
-        <w:t xml:space="preserve"> </w:t>
-      </w:r>
-      <w:proofErr w:type="spellStart"/>
-      <w:r>
-        <w:t>Coti.IdCotizacion</w:t>
-      </w:r>
-      <w:proofErr w:type="spellEnd"/>
-      <w:r>
-        <w:t xml:space="preserve">, </w:t>
-      </w:r>
-      <w:proofErr w:type="spellStart"/>
-      <w:r>
-        <w:t>Coti.MontoCotizado</w:t>
-      </w:r>
-      <w:proofErr w:type="spellEnd"/>
-      <w:r>
-        <w:t xml:space="preserve">, </w:t>
-      </w:r>
-      <w:proofErr w:type="spellStart"/>
-      <w:r>
-        <w:t>Coti.FechaCotizacion</w:t>
-      </w:r>
-      <w:proofErr w:type="spellEnd"/>
-      <w:r>
-        <w:t xml:space="preserve">, </w:t>
-      </w:r>
-      <w:proofErr w:type="spellStart"/>
-      <w:r>
-        <w:t>Prov.IdProveedor</w:t>
-      </w:r>
-      <w:proofErr w:type="spellEnd"/>
-      <w:r>
-        <w:t xml:space="preserve">, </w:t>
-      </w:r>
-      <w:proofErr w:type="spellStart"/>
-      <w:r>
-        <w:t>Prov.AliasProv</w:t>
-      </w:r>
-      <w:proofErr w:type="spellEnd"/>
-      <w:r>
-        <w:t xml:space="preserve">, </w:t>
-      </w:r>
-      <w:proofErr w:type="spellStart"/>
-      <w:r>
-        <w:t>Det.IdSolicitudDetalle</w:t>
-      </w:r>
-      <w:proofErr w:type="spellEnd"/>
-      <w:r>
-        <w:t xml:space="preserve">, </w:t>
-      </w:r>
-      <w:proofErr w:type="spellStart"/>
-      <w:r>
-        <w:t>Det.IdSolicitud</w:t>
-      </w:r>
-      <w:proofErr w:type="spellEnd"/>
+        <w:t xml:space="preserve"> select Coti.IdCotizacion, Coti.MontoCotizado, Coti.FechaCotizacion, Prov.IdProveedor, Prov.AliasProv, Det.IdSolicitudDetalle, Det.IdSolicitud</w:t>
+      </w:r>
     </w:p>
     <w:p>
       <w:pPr>
@@ -1252,15 +856,7 @@
         </w:numPr>
       </w:pPr>
       <w:r>
-        <w:t xml:space="preserve">Agregue lo resaltado en </w:t>
-      </w:r>
-      <w:proofErr w:type="spellStart"/>
-      <w:r>
-        <w:t>frmsolicitudmodificar</w:t>
-      </w:r>
-      <w:proofErr w:type="spellEnd"/>
-      <w:r>
-        <w:t xml:space="preserve">: </w:t>
+        <w:t xml:space="preserve">Agregue lo resaltado en frmsolicitudmodificar: </w:t>
       </w:r>
     </w:p>
     <w:p>
@@ -1268,38 +864,15 @@
         <w:pStyle w:val="Prrafodelista"/>
         <w:ind w:left="1440"/>
       </w:pPr>
-      <w:proofErr w:type="spellStart"/>
-      <w:proofErr w:type="gramStart"/>
-      <w:r>
-        <w:t>frmCotizaciones</w:t>
-      </w:r>
-      <w:proofErr w:type="spellEnd"/>
-      <w:proofErr w:type="gramEnd"/>
-      <w:r>
-        <w:t xml:space="preserve"> </w:t>
-      </w:r>
-      <w:proofErr w:type="spellStart"/>
-      <w:r>
-        <w:t>UnFrmCotizaciones</w:t>
-      </w:r>
-      <w:proofErr w:type="spellEnd"/>
-      <w:r>
-        <w:t xml:space="preserve"> = new frmCotizaciones(unaSolicitud.unosDetallesSolicitud[e.RowIndex].unasCotizaciones</w:t>
+      <w:r>
+        <w:t>frmCotizaciones UnFrmCotizaciones = new frmCotizaciones(unaSolicitud.unosDetallesSolicitud[e.RowIndex].unasCotizaciones</w:t>
       </w:r>
       <w:r>
         <w:rPr>
           <w:highlight w:val="green"/>
         </w:rPr>
-        <w:t xml:space="preserve">, </w:t>
-      </w:r>
-      <w:proofErr w:type="spellStart"/>
-      <w:r>
-        <w:rPr>
-          <w:highlight w:val="green"/>
-        </w:rPr>
-        <w:t>unDetSolic</w:t>
-      </w:r>
-      <w:proofErr w:type="spellEnd"/>
+        <w:t>, unDetSolic</w:t>
+      </w:r>
       <w:r>
         <w:t>);</w:t>
       </w:r>
@@ -1316,15 +889,7 @@
         <w:t xml:space="preserve">Agregue </w:t>
       </w:r>
       <w:r>
-        <w:t xml:space="preserve">lo resaltado (y quite lo comentado) en </w:t>
-      </w:r>
-      <w:proofErr w:type="spellStart"/>
-      <w:r>
-        <w:t>frmCotizaciones</w:t>
-      </w:r>
-      <w:proofErr w:type="spellEnd"/>
-      <w:r>
-        <w:t xml:space="preserve">: </w:t>
+        <w:t xml:space="preserve">lo resaltado (y quite lo comentado) en frmCotizaciones: </w:t>
       </w:r>
     </w:p>
     <w:p>
@@ -1336,21 +901,12 @@
           <w:szCs w:val="16"/>
         </w:rPr>
       </w:pPr>
-      <w:proofErr w:type="spellStart"/>
-      <w:r>
-        <w:rPr>
-          <w:sz w:val="16"/>
-          <w:szCs w:val="16"/>
-        </w:rPr>
-        <w:t>unaCotiz.unDetalleAsociado.IdSolicitud</w:t>
-      </w:r>
-      <w:proofErr w:type="spellEnd"/>
-      <w:r>
-        <w:rPr>
-          <w:sz w:val="16"/>
-          <w:szCs w:val="16"/>
-        </w:rPr>
-        <w:t xml:space="preserve"> = </w:t>
+      <w:r>
+        <w:rPr>
+          <w:sz w:val="16"/>
+          <w:szCs w:val="16"/>
+        </w:rPr>
+        <w:t xml:space="preserve">unaCotiz.unDetalleAsociado.IdSolicitud = </w:t>
       </w:r>
       <w:r>
         <w:rPr>
@@ -1360,21 +916,12 @@
         </w:rPr>
         <w:t>unDetSolic.IdSolicitud;//</w:t>
       </w:r>
-      <w:proofErr w:type="gramStart"/>
-      <w:r>
-        <w:rPr>
-          <w:sz w:val="16"/>
-          <w:szCs w:val="16"/>
-        </w:rPr>
-        <w:t>unasCotizaciones[</w:t>
-      </w:r>
-      <w:proofErr w:type="gramEnd"/>
-      <w:r>
-        <w:rPr>
-          <w:sz w:val="16"/>
-          <w:szCs w:val="16"/>
-        </w:rPr>
-        <w:t>0].unDetalleAsociado.IdSolicitud;</w:t>
+      <w:r>
+        <w:rPr>
+          <w:sz w:val="16"/>
+          <w:szCs w:val="16"/>
+        </w:rPr>
+        <w:t>unasCotizaciones[0].unDetalleAsociado.IdSolicitud;</w:t>
       </w:r>
     </w:p>
     <w:p>
@@ -1391,23 +938,7 @@
           <w:sz w:val="16"/>
           <w:szCs w:val="16"/>
         </w:rPr>
-        <w:t xml:space="preserve">            </w:t>
-      </w:r>
-      <w:proofErr w:type="spellStart"/>
-      <w:r>
-        <w:rPr>
-          <w:sz w:val="16"/>
-          <w:szCs w:val="16"/>
-        </w:rPr>
-        <w:t>unaCotiz.unDetalleAsociado.IdSolicitudDetalle</w:t>
-      </w:r>
-      <w:proofErr w:type="spellEnd"/>
-      <w:r>
-        <w:rPr>
-          <w:sz w:val="16"/>
-          <w:szCs w:val="16"/>
-        </w:rPr>
-        <w:t xml:space="preserve"> = </w:t>
+        <w:t xml:space="preserve">            unaCotiz.unDetalleAsociado.IdSolicitudDetalle = </w:t>
       </w:r>
       <w:r>
         <w:rPr>
@@ -1422,23 +953,7 @@
           <w:sz w:val="16"/>
           <w:szCs w:val="16"/>
         </w:rPr>
-        <w:t>//</w:t>
-      </w:r>
-      <w:proofErr w:type="gramStart"/>
-      <w:r>
-        <w:rPr>
-          <w:sz w:val="16"/>
-          <w:szCs w:val="16"/>
-        </w:rPr>
-        <w:t>unasCotizaciones[</w:t>
-      </w:r>
-      <w:proofErr w:type="gramEnd"/>
-      <w:r>
-        <w:rPr>
-          <w:sz w:val="16"/>
-          <w:szCs w:val="16"/>
-        </w:rPr>
-        <w:t>0].unDetalleAsociado.IdSolicitudDetalle;</w:t>
+        <w:t>//unasCotizaciones[0].unDetalleAsociado.IdSolicitudDetalle;</w:t>
       </w:r>
     </w:p>
     <w:p>
@@ -1485,39 +1000,7 @@
           <w:sz w:val="16"/>
           <w:szCs w:val="16"/>
         </w:rPr>
-        <w:t xml:space="preserve"> </w:t>
-      </w:r>
-      <w:proofErr w:type="spellStart"/>
-      <w:r>
-        <w:rPr>
-          <w:sz w:val="16"/>
-          <w:szCs w:val="16"/>
-        </w:rPr>
-        <w:t>table</w:t>
-      </w:r>
-      <w:proofErr w:type="spellEnd"/>
-      <w:r>
-        <w:rPr>
-          <w:sz w:val="16"/>
-          <w:szCs w:val="16"/>
-        </w:rPr>
-        <w:t xml:space="preserve"> </w:t>
-      </w:r>
-      <w:proofErr w:type="spellStart"/>
-      <w:r>
-        <w:rPr>
-          <w:sz w:val="16"/>
-          <w:szCs w:val="16"/>
-        </w:rPr>
-        <w:t>TipoAdquisicion</w:t>
-      </w:r>
-      <w:proofErr w:type="spellEnd"/>
-      <w:r>
-        <w:rPr>
-          <w:sz w:val="16"/>
-          <w:szCs w:val="16"/>
-        </w:rPr>
-        <w:t xml:space="preserve"> y referencia desde Adquisición</w:t>
+        <w:t xml:space="preserve"> table TipoAdquisicion y referencia desde Adquisición</w:t>
       </w:r>
       <w:r>
         <w:rPr>
@@ -1544,23 +1027,7 @@
           <w:sz w:val="16"/>
           <w:szCs w:val="16"/>
         </w:rPr>
-        <w:t xml:space="preserve">Modifique </w:t>
-      </w:r>
-      <w:proofErr w:type="spellStart"/>
-      <w:r>
-        <w:rPr>
-          <w:sz w:val="16"/>
-          <w:szCs w:val="16"/>
-        </w:rPr>
-        <w:t>AdquisicionCrear</w:t>
-      </w:r>
-      <w:proofErr w:type="spellEnd"/>
-      <w:r>
-        <w:rPr>
-          <w:sz w:val="16"/>
-          <w:szCs w:val="16"/>
-        </w:rPr>
-        <w:t xml:space="preserve"> en consecuencia</w:t>
+        <w:t>Modifique AdquisicionCrear en consecuencia</w:t>
       </w:r>
       <w:r>
         <w:rPr>
@@ -1587,23 +1054,7 @@
           <w:sz w:val="16"/>
           <w:szCs w:val="16"/>
         </w:rPr>
-        <w:t xml:space="preserve">Agregue campo </w:t>
-      </w:r>
-      <w:proofErr w:type="spellStart"/>
-      <w:r>
-        <w:rPr>
-          <w:sz w:val="16"/>
-          <w:szCs w:val="16"/>
-        </w:rPr>
-        <w:t>IdPartidaDetalle</w:t>
-      </w:r>
-      <w:proofErr w:type="spellEnd"/>
-      <w:r>
-        <w:rPr>
-          <w:sz w:val="16"/>
-          <w:szCs w:val="16"/>
-        </w:rPr>
-        <w:t xml:space="preserve"> en tabla Inventario, para poder relacionar el inventario, con la compra y la solicitud</w:t>
+        <w:t>Agregue campo IdPartidaDetalle en tabla Inventario, para poder relacionar el inventario, con la compra y la solicitud</w:t>
       </w:r>
     </w:p>
     <w:p>
@@ -1625,36 +1076,8 @@
           <w:szCs w:val="16"/>
           <w:highlight w:val="yellow"/>
         </w:rPr>
-        <w:t xml:space="preserve">Agregar </w:t>
-      </w:r>
-      <w:proofErr w:type="spellStart"/>
-      <w:r>
-        <w:rPr>
-          <w:sz w:val="16"/>
-          <w:szCs w:val="16"/>
-          <w:highlight w:val="yellow"/>
-        </w:rPr>
-        <w:t>prop</w:t>
-      </w:r>
-      <w:proofErr w:type="spellEnd"/>
-      <w:r>
-        <w:rPr>
-          <w:sz w:val="16"/>
-          <w:szCs w:val="16"/>
-          <w:highlight w:val="yellow"/>
-        </w:rPr>
-        <w:t xml:space="preserve"> Bien en categoría para poder acceder al tipo de bien desde el detalle de </w:t>
-      </w:r>
-      <w:proofErr w:type="spellStart"/>
-      <w:r>
-        <w:rPr>
-          <w:sz w:val="16"/>
-          <w:szCs w:val="16"/>
-          <w:highlight w:val="yellow"/>
-        </w:rPr>
-        <w:t>solic</w:t>
-      </w:r>
-      <w:proofErr w:type="spellEnd"/>
+        <w:t>Agregar prop Bien en categoría para poder acceder al tipo de bien desde el detalle de solic</w:t>
+      </w:r>
       <w:r>
         <w:rPr>
           <w:sz w:val="16"/>
@@ -1691,43 +1114,7 @@
           <w:szCs w:val="16"/>
           <w:highlight w:val="yellow"/>
         </w:rPr>
-        <w:t xml:space="preserve">Eliminar </w:t>
-      </w:r>
-      <w:proofErr w:type="spellStart"/>
-      <w:r>
-        <w:rPr>
-          <w:sz w:val="16"/>
-          <w:szCs w:val="16"/>
-          <w:highlight w:val="yellow"/>
-        </w:rPr>
-        <w:t>IdAdquisicion</w:t>
-      </w:r>
-      <w:proofErr w:type="spellEnd"/>
-      <w:r>
-        <w:rPr>
-          <w:sz w:val="16"/>
-          <w:szCs w:val="16"/>
-          <w:highlight w:val="yellow"/>
-        </w:rPr>
-        <w:t xml:space="preserve"> de tabla </w:t>
-      </w:r>
-      <w:proofErr w:type="spellStart"/>
-      <w:r>
-        <w:rPr>
-          <w:sz w:val="16"/>
-          <w:szCs w:val="16"/>
-          <w:highlight w:val="yellow"/>
-        </w:rPr>
-        <w:t>PartidaDetalle</w:t>
-      </w:r>
-      <w:proofErr w:type="spellEnd"/>
-      <w:r>
-        <w:rPr>
-          <w:sz w:val="16"/>
-          <w:szCs w:val="16"/>
-          <w:highlight w:val="yellow"/>
-        </w:rPr>
-        <w:t xml:space="preserve"> (posiblemente no lo use nunca)</w:t>
+        <w:t>Eliminar IdAdquisicion de tabla PartidaDetalle (posiblemente no lo use nunca)</w:t>
       </w:r>
     </w:p>
     <w:p>
@@ -1771,25 +1158,7 @@
           <w:szCs w:val="16"/>
           <w:highlight w:val="yellow"/>
         </w:rPr>
-        <w:t xml:space="preserve">Quitar la tabla depósito, porque no hay varios depósitos, además se compra lo solicitado y se lo entrega, no se </w:t>
-      </w:r>
-      <w:proofErr w:type="spellStart"/>
-      <w:r>
-        <w:rPr>
-          <w:sz w:val="16"/>
-          <w:szCs w:val="16"/>
-          <w:highlight w:val="yellow"/>
-        </w:rPr>
-        <w:t>stockea</w:t>
-      </w:r>
-      <w:proofErr w:type="spellEnd"/>
-      <w:r>
-        <w:rPr>
-          <w:sz w:val="16"/>
-          <w:szCs w:val="16"/>
-          <w:highlight w:val="yellow"/>
-        </w:rPr>
-        <w:t>, lo de consultar stock era para cuando se entrega en forma parcial algo</w:t>
+        <w:t>Quitar la tabla depósito, porque no hay varios depósitos, además se compra lo solicitado y se lo entrega, no se stockea, lo de consultar stock era para cuando se entrega en forma parcial algo</w:t>
       </w:r>
     </w:p>
     <w:p>
@@ -1804,85 +1173,12 @@
           <w:szCs w:val="16"/>
         </w:rPr>
       </w:pPr>
-      <w:proofErr w:type="spellStart"/>
-      <w:r>
-        <w:rPr>
-          <w:sz w:val="16"/>
-          <w:szCs w:val="16"/>
-        </w:rPr>
-        <w:t>IdInventario</w:t>
-      </w:r>
-      <w:proofErr w:type="spellEnd"/>
-      <w:r>
-        <w:rPr>
-          <w:sz w:val="16"/>
-          <w:szCs w:val="16"/>
-        </w:rPr>
-        <w:t xml:space="preserve"> quedo como </w:t>
-      </w:r>
-      <w:proofErr w:type="spellStart"/>
-      <w:r>
-        <w:rPr>
-          <w:sz w:val="16"/>
-          <w:szCs w:val="16"/>
-        </w:rPr>
-        <w:t>pk</w:t>
-      </w:r>
-      <w:proofErr w:type="spellEnd"/>
-      <w:r>
-        <w:rPr>
-          <w:sz w:val="16"/>
-          <w:szCs w:val="16"/>
-        </w:rPr>
-        <w:t xml:space="preserve"> de Inventario y hay un índice </w:t>
-      </w:r>
-      <w:proofErr w:type="spellStart"/>
-      <w:r>
-        <w:rPr>
-          <w:sz w:val="16"/>
-          <w:szCs w:val="16"/>
-        </w:rPr>
-        <w:t>unique</w:t>
-      </w:r>
-      <w:proofErr w:type="spellEnd"/>
-      <w:r>
-        <w:rPr>
-          <w:sz w:val="16"/>
-          <w:szCs w:val="16"/>
-        </w:rPr>
-        <w:t xml:space="preserve"> entre </w:t>
-      </w:r>
-      <w:proofErr w:type="spellStart"/>
-      <w:r>
-        <w:rPr>
-          <w:sz w:val="16"/>
-          <w:szCs w:val="16"/>
-        </w:rPr>
-        <w:t>IdBienEspecif</w:t>
-      </w:r>
-      <w:proofErr w:type="spellEnd"/>
-      <w:r>
-        <w:rPr>
-          <w:sz w:val="16"/>
-          <w:szCs w:val="16"/>
-        </w:rPr>
-        <w:t xml:space="preserve"> y </w:t>
-      </w:r>
-      <w:proofErr w:type="spellStart"/>
-      <w:r>
-        <w:rPr>
-          <w:sz w:val="16"/>
-          <w:szCs w:val="16"/>
-        </w:rPr>
-        <w:t>SerieKey</w:t>
-      </w:r>
-      <w:proofErr w:type="spellEnd"/>
-      <w:r>
-        <w:rPr>
-          <w:sz w:val="16"/>
-          <w:szCs w:val="16"/>
-        </w:rPr>
-        <w:t xml:space="preserve"> en Inventario</w:t>
+      <w:r>
+        <w:rPr>
+          <w:sz w:val="16"/>
+          <w:szCs w:val="16"/>
+        </w:rPr>
+        <w:t>IdInventario quedo como pk de Inventario y hay un índice unique entre IdBienEspecif y SerieKey en Inventario</w:t>
       </w:r>
     </w:p>
     <w:p>
@@ -1902,65 +1198,8 @@
           <w:sz w:val="16"/>
           <w:szCs w:val="16"/>
         </w:rPr>
-        <w:t xml:space="preserve">Elimine columna </w:t>
-      </w:r>
-      <w:proofErr w:type="spellStart"/>
-      <w:r>
-        <w:rPr>
-          <w:sz w:val="16"/>
-          <w:szCs w:val="16"/>
-        </w:rPr>
-        <w:t>IdBien</w:t>
-      </w:r>
-      <w:proofErr w:type="spellEnd"/>
-      <w:r>
-        <w:rPr>
-          <w:sz w:val="16"/>
-          <w:szCs w:val="16"/>
-        </w:rPr>
-        <w:t xml:space="preserve"> en </w:t>
-      </w:r>
-      <w:proofErr w:type="spellStart"/>
-      <w:r>
-        <w:rPr>
-          <w:sz w:val="16"/>
-          <w:szCs w:val="16"/>
-        </w:rPr>
-        <w:t>AsigDetalle</w:t>
-      </w:r>
-      <w:proofErr w:type="spellEnd"/>
-      <w:r>
-        <w:rPr>
-          <w:sz w:val="16"/>
-          <w:szCs w:val="16"/>
-        </w:rPr>
-        <w:t xml:space="preserve">, porque la </w:t>
-      </w:r>
-      <w:proofErr w:type="spellStart"/>
-      <w:r>
-        <w:rPr>
-          <w:sz w:val="16"/>
-          <w:szCs w:val="16"/>
-        </w:rPr>
-        <w:t>pk</w:t>
-      </w:r>
-      <w:proofErr w:type="spellEnd"/>
-      <w:r>
-        <w:rPr>
-          <w:sz w:val="16"/>
-          <w:szCs w:val="16"/>
-        </w:rPr>
-        <w:t xml:space="preserve"> de inventario ya no contiene a </w:t>
-      </w:r>
-      <w:proofErr w:type="spellStart"/>
-      <w:r>
-        <w:rPr>
-          <w:sz w:val="16"/>
-          <w:szCs w:val="16"/>
-        </w:rPr>
-        <w:t>IdBien</w:t>
-      </w:r>
-      <w:proofErr w:type="spellEnd"/>
+        <w:t>Elimine columna IdBien en AsigDetalle, porque la pk de inventario ya no contiene a IdBien</w:t>
+      </w:r>
     </w:p>
     <w:p>
       <w:pPr>
@@ -1981,61 +1220,7 @@
           <w:szCs w:val="16"/>
           <w:highlight w:val="yellow"/>
         </w:rPr>
-        <w:t xml:space="preserve">Quitar el campo </w:t>
-      </w:r>
-      <w:proofErr w:type="spellStart"/>
-      <w:r>
-        <w:rPr>
-          <w:sz w:val="16"/>
-          <w:szCs w:val="16"/>
-          <w:highlight w:val="yellow"/>
-        </w:rPr>
-        <w:t>Observacion</w:t>
-      </w:r>
-      <w:proofErr w:type="spellEnd"/>
-      <w:r>
-        <w:rPr>
-          <w:sz w:val="16"/>
-          <w:szCs w:val="16"/>
-          <w:highlight w:val="yellow"/>
-        </w:rPr>
-        <w:t xml:space="preserve"> de </w:t>
-      </w:r>
-      <w:proofErr w:type="spellStart"/>
-      <w:r>
-        <w:rPr>
-          <w:sz w:val="16"/>
-          <w:szCs w:val="16"/>
-          <w:highlight w:val="yellow"/>
-        </w:rPr>
-        <w:t>AsigDetalle</w:t>
-      </w:r>
-      <w:proofErr w:type="spellEnd"/>
-      <w:r>
-        <w:rPr>
-          <w:sz w:val="16"/>
-          <w:szCs w:val="16"/>
-          <w:highlight w:val="yellow"/>
-        </w:rPr>
-        <w:t xml:space="preserve"> (poner solo uno en asignación </w:t>
-      </w:r>
-      <w:proofErr w:type="spellStart"/>
-      <w:r>
-        <w:rPr>
-          <w:sz w:val="16"/>
-          <w:szCs w:val="16"/>
-          <w:highlight w:val="yellow"/>
-        </w:rPr>
-        <w:t>quizas</w:t>
-      </w:r>
-      <w:proofErr w:type="spellEnd"/>
-      <w:r>
-        <w:rPr>
-          <w:sz w:val="16"/>
-          <w:szCs w:val="16"/>
-          <w:highlight w:val="yellow"/>
-        </w:rPr>
-        <w:t>)</w:t>
+        <w:t>Quitar el campo Observacion de AsigDetalle (poner solo uno en asignación quizas)</w:t>
       </w:r>
     </w:p>
     <w:p>
@@ -2057,18 +1242,26 @@
           <w:sz w:val="16"/>
           <w:szCs w:val="16"/>
         </w:rPr>
-        <w:t xml:space="preserve">//FALTA QUE Ponga en estado "Compradas" las cosas de un </w:t>
-      </w:r>
-      <w:proofErr w:type="spellStart"/>
-      <w:r>
+        <w:t>//FALTA QUE Ponga en estado "Compradas" las cosas de un SolicDetalle</w:t>
+      </w:r>
+    </w:p>
+    <w:p>
+      <w:pPr>
+        <w:pStyle w:val="Prrafodelista"/>
         <w:rPr>
           <w:strike/>
           <w:sz w:val="16"/>
           <w:szCs w:val="16"/>
         </w:rPr>
-        <w:t>SolicDetalle</w:t>
-      </w:r>
-      <w:proofErr w:type="spellEnd"/>
+      </w:pPr>
+      <w:r>
+        <w:rPr>
+          <w:strike/>
+          <w:sz w:val="16"/>
+          <w:szCs w:val="16"/>
+        </w:rPr>
+        <w:t>//Para hacerlo se puede consultar de nuevo la cantidad comprada y comparar con la cantidad solicitada</w:t>
+      </w:r>
     </w:p>
     <w:p>
       <w:pPr>
@@ -2085,89 +1278,15 @@
           <w:sz w:val="16"/>
           <w:szCs w:val="16"/>
         </w:rPr>
-        <w:t>//Para hacerlo se puede consultar de nuevo la cantidad comprada y comparar con la cantidad solicitada</w:t>
-      </w:r>
-    </w:p>
-    <w:p>
-      <w:pPr>
-        <w:pStyle w:val="Prrafodelista"/>
+        <w:t>//Todo dentro del negocio o dal</w:t>
+      </w:r>
+      <w:r>
         <w:rPr>
           <w:strike/>
           <w:sz w:val="16"/>
           <w:szCs w:val="16"/>
         </w:rPr>
-      </w:pPr>
-      <w:r>
-        <w:rPr>
-          <w:strike/>
-          <w:sz w:val="16"/>
-          <w:szCs w:val="16"/>
-        </w:rPr>
-        <w:t xml:space="preserve">//Todo dentro del negocio o </w:t>
-      </w:r>
-      <w:proofErr w:type="spellStart"/>
-      <w:r>
-        <w:rPr>
-          <w:strike/>
-          <w:sz w:val="16"/>
-          <w:szCs w:val="16"/>
-        </w:rPr>
-        <w:t>dal</w:t>
-      </w:r>
-      <w:proofErr w:type="spellEnd"/>
-      <w:proofErr w:type="gramStart"/>
-      <w:r>
-        <w:rPr>
-          <w:strike/>
-          <w:sz w:val="16"/>
-          <w:szCs w:val="16"/>
-        </w:rPr>
-        <w:t>..</w:t>
-      </w:r>
-      <w:proofErr w:type="gramEnd"/>
-      <w:r>
-        <w:rPr>
-          <w:strike/>
-          <w:sz w:val="16"/>
-          <w:szCs w:val="16"/>
-        </w:rPr>
-        <w:t xml:space="preserve"> El código donde </w:t>
-      </w:r>
-      <w:proofErr w:type="spellStart"/>
-      <w:r>
-        <w:rPr>
-          <w:strike/>
-          <w:sz w:val="16"/>
-          <w:szCs w:val="16"/>
-        </w:rPr>
-        <w:t>empzaria</w:t>
-      </w:r>
-      <w:proofErr w:type="spellEnd"/>
-      <w:r>
-        <w:rPr>
-          <w:strike/>
-          <w:sz w:val="16"/>
-          <w:szCs w:val="16"/>
-        </w:rPr>
-        <w:t xml:space="preserve"> esto esa en </w:t>
-      </w:r>
-      <w:proofErr w:type="spellStart"/>
-      <w:r>
-        <w:rPr>
-          <w:strike/>
-          <w:sz w:val="16"/>
-          <w:szCs w:val="16"/>
-        </w:rPr>
-        <w:t>frmregistrar</w:t>
-      </w:r>
-      <w:proofErr w:type="spellEnd"/>
-      <w:r>
-        <w:rPr>
-          <w:strike/>
-          <w:sz w:val="16"/>
-          <w:szCs w:val="16"/>
-        </w:rPr>
-        <w:t xml:space="preserve"> línea 66</w:t>
+        <w:t>.. El código donde empzaria esto esa en frmregistrar línea 66</w:t>
       </w:r>
     </w:p>
     <w:p>
@@ -2190,43 +1309,7 @@
           <w:highlight w:val="yellow"/>
         </w:rPr>
         <w:lastRenderedPageBreak/>
-        <w:t xml:space="preserve">Al registrar bienes, solo me tiene que permitir registrar los de un mismo </w:t>
-      </w:r>
-      <w:proofErr w:type="spellStart"/>
-      <w:r>
-        <w:rPr>
-          <w:sz w:val="16"/>
-          <w:szCs w:val="16"/>
-          <w:highlight w:val="yellow"/>
-        </w:rPr>
-        <w:t>SolicDetalle</w:t>
-      </w:r>
-      <w:proofErr w:type="spellEnd"/>
-      <w:r>
-        <w:rPr>
-          <w:sz w:val="16"/>
-          <w:szCs w:val="16"/>
-          <w:highlight w:val="yellow"/>
-        </w:rPr>
-        <w:t xml:space="preserve"> (sino el proveedor no concuerda con todos los </w:t>
-      </w:r>
-      <w:proofErr w:type="spellStart"/>
-      <w:r>
-        <w:rPr>
-          <w:sz w:val="16"/>
-          <w:szCs w:val="16"/>
-          <w:highlight w:val="yellow"/>
-        </w:rPr>
-        <w:t>datalles</w:t>
-      </w:r>
-      <w:proofErr w:type="spellEnd"/>
-      <w:r>
-        <w:rPr>
-          <w:sz w:val="16"/>
-          <w:szCs w:val="16"/>
-          <w:highlight w:val="yellow"/>
-        </w:rPr>
-        <w:t>)</w:t>
+        <w:t>Al registrar bienes, solo me tiene que permitir registrar los de un mismo SolicDetalle (sino el proveedor no concuerda con todos los datalles)</w:t>
       </w:r>
     </w:p>
     <w:p>
@@ -2248,36 +1331,8 @@
           <w:szCs w:val="16"/>
           <w:highlight w:val="yellow"/>
         </w:rPr>
-        <w:t xml:space="preserve">Seguir en </w:t>
-      </w:r>
-      <w:proofErr w:type="spellStart"/>
-      <w:r>
-        <w:rPr>
-          <w:sz w:val="16"/>
-          <w:szCs w:val="16"/>
-          <w:highlight w:val="yellow"/>
-        </w:rPr>
-        <w:t>DALAsignacion</w:t>
-      </w:r>
-      <w:proofErr w:type="spellEnd"/>
-      <w:r>
-        <w:rPr>
-          <w:sz w:val="16"/>
-          <w:szCs w:val="16"/>
-          <w:highlight w:val="yellow"/>
-        </w:rPr>
-        <w:t xml:space="preserve"> línea 58, lo de poner como finalizado un </w:t>
-      </w:r>
-      <w:proofErr w:type="spellStart"/>
-      <w:r>
-        <w:rPr>
-          <w:sz w:val="16"/>
-          <w:szCs w:val="16"/>
-          <w:highlight w:val="yellow"/>
-        </w:rPr>
-        <w:t>solicDetalle</w:t>
-      </w:r>
-      <w:proofErr w:type="spellEnd"/>
+        <w:t>Seguir en DALAsignacion línea 58, lo de poner como finalizado un solicDetalle</w:t>
+      </w:r>
     </w:p>
     <w:p>
       <w:pPr>
@@ -2298,25 +1353,7 @@
           <w:sz w:val="16"/>
           <w:szCs w:val="16"/>
         </w:rPr>
-        <w:t xml:space="preserve">Al registrar bienes, todos aparecen con el mismo </w:t>
-      </w:r>
-      <w:proofErr w:type="spellStart"/>
-      <w:r>
-        <w:rPr>
-          <w:strike/>
-          <w:sz w:val="16"/>
-          <w:szCs w:val="16"/>
-        </w:rPr>
-        <w:t>numero</w:t>
-      </w:r>
-      <w:proofErr w:type="spellEnd"/>
-      <w:r>
-        <w:rPr>
-          <w:strike/>
-          <w:sz w:val="16"/>
-          <w:szCs w:val="16"/>
-        </w:rPr>
-        <w:t xml:space="preserve"> de serie, REVISAR</w:t>
+        <w:t>Al registrar bienes, todos aparecen con el mismo numero de serie, REVISAR</w:t>
       </w:r>
     </w:p>
     <w:p>
@@ -2338,25 +1375,7 @@
           <w:szCs w:val="16"/>
           <w:highlight w:val="yellow"/>
         </w:rPr>
-        <w:t xml:space="preserve">Fijarme en </w:t>
-      </w:r>
-      <w:proofErr w:type="spellStart"/>
-      <w:r>
-        <w:rPr>
-          <w:sz w:val="16"/>
-          <w:szCs w:val="16"/>
-          <w:highlight w:val="yellow"/>
-        </w:rPr>
-        <w:t>DALAsignacion</w:t>
-      </w:r>
-      <w:proofErr w:type="spellEnd"/>
-      <w:r>
-        <w:rPr>
-          <w:sz w:val="16"/>
-          <w:szCs w:val="16"/>
-          <w:highlight w:val="yellow"/>
-        </w:rPr>
-        <w:t xml:space="preserve"> línea 59 que con el METODO CIERRO LA CONEXION A LA BD Y DPS EN LA SEGUNDA VUELTA DEL FOR EACH PINCHA PORQ ESTA CERRADA LA BD</w:t>
+        <w:t>Fijarme en DALAsignacion línea 59 que con el METODO CIERRO LA CONEXION A LA BD Y DPS EN LA SEGUNDA VUELTA DEL FOR EACH PINCHA PORQ ESTA CERRADA LA BD</w:t>
       </w:r>
     </w:p>
     <w:p>
@@ -2376,71 +1395,7 @@
           <w:sz w:val="16"/>
           <w:szCs w:val="16"/>
         </w:rPr>
-        <w:t xml:space="preserve">Agregue esta línea al final del </w:t>
-      </w:r>
-      <w:proofErr w:type="spellStart"/>
-      <w:r>
-        <w:rPr>
-          <w:sz w:val="16"/>
-          <w:szCs w:val="16"/>
-        </w:rPr>
-        <w:t>store</w:t>
-      </w:r>
-      <w:proofErr w:type="spellEnd"/>
-      <w:r>
-        <w:rPr>
-          <w:sz w:val="16"/>
-          <w:szCs w:val="16"/>
-        </w:rPr>
-        <w:t xml:space="preserve"> “</w:t>
-      </w:r>
-      <w:proofErr w:type="spellStart"/>
-      <w:r>
-        <w:rPr>
-          <w:sz w:val="16"/>
-          <w:szCs w:val="16"/>
-        </w:rPr>
-        <w:t>InventarioHardTraerListosParaAsignar</w:t>
-      </w:r>
-      <w:proofErr w:type="spellEnd"/>
-      <w:r>
-        <w:rPr>
-          <w:sz w:val="16"/>
-          <w:szCs w:val="16"/>
-        </w:rPr>
-        <w:t xml:space="preserve">” para que traiga solo los inventarios que </w:t>
-      </w:r>
-      <w:proofErr w:type="spellStart"/>
-      <w:r>
-        <w:rPr>
-          <w:sz w:val="16"/>
-          <w:szCs w:val="16"/>
-        </w:rPr>
-        <w:t>aun</w:t>
-      </w:r>
-      <w:proofErr w:type="spellEnd"/>
-      <w:r>
-        <w:rPr>
-          <w:sz w:val="16"/>
-          <w:szCs w:val="16"/>
-        </w:rPr>
-        <w:t xml:space="preserve"> no fueron entregados (sino traía todos los inventarios que están dentro de un </w:t>
-      </w:r>
-      <w:proofErr w:type="spellStart"/>
-      <w:r>
-        <w:rPr>
-          <w:sz w:val="16"/>
-          <w:szCs w:val="16"/>
-        </w:rPr>
-        <w:t>SolicDetalle</w:t>
-      </w:r>
-      <w:proofErr w:type="spellEnd"/>
-      <w:r>
-        <w:rPr>
-          <w:sz w:val="16"/>
-          <w:szCs w:val="16"/>
-        </w:rPr>
-        <w:t xml:space="preserve"> que no está finalizado aún):</w:t>
+        <w:t>Agregue esta línea al final del store “InventarioHardTraerListosParaAsignar” para que traiga solo los inventarios que aun no fueron entregados (sino traía todos los inventarios que están dentro de un SolicDetalle que no está finalizado aún):</w:t>
       </w:r>
     </w:p>
     <w:p>
@@ -2460,23 +1415,7 @@
           <w:sz w:val="16"/>
           <w:szCs w:val="16"/>
         </w:rPr>
-        <w:t xml:space="preserve">and </w:t>
-      </w:r>
-      <w:proofErr w:type="spellStart"/>
-      <w:r>
-        <w:rPr>
-          <w:sz w:val="16"/>
-          <w:szCs w:val="16"/>
-        </w:rPr>
-        <w:t>inv.IdEstadoInventario</w:t>
-      </w:r>
-      <w:proofErr w:type="spellEnd"/>
-      <w:r>
-        <w:rPr>
-          <w:sz w:val="16"/>
-          <w:szCs w:val="16"/>
-        </w:rPr>
-        <w:t xml:space="preserve"> = 1--Disponible</w:t>
+        <w:t>and inv.IdEstadoInventario = 1--Disponible</w:t>
       </w:r>
     </w:p>
     <w:p>
@@ -2492,113 +1431,13 @@
           <w:szCs w:val="16"/>
         </w:rPr>
       </w:pPr>
-      <w:proofErr w:type="spellStart"/>
       <w:r>
         <w:rPr>
           <w:strike/>
           <w:sz w:val="16"/>
           <w:szCs w:val="16"/>
         </w:rPr>
-        <w:t>Evlauar</w:t>
-      </w:r>
-      <w:proofErr w:type="spellEnd"/>
-      <w:r>
-        <w:rPr>
-          <w:strike/>
-          <w:sz w:val="16"/>
-          <w:szCs w:val="16"/>
-        </w:rPr>
-        <w:t xml:space="preserve"> quitar la línea “and </w:t>
-      </w:r>
-      <w:proofErr w:type="spellStart"/>
-      <w:r>
-        <w:rPr>
-          <w:strike/>
-          <w:sz w:val="16"/>
-          <w:szCs w:val="16"/>
-        </w:rPr>
-        <w:t>sdet.IdEstadoSolicDetalle</w:t>
-      </w:r>
-      <w:proofErr w:type="spellEnd"/>
-      <w:r>
-        <w:rPr>
-          <w:strike/>
-          <w:sz w:val="16"/>
-          <w:szCs w:val="16"/>
-        </w:rPr>
-        <w:t xml:space="preserve"> = @</w:t>
-      </w:r>
-      <w:proofErr w:type="spellStart"/>
-      <w:r>
-        <w:rPr>
-          <w:strike/>
-          <w:sz w:val="16"/>
-          <w:szCs w:val="16"/>
-        </w:rPr>
-        <w:t>IdEstadoSolicDetalle</w:t>
-      </w:r>
-      <w:proofErr w:type="spellEnd"/>
-      <w:r>
-        <w:rPr>
-          <w:strike/>
-          <w:sz w:val="16"/>
-          <w:szCs w:val="16"/>
-        </w:rPr>
-        <w:t xml:space="preserve">—Adquirido”, del </w:t>
-      </w:r>
-      <w:proofErr w:type="spellStart"/>
-      <w:r>
-        <w:rPr>
-          <w:strike/>
-          <w:sz w:val="16"/>
-          <w:szCs w:val="16"/>
-        </w:rPr>
-        <w:t>store</w:t>
-      </w:r>
-      <w:proofErr w:type="spellEnd"/>
-      <w:r>
-        <w:rPr>
-          <w:strike/>
-          <w:sz w:val="16"/>
-          <w:szCs w:val="16"/>
-        </w:rPr>
-        <w:t xml:space="preserve"> “</w:t>
-      </w:r>
-      <w:proofErr w:type="spellStart"/>
-      <w:r>
-        <w:rPr>
-          <w:strike/>
-          <w:sz w:val="16"/>
-          <w:szCs w:val="16"/>
-        </w:rPr>
-        <w:t>InventarioHardTraerListosParaAsignar</w:t>
-      </w:r>
-      <w:proofErr w:type="spellEnd"/>
-      <w:r>
-        <w:rPr>
-          <w:strike/>
-          <w:sz w:val="16"/>
-          <w:szCs w:val="16"/>
-        </w:rPr>
-        <w:t xml:space="preserve">” para permitir asignar bienes sin que todos los inventarios de un mismo </w:t>
-      </w:r>
-      <w:proofErr w:type="spellStart"/>
-      <w:r>
-        <w:rPr>
-          <w:strike/>
-          <w:sz w:val="16"/>
-          <w:szCs w:val="16"/>
-        </w:rPr>
-        <w:t>SolicDetalle</w:t>
-      </w:r>
-      <w:proofErr w:type="spellEnd"/>
-      <w:r>
-        <w:rPr>
-          <w:strike/>
-          <w:sz w:val="16"/>
-          <w:szCs w:val="16"/>
-        </w:rPr>
-        <w:t xml:space="preserve"> hayan sido adquiridos</w:t>
+        <w:t>Evlauar quitar la línea “and sdet.IdEstadoSolicDetalle = @IdEstadoSolicDetalle—Adquirido”, del store “InventarioHardTraerListosParaAsignar” para permitir asignar bienes sin que todos los inventarios de un mismo SolicDetalle hayan sido adquiridos</w:t>
       </w:r>
     </w:p>
     <w:p>
@@ -2620,105 +1459,15 @@
           <w:szCs w:val="16"/>
           <w:highlight w:val="yellow"/>
         </w:rPr>
-        <w:t xml:space="preserve">Al registrar un inventario me vuelve a hacer </w:t>
-      </w:r>
-      <w:proofErr w:type="spellStart"/>
+        <w:t>Al registrar un inventario me vuelve a hacer update del estadoSolicDetalle a “Adquirido” en caso de que se haya comprado todo (y aunque ya esté finalizado ese SolicDetalle porq se entregó todo)</w:t>
+      </w:r>
       <w:r>
         <w:rPr>
           <w:sz w:val="16"/>
           <w:szCs w:val="16"/>
           <w:highlight w:val="yellow"/>
         </w:rPr>
-        <w:t>update</w:t>
-      </w:r>
-      <w:proofErr w:type="spellEnd"/>
-      <w:r>
-        <w:rPr>
-          <w:sz w:val="16"/>
-          <w:szCs w:val="16"/>
-          <w:highlight w:val="yellow"/>
-        </w:rPr>
-        <w:t xml:space="preserve"> del </w:t>
-      </w:r>
-      <w:proofErr w:type="spellStart"/>
-      <w:r>
-        <w:rPr>
-          <w:sz w:val="16"/>
-          <w:szCs w:val="16"/>
-          <w:highlight w:val="yellow"/>
-        </w:rPr>
-        <w:t>estadoSolicDetalle</w:t>
-      </w:r>
-      <w:proofErr w:type="spellEnd"/>
-      <w:r>
-        <w:rPr>
-          <w:sz w:val="16"/>
-          <w:szCs w:val="16"/>
-          <w:highlight w:val="yellow"/>
-        </w:rPr>
-        <w:t xml:space="preserve"> a “Adquirido” en caso de que se haya comprado todo (y aunque ya esté finalizado ese </w:t>
-      </w:r>
-      <w:proofErr w:type="spellStart"/>
-      <w:r>
-        <w:rPr>
-          <w:sz w:val="16"/>
-          <w:szCs w:val="16"/>
-          <w:highlight w:val="yellow"/>
-        </w:rPr>
-        <w:t>SolicDetalle</w:t>
-      </w:r>
-      <w:proofErr w:type="spellEnd"/>
-      <w:r>
-        <w:rPr>
-          <w:sz w:val="16"/>
-          <w:szCs w:val="16"/>
-          <w:highlight w:val="yellow"/>
-        </w:rPr>
-        <w:t xml:space="preserve"> </w:t>
-      </w:r>
-      <w:proofErr w:type="spellStart"/>
-      <w:r>
-        <w:rPr>
-          <w:sz w:val="16"/>
-          <w:szCs w:val="16"/>
-          <w:highlight w:val="yellow"/>
-        </w:rPr>
-        <w:t>porq</w:t>
-      </w:r>
-      <w:proofErr w:type="spellEnd"/>
-      <w:r>
-        <w:rPr>
-          <w:sz w:val="16"/>
-          <w:szCs w:val="16"/>
-          <w:highlight w:val="yellow"/>
-        </w:rPr>
-        <w:t xml:space="preserve"> se entregó todo)</w:t>
-      </w:r>
-      <w:r>
-        <w:rPr>
-          <w:sz w:val="16"/>
-          <w:szCs w:val="16"/>
-          <w:highlight w:val="yellow"/>
-        </w:rPr>
-        <w:t xml:space="preserve">, fijarme en </w:t>
-      </w:r>
-      <w:proofErr w:type="spellStart"/>
-      <w:r>
-        <w:rPr>
-          <w:sz w:val="16"/>
-          <w:szCs w:val="16"/>
-          <w:highlight w:val="yellow"/>
-        </w:rPr>
-        <w:t>frmRegistrar</w:t>
-      </w:r>
-      <w:proofErr w:type="spellEnd"/>
-      <w:r>
-        <w:rPr>
-          <w:sz w:val="16"/>
-          <w:szCs w:val="16"/>
-          <w:highlight w:val="yellow"/>
-        </w:rPr>
-        <w:t xml:space="preserve"> en el load, para que solo cargue los bienes que restan por entregar y no todos como está ahora q te los muestra y te pone la cantidad comprada</w:t>
+        <w:t>, fijarme en frmRegistrar en el load, para que solo cargue los bienes que restan por entregar y no todos como está ahora q te los muestra y te pone la cantidad comprada</w:t>
       </w:r>
     </w:p>
     <w:p>
@@ -2730,328 +1479,63 @@
           <w:szCs w:val="16"/>
         </w:rPr>
       </w:pPr>
-      <w:proofErr w:type="spellStart"/>
       <w:r>
         <w:rPr>
           <w:color w:val="0070C0"/>
           <w:sz w:val="16"/>
           <w:szCs w:val="16"/>
         </w:rPr>
-        <w:t>GUARDA</w:t>
-      </w:r>
-      <w:proofErr w:type="gramStart"/>
+        <w:t>GUARDA:</w:t>
+      </w:r>
       <w:r>
         <w:rPr>
           <w:color w:val="0070C0"/>
           <w:sz w:val="16"/>
           <w:szCs w:val="16"/>
         </w:rPr>
-        <w:t>:</w:t>
-      </w:r>
-      <w:r>
+        <w:t>Para arreglarlo modifique mal, pero arece q sigue andando todo, la línea 114 de frmbienregistrar</w:t>
+      </w:r>
+    </w:p>
+    <w:p>
+      <w:pPr>
+        <w:pStyle w:val="Prrafodelista"/>
         <w:rPr>
           <w:color w:val="0070C0"/>
           <w:sz w:val="16"/>
           <w:szCs w:val="16"/>
         </w:rPr>
-        <w:t>Para</w:t>
-      </w:r>
-      <w:proofErr w:type="spellEnd"/>
-      <w:proofErr w:type="gramEnd"/>
+      </w:pPr>
       <w:r>
         <w:rPr>
           <w:color w:val="0070C0"/>
           <w:sz w:val="16"/>
           <w:szCs w:val="16"/>
         </w:rPr>
-        <w:t xml:space="preserve"> arreglarlo modifique mal, pero arece q sigue andando todo, la línea 114 de </w:t>
-      </w:r>
-      <w:proofErr w:type="spellStart"/>
-      <w:r>
-        <w:rPr>
-          <w:color w:val="0070C0"/>
-          <w:sz w:val="16"/>
-          <w:szCs w:val="16"/>
-        </w:rPr>
-        <w:t>frmbienregistrar</w:t>
-      </w:r>
-      <w:proofErr w:type="spellEnd"/>
+        <w:t>Antes estaba esto: LisAUXDetalles = unosDetallesBienes.Select(x =&gt; new HLPDetallesAdquisicion() { DescripCategoria = x.unaCategoria.DescripCategoria, Cantidad = x.Cantidad, IdCategoria = x.unaCategoria.IdCategoria, IdSolicitudDetalle = x.IdSolicitudDetalle }).ToList();</w:t>
+      </w:r>
     </w:p>
     <w:p>
       <w:pPr>
         <w:pStyle w:val="Prrafodelista"/>
         <w:rPr>
-          <w:color w:val="0070C0"/>
-          <w:sz w:val="16"/>
-          <w:szCs w:val="16"/>
-        </w:rPr>
-      </w:pPr>
-      <w:r>
-        <w:rPr>
-          <w:color w:val="0070C0"/>
-          <w:sz w:val="16"/>
-          <w:szCs w:val="16"/>
-        </w:rPr>
-        <w:t xml:space="preserve">Antes estaba esto: </w:t>
-      </w:r>
-      <w:proofErr w:type="spellStart"/>
-      <w:r>
-        <w:rPr>
-          <w:color w:val="0070C0"/>
-          <w:sz w:val="16"/>
-          <w:szCs w:val="16"/>
-        </w:rPr>
-        <w:t>LisAUXDetalles</w:t>
-      </w:r>
-      <w:proofErr w:type="spellEnd"/>
-      <w:r>
-        <w:rPr>
-          <w:color w:val="0070C0"/>
-          <w:sz w:val="16"/>
-          <w:szCs w:val="16"/>
-        </w:rPr>
-        <w:t xml:space="preserve"> = </w:t>
-      </w:r>
-      <w:proofErr w:type="spellStart"/>
-      <w:r>
-        <w:rPr>
-          <w:color w:val="0070C0"/>
-          <w:sz w:val="16"/>
-          <w:szCs w:val="16"/>
-        </w:rPr>
-        <w:t>unosDetallesBienes.Select</w:t>
-      </w:r>
-      <w:proofErr w:type="spellEnd"/>
-      <w:r>
-        <w:rPr>
-          <w:color w:val="0070C0"/>
-          <w:sz w:val="16"/>
-          <w:szCs w:val="16"/>
-        </w:rPr>
-        <w:t xml:space="preserve">(x =&gt; new </w:t>
-      </w:r>
-      <w:proofErr w:type="spellStart"/>
-      <w:proofErr w:type="gramStart"/>
-      <w:r>
-        <w:rPr>
-          <w:color w:val="0070C0"/>
-          <w:sz w:val="16"/>
-          <w:szCs w:val="16"/>
-        </w:rPr>
-        <w:t>HLPDetallesAdquisicion</w:t>
-      </w:r>
-      <w:proofErr w:type="spellEnd"/>
-      <w:r>
-        <w:rPr>
-          <w:color w:val="0070C0"/>
-          <w:sz w:val="16"/>
-          <w:szCs w:val="16"/>
-        </w:rPr>
-        <w:t>(</w:t>
-      </w:r>
-      <w:proofErr w:type="gramEnd"/>
-      <w:r>
-        <w:rPr>
-          <w:color w:val="0070C0"/>
-          <w:sz w:val="16"/>
-          <w:szCs w:val="16"/>
-        </w:rPr>
-        <w:t xml:space="preserve">) { </w:t>
-      </w:r>
-      <w:proofErr w:type="spellStart"/>
-      <w:r>
-        <w:rPr>
-          <w:color w:val="0070C0"/>
-          <w:sz w:val="16"/>
-          <w:szCs w:val="16"/>
-        </w:rPr>
-        <w:t>DescripCategoria</w:t>
-      </w:r>
-      <w:proofErr w:type="spellEnd"/>
-      <w:r>
-        <w:rPr>
-          <w:color w:val="0070C0"/>
-          <w:sz w:val="16"/>
-          <w:szCs w:val="16"/>
-        </w:rPr>
-        <w:t xml:space="preserve"> = </w:t>
-      </w:r>
-      <w:proofErr w:type="spellStart"/>
-      <w:r>
-        <w:rPr>
-          <w:color w:val="0070C0"/>
-          <w:sz w:val="16"/>
-          <w:szCs w:val="16"/>
-        </w:rPr>
-        <w:t>x.unaCategoria.DescripCategoria</w:t>
-      </w:r>
-      <w:proofErr w:type="spellEnd"/>
-      <w:r>
-        <w:rPr>
-          <w:color w:val="0070C0"/>
-          <w:sz w:val="16"/>
-          <w:szCs w:val="16"/>
-        </w:rPr>
-        <w:t xml:space="preserve">, Cantidad = </w:t>
-      </w:r>
-      <w:proofErr w:type="spellStart"/>
-      <w:r>
-        <w:rPr>
-          <w:color w:val="0070C0"/>
-          <w:sz w:val="16"/>
-          <w:szCs w:val="16"/>
-        </w:rPr>
-        <w:t>x.Cantidad</w:t>
-      </w:r>
-      <w:proofErr w:type="spellEnd"/>
-      <w:r>
-        <w:rPr>
-          <w:color w:val="0070C0"/>
-          <w:sz w:val="16"/>
-          <w:szCs w:val="16"/>
-        </w:rPr>
-        <w:t xml:space="preserve">, </w:t>
-      </w:r>
-      <w:proofErr w:type="spellStart"/>
-      <w:r>
-        <w:rPr>
-          <w:color w:val="0070C0"/>
-          <w:sz w:val="16"/>
-          <w:szCs w:val="16"/>
-        </w:rPr>
-        <w:t>IdCategoria</w:t>
-      </w:r>
-      <w:proofErr w:type="spellEnd"/>
-      <w:r>
-        <w:rPr>
-          <w:color w:val="0070C0"/>
-          <w:sz w:val="16"/>
-          <w:szCs w:val="16"/>
-        </w:rPr>
-        <w:t xml:space="preserve"> = </w:t>
-      </w:r>
-      <w:proofErr w:type="spellStart"/>
-      <w:r>
-        <w:rPr>
-          <w:color w:val="0070C0"/>
-          <w:sz w:val="16"/>
-          <w:szCs w:val="16"/>
-        </w:rPr>
-        <w:t>x.unaCategoria.IdCategoria</w:t>
-      </w:r>
-      <w:proofErr w:type="spellEnd"/>
-      <w:r>
-        <w:rPr>
-          <w:color w:val="0070C0"/>
-          <w:sz w:val="16"/>
-          <w:szCs w:val="16"/>
-        </w:rPr>
-        <w:t xml:space="preserve">, </w:t>
-      </w:r>
-      <w:proofErr w:type="spellStart"/>
-      <w:r>
-        <w:rPr>
-          <w:color w:val="0070C0"/>
-          <w:sz w:val="16"/>
-          <w:szCs w:val="16"/>
-        </w:rPr>
-        <w:t>IdSolicitudDetalle</w:t>
-      </w:r>
-      <w:proofErr w:type="spellEnd"/>
-      <w:r>
-        <w:rPr>
-          <w:color w:val="0070C0"/>
-          <w:sz w:val="16"/>
-          <w:szCs w:val="16"/>
-        </w:rPr>
-        <w:t xml:space="preserve"> = </w:t>
-      </w:r>
-      <w:proofErr w:type="spellStart"/>
-      <w:r>
-        <w:rPr>
-          <w:color w:val="0070C0"/>
-          <w:sz w:val="16"/>
-          <w:szCs w:val="16"/>
-        </w:rPr>
-        <w:t>x.IdSolicitudDetalle</w:t>
-      </w:r>
-      <w:proofErr w:type="spellEnd"/>
-      <w:r>
-        <w:rPr>
-          <w:color w:val="0070C0"/>
-          <w:sz w:val="16"/>
-          <w:szCs w:val="16"/>
-        </w:rPr>
-        <w:t xml:space="preserve"> }).</w:t>
-      </w:r>
-      <w:proofErr w:type="spellStart"/>
-      <w:r>
-        <w:rPr>
-          <w:color w:val="0070C0"/>
-          <w:sz w:val="16"/>
-          <w:szCs w:val="16"/>
-        </w:rPr>
-        <w:t>ToList</w:t>
-      </w:r>
-      <w:proofErr w:type="spellEnd"/>
-      <w:r>
-        <w:rPr>
-          <w:color w:val="0070C0"/>
-          <w:sz w:val="16"/>
-          <w:szCs w:val="16"/>
-        </w:rPr>
-        <w:t>();</w:t>
-      </w:r>
-    </w:p>
-    <w:p>
-      <w:pPr>
-        <w:pStyle w:val="Prrafodelista"/>
-        <w:rPr>
-          <w:sz w:val="16"/>
-          <w:szCs w:val="16"/>
-        </w:rPr>
-      </w:pPr>
-      <w:r>
-        <w:rPr>
-          <w:sz w:val="16"/>
-          <w:szCs w:val="16"/>
-        </w:rPr>
-        <w:t xml:space="preserve">EN LINEA 26 </w:t>
-      </w:r>
-      <w:proofErr w:type="spellStart"/>
-      <w:r>
-        <w:rPr>
-          <w:sz w:val="16"/>
-          <w:szCs w:val="16"/>
-        </w:rPr>
-        <w:t>BLLAsignacion</w:t>
-      </w:r>
-      <w:proofErr w:type="spellEnd"/>
-      <w:r>
-        <w:rPr>
-          <w:sz w:val="16"/>
-          <w:szCs w:val="16"/>
-        </w:rPr>
-        <w:t xml:space="preserve">, poner que solo lo haga cuando </w:t>
-      </w:r>
-      <w:proofErr w:type="gramStart"/>
-      <w:r>
-        <w:rPr>
-          <w:sz w:val="16"/>
-          <w:szCs w:val="16"/>
-        </w:rPr>
-        <w:t>..</w:t>
-      </w:r>
-      <w:proofErr w:type="spellStart"/>
-      <w:proofErr w:type="gramEnd"/>
-      <w:r>
-        <w:rPr>
-          <w:sz w:val="16"/>
-          <w:szCs w:val="16"/>
-        </w:rPr>
-        <w:t>asdf.asd</w:t>
-      </w:r>
-      <w:proofErr w:type="spellEnd"/>
+          <w:sz w:val="16"/>
+          <w:szCs w:val="16"/>
+        </w:rPr>
+      </w:pPr>
+      <w:r>
+        <w:rPr>
+          <w:sz w:val="16"/>
+          <w:szCs w:val="16"/>
+        </w:rPr>
+        <w:t xml:space="preserve">EN LINEA 26 BLLAsignacion, poner que solo lo haga cuando </w:t>
+      </w:r>
+      <w:r>
+        <w:rPr>
+          <w:sz w:val="16"/>
+          <w:szCs w:val="16"/>
+        </w:rPr>
+        <w:t>..asdf.asd</w:t>
+      </w:r>
     </w:p>
     <w:p>
       <w:pPr>
@@ -3120,43 +1604,43 @@
           <w:szCs w:val="16"/>
           <w:highlight w:val="green"/>
         </w:rPr>
-        <w:t xml:space="preserve">En </w:t>
-      </w:r>
-      <w:proofErr w:type="spellStart"/>
-      <w:r>
+        <w:t xml:space="preserve">En store CategoriaDetBienesTraerPorIdPartida, modifique la línea: </w:t>
+      </w:r>
+    </w:p>
+    <w:p>
+      <w:pPr>
+        <w:pStyle w:val="Prrafodelista"/>
         <w:rPr>
           <w:sz w:val="16"/>
           <w:szCs w:val="16"/>
           <w:highlight w:val="green"/>
         </w:rPr>
-        <w:t>store</w:t>
-      </w:r>
-      <w:proofErr w:type="spellEnd"/>
+      </w:pPr>
       <w:r>
         <w:rPr>
           <w:sz w:val="16"/>
           <w:szCs w:val="16"/>
           <w:highlight w:val="green"/>
         </w:rPr>
-        <w:t xml:space="preserve"> </w:t>
-      </w:r>
-      <w:proofErr w:type="spellStart"/>
-      <w:r>
+        <w:t>--AND SolDet.IdEstadoSolicDetalle != 2--Distinto de Finalizado</w:t>
+      </w:r>
+    </w:p>
+    <w:p>
+      <w:pPr>
+        <w:pStyle w:val="Prrafodelista"/>
         <w:rPr>
           <w:sz w:val="16"/>
           <w:szCs w:val="16"/>
           <w:highlight w:val="green"/>
         </w:rPr>
-        <w:t>CategoriaDetBienesTraerPorIdPartida</w:t>
-      </w:r>
-      <w:proofErr w:type="spellEnd"/>
+      </w:pPr>
       <w:r>
         <w:rPr>
           <w:sz w:val="16"/>
           <w:szCs w:val="16"/>
           <w:highlight w:val="green"/>
         </w:rPr>
-        <w:t xml:space="preserve">, modifique la línea: </w:t>
+        <w:t>Hacia:</w:t>
       </w:r>
     </w:p>
     <w:p>
@@ -3165,97 +1649,15 @@
         <w:rPr>
           <w:sz w:val="16"/>
           <w:szCs w:val="16"/>
+        </w:rPr>
+      </w:pPr>
+      <w:r>
+        <w:rPr>
+          <w:sz w:val="16"/>
+          <w:szCs w:val="16"/>
           <w:highlight w:val="green"/>
         </w:rPr>
-      </w:pPr>
-      <w:r>
-        <w:rPr>
-          <w:sz w:val="16"/>
-          <w:szCs w:val="16"/>
-          <w:highlight w:val="green"/>
-        </w:rPr>
-        <w:t xml:space="preserve">--AND </w:t>
-      </w:r>
-      <w:proofErr w:type="spellStart"/>
-      <w:proofErr w:type="gramStart"/>
-      <w:r>
-        <w:rPr>
-          <w:sz w:val="16"/>
-          <w:szCs w:val="16"/>
-          <w:highlight w:val="green"/>
-        </w:rPr>
-        <w:t>SolDet.IdEstadoSolicDetalle</w:t>
-      </w:r>
-      <w:proofErr w:type="spellEnd"/>
-      <w:r>
-        <w:rPr>
-          <w:sz w:val="16"/>
-          <w:szCs w:val="16"/>
-          <w:highlight w:val="green"/>
-        </w:rPr>
-        <w:t xml:space="preserve"> !</w:t>
-      </w:r>
-      <w:proofErr w:type="gramEnd"/>
-      <w:r>
-        <w:rPr>
-          <w:sz w:val="16"/>
-          <w:szCs w:val="16"/>
-          <w:highlight w:val="green"/>
-        </w:rPr>
-        <w:t>= 2--Distinto de Finalizado</w:t>
-      </w:r>
-    </w:p>
-    <w:p>
-      <w:pPr>
-        <w:pStyle w:val="Prrafodelista"/>
-        <w:rPr>
-          <w:sz w:val="16"/>
-          <w:szCs w:val="16"/>
-          <w:highlight w:val="green"/>
-        </w:rPr>
-      </w:pPr>
-      <w:r>
-        <w:rPr>
-          <w:sz w:val="16"/>
-          <w:szCs w:val="16"/>
-          <w:highlight w:val="green"/>
-        </w:rPr>
-        <w:t>Hacia:</w:t>
-      </w:r>
-    </w:p>
-    <w:p>
-      <w:pPr>
-        <w:pStyle w:val="Prrafodelista"/>
-        <w:rPr>
-          <w:sz w:val="16"/>
-          <w:szCs w:val="16"/>
-        </w:rPr>
-      </w:pPr>
-      <w:r>
-        <w:rPr>
-          <w:sz w:val="16"/>
-          <w:szCs w:val="16"/>
-          <w:highlight w:val="green"/>
-        </w:rPr>
-        <w:t xml:space="preserve">AND </w:t>
-      </w:r>
-      <w:proofErr w:type="spellStart"/>
-      <w:r>
-        <w:rPr>
-          <w:sz w:val="16"/>
-          <w:szCs w:val="16"/>
-          <w:highlight w:val="green"/>
-        </w:rPr>
-        <w:t>sdet.IdEstadoSolicDetalle</w:t>
-      </w:r>
-      <w:proofErr w:type="spellEnd"/>
-      <w:r>
-        <w:rPr>
-          <w:sz w:val="16"/>
-          <w:szCs w:val="16"/>
-          <w:highlight w:val="green"/>
-        </w:rPr>
-        <w:t xml:space="preserve"> &lt; 3--Que el estado del detalle no sea Adquirido ni Entregado</w:t>
+        <w:t>AND sdet.IdEstadoSolicDetalle &lt; 3--Que el estado del detalle no sea Adquirido ni Entregado</w:t>
       </w:r>
     </w:p>
     <w:p>
@@ -3275,88 +1677,15 @@
           <w:sz w:val="16"/>
           <w:szCs w:val="16"/>
         </w:rPr>
-        <w:t xml:space="preserve">Quite </w:t>
-      </w:r>
-      <w:proofErr w:type="spellStart"/>
-      <w:r>
-        <w:rPr>
-          <w:sz w:val="16"/>
-          <w:szCs w:val="16"/>
-        </w:rPr>
-        <w:t>relacion</w:t>
-      </w:r>
-      <w:proofErr w:type="spellEnd"/>
-      <w:r>
-        <w:rPr>
-          <w:sz w:val="16"/>
-          <w:szCs w:val="16"/>
-        </w:rPr>
-        <w:t xml:space="preserve"> entre </w:t>
-      </w:r>
-      <w:proofErr w:type="spellStart"/>
-      <w:r>
-        <w:rPr>
-          <w:sz w:val="16"/>
-          <w:szCs w:val="16"/>
-        </w:rPr>
-        <w:t>partidaDetalle</w:t>
-      </w:r>
-      <w:proofErr w:type="spellEnd"/>
-      <w:r>
-        <w:rPr>
-          <w:sz w:val="16"/>
-          <w:szCs w:val="16"/>
-        </w:rPr>
-        <w:t xml:space="preserve"> y </w:t>
-      </w:r>
-      <w:proofErr w:type="spellStart"/>
-      <w:r>
-        <w:rPr>
-          <w:sz w:val="16"/>
-          <w:szCs w:val="16"/>
-        </w:rPr>
-        <w:t>Adquisicion</w:t>
-      </w:r>
-      <w:proofErr w:type="spellEnd"/>
-      <w:r>
-        <w:rPr>
-          <w:sz w:val="16"/>
-          <w:szCs w:val="16"/>
-        </w:rPr>
-        <w:t xml:space="preserve"> y elimin</w:t>
-      </w:r>
-      <w:r>
-        <w:rPr>
-          <w:sz w:val="16"/>
-          <w:szCs w:val="16"/>
-        </w:rPr>
-        <w:t xml:space="preserve">é campo </w:t>
-      </w:r>
-      <w:proofErr w:type="spellStart"/>
-      <w:r>
-        <w:rPr>
-          <w:sz w:val="16"/>
-          <w:szCs w:val="16"/>
-        </w:rPr>
-        <w:t>IdAquisicion</w:t>
-      </w:r>
-      <w:proofErr w:type="spellEnd"/>
-      <w:r>
-        <w:rPr>
-          <w:sz w:val="16"/>
-          <w:szCs w:val="16"/>
-        </w:rPr>
-        <w:t xml:space="preserve"> de tabla </w:t>
-      </w:r>
-      <w:proofErr w:type="spellStart"/>
-      <w:r>
-        <w:rPr>
-          <w:sz w:val="16"/>
-          <w:szCs w:val="16"/>
-        </w:rPr>
-        <w:t>PartidaDetalle</w:t>
-      </w:r>
-      <w:proofErr w:type="spellEnd"/>
+        <w:t>Quite relacion entre partidaDetalle y Adquisicion y elimin</w:t>
+      </w:r>
+      <w:r>
+        <w:rPr>
+          <w:sz w:val="16"/>
+          <w:szCs w:val="16"/>
+        </w:rPr>
+        <w:t>é campo IdAquisicion de tabla PartidaDetalle</w:t>
+      </w:r>
     </w:p>
     <w:p>
       <w:pPr>
@@ -3371,49 +1700,8 @@
           <w:sz w:val="16"/>
           <w:szCs w:val="16"/>
         </w:rPr>
-        <w:t xml:space="preserve">Agregué tabla </w:t>
-      </w:r>
-      <w:proofErr w:type="spellStart"/>
-      <w:r>
-        <w:rPr>
-          <w:sz w:val="16"/>
-          <w:szCs w:val="16"/>
-        </w:rPr>
-        <w:t>RelPDetAdq</w:t>
-      </w:r>
-      <w:proofErr w:type="spellEnd"/>
-      <w:r>
-        <w:rPr>
-          <w:sz w:val="16"/>
-          <w:szCs w:val="16"/>
-        </w:rPr>
-        <w:t xml:space="preserve"> para tener un N a N entre </w:t>
-      </w:r>
-      <w:proofErr w:type="spellStart"/>
-      <w:r>
-        <w:rPr>
-          <w:sz w:val="16"/>
-          <w:szCs w:val="16"/>
-        </w:rPr>
-        <w:t>PartidaDetalle</w:t>
-      </w:r>
-      <w:proofErr w:type="spellEnd"/>
-      <w:r>
-        <w:rPr>
-          <w:sz w:val="16"/>
-          <w:szCs w:val="16"/>
-        </w:rPr>
-        <w:t xml:space="preserve"> y </w:t>
-      </w:r>
-      <w:proofErr w:type="spellStart"/>
-      <w:r>
-        <w:rPr>
-          <w:sz w:val="16"/>
-          <w:szCs w:val="16"/>
-        </w:rPr>
-        <w:t>Adquisicion</w:t>
-      </w:r>
-      <w:proofErr w:type="spellEnd"/>
+        <w:t>Agregué tabla RelPDetAdq para tener un N a N entre PartidaDetalle y Adquisicion</w:t>
+      </w:r>
     </w:p>
     <w:p>
       <w:pPr>
@@ -3432,17 +1720,78 @@
           <w:sz w:val="16"/>
           <w:szCs w:val="16"/>
         </w:rPr>
-        <w:t xml:space="preserve">Agregué campo Costo en tabla </w:t>
-      </w:r>
-      <w:proofErr w:type="spellStart"/>
-      <w:r>
-        <w:rPr>
-          <w:sz w:val="16"/>
-          <w:szCs w:val="16"/>
-        </w:rPr>
-        <w:t>Adquisicion</w:t>
-      </w:r>
-      <w:proofErr w:type="spellEnd"/>
+        <w:t>Agregué campo Costo en tabla Adquisicion</w:t>
+      </w:r>
+    </w:p>
+    <w:p>
+      <w:pPr>
+        <w:pStyle w:val="Prrafodelista"/>
+        <w:numPr>
+          <w:ilvl w:val="0"/>
+          <w:numId w:val="2"/>
+        </w:numPr>
+        <w:rPr>
+          <w:sz w:val="16"/>
+          <w:szCs w:val="16"/>
+          <w:highlight w:val="yellow"/>
+        </w:rPr>
+      </w:pPr>
+      <w:r>
+        <w:rPr>
+          <w:sz w:val="16"/>
+          <w:szCs w:val="16"/>
+          <w:highlight w:val="green"/>
+        </w:rPr>
+        <w:t xml:space="preserve">Asociar eventos a las funciones en solicmodificar </w:t>
+      </w:r>
+      <w:r>
+        <w:rPr>
+          <w:sz w:val="16"/>
+          <w:szCs w:val="16"/>
+          <w:highlight w:val="yellow"/>
+        </w:rPr>
+        <w:t>y a lo último poner todas las validaciones comentadas</w:t>
+      </w:r>
+      <w:r>
+        <w:rPr>
+          <w:sz w:val="16"/>
+          <w:szCs w:val="16"/>
+          <w:highlight w:val="yellow"/>
+        </w:rPr>
+        <w:t xml:space="preserve"> (esta en proceso)</w:t>
+      </w:r>
+    </w:p>
+    <w:p>
+      <w:pPr>
+        <w:pStyle w:val="Prrafodelista"/>
+        <w:numPr>
+          <w:ilvl w:val="0"/>
+          <w:numId w:val="2"/>
+        </w:numPr>
+        <w:rPr>
+          <w:sz w:val="16"/>
+          <w:szCs w:val="16"/>
+          <w:highlight w:val="yellow"/>
+        </w:rPr>
+      </w:pPr>
+      <w:r>
+        <w:rPr>
+          <w:sz w:val="16"/>
+          <w:szCs w:val="16"/>
+          <w:highlight w:val="yellow"/>
+        </w:rPr>
+        <w:t xml:space="preserve">Empezar </w:t>
+      </w:r>
+      <w:bookmarkStart w:id="0" w:name="_GoBack"/>
+      <w:bookmarkEnd w:id="0"/>
+      <w:r>
+        <w:rPr>
+          <w:sz w:val="16"/>
+          <w:szCs w:val="16"/>
+          <w:highlight w:val="yellow"/>
+        </w:rPr>
+        <w:t>con el agregardetalle en modificarsolic</w:t>
+      </w:r>
     </w:p>
     <w:p>
       <w:pPr>
@@ -3456,8 +1805,6 @@
           <w:szCs w:val="24"/>
         </w:rPr>
       </w:pPr>
-      <w:bookmarkStart w:id="0" w:name="_GoBack"/>
-      <w:bookmarkEnd w:id="0"/>
     </w:p>
     <w:p>
       <w:pPr>
@@ -3526,9 +1873,20 @@
           <w:szCs w:val="23"/>
           <w:lang w:val="en-US" w:eastAsia="es-AR"/>
         </w:rPr>
-        <w:t xml:space="preserve"> on the </w:t>
-      </w:r>
-      <w:proofErr w:type="spellStart"/>
+        <w:t> on the UserControl, i'll fire </w:t>
+      </w:r>
+      <w:r>
+        <w:rPr>
+          <w:rFonts w:ascii="Consolas" w:eastAsia="Times New Roman" w:hAnsi="Consolas" w:cs="Consolas"/>
+          <w:color w:val="242729"/>
+          <w:sz w:val="20"/>
+          <w:szCs w:val="20"/>
+          <w:bdr w:val="none" w:sz="0" w:space="0" w:color="auto" w:frame="1"/>
+          <w:shd w:val="clear" w:color="auto" w:fill="EFF0F1"/>
+          <w:lang w:val="en-US" w:eastAsia="es-AR"/>
+        </w:rPr>
+        <w:t>Button1_Click</w:t>
+      </w:r>
       <w:r>
         <w:rPr>
           <w:rFonts w:ascii="Arial" w:eastAsia="Times New Roman" w:hAnsi="Arial" w:cs="Arial"/>
@@ -3537,40 +1895,7 @@
           <w:szCs w:val="23"/>
           <w:lang w:val="en-US" w:eastAsia="es-AR"/>
         </w:rPr>
-        <w:t>UserControl</w:t>
-      </w:r>
-      <w:proofErr w:type="spellEnd"/>
-      <w:r>
-        <w:rPr>
-          <w:rFonts w:ascii="Arial" w:eastAsia="Times New Roman" w:hAnsi="Arial" w:cs="Arial"/>
-          <w:color w:val="242729"/>
-          <w:sz w:val="23"/>
-          <w:szCs w:val="23"/>
-          <w:lang w:val="en-US" w:eastAsia="es-AR"/>
-        </w:rPr>
-        <w:t xml:space="preserve">, </w:t>
-      </w:r>
-      <w:proofErr w:type="spellStart"/>
-      <w:r>
-        <w:rPr>
-          <w:rFonts w:ascii="Arial" w:eastAsia="Times New Roman" w:hAnsi="Arial" w:cs="Arial"/>
-          <w:color w:val="242729"/>
-          <w:sz w:val="23"/>
-          <w:szCs w:val="23"/>
-          <w:lang w:val="en-US" w:eastAsia="es-AR"/>
-        </w:rPr>
-        <w:t>i'll</w:t>
-      </w:r>
-      <w:proofErr w:type="spellEnd"/>
-      <w:r>
-        <w:rPr>
-          <w:rFonts w:ascii="Arial" w:eastAsia="Times New Roman" w:hAnsi="Arial" w:cs="Arial"/>
-          <w:color w:val="242729"/>
-          <w:sz w:val="23"/>
-          <w:szCs w:val="23"/>
-          <w:lang w:val="en-US" w:eastAsia="es-AR"/>
-        </w:rPr>
-        <w:t xml:space="preserve"> fire </w:t>
+        <w:t> which triggers </w:t>
       </w:r>
       <w:r>
         <w:rPr>
@@ -3582,32 +1907,8 @@
           <w:shd w:val="clear" w:color="auto" w:fill="EFF0F1"/>
           <w:lang w:val="en-US" w:eastAsia="es-AR"/>
         </w:rPr>
-        <w:t>Button1_Click</w:t>
-      </w:r>
-      <w:r>
-        <w:rPr>
-          <w:rFonts w:ascii="Arial" w:eastAsia="Times New Roman" w:hAnsi="Arial" w:cs="Arial"/>
-          <w:color w:val="242729"/>
-          <w:sz w:val="23"/>
-          <w:szCs w:val="23"/>
-          <w:lang w:val="en-US" w:eastAsia="es-AR"/>
-        </w:rPr>
-        <w:t> which triggers </w:t>
-      </w:r>
-      <w:proofErr w:type="spellStart"/>
-      <w:r>
-        <w:rPr>
-          <w:rFonts w:ascii="Consolas" w:eastAsia="Times New Roman" w:hAnsi="Consolas" w:cs="Consolas"/>
-          <w:color w:val="242729"/>
-          <w:sz w:val="20"/>
-          <w:szCs w:val="20"/>
-          <w:bdr w:val="none" w:sz="0" w:space="0" w:color="auto" w:frame="1"/>
-          <w:shd w:val="clear" w:color="auto" w:fill="EFF0F1"/>
-          <w:lang w:val="en-US" w:eastAsia="es-AR"/>
-        </w:rPr>
         <w:t>UserControl_ButtonClick</w:t>
       </w:r>
-      <w:proofErr w:type="spellEnd"/>
       <w:r>
         <w:rPr>
           <w:rFonts w:ascii="Arial" w:eastAsia="Times New Roman" w:hAnsi="Arial" w:cs="Arial"/>
@@ -3676,7 +1977,6 @@
           <w:lang w:val="en-US" w:eastAsia="es-AR"/>
         </w:rPr>
       </w:pPr>
-      <w:proofErr w:type="gramStart"/>
       <w:r>
         <w:rPr>
           <w:rFonts w:ascii="inherit" w:eastAsia="Times New Roman" w:hAnsi="inherit" w:cs="Consolas"/>
@@ -3689,7 +1989,6 @@
         </w:rPr>
         <w:t>public</w:t>
       </w:r>
-      <w:proofErr w:type="gramEnd"/>
       <w:r>
         <w:rPr>
           <w:rFonts w:ascii="inherit" w:eastAsia="Times New Roman" w:hAnsi="inherit" w:cs="Consolas"/>
@@ -3726,7 +2025,6 @@
         </w:rPr>
         <w:t xml:space="preserve"> </w:t>
       </w:r>
-      <w:proofErr w:type="spellStart"/>
       <w:r>
         <w:rPr>
           <w:rFonts w:ascii="inherit" w:eastAsia="Times New Roman" w:hAnsi="inherit" w:cs="Consolas"/>
@@ -3739,7 +2037,6 @@
         </w:rPr>
         <w:t>EventHandler</w:t>
       </w:r>
-      <w:proofErr w:type="spellEnd"/>
       <w:r>
         <w:rPr>
           <w:rFonts w:ascii="inherit" w:eastAsia="Times New Roman" w:hAnsi="inherit" w:cs="Consolas"/>
@@ -3752,7 +2049,6 @@
         </w:rPr>
         <w:t xml:space="preserve"> </w:t>
       </w:r>
-      <w:proofErr w:type="spellStart"/>
       <w:r>
         <w:rPr>
           <w:rFonts w:ascii="inherit" w:eastAsia="Times New Roman" w:hAnsi="inherit" w:cs="Consolas"/>
@@ -3765,7 +2061,6 @@
         </w:rPr>
         <w:t>ButtonClick</w:t>
       </w:r>
-      <w:proofErr w:type="spellEnd"/>
       <w:r>
         <w:rPr>
           <w:rFonts w:ascii="inherit" w:eastAsia="Times New Roman" w:hAnsi="inherit" w:cs="Consolas"/>
@@ -3846,7 +2141,6 @@
           <w:lang w:val="en-US" w:eastAsia="es-AR"/>
         </w:rPr>
       </w:pPr>
-      <w:proofErr w:type="gramStart"/>
       <w:r>
         <w:rPr>
           <w:rFonts w:ascii="inherit" w:eastAsia="Times New Roman" w:hAnsi="inherit" w:cs="Consolas"/>
@@ -3859,7 +2153,6 @@
         </w:rPr>
         <w:t>protected</w:t>
       </w:r>
-      <w:proofErr w:type="gramEnd"/>
       <w:r>
         <w:rPr>
           <w:rFonts w:ascii="inherit" w:eastAsia="Times New Roman" w:hAnsi="inherit" w:cs="Consolas"/>
@@ -3944,7 +2237,6 @@
         </w:rPr>
         <w:t xml:space="preserve"> sender, </w:t>
       </w:r>
-      <w:proofErr w:type="spellStart"/>
       <w:r>
         <w:rPr>
           <w:rFonts w:ascii="inherit" w:eastAsia="Times New Roman" w:hAnsi="inherit" w:cs="Consolas"/>
@@ -3957,7 +2249,6 @@
         </w:rPr>
         <w:t>EventArgs</w:t>
       </w:r>
-      <w:proofErr w:type="spellEnd"/>
       <w:r>
         <w:rPr>
           <w:rFonts w:ascii="inherit" w:eastAsia="Times New Roman" w:hAnsi="inherit" w:cs="Consolas"/>
@@ -4120,7 +2411,6 @@
         </w:rPr>
         <w:t xml:space="preserve">    </w:t>
       </w:r>
-      <w:proofErr w:type="gramStart"/>
       <w:r>
         <w:rPr>
           <w:rFonts w:ascii="inherit" w:eastAsia="Times New Roman" w:hAnsi="inherit" w:cs="Consolas"/>
@@ -4133,7 +2423,6 @@
         </w:rPr>
         <w:t>if</w:t>
       </w:r>
-      <w:proofErr w:type="gramEnd"/>
       <w:r>
         <w:rPr>
           <w:rFonts w:ascii="inherit" w:eastAsia="Times New Roman" w:hAnsi="inherit" w:cs="Consolas"/>
@@ -4146,7 +2435,6 @@
         </w:rPr>
         <w:t xml:space="preserve"> (</w:t>
       </w:r>
-      <w:proofErr w:type="spellStart"/>
       <w:r>
         <w:rPr>
           <w:rFonts w:ascii="inherit" w:eastAsia="Times New Roman" w:hAnsi="inherit" w:cs="Consolas"/>
@@ -4183,7 +2471,6 @@
         </w:rPr>
         <w:t>ButtonClick</w:t>
       </w:r>
-      <w:proofErr w:type="spellEnd"/>
       <w:r>
         <w:rPr>
           <w:rFonts w:ascii="inherit" w:eastAsia="Times New Roman" w:hAnsi="inherit" w:cs="Consolas"/>
@@ -4266,8 +2553,6 @@
         </w:rPr>
         <w:t xml:space="preserve">        </w:t>
       </w:r>
-      <w:proofErr w:type="spellStart"/>
-      <w:proofErr w:type="gramStart"/>
       <w:r>
         <w:rPr>
           <w:rFonts w:ascii="inherit" w:eastAsia="Times New Roman" w:hAnsi="inherit" w:cs="Consolas"/>
@@ -4304,7 +2589,6 @@
         </w:rPr>
         <w:t>ButtonClick</w:t>
       </w:r>
-      <w:proofErr w:type="spellEnd"/>
       <w:r>
         <w:rPr>
           <w:rFonts w:ascii="inherit" w:eastAsia="Times New Roman" w:hAnsi="inherit" w:cs="Consolas"/>
@@ -4317,7 +2601,6 @@
         </w:rPr>
         <w:t>(</w:t>
       </w:r>
-      <w:proofErr w:type="gramEnd"/>
       <w:r>
         <w:rPr>
           <w:rFonts w:ascii="inherit" w:eastAsia="Times New Roman" w:hAnsi="inherit" w:cs="Consolas"/>
@@ -4384,6 +2667,7 @@
           <w:shd w:val="clear" w:color="auto" w:fill="EFF0F1"/>
           <w:lang w:val="en-US" w:eastAsia="es-AR"/>
         </w:rPr>
+        <w:lastRenderedPageBreak/>
         <w:t>}</w:t>
       </w:r>
     </w:p>
@@ -4516,8 +2800,6 @@
         </w:rPr>
         <w:t xml:space="preserve"> </w:t>
       </w:r>
-      <w:proofErr w:type="spellStart"/>
-      <w:proofErr w:type="gramStart"/>
       <w:r>
         <w:rPr>
           <w:rFonts w:ascii="inherit" w:eastAsia="Times New Roman" w:hAnsi="inherit" w:cs="Consolas"/>
@@ -4530,7 +2812,6 @@
         </w:rPr>
         <w:t>EventHandler</w:t>
       </w:r>
-      <w:proofErr w:type="spellEnd"/>
       <w:r>
         <w:rPr>
           <w:rFonts w:ascii="inherit" w:eastAsia="Times New Roman" w:hAnsi="inherit" w:cs="Consolas"/>
@@ -4543,8 +2824,6 @@
         </w:rPr>
         <w:t>(</w:t>
       </w:r>
-      <w:proofErr w:type="spellStart"/>
-      <w:proofErr w:type="gramEnd"/>
       <w:r>
         <w:rPr>
           <w:rFonts w:ascii="inherit" w:eastAsia="Times New Roman" w:hAnsi="inherit" w:cs="Consolas"/>
@@ -4557,7 +2836,6 @@
         </w:rPr>
         <w:t>UserControl_ButtonClick</w:t>
       </w:r>
-      <w:proofErr w:type="spellEnd"/>
       <w:r>
         <w:rPr>
           <w:rFonts w:ascii="inherit" w:eastAsia="Times New Roman" w:hAnsi="inherit" w:cs="Consolas"/>
@@ -4638,7 +2916,6 @@
           <w:lang w:val="en-US" w:eastAsia="es-AR"/>
         </w:rPr>
       </w:pPr>
-      <w:proofErr w:type="gramStart"/>
       <w:r>
         <w:rPr>
           <w:rFonts w:ascii="inherit" w:eastAsia="Times New Roman" w:hAnsi="inherit" w:cs="Consolas"/>
@@ -4651,7 +2928,6 @@
         </w:rPr>
         <w:t>protected</w:t>
       </w:r>
-      <w:proofErr w:type="gramEnd"/>
       <w:r>
         <w:rPr>
           <w:rFonts w:ascii="inherit" w:eastAsia="Times New Roman" w:hAnsi="inherit" w:cs="Consolas"/>
@@ -4688,7 +2964,6 @@
         </w:rPr>
         <w:t xml:space="preserve"> </w:t>
       </w:r>
-      <w:proofErr w:type="spellStart"/>
       <w:r>
         <w:rPr>
           <w:rFonts w:ascii="inherit" w:eastAsia="Times New Roman" w:hAnsi="inherit" w:cs="Consolas"/>
@@ -4701,7 +2976,6 @@
         </w:rPr>
         <w:t>UserControl_ButtonClick</w:t>
       </w:r>
-      <w:proofErr w:type="spellEnd"/>
       <w:r>
         <w:rPr>
           <w:rFonts w:ascii="inherit" w:eastAsia="Times New Roman" w:hAnsi="inherit" w:cs="Consolas"/>
@@ -4738,7 +3012,6 @@
         </w:rPr>
         <w:t xml:space="preserve"> sender, </w:t>
       </w:r>
-      <w:proofErr w:type="spellStart"/>
       <w:r>
         <w:rPr>
           <w:rFonts w:ascii="inherit" w:eastAsia="Times New Roman" w:hAnsi="inherit" w:cs="Consolas"/>
@@ -4751,7 +3024,6 @@
         </w:rPr>
         <w:t>EventArgs</w:t>
       </w:r>
-      <w:proofErr w:type="spellEnd"/>
       <w:r>
         <w:rPr>
           <w:rFonts w:ascii="inherit" w:eastAsia="Times New Roman" w:hAnsi="inherit" w:cs="Consolas"/>
@@ -4954,28 +3226,8 @@
           <w:szCs w:val="16"/>
           <w:lang w:val="en-US"/>
         </w:rPr>
-        <w:t xml:space="preserve">O </w:t>
-      </w:r>
-      <w:proofErr w:type="spellStart"/>
-      <w:r>
-        <w:rPr>
-          <w:sz w:val="16"/>
-          <w:szCs w:val="16"/>
-          <w:lang w:val="en-US"/>
-        </w:rPr>
-        <w:t>sino</w:t>
-      </w:r>
-      <w:proofErr w:type="spellEnd"/>
-      <w:proofErr w:type="gramStart"/>
-      <w:r>
-        <w:rPr>
-          <w:sz w:val="16"/>
-          <w:szCs w:val="16"/>
-          <w:lang w:val="en-US"/>
-        </w:rPr>
-        <w:t>::</w:t>
-      </w:r>
-      <w:proofErr w:type="gramEnd"/>
+        <w:t>O sino::</w:t>
+      </w:r>
     </w:p>
     <w:p>
       <w:pPr>
@@ -5039,7 +3291,6 @@
           <w:lang w:val="en-US" w:eastAsia="es-AR"/>
         </w:rPr>
       </w:pPr>
-      <w:proofErr w:type="gramStart"/>
       <w:r>
         <w:rPr>
           <w:rFonts w:ascii="inherit" w:eastAsia="Times New Roman" w:hAnsi="inherit" w:cs="Consolas"/>
@@ -5052,7 +3303,6 @@
         </w:rPr>
         <w:t>public</w:t>
       </w:r>
-      <w:proofErr w:type="gramEnd"/>
       <w:r>
         <w:rPr>
           <w:rFonts w:ascii="inherit" w:eastAsia="Times New Roman" w:hAnsi="inherit" w:cs="Consolas"/>
@@ -5089,7 +3339,6 @@
         </w:rPr>
         <w:t xml:space="preserve"> </w:t>
       </w:r>
-      <w:proofErr w:type="spellStart"/>
       <w:r>
         <w:rPr>
           <w:rFonts w:ascii="inherit" w:eastAsia="Times New Roman" w:hAnsi="inherit" w:cs="Consolas"/>
@@ -5102,7 +3351,6 @@
         </w:rPr>
         <w:t>EventHandler</w:t>
       </w:r>
-      <w:proofErr w:type="spellEnd"/>
       <w:r>
         <w:rPr>
           <w:rFonts w:ascii="inherit" w:eastAsia="Times New Roman" w:hAnsi="inherit" w:cs="Consolas"/>
@@ -5115,7 +3363,6 @@
         </w:rPr>
         <w:t xml:space="preserve"> </w:t>
       </w:r>
-      <w:proofErr w:type="spellStart"/>
       <w:r>
         <w:rPr>
           <w:rFonts w:ascii="inherit" w:eastAsia="Times New Roman" w:hAnsi="inherit" w:cs="Consolas"/>
@@ -5128,7 +3375,6 @@
         </w:rPr>
         <w:t>StatusUpdated</w:t>
       </w:r>
-      <w:proofErr w:type="spellEnd"/>
       <w:r>
         <w:rPr>
           <w:rFonts w:ascii="inherit" w:eastAsia="Times New Roman" w:hAnsi="inherit" w:cs="Consolas"/>
@@ -5209,7 +3455,6 @@
           <w:lang w:val="en-US" w:eastAsia="es-AR"/>
         </w:rPr>
       </w:pPr>
-      <w:proofErr w:type="gramStart"/>
       <w:r>
         <w:rPr>
           <w:rFonts w:ascii="inherit" w:eastAsia="Times New Roman" w:hAnsi="inherit" w:cs="Consolas"/>
@@ -5222,7 +3467,6 @@
         </w:rPr>
         <w:t>private</w:t>
       </w:r>
-      <w:proofErr w:type="gramEnd"/>
       <w:r>
         <w:rPr>
           <w:rFonts w:ascii="inherit" w:eastAsia="Times New Roman" w:hAnsi="inherit" w:cs="Consolas"/>
@@ -5259,7 +3503,6 @@
         </w:rPr>
         <w:t xml:space="preserve"> </w:t>
       </w:r>
-      <w:proofErr w:type="spellStart"/>
       <w:r>
         <w:rPr>
           <w:rFonts w:ascii="inherit" w:eastAsia="Times New Roman" w:hAnsi="inherit" w:cs="Consolas"/>
@@ -5272,7 +3515,6 @@
         </w:rPr>
         <w:t>FunctionThatRaisesEvent</w:t>
       </w:r>
-      <w:proofErr w:type="spellEnd"/>
       <w:r>
         <w:rPr>
           <w:rFonts w:ascii="inherit" w:eastAsia="Times New Roman" w:hAnsi="inherit" w:cs="Consolas"/>
@@ -5435,7 +3677,6 @@
         </w:rPr>
         <w:t xml:space="preserve">    </w:t>
       </w:r>
-      <w:proofErr w:type="gramStart"/>
       <w:r>
         <w:rPr>
           <w:rFonts w:ascii="inherit" w:eastAsia="Times New Roman" w:hAnsi="inherit" w:cs="Consolas"/>
@@ -5448,7 +3689,6 @@
         </w:rPr>
         <w:t>if</w:t>
       </w:r>
-      <w:proofErr w:type="gramEnd"/>
       <w:r>
         <w:rPr>
           <w:rFonts w:ascii="inherit" w:eastAsia="Times New Roman" w:hAnsi="inherit" w:cs="Consolas"/>
@@ -5461,7 +3701,6 @@
         </w:rPr>
         <w:t xml:space="preserve"> (</w:t>
       </w:r>
-      <w:proofErr w:type="spellStart"/>
       <w:r>
         <w:rPr>
           <w:rFonts w:ascii="inherit" w:eastAsia="Times New Roman" w:hAnsi="inherit" w:cs="Consolas"/>
@@ -5498,7 +3737,6 @@
         </w:rPr>
         <w:t>StatusUpdated</w:t>
       </w:r>
-      <w:proofErr w:type="spellEnd"/>
       <w:r>
         <w:rPr>
           <w:rFonts w:ascii="inherit" w:eastAsia="Times New Roman" w:hAnsi="inherit" w:cs="Consolas"/>
@@ -5581,8 +3819,6 @@
         </w:rPr>
         <w:t xml:space="preserve">       </w:t>
       </w:r>
-      <w:proofErr w:type="spellStart"/>
-      <w:proofErr w:type="gramStart"/>
       <w:r>
         <w:rPr>
           <w:rFonts w:ascii="inherit" w:eastAsia="Times New Roman" w:hAnsi="inherit" w:cs="Consolas"/>
@@ -5619,7 +3855,6 @@
         </w:rPr>
         <w:t>StatusUpdated</w:t>
       </w:r>
-      <w:proofErr w:type="spellEnd"/>
       <w:r>
         <w:rPr>
           <w:rFonts w:ascii="inherit" w:eastAsia="Times New Roman" w:hAnsi="inherit" w:cs="Consolas"/>
@@ -5632,7 +3867,6 @@
         </w:rPr>
         <w:t>(</w:t>
       </w:r>
-      <w:proofErr w:type="gramEnd"/>
       <w:r>
         <w:rPr>
           <w:rFonts w:ascii="inherit" w:eastAsia="Times New Roman" w:hAnsi="inherit" w:cs="Consolas"/>
@@ -5681,7 +3915,6 @@
         </w:rPr>
         <w:t xml:space="preserve"> </w:t>
       </w:r>
-      <w:proofErr w:type="spellStart"/>
       <w:r>
         <w:rPr>
           <w:rFonts w:ascii="inherit" w:eastAsia="Times New Roman" w:hAnsi="inherit" w:cs="Consolas"/>
@@ -5694,7 +3927,6 @@
         </w:rPr>
         <w:t>EventArgs</w:t>
       </w:r>
-      <w:proofErr w:type="spellEnd"/>
       <w:r>
         <w:rPr>
           <w:rFonts w:ascii="inherit" w:eastAsia="Times New Roman" w:hAnsi="inherit" w:cs="Consolas"/>
@@ -5814,7 +4046,6 @@
           <w:lang w:val="en-US" w:eastAsia="es-AR"/>
         </w:rPr>
       </w:pPr>
-      <w:proofErr w:type="gramStart"/>
       <w:r>
         <w:rPr>
           <w:rFonts w:ascii="inherit" w:eastAsia="Times New Roman" w:hAnsi="inherit" w:cs="Consolas"/>
@@ -5827,7 +4058,6 @@
         </w:rPr>
         <w:t>public</w:t>
       </w:r>
-      <w:proofErr w:type="gramEnd"/>
       <w:r>
         <w:rPr>
           <w:rFonts w:ascii="inherit" w:eastAsia="Times New Roman" w:hAnsi="inherit" w:cs="Consolas"/>
@@ -5864,7 +4094,6 @@
         </w:rPr>
         <w:t xml:space="preserve"> </w:t>
       </w:r>
-      <w:proofErr w:type="spellStart"/>
       <w:r>
         <w:rPr>
           <w:rFonts w:ascii="inherit" w:eastAsia="Times New Roman" w:hAnsi="inherit" w:cs="Consolas"/>
@@ -5877,7 +4106,6 @@
         </w:rPr>
         <w:t>MyApp</w:t>
       </w:r>
-      <w:proofErr w:type="spellEnd"/>
       <w:r>
         <w:rPr>
           <w:rFonts w:ascii="inherit" w:eastAsia="Times New Roman" w:hAnsi="inherit" w:cs="Consolas"/>
@@ -5992,33 +4220,7 @@
           <w:shd w:val="clear" w:color="auto" w:fill="EFF0F1"/>
           <w:lang w:val="en-US" w:eastAsia="es-AR"/>
         </w:rPr>
-        <w:t xml:space="preserve">//USERCONTROL = your control with the </w:t>
-      </w:r>
-      <w:proofErr w:type="spellStart"/>
-      <w:r>
-        <w:rPr>
-          <w:rFonts w:ascii="inherit" w:eastAsia="Times New Roman" w:hAnsi="inherit" w:cs="Consolas"/>
-          <w:color w:val="858C93"/>
-          <w:sz w:val="20"/>
-          <w:szCs w:val="20"/>
-          <w:bdr w:val="none" w:sz="0" w:space="0" w:color="auto" w:frame="1"/>
-          <w:shd w:val="clear" w:color="auto" w:fill="EFF0F1"/>
-          <w:lang w:val="en-US" w:eastAsia="es-AR"/>
-        </w:rPr>
-        <w:t>StatusUpdated</w:t>
-      </w:r>
-      <w:proofErr w:type="spellEnd"/>
-      <w:r>
-        <w:rPr>
-          <w:rFonts w:ascii="inherit" w:eastAsia="Times New Roman" w:hAnsi="inherit" w:cs="Consolas"/>
-          <w:color w:val="858C93"/>
-          <w:sz w:val="20"/>
-          <w:szCs w:val="20"/>
-          <w:bdr w:val="none" w:sz="0" w:space="0" w:color="auto" w:frame="1"/>
-          <w:shd w:val="clear" w:color="auto" w:fill="EFF0F1"/>
-          <w:lang w:val="en-US" w:eastAsia="es-AR"/>
-        </w:rPr>
-        <w:t xml:space="preserve"> event</w:t>
+        <w:t>//USERCONTROL = your control with the StatusUpdated event</w:t>
       </w:r>
     </w:p>
     <w:p>
@@ -6066,7 +4268,6 @@
         </w:rPr>
         <w:t xml:space="preserve">     </w:t>
       </w:r>
-      <w:proofErr w:type="spellStart"/>
       <w:r>
         <w:rPr>
           <w:rFonts w:ascii="inherit" w:eastAsia="Times New Roman" w:hAnsi="inherit" w:cs="Consolas"/>
@@ -6103,7 +4304,6 @@
         </w:rPr>
         <w:t>StatusUpdated</w:t>
       </w:r>
-      <w:proofErr w:type="spellEnd"/>
       <w:r>
         <w:rPr>
           <w:rFonts w:ascii="inherit" w:eastAsia="Times New Roman" w:hAnsi="inherit" w:cs="Consolas"/>
@@ -6140,8 +4340,6 @@
         </w:rPr>
         <w:t xml:space="preserve"> </w:t>
       </w:r>
-      <w:proofErr w:type="spellStart"/>
-      <w:proofErr w:type="gramStart"/>
       <w:r>
         <w:rPr>
           <w:rFonts w:ascii="inherit" w:eastAsia="Times New Roman" w:hAnsi="inherit" w:cs="Consolas"/>
@@ -6154,7 +4352,6 @@
         </w:rPr>
         <w:t>EventHandler</w:t>
       </w:r>
-      <w:proofErr w:type="spellEnd"/>
       <w:r>
         <w:rPr>
           <w:rFonts w:ascii="inherit" w:eastAsia="Times New Roman" w:hAnsi="inherit" w:cs="Consolas"/>
@@ -6167,8 +4364,6 @@
         </w:rPr>
         <w:t>(</w:t>
       </w:r>
-      <w:proofErr w:type="spellStart"/>
-      <w:proofErr w:type="gramEnd"/>
       <w:r>
         <w:rPr>
           <w:rFonts w:ascii="inherit" w:eastAsia="Times New Roman" w:hAnsi="inherit" w:cs="Consolas"/>
@@ -6181,7 +4376,6 @@
         </w:rPr>
         <w:t>MyEventHandlerFunction_StatusUpdated</w:t>
       </w:r>
-      <w:proofErr w:type="spellEnd"/>
       <w:r>
         <w:rPr>
           <w:rFonts w:ascii="inherit" w:eastAsia="Times New Roman" w:hAnsi="inherit" w:cs="Consolas"/>
@@ -6308,7 +4502,6 @@
           <w:lang w:val="en-US" w:eastAsia="es-AR"/>
         </w:rPr>
       </w:pPr>
-      <w:proofErr w:type="gramStart"/>
       <w:r>
         <w:rPr>
           <w:rFonts w:ascii="inherit" w:eastAsia="Times New Roman" w:hAnsi="inherit" w:cs="Consolas"/>
@@ -6321,7 +4514,6 @@
         </w:rPr>
         <w:t>public</w:t>
       </w:r>
-      <w:proofErr w:type="gramEnd"/>
       <w:r>
         <w:rPr>
           <w:rFonts w:ascii="inherit" w:eastAsia="Times New Roman" w:hAnsi="inherit" w:cs="Consolas"/>
@@ -6358,7 +4550,6 @@
         </w:rPr>
         <w:t xml:space="preserve"> </w:t>
       </w:r>
-      <w:proofErr w:type="spellStart"/>
       <w:r>
         <w:rPr>
           <w:rFonts w:ascii="inherit" w:eastAsia="Times New Roman" w:hAnsi="inherit" w:cs="Consolas"/>
@@ -6371,7 +4562,6 @@
         </w:rPr>
         <w:t>MyEventHandlerFunction_StatusUpdated</w:t>
       </w:r>
-      <w:proofErr w:type="spellEnd"/>
       <w:r>
         <w:rPr>
           <w:rFonts w:ascii="inherit" w:eastAsia="Times New Roman" w:hAnsi="inherit" w:cs="Consolas"/>
@@ -6408,7 +4598,6 @@
         </w:rPr>
         <w:t xml:space="preserve"> sender, </w:t>
       </w:r>
-      <w:proofErr w:type="spellStart"/>
       <w:r>
         <w:rPr>
           <w:rFonts w:ascii="inherit" w:eastAsia="Times New Roman" w:hAnsi="inherit" w:cs="Consolas"/>
@@ -6421,7 +4610,6 @@
         </w:rPr>
         <w:t>EventArgs</w:t>
       </w:r>
-      <w:proofErr w:type="spellEnd"/>
       <w:r>
         <w:rPr>
           <w:rFonts w:ascii="inherit" w:eastAsia="Times New Roman" w:hAnsi="inherit" w:cs="Consolas"/>
@@ -6536,74 +4724,8 @@
           <w:shd w:val="clear" w:color="auto" w:fill="EFF0F1"/>
           <w:lang w:eastAsia="es-AR"/>
         </w:rPr>
-        <w:t>//</w:t>
-      </w:r>
-      <w:proofErr w:type="spellStart"/>
-      <w:r>
-        <w:rPr>
-          <w:rFonts w:ascii="inherit" w:eastAsia="Times New Roman" w:hAnsi="inherit" w:cs="Consolas"/>
-          <w:color w:val="858C93"/>
-          <w:sz w:val="20"/>
-          <w:szCs w:val="20"/>
-          <w:bdr w:val="none" w:sz="0" w:space="0" w:color="auto" w:frame="1"/>
-          <w:shd w:val="clear" w:color="auto" w:fill="EFF0F1"/>
-          <w:lang w:eastAsia="es-AR"/>
-        </w:rPr>
-        <w:t>your</w:t>
-      </w:r>
-      <w:proofErr w:type="spellEnd"/>
-      <w:r>
-        <w:rPr>
-          <w:rFonts w:ascii="inherit" w:eastAsia="Times New Roman" w:hAnsi="inherit" w:cs="Consolas"/>
-          <w:color w:val="858C93"/>
-          <w:sz w:val="20"/>
-          <w:szCs w:val="20"/>
-          <w:bdr w:val="none" w:sz="0" w:space="0" w:color="auto" w:frame="1"/>
-          <w:shd w:val="clear" w:color="auto" w:fill="EFF0F1"/>
-          <w:lang w:eastAsia="es-AR"/>
-        </w:rPr>
-        <w:t xml:space="preserve"> </w:t>
-      </w:r>
-      <w:proofErr w:type="spellStart"/>
-      <w:r>
-        <w:rPr>
-          <w:rFonts w:ascii="inherit" w:eastAsia="Times New Roman" w:hAnsi="inherit" w:cs="Consolas"/>
-          <w:color w:val="858C93"/>
-          <w:sz w:val="20"/>
-          <w:szCs w:val="20"/>
-          <w:bdr w:val="none" w:sz="0" w:space="0" w:color="auto" w:frame="1"/>
-          <w:shd w:val="clear" w:color="auto" w:fill="EFF0F1"/>
-          <w:lang w:eastAsia="es-AR"/>
-        </w:rPr>
-        <w:t>code</w:t>
-      </w:r>
-      <w:proofErr w:type="spellEnd"/>
-      <w:r>
-        <w:rPr>
-          <w:rFonts w:ascii="inherit" w:eastAsia="Times New Roman" w:hAnsi="inherit" w:cs="Consolas"/>
-          <w:color w:val="858C93"/>
-          <w:sz w:val="20"/>
-          <w:szCs w:val="20"/>
-          <w:bdr w:val="none" w:sz="0" w:space="0" w:color="auto" w:frame="1"/>
-          <w:shd w:val="clear" w:color="auto" w:fill="EFF0F1"/>
-          <w:lang w:eastAsia="es-AR"/>
-        </w:rPr>
-        <w:t xml:space="preserve"> </w:t>
-      </w:r>
-      <w:proofErr w:type="spellStart"/>
-      <w:r>
-        <w:rPr>
-          <w:rFonts w:ascii="inherit" w:eastAsia="Times New Roman" w:hAnsi="inherit" w:cs="Consolas"/>
-          <w:color w:val="858C93"/>
-          <w:sz w:val="20"/>
-          <w:szCs w:val="20"/>
-          <w:bdr w:val="none" w:sz="0" w:space="0" w:color="auto" w:frame="1"/>
-          <w:shd w:val="clear" w:color="auto" w:fill="EFF0F1"/>
-          <w:lang w:eastAsia="es-AR"/>
-        </w:rPr>
-        <w:t>here</w:t>
-      </w:r>
-      <w:proofErr w:type="spellEnd"/>
+        <w:t>//your code here</w:t>
+      </w:r>
     </w:p>
     <w:p>
       <w:pPr>
@@ -6953,45 +5075,8 @@
               <w:szCs w:val="18"/>
               <w:lang w:val="es-ES"/>
             </w:rPr>
-            <w:t xml:space="preserve">Ing. </w:t>
+            <w:t>Ing. Nicolas Battaglia</w:t>
           </w:r>
-          <w:proofErr w:type="spellStart"/>
-          <w:r>
-            <w:rPr>
-              <w:rFonts w:ascii="Tahoma" w:eastAsia="Calibri" w:hAnsi="Tahoma" w:cs="Tahoma"/>
-              <w:b/>
-              <w:kern w:val="2"/>
-              <w:sz w:val="18"/>
-              <w:szCs w:val="18"/>
-              <w:lang w:val="es-ES"/>
-            </w:rPr>
-            <w:t>Nicolas</w:t>
-          </w:r>
-          <w:proofErr w:type="spellEnd"/>
-          <w:r>
-            <w:rPr>
-              <w:rFonts w:ascii="Tahoma" w:eastAsia="Calibri" w:hAnsi="Tahoma" w:cs="Tahoma"/>
-              <w:b/>
-              <w:kern w:val="2"/>
-              <w:sz w:val="18"/>
-              <w:szCs w:val="18"/>
-              <w:lang w:val="es-ES"/>
-            </w:rPr>
-            <w:t xml:space="preserve"> </w:t>
-          </w:r>
-          <w:proofErr w:type="spellStart"/>
-          <w:r>
-            <w:rPr>
-              <w:rFonts w:ascii="Tahoma" w:eastAsia="Calibri" w:hAnsi="Tahoma" w:cs="Tahoma"/>
-              <w:b/>
-              <w:kern w:val="2"/>
-              <w:sz w:val="18"/>
-              <w:szCs w:val="18"/>
-              <w:lang w:val="es-ES"/>
-            </w:rPr>
-            <w:t>Battaglia</w:t>
-          </w:r>
-          <w:proofErr w:type="spellEnd"/>
         </w:p>
       </w:tc>
       <w:tc>
@@ -7383,21 +5468,8 @@
               <w:szCs w:val="18"/>
               <w:lang w:val="es-ES"/>
             </w:rPr>
-            <w:t xml:space="preserve">Sistema </w:t>
+            <w:t>Sistema Artec</w:t>
           </w:r>
-          <w:proofErr w:type="spellStart"/>
-          <w:r>
-            <w:rPr>
-              <w:rFonts w:ascii="Tahoma" w:eastAsia="Calibri" w:hAnsi="Tahoma" w:cs="Tahoma"/>
-              <w:b/>
-              <w:kern w:val="2"/>
-              <w:sz w:val="18"/>
-              <w:szCs w:val="18"/>
-              <w:lang w:val="es-ES"/>
-            </w:rPr>
-            <w:t>Artec</w:t>
-          </w:r>
-          <w:proofErr w:type="spellEnd"/>
         </w:p>
       </w:tc>
       <w:tc>

</xml_diff>

<commit_message>
frmSolicitudModificar #AgregarDetalles listo #Corregidos los errores al eliminar detalles (contador, etc) #Validaciones agregadas para agregar detalles (Falta para modificar la Solicitud, por ejemplo para crear nota)
Varios
#Desligar los eventos de textchanged justo dps de que se selecciona algo en los cbobox, para que no vaya a textchanged en vano
</commit_message>
<xml_diff>
--- a/Anotaciones/Sistema Artec.docx
+++ b/Anotaciones/Sistema Artec.docx
@@ -21,8 +21,19 @@
           <w:sz w:val="28"/>
           <w:szCs w:val="28"/>
         </w:rPr>
-        <w:t>Sistema Artec</w:t>
-      </w:r>
+        <w:t xml:space="preserve">Sistema </w:t>
+      </w:r>
+      <w:proofErr w:type="spellStart"/>
+      <w:r>
+        <w:rPr>
+          <w:rFonts w:ascii="Arial" w:hAnsi="Arial" w:cs="Arial"/>
+          <w:b/>
+          <w:sz w:val="28"/>
+          <w:szCs w:val="28"/>
+        </w:rPr>
+        <w:t>Artec</w:t>
+      </w:r>
+      <w:proofErr w:type="spellEnd"/>
     </w:p>
     <w:p>
       <w:pPr>
@@ -211,21 +222,23 @@
           <w:szCs w:val="24"/>
         </w:rPr>
       </w:pPr>
+      <w:proofErr w:type="spellStart"/>
       <w:r>
         <w:rPr>
           <w:rFonts w:ascii="Arial" w:hAnsi="Arial" w:cs="Arial"/>
           <w:sz w:val="24"/>
           <w:szCs w:val="24"/>
         </w:rPr>
-        <w:t xml:space="preserve">Mapeador </w:t>
-      </w:r>
+        <w:t>Mapeador</w:t>
+      </w:r>
+      <w:proofErr w:type="spellEnd"/>
       <w:r>
         <w:rPr>
           <w:rFonts w:ascii="Arial" w:hAnsi="Arial" w:cs="Arial"/>
           <w:sz w:val="24"/>
           <w:szCs w:val="24"/>
         </w:rPr>
-        <w:t xml:space="preserve">resuelve mediante </w:t>
+        <w:t xml:space="preserve"> </w:t>
       </w:r>
       <w:r>
         <w:rPr>
@@ -233,16 +246,26 @@
           <w:sz w:val="24"/>
           <w:szCs w:val="24"/>
         </w:rPr>
-        <w:t>r</w:t>
-      </w:r>
+        <w:t xml:space="preserve">resuelve mediante </w:t>
+      </w:r>
+      <w:proofErr w:type="spellStart"/>
       <w:r>
         <w:rPr>
           <w:rFonts w:ascii="Arial" w:hAnsi="Arial" w:cs="Arial"/>
           <w:sz w:val="24"/>
           <w:szCs w:val="24"/>
         </w:rPr>
+        <w:t>r</w:t>
+      </w:r>
+      <w:r>
+        <w:rPr>
+          <w:rFonts w:ascii="Arial" w:hAnsi="Arial" w:cs="Arial"/>
+          <w:sz w:val="24"/>
+          <w:szCs w:val="24"/>
+        </w:rPr>
         <w:t>eflection</w:t>
       </w:r>
+      <w:proofErr w:type="spellEnd"/>
     </w:p>
     <w:p>
       <w:pPr>
@@ -304,13 +327,41 @@
           <w:szCs w:val="24"/>
         </w:rPr>
       </w:pPr>
+      <w:proofErr w:type="spellStart"/>
       <w:r>
         <w:rPr>
           <w:rFonts w:ascii="Arial" w:hAnsi="Arial" w:cs="Arial"/>
           <w:sz w:val="24"/>
           <w:szCs w:val="24"/>
         </w:rPr>
-        <w:t>Backup y Restore BD</w:t>
+        <w:t>Backup</w:t>
+      </w:r>
+      <w:proofErr w:type="spellEnd"/>
+      <w:r>
+        <w:rPr>
+          <w:rFonts w:ascii="Arial" w:hAnsi="Arial" w:cs="Arial"/>
+          <w:sz w:val="24"/>
+          <w:szCs w:val="24"/>
+        </w:rPr>
+        <w:t xml:space="preserve"> y </w:t>
+      </w:r>
+      <w:proofErr w:type="spellStart"/>
+      <w:r>
+        <w:rPr>
+          <w:rFonts w:ascii="Arial" w:hAnsi="Arial" w:cs="Arial"/>
+          <w:sz w:val="24"/>
+          <w:szCs w:val="24"/>
+        </w:rPr>
+        <w:t>Restore</w:t>
+      </w:r>
+      <w:proofErr w:type="spellEnd"/>
+      <w:r>
+        <w:rPr>
+          <w:rFonts w:ascii="Arial" w:hAnsi="Arial" w:cs="Arial"/>
+          <w:sz w:val="24"/>
+          <w:szCs w:val="24"/>
+        </w:rPr>
+        <w:t xml:space="preserve"> BD</w:t>
       </w:r>
     </w:p>
     <w:p>
@@ -348,13 +399,31 @@
           <w:sz w:val="24"/>
         </w:rPr>
       </w:pPr>
+      <w:proofErr w:type="spellStart"/>
       <w:r>
         <w:rPr>
           <w:rFonts w:ascii="Arial" w:hAnsi="Arial" w:cs="Arial"/>
           <w:sz w:val="24"/>
         </w:rPr>
-        <w:t>Login implementando patrón Singleton</w:t>
-      </w:r>
+        <w:t>Login</w:t>
+      </w:r>
+      <w:proofErr w:type="spellEnd"/>
+      <w:r>
+        <w:rPr>
+          <w:rFonts w:ascii="Arial" w:hAnsi="Arial" w:cs="Arial"/>
+          <w:sz w:val="24"/>
+        </w:rPr>
+        <w:t xml:space="preserve"> implementando patrón </w:t>
+      </w:r>
+      <w:proofErr w:type="spellStart"/>
+      <w:r>
+        <w:rPr>
+          <w:rFonts w:ascii="Arial" w:hAnsi="Arial" w:cs="Arial"/>
+          <w:sz w:val="24"/>
+        </w:rPr>
+        <w:t>Singleton</w:t>
+      </w:r>
+      <w:proofErr w:type="spellEnd"/>
     </w:p>
     <w:p>
       <w:pPr>
@@ -416,7 +485,23 @@
           <w:rFonts w:ascii="Arial" w:hAnsi="Arial" w:cs="Arial"/>
           <w:sz w:val="24"/>
         </w:rPr>
-        <w:t>(Digitos Verificadores)</w:t>
+        <w:t>(</w:t>
+      </w:r>
+      <w:proofErr w:type="spellStart"/>
+      <w:r>
+        <w:rPr>
+          <w:rFonts w:ascii="Arial" w:hAnsi="Arial" w:cs="Arial"/>
+          <w:sz w:val="24"/>
+        </w:rPr>
+        <w:t>Digitos</w:t>
+      </w:r>
+      <w:proofErr w:type="spellEnd"/>
+      <w:r>
+        <w:rPr>
+          <w:rFonts w:ascii="Arial" w:hAnsi="Arial" w:cs="Arial"/>
+          <w:sz w:val="24"/>
+        </w:rPr>
+        <w:t xml:space="preserve"> Verificadores)</w:t>
       </w:r>
     </w:p>
     <w:p>
@@ -496,13 +581,23 @@
           <w:szCs w:val="24"/>
         </w:rPr>
       </w:pPr>
+      <w:proofErr w:type="spellStart"/>
       <w:r>
         <w:rPr>
           <w:rFonts w:ascii="Arial" w:hAnsi="Arial" w:cs="Arial"/>
           <w:sz w:val="24"/>
           <w:szCs w:val="24"/>
         </w:rPr>
-        <w:t>Login (Autenticación)</w:t>
+        <w:t>Login</w:t>
+      </w:r>
+      <w:proofErr w:type="spellEnd"/>
+      <w:r>
+        <w:rPr>
+          <w:rFonts w:ascii="Arial" w:hAnsi="Arial" w:cs="Arial"/>
+          <w:sz w:val="24"/>
+          <w:szCs w:val="24"/>
+        </w:rPr>
+        <w:t xml:space="preserve"> (Autenticación)</w:t>
       </w:r>
     </w:p>
     <w:p>
@@ -540,14 +635,34 @@
           <w:szCs w:val="24"/>
         </w:rPr>
       </w:pPr>
+      <w:proofErr w:type="spellStart"/>
       <w:r>
         <w:rPr>
           <w:rFonts w:ascii="Arial" w:hAnsi="Arial" w:cs="Arial"/>
           <w:sz w:val="24"/>
           <w:szCs w:val="24"/>
         </w:rPr>
-        <w:t>Backup y Restore</w:t>
-      </w:r>
+        <w:t>Backup</w:t>
+      </w:r>
+      <w:proofErr w:type="spellEnd"/>
+      <w:r>
+        <w:rPr>
+          <w:rFonts w:ascii="Arial" w:hAnsi="Arial" w:cs="Arial"/>
+          <w:sz w:val="24"/>
+          <w:szCs w:val="24"/>
+        </w:rPr>
+        <w:t xml:space="preserve"> y </w:t>
+      </w:r>
+      <w:proofErr w:type="spellStart"/>
+      <w:r>
+        <w:rPr>
+          <w:rFonts w:ascii="Arial" w:hAnsi="Arial" w:cs="Arial"/>
+          <w:sz w:val="24"/>
+          <w:szCs w:val="24"/>
+        </w:rPr>
+        <w:t>Restore</w:t>
+      </w:r>
+      <w:proofErr w:type="spellEnd"/>
     </w:p>
     <w:p>
       <w:pPr>
@@ -612,7 +727,23 @@
         </w:numPr>
       </w:pPr>
       <w:r>
-        <w:t>Eliminé fechasus y fehafinsusc de inventario</w:t>
+        <w:t xml:space="preserve">Eliminé </w:t>
+      </w:r>
+      <w:proofErr w:type="spellStart"/>
+      <w:r>
+        <w:t>fechasus</w:t>
+      </w:r>
+      <w:proofErr w:type="spellEnd"/>
+      <w:r>
+        <w:t xml:space="preserve"> y </w:t>
+      </w:r>
+      <w:proofErr w:type="spellStart"/>
+      <w:r>
+        <w:t>fehafinsusc</w:t>
+      </w:r>
+      <w:proofErr w:type="spellEnd"/>
+      <w:r>
+        <w:t xml:space="preserve"> de inventario</w:t>
       </w:r>
     </w:p>
     <w:p>
@@ -624,7 +755,15 @@
         </w:numPr>
       </w:pPr>
       <w:r>
-        <w:t>Eliminé IdTipoLicencia de Bien</w:t>
+        <w:t xml:space="preserve">Eliminé </w:t>
+      </w:r>
+      <w:proofErr w:type="spellStart"/>
+      <w:r>
+        <w:t>IdTipoLicencia</w:t>
+      </w:r>
+      <w:proofErr w:type="spellEnd"/>
+      <w:r>
+        <w:t xml:space="preserve"> de Bien</w:t>
       </w:r>
     </w:p>
     <w:p>
@@ -636,8 +775,13 @@
         </w:numPr>
       </w:pPr>
       <w:r>
-        <w:t>Elimine relación Bien con Tipolicencia</w:t>
-      </w:r>
+        <w:t xml:space="preserve">Elimine relación Bien con </w:t>
+      </w:r>
+      <w:proofErr w:type="spellStart"/>
+      <w:r>
+        <w:t>Tipolicencia</w:t>
+      </w:r>
+      <w:proofErr w:type="spellEnd"/>
     </w:p>
     <w:p>
       <w:pPr>
@@ -648,8 +792,13 @@
         </w:numPr>
       </w:pPr>
       <w:r>
-        <w:t>Elimine Tabla TipoLicencia</w:t>
-      </w:r>
+        <w:t xml:space="preserve">Elimine Tabla </w:t>
+      </w:r>
+      <w:proofErr w:type="spellStart"/>
+      <w:r>
+        <w:t>TipoLicencia</w:t>
+      </w:r>
+      <w:proofErr w:type="spellEnd"/>
     </w:p>
     <w:p>
       <w:pPr>
@@ -659,9 +808,11 @@
           <w:numId w:val="2"/>
         </w:numPr>
       </w:pPr>
+      <w:proofErr w:type="spellStart"/>
       <w:r>
         <w:t>Adquisicion</w:t>
       </w:r>
+      <w:proofErr w:type="spellEnd"/>
     </w:p>
     <w:p>
       <w:pPr>
@@ -672,8 +823,21 @@
         </w:numPr>
       </w:pPr>
       <w:r>
-        <w:t>Elimine NroExpediente de Adquisicion</w:t>
-      </w:r>
+        <w:t xml:space="preserve">Elimine </w:t>
+      </w:r>
+      <w:proofErr w:type="spellStart"/>
+      <w:r>
+        <w:t>NroExpediente</w:t>
+      </w:r>
+      <w:proofErr w:type="spellEnd"/>
+      <w:r>
+        <w:t xml:space="preserve"> de </w:t>
+      </w:r>
+      <w:proofErr w:type="spellStart"/>
+      <w:r>
+        <w:t>Adquisicion</w:t>
+      </w:r>
+      <w:proofErr w:type="spellEnd"/>
     </w:p>
     <w:p>
       <w:pPr>
@@ -684,8 +848,21 @@
         </w:numPr>
       </w:pPr>
       <w:r>
-        <w:t>Eliminé NroOrdenCompra de Adquisicion</w:t>
-      </w:r>
+        <w:t xml:space="preserve">Eliminé </w:t>
+      </w:r>
+      <w:proofErr w:type="spellStart"/>
+      <w:r>
+        <w:t>NroOrdenCompra</w:t>
+      </w:r>
+      <w:proofErr w:type="spellEnd"/>
+      <w:r>
+        <w:t xml:space="preserve"> de </w:t>
+      </w:r>
+      <w:proofErr w:type="spellStart"/>
+      <w:r>
+        <w:t>Adquisicion</w:t>
+      </w:r>
+      <w:proofErr w:type="spellEnd"/>
     </w:p>
     <w:p>
       <w:pPr>
@@ -697,8 +874,13 @@
       </w:pPr>
       <w:r>
         <w:lastRenderedPageBreak/>
-        <w:t>Tabla AsigDetalle</w:t>
-      </w:r>
+        <w:t xml:space="preserve">Tabla </w:t>
+      </w:r>
+      <w:proofErr w:type="spellStart"/>
+      <w:r>
+        <w:t>AsigDetalle</w:t>
+      </w:r>
+      <w:proofErr w:type="spellEnd"/>
     </w:p>
     <w:p>
       <w:pPr>
@@ -709,7 +891,23 @@
         </w:numPr>
       </w:pPr>
       <w:r>
-        <w:t>Eliminé TiempoAsignación de AsigDetalle porque no se contemplan los prestamos</w:t>
+        <w:t xml:space="preserve">Eliminé </w:t>
+      </w:r>
+      <w:proofErr w:type="spellStart"/>
+      <w:r>
+        <w:t>TiempoAsignación</w:t>
+      </w:r>
+      <w:proofErr w:type="spellEnd"/>
+      <w:r>
+        <w:t xml:space="preserve"> de </w:t>
+      </w:r>
+      <w:proofErr w:type="spellStart"/>
+      <w:r>
+        <w:t>AsigDetalle</w:t>
+      </w:r>
+      <w:proofErr w:type="spellEnd"/>
+      <w:r>
+        <w:t xml:space="preserve"> porque no se contemplan los prestamos</w:t>
       </w:r>
     </w:p>
     <w:p>
@@ -721,7 +919,15 @@
         </w:numPr>
       </w:pPr>
       <w:r>
-        <w:t>Tabla TipoAsignación, la eliminé porque solo hay un tipo de asignación (ya que no se contemplan prestamos)</w:t>
+        <w:t xml:space="preserve">Tabla </w:t>
+      </w:r>
+      <w:proofErr w:type="spellStart"/>
+      <w:r>
+        <w:t>TipoAsignación</w:t>
+      </w:r>
+      <w:proofErr w:type="spellEnd"/>
+      <w:r>
+        <w:t>, la eliminé porque solo hay un tipo de asignación (ya que no se contemplan prestamos)</w:t>
       </w:r>
     </w:p>
     <w:p>
@@ -733,8 +939,21 @@
         </w:numPr>
       </w:pPr>
       <w:r>
-        <w:t>Eliminé IdTipoAsignacion en AsigDetalle</w:t>
-      </w:r>
+        <w:t xml:space="preserve">Eliminé </w:t>
+      </w:r>
+      <w:proofErr w:type="spellStart"/>
+      <w:r>
+        <w:t>IdTipoAsignacion</w:t>
+      </w:r>
+      <w:proofErr w:type="spellEnd"/>
+      <w:r>
+        <w:t xml:space="preserve"> en </w:t>
+      </w:r>
+      <w:proofErr w:type="spellStart"/>
+      <w:r>
+        <w:t>AsigDetalle</w:t>
+      </w:r>
+      <w:proofErr w:type="spellEnd"/>
     </w:p>
     <w:p>
       <w:pPr>
@@ -757,7 +976,15 @@
         </w:numPr>
       </w:pPr>
       <w:r>
-        <w:t>Eliminé la columna IdFormulario de Etiqueta</w:t>
+        <w:t xml:space="preserve">Eliminé la columna </w:t>
+      </w:r>
+      <w:proofErr w:type="spellStart"/>
+      <w:r>
+        <w:t>IdFormulario</w:t>
+      </w:r>
+      <w:proofErr w:type="spellEnd"/>
+      <w:r>
+        <w:t xml:space="preserve"> de Etiqueta</w:t>
       </w:r>
     </w:p>
     <w:p>
@@ -769,8 +996,13 @@
         </w:numPr>
       </w:pPr>
       <w:r>
-        <w:t>Modifique la clave primaria en etiqueta quitando de la misma IdFormulario</w:t>
-      </w:r>
+        <w:t xml:space="preserve">Modifique la clave primaria en etiqueta quitando de la misma </w:t>
+      </w:r>
+      <w:proofErr w:type="spellStart"/>
+      <w:r>
+        <w:t>IdFormulario</w:t>
+      </w:r>
+      <w:proofErr w:type="spellEnd"/>
     </w:p>
     <w:p>
       <w:pPr>
@@ -792,11 +1024,32 @@
           <w:numId w:val="2"/>
         </w:numPr>
       </w:pPr>
-      <w:r>
-        <w:t xml:space="preserve">Store </w:t>
-      </w:r>
-      <w:r>
-        <w:t>[dbo].[CotizacionTraerPorSolicitud]</w:t>
+      <w:proofErr w:type="spellStart"/>
+      <w:r>
+        <w:t>Store</w:t>
+      </w:r>
+      <w:proofErr w:type="spellEnd"/>
+      <w:r>
+        <w:t xml:space="preserve"> </w:t>
+      </w:r>
+      <w:r>
+        <w:t>[</w:t>
+      </w:r>
+      <w:proofErr w:type="spellStart"/>
+      <w:r>
+        <w:t>dbo</w:t>
+      </w:r>
+      <w:proofErr w:type="spellEnd"/>
+      <w:r>
+        <w:t>].[</w:t>
+      </w:r>
+      <w:proofErr w:type="spellStart"/>
+      <w:r>
+        <w:t>CotizacionTraerPorSolicitud</w:t>
+      </w:r>
+      <w:proofErr w:type="spellEnd"/>
+      <w:r>
+        <w:t>]</w:t>
       </w:r>
     </w:p>
     <w:p>
@@ -808,8 +1061,13 @@
         </w:numPr>
       </w:pPr>
       <w:r>
-        <w:t>Modifiqué el select</w:t>
-      </w:r>
+        <w:t xml:space="preserve">Modifiqué el </w:t>
+      </w:r>
+      <w:proofErr w:type="spellStart"/>
+      <w:r>
+        <w:t>select</w:t>
+      </w:r>
+      <w:proofErr w:type="spellEnd"/>
     </w:p>
     <w:p>
       <w:pPr>
@@ -820,8 +1078,85 @@
         <w:t>Estaba:</w:t>
       </w:r>
       <w:r>
-        <w:t xml:space="preserve"> --select Coti.IdCotizacion, Coti.MontoCotizado, Coti.FechaCotizacion, Prov.IdProveedor, Prov.AliasProv, Coti.IdPartidaDetalle, Coti.IdPartida, Det.IdSolicitudDetalle, Det.IdSolicitud</w:t>
-      </w:r>
+        <w:t xml:space="preserve"> --</w:t>
+      </w:r>
+      <w:proofErr w:type="spellStart"/>
+      <w:r>
+        <w:t>select</w:t>
+      </w:r>
+      <w:proofErr w:type="spellEnd"/>
+      <w:r>
+        <w:t xml:space="preserve"> </w:t>
+      </w:r>
+      <w:proofErr w:type="spellStart"/>
+      <w:r>
+        <w:t>Coti.IdCotizacion</w:t>
+      </w:r>
+      <w:proofErr w:type="spellEnd"/>
+      <w:r>
+        <w:t xml:space="preserve">, </w:t>
+      </w:r>
+      <w:proofErr w:type="spellStart"/>
+      <w:r>
+        <w:t>Coti.MontoCotizado</w:t>
+      </w:r>
+      <w:proofErr w:type="spellEnd"/>
+      <w:r>
+        <w:t xml:space="preserve">, </w:t>
+      </w:r>
+      <w:proofErr w:type="spellStart"/>
+      <w:r>
+        <w:t>Coti.FechaCotizacion</w:t>
+      </w:r>
+      <w:proofErr w:type="spellEnd"/>
+      <w:r>
+        <w:t xml:space="preserve">, </w:t>
+      </w:r>
+      <w:proofErr w:type="spellStart"/>
+      <w:r>
+        <w:t>Prov.IdProveedor</w:t>
+      </w:r>
+      <w:proofErr w:type="spellEnd"/>
+      <w:r>
+        <w:t xml:space="preserve">, </w:t>
+      </w:r>
+      <w:proofErr w:type="spellStart"/>
+      <w:r>
+        <w:t>Prov.AliasProv</w:t>
+      </w:r>
+      <w:proofErr w:type="spellEnd"/>
+      <w:r>
+        <w:t xml:space="preserve">, </w:t>
+      </w:r>
+      <w:proofErr w:type="spellStart"/>
+      <w:r>
+        <w:t>Coti.IdPartidaDetalle</w:t>
+      </w:r>
+      <w:proofErr w:type="spellEnd"/>
+      <w:r>
+        <w:t xml:space="preserve">, </w:t>
+      </w:r>
+      <w:proofErr w:type="spellStart"/>
+      <w:r>
+        <w:t>Coti.IdPartida</w:t>
+      </w:r>
+      <w:proofErr w:type="spellEnd"/>
+      <w:r>
+        <w:t xml:space="preserve">, </w:t>
+      </w:r>
+      <w:proofErr w:type="spellStart"/>
+      <w:r>
+        <w:t>Det.IdSolicitudDetalle</w:t>
+      </w:r>
+      <w:proofErr w:type="spellEnd"/>
+      <w:r>
+        <w:t xml:space="preserve">, </w:t>
+      </w:r>
+      <w:proofErr w:type="spellStart"/>
+      <w:r>
+        <w:t>Det.IdSolicitud</w:t>
+      </w:r>
+      <w:proofErr w:type="spellEnd"/>
     </w:p>
     <w:p>
       <w:pPr>
@@ -832,8 +1167,69 @@
         <w:t>Quedó:</w:t>
       </w:r>
       <w:r>
-        <w:t xml:space="preserve"> select Coti.IdCotizacion, Coti.MontoCotizado, Coti.FechaCotizacion, Prov.IdProveedor, Prov.AliasProv, Det.IdSolicitudDetalle, Det.IdSolicitud</w:t>
-      </w:r>
+        <w:t xml:space="preserve"> </w:t>
+      </w:r>
+      <w:proofErr w:type="spellStart"/>
+      <w:r>
+        <w:t>select</w:t>
+      </w:r>
+      <w:proofErr w:type="spellEnd"/>
+      <w:r>
+        <w:t xml:space="preserve"> </w:t>
+      </w:r>
+      <w:proofErr w:type="spellStart"/>
+      <w:r>
+        <w:t>Coti.IdCotizacion</w:t>
+      </w:r>
+      <w:proofErr w:type="spellEnd"/>
+      <w:r>
+        <w:t xml:space="preserve">, </w:t>
+      </w:r>
+      <w:proofErr w:type="spellStart"/>
+      <w:r>
+        <w:t>Coti.MontoCotizado</w:t>
+      </w:r>
+      <w:proofErr w:type="spellEnd"/>
+      <w:r>
+        <w:t xml:space="preserve">, </w:t>
+      </w:r>
+      <w:proofErr w:type="spellStart"/>
+      <w:r>
+        <w:t>Coti.FechaCotizacion</w:t>
+      </w:r>
+      <w:proofErr w:type="spellEnd"/>
+      <w:r>
+        <w:t xml:space="preserve">, </w:t>
+      </w:r>
+      <w:proofErr w:type="spellStart"/>
+      <w:r>
+        <w:t>Prov.IdProveedor</w:t>
+      </w:r>
+      <w:proofErr w:type="spellEnd"/>
+      <w:r>
+        <w:t xml:space="preserve">, </w:t>
+      </w:r>
+      <w:proofErr w:type="spellStart"/>
+      <w:r>
+        <w:t>Prov.AliasProv</w:t>
+      </w:r>
+      <w:proofErr w:type="spellEnd"/>
+      <w:r>
+        <w:t xml:space="preserve">, </w:t>
+      </w:r>
+      <w:proofErr w:type="spellStart"/>
+      <w:r>
+        <w:t>Det.IdSolicitudDetalle</w:t>
+      </w:r>
+      <w:proofErr w:type="spellEnd"/>
+      <w:r>
+        <w:t xml:space="preserve">, </w:t>
+      </w:r>
+      <w:proofErr w:type="spellStart"/>
+      <w:r>
+        <w:t>Det.IdSolicitud</w:t>
+      </w:r>
+      <w:proofErr w:type="spellEnd"/>
     </w:p>
     <w:p>
       <w:pPr>
@@ -856,7 +1252,15 @@
         </w:numPr>
       </w:pPr>
       <w:r>
-        <w:t xml:space="preserve">Agregue lo resaltado en frmsolicitudmodificar: </w:t>
+        <w:t xml:space="preserve">Agregue lo resaltado en </w:t>
+      </w:r>
+      <w:proofErr w:type="spellStart"/>
+      <w:r>
+        <w:t>frmsolicitudmodificar</w:t>
+      </w:r>
+      <w:proofErr w:type="spellEnd"/>
+      <w:r>
+        <w:t xml:space="preserve">: </w:t>
       </w:r>
     </w:p>
     <w:p>
@@ -864,15 +1268,38 @@
         <w:pStyle w:val="Prrafodelista"/>
         <w:ind w:left="1440"/>
       </w:pPr>
-      <w:r>
-        <w:t>frmCotizaciones UnFrmCotizaciones = new frmCotizaciones(unaSolicitud.unosDetallesSolicitud[e.RowIndex].unasCotizaciones</w:t>
+      <w:proofErr w:type="spellStart"/>
+      <w:proofErr w:type="gramStart"/>
+      <w:r>
+        <w:t>frmCotizaciones</w:t>
+      </w:r>
+      <w:proofErr w:type="spellEnd"/>
+      <w:proofErr w:type="gramEnd"/>
+      <w:r>
+        <w:t xml:space="preserve"> </w:t>
+      </w:r>
+      <w:proofErr w:type="spellStart"/>
+      <w:r>
+        <w:t>UnFrmCotizaciones</w:t>
+      </w:r>
+      <w:proofErr w:type="spellEnd"/>
+      <w:r>
+        <w:t xml:space="preserve"> = new frmCotizaciones(unaSolicitud.unosDetallesSolicitud[e.RowIndex].unasCotizaciones</w:t>
       </w:r>
       <w:r>
         <w:rPr>
           <w:highlight w:val="green"/>
         </w:rPr>
-        <w:t>, unDetSolic</w:t>
-      </w:r>
+        <w:t xml:space="preserve">, </w:t>
+      </w:r>
+      <w:proofErr w:type="spellStart"/>
+      <w:r>
+        <w:rPr>
+          <w:highlight w:val="green"/>
+        </w:rPr>
+        <w:t>unDetSolic</w:t>
+      </w:r>
+      <w:proofErr w:type="spellEnd"/>
       <w:r>
         <w:t>);</w:t>
       </w:r>
@@ -889,7 +1316,15 @@
         <w:t xml:space="preserve">Agregue </w:t>
       </w:r>
       <w:r>
-        <w:t xml:space="preserve">lo resaltado (y quite lo comentado) en frmCotizaciones: </w:t>
+        <w:t xml:space="preserve">lo resaltado (y quite lo comentado) en </w:t>
+      </w:r>
+      <w:proofErr w:type="spellStart"/>
+      <w:r>
+        <w:t>frmCotizaciones</w:t>
+      </w:r>
+      <w:proofErr w:type="spellEnd"/>
+      <w:r>
+        <w:t xml:space="preserve">: </w:t>
       </w:r>
     </w:p>
     <w:p>
@@ -901,12 +1336,21 @@
           <w:szCs w:val="16"/>
         </w:rPr>
       </w:pPr>
-      <w:r>
-        <w:rPr>
-          <w:sz w:val="16"/>
-          <w:szCs w:val="16"/>
-        </w:rPr>
-        <w:t xml:space="preserve">unaCotiz.unDetalleAsociado.IdSolicitud = </w:t>
+      <w:proofErr w:type="spellStart"/>
+      <w:r>
+        <w:rPr>
+          <w:sz w:val="16"/>
+          <w:szCs w:val="16"/>
+        </w:rPr>
+        <w:t>unaCotiz.unDetalleAsociado.IdSolicitud</w:t>
+      </w:r>
+      <w:proofErr w:type="spellEnd"/>
+      <w:r>
+        <w:rPr>
+          <w:sz w:val="16"/>
+          <w:szCs w:val="16"/>
+        </w:rPr>
+        <w:t xml:space="preserve"> = </w:t>
       </w:r>
       <w:r>
         <w:rPr>
@@ -916,12 +1360,21 @@
         </w:rPr>
         <w:t>unDetSolic.IdSolicitud;//</w:t>
       </w:r>
-      <w:r>
-        <w:rPr>
-          <w:sz w:val="16"/>
-          <w:szCs w:val="16"/>
-        </w:rPr>
-        <w:t>unasCotizaciones[0].unDetalleAsociado.IdSolicitud;</w:t>
+      <w:proofErr w:type="gramStart"/>
+      <w:r>
+        <w:rPr>
+          <w:sz w:val="16"/>
+          <w:szCs w:val="16"/>
+        </w:rPr>
+        <w:t>unasCotizaciones[</w:t>
+      </w:r>
+      <w:proofErr w:type="gramEnd"/>
+      <w:r>
+        <w:rPr>
+          <w:sz w:val="16"/>
+          <w:szCs w:val="16"/>
+        </w:rPr>
+        <w:t>0].unDetalleAsociado.IdSolicitud;</w:t>
       </w:r>
     </w:p>
     <w:p>
@@ -938,7 +1391,23 @@
           <w:sz w:val="16"/>
           <w:szCs w:val="16"/>
         </w:rPr>
-        <w:t xml:space="preserve">            unaCotiz.unDetalleAsociado.IdSolicitudDetalle = </w:t>
+        <w:t xml:space="preserve">            </w:t>
+      </w:r>
+      <w:proofErr w:type="spellStart"/>
+      <w:r>
+        <w:rPr>
+          <w:sz w:val="16"/>
+          <w:szCs w:val="16"/>
+        </w:rPr>
+        <w:t>unaCotiz.unDetalleAsociado.IdSolicitudDetalle</w:t>
+      </w:r>
+      <w:proofErr w:type="spellEnd"/>
+      <w:r>
+        <w:rPr>
+          <w:sz w:val="16"/>
+          <w:szCs w:val="16"/>
+        </w:rPr>
+        <w:t xml:space="preserve"> = </w:t>
       </w:r>
       <w:r>
         <w:rPr>
@@ -953,7 +1422,23 @@
           <w:sz w:val="16"/>
           <w:szCs w:val="16"/>
         </w:rPr>
-        <w:t>//unasCotizaciones[0].unDetalleAsociado.IdSolicitudDetalle;</w:t>
+        <w:t>//</w:t>
+      </w:r>
+      <w:proofErr w:type="gramStart"/>
+      <w:r>
+        <w:rPr>
+          <w:sz w:val="16"/>
+          <w:szCs w:val="16"/>
+        </w:rPr>
+        <w:t>unasCotizaciones[</w:t>
+      </w:r>
+      <w:proofErr w:type="gramEnd"/>
+      <w:r>
+        <w:rPr>
+          <w:sz w:val="16"/>
+          <w:szCs w:val="16"/>
+        </w:rPr>
+        <w:t>0].unDetalleAsociado.IdSolicitudDetalle;</w:t>
       </w:r>
     </w:p>
     <w:p>
@@ -1000,7 +1485,39 @@
           <w:sz w:val="16"/>
           <w:szCs w:val="16"/>
         </w:rPr>
-        <w:t xml:space="preserve"> table TipoAdquisicion y referencia desde Adquisición</w:t>
+        <w:t xml:space="preserve"> </w:t>
+      </w:r>
+      <w:proofErr w:type="spellStart"/>
+      <w:r>
+        <w:rPr>
+          <w:sz w:val="16"/>
+          <w:szCs w:val="16"/>
+        </w:rPr>
+        <w:t>table</w:t>
+      </w:r>
+      <w:proofErr w:type="spellEnd"/>
+      <w:r>
+        <w:rPr>
+          <w:sz w:val="16"/>
+          <w:szCs w:val="16"/>
+        </w:rPr>
+        <w:t xml:space="preserve"> </w:t>
+      </w:r>
+      <w:proofErr w:type="spellStart"/>
+      <w:r>
+        <w:rPr>
+          <w:sz w:val="16"/>
+          <w:szCs w:val="16"/>
+        </w:rPr>
+        <w:t>TipoAdquisicion</w:t>
+      </w:r>
+      <w:proofErr w:type="spellEnd"/>
+      <w:r>
+        <w:rPr>
+          <w:sz w:val="16"/>
+          <w:szCs w:val="16"/>
+        </w:rPr>
+        <w:t xml:space="preserve"> y referencia desde Adquisición</w:t>
       </w:r>
       <w:r>
         <w:rPr>
@@ -1027,7 +1544,23 @@
           <w:sz w:val="16"/>
           <w:szCs w:val="16"/>
         </w:rPr>
-        <w:t>Modifique AdquisicionCrear en consecuencia</w:t>
+        <w:t xml:space="preserve">Modifique </w:t>
+      </w:r>
+      <w:proofErr w:type="spellStart"/>
+      <w:r>
+        <w:rPr>
+          <w:sz w:val="16"/>
+          <w:szCs w:val="16"/>
+        </w:rPr>
+        <w:t>AdquisicionCrear</w:t>
+      </w:r>
+      <w:proofErr w:type="spellEnd"/>
+      <w:r>
+        <w:rPr>
+          <w:sz w:val="16"/>
+          <w:szCs w:val="16"/>
+        </w:rPr>
+        <w:t xml:space="preserve"> en consecuencia</w:t>
       </w:r>
       <w:r>
         <w:rPr>
@@ -1054,7 +1587,23 @@
           <w:sz w:val="16"/>
           <w:szCs w:val="16"/>
         </w:rPr>
-        <w:t>Agregue campo IdPartidaDetalle en tabla Inventario, para poder relacionar el inventario, con la compra y la solicitud</w:t>
+        <w:t xml:space="preserve">Agregue campo </w:t>
+      </w:r>
+      <w:proofErr w:type="spellStart"/>
+      <w:r>
+        <w:rPr>
+          <w:sz w:val="16"/>
+          <w:szCs w:val="16"/>
+        </w:rPr>
+        <w:t>IdPartidaDetalle</w:t>
+      </w:r>
+      <w:proofErr w:type="spellEnd"/>
+      <w:r>
+        <w:rPr>
+          <w:sz w:val="16"/>
+          <w:szCs w:val="16"/>
+        </w:rPr>
+        <w:t xml:space="preserve"> en tabla Inventario, para poder relacionar el inventario, con la compra y la solicitud</w:t>
       </w:r>
     </w:p>
     <w:p>
@@ -1076,8 +1625,36 @@
           <w:szCs w:val="16"/>
           <w:highlight w:val="yellow"/>
         </w:rPr>
-        <w:t>Agregar prop Bien en categoría para poder acceder al tipo de bien desde el detalle de solic</w:t>
-      </w:r>
+        <w:t xml:space="preserve">Agregar </w:t>
+      </w:r>
+      <w:proofErr w:type="spellStart"/>
+      <w:r>
+        <w:rPr>
+          <w:sz w:val="16"/>
+          <w:szCs w:val="16"/>
+          <w:highlight w:val="yellow"/>
+        </w:rPr>
+        <w:t>prop</w:t>
+      </w:r>
+      <w:proofErr w:type="spellEnd"/>
+      <w:r>
+        <w:rPr>
+          <w:sz w:val="16"/>
+          <w:szCs w:val="16"/>
+          <w:highlight w:val="yellow"/>
+        </w:rPr>
+        <w:t xml:space="preserve"> Bien en categoría para poder acceder al tipo de bien desde el detalle de </w:t>
+      </w:r>
+      <w:proofErr w:type="spellStart"/>
+      <w:r>
+        <w:rPr>
+          <w:sz w:val="16"/>
+          <w:szCs w:val="16"/>
+          <w:highlight w:val="yellow"/>
+        </w:rPr>
+        <w:t>solic</w:t>
+      </w:r>
+      <w:proofErr w:type="spellEnd"/>
       <w:r>
         <w:rPr>
           <w:sz w:val="16"/>
@@ -1114,7 +1691,43 @@
           <w:szCs w:val="16"/>
           <w:highlight w:val="yellow"/>
         </w:rPr>
-        <w:t>Eliminar IdAdquisicion de tabla PartidaDetalle (posiblemente no lo use nunca)</w:t>
+        <w:t xml:space="preserve">Eliminar </w:t>
+      </w:r>
+      <w:proofErr w:type="spellStart"/>
+      <w:r>
+        <w:rPr>
+          <w:sz w:val="16"/>
+          <w:szCs w:val="16"/>
+          <w:highlight w:val="yellow"/>
+        </w:rPr>
+        <w:t>IdAdquisicion</w:t>
+      </w:r>
+      <w:proofErr w:type="spellEnd"/>
+      <w:r>
+        <w:rPr>
+          <w:sz w:val="16"/>
+          <w:szCs w:val="16"/>
+          <w:highlight w:val="yellow"/>
+        </w:rPr>
+        <w:t xml:space="preserve"> de tabla </w:t>
+      </w:r>
+      <w:proofErr w:type="spellStart"/>
+      <w:r>
+        <w:rPr>
+          <w:sz w:val="16"/>
+          <w:szCs w:val="16"/>
+          <w:highlight w:val="yellow"/>
+        </w:rPr>
+        <w:t>PartidaDetalle</w:t>
+      </w:r>
+      <w:proofErr w:type="spellEnd"/>
+      <w:r>
+        <w:rPr>
+          <w:sz w:val="16"/>
+          <w:szCs w:val="16"/>
+          <w:highlight w:val="yellow"/>
+        </w:rPr>
+        <w:t xml:space="preserve"> (posiblemente no lo use nunca)</w:t>
       </w:r>
     </w:p>
     <w:p>
@@ -1158,7 +1771,25 @@
           <w:szCs w:val="16"/>
           <w:highlight w:val="yellow"/>
         </w:rPr>
-        <w:t>Quitar la tabla depósito, porque no hay varios depósitos, además se compra lo solicitado y se lo entrega, no se stockea, lo de consultar stock era para cuando se entrega en forma parcial algo</w:t>
+        <w:t xml:space="preserve">Quitar la tabla depósito, porque no hay varios depósitos, además se compra lo solicitado y se lo entrega, no se </w:t>
+      </w:r>
+      <w:proofErr w:type="spellStart"/>
+      <w:r>
+        <w:rPr>
+          <w:sz w:val="16"/>
+          <w:szCs w:val="16"/>
+          <w:highlight w:val="yellow"/>
+        </w:rPr>
+        <w:t>stockea</w:t>
+      </w:r>
+      <w:proofErr w:type="spellEnd"/>
+      <w:r>
+        <w:rPr>
+          <w:sz w:val="16"/>
+          <w:szCs w:val="16"/>
+          <w:highlight w:val="yellow"/>
+        </w:rPr>
+        <w:t>, lo de consultar stock era para cuando se entrega en forma parcial algo</w:t>
       </w:r>
     </w:p>
     <w:p>
@@ -1173,12 +1804,85 @@
           <w:szCs w:val="16"/>
         </w:rPr>
       </w:pPr>
-      <w:r>
-        <w:rPr>
-          <w:sz w:val="16"/>
-          <w:szCs w:val="16"/>
-        </w:rPr>
-        <w:t>IdInventario quedo como pk de Inventario y hay un índice unique entre IdBienEspecif y SerieKey en Inventario</w:t>
+      <w:proofErr w:type="spellStart"/>
+      <w:r>
+        <w:rPr>
+          <w:sz w:val="16"/>
+          <w:szCs w:val="16"/>
+        </w:rPr>
+        <w:t>IdInventario</w:t>
+      </w:r>
+      <w:proofErr w:type="spellEnd"/>
+      <w:r>
+        <w:rPr>
+          <w:sz w:val="16"/>
+          <w:szCs w:val="16"/>
+        </w:rPr>
+        <w:t xml:space="preserve"> quedo como </w:t>
+      </w:r>
+      <w:proofErr w:type="spellStart"/>
+      <w:r>
+        <w:rPr>
+          <w:sz w:val="16"/>
+          <w:szCs w:val="16"/>
+        </w:rPr>
+        <w:t>pk</w:t>
+      </w:r>
+      <w:proofErr w:type="spellEnd"/>
+      <w:r>
+        <w:rPr>
+          <w:sz w:val="16"/>
+          <w:szCs w:val="16"/>
+        </w:rPr>
+        <w:t xml:space="preserve"> de Inventario y hay un índice </w:t>
+      </w:r>
+      <w:proofErr w:type="spellStart"/>
+      <w:r>
+        <w:rPr>
+          <w:sz w:val="16"/>
+          <w:szCs w:val="16"/>
+        </w:rPr>
+        <w:t>unique</w:t>
+      </w:r>
+      <w:proofErr w:type="spellEnd"/>
+      <w:r>
+        <w:rPr>
+          <w:sz w:val="16"/>
+          <w:szCs w:val="16"/>
+        </w:rPr>
+        <w:t xml:space="preserve"> entre </w:t>
+      </w:r>
+      <w:proofErr w:type="spellStart"/>
+      <w:r>
+        <w:rPr>
+          <w:sz w:val="16"/>
+          <w:szCs w:val="16"/>
+        </w:rPr>
+        <w:t>IdBienEspecif</w:t>
+      </w:r>
+      <w:proofErr w:type="spellEnd"/>
+      <w:r>
+        <w:rPr>
+          <w:sz w:val="16"/>
+          <w:szCs w:val="16"/>
+        </w:rPr>
+        <w:t xml:space="preserve"> y </w:t>
+      </w:r>
+      <w:proofErr w:type="spellStart"/>
+      <w:r>
+        <w:rPr>
+          <w:sz w:val="16"/>
+          <w:szCs w:val="16"/>
+        </w:rPr>
+        <w:t>SerieKey</w:t>
+      </w:r>
+      <w:proofErr w:type="spellEnd"/>
+      <w:r>
+        <w:rPr>
+          <w:sz w:val="16"/>
+          <w:szCs w:val="16"/>
+        </w:rPr>
+        <w:t xml:space="preserve"> en Inventario</w:t>
       </w:r>
     </w:p>
     <w:p>
@@ -1198,8 +1902,65 @@
           <w:sz w:val="16"/>
           <w:szCs w:val="16"/>
         </w:rPr>
-        <w:t>Elimine columna IdBien en AsigDetalle, porque la pk de inventario ya no contiene a IdBien</w:t>
-      </w:r>
+        <w:t xml:space="preserve">Elimine columna </w:t>
+      </w:r>
+      <w:proofErr w:type="spellStart"/>
+      <w:r>
+        <w:rPr>
+          <w:sz w:val="16"/>
+          <w:szCs w:val="16"/>
+        </w:rPr>
+        <w:t>IdBien</w:t>
+      </w:r>
+      <w:proofErr w:type="spellEnd"/>
+      <w:r>
+        <w:rPr>
+          <w:sz w:val="16"/>
+          <w:szCs w:val="16"/>
+        </w:rPr>
+        <w:t xml:space="preserve"> en </w:t>
+      </w:r>
+      <w:proofErr w:type="spellStart"/>
+      <w:r>
+        <w:rPr>
+          <w:sz w:val="16"/>
+          <w:szCs w:val="16"/>
+        </w:rPr>
+        <w:t>AsigDetalle</w:t>
+      </w:r>
+      <w:proofErr w:type="spellEnd"/>
+      <w:r>
+        <w:rPr>
+          <w:sz w:val="16"/>
+          <w:szCs w:val="16"/>
+        </w:rPr>
+        <w:t xml:space="preserve">, porque la </w:t>
+      </w:r>
+      <w:proofErr w:type="spellStart"/>
+      <w:r>
+        <w:rPr>
+          <w:sz w:val="16"/>
+          <w:szCs w:val="16"/>
+        </w:rPr>
+        <w:t>pk</w:t>
+      </w:r>
+      <w:proofErr w:type="spellEnd"/>
+      <w:r>
+        <w:rPr>
+          <w:sz w:val="16"/>
+          <w:szCs w:val="16"/>
+        </w:rPr>
+        <w:t xml:space="preserve"> de inventario ya no contiene a </w:t>
+      </w:r>
+      <w:proofErr w:type="spellStart"/>
+      <w:r>
+        <w:rPr>
+          <w:sz w:val="16"/>
+          <w:szCs w:val="16"/>
+        </w:rPr>
+        <w:t>IdBien</w:t>
+      </w:r>
+      <w:proofErr w:type="spellEnd"/>
     </w:p>
     <w:p>
       <w:pPr>
@@ -1220,7 +1981,61 @@
           <w:szCs w:val="16"/>
           <w:highlight w:val="yellow"/>
         </w:rPr>
-        <w:t>Quitar el campo Observacion de AsigDetalle (poner solo uno en asignación quizas)</w:t>
+        <w:t xml:space="preserve">Quitar el campo </w:t>
+      </w:r>
+      <w:proofErr w:type="spellStart"/>
+      <w:r>
+        <w:rPr>
+          <w:sz w:val="16"/>
+          <w:szCs w:val="16"/>
+          <w:highlight w:val="yellow"/>
+        </w:rPr>
+        <w:t>Observacion</w:t>
+      </w:r>
+      <w:proofErr w:type="spellEnd"/>
+      <w:r>
+        <w:rPr>
+          <w:sz w:val="16"/>
+          <w:szCs w:val="16"/>
+          <w:highlight w:val="yellow"/>
+        </w:rPr>
+        <w:t xml:space="preserve"> de </w:t>
+      </w:r>
+      <w:proofErr w:type="spellStart"/>
+      <w:r>
+        <w:rPr>
+          <w:sz w:val="16"/>
+          <w:szCs w:val="16"/>
+          <w:highlight w:val="yellow"/>
+        </w:rPr>
+        <w:t>AsigDetalle</w:t>
+      </w:r>
+      <w:proofErr w:type="spellEnd"/>
+      <w:r>
+        <w:rPr>
+          <w:sz w:val="16"/>
+          <w:szCs w:val="16"/>
+          <w:highlight w:val="yellow"/>
+        </w:rPr>
+        <w:t xml:space="preserve"> (poner solo uno en asignación </w:t>
+      </w:r>
+      <w:proofErr w:type="spellStart"/>
+      <w:r>
+        <w:rPr>
+          <w:sz w:val="16"/>
+          <w:szCs w:val="16"/>
+          <w:highlight w:val="yellow"/>
+        </w:rPr>
+        <w:t>quizas</w:t>
+      </w:r>
+      <w:proofErr w:type="spellEnd"/>
+      <w:r>
+        <w:rPr>
+          <w:sz w:val="16"/>
+          <w:szCs w:val="16"/>
+          <w:highlight w:val="yellow"/>
+        </w:rPr>
+        <w:t>)</w:t>
       </w:r>
     </w:p>
     <w:p>
@@ -1242,8 +2057,18 @@
           <w:sz w:val="16"/>
           <w:szCs w:val="16"/>
         </w:rPr>
-        <w:t>//FALTA QUE Ponga en estado "Compradas" las cosas de un SolicDetalle</w:t>
-      </w:r>
+        <w:t xml:space="preserve">//FALTA QUE Ponga en estado "Compradas" las cosas de un </w:t>
+      </w:r>
+      <w:proofErr w:type="spellStart"/>
+      <w:r>
+        <w:rPr>
+          <w:strike/>
+          <w:sz w:val="16"/>
+          <w:szCs w:val="16"/>
+        </w:rPr>
+        <w:t>SolicDetalle</w:t>
+      </w:r>
+      <w:proofErr w:type="spellEnd"/>
     </w:p>
     <w:p>
       <w:pPr>
@@ -1278,15 +2103,71 @@
           <w:sz w:val="16"/>
           <w:szCs w:val="16"/>
         </w:rPr>
-        <w:t>//Todo dentro del negocio o dal</w:t>
-      </w:r>
+        <w:t xml:space="preserve">//Todo dentro del negocio o </w:t>
+      </w:r>
+      <w:proofErr w:type="spellStart"/>
       <w:r>
         <w:rPr>
           <w:strike/>
           <w:sz w:val="16"/>
           <w:szCs w:val="16"/>
         </w:rPr>
-        <w:t>.. El código donde empzaria esto esa en frmregistrar línea 66</w:t>
+        <w:t>dal</w:t>
+      </w:r>
+      <w:proofErr w:type="spellEnd"/>
+      <w:proofErr w:type="gramStart"/>
+      <w:r>
+        <w:rPr>
+          <w:strike/>
+          <w:sz w:val="16"/>
+          <w:szCs w:val="16"/>
+        </w:rPr>
+        <w:t>..</w:t>
+      </w:r>
+      <w:proofErr w:type="gramEnd"/>
+      <w:r>
+        <w:rPr>
+          <w:strike/>
+          <w:sz w:val="16"/>
+          <w:szCs w:val="16"/>
+        </w:rPr>
+        <w:t xml:space="preserve"> El código donde </w:t>
+      </w:r>
+      <w:proofErr w:type="spellStart"/>
+      <w:r>
+        <w:rPr>
+          <w:strike/>
+          <w:sz w:val="16"/>
+          <w:szCs w:val="16"/>
+        </w:rPr>
+        <w:t>empzaria</w:t>
+      </w:r>
+      <w:proofErr w:type="spellEnd"/>
+      <w:r>
+        <w:rPr>
+          <w:strike/>
+          <w:sz w:val="16"/>
+          <w:szCs w:val="16"/>
+        </w:rPr>
+        <w:t xml:space="preserve"> esto esa en </w:t>
+      </w:r>
+      <w:proofErr w:type="spellStart"/>
+      <w:r>
+        <w:rPr>
+          <w:strike/>
+          <w:sz w:val="16"/>
+          <w:szCs w:val="16"/>
+        </w:rPr>
+        <w:t>frmregistrar</w:t>
+      </w:r>
+      <w:proofErr w:type="spellEnd"/>
+      <w:r>
+        <w:rPr>
+          <w:strike/>
+          <w:sz w:val="16"/>
+          <w:szCs w:val="16"/>
+        </w:rPr>
+        <w:t xml:space="preserve"> línea 66</w:t>
       </w:r>
     </w:p>
     <w:p>
@@ -1309,7 +2190,43 @@
           <w:highlight w:val="yellow"/>
         </w:rPr>
         <w:lastRenderedPageBreak/>
-        <w:t>Al registrar bienes, solo me tiene que permitir registrar los de un mismo SolicDetalle (sino el proveedor no concuerda con todos los datalles)</w:t>
+        <w:t xml:space="preserve">Al registrar bienes, solo me tiene que permitir registrar los de un mismo </w:t>
+      </w:r>
+      <w:proofErr w:type="spellStart"/>
+      <w:r>
+        <w:rPr>
+          <w:sz w:val="16"/>
+          <w:szCs w:val="16"/>
+          <w:highlight w:val="yellow"/>
+        </w:rPr>
+        <w:t>SolicDetalle</w:t>
+      </w:r>
+      <w:proofErr w:type="spellEnd"/>
+      <w:r>
+        <w:rPr>
+          <w:sz w:val="16"/>
+          <w:szCs w:val="16"/>
+          <w:highlight w:val="yellow"/>
+        </w:rPr>
+        <w:t xml:space="preserve"> (sino el proveedor no concuerda con todos los </w:t>
+      </w:r>
+      <w:proofErr w:type="spellStart"/>
+      <w:r>
+        <w:rPr>
+          <w:sz w:val="16"/>
+          <w:szCs w:val="16"/>
+          <w:highlight w:val="yellow"/>
+        </w:rPr>
+        <w:t>datalles</w:t>
+      </w:r>
+      <w:proofErr w:type="spellEnd"/>
+      <w:r>
+        <w:rPr>
+          <w:sz w:val="16"/>
+          <w:szCs w:val="16"/>
+          <w:highlight w:val="yellow"/>
+        </w:rPr>
+        <w:t>)</w:t>
       </w:r>
     </w:p>
     <w:p>
@@ -1331,8 +2248,36 @@
           <w:szCs w:val="16"/>
           <w:highlight w:val="yellow"/>
         </w:rPr>
-        <w:t>Seguir en DALAsignacion línea 58, lo de poner como finalizado un solicDetalle</w:t>
-      </w:r>
+        <w:t xml:space="preserve">Seguir en </w:t>
+      </w:r>
+      <w:proofErr w:type="spellStart"/>
+      <w:r>
+        <w:rPr>
+          <w:sz w:val="16"/>
+          <w:szCs w:val="16"/>
+          <w:highlight w:val="yellow"/>
+        </w:rPr>
+        <w:t>DALAsignacion</w:t>
+      </w:r>
+      <w:proofErr w:type="spellEnd"/>
+      <w:r>
+        <w:rPr>
+          <w:sz w:val="16"/>
+          <w:szCs w:val="16"/>
+          <w:highlight w:val="yellow"/>
+        </w:rPr>
+        <w:t xml:space="preserve"> línea 58, lo de poner como finalizado un </w:t>
+      </w:r>
+      <w:proofErr w:type="spellStart"/>
+      <w:r>
+        <w:rPr>
+          <w:sz w:val="16"/>
+          <w:szCs w:val="16"/>
+          <w:highlight w:val="yellow"/>
+        </w:rPr>
+        <w:t>solicDetalle</w:t>
+      </w:r>
+      <w:proofErr w:type="spellEnd"/>
     </w:p>
     <w:p>
       <w:pPr>
@@ -1353,7 +2298,25 @@
           <w:sz w:val="16"/>
           <w:szCs w:val="16"/>
         </w:rPr>
-        <w:t>Al registrar bienes, todos aparecen con el mismo numero de serie, REVISAR</w:t>
+        <w:t xml:space="preserve">Al registrar bienes, todos aparecen con el mismo </w:t>
+      </w:r>
+      <w:proofErr w:type="spellStart"/>
+      <w:r>
+        <w:rPr>
+          <w:strike/>
+          <w:sz w:val="16"/>
+          <w:szCs w:val="16"/>
+        </w:rPr>
+        <w:t>numero</w:t>
+      </w:r>
+      <w:proofErr w:type="spellEnd"/>
+      <w:r>
+        <w:rPr>
+          <w:strike/>
+          <w:sz w:val="16"/>
+          <w:szCs w:val="16"/>
+        </w:rPr>
+        <w:t xml:space="preserve"> de serie, REVISAR</w:t>
       </w:r>
     </w:p>
     <w:p>
@@ -1375,7 +2338,25 @@
           <w:szCs w:val="16"/>
           <w:highlight w:val="yellow"/>
         </w:rPr>
-        <w:t>Fijarme en DALAsignacion línea 59 que con el METODO CIERRO LA CONEXION A LA BD Y DPS EN LA SEGUNDA VUELTA DEL FOR EACH PINCHA PORQ ESTA CERRADA LA BD</w:t>
+        <w:t xml:space="preserve">Fijarme en </w:t>
+      </w:r>
+      <w:proofErr w:type="spellStart"/>
+      <w:r>
+        <w:rPr>
+          <w:sz w:val="16"/>
+          <w:szCs w:val="16"/>
+          <w:highlight w:val="yellow"/>
+        </w:rPr>
+        <w:t>DALAsignacion</w:t>
+      </w:r>
+      <w:proofErr w:type="spellEnd"/>
+      <w:r>
+        <w:rPr>
+          <w:sz w:val="16"/>
+          <w:szCs w:val="16"/>
+          <w:highlight w:val="yellow"/>
+        </w:rPr>
+        <w:t xml:space="preserve"> línea 59 que con el METODO CIERRO LA CONEXION A LA BD Y DPS EN LA SEGUNDA VUELTA DEL FOR EACH PINCHA PORQ ESTA CERRADA LA BD</w:t>
       </w:r>
     </w:p>
     <w:p>
@@ -1395,7 +2376,71 @@
           <w:sz w:val="16"/>
           <w:szCs w:val="16"/>
         </w:rPr>
-        <w:t>Agregue esta línea al final del store “InventarioHardTraerListosParaAsignar” para que traiga solo los inventarios que aun no fueron entregados (sino traía todos los inventarios que están dentro de un SolicDetalle que no está finalizado aún):</w:t>
+        <w:t xml:space="preserve">Agregue esta línea al final del </w:t>
+      </w:r>
+      <w:proofErr w:type="spellStart"/>
+      <w:r>
+        <w:rPr>
+          <w:sz w:val="16"/>
+          <w:szCs w:val="16"/>
+        </w:rPr>
+        <w:t>store</w:t>
+      </w:r>
+      <w:proofErr w:type="spellEnd"/>
+      <w:r>
+        <w:rPr>
+          <w:sz w:val="16"/>
+          <w:szCs w:val="16"/>
+        </w:rPr>
+        <w:t xml:space="preserve"> “</w:t>
+      </w:r>
+      <w:proofErr w:type="spellStart"/>
+      <w:r>
+        <w:rPr>
+          <w:sz w:val="16"/>
+          <w:szCs w:val="16"/>
+        </w:rPr>
+        <w:t>InventarioHardTraerListosParaAsignar</w:t>
+      </w:r>
+      <w:proofErr w:type="spellEnd"/>
+      <w:r>
+        <w:rPr>
+          <w:sz w:val="16"/>
+          <w:szCs w:val="16"/>
+        </w:rPr>
+        <w:t xml:space="preserve">” para que traiga solo los inventarios que </w:t>
+      </w:r>
+      <w:proofErr w:type="spellStart"/>
+      <w:r>
+        <w:rPr>
+          <w:sz w:val="16"/>
+          <w:szCs w:val="16"/>
+        </w:rPr>
+        <w:t>aun</w:t>
+      </w:r>
+      <w:proofErr w:type="spellEnd"/>
+      <w:r>
+        <w:rPr>
+          <w:sz w:val="16"/>
+          <w:szCs w:val="16"/>
+        </w:rPr>
+        <w:t xml:space="preserve"> no fueron entregados (sino traía todos los inventarios que están dentro de un </w:t>
+      </w:r>
+      <w:proofErr w:type="spellStart"/>
+      <w:r>
+        <w:rPr>
+          <w:sz w:val="16"/>
+          <w:szCs w:val="16"/>
+        </w:rPr>
+        <w:t>SolicDetalle</w:t>
+      </w:r>
+      <w:proofErr w:type="spellEnd"/>
+      <w:r>
+        <w:rPr>
+          <w:sz w:val="16"/>
+          <w:szCs w:val="16"/>
+        </w:rPr>
+        <w:t xml:space="preserve"> que no está finalizado aún):</w:t>
       </w:r>
     </w:p>
     <w:p>
@@ -1415,7 +2460,23 @@
           <w:sz w:val="16"/>
           <w:szCs w:val="16"/>
         </w:rPr>
-        <w:t>and inv.IdEstadoInventario = 1--Disponible</w:t>
+        <w:t xml:space="preserve">and </w:t>
+      </w:r>
+      <w:proofErr w:type="spellStart"/>
+      <w:r>
+        <w:rPr>
+          <w:sz w:val="16"/>
+          <w:szCs w:val="16"/>
+        </w:rPr>
+        <w:t>inv.IdEstadoInventario</w:t>
+      </w:r>
+      <w:proofErr w:type="spellEnd"/>
+      <w:r>
+        <w:rPr>
+          <w:sz w:val="16"/>
+          <w:szCs w:val="16"/>
+        </w:rPr>
+        <w:t xml:space="preserve"> = 1--Disponible</w:t>
       </w:r>
     </w:p>
     <w:p>
@@ -1431,13 +2492,113 @@
           <w:szCs w:val="16"/>
         </w:rPr>
       </w:pPr>
+      <w:proofErr w:type="spellStart"/>
       <w:r>
         <w:rPr>
           <w:strike/>
           <w:sz w:val="16"/>
           <w:szCs w:val="16"/>
         </w:rPr>
-        <w:t>Evlauar quitar la línea “and sdet.IdEstadoSolicDetalle = @IdEstadoSolicDetalle—Adquirido”, del store “InventarioHardTraerListosParaAsignar” para permitir asignar bienes sin que todos los inventarios de un mismo SolicDetalle hayan sido adquiridos</w:t>
+        <w:t>Evlauar</w:t>
+      </w:r>
+      <w:proofErr w:type="spellEnd"/>
+      <w:r>
+        <w:rPr>
+          <w:strike/>
+          <w:sz w:val="16"/>
+          <w:szCs w:val="16"/>
+        </w:rPr>
+        <w:t xml:space="preserve"> quitar la línea “and </w:t>
+      </w:r>
+      <w:proofErr w:type="spellStart"/>
+      <w:r>
+        <w:rPr>
+          <w:strike/>
+          <w:sz w:val="16"/>
+          <w:szCs w:val="16"/>
+        </w:rPr>
+        <w:t>sdet.IdEstadoSolicDetalle</w:t>
+      </w:r>
+      <w:proofErr w:type="spellEnd"/>
+      <w:r>
+        <w:rPr>
+          <w:strike/>
+          <w:sz w:val="16"/>
+          <w:szCs w:val="16"/>
+        </w:rPr>
+        <w:t xml:space="preserve"> = @</w:t>
+      </w:r>
+      <w:proofErr w:type="spellStart"/>
+      <w:r>
+        <w:rPr>
+          <w:strike/>
+          <w:sz w:val="16"/>
+          <w:szCs w:val="16"/>
+        </w:rPr>
+        <w:t>IdEstadoSolicDetalle</w:t>
+      </w:r>
+      <w:proofErr w:type="spellEnd"/>
+      <w:r>
+        <w:rPr>
+          <w:strike/>
+          <w:sz w:val="16"/>
+          <w:szCs w:val="16"/>
+        </w:rPr>
+        <w:t xml:space="preserve">—Adquirido”, del </w:t>
+      </w:r>
+      <w:proofErr w:type="spellStart"/>
+      <w:r>
+        <w:rPr>
+          <w:strike/>
+          <w:sz w:val="16"/>
+          <w:szCs w:val="16"/>
+        </w:rPr>
+        <w:t>store</w:t>
+      </w:r>
+      <w:proofErr w:type="spellEnd"/>
+      <w:r>
+        <w:rPr>
+          <w:strike/>
+          <w:sz w:val="16"/>
+          <w:szCs w:val="16"/>
+        </w:rPr>
+        <w:t xml:space="preserve"> “</w:t>
+      </w:r>
+      <w:proofErr w:type="spellStart"/>
+      <w:r>
+        <w:rPr>
+          <w:strike/>
+          <w:sz w:val="16"/>
+          <w:szCs w:val="16"/>
+        </w:rPr>
+        <w:t>InventarioHardTraerListosParaAsignar</w:t>
+      </w:r>
+      <w:proofErr w:type="spellEnd"/>
+      <w:r>
+        <w:rPr>
+          <w:strike/>
+          <w:sz w:val="16"/>
+          <w:szCs w:val="16"/>
+        </w:rPr>
+        <w:t xml:space="preserve">” para permitir asignar bienes sin que todos los inventarios de un mismo </w:t>
+      </w:r>
+      <w:proofErr w:type="spellStart"/>
+      <w:r>
+        <w:rPr>
+          <w:strike/>
+          <w:sz w:val="16"/>
+          <w:szCs w:val="16"/>
+        </w:rPr>
+        <w:t>SolicDetalle</w:t>
+      </w:r>
+      <w:proofErr w:type="spellEnd"/>
+      <w:r>
+        <w:rPr>
+          <w:strike/>
+          <w:sz w:val="16"/>
+          <w:szCs w:val="16"/>
+        </w:rPr>
+        <w:t xml:space="preserve"> hayan sido adquiridos</w:t>
       </w:r>
     </w:p>
     <w:p>
@@ -1459,15 +2620,105 @@
           <w:szCs w:val="16"/>
           <w:highlight w:val="yellow"/>
         </w:rPr>
-        <w:t>Al registrar un inventario me vuelve a hacer update del estadoSolicDetalle a “Adquirido” en caso de que se haya comprado todo (y aunque ya esté finalizado ese SolicDetalle porq se entregó todo)</w:t>
-      </w:r>
+        <w:t xml:space="preserve">Al registrar un inventario me vuelve a hacer </w:t>
+      </w:r>
+      <w:proofErr w:type="spellStart"/>
       <w:r>
         <w:rPr>
           <w:sz w:val="16"/>
           <w:szCs w:val="16"/>
           <w:highlight w:val="yellow"/>
         </w:rPr>
-        <w:t>, fijarme en frmRegistrar en el load, para que solo cargue los bienes que restan por entregar y no todos como está ahora q te los muestra y te pone la cantidad comprada</w:t>
+        <w:t>update</w:t>
+      </w:r>
+      <w:proofErr w:type="spellEnd"/>
+      <w:r>
+        <w:rPr>
+          <w:sz w:val="16"/>
+          <w:szCs w:val="16"/>
+          <w:highlight w:val="yellow"/>
+        </w:rPr>
+        <w:t xml:space="preserve"> del </w:t>
+      </w:r>
+      <w:proofErr w:type="spellStart"/>
+      <w:r>
+        <w:rPr>
+          <w:sz w:val="16"/>
+          <w:szCs w:val="16"/>
+          <w:highlight w:val="yellow"/>
+        </w:rPr>
+        <w:t>estadoSolicDetalle</w:t>
+      </w:r>
+      <w:proofErr w:type="spellEnd"/>
+      <w:r>
+        <w:rPr>
+          <w:sz w:val="16"/>
+          <w:szCs w:val="16"/>
+          <w:highlight w:val="yellow"/>
+        </w:rPr>
+        <w:t xml:space="preserve"> a “Adquirido” en caso de que se haya comprado todo (y aunque ya esté finalizado ese </w:t>
+      </w:r>
+      <w:proofErr w:type="spellStart"/>
+      <w:r>
+        <w:rPr>
+          <w:sz w:val="16"/>
+          <w:szCs w:val="16"/>
+          <w:highlight w:val="yellow"/>
+        </w:rPr>
+        <w:t>SolicDetalle</w:t>
+      </w:r>
+      <w:proofErr w:type="spellEnd"/>
+      <w:r>
+        <w:rPr>
+          <w:sz w:val="16"/>
+          <w:szCs w:val="16"/>
+          <w:highlight w:val="yellow"/>
+        </w:rPr>
+        <w:t xml:space="preserve"> </w:t>
+      </w:r>
+      <w:proofErr w:type="spellStart"/>
+      <w:r>
+        <w:rPr>
+          <w:sz w:val="16"/>
+          <w:szCs w:val="16"/>
+          <w:highlight w:val="yellow"/>
+        </w:rPr>
+        <w:t>porq</w:t>
+      </w:r>
+      <w:proofErr w:type="spellEnd"/>
+      <w:r>
+        <w:rPr>
+          <w:sz w:val="16"/>
+          <w:szCs w:val="16"/>
+          <w:highlight w:val="yellow"/>
+        </w:rPr>
+        <w:t xml:space="preserve"> se entregó todo)</w:t>
+      </w:r>
+      <w:r>
+        <w:rPr>
+          <w:sz w:val="16"/>
+          <w:szCs w:val="16"/>
+          <w:highlight w:val="yellow"/>
+        </w:rPr>
+        <w:t xml:space="preserve">, fijarme en </w:t>
+      </w:r>
+      <w:proofErr w:type="spellStart"/>
+      <w:r>
+        <w:rPr>
+          <w:sz w:val="16"/>
+          <w:szCs w:val="16"/>
+          <w:highlight w:val="yellow"/>
+        </w:rPr>
+        <w:t>frmRegistrar</w:t>
+      </w:r>
+      <w:proofErr w:type="spellEnd"/>
+      <w:r>
+        <w:rPr>
+          <w:sz w:val="16"/>
+          <w:szCs w:val="16"/>
+          <w:highlight w:val="yellow"/>
+        </w:rPr>
+        <w:t xml:space="preserve"> en el load, para que solo cargue los bienes que restan por entregar y no todos como está ahora q te los muestra y te pone la cantidad comprada</w:t>
       </w:r>
     </w:p>
     <w:p>
@@ -1479,22 +2730,52 @@
           <w:szCs w:val="16"/>
         </w:rPr>
       </w:pPr>
+      <w:proofErr w:type="spellStart"/>
       <w:r>
         <w:rPr>
           <w:color w:val="0070C0"/>
           <w:sz w:val="16"/>
           <w:szCs w:val="16"/>
         </w:rPr>
-        <w:t>GUARDA:</w:t>
-      </w:r>
+        <w:t>GUARDA</w:t>
+      </w:r>
+      <w:proofErr w:type="gramStart"/>
       <w:r>
         <w:rPr>
           <w:color w:val="0070C0"/>
           <w:sz w:val="16"/>
           <w:szCs w:val="16"/>
         </w:rPr>
-        <w:t>Para arreglarlo modifique mal, pero arece q sigue andando todo, la línea 114 de frmbienregistrar</w:t>
-      </w:r>
+        <w:t>:</w:t>
+      </w:r>
+      <w:r>
+        <w:rPr>
+          <w:color w:val="0070C0"/>
+          <w:sz w:val="16"/>
+          <w:szCs w:val="16"/>
+        </w:rPr>
+        <w:t>Para</w:t>
+      </w:r>
+      <w:proofErr w:type="spellEnd"/>
+      <w:proofErr w:type="gramEnd"/>
+      <w:r>
+        <w:rPr>
+          <w:color w:val="0070C0"/>
+          <w:sz w:val="16"/>
+          <w:szCs w:val="16"/>
+        </w:rPr>
+        <w:t xml:space="preserve"> arreglarlo modifique mal, pero arece q sigue andando todo, la línea 114 de </w:t>
+      </w:r>
+      <w:proofErr w:type="spellStart"/>
+      <w:r>
+        <w:rPr>
+          <w:color w:val="0070C0"/>
+          <w:sz w:val="16"/>
+          <w:szCs w:val="16"/>
+        </w:rPr>
+        <w:t>frmbienregistrar</w:t>
+      </w:r>
+      <w:proofErr w:type="spellEnd"/>
     </w:p>
     <w:p>
       <w:pPr>
@@ -1511,7 +2792,215 @@
           <w:sz w:val="16"/>
           <w:szCs w:val="16"/>
         </w:rPr>
-        <w:t>Antes estaba esto: LisAUXDetalles = unosDetallesBienes.Select(x =&gt; new HLPDetallesAdquisicion() { DescripCategoria = x.unaCategoria.DescripCategoria, Cantidad = x.Cantidad, IdCategoria = x.unaCategoria.IdCategoria, IdSolicitudDetalle = x.IdSolicitudDetalle }).ToList();</w:t>
+        <w:t xml:space="preserve">Antes estaba esto: </w:t>
+      </w:r>
+      <w:proofErr w:type="spellStart"/>
+      <w:r>
+        <w:rPr>
+          <w:color w:val="0070C0"/>
+          <w:sz w:val="16"/>
+          <w:szCs w:val="16"/>
+        </w:rPr>
+        <w:t>LisAUXDetalles</w:t>
+      </w:r>
+      <w:proofErr w:type="spellEnd"/>
+      <w:r>
+        <w:rPr>
+          <w:color w:val="0070C0"/>
+          <w:sz w:val="16"/>
+          <w:szCs w:val="16"/>
+        </w:rPr>
+        <w:t xml:space="preserve"> = </w:t>
+      </w:r>
+      <w:proofErr w:type="spellStart"/>
+      <w:r>
+        <w:rPr>
+          <w:color w:val="0070C0"/>
+          <w:sz w:val="16"/>
+          <w:szCs w:val="16"/>
+        </w:rPr>
+        <w:t>unosDetallesBienes.Select</w:t>
+      </w:r>
+      <w:proofErr w:type="spellEnd"/>
+      <w:r>
+        <w:rPr>
+          <w:color w:val="0070C0"/>
+          <w:sz w:val="16"/>
+          <w:szCs w:val="16"/>
+        </w:rPr>
+        <w:t xml:space="preserve">(x =&gt; new </w:t>
+      </w:r>
+      <w:proofErr w:type="spellStart"/>
+      <w:proofErr w:type="gramStart"/>
+      <w:r>
+        <w:rPr>
+          <w:color w:val="0070C0"/>
+          <w:sz w:val="16"/>
+          <w:szCs w:val="16"/>
+        </w:rPr>
+        <w:t>HLPDetallesAdquisicion</w:t>
+      </w:r>
+      <w:proofErr w:type="spellEnd"/>
+      <w:r>
+        <w:rPr>
+          <w:color w:val="0070C0"/>
+          <w:sz w:val="16"/>
+          <w:szCs w:val="16"/>
+        </w:rPr>
+        <w:t>(</w:t>
+      </w:r>
+      <w:proofErr w:type="gramEnd"/>
+      <w:r>
+        <w:rPr>
+          <w:color w:val="0070C0"/>
+          <w:sz w:val="16"/>
+          <w:szCs w:val="16"/>
+        </w:rPr>
+        <w:t xml:space="preserve">) { </w:t>
+      </w:r>
+      <w:proofErr w:type="spellStart"/>
+      <w:r>
+        <w:rPr>
+          <w:color w:val="0070C0"/>
+          <w:sz w:val="16"/>
+          <w:szCs w:val="16"/>
+        </w:rPr>
+        <w:t>DescripCategoria</w:t>
+      </w:r>
+      <w:proofErr w:type="spellEnd"/>
+      <w:r>
+        <w:rPr>
+          <w:color w:val="0070C0"/>
+          <w:sz w:val="16"/>
+          <w:szCs w:val="16"/>
+        </w:rPr>
+        <w:t xml:space="preserve"> = </w:t>
+      </w:r>
+      <w:proofErr w:type="spellStart"/>
+      <w:r>
+        <w:rPr>
+          <w:color w:val="0070C0"/>
+          <w:sz w:val="16"/>
+          <w:szCs w:val="16"/>
+        </w:rPr>
+        <w:t>x.unaCategoria.DescripCategoria</w:t>
+      </w:r>
+      <w:proofErr w:type="spellEnd"/>
+      <w:r>
+        <w:rPr>
+          <w:color w:val="0070C0"/>
+          <w:sz w:val="16"/>
+          <w:szCs w:val="16"/>
+        </w:rPr>
+        <w:t xml:space="preserve">, Cantidad = </w:t>
+      </w:r>
+      <w:proofErr w:type="spellStart"/>
+      <w:r>
+        <w:rPr>
+          <w:color w:val="0070C0"/>
+          <w:sz w:val="16"/>
+          <w:szCs w:val="16"/>
+        </w:rPr>
+        <w:t>x.Cantidad</w:t>
+      </w:r>
+      <w:proofErr w:type="spellEnd"/>
+      <w:r>
+        <w:rPr>
+          <w:color w:val="0070C0"/>
+          <w:sz w:val="16"/>
+          <w:szCs w:val="16"/>
+        </w:rPr>
+        <w:t xml:space="preserve">, </w:t>
+      </w:r>
+      <w:proofErr w:type="spellStart"/>
+      <w:r>
+        <w:rPr>
+          <w:color w:val="0070C0"/>
+          <w:sz w:val="16"/>
+          <w:szCs w:val="16"/>
+        </w:rPr>
+        <w:t>IdCategoria</w:t>
+      </w:r>
+      <w:proofErr w:type="spellEnd"/>
+      <w:r>
+        <w:rPr>
+          <w:color w:val="0070C0"/>
+          <w:sz w:val="16"/>
+          <w:szCs w:val="16"/>
+        </w:rPr>
+        <w:t xml:space="preserve"> = </w:t>
+      </w:r>
+      <w:proofErr w:type="spellStart"/>
+      <w:r>
+        <w:rPr>
+          <w:color w:val="0070C0"/>
+          <w:sz w:val="16"/>
+          <w:szCs w:val="16"/>
+        </w:rPr>
+        <w:t>x.unaCategoria.IdCategoria</w:t>
+      </w:r>
+      <w:proofErr w:type="spellEnd"/>
+      <w:r>
+        <w:rPr>
+          <w:color w:val="0070C0"/>
+          <w:sz w:val="16"/>
+          <w:szCs w:val="16"/>
+        </w:rPr>
+        <w:t xml:space="preserve">, </w:t>
+      </w:r>
+      <w:proofErr w:type="spellStart"/>
+      <w:r>
+        <w:rPr>
+          <w:color w:val="0070C0"/>
+          <w:sz w:val="16"/>
+          <w:szCs w:val="16"/>
+        </w:rPr>
+        <w:t>IdSolicitudDetalle</w:t>
+      </w:r>
+      <w:proofErr w:type="spellEnd"/>
+      <w:r>
+        <w:rPr>
+          <w:color w:val="0070C0"/>
+          <w:sz w:val="16"/>
+          <w:szCs w:val="16"/>
+        </w:rPr>
+        <w:t xml:space="preserve"> = </w:t>
+      </w:r>
+      <w:proofErr w:type="spellStart"/>
+      <w:r>
+        <w:rPr>
+          <w:color w:val="0070C0"/>
+          <w:sz w:val="16"/>
+          <w:szCs w:val="16"/>
+        </w:rPr>
+        <w:t>x.IdSolicitudDetalle</w:t>
+      </w:r>
+      <w:proofErr w:type="spellEnd"/>
+      <w:r>
+        <w:rPr>
+          <w:color w:val="0070C0"/>
+          <w:sz w:val="16"/>
+          <w:szCs w:val="16"/>
+        </w:rPr>
+        <w:t xml:space="preserve"> }).</w:t>
+      </w:r>
+      <w:proofErr w:type="spellStart"/>
+      <w:r>
+        <w:rPr>
+          <w:color w:val="0070C0"/>
+          <w:sz w:val="16"/>
+          <w:szCs w:val="16"/>
+        </w:rPr>
+        <w:t>ToList</w:t>
+      </w:r>
+      <w:proofErr w:type="spellEnd"/>
+      <w:r>
+        <w:rPr>
+          <w:color w:val="0070C0"/>
+          <w:sz w:val="16"/>
+          <w:szCs w:val="16"/>
+        </w:rPr>
+        <w:t>();</w:t>
       </w:r>
     </w:p>
     <w:p>
@@ -1527,15 +3016,42 @@
           <w:sz w:val="16"/>
           <w:szCs w:val="16"/>
         </w:rPr>
-        <w:t xml:space="preserve">EN LINEA 26 BLLAsignacion, poner que solo lo haga cuando </w:t>
-      </w:r>
-      <w:r>
-        <w:rPr>
-          <w:sz w:val="16"/>
-          <w:szCs w:val="16"/>
-        </w:rPr>
-        <w:t>..asdf.asd</w:t>
-      </w:r>
+        <w:t xml:space="preserve">EN LINEA 26 </w:t>
+      </w:r>
+      <w:proofErr w:type="spellStart"/>
+      <w:r>
+        <w:rPr>
+          <w:sz w:val="16"/>
+          <w:szCs w:val="16"/>
+        </w:rPr>
+        <w:t>BLLAsignacion</w:t>
+      </w:r>
+      <w:proofErr w:type="spellEnd"/>
+      <w:r>
+        <w:rPr>
+          <w:sz w:val="16"/>
+          <w:szCs w:val="16"/>
+        </w:rPr>
+        <w:t xml:space="preserve">, poner que solo lo haga cuando </w:t>
+      </w:r>
+      <w:proofErr w:type="gramStart"/>
+      <w:r>
+        <w:rPr>
+          <w:sz w:val="16"/>
+          <w:szCs w:val="16"/>
+        </w:rPr>
+        <w:t>..</w:t>
+      </w:r>
+      <w:proofErr w:type="spellStart"/>
+      <w:proofErr w:type="gramEnd"/>
+      <w:r>
+        <w:rPr>
+          <w:sz w:val="16"/>
+          <w:szCs w:val="16"/>
+        </w:rPr>
+        <w:t>asdf.asd</w:t>
+      </w:r>
+      <w:proofErr w:type="spellEnd"/>
     </w:p>
     <w:p>
       <w:pPr>
@@ -1604,7 +3120,43 @@
           <w:szCs w:val="16"/>
           <w:highlight w:val="green"/>
         </w:rPr>
-        <w:t xml:space="preserve">En store CategoriaDetBienesTraerPorIdPartida, modifique la línea: </w:t>
+        <w:t xml:space="preserve">En </w:t>
+      </w:r>
+      <w:proofErr w:type="spellStart"/>
+      <w:r>
+        <w:rPr>
+          <w:sz w:val="16"/>
+          <w:szCs w:val="16"/>
+          <w:highlight w:val="green"/>
+        </w:rPr>
+        <w:t>store</w:t>
+      </w:r>
+      <w:proofErr w:type="spellEnd"/>
+      <w:r>
+        <w:rPr>
+          <w:sz w:val="16"/>
+          <w:szCs w:val="16"/>
+          <w:highlight w:val="green"/>
+        </w:rPr>
+        <w:t xml:space="preserve"> </w:t>
+      </w:r>
+      <w:proofErr w:type="spellStart"/>
+      <w:r>
+        <w:rPr>
+          <w:sz w:val="16"/>
+          <w:szCs w:val="16"/>
+          <w:highlight w:val="green"/>
+        </w:rPr>
+        <w:t>CategoriaDetBienesTraerPorIdPartida</w:t>
+      </w:r>
+      <w:proofErr w:type="spellEnd"/>
+      <w:r>
+        <w:rPr>
+          <w:sz w:val="16"/>
+          <w:szCs w:val="16"/>
+          <w:highlight w:val="green"/>
+        </w:rPr>
+        <w:t xml:space="preserve">, modifique la línea: </w:t>
       </w:r>
     </w:p>
     <w:p>
@@ -1622,7 +3174,35 @@
           <w:szCs w:val="16"/>
           <w:highlight w:val="green"/>
         </w:rPr>
-        <w:t>--AND SolDet.IdEstadoSolicDetalle != 2--Distinto de Finalizado</w:t>
+        <w:t xml:space="preserve">--AND </w:t>
+      </w:r>
+      <w:proofErr w:type="spellStart"/>
+      <w:proofErr w:type="gramStart"/>
+      <w:r>
+        <w:rPr>
+          <w:sz w:val="16"/>
+          <w:szCs w:val="16"/>
+          <w:highlight w:val="green"/>
+        </w:rPr>
+        <w:t>SolDet.IdEstadoSolicDetalle</w:t>
+      </w:r>
+      <w:proofErr w:type="spellEnd"/>
+      <w:r>
+        <w:rPr>
+          <w:sz w:val="16"/>
+          <w:szCs w:val="16"/>
+          <w:highlight w:val="green"/>
+        </w:rPr>
+        <w:t xml:space="preserve"> !</w:t>
+      </w:r>
+      <w:proofErr w:type="gramEnd"/>
+      <w:r>
+        <w:rPr>
+          <w:sz w:val="16"/>
+          <w:szCs w:val="16"/>
+          <w:highlight w:val="green"/>
+        </w:rPr>
+        <w:t>= 2--Distinto de Finalizado</w:t>
       </w:r>
     </w:p>
     <w:p>
@@ -1657,7 +3237,25 @@
           <w:szCs w:val="16"/>
           <w:highlight w:val="green"/>
         </w:rPr>
-        <w:t>AND sdet.IdEstadoSolicDetalle &lt; 3--Que el estado del detalle no sea Adquirido ni Entregado</w:t>
+        <w:t xml:space="preserve">AND </w:t>
+      </w:r>
+      <w:proofErr w:type="spellStart"/>
+      <w:r>
+        <w:rPr>
+          <w:sz w:val="16"/>
+          <w:szCs w:val="16"/>
+          <w:highlight w:val="green"/>
+        </w:rPr>
+        <w:t>sdet.IdEstadoSolicDetalle</w:t>
+      </w:r>
+      <w:proofErr w:type="spellEnd"/>
+      <w:r>
+        <w:rPr>
+          <w:sz w:val="16"/>
+          <w:szCs w:val="16"/>
+          <w:highlight w:val="green"/>
+        </w:rPr>
+        <w:t xml:space="preserve"> &lt; 3--Que el estado del detalle no sea Adquirido ni Entregado</w:t>
       </w:r>
     </w:p>
     <w:p>
@@ -1677,15 +3275,88 @@
           <w:sz w:val="16"/>
           <w:szCs w:val="16"/>
         </w:rPr>
-        <w:t>Quite relacion entre partidaDetalle y Adquisicion y elimin</w:t>
-      </w:r>
-      <w:r>
-        <w:rPr>
-          <w:sz w:val="16"/>
-          <w:szCs w:val="16"/>
-        </w:rPr>
-        <w:t>é campo IdAquisicion de tabla PartidaDetalle</w:t>
-      </w:r>
+        <w:t xml:space="preserve">Quite </w:t>
+      </w:r>
+      <w:proofErr w:type="spellStart"/>
+      <w:r>
+        <w:rPr>
+          <w:sz w:val="16"/>
+          <w:szCs w:val="16"/>
+        </w:rPr>
+        <w:t>relacion</w:t>
+      </w:r>
+      <w:proofErr w:type="spellEnd"/>
+      <w:r>
+        <w:rPr>
+          <w:sz w:val="16"/>
+          <w:szCs w:val="16"/>
+        </w:rPr>
+        <w:t xml:space="preserve"> entre </w:t>
+      </w:r>
+      <w:proofErr w:type="spellStart"/>
+      <w:r>
+        <w:rPr>
+          <w:sz w:val="16"/>
+          <w:szCs w:val="16"/>
+        </w:rPr>
+        <w:t>partidaDetalle</w:t>
+      </w:r>
+      <w:proofErr w:type="spellEnd"/>
+      <w:r>
+        <w:rPr>
+          <w:sz w:val="16"/>
+          <w:szCs w:val="16"/>
+        </w:rPr>
+        <w:t xml:space="preserve"> y </w:t>
+      </w:r>
+      <w:proofErr w:type="spellStart"/>
+      <w:r>
+        <w:rPr>
+          <w:sz w:val="16"/>
+          <w:szCs w:val="16"/>
+        </w:rPr>
+        <w:t>Adquisicion</w:t>
+      </w:r>
+      <w:proofErr w:type="spellEnd"/>
+      <w:r>
+        <w:rPr>
+          <w:sz w:val="16"/>
+          <w:szCs w:val="16"/>
+        </w:rPr>
+        <w:t xml:space="preserve"> y elimin</w:t>
+      </w:r>
+      <w:r>
+        <w:rPr>
+          <w:sz w:val="16"/>
+          <w:szCs w:val="16"/>
+        </w:rPr>
+        <w:t xml:space="preserve">é campo </w:t>
+      </w:r>
+      <w:proofErr w:type="spellStart"/>
+      <w:r>
+        <w:rPr>
+          <w:sz w:val="16"/>
+          <w:szCs w:val="16"/>
+        </w:rPr>
+        <w:t>IdAquisicion</w:t>
+      </w:r>
+      <w:proofErr w:type="spellEnd"/>
+      <w:r>
+        <w:rPr>
+          <w:sz w:val="16"/>
+          <w:szCs w:val="16"/>
+        </w:rPr>
+        <w:t xml:space="preserve"> de tabla </w:t>
+      </w:r>
+      <w:proofErr w:type="spellStart"/>
+      <w:r>
+        <w:rPr>
+          <w:sz w:val="16"/>
+          <w:szCs w:val="16"/>
+        </w:rPr>
+        <w:t>PartidaDetalle</w:t>
+      </w:r>
+      <w:proofErr w:type="spellEnd"/>
     </w:p>
     <w:p>
       <w:pPr>
@@ -1700,8 +3371,49 @@
           <w:sz w:val="16"/>
           <w:szCs w:val="16"/>
         </w:rPr>
-        <w:t>Agregué tabla RelPDetAdq para tener un N a N entre PartidaDetalle y Adquisicion</w:t>
-      </w:r>
+        <w:t xml:space="preserve">Agregué tabla </w:t>
+      </w:r>
+      <w:proofErr w:type="spellStart"/>
+      <w:r>
+        <w:rPr>
+          <w:sz w:val="16"/>
+          <w:szCs w:val="16"/>
+        </w:rPr>
+        <w:t>RelPDetAdq</w:t>
+      </w:r>
+      <w:proofErr w:type="spellEnd"/>
+      <w:r>
+        <w:rPr>
+          <w:sz w:val="16"/>
+          <w:szCs w:val="16"/>
+        </w:rPr>
+        <w:t xml:space="preserve"> para tener un N a N entre </w:t>
+      </w:r>
+      <w:proofErr w:type="spellStart"/>
+      <w:r>
+        <w:rPr>
+          <w:sz w:val="16"/>
+          <w:szCs w:val="16"/>
+        </w:rPr>
+        <w:t>PartidaDetalle</w:t>
+      </w:r>
+      <w:proofErr w:type="spellEnd"/>
+      <w:r>
+        <w:rPr>
+          <w:sz w:val="16"/>
+          <w:szCs w:val="16"/>
+        </w:rPr>
+        <w:t xml:space="preserve"> y </w:t>
+      </w:r>
+      <w:proofErr w:type="spellStart"/>
+      <w:r>
+        <w:rPr>
+          <w:sz w:val="16"/>
+          <w:szCs w:val="16"/>
+        </w:rPr>
+        <w:t>Adquisicion</w:t>
+      </w:r>
+      <w:proofErr w:type="spellEnd"/>
     </w:p>
     <w:p>
       <w:pPr>
@@ -1720,8 +3432,17 @@
           <w:sz w:val="16"/>
           <w:szCs w:val="16"/>
         </w:rPr>
-        <w:t>Agregué campo Costo en tabla Adquisicion</w:t>
-      </w:r>
+        <w:t xml:space="preserve">Agregué campo Costo en tabla </w:t>
+      </w:r>
+      <w:proofErr w:type="spellStart"/>
+      <w:r>
+        <w:rPr>
+          <w:sz w:val="16"/>
+          <w:szCs w:val="16"/>
+        </w:rPr>
+        <w:t>Adquisicion</w:t>
+      </w:r>
+      <w:proofErr w:type="spellEnd"/>
     </w:p>
     <w:p>
       <w:pPr>
@@ -1733,22 +3454,40 @@
         <w:rPr>
           <w:sz w:val="16"/>
           <w:szCs w:val="16"/>
-          <w:highlight w:val="yellow"/>
-        </w:rPr>
-      </w:pPr>
-      <w:r>
-        <w:rPr>
-          <w:sz w:val="16"/>
-          <w:szCs w:val="16"/>
           <w:highlight w:val="green"/>
         </w:rPr>
-        <w:t xml:space="preserve">Asociar eventos a las funciones en solicmodificar </w:t>
-      </w:r>
-      <w:r>
-        <w:rPr>
-          <w:sz w:val="16"/>
-          <w:szCs w:val="16"/>
-          <w:highlight w:val="yellow"/>
+      </w:pPr>
+      <w:r>
+        <w:rPr>
+          <w:sz w:val="16"/>
+          <w:szCs w:val="16"/>
+          <w:highlight w:val="green"/>
+        </w:rPr>
+        <w:t xml:space="preserve">Asociar eventos a las funciones en </w:t>
+      </w:r>
+      <w:proofErr w:type="spellStart"/>
+      <w:r>
+        <w:rPr>
+          <w:sz w:val="16"/>
+          <w:szCs w:val="16"/>
+          <w:highlight w:val="green"/>
+        </w:rPr>
+        <w:t>solicmodificar</w:t>
+      </w:r>
+      <w:proofErr w:type="spellEnd"/>
+      <w:r>
+        <w:rPr>
+          <w:sz w:val="16"/>
+          <w:szCs w:val="16"/>
+          <w:highlight w:val="green"/>
+        </w:rPr>
+        <w:t xml:space="preserve"> </w:t>
+      </w:r>
+      <w:r>
+        <w:rPr>
+          <w:sz w:val="16"/>
+          <w:szCs w:val="16"/>
+          <w:highlight w:val="green"/>
         </w:rPr>
         <w:t>y a lo último poner todas las validaciones comentadas</w:t>
       </w:r>
@@ -1756,9 +3495,27 @@
         <w:rPr>
           <w:sz w:val="16"/>
           <w:szCs w:val="16"/>
-          <w:highlight w:val="yellow"/>
-        </w:rPr>
-        <w:t xml:space="preserve"> (esta en proceso)</w:t>
+          <w:highlight w:val="green"/>
+        </w:rPr>
+        <w:t xml:space="preserve"> (</w:t>
+      </w:r>
+      <w:proofErr w:type="spellStart"/>
+      <w:r>
+        <w:rPr>
+          <w:sz w:val="16"/>
+          <w:szCs w:val="16"/>
+          <w:highlight w:val="green"/>
+        </w:rPr>
+        <w:t>esta</w:t>
+      </w:r>
+      <w:proofErr w:type="spellEnd"/>
+      <w:r>
+        <w:rPr>
+          <w:sz w:val="16"/>
+          <w:szCs w:val="16"/>
+          <w:highlight w:val="green"/>
+        </w:rPr>
+        <w:t xml:space="preserve"> en proceso)</w:t>
       </w:r>
     </w:p>
     <w:p>
@@ -1771,26 +3528,112 @@
         <w:rPr>
           <w:sz w:val="16"/>
           <w:szCs w:val="16"/>
-          <w:highlight w:val="yellow"/>
-        </w:rPr>
-      </w:pPr>
-      <w:r>
-        <w:rPr>
-          <w:sz w:val="16"/>
-          <w:szCs w:val="16"/>
-          <w:highlight w:val="yellow"/>
-        </w:rPr>
-        <w:t xml:space="preserve">Empezar </w:t>
-      </w:r>
+          <w:highlight w:val="green"/>
+        </w:rPr>
+      </w:pPr>
+      <w:r>
+        <w:rPr>
+          <w:sz w:val="16"/>
+          <w:szCs w:val="16"/>
+          <w:highlight w:val="green"/>
+        </w:rPr>
+        <w:t xml:space="preserve">Empezar con el </w:t>
+      </w:r>
+      <w:proofErr w:type="spellStart"/>
+      <w:r>
+        <w:rPr>
+          <w:sz w:val="16"/>
+          <w:szCs w:val="16"/>
+          <w:highlight w:val="green"/>
+        </w:rPr>
+        <w:t>agregardetalle</w:t>
+      </w:r>
+      <w:proofErr w:type="spellEnd"/>
+      <w:r>
+        <w:rPr>
+          <w:sz w:val="16"/>
+          <w:szCs w:val="16"/>
+          <w:highlight w:val="green"/>
+        </w:rPr>
+        <w:t xml:space="preserve"> en </w:t>
+      </w:r>
+      <w:proofErr w:type="spellStart"/>
+      <w:r>
+        <w:rPr>
+          <w:sz w:val="16"/>
+          <w:szCs w:val="16"/>
+          <w:highlight w:val="green"/>
+        </w:rPr>
+        <w:t>modificarsolic</w:t>
+      </w:r>
+      <w:proofErr w:type="spellEnd"/>
+    </w:p>
+    <w:p>
+      <w:pPr>
+        <w:pStyle w:val="Prrafodelista"/>
+        <w:numPr>
+          <w:ilvl w:val="0"/>
+          <w:numId w:val="2"/>
+        </w:numPr>
+        <w:rPr>
+          <w:sz w:val="16"/>
+          <w:szCs w:val="16"/>
+          <w:highlight w:val="green"/>
+        </w:rPr>
+      </w:pPr>
       <w:bookmarkStart w:id="0" w:name="_GoBack"/>
       <w:bookmarkEnd w:id="0"/>
       <w:r>
         <w:rPr>
           <w:sz w:val="16"/>
           <w:szCs w:val="16"/>
-          <w:highlight w:val="yellow"/>
-        </w:rPr>
-        <w:t>con el agregardetalle en modificarsolic</w:t>
+          <w:highlight w:val="green"/>
+        </w:rPr>
+        <w:t xml:space="preserve">Al eliminar detalles el </w:t>
+      </w:r>
+      <w:proofErr w:type="spellStart"/>
+      <w:r>
+        <w:rPr>
+          <w:sz w:val="16"/>
+          <w:szCs w:val="16"/>
+          <w:highlight w:val="green"/>
+        </w:rPr>
+        <w:t>IdDetalle</w:t>
+      </w:r>
+      <w:proofErr w:type="spellEnd"/>
+      <w:r>
+        <w:rPr>
+          <w:sz w:val="16"/>
+          <w:szCs w:val="16"/>
+          <w:highlight w:val="green"/>
+        </w:rPr>
+        <w:t xml:space="preserve"> queda mal</w:t>
+      </w:r>
+      <w:r>
+        <w:rPr>
+          <w:sz w:val="16"/>
+          <w:szCs w:val="16"/>
+          <w:highlight w:val="green"/>
+        </w:rPr>
+        <w:t xml:space="preserve"> (en </w:t>
+      </w:r>
+      <w:proofErr w:type="spellStart"/>
+      <w:r>
+        <w:rPr>
+          <w:sz w:val="16"/>
+          <w:szCs w:val="16"/>
+          <w:highlight w:val="green"/>
+        </w:rPr>
+        <w:t>ModificarSolic</w:t>
+      </w:r>
+      <w:proofErr w:type="spellEnd"/>
+      <w:r>
+        <w:rPr>
+          <w:sz w:val="16"/>
+          <w:szCs w:val="16"/>
+          <w:highlight w:val="green"/>
+        </w:rPr>
+        <w:t>)</w:t>
       </w:r>
     </w:p>
     <w:p>
@@ -1873,20 +3716,9 @@
           <w:szCs w:val="23"/>
           <w:lang w:val="en-US" w:eastAsia="es-AR"/>
         </w:rPr>
-        <w:t> on the UserControl, i'll fire </w:t>
-      </w:r>
-      <w:r>
-        <w:rPr>
-          <w:rFonts w:ascii="Consolas" w:eastAsia="Times New Roman" w:hAnsi="Consolas" w:cs="Consolas"/>
-          <w:color w:val="242729"/>
-          <w:sz w:val="20"/>
-          <w:szCs w:val="20"/>
-          <w:bdr w:val="none" w:sz="0" w:space="0" w:color="auto" w:frame="1"/>
-          <w:shd w:val="clear" w:color="auto" w:fill="EFF0F1"/>
-          <w:lang w:val="en-US" w:eastAsia="es-AR"/>
-        </w:rPr>
-        <w:t>Button1_Click</w:t>
-      </w:r>
+        <w:t xml:space="preserve"> on the </w:t>
+      </w:r>
+      <w:proofErr w:type="spellStart"/>
       <w:r>
         <w:rPr>
           <w:rFonts w:ascii="Arial" w:eastAsia="Times New Roman" w:hAnsi="Arial" w:cs="Arial"/>
@@ -1895,7 +3727,40 @@
           <w:szCs w:val="23"/>
           <w:lang w:val="en-US" w:eastAsia="es-AR"/>
         </w:rPr>
-        <w:t> which triggers </w:t>
+        <w:t>UserControl</w:t>
+      </w:r>
+      <w:proofErr w:type="spellEnd"/>
+      <w:r>
+        <w:rPr>
+          <w:rFonts w:ascii="Arial" w:eastAsia="Times New Roman" w:hAnsi="Arial" w:cs="Arial"/>
+          <w:color w:val="242729"/>
+          <w:sz w:val="23"/>
+          <w:szCs w:val="23"/>
+          <w:lang w:val="en-US" w:eastAsia="es-AR"/>
+        </w:rPr>
+        <w:t xml:space="preserve">, </w:t>
+      </w:r>
+      <w:proofErr w:type="spellStart"/>
+      <w:r>
+        <w:rPr>
+          <w:rFonts w:ascii="Arial" w:eastAsia="Times New Roman" w:hAnsi="Arial" w:cs="Arial"/>
+          <w:color w:val="242729"/>
+          <w:sz w:val="23"/>
+          <w:szCs w:val="23"/>
+          <w:lang w:val="en-US" w:eastAsia="es-AR"/>
+        </w:rPr>
+        <w:t>i'll</w:t>
+      </w:r>
+      <w:proofErr w:type="spellEnd"/>
+      <w:r>
+        <w:rPr>
+          <w:rFonts w:ascii="Arial" w:eastAsia="Times New Roman" w:hAnsi="Arial" w:cs="Arial"/>
+          <w:color w:val="242729"/>
+          <w:sz w:val="23"/>
+          <w:szCs w:val="23"/>
+          <w:lang w:val="en-US" w:eastAsia="es-AR"/>
+        </w:rPr>
+        <w:t xml:space="preserve"> fire </w:t>
       </w:r>
       <w:r>
         <w:rPr>
@@ -1907,8 +3772,32 @@
           <w:shd w:val="clear" w:color="auto" w:fill="EFF0F1"/>
           <w:lang w:val="en-US" w:eastAsia="es-AR"/>
         </w:rPr>
+        <w:t>Button1_Click</w:t>
+      </w:r>
+      <w:r>
+        <w:rPr>
+          <w:rFonts w:ascii="Arial" w:eastAsia="Times New Roman" w:hAnsi="Arial" w:cs="Arial"/>
+          <w:color w:val="242729"/>
+          <w:sz w:val="23"/>
+          <w:szCs w:val="23"/>
+          <w:lang w:val="en-US" w:eastAsia="es-AR"/>
+        </w:rPr>
+        <w:t> which triggers </w:t>
+      </w:r>
+      <w:proofErr w:type="spellStart"/>
+      <w:r>
+        <w:rPr>
+          <w:rFonts w:ascii="Consolas" w:eastAsia="Times New Roman" w:hAnsi="Consolas" w:cs="Consolas"/>
+          <w:color w:val="242729"/>
+          <w:sz w:val="20"/>
+          <w:szCs w:val="20"/>
+          <w:bdr w:val="none" w:sz="0" w:space="0" w:color="auto" w:frame="1"/>
+          <w:shd w:val="clear" w:color="auto" w:fill="EFF0F1"/>
+          <w:lang w:val="en-US" w:eastAsia="es-AR"/>
+        </w:rPr>
         <w:t>UserControl_ButtonClick</w:t>
       </w:r>
+      <w:proofErr w:type="spellEnd"/>
       <w:r>
         <w:rPr>
           <w:rFonts w:ascii="Arial" w:eastAsia="Times New Roman" w:hAnsi="Arial" w:cs="Arial"/>
@@ -1977,6 +3866,7 @@
           <w:lang w:val="en-US" w:eastAsia="es-AR"/>
         </w:rPr>
       </w:pPr>
+      <w:proofErr w:type="gramStart"/>
       <w:r>
         <w:rPr>
           <w:rFonts w:ascii="inherit" w:eastAsia="Times New Roman" w:hAnsi="inherit" w:cs="Consolas"/>
@@ -1989,6 +3879,7 @@
         </w:rPr>
         <w:t>public</w:t>
       </w:r>
+      <w:proofErr w:type="gramEnd"/>
       <w:r>
         <w:rPr>
           <w:rFonts w:ascii="inherit" w:eastAsia="Times New Roman" w:hAnsi="inherit" w:cs="Consolas"/>
@@ -2025,6 +3916,7 @@
         </w:rPr>
         <w:t xml:space="preserve"> </w:t>
       </w:r>
+      <w:proofErr w:type="spellStart"/>
       <w:r>
         <w:rPr>
           <w:rFonts w:ascii="inherit" w:eastAsia="Times New Roman" w:hAnsi="inherit" w:cs="Consolas"/>
@@ -2037,6 +3929,7 @@
         </w:rPr>
         <w:t>EventHandler</w:t>
       </w:r>
+      <w:proofErr w:type="spellEnd"/>
       <w:r>
         <w:rPr>
           <w:rFonts w:ascii="inherit" w:eastAsia="Times New Roman" w:hAnsi="inherit" w:cs="Consolas"/>
@@ -2049,6 +3942,7 @@
         </w:rPr>
         <w:t xml:space="preserve"> </w:t>
       </w:r>
+      <w:proofErr w:type="spellStart"/>
       <w:r>
         <w:rPr>
           <w:rFonts w:ascii="inherit" w:eastAsia="Times New Roman" w:hAnsi="inherit" w:cs="Consolas"/>
@@ -2061,6 +3955,7 @@
         </w:rPr>
         <w:t>ButtonClick</w:t>
       </w:r>
+      <w:proofErr w:type="spellEnd"/>
       <w:r>
         <w:rPr>
           <w:rFonts w:ascii="inherit" w:eastAsia="Times New Roman" w:hAnsi="inherit" w:cs="Consolas"/>
@@ -2141,6 +4036,7 @@
           <w:lang w:val="en-US" w:eastAsia="es-AR"/>
         </w:rPr>
       </w:pPr>
+      <w:proofErr w:type="gramStart"/>
       <w:r>
         <w:rPr>
           <w:rFonts w:ascii="inherit" w:eastAsia="Times New Roman" w:hAnsi="inherit" w:cs="Consolas"/>
@@ -2153,6 +4049,7 @@
         </w:rPr>
         <w:t>protected</w:t>
       </w:r>
+      <w:proofErr w:type="gramEnd"/>
       <w:r>
         <w:rPr>
           <w:rFonts w:ascii="inherit" w:eastAsia="Times New Roman" w:hAnsi="inherit" w:cs="Consolas"/>
@@ -2237,6 +4134,7 @@
         </w:rPr>
         <w:t xml:space="preserve"> sender, </w:t>
       </w:r>
+      <w:proofErr w:type="spellStart"/>
       <w:r>
         <w:rPr>
           <w:rFonts w:ascii="inherit" w:eastAsia="Times New Roman" w:hAnsi="inherit" w:cs="Consolas"/>
@@ -2249,6 +4147,7 @@
         </w:rPr>
         <w:t>EventArgs</w:t>
       </w:r>
+      <w:proofErr w:type="spellEnd"/>
       <w:r>
         <w:rPr>
           <w:rFonts w:ascii="inherit" w:eastAsia="Times New Roman" w:hAnsi="inherit" w:cs="Consolas"/>
@@ -2411,6 +4310,7 @@
         </w:rPr>
         <w:t xml:space="preserve">    </w:t>
       </w:r>
+      <w:proofErr w:type="gramStart"/>
       <w:r>
         <w:rPr>
           <w:rFonts w:ascii="inherit" w:eastAsia="Times New Roman" w:hAnsi="inherit" w:cs="Consolas"/>
@@ -2423,6 +4323,7 @@
         </w:rPr>
         <w:t>if</w:t>
       </w:r>
+      <w:proofErr w:type="gramEnd"/>
       <w:r>
         <w:rPr>
           <w:rFonts w:ascii="inherit" w:eastAsia="Times New Roman" w:hAnsi="inherit" w:cs="Consolas"/>
@@ -2435,6 +4336,7 @@
         </w:rPr>
         <w:t xml:space="preserve"> (</w:t>
       </w:r>
+      <w:proofErr w:type="spellStart"/>
       <w:r>
         <w:rPr>
           <w:rFonts w:ascii="inherit" w:eastAsia="Times New Roman" w:hAnsi="inherit" w:cs="Consolas"/>
@@ -2471,6 +4373,7 @@
         </w:rPr>
         <w:t>ButtonClick</w:t>
       </w:r>
+      <w:proofErr w:type="spellEnd"/>
       <w:r>
         <w:rPr>
           <w:rFonts w:ascii="inherit" w:eastAsia="Times New Roman" w:hAnsi="inherit" w:cs="Consolas"/>
@@ -2551,8 +4454,11 @@
           <w:shd w:val="clear" w:color="auto" w:fill="EFF0F1"/>
           <w:lang w:val="en-US" w:eastAsia="es-AR"/>
         </w:rPr>
+        <w:lastRenderedPageBreak/>
         <w:t xml:space="preserve">        </w:t>
       </w:r>
+      <w:proofErr w:type="spellStart"/>
+      <w:proofErr w:type="gramStart"/>
       <w:r>
         <w:rPr>
           <w:rFonts w:ascii="inherit" w:eastAsia="Times New Roman" w:hAnsi="inherit" w:cs="Consolas"/>
@@ -2589,6 +4495,7 @@
         </w:rPr>
         <w:t>ButtonClick</w:t>
       </w:r>
+      <w:proofErr w:type="spellEnd"/>
       <w:r>
         <w:rPr>
           <w:rFonts w:ascii="inherit" w:eastAsia="Times New Roman" w:hAnsi="inherit" w:cs="Consolas"/>
@@ -2601,6 +4508,7 @@
         </w:rPr>
         <w:t>(</w:t>
       </w:r>
+      <w:proofErr w:type="gramEnd"/>
       <w:r>
         <w:rPr>
           <w:rFonts w:ascii="inherit" w:eastAsia="Times New Roman" w:hAnsi="inherit" w:cs="Consolas"/>
@@ -2667,7 +4575,6 @@
           <w:shd w:val="clear" w:color="auto" w:fill="EFF0F1"/>
           <w:lang w:val="en-US" w:eastAsia="es-AR"/>
         </w:rPr>
-        <w:lastRenderedPageBreak/>
         <w:t>}</w:t>
       </w:r>
     </w:p>
@@ -2800,6 +4707,8 @@
         </w:rPr>
         <w:t xml:space="preserve"> </w:t>
       </w:r>
+      <w:proofErr w:type="spellStart"/>
+      <w:proofErr w:type="gramStart"/>
       <w:r>
         <w:rPr>
           <w:rFonts w:ascii="inherit" w:eastAsia="Times New Roman" w:hAnsi="inherit" w:cs="Consolas"/>
@@ -2812,6 +4721,7 @@
         </w:rPr>
         <w:t>EventHandler</w:t>
       </w:r>
+      <w:proofErr w:type="spellEnd"/>
       <w:r>
         <w:rPr>
           <w:rFonts w:ascii="inherit" w:eastAsia="Times New Roman" w:hAnsi="inherit" w:cs="Consolas"/>
@@ -2824,6 +4734,8 @@
         </w:rPr>
         <w:t>(</w:t>
       </w:r>
+      <w:proofErr w:type="spellStart"/>
+      <w:proofErr w:type="gramEnd"/>
       <w:r>
         <w:rPr>
           <w:rFonts w:ascii="inherit" w:eastAsia="Times New Roman" w:hAnsi="inherit" w:cs="Consolas"/>
@@ -2836,6 +4748,7 @@
         </w:rPr>
         <w:t>UserControl_ButtonClick</w:t>
       </w:r>
+      <w:proofErr w:type="spellEnd"/>
       <w:r>
         <w:rPr>
           <w:rFonts w:ascii="inherit" w:eastAsia="Times New Roman" w:hAnsi="inherit" w:cs="Consolas"/>
@@ -2916,6 +4829,7 @@
           <w:lang w:val="en-US" w:eastAsia="es-AR"/>
         </w:rPr>
       </w:pPr>
+      <w:proofErr w:type="gramStart"/>
       <w:r>
         <w:rPr>
           <w:rFonts w:ascii="inherit" w:eastAsia="Times New Roman" w:hAnsi="inherit" w:cs="Consolas"/>
@@ -2928,6 +4842,7 @@
         </w:rPr>
         <w:t>protected</w:t>
       </w:r>
+      <w:proofErr w:type="gramEnd"/>
       <w:r>
         <w:rPr>
           <w:rFonts w:ascii="inherit" w:eastAsia="Times New Roman" w:hAnsi="inherit" w:cs="Consolas"/>
@@ -2964,6 +4879,7 @@
         </w:rPr>
         <w:t xml:space="preserve"> </w:t>
       </w:r>
+      <w:proofErr w:type="spellStart"/>
       <w:r>
         <w:rPr>
           <w:rFonts w:ascii="inherit" w:eastAsia="Times New Roman" w:hAnsi="inherit" w:cs="Consolas"/>
@@ -2976,6 +4892,7 @@
         </w:rPr>
         <w:t>UserControl_ButtonClick</w:t>
       </w:r>
+      <w:proofErr w:type="spellEnd"/>
       <w:r>
         <w:rPr>
           <w:rFonts w:ascii="inherit" w:eastAsia="Times New Roman" w:hAnsi="inherit" w:cs="Consolas"/>
@@ -3012,6 +4929,7 @@
         </w:rPr>
         <w:t xml:space="preserve"> sender, </w:t>
       </w:r>
+      <w:proofErr w:type="spellStart"/>
       <w:r>
         <w:rPr>
           <w:rFonts w:ascii="inherit" w:eastAsia="Times New Roman" w:hAnsi="inherit" w:cs="Consolas"/>
@@ -3024,6 +4942,7 @@
         </w:rPr>
         <w:t>EventArgs</w:t>
       </w:r>
+      <w:proofErr w:type="spellEnd"/>
       <w:r>
         <w:rPr>
           <w:rFonts w:ascii="inherit" w:eastAsia="Times New Roman" w:hAnsi="inherit" w:cs="Consolas"/>
@@ -3226,8 +5145,28 @@
           <w:szCs w:val="16"/>
           <w:lang w:val="en-US"/>
         </w:rPr>
-        <w:t>O sino::</w:t>
-      </w:r>
+        <w:t xml:space="preserve">O </w:t>
+      </w:r>
+      <w:proofErr w:type="spellStart"/>
+      <w:r>
+        <w:rPr>
+          <w:sz w:val="16"/>
+          <w:szCs w:val="16"/>
+          <w:lang w:val="en-US"/>
+        </w:rPr>
+        <w:t>sino</w:t>
+      </w:r>
+      <w:proofErr w:type="spellEnd"/>
+      <w:proofErr w:type="gramStart"/>
+      <w:r>
+        <w:rPr>
+          <w:sz w:val="16"/>
+          <w:szCs w:val="16"/>
+          <w:lang w:val="en-US"/>
+        </w:rPr>
+        <w:t>::</w:t>
+      </w:r>
+      <w:proofErr w:type="gramEnd"/>
     </w:p>
     <w:p>
       <w:pPr>
@@ -3291,6 +5230,7 @@
           <w:lang w:val="en-US" w:eastAsia="es-AR"/>
         </w:rPr>
       </w:pPr>
+      <w:proofErr w:type="gramStart"/>
       <w:r>
         <w:rPr>
           <w:rFonts w:ascii="inherit" w:eastAsia="Times New Roman" w:hAnsi="inherit" w:cs="Consolas"/>
@@ -3303,6 +5243,7 @@
         </w:rPr>
         <w:t>public</w:t>
       </w:r>
+      <w:proofErr w:type="gramEnd"/>
       <w:r>
         <w:rPr>
           <w:rFonts w:ascii="inherit" w:eastAsia="Times New Roman" w:hAnsi="inherit" w:cs="Consolas"/>
@@ -3339,6 +5280,7 @@
         </w:rPr>
         <w:t xml:space="preserve"> </w:t>
       </w:r>
+      <w:proofErr w:type="spellStart"/>
       <w:r>
         <w:rPr>
           <w:rFonts w:ascii="inherit" w:eastAsia="Times New Roman" w:hAnsi="inherit" w:cs="Consolas"/>
@@ -3351,6 +5293,7 @@
         </w:rPr>
         <w:t>EventHandler</w:t>
       </w:r>
+      <w:proofErr w:type="spellEnd"/>
       <w:r>
         <w:rPr>
           <w:rFonts w:ascii="inherit" w:eastAsia="Times New Roman" w:hAnsi="inherit" w:cs="Consolas"/>
@@ -3363,6 +5306,7 @@
         </w:rPr>
         <w:t xml:space="preserve"> </w:t>
       </w:r>
+      <w:proofErr w:type="spellStart"/>
       <w:r>
         <w:rPr>
           <w:rFonts w:ascii="inherit" w:eastAsia="Times New Roman" w:hAnsi="inherit" w:cs="Consolas"/>
@@ -3375,6 +5319,7 @@
         </w:rPr>
         <w:t>StatusUpdated</w:t>
       </w:r>
+      <w:proofErr w:type="spellEnd"/>
       <w:r>
         <w:rPr>
           <w:rFonts w:ascii="inherit" w:eastAsia="Times New Roman" w:hAnsi="inherit" w:cs="Consolas"/>
@@ -3455,6 +5400,7 @@
           <w:lang w:val="en-US" w:eastAsia="es-AR"/>
         </w:rPr>
       </w:pPr>
+      <w:proofErr w:type="gramStart"/>
       <w:r>
         <w:rPr>
           <w:rFonts w:ascii="inherit" w:eastAsia="Times New Roman" w:hAnsi="inherit" w:cs="Consolas"/>
@@ -3467,6 +5413,7 @@
         </w:rPr>
         <w:t>private</w:t>
       </w:r>
+      <w:proofErr w:type="gramEnd"/>
       <w:r>
         <w:rPr>
           <w:rFonts w:ascii="inherit" w:eastAsia="Times New Roman" w:hAnsi="inherit" w:cs="Consolas"/>
@@ -3503,6 +5450,7 @@
         </w:rPr>
         <w:t xml:space="preserve"> </w:t>
       </w:r>
+      <w:proofErr w:type="spellStart"/>
       <w:r>
         <w:rPr>
           <w:rFonts w:ascii="inherit" w:eastAsia="Times New Roman" w:hAnsi="inherit" w:cs="Consolas"/>
@@ -3515,6 +5463,7 @@
         </w:rPr>
         <w:t>FunctionThatRaisesEvent</w:t>
       </w:r>
+      <w:proofErr w:type="spellEnd"/>
       <w:r>
         <w:rPr>
           <w:rFonts w:ascii="inherit" w:eastAsia="Times New Roman" w:hAnsi="inherit" w:cs="Consolas"/>
@@ -3677,6 +5626,7 @@
         </w:rPr>
         <w:t xml:space="preserve">    </w:t>
       </w:r>
+      <w:proofErr w:type="gramStart"/>
       <w:r>
         <w:rPr>
           <w:rFonts w:ascii="inherit" w:eastAsia="Times New Roman" w:hAnsi="inherit" w:cs="Consolas"/>
@@ -3689,6 +5639,7 @@
         </w:rPr>
         <w:t>if</w:t>
       </w:r>
+      <w:proofErr w:type="gramEnd"/>
       <w:r>
         <w:rPr>
           <w:rFonts w:ascii="inherit" w:eastAsia="Times New Roman" w:hAnsi="inherit" w:cs="Consolas"/>
@@ -3701,6 +5652,7 @@
         </w:rPr>
         <w:t xml:space="preserve"> (</w:t>
       </w:r>
+      <w:proofErr w:type="spellStart"/>
       <w:r>
         <w:rPr>
           <w:rFonts w:ascii="inherit" w:eastAsia="Times New Roman" w:hAnsi="inherit" w:cs="Consolas"/>
@@ -3737,6 +5689,7 @@
         </w:rPr>
         <w:t>StatusUpdated</w:t>
       </w:r>
+      <w:proofErr w:type="spellEnd"/>
       <w:r>
         <w:rPr>
           <w:rFonts w:ascii="inherit" w:eastAsia="Times New Roman" w:hAnsi="inherit" w:cs="Consolas"/>
@@ -3819,6 +5772,8 @@
         </w:rPr>
         <w:t xml:space="preserve">       </w:t>
       </w:r>
+      <w:proofErr w:type="spellStart"/>
+      <w:proofErr w:type="gramStart"/>
       <w:r>
         <w:rPr>
           <w:rFonts w:ascii="inherit" w:eastAsia="Times New Roman" w:hAnsi="inherit" w:cs="Consolas"/>
@@ -3855,6 +5810,7 @@
         </w:rPr>
         <w:t>StatusUpdated</w:t>
       </w:r>
+      <w:proofErr w:type="spellEnd"/>
       <w:r>
         <w:rPr>
           <w:rFonts w:ascii="inherit" w:eastAsia="Times New Roman" w:hAnsi="inherit" w:cs="Consolas"/>
@@ -3867,6 +5823,7 @@
         </w:rPr>
         <w:t>(</w:t>
       </w:r>
+      <w:proofErr w:type="gramEnd"/>
       <w:r>
         <w:rPr>
           <w:rFonts w:ascii="inherit" w:eastAsia="Times New Roman" w:hAnsi="inherit" w:cs="Consolas"/>
@@ -3915,6 +5872,7 @@
         </w:rPr>
         <w:t xml:space="preserve"> </w:t>
       </w:r>
+      <w:proofErr w:type="spellStart"/>
       <w:r>
         <w:rPr>
           <w:rFonts w:ascii="inherit" w:eastAsia="Times New Roman" w:hAnsi="inherit" w:cs="Consolas"/>
@@ -3927,6 +5885,7 @@
         </w:rPr>
         <w:t>EventArgs</w:t>
       </w:r>
+      <w:proofErr w:type="spellEnd"/>
       <w:r>
         <w:rPr>
           <w:rFonts w:ascii="inherit" w:eastAsia="Times New Roman" w:hAnsi="inherit" w:cs="Consolas"/>
@@ -4046,6 +6005,7 @@
           <w:lang w:val="en-US" w:eastAsia="es-AR"/>
         </w:rPr>
       </w:pPr>
+      <w:proofErr w:type="gramStart"/>
       <w:r>
         <w:rPr>
           <w:rFonts w:ascii="inherit" w:eastAsia="Times New Roman" w:hAnsi="inherit" w:cs="Consolas"/>
@@ -4058,6 +6018,7 @@
         </w:rPr>
         <w:t>public</w:t>
       </w:r>
+      <w:proofErr w:type="gramEnd"/>
       <w:r>
         <w:rPr>
           <w:rFonts w:ascii="inherit" w:eastAsia="Times New Roman" w:hAnsi="inherit" w:cs="Consolas"/>
@@ -4094,6 +6055,7 @@
         </w:rPr>
         <w:t xml:space="preserve"> </w:t>
       </w:r>
+      <w:proofErr w:type="spellStart"/>
       <w:r>
         <w:rPr>
           <w:rFonts w:ascii="inherit" w:eastAsia="Times New Roman" w:hAnsi="inherit" w:cs="Consolas"/>
@@ -4106,6 +6068,7 @@
         </w:rPr>
         <w:t>MyApp</w:t>
       </w:r>
+      <w:proofErr w:type="spellEnd"/>
       <w:r>
         <w:rPr>
           <w:rFonts w:ascii="inherit" w:eastAsia="Times New Roman" w:hAnsi="inherit" w:cs="Consolas"/>
@@ -4220,7 +6183,33 @@
           <w:shd w:val="clear" w:color="auto" w:fill="EFF0F1"/>
           <w:lang w:val="en-US" w:eastAsia="es-AR"/>
         </w:rPr>
-        <w:t>//USERCONTROL = your control with the StatusUpdated event</w:t>
+        <w:t xml:space="preserve">//USERCONTROL = your control with the </w:t>
+      </w:r>
+      <w:proofErr w:type="spellStart"/>
+      <w:r>
+        <w:rPr>
+          <w:rFonts w:ascii="inherit" w:eastAsia="Times New Roman" w:hAnsi="inherit" w:cs="Consolas"/>
+          <w:color w:val="858C93"/>
+          <w:sz w:val="20"/>
+          <w:szCs w:val="20"/>
+          <w:bdr w:val="none" w:sz="0" w:space="0" w:color="auto" w:frame="1"/>
+          <w:shd w:val="clear" w:color="auto" w:fill="EFF0F1"/>
+          <w:lang w:val="en-US" w:eastAsia="es-AR"/>
+        </w:rPr>
+        <w:t>StatusUpdated</w:t>
+      </w:r>
+      <w:proofErr w:type="spellEnd"/>
+      <w:r>
+        <w:rPr>
+          <w:rFonts w:ascii="inherit" w:eastAsia="Times New Roman" w:hAnsi="inherit" w:cs="Consolas"/>
+          <w:color w:val="858C93"/>
+          <w:sz w:val="20"/>
+          <w:szCs w:val="20"/>
+          <w:bdr w:val="none" w:sz="0" w:space="0" w:color="auto" w:frame="1"/>
+          <w:shd w:val="clear" w:color="auto" w:fill="EFF0F1"/>
+          <w:lang w:val="en-US" w:eastAsia="es-AR"/>
+        </w:rPr>
+        <w:t xml:space="preserve"> event</w:t>
       </w:r>
     </w:p>
     <w:p>
@@ -4268,6 +6257,7 @@
         </w:rPr>
         <w:t xml:space="preserve">     </w:t>
       </w:r>
+      <w:proofErr w:type="spellStart"/>
       <w:r>
         <w:rPr>
           <w:rFonts w:ascii="inherit" w:eastAsia="Times New Roman" w:hAnsi="inherit" w:cs="Consolas"/>
@@ -4304,6 +6294,7 @@
         </w:rPr>
         <w:t>StatusUpdated</w:t>
       </w:r>
+      <w:proofErr w:type="spellEnd"/>
       <w:r>
         <w:rPr>
           <w:rFonts w:ascii="inherit" w:eastAsia="Times New Roman" w:hAnsi="inherit" w:cs="Consolas"/>
@@ -4340,6 +6331,8 @@
         </w:rPr>
         <w:t xml:space="preserve"> </w:t>
       </w:r>
+      <w:proofErr w:type="spellStart"/>
+      <w:proofErr w:type="gramStart"/>
       <w:r>
         <w:rPr>
           <w:rFonts w:ascii="inherit" w:eastAsia="Times New Roman" w:hAnsi="inherit" w:cs="Consolas"/>
@@ -4352,6 +6345,7 @@
         </w:rPr>
         <w:t>EventHandler</w:t>
       </w:r>
+      <w:proofErr w:type="spellEnd"/>
       <w:r>
         <w:rPr>
           <w:rFonts w:ascii="inherit" w:eastAsia="Times New Roman" w:hAnsi="inherit" w:cs="Consolas"/>
@@ -4364,6 +6358,8 @@
         </w:rPr>
         <w:t>(</w:t>
       </w:r>
+      <w:proofErr w:type="spellStart"/>
+      <w:proofErr w:type="gramEnd"/>
       <w:r>
         <w:rPr>
           <w:rFonts w:ascii="inherit" w:eastAsia="Times New Roman" w:hAnsi="inherit" w:cs="Consolas"/>
@@ -4376,6 +6372,7 @@
         </w:rPr>
         <w:t>MyEventHandlerFunction_StatusUpdated</w:t>
       </w:r>
+      <w:proofErr w:type="spellEnd"/>
       <w:r>
         <w:rPr>
           <w:rFonts w:ascii="inherit" w:eastAsia="Times New Roman" w:hAnsi="inherit" w:cs="Consolas"/>
@@ -4502,6 +6499,7 @@
           <w:lang w:val="en-US" w:eastAsia="es-AR"/>
         </w:rPr>
       </w:pPr>
+      <w:proofErr w:type="gramStart"/>
       <w:r>
         <w:rPr>
           <w:rFonts w:ascii="inherit" w:eastAsia="Times New Roman" w:hAnsi="inherit" w:cs="Consolas"/>
@@ -4514,6 +6512,7 @@
         </w:rPr>
         <w:t>public</w:t>
       </w:r>
+      <w:proofErr w:type="gramEnd"/>
       <w:r>
         <w:rPr>
           <w:rFonts w:ascii="inherit" w:eastAsia="Times New Roman" w:hAnsi="inherit" w:cs="Consolas"/>
@@ -4550,6 +6549,7 @@
         </w:rPr>
         <w:t xml:space="preserve"> </w:t>
       </w:r>
+      <w:proofErr w:type="spellStart"/>
       <w:r>
         <w:rPr>
           <w:rFonts w:ascii="inherit" w:eastAsia="Times New Roman" w:hAnsi="inherit" w:cs="Consolas"/>
@@ -4562,6 +6562,7 @@
         </w:rPr>
         <w:t>MyEventHandlerFunction_StatusUpdated</w:t>
       </w:r>
+      <w:proofErr w:type="spellEnd"/>
       <w:r>
         <w:rPr>
           <w:rFonts w:ascii="inherit" w:eastAsia="Times New Roman" w:hAnsi="inherit" w:cs="Consolas"/>
@@ -4598,6 +6599,7 @@
         </w:rPr>
         <w:t xml:space="preserve"> sender, </w:t>
       </w:r>
+      <w:proofErr w:type="spellStart"/>
       <w:r>
         <w:rPr>
           <w:rFonts w:ascii="inherit" w:eastAsia="Times New Roman" w:hAnsi="inherit" w:cs="Consolas"/>
@@ -4610,6 +6612,7 @@
         </w:rPr>
         <w:t>EventArgs</w:t>
       </w:r>
+      <w:proofErr w:type="spellEnd"/>
       <w:r>
         <w:rPr>
           <w:rFonts w:ascii="inherit" w:eastAsia="Times New Roman" w:hAnsi="inherit" w:cs="Consolas"/>
@@ -4724,8 +6727,74 @@
           <w:shd w:val="clear" w:color="auto" w:fill="EFF0F1"/>
           <w:lang w:eastAsia="es-AR"/>
         </w:rPr>
-        <w:t>//your code here</w:t>
-      </w:r>
+        <w:t>//</w:t>
+      </w:r>
+      <w:proofErr w:type="spellStart"/>
+      <w:r>
+        <w:rPr>
+          <w:rFonts w:ascii="inherit" w:eastAsia="Times New Roman" w:hAnsi="inherit" w:cs="Consolas"/>
+          <w:color w:val="858C93"/>
+          <w:sz w:val="20"/>
+          <w:szCs w:val="20"/>
+          <w:bdr w:val="none" w:sz="0" w:space="0" w:color="auto" w:frame="1"/>
+          <w:shd w:val="clear" w:color="auto" w:fill="EFF0F1"/>
+          <w:lang w:eastAsia="es-AR"/>
+        </w:rPr>
+        <w:t>your</w:t>
+      </w:r>
+      <w:proofErr w:type="spellEnd"/>
+      <w:r>
+        <w:rPr>
+          <w:rFonts w:ascii="inherit" w:eastAsia="Times New Roman" w:hAnsi="inherit" w:cs="Consolas"/>
+          <w:color w:val="858C93"/>
+          <w:sz w:val="20"/>
+          <w:szCs w:val="20"/>
+          <w:bdr w:val="none" w:sz="0" w:space="0" w:color="auto" w:frame="1"/>
+          <w:shd w:val="clear" w:color="auto" w:fill="EFF0F1"/>
+          <w:lang w:eastAsia="es-AR"/>
+        </w:rPr>
+        <w:t xml:space="preserve"> </w:t>
+      </w:r>
+      <w:proofErr w:type="spellStart"/>
+      <w:r>
+        <w:rPr>
+          <w:rFonts w:ascii="inherit" w:eastAsia="Times New Roman" w:hAnsi="inherit" w:cs="Consolas"/>
+          <w:color w:val="858C93"/>
+          <w:sz w:val="20"/>
+          <w:szCs w:val="20"/>
+          <w:bdr w:val="none" w:sz="0" w:space="0" w:color="auto" w:frame="1"/>
+          <w:shd w:val="clear" w:color="auto" w:fill="EFF0F1"/>
+          <w:lang w:eastAsia="es-AR"/>
+        </w:rPr>
+        <w:t>code</w:t>
+      </w:r>
+      <w:proofErr w:type="spellEnd"/>
+      <w:r>
+        <w:rPr>
+          <w:rFonts w:ascii="inherit" w:eastAsia="Times New Roman" w:hAnsi="inherit" w:cs="Consolas"/>
+          <w:color w:val="858C93"/>
+          <w:sz w:val="20"/>
+          <w:szCs w:val="20"/>
+          <w:bdr w:val="none" w:sz="0" w:space="0" w:color="auto" w:frame="1"/>
+          <w:shd w:val="clear" w:color="auto" w:fill="EFF0F1"/>
+          <w:lang w:eastAsia="es-AR"/>
+        </w:rPr>
+        <w:t xml:space="preserve"> </w:t>
+      </w:r>
+      <w:proofErr w:type="spellStart"/>
+      <w:r>
+        <w:rPr>
+          <w:rFonts w:ascii="inherit" w:eastAsia="Times New Roman" w:hAnsi="inherit" w:cs="Consolas"/>
+          <w:color w:val="858C93"/>
+          <w:sz w:val="20"/>
+          <w:szCs w:val="20"/>
+          <w:bdr w:val="none" w:sz="0" w:space="0" w:color="auto" w:frame="1"/>
+          <w:shd w:val="clear" w:color="auto" w:fill="EFF0F1"/>
+          <w:lang w:eastAsia="es-AR"/>
+        </w:rPr>
+        <w:t>here</w:t>
+      </w:r>
+      <w:proofErr w:type="spellEnd"/>
     </w:p>
     <w:p>
       <w:pPr>
@@ -5075,8 +7144,45 @@
               <w:szCs w:val="18"/>
               <w:lang w:val="es-ES"/>
             </w:rPr>
-            <w:t>Ing. Nicolas Battaglia</w:t>
+            <w:t xml:space="preserve">Ing. </w:t>
           </w:r>
+          <w:proofErr w:type="spellStart"/>
+          <w:r>
+            <w:rPr>
+              <w:rFonts w:ascii="Tahoma" w:eastAsia="Calibri" w:hAnsi="Tahoma" w:cs="Tahoma"/>
+              <w:b/>
+              <w:kern w:val="2"/>
+              <w:sz w:val="18"/>
+              <w:szCs w:val="18"/>
+              <w:lang w:val="es-ES"/>
+            </w:rPr>
+            <w:t>Nicolas</w:t>
+          </w:r>
+          <w:proofErr w:type="spellEnd"/>
+          <w:r>
+            <w:rPr>
+              <w:rFonts w:ascii="Tahoma" w:eastAsia="Calibri" w:hAnsi="Tahoma" w:cs="Tahoma"/>
+              <w:b/>
+              <w:kern w:val="2"/>
+              <w:sz w:val="18"/>
+              <w:szCs w:val="18"/>
+              <w:lang w:val="es-ES"/>
+            </w:rPr>
+            <w:t xml:space="preserve"> </w:t>
+          </w:r>
+          <w:proofErr w:type="spellStart"/>
+          <w:r>
+            <w:rPr>
+              <w:rFonts w:ascii="Tahoma" w:eastAsia="Calibri" w:hAnsi="Tahoma" w:cs="Tahoma"/>
+              <w:b/>
+              <w:kern w:val="2"/>
+              <w:sz w:val="18"/>
+              <w:szCs w:val="18"/>
+              <w:lang w:val="es-ES"/>
+            </w:rPr>
+            <w:t>Battaglia</w:t>
+          </w:r>
+          <w:proofErr w:type="spellEnd"/>
         </w:p>
       </w:tc>
       <w:tc>
@@ -5468,8 +7574,21 @@
               <w:szCs w:val="18"/>
               <w:lang w:val="es-ES"/>
             </w:rPr>
-            <w:t>Sistema Artec</w:t>
+            <w:t xml:space="preserve">Sistema </w:t>
           </w:r>
+          <w:proofErr w:type="spellStart"/>
+          <w:r>
+            <w:rPr>
+              <w:rFonts w:ascii="Tahoma" w:eastAsia="Calibri" w:hAnsi="Tahoma" w:cs="Tahoma"/>
+              <w:b/>
+              <w:kern w:val="2"/>
+              <w:sz w:val="18"/>
+              <w:szCs w:val="18"/>
+              <w:lang w:val="es-ES"/>
+            </w:rPr>
+            <w:t>Artec</w:t>
+          </w:r>
+          <w:proofErr w:type="spellEnd"/>
         </w:p>
       </w:tc>
       <w:tc>

</xml_diff>

<commit_message>
SolicitudModificar #Agregue los adjuntos y las notas con las validaciones SolicitudBuscar #Presionar enter para buscar por dependencia
</commit_message>
<xml_diff>
--- a/Anotaciones/Sistema Artec.docx
+++ b/Anotaciones/Sistema Artec.docx
@@ -21,19 +21,8 @@
           <w:sz w:val="28"/>
           <w:szCs w:val="28"/>
         </w:rPr>
-        <w:t xml:space="preserve">Sistema </w:t>
-      </w:r>
-      <w:proofErr w:type="spellStart"/>
-      <w:r>
-        <w:rPr>
-          <w:rFonts w:ascii="Arial" w:hAnsi="Arial" w:cs="Arial"/>
-          <w:b/>
-          <w:sz w:val="28"/>
-          <w:szCs w:val="28"/>
-        </w:rPr>
-        <w:t>Artec</w:t>
-      </w:r>
-      <w:proofErr w:type="spellEnd"/>
+        <w:t>Sistema Artec</w:t>
+      </w:r>
     </w:p>
     <w:p>
       <w:pPr>
@@ -222,23 +211,21 @@
           <w:szCs w:val="24"/>
         </w:rPr>
       </w:pPr>
-      <w:proofErr w:type="spellStart"/>
       <w:r>
         <w:rPr>
           <w:rFonts w:ascii="Arial" w:hAnsi="Arial" w:cs="Arial"/>
           <w:sz w:val="24"/>
           <w:szCs w:val="24"/>
         </w:rPr>
-        <w:t>Mapeador</w:t>
-      </w:r>
-      <w:proofErr w:type="spellEnd"/>
+        <w:t xml:space="preserve">Mapeador </w:t>
+      </w:r>
       <w:r>
         <w:rPr>
           <w:rFonts w:ascii="Arial" w:hAnsi="Arial" w:cs="Arial"/>
           <w:sz w:val="24"/>
           <w:szCs w:val="24"/>
         </w:rPr>
-        <w:t xml:space="preserve"> </w:t>
+        <w:t xml:space="preserve">resuelve mediante </w:t>
       </w:r>
       <w:r>
         <w:rPr>
@@ -246,26 +233,16 @@
           <w:sz w:val="24"/>
           <w:szCs w:val="24"/>
         </w:rPr>
-        <w:t xml:space="preserve">resuelve mediante </w:t>
-      </w:r>
-      <w:proofErr w:type="spellStart"/>
+        <w:t>r</w:t>
+      </w:r>
       <w:r>
         <w:rPr>
           <w:rFonts w:ascii="Arial" w:hAnsi="Arial" w:cs="Arial"/>
           <w:sz w:val="24"/>
           <w:szCs w:val="24"/>
         </w:rPr>
-        <w:t>r</w:t>
-      </w:r>
-      <w:r>
-        <w:rPr>
-          <w:rFonts w:ascii="Arial" w:hAnsi="Arial" w:cs="Arial"/>
-          <w:sz w:val="24"/>
-          <w:szCs w:val="24"/>
-        </w:rPr>
         <w:t>eflection</w:t>
       </w:r>
-      <w:proofErr w:type="spellEnd"/>
     </w:p>
     <w:p>
       <w:pPr>
@@ -327,41 +304,13 @@
           <w:szCs w:val="24"/>
         </w:rPr>
       </w:pPr>
-      <w:proofErr w:type="spellStart"/>
       <w:r>
         <w:rPr>
           <w:rFonts w:ascii="Arial" w:hAnsi="Arial" w:cs="Arial"/>
           <w:sz w:val="24"/>
           <w:szCs w:val="24"/>
         </w:rPr>
-        <w:t>Backup</w:t>
-      </w:r>
-      <w:proofErr w:type="spellEnd"/>
-      <w:r>
-        <w:rPr>
-          <w:rFonts w:ascii="Arial" w:hAnsi="Arial" w:cs="Arial"/>
-          <w:sz w:val="24"/>
-          <w:szCs w:val="24"/>
-        </w:rPr>
-        <w:t xml:space="preserve"> y </w:t>
-      </w:r>
-      <w:proofErr w:type="spellStart"/>
-      <w:r>
-        <w:rPr>
-          <w:rFonts w:ascii="Arial" w:hAnsi="Arial" w:cs="Arial"/>
-          <w:sz w:val="24"/>
-          <w:szCs w:val="24"/>
-        </w:rPr>
-        <w:t>Restore</w:t>
-      </w:r>
-      <w:proofErr w:type="spellEnd"/>
-      <w:r>
-        <w:rPr>
-          <w:rFonts w:ascii="Arial" w:hAnsi="Arial" w:cs="Arial"/>
-          <w:sz w:val="24"/>
-          <w:szCs w:val="24"/>
-        </w:rPr>
-        <w:t xml:space="preserve"> BD</w:t>
+        <w:t>Backup y Restore BD</w:t>
       </w:r>
     </w:p>
     <w:p>
@@ -399,31 +348,13 @@
           <w:sz w:val="24"/>
         </w:rPr>
       </w:pPr>
-      <w:proofErr w:type="spellStart"/>
       <w:r>
         <w:rPr>
           <w:rFonts w:ascii="Arial" w:hAnsi="Arial" w:cs="Arial"/>
           <w:sz w:val="24"/>
         </w:rPr>
-        <w:t>Login</w:t>
-      </w:r>
-      <w:proofErr w:type="spellEnd"/>
-      <w:r>
-        <w:rPr>
-          <w:rFonts w:ascii="Arial" w:hAnsi="Arial" w:cs="Arial"/>
-          <w:sz w:val="24"/>
-        </w:rPr>
-        <w:t xml:space="preserve"> implementando patrón </w:t>
-      </w:r>
-      <w:proofErr w:type="spellStart"/>
-      <w:r>
-        <w:rPr>
-          <w:rFonts w:ascii="Arial" w:hAnsi="Arial" w:cs="Arial"/>
-          <w:sz w:val="24"/>
-        </w:rPr>
-        <w:t>Singleton</w:t>
-      </w:r>
-      <w:proofErr w:type="spellEnd"/>
+        <w:t>Login implementando patrón Singleton</w:t>
+      </w:r>
     </w:p>
     <w:p>
       <w:pPr>
@@ -485,23 +416,7 @@
           <w:rFonts w:ascii="Arial" w:hAnsi="Arial" w:cs="Arial"/>
           <w:sz w:val="24"/>
         </w:rPr>
-        <w:t>(</w:t>
-      </w:r>
-      <w:proofErr w:type="spellStart"/>
-      <w:r>
-        <w:rPr>
-          <w:rFonts w:ascii="Arial" w:hAnsi="Arial" w:cs="Arial"/>
-          <w:sz w:val="24"/>
-        </w:rPr>
-        <w:t>Digitos</w:t>
-      </w:r>
-      <w:proofErr w:type="spellEnd"/>
-      <w:r>
-        <w:rPr>
-          <w:rFonts w:ascii="Arial" w:hAnsi="Arial" w:cs="Arial"/>
-          <w:sz w:val="24"/>
-        </w:rPr>
-        <w:t xml:space="preserve"> Verificadores)</w:t>
+        <w:t>(Digitos Verificadores)</w:t>
       </w:r>
     </w:p>
     <w:p>
@@ -581,23 +496,13 @@
           <w:szCs w:val="24"/>
         </w:rPr>
       </w:pPr>
-      <w:proofErr w:type="spellStart"/>
       <w:r>
         <w:rPr>
           <w:rFonts w:ascii="Arial" w:hAnsi="Arial" w:cs="Arial"/>
           <w:sz w:val="24"/>
           <w:szCs w:val="24"/>
         </w:rPr>
-        <w:t>Login</w:t>
-      </w:r>
-      <w:proofErr w:type="spellEnd"/>
-      <w:r>
-        <w:rPr>
-          <w:rFonts w:ascii="Arial" w:hAnsi="Arial" w:cs="Arial"/>
-          <w:sz w:val="24"/>
-          <w:szCs w:val="24"/>
-        </w:rPr>
-        <w:t xml:space="preserve"> (Autenticación)</w:t>
+        <w:t>Login (Autenticación)</w:t>
       </w:r>
     </w:p>
     <w:p>
@@ -635,34 +540,14 @@
           <w:szCs w:val="24"/>
         </w:rPr>
       </w:pPr>
-      <w:proofErr w:type="spellStart"/>
       <w:r>
         <w:rPr>
           <w:rFonts w:ascii="Arial" w:hAnsi="Arial" w:cs="Arial"/>
           <w:sz w:val="24"/>
           <w:szCs w:val="24"/>
         </w:rPr>
-        <w:t>Backup</w:t>
-      </w:r>
-      <w:proofErr w:type="spellEnd"/>
-      <w:r>
-        <w:rPr>
-          <w:rFonts w:ascii="Arial" w:hAnsi="Arial" w:cs="Arial"/>
-          <w:sz w:val="24"/>
-          <w:szCs w:val="24"/>
-        </w:rPr>
-        <w:t xml:space="preserve"> y </w:t>
-      </w:r>
-      <w:proofErr w:type="spellStart"/>
-      <w:r>
-        <w:rPr>
-          <w:rFonts w:ascii="Arial" w:hAnsi="Arial" w:cs="Arial"/>
-          <w:sz w:val="24"/>
-          <w:szCs w:val="24"/>
-        </w:rPr>
-        <w:t>Restore</w:t>
-      </w:r>
-      <w:proofErr w:type="spellEnd"/>
+        <w:t>Backup y Restore</w:t>
+      </w:r>
     </w:p>
     <w:p>
       <w:pPr>
@@ -727,23 +612,7 @@
         </w:numPr>
       </w:pPr>
       <w:r>
-        <w:t xml:space="preserve">Eliminé </w:t>
-      </w:r>
-      <w:proofErr w:type="spellStart"/>
-      <w:r>
-        <w:t>fechasus</w:t>
-      </w:r>
-      <w:proofErr w:type="spellEnd"/>
-      <w:r>
-        <w:t xml:space="preserve"> y </w:t>
-      </w:r>
-      <w:proofErr w:type="spellStart"/>
-      <w:r>
-        <w:t>fehafinsusc</w:t>
-      </w:r>
-      <w:proofErr w:type="spellEnd"/>
-      <w:r>
-        <w:t xml:space="preserve"> de inventario</w:t>
+        <w:t>Eliminé fechasus y fehafinsusc de inventario</w:t>
       </w:r>
     </w:p>
     <w:p>
@@ -755,15 +624,7 @@
         </w:numPr>
       </w:pPr>
       <w:r>
-        <w:t xml:space="preserve">Eliminé </w:t>
-      </w:r>
-      <w:proofErr w:type="spellStart"/>
-      <w:r>
-        <w:t>IdTipoLicencia</w:t>
-      </w:r>
-      <w:proofErr w:type="spellEnd"/>
-      <w:r>
-        <w:t xml:space="preserve"> de Bien</w:t>
+        <w:t>Eliminé IdTipoLicencia de Bien</w:t>
       </w:r>
     </w:p>
     <w:p>
@@ -775,13 +636,8 @@
         </w:numPr>
       </w:pPr>
       <w:r>
-        <w:t xml:space="preserve">Elimine relación Bien con </w:t>
-      </w:r>
-      <w:proofErr w:type="spellStart"/>
-      <w:r>
-        <w:t>Tipolicencia</w:t>
-      </w:r>
-      <w:proofErr w:type="spellEnd"/>
+        <w:t>Elimine relación Bien con Tipolicencia</w:t>
+      </w:r>
     </w:p>
     <w:p>
       <w:pPr>
@@ -792,13 +648,8 @@
         </w:numPr>
       </w:pPr>
       <w:r>
-        <w:t xml:space="preserve">Elimine Tabla </w:t>
-      </w:r>
-      <w:proofErr w:type="spellStart"/>
-      <w:r>
-        <w:t>TipoLicencia</w:t>
-      </w:r>
-      <w:proofErr w:type="spellEnd"/>
+        <w:t>Elimine Tabla TipoLicencia</w:t>
+      </w:r>
     </w:p>
     <w:p>
       <w:pPr>
@@ -808,11 +659,9 @@
           <w:numId w:val="2"/>
         </w:numPr>
       </w:pPr>
-      <w:proofErr w:type="spellStart"/>
       <w:r>
         <w:t>Adquisicion</w:t>
       </w:r>
-      <w:proofErr w:type="spellEnd"/>
     </w:p>
     <w:p>
       <w:pPr>
@@ -823,21 +672,8 @@
         </w:numPr>
       </w:pPr>
       <w:r>
-        <w:t xml:space="preserve">Elimine </w:t>
-      </w:r>
-      <w:proofErr w:type="spellStart"/>
-      <w:r>
-        <w:t>NroExpediente</w:t>
-      </w:r>
-      <w:proofErr w:type="spellEnd"/>
-      <w:r>
-        <w:t xml:space="preserve"> de </w:t>
-      </w:r>
-      <w:proofErr w:type="spellStart"/>
-      <w:r>
-        <w:t>Adquisicion</w:t>
-      </w:r>
-      <w:proofErr w:type="spellEnd"/>
+        <w:t>Elimine NroExpediente de Adquisicion</w:t>
+      </w:r>
     </w:p>
     <w:p>
       <w:pPr>
@@ -848,21 +684,8 @@
         </w:numPr>
       </w:pPr>
       <w:r>
-        <w:t xml:space="preserve">Eliminé </w:t>
-      </w:r>
-      <w:proofErr w:type="spellStart"/>
-      <w:r>
-        <w:t>NroOrdenCompra</w:t>
-      </w:r>
-      <w:proofErr w:type="spellEnd"/>
-      <w:r>
-        <w:t xml:space="preserve"> de </w:t>
-      </w:r>
-      <w:proofErr w:type="spellStart"/>
-      <w:r>
-        <w:t>Adquisicion</w:t>
-      </w:r>
-      <w:proofErr w:type="spellEnd"/>
+        <w:t>Eliminé NroOrdenCompra de Adquisicion</w:t>
+      </w:r>
     </w:p>
     <w:p>
       <w:pPr>
@@ -874,13 +697,8 @@
       </w:pPr>
       <w:r>
         <w:lastRenderedPageBreak/>
-        <w:t xml:space="preserve">Tabla </w:t>
-      </w:r>
-      <w:proofErr w:type="spellStart"/>
-      <w:r>
-        <w:t>AsigDetalle</w:t>
-      </w:r>
-      <w:proofErr w:type="spellEnd"/>
+        <w:t>Tabla AsigDetalle</w:t>
+      </w:r>
     </w:p>
     <w:p>
       <w:pPr>
@@ -891,23 +709,7 @@
         </w:numPr>
       </w:pPr>
       <w:r>
-        <w:t xml:space="preserve">Eliminé </w:t>
-      </w:r>
-      <w:proofErr w:type="spellStart"/>
-      <w:r>
-        <w:t>TiempoAsignación</w:t>
-      </w:r>
-      <w:proofErr w:type="spellEnd"/>
-      <w:r>
-        <w:t xml:space="preserve"> de </w:t>
-      </w:r>
-      <w:proofErr w:type="spellStart"/>
-      <w:r>
-        <w:t>AsigDetalle</w:t>
-      </w:r>
-      <w:proofErr w:type="spellEnd"/>
-      <w:r>
-        <w:t xml:space="preserve"> porque no se contemplan los prestamos</w:t>
+        <w:t>Eliminé TiempoAsignación de AsigDetalle porque no se contemplan los prestamos</w:t>
       </w:r>
     </w:p>
     <w:p>
@@ -919,15 +721,7 @@
         </w:numPr>
       </w:pPr>
       <w:r>
-        <w:t xml:space="preserve">Tabla </w:t>
-      </w:r>
-      <w:proofErr w:type="spellStart"/>
-      <w:r>
-        <w:t>TipoAsignación</w:t>
-      </w:r>
-      <w:proofErr w:type="spellEnd"/>
-      <w:r>
-        <w:t>, la eliminé porque solo hay un tipo de asignación (ya que no se contemplan prestamos)</w:t>
+        <w:t>Tabla TipoAsignación, la eliminé porque solo hay un tipo de asignación (ya que no se contemplan prestamos)</w:t>
       </w:r>
     </w:p>
     <w:p>
@@ -939,21 +733,8 @@
         </w:numPr>
       </w:pPr>
       <w:r>
-        <w:t xml:space="preserve">Eliminé </w:t>
-      </w:r>
-      <w:proofErr w:type="spellStart"/>
-      <w:r>
-        <w:t>IdTipoAsignacion</w:t>
-      </w:r>
-      <w:proofErr w:type="spellEnd"/>
-      <w:r>
-        <w:t xml:space="preserve"> en </w:t>
-      </w:r>
-      <w:proofErr w:type="spellStart"/>
-      <w:r>
-        <w:t>AsigDetalle</w:t>
-      </w:r>
-      <w:proofErr w:type="spellEnd"/>
+        <w:t>Eliminé IdTipoAsignacion en AsigDetalle</w:t>
+      </w:r>
     </w:p>
     <w:p>
       <w:pPr>
@@ -976,15 +757,7 @@
         </w:numPr>
       </w:pPr>
       <w:r>
-        <w:t xml:space="preserve">Eliminé la columna </w:t>
-      </w:r>
-      <w:proofErr w:type="spellStart"/>
-      <w:r>
-        <w:t>IdFormulario</w:t>
-      </w:r>
-      <w:proofErr w:type="spellEnd"/>
-      <w:r>
-        <w:t xml:space="preserve"> de Etiqueta</w:t>
+        <w:t>Eliminé la columna IdFormulario de Etiqueta</w:t>
       </w:r>
     </w:p>
     <w:p>
@@ -996,13 +769,8 @@
         </w:numPr>
       </w:pPr>
       <w:r>
-        <w:t xml:space="preserve">Modifique la clave primaria en etiqueta quitando de la misma </w:t>
-      </w:r>
-      <w:proofErr w:type="spellStart"/>
-      <w:r>
-        <w:t>IdFormulario</w:t>
-      </w:r>
-      <w:proofErr w:type="spellEnd"/>
+        <w:t>Modifique la clave primaria en etiqueta quitando de la misma IdFormulario</w:t>
+      </w:r>
     </w:p>
     <w:p>
       <w:pPr>
@@ -1024,32 +792,11 @@
           <w:numId w:val="2"/>
         </w:numPr>
       </w:pPr>
-      <w:proofErr w:type="spellStart"/>
-      <w:r>
-        <w:t>Store</w:t>
-      </w:r>
-      <w:proofErr w:type="spellEnd"/>
-      <w:r>
-        <w:t xml:space="preserve"> </w:t>
-      </w:r>
-      <w:r>
-        <w:t>[</w:t>
-      </w:r>
-      <w:proofErr w:type="spellStart"/>
-      <w:r>
-        <w:t>dbo</w:t>
-      </w:r>
-      <w:proofErr w:type="spellEnd"/>
-      <w:r>
-        <w:t>].[</w:t>
-      </w:r>
-      <w:proofErr w:type="spellStart"/>
-      <w:r>
-        <w:t>CotizacionTraerPorSolicitud</w:t>
-      </w:r>
-      <w:proofErr w:type="spellEnd"/>
-      <w:r>
-        <w:t>]</w:t>
+      <w:r>
+        <w:t xml:space="preserve">Store </w:t>
+      </w:r>
+      <w:r>
+        <w:t>[dbo].[CotizacionTraerPorSolicitud]</w:t>
       </w:r>
     </w:p>
     <w:p>
@@ -1061,13 +808,8 @@
         </w:numPr>
       </w:pPr>
       <w:r>
-        <w:t xml:space="preserve">Modifiqué el </w:t>
-      </w:r>
-      <w:proofErr w:type="spellStart"/>
-      <w:r>
-        <w:t>select</w:t>
-      </w:r>
-      <w:proofErr w:type="spellEnd"/>
+        <w:t>Modifiqué el select</w:t>
+      </w:r>
     </w:p>
     <w:p>
       <w:pPr>
@@ -1078,85 +820,8 @@
         <w:t>Estaba:</w:t>
       </w:r>
       <w:r>
-        <w:t xml:space="preserve"> --</w:t>
-      </w:r>
-      <w:proofErr w:type="spellStart"/>
-      <w:r>
-        <w:t>select</w:t>
-      </w:r>
-      <w:proofErr w:type="spellEnd"/>
-      <w:r>
-        <w:t xml:space="preserve"> </w:t>
-      </w:r>
-      <w:proofErr w:type="spellStart"/>
-      <w:r>
-        <w:t>Coti.IdCotizacion</w:t>
-      </w:r>
-      <w:proofErr w:type="spellEnd"/>
-      <w:r>
-        <w:t xml:space="preserve">, </w:t>
-      </w:r>
-      <w:proofErr w:type="spellStart"/>
-      <w:r>
-        <w:t>Coti.MontoCotizado</w:t>
-      </w:r>
-      <w:proofErr w:type="spellEnd"/>
-      <w:r>
-        <w:t xml:space="preserve">, </w:t>
-      </w:r>
-      <w:proofErr w:type="spellStart"/>
-      <w:r>
-        <w:t>Coti.FechaCotizacion</w:t>
-      </w:r>
-      <w:proofErr w:type="spellEnd"/>
-      <w:r>
-        <w:t xml:space="preserve">, </w:t>
-      </w:r>
-      <w:proofErr w:type="spellStart"/>
-      <w:r>
-        <w:t>Prov.IdProveedor</w:t>
-      </w:r>
-      <w:proofErr w:type="spellEnd"/>
-      <w:r>
-        <w:t xml:space="preserve">, </w:t>
-      </w:r>
-      <w:proofErr w:type="spellStart"/>
-      <w:r>
-        <w:t>Prov.AliasProv</w:t>
-      </w:r>
-      <w:proofErr w:type="spellEnd"/>
-      <w:r>
-        <w:t xml:space="preserve">, </w:t>
-      </w:r>
-      <w:proofErr w:type="spellStart"/>
-      <w:r>
-        <w:t>Coti.IdPartidaDetalle</w:t>
-      </w:r>
-      <w:proofErr w:type="spellEnd"/>
-      <w:r>
-        <w:t xml:space="preserve">, </w:t>
-      </w:r>
-      <w:proofErr w:type="spellStart"/>
-      <w:r>
-        <w:t>Coti.IdPartida</w:t>
-      </w:r>
-      <w:proofErr w:type="spellEnd"/>
-      <w:r>
-        <w:t xml:space="preserve">, </w:t>
-      </w:r>
-      <w:proofErr w:type="spellStart"/>
-      <w:r>
-        <w:t>Det.IdSolicitudDetalle</w:t>
-      </w:r>
-      <w:proofErr w:type="spellEnd"/>
-      <w:r>
-        <w:t xml:space="preserve">, </w:t>
-      </w:r>
-      <w:proofErr w:type="spellStart"/>
-      <w:r>
-        <w:t>Det.IdSolicitud</w:t>
-      </w:r>
-      <w:proofErr w:type="spellEnd"/>
+        <w:t xml:space="preserve"> --select Coti.IdCotizacion, Coti.MontoCotizado, Coti.FechaCotizacion, Prov.IdProveedor, Prov.AliasProv, Coti.IdPartidaDetalle, Coti.IdPartida, Det.IdSolicitudDetalle, Det.IdSolicitud</w:t>
+      </w:r>
     </w:p>
     <w:p>
       <w:pPr>
@@ -1167,69 +832,8 @@
         <w:t>Quedó:</w:t>
       </w:r>
       <w:r>
-        <w:t xml:space="preserve"> </w:t>
-      </w:r>
-      <w:proofErr w:type="spellStart"/>
-      <w:r>
-        <w:t>select</w:t>
-      </w:r>
-      <w:proofErr w:type="spellEnd"/>
-      <w:r>
-        <w:t xml:space="preserve"> </w:t>
-      </w:r>
-      <w:proofErr w:type="spellStart"/>
-      <w:r>
-        <w:t>Coti.IdCotizacion</w:t>
-      </w:r>
-      <w:proofErr w:type="spellEnd"/>
-      <w:r>
-        <w:t xml:space="preserve">, </w:t>
-      </w:r>
-      <w:proofErr w:type="spellStart"/>
-      <w:r>
-        <w:t>Coti.MontoCotizado</w:t>
-      </w:r>
-      <w:proofErr w:type="spellEnd"/>
-      <w:r>
-        <w:t xml:space="preserve">, </w:t>
-      </w:r>
-      <w:proofErr w:type="spellStart"/>
-      <w:r>
-        <w:t>Coti.FechaCotizacion</w:t>
-      </w:r>
-      <w:proofErr w:type="spellEnd"/>
-      <w:r>
-        <w:t xml:space="preserve">, </w:t>
-      </w:r>
-      <w:proofErr w:type="spellStart"/>
-      <w:r>
-        <w:t>Prov.IdProveedor</w:t>
-      </w:r>
-      <w:proofErr w:type="spellEnd"/>
-      <w:r>
-        <w:t xml:space="preserve">, </w:t>
-      </w:r>
-      <w:proofErr w:type="spellStart"/>
-      <w:r>
-        <w:t>Prov.AliasProv</w:t>
-      </w:r>
-      <w:proofErr w:type="spellEnd"/>
-      <w:r>
-        <w:t xml:space="preserve">, </w:t>
-      </w:r>
-      <w:proofErr w:type="spellStart"/>
-      <w:r>
-        <w:t>Det.IdSolicitudDetalle</w:t>
-      </w:r>
-      <w:proofErr w:type="spellEnd"/>
-      <w:r>
-        <w:t xml:space="preserve">, </w:t>
-      </w:r>
-      <w:proofErr w:type="spellStart"/>
-      <w:r>
-        <w:t>Det.IdSolicitud</w:t>
-      </w:r>
-      <w:proofErr w:type="spellEnd"/>
+        <w:t xml:space="preserve"> select Coti.IdCotizacion, Coti.MontoCotizado, Coti.FechaCotizacion, Prov.IdProveedor, Prov.AliasProv, Det.IdSolicitudDetalle, Det.IdSolicitud</w:t>
+      </w:r>
     </w:p>
     <w:p>
       <w:pPr>
@@ -1252,15 +856,7 @@
         </w:numPr>
       </w:pPr>
       <w:r>
-        <w:t xml:space="preserve">Agregue lo resaltado en </w:t>
-      </w:r>
-      <w:proofErr w:type="spellStart"/>
-      <w:r>
-        <w:t>frmsolicitudmodificar</w:t>
-      </w:r>
-      <w:proofErr w:type="spellEnd"/>
-      <w:r>
-        <w:t xml:space="preserve">: </w:t>
+        <w:t xml:space="preserve">Agregue lo resaltado en frmsolicitudmodificar: </w:t>
       </w:r>
     </w:p>
     <w:p>
@@ -1268,38 +864,15 @@
         <w:pStyle w:val="Prrafodelista"/>
         <w:ind w:left="1440"/>
       </w:pPr>
-      <w:proofErr w:type="spellStart"/>
-      <w:proofErr w:type="gramStart"/>
-      <w:r>
-        <w:t>frmCotizaciones</w:t>
-      </w:r>
-      <w:proofErr w:type="spellEnd"/>
-      <w:proofErr w:type="gramEnd"/>
-      <w:r>
-        <w:t xml:space="preserve"> </w:t>
-      </w:r>
-      <w:proofErr w:type="spellStart"/>
-      <w:r>
-        <w:t>UnFrmCotizaciones</w:t>
-      </w:r>
-      <w:proofErr w:type="spellEnd"/>
-      <w:r>
-        <w:t xml:space="preserve"> = new frmCotizaciones(unaSolicitud.unosDetallesSolicitud[e.RowIndex].unasCotizaciones</w:t>
+      <w:r>
+        <w:t>frmCotizaciones UnFrmCotizaciones = new frmCotizaciones(unaSolicitud.unosDetallesSolicitud[e.RowIndex].unasCotizaciones</w:t>
       </w:r>
       <w:r>
         <w:rPr>
           <w:highlight w:val="green"/>
         </w:rPr>
-        <w:t xml:space="preserve">, </w:t>
-      </w:r>
-      <w:proofErr w:type="spellStart"/>
-      <w:r>
-        <w:rPr>
-          <w:highlight w:val="green"/>
-        </w:rPr>
-        <w:t>unDetSolic</w:t>
-      </w:r>
-      <w:proofErr w:type="spellEnd"/>
+        <w:t>, unDetSolic</w:t>
+      </w:r>
       <w:r>
         <w:t>);</w:t>
       </w:r>
@@ -1316,15 +889,7 @@
         <w:t xml:space="preserve">Agregue </w:t>
       </w:r>
       <w:r>
-        <w:t xml:space="preserve">lo resaltado (y quite lo comentado) en </w:t>
-      </w:r>
-      <w:proofErr w:type="spellStart"/>
-      <w:r>
-        <w:t>frmCotizaciones</w:t>
-      </w:r>
-      <w:proofErr w:type="spellEnd"/>
-      <w:r>
-        <w:t xml:space="preserve">: </w:t>
+        <w:t xml:space="preserve">lo resaltado (y quite lo comentado) en frmCotizaciones: </w:t>
       </w:r>
     </w:p>
     <w:p>
@@ -1336,21 +901,12 @@
           <w:szCs w:val="16"/>
         </w:rPr>
       </w:pPr>
-      <w:proofErr w:type="spellStart"/>
-      <w:r>
-        <w:rPr>
-          <w:sz w:val="16"/>
-          <w:szCs w:val="16"/>
-        </w:rPr>
-        <w:t>unaCotiz.unDetalleAsociado.IdSolicitud</w:t>
-      </w:r>
-      <w:proofErr w:type="spellEnd"/>
-      <w:r>
-        <w:rPr>
-          <w:sz w:val="16"/>
-          <w:szCs w:val="16"/>
-        </w:rPr>
-        <w:t xml:space="preserve"> = </w:t>
+      <w:r>
+        <w:rPr>
+          <w:sz w:val="16"/>
+          <w:szCs w:val="16"/>
+        </w:rPr>
+        <w:t xml:space="preserve">unaCotiz.unDetalleAsociado.IdSolicitud = </w:t>
       </w:r>
       <w:r>
         <w:rPr>
@@ -1360,21 +916,12 @@
         </w:rPr>
         <w:t>unDetSolic.IdSolicitud;//</w:t>
       </w:r>
-      <w:proofErr w:type="gramStart"/>
-      <w:r>
-        <w:rPr>
-          <w:sz w:val="16"/>
-          <w:szCs w:val="16"/>
-        </w:rPr>
-        <w:t>unasCotizaciones[</w:t>
-      </w:r>
-      <w:proofErr w:type="gramEnd"/>
-      <w:r>
-        <w:rPr>
-          <w:sz w:val="16"/>
-          <w:szCs w:val="16"/>
-        </w:rPr>
-        <w:t>0].unDetalleAsociado.IdSolicitud;</w:t>
+      <w:r>
+        <w:rPr>
+          <w:sz w:val="16"/>
+          <w:szCs w:val="16"/>
+        </w:rPr>
+        <w:t>unasCotizaciones[0].unDetalleAsociado.IdSolicitud;</w:t>
       </w:r>
     </w:p>
     <w:p>
@@ -1391,23 +938,7 @@
           <w:sz w:val="16"/>
           <w:szCs w:val="16"/>
         </w:rPr>
-        <w:t xml:space="preserve">            </w:t>
-      </w:r>
-      <w:proofErr w:type="spellStart"/>
-      <w:r>
-        <w:rPr>
-          <w:sz w:val="16"/>
-          <w:szCs w:val="16"/>
-        </w:rPr>
-        <w:t>unaCotiz.unDetalleAsociado.IdSolicitudDetalle</w:t>
-      </w:r>
-      <w:proofErr w:type="spellEnd"/>
-      <w:r>
-        <w:rPr>
-          <w:sz w:val="16"/>
-          <w:szCs w:val="16"/>
-        </w:rPr>
-        <w:t xml:space="preserve"> = </w:t>
+        <w:t xml:space="preserve">            unaCotiz.unDetalleAsociado.IdSolicitudDetalle = </w:t>
       </w:r>
       <w:r>
         <w:rPr>
@@ -1422,23 +953,7 @@
           <w:sz w:val="16"/>
           <w:szCs w:val="16"/>
         </w:rPr>
-        <w:t>//</w:t>
-      </w:r>
-      <w:proofErr w:type="gramStart"/>
-      <w:r>
-        <w:rPr>
-          <w:sz w:val="16"/>
-          <w:szCs w:val="16"/>
-        </w:rPr>
-        <w:t>unasCotizaciones[</w:t>
-      </w:r>
-      <w:proofErr w:type="gramEnd"/>
-      <w:r>
-        <w:rPr>
-          <w:sz w:val="16"/>
-          <w:szCs w:val="16"/>
-        </w:rPr>
-        <w:t>0].unDetalleAsociado.IdSolicitudDetalle;</w:t>
+        <w:t>//unasCotizaciones[0].unDetalleAsociado.IdSolicitudDetalle;</w:t>
       </w:r>
     </w:p>
     <w:p>
@@ -1485,39 +1000,7 @@
           <w:sz w:val="16"/>
           <w:szCs w:val="16"/>
         </w:rPr>
-        <w:t xml:space="preserve"> </w:t>
-      </w:r>
-      <w:proofErr w:type="spellStart"/>
-      <w:r>
-        <w:rPr>
-          <w:sz w:val="16"/>
-          <w:szCs w:val="16"/>
-        </w:rPr>
-        <w:t>table</w:t>
-      </w:r>
-      <w:proofErr w:type="spellEnd"/>
-      <w:r>
-        <w:rPr>
-          <w:sz w:val="16"/>
-          <w:szCs w:val="16"/>
-        </w:rPr>
-        <w:t xml:space="preserve"> </w:t>
-      </w:r>
-      <w:proofErr w:type="spellStart"/>
-      <w:r>
-        <w:rPr>
-          <w:sz w:val="16"/>
-          <w:szCs w:val="16"/>
-        </w:rPr>
-        <w:t>TipoAdquisicion</w:t>
-      </w:r>
-      <w:proofErr w:type="spellEnd"/>
-      <w:r>
-        <w:rPr>
-          <w:sz w:val="16"/>
-          <w:szCs w:val="16"/>
-        </w:rPr>
-        <w:t xml:space="preserve"> y referencia desde Adquisición</w:t>
+        <w:t xml:space="preserve"> table TipoAdquisicion y referencia desde Adquisición</w:t>
       </w:r>
       <w:r>
         <w:rPr>
@@ -1544,23 +1027,7 @@
           <w:sz w:val="16"/>
           <w:szCs w:val="16"/>
         </w:rPr>
-        <w:t xml:space="preserve">Modifique </w:t>
-      </w:r>
-      <w:proofErr w:type="spellStart"/>
-      <w:r>
-        <w:rPr>
-          <w:sz w:val="16"/>
-          <w:szCs w:val="16"/>
-        </w:rPr>
-        <w:t>AdquisicionCrear</w:t>
-      </w:r>
-      <w:proofErr w:type="spellEnd"/>
-      <w:r>
-        <w:rPr>
-          <w:sz w:val="16"/>
-          <w:szCs w:val="16"/>
-        </w:rPr>
-        <w:t xml:space="preserve"> en consecuencia</w:t>
+        <w:t>Modifique AdquisicionCrear en consecuencia</w:t>
       </w:r>
       <w:r>
         <w:rPr>
@@ -1587,23 +1054,7 @@
           <w:sz w:val="16"/>
           <w:szCs w:val="16"/>
         </w:rPr>
-        <w:t xml:space="preserve">Agregue campo </w:t>
-      </w:r>
-      <w:proofErr w:type="spellStart"/>
-      <w:r>
-        <w:rPr>
-          <w:sz w:val="16"/>
-          <w:szCs w:val="16"/>
-        </w:rPr>
-        <w:t>IdPartidaDetalle</w:t>
-      </w:r>
-      <w:proofErr w:type="spellEnd"/>
-      <w:r>
-        <w:rPr>
-          <w:sz w:val="16"/>
-          <w:szCs w:val="16"/>
-        </w:rPr>
-        <w:t xml:space="preserve"> en tabla Inventario, para poder relacionar el inventario, con la compra y la solicitud</w:t>
+        <w:t>Agregue campo IdPartidaDetalle en tabla Inventario, para poder relacionar el inventario, con la compra y la solicitud</w:t>
       </w:r>
     </w:p>
     <w:p>
@@ -1625,36 +1076,8 @@
           <w:szCs w:val="16"/>
           <w:highlight w:val="yellow"/>
         </w:rPr>
-        <w:t xml:space="preserve">Agregar </w:t>
-      </w:r>
-      <w:proofErr w:type="spellStart"/>
-      <w:r>
-        <w:rPr>
-          <w:sz w:val="16"/>
-          <w:szCs w:val="16"/>
-          <w:highlight w:val="yellow"/>
-        </w:rPr>
-        <w:t>prop</w:t>
-      </w:r>
-      <w:proofErr w:type="spellEnd"/>
-      <w:r>
-        <w:rPr>
-          <w:sz w:val="16"/>
-          <w:szCs w:val="16"/>
-          <w:highlight w:val="yellow"/>
-        </w:rPr>
-        <w:t xml:space="preserve"> Bien en categoría para poder acceder al tipo de bien desde el detalle de </w:t>
-      </w:r>
-      <w:proofErr w:type="spellStart"/>
-      <w:r>
-        <w:rPr>
-          <w:sz w:val="16"/>
-          <w:szCs w:val="16"/>
-          <w:highlight w:val="yellow"/>
-        </w:rPr>
-        <w:t>solic</w:t>
-      </w:r>
-      <w:proofErr w:type="spellEnd"/>
+        <w:t>Agregar prop Bien en categoría para poder acceder al tipo de bien desde el detalle de solic</w:t>
+      </w:r>
       <w:r>
         <w:rPr>
           <w:sz w:val="16"/>
@@ -1691,43 +1114,7 @@
           <w:szCs w:val="16"/>
           <w:highlight w:val="yellow"/>
         </w:rPr>
-        <w:t xml:space="preserve">Eliminar </w:t>
-      </w:r>
-      <w:proofErr w:type="spellStart"/>
-      <w:r>
-        <w:rPr>
-          <w:sz w:val="16"/>
-          <w:szCs w:val="16"/>
-          <w:highlight w:val="yellow"/>
-        </w:rPr>
-        <w:t>IdAdquisicion</w:t>
-      </w:r>
-      <w:proofErr w:type="spellEnd"/>
-      <w:r>
-        <w:rPr>
-          <w:sz w:val="16"/>
-          <w:szCs w:val="16"/>
-          <w:highlight w:val="yellow"/>
-        </w:rPr>
-        <w:t xml:space="preserve"> de tabla </w:t>
-      </w:r>
-      <w:proofErr w:type="spellStart"/>
-      <w:r>
-        <w:rPr>
-          <w:sz w:val="16"/>
-          <w:szCs w:val="16"/>
-          <w:highlight w:val="yellow"/>
-        </w:rPr>
-        <w:t>PartidaDetalle</w:t>
-      </w:r>
-      <w:proofErr w:type="spellEnd"/>
-      <w:r>
-        <w:rPr>
-          <w:sz w:val="16"/>
-          <w:szCs w:val="16"/>
-          <w:highlight w:val="yellow"/>
-        </w:rPr>
-        <w:t xml:space="preserve"> (posiblemente no lo use nunca)</w:t>
+        <w:t>Eliminar IdAdquisicion de tabla PartidaDetalle (posiblemente no lo use nunca)</w:t>
       </w:r>
     </w:p>
     <w:p>
@@ -1771,25 +1158,7 @@
           <w:szCs w:val="16"/>
           <w:highlight w:val="yellow"/>
         </w:rPr>
-        <w:t xml:space="preserve">Quitar la tabla depósito, porque no hay varios depósitos, además se compra lo solicitado y se lo entrega, no se </w:t>
-      </w:r>
-      <w:proofErr w:type="spellStart"/>
-      <w:r>
-        <w:rPr>
-          <w:sz w:val="16"/>
-          <w:szCs w:val="16"/>
-          <w:highlight w:val="yellow"/>
-        </w:rPr>
-        <w:t>stockea</w:t>
-      </w:r>
-      <w:proofErr w:type="spellEnd"/>
-      <w:r>
-        <w:rPr>
-          <w:sz w:val="16"/>
-          <w:szCs w:val="16"/>
-          <w:highlight w:val="yellow"/>
-        </w:rPr>
-        <w:t>, lo de consultar stock era para cuando se entrega en forma parcial algo</w:t>
+        <w:t>Quitar la tabla depósito, porque no hay varios depósitos, además se compra lo solicitado y se lo entrega, no se stockea, lo de consultar stock era para cuando se entrega en forma parcial algo</w:t>
       </w:r>
     </w:p>
     <w:p>
@@ -1804,85 +1173,12 @@
           <w:szCs w:val="16"/>
         </w:rPr>
       </w:pPr>
-      <w:proofErr w:type="spellStart"/>
-      <w:r>
-        <w:rPr>
-          <w:sz w:val="16"/>
-          <w:szCs w:val="16"/>
-        </w:rPr>
-        <w:t>IdInventario</w:t>
-      </w:r>
-      <w:proofErr w:type="spellEnd"/>
-      <w:r>
-        <w:rPr>
-          <w:sz w:val="16"/>
-          <w:szCs w:val="16"/>
-        </w:rPr>
-        <w:t xml:space="preserve"> quedo como </w:t>
-      </w:r>
-      <w:proofErr w:type="spellStart"/>
-      <w:r>
-        <w:rPr>
-          <w:sz w:val="16"/>
-          <w:szCs w:val="16"/>
-        </w:rPr>
-        <w:t>pk</w:t>
-      </w:r>
-      <w:proofErr w:type="spellEnd"/>
-      <w:r>
-        <w:rPr>
-          <w:sz w:val="16"/>
-          <w:szCs w:val="16"/>
-        </w:rPr>
-        <w:t xml:space="preserve"> de Inventario y hay un índice </w:t>
-      </w:r>
-      <w:proofErr w:type="spellStart"/>
-      <w:r>
-        <w:rPr>
-          <w:sz w:val="16"/>
-          <w:szCs w:val="16"/>
-        </w:rPr>
-        <w:t>unique</w:t>
-      </w:r>
-      <w:proofErr w:type="spellEnd"/>
-      <w:r>
-        <w:rPr>
-          <w:sz w:val="16"/>
-          <w:szCs w:val="16"/>
-        </w:rPr>
-        <w:t xml:space="preserve"> entre </w:t>
-      </w:r>
-      <w:proofErr w:type="spellStart"/>
-      <w:r>
-        <w:rPr>
-          <w:sz w:val="16"/>
-          <w:szCs w:val="16"/>
-        </w:rPr>
-        <w:t>IdBienEspecif</w:t>
-      </w:r>
-      <w:proofErr w:type="spellEnd"/>
-      <w:r>
-        <w:rPr>
-          <w:sz w:val="16"/>
-          <w:szCs w:val="16"/>
-        </w:rPr>
-        <w:t xml:space="preserve"> y </w:t>
-      </w:r>
-      <w:proofErr w:type="spellStart"/>
-      <w:r>
-        <w:rPr>
-          <w:sz w:val="16"/>
-          <w:szCs w:val="16"/>
-        </w:rPr>
-        <w:t>SerieKey</w:t>
-      </w:r>
-      <w:proofErr w:type="spellEnd"/>
-      <w:r>
-        <w:rPr>
-          <w:sz w:val="16"/>
-          <w:szCs w:val="16"/>
-        </w:rPr>
-        <w:t xml:space="preserve"> en Inventario</w:t>
+      <w:r>
+        <w:rPr>
+          <w:sz w:val="16"/>
+          <w:szCs w:val="16"/>
+        </w:rPr>
+        <w:t>IdInventario quedo como pk de Inventario y hay un índice unique entre IdBienEspecif y SerieKey en Inventario</w:t>
       </w:r>
     </w:p>
     <w:p>
@@ -1902,65 +1198,8 @@
           <w:sz w:val="16"/>
           <w:szCs w:val="16"/>
         </w:rPr>
-        <w:t xml:space="preserve">Elimine columna </w:t>
-      </w:r>
-      <w:proofErr w:type="spellStart"/>
-      <w:r>
-        <w:rPr>
-          <w:sz w:val="16"/>
-          <w:szCs w:val="16"/>
-        </w:rPr>
-        <w:t>IdBien</w:t>
-      </w:r>
-      <w:proofErr w:type="spellEnd"/>
-      <w:r>
-        <w:rPr>
-          <w:sz w:val="16"/>
-          <w:szCs w:val="16"/>
-        </w:rPr>
-        <w:t xml:space="preserve"> en </w:t>
-      </w:r>
-      <w:proofErr w:type="spellStart"/>
-      <w:r>
-        <w:rPr>
-          <w:sz w:val="16"/>
-          <w:szCs w:val="16"/>
-        </w:rPr>
-        <w:t>AsigDetalle</w:t>
-      </w:r>
-      <w:proofErr w:type="spellEnd"/>
-      <w:r>
-        <w:rPr>
-          <w:sz w:val="16"/>
-          <w:szCs w:val="16"/>
-        </w:rPr>
-        <w:t xml:space="preserve">, porque la </w:t>
-      </w:r>
-      <w:proofErr w:type="spellStart"/>
-      <w:r>
-        <w:rPr>
-          <w:sz w:val="16"/>
-          <w:szCs w:val="16"/>
-        </w:rPr>
-        <w:t>pk</w:t>
-      </w:r>
-      <w:proofErr w:type="spellEnd"/>
-      <w:r>
-        <w:rPr>
-          <w:sz w:val="16"/>
-          <w:szCs w:val="16"/>
-        </w:rPr>
-        <w:t xml:space="preserve"> de inventario ya no contiene a </w:t>
-      </w:r>
-      <w:proofErr w:type="spellStart"/>
-      <w:r>
-        <w:rPr>
-          <w:sz w:val="16"/>
-          <w:szCs w:val="16"/>
-        </w:rPr>
-        <w:t>IdBien</w:t>
-      </w:r>
-      <w:proofErr w:type="spellEnd"/>
+        <w:t>Elimine columna IdBien en AsigDetalle, porque la pk de inventario ya no contiene a IdBien</w:t>
+      </w:r>
     </w:p>
     <w:p>
       <w:pPr>
@@ -1981,61 +1220,7 @@
           <w:szCs w:val="16"/>
           <w:highlight w:val="yellow"/>
         </w:rPr>
-        <w:t xml:space="preserve">Quitar el campo </w:t>
-      </w:r>
-      <w:proofErr w:type="spellStart"/>
-      <w:r>
-        <w:rPr>
-          <w:sz w:val="16"/>
-          <w:szCs w:val="16"/>
-          <w:highlight w:val="yellow"/>
-        </w:rPr>
-        <w:t>Observacion</w:t>
-      </w:r>
-      <w:proofErr w:type="spellEnd"/>
-      <w:r>
-        <w:rPr>
-          <w:sz w:val="16"/>
-          <w:szCs w:val="16"/>
-          <w:highlight w:val="yellow"/>
-        </w:rPr>
-        <w:t xml:space="preserve"> de </w:t>
-      </w:r>
-      <w:proofErr w:type="spellStart"/>
-      <w:r>
-        <w:rPr>
-          <w:sz w:val="16"/>
-          <w:szCs w:val="16"/>
-          <w:highlight w:val="yellow"/>
-        </w:rPr>
-        <w:t>AsigDetalle</w:t>
-      </w:r>
-      <w:proofErr w:type="spellEnd"/>
-      <w:r>
-        <w:rPr>
-          <w:sz w:val="16"/>
-          <w:szCs w:val="16"/>
-          <w:highlight w:val="yellow"/>
-        </w:rPr>
-        <w:t xml:space="preserve"> (poner solo uno en asignación </w:t>
-      </w:r>
-      <w:proofErr w:type="spellStart"/>
-      <w:r>
-        <w:rPr>
-          <w:sz w:val="16"/>
-          <w:szCs w:val="16"/>
-          <w:highlight w:val="yellow"/>
-        </w:rPr>
-        <w:t>quizas</w:t>
-      </w:r>
-      <w:proofErr w:type="spellEnd"/>
-      <w:r>
-        <w:rPr>
-          <w:sz w:val="16"/>
-          <w:szCs w:val="16"/>
-          <w:highlight w:val="yellow"/>
-        </w:rPr>
-        <w:t>)</w:t>
+        <w:t>Quitar el campo Observacion de AsigDetalle (poner solo uno en asignación quizas)</w:t>
       </w:r>
     </w:p>
     <w:p>
@@ -2057,18 +1242,26 @@
           <w:sz w:val="16"/>
           <w:szCs w:val="16"/>
         </w:rPr>
-        <w:t xml:space="preserve">//FALTA QUE Ponga en estado "Compradas" las cosas de un </w:t>
-      </w:r>
-      <w:proofErr w:type="spellStart"/>
-      <w:r>
+        <w:t>//FALTA QUE Ponga en estado "Compradas" las cosas de un SolicDetalle</w:t>
+      </w:r>
+    </w:p>
+    <w:p>
+      <w:pPr>
+        <w:pStyle w:val="Prrafodelista"/>
         <w:rPr>
           <w:strike/>
           <w:sz w:val="16"/>
           <w:szCs w:val="16"/>
         </w:rPr>
-        <w:t>SolicDetalle</w:t>
-      </w:r>
-      <w:proofErr w:type="spellEnd"/>
+      </w:pPr>
+      <w:r>
+        <w:rPr>
+          <w:strike/>
+          <w:sz w:val="16"/>
+          <w:szCs w:val="16"/>
+        </w:rPr>
+        <w:t>//Para hacerlo se puede consultar de nuevo la cantidad comprada y comparar con la cantidad solicitada</w:t>
+      </w:r>
     </w:p>
     <w:p>
       <w:pPr>
@@ -2085,89 +1278,15 @@
           <w:sz w:val="16"/>
           <w:szCs w:val="16"/>
         </w:rPr>
-        <w:t>//Para hacerlo se puede consultar de nuevo la cantidad comprada y comparar con la cantidad solicitada</w:t>
-      </w:r>
-    </w:p>
-    <w:p>
-      <w:pPr>
-        <w:pStyle w:val="Prrafodelista"/>
+        <w:t>//Todo dentro del negocio o dal</w:t>
+      </w:r>
+      <w:r>
         <w:rPr>
           <w:strike/>
           <w:sz w:val="16"/>
           <w:szCs w:val="16"/>
         </w:rPr>
-      </w:pPr>
-      <w:r>
-        <w:rPr>
-          <w:strike/>
-          <w:sz w:val="16"/>
-          <w:szCs w:val="16"/>
-        </w:rPr>
-        <w:t xml:space="preserve">//Todo dentro del negocio o </w:t>
-      </w:r>
-      <w:proofErr w:type="spellStart"/>
-      <w:r>
-        <w:rPr>
-          <w:strike/>
-          <w:sz w:val="16"/>
-          <w:szCs w:val="16"/>
-        </w:rPr>
-        <w:t>dal</w:t>
-      </w:r>
-      <w:proofErr w:type="spellEnd"/>
-      <w:proofErr w:type="gramStart"/>
-      <w:r>
-        <w:rPr>
-          <w:strike/>
-          <w:sz w:val="16"/>
-          <w:szCs w:val="16"/>
-        </w:rPr>
-        <w:t>..</w:t>
-      </w:r>
-      <w:proofErr w:type="gramEnd"/>
-      <w:r>
-        <w:rPr>
-          <w:strike/>
-          <w:sz w:val="16"/>
-          <w:szCs w:val="16"/>
-        </w:rPr>
-        <w:t xml:space="preserve"> El código donde </w:t>
-      </w:r>
-      <w:proofErr w:type="spellStart"/>
-      <w:r>
-        <w:rPr>
-          <w:strike/>
-          <w:sz w:val="16"/>
-          <w:szCs w:val="16"/>
-        </w:rPr>
-        <w:t>empzaria</w:t>
-      </w:r>
-      <w:proofErr w:type="spellEnd"/>
-      <w:r>
-        <w:rPr>
-          <w:strike/>
-          <w:sz w:val="16"/>
-          <w:szCs w:val="16"/>
-        </w:rPr>
-        <w:t xml:space="preserve"> esto esa en </w:t>
-      </w:r>
-      <w:proofErr w:type="spellStart"/>
-      <w:r>
-        <w:rPr>
-          <w:strike/>
-          <w:sz w:val="16"/>
-          <w:szCs w:val="16"/>
-        </w:rPr>
-        <w:t>frmregistrar</w:t>
-      </w:r>
-      <w:proofErr w:type="spellEnd"/>
-      <w:r>
-        <w:rPr>
-          <w:strike/>
-          <w:sz w:val="16"/>
-          <w:szCs w:val="16"/>
-        </w:rPr>
-        <w:t xml:space="preserve"> línea 66</w:t>
+        <w:t>.. El código donde empzaria esto esa en frmregistrar línea 66</w:t>
       </w:r>
     </w:p>
     <w:p>
@@ -2190,43 +1309,7 @@
           <w:highlight w:val="yellow"/>
         </w:rPr>
         <w:lastRenderedPageBreak/>
-        <w:t xml:space="preserve">Al registrar bienes, solo me tiene que permitir registrar los de un mismo </w:t>
-      </w:r>
-      <w:proofErr w:type="spellStart"/>
-      <w:r>
-        <w:rPr>
-          <w:sz w:val="16"/>
-          <w:szCs w:val="16"/>
-          <w:highlight w:val="yellow"/>
-        </w:rPr>
-        <w:t>SolicDetalle</w:t>
-      </w:r>
-      <w:proofErr w:type="spellEnd"/>
-      <w:r>
-        <w:rPr>
-          <w:sz w:val="16"/>
-          <w:szCs w:val="16"/>
-          <w:highlight w:val="yellow"/>
-        </w:rPr>
-        <w:t xml:space="preserve"> (sino el proveedor no concuerda con todos los </w:t>
-      </w:r>
-      <w:proofErr w:type="spellStart"/>
-      <w:r>
-        <w:rPr>
-          <w:sz w:val="16"/>
-          <w:szCs w:val="16"/>
-          <w:highlight w:val="yellow"/>
-        </w:rPr>
-        <w:t>datalles</w:t>
-      </w:r>
-      <w:proofErr w:type="spellEnd"/>
-      <w:r>
-        <w:rPr>
-          <w:sz w:val="16"/>
-          <w:szCs w:val="16"/>
-          <w:highlight w:val="yellow"/>
-        </w:rPr>
-        <w:t>)</w:t>
+        <w:t>Al registrar bienes, solo me tiene que permitir registrar los de un mismo SolicDetalle (sino el proveedor no concuerda con todos los datalles)</w:t>
       </w:r>
     </w:p>
     <w:p>
@@ -2248,36 +1331,8 @@
           <w:szCs w:val="16"/>
           <w:highlight w:val="yellow"/>
         </w:rPr>
-        <w:t xml:space="preserve">Seguir en </w:t>
-      </w:r>
-      <w:proofErr w:type="spellStart"/>
-      <w:r>
-        <w:rPr>
-          <w:sz w:val="16"/>
-          <w:szCs w:val="16"/>
-          <w:highlight w:val="yellow"/>
-        </w:rPr>
-        <w:t>DALAsignacion</w:t>
-      </w:r>
-      <w:proofErr w:type="spellEnd"/>
-      <w:r>
-        <w:rPr>
-          <w:sz w:val="16"/>
-          <w:szCs w:val="16"/>
-          <w:highlight w:val="yellow"/>
-        </w:rPr>
-        <w:t xml:space="preserve"> línea 58, lo de poner como finalizado un </w:t>
-      </w:r>
-      <w:proofErr w:type="spellStart"/>
-      <w:r>
-        <w:rPr>
-          <w:sz w:val="16"/>
-          <w:szCs w:val="16"/>
-          <w:highlight w:val="yellow"/>
-        </w:rPr>
-        <w:t>solicDetalle</w:t>
-      </w:r>
-      <w:proofErr w:type="spellEnd"/>
+        <w:t>Seguir en DALAsignacion línea 58, lo de poner como finalizado un solicDetalle</w:t>
+      </w:r>
     </w:p>
     <w:p>
       <w:pPr>
@@ -2298,25 +1353,7 @@
           <w:sz w:val="16"/>
           <w:szCs w:val="16"/>
         </w:rPr>
-        <w:t xml:space="preserve">Al registrar bienes, todos aparecen con el mismo </w:t>
-      </w:r>
-      <w:proofErr w:type="spellStart"/>
-      <w:r>
-        <w:rPr>
-          <w:strike/>
-          <w:sz w:val="16"/>
-          <w:szCs w:val="16"/>
-        </w:rPr>
-        <w:t>numero</w:t>
-      </w:r>
-      <w:proofErr w:type="spellEnd"/>
-      <w:r>
-        <w:rPr>
-          <w:strike/>
-          <w:sz w:val="16"/>
-          <w:szCs w:val="16"/>
-        </w:rPr>
-        <w:t xml:space="preserve"> de serie, REVISAR</w:t>
+        <w:t>Al registrar bienes, todos aparecen con el mismo numero de serie, REVISAR</w:t>
       </w:r>
     </w:p>
     <w:p>
@@ -2338,25 +1375,7 @@
           <w:szCs w:val="16"/>
           <w:highlight w:val="yellow"/>
         </w:rPr>
-        <w:t xml:space="preserve">Fijarme en </w:t>
-      </w:r>
-      <w:proofErr w:type="spellStart"/>
-      <w:r>
-        <w:rPr>
-          <w:sz w:val="16"/>
-          <w:szCs w:val="16"/>
-          <w:highlight w:val="yellow"/>
-        </w:rPr>
-        <w:t>DALAsignacion</w:t>
-      </w:r>
-      <w:proofErr w:type="spellEnd"/>
-      <w:r>
-        <w:rPr>
-          <w:sz w:val="16"/>
-          <w:szCs w:val="16"/>
-          <w:highlight w:val="yellow"/>
-        </w:rPr>
-        <w:t xml:space="preserve"> línea 59 que con el METODO CIERRO LA CONEXION A LA BD Y DPS EN LA SEGUNDA VUELTA DEL FOR EACH PINCHA PORQ ESTA CERRADA LA BD</w:t>
+        <w:t>Fijarme en DALAsignacion línea 59 que con el METODO CIERRO LA CONEXION A LA BD Y DPS EN LA SEGUNDA VUELTA DEL FOR EACH PINCHA PORQ ESTA CERRADA LA BD</w:t>
       </w:r>
     </w:p>
     <w:p>
@@ -2376,71 +1395,7 @@
           <w:sz w:val="16"/>
           <w:szCs w:val="16"/>
         </w:rPr>
-        <w:t xml:space="preserve">Agregue esta línea al final del </w:t>
-      </w:r>
-      <w:proofErr w:type="spellStart"/>
-      <w:r>
-        <w:rPr>
-          <w:sz w:val="16"/>
-          <w:szCs w:val="16"/>
-        </w:rPr>
-        <w:t>store</w:t>
-      </w:r>
-      <w:proofErr w:type="spellEnd"/>
-      <w:r>
-        <w:rPr>
-          <w:sz w:val="16"/>
-          <w:szCs w:val="16"/>
-        </w:rPr>
-        <w:t xml:space="preserve"> “</w:t>
-      </w:r>
-      <w:proofErr w:type="spellStart"/>
-      <w:r>
-        <w:rPr>
-          <w:sz w:val="16"/>
-          <w:szCs w:val="16"/>
-        </w:rPr>
-        <w:t>InventarioHardTraerListosParaAsignar</w:t>
-      </w:r>
-      <w:proofErr w:type="spellEnd"/>
-      <w:r>
-        <w:rPr>
-          <w:sz w:val="16"/>
-          <w:szCs w:val="16"/>
-        </w:rPr>
-        <w:t xml:space="preserve">” para que traiga solo los inventarios que </w:t>
-      </w:r>
-      <w:proofErr w:type="spellStart"/>
-      <w:r>
-        <w:rPr>
-          <w:sz w:val="16"/>
-          <w:szCs w:val="16"/>
-        </w:rPr>
-        <w:t>aun</w:t>
-      </w:r>
-      <w:proofErr w:type="spellEnd"/>
-      <w:r>
-        <w:rPr>
-          <w:sz w:val="16"/>
-          <w:szCs w:val="16"/>
-        </w:rPr>
-        <w:t xml:space="preserve"> no fueron entregados (sino traía todos los inventarios que están dentro de un </w:t>
-      </w:r>
-      <w:proofErr w:type="spellStart"/>
-      <w:r>
-        <w:rPr>
-          <w:sz w:val="16"/>
-          <w:szCs w:val="16"/>
-        </w:rPr>
-        <w:t>SolicDetalle</w:t>
-      </w:r>
-      <w:proofErr w:type="spellEnd"/>
-      <w:r>
-        <w:rPr>
-          <w:sz w:val="16"/>
-          <w:szCs w:val="16"/>
-        </w:rPr>
-        <w:t xml:space="preserve"> que no está finalizado aún):</w:t>
+        <w:t>Agregue esta línea al final del store “InventarioHardTraerListosParaAsignar” para que traiga solo los inventarios que aun no fueron entregados (sino traía todos los inventarios que están dentro de un SolicDetalle que no está finalizado aún):</w:t>
       </w:r>
     </w:p>
     <w:p>
@@ -2460,23 +1415,7 @@
           <w:sz w:val="16"/>
           <w:szCs w:val="16"/>
         </w:rPr>
-        <w:t xml:space="preserve">and </w:t>
-      </w:r>
-      <w:proofErr w:type="spellStart"/>
-      <w:r>
-        <w:rPr>
-          <w:sz w:val="16"/>
-          <w:szCs w:val="16"/>
-        </w:rPr>
-        <w:t>inv.IdEstadoInventario</w:t>
-      </w:r>
-      <w:proofErr w:type="spellEnd"/>
-      <w:r>
-        <w:rPr>
-          <w:sz w:val="16"/>
-          <w:szCs w:val="16"/>
-        </w:rPr>
-        <w:t xml:space="preserve"> = 1--Disponible</w:t>
+        <w:t>and inv.IdEstadoInventario = 1--Disponible</w:t>
       </w:r>
     </w:p>
     <w:p>
@@ -2492,113 +1431,13 @@
           <w:szCs w:val="16"/>
         </w:rPr>
       </w:pPr>
-      <w:proofErr w:type="spellStart"/>
       <w:r>
         <w:rPr>
           <w:strike/>
           <w:sz w:val="16"/>
           <w:szCs w:val="16"/>
         </w:rPr>
-        <w:t>Evlauar</w:t>
-      </w:r>
-      <w:proofErr w:type="spellEnd"/>
-      <w:r>
-        <w:rPr>
-          <w:strike/>
-          <w:sz w:val="16"/>
-          <w:szCs w:val="16"/>
-        </w:rPr>
-        <w:t xml:space="preserve"> quitar la línea “and </w:t>
-      </w:r>
-      <w:proofErr w:type="spellStart"/>
-      <w:r>
-        <w:rPr>
-          <w:strike/>
-          <w:sz w:val="16"/>
-          <w:szCs w:val="16"/>
-        </w:rPr>
-        <w:t>sdet.IdEstadoSolicDetalle</w:t>
-      </w:r>
-      <w:proofErr w:type="spellEnd"/>
-      <w:r>
-        <w:rPr>
-          <w:strike/>
-          <w:sz w:val="16"/>
-          <w:szCs w:val="16"/>
-        </w:rPr>
-        <w:t xml:space="preserve"> = @</w:t>
-      </w:r>
-      <w:proofErr w:type="spellStart"/>
-      <w:r>
-        <w:rPr>
-          <w:strike/>
-          <w:sz w:val="16"/>
-          <w:szCs w:val="16"/>
-        </w:rPr>
-        <w:t>IdEstadoSolicDetalle</w:t>
-      </w:r>
-      <w:proofErr w:type="spellEnd"/>
-      <w:r>
-        <w:rPr>
-          <w:strike/>
-          <w:sz w:val="16"/>
-          <w:szCs w:val="16"/>
-        </w:rPr>
-        <w:t xml:space="preserve">—Adquirido”, del </w:t>
-      </w:r>
-      <w:proofErr w:type="spellStart"/>
-      <w:r>
-        <w:rPr>
-          <w:strike/>
-          <w:sz w:val="16"/>
-          <w:szCs w:val="16"/>
-        </w:rPr>
-        <w:t>store</w:t>
-      </w:r>
-      <w:proofErr w:type="spellEnd"/>
-      <w:r>
-        <w:rPr>
-          <w:strike/>
-          <w:sz w:val="16"/>
-          <w:szCs w:val="16"/>
-        </w:rPr>
-        <w:t xml:space="preserve"> “</w:t>
-      </w:r>
-      <w:proofErr w:type="spellStart"/>
-      <w:r>
-        <w:rPr>
-          <w:strike/>
-          <w:sz w:val="16"/>
-          <w:szCs w:val="16"/>
-        </w:rPr>
-        <w:t>InventarioHardTraerListosParaAsignar</w:t>
-      </w:r>
-      <w:proofErr w:type="spellEnd"/>
-      <w:r>
-        <w:rPr>
-          <w:strike/>
-          <w:sz w:val="16"/>
-          <w:szCs w:val="16"/>
-        </w:rPr>
-        <w:t xml:space="preserve">” para permitir asignar bienes sin que todos los inventarios de un mismo </w:t>
-      </w:r>
-      <w:proofErr w:type="spellStart"/>
-      <w:r>
-        <w:rPr>
-          <w:strike/>
-          <w:sz w:val="16"/>
-          <w:szCs w:val="16"/>
-        </w:rPr>
-        <w:t>SolicDetalle</w:t>
-      </w:r>
-      <w:proofErr w:type="spellEnd"/>
-      <w:r>
-        <w:rPr>
-          <w:strike/>
-          <w:sz w:val="16"/>
-          <w:szCs w:val="16"/>
-        </w:rPr>
-        <w:t xml:space="preserve"> hayan sido adquiridos</w:t>
+        <w:t>Evlauar quitar la línea “and sdet.IdEstadoSolicDetalle = @IdEstadoSolicDetalle—Adquirido”, del store “InventarioHardTraerListosParaAsignar” para permitir asignar bienes sin que todos los inventarios de un mismo SolicDetalle hayan sido adquiridos</w:t>
       </w:r>
     </w:p>
     <w:p>
@@ -2620,105 +1459,15 @@
           <w:szCs w:val="16"/>
           <w:highlight w:val="yellow"/>
         </w:rPr>
-        <w:t xml:space="preserve">Al registrar un inventario me vuelve a hacer </w:t>
-      </w:r>
-      <w:proofErr w:type="spellStart"/>
+        <w:t>Al registrar un inventario me vuelve a hacer update del estadoSolicDetalle a “Adquirido” en caso de que se haya comprado todo (y aunque ya esté finalizado ese SolicDetalle porq se entregó todo)</w:t>
+      </w:r>
       <w:r>
         <w:rPr>
           <w:sz w:val="16"/>
           <w:szCs w:val="16"/>
           <w:highlight w:val="yellow"/>
         </w:rPr>
-        <w:t>update</w:t>
-      </w:r>
-      <w:proofErr w:type="spellEnd"/>
-      <w:r>
-        <w:rPr>
-          <w:sz w:val="16"/>
-          <w:szCs w:val="16"/>
-          <w:highlight w:val="yellow"/>
-        </w:rPr>
-        <w:t xml:space="preserve"> del </w:t>
-      </w:r>
-      <w:proofErr w:type="spellStart"/>
-      <w:r>
-        <w:rPr>
-          <w:sz w:val="16"/>
-          <w:szCs w:val="16"/>
-          <w:highlight w:val="yellow"/>
-        </w:rPr>
-        <w:t>estadoSolicDetalle</w:t>
-      </w:r>
-      <w:proofErr w:type="spellEnd"/>
-      <w:r>
-        <w:rPr>
-          <w:sz w:val="16"/>
-          <w:szCs w:val="16"/>
-          <w:highlight w:val="yellow"/>
-        </w:rPr>
-        <w:t xml:space="preserve"> a “Adquirido” en caso de que se haya comprado todo (y aunque ya esté finalizado ese </w:t>
-      </w:r>
-      <w:proofErr w:type="spellStart"/>
-      <w:r>
-        <w:rPr>
-          <w:sz w:val="16"/>
-          <w:szCs w:val="16"/>
-          <w:highlight w:val="yellow"/>
-        </w:rPr>
-        <w:t>SolicDetalle</w:t>
-      </w:r>
-      <w:proofErr w:type="spellEnd"/>
-      <w:r>
-        <w:rPr>
-          <w:sz w:val="16"/>
-          <w:szCs w:val="16"/>
-          <w:highlight w:val="yellow"/>
-        </w:rPr>
-        <w:t xml:space="preserve"> </w:t>
-      </w:r>
-      <w:proofErr w:type="spellStart"/>
-      <w:r>
-        <w:rPr>
-          <w:sz w:val="16"/>
-          <w:szCs w:val="16"/>
-          <w:highlight w:val="yellow"/>
-        </w:rPr>
-        <w:t>porq</w:t>
-      </w:r>
-      <w:proofErr w:type="spellEnd"/>
-      <w:r>
-        <w:rPr>
-          <w:sz w:val="16"/>
-          <w:szCs w:val="16"/>
-          <w:highlight w:val="yellow"/>
-        </w:rPr>
-        <w:t xml:space="preserve"> se entregó todo)</w:t>
-      </w:r>
-      <w:r>
-        <w:rPr>
-          <w:sz w:val="16"/>
-          <w:szCs w:val="16"/>
-          <w:highlight w:val="yellow"/>
-        </w:rPr>
-        <w:t xml:space="preserve">, fijarme en </w:t>
-      </w:r>
-      <w:proofErr w:type="spellStart"/>
-      <w:r>
-        <w:rPr>
-          <w:sz w:val="16"/>
-          <w:szCs w:val="16"/>
-          <w:highlight w:val="yellow"/>
-        </w:rPr>
-        <w:t>frmRegistrar</w:t>
-      </w:r>
-      <w:proofErr w:type="spellEnd"/>
-      <w:r>
-        <w:rPr>
-          <w:sz w:val="16"/>
-          <w:szCs w:val="16"/>
-          <w:highlight w:val="yellow"/>
-        </w:rPr>
-        <w:t xml:space="preserve"> en el load, para que solo cargue los bienes que restan por entregar y no todos como está ahora q te los muestra y te pone la cantidad comprada</w:t>
+        <w:t>, fijarme en frmRegistrar en el load, para que solo cargue los bienes que restan por entregar y no todos como está ahora q te los muestra y te pone la cantidad comprada</w:t>
       </w:r>
     </w:p>
     <w:p>
@@ -2730,328 +1479,63 @@
           <w:szCs w:val="16"/>
         </w:rPr>
       </w:pPr>
-      <w:proofErr w:type="spellStart"/>
       <w:r>
         <w:rPr>
           <w:color w:val="0070C0"/>
           <w:sz w:val="16"/>
           <w:szCs w:val="16"/>
         </w:rPr>
-        <w:t>GUARDA</w:t>
-      </w:r>
-      <w:proofErr w:type="gramStart"/>
+        <w:t>GUARDA:</w:t>
+      </w:r>
       <w:r>
         <w:rPr>
           <w:color w:val="0070C0"/>
           <w:sz w:val="16"/>
           <w:szCs w:val="16"/>
         </w:rPr>
-        <w:t>:</w:t>
-      </w:r>
-      <w:r>
+        <w:t>Para arreglarlo modifique mal, pero arece q sigue andando todo, la línea 114 de frmbienregistrar</w:t>
+      </w:r>
+    </w:p>
+    <w:p>
+      <w:pPr>
+        <w:pStyle w:val="Prrafodelista"/>
         <w:rPr>
           <w:color w:val="0070C0"/>
           <w:sz w:val="16"/>
           <w:szCs w:val="16"/>
         </w:rPr>
-        <w:t>Para</w:t>
-      </w:r>
-      <w:proofErr w:type="spellEnd"/>
-      <w:proofErr w:type="gramEnd"/>
+      </w:pPr>
       <w:r>
         <w:rPr>
           <w:color w:val="0070C0"/>
           <w:sz w:val="16"/>
           <w:szCs w:val="16"/>
         </w:rPr>
-        <w:t xml:space="preserve"> arreglarlo modifique mal, pero arece q sigue andando todo, la línea 114 de </w:t>
-      </w:r>
-      <w:proofErr w:type="spellStart"/>
-      <w:r>
-        <w:rPr>
-          <w:color w:val="0070C0"/>
-          <w:sz w:val="16"/>
-          <w:szCs w:val="16"/>
-        </w:rPr>
-        <w:t>frmbienregistrar</w:t>
-      </w:r>
-      <w:proofErr w:type="spellEnd"/>
+        <w:t>Antes estaba esto: LisAUXDetalles = unosDetallesBienes.Select(x =&gt; new HLPDetallesAdquisicion() { DescripCategoria = x.unaCategoria.DescripCategoria, Cantidad = x.Cantidad, IdCategoria = x.unaCategoria.IdCategoria, IdSolicitudDetalle = x.IdSolicitudDetalle }).ToList();</w:t>
+      </w:r>
     </w:p>
     <w:p>
       <w:pPr>
         <w:pStyle w:val="Prrafodelista"/>
         <w:rPr>
-          <w:color w:val="0070C0"/>
-          <w:sz w:val="16"/>
-          <w:szCs w:val="16"/>
-        </w:rPr>
-      </w:pPr>
-      <w:r>
-        <w:rPr>
-          <w:color w:val="0070C0"/>
-          <w:sz w:val="16"/>
-          <w:szCs w:val="16"/>
-        </w:rPr>
-        <w:t xml:space="preserve">Antes estaba esto: </w:t>
-      </w:r>
-      <w:proofErr w:type="spellStart"/>
-      <w:r>
-        <w:rPr>
-          <w:color w:val="0070C0"/>
-          <w:sz w:val="16"/>
-          <w:szCs w:val="16"/>
-        </w:rPr>
-        <w:t>LisAUXDetalles</w:t>
-      </w:r>
-      <w:proofErr w:type="spellEnd"/>
-      <w:r>
-        <w:rPr>
-          <w:color w:val="0070C0"/>
-          <w:sz w:val="16"/>
-          <w:szCs w:val="16"/>
-        </w:rPr>
-        <w:t xml:space="preserve"> = </w:t>
-      </w:r>
-      <w:proofErr w:type="spellStart"/>
-      <w:r>
-        <w:rPr>
-          <w:color w:val="0070C0"/>
-          <w:sz w:val="16"/>
-          <w:szCs w:val="16"/>
-        </w:rPr>
-        <w:t>unosDetallesBienes.Select</w:t>
-      </w:r>
-      <w:proofErr w:type="spellEnd"/>
-      <w:r>
-        <w:rPr>
-          <w:color w:val="0070C0"/>
-          <w:sz w:val="16"/>
-          <w:szCs w:val="16"/>
-        </w:rPr>
-        <w:t xml:space="preserve">(x =&gt; new </w:t>
-      </w:r>
-      <w:proofErr w:type="spellStart"/>
-      <w:proofErr w:type="gramStart"/>
-      <w:r>
-        <w:rPr>
-          <w:color w:val="0070C0"/>
-          <w:sz w:val="16"/>
-          <w:szCs w:val="16"/>
-        </w:rPr>
-        <w:t>HLPDetallesAdquisicion</w:t>
-      </w:r>
-      <w:proofErr w:type="spellEnd"/>
-      <w:r>
-        <w:rPr>
-          <w:color w:val="0070C0"/>
-          <w:sz w:val="16"/>
-          <w:szCs w:val="16"/>
-        </w:rPr>
-        <w:t>(</w:t>
-      </w:r>
-      <w:proofErr w:type="gramEnd"/>
-      <w:r>
-        <w:rPr>
-          <w:color w:val="0070C0"/>
-          <w:sz w:val="16"/>
-          <w:szCs w:val="16"/>
-        </w:rPr>
-        <w:t xml:space="preserve">) { </w:t>
-      </w:r>
-      <w:proofErr w:type="spellStart"/>
-      <w:r>
-        <w:rPr>
-          <w:color w:val="0070C0"/>
-          <w:sz w:val="16"/>
-          <w:szCs w:val="16"/>
-        </w:rPr>
-        <w:t>DescripCategoria</w:t>
-      </w:r>
-      <w:proofErr w:type="spellEnd"/>
-      <w:r>
-        <w:rPr>
-          <w:color w:val="0070C0"/>
-          <w:sz w:val="16"/>
-          <w:szCs w:val="16"/>
-        </w:rPr>
-        <w:t xml:space="preserve"> = </w:t>
-      </w:r>
-      <w:proofErr w:type="spellStart"/>
-      <w:r>
-        <w:rPr>
-          <w:color w:val="0070C0"/>
-          <w:sz w:val="16"/>
-          <w:szCs w:val="16"/>
-        </w:rPr>
-        <w:t>x.unaCategoria.DescripCategoria</w:t>
-      </w:r>
-      <w:proofErr w:type="spellEnd"/>
-      <w:r>
-        <w:rPr>
-          <w:color w:val="0070C0"/>
-          <w:sz w:val="16"/>
-          <w:szCs w:val="16"/>
-        </w:rPr>
-        <w:t xml:space="preserve">, Cantidad = </w:t>
-      </w:r>
-      <w:proofErr w:type="spellStart"/>
-      <w:r>
-        <w:rPr>
-          <w:color w:val="0070C0"/>
-          <w:sz w:val="16"/>
-          <w:szCs w:val="16"/>
-        </w:rPr>
-        <w:t>x.Cantidad</w:t>
-      </w:r>
-      <w:proofErr w:type="spellEnd"/>
-      <w:r>
-        <w:rPr>
-          <w:color w:val="0070C0"/>
-          <w:sz w:val="16"/>
-          <w:szCs w:val="16"/>
-        </w:rPr>
-        <w:t xml:space="preserve">, </w:t>
-      </w:r>
-      <w:proofErr w:type="spellStart"/>
-      <w:r>
-        <w:rPr>
-          <w:color w:val="0070C0"/>
-          <w:sz w:val="16"/>
-          <w:szCs w:val="16"/>
-        </w:rPr>
-        <w:t>IdCategoria</w:t>
-      </w:r>
-      <w:proofErr w:type="spellEnd"/>
-      <w:r>
-        <w:rPr>
-          <w:color w:val="0070C0"/>
-          <w:sz w:val="16"/>
-          <w:szCs w:val="16"/>
-        </w:rPr>
-        <w:t xml:space="preserve"> = </w:t>
-      </w:r>
-      <w:proofErr w:type="spellStart"/>
-      <w:r>
-        <w:rPr>
-          <w:color w:val="0070C0"/>
-          <w:sz w:val="16"/>
-          <w:szCs w:val="16"/>
-        </w:rPr>
-        <w:t>x.unaCategoria.IdCategoria</w:t>
-      </w:r>
-      <w:proofErr w:type="spellEnd"/>
-      <w:r>
-        <w:rPr>
-          <w:color w:val="0070C0"/>
-          <w:sz w:val="16"/>
-          <w:szCs w:val="16"/>
-        </w:rPr>
-        <w:t xml:space="preserve">, </w:t>
-      </w:r>
-      <w:proofErr w:type="spellStart"/>
-      <w:r>
-        <w:rPr>
-          <w:color w:val="0070C0"/>
-          <w:sz w:val="16"/>
-          <w:szCs w:val="16"/>
-        </w:rPr>
-        <w:t>IdSolicitudDetalle</w:t>
-      </w:r>
-      <w:proofErr w:type="spellEnd"/>
-      <w:r>
-        <w:rPr>
-          <w:color w:val="0070C0"/>
-          <w:sz w:val="16"/>
-          <w:szCs w:val="16"/>
-        </w:rPr>
-        <w:t xml:space="preserve"> = </w:t>
-      </w:r>
-      <w:proofErr w:type="spellStart"/>
-      <w:r>
-        <w:rPr>
-          <w:color w:val="0070C0"/>
-          <w:sz w:val="16"/>
-          <w:szCs w:val="16"/>
-        </w:rPr>
-        <w:t>x.IdSolicitudDetalle</w:t>
-      </w:r>
-      <w:proofErr w:type="spellEnd"/>
-      <w:r>
-        <w:rPr>
-          <w:color w:val="0070C0"/>
-          <w:sz w:val="16"/>
-          <w:szCs w:val="16"/>
-        </w:rPr>
-        <w:t xml:space="preserve"> }).</w:t>
-      </w:r>
-      <w:proofErr w:type="spellStart"/>
-      <w:r>
-        <w:rPr>
-          <w:color w:val="0070C0"/>
-          <w:sz w:val="16"/>
-          <w:szCs w:val="16"/>
-        </w:rPr>
-        <w:t>ToList</w:t>
-      </w:r>
-      <w:proofErr w:type="spellEnd"/>
-      <w:r>
-        <w:rPr>
-          <w:color w:val="0070C0"/>
-          <w:sz w:val="16"/>
-          <w:szCs w:val="16"/>
-        </w:rPr>
-        <w:t>();</w:t>
-      </w:r>
-    </w:p>
-    <w:p>
-      <w:pPr>
-        <w:pStyle w:val="Prrafodelista"/>
-        <w:rPr>
-          <w:sz w:val="16"/>
-          <w:szCs w:val="16"/>
-        </w:rPr>
-      </w:pPr>
-      <w:r>
-        <w:rPr>
-          <w:sz w:val="16"/>
-          <w:szCs w:val="16"/>
-        </w:rPr>
-        <w:t xml:space="preserve">EN LINEA 26 </w:t>
-      </w:r>
-      <w:proofErr w:type="spellStart"/>
-      <w:r>
-        <w:rPr>
-          <w:sz w:val="16"/>
-          <w:szCs w:val="16"/>
-        </w:rPr>
-        <w:t>BLLAsignacion</w:t>
-      </w:r>
-      <w:proofErr w:type="spellEnd"/>
-      <w:r>
-        <w:rPr>
-          <w:sz w:val="16"/>
-          <w:szCs w:val="16"/>
-        </w:rPr>
-        <w:t xml:space="preserve">, poner que solo lo haga cuando </w:t>
-      </w:r>
-      <w:proofErr w:type="gramStart"/>
-      <w:r>
-        <w:rPr>
-          <w:sz w:val="16"/>
-          <w:szCs w:val="16"/>
-        </w:rPr>
-        <w:t>..</w:t>
-      </w:r>
-      <w:proofErr w:type="spellStart"/>
-      <w:proofErr w:type="gramEnd"/>
-      <w:r>
-        <w:rPr>
-          <w:sz w:val="16"/>
-          <w:szCs w:val="16"/>
-        </w:rPr>
-        <w:t>asdf.asd</w:t>
-      </w:r>
-      <w:proofErr w:type="spellEnd"/>
+          <w:sz w:val="16"/>
+          <w:szCs w:val="16"/>
+        </w:rPr>
+      </w:pPr>
+      <w:r>
+        <w:rPr>
+          <w:sz w:val="16"/>
+          <w:szCs w:val="16"/>
+        </w:rPr>
+        <w:t xml:space="preserve">EN LINEA 26 BLLAsignacion, poner que solo lo haga cuando </w:t>
+      </w:r>
+      <w:r>
+        <w:rPr>
+          <w:sz w:val="16"/>
+          <w:szCs w:val="16"/>
+        </w:rPr>
+        <w:t>..asdf.asd</w:t>
+      </w:r>
     </w:p>
     <w:p>
       <w:pPr>
@@ -3120,43 +1604,43 @@
           <w:szCs w:val="16"/>
           <w:highlight w:val="green"/>
         </w:rPr>
-        <w:t xml:space="preserve">En </w:t>
-      </w:r>
-      <w:proofErr w:type="spellStart"/>
-      <w:r>
+        <w:t xml:space="preserve">En store CategoriaDetBienesTraerPorIdPartida, modifique la línea: </w:t>
+      </w:r>
+    </w:p>
+    <w:p>
+      <w:pPr>
+        <w:pStyle w:val="Prrafodelista"/>
         <w:rPr>
           <w:sz w:val="16"/>
           <w:szCs w:val="16"/>
           <w:highlight w:val="green"/>
         </w:rPr>
-        <w:t>store</w:t>
-      </w:r>
-      <w:proofErr w:type="spellEnd"/>
+      </w:pPr>
       <w:r>
         <w:rPr>
           <w:sz w:val="16"/>
           <w:szCs w:val="16"/>
           <w:highlight w:val="green"/>
         </w:rPr>
-        <w:t xml:space="preserve"> </w:t>
-      </w:r>
-      <w:proofErr w:type="spellStart"/>
-      <w:r>
+        <w:t>--AND SolDet.IdEstadoSolicDetalle != 2--Distinto de Finalizado</w:t>
+      </w:r>
+    </w:p>
+    <w:p>
+      <w:pPr>
+        <w:pStyle w:val="Prrafodelista"/>
         <w:rPr>
           <w:sz w:val="16"/>
           <w:szCs w:val="16"/>
           <w:highlight w:val="green"/>
         </w:rPr>
-        <w:t>CategoriaDetBienesTraerPorIdPartida</w:t>
-      </w:r>
-      <w:proofErr w:type="spellEnd"/>
+      </w:pPr>
       <w:r>
         <w:rPr>
           <w:sz w:val="16"/>
           <w:szCs w:val="16"/>
           <w:highlight w:val="green"/>
         </w:rPr>
-        <w:t xml:space="preserve">, modifique la línea: </w:t>
+        <w:t>Hacia:</w:t>
       </w:r>
     </w:p>
     <w:p>
@@ -3165,97 +1649,15 @@
         <w:rPr>
           <w:sz w:val="16"/>
           <w:szCs w:val="16"/>
+        </w:rPr>
+      </w:pPr>
+      <w:r>
+        <w:rPr>
+          <w:sz w:val="16"/>
+          <w:szCs w:val="16"/>
           <w:highlight w:val="green"/>
         </w:rPr>
-      </w:pPr>
-      <w:r>
-        <w:rPr>
-          <w:sz w:val="16"/>
-          <w:szCs w:val="16"/>
-          <w:highlight w:val="green"/>
-        </w:rPr>
-        <w:t xml:space="preserve">--AND </w:t>
-      </w:r>
-      <w:proofErr w:type="spellStart"/>
-      <w:proofErr w:type="gramStart"/>
-      <w:r>
-        <w:rPr>
-          <w:sz w:val="16"/>
-          <w:szCs w:val="16"/>
-          <w:highlight w:val="green"/>
-        </w:rPr>
-        <w:t>SolDet.IdEstadoSolicDetalle</w:t>
-      </w:r>
-      <w:proofErr w:type="spellEnd"/>
-      <w:r>
-        <w:rPr>
-          <w:sz w:val="16"/>
-          <w:szCs w:val="16"/>
-          <w:highlight w:val="green"/>
-        </w:rPr>
-        <w:t xml:space="preserve"> !</w:t>
-      </w:r>
-      <w:proofErr w:type="gramEnd"/>
-      <w:r>
-        <w:rPr>
-          <w:sz w:val="16"/>
-          <w:szCs w:val="16"/>
-          <w:highlight w:val="green"/>
-        </w:rPr>
-        <w:t>= 2--Distinto de Finalizado</w:t>
-      </w:r>
-    </w:p>
-    <w:p>
-      <w:pPr>
-        <w:pStyle w:val="Prrafodelista"/>
-        <w:rPr>
-          <w:sz w:val="16"/>
-          <w:szCs w:val="16"/>
-          <w:highlight w:val="green"/>
-        </w:rPr>
-      </w:pPr>
-      <w:r>
-        <w:rPr>
-          <w:sz w:val="16"/>
-          <w:szCs w:val="16"/>
-          <w:highlight w:val="green"/>
-        </w:rPr>
-        <w:t>Hacia:</w:t>
-      </w:r>
-    </w:p>
-    <w:p>
-      <w:pPr>
-        <w:pStyle w:val="Prrafodelista"/>
-        <w:rPr>
-          <w:sz w:val="16"/>
-          <w:szCs w:val="16"/>
-        </w:rPr>
-      </w:pPr>
-      <w:r>
-        <w:rPr>
-          <w:sz w:val="16"/>
-          <w:szCs w:val="16"/>
-          <w:highlight w:val="green"/>
-        </w:rPr>
-        <w:t xml:space="preserve">AND </w:t>
-      </w:r>
-      <w:proofErr w:type="spellStart"/>
-      <w:r>
-        <w:rPr>
-          <w:sz w:val="16"/>
-          <w:szCs w:val="16"/>
-          <w:highlight w:val="green"/>
-        </w:rPr>
-        <w:t>sdet.IdEstadoSolicDetalle</w:t>
-      </w:r>
-      <w:proofErr w:type="spellEnd"/>
-      <w:r>
-        <w:rPr>
-          <w:sz w:val="16"/>
-          <w:szCs w:val="16"/>
-          <w:highlight w:val="green"/>
-        </w:rPr>
-        <w:t xml:space="preserve"> &lt; 3--Que el estado del detalle no sea Adquirido ni Entregado</w:t>
+        <w:t>AND sdet.IdEstadoSolicDetalle &lt; 3--Que el estado del detalle no sea Adquirido ni Entregado</w:t>
       </w:r>
     </w:p>
     <w:p>
@@ -3275,88 +1677,15 @@
           <w:sz w:val="16"/>
           <w:szCs w:val="16"/>
         </w:rPr>
-        <w:t xml:space="preserve">Quite </w:t>
-      </w:r>
-      <w:proofErr w:type="spellStart"/>
-      <w:r>
-        <w:rPr>
-          <w:sz w:val="16"/>
-          <w:szCs w:val="16"/>
-        </w:rPr>
-        <w:t>relacion</w:t>
-      </w:r>
-      <w:proofErr w:type="spellEnd"/>
-      <w:r>
-        <w:rPr>
-          <w:sz w:val="16"/>
-          <w:szCs w:val="16"/>
-        </w:rPr>
-        <w:t xml:space="preserve"> entre </w:t>
-      </w:r>
-      <w:proofErr w:type="spellStart"/>
-      <w:r>
-        <w:rPr>
-          <w:sz w:val="16"/>
-          <w:szCs w:val="16"/>
-        </w:rPr>
-        <w:t>partidaDetalle</w:t>
-      </w:r>
-      <w:proofErr w:type="spellEnd"/>
-      <w:r>
-        <w:rPr>
-          <w:sz w:val="16"/>
-          <w:szCs w:val="16"/>
-        </w:rPr>
-        <w:t xml:space="preserve"> y </w:t>
-      </w:r>
-      <w:proofErr w:type="spellStart"/>
-      <w:r>
-        <w:rPr>
-          <w:sz w:val="16"/>
-          <w:szCs w:val="16"/>
-        </w:rPr>
-        <w:t>Adquisicion</w:t>
-      </w:r>
-      <w:proofErr w:type="spellEnd"/>
-      <w:r>
-        <w:rPr>
-          <w:sz w:val="16"/>
-          <w:szCs w:val="16"/>
-        </w:rPr>
-        <w:t xml:space="preserve"> y elimin</w:t>
-      </w:r>
-      <w:r>
-        <w:rPr>
-          <w:sz w:val="16"/>
-          <w:szCs w:val="16"/>
-        </w:rPr>
-        <w:t xml:space="preserve">é campo </w:t>
-      </w:r>
-      <w:proofErr w:type="spellStart"/>
-      <w:r>
-        <w:rPr>
-          <w:sz w:val="16"/>
-          <w:szCs w:val="16"/>
-        </w:rPr>
-        <w:t>IdAquisicion</w:t>
-      </w:r>
-      <w:proofErr w:type="spellEnd"/>
-      <w:r>
-        <w:rPr>
-          <w:sz w:val="16"/>
-          <w:szCs w:val="16"/>
-        </w:rPr>
-        <w:t xml:space="preserve"> de tabla </w:t>
-      </w:r>
-      <w:proofErr w:type="spellStart"/>
-      <w:r>
-        <w:rPr>
-          <w:sz w:val="16"/>
-          <w:szCs w:val="16"/>
-        </w:rPr>
-        <w:t>PartidaDetalle</w:t>
-      </w:r>
-      <w:proofErr w:type="spellEnd"/>
+        <w:t>Quite relacion entre partidaDetalle y Adquisicion y elimin</w:t>
+      </w:r>
+      <w:r>
+        <w:rPr>
+          <w:sz w:val="16"/>
+          <w:szCs w:val="16"/>
+        </w:rPr>
+        <w:t>é campo IdAquisicion de tabla PartidaDetalle</w:t>
+      </w:r>
     </w:p>
     <w:p>
       <w:pPr>
@@ -3371,49 +1700,8 @@
           <w:sz w:val="16"/>
           <w:szCs w:val="16"/>
         </w:rPr>
-        <w:t xml:space="preserve">Agregué tabla </w:t>
-      </w:r>
-      <w:proofErr w:type="spellStart"/>
-      <w:r>
-        <w:rPr>
-          <w:sz w:val="16"/>
-          <w:szCs w:val="16"/>
-        </w:rPr>
-        <w:t>RelPDetAdq</w:t>
-      </w:r>
-      <w:proofErr w:type="spellEnd"/>
-      <w:r>
-        <w:rPr>
-          <w:sz w:val="16"/>
-          <w:szCs w:val="16"/>
-        </w:rPr>
-        <w:t xml:space="preserve"> para tener un N a N entre </w:t>
-      </w:r>
-      <w:proofErr w:type="spellStart"/>
-      <w:r>
-        <w:rPr>
-          <w:sz w:val="16"/>
-          <w:szCs w:val="16"/>
-        </w:rPr>
-        <w:t>PartidaDetalle</w:t>
-      </w:r>
-      <w:proofErr w:type="spellEnd"/>
-      <w:r>
-        <w:rPr>
-          <w:sz w:val="16"/>
-          <w:szCs w:val="16"/>
-        </w:rPr>
-        <w:t xml:space="preserve"> y </w:t>
-      </w:r>
-      <w:proofErr w:type="spellStart"/>
-      <w:r>
-        <w:rPr>
-          <w:sz w:val="16"/>
-          <w:szCs w:val="16"/>
-        </w:rPr>
-        <w:t>Adquisicion</w:t>
-      </w:r>
-      <w:proofErr w:type="spellEnd"/>
+        <w:t>Agregué tabla RelPDetAdq para tener un N a N entre PartidaDetalle y Adquisicion</w:t>
+      </w:r>
     </w:p>
     <w:p>
       <w:pPr>
@@ -3432,17 +1720,15 @@
           <w:sz w:val="16"/>
           <w:szCs w:val="16"/>
         </w:rPr>
-        <w:t xml:space="preserve">Agregué campo Costo en tabla </w:t>
-      </w:r>
-      <w:proofErr w:type="spellStart"/>
-      <w:r>
-        <w:rPr>
-          <w:sz w:val="16"/>
-          <w:szCs w:val="16"/>
-        </w:rPr>
-        <w:t>Adquisicion</w:t>
-      </w:r>
-      <w:proofErr w:type="spellEnd"/>
+        <w:t>.</w:t>
+      </w:r>
+      <w:r>
+        <w:rPr>
+          <w:sz w:val="16"/>
+          <w:szCs w:val="16"/>
+        </w:rPr>
+        <w:t>Agregué campo Costo en tabla Adquisicion</w:t>
+      </w:r>
     </w:p>
     <w:p>
       <w:pPr>
@@ -3463,59 +1749,23 @@
           <w:szCs w:val="16"/>
           <w:highlight w:val="green"/>
         </w:rPr>
-        <w:t xml:space="preserve">Asociar eventos a las funciones en </w:t>
-      </w:r>
-      <w:proofErr w:type="spellStart"/>
+        <w:t xml:space="preserve">Asociar eventos a las funciones en solicmodificar </w:t>
+      </w:r>
       <w:r>
         <w:rPr>
           <w:sz w:val="16"/>
           <w:szCs w:val="16"/>
           <w:highlight w:val="green"/>
         </w:rPr>
-        <w:t>solicmodificar</w:t>
-      </w:r>
-      <w:proofErr w:type="spellEnd"/>
+        <w:t>y a lo último poner todas las validaciones comentadas</w:t>
+      </w:r>
       <w:r>
         <w:rPr>
           <w:sz w:val="16"/>
           <w:szCs w:val="16"/>
           <w:highlight w:val="green"/>
         </w:rPr>
-        <w:t xml:space="preserve"> </w:t>
-      </w:r>
-      <w:r>
-        <w:rPr>
-          <w:sz w:val="16"/>
-          <w:szCs w:val="16"/>
-          <w:highlight w:val="green"/>
-        </w:rPr>
-        <w:t>y a lo último poner todas las validaciones comentadas</w:t>
-      </w:r>
-      <w:r>
-        <w:rPr>
-          <w:sz w:val="16"/>
-          <w:szCs w:val="16"/>
-          <w:highlight w:val="green"/>
-        </w:rPr>
-        <w:t xml:space="preserve"> (</w:t>
-      </w:r>
-      <w:proofErr w:type="spellStart"/>
-      <w:r>
-        <w:rPr>
-          <w:sz w:val="16"/>
-          <w:szCs w:val="16"/>
-          <w:highlight w:val="green"/>
-        </w:rPr>
-        <w:t>esta</w:t>
-      </w:r>
-      <w:proofErr w:type="spellEnd"/>
-      <w:r>
-        <w:rPr>
-          <w:sz w:val="16"/>
-          <w:szCs w:val="16"/>
-          <w:highlight w:val="green"/>
-        </w:rPr>
-        <w:t xml:space="preserve"> en proceso)</w:t>
+        <w:t xml:space="preserve"> (esta en proceso)</w:t>
       </w:r>
     </w:p>
     <w:p>
@@ -3537,36 +1787,8 @@
           <w:szCs w:val="16"/>
           <w:highlight w:val="green"/>
         </w:rPr>
-        <w:t xml:space="preserve">Empezar con el </w:t>
-      </w:r>
-      <w:proofErr w:type="spellStart"/>
-      <w:r>
-        <w:rPr>
-          <w:sz w:val="16"/>
-          <w:szCs w:val="16"/>
-          <w:highlight w:val="green"/>
-        </w:rPr>
-        <w:t>agregardetalle</w:t>
-      </w:r>
-      <w:proofErr w:type="spellEnd"/>
-      <w:r>
-        <w:rPr>
-          <w:sz w:val="16"/>
-          <w:szCs w:val="16"/>
-          <w:highlight w:val="green"/>
-        </w:rPr>
-        <w:t xml:space="preserve"> en </w:t>
-      </w:r>
-      <w:proofErr w:type="spellStart"/>
-      <w:r>
-        <w:rPr>
-          <w:sz w:val="16"/>
-          <w:szCs w:val="16"/>
-          <w:highlight w:val="green"/>
-        </w:rPr>
-        <w:t>modificarsolic</w:t>
-      </w:r>
-      <w:proofErr w:type="spellEnd"/>
+        <w:t>Empezar con el agregardetalle en modificarsolic</w:t>
+      </w:r>
     </w:p>
     <w:p>
       <w:pPr>
@@ -3581,60 +1803,68 @@
           <w:highlight w:val="green"/>
         </w:rPr>
       </w:pPr>
+      <w:r>
+        <w:rPr>
+          <w:sz w:val="16"/>
+          <w:szCs w:val="16"/>
+          <w:highlight w:val="green"/>
+        </w:rPr>
+        <w:t>Al eliminar detalles el IdDetalle queda mal</w:t>
+      </w:r>
+      <w:r>
+        <w:rPr>
+          <w:sz w:val="16"/>
+          <w:szCs w:val="16"/>
+          <w:highlight w:val="green"/>
+        </w:rPr>
+        <w:t xml:space="preserve"> (en ModificarSolic)</w:t>
+      </w:r>
+    </w:p>
+    <w:p>
+      <w:pPr>
+        <w:pStyle w:val="Prrafodelista"/>
+        <w:numPr>
+          <w:ilvl w:val="0"/>
+          <w:numId w:val="2"/>
+        </w:numPr>
+        <w:rPr>
+          <w:sz w:val="16"/>
+          <w:szCs w:val="16"/>
+          <w:highlight w:val="yellow"/>
+        </w:rPr>
+      </w:pPr>
+      <w:r>
+        <w:rPr>
+          <w:sz w:val="16"/>
+          <w:szCs w:val="16"/>
+          <w:highlight w:val="yellow"/>
+        </w:rPr>
+        <w:t>Cargar el objeto que contiene el bien seleccionado, al hacer click en un detalle</w:t>
+      </w:r>
+    </w:p>
+    <w:p>
+      <w:pPr>
+        <w:pStyle w:val="Prrafodelista"/>
+        <w:numPr>
+          <w:ilvl w:val="0"/>
+          <w:numId w:val="2"/>
+        </w:numPr>
+        <w:rPr>
+          <w:sz w:val="16"/>
+          <w:szCs w:val="16"/>
+          <w:highlight w:val="yellow"/>
+        </w:rPr>
+      </w:pPr>
+      <w:r>
+        <w:rPr>
+          <w:sz w:val="16"/>
+          <w:szCs w:val="16"/>
+          <w:highlight w:val="yellow"/>
+        </w:rPr>
+        <w:t>Para restringir la asignación de bienes en una solic q no tiene los bienes comprados, revisar el estado de los detalles inner join inventarios, si está en “para asignar”, se puede crear una asig</w:t>
+      </w:r>
       <w:bookmarkStart w:id="0" w:name="_GoBack"/>
       <w:bookmarkEnd w:id="0"/>
-      <w:r>
-        <w:rPr>
-          <w:sz w:val="16"/>
-          <w:szCs w:val="16"/>
-          <w:highlight w:val="green"/>
-        </w:rPr>
-        <w:t xml:space="preserve">Al eliminar detalles el </w:t>
-      </w:r>
-      <w:proofErr w:type="spellStart"/>
-      <w:r>
-        <w:rPr>
-          <w:sz w:val="16"/>
-          <w:szCs w:val="16"/>
-          <w:highlight w:val="green"/>
-        </w:rPr>
-        <w:t>IdDetalle</w:t>
-      </w:r>
-      <w:proofErr w:type="spellEnd"/>
-      <w:r>
-        <w:rPr>
-          <w:sz w:val="16"/>
-          <w:szCs w:val="16"/>
-          <w:highlight w:val="green"/>
-        </w:rPr>
-        <w:t xml:space="preserve"> queda mal</w:t>
-      </w:r>
-      <w:r>
-        <w:rPr>
-          <w:sz w:val="16"/>
-          <w:szCs w:val="16"/>
-          <w:highlight w:val="green"/>
-        </w:rPr>
-        <w:t xml:space="preserve"> (en </w:t>
-      </w:r>
-      <w:proofErr w:type="spellStart"/>
-      <w:r>
-        <w:rPr>
-          <w:sz w:val="16"/>
-          <w:szCs w:val="16"/>
-          <w:highlight w:val="green"/>
-        </w:rPr>
-        <w:t>ModificarSolic</w:t>
-      </w:r>
-      <w:proofErr w:type="spellEnd"/>
-      <w:r>
-        <w:rPr>
-          <w:sz w:val="16"/>
-          <w:szCs w:val="16"/>
-          <w:highlight w:val="green"/>
-        </w:rPr>
-        <w:t>)</w:t>
-      </w:r>
     </w:p>
     <w:p>
       <w:pPr>
@@ -3716,9 +1946,20 @@
           <w:szCs w:val="23"/>
           <w:lang w:val="en-US" w:eastAsia="es-AR"/>
         </w:rPr>
-        <w:t xml:space="preserve"> on the </w:t>
-      </w:r>
-      <w:proofErr w:type="spellStart"/>
+        <w:t> on the UserControl, i'll fire </w:t>
+      </w:r>
+      <w:r>
+        <w:rPr>
+          <w:rFonts w:ascii="Consolas" w:eastAsia="Times New Roman" w:hAnsi="Consolas" w:cs="Consolas"/>
+          <w:color w:val="242729"/>
+          <w:sz w:val="20"/>
+          <w:szCs w:val="20"/>
+          <w:bdr w:val="none" w:sz="0" w:space="0" w:color="auto" w:frame="1"/>
+          <w:shd w:val="clear" w:color="auto" w:fill="EFF0F1"/>
+          <w:lang w:val="en-US" w:eastAsia="es-AR"/>
+        </w:rPr>
+        <w:t>Button1_Click</w:t>
+      </w:r>
       <w:r>
         <w:rPr>
           <w:rFonts w:ascii="Arial" w:eastAsia="Times New Roman" w:hAnsi="Arial" w:cs="Arial"/>
@@ -3727,40 +1968,7 @@
           <w:szCs w:val="23"/>
           <w:lang w:val="en-US" w:eastAsia="es-AR"/>
         </w:rPr>
-        <w:t>UserControl</w:t>
-      </w:r>
-      <w:proofErr w:type="spellEnd"/>
-      <w:r>
-        <w:rPr>
-          <w:rFonts w:ascii="Arial" w:eastAsia="Times New Roman" w:hAnsi="Arial" w:cs="Arial"/>
-          <w:color w:val="242729"/>
-          <w:sz w:val="23"/>
-          <w:szCs w:val="23"/>
-          <w:lang w:val="en-US" w:eastAsia="es-AR"/>
-        </w:rPr>
-        <w:t xml:space="preserve">, </w:t>
-      </w:r>
-      <w:proofErr w:type="spellStart"/>
-      <w:r>
-        <w:rPr>
-          <w:rFonts w:ascii="Arial" w:eastAsia="Times New Roman" w:hAnsi="Arial" w:cs="Arial"/>
-          <w:color w:val="242729"/>
-          <w:sz w:val="23"/>
-          <w:szCs w:val="23"/>
-          <w:lang w:val="en-US" w:eastAsia="es-AR"/>
-        </w:rPr>
-        <w:t>i'll</w:t>
-      </w:r>
-      <w:proofErr w:type="spellEnd"/>
-      <w:r>
-        <w:rPr>
-          <w:rFonts w:ascii="Arial" w:eastAsia="Times New Roman" w:hAnsi="Arial" w:cs="Arial"/>
-          <w:color w:val="242729"/>
-          <w:sz w:val="23"/>
-          <w:szCs w:val="23"/>
-          <w:lang w:val="en-US" w:eastAsia="es-AR"/>
-        </w:rPr>
-        <w:t xml:space="preserve"> fire </w:t>
+        <w:t> which triggers </w:t>
       </w:r>
       <w:r>
         <w:rPr>
@@ -3772,32 +1980,8 @@
           <w:shd w:val="clear" w:color="auto" w:fill="EFF0F1"/>
           <w:lang w:val="en-US" w:eastAsia="es-AR"/>
         </w:rPr>
-        <w:t>Button1_Click</w:t>
-      </w:r>
-      <w:r>
-        <w:rPr>
-          <w:rFonts w:ascii="Arial" w:eastAsia="Times New Roman" w:hAnsi="Arial" w:cs="Arial"/>
-          <w:color w:val="242729"/>
-          <w:sz w:val="23"/>
-          <w:szCs w:val="23"/>
-          <w:lang w:val="en-US" w:eastAsia="es-AR"/>
-        </w:rPr>
-        <w:t> which triggers </w:t>
-      </w:r>
-      <w:proofErr w:type="spellStart"/>
-      <w:r>
-        <w:rPr>
-          <w:rFonts w:ascii="Consolas" w:eastAsia="Times New Roman" w:hAnsi="Consolas" w:cs="Consolas"/>
-          <w:color w:val="242729"/>
-          <w:sz w:val="20"/>
-          <w:szCs w:val="20"/>
-          <w:bdr w:val="none" w:sz="0" w:space="0" w:color="auto" w:frame="1"/>
-          <w:shd w:val="clear" w:color="auto" w:fill="EFF0F1"/>
-          <w:lang w:val="en-US" w:eastAsia="es-AR"/>
-        </w:rPr>
         <w:t>UserControl_ButtonClick</w:t>
       </w:r>
-      <w:proofErr w:type="spellEnd"/>
       <w:r>
         <w:rPr>
           <w:rFonts w:ascii="Arial" w:eastAsia="Times New Roman" w:hAnsi="Arial" w:cs="Arial"/>
@@ -3866,7 +2050,6 @@
           <w:lang w:val="en-US" w:eastAsia="es-AR"/>
         </w:rPr>
       </w:pPr>
-      <w:proofErr w:type="gramStart"/>
       <w:r>
         <w:rPr>
           <w:rFonts w:ascii="inherit" w:eastAsia="Times New Roman" w:hAnsi="inherit" w:cs="Consolas"/>
@@ -3879,7 +2062,6 @@
         </w:rPr>
         <w:t>public</w:t>
       </w:r>
-      <w:proofErr w:type="gramEnd"/>
       <w:r>
         <w:rPr>
           <w:rFonts w:ascii="inherit" w:eastAsia="Times New Roman" w:hAnsi="inherit" w:cs="Consolas"/>
@@ -3916,7 +2098,6 @@
         </w:rPr>
         <w:t xml:space="preserve"> </w:t>
       </w:r>
-      <w:proofErr w:type="spellStart"/>
       <w:r>
         <w:rPr>
           <w:rFonts w:ascii="inherit" w:eastAsia="Times New Roman" w:hAnsi="inherit" w:cs="Consolas"/>
@@ -3929,7 +2110,6 @@
         </w:rPr>
         <w:t>EventHandler</w:t>
       </w:r>
-      <w:proofErr w:type="spellEnd"/>
       <w:r>
         <w:rPr>
           <w:rFonts w:ascii="inherit" w:eastAsia="Times New Roman" w:hAnsi="inherit" w:cs="Consolas"/>
@@ -3942,7 +2122,6 @@
         </w:rPr>
         <w:t xml:space="preserve"> </w:t>
       </w:r>
-      <w:proofErr w:type="spellStart"/>
       <w:r>
         <w:rPr>
           <w:rFonts w:ascii="inherit" w:eastAsia="Times New Roman" w:hAnsi="inherit" w:cs="Consolas"/>
@@ -3955,7 +2134,6 @@
         </w:rPr>
         <w:t>ButtonClick</w:t>
       </w:r>
-      <w:proofErr w:type="spellEnd"/>
       <w:r>
         <w:rPr>
           <w:rFonts w:ascii="inherit" w:eastAsia="Times New Roman" w:hAnsi="inherit" w:cs="Consolas"/>
@@ -4036,7 +2214,6 @@
           <w:lang w:val="en-US" w:eastAsia="es-AR"/>
         </w:rPr>
       </w:pPr>
-      <w:proofErr w:type="gramStart"/>
       <w:r>
         <w:rPr>
           <w:rFonts w:ascii="inherit" w:eastAsia="Times New Roman" w:hAnsi="inherit" w:cs="Consolas"/>
@@ -4049,7 +2226,6 @@
         </w:rPr>
         <w:t>protected</w:t>
       </w:r>
-      <w:proofErr w:type="gramEnd"/>
       <w:r>
         <w:rPr>
           <w:rFonts w:ascii="inherit" w:eastAsia="Times New Roman" w:hAnsi="inherit" w:cs="Consolas"/>
@@ -4134,7 +2310,6 @@
         </w:rPr>
         <w:t xml:space="preserve"> sender, </w:t>
       </w:r>
-      <w:proofErr w:type="spellStart"/>
       <w:r>
         <w:rPr>
           <w:rFonts w:ascii="inherit" w:eastAsia="Times New Roman" w:hAnsi="inherit" w:cs="Consolas"/>
@@ -4147,7 +2322,6 @@
         </w:rPr>
         <w:t>EventArgs</w:t>
       </w:r>
-      <w:proofErr w:type="spellEnd"/>
       <w:r>
         <w:rPr>
           <w:rFonts w:ascii="inherit" w:eastAsia="Times New Roman" w:hAnsi="inherit" w:cs="Consolas"/>
@@ -4204,6 +2378,7 @@
           <w:shd w:val="clear" w:color="auto" w:fill="EFF0F1"/>
           <w:lang w:val="en-US" w:eastAsia="es-AR"/>
         </w:rPr>
+        <w:lastRenderedPageBreak/>
         <w:t>{</w:t>
       </w:r>
     </w:p>
@@ -4310,7 +2485,6 @@
         </w:rPr>
         <w:t xml:space="preserve">    </w:t>
       </w:r>
-      <w:proofErr w:type="gramStart"/>
       <w:r>
         <w:rPr>
           <w:rFonts w:ascii="inherit" w:eastAsia="Times New Roman" w:hAnsi="inherit" w:cs="Consolas"/>
@@ -4323,7 +2497,6 @@
         </w:rPr>
         <w:t>if</w:t>
       </w:r>
-      <w:proofErr w:type="gramEnd"/>
       <w:r>
         <w:rPr>
           <w:rFonts w:ascii="inherit" w:eastAsia="Times New Roman" w:hAnsi="inherit" w:cs="Consolas"/>
@@ -4336,7 +2509,6 @@
         </w:rPr>
         <w:t xml:space="preserve"> (</w:t>
       </w:r>
-      <w:proofErr w:type="spellStart"/>
       <w:r>
         <w:rPr>
           <w:rFonts w:ascii="inherit" w:eastAsia="Times New Roman" w:hAnsi="inherit" w:cs="Consolas"/>
@@ -4373,7 +2545,6 @@
         </w:rPr>
         <w:t>ButtonClick</w:t>
       </w:r>
-      <w:proofErr w:type="spellEnd"/>
       <w:r>
         <w:rPr>
           <w:rFonts w:ascii="inherit" w:eastAsia="Times New Roman" w:hAnsi="inherit" w:cs="Consolas"/>
@@ -4454,11 +2625,8 @@
           <w:shd w:val="clear" w:color="auto" w:fill="EFF0F1"/>
           <w:lang w:val="en-US" w:eastAsia="es-AR"/>
         </w:rPr>
-        <w:lastRenderedPageBreak/>
         <w:t xml:space="preserve">        </w:t>
       </w:r>
-      <w:proofErr w:type="spellStart"/>
-      <w:proofErr w:type="gramStart"/>
       <w:r>
         <w:rPr>
           <w:rFonts w:ascii="inherit" w:eastAsia="Times New Roman" w:hAnsi="inherit" w:cs="Consolas"/>
@@ -4495,7 +2663,6 @@
         </w:rPr>
         <w:t>ButtonClick</w:t>
       </w:r>
-      <w:proofErr w:type="spellEnd"/>
       <w:r>
         <w:rPr>
           <w:rFonts w:ascii="inherit" w:eastAsia="Times New Roman" w:hAnsi="inherit" w:cs="Consolas"/>
@@ -4508,7 +2675,6 @@
         </w:rPr>
         <w:t>(</w:t>
       </w:r>
-      <w:proofErr w:type="gramEnd"/>
       <w:r>
         <w:rPr>
           <w:rFonts w:ascii="inherit" w:eastAsia="Times New Roman" w:hAnsi="inherit" w:cs="Consolas"/>
@@ -4707,8 +2873,6 @@
         </w:rPr>
         <w:t xml:space="preserve"> </w:t>
       </w:r>
-      <w:proofErr w:type="spellStart"/>
-      <w:proofErr w:type="gramStart"/>
       <w:r>
         <w:rPr>
           <w:rFonts w:ascii="inherit" w:eastAsia="Times New Roman" w:hAnsi="inherit" w:cs="Consolas"/>
@@ -4721,7 +2885,6 @@
         </w:rPr>
         <w:t>EventHandler</w:t>
       </w:r>
-      <w:proofErr w:type="spellEnd"/>
       <w:r>
         <w:rPr>
           <w:rFonts w:ascii="inherit" w:eastAsia="Times New Roman" w:hAnsi="inherit" w:cs="Consolas"/>
@@ -4734,8 +2897,6 @@
         </w:rPr>
         <w:t>(</w:t>
       </w:r>
-      <w:proofErr w:type="spellStart"/>
-      <w:proofErr w:type="gramEnd"/>
       <w:r>
         <w:rPr>
           <w:rFonts w:ascii="inherit" w:eastAsia="Times New Roman" w:hAnsi="inherit" w:cs="Consolas"/>
@@ -4748,7 +2909,6 @@
         </w:rPr>
         <w:t>UserControl_ButtonClick</w:t>
       </w:r>
-      <w:proofErr w:type="spellEnd"/>
       <w:r>
         <w:rPr>
           <w:rFonts w:ascii="inherit" w:eastAsia="Times New Roman" w:hAnsi="inherit" w:cs="Consolas"/>
@@ -4829,7 +2989,6 @@
           <w:lang w:val="en-US" w:eastAsia="es-AR"/>
         </w:rPr>
       </w:pPr>
-      <w:proofErr w:type="gramStart"/>
       <w:r>
         <w:rPr>
           <w:rFonts w:ascii="inherit" w:eastAsia="Times New Roman" w:hAnsi="inherit" w:cs="Consolas"/>
@@ -4842,7 +3001,6 @@
         </w:rPr>
         <w:t>protected</w:t>
       </w:r>
-      <w:proofErr w:type="gramEnd"/>
       <w:r>
         <w:rPr>
           <w:rFonts w:ascii="inherit" w:eastAsia="Times New Roman" w:hAnsi="inherit" w:cs="Consolas"/>
@@ -4879,7 +3037,6 @@
         </w:rPr>
         <w:t xml:space="preserve"> </w:t>
       </w:r>
-      <w:proofErr w:type="spellStart"/>
       <w:r>
         <w:rPr>
           <w:rFonts w:ascii="inherit" w:eastAsia="Times New Roman" w:hAnsi="inherit" w:cs="Consolas"/>
@@ -4892,7 +3049,6 @@
         </w:rPr>
         <w:t>UserControl_ButtonClick</w:t>
       </w:r>
-      <w:proofErr w:type="spellEnd"/>
       <w:r>
         <w:rPr>
           <w:rFonts w:ascii="inherit" w:eastAsia="Times New Roman" w:hAnsi="inherit" w:cs="Consolas"/>
@@ -4929,7 +3085,6 @@
         </w:rPr>
         <w:t xml:space="preserve"> sender, </w:t>
       </w:r>
-      <w:proofErr w:type="spellStart"/>
       <w:r>
         <w:rPr>
           <w:rFonts w:ascii="inherit" w:eastAsia="Times New Roman" w:hAnsi="inherit" w:cs="Consolas"/>
@@ -4942,7 +3097,6 @@
         </w:rPr>
         <w:t>EventArgs</w:t>
       </w:r>
-      <w:proofErr w:type="spellEnd"/>
       <w:r>
         <w:rPr>
           <w:rFonts w:ascii="inherit" w:eastAsia="Times New Roman" w:hAnsi="inherit" w:cs="Consolas"/>
@@ -5145,28 +3299,8 @@
           <w:szCs w:val="16"/>
           <w:lang w:val="en-US"/>
         </w:rPr>
-        <w:t xml:space="preserve">O </w:t>
-      </w:r>
-      <w:proofErr w:type="spellStart"/>
-      <w:r>
-        <w:rPr>
-          <w:sz w:val="16"/>
-          <w:szCs w:val="16"/>
-          <w:lang w:val="en-US"/>
-        </w:rPr>
-        <w:t>sino</w:t>
-      </w:r>
-      <w:proofErr w:type="spellEnd"/>
-      <w:proofErr w:type="gramStart"/>
-      <w:r>
-        <w:rPr>
-          <w:sz w:val="16"/>
-          <w:szCs w:val="16"/>
-          <w:lang w:val="en-US"/>
-        </w:rPr>
-        <w:t>::</w:t>
-      </w:r>
-      <w:proofErr w:type="gramEnd"/>
+        <w:t>O sino::</w:t>
+      </w:r>
     </w:p>
     <w:p>
       <w:pPr>
@@ -5230,7 +3364,6 @@
           <w:lang w:val="en-US" w:eastAsia="es-AR"/>
         </w:rPr>
       </w:pPr>
-      <w:proofErr w:type="gramStart"/>
       <w:r>
         <w:rPr>
           <w:rFonts w:ascii="inherit" w:eastAsia="Times New Roman" w:hAnsi="inherit" w:cs="Consolas"/>
@@ -5243,7 +3376,6 @@
         </w:rPr>
         <w:t>public</w:t>
       </w:r>
-      <w:proofErr w:type="gramEnd"/>
       <w:r>
         <w:rPr>
           <w:rFonts w:ascii="inherit" w:eastAsia="Times New Roman" w:hAnsi="inherit" w:cs="Consolas"/>
@@ -5280,7 +3412,6 @@
         </w:rPr>
         <w:t xml:space="preserve"> </w:t>
       </w:r>
-      <w:proofErr w:type="spellStart"/>
       <w:r>
         <w:rPr>
           <w:rFonts w:ascii="inherit" w:eastAsia="Times New Roman" w:hAnsi="inherit" w:cs="Consolas"/>
@@ -5293,7 +3424,6 @@
         </w:rPr>
         <w:t>EventHandler</w:t>
       </w:r>
-      <w:proofErr w:type="spellEnd"/>
       <w:r>
         <w:rPr>
           <w:rFonts w:ascii="inherit" w:eastAsia="Times New Roman" w:hAnsi="inherit" w:cs="Consolas"/>
@@ -5306,7 +3436,6 @@
         </w:rPr>
         <w:t xml:space="preserve"> </w:t>
       </w:r>
-      <w:proofErr w:type="spellStart"/>
       <w:r>
         <w:rPr>
           <w:rFonts w:ascii="inherit" w:eastAsia="Times New Roman" w:hAnsi="inherit" w:cs="Consolas"/>
@@ -5319,7 +3448,6 @@
         </w:rPr>
         <w:t>StatusUpdated</w:t>
       </w:r>
-      <w:proofErr w:type="spellEnd"/>
       <w:r>
         <w:rPr>
           <w:rFonts w:ascii="inherit" w:eastAsia="Times New Roman" w:hAnsi="inherit" w:cs="Consolas"/>
@@ -5400,7 +3528,6 @@
           <w:lang w:val="en-US" w:eastAsia="es-AR"/>
         </w:rPr>
       </w:pPr>
-      <w:proofErr w:type="gramStart"/>
       <w:r>
         <w:rPr>
           <w:rFonts w:ascii="inherit" w:eastAsia="Times New Roman" w:hAnsi="inherit" w:cs="Consolas"/>
@@ -5413,7 +3540,6 @@
         </w:rPr>
         <w:t>private</w:t>
       </w:r>
-      <w:proofErr w:type="gramEnd"/>
       <w:r>
         <w:rPr>
           <w:rFonts w:ascii="inherit" w:eastAsia="Times New Roman" w:hAnsi="inherit" w:cs="Consolas"/>
@@ -5450,7 +3576,6 @@
         </w:rPr>
         <w:t xml:space="preserve"> </w:t>
       </w:r>
-      <w:proofErr w:type="spellStart"/>
       <w:r>
         <w:rPr>
           <w:rFonts w:ascii="inherit" w:eastAsia="Times New Roman" w:hAnsi="inherit" w:cs="Consolas"/>
@@ -5463,7 +3588,6 @@
         </w:rPr>
         <w:t>FunctionThatRaisesEvent</w:t>
       </w:r>
-      <w:proofErr w:type="spellEnd"/>
       <w:r>
         <w:rPr>
           <w:rFonts w:ascii="inherit" w:eastAsia="Times New Roman" w:hAnsi="inherit" w:cs="Consolas"/>
@@ -5626,7 +3750,6 @@
         </w:rPr>
         <w:t xml:space="preserve">    </w:t>
       </w:r>
-      <w:proofErr w:type="gramStart"/>
       <w:r>
         <w:rPr>
           <w:rFonts w:ascii="inherit" w:eastAsia="Times New Roman" w:hAnsi="inherit" w:cs="Consolas"/>
@@ -5639,7 +3762,6 @@
         </w:rPr>
         <w:t>if</w:t>
       </w:r>
-      <w:proofErr w:type="gramEnd"/>
       <w:r>
         <w:rPr>
           <w:rFonts w:ascii="inherit" w:eastAsia="Times New Roman" w:hAnsi="inherit" w:cs="Consolas"/>
@@ -5652,7 +3774,6 @@
         </w:rPr>
         <w:t xml:space="preserve"> (</w:t>
       </w:r>
-      <w:proofErr w:type="spellStart"/>
       <w:r>
         <w:rPr>
           <w:rFonts w:ascii="inherit" w:eastAsia="Times New Roman" w:hAnsi="inherit" w:cs="Consolas"/>
@@ -5689,7 +3810,6 @@
         </w:rPr>
         <w:t>StatusUpdated</w:t>
       </w:r>
-      <w:proofErr w:type="spellEnd"/>
       <w:r>
         <w:rPr>
           <w:rFonts w:ascii="inherit" w:eastAsia="Times New Roman" w:hAnsi="inherit" w:cs="Consolas"/>
@@ -5772,8 +3892,6 @@
         </w:rPr>
         <w:t xml:space="preserve">       </w:t>
       </w:r>
-      <w:proofErr w:type="spellStart"/>
-      <w:proofErr w:type="gramStart"/>
       <w:r>
         <w:rPr>
           <w:rFonts w:ascii="inherit" w:eastAsia="Times New Roman" w:hAnsi="inherit" w:cs="Consolas"/>
@@ -5810,7 +3928,6 @@
         </w:rPr>
         <w:t>StatusUpdated</w:t>
       </w:r>
-      <w:proofErr w:type="spellEnd"/>
       <w:r>
         <w:rPr>
           <w:rFonts w:ascii="inherit" w:eastAsia="Times New Roman" w:hAnsi="inherit" w:cs="Consolas"/>
@@ -5823,7 +3940,6 @@
         </w:rPr>
         <w:t>(</w:t>
       </w:r>
-      <w:proofErr w:type="gramEnd"/>
       <w:r>
         <w:rPr>
           <w:rFonts w:ascii="inherit" w:eastAsia="Times New Roman" w:hAnsi="inherit" w:cs="Consolas"/>
@@ -5872,7 +3988,6 @@
         </w:rPr>
         <w:t xml:space="preserve"> </w:t>
       </w:r>
-      <w:proofErr w:type="spellStart"/>
       <w:r>
         <w:rPr>
           <w:rFonts w:ascii="inherit" w:eastAsia="Times New Roman" w:hAnsi="inherit" w:cs="Consolas"/>
@@ -5885,7 +4000,6 @@
         </w:rPr>
         <w:t>EventArgs</w:t>
       </w:r>
-      <w:proofErr w:type="spellEnd"/>
       <w:r>
         <w:rPr>
           <w:rFonts w:ascii="inherit" w:eastAsia="Times New Roman" w:hAnsi="inherit" w:cs="Consolas"/>
@@ -6005,7 +4119,6 @@
           <w:lang w:val="en-US" w:eastAsia="es-AR"/>
         </w:rPr>
       </w:pPr>
-      <w:proofErr w:type="gramStart"/>
       <w:r>
         <w:rPr>
           <w:rFonts w:ascii="inherit" w:eastAsia="Times New Roman" w:hAnsi="inherit" w:cs="Consolas"/>
@@ -6018,7 +4131,6 @@
         </w:rPr>
         <w:t>public</w:t>
       </w:r>
-      <w:proofErr w:type="gramEnd"/>
       <w:r>
         <w:rPr>
           <w:rFonts w:ascii="inherit" w:eastAsia="Times New Roman" w:hAnsi="inherit" w:cs="Consolas"/>
@@ -6055,7 +4167,6 @@
         </w:rPr>
         <w:t xml:space="preserve"> </w:t>
       </w:r>
-      <w:proofErr w:type="spellStart"/>
       <w:r>
         <w:rPr>
           <w:rFonts w:ascii="inherit" w:eastAsia="Times New Roman" w:hAnsi="inherit" w:cs="Consolas"/>
@@ -6068,7 +4179,6 @@
         </w:rPr>
         <w:t>MyApp</w:t>
       </w:r>
-      <w:proofErr w:type="spellEnd"/>
       <w:r>
         <w:rPr>
           <w:rFonts w:ascii="inherit" w:eastAsia="Times New Roman" w:hAnsi="inherit" w:cs="Consolas"/>
@@ -6183,33 +4293,7 @@
           <w:shd w:val="clear" w:color="auto" w:fill="EFF0F1"/>
           <w:lang w:val="en-US" w:eastAsia="es-AR"/>
         </w:rPr>
-        <w:t xml:space="preserve">//USERCONTROL = your control with the </w:t>
-      </w:r>
-      <w:proofErr w:type="spellStart"/>
-      <w:r>
-        <w:rPr>
-          <w:rFonts w:ascii="inherit" w:eastAsia="Times New Roman" w:hAnsi="inherit" w:cs="Consolas"/>
-          <w:color w:val="858C93"/>
-          <w:sz w:val="20"/>
-          <w:szCs w:val="20"/>
-          <w:bdr w:val="none" w:sz="0" w:space="0" w:color="auto" w:frame="1"/>
-          <w:shd w:val="clear" w:color="auto" w:fill="EFF0F1"/>
-          <w:lang w:val="en-US" w:eastAsia="es-AR"/>
-        </w:rPr>
-        <w:t>StatusUpdated</w:t>
-      </w:r>
-      <w:proofErr w:type="spellEnd"/>
-      <w:r>
-        <w:rPr>
-          <w:rFonts w:ascii="inherit" w:eastAsia="Times New Roman" w:hAnsi="inherit" w:cs="Consolas"/>
-          <w:color w:val="858C93"/>
-          <w:sz w:val="20"/>
-          <w:szCs w:val="20"/>
-          <w:bdr w:val="none" w:sz="0" w:space="0" w:color="auto" w:frame="1"/>
-          <w:shd w:val="clear" w:color="auto" w:fill="EFF0F1"/>
-          <w:lang w:val="en-US" w:eastAsia="es-AR"/>
-        </w:rPr>
-        <w:t xml:space="preserve"> event</w:t>
+        <w:t>//USERCONTROL = your control with the StatusUpdated event</w:t>
       </w:r>
     </w:p>
     <w:p>
@@ -6257,7 +4341,6 @@
         </w:rPr>
         <w:t xml:space="preserve">     </w:t>
       </w:r>
-      <w:proofErr w:type="spellStart"/>
       <w:r>
         <w:rPr>
           <w:rFonts w:ascii="inherit" w:eastAsia="Times New Roman" w:hAnsi="inherit" w:cs="Consolas"/>
@@ -6294,7 +4377,6 @@
         </w:rPr>
         <w:t>StatusUpdated</w:t>
       </w:r>
-      <w:proofErr w:type="spellEnd"/>
       <w:r>
         <w:rPr>
           <w:rFonts w:ascii="inherit" w:eastAsia="Times New Roman" w:hAnsi="inherit" w:cs="Consolas"/>
@@ -6331,8 +4413,6 @@
         </w:rPr>
         <w:t xml:space="preserve"> </w:t>
       </w:r>
-      <w:proofErr w:type="spellStart"/>
-      <w:proofErr w:type="gramStart"/>
       <w:r>
         <w:rPr>
           <w:rFonts w:ascii="inherit" w:eastAsia="Times New Roman" w:hAnsi="inherit" w:cs="Consolas"/>
@@ -6345,7 +4425,6 @@
         </w:rPr>
         <w:t>EventHandler</w:t>
       </w:r>
-      <w:proofErr w:type="spellEnd"/>
       <w:r>
         <w:rPr>
           <w:rFonts w:ascii="inherit" w:eastAsia="Times New Roman" w:hAnsi="inherit" w:cs="Consolas"/>
@@ -6358,8 +4437,6 @@
         </w:rPr>
         <w:t>(</w:t>
       </w:r>
-      <w:proofErr w:type="spellStart"/>
-      <w:proofErr w:type="gramEnd"/>
       <w:r>
         <w:rPr>
           <w:rFonts w:ascii="inherit" w:eastAsia="Times New Roman" w:hAnsi="inherit" w:cs="Consolas"/>
@@ -6372,7 +4449,6 @@
         </w:rPr>
         <w:t>MyEventHandlerFunction_StatusUpdated</w:t>
       </w:r>
-      <w:proofErr w:type="spellEnd"/>
       <w:r>
         <w:rPr>
           <w:rFonts w:ascii="inherit" w:eastAsia="Times New Roman" w:hAnsi="inherit" w:cs="Consolas"/>
@@ -6499,7 +4575,6 @@
           <w:lang w:val="en-US" w:eastAsia="es-AR"/>
         </w:rPr>
       </w:pPr>
-      <w:proofErr w:type="gramStart"/>
       <w:r>
         <w:rPr>
           <w:rFonts w:ascii="inherit" w:eastAsia="Times New Roman" w:hAnsi="inherit" w:cs="Consolas"/>
@@ -6512,7 +4587,6 @@
         </w:rPr>
         <w:t>public</w:t>
       </w:r>
-      <w:proofErr w:type="gramEnd"/>
       <w:r>
         <w:rPr>
           <w:rFonts w:ascii="inherit" w:eastAsia="Times New Roman" w:hAnsi="inherit" w:cs="Consolas"/>
@@ -6549,7 +4623,6 @@
         </w:rPr>
         <w:t xml:space="preserve"> </w:t>
       </w:r>
-      <w:proofErr w:type="spellStart"/>
       <w:r>
         <w:rPr>
           <w:rFonts w:ascii="inherit" w:eastAsia="Times New Roman" w:hAnsi="inherit" w:cs="Consolas"/>
@@ -6562,7 +4635,6 @@
         </w:rPr>
         <w:t>MyEventHandlerFunction_StatusUpdated</w:t>
       </w:r>
-      <w:proofErr w:type="spellEnd"/>
       <w:r>
         <w:rPr>
           <w:rFonts w:ascii="inherit" w:eastAsia="Times New Roman" w:hAnsi="inherit" w:cs="Consolas"/>
@@ -6599,7 +4671,6 @@
         </w:rPr>
         <w:t xml:space="preserve"> sender, </w:t>
       </w:r>
-      <w:proofErr w:type="spellStart"/>
       <w:r>
         <w:rPr>
           <w:rFonts w:ascii="inherit" w:eastAsia="Times New Roman" w:hAnsi="inherit" w:cs="Consolas"/>
@@ -6612,7 +4683,6 @@
         </w:rPr>
         <w:t>EventArgs</w:t>
       </w:r>
-      <w:proofErr w:type="spellEnd"/>
       <w:r>
         <w:rPr>
           <w:rFonts w:ascii="inherit" w:eastAsia="Times New Roman" w:hAnsi="inherit" w:cs="Consolas"/>
@@ -6727,74 +4797,8 @@
           <w:shd w:val="clear" w:color="auto" w:fill="EFF0F1"/>
           <w:lang w:eastAsia="es-AR"/>
         </w:rPr>
-        <w:t>//</w:t>
-      </w:r>
-      <w:proofErr w:type="spellStart"/>
-      <w:r>
-        <w:rPr>
-          <w:rFonts w:ascii="inherit" w:eastAsia="Times New Roman" w:hAnsi="inherit" w:cs="Consolas"/>
-          <w:color w:val="858C93"/>
-          <w:sz w:val="20"/>
-          <w:szCs w:val="20"/>
-          <w:bdr w:val="none" w:sz="0" w:space="0" w:color="auto" w:frame="1"/>
-          <w:shd w:val="clear" w:color="auto" w:fill="EFF0F1"/>
-          <w:lang w:eastAsia="es-AR"/>
-        </w:rPr>
-        <w:t>your</w:t>
-      </w:r>
-      <w:proofErr w:type="spellEnd"/>
-      <w:r>
-        <w:rPr>
-          <w:rFonts w:ascii="inherit" w:eastAsia="Times New Roman" w:hAnsi="inherit" w:cs="Consolas"/>
-          <w:color w:val="858C93"/>
-          <w:sz w:val="20"/>
-          <w:szCs w:val="20"/>
-          <w:bdr w:val="none" w:sz="0" w:space="0" w:color="auto" w:frame="1"/>
-          <w:shd w:val="clear" w:color="auto" w:fill="EFF0F1"/>
-          <w:lang w:eastAsia="es-AR"/>
-        </w:rPr>
-        <w:t xml:space="preserve"> </w:t>
-      </w:r>
-      <w:proofErr w:type="spellStart"/>
-      <w:r>
-        <w:rPr>
-          <w:rFonts w:ascii="inherit" w:eastAsia="Times New Roman" w:hAnsi="inherit" w:cs="Consolas"/>
-          <w:color w:val="858C93"/>
-          <w:sz w:val="20"/>
-          <w:szCs w:val="20"/>
-          <w:bdr w:val="none" w:sz="0" w:space="0" w:color="auto" w:frame="1"/>
-          <w:shd w:val="clear" w:color="auto" w:fill="EFF0F1"/>
-          <w:lang w:eastAsia="es-AR"/>
-        </w:rPr>
-        <w:t>code</w:t>
-      </w:r>
-      <w:proofErr w:type="spellEnd"/>
-      <w:r>
-        <w:rPr>
-          <w:rFonts w:ascii="inherit" w:eastAsia="Times New Roman" w:hAnsi="inherit" w:cs="Consolas"/>
-          <w:color w:val="858C93"/>
-          <w:sz w:val="20"/>
-          <w:szCs w:val="20"/>
-          <w:bdr w:val="none" w:sz="0" w:space="0" w:color="auto" w:frame="1"/>
-          <w:shd w:val="clear" w:color="auto" w:fill="EFF0F1"/>
-          <w:lang w:eastAsia="es-AR"/>
-        </w:rPr>
-        <w:t xml:space="preserve"> </w:t>
-      </w:r>
-      <w:proofErr w:type="spellStart"/>
-      <w:r>
-        <w:rPr>
-          <w:rFonts w:ascii="inherit" w:eastAsia="Times New Roman" w:hAnsi="inherit" w:cs="Consolas"/>
-          <w:color w:val="858C93"/>
-          <w:sz w:val="20"/>
-          <w:szCs w:val="20"/>
-          <w:bdr w:val="none" w:sz="0" w:space="0" w:color="auto" w:frame="1"/>
-          <w:shd w:val="clear" w:color="auto" w:fill="EFF0F1"/>
-          <w:lang w:eastAsia="es-AR"/>
-        </w:rPr>
-        <w:t>here</w:t>
-      </w:r>
-      <w:proofErr w:type="spellEnd"/>
+        <w:t>//your code here</w:t>
+      </w:r>
     </w:p>
     <w:p>
       <w:pPr>
@@ -7144,45 +5148,8 @@
               <w:szCs w:val="18"/>
               <w:lang w:val="es-ES"/>
             </w:rPr>
-            <w:t xml:space="preserve">Ing. </w:t>
+            <w:t>Ing. Nicolas Battaglia</w:t>
           </w:r>
-          <w:proofErr w:type="spellStart"/>
-          <w:r>
-            <w:rPr>
-              <w:rFonts w:ascii="Tahoma" w:eastAsia="Calibri" w:hAnsi="Tahoma" w:cs="Tahoma"/>
-              <w:b/>
-              <w:kern w:val="2"/>
-              <w:sz w:val="18"/>
-              <w:szCs w:val="18"/>
-              <w:lang w:val="es-ES"/>
-            </w:rPr>
-            <w:t>Nicolas</w:t>
-          </w:r>
-          <w:proofErr w:type="spellEnd"/>
-          <w:r>
-            <w:rPr>
-              <w:rFonts w:ascii="Tahoma" w:eastAsia="Calibri" w:hAnsi="Tahoma" w:cs="Tahoma"/>
-              <w:b/>
-              <w:kern w:val="2"/>
-              <w:sz w:val="18"/>
-              <w:szCs w:val="18"/>
-              <w:lang w:val="es-ES"/>
-            </w:rPr>
-            <w:t xml:space="preserve"> </w:t>
-          </w:r>
-          <w:proofErr w:type="spellStart"/>
-          <w:r>
-            <w:rPr>
-              <w:rFonts w:ascii="Tahoma" w:eastAsia="Calibri" w:hAnsi="Tahoma" w:cs="Tahoma"/>
-              <w:b/>
-              <w:kern w:val="2"/>
-              <w:sz w:val="18"/>
-              <w:szCs w:val="18"/>
-              <w:lang w:val="es-ES"/>
-            </w:rPr>
-            <w:t>Battaglia</w:t>
-          </w:r>
-          <w:proofErr w:type="spellEnd"/>
         </w:p>
       </w:tc>
       <w:tc>
@@ -7574,21 +5541,8 @@
               <w:szCs w:val="18"/>
               <w:lang w:val="es-ES"/>
             </w:rPr>
-            <w:t xml:space="preserve">Sistema </w:t>
+            <w:t>Sistema Artec</w:t>
           </w:r>
-          <w:proofErr w:type="spellStart"/>
-          <w:r>
-            <w:rPr>
-              <w:rFonts w:ascii="Tahoma" w:eastAsia="Calibri" w:hAnsi="Tahoma" w:cs="Tahoma"/>
-              <w:b/>
-              <w:kern w:val="2"/>
-              <w:sz w:val="18"/>
-              <w:szCs w:val="18"/>
-              <w:lang w:val="es-ES"/>
-            </w:rPr>
-            <w:t>Artec</w:t>
-          </w:r>
-          <w:proofErr w:type="spellEnd"/>
         </w:p>
       </w:tc>
       <w:tc>

</xml_diff>

<commit_message>
frmSolicitudModificar #Modificar y Agregar hechos (falta agregar el boton eliminar en agentes asociados al soft para poder restar soft solicitados)
</commit_message>
<xml_diff>
--- a/Anotaciones/Sistema Artec.docx
+++ b/Anotaciones/Sistema Artec.docx
@@ -21,8 +21,19 @@
           <w:sz w:val="28"/>
           <w:szCs w:val="28"/>
         </w:rPr>
-        <w:t>Sistema Artec</w:t>
-      </w:r>
+        <w:t xml:space="preserve">Sistema </w:t>
+      </w:r>
+      <w:proofErr w:type="spellStart"/>
+      <w:r>
+        <w:rPr>
+          <w:rFonts w:ascii="Arial" w:hAnsi="Arial" w:cs="Arial"/>
+          <w:b/>
+          <w:sz w:val="28"/>
+          <w:szCs w:val="28"/>
+        </w:rPr>
+        <w:t>Artec</w:t>
+      </w:r>
+      <w:proofErr w:type="spellEnd"/>
     </w:p>
     <w:p>
       <w:pPr>
@@ -211,21 +222,23 @@
           <w:szCs w:val="24"/>
         </w:rPr>
       </w:pPr>
+      <w:proofErr w:type="spellStart"/>
       <w:r>
         <w:rPr>
           <w:rFonts w:ascii="Arial" w:hAnsi="Arial" w:cs="Arial"/>
           <w:sz w:val="24"/>
           <w:szCs w:val="24"/>
         </w:rPr>
-        <w:t xml:space="preserve">Mapeador </w:t>
-      </w:r>
+        <w:t>Mapeador</w:t>
+      </w:r>
+      <w:proofErr w:type="spellEnd"/>
       <w:r>
         <w:rPr>
           <w:rFonts w:ascii="Arial" w:hAnsi="Arial" w:cs="Arial"/>
           <w:sz w:val="24"/>
           <w:szCs w:val="24"/>
         </w:rPr>
-        <w:t xml:space="preserve">resuelve mediante </w:t>
+        <w:t xml:space="preserve"> </w:t>
       </w:r>
       <w:r>
         <w:rPr>
@@ -233,16 +246,26 @@
           <w:sz w:val="24"/>
           <w:szCs w:val="24"/>
         </w:rPr>
-        <w:t>r</w:t>
-      </w:r>
+        <w:t xml:space="preserve">resuelve mediante </w:t>
+      </w:r>
+      <w:proofErr w:type="spellStart"/>
       <w:r>
         <w:rPr>
           <w:rFonts w:ascii="Arial" w:hAnsi="Arial" w:cs="Arial"/>
           <w:sz w:val="24"/>
           <w:szCs w:val="24"/>
         </w:rPr>
+        <w:t>r</w:t>
+      </w:r>
+      <w:r>
+        <w:rPr>
+          <w:rFonts w:ascii="Arial" w:hAnsi="Arial" w:cs="Arial"/>
+          <w:sz w:val="24"/>
+          <w:szCs w:val="24"/>
+        </w:rPr>
         <w:t>eflection</w:t>
       </w:r>
+      <w:proofErr w:type="spellEnd"/>
     </w:p>
     <w:p>
       <w:pPr>
@@ -304,13 +327,41 @@
           <w:szCs w:val="24"/>
         </w:rPr>
       </w:pPr>
+      <w:proofErr w:type="spellStart"/>
       <w:r>
         <w:rPr>
           <w:rFonts w:ascii="Arial" w:hAnsi="Arial" w:cs="Arial"/>
           <w:sz w:val="24"/>
           <w:szCs w:val="24"/>
         </w:rPr>
-        <w:t>Backup y Restore BD</w:t>
+        <w:t>Backup</w:t>
+      </w:r>
+      <w:proofErr w:type="spellEnd"/>
+      <w:r>
+        <w:rPr>
+          <w:rFonts w:ascii="Arial" w:hAnsi="Arial" w:cs="Arial"/>
+          <w:sz w:val="24"/>
+          <w:szCs w:val="24"/>
+        </w:rPr>
+        <w:t xml:space="preserve"> y </w:t>
+      </w:r>
+      <w:proofErr w:type="spellStart"/>
+      <w:r>
+        <w:rPr>
+          <w:rFonts w:ascii="Arial" w:hAnsi="Arial" w:cs="Arial"/>
+          <w:sz w:val="24"/>
+          <w:szCs w:val="24"/>
+        </w:rPr>
+        <w:t>Restore</w:t>
+      </w:r>
+      <w:proofErr w:type="spellEnd"/>
+      <w:r>
+        <w:rPr>
+          <w:rFonts w:ascii="Arial" w:hAnsi="Arial" w:cs="Arial"/>
+          <w:sz w:val="24"/>
+          <w:szCs w:val="24"/>
+        </w:rPr>
+        <w:t xml:space="preserve"> BD</w:t>
       </w:r>
     </w:p>
     <w:p>
@@ -348,13 +399,31 @@
           <w:sz w:val="24"/>
         </w:rPr>
       </w:pPr>
+      <w:proofErr w:type="spellStart"/>
       <w:r>
         <w:rPr>
           <w:rFonts w:ascii="Arial" w:hAnsi="Arial" w:cs="Arial"/>
           <w:sz w:val="24"/>
         </w:rPr>
-        <w:t>Login implementando patrón Singleton</w:t>
-      </w:r>
+        <w:t>Login</w:t>
+      </w:r>
+      <w:proofErr w:type="spellEnd"/>
+      <w:r>
+        <w:rPr>
+          <w:rFonts w:ascii="Arial" w:hAnsi="Arial" w:cs="Arial"/>
+          <w:sz w:val="24"/>
+        </w:rPr>
+        <w:t xml:space="preserve"> implementando patrón </w:t>
+      </w:r>
+      <w:proofErr w:type="spellStart"/>
+      <w:r>
+        <w:rPr>
+          <w:rFonts w:ascii="Arial" w:hAnsi="Arial" w:cs="Arial"/>
+          <w:sz w:val="24"/>
+        </w:rPr>
+        <w:t>Singleton</w:t>
+      </w:r>
+      <w:proofErr w:type="spellEnd"/>
     </w:p>
     <w:p>
       <w:pPr>
@@ -416,7 +485,23 @@
           <w:rFonts w:ascii="Arial" w:hAnsi="Arial" w:cs="Arial"/>
           <w:sz w:val="24"/>
         </w:rPr>
-        <w:t>(Digitos Verificadores)</w:t>
+        <w:t>(</w:t>
+      </w:r>
+      <w:proofErr w:type="spellStart"/>
+      <w:r>
+        <w:rPr>
+          <w:rFonts w:ascii="Arial" w:hAnsi="Arial" w:cs="Arial"/>
+          <w:sz w:val="24"/>
+        </w:rPr>
+        <w:t>Digitos</w:t>
+      </w:r>
+      <w:proofErr w:type="spellEnd"/>
+      <w:r>
+        <w:rPr>
+          <w:rFonts w:ascii="Arial" w:hAnsi="Arial" w:cs="Arial"/>
+          <w:sz w:val="24"/>
+        </w:rPr>
+        <w:t xml:space="preserve"> Verificadores)</w:t>
       </w:r>
     </w:p>
     <w:p>
@@ -496,13 +581,23 @@
           <w:szCs w:val="24"/>
         </w:rPr>
       </w:pPr>
+      <w:proofErr w:type="spellStart"/>
       <w:r>
         <w:rPr>
           <w:rFonts w:ascii="Arial" w:hAnsi="Arial" w:cs="Arial"/>
           <w:sz w:val="24"/>
           <w:szCs w:val="24"/>
         </w:rPr>
-        <w:t>Login (Autenticación)</w:t>
+        <w:t>Login</w:t>
+      </w:r>
+      <w:proofErr w:type="spellEnd"/>
+      <w:r>
+        <w:rPr>
+          <w:rFonts w:ascii="Arial" w:hAnsi="Arial" w:cs="Arial"/>
+          <w:sz w:val="24"/>
+          <w:szCs w:val="24"/>
+        </w:rPr>
+        <w:t xml:space="preserve"> (Autenticación)</w:t>
       </w:r>
     </w:p>
     <w:p>
@@ -540,14 +635,34 @@
           <w:szCs w:val="24"/>
         </w:rPr>
       </w:pPr>
+      <w:proofErr w:type="spellStart"/>
       <w:r>
         <w:rPr>
           <w:rFonts w:ascii="Arial" w:hAnsi="Arial" w:cs="Arial"/>
           <w:sz w:val="24"/>
           <w:szCs w:val="24"/>
         </w:rPr>
-        <w:t>Backup y Restore</w:t>
-      </w:r>
+        <w:t>Backup</w:t>
+      </w:r>
+      <w:proofErr w:type="spellEnd"/>
+      <w:r>
+        <w:rPr>
+          <w:rFonts w:ascii="Arial" w:hAnsi="Arial" w:cs="Arial"/>
+          <w:sz w:val="24"/>
+          <w:szCs w:val="24"/>
+        </w:rPr>
+        <w:t xml:space="preserve"> y </w:t>
+      </w:r>
+      <w:proofErr w:type="spellStart"/>
+      <w:r>
+        <w:rPr>
+          <w:rFonts w:ascii="Arial" w:hAnsi="Arial" w:cs="Arial"/>
+          <w:sz w:val="24"/>
+          <w:szCs w:val="24"/>
+        </w:rPr>
+        <w:t>Restore</w:t>
+      </w:r>
+      <w:proofErr w:type="spellEnd"/>
     </w:p>
     <w:p>
       <w:pPr>
@@ -612,7 +727,23 @@
         </w:numPr>
       </w:pPr>
       <w:r>
-        <w:t>Eliminé fechasus y fehafinsusc de inventario</w:t>
+        <w:t xml:space="preserve">Eliminé </w:t>
+      </w:r>
+      <w:proofErr w:type="spellStart"/>
+      <w:r>
+        <w:t>fechasus</w:t>
+      </w:r>
+      <w:proofErr w:type="spellEnd"/>
+      <w:r>
+        <w:t xml:space="preserve"> y </w:t>
+      </w:r>
+      <w:proofErr w:type="spellStart"/>
+      <w:r>
+        <w:t>fehafinsusc</w:t>
+      </w:r>
+      <w:proofErr w:type="spellEnd"/>
+      <w:r>
+        <w:t xml:space="preserve"> de inventario</w:t>
       </w:r>
     </w:p>
     <w:p>
@@ -624,7 +755,15 @@
         </w:numPr>
       </w:pPr>
       <w:r>
-        <w:t>Eliminé IdTipoLicencia de Bien</w:t>
+        <w:t xml:space="preserve">Eliminé </w:t>
+      </w:r>
+      <w:proofErr w:type="spellStart"/>
+      <w:r>
+        <w:t>IdTipoLicencia</w:t>
+      </w:r>
+      <w:proofErr w:type="spellEnd"/>
+      <w:r>
+        <w:t xml:space="preserve"> de Bien</w:t>
       </w:r>
     </w:p>
     <w:p>
@@ -636,8 +775,13 @@
         </w:numPr>
       </w:pPr>
       <w:r>
-        <w:t>Elimine relación Bien con Tipolicencia</w:t>
-      </w:r>
+        <w:t xml:space="preserve">Elimine relación Bien con </w:t>
+      </w:r>
+      <w:proofErr w:type="spellStart"/>
+      <w:r>
+        <w:t>Tipolicencia</w:t>
+      </w:r>
+      <w:proofErr w:type="spellEnd"/>
     </w:p>
     <w:p>
       <w:pPr>
@@ -648,8 +792,13 @@
         </w:numPr>
       </w:pPr>
       <w:r>
-        <w:t>Elimine Tabla TipoLicencia</w:t>
-      </w:r>
+        <w:t xml:space="preserve">Elimine Tabla </w:t>
+      </w:r>
+      <w:proofErr w:type="spellStart"/>
+      <w:r>
+        <w:t>TipoLicencia</w:t>
+      </w:r>
+      <w:proofErr w:type="spellEnd"/>
     </w:p>
     <w:p>
       <w:pPr>
@@ -659,9 +808,11 @@
           <w:numId w:val="2"/>
         </w:numPr>
       </w:pPr>
+      <w:proofErr w:type="spellStart"/>
       <w:r>
         <w:t>Adquisicion</w:t>
       </w:r>
+      <w:proofErr w:type="spellEnd"/>
     </w:p>
     <w:p>
       <w:pPr>
@@ -672,8 +823,21 @@
         </w:numPr>
       </w:pPr>
       <w:r>
-        <w:t>Elimine NroExpediente de Adquisicion</w:t>
-      </w:r>
+        <w:t xml:space="preserve">Elimine </w:t>
+      </w:r>
+      <w:proofErr w:type="spellStart"/>
+      <w:r>
+        <w:t>NroExpediente</w:t>
+      </w:r>
+      <w:proofErr w:type="spellEnd"/>
+      <w:r>
+        <w:t xml:space="preserve"> de </w:t>
+      </w:r>
+      <w:proofErr w:type="spellStart"/>
+      <w:r>
+        <w:t>Adquisicion</w:t>
+      </w:r>
+      <w:proofErr w:type="spellEnd"/>
     </w:p>
     <w:p>
       <w:pPr>
@@ -684,8 +848,21 @@
         </w:numPr>
       </w:pPr>
       <w:r>
-        <w:t>Eliminé NroOrdenCompra de Adquisicion</w:t>
-      </w:r>
+        <w:t xml:space="preserve">Eliminé </w:t>
+      </w:r>
+      <w:proofErr w:type="spellStart"/>
+      <w:r>
+        <w:t>NroOrdenCompra</w:t>
+      </w:r>
+      <w:proofErr w:type="spellEnd"/>
+      <w:r>
+        <w:t xml:space="preserve"> de </w:t>
+      </w:r>
+      <w:proofErr w:type="spellStart"/>
+      <w:r>
+        <w:t>Adquisicion</w:t>
+      </w:r>
+      <w:proofErr w:type="spellEnd"/>
     </w:p>
     <w:p>
       <w:pPr>
@@ -697,8 +874,13 @@
       </w:pPr>
       <w:r>
         <w:lastRenderedPageBreak/>
-        <w:t>Tabla AsigDetalle</w:t>
-      </w:r>
+        <w:t xml:space="preserve">Tabla </w:t>
+      </w:r>
+      <w:proofErr w:type="spellStart"/>
+      <w:r>
+        <w:t>AsigDetalle</w:t>
+      </w:r>
+      <w:proofErr w:type="spellEnd"/>
     </w:p>
     <w:p>
       <w:pPr>
@@ -709,7 +891,23 @@
         </w:numPr>
       </w:pPr>
       <w:r>
-        <w:t>Eliminé TiempoAsignación de AsigDetalle porque no se contemplan los prestamos</w:t>
+        <w:t xml:space="preserve">Eliminé </w:t>
+      </w:r>
+      <w:proofErr w:type="spellStart"/>
+      <w:r>
+        <w:t>TiempoAsignación</w:t>
+      </w:r>
+      <w:proofErr w:type="spellEnd"/>
+      <w:r>
+        <w:t xml:space="preserve"> de </w:t>
+      </w:r>
+      <w:proofErr w:type="spellStart"/>
+      <w:r>
+        <w:t>AsigDetalle</w:t>
+      </w:r>
+      <w:proofErr w:type="spellEnd"/>
+      <w:r>
+        <w:t xml:space="preserve"> porque no se contemplan los prestamos</w:t>
       </w:r>
     </w:p>
     <w:p>
@@ -721,7 +919,15 @@
         </w:numPr>
       </w:pPr>
       <w:r>
-        <w:t>Tabla TipoAsignación, la eliminé porque solo hay un tipo de asignación (ya que no se contemplan prestamos)</w:t>
+        <w:t xml:space="preserve">Tabla </w:t>
+      </w:r>
+      <w:proofErr w:type="spellStart"/>
+      <w:r>
+        <w:t>TipoAsignación</w:t>
+      </w:r>
+      <w:proofErr w:type="spellEnd"/>
+      <w:r>
+        <w:t>, la eliminé porque solo hay un tipo de asignación (ya que no se contemplan prestamos)</w:t>
       </w:r>
     </w:p>
     <w:p>
@@ -733,8 +939,21 @@
         </w:numPr>
       </w:pPr>
       <w:r>
-        <w:t>Eliminé IdTipoAsignacion en AsigDetalle</w:t>
-      </w:r>
+        <w:t xml:space="preserve">Eliminé </w:t>
+      </w:r>
+      <w:proofErr w:type="spellStart"/>
+      <w:r>
+        <w:t>IdTipoAsignacion</w:t>
+      </w:r>
+      <w:proofErr w:type="spellEnd"/>
+      <w:r>
+        <w:t xml:space="preserve"> en </w:t>
+      </w:r>
+      <w:proofErr w:type="spellStart"/>
+      <w:r>
+        <w:t>AsigDetalle</w:t>
+      </w:r>
+      <w:proofErr w:type="spellEnd"/>
     </w:p>
     <w:p>
       <w:pPr>
@@ -757,7 +976,15 @@
         </w:numPr>
       </w:pPr>
       <w:r>
-        <w:t>Eliminé la columna IdFormulario de Etiqueta</w:t>
+        <w:t xml:space="preserve">Eliminé la columna </w:t>
+      </w:r>
+      <w:proofErr w:type="spellStart"/>
+      <w:r>
+        <w:t>IdFormulario</w:t>
+      </w:r>
+      <w:proofErr w:type="spellEnd"/>
+      <w:r>
+        <w:t xml:space="preserve"> de Etiqueta</w:t>
       </w:r>
     </w:p>
     <w:p>
@@ -769,8 +996,13 @@
         </w:numPr>
       </w:pPr>
       <w:r>
-        <w:t>Modifique la clave primaria en etiqueta quitando de la misma IdFormulario</w:t>
-      </w:r>
+        <w:t xml:space="preserve">Modifique la clave primaria en etiqueta quitando de la misma </w:t>
+      </w:r>
+      <w:proofErr w:type="spellStart"/>
+      <w:r>
+        <w:t>IdFormulario</w:t>
+      </w:r>
+      <w:proofErr w:type="spellEnd"/>
     </w:p>
     <w:p>
       <w:pPr>
@@ -792,11 +1024,32 @@
           <w:numId w:val="2"/>
         </w:numPr>
       </w:pPr>
-      <w:r>
-        <w:t xml:space="preserve">Store </w:t>
-      </w:r>
-      <w:r>
-        <w:t>[dbo].[CotizacionTraerPorSolicitud]</w:t>
+      <w:proofErr w:type="spellStart"/>
+      <w:r>
+        <w:t>Store</w:t>
+      </w:r>
+      <w:proofErr w:type="spellEnd"/>
+      <w:r>
+        <w:t xml:space="preserve"> </w:t>
+      </w:r>
+      <w:r>
+        <w:t>[</w:t>
+      </w:r>
+      <w:proofErr w:type="spellStart"/>
+      <w:r>
+        <w:t>dbo</w:t>
+      </w:r>
+      <w:proofErr w:type="spellEnd"/>
+      <w:r>
+        <w:t>].[</w:t>
+      </w:r>
+      <w:proofErr w:type="spellStart"/>
+      <w:r>
+        <w:t>CotizacionTraerPorSolicitud</w:t>
+      </w:r>
+      <w:proofErr w:type="spellEnd"/>
+      <w:r>
+        <w:t>]</w:t>
       </w:r>
     </w:p>
     <w:p>
@@ -808,8 +1061,13 @@
         </w:numPr>
       </w:pPr>
       <w:r>
-        <w:t>Modifiqué el select</w:t>
-      </w:r>
+        <w:t xml:space="preserve">Modifiqué el </w:t>
+      </w:r>
+      <w:proofErr w:type="spellStart"/>
+      <w:r>
+        <w:t>select</w:t>
+      </w:r>
+      <w:proofErr w:type="spellEnd"/>
     </w:p>
     <w:p>
       <w:pPr>
@@ -820,8 +1078,85 @@
         <w:t>Estaba:</w:t>
       </w:r>
       <w:r>
-        <w:t xml:space="preserve"> --select Coti.IdCotizacion, Coti.MontoCotizado, Coti.FechaCotizacion, Prov.IdProveedor, Prov.AliasProv, Coti.IdPartidaDetalle, Coti.IdPartida, Det.IdSolicitudDetalle, Det.IdSolicitud</w:t>
-      </w:r>
+        <w:t xml:space="preserve"> --</w:t>
+      </w:r>
+      <w:proofErr w:type="spellStart"/>
+      <w:r>
+        <w:t>select</w:t>
+      </w:r>
+      <w:proofErr w:type="spellEnd"/>
+      <w:r>
+        <w:t xml:space="preserve"> </w:t>
+      </w:r>
+      <w:proofErr w:type="spellStart"/>
+      <w:r>
+        <w:t>Coti.IdCotizacion</w:t>
+      </w:r>
+      <w:proofErr w:type="spellEnd"/>
+      <w:r>
+        <w:t xml:space="preserve">, </w:t>
+      </w:r>
+      <w:proofErr w:type="spellStart"/>
+      <w:r>
+        <w:t>Coti.MontoCotizado</w:t>
+      </w:r>
+      <w:proofErr w:type="spellEnd"/>
+      <w:r>
+        <w:t xml:space="preserve">, </w:t>
+      </w:r>
+      <w:proofErr w:type="spellStart"/>
+      <w:r>
+        <w:t>Coti.FechaCotizacion</w:t>
+      </w:r>
+      <w:proofErr w:type="spellEnd"/>
+      <w:r>
+        <w:t xml:space="preserve">, </w:t>
+      </w:r>
+      <w:proofErr w:type="spellStart"/>
+      <w:r>
+        <w:t>Prov.IdProveedor</w:t>
+      </w:r>
+      <w:proofErr w:type="spellEnd"/>
+      <w:r>
+        <w:t xml:space="preserve">, </w:t>
+      </w:r>
+      <w:proofErr w:type="spellStart"/>
+      <w:r>
+        <w:t>Prov.AliasProv</w:t>
+      </w:r>
+      <w:proofErr w:type="spellEnd"/>
+      <w:r>
+        <w:t xml:space="preserve">, </w:t>
+      </w:r>
+      <w:proofErr w:type="spellStart"/>
+      <w:r>
+        <w:t>Coti.IdPartidaDetalle</w:t>
+      </w:r>
+      <w:proofErr w:type="spellEnd"/>
+      <w:r>
+        <w:t xml:space="preserve">, </w:t>
+      </w:r>
+      <w:proofErr w:type="spellStart"/>
+      <w:r>
+        <w:t>Coti.IdPartida</w:t>
+      </w:r>
+      <w:proofErr w:type="spellEnd"/>
+      <w:r>
+        <w:t xml:space="preserve">, </w:t>
+      </w:r>
+      <w:proofErr w:type="spellStart"/>
+      <w:r>
+        <w:t>Det.IdSolicitudDetalle</w:t>
+      </w:r>
+      <w:proofErr w:type="spellEnd"/>
+      <w:r>
+        <w:t xml:space="preserve">, </w:t>
+      </w:r>
+      <w:proofErr w:type="spellStart"/>
+      <w:r>
+        <w:t>Det.IdSolicitud</w:t>
+      </w:r>
+      <w:proofErr w:type="spellEnd"/>
     </w:p>
     <w:p>
       <w:pPr>
@@ -832,8 +1167,69 @@
         <w:t>Quedó:</w:t>
       </w:r>
       <w:r>
-        <w:t xml:space="preserve"> select Coti.IdCotizacion, Coti.MontoCotizado, Coti.FechaCotizacion, Prov.IdProveedor, Prov.AliasProv, Det.IdSolicitudDetalle, Det.IdSolicitud</w:t>
-      </w:r>
+        <w:t xml:space="preserve"> </w:t>
+      </w:r>
+      <w:proofErr w:type="spellStart"/>
+      <w:r>
+        <w:t>select</w:t>
+      </w:r>
+      <w:proofErr w:type="spellEnd"/>
+      <w:r>
+        <w:t xml:space="preserve"> </w:t>
+      </w:r>
+      <w:proofErr w:type="spellStart"/>
+      <w:r>
+        <w:t>Coti.IdCotizacion</w:t>
+      </w:r>
+      <w:proofErr w:type="spellEnd"/>
+      <w:r>
+        <w:t xml:space="preserve">, </w:t>
+      </w:r>
+      <w:proofErr w:type="spellStart"/>
+      <w:r>
+        <w:t>Coti.MontoCotizado</w:t>
+      </w:r>
+      <w:proofErr w:type="spellEnd"/>
+      <w:r>
+        <w:t xml:space="preserve">, </w:t>
+      </w:r>
+      <w:proofErr w:type="spellStart"/>
+      <w:r>
+        <w:t>Coti.FechaCotizacion</w:t>
+      </w:r>
+      <w:proofErr w:type="spellEnd"/>
+      <w:r>
+        <w:t xml:space="preserve">, </w:t>
+      </w:r>
+      <w:proofErr w:type="spellStart"/>
+      <w:r>
+        <w:t>Prov.IdProveedor</w:t>
+      </w:r>
+      <w:proofErr w:type="spellEnd"/>
+      <w:r>
+        <w:t xml:space="preserve">, </w:t>
+      </w:r>
+      <w:proofErr w:type="spellStart"/>
+      <w:r>
+        <w:t>Prov.AliasProv</w:t>
+      </w:r>
+      <w:proofErr w:type="spellEnd"/>
+      <w:r>
+        <w:t xml:space="preserve">, </w:t>
+      </w:r>
+      <w:proofErr w:type="spellStart"/>
+      <w:r>
+        <w:t>Det.IdSolicitudDetalle</w:t>
+      </w:r>
+      <w:proofErr w:type="spellEnd"/>
+      <w:r>
+        <w:t xml:space="preserve">, </w:t>
+      </w:r>
+      <w:proofErr w:type="spellStart"/>
+      <w:r>
+        <w:t>Det.IdSolicitud</w:t>
+      </w:r>
+      <w:proofErr w:type="spellEnd"/>
     </w:p>
     <w:p>
       <w:pPr>
@@ -856,7 +1252,15 @@
         </w:numPr>
       </w:pPr>
       <w:r>
-        <w:t xml:space="preserve">Agregue lo resaltado en frmsolicitudmodificar: </w:t>
+        <w:t xml:space="preserve">Agregue lo resaltado en </w:t>
+      </w:r>
+      <w:proofErr w:type="spellStart"/>
+      <w:r>
+        <w:t>frmsolicitudmodificar</w:t>
+      </w:r>
+      <w:proofErr w:type="spellEnd"/>
+      <w:r>
+        <w:t xml:space="preserve">: </w:t>
       </w:r>
     </w:p>
     <w:p>
@@ -864,15 +1268,38 @@
         <w:pStyle w:val="Prrafodelista"/>
         <w:ind w:left="1440"/>
       </w:pPr>
-      <w:r>
-        <w:t>frmCotizaciones UnFrmCotizaciones = new frmCotizaciones(unaSolicitud.unosDetallesSolicitud[e.RowIndex].unasCotizaciones</w:t>
+      <w:proofErr w:type="spellStart"/>
+      <w:proofErr w:type="gramStart"/>
+      <w:r>
+        <w:t>frmCotizaciones</w:t>
+      </w:r>
+      <w:proofErr w:type="spellEnd"/>
+      <w:proofErr w:type="gramEnd"/>
+      <w:r>
+        <w:t xml:space="preserve"> </w:t>
+      </w:r>
+      <w:proofErr w:type="spellStart"/>
+      <w:r>
+        <w:t>UnFrmCotizaciones</w:t>
+      </w:r>
+      <w:proofErr w:type="spellEnd"/>
+      <w:r>
+        <w:t xml:space="preserve"> = new frmCotizaciones(unaSolicitud.unosDetallesSolicitud[e.RowIndex].unasCotizaciones</w:t>
       </w:r>
       <w:r>
         <w:rPr>
           <w:highlight w:val="green"/>
         </w:rPr>
-        <w:t>, unDetSolic</w:t>
-      </w:r>
+        <w:t xml:space="preserve">, </w:t>
+      </w:r>
+      <w:proofErr w:type="spellStart"/>
+      <w:r>
+        <w:rPr>
+          <w:highlight w:val="green"/>
+        </w:rPr>
+        <w:t>unDetSolic</w:t>
+      </w:r>
+      <w:proofErr w:type="spellEnd"/>
       <w:r>
         <w:t>);</w:t>
       </w:r>
@@ -889,7 +1316,15 @@
         <w:t xml:space="preserve">Agregue </w:t>
       </w:r>
       <w:r>
-        <w:t xml:space="preserve">lo resaltado (y quite lo comentado) en frmCotizaciones: </w:t>
+        <w:t xml:space="preserve">lo resaltado (y quite lo comentado) en </w:t>
+      </w:r>
+      <w:proofErr w:type="spellStart"/>
+      <w:r>
+        <w:t>frmCotizaciones</w:t>
+      </w:r>
+      <w:proofErr w:type="spellEnd"/>
+      <w:r>
+        <w:t xml:space="preserve">: </w:t>
       </w:r>
     </w:p>
     <w:p>
@@ -901,12 +1336,21 @@
           <w:szCs w:val="16"/>
         </w:rPr>
       </w:pPr>
-      <w:r>
-        <w:rPr>
-          <w:sz w:val="16"/>
-          <w:szCs w:val="16"/>
-        </w:rPr>
-        <w:t xml:space="preserve">unaCotiz.unDetalleAsociado.IdSolicitud = </w:t>
+      <w:proofErr w:type="spellStart"/>
+      <w:r>
+        <w:rPr>
+          <w:sz w:val="16"/>
+          <w:szCs w:val="16"/>
+        </w:rPr>
+        <w:t>unaCotiz.unDetalleAsociado.IdSolicitud</w:t>
+      </w:r>
+      <w:proofErr w:type="spellEnd"/>
+      <w:r>
+        <w:rPr>
+          <w:sz w:val="16"/>
+          <w:szCs w:val="16"/>
+        </w:rPr>
+        <w:t xml:space="preserve"> = </w:t>
       </w:r>
       <w:r>
         <w:rPr>
@@ -916,12 +1360,21 @@
         </w:rPr>
         <w:t>unDetSolic.IdSolicitud;//</w:t>
       </w:r>
-      <w:r>
-        <w:rPr>
-          <w:sz w:val="16"/>
-          <w:szCs w:val="16"/>
-        </w:rPr>
-        <w:t>unasCotizaciones[0].unDetalleAsociado.IdSolicitud;</w:t>
+      <w:proofErr w:type="gramStart"/>
+      <w:r>
+        <w:rPr>
+          <w:sz w:val="16"/>
+          <w:szCs w:val="16"/>
+        </w:rPr>
+        <w:t>unasCotizaciones[</w:t>
+      </w:r>
+      <w:proofErr w:type="gramEnd"/>
+      <w:r>
+        <w:rPr>
+          <w:sz w:val="16"/>
+          <w:szCs w:val="16"/>
+        </w:rPr>
+        <w:t>0].unDetalleAsociado.IdSolicitud;</w:t>
       </w:r>
     </w:p>
     <w:p>
@@ -938,7 +1391,23 @@
           <w:sz w:val="16"/>
           <w:szCs w:val="16"/>
         </w:rPr>
-        <w:t xml:space="preserve">            unaCotiz.unDetalleAsociado.IdSolicitudDetalle = </w:t>
+        <w:t xml:space="preserve">            </w:t>
+      </w:r>
+      <w:proofErr w:type="spellStart"/>
+      <w:r>
+        <w:rPr>
+          <w:sz w:val="16"/>
+          <w:szCs w:val="16"/>
+        </w:rPr>
+        <w:t>unaCotiz.unDetalleAsociado.IdSolicitudDetalle</w:t>
+      </w:r>
+      <w:proofErr w:type="spellEnd"/>
+      <w:r>
+        <w:rPr>
+          <w:sz w:val="16"/>
+          <w:szCs w:val="16"/>
+        </w:rPr>
+        <w:t xml:space="preserve"> = </w:t>
       </w:r>
       <w:r>
         <w:rPr>
@@ -953,7 +1422,23 @@
           <w:sz w:val="16"/>
           <w:szCs w:val="16"/>
         </w:rPr>
-        <w:t>//unasCotizaciones[0].unDetalleAsociado.IdSolicitudDetalle;</w:t>
+        <w:t>//</w:t>
+      </w:r>
+      <w:proofErr w:type="gramStart"/>
+      <w:r>
+        <w:rPr>
+          <w:sz w:val="16"/>
+          <w:szCs w:val="16"/>
+        </w:rPr>
+        <w:t>unasCotizaciones[</w:t>
+      </w:r>
+      <w:proofErr w:type="gramEnd"/>
+      <w:r>
+        <w:rPr>
+          <w:sz w:val="16"/>
+          <w:szCs w:val="16"/>
+        </w:rPr>
+        <w:t>0].unDetalleAsociado.IdSolicitudDetalle;</w:t>
       </w:r>
     </w:p>
     <w:p>
@@ -1000,7 +1485,39 @@
           <w:sz w:val="16"/>
           <w:szCs w:val="16"/>
         </w:rPr>
-        <w:t xml:space="preserve"> table TipoAdquisicion y referencia desde Adquisición</w:t>
+        <w:t xml:space="preserve"> </w:t>
+      </w:r>
+      <w:proofErr w:type="spellStart"/>
+      <w:r>
+        <w:rPr>
+          <w:sz w:val="16"/>
+          <w:szCs w:val="16"/>
+        </w:rPr>
+        <w:t>table</w:t>
+      </w:r>
+      <w:proofErr w:type="spellEnd"/>
+      <w:r>
+        <w:rPr>
+          <w:sz w:val="16"/>
+          <w:szCs w:val="16"/>
+        </w:rPr>
+        <w:t xml:space="preserve"> </w:t>
+      </w:r>
+      <w:proofErr w:type="spellStart"/>
+      <w:r>
+        <w:rPr>
+          <w:sz w:val="16"/>
+          <w:szCs w:val="16"/>
+        </w:rPr>
+        <w:t>TipoAdquisicion</w:t>
+      </w:r>
+      <w:proofErr w:type="spellEnd"/>
+      <w:r>
+        <w:rPr>
+          <w:sz w:val="16"/>
+          <w:szCs w:val="16"/>
+        </w:rPr>
+        <w:t xml:space="preserve"> y referencia desde Adquisición</w:t>
       </w:r>
       <w:r>
         <w:rPr>
@@ -1027,7 +1544,23 @@
           <w:sz w:val="16"/>
           <w:szCs w:val="16"/>
         </w:rPr>
-        <w:t>Modifique AdquisicionCrear en consecuencia</w:t>
+        <w:t xml:space="preserve">Modifique </w:t>
+      </w:r>
+      <w:proofErr w:type="spellStart"/>
+      <w:r>
+        <w:rPr>
+          <w:sz w:val="16"/>
+          <w:szCs w:val="16"/>
+        </w:rPr>
+        <w:t>AdquisicionCrear</w:t>
+      </w:r>
+      <w:proofErr w:type="spellEnd"/>
+      <w:r>
+        <w:rPr>
+          <w:sz w:val="16"/>
+          <w:szCs w:val="16"/>
+        </w:rPr>
+        <w:t xml:space="preserve"> en consecuencia</w:t>
       </w:r>
       <w:r>
         <w:rPr>
@@ -1054,7 +1587,23 @@
           <w:sz w:val="16"/>
           <w:szCs w:val="16"/>
         </w:rPr>
-        <w:t>Agregue campo IdPartidaDetalle en tabla Inventario, para poder relacionar el inventario, con la compra y la solicitud</w:t>
+        <w:t xml:space="preserve">Agregue campo </w:t>
+      </w:r>
+      <w:proofErr w:type="spellStart"/>
+      <w:r>
+        <w:rPr>
+          <w:sz w:val="16"/>
+          <w:szCs w:val="16"/>
+        </w:rPr>
+        <w:t>IdPartidaDetalle</w:t>
+      </w:r>
+      <w:proofErr w:type="spellEnd"/>
+      <w:r>
+        <w:rPr>
+          <w:sz w:val="16"/>
+          <w:szCs w:val="16"/>
+        </w:rPr>
+        <w:t xml:space="preserve"> en tabla Inventario, para poder relacionar el inventario, con la compra y la solicitud</w:t>
       </w:r>
     </w:p>
     <w:p>
@@ -1076,8 +1625,36 @@
           <w:szCs w:val="16"/>
           <w:highlight w:val="yellow"/>
         </w:rPr>
-        <w:t>Agregar prop Bien en categoría para poder acceder al tipo de bien desde el detalle de solic</w:t>
-      </w:r>
+        <w:t xml:space="preserve">Agregar </w:t>
+      </w:r>
+      <w:proofErr w:type="spellStart"/>
+      <w:r>
+        <w:rPr>
+          <w:sz w:val="16"/>
+          <w:szCs w:val="16"/>
+          <w:highlight w:val="yellow"/>
+        </w:rPr>
+        <w:t>prop</w:t>
+      </w:r>
+      <w:proofErr w:type="spellEnd"/>
+      <w:r>
+        <w:rPr>
+          <w:sz w:val="16"/>
+          <w:szCs w:val="16"/>
+          <w:highlight w:val="yellow"/>
+        </w:rPr>
+        <w:t xml:space="preserve"> Bien en categoría para poder acceder al tipo de bien desde el detalle de </w:t>
+      </w:r>
+      <w:proofErr w:type="spellStart"/>
+      <w:r>
+        <w:rPr>
+          <w:sz w:val="16"/>
+          <w:szCs w:val="16"/>
+          <w:highlight w:val="yellow"/>
+        </w:rPr>
+        <w:t>solic</w:t>
+      </w:r>
+      <w:proofErr w:type="spellEnd"/>
       <w:r>
         <w:rPr>
           <w:sz w:val="16"/>
@@ -1114,7 +1691,43 @@
           <w:szCs w:val="16"/>
           <w:highlight w:val="yellow"/>
         </w:rPr>
-        <w:t>Eliminar IdAdquisicion de tabla PartidaDetalle (posiblemente no lo use nunca)</w:t>
+        <w:t xml:space="preserve">Eliminar </w:t>
+      </w:r>
+      <w:proofErr w:type="spellStart"/>
+      <w:r>
+        <w:rPr>
+          <w:sz w:val="16"/>
+          <w:szCs w:val="16"/>
+          <w:highlight w:val="yellow"/>
+        </w:rPr>
+        <w:t>IdAdquisicion</w:t>
+      </w:r>
+      <w:proofErr w:type="spellEnd"/>
+      <w:r>
+        <w:rPr>
+          <w:sz w:val="16"/>
+          <w:szCs w:val="16"/>
+          <w:highlight w:val="yellow"/>
+        </w:rPr>
+        <w:t xml:space="preserve"> de tabla </w:t>
+      </w:r>
+      <w:proofErr w:type="spellStart"/>
+      <w:r>
+        <w:rPr>
+          <w:sz w:val="16"/>
+          <w:szCs w:val="16"/>
+          <w:highlight w:val="yellow"/>
+        </w:rPr>
+        <w:t>PartidaDetalle</w:t>
+      </w:r>
+      <w:proofErr w:type="spellEnd"/>
+      <w:r>
+        <w:rPr>
+          <w:sz w:val="16"/>
+          <w:szCs w:val="16"/>
+          <w:highlight w:val="yellow"/>
+        </w:rPr>
+        <w:t xml:space="preserve"> (posiblemente no lo use nunca)</w:t>
       </w:r>
     </w:p>
     <w:p>
@@ -1158,7 +1771,25 @@
           <w:szCs w:val="16"/>
           <w:highlight w:val="yellow"/>
         </w:rPr>
-        <w:t>Quitar la tabla depósito, porque no hay varios depósitos, además se compra lo solicitado y se lo entrega, no se stockea, lo de consultar stock era para cuando se entrega en forma parcial algo</w:t>
+        <w:t xml:space="preserve">Quitar la tabla depósito, porque no hay varios depósitos, además se compra lo solicitado y se lo entrega, no se </w:t>
+      </w:r>
+      <w:proofErr w:type="spellStart"/>
+      <w:r>
+        <w:rPr>
+          <w:sz w:val="16"/>
+          <w:szCs w:val="16"/>
+          <w:highlight w:val="yellow"/>
+        </w:rPr>
+        <w:t>stockea</w:t>
+      </w:r>
+      <w:proofErr w:type="spellEnd"/>
+      <w:r>
+        <w:rPr>
+          <w:sz w:val="16"/>
+          <w:szCs w:val="16"/>
+          <w:highlight w:val="yellow"/>
+        </w:rPr>
+        <w:t>, lo de consultar stock era para cuando se entrega en forma parcial algo</w:t>
       </w:r>
     </w:p>
     <w:p>
@@ -1173,12 +1804,85 @@
           <w:szCs w:val="16"/>
         </w:rPr>
       </w:pPr>
-      <w:r>
-        <w:rPr>
-          <w:sz w:val="16"/>
-          <w:szCs w:val="16"/>
-        </w:rPr>
-        <w:t>IdInventario quedo como pk de Inventario y hay un índice unique entre IdBienEspecif y SerieKey en Inventario</w:t>
+      <w:proofErr w:type="spellStart"/>
+      <w:r>
+        <w:rPr>
+          <w:sz w:val="16"/>
+          <w:szCs w:val="16"/>
+        </w:rPr>
+        <w:t>IdInventario</w:t>
+      </w:r>
+      <w:proofErr w:type="spellEnd"/>
+      <w:r>
+        <w:rPr>
+          <w:sz w:val="16"/>
+          <w:szCs w:val="16"/>
+        </w:rPr>
+        <w:t xml:space="preserve"> quedo como </w:t>
+      </w:r>
+      <w:proofErr w:type="spellStart"/>
+      <w:r>
+        <w:rPr>
+          <w:sz w:val="16"/>
+          <w:szCs w:val="16"/>
+        </w:rPr>
+        <w:t>pk</w:t>
+      </w:r>
+      <w:proofErr w:type="spellEnd"/>
+      <w:r>
+        <w:rPr>
+          <w:sz w:val="16"/>
+          <w:szCs w:val="16"/>
+        </w:rPr>
+        <w:t xml:space="preserve"> de Inventario y hay un índice </w:t>
+      </w:r>
+      <w:proofErr w:type="spellStart"/>
+      <w:r>
+        <w:rPr>
+          <w:sz w:val="16"/>
+          <w:szCs w:val="16"/>
+        </w:rPr>
+        <w:t>unique</w:t>
+      </w:r>
+      <w:proofErr w:type="spellEnd"/>
+      <w:r>
+        <w:rPr>
+          <w:sz w:val="16"/>
+          <w:szCs w:val="16"/>
+        </w:rPr>
+        <w:t xml:space="preserve"> entre </w:t>
+      </w:r>
+      <w:proofErr w:type="spellStart"/>
+      <w:r>
+        <w:rPr>
+          <w:sz w:val="16"/>
+          <w:szCs w:val="16"/>
+        </w:rPr>
+        <w:t>IdBienEspecif</w:t>
+      </w:r>
+      <w:proofErr w:type="spellEnd"/>
+      <w:r>
+        <w:rPr>
+          <w:sz w:val="16"/>
+          <w:szCs w:val="16"/>
+        </w:rPr>
+        <w:t xml:space="preserve"> y </w:t>
+      </w:r>
+      <w:proofErr w:type="spellStart"/>
+      <w:r>
+        <w:rPr>
+          <w:sz w:val="16"/>
+          <w:szCs w:val="16"/>
+        </w:rPr>
+        <w:t>SerieKey</w:t>
+      </w:r>
+      <w:proofErr w:type="spellEnd"/>
+      <w:r>
+        <w:rPr>
+          <w:sz w:val="16"/>
+          <w:szCs w:val="16"/>
+        </w:rPr>
+        <w:t xml:space="preserve"> en Inventario</w:t>
       </w:r>
     </w:p>
     <w:p>
@@ -1198,8 +1902,65 @@
           <w:sz w:val="16"/>
           <w:szCs w:val="16"/>
         </w:rPr>
-        <w:t>Elimine columna IdBien en AsigDetalle, porque la pk de inventario ya no contiene a IdBien</w:t>
-      </w:r>
+        <w:t xml:space="preserve">Elimine columna </w:t>
+      </w:r>
+      <w:proofErr w:type="spellStart"/>
+      <w:r>
+        <w:rPr>
+          <w:sz w:val="16"/>
+          <w:szCs w:val="16"/>
+        </w:rPr>
+        <w:t>IdBien</w:t>
+      </w:r>
+      <w:proofErr w:type="spellEnd"/>
+      <w:r>
+        <w:rPr>
+          <w:sz w:val="16"/>
+          <w:szCs w:val="16"/>
+        </w:rPr>
+        <w:t xml:space="preserve"> en </w:t>
+      </w:r>
+      <w:proofErr w:type="spellStart"/>
+      <w:r>
+        <w:rPr>
+          <w:sz w:val="16"/>
+          <w:szCs w:val="16"/>
+        </w:rPr>
+        <w:t>AsigDetalle</w:t>
+      </w:r>
+      <w:proofErr w:type="spellEnd"/>
+      <w:r>
+        <w:rPr>
+          <w:sz w:val="16"/>
+          <w:szCs w:val="16"/>
+        </w:rPr>
+        <w:t xml:space="preserve">, porque la </w:t>
+      </w:r>
+      <w:proofErr w:type="spellStart"/>
+      <w:r>
+        <w:rPr>
+          <w:sz w:val="16"/>
+          <w:szCs w:val="16"/>
+        </w:rPr>
+        <w:t>pk</w:t>
+      </w:r>
+      <w:proofErr w:type="spellEnd"/>
+      <w:r>
+        <w:rPr>
+          <w:sz w:val="16"/>
+          <w:szCs w:val="16"/>
+        </w:rPr>
+        <w:t xml:space="preserve"> de inventario ya no contiene a </w:t>
+      </w:r>
+      <w:proofErr w:type="spellStart"/>
+      <w:r>
+        <w:rPr>
+          <w:sz w:val="16"/>
+          <w:szCs w:val="16"/>
+        </w:rPr>
+        <w:t>IdBien</w:t>
+      </w:r>
+      <w:proofErr w:type="spellEnd"/>
     </w:p>
     <w:p>
       <w:pPr>
@@ -1220,7 +1981,61 @@
           <w:szCs w:val="16"/>
           <w:highlight w:val="yellow"/>
         </w:rPr>
-        <w:t>Quitar el campo Observacion de AsigDetalle (poner solo uno en asignación quizas)</w:t>
+        <w:t xml:space="preserve">Quitar el campo </w:t>
+      </w:r>
+      <w:proofErr w:type="spellStart"/>
+      <w:r>
+        <w:rPr>
+          <w:sz w:val="16"/>
+          <w:szCs w:val="16"/>
+          <w:highlight w:val="yellow"/>
+        </w:rPr>
+        <w:t>Observacion</w:t>
+      </w:r>
+      <w:proofErr w:type="spellEnd"/>
+      <w:r>
+        <w:rPr>
+          <w:sz w:val="16"/>
+          <w:szCs w:val="16"/>
+          <w:highlight w:val="yellow"/>
+        </w:rPr>
+        <w:t xml:space="preserve"> de </w:t>
+      </w:r>
+      <w:proofErr w:type="spellStart"/>
+      <w:r>
+        <w:rPr>
+          <w:sz w:val="16"/>
+          <w:szCs w:val="16"/>
+          <w:highlight w:val="yellow"/>
+        </w:rPr>
+        <w:t>AsigDetalle</w:t>
+      </w:r>
+      <w:proofErr w:type="spellEnd"/>
+      <w:r>
+        <w:rPr>
+          <w:sz w:val="16"/>
+          <w:szCs w:val="16"/>
+          <w:highlight w:val="yellow"/>
+        </w:rPr>
+        <w:t xml:space="preserve"> (poner solo uno en asignación </w:t>
+      </w:r>
+      <w:proofErr w:type="spellStart"/>
+      <w:r>
+        <w:rPr>
+          <w:sz w:val="16"/>
+          <w:szCs w:val="16"/>
+          <w:highlight w:val="yellow"/>
+        </w:rPr>
+        <w:t>quizas</w:t>
+      </w:r>
+      <w:proofErr w:type="spellEnd"/>
+      <w:r>
+        <w:rPr>
+          <w:sz w:val="16"/>
+          <w:szCs w:val="16"/>
+          <w:highlight w:val="yellow"/>
+        </w:rPr>
+        <w:t>)</w:t>
       </w:r>
     </w:p>
     <w:p>
@@ -1242,8 +2057,18 @@
           <w:sz w:val="16"/>
           <w:szCs w:val="16"/>
         </w:rPr>
-        <w:t>//FALTA QUE Ponga en estado "Compradas" las cosas de un SolicDetalle</w:t>
-      </w:r>
+        <w:t xml:space="preserve">//FALTA QUE Ponga en estado "Compradas" las cosas de un </w:t>
+      </w:r>
+      <w:proofErr w:type="spellStart"/>
+      <w:r>
+        <w:rPr>
+          <w:strike/>
+          <w:sz w:val="16"/>
+          <w:szCs w:val="16"/>
+        </w:rPr>
+        <w:t>SolicDetalle</w:t>
+      </w:r>
+      <w:proofErr w:type="spellEnd"/>
     </w:p>
     <w:p>
       <w:pPr>
@@ -1278,15 +2103,71 @@
           <w:sz w:val="16"/>
           <w:szCs w:val="16"/>
         </w:rPr>
-        <w:t>//Todo dentro del negocio o dal</w:t>
-      </w:r>
+        <w:t xml:space="preserve">//Todo dentro del negocio o </w:t>
+      </w:r>
+      <w:proofErr w:type="spellStart"/>
       <w:r>
         <w:rPr>
           <w:strike/>
           <w:sz w:val="16"/>
           <w:szCs w:val="16"/>
         </w:rPr>
-        <w:t>.. El código donde empzaria esto esa en frmregistrar línea 66</w:t>
+        <w:t>dal</w:t>
+      </w:r>
+      <w:proofErr w:type="spellEnd"/>
+      <w:proofErr w:type="gramStart"/>
+      <w:r>
+        <w:rPr>
+          <w:strike/>
+          <w:sz w:val="16"/>
+          <w:szCs w:val="16"/>
+        </w:rPr>
+        <w:t>..</w:t>
+      </w:r>
+      <w:proofErr w:type="gramEnd"/>
+      <w:r>
+        <w:rPr>
+          <w:strike/>
+          <w:sz w:val="16"/>
+          <w:szCs w:val="16"/>
+        </w:rPr>
+        <w:t xml:space="preserve"> El código donde </w:t>
+      </w:r>
+      <w:proofErr w:type="spellStart"/>
+      <w:r>
+        <w:rPr>
+          <w:strike/>
+          <w:sz w:val="16"/>
+          <w:szCs w:val="16"/>
+        </w:rPr>
+        <w:t>empzaria</w:t>
+      </w:r>
+      <w:proofErr w:type="spellEnd"/>
+      <w:r>
+        <w:rPr>
+          <w:strike/>
+          <w:sz w:val="16"/>
+          <w:szCs w:val="16"/>
+        </w:rPr>
+        <w:t xml:space="preserve"> esto esa en </w:t>
+      </w:r>
+      <w:proofErr w:type="spellStart"/>
+      <w:r>
+        <w:rPr>
+          <w:strike/>
+          <w:sz w:val="16"/>
+          <w:szCs w:val="16"/>
+        </w:rPr>
+        <w:t>frmregistrar</w:t>
+      </w:r>
+      <w:proofErr w:type="spellEnd"/>
+      <w:r>
+        <w:rPr>
+          <w:strike/>
+          <w:sz w:val="16"/>
+          <w:szCs w:val="16"/>
+        </w:rPr>
+        <w:t xml:space="preserve"> línea 66</w:t>
       </w:r>
     </w:p>
     <w:p>
@@ -1309,7 +2190,43 @@
           <w:highlight w:val="yellow"/>
         </w:rPr>
         <w:lastRenderedPageBreak/>
-        <w:t>Al registrar bienes, solo me tiene que permitir registrar los de un mismo SolicDetalle (sino el proveedor no concuerda con todos los datalles)</w:t>
+        <w:t xml:space="preserve">Al registrar bienes, solo me tiene que permitir registrar los de un mismo </w:t>
+      </w:r>
+      <w:proofErr w:type="spellStart"/>
+      <w:r>
+        <w:rPr>
+          <w:sz w:val="16"/>
+          <w:szCs w:val="16"/>
+          <w:highlight w:val="yellow"/>
+        </w:rPr>
+        <w:t>SolicDetalle</w:t>
+      </w:r>
+      <w:proofErr w:type="spellEnd"/>
+      <w:r>
+        <w:rPr>
+          <w:sz w:val="16"/>
+          <w:szCs w:val="16"/>
+          <w:highlight w:val="yellow"/>
+        </w:rPr>
+        <w:t xml:space="preserve"> (sino el proveedor no concuerda con todos los </w:t>
+      </w:r>
+      <w:proofErr w:type="spellStart"/>
+      <w:r>
+        <w:rPr>
+          <w:sz w:val="16"/>
+          <w:szCs w:val="16"/>
+          <w:highlight w:val="yellow"/>
+        </w:rPr>
+        <w:t>datalles</w:t>
+      </w:r>
+      <w:proofErr w:type="spellEnd"/>
+      <w:r>
+        <w:rPr>
+          <w:sz w:val="16"/>
+          <w:szCs w:val="16"/>
+          <w:highlight w:val="yellow"/>
+        </w:rPr>
+        <w:t>)</w:t>
       </w:r>
     </w:p>
     <w:p>
@@ -1331,8 +2248,36 @@
           <w:szCs w:val="16"/>
           <w:highlight w:val="yellow"/>
         </w:rPr>
-        <w:t>Seguir en DALAsignacion línea 58, lo de poner como finalizado un solicDetalle</w:t>
-      </w:r>
+        <w:t xml:space="preserve">Seguir en </w:t>
+      </w:r>
+      <w:proofErr w:type="spellStart"/>
+      <w:r>
+        <w:rPr>
+          <w:sz w:val="16"/>
+          <w:szCs w:val="16"/>
+          <w:highlight w:val="yellow"/>
+        </w:rPr>
+        <w:t>DALAsignacion</w:t>
+      </w:r>
+      <w:proofErr w:type="spellEnd"/>
+      <w:r>
+        <w:rPr>
+          <w:sz w:val="16"/>
+          <w:szCs w:val="16"/>
+          <w:highlight w:val="yellow"/>
+        </w:rPr>
+        <w:t xml:space="preserve"> línea 58, lo de poner como finalizado un </w:t>
+      </w:r>
+      <w:proofErr w:type="spellStart"/>
+      <w:r>
+        <w:rPr>
+          <w:sz w:val="16"/>
+          <w:szCs w:val="16"/>
+          <w:highlight w:val="yellow"/>
+        </w:rPr>
+        <w:t>solicDetalle</w:t>
+      </w:r>
+      <w:proofErr w:type="spellEnd"/>
     </w:p>
     <w:p>
       <w:pPr>
@@ -1353,7 +2298,25 @@
           <w:sz w:val="16"/>
           <w:szCs w:val="16"/>
         </w:rPr>
-        <w:t>Al registrar bienes, todos aparecen con el mismo numero de serie, REVISAR</w:t>
+        <w:t xml:space="preserve">Al registrar bienes, todos aparecen con el mismo </w:t>
+      </w:r>
+      <w:proofErr w:type="spellStart"/>
+      <w:r>
+        <w:rPr>
+          <w:strike/>
+          <w:sz w:val="16"/>
+          <w:szCs w:val="16"/>
+        </w:rPr>
+        <w:t>numero</w:t>
+      </w:r>
+      <w:proofErr w:type="spellEnd"/>
+      <w:r>
+        <w:rPr>
+          <w:strike/>
+          <w:sz w:val="16"/>
+          <w:szCs w:val="16"/>
+        </w:rPr>
+        <w:t xml:space="preserve"> de serie, REVISAR</w:t>
       </w:r>
     </w:p>
     <w:p>
@@ -1375,7 +2338,25 @@
           <w:szCs w:val="16"/>
           <w:highlight w:val="yellow"/>
         </w:rPr>
-        <w:t>Fijarme en DALAsignacion línea 59 que con el METODO CIERRO LA CONEXION A LA BD Y DPS EN LA SEGUNDA VUELTA DEL FOR EACH PINCHA PORQ ESTA CERRADA LA BD</w:t>
+        <w:t xml:space="preserve">Fijarme en </w:t>
+      </w:r>
+      <w:proofErr w:type="spellStart"/>
+      <w:r>
+        <w:rPr>
+          <w:sz w:val="16"/>
+          <w:szCs w:val="16"/>
+          <w:highlight w:val="yellow"/>
+        </w:rPr>
+        <w:t>DALAsignacion</w:t>
+      </w:r>
+      <w:proofErr w:type="spellEnd"/>
+      <w:r>
+        <w:rPr>
+          <w:sz w:val="16"/>
+          <w:szCs w:val="16"/>
+          <w:highlight w:val="yellow"/>
+        </w:rPr>
+        <w:t xml:space="preserve"> línea 59 que con el METODO CIERRO LA CONEXION A LA BD Y DPS EN LA SEGUNDA VUELTA DEL FOR EACH PINCHA PORQ ESTA CERRADA LA BD</w:t>
       </w:r>
     </w:p>
     <w:p>
@@ -1395,7 +2376,71 @@
           <w:sz w:val="16"/>
           <w:szCs w:val="16"/>
         </w:rPr>
-        <w:t>Agregue esta línea al final del store “InventarioHardTraerListosParaAsignar” para que traiga solo los inventarios que aun no fueron entregados (sino traía todos los inventarios que están dentro de un SolicDetalle que no está finalizado aún):</w:t>
+        <w:t xml:space="preserve">Agregue esta línea al final del </w:t>
+      </w:r>
+      <w:proofErr w:type="spellStart"/>
+      <w:r>
+        <w:rPr>
+          <w:sz w:val="16"/>
+          <w:szCs w:val="16"/>
+        </w:rPr>
+        <w:t>store</w:t>
+      </w:r>
+      <w:proofErr w:type="spellEnd"/>
+      <w:r>
+        <w:rPr>
+          <w:sz w:val="16"/>
+          <w:szCs w:val="16"/>
+        </w:rPr>
+        <w:t xml:space="preserve"> “</w:t>
+      </w:r>
+      <w:proofErr w:type="spellStart"/>
+      <w:r>
+        <w:rPr>
+          <w:sz w:val="16"/>
+          <w:szCs w:val="16"/>
+        </w:rPr>
+        <w:t>InventarioHardTraerListosParaAsignar</w:t>
+      </w:r>
+      <w:proofErr w:type="spellEnd"/>
+      <w:r>
+        <w:rPr>
+          <w:sz w:val="16"/>
+          <w:szCs w:val="16"/>
+        </w:rPr>
+        <w:t xml:space="preserve">” para que traiga solo los inventarios que </w:t>
+      </w:r>
+      <w:proofErr w:type="spellStart"/>
+      <w:r>
+        <w:rPr>
+          <w:sz w:val="16"/>
+          <w:szCs w:val="16"/>
+        </w:rPr>
+        <w:t>aun</w:t>
+      </w:r>
+      <w:proofErr w:type="spellEnd"/>
+      <w:r>
+        <w:rPr>
+          <w:sz w:val="16"/>
+          <w:szCs w:val="16"/>
+        </w:rPr>
+        <w:t xml:space="preserve"> no fueron entregados (sino traía todos los inventarios que están dentro de un </w:t>
+      </w:r>
+      <w:proofErr w:type="spellStart"/>
+      <w:r>
+        <w:rPr>
+          <w:sz w:val="16"/>
+          <w:szCs w:val="16"/>
+        </w:rPr>
+        <w:t>SolicDetalle</w:t>
+      </w:r>
+      <w:proofErr w:type="spellEnd"/>
+      <w:r>
+        <w:rPr>
+          <w:sz w:val="16"/>
+          <w:szCs w:val="16"/>
+        </w:rPr>
+        <w:t xml:space="preserve"> que no está finalizado aún):</w:t>
       </w:r>
     </w:p>
     <w:p>
@@ -1415,7 +2460,23 @@
           <w:sz w:val="16"/>
           <w:szCs w:val="16"/>
         </w:rPr>
-        <w:t>and inv.IdEstadoInventario = 1--Disponible</w:t>
+        <w:t xml:space="preserve">and </w:t>
+      </w:r>
+      <w:proofErr w:type="spellStart"/>
+      <w:r>
+        <w:rPr>
+          <w:sz w:val="16"/>
+          <w:szCs w:val="16"/>
+        </w:rPr>
+        <w:t>inv.IdEstadoInventario</w:t>
+      </w:r>
+      <w:proofErr w:type="spellEnd"/>
+      <w:r>
+        <w:rPr>
+          <w:sz w:val="16"/>
+          <w:szCs w:val="16"/>
+        </w:rPr>
+        <w:t xml:space="preserve"> = 1--Disponible</w:t>
       </w:r>
     </w:p>
     <w:p>
@@ -1431,13 +2492,113 @@
           <w:szCs w:val="16"/>
         </w:rPr>
       </w:pPr>
+      <w:proofErr w:type="spellStart"/>
       <w:r>
         <w:rPr>
           <w:strike/>
           <w:sz w:val="16"/>
           <w:szCs w:val="16"/>
         </w:rPr>
-        <w:t>Evlauar quitar la línea “and sdet.IdEstadoSolicDetalle = @IdEstadoSolicDetalle—Adquirido”, del store “InventarioHardTraerListosParaAsignar” para permitir asignar bienes sin que todos los inventarios de un mismo SolicDetalle hayan sido adquiridos</w:t>
+        <w:t>Evlauar</w:t>
+      </w:r>
+      <w:proofErr w:type="spellEnd"/>
+      <w:r>
+        <w:rPr>
+          <w:strike/>
+          <w:sz w:val="16"/>
+          <w:szCs w:val="16"/>
+        </w:rPr>
+        <w:t xml:space="preserve"> quitar la línea “and </w:t>
+      </w:r>
+      <w:proofErr w:type="spellStart"/>
+      <w:r>
+        <w:rPr>
+          <w:strike/>
+          <w:sz w:val="16"/>
+          <w:szCs w:val="16"/>
+        </w:rPr>
+        <w:t>sdet.IdEstadoSolicDetalle</w:t>
+      </w:r>
+      <w:proofErr w:type="spellEnd"/>
+      <w:r>
+        <w:rPr>
+          <w:strike/>
+          <w:sz w:val="16"/>
+          <w:szCs w:val="16"/>
+        </w:rPr>
+        <w:t xml:space="preserve"> = @</w:t>
+      </w:r>
+      <w:proofErr w:type="spellStart"/>
+      <w:r>
+        <w:rPr>
+          <w:strike/>
+          <w:sz w:val="16"/>
+          <w:szCs w:val="16"/>
+        </w:rPr>
+        <w:t>IdEstadoSolicDetalle</w:t>
+      </w:r>
+      <w:proofErr w:type="spellEnd"/>
+      <w:r>
+        <w:rPr>
+          <w:strike/>
+          <w:sz w:val="16"/>
+          <w:szCs w:val="16"/>
+        </w:rPr>
+        <w:t xml:space="preserve">—Adquirido”, del </w:t>
+      </w:r>
+      <w:proofErr w:type="spellStart"/>
+      <w:r>
+        <w:rPr>
+          <w:strike/>
+          <w:sz w:val="16"/>
+          <w:szCs w:val="16"/>
+        </w:rPr>
+        <w:t>store</w:t>
+      </w:r>
+      <w:proofErr w:type="spellEnd"/>
+      <w:r>
+        <w:rPr>
+          <w:strike/>
+          <w:sz w:val="16"/>
+          <w:szCs w:val="16"/>
+        </w:rPr>
+        <w:t xml:space="preserve"> “</w:t>
+      </w:r>
+      <w:proofErr w:type="spellStart"/>
+      <w:r>
+        <w:rPr>
+          <w:strike/>
+          <w:sz w:val="16"/>
+          <w:szCs w:val="16"/>
+        </w:rPr>
+        <w:t>InventarioHardTraerListosParaAsignar</w:t>
+      </w:r>
+      <w:proofErr w:type="spellEnd"/>
+      <w:r>
+        <w:rPr>
+          <w:strike/>
+          <w:sz w:val="16"/>
+          <w:szCs w:val="16"/>
+        </w:rPr>
+        <w:t xml:space="preserve">” para permitir asignar bienes sin que todos los inventarios de un mismo </w:t>
+      </w:r>
+      <w:proofErr w:type="spellStart"/>
+      <w:r>
+        <w:rPr>
+          <w:strike/>
+          <w:sz w:val="16"/>
+          <w:szCs w:val="16"/>
+        </w:rPr>
+        <w:t>SolicDetalle</w:t>
+      </w:r>
+      <w:proofErr w:type="spellEnd"/>
+      <w:r>
+        <w:rPr>
+          <w:strike/>
+          <w:sz w:val="16"/>
+          <w:szCs w:val="16"/>
+        </w:rPr>
+        <w:t xml:space="preserve"> hayan sido adquiridos</w:t>
       </w:r>
     </w:p>
     <w:p>
@@ -1459,15 +2620,105 @@
           <w:szCs w:val="16"/>
           <w:highlight w:val="yellow"/>
         </w:rPr>
-        <w:t>Al registrar un inventario me vuelve a hacer update del estadoSolicDetalle a “Adquirido” en caso de que se haya comprado todo (y aunque ya esté finalizado ese SolicDetalle porq se entregó todo)</w:t>
-      </w:r>
+        <w:t xml:space="preserve">Al registrar un inventario me vuelve a hacer </w:t>
+      </w:r>
+      <w:proofErr w:type="spellStart"/>
       <w:r>
         <w:rPr>
           <w:sz w:val="16"/>
           <w:szCs w:val="16"/>
           <w:highlight w:val="yellow"/>
         </w:rPr>
-        <w:t>, fijarme en frmRegistrar en el load, para que solo cargue los bienes que restan por entregar y no todos como está ahora q te los muestra y te pone la cantidad comprada</w:t>
+        <w:t>update</w:t>
+      </w:r>
+      <w:proofErr w:type="spellEnd"/>
+      <w:r>
+        <w:rPr>
+          <w:sz w:val="16"/>
+          <w:szCs w:val="16"/>
+          <w:highlight w:val="yellow"/>
+        </w:rPr>
+        <w:t xml:space="preserve"> del </w:t>
+      </w:r>
+      <w:proofErr w:type="spellStart"/>
+      <w:r>
+        <w:rPr>
+          <w:sz w:val="16"/>
+          <w:szCs w:val="16"/>
+          <w:highlight w:val="yellow"/>
+        </w:rPr>
+        <w:t>estadoSolicDetalle</w:t>
+      </w:r>
+      <w:proofErr w:type="spellEnd"/>
+      <w:r>
+        <w:rPr>
+          <w:sz w:val="16"/>
+          <w:szCs w:val="16"/>
+          <w:highlight w:val="yellow"/>
+        </w:rPr>
+        <w:t xml:space="preserve"> a “Adquirido” en caso de que se haya comprado todo (y aunque ya esté finalizado ese </w:t>
+      </w:r>
+      <w:proofErr w:type="spellStart"/>
+      <w:r>
+        <w:rPr>
+          <w:sz w:val="16"/>
+          <w:szCs w:val="16"/>
+          <w:highlight w:val="yellow"/>
+        </w:rPr>
+        <w:t>SolicDetalle</w:t>
+      </w:r>
+      <w:proofErr w:type="spellEnd"/>
+      <w:r>
+        <w:rPr>
+          <w:sz w:val="16"/>
+          <w:szCs w:val="16"/>
+          <w:highlight w:val="yellow"/>
+        </w:rPr>
+        <w:t xml:space="preserve"> </w:t>
+      </w:r>
+      <w:proofErr w:type="spellStart"/>
+      <w:r>
+        <w:rPr>
+          <w:sz w:val="16"/>
+          <w:szCs w:val="16"/>
+          <w:highlight w:val="yellow"/>
+        </w:rPr>
+        <w:t>porq</w:t>
+      </w:r>
+      <w:proofErr w:type="spellEnd"/>
+      <w:r>
+        <w:rPr>
+          <w:sz w:val="16"/>
+          <w:szCs w:val="16"/>
+          <w:highlight w:val="yellow"/>
+        </w:rPr>
+        <w:t xml:space="preserve"> se entregó todo)</w:t>
+      </w:r>
+      <w:r>
+        <w:rPr>
+          <w:sz w:val="16"/>
+          <w:szCs w:val="16"/>
+          <w:highlight w:val="yellow"/>
+        </w:rPr>
+        <w:t xml:space="preserve">, fijarme en </w:t>
+      </w:r>
+      <w:proofErr w:type="spellStart"/>
+      <w:r>
+        <w:rPr>
+          <w:sz w:val="16"/>
+          <w:szCs w:val="16"/>
+          <w:highlight w:val="yellow"/>
+        </w:rPr>
+        <w:t>frmRegistrar</w:t>
+      </w:r>
+      <w:proofErr w:type="spellEnd"/>
+      <w:r>
+        <w:rPr>
+          <w:sz w:val="16"/>
+          <w:szCs w:val="16"/>
+          <w:highlight w:val="yellow"/>
+        </w:rPr>
+        <w:t xml:space="preserve"> en el load, para que solo cargue los bienes que restan por entregar y no todos como está ahora q te los muestra y te pone la cantidad comprada</w:t>
       </w:r>
     </w:p>
     <w:p>
@@ -1479,22 +2730,52 @@
           <w:szCs w:val="16"/>
         </w:rPr>
       </w:pPr>
+      <w:proofErr w:type="spellStart"/>
       <w:r>
         <w:rPr>
           <w:color w:val="0070C0"/>
           <w:sz w:val="16"/>
           <w:szCs w:val="16"/>
         </w:rPr>
-        <w:t>GUARDA:</w:t>
-      </w:r>
+        <w:t>GUARDA</w:t>
+      </w:r>
+      <w:proofErr w:type="gramStart"/>
       <w:r>
         <w:rPr>
           <w:color w:val="0070C0"/>
           <w:sz w:val="16"/>
           <w:szCs w:val="16"/>
         </w:rPr>
-        <w:t>Para arreglarlo modifique mal, pero arece q sigue andando todo, la línea 114 de frmbienregistrar</w:t>
-      </w:r>
+        <w:t>:</w:t>
+      </w:r>
+      <w:r>
+        <w:rPr>
+          <w:color w:val="0070C0"/>
+          <w:sz w:val="16"/>
+          <w:szCs w:val="16"/>
+        </w:rPr>
+        <w:t>Para</w:t>
+      </w:r>
+      <w:proofErr w:type="spellEnd"/>
+      <w:proofErr w:type="gramEnd"/>
+      <w:r>
+        <w:rPr>
+          <w:color w:val="0070C0"/>
+          <w:sz w:val="16"/>
+          <w:szCs w:val="16"/>
+        </w:rPr>
+        <w:t xml:space="preserve"> arreglarlo modifique mal, pero arece q sigue andando todo, la línea 114 de </w:t>
+      </w:r>
+      <w:proofErr w:type="spellStart"/>
+      <w:r>
+        <w:rPr>
+          <w:color w:val="0070C0"/>
+          <w:sz w:val="16"/>
+          <w:szCs w:val="16"/>
+        </w:rPr>
+        <w:t>frmbienregistrar</w:t>
+      </w:r>
+      <w:proofErr w:type="spellEnd"/>
     </w:p>
     <w:p>
       <w:pPr>
@@ -1511,7 +2792,215 @@
           <w:sz w:val="16"/>
           <w:szCs w:val="16"/>
         </w:rPr>
-        <w:t>Antes estaba esto: LisAUXDetalles = unosDetallesBienes.Select(x =&gt; new HLPDetallesAdquisicion() { DescripCategoria = x.unaCategoria.DescripCategoria, Cantidad = x.Cantidad, IdCategoria = x.unaCategoria.IdCategoria, IdSolicitudDetalle = x.IdSolicitudDetalle }).ToList();</w:t>
+        <w:t xml:space="preserve">Antes estaba esto: </w:t>
+      </w:r>
+      <w:proofErr w:type="spellStart"/>
+      <w:r>
+        <w:rPr>
+          <w:color w:val="0070C0"/>
+          <w:sz w:val="16"/>
+          <w:szCs w:val="16"/>
+        </w:rPr>
+        <w:t>LisAUXDetalles</w:t>
+      </w:r>
+      <w:proofErr w:type="spellEnd"/>
+      <w:r>
+        <w:rPr>
+          <w:color w:val="0070C0"/>
+          <w:sz w:val="16"/>
+          <w:szCs w:val="16"/>
+        </w:rPr>
+        <w:t xml:space="preserve"> = </w:t>
+      </w:r>
+      <w:proofErr w:type="spellStart"/>
+      <w:r>
+        <w:rPr>
+          <w:color w:val="0070C0"/>
+          <w:sz w:val="16"/>
+          <w:szCs w:val="16"/>
+        </w:rPr>
+        <w:t>unosDetallesBienes.Select</w:t>
+      </w:r>
+      <w:proofErr w:type="spellEnd"/>
+      <w:r>
+        <w:rPr>
+          <w:color w:val="0070C0"/>
+          <w:sz w:val="16"/>
+          <w:szCs w:val="16"/>
+        </w:rPr>
+        <w:t xml:space="preserve">(x =&gt; new </w:t>
+      </w:r>
+      <w:proofErr w:type="spellStart"/>
+      <w:proofErr w:type="gramStart"/>
+      <w:r>
+        <w:rPr>
+          <w:color w:val="0070C0"/>
+          <w:sz w:val="16"/>
+          <w:szCs w:val="16"/>
+        </w:rPr>
+        <w:t>HLPDetallesAdquisicion</w:t>
+      </w:r>
+      <w:proofErr w:type="spellEnd"/>
+      <w:r>
+        <w:rPr>
+          <w:color w:val="0070C0"/>
+          <w:sz w:val="16"/>
+          <w:szCs w:val="16"/>
+        </w:rPr>
+        <w:t>(</w:t>
+      </w:r>
+      <w:proofErr w:type="gramEnd"/>
+      <w:r>
+        <w:rPr>
+          <w:color w:val="0070C0"/>
+          <w:sz w:val="16"/>
+          <w:szCs w:val="16"/>
+        </w:rPr>
+        <w:t xml:space="preserve">) { </w:t>
+      </w:r>
+      <w:proofErr w:type="spellStart"/>
+      <w:r>
+        <w:rPr>
+          <w:color w:val="0070C0"/>
+          <w:sz w:val="16"/>
+          <w:szCs w:val="16"/>
+        </w:rPr>
+        <w:t>DescripCategoria</w:t>
+      </w:r>
+      <w:proofErr w:type="spellEnd"/>
+      <w:r>
+        <w:rPr>
+          <w:color w:val="0070C0"/>
+          <w:sz w:val="16"/>
+          <w:szCs w:val="16"/>
+        </w:rPr>
+        <w:t xml:space="preserve"> = </w:t>
+      </w:r>
+      <w:proofErr w:type="spellStart"/>
+      <w:r>
+        <w:rPr>
+          <w:color w:val="0070C0"/>
+          <w:sz w:val="16"/>
+          <w:szCs w:val="16"/>
+        </w:rPr>
+        <w:t>x.unaCategoria.DescripCategoria</w:t>
+      </w:r>
+      <w:proofErr w:type="spellEnd"/>
+      <w:r>
+        <w:rPr>
+          <w:color w:val="0070C0"/>
+          <w:sz w:val="16"/>
+          <w:szCs w:val="16"/>
+        </w:rPr>
+        <w:t xml:space="preserve">, Cantidad = </w:t>
+      </w:r>
+      <w:proofErr w:type="spellStart"/>
+      <w:r>
+        <w:rPr>
+          <w:color w:val="0070C0"/>
+          <w:sz w:val="16"/>
+          <w:szCs w:val="16"/>
+        </w:rPr>
+        <w:t>x.Cantidad</w:t>
+      </w:r>
+      <w:proofErr w:type="spellEnd"/>
+      <w:r>
+        <w:rPr>
+          <w:color w:val="0070C0"/>
+          <w:sz w:val="16"/>
+          <w:szCs w:val="16"/>
+        </w:rPr>
+        <w:t xml:space="preserve">, </w:t>
+      </w:r>
+      <w:proofErr w:type="spellStart"/>
+      <w:r>
+        <w:rPr>
+          <w:color w:val="0070C0"/>
+          <w:sz w:val="16"/>
+          <w:szCs w:val="16"/>
+        </w:rPr>
+        <w:t>IdCategoria</w:t>
+      </w:r>
+      <w:proofErr w:type="spellEnd"/>
+      <w:r>
+        <w:rPr>
+          <w:color w:val="0070C0"/>
+          <w:sz w:val="16"/>
+          <w:szCs w:val="16"/>
+        </w:rPr>
+        <w:t xml:space="preserve"> = </w:t>
+      </w:r>
+      <w:proofErr w:type="spellStart"/>
+      <w:r>
+        <w:rPr>
+          <w:color w:val="0070C0"/>
+          <w:sz w:val="16"/>
+          <w:szCs w:val="16"/>
+        </w:rPr>
+        <w:t>x.unaCategoria.IdCategoria</w:t>
+      </w:r>
+      <w:proofErr w:type="spellEnd"/>
+      <w:r>
+        <w:rPr>
+          <w:color w:val="0070C0"/>
+          <w:sz w:val="16"/>
+          <w:szCs w:val="16"/>
+        </w:rPr>
+        <w:t xml:space="preserve">, </w:t>
+      </w:r>
+      <w:proofErr w:type="spellStart"/>
+      <w:r>
+        <w:rPr>
+          <w:color w:val="0070C0"/>
+          <w:sz w:val="16"/>
+          <w:szCs w:val="16"/>
+        </w:rPr>
+        <w:t>IdSolicitudDetalle</w:t>
+      </w:r>
+      <w:proofErr w:type="spellEnd"/>
+      <w:r>
+        <w:rPr>
+          <w:color w:val="0070C0"/>
+          <w:sz w:val="16"/>
+          <w:szCs w:val="16"/>
+        </w:rPr>
+        <w:t xml:space="preserve"> = </w:t>
+      </w:r>
+      <w:proofErr w:type="spellStart"/>
+      <w:r>
+        <w:rPr>
+          <w:color w:val="0070C0"/>
+          <w:sz w:val="16"/>
+          <w:szCs w:val="16"/>
+        </w:rPr>
+        <w:t>x.IdSolicitudDetalle</w:t>
+      </w:r>
+      <w:proofErr w:type="spellEnd"/>
+      <w:r>
+        <w:rPr>
+          <w:color w:val="0070C0"/>
+          <w:sz w:val="16"/>
+          <w:szCs w:val="16"/>
+        </w:rPr>
+        <w:t xml:space="preserve"> }).</w:t>
+      </w:r>
+      <w:proofErr w:type="spellStart"/>
+      <w:r>
+        <w:rPr>
+          <w:color w:val="0070C0"/>
+          <w:sz w:val="16"/>
+          <w:szCs w:val="16"/>
+        </w:rPr>
+        <w:t>ToList</w:t>
+      </w:r>
+      <w:proofErr w:type="spellEnd"/>
+      <w:r>
+        <w:rPr>
+          <w:color w:val="0070C0"/>
+          <w:sz w:val="16"/>
+          <w:szCs w:val="16"/>
+        </w:rPr>
+        <w:t>();</w:t>
       </w:r>
     </w:p>
     <w:p>
@@ -1527,15 +3016,42 @@
           <w:sz w:val="16"/>
           <w:szCs w:val="16"/>
         </w:rPr>
-        <w:t xml:space="preserve">EN LINEA 26 BLLAsignacion, poner que solo lo haga cuando </w:t>
-      </w:r>
-      <w:r>
-        <w:rPr>
-          <w:sz w:val="16"/>
-          <w:szCs w:val="16"/>
-        </w:rPr>
-        <w:t>..asdf.asd</w:t>
-      </w:r>
+        <w:t xml:space="preserve">EN LINEA 26 </w:t>
+      </w:r>
+      <w:proofErr w:type="spellStart"/>
+      <w:r>
+        <w:rPr>
+          <w:sz w:val="16"/>
+          <w:szCs w:val="16"/>
+        </w:rPr>
+        <w:t>BLLAsignacion</w:t>
+      </w:r>
+      <w:proofErr w:type="spellEnd"/>
+      <w:r>
+        <w:rPr>
+          <w:sz w:val="16"/>
+          <w:szCs w:val="16"/>
+        </w:rPr>
+        <w:t xml:space="preserve">, poner que solo lo haga cuando </w:t>
+      </w:r>
+      <w:proofErr w:type="gramStart"/>
+      <w:r>
+        <w:rPr>
+          <w:sz w:val="16"/>
+          <w:szCs w:val="16"/>
+        </w:rPr>
+        <w:t>..</w:t>
+      </w:r>
+      <w:proofErr w:type="spellStart"/>
+      <w:proofErr w:type="gramEnd"/>
+      <w:r>
+        <w:rPr>
+          <w:sz w:val="16"/>
+          <w:szCs w:val="16"/>
+        </w:rPr>
+        <w:t>asdf.asd</w:t>
+      </w:r>
+      <w:proofErr w:type="spellEnd"/>
     </w:p>
     <w:p>
       <w:pPr>
@@ -1604,7 +3120,43 @@
           <w:szCs w:val="16"/>
           <w:highlight w:val="green"/>
         </w:rPr>
-        <w:t xml:space="preserve">En store CategoriaDetBienesTraerPorIdPartida, modifique la línea: </w:t>
+        <w:t xml:space="preserve">En </w:t>
+      </w:r>
+      <w:proofErr w:type="spellStart"/>
+      <w:r>
+        <w:rPr>
+          <w:sz w:val="16"/>
+          <w:szCs w:val="16"/>
+          <w:highlight w:val="green"/>
+        </w:rPr>
+        <w:t>store</w:t>
+      </w:r>
+      <w:proofErr w:type="spellEnd"/>
+      <w:r>
+        <w:rPr>
+          <w:sz w:val="16"/>
+          <w:szCs w:val="16"/>
+          <w:highlight w:val="green"/>
+        </w:rPr>
+        <w:t xml:space="preserve"> </w:t>
+      </w:r>
+      <w:proofErr w:type="spellStart"/>
+      <w:r>
+        <w:rPr>
+          <w:sz w:val="16"/>
+          <w:szCs w:val="16"/>
+          <w:highlight w:val="green"/>
+        </w:rPr>
+        <w:t>CategoriaDetBienesTraerPorIdPartida</w:t>
+      </w:r>
+      <w:proofErr w:type="spellEnd"/>
+      <w:r>
+        <w:rPr>
+          <w:sz w:val="16"/>
+          <w:szCs w:val="16"/>
+          <w:highlight w:val="green"/>
+        </w:rPr>
+        <w:t xml:space="preserve">, modifique la línea: </w:t>
       </w:r>
     </w:p>
     <w:p>
@@ -1622,7 +3174,35 @@
           <w:szCs w:val="16"/>
           <w:highlight w:val="green"/>
         </w:rPr>
-        <w:t>--AND SolDet.IdEstadoSolicDetalle != 2--Distinto de Finalizado</w:t>
+        <w:t xml:space="preserve">--AND </w:t>
+      </w:r>
+      <w:proofErr w:type="spellStart"/>
+      <w:proofErr w:type="gramStart"/>
+      <w:r>
+        <w:rPr>
+          <w:sz w:val="16"/>
+          <w:szCs w:val="16"/>
+          <w:highlight w:val="green"/>
+        </w:rPr>
+        <w:t>SolDet.IdEstadoSolicDetalle</w:t>
+      </w:r>
+      <w:proofErr w:type="spellEnd"/>
+      <w:r>
+        <w:rPr>
+          <w:sz w:val="16"/>
+          <w:szCs w:val="16"/>
+          <w:highlight w:val="green"/>
+        </w:rPr>
+        <w:t xml:space="preserve"> !</w:t>
+      </w:r>
+      <w:proofErr w:type="gramEnd"/>
+      <w:r>
+        <w:rPr>
+          <w:sz w:val="16"/>
+          <w:szCs w:val="16"/>
+          <w:highlight w:val="green"/>
+        </w:rPr>
+        <w:t>= 2--Distinto de Finalizado</w:t>
       </w:r>
     </w:p>
     <w:p>
@@ -1657,7 +3237,25 @@
           <w:szCs w:val="16"/>
           <w:highlight w:val="green"/>
         </w:rPr>
-        <w:t>AND sdet.IdEstadoSolicDetalle &lt; 3--Que el estado del detalle no sea Adquirido ni Entregado</w:t>
+        <w:t xml:space="preserve">AND </w:t>
+      </w:r>
+      <w:proofErr w:type="spellStart"/>
+      <w:r>
+        <w:rPr>
+          <w:sz w:val="16"/>
+          <w:szCs w:val="16"/>
+          <w:highlight w:val="green"/>
+        </w:rPr>
+        <w:t>sdet.IdEstadoSolicDetalle</w:t>
+      </w:r>
+      <w:proofErr w:type="spellEnd"/>
+      <w:r>
+        <w:rPr>
+          <w:sz w:val="16"/>
+          <w:szCs w:val="16"/>
+          <w:highlight w:val="green"/>
+        </w:rPr>
+        <w:t xml:space="preserve"> &lt; 3--Que el estado del detalle no sea Adquirido ni Entregado</w:t>
       </w:r>
     </w:p>
     <w:p>
@@ -1677,15 +3275,88 @@
           <w:sz w:val="16"/>
           <w:szCs w:val="16"/>
         </w:rPr>
-        <w:t>Quite relacion entre partidaDetalle y Adquisicion y elimin</w:t>
-      </w:r>
-      <w:r>
-        <w:rPr>
-          <w:sz w:val="16"/>
-          <w:szCs w:val="16"/>
-        </w:rPr>
-        <w:t>é campo IdAquisicion de tabla PartidaDetalle</w:t>
-      </w:r>
+        <w:t xml:space="preserve">Quite </w:t>
+      </w:r>
+      <w:proofErr w:type="spellStart"/>
+      <w:r>
+        <w:rPr>
+          <w:sz w:val="16"/>
+          <w:szCs w:val="16"/>
+        </w:rPr>
+        <w:t>relacion</w:t>
+      </w:r>
+      <w:proofErr w:type="spellEnd"/>
+      <w:r>
+        <w:rPr>
+          <w:sz w:val="16"/>
+          <w:szCs w:val="16"/>
+        </w:rPr>
+        <w:t xml:space="preserve"> entre </w:t>
+      </w:r>
+      <w:proofErr w:type="spellStart"/>
+      <w:r>
+        <w:rPr>
+          <w:sz w:val="16"/>
+          <w:szCs w:val="16"/>
+        </w:rPr>
+        <w:t>partidaDetalle</w:t>
+      </w:r>
+      <w:proofErr w:type="spellEnd"/>
+      <w:r>
+        <w:rPr>
+          <w:sz w:val="16"/>
+          <w:szCs w:val="16"/>
+        </w:rPr>
+        <w:t xml:space="preserve"> y </w:t>
+      </w:r>
+      <w:proofErr w:type="spellStart"/>
+      <w:r>
+        <w:rPr>
+          <w:sz w:val="16"/>
+          <w:szCs w:val="16"/>
+        </w:rPr>
+        <w:t>Adquisicion</w:t>
+      </w:r>
+      <w:proofErr w:type="spellEnd"/>
+      <w:r>
+        <w:rPr>
+          <w:sz w:val="16"/>
+          <w:szCs w:val="16"/>
+        </w:rPr>
+        <w:t xml:space="preserve"> y elimin</w:t>
+      </w:r>
+      <w:r>
+        <w:rPr>
+          <w:sz w:val="16"/>
+          <w:szCs w:val="16"/>
+        </w:rPr>
+        <w:t xml:space="preserve">é campo </w:t>
+      </w:r>
+      <w:proofErr w:type="spellStart"/>
+      <w:r>
+        <w:rPr>
+          <w:sz w:val="16"/>
+          <w:szCs w:val="16"/>
+        </w:rPr>
+        <w:t>IdAquisicion</w:t>
+      </w:r>
+      <w:proofErr w:type="spellEnd"/>
+      <w:r>
+        <w:rPr>
+          <w:sz w:val="16"/>
+          <w:szCs w:val="16"/>
+        </w:rPr>
+        <w:t xml:space="preserve"> de tabla </w:t>
+      </w:r>
+      <w:proofErr w:type="spellStart"/>
+      <w:r>
+        <w:rPr>
+          <w:sz w:val="16"/>
+          <w:szCs w:val="16"/>
+        </w:rPr>
+        <w:t>PartidaDetalle</w:t>
+      </w:r>
+      <w:proofErr w:type="spellEnd"/>
     </w:p>
     <w:p>
       <w:pPr>
@@ -1700,8 +3371,49 @@
           <w:sz w:val="16"/>
           <w:szCs w:val="16"/>
         </w:rPr>
-        <w:t>Agregué tabla RelPDetAdq para tener un N a N entre PartidaDetalle y Adquisicion</w:t>
-      </w:r>
+        <w:t xml:space="preserve">Agregué tabla </w:t>
+      </w:r>
+      <w:proofErr w:type="spellStart"/>
+      <w:r>
+        <w:rPr>
+          <w:sz w:val="16"/>
+          <w:szCs w:val="16"/>
+        </w:rPr>
+        <w:t>RelPDetAdq</w:t>
+      </w:r>
+      <w:proofErr w:type="spellEnd"/>
+      <w:r>
+        <w:rPr>
+          <w:sz w:val="16"/>
+          <w:szCs w:val="16"/>
+        </w:rPr>
+        <w:t xml:space="preserve"> para tener un N a N entre </w:t>
+      </w:r>
+      <w:proofErr w:type="spellStart"/>
+      <w:r>
+        <w:rPr>
+          <w:sz w:val="16"/>
+          <w:szCs w:val="16"/>
+        </w:rPr>
+        <w:t>PartidaDetalle</w:t>
+      </w:r>
+      <w:proofErr w:type="spellEnd"/>
+      <w:r>
+        <w:rPr>
+          <w:sz w:val="16"/>
+          <w:szCs w:val="16"/>
+        </w:rPr>
+        <w:t xml:space="preserve"> y </w:t>
+      </w:r>
+      <w:proofErr w:type="spellStart"/>
+      <w:r>
+        <w:rPr>
+          <w:sz w:val="16"/>
+          <w:szCs w:val="16"/>
+        </w:rPr>
+        <w:t>Adquisicion</w:t>
+      </w:r>
+      <w:proofErr w:type="spellEnd"/>
     </w:p>
     <w:p>
       <w:pPr>
@@ -1727,8 +3439,17 @@
           <w:sz w:val="16"/>
           <w:szCs w:val="16"/>
         </w:rPr>
-        <w:t>Agregué campo Costo en tabla Adquisicion</w:t>
-      </w:r>
+        <w:t xml:space="preserve">Agregué campo Costo en tabla </w:t>
+      </w:r>
+      <w:proofErr w:type="spellStart"/>
+      <w:r>
+        <w:rPr>
+          <w:sz w:val="16"/>
+          <w:szCs w:val="16"/>
+        </w:rPr>
+        <w:t>Adquisicion</w:t>
+      </w:r>
+      <w:proofErr w:type="spellEnd"/>
     </w:p>
     <w:p>
       <w:pPr>
@@ -1749,14 +3470,32 @@
           <w:szCs w:val="16"/>
           <w:highlight w:val="green"/>
         </w:rPr>
-        <w:t xml:space="preserve">Asociar eventos a las funciones en solicmodificar </w:t>
-      </w:r>
+        <w:t xml:space="preserve">Asociar eventos a las funciones en </w:t>
+      </w:r>
+      <w:proofErr w:type="spellStart"/>
       <w:r>
         <w:rPr>
           <w:sz w:val="16"/>
           <w:szCs w:val="16"/>
           <w:highlight w:val="green"/>
         </w:rPr>
+        <w:t>solicmodificar</w:t>
+      </w:r>
+      <w:proofErr w:type="spellEnd"/>
+      <w:r>
+        <w:rPr>
+          <w:sz w:val="16"/>
+          <w:szCs w:val="16"/>
+          <w:highlight w:val="green"/>
+        </w:rPr>
+        <w:t xml:space="preserve"> </w:t>
+      </w:r>
+      <w:r>
+        <w:rPr>
+          <w:sz w:val="16"/>
+          <w:szCs w:val="16"/>
+          <w:highlight w:val="green"/>
+        </w:rPr>
         <w:t>y a lo último poner todas las validaciones comentadas</w:t>
       </w:r>
       <w:r>
@@ -1765,7 +3504,25 @@
           <w:szCs w:val="16"/>
           <w:highlight w:val="green"/>
         </w:rPr>
-        <w:t xml:space="preserve"> (esta en proceso)</w:t>
+        <w:t xml:space="preserve"> (</w:t>
+      </w:r>
+      <w:proofErr w:type="spellStart"/>
+      <w:r>
+        <w:rPr>
+          <w:sz w:val="16"/>
+          <w:szCs w:val="16"/>
+          <w:highlight w:val="green"/>
+        </w:rPr>
+        <w:t>esta</w:t>
+      </w:r>
+      <w:proofErr w:type="spellEnd"/>
+      <w:r>
+        <w:rPr>
+          <w:sz w:val="16"/>
+          <w:szCs w:val="16"/>
+          <w:highlight w:val="green"/>
+        </w:rPr>
+        <w:t xml:space="preserve"> en proceso)</w:t>
       </w:r>
     </w:p>
     <w:p>
@@ -1787,8 +3544,36 @@
           <w:szCs w:val="16"/>
           <w:highlight w:val="green"/>
         </w:rPr>
-        <w:t>Empezar con el agregardetalle en modificarsolic</w:t>
-      </w:r>
+        <w:t xml:space="preserve">Empezar con el </w:t>
+      </w:r>
+      <w:proofErr w:type="spellStart"/>
+      <w:r>
+        <w:rPr>
+          <w:sz w:val="16"/>
+          <w:szCs w:val="16"/>
+          <w:highlight w:val="green"/>
+        </w:rPr>
+        <w:t>agregardetalle</w:t>
+      </w:r>
+      <w:proofErr w:type="spellEnd"/>
+      <w:r>
+        <w:rPr>
+          <w:sz w:val="16"/>
+          <w:szCs w:val="16"/>
+          <w:highlight w:val="green"/>
+        </w:rPr>
+        <w:t xml:space="preserve"> en </w:t>
+      </w:r>
+      <w:proofErr w:type="spellStart"/>
+      <w:r>
+        <w:rPr>
+          <w:sz w:val="16"/>
+          <w:szCs w:val="16"/>
+          <w:highlight w:val="green"/>
+        </w:rPr>
+        <w:t>modificarsolic</w:t>
+      </w:r>
+      <w:proofErr w:type="spellEnd"/>
     </w:p>
     <w:p>
       <w:pPr>
@@ -1809,15 +3594,51 @@
           <w:szCs w:val="16"/>
           <w:highlight w:val="green"/>
         </w:rPr>
-        <w:t>Al eliminar detalles el IdDetalle queda mal</w:t>
-      </w:r>
+        <w:t xml:space="preserve">Al eliminar detalles el </w:t>
+      </w:r>
+      <w:proofErr w:type="spellStart"/>
       <w:r>
         <w:rPr>
           <w:sz w:val="16"/>
           <w:szCs w:val="16"/>
           <w:highlight w:val="green"/>
         </w:rPr>
-        <w:t xml:space="preserve"> (en ModificarSolic)</w:t>
+        <w:t>IdDetalle</w:t>
+      </w:r>
+      <w:proofErr w:type="spellEnd"/>
+      <w:r>
+        <w:rPr>
+          <w:sz w:val="16"/>
+          <w:szCs w:val="16"/>
+          <w:highlight w:val="green"/>
+        </w:rPr>
+        <w:t xml:space="preserve"> queda mal</w:t>
+      </w:r>
+      <w:r>
+        <w:rPr>
+          <w:sz w:val="16"/>
+          <w:szCs w:val="16"/>
+          <w:highlight w:val="green"/>
+        </w:rPr>
+        <w:t xml:space="preserve"> (en </w:t>
+      </w:r>
+      <w:proofErr w:type="spellStart"/>
+      <w:r>
+        <w:rPr>
+          <w:sz w:val="16"/>
+          <w:szCs w:val="16"/>
+          <w:highlight w:val="green"/>
+        </w:rPr>
+        <w:t>ModificarSolic</w:t>
+      </w:r>
+      <w:proofErr w:type="spellEnd"/>
+      <w:r>
+        <w:rPr>
+          <w:sz w:val="16"/>
+          <w:szCs w:val="16"/>
+          <w:highlight w:val="green"/>
+        </w:rPr>
+        <w:t>)</w:t>
       </w:r>
     </w:p>
     <w:p>
@@ -1830,16 +3651,36 @@
         <w:rPr>
           <w:sz w:val="16"/>
           <w:szCs w:val="16"/>
-          <w:highlight w:val="yellow"/>
-        </w:rPr>
-      </w:pPr>
-      <w:r>
-        <w:rPr>
-          <w:sz w:val="16"/>
-          <w:szCs w:val="16"/>
-          <w:highlight w:val="yellow"/>
-        </w:rPr>
-        <w:t>Cargar el objeto que contiene el bien seleccionado, al hacer click en un detalle</w:t>
+          <w:highlight w:val="green"/>
+        </w:rPr>
+      </w:pPr>
+      <w:bookmarkStart w:id="0" w:name="_GoBack"/>
+      <w:bookmarkEnd w:id="0"/>
+      <w:r>
+        <w:rPr>
+          <w:sz w:val="16"/>
+          <w:szCs w:val="16"/>
+          <w:highlight w:val="green"/>
+        </w:rPr>
+        <w:t xml:space="preserve">Cargar el objeto que contiene el bien seleccionado, al hacer </w:t>
+      </w:r>
+      <w:proofErr w:type="spellStart"/>
+      <w:r>
+        <w:rPr>
+          <w:sz w:val="16"/>
+          <w:szCs w:val="16"/>
+          <w:highlight w:val="green"/>
+        </w:rPr>
+        <w:t>click</w:t>
+      </w:r>
+      <w:proofErr w:type="spellEnd"/>
+      <w:r>
+        <w:rPr>
+          <w:sz w:val="16"/>
+          <w:szCs w:val="16"/>
+          <w:highlight w:val="green"/>
+        </w:rPr>
+        <w:t xml:space="preserve"> en un detalle</w:t>
       </w:r>
     </w:p>
     <w:p>
@@ -1861,10 +3702,72 @@
           <w:szCs w:val="16"/>
           <w:highlight w:val="yellow"/>
         </w:rPr>
-        <w:t>Para restringir la asignación de bienes en una solic q no tiene los bienes comprados, revisar el estado de los detalles inner join inventarios, si está en “para asignar”, se puede crear una asig</w:t>
-      </w:r>
-      <w:bookmarkStart w:id="0" w:name="_GoBack"/>
-      <w:bookmarkEnd w:id="0"/>
+        <w:t xml:space="preserve">Para restringir la asignación de bienes en una </w:t>
+      </w:r>
+      <w:proofErr w:type="spellStart"/>
+      <w:r>
+        <w:rPr>
+          <w:sz w:val="16"/>
+          <w:szCs w:val="16"/>
+          <w:highlight w:val="yellow"/>
+        </w:rPr>
+        <w:t>solic</w:t>
+      </w:r>
+      <w:proofErr w:type="spellEnd"/>
+      <w:r>
+        <w:rPr>
+          <w:sz w:val="16"/>
+          <w:szCs w:val="16"/>
+          <w:highlight w:val="yellow"/>
+        </w:rPr>
+        <w:t xml:space="preserve"> q no tiene los bienes comprados, revisar el estado de los detalles </w:t>
+      </w:r>
+      <w:proofErr w:type="spellStart"/>
+      <w:r>
+        <w:rPr>
+          <w:sz w:val="16"/>
+          <w:szCs w:val="16"/>
+          <w:highlight w:val="yellow"/>
+        </w:rPr>
+        <w:t>inner</w:t>
+      </w:r>
+      <w:proofErr w:type="spellEnd"/>
+      <w:r>
+        <w:rPr>
+          <w:sz w:val="16"/>
+          <w:szCs w:val="16"/>
+          <w:highlight w:val="yellow"/>
+        </w:rPr>
+        <w:t xml:space="preserve"> </w:t>
+      </w:r>
+      <w:proofErr w:type="spellStart"/>
+      <w:r>
+        <w:rPr>
+          <w:sz w:val="16"/>
+          <w:szCs w:val="16"/>
+          <w:highlight w:val="yellow"/>
+        </w:rPr>
+        <w:t>join</w:t>
+      </w:r>
+      <w:proofErr w:type="spellEnd"/>
+      <w:r>
+        <w:rPr>
+          <w:sz w:val="16"/>
+          <w:szCs w:val="16"/>
+          <w:highlight w:val="yellow"/>
+        </w:rPr>
+        <w:t xml:space="preserve"> inventarios, si está en “para asignar”, se puede crear una </w:t>
+      </w:r>
+      <w:proofErr w:type="spellStart"/>
+      <w:r>
+        <w:rPr>
+          <w:sz w:val="16"/>
+          <w:szCs w:val="16"/>
+          <w:highlight w:val="yellow"/>
+        </w:rPr>
+        <w:t>asig</w:t>
+      </w:r>
+      <w:proofErr w:type="spellEnd"/>
     </w:p>
     <w:p>
       <w:pPr>
@@ -1946,20 +3849,9 @@
           <w:szCs w:val="23"/>
           <w:lang w:val="en-US" w:eastAsia="es-AR"/>
         </w:rPr>
-        <w:t> on the UserControl, i'll fire </w:t>
-      </w:r>
-      <w:r>
-        <w:rPr>
-          <w:rFonts w:ascii="Consolas" w:eastAsia="Times New Roman" w:hAnsi="Consolas" w:cs="Consolas"/>
-          <w:color w:val="242729"/>
-          <w:sz w:val="20"/>
-          <w:szCs w:val="20"/>
-          <w:bdr w:val="none" w:sz="0" w:space="0" w:color="auto" w:frame="1"/>
-          <w:shd w:val="clear" w:color="auto" w:fill="EFF0F1"/>
-          <w:lang w:val="en-US" w:eastAsia="es-AR"/>
-        </w:rPr>
-        <w:t>Button1_Click</w:t>
-      </w:r>
+        <w:t xml:space="preserve"> on the </w:t>
+      </w:r>
+      <w:proofErr w:type="spellStart"/>
       <w:r>
         <w:rPr>
           <w:rFonts w:ascii="Arial" w:eastAsia="Times New Roman" w:hAnsi="Arial" w:cs="Arial"/>
@@ -1968,7 +3860,40 @@
           <w:szCs w:val="23"/>
           <w:lang w:val="en-US" w:eastAsia="es-AR"/>
         </w:rPr>
-        <w:t> which triggers </w:t>
+        <w:t>UserControl</w:t>
+      </w:r>
+      <w:proofErr w:type="spellEnd"/>
+      <w:r>
+        <w:rPr>
+          <w:rFonts w:ascii="Arial" w:eastAsia="Times New Roman" w:hAnsi="Arial" w:cs="Arial"/>
+          <w:color w:val="242729"/>
+          <w:sz w:val="23"/>
+          <w:szCs w:val="23"/>
+          <w:lang w:val="en-US" w:eastAsia="es-AR"/>
+        </w:rPr>
+        <w:t xml:space="preserve">, </w:t>
+      </w:r>
+      <w:proofErr w:type="spellStart"/>
+      <w:r>
+        <w:rPr>
+          <w:rFonts w:ascii="Arial" w:eastAsia="Times New Roman" w:hAnsi="Arial" w:cs="Arial"/>
+          <w:color w:val="242729"/>
+          <w:sz w:val="23"/>
+          <w:szCs w:val="23"/>
+          <w:lang w:val="en-US" w:eastAsia="es-AR"/>
+        </w:rPr>
+        <w:t>i'll</w:t>
+      </w:r>
+      <w:proofErr w:type="spellEnd"/>
+      <w:r>
+        <w:rPr>
+          <w:rFonts w:ascii="Arial" w:eastAsia="Times New Roman" w:hAnsi="Arial" w:cs="Arial"/>
+          <w:color w:val="242729"/>
+          <w:sz w:val="23"/>
+          <w:szCs w:val="23"/>
+          <w:lang w:val="en-US" w:eastAsia="es-AR"/>
+        </w:rPr>
+        <w:t xml:space="preserve"> fire </w:t>
       </w:r>
       <w:r>
         <w:rPr>
@@ -1980,8 +3905,32 @@
           <w:shd w:val="clear" w:color="auto" w:fill="EFF0F1"/>
           <w:lang w:val="en-US" w:eastAsia="es-AR"/>
         </w:rPr>
+        <w:t>Button1_Click</w:t>
+      </w:r>
+      <w:r>
+        <w:rPr>
+          <w:rFonts w:ascii="Arial" w:eastAsia="Times New Roman" w:hAnsi="Arial" w:cs="Arial"/>
+          <w:color w:val="242729"/>
+          <w:sz w:val="23"/>
+          <w:szCs w:val="23"/>
+          <w:lang w:val="en-US" w:eastAsia="es-AR"/>
+        </w:rPr>
+        <w:t> which triggers </w:t>
+      </w:r>
+      <w:proofErr w:type="spellStart"/>
+      <w:r>
+        <w:rPr>
+          <w:rFonts w:ascii="Consolas" w:eastAsia="Times New Roman" w:hAnsi="Consolas" w:cs="Consolas"/>
+          <w:color w:val="242729"/>
+          <w:sz w:val="20"/>
+          <w:szCs w:val="20"/>
+          <w:bdr w:val="none" w:sz="0" w:space="0" w:color="auto" w:frame="1"/>
+          <w:shd w:val="clear" w:color="auto" w:fill="EFF0F1"/>
+          <w:lang w:val="en-US" w:eastAsia="es-AR"/>
+        </w:rPr>
         <w:t>UserControl_ButtonClick</w:t>
       </w:r>
+      <w:proofErr w:type="spellEnd"/>
       <w:r>
         <w:rPr>
           <w:rFonts w:ascii="Arial" w:eastAsia="Times New Roman" w:hAnsi="Arial" w:cs="Arial"/>
@@ -2050,6 +3999,7 @@
           <w:lang w:val="en-US" w:eastAsia="es-AR"/>
         </w:rPr>
       </w:pPr>
+      <w:proofErr w:type="gramStart"/>
       <w:r>
         <w:rPr>
           <w:rFonts w:ascii="inherit" w:eastAsia="Times New Roman" w:hAnsi="inherit" w:cs="Consolas"/>
@@ -2062,6 +4012,7 @@
         </w:rPr>
         <w:t>public</w:t>
       </w:r>
+      <w:proofErr w:type="gramEnd"/>
       <w:r>
         <w:rPr>
           <w:rFonts w:ascii="inherit" w:eastAsia="Times New Roman" w:hAnsi="inherit" w:cs="Consolas"/>
@@ -2098,6 +4049,7 @@
         </w:rPr>
         <w:t xml:space="preserve"> </w:t>
       </w:r>
+      <w:proofErr w:type="spellStart"/>
       <w:r>
         <w:rPr>
           <w:rFonts w:ascii="inherit" w:eastAsia="Times New Roman" w:hAnsi="inherit" w:cs="Consolas"/>
@@ -2110,6 +4062,7 @@
         </w:rPr>
         <w:t>EventHandler</w:t>
       </w:r>
+      <w:proofErr w:type="spellEnd"/>
       <w:r>
         <w:rPr>
           <w:rFonts w:ascii="inherit" w:eastAsia="Times New Roman" w:hAnsi="inherit" w:cs="Consolas"/>
@@ -2122,6 +4075,7 @@
         </w:rPr>
         <w:t xml:space="preserve"> </w:t>
       </w:r>
+      <w:proofErr w:type="spellStart"/>
       <w:r>
         <w:rPr>
           <w:rFonts w:ascii="inherit" w:eastAsia="Times New Roman" w:hAnsi="inherit" w:cs="Consolas"/>
@@ -2134,6 +4088,7 @@
         </w:rPr>
         <w:t>ButtonClick</w:t>
       </w:r>
+      <w:proofErr w:type="spellEnd"/>
       <w:r>
         <w:rPr>
           <w:rFonts w:ascii="inherit" w:eastAsia="Times New Roman" w:hAnsi="inherit" w:cs="Consolas"/>
@@ -2214,6 +4169,7 @@
           <w:lang w:val="en-US" w:eastAsia="es-AR"/>
         </w:rPr>
       </w:pPr>
+      <w:proofErr w:type="gramStart"/>
       <w:r>
         <w:rPr>
           <w:rFonts w:ascii="inherit" w:eastAsia="Times New Roman" w:hAnsi="inherit" w:cs="Consolas"/>
@@ -2226,6 +4182,7 @@
         </w:rPr>
         <w:t>protected</w:t>
       </w:r>
+      <w:proofErr w:type="gramEnd"/>
       <w:r>
         <w:rPr>
           <w:rFonts w:ascii="inherit" w:eastAsia="Times New Roman" w:hAnsi="inherit" w:cs="Consolas"/>
@@ -2310,6 +4267,7 @@
         </w:rPr>
         <w:t xml:space="preserve"> sender, </w:t>
       </w:r>
+      <w:proofErr w:type="spellStart"/>
       <w:r>
         <w:rPr>
           <w:rFonts w:ascii="inherit" w:eastAsia="Times New Roman" w:hAnsi="inherit" w:cs="Consolas"/>
@@ -2322,6 +4280,7 @@
         </w:rPr>
         <w:t>EventArgs</w:t>
       </w:r>
+      <w:proofErr w:type="spellEnd"/>
       <w:r>
         <w:rPr>
           <w:rFonts w:ascii="inherit" w:eastAsia="Times New Roman" w:hAnsi="inherit" w:cs="Consolas"/>
@@ -2485,6 +4444,7 @@
         </w:rPr>
         <w:t xml:space="preserve">    </w:t>
       </w:r>
+      <w:proofErr w:type="gramStart"/>
       <w:r>
         <w:rPr>
           <w:rFonts w:ascii="inherit" w:eastAsia="Times New Roman" w:hAnsi="inherit" w:cs="Consolas"/>
@@ -2497,6 +4457,7 @@
         </w:rPr>
         <w:t>if</w:t>
       </w:r>
+      <w:proofErr w:type="gramEnd"/>
       <w:r>
         <w:rPr>
           <w:rFonts w:ascii="inherit" w:eastAsia="Times New Roman" w:hAnsi="inherit" w:cs="Consolas"/>
@@ -2509,6 +4470,7 @@
         </w:rPr>
         <w:t xml:space="preserve"> (</w:t>
       </w:r>
+      <w:proofErr w:type="spellStart"/>
       <w:r>
         <w:rPr>
           <w:rFonts w:ascii="inherit" w:eastAsia="Times New Roman" w:hAnsi="inherit" w:cs="Consolas"/>
@@ -2545,6 +4507,7 @@
         </w:rPr>
         <w:t>ButtonClick</w:t>
       </w:r>
+      <w:proofErr w:type="spellEnd"/>
       <w:r>
         <w:rPr>
           <w:rFonts w:ascii="inherit" w:eastAsia="Times New Roman" w:hAnsi="inherit" w:cs="Consolas"/>
@@ -2627,6 +4590,8 @@
         </w:rPr>
         <w:t xml:space="preserve">        </w:t>
       </w:r>
+      <w:proofErr w:type="spellStart"/>
+      <w:proofErr w:type="gramStart"/>
       <w:r>
         <w:rPr>
           <w:rFonts w:ascii="inherit" w:eastAsia="Times New Roman" w:hAnsi="inherit" w:cs="Consolas"/>
@@ -2663,6 +4628,7 @@
         </w:rPr>
         <w:t>ButtonClick</w:t>
       </w:r>
+      <w:proofErr w:type="spellEnd"/>
       <w:r>
         <w:rPr>
           <w:rFonts w:ascii="inherit" w:eastAsia="Times New Roman" w:hAnsi="inherit" w:cs="Consolas"/>
@@ -2675,6 +4641,7 @@
         </w:rPr>
         <w:t>(</w:t>
       </w:r>
+      <w:proofErr w:type="gramEnd"/>
       <w:r>
         <w:rPr>
           <w:rFonts w:ascii="inherit" w:eastAsia="Times New Roman" w:hAnsi="inherit" w:cs="Consolas"/>
@@ -2873,6 +4840,8 @@
         </w:rPr>
         <w:t xml:space="preserve"> </w:t>
       </w:r>
+      <w:proofErr w:type="spellStart"/>
+      <w:proofErr w:type="gramStart"/>
       <w:r>
         <w:rPr>
           <w:rFonts w:ascii="inherit" w:eastAsia="Times New Roman" w:hAnsi="inherit" w:cs="Consolas"/>
@@ -2885,6 +4854,7 @@
         </w:rPr>
         <w:t>EventHandler</w:t>
       </w:r>
+      <w:proofErr w:type="spellEnd"/>
       <w:r>
         <w:rPr>
           <w:rFonts w:ascii="inherit" w:eastAsia="Times New Roman" w:hAnsi="inherit" w:cs="Consolas"/>
@@ -2897,6 +4867,8 @@
         </w:rPr>
         <w:t>(</w:t>
       </w:r>
+      <w:proofErr w:type="spellStart"/>
+      <w:proofErr w:type="gramEnd"/>
       <w:r>
         <w:rPr>
           <w:rFonts w:ascii="inherit" w:eastAsia="Times New Roman" w:hAnsi="inherit" w:cs="Consolas"/>
@@ -2909,6 +4881,7 @@
         </w:rPr>
         <w:t>UserControl_ButtonClick</w:t>
       </w:r>
+      <w:proofErr w:type="spellEnd"/>
       <w:r>
         <w:rPr>
           <w:rFonts w:ascii="inherit" w:eastAsia="Times New Roman" w:hAnsi="inherit" w:cs="Consolas"/>
@@ -2989,6 +4962,7 @@
           <w:lang w:val="en-US" w:eastAsia="es-AR"/>
         </w:rPr>
       </w:pPr>
+      <w:proofErr w:type="gramStart"/>
       <w:r>
         <w:rPr>
           <w:rFonts w:ascii="inherit" w:eastAsia="Times New Roman" w:hAnsi="inherit" w:cs="Consolas"/>
@@ -3001,6 +4975,7 @@
         </w:rPr>
         <w:t>protected</w:t>
       </w:r>
+      <w:proofErr w:type="gramEnd"/>
       <w:r>
         <w:rPr>
           <w:rFonts w:ascii="inherit" w:eastAsia="Times New Roman" w:hAnsi="inherit" w:cs="Consolas"/>
@@ -3037,6 +5012,7 @@
         </w:rPr>
         <w:t xml:space="preserve"> </w:t>
       </w:r>
+      <w:proofErr w:type="spellStart"/>
       <w:r>
         <w:rPr>
           <w:rFonts w:ascii="inherit" w:eastAsia="Times New Roman" w:hAnsi="inherit" w:cs="Consolas"/>
@@ -3049,6 +5025,7 @@
         </w:rPr>
         <w:t>UserControl_ButtonClick</w:t>
       </w:r>
+      <w:proofErr w:type="spellEnd"/>
       <w:r>
         <w:rPr>
           <w:rFonts w:ascii="inherit" w:eastAsia="Times New Roman" w:hAnsi="inherit" w:cs="Consolas"/>
@@ -3085,6 +5062,7 @@
         </w:rPr>
         <w:t xml:space="preserve"> sender, </w:t>
       </w:r>
+      <w:proofErr w:type="spellStart"/>
       <w:r>
         <w:rPr>
           <w:rFonts w:ascii="inherit" w:eastAsia="Times New Roman" w:hAnsi="inherit" w:cs="Consolas"/>
@@ -3097,6 +5075,7 @@
         </w:rPr>
         <w:t>EventArgs</w:t>
       </w:r>
+      <w:proofErr w:type="spellEnd"/>
       <w:r>
         <w:rPr>
           <w:rFonts w:ascii="inherit" w:eastAsia="Times New Roman" w:hAnsi="inherit" w:cs="Consolas"/>
@@ -3299,8 +5278,28 @@
           <w:szCs w:val="16"/>
           <w:lang w:val="en-US"/>
         </w:rPr>
-        <w:t>O sino::</w:t>
-      </w:r>
+        <w:t xml:space="preserve">O </w:t>
+      </w:r>
+      <w:proofErr w:type="spellStart"/>
+      <w:r>
+        <w:rPr>
+          <w:sz w:val="16"/>
+          <w:szCs w:val="16"/>
+          <w:lang w:val="en-US"/>
+        </w:rPr>
+        <w:t>sino</w:t>
+      </w:r>
+      <w:proofErr w:type="spellEnd"/>
+      <w:proofErr w:type="gramStart"/>
+      <w:r>
+        <w:rPr>
+          <w:sz w:val="16"/>
+          <w:szCs w:val="16"/>
+          <w:lang w:val="en-US"/>
+        </w:rPr>
+        <w:t>::</w:t>
+      </w:r>
+      <w:proofErr w:type="gramEnd"/>
     </w:p>
     <w:p>
       <w:pPr>
@@ -3364,6 +5363,7 @@
           <w:lang w:val="en-US" w:eastAsia="es-AR"/>
         </w:rPr>
       </w:pPr>
+      <w:proofErr w:type="gramStart"/>
       <w:r>
         <w:rPr>
           <w:rFonts w:ascii="inherit" w:eastAsia="Times New Roman" w:hAnsi="inherit" w:cs="Consolas"/>
@@ -3376,6 +5376,7 @@
         </w:rPr>
         <w:t>public</w:t>
       </w:r>
+      <w:proofErr w:type="gramEnd"/>
       <w:r>
         <w:rPr>
           <w:rFonts w:ascii="inherit" w:eastAsia="Times New Roman" w:hAnsi="inherit" w:cs="Consolas"/>
@@ -3412,6 +5413,7 @@
         </w:rPr>
         <w:t xml:space="preserve"> </w:t>
       </w:r>
+      <w:proofErr w:type="spellStart"/>
       <w:r>
         <w:rPr>
           <w:rFonts w:ascii="inherit" w:eastAsia="Times New Roman" w:hAnsi="inherit" w:cs="Consolas"/>
@@ -3424,6 +5426,7 @@
         </w:rPr>
         <w:t>EventHandler</w:t>
       </w:r>
+      <w:proofErr w:type="spellEnd"/>
       <w:r>
         <w:rPr>
           <w:rFonts w:ascii="inherit" w:eastAsia="Times New Roman" w:hAnsi="inherit" w:cs="Consolas"/>
@@ -3436,6 +5439,7 @@
         </w:rPr>
         <w:t xml:space="preserve"> </w:t>
       </w:r>
+      <w:proofErr w:type="spellStart"/>
       <w:r>
         <w:rPr>
           <w:rFonts w:ascii="inherit" w:eastAsia="Times New Roman" w:hAnsi="inherit" w:cs="Consolas"/>
@@ -3448,6 +5452,7 @@
         </w:rPr>
         <w:t>StatusUpdated</w:t>
       </w:r>
+      <w:proofErr w:type="spellEnd"/>
       <w:r>
         <w:rPr>
           <w:rFonts w:ascii="inherit" w:eastAsia="Times New Roman" w:hAnsi="inherit" w:cs="Consolas"/>
@@ -3528,6 +5533,7 @@
           <w:lang w:val="en-US" w:eastAsia="es-AR"/>
         </w:rPr>
       </w:pPr>
+      <w:proofErr w:type="gramStart"/>
       <w:r>
         <w:rPr>
           <w:rFonts w:ascii="inherit" w:eastAsia="Times New Roman" w:hAnsi="inherit" w:cs="Consolas"/>
@@ -3540,6 +5546,7 @@
         </w:rPr>
         <w:t>private</w:t>
       </w:r>
+      <w:proofErr w:type="gramEnd"/>
       <w:r>
         <w:rPr>
           <w:rFonts w:ascii="inherit" w:eastAsia="Times New Roman" w:hAnsi="inherit" w:cs="Consolas"/>
@@ -3576,6 +5583,7 @@
         </w:rPr>
         <w:t xml:space="preserve"> </w:t>
       </w:r>
+      <w:proofErr w:type="spellStart"/>
       <w:r>
         <w:rPr>
           <w:rFonts w:ascii="inherit" w:eastAsia="Times New Roman" w:hAnsi="inherit" w:cs="Consolas"/>
@@ -3588,6 +5596,7 @@
         </w:rPr>
         <w:t>FunctionThatRaisesEvent</w:t>
       </w:r>
+      <w:proofErr w:type="spellEnd"/>
       <w:r>
         <w:rPr>
           <w:rFonts w:ascii="inherit" w:eastAsia="Times New Roman" w:hAnsi="inherit" w:cs="Consolas"/>
@@ -3750,6 +5759,7 @@
         </w:rPr>
         <w:t xml:space="preserve">    </w:t>
       </w:r>
+      <w:proofErr w:type="gramStart"/>
       <w:r>
         <w:rPr>
           <w:rFonts w:ascii="inherit" w:eastAsia="Times New Roman" w:hAnsi="inherit" w:cs="Consolas"/>
@@ -3762,6 +5772,7 @@
         </w:rPr>
         <w:t>if</w:t>
       </w:r>
+      <w:proofErr w:type="gramEnd"/>
       <w:r>
         <w:rPr>
           <w:rFonts w:ascii="inherit" w:eastAsia="Times New Roman" w:hAnsi="inherit" w:cs="Consolas"/>
@@ -3774,6 +5785,7 @@
         </w:rPr>
         <w:t xml:space="preserve"> (</w:t>
       </w:r>
+      <w:proofErr w:type="spellStart"/>
       <w:r>
         <w:rPr>
           <w:rFonts w:ascii="inherit" w:eastAsia="Times New Roman" w:hAnsi="inherit" w:cs="Consolas"/>
@@ -3810,6 +5822,7 @@
         </w:rPr>
         <w:t>StatusUpdated</w:t>
       </w:r>
+      <w:proofErr w:type="spellEnd"/>
       <w:r>
         <w:rPr>
           <w:rFonts w:ascii="inherit" w:eastAsia="Times New Roman" w:hAnsi="inherit" w:cs="Consolas"/>
@@ -3892,6 +5905,8 @@
         </w:rPr>
         <w:t xml:space="preserve">       </w:t>
       </w:r>
+      <w:proofErr w:type="spellStart"/>
+      <w:proofErr w:type="gramStart"/>
       <w:r>
         <w:rPr>
           <w:rFonts w:ascii="inherit" w:eastAsia="Times New Roman" w:hAnsi="inherit" w:cs="Consolas"/>
@@ -3928,6 +5943,7 @@
         </w:rPr>
         <w:t>StatusUpdated</w:t>
       </w:r>
+      <w:proofErr w:type="spellEnd"/>
       <w:r>
         <w:rPr>
           <w:rFonts w:ascii="inherit" w:eastAsia="Times New Roman" w:hAnsi="inherit" w:cs="Consolas"/>
@@ -3940,6 +5956,7 @@
         </w:rPr>
         <w:t>(</w:t>
       </w:r>
+      <w:proofErr w:type="gramEnd"/>
       <w:r>
         <w:rPr>
           <w:rFonts w:ascii="inherit" w:eastAsia="Times New Roman" w:hAnsi="inherit" w:cs="Consolas"/>
@@ -3988,6 +6005,7 @@
         </w:rPr>
         <w:t xml:space="preserve"> </w:t>
       </w:r>
+      <w:proofErr w:type="spellStart"/>
       <w:r>
         <w:rPr>
           <w:rFonts w:ascii="inherit" w:eastAsia="Times New Roman" w:hAnsi="inherit" w:cs="Consolas"/>
@@ -4000,6 +6018,7 @@
         </w:rPr>
         <w:t>EventArgs</w:t>
       </w:r>
+      <w:proofErr w:type="spellEnd"/>
       <w:r>
         <w:rPr>
           <w:rFonts w:ascii="inherit" w:eastAsia="Times New Roman" w:hAnsi="inherit" w:cs="Consolas"/>
@@ -4119,6 +6138,7 @@
           <w:lang w:val="en-US" w:eastAsia="es-AR"/>
         </w:rPr>
       </w:pPr>
+      <w:proofErr w:type="gramStart"/>
       <w:r>
         <w:rPr>
           <w:rFonts w:ascii="inherit" w:eastAsia="Times New Roman" w:hAnsi="inherit" w:cs="Consolas"/>
@@ -4131,6 +6151,7 @@
         </w:rPr>
         <w:t>public</w:t>
       </w:r>
+      <w:proofErr w:type="gramEnd"/>
       <w:r>
         <w:rPr>
           <w:rFonts w:ascii="inherit" w:eastAsia="Times New Roman" w:hAnsi="inherit" w:cs="Consolas"/>
@@ -4167,6 +6188,7 @@
         </w:rPr>
         <w:t xml:space="preserve"> </w:t>
       </w:r>
+      <w:proofErr w:type="spellStart"/>
       <w:r>
         <w:rPr>
           <w:rFonts w:ascii="inherit" w:eastAsia="Times New Roman" w:hAnsi="inherit" w:cs="Consolas"/>
@@ -4179,6 +6201,7 @@
         </w:rPr>
         <w:t>MyApp</w:t>
       </w:r>
+      <w:proofErr w:type="spellEnd"/>
       <w:r>
         <w:rPr>
           <w:rFonts w:ascii="inherit" w:eastAsia="Times New Roman" w:hAnsi="inherit" w:cs="Consolas"/>
@@ -4293,7 +6316,33 @@
           <w:shd w:val="clear" w:color="auto" w:fill="EFF0F1"/>
           <w:lang w:val="en-US" w:eastAsia="es-AR"/>
         </w:rPr>
-        <w:t>//USERCONTROL = your control with the StatusUpdated event</w:t>
+        <w:t xml:space="preserve">//USERCONTROL = your control with the </w:t>
+      </w:r>
+      <w:proofErr w:type="spellStart"/>
+      <w:r>
+        <w:rPr>
+          <w:rFonts w:ascii="inherit" w:eastAsia="Times New Roman" w:hAnsi="inherit" w:cs="Consolas"/>
+          <w:color w:val="858C93"/>
+          <w:sz w:val="20"/>
+          <w:szCs w:val="20"/>
+          <w:bdr w:val="none" w:sz="0" w:space="0" w:color="auto" w:frame="1"/>
+          <w:shd w:val="clear" w:color="auto" w:fill="EFF0F1"/>
+          <w:lang w:val="en-US" w:eastAsia="es-AR"/>
+        </w:rPr>
+        <w:t>StatusUpdated</w:t>
+      </w:r>
+      <w:proofErr w:type="spellEnd"/>
+      <w:r>
+        <w:rPr>
+          <w:rFonts w:ascii="inherit" w:eastAsia="Times New Roman" w:hAnsi="inherit" w:cs="Consolas"/>
+          <w:color w:val="858C93"/>
+          <w:sz w:val="20"/>
+          <w:szCs w:val="20"/>
+          <w:bdr w:val="none" w:sz="0" w:space="0" w:color="auto" w:frame="1"/>
+          <w:shd w:val="clear" w:color="auto" w:fill="EFF0F1"/>
+          <w:lang w:val="en-US" w:eastAsia="es-AR"/>
+        </w:rPr>
+        <w:t xml:space="preserve"> event</w:t>
       </w:r>
     </w:p>
     <w:p>
@@ -4341,6 +6390,7 @@
         </w:rPr>
         <w:t xml:space="preserve">     </w:t>
       </w:r>
+      <w:proofErr w:type="spellStart"/>
       <w:r>
         <w:rPr>
           <w:rFonts w:ascii="inherit" w:eastAsia="Times New Roman" w:hAnsi="inherit" w:cs="Consolas"/>
@@ -4377,6 +6427,7 @@
         </w:rPr>
         <w:t>StatusUpdated</w:t>
       </w:r>
+      <w:proofErr w:type="spellEnd"/>
       <w:r>
         <w:rPr>
           <w:rFonts w:ascii="inherit" w:eastAsia="Times New Roman" w:hAnsi="inherit" w:cs="Consolas"/>
@@ -4413,6 +6464,8 @@
         </w:rPr>
         <w:t xml:space="preserve"> </w:t>
       </w:r>
+      <w:proofErr w:type="spellStart"/>
+      <w:proofErr w:type="gramStart"/>
       <w:r>
         <w:rPr>
           <w:rFonts w:ascii="inherit" w:eastAsia="Times New Roman" w:hAnsi="inherit" w:cs="Consolas"/>
@@ -4425,6 +6478,7 @@
         </w:rPr>
         <w:t>EventHandler</w:t>
       </w:r>
+      <w:proofErr w:type="spellEnd"/>
       <w:r>
         <w:rPr>
           <w:rFonts w:ascii="inherit" w:eastAsia="Times New Roman" w:hAnsi="inherit" w:cs="Consolas"/>
@@ -4437,6 +6491,8 @@
         </w:rPr>
         <w:t>(</w:t>
       </w:r>
+      <w:proofErr w:type="spellStart"/>
+      <w:proofErr w:type="gramEnd"/>
       <w:r>
         <w:rPr>
           <w:rFonts w:ascii="inherit" w:eastAsia="Times New Roman" w:hAnsi="inherit" w:cs="Consolas"/>
@@ -4449,6 +6505,7 @@
         </w:rPr>
         <w:t>MyEventHandlerFunction_StatusUpdated</w:t>
       </w:r>
+      <w:proofErr w:type="spellEnd"/>
       <w:r>
         <w:rPr>
           <w:rFonts w:ascii="inherit" w:eastAsia="Times New Roman" w:hAnsi="inherit" w:cs="Consolas"/>
@@ -4575,6 +6632,7 @@
           <w:lang w:val="en-US" w:eastAsia="es-AR"/>
         </w:rPr>
       </w:pPr>
+      <w:proofErr w:type="gramStart"/>
       <w:r>
         <w:rPr>
           <w:rFonts w:ascii="inherit" w:eastAsia="Times New Roman" w:hAnsi="inherit" w:cs="Consolas"/>
@@ -4587,6 +6645,7 @@
         </w:rPr>
         <w:t>public</w:t>
       </w:r>
+      <w:proofErr w:type="gramEnd"/>
       <w:r>
         <w:rPr>
           <w:rFonts w:ascii="inherit" w:eastAsia="Times New Roman" w:hAnsi="inherit" w:cs="Consolas"/>
@@ -4623,6 +6682,7 @@
         </w:rPr>
         <w:t xml:space="preserve"> </w:t>
       </w:r>
+      <w:proofErr w:type="spellStart"/>
       <w:r>
         <w:rPr>
           <w:rFonts w:ascii="inherit" w:eastAsia="Times New Roman" w:hAnsi="inherit" w:cs="Consolas"/>
@@ -4635,6 +6695,7 @@
         </w:rPr>
         <w:t>MyEventHandlerFunction_StatusUpdated</w:t>
       </w:r>
+      <w:proofErr w:type="spellEnd"/>
       <w:r>
         <w:rPr>
           <w:rFonts w:ascii="inherit" w:eastAsia="Times New Roman" w:hAnsi="inherit" w:cs="Consolas"/>
@@ -4671,6 +6732,7 @@
         </w:rPr>
         <w:t xml:space="preserve"> sender, </w:t>
       </w:r>
+      <w:proofErr w:type="spellStart"/>
       <w:r>
         <w:rPr>
           <w:rFonts w:ascii="inherit" w:eastAsia="Times New Roman" w:hAnsi="inherit" w:cs="Consolas"/>
@@ -4683,6 +6745,7 @@
         </w:rPr>
         <w:t>EventArgs</w:t>
       </w:r>
+      <w:proofErr w:type="spellEnd"/>
       <w:r>
         <w:rPr>
           <w:rFonts w:ascii="inherit" w:eastAsia="Times New Roman" w:hAnsi="inherit" w:cs="Consolas"/>
@@ -4797,8 +6860,74 @@
           <w:shd w:val="clear" w:color="auto" w:fill="EFF0F1"/>
           <w:lang w:eastAsia="es-AR"/>
         </w:rPr>
-        <w:t>//your code here</w:t>
-      </w:r>
+        <w:t>//</w:t>
+      </w:r>
+      <w:proofErr w:type="spellStart"/>
+      <w:r>
+        <w:rPr>
+          <w:rFonts w:ascii="inherit" w:eastAsia="Times New Roman" w:hAnsi="inherit" w:cs="Consolas"/>
+          <w:color w:val="858C93"/>
+          <w:sz w:val="20"/>
+          <w:szCs w:val="20"/>
+          <w:bdr w:val="none" w:sz="0" w:space="0" w:color="auto" w:frame="1"/>
+          <w:shd w:val="clear" w:color="auto" w:fill="EFF0F1"/>
+          <w:lang w:eastAsia="es-AR"/>
+        </w:rPr>
+        <w:t>your</w:t>
+      </w:r>
+      <w:proofErr w:type="spellEnd"/>
+      <w:r>
+        <w:rPr>
+          <w:rFonts w:ascii="inherit" w:eastAsia="Times New Roman" w:hAnsi="inherit" w:cs="Consolas"/>
+          <w:color w:val="858C93"/>
+          <w:sz w:val="20"/>
+          <w:szCs w:val="20"/>
+          <w:bdr w:val="none" w:sz="0" w:space="0" w:color="auto" w:frame="1"/>
+          <w:shd w:val="clear" w:color="auto" w:fill="EFF0F1"/>
+          <w:lang w:eastAsia="es-AR"/>
+        </w:rPr>
+        <w:t xml:space="preserve"> </w:t>
+      </w:r>
+      <w:proofErr w:type="spellStart"/>
+      <w:r>
+        <w:rPr>
+          <w:rFonts w:ascii="inherit" w:eastAsia="Times New Roman" w:hAnsi="inherit" w:cs="Consolas"/>
+          <w:color w:val="858C93"/>
+          <w:sz w:val="20"/>
+          <w:szCs w:val="20"/>
+          <w:bdr w:val="none" w:sz="0" w:space="0" w:color="auto" w:frame="1"/>
+          <w:shd w:val="clear" w:color="auto" w:fill="EFF0F1"/>
+          <w:lang w:eastAsia="es-AR"/>
+        </w:rPr>
+        <w:t>code</w:t>
+      </w:r>
+      <w:proofErr w:type="spellEnd"/>
+      <w:r>
+        <w:rPr>
+          <w:rFonts w:ascii="inherit" w:eastAsia="Times New Roman" w:hAnsi="inherit" w:cs="Consolas"/>
+          <w:color w:val="858C93"/>
+          <w:sz w:val="20"/>
+          <w:szCs w:val="20"/>
+          <w:bdr w:val="none" w:sz="0" w:space="0" w:color="auto" w:frame="1"/>
+          <w:shd w:val="clear" w:color="auto" w:fill="EFF0F1"/>
+          <w:lang w:eastAsia="es-AR"/>
+        </w:rPr>
+        <w:t xml:space="preserve"> </w:t>
+      </w:r>
+      <w:proofErr w:type="spellStart"/>
+      <w:r>
+        <w:rPr>
+          <w:rFonts w:ascii="inherit" w:eastAsia="Times New Roman" w:hAnsi="inherit" w:cs="Consolas"/>
+          <w:color w:val="858C93"/>
+          <w:sz w:val="20"/>
+          <w:szCs w:val="20"/>
+          <w:bdr w:val="none" w:sz="0" w:space="0" w:color="auto" w:frame="1"/>
+          <w:shd w:val="clear" w:color="auto" w:fill="EFF0F1"/>
+          <w:lang w:eastAsia="es-AR"/>
+        </w:rPr>
+        <w:t>here</w:t>
+      </w:r>
+      <w:proofErr w:type="spellEnd"/>
     </w:p>
     <w:p>
       <w:pPr>
@@ -5148,8 +7277,45 @@
               <w:szCs w:val="18"/>
               <w:lang w:val="es-ES"/>
             </w:rPr>
-            <w:t>Ing. Nicolas Battaglia</w:t>
+            <w:t xml:space="preserve">Ing. </w:t>
           </w:r>
+          <w:proofErr w:type="spellStart"/>
+          <w:r>
+            <w:rPr>
+              <w:rFonts w:ascii="Tahoma" w:eastAsia="Calibri" w:hAnsi="Tahoma" w:cs="Tahoma"/>
+              <w:b/>
+              <w:kern w:val="2"/>
+              <w:sz w:val="18"/>
+              <w:szCs w:val="18"/>
+              <w:lang w:val="es-ES"/>
+            </w:rPr>
+            <w:t>Nicolas</w:t>
+          </w:r>
+          <w:proofErr w:type="spellEnd"/>
+          <w:r>
+            <w:rPr>
+              <w:rFonts w:ascii="Tahoma" w:eastAsia="Calibri" w:hAnsi="Tahoma" w:cs="Tahoma"/>
+              <w:b/>
+              <w:kern w:val="2"/>
+              <w:sz w:val="18"/>
+              <w:szCs w:val="18"/>
+              <w:lang w:val="es-ES"/>
+            </w:rPr>
+            <w:t xml:space="preserve"> </w:t>
+          </w:r>
+          <w:proofErr w:type="spellStart"/>
+          <w:r>
+            <w:rPr>
+              <w:rFonts w:ascii="Tahoma" w:eastAsia="Calibri" w:hAnsi="Tahoma" w:cs="Tahoma"/>
+              <w:b/>
+              <w:kern w:val="2"/>
+              <w:sz w:val="18"/>
+              <w:szCs w:val="18"/>
+              <w:lang w:val="es-ES"/>
+            </w:rPr>
+            <w:t>Battaglia</w:t>
+          </w:r>
+          <w:proofErr w:type="spellEnd"/>
         </w:p>
       </w:tc>
       <w:tc>
@@ -5541,8 +7707,21 @@
               <w:szCs w:val="18"/>
               <w:lang w:val="es-ES"/>
             </w:rPr>
-            <w:t>Sistema Artec</w:t>
+            <w:t xml:space="preserve">Sistema </w:t>
           </w:r>
+          <w:proofErr w:type="spellStart"/>
+          <w:r>
+            <w:rPr>
+              <w:rFonts w:ascii="Tahoma" w:eastAsia="Calibri" w:hAnsi="Tahoma" w:cs="Tahoma"/>
+              <w:b/>
+              <w:kern w:val="2"/>
+              <w:sz w:val="18"/>
+              <w:szCs w:val="18"/>
+              <w:lang w:val="es-ES"/>
+            </w:rPr>
+            <w:t>Artec</w:t>
+          </w:r>
+          <w:proofErr w:type="spellEnd"/>
         </w:p>
       </w:tc>
       <w:tc>

</xml_diff>

<commit_message>
frmBienAsignar #Compruebo que haya inventarios para asignar y permito q acceda a ese formulario (desde frmSolicitudModificar) Agregue las clases BLLInventario y DALInventario para esto
</commit_message>
<xml_diff>
--- a/Anotaciones/Sistema Artec.docx
+++ b/Anotaciones/Sistema Artec.docx
@@ -21,19 +21,8 @@
           <w:sz w:val="28"/>
           <w:szCs w:val="28"/>
         </w:rPr>
-        <w:t xml:space="preserve">Sistema </w:t>
-      </w:r>
-      <w:proofErr w:type="spellStart"/>
-      <w:r>
-        <w:rPr>
-          <w:rFonts w:ascii="Arial" w:hAnsi="Arial" w:cs="Arial"/>
-          <w:b/>
-          <w:sz w:val="28"/>
-          <w:szCs w:val="28"/>
-        </w:rPr>
-        <w:t>Artec</w:t>
-      </w:r>
-      <w:proofErr w:type="spellEnd"/>
+        <w:t>Sistema Artec</w:t>
+      </w:r>
     </w:p>
     <w:p>
       <w:pPr>
@@ -222,23 +211,21 @@
           <w:szCs w:val="24"/>
         </w:rPr>
       </w:pPr>
-      <w:proofErr w:type="spellStart"/>
       <w:r>
         <w:rPr>
           <w:rFonts w:ascii="Arial" w:hAnsi="Arial" w:cs="Arial"/>
           <w:sz w:val="24"/>
           <w:szCs w:val="24"/>
         </w:rPr>
-        <w:t>Mapeador</w:t>
-      </w:r>
-      <w:proofErr w:type="spellEnd"/>
+        <w:t xml:space="preserve">Mapeador </w:t>
+      </w:r>
       <w:r>
         <w:rPr>
           <w:rFonts w:ascii="Arial" w:hAnsi="Arial" w:cs="Arial"/>
           <w:sz w:val="24"/>
           <w:szCs w:val="24"/>
         </w:rPr>
-        <w:t xml:space="preserve"> </w:t>
+        <w:t xml:space="preserve">resuelve mediante </w:t>
       </w:r>
       <w:r>
         <w:rPr>
@@ -246,26 +233,16 @@
           <w:sz w:val="24"/>
           <w:szCs w:val="24"/>
         </w:rPr>
-        <w:t xml:space="preserve">resuelve mediante </w:t>
-      </w:r>
-      <w:proofErr w:type="spellStart"/>
+        <w:t>r</w:t>
+      </w:r>
       <w:r>
         <w:rPr>
           <w:rFonts w:ascii="Arial" w:hAnsi="Arial" w:cs="Arial"/>
           <w:sz w:val="24"/>
           <w:szCs w:val="24"/>
         </w:rPr>
-        <w:t>r</w:t>
-      </w:r>
-      <w:r>
-        <w:rPr>
-          <w:rFonts w:ascii="Arial" w:hAnsi="Arial" w:cs="Arial"/>
-          <w:sz w:val="24"/>
-          <w:szCs w:val="24"/>
-        </w:rPr>
         <w:t>eflection</w:t>
       </w:r>
-      <w:proofErr w:type="spellEnd"/>
     </w:p>
     <w:p>
       <w:pPr>
@@ -327,41 +304,13 @@
           <w:szCs w:val="24"/>
         </w:rPr>
       </w:pPr>
-      <w:proofErr w:type="spellStart"/>
       <w:r>
         <w:rPr>
           <w:rFonts w:ascii="Arial" w:hAnsi="Arial" w:cs="Arial"/>
           <w:sz w:val="24"/>
           <w:szCs w:val="24"/>
         </w:rPr>
-        <w:t>Backup</w:t>
-      </w:r>
-      <w:proofErr w:type="spellEnd"/>
-      <w:r>
-        <w:rPr>
-          <w:rFonts w:ascii="Arial" w:hAnsi="Arial" w:cs="Arial"/>
-          <w:sz w:val="24"/>
-          <w:szCs w:val="24"/>
-        </w:rPr>
-        <w:t xml:space="preserve"> y </w:t>
-      </w:r>
-      <w:proofErr w:type="spellStart"/>
-      <w:r>
-        <w:rPr>
-          <w:rFonts w:ascii="Arial" w:hAnsi="Arial" w:cs="Arial"/>
-          <w:sz w:val="24"/>
-          <w:szCs w:val="24"/>
-        </w:rPr>
-        <w:t>Restore</w:t>
-      </w:r>
-      <w:proofErr w:type="spellEnd"/>
-      <w:r>
-        <w:rPr>
-          <w:rFonts w:ascii="Arial" w:hAnsi="Arial" w:cs="Arial"/>
-          <w:sz w:val="24"/>
-          <w:szCs w:val="24"/>
-        </w:rPr>
-        <w:t xml:space="preserve"> BD</w:t>
+        <w:t>Backup y Restore BD</w:t>
       </w:r>
     </w:p>
     <w:p>
@@ -399,31 +348,13 @@
           <w:sz w:val="24"/>
         </w:rPr>
       </w:pPr>
-      <w:proofErr w:type="spellStart"/>
       <w:r>
         <w:rPr>
           <w:rFonts w:ascii="Arial" w:hAnsi="Arial" w:cs="Arial"/>
           <w:sz w:val="24"/>
         </w:rPr>
-        <w:t>Login</w:t>
-      </w:r>
-      <w:proofErr w:type="spellEnd"/>
-      <w:r>
-        <w:rPr>
-          <w:rFonts w:ascii="Arial" w:hAnsi="Arial" w:cs="Arial"/>
-          <w:sz w:val="24"/>
-        </w:rPr>
-        <w:t xml:space="preserve"> implementando patrón </w:t>
-      </w:r>
-      <w:proofErr w:type="spellStart"/>
-      <w:r>
-        <w:rPr>
-          <w:rFonts w:ascii="Arial" w:hAnsi="Arial" w:cs="Arial"/>
-          <w:sz w:val="24"/>
-        </w:rPr>
-        <w:t>Singleton</w:t>
-      </w:r>
-      <w:proofErr w:type="spellEnd"/>
+        <w:t>Login implementando patrón Singleton</w:t>
+      </w:r>
     </w:p>
     <w:p>
       <w:pPr>
@@ -485,23 +416,7 @@
           <w:rFonts w:ascii="Arial" w:hAnsi="Arial" w:cs="Arial"/>
           <w:sz w:val="24"/>
         </w:rPr>
-        <w:t>(</w:t>
-      </w:r>
-      <w:proofErr w:type="spellStart"/>
-      <w:r>
-        <w:rPr>
-          <w:rFonts w:ascii="Arial" w:hAnsi="Arial" w:cs="Arial"/>
-          <w:sz w:val="24"/>
-        </w:rPr>
-        <w:t>Digitos</w:t>
-      </w:r>
-      <w:proofErr w:type="spellEnd"/>
-      <w:r>
-        <w:rPr>
-          <w:rFonts w:ascii="Arial" w:hAnsi="Arial" w:cs="Arial"/>
-          <w:sz w:val="24"/>
-        </w:rPr>
-        <w:t xml:space="preserve"> Verificadores)</w:t>
+        <w:t>(Digitos Verificadores)</w:t>
       </w:r>
     </w:p>
     <w:p>
@@ -581,23 +496,13 @@
           <w:szCs w:val="24"/>
         </w:rPr>
       </w:pPr>
-      <w:proofErr w:type="spellStart"/>
       <w:r>
         <w:rPr>
           <w:rFonts w:ascii="Arial" w:hAnsi="Arial" w:cs="Arial"/>
           <w:sz w:val="24"/>
           <w:szCs w:val="24"/>
         </w:rPr>
-        <w:t>Login</w:t>
-      </w:r>
-      <w:proofErr w:type="spellEnd"/>
-      <w:r>
-        <w:rPr>
-          <w:rFonts w:ascii="Arial" w:hAnsi="Arial" w:cs="Arial"/>
-          <w:sz w:val="24"/>
-          <w:szCs w:val="24"/>
-        </w:rPr>
-        <w:t xml:space="preserve"> (Autenticación)</w:t>
+        <w:t>Login (Autenticación)</w:t>
       </w:r>
     </w:p>
     <w:p>
@@ -635,34 +540,14 @@
           <w:szCs w:val="24"/>
         </w:rPr>
       </w:pPr>
-      <w:proofErr w:type="spellStart"/>
       <w:r>
         <w:rPr>
           <w:rFonts w:ascii="Arial" w:hAnsi="Arial" w:cs="Arial"/>
           <w:sz w:val="24"/>
           <w:szCs w:val="24"/>
         </w:rPr>
-        <w:t>Backup</w:t>
-      </w:r>
-      <w:proofErr w:type="spellEnd"/>
-      <w:r>
-        <w:rPr>
-          <w:rFonts w:ascii="Arial" w:hAnsi="Arial" w:cs="Arial"/>
-          <w:sz w:val="24"/>
-          <w:szCs w:val="24"/>
-        </w:rPr>
-        <w:t xml:space="preserve"> y </w:t>
-      </w:r>
-      <w:proofErr w:type="spellStart"/>
-      <w:r>
-        <w:rPr>
-          <w:rFonts w:ascii="Arial" w:hAnsi="Arial" w:cs="Arial"/>
-          <w:sz w:val="24"/>
-          <w:szCs w:val="24"/>
-        </w:rPr>
-        <w:t>Restore</w:t>
-      </w:r>
-      <w:proofErr w:type="spellEnd"/>
+        <w:t>Backup y Restore</w:t>
+      </w:r>
     </w:p>
     <w:p>
       <w:pPr>
@@ -727,23 +612,7 @@
         </w:numPr>
       </w:pPr>
       <w:r>
-        <w:t xml:space="preserve">Eliminé </w:t>
-      </w:r>
-      <w:proofErr w:type="spellStart"/>
-      <w:r>
-        <w:t>fechasus</w:t>
-      </w:r>
-      <w:proofErr w:type="spellEnd"/>
-      <w:r>
-        <w:t xml:space="preserve"> y </w:t>
-      </w:r>
-      <w:proofErr w:type="spellStart"/>
-      <w:r>
-        <w:t>fehafinsusc</w:t>
-      </w:r>
-      <w:proofErr w:type="spellEnd"/>
-      <w:r>
-        <w:t xml:space="preserve"> de inventario</w:t>
+        <w:t>Eliminé fechasus y fehafinsusc de inventario</w:t>
       </w:r>
     </w:p>
     <w:p>
@@ -755,15 +624,7 @@
         </w:numPr>
       </w:pPr>
       <w:r>
-        <w:t xml:space="preserve">Eliminé </w:t>
-      </w:r>
-      <w:proofErr w:type="spellStart"/>
-      <w:r>
-        <w:t>IdTipoLicencia</w:t>
-      </w:r>
-      <w:proofErr w:type="spellEnd"/>
-      <w:r>
-        <w:t xml:space="preserve"> de Bien</w:t>
+        <w:t>Eliminé IdTipoLicencia de Bien</w:t>
       </w:r>
     </w:p>
     <w:p>
@@ -775,13 +636,8 @@
         </w:numPr>
       </w:pPr>
       <w:r>
-        <w:t xml:space="preserve">Elimine relación Bien con </w:t>
-      </w:r>
-      <w:proofErr w:type="spellStart"/>
-      <w:r>
-        <w:t>Tipolicencia</w:t>
-      </w:r>
-      <w:proofErr w:type="spellEnd"/>
+        <w:t>Elimine relación Bien con Tipolicencia</w:t>
+      </w:r>
     </w:p>
     <w:p>
       <w:pPr>
@@ -792,13 +648,8 @@
         </w:numPr>
       </w:pPr>
       <w:r>
-        <w:t xml:space="preserve">Elimine Tabla </w:t>
-      </w:r>
-      <w:proofErr w:type="spellStart"/>
-      <w:r>
-        <w:t>TipoLicencia</w:t>
-      </w:r>
-      <w:proofErr w:type="spellEnd"/>
+        <w:t>Elimine Tabla TipoLicencia</w:t>
+      </w:r>
     </w:p>
     <w:p>
       <w:pPr>
@@ -808,11 +659,9 @@
           <w:numId w:val="2"/>
         </w:numPr>
       </w:pPr>
-      <w:proofErr w:type="spellStart"/>
       <w:r>
         <w:t>Adquisicion</w:t>
       </w:r>
-      <w:proofErr w:type="spellEnd"/>
     </w:p>
     <w:p>
       <w:pPr>
@@ -823,21 +672,8 @@
         </w:numPr>
       </w:pPr>
       <w:r>
-        <w:t xml:space="preserve">Elimine </w:t>
-      </w:r>
-      <w:proofErr w:type="spellStart"/>
-      <w:r>
-        <w:t>NroExpediente</w:t>
-      </w:r>
-      <w:proofErr w:type="spellEnd"/>
-      <w:r>
-        <w:t xml:space="preserve"> de </w:t>
-      </w:r>
-      <w:proofErr w:type="spellStart"/>
-      <w:r>
-        <w:t>Adquisicion</w:t>
-      </w:r>
-      <w:proofErr w:type="spellEnd"/>
+        <w:t>Elimine NroExpediente de Adquisicion</w:t>
+      </w:r>
     </w:p>
     <w:p>
       <w:pPr>
@@ -848,21 +684,8 @@
         </w:numPr>
       </w:pPr>
       <w:r>
-        <w:t xml:space="preserve">Eliminé </w:t>
-      </w:r>
-      <w:proofErr w:type="spellStart"/>
-      <w:r>
-        <w:t>NroOrdenCompra</w:t>
-      </w:r>
-      <w:proofErr w:type="spellEnd"/>
-      <w:r>
-        <w:t xml:space="preserve"> de </w:t>
-      </w:r>
-      <w:proofErr w:type="spellStart"/>
-      <w:r>
-        <w:t>Adquisicion</w:t>
-      </w:r>
-      <w:proofErr w:type="spellEnd"/>
+        <w:t>Eliminé NroOrdenCompra de Adquisicion</w:t>
+      </w:r>
     </w:p>
     <w:p>
       <w:pPr>
@@ -874,13 +697,8 @@
       </w:pPr>
       <w:r>
         <w:lastRenderedPageBreak/>
-        <w:t xml:space="preserve">Tabla </w:t>
-      </w:r>
-      <w:proofErr w:type="spellStart"/>
-      <w:r>
-        <w:t>AsigDetalle</w:t>
-      </w:r>
-      <w:proofErr w:type="spellEnd"/>
+        <w:t>Tabla AsigDetalle</w:t>
+      </w:r>
     </w:p>
     <w:p>
       <w:pPr>
@@ -891,23 +709,7 @@
         </w:numPr>
       </w:pPr>
       <w:r>
-        <w:t xml:space="preserve">Eliminé </w:t>
-      </w:r>
-      <w:proofErr w:type="spellStart"/>
-      <w:r>
-        <w:t>TiempoAsignación</w:t>
-      </w:r>
-      <w:proofErr w:type="spellEnd"/>
-      <w:r>
-        <w:t xml:space="preserve"> de </w:t>
-      </w:r>
-      <w:proofErr w:type="spellStart"/>
-      <w:r>
-        <w:t>AsigDetalle</w:t>
-      </w:r>
-      <w:proofErr w:type="spellEnd"/>
-      <w:r>
-        <w:t xml:space="preserve"> porque no se contemplan los prestamos</w:t>
+        <w:t>Eliminé TiempoAsignación de AsigDetalle porque no se contemplan los prestamos</w:t>
       </w:r>
     </w:p>
     <w:p>
@@ -919,15 +721,7 @@
         </w:numPr>
       </w:pPr>
       <w:r>
-        <w:t xml:space="preserve">Tabla </w:t>
-      </w:r>
-      <w:proofErr w:type="spellStart"/>
-      <w:r>
-        <w:t>TipoAsignación</w:t>
-      </w:r>
-      <w:proofErr w:type="spellEnd"/>
-      <w:r>
-        <w:t>, la eliminé porque solo hay un tipo de asignación (ya que no se contemplan prestamos)</w:t>
+        <w:t>Tabla TipoAsignación, la eliminé porque solo hay un tipo de asignación (ya que no se contemplan prestamos)</w:t>
       </w:r>
     </w:p>
     <w:p>
@@ -939,21 +733,8 @@
         </w:numPr>
       </w:pPr>
       <w:r>
-        <w:t xml:space="preserve">Eliminé </w:t>
-      </w:r>
-      <w:proofErr w:type="spellStart"/>
-      <w:r>
-        <w:t>IdTipoAsignacion</w:t>
-      </w:r>
-      <w:proofErr w:type="spellEnd"/>
-      <w:r>
-        <w:t xml:space="preserve"> en </w:t>
-      </w:r>
-      <w:proofErr w:type="spellStart"/>
-      <w:r>
-        <w:t>AsigDetalle</w:t>
-      </w:r>
-      <w:proofErr w:type="spellEnd"/>
+        <w:t>Eliminé IdTipoAsignacion en AsigDetalle</w:t>
+      </w:r>
     </w:p>
     <w:p>
       <w:pPr>
@@ -976,15 +757,7 @@
         </w:numPr>
       </w:pPr>
       <w:r>
-        <w:t xml:space="preserve">Eliminé la columna </w:t>
-      </w:r>
-      <w:proofErr w:type="spellStart"/>
-      <w:r>
-        <w:t>IdFormulario</w:t>
-      </w:r>
-      <w:proofErr w:type="spellEnd"/>
-      <w:r>
-        <w:t xml:space="preserve"> de Etiqueta</w:t>
+        <w:t>Eliminé la columna IdFormulario de Etiqueta</w:t>
       </w:r>
     </w:p>
     <w:p>
@@ -996,13 +769,8 @@
         </w:numPr>
       </w:pPr>
       <w:r>
-        <w:t xml:space="preserve">Modifique la clave primaria en etiqueta quitando de la misma </w:t>
-      </w:r>
-      <w:proofErr w:type="spellStart"/>
-      <w:r>
-        <w:t>IdFormulario</w:t>
-      </w:r>
-      <w:proofErr w:type="spellEnd"/>
+        <w:t>Modifique la clave primaria en etiqueta quitando de la misma IdFormulario</w:t>
+      </w:r>
     </w:p>
     <w:p>
       <w:pPr>
@@ -1024,32 +792,11 @@
           <w:numId w:val="2"/>
         </w:numPr>
       </w:pPr>
-      <w:proofErr w:type="spellStart"/>
-      <w:r>
-        <w:t>Store</w:t>
-      </w:r>
-      <w:proofErr w:type="spellEnd"/>
-      <w:r>
-        <w:t xml:space="preserve"> </w:t>
-      </w:r>
-      <w:r>
-        <w:t>[</w:t>
-      </w:r>
-      <w:proofErr w:type="spellStart"/>
-      <w:r>
-        <w:t>dbo</w:t>
-      </w:r>
-      <w:proofErr w:type="spellEnd"/>
-      <w:r>
-        <w:t>].[</w:t>
-      </w:r>
-      <w:proofErr w:type="spellStart"/>
-      <w:r>
-        <w:t>CotizacionTraerPorSolicitud</w:t>
-      </w:r>
-      <w:proofErr w:type="spellEnd"/>
-      <w:r>
-        <w:t>]</w:t>
+      <w:r>
+        <w:t xml:space="preserve">Store </w:t>
+      </w:r>
+      <w:r>
+        <w:t>[dbo].[CotizacionTraerPorSolicitud]</w:t>
       </w:r>
     </w:p>
     <w:p>
@@ -1061,13 +808,8 @@
         </w:numPr>
       </w:pPr>
       <w:r>
-        <w:t xml:space="preserve">Modifiqué el </w:t>
-      </w:r>
-      <w:proofErr w:type="spellStart"/>
-      <w:r>
-        <w:t>select</w:t>
-      </w:r>
-      <w:proofErr w:type="spellEnd"/>
+        <w:t>Modifiqué el select</w:t>
+      </w:r>
     </w:p>
     <w:p>
       <w:pPr>
@@ -1078,85 +820,8 @@
         <w:t>Estaba:</w:t>
       </w:r>
       <w:r>
-        <w:t xml:space="preserve"> --</w:t>
-      </w:r>
-      <w:proofErr w:type="spellStart"/>
-      <w:r>
-        <w:t>select</w:t>
-      </w:r>
-      <w:proofErr w:type="spellEnd"/>
-      <w:r>
-        <w:t xml:space="preserve"> </w:t>
-      </w:r>
-      <w:proofErr w:type="spellStart"/>
-      <w:r>
-        <w:t>Coti.IdCotizacion</w:t>
-      </w:r>
-      <w:proofErr w:type="spellEnd"/>
-      <w:r>
-        <w:t xml:space="preserve">, </w:t>
-      </w:r>
-      <w:proofErr w:type="spellStart"/>
-      <w:r>
-        <w:t>Coti.MontoCotizado</w:t>
-      </w:r>
-      <w:proofErr w:type="spellEnd"/>
-      <w:r>
-        <w:t xml:space="preserve">, </w:t>
-      </w:r>
-      <w:proofErr w:type="spellStart"/>
-      <w:r>
-        <w:t>Coti.FechaCotizacion</w:t>
-      </w:r>
-      <w:proofErr w:type="spellEnd"/>
-      <w:r>
-        <w:t xml:space="preserve">, </w:t>
-      </w:r>
-      <w:proofErr w:type="spellStart"/>
-      <w:r>
-        <w:t>Prov.IdProveedor</w:t>
-      </w:r>
-      <w:proofErr w:type="spellEnd"/>
-      <w:r>
-        <w:t xml:space="preserve">, </w:t>
-      </w:r>
-      <w:proofErr w:type="spellStart"/>
-      <w:r>
-        <w:t>Prov.AliasProv</w:t>
-      </w:r>
-      <w:proofErr w:type="spellEnd"/>
-      <w:r>
-        <w:t xml:space="preserve">, </w:t>
-      </w:r>
-      <w:proofErr w:type="spellStart"/>
-      <w:r>
-        <w:t>Coti.IdPartidaDetalle</w:t>
-      </w:r>
-      <w:proofErr w:type="spellEnd"/>
-      <w:r>
-        <w:t xml:space="preserve">, </w:t>
-      </w:r>
-      <w:proofErr w:type="spellStart"/>
-      <w:r>
-        <w:t>Coti.IdPartida</w:t>
-      </w:r>
-      <w:proofErr w:type="spellEnd"/>
-      <w:r>
-        <w:t xml:space="preserve">, </w:t>
-      </w:r>
-      <w:proofErr w:type="spellStart"/>
-      <w:r>
-        <w:t>Det.IdSolicitudDetalle</w:t>
-      </w:r>
-      <w:proofErr w:type="spellEnd"/>
-      <w:r>
-        <w:t xml:space="preserve">, </w:t>
-      </w:r>
-      <w:proofErr w:type="spellStart"/>
-      <w:r>
-        <w:t>Det.IdSolicitud</w:t>
-      </w:r>
-      <w:proofErr w:type="spellEnd"/>
+        <w:t xml:space="preserve"> --select Coti.IdCotizacion, Coti.MontoCotizado, Coti.FechaCotizacion, Prov.IdProveedor, Prov.AliasProv, Coti.IdPartidaDetalle, Coti.IdPartida, Det.IdSolicitudDetalle, Det.IdSolicitud</w:t>
+      </w:r>
     </w:p>
     <w:p>
       <w:pPr>
@@ -1167,69 +832,8 @@
         <w:t>Quedó:</w:t>
       </w:r>
       <w:r>
-        <w:t xml:space="preserve"> </w:t>
-      </w:r>
-      <w:proofErr w:type="spellStart"/>
-      <w:r>
-        <w:t>select</w:t>
-      </w:r>
-      <w:proofErr w:type="spellEnd"/>
-      <w:r>
-        <w:t xml:space="preserve"> </w:t>
-      </w:r>
-      <w:proofErr w:type="spellStart"/>
-      <w:r>
-        <w:t>Coti.IdCotizacion</w:t>
-      </w:r>
-      <w:proofErr w:type="spellEnd"/>
-      <w:r>
-        <w:t xml:space="preserve">, </w:t>
-      </w:r>
-      <w:proofErr w:type="spellStart"/>
-      <w:r>
-        <w:t>Coti.MontoCotizado</w:t>
-      </w:r>
-      <w:proofErr w:type="spellEnd"/>
-      <w:r>
-        <w:t xml:space="preserve">, </w:t>
-      </w:r>
-      <w:proofErr w:type="spellStart"/>
-      <w:r>
-        <w:t>Coti.FechaCotizacion</w:t>
-      </w:r>
-      <w:proofErr w:type="spellEnd"/>
-      <w:r>
-        <w:t xml:space="preserve">, </w:t>
-      </w:r>
-      <w:proofErr w:type="spellStart"/>
-      <w:r>
-        <w:t>Prov.IdProveedor</w:t>
-      </w:r>
-      <w:proofErr w:type="spellEnd"/>
-      <w:r>
-        <w:t xml:space="preserve">, </w:t>
-      </w:r>
-      <w:proofErr w:type="spellStart"/>
-      <w:r>
-        <w:t>Prov.AliasProv</w:t>
-      </w:r>
-      <w:proofErr w:type="spellEnd"/>
-      <w:r>
-        <w:t xml:space="preserve">, </w:t>
-      </w:r>
-      <w:proofErr w:type="spellStart"/>
-      <w:r>
-        <w:t>Det.IdSolicitudDetalle</w:t>
-      </w:r>
-      <w:proofErr w:type="spellEnd"/>
-      <w:r>
-        <w:t xml:space="preserve">, </w:t>
-      </w:r>
-      <w:proofErr w:type="spellStart"/>
-      <w:r>
-        <w:t>Det.IdSolicitud</w:t>
-      </w:r>
-      <w:proofErr w:type="spellEnd"/>
+        <w:t xml:space="preserve"> select Coti.IdCotizacion, Coti.MontoCotizado, Coti.FechaCotizacion, Prov.IdProveedor, Prov.AliasProv, Det.IdSolicitudDetalle, Det.IdSolicitud</w:t>
+      </w:r>
     </w:p>
     <w:p>
       <w:pPr>
@@ -1252,15 +856,7 @@
         </w:numPr>
       </w:pPr>
       <w:r>
-        <w:t xml:space="preserve">Agregue lo resaltado en </w:t>
-      </w:r>
-      <w:proofErr w:type="spellStart"/>
-      <w:r>
-        <w:t>frmsolicitudmodificar</w:t>
-      </w:r>
-      <w:proofErr w:type="spellEnd"/>
-      <w:r>
-        <w:t xml:space="preserve">: </w:t>
+        <w:t xml:space="preserve">Agregue lo resaltado en frmsolicitudmodificar: </w:t>
       </w:r>
     </w:p>
     <w:p>
@@ -1268,38 +864,15 @@
         <w:pStyle w:val="Prrafodelista"/>
         <w:ind w:left="1440"/>
       </w:pPr>
-      <w:proofErr w:type="spellStart"/>
-      <w:proofErr w:type="gramStart"/>
-      <w:r>
-        <w:t>frmCotizaciones</w:t>
-      </w:r>
-      <w:proofErr w:type="spellEnd"/>
-      <w:proofErr w:type="gramEnd"/>
-      <w:r>
-        <w:t xml:space="preserve"> </w:t>
-      </w:r>
-      <w:proofErr w:type="spellStart"/>
-      <w:r>
-        <w:t>UnFrmCotizaciones</w:t>
-      </w:r>
-      <w:proofErr w:type="spellEnd"/>
-      <w:r>
-        <w:t xml:space="preserve"> = new frmCotizaciones(unaSolicitud.unosDetallesSolicitud[e.RowIndex].unasCotizaciones</w:t>
+      <w:r>
+        <w:t>frmCotizaciones UnFrmCotizaciones = new frmCotizaciones(unaSolicitud.unosDetallesSolicitud[e.RowIndex].unasCotizaciones</w:t>
       </w:r>
       <w:r>
         <w:rPr>
           <w:highlight w:val="green"/>
         </w:rPr>
-        <w:t xml:space="preserve">, </w:t>
-      </w:r>
-      <w:proofErr w:type="spellStart"/>
-      <w:r>
-        <w:rPr>
-          <w:highlight w:val="green"/>
-        </w:rPr>
-        <w:t>unDetSolic</w:t>
-      </w:r>
-      <w:proofErr w:type="spellEnd"/>
+        <w:t>, unDetSolic</w:t>
+      </w:r>
       <w:r>
         <w:t>);</w:t>
       </w:r>
@@ -1316,15 +889,7 @@
         <w:t xml:space="preserve">Agregue </w:t>
       </w:r>
       <w:r>
-        <w:t xml:space="preserve">lo resaltado (y quite lo comentado) en </w:t>
-      </w:r>
-      <w:proofErr w:type="spellStart"/>
-      <w:r>
-        <w:t>frmCotizaciones</w:t>
-      </w:r>
-      <w:proofErr w:type="spellEnd"/>
-      <w:r>
-        <w:t xml:space="preserve">: </w:t>
+        <w:t xml:space="preserve">lo resaltado (y quite lo comentado) en frmCotizaciones: </w:t>
       </w:r>
     </w:p>
     <w:p>
@@ -1336,21 +901,12 @@
           <w:szCs w:val="16"/>
         </w:rPr>
       </w:pPr>
-      <w:proofErr w:type="spellStart"/>
-      <w:r>
-        <w:rPr>
-          <w:sz w:val="16"/>
-          <w:szCs w:val="16"/>
-        </w:rPr>
-        <w:t>unaCotiz.unDetalleAsociado.IdSolicitud</w:t>
-      </w:r>
-      <w:proofErr w:type="spellEnd"/>
-      <w:r>
-        <w:rPr>
-          <w:sz w:val="16"/>
-          <w:szCs w:val="16"/>
-        </w:rPr>
-        <w:t xml:space="preserve"> = </w:t>
+      <w:r>
+        <w:rPr>
+          <w:sz w:val="16"/>
+          <w:szCs w:val="16"/>
+        </w:rPr>
+        <w:t xml:space="preserve">unaCotiz.unDetalleAsociado.IdSolicitud = </w:t>
       </w:r>
       <w:r>
         <w:rPr>
@@ -1360,21 +916,12 @@
         </w:rPr>
         <w:t>unDetSolic.IdSolicitud;//</w:t>
       </w:r>
-      <w:proofErr w:type="gramStart"/>
-      <w:r>
-        <w:rPr>
-          <w:sz w:val="16"/>
-          <w:szCs w:val="16"/>
-        </w:rPr>
-        <w:t>unasCotizaciones[</w:t>
-      </w:r>
-      <w:proofErr w:type="gramEnd"/>
-      <w:r>
-        <w:rPr>
-          <w:sz w:val="16"/>
-          <w:szCs w:val="16"/>
-        </w:rPr>
-        <w:t>0].unDetalleAsociado.IdSolicitud;</w:t>
+      <w:r>
+        <w:rPr>
+          <w:sz w:val="16"/>
+          <w:szCs w:val="16"/>
+        </w:rPr>
+        <w:t>unasCotizaciones[0].unDetalleAsociado.IdSolicitud;</w:t>
       </w:r>
     </w:p>
     <w:p>
@@ -1391,23 +938,7 @@
           <w:sz w:val="16"/>
           <w:szCs w:val="16"/>
         </w:rPr>
-        <w:t xml:space="preserve">            </w:t>
-      </w:r>
-      <w:proofErr w:type="spellStart"/>
-      <w:r>
-        <w:rPr>
-          <w:sz w:val="16"/>
-          <w:szCs w:val="16"/>
-        </w:rPr>
-        <w:t>unaCotiz.unDetalleAsociado.IdSolicitudDetalle</w:t>
-      </w:r>
-      <w:proofErr w:type="spellEnd"/>
-      <w:r>
-        <w:rPr>
-          <w:sz w:val="16"/>
-          <w:szCs w:val="16"/>
-        </w:rPr>
-        <w:t xml:space="preserve"> = </w:t>
+        <w:t xml:space="preserve">            unaCotiz.unDetalleAsociado.IdSolicitudDetalle = </w:t>
       </w:r>
       <w:r>
         <w:rPr>
@@ -1422,23 +953,7 @@
           <w:sz w:val="16"/>
           <w:szCs w:val="16"/>
         </w:rPr>
-        <w:t>//</w:t>
-      </w:r>
-      <w:proofErr w:type="gramStart"/>
-      <w:r>
-        <w:rPr>
-          <w:sz w:val="16"/>
-          <w:szCs w:val="16"/>
-        </w:rPr>
-        <w:t>unasCotizaciones[</w:t>
-      </w:r>
-      <w:proofErr w:type="gramEnd"/>
-      <w:r>
-        <w:rPr>
-          <w:sz w:val="16"/>
-          <w:szCs w:val="16"/>
-        </w:rPr>
-        <w:t>0].unDetalleAsociado.IdSolicitudDetalle;</w:t>
+        <w:t>//unasCotizaciones[0].unDetalleAsociado.IdSolicitudDetalle;</w:t>
       </w:r>
     </w:p>
     <w:p>
@@ -1485,39 +1000,7 @@
           <w:sz w:val="16"/>
           <w:szCs w:val="16"/>
         </w:rPr>
-        <w:t xml:space="preserve"> </w:t>
-      </w:r>
-      <w:proofErr w:type="spellStart"/>
-      <w:r>
-        <w:rPr>
-          <w:sz w:val="16"/>
-          <w:szCs w:val="16"/>
-        </w:rPr>
-        <w:t>table</w:t>
-      </w:r>
-      <w:proofErr w:type="spellEnd"/>
-      <w:r>
-        <w:rPr>
-          <w:sz w:val="16"/>
-          <w:szCs w:val="16"/>
-        </w:rPr>
-        <w:t xml:space="preserve"> </w:t>
-      </w:r>
-      <w:proofErr w:type="spellStart"/>
-      <w:r>
-        <w:rPr>
-          <w:sz w:val="16"/>
-          <w:szCs w:val="16"/>
-        </w:rPr>
-        <w:t>TipoAdquisicion</w:t>
-      </w:r>
-      <w:proofErr w:type="spellEnd"/>
-      <w:r>
-        <w:rPr>
-          <w:sz w:val="16"/>
-          <w:szCs w:val="16"/>
-        </w:rPr>
-        <w:t xml:space="preserve"> y referencia desde Adquisición</w:t>
+        <w:t xml:space="preserve"> table TipoAdquisicion y referencia desde Adquisición</w:t>
       </w:r>
       <w:r>
         <w:rPr>
@@ -1544,23 +1027,7 @@
           <w:sz w:val="16"/>
           <w:szCs w:val="16"/>
         </w:rPr>
-        <w:t xml:space="preserve">Modifique </w:t>
-      </w:r>
-      <w:proofErr w:type="spellStart"/>
-      <w:r>
-        <w:rPr>
-          <w:sz w:val="16"/>
-          <w:szCs w:val="16"/>
-        </w:rPr>
-        <w:t>AdquisicionCrear</w:t>
-      </w:r>
-      <w:proofErr w:type="spellEnd"/>
-      <w:r>
-        <w:rPr>
-          <w:sz w:val="16"/>
-          <w:szCs w:val="16"/>
-        </w:rPr>
-        <w:t xml:space="preserve"> en consecuencia</w:t>
+        <w:t>Modifique AdquisicionCrear en consecuencia</w:t>
       </w:r>
       <w:r>
         <w:rPr>
@@ -1587,23 +1054,7 @@
           <w:sz w:val="16"/>
           <w:szCs w:val="16"/>
         </w:rPr>
-        <w:t xml:space="preserve">Agregue campo </w:t>
-      </w:r>
-      <w:proofErr w:type="spellStart"/>
-      <w:r>
-        <w:rPr>
-          <w:sz w:val="16"/>
-          <w:szCs w:val="16"/>
-        </w:rPr>
-        <w:t>IdPartidaDetalle</w:t>
-      </w:r>
-      <w:proofErr w:type="spellEnd"/>
-      <w:r>
-        <w:rPr>
-          <w:sz w:val="16"/>
-          <w:szCs w:val="16"/>
-        </w:rPr>
-        <w:t xml:space="preserve"> en tabla Inventario, para poder relacionar el inventario, con la compra y la solicitud</w:t>
+        <w:t>Agregue campo IdPartidaDetalle en tabla Inventario, para poder relacionar el inventario, con la compra y la solicitud</w:t>
       </w:r>
     </w:p>
     <w:p>
@@ -1625,36 +1076,8 @@
           <w:szCs w:val="16"/>
           <w:highlight w:val="yellow"/>
         </w:rPr>
-        <w:t xml:space="preserve">Agregar </w:t>
-      </w:r>
-      <w:proofErr w:type="spellStart"/>
-      <w:r>
-        <w:rPr>
-          <w:sz w:val="16"/>
-          <w:szCs w:val="16"/>
-          <w:highlight w:val="yellow"/>
-        </w:rPr>
-        <w:t>prop</w:t>
-      </w:r>
-      <w:proofErr w:type="spellEnd"/>
-      <w:r>
-        <w:rPr>
-          <w:sz w:val="16"/>
-          <w:szCs w:val="16"/>
-          <w:highlight w:val="yellow"/>
-        </w:rPr>
-        <w:t xml:space="preserve"> Bien en categoría para poder acceder al tipo de bien desde el detalle de </w:t>
-      </w:r>
-      <w:proofErr w:type="spellStart"/>
-      <w:r>
-        <w:rPr>
-          <w:sz w:val="16"/>
-          <w:szCs w:val="16"/>
-          <w:highlight w:val="yellow"/>
-        </w:rPr>
-        <w:t>solic</w:t>
-      </w:r>
-      <w:proofErr w:type="spellEnd"/>
+        <w:t>Agregar prop Bien en categoría para poder acceder al tipo de bien desde el detalle de solic</w:t>
+      </w:r>
       <w:r>
         <w:rPr>
           <w:sz w:val="16"/>
@@ -1691,43 +1114,7 @@
           <w:szCs w:val="16"/>
           <w:highlight w:val="yellow"/>
         </w:rPr>
-        <w:t xml:space="preserve">Eliminar </w:t>
-      </w:r>
-      <w:proofErr w:type="spellStart"/>
-      <w:r>
-        <w:rPr>
-          <w:sz w:val="16"/>
-          <w:szCs w:val="16"/>
-          <w:highlight w:val="yellow"/>
-        </w:rPr>
-        <w:t>IdAdquisicion</w:t>
-      </w:r>
-      <w:proofErr w:type="spellEnd"/>
-      <w:r>
-        <w:rPr>
-          <w:sz w:val="16"/>
-          <w:szCs w:val="16"/>
-          <w:highlight w:val="yellow"/>
-        </w:rPr>
-        <w:t xml:space="preserve"> de tabla </w:t>
-      </w:r>
-      <w:proofErr w:type="spellStart"/>
-      <w:r>
-        <w:rPr>
-          <w:sz w:val="16"/>
-          <w:szCs w:val="16"/>
-          <w:highlight w:val="yellow"/>
-        </w:rPr>
-        <w:t>PartidaDetalle</w:t>
-      </w:r>
-      <w:proofErr w:type="spellEnd"/>
-      <w:r>
-        <w:rPr>
-          <w:sz w:val="16"/>
-          <w:szCs w:val="16"/>
-          <w:highlight w:val="yellow"/>
-        </w:rPr>
-        <w:t xml:space="preserve"> (posiblemente no lo use nunca)</w:t>
+        <w:t>Eliminar IdAdquisicion de tabla PartidaDetalle (posiblemente no lo use nunca)</w:t>
       </w:r>
     </w:p>
     <w:p>
@@ -1771,25 +1158,7 @@
           <w:szCs w:val="16"/>
           <w:highlight w:val="yellow"/>
         </w:rPr>
-        <w:t xml:space="preserve">Quitar la tabla depósito, porque no hay varios depósitos, además se compra lo solicitado y se lo entrega, no se </w:t>
-      </w:r>
-      <w:proofErr w:type="spellStart"/>
-      <w:r>
-        <w:rPr>
-          <w:sz w:val="16"/>
-          <w:szCs w:val="16"/>
-          <w:highlight w:val="yellow"/>
-        </w:rPr>
-        <w:t>stockea</w:t>
-      </w:r>
-      <w:proofErr w:type="spellEnd"/>
-      <w:r>
-        <w:rPr>
-          <w:sz w:val="16"/>
-          <w:szCs w:val="16"/>
-          <w:highlight w:val="yellow"/>
-        </w:rPr>
-        <w:t>, lo de consultar stock era para cuando se entrega en forma parcial algo</w:t>
+        <w:t>Quitar la tabla depósito, porque no hay varios depósitos, además se compra lo solicitado y se lo entrega, no se stockea, lo de consultar stock era para cuando se entrega en forma parcial algo</w:t>
       </w:r>
     </w:p>
     <w:p>
@@ -1804,85 +1173,12 @@
           <w:szCs w:val="16"/>
         </w:rPr>
       </w:pPr>
-      <w:proofErr w:type="spellStart"/>
-      <w:r>
-        <w:rPr>
-          <w:sz w:val="16"/>
-          <w:szCs w:val="16"/>
-        </w:rPr>
-        <w:t>IdInventario</w:t>
-      </w:r>
-      <w:proofErr w:type="spellEnd"/>
-      <w:r>
-        <w:rPr>
-          <w:sz w:val="16"/>
-          <w:szCs w:val="16"/>
-        </w:rPr>
-        <w:t xml:space="preserve"> quedo como </w:t>
-      </w:r>
-      <w:proofErr w:type="spellStart"/>
-      <w:r>
-        <w:rPr>
-          <w:sz w:val="16"/>
-          <w:szCs w:val="16"/>
-        </w:rPr>
-        <w:t>pk</w:t>
-      </w:r>
-      <w:proofErr w:type="spellEnd"/>
-      <w:r>
-        <w:rPr>
-          <w:sz w:val="16"/>
-          <w:szCs w:val="16"/>
-        </w:rPr>
-        <w:t xml:space="preserve"> de Inventario y hay un índice </w:t>
-      </w:r>
-      <w:proofErr w:type="spellStart"/>
-      <w:r>
-        <w:rPr>
-          <w:sz w:val="16"/>
-          <w:szCs w:val="16"/>
-        </w:rPr>
-        <w:t>unique</w:t>
-      </w:r>
-      <w:proofErr w:type="spellEnd"/>
-      <w:r>
-        <w:rPr>
-          <w:sz w:val="16"/>
-          <w:szCs w:val="16"/>
-        </w:rPr>
-        <w:t xml:space="preserve"> entre </w:t>
-      </w:r>
-      <w:proofErr w:type="spellStart"/>
-      <w:r>
-        <w:rPr>
-          <w:sz w:val="16"/>
-          <w:szCs w:val="16"/>
-        </w:rPr>
-        <w:t>IdBienEspecif</w:t>
-      </w:r>
-      <w:proofErr w:type="spellEnd"/>
-      <w:r>
-        <w:rPr>
-          <w:sz w:val="16"/>
-          <w:szCs w:val="16"/>
-        </w:rPr>
-        <w:t xml:space="preserve"> y </w:t>
-      </w:r>
-      <w:proofErr w:type="spellStart"/>
-      <w:r>
-        <w:rPr>
-          <w:sz w:val="16"/>
-          <w:szCs w:val="16"/>
-        </w:rPr>
-        <w:t>SerieKey</w:t>
-      </w:r>
-      <w:proofErr w:type="spellEnd"/>
-      <w:r>
-        <w:rPr>
-          <w:sz w:val="16"/>
-          <w:szCs w:val="16"/>
-        </w:rPr>
-        <w:t xml:space="preserve"> en Inventario</w:t>
+      <w:r>
+        <w:rPr>
+          <w:sz w:val="16"/>
+          <w:szCs w:val="16"/>
+        </w:rPr>
+        <w:t>IdInventario quedo como pk de Inventario y hay un índice unique entre IdBienEspecif y SerieKey en Inventario</w:t>
       </w:r>
     </w:p>
     <w:p>
@@ -1902,65 +1198,8 @@
           <w:sz w:val="16"/>
           <w:szCs w:val="16"/>
         </w:rPr>
-        <w:t xml:space="preserve">Elimine columna </w:t>
-      </w:r>
-      <w:proofErr w:type="spellStart"/>
-      <w:r>
-        <w:rPr>
-          <w:sz w:val="16"/>
-          <w:szCs w:val="16"/>
-        </w:rPr>
-        <w:t>IdBien</w:t>
-      </w:r>
-      <w:proofErr w:type="spellEnd"/>
-      <w:r>
-        <w:rPr>
-          <w:sz w:val="16"/>
-          <w:szCs w:val="16"/>
-        </w:rPr>
-        <w:t xml:space="preserve"> en </w:t>
-      </w:r>
-      <w:proofErr w:type="spellStart"/>
-      <w:r>
-        <w:rPr>
-          <w:sz w:val="16"/>
-          <w:szCs w:val="16"/>
-        </w:rPr>
-        <w:t>AsigDetalle</w:t>
-      </w:r>
-      <w:proofErr w:type="spellEnd"/>
-      <w:r>
-        <w:rPr>
-          <w:sz w:val="16"/>
-          <w:szCs w:val="16"/>
-        </w:rPr>
-        <w:t xml:space="preserve">, porque la </w:t>
-      </w:r>
-      <w:proofErr w:type="spellStart"/>
-      <w:r>
-        <w:rPr>
-          <w:sz w:val="16"/>
-          <w:szCs w:val="16"/>
-        </w:rPr>
-        <w:t>pk</w:t>
-      </w:r>
-      <w:proofErr w:type="spellEnd"/>
-      <w:r>
-        <w:rPr>
-          <w:sz w:val="16"/>
-          <w:szCs w:val="16"/>
-        </w:rPr>
-        <w:t xml:space="preserve"> de inventario ya no contiene a </w:t>
-      </w:r>
-      <w:proofErr w:type="spellStart"/>
-      <w:r>
-        <w:rPr>
-          <w:sz w:val="16"/>
-          <w:szCs w:val="16"/>
-        </w:rPr>
-        <w:t>IdBien</w:t>
-      </w:r>
-      <w:proofErr w:type="spellEnd"/>
+        <w:t>Elimine columna IdBien en AsigDetalle, porque la pk de inventario ya no contiene a IdBien</w:t>
+      </w:r>
     </w:p>
     <w:p>
       <w:pPr>
@@ -1981,61 +1220,7 @@
           <w:szCs w:val="16"/>
           <w:highlight w:val="yellow"/>
         </w:rPr>
-        <w:t xml:space="preserve">Quitar el campo </w:t>
-      </w:r>
-      <w:proofErr w:type="spellStart"/>
-      <w:r>
-        <w:rPr>
-          <w:sz w:val="16"/>
-          <w:szCs w:val="16"/>
-          <w:highlight w:val="yellow"/>
-        </w:rPr>
-        <w:t>Observacion</w:t>
-      </w:r>
-      <w:proofErr w:type="spellEnd"/>
-      <w:r>
-        <w:rPr>
-          <w:sz w:val="16"/>
-          <w:szCs w:val="16"/>
-          <w:highlight w:val="yellow"/>
-        </w:rPr>
-        <w:t xml:space="preserve"> de </w:t>
-      </w:r>
-      <w:proofErr w:type="spellStart"/>
-      <w:r>
-        <w:rPr>
-          <w:sz w:val="16"/>
-          <w:szCs w:val="16"/>
-          <w:highlight w:val="yellow"/>
-        </w:rPr>
-        <w:t>AsigDetalle</w:t>
-      </w:r>
-      <w:proofErr w:type="spellEnd"/>
-      <w:r>
-        <w:rPr>
-          <w:sz w:val="16"/>
-          <w:szCs w:val="16"/>
-          <w:highlight w:val="yellow"/>
-        </w:rPr>
-        <w:t xml:space="preserve"> (poner solo uno en asignación </w:t>
-      </w:r>
-      <w:proofErr w:type="spellStart"/>
-      <w:r>
-        <w:rPr>
-          <w:sz w:val="16"/>
-          <w:szCs w:val="16"/>
-          <w:highlight w:val="yellow"/>
-        </w:rPr>
-        <w:t>quizas</w:t>
-      </w:r>
-      <w:proofErr w:type="spellEnd"/>
-      <w:r>
-        <w:rPr>
-          <w:sz w:val="16"/>
-          <w:szCs w:val="16"/>
-          <w:highlight w:val="yellow"/>
-        </w:rPr>
-        <w:t>)</w:t>
+        <w:t>Quitar el campo Observacion de AsigDetalle (poner solo uno en asignación quizas)</w:t>
       </w:r>
     </w:p>
     <w:p>
@@ -2057,18 +1242,26 @@
           <w:sz w:val="16"/>
           <w:szCs w:val="16"/>
         </w:rPr>
-        <w:t xml:space="preserve">//FALTA QUE Ponga en estado "Compradas" las cosas de un </w:t>
-      </w:r>
-      <w:proofErr w:type="spellStart"/>
-      <w:r>
+        <w:t>//FALTA QUE Ponga en estado "Compradas" las cosas de un SolicDetalle</w:t>
+      </w:r>
+    </w:p>
+    <w:p>
+      <w:pPr>
+        <w:pStyle w:val="Prrafodelista"/>
         <w:rPr>
           <w:strike/>
           <w:sz w:val="16"/>
           <w:szCs w:val="16"/>
         </w:rPr>
-        <w:t>SolicDetalle</w:t>
-      </w:r>
-      <w:proofErr w:type="spellEnd"/>
+      </w:pPr>
+      <w:r>
+        <w:rPr>
+          <w:strike/>
+          <w:sz w:val="16"/>
+          <w:szCs w:val="16"/>
+        </w:rPr>
+        <w:t>//Para hacerlo se puede consultar de nuevo la cantidad comprada y comparar con la cantidad solicitada</w:t>
+      </w:r>
     </w:p>
     <w:p>
       <w:pPr>
@@ -2085,89 +1278,15 @@
           <w:sz w:val="16"/>
           <w:szCs w:val="16"/>
         </w:rPr>
-        <w:t>//Para hacerlo se puede consultar de nuevo la cantidad comprada y comparar con la cantidad solicitada</w:t>
-      </w:r>
-    </w:p>
-    <w:p>
-      <w:pPr>
-        <w:pStyle w:val="Prrafodelista"/>
+        <w:t>//Todo dentro del negocio o dal</w:t>
+      </w:r>
+      <w:r>
         <w:rPr>
           <w:strike/>
           <w:sz w:val="16"/>
           <w:szCs w:val="16"/>
         </w:rPr>
-      </w:pPr>
-      <w:r>
-        <w:rPr>
-          <w:strike/>
-          <w:sz w:val="16"/>
-          <w:szCs w:val="16"/>
-        </w:rPr>
-        <w:t xml:space="preserve">//Todo dentro del negocio o </w:t>
-      </w:r>
-      <w:proofErr w:type="spellStart"/>
-      <w:r>
-        <w:rPr>
-          <w:strike/>
-          <w:sz w:val="16"/>
-          <w:szCs w:val="16"/>
-        </w:rPr>
-        <w:t>dal</w:t>
-      </w:r>
-      <w:proofErr w:type="spellEnd"/>
-      <w:proofErr w:type="gramStart"/>
-      <w:r>
-        <w:rPr>
-          <w:strike/>
-          <w:sz w:val="16"/>
-          <w:szCs w:val="16"/>
-        </w:rPr>
-        <w:t>..</w:t>
-      </w:r>
-      <w:proofErr w:type="gramEnd"/>
-      <w:r>
-        <w:rPr>
-          <w:strike/>
-          <w:sz w:val="16"/>
-          <w:szCs w:val="16"/>
-        </w:rPr>
-        <w:t xml:space="preserve"> El código donde </w:t>
-      </w:r>
-      <w:proofErr w:type="spellStart"/>
-      <w:r>
-        <w:rPr>
-          <w:strike/>
-          <w:sz w:val="16"/>
-          <w:szCs w:val="16"/>
-        </w:rPr>
-        <w:t>empzaria</w:t>
-      </w:r>
-      <w:proofErr w:type="spellEnd"/>
-      <w:r>
-        <w:rPr>
-          <w:strike/>
-          <w:sz w:val="16"/>
-          <w:szCs w:val="16"/>
-        </w:rPr>
-        <w:t xml:space="preserve"> esto esa en </w:t>
-      </w:r>
-      <w:proofErr w:type="spellStart"/>
-      <w:r>
-        <w:rPr>
-          <w:strike/>
-          <w:sz w:val="16"/>
-          <w:szCs w:val="16"/>
-        </w:rPr>
-        <w:t>frmregistrar</w:t>
-      </w:r>
-      <w:proofErr w:type="spellEnd"/>
-      <w:r>
-        <w:rPr>
-          <w:strike/>
-          <w:sz w:val="16"/>
-          <w:szCs w:val="16"/>
-        </w:rPr>
-        <w:t xml:space="preserve"> línea 66</w:t>
+        <w:t>.. El código donde empzaria esto esa en frmregistrar línea 66</w:t>
       </w:r>
     </w:p>
     <w:p>
@@ -2190,43 +1309,7 @@
           <w:highlight w:val="yellow"/>
         </w:rPr>
         <w:lastRenderedPageBreak/>
-        <w:t xml:space="preserve">Al registrar bienes, solo me tiene que permitir registrar los de un mismo </w:t>
-      </w:r>
-      <w:proofErr w:type="spellStart"/>
-      <w:r>
-        <w:rPr>
-          <w:sz w:val="16"/>
-          <w:szCs w:val="16"/>
-          <w:highlight w:val="yellow"/>
-        </w:rPr>
-        <w:t>SolicDetalle</w:t>
-      </w:r>
-      <w:proofErr w:type="spellEnd"/>
-      <w:r>
-        <w:rPr>
-          <w:sz w:val="16"/>
-          <w:szCs w:val="16"/>
-          <w:highlight w:val="yellow"/>
-        </w:rPr>
-        <w:t xml:space="preserve"> (sino el proveedor no concuerda con todos los </w:t>
-      </w:r>
-      <w:proofErr w:type="spellStart"/>
-      <w:r>
-        <w:rPr>
-          <w:sz w:val="16"/>
-          <w:szCs w:val="16"/>
-          <w:highlight w:val="yellow"/>
-        </w:rPr>
-        <w:t>datalles</w:t>
-      </w:r>
-      <w:proofErr w:type="spellEnd"/>
-      <w:r>
-        <w:rPr>
-          <w:sz w:val="16"/>
-          <w:szCs w:val="16"/>
-          <w:highlight w:val="yellow"/>
-        </w:rPr>
-        <w:t>)</w:t>
+        <w:t>Al registrar bienes, solo me tiene que permitir registrar los de un mismo SolicDetalle (sino el proveedor no concuerda con todos los datalles)</w:t>
       </w:r>
     </w:p>
     <w:p>
@@ -2248,36 +1331,8 @@
           <w:szCs w:val="16"/>
           <w:highlight w:val="yellow"/>
         </w:rPr>
-        <w:t xml:space="preserve">Seguir en </w:t>
-      </w:r>
-      <w:proofErr w:type="spellStart"/>
-      <w:r>
-        <w:rPr>
-          <w:sz w:val="16"/>
-          <w:szCs w:val="16"/>
-          <w:highlight w:val="yellow"/>
-        </w:rPr>
-        <w:t>DALAsignacion</w:t>
-      </w:r>
-      <w:proofErr w:type="spellEnd"/>
-      <w:r>
-        <w:rPr>
-          <w:sz w:val="16"/>
-          <w:szCs w:val="16"/>
-          <w:highlight w:val="yellow"/>
-        </w:rPr>
-        <w:t xml:space="preserve"> línea 58, lo de poner como finalizado un </w:t>
-      </w:r>
-      <w:proofErr w:type="spellStart"/>
-      <w:r>
-        <w:rPr>
-          <w:sz w:val="16"/>
-          <w:szCs w:val="16"/>
-          <w:highlight w:val="yellow"/>
-        </w:rPr>
-        <w:t>solicDetalle</w:t>
-      </w:r>
-      <w:proofErr w:type="spellEnd"/>
+        <w:t>Seguir en DALAsignacion línea 58, lo de poner como finalizado un solicDetalle</w:t>
+      </w:r>
     </w:p>
     <w:p>
       <w:pPr>
@@ -2298,25 +1353,7 @@
           <w:sz w:val="16"/>
           <w:szCs w:val="16"/>
         </w:rPr>
-        <w:t xml:space="preserve">Al registrar bienes, todos aparecen con el mismo </w:t>
-      </w:r>
-      <w:proofErr w:type="spellStart"/>
-      <w:r>
-        <w:rPr>
-          <w:strike/>
-          <w:sz w:val="16"/>
-          <w:szCs w:val="16"/>
-        </w:rPr>
-        <w:t>numero</w:t>
-      </w:r>
-      <w:proofErr w:type="spellEnd"/>
-      <w:r>
-        <w:rPr>
-          <w:strike/>
-          <w:sz w:val="16"/>
-          <w:szCs w:val="16"/>
-        </w:rPr>
-        <w:t xml:space="preserve"> de serie, REVISAR</w:t>
+        <w:t>Al registrar bienes, todos aparecen con el mismo numero de serie, REVISAR</w:t>
       </w:r>
     </w:p>
     <w:p>
@@ -2338,25 +1375,7 @@
           <w:szCs w:val="16"/>
           <w:highlight w:val="yellow"/>
         </w:rPr>
-        <w:t xml:space="preserve">Fijarme en </w:t>
-      </w:r>
-      <w:proofErr w:type="spellStart"/>
-      <w:r>
-        <w:rPr>
-          <w:sz w:val="16"/>
-          <w:szCs w:val="16"/>
-          <w:highlight w:val="yellow"/>
-        </w:rPr>
-        <w:t>DALAsignacion</w:t>
-      </w:r>
-      <w:proofErr w:type="spellEnd"/>
-      <w:r>
-        <w:rPr>
-          <w:sz w:val="16"/>
-          <w:szCs w:val="16"/>
-          <w:highlight w:val="yellow"/>
-        </w:rPr>
-        <w:t xml:space="preserve"> línea 59 que con el METODO CIERRO LA CONEXION A LA BD Y DPS EN LA SEGUNDA VUELTA DEL FOR EACH PINCHA PORQ ESTA CERRADA LA BD</w:t>
+        <w:t>Fijarme en DALAsignacion línea 59 que con el METODO CIERRO LA CONEXION A LA BD Y DPS EN LA SEGUNDA VUELTA DEL FOR EACH PINCHA PORQ ESTA CERRADA LA BD</w:t>
       </w:r>
     </w:p>
     <w:p>
@@ -2376,71 +1395,7 @@
           <w:sz w:val="16"/>
           <w:szCs w:val="16"/>
         </w:rPr>
-        <w:t xml:space="preserve">Agregue esta línea al final del </w:t>
-      </w:r>
-      <w:proofErr w:type="spellStart"/>
-      <w:r>
-        <w:rPr>
-          <w:sz w:val="16"/>
-          <w:szCs w:val="16"/>
-        </w:rPr>
-        <w:t>store</w:t>
-      </w:r>
-      <w:proofErr w:type="spellEnd"/>
-      <w:r>
-        <w:rPr>
-          <w:sz w:val="16"/>
-          <w:szCs w:val="16"/>
-        </w:rPr>
-        <w:t xml:space="preserve"> “</w:t>
-      </w:r>
-      <w:proofErr w:type="spellStart"/>
-      <w:r>
-        <w:rPr>
-          <w:sz w:val="16"/>
-          <w:szCs w:val="16"/>
-        </w:rPr>
-        <w:t>InventarioHardTraerListosParaAsignar</w:t>
-      </w:r>
-      <w:proofErr w:type="spellEnd"/>
-      <w:r>
-        <w:rPr>
-          <w:sz w:val="16"/>
-          <w:szCs w:val="16"/>
-        </w:rPr>
-        <w:t xml:space="preserve">” para que traiga solo los inventarios que </w:t>
-      </w:r>
-      <w:proofErr w:type="spellStart"/>
-      <w:r>
-        <w:rPr>
-          <w:sz w:val="16"/>
-          <w:szCs w:val="16"/>
-        </w:rPr>
-        <w:t>aun</w:t>
-      </w:r>
-      <w:proofErr w:type="spellEnd"/>
-      <w:r>
-        <w:rPr>
-          <w:sz w:val="16"/>
-          <w:szCs w:val="16"/>
-        </w:rPr>
-        <w:t xml:space="preserve"> no fueron entregados (sino traía todos los inventarios que están dentro de un </w:t>
-      </w:r>
-      <w:proofErr w:type="spellStart"/>
-      <w:r>
-        <w:rPr>
-          <w:sz w:val="16"/>
-          <w:szCs w:val="16"/>
-        </w:rPr>
-        <w:t>SolicDetalle</w:t>
-      </w:r>
-      <w:proofErr w:type="spellEnd"/>
-      <w:r>
-        <w:rPr>
-          <w:sz w:val="16"/>
-          <w:szCs w:val="16"/>
-        </w:rPr>
-        <w:t xml:space="preserve"> que no está finalizado aún):</w:t>
+        <w:t>Agregue esta línea al final del store “InventarioHardTraerListosParaAsignar” para que traiga solo los inventarios que aun no fueron entregados (sino traía todos los inventarios que están dentro de un SolicDetalle que no está finalizado aún):</w:t>
       </w:r>
     </w:p>
     <w:p>
@@ -2460,23 +1415,7 @@
           <w:sz w:val="16"/>
           <w:szCs w:val="16"/>
         </w:rPr>
-        <w:t xml:space="preserve">and </w:t>
-      </w:r>
-      <w:proofErr w:type="spellStart"/>
-      <w:r>
-        <w:rPr>
-          <w:sz w:val="16"/>
-          <w:szCs w:val="16"/>
-        </w:rPr>
-        <w:t>inv.IdEstadoInventario</w:t>
-      </w:r>
-      <w:proofErr w:type="spellEnd"/>
-      <w:r>
-        <w:rPr>
-          <w:sz w:val="16"/>
-          <w:szCs w:val="16"/>
-        </w:rPr>
-        <w:t xml:space="preserve"> = 1--Disponible</w:t>
+        <w:t>and inv.IdEstadoInventario = 1--Disponible</w:t>
       </w:r>
     </w:p>
     <w:p>
@@ -2492,113 +1431,13 @@
           <w:szCs w:val="16"/>
         </w:rPr>
       </w:pPr>
-      <w:proofErr w:type="spellStart"/>
       <w:r>
         <w:rPr>
           <w:strike/>
           <w:sz w:val="16"/>
           <w:szCs w:val="16"/>
         </w:rPr>
-        <w:t>Evlauar</w:t>
-      </w:r>
-      <w:proofErr w:type="spellEnd"/>
-      <w:r>
-        <w:rPr>
-          <w:strike/>
-          <w:sz w:val="16"/>
-          <w:szCs w:val="16"/>
-        </w:rPr>
-        <w:t xml:space="preserve"> quitar la línea “and </w:t>
-      </w:r>
-      <w:proofErr w:type="spellStart"/>
-      <w:r>
-        <w:rPr>
-          <w:strike/>
-          <w:sz w:val="16"/>
-          <w:szCs w:val="16"/>
-        </w:rPr>
-        <w:t>sdet.IdEstadoSolicDetalle</w:t>
-      </w:r>
-      <w:proofErr w:type="spellEnd"/>
-      <w:r>
-        <w:rPr>
-          <w:strike/>
-          <w:sz w:val="16"/>
-          <w:szCs w:val="16"/>
-        </w:rPr>
-        <w:t xml:space="preserve"> = @</w:t>
-      </w:r>
-      <w:proofErr w:type="spellStart"/>
-      <w:r>
-        <w:rPr>
-          <w:strike/>
-          <w:sz w:val="16"/>
-          <w:szCs w:val="16"/>
-        </w:rPr>
-        <w:t>IdEstadoSolicDetalle</w:t>
-      </w:r>
-      <w:proofErr w:type="spellEnd"/>
-      <w:r>
-        <w:rPr>
-          <w:strike/>
-          <w:sz w:val="16"/>
-          <w:szCs w:val="16"/>
-        </w:rPr>
-        <w:t xml:space="preserve">—Adquirido”, del </w:t>
-      </w:r>
-      <w:proofErr w:type="spellStart"/>
-      <w:r>
-        <w:rPr>
-          <w:strike/>
-          <w:sz w:val="16"/>
-          <w:szCs w:val="16"/>
-        </w:rPr>
-        <w:t>store</w:t>
-      </w:r>
-      <w:proofErr w:type="spellEnd"/>
-      <w:r>
-        <w:rPr>
-          <w:strike/>
-          <w:sz w:val="16"/>
-          <w:szCs w:val="16"/>
-        </w:rPr>
-        <w:t xml:space="preserve"> “</w:t>
-      </w:r>
-      <w:proofErr w:type="spellStart"/>
-      <w:r>
-        <w:rPr>
-          <w:strike/>
-          <w:sz w:val="16"/>
-          <w:szCs w:val="16"/>
-        </w:rPr>
-        <w:t>InventarioHardTraerListosParaAsignar</w:t>
-      </w:r>
-      <w:proofErr w:type="spellEnd"/>
-      <w:r>
-        <w:rPr>
-          <w:strike/>
-          <w:sz w:val="16"/>
-          <w:szCs w:val="16"/>
-        </w:rPr>
-        <w:t xml:space="preserve">” para permitir asignar bienes sin que todos los inventarios de un mismo </w:t>
-      </w:r>
-      <w:proofErr w:type="spellStart"/>
-      <w:r>
-        <w:rPr>
-          <w:strike/>
-          <w:sz w:val="16"/>
-          <w:szCs w:val="16"/>
-        </w:rPr>
-        <w:t>SolicDetalle</w:t>
-      </w:r>
-      <w:proofErr w:type="spellEnd"/>
-      <w:r>
-        <w:rPr>
-          <w:strike/>
-          <w:sz w:val="16"/>
-          <w:szCs w:val="16"/>
-        </w:rPr>
-        <w:t xml:space="preserve"> hayan sido adquiridos</w:t>
+        <w:t>Evlauar quitar la línea “and sdet.IdEstadoSolicDetalle = @IdEstadoSolicDetalle—Adquirido”, del store “InventarioHardTraerListosParaAsignar” para permitir asignar bienes sin que todos los inventarios de un mismo SolicDetalle hayan sido adquiridos</w:t>
       </w:r>
     </w:p>
     <w:p>
@@ -2620,105 +1459,15 @@
           <w:szCs w:val="16"/>
           <w:highlight w:val="yellow"/>
         </w:rPr>
-        <w:t xml:space="preserve">Al registrar un inventario me vuelve a hacer </w:t>
-      </w:r>
-      <w:proofErr w:type="spellStart"/>
+        <w:t>Al registrar un inventario me vuelve a hacer update del estadoSolicDetalle a “Adquirido” en caso de que se haya comprado todo (y aunque ya esté finalizado ese SolicDetalle porq se entregó todo)</w:t>
+      </w:r>
       <w:r>
         <w:rPr>
           <w:sz w:val="16"/>
           <w:szCs w:val="16"/>
           <w:highlight w:val="yellow"/>
         </w:rPr>
-        <w:t>update</w:t>
-      </w:r>
-      <w:proofErr w:type="spellEnd"/>
-      <w:r>
-        <w:rPr>
-          <w:sz w:val="16"/>
-          <w:szCs w:val="16"/>
-          <w:highlight w:val="yellow"/>
-        </w:rPr>
-        <w:t xml:space="preserve"> del </w:t>
-      </w:r>
-      <w:proofErr w:type="spellStart"/>
-      <w:r>
-        <w:rPr>
-          <w:sz w:val="16"/>
-          <w:szCs w:val="16"/>
-          <w:highlight w:val="yellow"/>
-        </w:rPr>
-        <w:t>estadoSolicDetalle</w:t>
-      </w:r>
-      <w:proofErr w:type="spellEnd"/>
-      <w:r>
-        <w:rPr>
-          <w:sz w:val="16"/>
-          <w:szCs w:val="16"/>
-          <w:highlight w:val="yellow"/>
-        </w:rPr>
-        <w:t xml:space="preserve"> a “Adquirido” en caso de que se haya comprado todo (y aunque ya esté finalizado ese </w:t>
-      </w:r>
-      <w:proofErr w:type="spellStart"/>
-      <w:r>
-        <w:rPr>
-          <w:sz w:val="16"/>
-          <w:szCs w:val="16"/>
-          <w:highlight w:val="yellow"/>
-        </w:rPr>
-        <w:t>SolicDetalle</w:t>
-      </w:r>
-      <w:proofErr w:type="spellEnd"/>
-      <w:r>
-        <w:rPr>
-          <w:sz w:val="16"/>
-          <w:szCs w:val="16"/>
-          <w:highlight w:val="yellow"/>
-        </w:rPr>
-        <w:t xml:space="preserve"> </w:t>
-      </w:r>
-      <w:proofErr w:type="spellStart"/>
-      <w:r>
-        <w:rPr>
-          <w:sz w:val="16"/>
-          <w:szCs w:val="16"/>
-          <w:highlight w:val="yellow"/>
-        </w:rPr>
-        <w:t>porq</w:t>
-      </w:r>
-      <w:proofErr w:type="spellEnd"/>
-      <w:r>
-        <w:rPr>
-          <w:sz w:val="16"/>
-          <w:szCs w:val="16"/>
-          <w:highlight w:val="yellow"/>
-        </w:rPr>
-        <w:t xml:space="preserve"> se entregó todo)</w:t>
-      </w:r>
-      <w:r>
-        <w:rPr>
-          <w:sz w:val="16"/>
-          <w:szCs w:val="16"/>
-          <w:highlight w:val="yellow"/>
-        </w:rPr>
-        <w:t xml:space="preserve">, fijarme en </w:t>
-      </w:r>
-      <w:proofErr w:type="spellStart"/>
-      <w:r>
-        <w:rPr>
-          <w:sz w:val="16"/>
-          <w:szCs w:val="16"/>
-          <w:highlight w:val="yellow"/>
-        </w:rPr>
-        <w:t>frmRegistrar</w:t>
-      </w:r>
-      <w:proofErr w:type="spellEnd"/>
-      <w:r>
-        <w:rPr>
-          <w:sz w:val="16"/>
-          <w:szCs w:val="16"/>
-          <w:highlight w:val="yellow"/>
-        </w:rPr>
-        <w:t xml:space="preserve"> en el load, para que solo cargue los bienes que restan por entregar y no todos como está ahora q te los muestra y te pone la cantidad comprada</w:t>
+        <w:t>, fijarme en frmRegistrar en el load, para que solo cargue los bienes que restan por entregar y no todos como está ahora q te los muestra y te pone la cantidad comprada</w:t>
       </w:r>
     </w:p>
     <w:p>
@@ -2730,328 +1479,63 @@
           <w:szCs w:val="16"/>
         </w:rPr>
       </w:pPr>
-      <w:proofErr w:type="spellStart"/>
       <w:r>
         <w:rPr>
           <w:color w:val="0070C0"/>
           <w:sz w:val="16"/>
           <w:szCs w:val="16"/>
         </w:rPr>
-        <w:t>GUARDA</w:t>
-      </w:r>
-      <w:proofErr w:type="gramStart"/>
+        <w:t>GUARDA:</w:t>
+      </w:r>
       <w:r>
         <w:rPr>
           <w:color w:val="0070C0"/>
           <w:sz w:val="16"/>
           <w:szCs w:val="16"/>
         </w:rPr>
-        <w:t>:</w:t>
-      </w:r>
-      <w:r>
+        <w:t>Para arreglarlo modifique mal, pero arece q sigue andando todo, la línea 114 de frmbienregistrar</w:t>
+      </w:r>
+    </w:p>
+    <w:p>
+      <w:pPr>
+        <w:pStyle w:val="Prrafodelista"/>
         <w:rPr>
           <w:color w:val="0070C0"/>
           <w:sz w:val="16"/>
           <w:szCs w:val="16"/>
         </w:rPr>
-        <w:t>Para</w:t>
-      </w:r>
-      <w:proofErr w:type="spellEnd"/>
-      <w:proofErr w:type="gramEnd"/>
+      </w:pPr>
       <w:r>
         <w:rPr>
           <w:color w:val="0070C0"/>
           <w:sz w:val="16"/>
           <w:szCs w:val="16"/>
         </w:rPr>
-        <w:t xml:space="preserve"> arreglarlo modifique mal, pero arece q sigue andando todo, la línea 114 de </w:t>
-      </w:r>
-      <w:proofErr w:type="spellStart"/>
-      <w:r>
-        <w:rPr>
-          <w:color w:val="0070C0"/>
-          <w:sz w:val="16"/>
-          <w:szCs w:val="16"/>
-        </w:rPr>
-        <w:t>frmbienregistrar</w:t>
-      </w:r>
-      <w:proofErr w:type="spellEnd"/>
+        <w:t>Antes estaba esto: LisAUXDetalles = unosDetallesBienes.Select(x =&gt; new HLPDetallesAdquisicion() { DescripCategoria = x.unaCategoria.DescripCategoria, Cantidad = x.Cantidad, IdCategoria = x.unaCategoria.IdCategoria, IdSolicitudDetalle = x.IdSolicitudDetalle }).ToList();</w:t>
+      </w:r>
     </w:p>
     <w:p>
       <w:pPr>
         <w:pStyle w:val="Prrafodelista"/>
         <w:rPr>
-          <w:color w:val="0070C0"/>
-          <w:sz w:val="16"/>
-          <w:szCs w:val="16"/>
-        </w:rPr>
-      </w:pPr>
-      <w:r>
-        <w:rPr>
-          <w:color w:val="0070C0"/>
-          <w:sz w:val="16"/>
-          <w:szCs w:val="16"/>
-        </w:rPr>
-        <w:t xml:space="preserve">Antes estaba esto: </w:t>
-      </w:r>
-      <w:proofErr w:type="spellStart"/>
-      <w:r>
-        <w:rPr>
-          <w:color w:val="0070C0"/>
-          <w:sz w:val="16"/>
-          <w:szCs w:val="16"/>
-        </w:rPr>
-        <w:t>LisAUXDetalles</w:t>
-      </w:r>
-      <w:proofErr w:type="spellEnd"/>
-      <w:r>
-        <w:rPr>
-          <w:color w:val="0070C0"/>
-          <w:sz w:val="16"/>
-          <w:szCs w:val="16"/>
-        </w:rPr>
-        <w:t xml:space="preserve"> = </w:t>
-      </w:r>
-      <w:proofErr w:type="spellStart"/>
-      <w:r>
-        <w:rPr>
-          <w:color w:val="0070C0"/>
-          <w:sz w:val="16"/>
-          <w:szCs w:val="16"/>
-        </w:rPr>
-        <w:t>unosDetallesBienes.Select</w:t>
-      </w:r>
-      <w:proofErr w:type="spellEnd"/>
-      <w:r>
-        <w:rPr>
-          <w:color w:val="0070C0"/>
-          <w:sz w:val="16"/>
-          <w:szCs w:val="16"/>
-        </w:rPr>
-        <w:t xml:space="preserve">(x =&gt; new </w:t>
-      </w:r>
-      <w:proofErr w:type="spellStart"/>
-      <w:proofErr w:type="gramStart"/>
-      <w:r>
-        <w:rPr>
-          <w:color w:val="0070C0"/>
-          <w:sz w:val="16"/>
-          <w:szCs w:val="16"/>
-        </w:rPr>
-        <w:t>HLPDetallesAdquisicion</w:t>
-      </w:r>
-      <w:proofErr w:type="spellEnd"/>
-      <w:r>
-        <w:rPr>
-          <w:color w:val="0070C0"/>
-          <w:sz w:val="16"/>
-          <w:szCs w:val="16"/>
-        </w:rPr>
-        <w:t>(</w:t>
-      </w:r>
-      <w:proofErr w:type="gramEnd"/>
-      <w:r>
-        <w:rPr>
-          <w:color w:val="0070C0"/>
-          <w:sz w:val="16"/>
-          <w:szCs w:val="16"/>
-        </w:rPr>
-        <w:t xml:space="preserve">) { </w:t>
-      </w:r>
-      <w:proofErr w:type="spellStart"/>
-      <w:r>
-        <w:rPr>
-          <w:color w:val="0070C0"/>
-          <w:sz w:val="16"/>
-          <w:szCs w:val="16"/>
-        </w:rPr>
-        <w:t>DescripCategoria</w:t>
-      </w:r>
-      <w:proofErr w:type="spellEnd"/>
-      <w:r>
-        <w:rPr>
-          <w:color w:val="0070C0"/>
-          <w:sz w:val="16"/>
-          <w:szCs w:val="16"/>
-        </w:rPr>
-        <w:t xml:space="preserve"> = </w:t>
-      </w:r>
-      <w:proofErr w:type="spellStart"/>
-      <w:r>
-        <w:rPr>
-          <w:color w:val="0070C0"/>
-          <w:sz w:val="16"/>
-          <w:szCs w:val="16"/>
-        </w:rPr>
-        <w:t>x.unaCategoria.DescripCategoria</w:t>
-      </w:r>
-      <w:proofErr w:type="spellEnd"/>
-      <w:r>
-        <w:rPr>
-          <w:color w:val="0070C0"/>
-          <w:sz w:val="16"/>
-          <w:szCs w:val="16"/>
-        </w:rPr>
-        <w:t xml:space="preserve">, Cantidad = </w:t>
-      </w:r>
-      <w:proofErr w:type="spellStart"/>
-      <w:r>
-        <w:rPr>
-          <w:color w:val="0070C0"/>
-          <w:sz w:val="16"/>
-          <w:szCs w:val="16"/>
-        </w:rPr>
-        <w:t>x.Cantidad</w:t>
-      </w:r>
-      <w:proofErr w:type="spellEnd"/>
-      <w:r>
-        <w:rPr>
-          <w:color w:val="0070C0"/>
-          <w:sz w:val="16"/>
-          <w:szCs w:val="16"/>
-        </w:rPr>
-        <w:t xml:space="preserve">, </w:t>
-      </w:r>
-      <w:proofErr w:type="spellStart"/>
-      <w:r>
-        <w:rPr>
-          <w:color w:val="0070C0"/>
-          <w:sz w:val="16"/>
-          <w:szCs w:val="16"/>
-        </w:rPr>
-        <w:t>IdCategoria</w:t>
-      </w:r>
-      <w:proofErr w:type="spellEnd"/>
-      <w:r>
-        <w:rPr>
-          <w:color w:val="0070C0"/>
-          <w:sz w:val="16"/>
-          <w:szCs w:val="16"/>
-        </w:rPr>
-        <w:t xml:space="preserve"> = </w:t>
-      </w:r>
-      <w:proofErr w:type="spellStart"/>
-      <w:r>
-        <w:rPr>
-          <w:color w:val="0070C0"/>
-          <w:sz w:val="16"/>
-          <w:szCs w:val="16"/>
-        </w:rPr>
-        <w:t>x.unaCategoria.IdCategoria</w:t>
-      </w:r>
-      <w:proofErr w:type="spellEnd"/>
-      <w:r>
-        <w:rPr>
-          <w:color w:val="0070C0"/>
-          <w:sz w:val="16"/>
-          <w:szCs w:val="16"/>
-        </w:rPr>
-        <w:t xml:space="preserve">, </w:t>
-      </w:r>
-      <w:proofErr w:type="spellStart"/>
-      <w:r>
-        <w:rPr>
-          <w:color w:val="0070C0"/>
-          <w:sz w:val="16"/>
-          <w:szCs w:val="16"/>
-        </w:rPr>
-        <w:t>IdSolicitudDetalle</w:t>
-      </w:r>
-      <w:proofErr w:type="spellEnd"/>
-      <w:r>
-        <w:rPr>
-          <w:color w:val="0070C0"/>
-          <w:sz w:val="16"/>
-          <w:szCs w:val="16"/>
-        </w:rPr>
-        <w:t xml:space="preserve"> = </w:t>
-      </w:r>
-      <w:proofErr w:type="spellStart"/>
-      <w:r>
-        <w:rPr>
-          <w:color w:val="0070C0"/>
-          <w:sz w:val="16"/>
-          <w:szCs w:val="16"/>
-        </w:rPr>
-        <w:t>x.IdSolicitudDetalle</w:t>
-      </w:r>
-      <w:proofErr w:type="spellEnd"/>
-      <w:r>
-        <w:rPr>
-          <w:color w:val="0070C0"/>
-          <w:sz w:val="16"/>
-          <w:szCs w:val="16"/>
-        </w:rPr>
-        <w:t xml:space="preserve"> }).</w:t>
-      </w:r>
-      <w:proofErr w:type="spellStart"/>
-      <w:r>
-        <w:rPr>
-          <w:color w:val="0070C0"/>
-          <w:sz w:val="16"/>
-          <w:szCs w:val="16"/>
-        </w:rPr>
-        <w:t>ToList</w:t>
-      </w:r>
-      <w:proofErr w:type="spellEnd"/>
-      <w:r>
-        <w:rPr>
-          <w:color w:val="0070C0"/>
-          <w:sz w:val="16"/>
-          <w:szCs w:val="16"/>
-        </w:rPr>
-        <w:t>();</w:t>
-      </w:r>
-    </w:p>
-    <w:p>
-      <w:pPr>
-        <w:pStyle w:val="Prrafodelista"/>
-        <w:rPr>
-          <w:sz w:val="16"/>
-          <w:szCs w:val="16"/>
-        </w:rPr>
-      </w:pPr>
-      <w:r>
-        <w:rPr>
-          <w:sz w:val="16"/>
-          <w:szCs w:val="16"/>
-        </w:rPr>
-        <w:t xml:space="preserve">EN LINEA 26 </w:t>
-      </w:r>
-      <w:proofErr w:type="spellStart"/>
-      <w:r>
-        <w:rPr>
-          <w:sz w:val="16"/>
-          <w:szCs w:val="16"/>
-        </w:rPr>
-        <w:t>BLLAsignacion</w:t>
-      </w:r>
-      <w:proofErr w:type="spellEnd"/>
-      <w:r>
-        <w:rPr>
-          <w:sz w:val="16"/>
-          <w:szCs w:val="16"/>
-        </w:rPr>
-        <w:t xml:space="preserve">, poner que solo lo haga cuando </w:t>
-      </w:r>
-      <w:proofErr w:type="gramStart"/>
-      <w:r>
-        <w:rPr>
-          <w:sz w:val="16"/>
-          <w:szCs w:val="16"/>
-        </w:rPr>
-        <w:t>..</w:t>
-      </w:r>
-      <w:proofErr w:type="spellStart"/>
-      <w:proofErr w:type="gramEnd"/>
-      <w:r>
-        <w:rPr>
-          <w:sz w:val="16"/>
-          <w:szCs w:val="16"/>
-        </w:rPr>
-        <w:t>asdf.asd</w:t>
-      </w:r>
-      <w:proofErr w:type="spellEnd"/>
+          <w:sz w:val="16"/>
+          <w:szCs w:val="16"/>
+        </w:rPr>
+      </w:pPr>
+      <w:r>
+        <w:rPr>
+          <w:sz w:val="16"/>
+          <w:szCs w:val="16"/>
+        </w:rPr>
+        <w:t xml:space="preserve">EN LINEA 26 BLLAsignacion, poner que solo lo haga cuando </w:t>
+      </w:r>
+      <w:r>
+        <w:rPr>
+          <w:sz w:val="16"/>
+          <w:szCs w:val="16"/>
+        </w:rPr>
+        <w:t>..asdf.asd</w:t>
+      </w:r>
     </w:p>
     <w:p>
       <w:pPr>
@@ -3120,43 +1604,43 @@
           <w:szCs w:val="16"/>
           <w:highlight w:val="green"/>
         </w:rPr>
-        <w:t xml:space="preserve">En </w:t>
-      </w:r>
-      <w:proofErr w:type="spellStart"/>
-      <w:r>
+        <w:t xml:space="preserve">En store CategoriaDetBienesTraerPorIdPartida, modifique la línea: </w:t>
+      </w:r>
+    </w:p>
+    <w:p>
+      <w:pPr>
+        <w:pStyle w:val="Prrafodelista"/>
         <w:rPr>
           <w:sz w:val="16"/>
           <w:szCs w:val="16"/>
           <w:highlight w:val="green"/>
         </w:rPr>
-        <w:t>store</w:t>
-      </w:r>
-      <w:proofErr w:type="spellEnd"/>
+      </w:pPr>
       <w:r>
         <w:rPr>
           <w:sz w:val="16"/>
           <w:szCs w:val="16"/>
           <w:highlight w:val="green"/>
         </w:rPr>
-        <w:t xml:space="preserve"> </w:t>
-      </w:r>
-      <w:proofErr w:type="spellStart"/>
-      <w:r>
+        <w:t>--AND SolDet.IdEstadoSolicDetalle != 2--Distinto de Finalizado</w:t>
+      </w:r>
+    </w:p>
+    <w:p>
+      <w:pPr>
+        <w:pStyle w:val="Prrafodelista"/>
         <w:rPr>
           <w:sz w:val="16"/>
           <w:szCs w:val="16"/>
           <w:highlight w:val="green"/>
         </w:rPr>
-        <w:t>CategoriaDetBienesTraerPorIdPartida</w:t>
-      </w:r>
-      <w:proofErr w:type="spellEnd"/>
+      </w:pPr>
       <w:r>
         <w:rPr>
           <w:sz w:val="16"/>
           <w:szCs w:val="16"/>
           <w:highlight w:val="green"/>
         </w:rPr>
-        <w:t xml:space="preserve">, modifique la línea: </w:t>
+        <w:t>Hacia:</w:t>
       </w:r>
     </w:p>
     <w:p>
@@ -3165,97 +1649,15 @@
         <w:rPr>
           <w:sz w:val="16"/>
           <w:szCs w:val="16"/>
+        </w:rPr>
+      </w:pPr>
+      <w:r>
+        <w:rPr>
+          <w:sz w:val="16"/>
+          <w:szCs w:val="16"/>
           <w:highlight w:val="green"/>
         </w:rPr>
-      </w:pPr>
-      <w:r>
-        <w:rPr>
-          <w:sz w:val="16"/>
-          <w:szCs w:val="16"/>
-          <w:highlight w:val="green"/>
-        </w:rPr>
-        <w:t xml:space="preserve">--AND </w:t>
-      </w:r>
-      <w:proofErr w:type="spellStart"/>
-      <w:proofErr w:type="gramStart"/>
-      <w:r>
-        <w:rPr>
-          <w:sz w:val="16"/>
-          <w:szCs w:val="16"/>
-          <w:highlight w:val="green"/>
-        </w:rPr>
-        <w:t>SolDet.IdEstadoSolicDetalle</w:t>
-      </w:r>
-      <w:proofErr w:type="spellEnd"/>
-      <w:r>
-        <w:rPr>
-          <w:sz w:val="16"/>
-          <w:szCs w:val="16"/>
-          <w:highlight w:val="green"/>
-        </w:rPr>
-        <w:t xml:space="preserve"> !</w:t>
-      </w:r>
-      <w:proofErr w:type="gramEnd"/>
-      <w:r>
-        <w:rPr>
-          <w:sz w:val="16"/>
-          <w:szCs w:val="16"/>
-          <w:highlight w:val="green"/>
-        </w:rPr>
-        <w:t>= 2--Distinto de Finalizado</w:t>
-      </w:r>
-    </w:p>
-    <w:p>
-      <w:pPr>
-        <w:pStyle w:val="Prrafodelista"/>
-        <w:rPr>
-          <w:sz w:val="16"/>
-          <w:szCs w:val="16"/>
-          <w:highlight w:val="green"/>
-        </w:rPr>
-      </w:pPr>
-      <w:r>
-        <w:rPr>
-          <w:sz w:val="16"/>
-          <w:szCs w:val="16"/>
-          <w:highlight w:val="green"/>
-        </w:rPr>
-        <w:t>Hacia:</w:t>
-      </w:r>
-    </w:p>
-    <w:p>
-      <w:pPr>
-        <w:pStyle w:val="Prrafodelista"/>
-        <w:rPr>
-          <w:sz w:val="16"/>
-          <w:szCs w:val="16"/>
-        </w:rPr>
-      </w:pPr>
-      <w:r>
-        <w:rPr>
-          <w:sz w:val="16"/>
-          <w:szCs w:val="16"/>
-          <w:highlight w:val="green"/>
-        </w:rPr>
-        <w:t xml:space="preserve">AND </w:t>
-      </w:r>
-      <w:proofErr w:type="spellStart"/>
-      <w:r>
-        <w:rPr>
-          <w:sz w:val="16"/>
-          <w:szCs w:val="16"/>
-          <w:highlight w:val="green"/>
-        </w:rPr>
-        <w:t>sdet.IdEstadoSolicDetalle</w:t>
-      </w:r>
-      <w:proofErr w:type="spellEnd"/>
-      <w:r>
-        <w:rPr>
-          <w:sz w:val="16"/>
-          <w:szCs w:val="16"/>
-          <w:highlight w:val="green"/>
-        </w:rPr>
-        <w:t xml:space="preserve"> &lt; 3--Que el estado del detalle no sea Adquirido ni Entregado</w:t>
+        <w:t>AND sdet.IdEstadoSolicDetalle &lt; 3--Que el estado del detalle no sea Adquirido ni Entregado</w:t>
       </w:r>
     </w:p>
     <w:p>
@@ -3275,88 +1677,15 @@
           <w:sz w:val="16"/>
           <w:szCs w:val="16"/>
         </w:rPr>
-        <w:t xml:space="preserve">Quite </w:t>
-      </w:r>
-      <w:proofErr w:type="spellStart"/>
-      <w:r>
-        <w:rPr>
-          <w:sz w:val="16"/>
-          <w:szCs w:val="16"/>
-        </w:rPr>
-        <w:t>relacion</w:t>
-      </w:r>
-      <w:proofErr w:type="spellEnd"/>
-      <w:r>
-        <w:rPr>
-          <w:sz w:val="16"/>
-          <w:szCs w:val="16"/>
-        </w:rPr>
-        <w:t xml:space="preserve"> entre </w:t>
-      </w:r>
-      <w:proofErr w:type="spellStart"/>
-      <w:r>
-        <w:rPr>
-          <w:sz w:val="16"/>
-          <w:szCs w:val="16"/>
-        </w:rPr>
-        <w:t>partidaDetalle</w:t>
-      </w:r>
-      <w:proofErr w:type="spellEnd"/>
-      <w:r>
-        <w:rPr>
-          <w:sz w:val="16"/>
-          <w:szCs w:val="16"/>
-        </w:rPr>
-        <w:t xml:space="preserve"> y </w:t>
-      </w:r>
-      <w:proofErr w:type="spellStart"/>
-      <w:r>
-        <w:rPr>
-          <w:sz w:val="16"/>
-          <w:szCs w:val="16"/>
-        </w:rPr>
-        <w:t>Adquisicion</w:t>
-      </w:r>
-      <w:proofErr w:type="spellEnd"/>
-      <w:r>
-        <w:rPr>
-          <w:sz w:val="16"/>
-          <w:szCs w:val="16"/>
-        </w:rPr>
-        <w:t xml:space="preserve"> y elimin</w:t>
-      </w:r>
-      <w:r>
-        <w:rPr>
-          <w:sz w:val="16"/>
-          <w:szCs w:val="16"/>
-        </w:rPr>
-        <w:t xml:space="preserve">é campo </w:t>
-      </w:r>
-      <w:proofErr w:type="spellStart"/>
-      <w:r>
-        <w:rPr>
-          <w:sz w:val="16"/>
-          <w:szCs w:val="16"/>
-        </w:rPr>
-        <w:t>IdAquisicion</w:t>
-      </w:r>
-      <w:proofErr w:type="spellEnd"/>
-      <w:r>
-        <w:rPr>
-          <w:sz w:val="16"/>
-          <w:szCs w:val="16"/>
-        </w:rPr>
-        <w:t xml:space="preserve"> de tabla </w:t>
-      </w:r>
-      <w:proofErr w:type="spellStart"/>
-      <w:r>
-        <w:rPr>
-          <w:sz w:val="16"/>
-          <w:szCs w:val="16"/>
-        </w:rPr>
-        <w:t>PartidaDetalle</w:t>
-      </w:r>
-      <w:proofErr w:type="spellEnd"/>
+        <w:t>Quite relacion entre partidaDetalle y Adquisicion y elimin</w:t>
+      </w:r>
+      <w:r>
+        <w:rPr>
+          <w:sz w:val="16"/>
+          <w:szCs w:val="16"/>
+        </w:rPr>
+        <w:t>é campo IdAquisicion de tabla PartidaDetalle</w:t>
+      </w:r>
     </w:p>
     <w:p>
       <w:pPr>
@@ -3371,49 +1700,8 @@
           <w:sz w:val="16"/>
           <w:szCs w:val="16"/>
         </w:rPr>
-        <w:t xml:space="preserve">Agregué tabla </w:t>
-      </w:r>
-      <w:proofErr w:type="spellStart"/>
-      <w:r>
-        <w:rPr>
-          <w:sz w:val="16"/>
-          <w:szCs w:val="16"/>
-        </w:rPr>
-        <w:t>RelPDetAdq</w:t>
-      </w:r>
-      <w:proofErr w:type="spellEnd"/>
-      <w:r>
-        <w:rPr>
-          <w:sz w:val="16"/>
-          <w:szCs w:val="16"/>
-        </w:rPr>
-        <w:t xml:space="preserve"> para tener un N a N entre </w:t>
-      </w:r>
-      <w:proofErr w:type="spellStart"/>
-      <w:r>
-        <w:rPr>
-          <w:sz w:val="16"/>
-          <w:szCs w:val="16"/>
-        </w:rPr>
-        <w:t>PartidaDetalle</w:t>
-      </w:r>
-      <w:proofErr w:type="spellEnd"/>
-      <w:r>
-        <w:rPr>
-          <w:sz w:val="16"/>
-          <w:szCs w:val="16"/>
-        </w:rPr>
-        <w:t xml:space="preserve"> y </w:t>
-      </w:r>
-      <w:proofErr w:type="spellStart"/>
-      <w:r>
-        <w:rPr>
-          <w:sz w:val="16"/>
-          <w:szCs w:val="16"/>
-        </w:rPr>
-        <w:t>Adquisicion</w:t>
-      </w:r>
-      <w:proofErr w:type="spellEnd"/>
+        <w:t>Agregué tabla RelPDetAdq para tener un N a N entre PartidaDetalle y Adquisicion</w:t>
+      </w:r>
     </w:p>
     <w:p>
       <w:pPr>
@@ -3439,17 +1727,8 @@
           <w:sz w:val="16"/>
           <w:szCs w:val="16"/>
         </w:rPr>
-        <w:t xml:space="preserve">Agregué campo Costo en tabla </w:t>
-      </w:r>
-      <w:proofErr w:type="spellStart"/>
-      <w:r>
-        <w:rPr>
-          <w:sz w:val="16"/>
-          <w:szCs w:val="16"/>
-        </w:rPr>
-        <w:t>Adquisicion</w:t>
-      </w:r>
-      <w:proofErr w:type="spellEnd"/>
+        <w:t>Agregué campo Costo en tabla Adquisicion</w:t>
+      </w:r>
     </w:p>
     <w:p>
       <w:pPr>
@@ -3470,59 +1749,23 @@
           <w:szCs w:val="16"/>
           <w:highlight w:val="green"/>
         </w:rPr>
-        <w:t xml:space="preserve">Asociar eventos a las funciones en </w:t>
-      </w:r>
-      <w:proofErr w:type="spellStart"/>
+        <w:t xml:space="preserve">Asociar eventos a las funciones en solicmodificar </w:t>
+      </w:r>
       <w:r>
         <w:rPr>
           <w:sz w:val="16"/>
           <w:szCs w:val="16"/>
           <w:highlight w:val="green"/>
         </w:rPr>
-        <w:t>solicmodificar</w:t>
-      </w:r>
-      <w:proofErr w:type="spellEnd"/>
+        <w:t>y a lo último poner todas las validaciones comentadas</w:t>
+      </w:r>
       <w:r>
         <w:rPr>
           <w:sz w:val="16"/>
           <w:szCs w:val="16"/>
           <w:highlight w:val="green"/>
         </w:rPr>
-        <w:t xml:space="preserve"> </w:t>
-      </w:r>
-      <w:r>
-        <w:rPr>
-          <w:sz w:val="16"/>
-          <w:szCs w:val="16"/>
-          <w:highlight w:val="green"/>
-        </w:rPr>
-        <w:t>y a lo último poner todas las validaciones comentadas</w:t>
-      </w:r>
-      <w:r>
-        <w:rPr>
-          <w:sz w:val="16"/>
-          <w:szCs w:val="16"/>
-          <w:highlight w:val="green"/>
-        </w:rPr>
-        <w:t xml:space="preserve"> (</w:t>
-      </w:r>
-      <w:proofErr w:type="spellStart"/>
-      <w:r>
-        <w:rPr>
-          <w:sz w:val="16"/>
-          <w:szCs w:val="16"/>
-          <w:highlight w:val="green"/>
-        </w:rPr>
-        <w:t>esta</w:t>
-      </w:r>
-      <w:proofErr w:type="spellEnd"/>
-      <w:r>
-        <w:rPr>
-          <w:sz w:val="16"/>
-          <w:szCs w:val="16"/>
-          <w:highlight w:val="green"/>
-        </w:rPr>
-        <w:t xml:space="preserve"> en proceso)</w:t>
+        <w:t xml:space="preserve"> (esta en proceso)</w:t>
       </w:r>
     </w:p>
     <w:p>
@@ -3544,36 +1787,8 @@
           <w:szCs w:val="16"/>
           <w:highlight w:val="green"/>
         </w:rPr>
-        <w:t xml:space="preserve">Empezar con el </w:t>
-      </w:r>
-      <w:proofErr w:type="spellStart"/>
-      <w:r>
-        <w:rPr>
-          <w:sz w:val="16"/>
-          <w:szCs w:val="16"/>
-          <w:highlight w:val="green"/>
-        </w:rPr>
-        <w:t>agregardetalle</w:t>
-      </w:r>
-      <w:proofErr w:type="spellEnd"/>
-      <w:r>
-        <w:rPr>
-          <w:sz w:val="16"/>
-          <w:szCs w:val="16"/>
-          <w:highlight w:val="green"/>
-        </w:rPr>
-        <w:t xml:space="preserve"> en </w:t>
-      </w:r>
-      <w:proofErr w:type="spellStart"/>
-      <w:r>
-        <w:rPr>
-          <w:sz w:val="16"/>
-          <w:szCs w:val="16"/>
-          <w:highlight w:val="green"/>
-        </w:rPr>
-        <w:t>modificarsolic</w:t>
-      </w:r>
-      <w:proofErr w:type="spellEnd"/>
+        <w:t>Empezar con el agregardetalle en modificarsolic</w:t>
+      </w:r>
     </w:p>
     <w:p>
       <w:pPr>
@@ -3594,51 +1809,15 @@
           <w:szCs w:val="16"/>
           <w:highlight w:val="green"/>
         </w:rPr>
-        <w:t xml:space="preserve">Al eliminar detalles el </w:t>
-      </w:r>
-      <w:proofErr w:type="spellStart"/>
+        <w:t>Al eliminar detalles el IdDetalle queda mal</w:t>
+      </w:r>
       <w:r>
         <w:rPr>
           <w:sz w:val="16"/>
           <w:szCs w:val="16"/>
           <w:highlight w:val="green"/>
         </w:rPr>
-        <w:t>IdDetalle</w:t>
-      </w:r>
-      <w:proofErr w:type="spellEnd"/>
-      <w:r>
-        <w:rPr>
-          <w:sz w:val="16"/>
-          <w:szCs w:val="16"/>
-          <w:highlight w:val="green"/>
-        </w:rPr>
-        <w:t xml:space="preserve"> queda mal</w:t>
-      </w:r>
-      <w:r>
-        <w:rPr>
-          <w:sz w:val="16"/>
-          <w:szCs w:val="16"/>
-          <w:highlight w:val="green"/>
-        </w:rPr>
-        <w:t xml:space="preserve"> (en </w:t>
-      </w:r>
-      <w:proofErr w:type="spellStart"/>
-      <w:r>
-        <w:rPr>
-          <w:sz w:val="16"/>
-          <w:szCs w:val="16"/>
-          <w:highlight w:val="green"/>
-        </w:rPr>
-        <w:t>ModificarSolic</w:t>
-      </w:r>
-      <w:proofErr w:type="spellEnd"/>
-      <w:r>
-        <w:rPr>
-          <w:sz w:val="16"/>
-          <w:szCs w:val="16"/>
-          <w:highlight w:val="green"/>
-        </w:rPr>
-        <w:t>)</w:t>
+        <w:t xml:space="preserve"> (en ModificarSolic)</w:t>
       </w:r>
     </w:p>
     <w:p>
@@ -3654,33 +1833,31 @@
           <w:highlight w:val="green"/>
         </w:rPr>
       </w:pPr>
-      <w:bookmarkStart w:id="0" w:name="_GoBack"/>
-      <w:bookmarkEnd w:id="0"/>
       <w:r>
         <w:rPr>
           <w:sz w:val="16"/>
           <w:szCs w:val="16"/>
           <w:highlight w:val="green"/>
         </w:rPr>
-        <w:t xml:space="preserve">Cargar el objeto que contiene el bien seleccionado, al hacer </w:t>
-      </w:r>
-      <w:proofErr w:type="spellStart"/>
-      <w:r>
+        <w:t>Cargar el objeto que contiene el bien seleccionado, al hacer click en un detalle</w:t>
+      </w:r>
+    </w:p>
+    <w:p>
+      <w:pPr>
+        <w:pStyle w:val="Prrafodelista"/>
         <w:rPr>
           <w:sz w:val="16"/>
           <w:szCs w:val="16"/>
           <w:highlight w:val="green"/>
         </w:rPr>
-        <w:t>click</w:t>
-      </w:r>
-      <w:proofErr w:type="spellEnd"/>
+      </w:pPr>
       <w:r>
         <w:rPr>
           <w:sz w:val="16"/>
           <w:szCs w:val="16"/>
           <w:highlight w:val="green"/>
         </w:rPr>
-        <w:t xml:space="preserve"> en un detalle</w:t>
+        <w:t>31.1 Usar el store “InventariosTraerListosParaAsignar” para restringir que no se puedan asignar bienes sino hay inventarios listos para asignar</w:t>
       </w:r>
     </w:p>
     <w:p>
@@ -3702,72 +1879,70 @@
           <w:szCs w:val="16"/>
           <w:highlight w:val="yellow"/>
         </w:rPr>
-        <w:t xml:space="preserve">Para restringir la asignación de bienes en una </w:t>
-      </w:r>
-      <w:proofErr w:type="spellStart"/>
+        <w:t xml:space="preserve">Agregar </w:t>
+      </w:r>
+      <w:r>
+        <w:rPr>
+          <w:sz w:val="16"/>
+          <w:szCs w:val="16"/>
+        </w:rPr>
+        <w:t>inv.costo</w:t>
+      </w:r>
+      <w:r>
+        <w:rPr>
+          <w:sz w:val="16"/>
+          <w:szCs w:val="16"/>
+        </w:rPr>
+        <w:t xml:space="preserve"> en consulta </w:t>
+      </w:r>
       <w:r>
         <w:rPr>
           <w:sz w:val="16"/>
           <w:szCs w:val="16"/>
           <w:highlight w:val="yellow"/>
         </w:rPr>
-        <w:t>solic</w:t>
-      </w:r>
-      <w:proofErr w:type="spellEnd"/>
+        <w:t>“</w:t>
+      </w:r>
       <w:r>
         <w:rPr>
           <w:sz w:val="16"/>
           <w:szCs w:val="16"/>
           <w:highlight w:val="yellow"/>
         </w:rPr>
-        <w:t xml:space="preserve"> q no tiene los bienes comprados, revisar el estado de los detalles </w:t>
-      </w:r>
-      <w:proofErr w:type="spellStart"/>
+        <w:t>InventariosTraerListosParaAsignar</w:t>
+      </w:r>
       <w:r>
         <w:rPr>
           <w:sz w:val="16"/>
           <w:szCs w:val="16"/>
           <w:highlight w:val="yellow"/>
         </w:rPr>
-        <w:t>inner</w:t>
-      </w:r>
-      <w:proofErr w:type="spellEnd"/>
-      <w:r>
+        <w:t>”</w:t>
+      </w:r>
+    </w:p>
+    <w:p>
+      <w:pPr>
+        <w:pStyle w:val="Prrafodelista"/>
+        <w:numPr>
+          <w:ilvl w:val="0"/>
+          <w:numId w:val="2"/>
+        </w:numPr>
         <w:rPr>
           <w:sz w:val="16"/>
           <w:szCs w:val="16"/>
           <w:highlight w:val="yellow"/>
         </w:rPr>
-        <w:t xml:space="preserve"> </w:t>
-      </w:r>
-      <w:proofErr w:type="spellStart"/>
+      </w:pPr>
       <w:r>
         <w:rPr>
           <w:sz w:val="16"/>
           <w:szCs w:val="16"/>
           <w:highlight w:val="yellow"/>
         </w:rPr>
-        <w:t>join</w:t>
-      </w:r>
-      <w:proofErr w:type="spellEnd"/>
-      <w:r>
-        <w:rPr>
-          <w:sz w:val="16"/>
-          <w:szCs w:val="16"/>
-          <w:highlight w:val="yellow"/>
-        </w:rPr>
-        <w:t xml:space="preserve"> inventarios, si está en “para asignar”, se puede crear una </w:t>
-      </w:r>
-      <w:proofErr w:type="spellStart"/>
-      <w:r>
-        <w:rPr>
-          <w:sz w:val="16"/>
-          <w:szCs w:val="16"/>
-          <w:highlight w:val="yellow"/>
-        </w:rPr>
-        <w:t>asig</w:t>
-      </w:r>
-      <w:proofErr w:type="spellEnd"/>
+        <w:t>No me muestra los agentes al seleccionar un software en detallessolic</w:t>
+      </w:r>
+      <w:bookmarkStart w:id="0" w:name="_GoBack"/>
+      <w:bookmarkEnd w:id="0"/>
     </w:p>
     <w:p>
       <w:pPr>
@@ -3849,9 +2024,20 @@
           <w:szCs w:val="23"/>
           <w:lang w:val="en-US" w:eastAsia="es-AR"/>
         </w:rPr>
-        <w:t xml:space="preserve"> on the </w:t>
-      </w:r>
-      <w:proofErr w:type="spellStart"/>
+        <w:t> on the UserControl, i'll fire </w:t>
+      </w:r>
+      <w:r>
+        <w:rPr>
+          <w:rFonts w:ascii="Consolas" w:eastAsia="Times New Roman" w:hAnsi="Consolas" w:cs="Consolas"/>
+          <w:color w:val="242729"/>
+          <w:sz w:val="20"/>
+          <w:szCs w:val="20"/>
+          <w:bdr w:val="none" w:sz="0" w:space="0" w:color="auto" w:frame="1"/>
+          <w:shd w:val="clear" w:color="auto" w:fill="EFF0F1"/>
+          <w:lang w:val="en-US" w:eastAsia="es-AR"/>
+        </w:rPr>
+        <w:t>Button1_Click</w:t>
+      </w:r>
       <w:r>
         <w:rPr>
           <w:rFonts w:ascii="Arial" w:eastAsia="Times New Roman" w:hAnsi="Arial" w:cs="Arial"/>
@@ -3860,40 +2046,7 @@
           <w:szCs w:val="23"/>
           <w:lang w:val="en-US" w:eastAsia="es-AR"/>
         </w:rPr>
-        <w:t>UserControl</w:t>
-      </w:r>
-      <w:proofErr w:type="spellEnd"/>
-      <w:r>
-        <w:rPr>
-          <w:rFonts w:ascii="Arial" w:eastAsia="Times New Roman" w:hAnsi="Arial" w:cs="Arial"/>
-          <w:color w:val="242729"/>
-          <w:sz w:val="23"/>
-          <w:szCs w:val="23"/>
-          <w:lang w:val="en-US" w:eastAsia="es-AR"/>
-        </w:rPr>
-        <w:t xml:space="preserve">, </w:t>
-      </w:r>
-      <w:proofErr w:type="spellStart"/>
-      <w:r>
-        <w:rPr>
-          <w:rFonts w:ascii="Arial" w:eastAsia="Times New Roman" w:hAnsi="Arial" w:cs="Arial"/>
-          <w:color w:val="242729"/>
-          <w:sz w:val="23"/>
-          <w:szCs w:val="23"/>
-          <w:lang w:val="en-US" w:eastAsia="es-AR"/>
-        </w:rPr>
-        <w:t>i'll</w:t>
-      </w:r>
-      <w:proofErr w:type="spellEnd"/>
-      <w:r>
-        <w:rPr>
-          <w:rFonts w:ascii="Arial" w:eastAsia="Times New Roman" w:hAnsi="Arial" w:cs="Arial"/>
-          <w:color w:val="242729"/>
-          <w:sz w:val="23"/>
-          <w:szCs w:val="23"/>
-          <w:lang w:val="en-US" w:eastAsia="es-AR"/>
-        </w:rPr>
-        <w:t xml:space="preserve"> fire </w:t>
+        <w:t> which triggers </w:t>
       </w:r>
       <w:r>
         <w:rPr>
@@ -3905,32 +2058,8 @@
           <w:shd w:val="clear" w:color="auto" w:fill="EFF0F1"/>
           <w:lang w:val="en-US" w:eastAsia="es-AR"/>
         </w:rPr>
-        <w:t>Button1_Click</w:t>
-      </w:r>
-      <w:r>
-        <w:rPr>
-          <w:rFonts w:ascii="Arial" w:eastAsia="Times New Roman" w:hAnsi="Arial" w:cs="Arial"/>
-          <w:color w:val="242729"/>
-          <w:sz w:val="23"/>
-          <w:szCs w:val="23"/>
-          <w:lang w:val="en-US" w:eastAsia="es-AR"/>
-        </w:rPr>
-        <w:t> which triggers </w:t>
-      </w:r>
-      <w:proofErr w:type="spellStart"/>
-      <w:r>
-        <w:rPr>
-          <w:rFonts w:ascii="Consolas" w:eastAsia="Times New Roman" w:hAnsi="Consolas" w:cs="Consolas"/>
-          <w:color w:val="242729"/>
-          <w:sz w:val="20"/>
-          <w:szCs w:val="20"/>
-          <w:bdr w:val="none" w:sz="0" w:space="0" w:color="auto" w:frame="1"/>
-          <w:shd w:val="clear" w:color="auto" w:fill="EFF0F1"/>
-          <w:lang w:val="en-US" w:eastAsia="es-AR"/>
-        </w:rPr>
         <w:t>UserControl_ButtonClick</w:t>
       </w:r>
-      <w:proofErr w:type="spellEnd"/>
       <w:r>
         <w:rPr>
           <w:rFonts w:ascii="Arial" w:eastAsia="Times New Roman" w:hAnsi="Arial" w:cs="Arial"/>
@@ -3999,7 +2128,6 @@
           <w:lang w:val="en-US" w:eastAsia="es-AR"/>
         </w:rPr>
       </w:pPr>
-      <w:proofErr w:type="gramStart"/>
       <w:r>
         <w:rPr>
           <w:rFonts w:ascii="inherit" w:eastAsia="Times New Roman" w:hAnsi="inherit" w:cs="Consolas"/>
@@ -4012,7 +2140,6 @@
         </w:rPr>
         <w:t>public</w:t>
       </w:r>
-      <w:proofErr w:type="gramEnd"/>
       <w:r>
         <w:rPr>
           <w:rFonts w:ascii="inherit" w:eastAsia="Times New Roman" w:hAnsi="inherit" w:cs="Consolas"/>
@@ -4049,7 +2176,6 @@
         </w:rPr>
         <w:t xml:space="preserve"> </w:t>
       </w:r>
-      <w:proofErr w:type="spellStart"/>
       <w:r>
         <w:rPr>
           <w:rFonts w:ascii="inherit" w:eastAsia="Times New Roman" w:hAnsi="inherit" w:cs="Consolas"/>
@@ -4062,7 +2188,6 @@
         </w:rPr>
         <w:t>EventHandler</w:t>
       </w:r>
-      <w:proofErr w:type="spellEnd"/>
       <w:r>
         <w:rPr>
           <w:rFonts w:ascii="inherit" w:eastAsia="Times New Roman" w:hAnsi="inherit" w:cs="Consolas"/>
@@ -4075,7 +2200,6 @@
         </w:rPr>
         <w:t xml:space="preserve"> </w:t>
       </w:r>
-      <w:proofErr w:type="spellStart"/>
       <w:r>
         <w:rPr>
           <w:rFonts w:ascii="inherit" w:eastAsia="Times New Roman" w:hAnsi="inherit" w:cs="Consolas"/>
@@ -4088,7 +2212,6 @@
         </w:rPr>
         <w:t>ButtonClick</w:t>
       </w:r>
-      <w:proofErr w:type="spellEnd"/>
       <w:r>
         <w:rPr>
           <w:rFonts w:ascii="inherit" w:eastAsia="Times New Roman" w:hAnsi="inherit" w:cs="Consolas"/>
@@ -4169,7 +2292,6 @@
           <w:lang w:val="en-US" w:eastAsia="es-AR"/>
         </w:rPr>
       </w:pPr>
-      <w:proofErr w:type="gramStart"/>
       <w:r>
         <w:rPr>
           <w:rFonts w:ascii="inherit" w:eastAsia="Times New Roman" w:hAnsi="inherit" w:cs="Consolas"/>
@@ -4182,7 +2304,6 @@
         </w:rPr>
         <w:t>protected</w:t>
       </w:r>
-      <w:proofErr w:type="gramEnd"/>
       <w:r>
         <w:rPr>
           <w:rFonts w:ascii="inherit" w:eastAsia="Times New Roman" w:hAnsi="inherit" w:cs="Consolas"/>
@@ -4267,7 +2388,6 @@
         </w:rPr>
         <w:t xml:space="preserve"> sender, </w:t>
       </w:r>
-      <w:proofErr w:type="spellStart"/>
       <w:r>
         <w:rPr>
           <w:rFonts w:ascii="inherit" w:eastAsia="Times New Roman" w:hAnsi="inherit" w:cs="Consolas"/>
@@ -4280,7 +2400,6 @@
         </w:rPr>
         <w:t>EventArgs</w:t>
       </w:r>
-      <w:proofErr w:type="spellEnd"/>
       <w:r>
         <w:rPr>
           <w:rFonts w:ascii="inherit" w:eastAsia="Times New Roman" w:hAnsi="inherit" w:cs="Consolas"/>
@@ -4337,7 +2456,6 @@
           <w:shd w:val="clear" w:color="auto" w:fill="EFF0F1"/>
           <w:lang w:val="en-US" w:eastAsia="es-AR"/>
         </w:rPr>
-        <w:lastRenderedPageBreak/>
         <w:t>{</w:t>
       </w:r>
     </w:p>
@@ -4444,7 +2562,6 @@
         </w:rPr>
         <w:t xml:space="preserve">    </w:t>
       </w:r>
-      <w:proofErr w:type="gramStart"/>
       <w:r>
         <w:rPr>
           <w:rFonts w:ascii="inherit" w:eastAsia="Times New Roman" w:hAnsi="inherit" w:cs="Consolas"/>
@@ -4457,7 +2574,6 @@
         </w:rPr>
         <w:t>if</w:t>
       </w:r>
-      <w:proofErr w:type="gramEnd"/>
       <w:r>
         <w:rPr>
           <w:rFonts w:ascii="inherit" w:eastAsia="Times New Roman" w:hAnsi="inherit" w:cs="Consolas"/>
@@ -4470,7 +2586,6 @@
         </w:rPr>
         <w:t xml:space="preserve"> (</w:t>
       </w:r>
-      <w:proofErr w:type="spellStart"/>
       <w:r>
         <w:rPr>
           <w:rFonts w:ascii="inherit" w:eastAsia="Times New Roman" w:hAnsi="inherit" w:cs="Consolas"/>
@@ -4507,7 +2622,6 @@
         </w:rPr>
         <w:t>ButtonClick</w:t>
       </w:r>
-      <w:proofErr w:type="spellEnd"/>
       <w:r>
         <w:rPr>
           <w:rFonts w:ascii="inherit" w:eastAsia="Times New Roman" w:hAnsi="inherit" w:cs="Consolas"/>
@@ -4590,8 +2704,6 @@
         </w:rPr>
         <w:t xml:space="preserve">        </w:t>
       </w:r>
-      <w:proofErr w:type="spellStart"/>
-      <w:proofErr w:type="gramStart"/>
       <w:r>
         <w:rPr>
           <w:rFonts w:ascii="inherit" w:eastAsia="Times New Roman" w:hAnsi="inherit" w:cs="Consolas"/>
@@ -4628,7 +2740,6 @@
         </w:rPr>
         <w:t>ButtonClick</w:t>
       </w:r>
-      <w:proofErr w:type="spellEnd"/>
       <w:r>
         <w:rPr>
           <w:rFonts w:ascii="inherit" w:eastAsia="Times New Roman" w:hAnsi="inherit" w:cs="Consolas"/>
@@ -4641,7 +2752,6 @@
         </w:rPr>
         <w:t>(</w:t>
       </w:r>
-      <w:proofErr w:type="gramEnd"/>
       <w:r>
         <w:rPr>
           <w:rFonts w:ascii="inherit" w:eastAsia="Times New Roman" w:hAnsi="inherit" w:cs="Consolas"/>
@@ -4840,8 +2950,6 @@
         </w:rPr>
         <w:t xml:space="preserve"> </w:t>
       </w:r>
-      <w:proofErr w:type="spellStart"/>
-      <w:proofErr w:type="gramStart"/>
       <w:r>
         <w:rPr>
           <w:rFonts w:ascii="inherit" w:eastAsia="Times New Roman" w:hAnsi="inherit" w:cs="Consolas"/>
@@ -4854,7 +2962,6 @@
         </w:rPr>
         <w:t>EventHandler</w:t>
       </w:r>
-      <w:proofErr w:type="spellEnd"/>
       <w:r>
         <w:rPr>
           <w:rFonts w:ascii="inherit" w:eastAsia="Times New Roman" w:hAnsi="inherit" w:cs="Consolas"/>
@@ -4867,8 +2974,6 @@
         </w:rPr>
         <w:t>(</w:t>
       </w:r>
-      <w:proofErr w:type="spellStart"/>
-      <w:proofErr w:type="gramEnd"/>
       <w:r>
         <w:rPr>
           <w:rFonts w:ascii="inherit" w:eastAsia="Times New Roman" w:hAnsi="inherit" w:cs="Consolas"/>
@@ -4881,7 +2986,6 @@
         </w:rPr>
         <w:t>UserControl_ButtonClick</w:t>
       </w:r>
-      <w:proofErr w:type="spellEnd"/>
       <w:r>
         <w:rPr>
           <w:rFonts w:ascii="inherit" w:eastAsia="Times New Roman" w:hAnsi="inherit" w:cs="Consolas"/>
@@ -4962,7 +3066,6 @@
           <w:lang w:val="en-US" w:eastAsia="es-AR"/>
         </w:rPr>
       </w:pPr>
-      <w:proofErr w:type="gramStart"/>
       <w:r>
         <w:rPr>
           <w:rFonts w:ascii="inherit" w:eastAsia="Times New Roman" w:hAnsi="inherit" w:cs="Consolas"/>
@@ -4975,7 +3078,6 @@
         </w:rPr>
         <w:t>protected</w:t>
       </w:r>
-      <w:proofErr w:type="gramEnd"/>
       <w:r>
         <w:rPr>
           <w:rFonts w:ascii="inherit" w:eastAsia="Times New Roman" w:hAnsi="inherit" w:cs="Consolas"/>
@@ -5012,7 +3114,6 @@
         </w:rPr>
         <w:t xml:space="preserve"> </w:t>
       </w:r>
-      <w:proofErr w:type="spellStart"/>
       <w:r>
         <w:rPr>
           <w:rFonts w:ascii="inherit" w:eastAsia="Times New Roman" w:hAnsi="inherit" w:cs="Consolas"/>
@@ -5025,7 +3126,6 @@
         </w:rPr>
         <w:t>UserControl_ButtonClick</w:t>
       </w:r>
-      <w:proofErr w:type="spellEnd"/>
       <w:r>
         <w:rPr>
           <w:rFonts w:ascii="inherit" w:eastAsia="Times New Roman" w:hAnsi="inherit" w:cs="Consolas"/>
@@ -5062,7 +3162,6 @@
         </w:rPr>
         <w:t xml:space="preserve"> sender, </w:t>
       </w:r>
-      <w:proofErr w:type="spellStart"/>
       <w:r>
         <w:rPr>
           <w:rFonts w:ascii="inherit" w:eastAsia="Times New Roman" w:hAnsi="inherit" w:cs="Consolas"/>
@@ -5075,7 +3174,6 @@
         </w:rPr>
         <w:t>EventArgs</w:t>
       </w:r>
-      <w:proofErr w:type="spellEnd"/>
       <w:r>
         <w:rPr>
           <w:rFonts w:ascii="inherit" w:eastAsia="Times New Roman" w:hAnsi="inherit" w:cs="Consolas"/>
@@ -5278,28 +3376,8 @@
           <w:szCs w:val="16"/>
           <w:lang w:val="en-US"/>
         </w:rPr>
-        <w:t xml:space="preserve">O </w:t>
-      </w:r>
-      <w:proofErr w:type="spellStart"/>
-      <w:r>
-        <w:rPr>
-          <w:sz w:val="16"/>
-          <w:szCs w:val="16"/>
-          <w:lang w:val="en-US"/>
-        </w:rPr>
-        <w:t>sino</w:t>
-      </w:r>
-      <w:proofErr w:type="spellEnd"/>
-      <w:proofErr w:type="gramStart"/>
-      <w:r>
-        <w:rPr>
-          <w:sz w:val="16"/>
-          <w:szCs w:val="16"/>
-          <w:lang w:val="en-US"/>
-        </w:rPr>
-        <w:t>::</w:t>
-      </w:r>
-      <w:proofErr w:type="gramEnd"/>
+        <w:t>O sino::</w:t>
+      </w:r>
     </w:p>
     <w:p>
       <w:pPr>
@@ -5363,7 +3441,6 @@
           <w:lang w:val="en-US" w:eastAsia="es-AR"/>
         </w:rPr>
       </w:pPr>
-      <w:proofErr w:type="gramStart"/>
       <w:r>
         <w:rPr>
           <w:rFonts w:ascii="inherit" w:eastAsia="Times New Roman" w:hAnsi="inherit" w:cs="Consolas"/>
@@ -5376,7 +3453,6 @@
         </w:rPr>
         <w:t>public</w:t>
       </w:r>
-      <w:proofErr w:type="gramEnd"/>
       <w:r>
         <w:rPr>
           <w:rFonts w:ascii="inherit" w:eastAsia="Times New Roman" w:hAnsi="inherit" w:cs="Consolas"/>
@@ -5413,7 +3489,6 @@
         </w:rPr>
         <w:t xml:space="preserve"> </w:t>
       </w:r>
-      <w:proofErr w:type="spellStart"/>
       <w:r>
         <w:rPr>
           <w:rFonts w:ascii="inherit" w:eastAsia="Times New Roman" w:hAnsi="inherit" w:cs="Consolas"/>
@@ -5426,7 +3501,6 @@
         </w:rPr>
         <w:t>EventHandler</w:t>
       </w:r>
-      <w:proofErr w:type="spellEnd"/>
       <w:r>
         <w:rPr>
           <w:rFonts w:ascii="inherit" w:eastAsia="Times New Roman" w:hAnsi="inherit" w:cs="Consolas"/>
@@ -5439,7 +3513,6 @@
         </w:rPr>
         <w:t xml:space="preserve"> </w:t>
       </w:r>
-      <w:proofErr w:type="spellStart"/>
       <w:r>
         <w:rPr>
           <w:rFonts w:ascii="inherit" w:eastAsia="Times New Roman" w:hAnsi="inherit" w:cs="Consolas"/>
@@ -5452,7 +3525,6 @@
         </w:rPr>
         <w:t>StatusUpdated</w:t>
       </w:r>
-      <w:proofErr w:type="spellEnd"/>
       <w:r>
         <w:rPr>
           <w:rFonts w:ascii="inherit" w:eastAsia="Times New Roman" w:hAnsi="inherit" w:cs="Consolas"/>
@@ -5533,7 +3605,6 @@
           <w:lang w:val="en-US" w:eastAsia="es-AR"/>
         </w:rPr>
       </w:pPr>
-      <w:proofErr w:type="gramStart"/>
       <w:r>
         <w:rPr>
           <w:rFonts w:ascii="inherit" w:eastAsia="Times New Roman" w:hAnsi="inherit" w:cs="Consolas"/>
@@ -5546,7 +3617,6 @@
         </w:rPr>
         <w:t>private</w:t>
       </w:r>
-      <w:proofErr w:type="gramEnd"/>
       <w:r>
         <w:rPr>
           <w:rFonts w:ascii="inherit" w:eastAsia="Times New Roman" w:hAnsi="inherit" w:cs="Consolas"/>
@@ -5583,7 +3653,6 @@
         </w:rPr>
         <w:t xml:space="preserve"> </w:t>
       </w:r>
-      <w:proofErr w:type="spellStart"/>
       <w:r>
         <w:rPr>
           <w:rFonts w:ascii="inherit" w:eastAsia="Times New Roman" w:hAnsi="inherit" w:cs="Consolas"/>
@@ -5596,7 +3665,6 @@
         </w:rPr>
         <w:t>FunctionThatRaisesEvent</w:t>
       </w:r>
-      <w:proofErr w:type="spellEnd"/>
       <w:r>
         <w:rPr>
           <w:rFonts w:ascii="inherit" w:eastAsia="Times New Roman" w:hAnsi="inherit" w:cs="Consolas"/>
@@ -5759,7 +3827,6 @@
         </w:rPr>
         <w:t xml:space="preserve">    </w:t>
       </w:r>
-      <w:proofErr w:type="gramStart"/>
       <w:r>
         <w:rPr>
           <w:rFonts w:ascii="inherit" w:eastAsia="Times New Roman" w:hAnsi="inherit" w:cs="Consolas"/>
@@ -5772,7 +3839,6 @@
         </w:rPr>
         <w:t>if</w:t>
       </w:r>
-      <w:proofErr w:type="gramEnd"/>
       <w:r>
         <w:rPr>
           <w:rFonts w:ascii="inherit" w:eastAsia="Times New Roman" w:hAnsi="inherit" w:cs="Consolas"/>
@@ -5785,7 +3851,6 @@
         </w:rPr>
         <w:t xml:space="preserve"> (</w:t>
       </w:r>
-      <w:proofErr w:type="spellStart"/>
       <w:r>
         <w:rPr>
           <w:rFonts w:ascii="inherit" w:eastAsia="Times New Roman" w:hAnsi="inherit" w:cs="Consolas"/>
@@ -5822,7 +3887,6 @@
         </w:rPr>
         <w:t>StatusUpdated</w:t>
       </w:r>
-      <w:proofErr w:type="spellEnd"/>
       <w:r>
         <w:rPr>
           <w:rFonts w:ascii="inherit" w:eastAsia="Times New Roman" w:hAnsi="inherit" w:cs="Consolas"/>
@@ -5905,8 +3969,6 @@
         </w:rPr>
         <w:t xml:space="preserve">       </w:t>
       </w:r>
-      <w:proofErr w:type="spellStart"/>
-      <w:proofErr w:type="gramStart"/>
       <w:r>
         <w:rPr>
           <w:rFonts w:ascii="inherit" w:eastAsia="Times New Roman" w:hAnsi="inherit" w:cs="Consolas"/>
@@ -5943,7 +4005,6 @@
         </w:rPr>
         <w:t>StatusUpdated</w:t>
       </w:r>
-      <w:proofErr w:type="spellEnd"/>
       <w:r>
         <w:rPr>
           <w:rFonts w:ascii="inherit" w:eastAsia="Times New Roman" w:hAnsi="inherit" w:cs="Consolas"/>
@@ -5956,7 +4017,6 @@
         </w:rPr>
         <w:t>(</w:t>
       </w:r>
-      <w:proofErr w:type="gramEnd"/>
       <w:r>
         <w:rPr>
           <w:rFonts w:ascii="inherit" w:eastAsia="Times New Roman" w:hAnsi="inherit" w:cs="Consolas"/>
@@ -6005,7 +4065,6 @@
         </w:rPr>
         <w:t xml:space="preserve"> </w:t>
       </w:r>
-      <w:proofErr w:type="spellStart"/>
       <w:r>
         <w:rPr>
           <w:rFonts w:ascii="inherit" w:eastAsia="Times New Roman" w:hAnsi="inherit" w:cs="Consolas"/>
@@ -6018,7 +4077,6 @@
         </w:rPr>
         <w:t>EventArgs</w:t>
       </w:r>
-      <w:proofErr w:type="spellEnd"/>
       <w:r>
         <w:rPr>
           <w:rFonts w:ascii="inherit" w:eastAsia="Times New Roman" w:hAnsi="inherit" w:cs="Consolas"/>
@@ -6138,7 +4196,6 @@
           <w:lang w:val="en-US" w:eastAsia="es-AR"/>
         </w:rPr>
       </w:pPr>
-      <w:proofErr w:type="gramStart"/>
       <w:r>
         <w:rPr>
           <w:rFonts w:ascii="inherit" w:eastAsia="Times New Roman" w:hAnsi="inherit" w:cs="Consolas"/>
@@ -6151,7 +4208,6 @@
         </w:rPr>
         <w:t>public</w:t>
       </w:r>
-      <w:proofErr w:type="gramEnd"/>
       <w:r>
         <w:rPr>
           <w:rFonts w:ascii="inherit" w:eastAsia="Times New Roman" w:hAnsi="inherit" w:cs="Consolas"/>
@@ -6188,7 +4244,6 @@
         </w:rPr>
         <w:t xml:space="preserve"> </w:t>
       </w:r>
-      <w:proofErr w:type="spellStart"/>
       <w:r>
         <w:rPr>
           <w:rFonts w:ascii="inherit" w:eastAsia="Times New Roman" w:hAnsi="inherit" w:cs="Consolas"/>
@@ -6201,7 +4256,6 @@
         </w:rPr>
         <w:t>MyApp</w:t>
       </w:r>
-      <w:proofErr w:type="spellEnd"/>
       <w:r>
         <w:rPr>
           <w:rFonts w:ascii="inherit" w:eastAsia="Times New Roman" w:hAnsi="inherit" w:cs="Consolas"/>
@@ -6316,33 +4370,7 @@
           <w:shd w:val="clear" w:color="auto" w:fill="EFF0F1"/>
           <w:lang w:val="en-US" w:eastAsia="es-AR"/>
         </w:rPr>
-        <w:t xml:space="preserve">//USERCONTROL = your control with the </w:t>
-      </w:r>
-      <w:proofErr w:type="spellStart"/>
-      <w:r>
-        <w:rPr>
-          <w:rFonts w:ascii="inherit" w:eastAsia="Times New Roman" w:hAnsi="inherit" w:cs="Consolas"/>
-          <w:color w:val="858C93"/>
-          <w:sz w:val="20"/>
-          <w:szCs w:val="20"/>
-          <w:bdr w:val="none" w:sz="0" w:space="0" w:color="auto" w:frame="1"/>
-          <w:shd w:val="clear" w:color="auto" w:fill="EFF0F1"/>
-          <w:lang w:val="en-US" w:eastAsia="es-AR"/>
-        </w:rPr>
-        <w:t>StatusUpdated</w:t>
-      </w:r>
-      <w:proofErr w:type="spellEnd"/>
-      <w:r>
-        <w:rPr>
-          <w:rFonts w:ascii="inherit" w:eastAsia="Times New Roman" w:hAnsi="inherit" w:cs="Consolas"/>
-          <w:color w:val="858C93"/>
-          <w:sz w:val="20"/>
-          <w:szCs w:val="20"/>
-          <w:bdr w:val="none" w:sz="0" w:space="0" w:color="auto" w:frame="1"/>
-          <w:shd w:val="clear" w:color="auto" w:fill="EFF0F1"/>
-          <w:lang w:val="en-US" w:eastAsia="es-AR"/>
-        </w:rPr>
-        <w:t xml:space="preserve"> event</w:t>
+        <w:t>//USERCONTROL = your control with the StatusUpdated event</w:t>
       </w:r>
     </w:p>
     <w:p>
@@ -6390,7 +4418,6 @@
         </w:rPr>
         <w:t xml:space="preserve">     </w:t>
       </w:r>
-      <w:proofErr w:type="spellStart"/>
       <w:r>
         <w:rPr>
           <w:rFonts w:ascii="inherit" w:eastAsia="Times New Roman" w:hAnsi="inherit" w:cs="Consolas"/>
@@ -6427,7 +4454,6 @@
         </w:rPr>
         <w:t>StatusUpdated</w:t>
       </w:r>
-      <w:proofErr w:type="spellEnd"/>
       <w:r>
         <w:rPr>
           <w:rFonts w:ascii="inherit" w:eastAsia="Times New Roman" w:hAnsi="inherit" w:cs="Consolas"/>
@@ -6464,8 +4490,6 @@
         </w:rPr>
         <w:t xml:space="preserve"> </w:t>
       </w:r>
-      <w:proofErr w:type="spellStart"/>
-      <w:proofErr w:type="gramStart"/>
       <w:r>
         <w:rPr>
           <w:rFonts w:ascii="inherit" w:eastAsia="Times New Roman" w:hAnsi="inherit" w:cs="Consolas"/>
@@ -6478,7 +4502,6 @@
         </w:rPr>
         <w:t>EventHandler</w:t>
       </w:r>
-      <w:proofErr w:type="spellEnd"/>
       <w:r>
         <w:rPr>
           <w:rFonts w:ascii="inherit" w:eastAsia="Times New Roman" w:hAnsi="inherit" w:cs="Consolas"/>
@@ -6491,8 +4514,6 @@
         </w:rPr>
         <w:t>(</w:t>
       </w:r>
-      <w:proofErr w:type="spellStart"/>
-      <w:proofErr w:type="gramEnd"/>
       <w:r>
         <w:rPr>
           <w:rFonts w:ascii="inherit" w:eastAsia="Times New Roman" w:hAnsi="inherit" w:cs="Consolas"/>
@@ -6505,7 +4526,6 @@
         </w:rPr>
         <w:t>MyEventHandlerFunction_StatusUpdated</w:t>
       </w:r>
-      <w:proofErr w:type="spellEnd"/>
       <w:r>
         <w:rPr>
           <w:rFonts w:ascii="inherit" w:eastAsia="Times New Roman" w:hAnsi="inherit" w:cs="Consolas"/>
@@ -6632,7 +4652,6 @@
           <w:lang w:val="en-US" w:eastAsia="es-AR"/>
         </w:rPr>
       </w:pPr>
-      <w:proofErr w:type="gramStart"/>
       <w:r>
         <w:rPr>
           <w:rFonts w:ascii="inherit" w:eastAsia="Times New Roman" w:hAnsi="inherit" w:cs="Consolas"/>
@@ -6645,7 +4664,6 @@
         </w:rPr>
         <w:t>public</w:t>
       </w:r>
-      <w:proofErr w:type="gramEnd"/>
       <w:r>
         <w:rPr>
           <w:rFonts w:ascii="inherit" w:eastAsia="Times New Roman" w:hAnsi="inherit" w:cs="Consolas"/>
@@ -6682,7 +4700,6 @@
         </w:rPr>
         <w:t xml:space="preserve"> </w:t>
       </w:r>
-      <w:proofErr w:type="spellStart"/>
       <w:r>
         <w:rPr>
           <w:rFonts w:ascii="inherit" w:eastAsia="Times New Roman" w:hAnsi="inherit" w:cs="Consolas"/>
@@ -6695,7 +4712,6 @@
         </w:rPr>
         <w:t>MyEventHandlerFunction_StatusUpdated</w:t>
       </w:r>
-      <w:proofErr w:type="spellEnd"/>
       <w:r>
         <w:rPr>
           <w:rFonts w:ascii="inherit" w:eastAsia="Times New Roman" w:hAnsi="inherit" w:cs="Consolas"/>
@@ -6732,7 +4748,6 @@
         </w:rPr>
         <w:t xml:space="preserve"> sender, </w:t>
       </w:r>
-      <w:proofErr w:type="spellStart"/>
       <w:r>
         <w:rPr>
           <w:rFonts w:ascii="inherit" w:eastAsia="Times New Roman" w:hAnsi="inherit" w:cs="Consolas"/>
@@ -6745,7 +4760,6 @@
         </w:rPr>
         <w:t>EventArgs</w:t>
       </w:r>
-      <w:proofErr w:type="spellEnd"/>
       <w:r>
         <w:rPr>
           <w:rFonts w:ascii="inherit" w:eastAsia="Times New Roman" w:hAnsi="inherit" w:cs="Consolas"/>
@@ -6860,74 +4874,8 @@
           <w:shd w:val="clear" w:color="auto" w:fill="EFF0F1"/>
           <w:lang w:eastAsia="es-AR"/>
         </w:rPr>
-        <w:t>//</w:t>
-      </w:r>
-      <w:proofErr w:type="spellStart"/>
-      <w:r>
-        <w:rPr>
-          <w:rFonts w:ascii="inherit" w:eastAsia="Times New Roman" w:hAnsi="inherit" w:cs="Consolas"/>
-          <w:color w:val="858C93"/>
-          <w:sz w:val="20"/>
-          <w:szCs w:val="20"/>
-          <w:bdr w:val="none" w:sz="0" w:space="0" w:color="auto" w:frame="1"/>
-          <w:shd w:val="clear" w:color="auto" w:fill="EFF0F1"/>
-          <w:lang w:eastAsia="es-AR"/>
-        </w:rPr>
-        <w:t>your</w:t>
-      </w:r>
-      <w:proofErr w:type="spellEnd"/>
-      <w:r>
-        <w:rPr>
-          <w:rFonts w:ascii="inherit" w:eastAsia="Times New Roman" w:hAnsi="inherit" w:cs="Consolas"/>
-          <w:color w:val="858C93"/>
-          <w:sz w:val="20"/>
-          <w:szCs w:val="20"/>
-          <w:bdr w:val="none" w:sz="0" w:space="0" w:color="auto" w:frame="1"/>
-          <w:shd w:val="clear" w:color="auto" w:fill="EFF0F1"/>
-          <w:lang w:eastAsia="es-AR"/>
-        </w:rPr>
-        <w:t xml:space="preserve"> </w:t>
-      </w:r>
-      <w:proofErr w:type="spellStart"/>
-      <w:r>
-        <w:rPr>
-          <w:rFonts w:ascii="inherit" w:eastAsia="Times New Roman" w:hAnsi="inherit" w:cs="Consolas"/>
-          <w:color w:val="858C93"/>
-          <w:sz w:val="20"/>
-          <w:szCs w:val="20"/>
-          <w:bdr w:val="none" w:sz="0" w:space="0" w:color="auto" w:frame="1"/>
-          <w:shd w:val="clear" w:color="auto" w:fill="EFF0F1"/>
-          <w:lang w:eastAsia="es-AR"/>
-        </w:rPr>
-        <w:t>code</w:t>
-      </w:r>
-      <w:proofErr w:type="spellEnd"/>
-      <w:r>
-        <w:rPr>
-          <w:rFonts w:ascii="inherit" w:eastAsia="Times New Roman" w:hAnsi="inherit" w:cs="Consolas"/>
-          <w:color w:val="858C93"/>
-          <w:sz w:val="20"/>
-          <w:szCs w:val="20"/>
-          <w:bdr w:val="none" w:sz="0" w:space="0" w:color="auto" w:frame="1"/>
-          <w:shd w:val="clear" w:color="auto" w:fill="EFF0F1"/>
-          <w:lang w:eastAsia="es-AR"/>
-        </w:rPr>
-        <w:t xml:space="preserve"> </w:t>
-      </w:r>
-      <w:proofErr w:type="spellStart"/>
-      <w:r>
-        <w:rPr>
-          <w:rFonts w:ascii="inherit" w:eastAsia="Times New Roman" w:hAnsi="inherit" w:cs="Consolas"/>
-          <w:color w:val="858C93"/>
-          <w:sz w:val="20"/>
-          <w:szCs w:val="20"/>
-          <w:bdr w:val="none" w:sz="0" w:space="0" w:color="auto" w:frame="1"/>
-          <w:shd w:val="clear" w:color="auto" w:fill="EFF0F1"/>
-          <w:lang w:eastAsia="es-AR"/>
-        </w:rPr>
-        <w:t>here</w:t>
-      </w:r>
-      <w:proofErr w:type="spellEnd"/>
+        <w:t>//your code here</w:t>
+      </w:r>
     </w:p>
     <w:p>
       <w:pPr>
@@ -7277,45 +5225,8 @@
               <w:szCs w:val="18"/>
               <w:lang w:val="es-ES"/>
             </w:rPr>
-            <w:t xml:space="preserve">Ing. </w:t>
+            <w:t>Ing. Nicolas Battaglia</w:t>
           </w:r>
-          <w:proofErr w:type="spellStart"/>
-          <w:r>
-            <w:rPr>
-              <w:rFonts w:ascii="Tahoma" w:eastAsia="Calibri" w:hAnsi="Tahoma" w:cs="Tahoma"/>
-              <w:b/>
-              <w:kern w:val="2"/>
-              <w:sz w:val="18"/>
-              <w:szCs w:val="18"/>
-              <w:lang w:val="es-ES"/>
-            </w:rPr>
-            <w:t>Nicolas</w:t>
-          </w:r>
-          <w:proofErr w:type="spellEnd"/>
-          <w:r>
-            <w:rPr>
-              <w:rFonts w:ascii="Tahoma" w:eastAsia="Calibri" w:hAnsi="Tahoma" w:cs="Tahoma"/>
-              <w:b/>
-              <w:kern w:val="2"/>
-              <w:sz w:val="18"/>
-              <w:szCs w:val="18"/>
-              <w:lang w:val="es-ES"/>
-            </w:rPr>
-            <w:t xml:space="preserve"> </w:t>
-          </w:r>
-          <w:proofErr w:type="spellStart"/>
-          <w:r>
-            <w:rPr>
-              <w:rFonts w:ascii="Tahoma" w:eastAsia="Calibri" w:hAnsi="Tahoma" w:cs="Tahoma"/>
-              <w:b/>
-              <w:kern w:val="2"/>
-              <w:sz w:val="18"/>
-              <w:szCs w:val="18"/>
-              <w:lang w:val="es-ES"/>
-            </w:rPr>
-            <w:t>Battaglia</w:t>
-          </w:r>
-          <w:proofErr w:type="spellEnd"/>
         </w:p>
       </w:tc>
       <w:tc>
@@ -7707,21 +5618,8 @@
               <w:szCs w:val="18"/>
               <w:lang w:val="es-ES"/>
             </w:rPr>
-            <w:t xml:space="preserve">Sistema </w:t>
+            <w:t>Sistema Artec</w:t>
           </w:r>
-          <w:proofErr w:type="spellStart"/>
-          <w:r>
-            <w:rPr>
-              <w:rFonts w:ascii="Tahoma" w:eastAsia="Calibri" w:hAnsi="Tahoma" w:cs="Tahoma"/>
-              <w:b/>
-              <w:kern w:val="2"/>
-              <w:sz w:val="18"/>
-              <w:szCs w:val="18"/>
-              <w:lang w:val="es-ES"/>
-            </w:rPr>
-            <w:t>Artec</w:t>
-          </w:r>
-          <w:proofErr w:type="spellEnd"/>
         </w:p>
       </w:tc>
       <w:tc>

</xml_diff>

<commit_message>
frmSolicitudModificar #Arregladas varias cosas sobre asociar agentes a un detalle de software, por ejemplo agregue: - Para guardar los agentes en RelSolDetalleAgente - Para traer los agentes asociados a un detalle - Asocia bien un agente desde NuevoDetalle y lo muestra bien al hacer click dps en el detalle para que traiga lo que tiene el mismo --- Falta arreglar el de modificar el detalle
</commit_message>
<xml_diff>
--- a/Anotaciones/Sistema Artec.docx
+++ b/Anotaciones/Sistema Artec.docx
@@ -21,8 +21,19 @@
           <w:sz w:val="28"/>
           <w:szCs w:val="28"/>
         </w:rPr>
-        <w:t>Sistema Artec</w:t>
-      </w:r>
+        <w:t xml:space="preserve">Sistema </w:t>
+      </w:r>
+      <w:proofErr w:type="spellStart"/>
+      <w:r>
+        <w:rPr>
+          <w:rFonts w:ascii="Arial" w:hAnsi="Arial" w:cs="Arial"/>
+          <w:b/>
+          <w:sz w:val="28"/>
+          <w:szCs w:val="28"/>
+        </w:rPr>
+        <w:t>Artec</w:t>
+      </w:r>
+      <w:proofErr w:type="spellEnd"/>
     </w:p>
     <w:p>
       <w:pPr>
@@ -211,21 +222,23 @@
           <w:szCs w:val="24"/>
         </w:rPr>
       </w:pPr>
+      <w:proofErr w:type="spellStart"/>
       <w:r>
         <w:rPr>
           <w:rFonts w:ascii="Arial" w:hAnsi="Arial" w:cs="Arial"/>
           <w:sz w:val="24"/>
           <w:szCs w:val="24"/>
         </w:rPr>
-        <w:t xml:space="preserve">Mapeador </w:t>
-      </w:r>
+        <w:t>Mapeador</w:t>
+      </w:r>
+      <w:proofErr w:type="spellEnd"/>
       <w:r>
         <w:rPr>
           <w:rFonts w:ascii="Arial" w:hAnsi="Arial" w:cs="Arial"/>
           <w:sz w:val="24"/>
           <w:szCs w:val="24"/>
         </w:rPr>
-        <w:t xml:space="preserve">resuelve mediante </w:t>
+        <w:t xml:space="preserve"> </w:t>
       </w:r>
       <w:r>
         <w:rPr>
@@ -233,16 +246,26 @@
           <w:sz w:val="24"/>
           <w:szCs w:val="24"/>
         </w:rPr>
-        <w:t>r</w:t>
-      </w:r>
+        <w:t xml:space="preserve">resuelve mediante </w:t>
+      </w:r>
+      <w:proofErr w:type="spellStart"/>
       <w:r>
         <w:rPr>
           <w:rFonts w:ascii="Arial" w:hAnsi="Arial" w:cs="Arial"/>
           <w:sz w:val="24"/>
           <w:szCs w:val="24"/>
         </w:rPr>
+        <w:t>r</w:t>
+      </w:r>
+      <w:r>
+        <w:rPr>
+          <w:rFonts w:ascii="Arial" w:hAnsi="Arial" w:cs="Arial"/>
+          <w:sz w:val="24"/>
+          <w:szCs w:val="24"/>
+        </w:rPr>
         <w:t>eflection</w:t>
       </w:r>
+      <w:proofErr w:type="spellEnd"/>
     </w:p>
     <w:p>
       <w:pPr>
@@ -304,13 +327,41 @@
           <w:szCs w:val="24"/>
         </w:rPr>
       </w:pPr>
+      <w:proofErr w:type="spellStart"/>
       <w:r>
         <w:rPr>
           <w:rFonts w:ascii="Arial" w:hAnsi="Arial" w:cs="Arial"/>
           <w:sz w:val="24"/>
           <w:szCs w:val="24"/>
         </w:rPr>
-        <w:t>Backup y Restore BD</w:t>
+        <w:t>Backup</w:t>
+      </w:r>
+      <w:proofErr w:type="spellEnd"/>
+      <w:r>
+        <w:rPr>
+          <w:rFonts w:ascii="Arial" w:hAnsi="Arial" w:cs="Arial"/>
+          <w:sz w:val="24"/>
+          <w:szCs w:val="24"/>
+        </w:rPr>
+        <w:t xml:space="preserve"> y </w:t>
+      </w:r>
+      <w:proofErr w:type="spellStart"/>
+      <w:r>
+        <w:rPr>
+          <w:rFonts w:ascii="Arial" w:hAnsi="Arial" w:cs="Arial"/>
+          <w:sz w:val="24"/>
+          <w:szCs w:val="24"/>
+        </w:rPr>
+        <w:t>Restore</w:t>
+      </w:r>
+      <w:proofErr w:type="spellEnd"/>
+      <w:r>
+        <w:rPr>
+          <w:rFonts w:ascii="Arial" w:hAnsi="Arial" w:cs="Arial"/>
+          <w:sz w:val="24"/>
+          <w:szCs w:val="24"/>
+        </w:rPr>
+        <w:t xml:space="preserve"> BD</w:t>
       </w:r>
     </w:p>
     <w:p>
@@ -348,13 +399,31 @@
           <w:sz w:val="24"/>
         </w:rPr>
       </w:pPr>
+      <w:proofErr w:type="spellStart"/>
       <w:r>
         <w:rPr>
           <w:rFonts w:ascii="Arial" w:hAnsi="Arial" w:cs="Arial"/>
           <w:sz w:val="24"/>
         </w:rPr>
-        <w:t>Login implementando patrón Singleton</w:t>
-      </w:r>
+        <w:t>Login</w:t>
+      </w:r>
+      <w:proofErr w:type="spellEnd"/>
+      <w:r>
+        <w:rPr>
+          <w:rFonts w:ascii="Arial" w:hAnsi="Arial" w:cs="Arial"/>
+          <w:sz w:val="24"/>
+        </w:rPr>
+        <w:t xml:space="preserve"> implementando patrón </w:t>
+      </w:r>
+      <w:proofErr w:type="spellStart"/>
+      <w:r>
+        <w:rPr>
+          <w:rFonts w:ascii="Arial" w:hAnsi="Arial" w:cs="Arial"/>
+          <w:sz w:val="24"/>
+        </w:rPr>
+        <w:t>Singleton</w:t>
+      </w:r>
+      <w:proofErr w:type="spellEnd"/>
     </w:p>
     <w:p>
       <w:pPr>
@@ -416,7 +485,23 @@
           <w:rFonts w:ascii="Arial" w:hAnsi="Arial" w:cs="Arial"/>
           <w:sz w:val="24"/>
         </w:rPr>
-        <w:t>(Digitos Verificadores)</w:t>
+        <w:t>(</w:t>
+      </w:r>
+      <w:proofErr w:type="spellStart"/>
+      <w:r>
+        <w:rPr>
+          <w:rFonts w:ascii="Arial" w:hAnsi="Arial" w:cs="Arial"/>
+          <w:sz w:val="24"/>
+        </w:rPr>
+        <w:t>Digitos</w:t>
+      </w:r>
+      <w:proofErr w:type="spellEnd"/>
+      <w:r>
+        <w:rPr>
+          <w:rFonts w:ascii="Arial" w:hAnsi="Arial" w:cs="Arial"/>
+          <w:sz w:val="24"/>
+        </w:rPr>
+        <w:t xml:space="preserve"> Verificadores)</w:t>
       </w:r>
     </w:p>
     <w:p>
@@ -496,13 +581,23 @@
           <w:szCs w:val="24"/>
         </w:rPr>
       </w:pPr>
+      <w:proofErr w:type="spellStart"/>
       <w:r>
         <w:rPr>
           <w:rFonts w:ascii="Arial" w:hAnsi="Arial" w:cs="Arial"/>
           <w:sz w:val="24"/>
           <w:szCs w:val="24"/>
         </w:rPr>
-        <w:t>Login (Autenticación)</w:t>
+        <w:t>Login</w:t>
+      </w:r>
+      <w:proofErr w:type="spellEnd"/>
+      <w:r>
+        <w:rPr>
+          <w:rFonts w:ascii="Arial" w:hAnsi="Arial" w:cs="Arial"/>
+          <w:sz w:val="24"/>
+          <w:szCs w:val="24"/>
+        </w:rPr>
+        <w:t xml:space="preserve"> (Autenticación)</w:t>
       </w:r>
     </w:p>
     <w:p>
@@ -540,14 +635,34 @@
           <w:szCs w:val="24"/>
         </w:rPr>
       </w:pPr>
+      <w:proofErr w:type="spellStart"/>
       <w:r>
         <w:rPr>
           <w:rFonts w:ascii="Arial" w:hAnsi="Arial" w:cs="Arial"/>
           <w:sz w:val="24"/>
           <w:szCs w:val="24"/>
         </w:rPr>
-        <w:t>Backup y Restore</w:t>
-      </w:r>
+        <w:t>Backup</w:t>
+      </w:r>
+      <w:proofErr w:type="spellEnd"/>
+      <w:r>
+        <w:rPr>
+          <w:rFonts w:ascii="Arial" w:hAnsi="Arial" w:cs="Arial"/>
+          <w:sz w:val="24"/>
+          <w:szCs w:val="24"/>
+        </w:rPr>
+        <w:t xml:space="preserve"> y </w:t>
+      </w:r>
+      <w:proofErr w:type="spellStart"/>
+      <w:r>
+        <w:rPr>
+          <w:rFonts w:ascii="Arial" w:hAnsi="Arial" w:cs="Arial"/>
+          <w:sz w:val="24"/>
+          <w:szCs w:val="24"/>
+        </w:rPr>
+        <w:t>Restore</w:t>
+      </w:r>
+      <w:proofErr w:type="spellEnd"/>
     </w:p>
     <w:p>
       <w:pPr>
@@ -612,7 +727,23 @@
         </w:numPr>
       </w:pPr>
       <w:r>
-        <w:t>Eliminé fechasus y fehafinsusc de inventario</w:t>
+        <w:t xml:space="preserve">Eliminé </w:t>
+      </w:r>
+      <w:proofErr w:type="spellStart"/>
+      <w:r>
+        <w:t>fechasus</w:t>
+      </w:r>
+      <w:proofErr w:type="spellEnd"/>
+      <w:r>
+        <w:t xml:space="preserve"> y </w:t>
+      </w:r>
+      <w:proofErr w:type="spellStart"/>
+      <w:r>
+        <w:t>fehafinsusc</w:t>
+      </w:r>
+      <w:proofErr w:type="spellEnd"/>
+      <w:r>
+        <w:t xml:space="preserve"> de inventario</w:t>
       </w:r>
     </w:p>
     <w:p>
@@ -624,7 +755,15 @@
         </w:numPr>
       </w:pPr>
       <w:r>
-        <w:t>Eliminé IdTipoLicencia de Bien</w:t>
+        <w:t xml:space="preserve">Eliminé </w:t>
+      </w:r>
+      <w:proofErr w:type="spellStart"/>
+      <w:r>
+        <w:t>IdTipoLicencia</w:t>
+      </w:r>
+      <w:proofErr w:type="spellEnd"/>
+      <w:r>
+        <w:t xml:space="preserve"> de Bien</w:t>
       </w:r>
     </w:p>
     <w:p>
@@ -636,8 +775,13 @@
         </w:numPr>
       </w:pPr>
       <w:r>
-        <w:t>Elimine relación Bien con Tipolicencia</w:t>
-      </w:r>
+        <w:t xml:space="preserve">Elimine relación Bien con </w:t>
+      </w:r>
+      <w:proofErr w:type="spellStart"/>
+      <w:r>
+        <w:t>Tipolicencia</w:t>
+      </w:r>
+      <w:proofErr w:type="spellEnd"/>
     </w:p>
     <w:p>
       <w:pPr>
@@ -648,8 +792,13 @@
         </w:numPr>
       </w:pPr>
       <w:r>
-        <w:t>Elimine Tabla TipoLicencia</w:t>
-      </w:r>
+        <w:t xml:space="preserve">Elimine Tabla </w:t>
+      </w:r>
+      <w:proofErr w:type="spellStart"/>
+      <w:r>
+        <w:t>TipoLicencia</w:t>
+      </w:r>
+      <w:proofErr w:type="spellEnd"/>
     </w:p>
     <w:p>
       <w:pPr>
@@ -659,9 +808,11 @@
           <w:numId w:val="2"/>
         </w:numPr>
       </w:pPr>
+      <w:proofErr w:type="spellStart"/>
       <w:r>
         <w:t>Adquisicion</w:t>
       </w:r>
+      <w:proofErr w:type="spellEnd"/>
     </w:p>
     <w:p>
       <w:pPr>
@@ -672,8 +823,21 @@
         </w:numPr>
       </w:pPr>
       <w:r>
-        <w:t>Elimine NroExpediente de Adquisicion</w:t>
-      </w:r>
+        <w:t xml:space="preserve">Elimine </w:t>
+      </w:r>
+      <w:proofErr w:type="spellStart"/>
+      <w:r>
+        <w:t>NroExpediente</w:t>
+      </w:r>
+      <w:proofErr w:type="spellEnd"/>
+      <w:r>
+        <w:t xml:space="preserve"> de </w:t>
+      </w:r>
+      <w:proofErr w:type="spellStart"/>
+      <w:r>
+        <w:t>Adquisicion</w:t>
+      </w:r>
+      <w:proofErr w:type="spellEnd"/>
     </w:p>
     <w:p>
       <w:pPr>
@@ -684,8 +848,21 @@
         </w:numPr>
       </w:pPr>
       <w:r>
-        <w:t>Eliminé NroOrdenCompra de Adquisicion</w:t>
-      </w:r>
+        <w:t xml:space="preserve">Eliminé </w:t>
+      </w:r>
+      <w:proofErr w:type="spellStart"/>
+      <w:r>
+        <w:t>NroOrdenCompra</w:t>
+      </w:r>
+      <w:proofErr w:type="spellEnd"/>
+      <w:r>
+        <w:t xml:space="preserve"> de </w:t>
+      </w:r>
+      <w:proofErr w:type="spellStart"/>
+      <w:r>
+        <w:t>Adquisicion</w:t>
+      </w:r>
+      <w:proofErr w:type="spellEnd"/>
     </w:p>
     <w:p>
       <w:pPr>
@@ -697,8 +874,13 @@
       </w:pPr>
       <w:r>
         <w:lastRenderedPageBreak/>
-        <w:t>Tabla AsigDetalle</w:t>
-      </w:r>
+        <w:t xml:space="preserve">Tabla </w:t>
+      </w:r>
+      <w:proofErr w:type="spellStart"/>
+      <w:r>
+        <w:t>AsigDetalle</w:t>
+      </w:r>
+      <w:proofErr w:type="spellEnd"/>
     </w:p>
     <w:p>
       <w:pPr>
@@ -709,7 +891,23 @@
         </w:numPr>
       </w:pPr>
       <w:r>
-        <w:t>Eliminé TiempoAsignación de AsigDetalle porque no se contemplan los prestamos</w:t>
+        <w:t xml:space="preserve">Eliminé </w:t>
+      </w:r>
+      <w:proofErr w:type="spellStart"/>
+      <w:r>
+        <w:t>TiempoAsignación</w:t>
+      </w:r>
+      <w:proofErr w:type="spellEnd"/>
+      <w:r>
+        <w:t xml:space="preserve"> de </w:t>
+      </w:r>
+      <w:proofErr w:type="spellStart"/>
+      <w:r>
+        <w:t>AsigDetalle</w:t>
+      </w:r>
+      <w:proofErr w:type="spellEnd"/>
+      <w:r>
+        <w:t xml:space="preserve"> porque no se contemplan los prestamos</w:t>
       </w:r>
     </w:p>
     <w:p>
@@ -721,7 +919,15 @@
         </w:numPr>
       </w:pPr>
       <w:r>
-        <w:t>Tabla TipoAsignación, la eliminé porque solo hay un tipo de asignación (ya que no se contemplan prestamos)</w:t>
+        <w:t xml:space="preserve">Tabla </w:t>
+      </w:r>
+      <w:proofErr w:type="spellStart"/>
+      <w:r>
+        <w:t>TipoAsignación</w:t>
+      </w:r>
+      <w:proofErr w:type="spellEnd"/>
+      <w:r>
+        <w:t>, la eliminé porque solo hay un tipo de asignación (ya que no se contemplan prestamos)</w:t>
       </w:r>
     </w:p>
     <w:p>
@@ -733,8 +939,21 @@
         </w:numPr>
       </w:pPr>
       <w:r>
-        <w:t>Eliminé IdTipoAsignacion en AsigDetalle</w:t>
-      </w:r>
+        <w:t xml:space="preserve">Eliminé </w:t>
+      </w:r>
+      <w:proofErr w:type="spellStart"/>
+      <w:r>
+        <w:t>IdTipoAsignacion</w:t>
+      </w:r>
+      <w:proofErr w:type="spellEnd"/>
+      <w:r>
+        <w:t xml:space="preserve"> en </w:t>
+      </w:r>
+      <w:proofErr w:type="spellStart"/>
+      <w:r>
+        <w:t>AsigDetalle</w:t>
+      </w:r>
+      <w:proofErr w:type="spellEnd"/>
     </w:p>
     <w:p>
       <w:pPr>
@@ -757,7 +976,15 @@
         </w:numPr>
       </w:pPr>
       <w:r>
-        <w:t>Eliminé la columna IdFormulario de Etiqueta</w:t>
+        <w:t xml:space="preserve">Eliminé la columna </w:t>
+      </w:r>
+      <w:proofErr w:type="spellStart"/>
+      <w:r>
+        <w:t>IdFormulario</w:t>
+      </w:r>
+      <w:proofErr w:type="spellEnd"/>
+      <w:r>
+        <w:t xml:space="preserve"> de Etiqueta</w:t>
       </w:r>
     </w:p>
     <w:p>
@@ -769,8 +996,13 @@
         </w:numPr>
       </w:pPr>
       <w:r>
-        <w:t>Modifique la clave primaria en etiqueta quitando de la misma IdFormulario</w:t>
-      </w:r>
+        <w:t xml:space="preserve">Modifique la clave primaria en etiqueta quitando de la misma </w:t>
+      </w:r>
+      <w:proofErr w:type="spellStart"/>
+      <w:r>
+        <w:t>IdFormulario</w:t>
+      </w:r>
+      <w:proofErr w:type="spellEnd"/>
     </w:p>
     <w:p>
       <w:pPr>
@@ -792,11 +1024,32 @@
           <w:numId w:val="2"/>
         </w:numPr>
       </w:pPr>
-      <w:r>
-        <w:t xml:space="preserve">Store </w:t>
-      </w:r>
-      <w:r>
-        <w:t>[dbo].[CotizacionTraerPorSolicitud]</w:t>
+      <w:proofErr w:type="spellStart"/>
+      <w:r>
+        <w:t>Store</w:t>
+      </w:r>
+      <w:proofErr w:type="spellEnd"/>
+      <w:r>
+        <w:t xml:space="preserve"> </w:t>
+      </w:r>
+      <w:r>
+        <w:t>[</w:t>
+      </w:r>
+      <w:proofErr w:type="spellStart"/>
+      <w:r>
+        <w:t>dbo</w:t>
+      </w:r>
+      <w:proofErr w:type="spellEnd"/>
+      <w:r>
+        <w:t>].[</w:t>
+      </w:r>
+      <w:proofErr w:type="spellStart"/>
+      <w:r>
+        <w:t>CotizacionTraerPorSolicitud</w:t>
+      </w:r>
+      <w:proofErr w:type="spellEnd"/>
+      <w:r>
+        <w:t>]</w:t>
       </w:r>
     </w:p>
     <w:p>
@@ -808,8 +1061,13 @@
         </w:numPr>
       </w:pPr>
       <w:r>
-        <w:t>Modifiqué el select</w:t>
-      </w:r>
+        <w:t xml:space="preserve">Modifiqué el </w:t>
+      </w:r>
+      <w:proofErr w:type="spellStart"/>
+      <w:r>
+        <w:t>select</w:t>
+      </w:r>
+      <w:proofErr w:type="spellEnd"/>
     </w:p>
     <w:p>
       <w:pPr>
@@ -820,8 +1078,85 @@
         <w:t>Estaba:</w:t>
       </w:r>
       <w:r>
-        <w:t xml:space="preserve"> --select Coti.IdCotizacion, Coti.MontoCotizado, Coti.FechaCotizacion, Prov.IdProveedor, Prov.AliasProv, Coti.IdPartidaDetalle, Coti.IdPartida, Det.IdSolicitudDetalle, Det.IdSolicitud</w:t>
-      </w:r>
+        <w:t xml:space="preserve"> --</w:t>
+      </w:r>
+      <w:proofErr w:type="spellStart"/>
+      <w:r>
+        <w:t>select</w:t>
+      </w:r>
+      <w:proofErr w:type="spellEnd"/>
+      <w:r>
+        <w:t xml:space="preserve"> </w:t>
+      </w:r>
+      <w:proofErr w:type="spellStart"/>
+      <w:r>
+        <w:t>Coti.IdCotizacion</w:t>
+      </w:r>
+      <w:proofErr w:type="spellEnd"/>
+      <w:r>
+        <w:t xml:space="preserve">, </w:t>
+      </w:r>
+      <w:proofErr w:type="spellStart"/>
+      <w:r>
+        <w:t>Coti.MontoCotizado</w:t>
+      </w:r>
+      <w:proofErr w:type="spellEnd"/>
+      <w:r>
+        <w:t xml:space="preserve">, </w:t>
+      </w:r>
+      <w:proofErr w:type="spellStart"/>
+      <w:r>
+        <w:t>Coti.FechaCotizacion</w:t>
+      </w:r>
+      <w:proofErr w:type="spellEnd"/>
+      <w:r>
+        <w:t xml:space="preserve">, </w:t>
+      </w:r>
+      <w:proofErr w:type="spellStart"/>
+      <w:r>
+        <w:t>Prov.IdProveedor</w:t>
+      </w:r>
+      <w:proofErr w:type="spellEnd"/>
+      <w:r>
+        <w:t xml:space="preserve">, </w:t>
+      </w:r>
+      <w:proofErr w:type="spellStart"/>
+      <w:r>
+        <w:t>Prov.AliasProv</w:t>
+      </w:r>
+      <w:proofErr w:type="spellEnd"/>
+      <w:r>
+        <w:t xml:space="preserve">, </w:t>
+      </w:r>
+      <w:proofErr w:type="spellStart"/>
+      <w:r>
+        <w:t>Coti.IdPartidaDetalle</w:t>
+      </w:r>
+      <w:proofErr w:type="spellEnd"/>
+      <w:r>
+        <w:t xml:space="preserve">, </w:t>
+      </w:r>
+      <w:proofErr w:type="spellStart"/>
+      <w:r>
+        <w:t>Coti.IdPartida</w:t>
+      </w:r>
+      <w:proofErr w:type="spellEnd"/>
+      <w:r>
+        <w:t xml:space="preserve">, </w:t>
+      </w:r>
+      <w:proofErr w:type="spellStart"/>
+      <w:r>
+        <w:t>Det.IdSolicitudDetalle</w:t>
+      </w:r>
+      <w:proofErr w:type="spellEnd"/>
+      <w:r>
+        <w:t xml:space="preserve">, </w:t>
+      </w:r>
+      <w:proofErr w:type="spellStart"/>
+      <w:r>
+        <w:t>Det.IdSolicitud</w:t>
+      </w:r>
+      <w:proofErr w:type="spellEnd"/>
     </w:p>
     <w:p>
       <w:pPr>
@@ -832,8 +1167,69 @@
         <w:t>Quedó:</w:t>
       </w:r>
       <w:r>
-        <w:t xml:space="preserve"> select Coti.IdCotizacion, Coti.MontoCotizado, Coti.FechaCotizacion, Prov.IdProveedor, Prov.AliasProv, Det.IdSolicitudDetalle, Det.IdSolicitud</w:t>
-      </w:r>
+        <w:t xml:space="preserve"> </w:t>
+      </w:r>
+      <w:proofErr w:type="spellStart"/>
+      <w:r>
+        <w:t>select</w:t>
+      </w:r>
+      <w:proofErr w:type="spellEnd"/>
+      <w:r>
+        <w:t xml:space="preserve"> </w:t>
+      </w:r>
+      <w:proofErr w:type="spellStart"/>
+      <w:r>
+        <w:t>Coti.IdCotizacion</w:t>
+      </w:r>
+      <w:proofErr w:type="spellEnd"/>
+      <w:r>
+        <w:t xml:space="preserve">, </w:t>
+      </w:r>
+      <w:proofErr w:type="spellStart"/>
+      <w:r>
+        <w:t>Coti.MontoCotizado</w:t>
+      </w:r>
+      <w:proofErr w:type="spellEnd"/>
+      <w:r>
+        <w:t xml:space="preserve">, </w:t>
+      </w:r>
+      <w:proofErr w:type="spellStart"/>
+      <w:r>
+        <w:t>Coti.FechaCotizacion</w:t>
+      </w:r>
+      <w:proofErr w:type="spellEnd"/>
+      <w:r>
+        <w:t xml:space="preserve">, </w:t>
+      </w:r>
+      <w:proofErr w:type="spellStart"/>
+      <w:r>
+        <w:t>Prov.IdProveedor</w:t>
+      </w:r>
+      <w:proofErr w:type="spellEnd"/>
+      <w:r>
+        <w:t xml:space="preserve">, </w:t>
+      </w:r>
+      <w:proofErr w:type="spellStart"/>
+      <w:r>
+        <w:t>Prov.AliasProv</w:t>
+      </w:r>
+      <w:proofErr w:type="spellEnd"/>
+      <w:r>
+        <w:t xml:space="preserve">, </w:t>
+      </w:r>
+      <w:proofErr w:type="spellStart"/>
+      <w:r>
+        <w:t>Det.IdSolicitudDetalle</w:t>
+      </w:r>
+      <w:proofErr w:type="spellEnd"/>
+      <w:r>
+        <w:t xml:space="preserve">, </w:t>
+      </w:r>
+      <w:proofErr w:type="spellStart"/>
+      <w:r>
+        <w:t>Det.IdSolicitud</w:t>
+      </w:r>
+      <w:proofErr w:type="spellEnd"/>
     </w:p>
     <w:p>
       <w:pPr>
@@ -856,7 +1252,15 @@
         </w:numPr>
       </w:pPr>
       <w:r>
-        <w:t xml:space="preserve">Agregue lo resaltado en frmsolicitudmodificar: </w:t>
+        <w:t xml:space="preserve">Agregue lo resaltado en </w:t>
+      </w:r>
+      <w:proofErr w:type="spellStart"/>
+      <w:r>
+        <w:t>frmsolicitudmodificar</w:t>
+      </w:r>
+      <w:proofErr w:type="spellEnd"/>
+      <w:r>
+        <w:t xml:space="preserve">: </w:t>
       </w:r>
     </w:p>
     <w:p>
@@ -864,15 +1268,38 @@
         <w:pStyle w:val="Prrafodelista"/>
         <w:ind w:left="1440"/>
       </w:pPr>
-      <w:r>
-        <w:t>frmCotizaciones UnFrmCotizaciones = new frmCotizaciones(unaSolicitud.unosDetallesSolicitud[e.RowIndex].unasCotizaciones</w:t>
-      </w:r>
-      <w:r>
-        <w:rPr>
-          <w:highlight w:val="green"/>
-        </w:rPr>
-        <w:t>, unDetSolic</w:t>
-      </w:r>
+      <w:proofErr w:type="spellStart"/>
+      <w:proofErr w:type="gramStart"/>
+      <w:r>
+        <w:t>frmCotizaciones</w:t>
+      </w:r>
+      <w:proofErr w:type="spellEnd"/>
+      <w:proofErr w:type="gramEnd"/>
+      <w:r>
+        <w:t xml:space="preserve"> </w:t>
+      </w:r>
+      <w:proofErr w:type="spellStart"/>
+      <w:r>
+        <w:t>UnFrmCotizaciones</w:t>
+      </w:r>
+      <w:proofErr w:type="spellEnd"/>
+      <w:r>
+        <w:t xml:space="preserve"> = new frmCotizaciones(unaSolicitud.unosDetallesSolicitud[e.RowIndex].unasCotizaciones</w:t>
+      </w:r>
+      <w:r>
+        <w:rPr>
+          <w:highlight w:val="green"/>
+        </w:rPr>
+        <w:t xml:space="preserve">, </w:t>
+      </w:r>
+      <w:proofErr w:type="spellStart"/>
+      <w:r>
+        <w:rPr>
+          <w:highlight w:val="green"/>
+        </w:rPr>
+        <w:t>unDetSolic</w:t>
+      </w:r>
+      <w:proofErr w:type="spellEnd"/>
       <w:r>
         <w:t>);</w:t>
       </w:r>
@@ -889,7 +1316,15 @@
         <w:t xml:space="preserve">Agregue </w:t>
       </w:r>
       <w:r>
-        <w:t xml:space="preserve">lo resaltado (y quite lo comentado) en frmCotizaciones: </w:t>
+        <w:t xml:space="preserve">lo resaltado (y quite lo comentado) en </w:t>
+      </w:r>
+      <w:proofErr w:type="spellStart"/>
+      <w:r>
+        <w:t>frmCotizaciones</w:t>
+      </w:r>
+      <w:proofErr w:type="spellEnd"/>
+      <w:r>
+        <w:t xml:space="preserve">: </w:t>
       </w:r>
     </w:p>
     <w:p>
@@ -901,12 +1336,21 @@
           <w:szCs w:val="16"/>
         </w:rPr>
       </w:pPr>
-      <w:r>
-        <w:rPr>
-          <w:sz w:val="16"/>
-          <w:szCs w:val="16"/>
-        </w:rPr>
-        <w:t xml:space="preserve">unaCotiz.unDetalleAsociado.IdSolicitud = </w:t>
+      <w:proofErr w:type="spellStart"/>
+      <w:r>
+        <w:rPr>
+          <w:sz w:val="16"/>
+          <w:szCs w:val="16"/>
+        </w:rPr>
+        <w:t>unaCotiz.unDetalleAsociado.IdSolicitud</w:t>
+      </w:r>
+      <w:proofErr w:type="spellEnd"/>
+      <w:r>
+        <w:rPr>
+          <w:sz w:val="16"/>
+          <w:szCs w:val="16"/>
+        </w:rPr>
+        <w:t xml:space="preserve"> = </w:t>
       </w:r>
       <w:r>
         <w:rPr>
@@ -916,12 +1360,21 @@
         </w:rPr>
         <w:t>unDetSolic.IdSolicitud;//</w:t>
       </w:r>
-      <w:r>
-        <w:rPr>
-          <w:sz w:val="16"/>
-          <w:szCs w:val="16"/>
-        </w:rPr>
-        <w:t>unasCotizaciones[0].unDetalleAsociado.IdSolicitud;</w:t>
+      <w:proofErr w:type="gramStart"/>
+      <w:r>
+        <w:rPr>
+          <w:sz w:val="16"/>
+          <w:szCs w:val="16"/>
+        </w:rPr>
+        <w:t>unasCotizaciones[</w:t>
+      </w:r>
+      <w:proofErr w:type="gramEnd"/>
+      <w:r>
+        <w:rPr>
+          <w:sz w:val="16"/>
+          <w:szCs w:val="16"/>
+        </w:rPr>
+        <w:t>0].unDetalleAsociado.IdSolicitud;</w:t>
       </w:r>
     </w:p>
     <w:p>
@@ -938,7 +1391,23 @@
           <w:sz w:val="16"/>
           <w:szCs w:val="16"/>
         </w:rPr>
-        <w:t xml:space="preserve">            unaCotiz.unDetalleAsociado.IdSolicitudDetalle = </w:t>
+        <w:t xml:space="preserve">            </w:t>
+      </w:r>
+      <w:proofErr w:type="spellStart"/>
+      <w:r>
+        <w:rPr>
+          <w:sz w:val="16"/>
+          <w:szCs w:val="16"/>
+        </w:rPr>
+        <w:t>unaCotiz.unDetalleAsociado.IdSolicitudDetalle</w:t>
+      </w:r>
+      <w:proofErr w:type="spellEnd"/>
+      <w:r>
+        <w:rPr>
+          <w:sz w:val="16"/>
+          <w:szCs w:val="16"/>
+        </w:rPr>
+        <w:t xml:space="preserve"> = </w:t>
       </w:r>
       <w:r>
         <w:rPr>
@@ -953,7 +1422,23 @@
           <w:sz w:val="16"/>
           <w:szCs w:val="16"/>
         </w:rPr>
-        <w:t>//unasCotizaciones[0].unDetalleAsociado.IdSolicitudDetalle;</w:t>
+        <w:t>//</w:t>
+      </w:r>
+      <w:proofErr w:type="gramStart"/>
+      <w:r>
+        <w:rPr>
+          <w:sz w:val="16"/>
+          <w:szCs w:val="16"/>
+        </w:rPr>
+        <w:t>unasCotizaciones[</w:t>
+      </w:r>
+      <w:proofErr w:type="gramEnd"/>
+      <w:r>
+        <w:rPr>
+          <w:sz w:val="16"/>
+          <w:szCs w:val="16"/>
+        </w:rPr>
+        <w:t>0].unDetalleAsociado.IdSolicitudDetalle;</w:t>
       </w:r>
     </w:p>
     <w:p>
@@ -1000,7 +1485,39 @@
           <w:sz w:val="16"/>
           <w:szCs w:val="16"/>
         </w:rPr>
-        <w:t xml:space="preserve"> table TipoAdquisicion y referencia desde Adquisición</w:t>
+        <w:t xml:space="preserve"> </w:t>
+      </w:r>
+      <w:proofErr w:type="spellStart"/>
+      <w:r>
+        <w:rPr>
+          <w:sz w:val="16"/>
+          <w:szCs w:val="16"/>
+        </w:rPr>
+        <w:t>table</w:t>
+      </w:r>
+      <w:proofErr w:type="spellEnd"/>
+      <w:r>
+        <w:rPr>
+          <w:sz w:val="16"/>
+          <w:szCs w:val="16"/>
+        </w:rPr>
+        <w:t xml:space="preserve"> </w:t>
+      </w:r>
+      <w:proofErr w:type="spellStart"/>
+      <w:r>
+        <w:rPr>
+          <w:sz w:val="16"/>
+          <w:szCs w:val="16"/>
+        </w:rPr>
+        <w:t>TipoAdquisicion</w:t>
+      </w:r>
+      <w:proofErr w:type="spellEnd"/>
+      <w:r>
+        <w:rPr>
+          <w:sz w:val="16"/>
+          <w:szCs w:val="16"/>
+        </w:rPr>
+        <w:t xml:space="preserve"> y referencia desde Adquisición</w:t>
       </w:r>
       <w:r>
         <w:rPr>
@@ -1027,7 +1544,23 @@
           <w:sz w:val="16"/>
           <w:szCs w:val="16"/>
         </w:rPr>
-        <w:t>Modifique AdquisicionCrear en consecuencia</w:t>
+        <w:t xml:space="preserve">Modifique </w:t>
+      </w:r>
+      <w:proofErr w:type="spellStart"/>
+      <w:r>
+        <w:rPr>
+          <w:sz w:val="16"/>
+          <w:szCs w:val="16"/>
+        </w:rPr>
+        <w:t>AdquisicionCrear</w:t>
+      </w:r>
+      <w:proofErr w:type="spellEnd"/>
+      <w:r>
+        <w:rPr>
+          <w:sz w:val="16"/>
+          <w:szCs w:val="16"/>
+        </w:rPr>
+        <w:t xml:space="preserve"> en consecuencia</w:t>
       </w:r>
       <w:r>
         <w:rPr>
@@ -1054,7 +1587,23 @@
           <w:sz w:val="16"/>
           <w:szCs w:val="16"/>
         </w:rPr>
-        <w:t>Agregue campo IdPartidaDetalle en tabla Inventario, para poder relacionar el inventario, con la compra y la solicitud</w:t>
+        <w:t xml:space="preserve">Agregue campo </w:t>
+      </w:r>
+      <w:proofErr w:type="spellStart"/>
+      <w:r>
+        <w:rPr>
+          <w:sz w:val="16"/>
+          <w:szCs w:val="16"/>
+        </w:rPr>
+        <w:t>IdPartidaDetalle</w:t>
+      </w:r>
+      <w:proofErr w:type="spellEnd"/>
+      <w:r>
+        <w:rPr>
+          <w:sz w:val="16"/>
+          <w:szCs w:val="16"/>
+        </w:rPr>
+        <w:t xml:space="preserve"> en tabla Inventario, para poder relacionar el inventario, con la compra y la solicitud</w:t>
       </w:r>
     </w:p>
     <w:p>
@@ -1076,8 +1625,36 @@
           <w:szCs w:val="16"/>
           <w:highlight w:val="yellow"/>
         </w:rPr>
-        <w:t>Agregar prop Bien en categoría para poder acceder al tipo de bien desde el detalle de solic</w:t>
-      </w:r>
+        <w:t xml:space="preserve">Agregar </w:t>
+      </w:r>
+      <w:proofErr w:type="spellStart"/>
+      <w:r>
+        <w:rPr>
+          <w:sz w:val="16"/>
+          <w:szCs w:val="16"/>
+          <w:highlight w:val="yellow"/>
+        </w:rPr>
+        <w:t>prop</w:t>
+      </w:r>
+      <w:proofErr w:type="spellEnd"/>
+      <w:r>
+        <w:rPr>
+          <w:sz w:val="16"/>
+          <w:szCs w:val="16"/>
+          <w:highlight w:val="yellow"/>
+        </w:rPr>
+        <w:t xml:space="preserve"> Bien en categoría para poder acceder al tipo de bien desde el detalle de </w:t>
+      </w:r>
+      <w:proofErr w:type="spellStart"/>
+      <w:r>
+        <w:rPr>
+          <w:sz w:val="16"/>
+          <w:szCs w:val="16"/>
+          <w:highlight w:val="yellow"/>
+        </w:rPr>
+        <w:t>solic</w:t>
+      </w:r>
+      <w:proofErr w:type="spellEnd"/>
       <w:r>
         <w:rPr>
           <w:sz w:val="16"/>
@@ -1114,7 +1691,43 @@
           <w:szCs w:val="16"/>
           <w:highlight w:val="yellow"/>
         </w:rPr>
-        <w:t>Eliminar IdAdquisicion de tabla PartidaDetalle (posiblemente no lo use nunca)</w:t>
+        <w:t xml:space="preserve">Eliminar </w:t>
+      </w:r>
+      <w:proofErr w:type="spellStart"/>
+      <w:r>
+        <w:rPr>
+          <w:sz w:val="16"/>
+          <w:szCs w:val="16"/>
+          <w:highlight w:val="yellow"/>
+        </w:rPr>
+        <w:t>IdAdquisicion</w:t>
+      </w:r>
+      <w:proofErr w:type="spellEnd"/>
+      <w:r>
+        <w:rPr>
+          <w:sz w:val="16"/>
+          <w:szCs w:val="16"/>
+          <w:highlight w:val="yellow"/>
+        </w:rPr>
+        <w:t xml:space="preserve"> de tabla </w:t>
+      </w:r>
+      <w:proofErr w:type="spellStart"/>
+      <w:r>
+        <w:rPr>
+          <w:sz w:val="16"/>
+          <w:szCs w:val="16"/>
+          <w:highlight w:val="yellow"/>
+        </w:rPr>
+        <w:t>PartidaDetalle</w:t>
+      </w:r>
+      <w:proofErr w:type="spellEnd"/>
+      <w:r>
+        <w:rPr>
+          <w:sz w:val="16"/>
+          <w:szCs w:val="16"/>
+          <w:highlight w:val="yellow"/>
+        </w:rPr>
+        <w:t xml:space="preserve"> (posiblemente no lo use nunca)</w:t>
       </w:r>
     </w:p>
     <w:p>
@@ -1158,7 +1771,25 @@
           <w:szCs w:val="16"/>
           <w:highlight w:val="yellow"/>
         </w:rPr>
-        <w:t>Quitar la tabla depósito, porque no hay varios depósitos, además se compra lo solicitado y se lo entrega, no se stockea, lo de consultar stock era para cuando se entrega en forma parcial algo</w:t>
+        <w:t xml:space="preserve">Quitar la tabla depósito, porque no hay varios depósitos, además se compra lo solicitado y se lo entrega, no se </w:t>
+      </w:r>
+      <w:proofErr w:type="spellStart"/>
+      <w:r>
+        <w:rPr>
+          <w:sz w:val="16"/>
+          <w:szCs w:val="16"/>
+          <w:highlight w:val="yellow"/>
+        </w:rPr>
+        <w:t>stockea</w:t>
+      </w:r>
+      <w:proofErr w:type="spellEnd"/>
+      <w:r>
+        <w:rPr>
+          <w:sz w:val="16"/>
+          <w:szCs w:val="16"/>
+          <w:highlight w:val="yellow"/>
+        </w:rPr>
+        <w:t>, lo de consultar stock era para cuando se entrega en forma parcial algo</w:t>
       </w:r>
     </w:p>
     <w:p>
@@ -1173,12 +1804,85 @@
           <w:szCs w:val="16"/>
         </w:rPr>
       </w:pPr>
-      <w:r>
-        <w:rPr>
-          <w:sz w:val="16"/>
-          <w:szCs w:val="16"/>
-        </w:rPr>
-        <w:t>IdInventario quedo como pk de Inventario y hay un índice unique entre IdBienEspecif y SerieKey en Inventario</w:t>
+      <w:proofErr w:type="spellStart"/>
+      <w:r>
+        <w:rPr>
+          <w:sz w:val="16"/>
+          <w:szCs w:val="16"/>
+        </w:rPr>
+        <w:t>IdInventario</w:t>
+      </w:r>
+      <w:proofErr w:type="spellEnd"/>
+      <w:r>
+        <w:rPr>
+          <w:sz w:val="16"/>
+          <w:szCs w:val="16"/>
+        </w:rPr>
+        <w:t xml:space="preserve"> quedo como </w:t>
+      </w:r>
+      <w:proofErr w:type="spellStart"/>
+      <w:r>
+        <w:rPr>
+          <w:sz w:val="16"/>
+          <w:szCs w:val="16"/>
+        </w:rPr>
+        <w:t>pk</w:t>
+      </w:r>
+      <w:proofErr w:type="spellEnd"/>
+      <w:r>
+        <w:rPr>
+          <w:sz w:val="16"/>
+          <w:szCs w:val="16"/>
+        </w:rPr>
+        <w:t xml:space="preserve"> de Inventario y hay un índice </w:t>
+      </w:r>
+      <w:proofErr w:type="spellStart"/>
+      <w:r>
+        <w:rPr>
+          <w:sz w:val="16"/>
+          <w:szCs w:val="16"/>
+        </w:rPr>
+        <w:t>unique</w:t>
+      </w:r>
+      <w:proofErr w:type="spellEnd"/>
+      <w:r>
+        <w:rPr>
+          <w:sz w:val="16"/>
+          <w:szCs w:val="16"/>
+        </w:rPr>
+        <w:t xml:space="preserve"> entre </w:t>
+      </w:r>
+      <w:proofErr w:type="spellStart"/>
+      <w:r>
+        <w:rPr>
+          <w:sz w:val="16"/>
+          <w:szCs w:val="16"/>
+        </w:rPr>
+        <w:t>IdBienEspecif</w:t>
+      </w:r>
+      <w:proofErr w:type="spellEnd"/>
+      <w:r>
+        <w:rPr>
+          <w:sz w:val="16"/>
+          <w:szCs w:val="16"/>
+        </w:rPr>
+        <w:t xml:space="preserve"> y </w:t>
+      </w:r>
+      <w:proofErr w:type="spellStart"/>
+      <w:r>
+        <w:rPr>
+          <w:sz w:val="16"/>
+          <w:szCs w:val="16"/>
+        </w:rPr>
+        <w:t>SerieKey</w:t>
+      </w:r>
+      <w:proofErr w:type="spellEnd"/>
+      <w:r>
+        <w:rPr>
+          <w:sz w:val="16"/>
+          <w:szCs w:val="16"/>
+        </w:rPr>
+        <w:t xml:space="preserve"> en Inventario</w:t>
       </w:r>
     </w:p>
     <w:p>
@@ -1198,8 +1902,65 @@
           <w:sz w:val="16"/>
           <w:szCs w:val="16"/>
         </w:rPr>
-        <w:t>Elimine columna IdBien en AsigDetalle, porque la pk de inventario ya no contiene a IdBien</w:t>
-      </w:r>
+        <w:t xml:space="preserve">Elimine columna </w:t>
+      </w:r>
+      <w:proofErr w:type="spellStart"/>
+      <w:r>
+        <w:rPr>
+          <w:sz w:val="16"/>
+          <w:szCs w:val="16"/>
+        </w:rPr>
+        <w:t>IdBien</w:t>
+      </w:r>
+      <w:proofErr w:type="spellEnd"/>
+      <w:r>
+        <w:rPr>
+          <w:sz w:val="16"/>
+          <w:szCs w:val="16"/>
+        </w:rPr>
+        <w:t xml:space="preserve"> en </w:t>
+      </w:r>
+      <w:proofErr w:type="spellStart"/>
+      <w:r>
+        <w:rPr>
+          <w:sz w:val="16"/>
+          <w:szCs w:val="16"/>
+        </w:rPr>
+        <w:t>AsigDetalle</w:t>
+      </w:r>
+      <w:proofErr w:type="spellEnd"/>
+      <w:r>
+        <w:rPr>
+          <w:sz w:val="16"/>
+          <w:szCs w:val="16"/>
+        </w:rPr>
+        <w:t xml:space="preserve">, porque la </w:t>
+      </w:r>
+      <w:proofErr w:type="spellStart"/>
+      <w:r>
+        <w:rPr>
+          <w:sz w:val="16"/>
+          <w:szCs w:val="16"/>
+        </w:rPr>
+        <w:t>pk</w:t>
+      </w:r>
+      <w:proofErr w:type="spellEnd"/>
+      <w:r>
+        <w:rPr>
+          <w:sz w:val="16"/>
+          <w:szCs w:val="16"/>
+        </w:rPr>
+        <w:t xml:space="preserve"> de inventario ya no contiene a </w:t>
+      </w:r>
+      <w:proofErr w:type="spellStart"/>
+      <w:r>
+        <w:rPr>
+          <w:sz w:val="16"/>
+          <w:szCs w:val="16"/>
+        </w:rPr>
+        <w:t>IdBien</w:t>
+      </w:r>
+      <w:proofErr w:type="spellEnd"/>
     </w:p>
     <w:p>
       <w:pPr>
@@ -1220,7 +1981,61 @@
           <w:szCs w:val="16"/>
           <w:highlight w:val="yellow"/>
         </w:rPr>
-        <w:t>Quitar el campo Observacion de AsigDetalle (poner solo uno en asignación quizas)</w:t>
+        <w:t xml:space="preserve">Quitar el campo </w:t>
+      </w:r>
+      <w:proofErr w:type="spellStart"/>
+      <w:r>
+        <w:rPr>
+          <w:sz w:val="16"/>
+          <w:szCs w:val="16"/>
+          <w:highlight w:val="yellow"/>
+        </w:rPr>
+        <w:t>Observacion</w:t>
+      </w:r>
+      <w:proofErr w:type="spellEnd"/>
+      <w:r>
+        <w:rPr>
+          <w:sz w:val="16"/>
+          <w:szCs w:val="16"/>
+          <w:highlight w:val="yellow"/>
+        </w:rPr>
+        <w:t xml:space="preserve"> de </w:t>
+      </w:r>
+      <w:proofErr w:type="spellStart"/>
+      <w:r>
+        <w:rPr>
+          <w:sz w:val="16"/>
+          <w:szCs w:val="16"/>
+          <w:highlight w:val="yellow"/>
+        </w:rPr>
+        <w:t>AsigDetalle</w:t>
+      </w:r>
+      <w:proofErr w:type="spellEnd"/>
+      <w:r>
+        <w:rPr>
+          <w:sz w:val="16"/>
+          <w:szCs w:val="16"/>
+          <w:highlight w:val="yellow"/>
+        </w:rPr>
+        <w:t xml:space="preserve"> (poner solo uno en asignación </w:t>
+      </w:r>
+      <w:proofErr w:type="spellStart"/>
+      <w:r>
+        <w:rPr>
+          <w:sz w:val="16"/>
+          <w:szCs w:val="16"/>
+          <w:highlight w:val="yellow"/>
+        </w:rPr>
+        <w:t>quizas</w:t>
+      </w:r>
+      <w:proofErr w:type="spellEnd"/>
+      <w:r>
+        <w:rPr>
+          <w:sz w:val="16"/>
+          <w:szCs w:val="16"/>
+          <w:highlight w:val="yellow"/>
+        </w:rPr>
+        <w:t>)</w:t>
       </w:r>
     </w:p>
     <w:p>
@@ -1242,8 +2057,18 @@
           <w:sz w:val="16"/>
           <w:szCs w:val="16"/>
         </w:rPr>
-        <w:t>//FALTA QUE Ponga en estado "Compradas" las cosas de un SolicDetalle</w:t>
-      </w:r>
+        <w:t xml:space="preserve">//FALTA QUE Ponga en estado "Compradas" las cosas de un </w:t>
+      </w:r>
+      <w:proofErr w:type="spellStart"/>
+      <w:r>
+        <w:rPr>
+          <w:strike/>
+          <w:sz w:val="16"/>
+          <w:szCs w:val="16"/>
+        </w:rPr>
+        <w:t>SolicDetalle</w:t>
+      </w:r>
+      <w:proofErr w:type="spellEnd"/>
     </w:p>
     <w:p>
       <w:pPr>
@@ -1278,15 +2103,71 @@
           <w:sz w:val="16"/>
           <w:szCs w:val="16"/>
         </w:rPr>
-        <w:t>//Todo dentro del negocio o dal</w:t>
-      </w:r>
+        <w:t xml:space="preserve">//Todo dentro del negocio o </w:t>
+      </w:r>
+      <w:proofErr w:type="spellStart"/>
       <w:r>
         <w:rPr>
           <w:strike/>
           <w:sz w:val="16"/>
           <w:szCs w:val="16"/>
         </w:rPr>
-        <w:t>.. El código donde empzaria esto esa en frmregistrar línea 66</w:t>
+        <w:t>dal</w:t>
+      </w:r>
+      <w:proofErr w:type="spellEnd"/>
+      <w:proofErr w:type="gramStart"/>
+      <w:r>
+        <w:rPr>
+          <w:strike/>
+          <w:sz w:val="16"/>
+          <w:szCs w:val="16"/>
+        </w:rPr>
+        <w:t>..</w:t>
+      </w:r>
+      <w:proofErr w:type="gramEnd"/>
+      <w:r>
+        <w:rPr>
+          <w:strike/>
+          <w:sz w:val="16"/>
+          <w:szCs w:val="16"/>
+        </w:rPr>
+        <w:t xml:space="preserve"> El código donde </w:t>
+      </w:r>
+      <w:proofErr w:type="spellStart"/>
+      <w:r>
+        <w:rPr>
+          <w:strike/>
+          <w:sz w:val="16"/>
+          <w:szCs w:val="16"/>
+        </w:rPr>
+        <w:t>empzaria</w:t>
+      </w:r>
+      <w:proofErr w:type="spellEnd"/>
+      <w:r>
+        <w:rPr>
+          <w:strike/>
+          <w:sz w:val="16"/>
+          <w:szCs w:val="16"/>
+        </w:rPr>
+        <w:t xml:space="preserve"> esto esa en </w:t>
+      </w:r>
+      <w:proofErr w:type="spellStart"/>
+      <w:r>
+        <w:rPr>
+          <w:strike/>
+          <w:sz w:val="16"/>
+          <w:szCs w:val="16"/>
+        </w:rPr>
+        <w:t>frmregistrar</w:t>
+      </w:r>
+      <w:proofErr w:type="spellEnd"/>
+      <w:r>
+        <w:rPr>
+          <w:strike/>
+          <w:sz w:val="16"/>
+          <w:szCs w:val="16"/>
+        </w:rPr>
+        <w:t xml:space="preserve"> línea 66</w:t>
       </w:r>
     </w:p>
     <w:p>
@@ -1309,7 +2190,43 @@
           <w:highlight w:val="yellow"/>
         </w:rPr>
         <w:lastRenderedPageBreak/>
-        <w:t>Al registrar bienes, solo me tiene que permitir registrar los de un mismo SolicDetalle (sino el proveedor no concuerda con todos los datalles)</w:t>
+        <w:t xml:space="preserve">Al registrar bienes, solo me tiene que permitir registrar los de un mismo </w:t>
+      </w:r>
+      <w:proofErr w:type="spellStart"/>
+      <w:r>
+        <w:rPr>
+          <w:sz w:val="16"/>
+          <w:szCs w:val="16"/>
+          <w:highlight w:val="yellow"/>
+        </w:rPr>
+        <w:t>SolicDetalle</w:t>
+      </w:r>
+      <w:proofErr w:type="spellEnd"/>
+      <w:r>
+        <w:rPr>
+          <w:sz w:val="16"/>
+          <w:szCs w:val="16"/>
+          <w:highlight w:val="yellow"/>
+        </w:rPr>
+        <w:t xml:space="preserve"> (sino el proveedor no concuerda con todos los </w:t>
+      </w:r>
+      <w:proofErr w:type="spellStart"/>
+      <w:r>
+        <w:rPr>
+          <w:sz w:val="16"/>
+          <w:szCs w:val="16"/>
+          <w:highlight w:val="yellow"/>
+        </w:rPr>
+        <w:t>datalles</w:t>
+      </w:r>
+      <w:proofErr w:type="spellEnd"/>
+      <w:r>
+        <w:rPr>
+          <w:sz w:val="16"/>
+          <w:szCs w:val="16"/>
+          <w:highlight w:val="yellow"/>
+        </w:rPr>
+        <w:t>)</w:t>
       </w:r>
     </w:p>
     <w:p>
@@ -1331,8 +2248,36 @@
           <w:szCs w:val="16"/>
           <w:highlight w:val="yellow"/>
         </w:rPr>
-        <w:t>Seguir en DALAsignacion línea 58, lo de poner como finalizado un solicDetalle</w:t>
-      </w:r>
+        <w:t xml:space="preserve">Seguir en </w:t>
+      </w:r>
+      <w:proofErr w:type="spellStart"/>
+      <w:r>
+        <w:rPr>
+          <w:sz w:val="16"/>
+          <w:szCs w:val="16"/>
+          <w:highlight w:val="yellow"/>
+        </w:rPr>
+        <w:t>DALAsignacion</w:t>
+      </w:r>
+      <w:proofErr w:type="spellEnd"/>
+      <w:r>
+        <w:rPr>
+          <w:sz w:val="16"/>
+          <w:szCs w:val="16"/>
+          <w:highlight w:val="yellow"/>
+        </w:rPr>
+        <w:t xml:space="preserve"> línea 58, lo de poner como finalizado un </w:t>
+      </w:r>
+      <w:proofErr w:type="spellStart"/>
+      <w:r>
+        <w:rPr>
+          <w:sz w:val="16"/>
+          <w:szCs w:val="16"/>
+          <w:highlight w:val="yellow"/>
+        </w:rPr>
+        <w:t>solicDetalle</w:t>
+      </w:r>
+      <w:proofErr w:type="spellEnd"/>
     </w:p>
     <w:p>
       <w:pPr>
@@ -1353,7 +2298,25 @@
           <w:sz w:val="16"/>
           <w:szCs w:val="16"/>
         </w:rPr>
-        <w:t>Al registrar bienes, todos aparecen con el mismo numero de serie, REVISAR</w:t>
+        <w:t xml:space="preserve">Al registrar bienes, todos aparecen con el mismo </w:t>
+      </w:r>
+      <w:proofErr w:type="spellStart"/>
+      <w:r>
+        <w:rPr>
+          <w:strike/>
+          <w:sz w:val="16"/>
+          <w:szCs w:val="16"/>
+        </w:rPr>
+        <w:t>numero</w:t>
+      </w:r>
+      <w:proofErr w:type="spellEnd"/>
+      <w:r>
+        <w:rPr>
+          <w:strike/>
+          <w:sz w:val="16"/>
+          <w:szCs w:val="16"/>
+        </w:rPr>
+        <w:t xml:space="preserve"> de serie, REVISAR</w:t>
       </w:r>
     </w:p>
     <w:p>
@@ -1375,7 +2338,25 @@
           <w:szCs w:val="16"/>
           <w:highlight w:val="yellow"/>
         </w:rPr>
-        <w:t>Fijarme en DALAsignacion línea 59 que con el METODO CIERRO LA CONEXION A LA BD Y DPS EN LA SEGUNDA VUELTA DEL FOR EACH PINCHA PORQ ESTA CERRADA LA BD</w:t>
+        <w:t xml:space="preserve">Fijarme en </w:t>
+      </w:r>
+      <w:proofErr w:type="spellStart"/>
+      <w:r>
+        <w:rPr>
+          <w:sz w:val="16"/>
+          <w:szCs w:val="16"/>
+          <w:highlight w:val="yellow"/>
+        </w:rPr>
+        <w:t>DALAsignacion</w:t>
+      </w:r>
+      <w:proofErr w:type="spellEnd"/>
+      <w:r>
+        <w:rPr>
+          <w:sz w:val="16"/>
+          <w:szCs w:val="16"/>
+          <w:highlight w:val="yellow"/>
+        </w:rPr>
+        <w:t xml:space="preserve"> línea 59 que con el METODO CIERRO LA CONEXION A LA BD Y DPS EN LA SEGUNDA VUELTA DEL FOR EACH PINCHA PORQ ESTA CERRADA LA BD</w:t>
       </w:r>
     </w:p>
     <w:p>
@@ -1395,7 +2376,71 @@
           <w:sz w:val="16"/>
           <w:szCs w:val="16"/>
         </w:rPr>
-        <w:t>Agregue esta línea al final del store “InventarioHardTraerListosParaAsignar” para que traiga solo los inventarios que aun no fueron entregados (sino traía todos los inventarios que están dentro de un SolicDetalle que no está finalizado aún):</w:t>
+        <w:t xml:space="preserve">Agregue esta línea al final del </w:t>
+      </w:r>
+      <w:proofErr w:type="spellStart"/>
+      <w:r>
+        <w:rPr>
+          <w:sz w:val="16"/>
+          <w:szCs w:val="16"/>
+        </w:rPr>
+        <w:t>store</w:t>
+      </w:r>
+      <w:proofErr w:type="spellEnd"/>
+      <w:r>
+        <w:rPr>
+          <w:sz w:val="16"/>
+          <w:szCs w:val="16"/>
+        </w:rPr>
+        <w:t xml:space="preserve"> “</w:t>
+      </w:r>
+      <w:proofErr w:type="spellStart"/>
+      <w:r>
+        <w:rPr>
+          <w:sz w:val="16"/>
+          <w:szCs w:val="16"/>
+        </w:rPr>
+        <w:t>InventarioHardTraerListosParaAsignar</w:t>
+      </w:r>
+      <w:proofErr w:type="spellEnd"/>
+      <w:r>
+        <w:rPr>
+          <w:sz w:val="16"/>
+          <w:szCs w:val="16"/>
+        </w:rPr>
+        <w:t xml:space="preserve">” para que traiga solo los inventarios que </w:t>
+      </w:r>
+      <w:proofErr w:type="spellStart"/>
+      <w:r>
+        <w:rPr>
+          <w:sz w:val="16"/>
+          <w:szCs w:val="16"/>
+        </w:rPr>
+        <w:t>aun</w:t>
+      </w:r>
+      <w:proofErr w:type="spellEnd"/>
+      <w:r>
+        <w:rPr>
+          <w:sz w:val="16"/>
+          <w:szCs w:val="16"/>
+        </w:rPr>
+        <w:t xml:space="preserve"> no fueron entregados (sino traía todos los inventarios que están dentro de un </w:t>
+      </w:r>
+      <w:proofErr w:type="spellStart"/>
+      <w:r>
+        <w:rPr>
+          <w:sz w:val="16"/>
+          <w:szCs w:val="16"/>
+        </w:rPr>
+        <w:t>SolicDetalle</w:t>
+      </w:r>
+      <w:proofErr w:type="spellEnd"/>
+      <w:r>
+        <w:rPr>
+          <w:sz w:val="16"/>
+          <w:szCs w:val="16"/>
+        </w:rPr>
+        <w:t xml:space="preserve"> que no está finalizado aún):</w:t>
       </w:r>
     </w:p>
     <w:p>
@@ -1415,7 +2460,23 @@
           <w:sz w:val="16"/>
           <w:szCs w:val="16"/>
         </w:rPr>
-        <w:t>and inv.IdEstadoInventario = 1--Disponible</w:t>
+        <w:t xml:space="preserve">and </w:t>
+      </w:r>
+      <w:proofErr w:type="spellStart"/>
+      <w:r>
+        <w:rPr>
+          <w:sz w:val="16"/>
+          <w:szCs w:val="16"/>
+        </w:rPr>
+        <w:t>inv.IdEstadoInventario</w:t>
+      </w:r>
+      <w:proofErr w:type="spellEnd"/>
+      <w:r>
+        <w:rPr>
+          <w:sz w:val="16"/>
+          <w:szCs w:val="16"/>
+        </w:rPr>
+        <w:t xml:space="preserve"> = 1--Disponible</w:t>
       </w:r>
     </w:p>
     <w:p>
@@ -1431,13 +2492,113 @@
           <w:szCs w:val="16"/>
         </w:rPr>
       </w:pPr>
+      <w:proofErr w:type="spellStart"/>
       <w:r>
         <w:rPr>
           <w:strike/>
           <w:sz w:val="16"/>
           <w:szCs w:val="16"/>
         </w:rPr>
-        <w:t>Evlauar quitar la línea “and sdet.IdEstadoSolicDetalle = @IdEstadoSolicDetalle—Adquirido”, del store “InventarioHardTraerListosParaAsignar” para permitir asignar bienes sin que todos los inventarios de un mismo SolicDetalle hayan sido adquiridos</w:t>
+        <w:t>Evlauar</w:t>
+      </w:r>
+      <w:proofErr w:type="spellEnd"/>
+      <w:r>
+        <w:rPr>
+          <w:strike/>
+          <w:sz w:val="16"/>
+          <w:szCs w:val="16"/>
+        </w:rPr>
+        <w:t xml:space="preserve"> quitar la línea “and </w:t>
+      </w:r>
+      <w:proofErr w:type="spellStart"/>
+      <w:r>
+        <w:rPr>
+          <w:strike/>
+          <w:sz w:val="16"/>
+          <w:szCs w:val="16"/>
+        </w:rPr>
+        <w:t>sdet.IdEstadoSolicDetalle</w:t>
+      </w:r>
+      <w:proofErr w:type="spellEnd"/>
+      <w:r>
+        <w:rPr>
+          <w:strike/>
+          <w:sz w:val="16"/>
+          <w:szCs w:val="16"/>
+        </w:rPr>
+        <w:t xml:space="preserve"> = @</w:t>
+      </w:r>
+      <w:proofErr w:type="spellStart"/>
+      <w:r>
+        <w:rPr>
+          <w:strike/>
+          <w:sz w:val="16"/>
+          <w:szCs w:val="16"/>
+        </w:rPr>
+        <w:t>IdEstadoSolicDetalle</w:t>
+      </w:r>
+      <w:proofErr w:type="spellEnd"/>
+      <w:r>
+        <w:rPr>
+          <w:strike/>
+          <w:sz w:val="16"/>
+          <w:szCs w:val="16"/>
+        </w:rPr>
+        <w:t xml:space="preserve">—Adquirido”, del </w:t>
+      </w:r>
+      <w:proofErr w:type="spellStart"/>
+      <w:r>
+        <w:rPr>
+          <w:strike/>
+          <w:sz w:val="16"/>
+          <w:szCs w:val="16"/>
+        </w:rPr>
+        <w:t>store</w:t>
+      </w:r>
+      <w:proofErr w:type="spellEnd"/>
+      <w:r>
+        <w:rPr>
+          <w:strike/>
+          <w:sz w:val="16"/>
+          <w:szCs w:val="16"/>
+        </w:rPr>
+        <w:t xml:space="preserve"> “</w:t>
+      </w:r>
+      <w:proofErr w:type="spellStart"/>
+      <w:r>
+        <w:rPr>
+          <w:strike/>
+          <w:sz w:val="16"/>
+          <w:szCs w:val="16"/>
+        </w:rPr>
+        <w:t>InventarioHardTraerListosParaAsignar</w:t>
+      </w:r>
+      <w:proofErr w:type="spellEnd"/>
+      <w:r>
+        <w:rPr>
+          <w:strike/>
+          <w:sz w:val="16"/>
+          <w:szCs w:val="16"/>
+        </w:rPr>
+        <w:t xml:space="preserve">” para permitir asignar bienes sin que todos los inventarios de un mismo </w:t>
+      </w:r>
+      <w:proofErr w:type="spellStart"/>
+      <w:r>
+        <w:rPr>
+          <w:strike/>
+          <w:sz w:val="16"/>
+          <w:szCs w:val="16"/>
+        </w:rPr>
+        <w:t>SolicDetalle</w:t>
+      </w:r>
+      <w:proofErr w:type="spellEnd"/>
+      <w:r>
+        <w:rPr>
+          <w:strike/>
+          <w:sz w:val="16"/>
+          <w:szCs w:val="16"/>
+        </w:rPr>
+        <w:t xml:space="preserve"> hayan sido adquiridos</w:t>
       </w:r>
     </w:p>
     <w:p>
@@ -1459,15 +2620,105 @@
           <w:szCs w:val="16"/>
           <w:highlight w:val="yellow"/>
         </w:rPr>
-        <w:t>Al registrar un inventario me vuelve a hacer update del estadoSolicDetalle a “Adquirido” en caso de que se haya comprado todo (y aunque ya esté finalizado ese SolicDetalle porq se entregó todo)</w:t>
-      </w:r>
+        <w:t xml:space="preserve">Al registrar un inventario me vuelve a hacer </w:t>
+      </w:r>
+      <w:proofErr w:type="spellStart"/>
       <w:r>
         <w:rPr>
           <w:sz w:val="16"/>
           <w:szCs w:val="16"/>
           <w:highlight w:val="yellow"/>
         </w:rPr>
-        <w:t>, fijarme en frmRegistrar en el load, para que solo cargue los bienes que restan por entregar y no todos como está ahora q te los muestra y te pone la cantidad comprada</w:t>
+        <w:t>update</w:t>
+      </w:r>
+      <w:proofErr w:type="spellEnd"/>
+      <w:r>
+        <w:rPr>
+          <w:sz w:val="16"/>
+          <w:szCs w:val="16"/>
+          <w:highlight w:val="yellow"/>
+        </w:rPr>
+        <w:t xml:space="preserve"> del </w:t>
+      </w:r>
+      <w:proofErr w:type="spellStart"/>
+      <w:r>
+        <w:rPr>
+          <w:sz w:val="16"/>
+          <w:szCs w:val="16"/>
+          <w:highlight w:val="yellow"/>
+        </w:rPr>
+        <w:t>estadoSolicDetalle</w:t>
+      </w:r>
+      <w:proofErr w:type="spellEnd"/>
+      <w:r>
+        <w:rPr>
+          <w:sz w:val="16"/>
+          <w:szCs w:val="16"/>
+          <w:highlight w:val="yellow"/>
+        </w:rPr>
+        <w:t xml:space="preserve"> a “Adquirido” en caso de que se haya comprado todo (y aunque ya esté finalizado ese </w:t>
+      </w:r>
+      <w:proofErr w:type="spellStart"/>
+      <w:r>
+        <w:rPr>
+          <w:sz w:val="16"/>
+          <w:szCs w:val="16"/>
+          <w:highlight w:val="yellow"/>
+        </w:rPr>
+        <w:t>SolicDetalle</w:t>
+      </w:r>
+      <w:proofErr w:type="spellEnd"/>
+      <w:r>
+        <w:rPr>
+          <w:sz w:val="16"/>
+          <w:szCs w:val="16"/>
+          <w:highlight w:val="yellow"/>
+        </w:rPr>
+        <w:t xml:space="preserve"> </w:t>
+      </w:r>
+      <w:proofErr w:type="spellStart"/>
+      <w:r>
+        <w:rPr>
+          <w:sz w:val="16"/>
+          <w:szCs w:val="16"/>
+          <w:highlight w:val="yellow"/>
+        </w:rPr>
+        <w:t>porq</w:t>
+      </w:r>
+      <w:proofErr w:type="spellEnd"/>
+      <w:r>
+        <w:rPr>
+          <w:sz w:val="16"/>
+          <w:szCs w:val="16"/>
+          <w:highlight w:val="yellow"/>
+        </w:rPr>
+        <w:t xml:space="preserve"> se entregó todo)</w:t>
+      </w:r>
+      <w:r>
+        <w:rPr>
+          <w:sz w:val="16"/>
+          <w:szCs w:val="16"/>
+          <w:highlight w:val="yellow"/>
+        </w:rPr>
+        <w:t xml:space="preserve">, fijarme en </w:t>
+      </w:r>
+      <w:proofErr w:type="spellStart"/>
+      <w:r>
+        <w:rPr>
+          <w:sz w:val="16"/>
+          <w:szCs w:val="16"/>
+          <w:highlight w:val="yellow"/>
+        </w:rPr>
+        <w:t>frmRegistrar</w:t>
+      </w:r>
+      <w:proofErr w:type="spellEnd"/>
+      <w:r>
+        <w:rPr>
+          <w:sz w:val="16"/>
+          <w:szCs w:val="16"/>
+          <w:highlight w:val="yellow"/>
+        </w:rPr>
+        <w:t xml:space="preserve"> en el load, para que solo cargue los bienes que restan por entregar y no todos como está ahora q te los muestra y te pone la cantidad comprada</w:t>
       </w:r>
     </w:p>
     <w:p>
@@ -1479,22 +2730,52 @@
           <w:szCs w:val="16"/>
         </w:rPr>
       </w:pPr>
+      <w:proofErr w:type="spellStart"/>
       <w:r>
         <w:rPr>
           <w:color w:val="0070C0"/>
           <w:sz w:val="16"/>
           <w:szCs w:val="16"/>
         </w:rPr>
-        <w:t>GUARDA:</w:t>
-      </w:r>
+        <w:t>GUARDA</w:t>
+      </w:r>
+      <w:proofErr w:type="gramStart"/>
       <w:r>
         <w:rPr>
           <w:color w:val="0070C0"/>
           <w:sz w:val="16"/>
           <w:szCs w:val="16"/>
         </w:rPr>
-        <w:t>Para arreglarlo modifique mal, pero arece q sigue andando todo, la línea 114 de frmbienregistrar</w:t>
-      </w:r>
+        <w:t>:</w:t>
+      </w:r>
+      <w:r>
+        <w:rPr>
+          <w:color w:val="0070C0"/>
+          <w:sz w:val="16"/>
+          <w:szCs w:val="16"/>
+        </w:rPr>
+        <w:t>Para</w:t>
+      </w:r>
+      <w:proofErr w:type="spellEnd"/>
+      <w:proofErr w:type="gramEnd"/>
+      <w:r>
+        <w:rPr>
+          <w:color w:val="0070C0"/>
+          <w:sz w:val="16"/>
+          <w:szCs w:val="16"/>
+        </w:rPr>
+        <w:t xml:space="preserve"> arreglarlo modifique mal, pero arece q sigue andando todo, la línea 114 de </w:t>
+      </w:r>
+      <w:proofErr w:type="spellStart"/>
+      <w:r>
+        <w:rPr>
+          <w:color w:val="0070C0"/>
+          <w:sz w:val="16"/>
+          <w:szCs w:val="16"/>
+        </w:rPr>
+        <w:t>frmbienregistrar</w:t>
+      </w:r>
+      <w:proofErr w:type="spellEnd"/>
     </w:p>
     <w:p>
       <w:pPr>
@@ -1511,7 +2792,215 @@
           <w:sz w:val="16"/>
           <w:szCs w:val="16"/>
         </w:rPr>
-        <w:t>Antes estaba esto: LisAUXDetalles = unosDetallesBienes.Select(x =&gt; new HLPDetallesAdquisicion() { DescripCategoria = x.unaCategoria.DescripCategoria, Cantidad = x.Cantidad, IdCategoria = x.unaCategoria.IdCategoria, IdSolicitudDetalle = x.IdSolicitudDetalle }).ToList();</w:t>
+        <w:t xml:space="preserve">Antes estaba esto: </w:t>
+      </w:r>
+      <w:proofErr w:type="spellStart"/>
+      <w:r>
+        <w:rPr>
+          <w:color w:val="0070C0"/>
+          <w:sz w:val="16"/>
+          <w:szCs w:val="16"/>
+        </w:rPr>
+        <w:t>LisAUXDetalles</w:t>
+      </w:r>
+      <w:proofErr w:type="spellEnd"/>
+      <w:r>
+        <w:rPr>
+          <w:color w:val="0070C0"/>
+          <w:sz w:val="16"/>
+          <w:szCs w:val="16"/>
+        </w:rPr>
+        <w:t xml:space="preserve"> = </w:t>
+      </w:r>
+      <w:proofErr w:type="spellStart"/>
+      <w:r>
+        <w:rPr>
+          <w:color w:val="0070C0"/>
+          <w:sz w:val="16"/>
+          <w:szCs w:val="16"/>
+        </w:rPr>
+        <w:t>unosDetallesBienes.Select</w:t>
+      </w:r>
+      <w:proofErr w:type="spellEnd"/>
+      <w:r>
+        <w:rPr>
+          <w:color w:val="0070C0"/>
+          <w:sz w:val="16"/>
+          <w:szCs w:val="16"/>
+        </w:rPr>
+        <w:t xml:space="preserve">(x =&gt; new </w:t>
+      </w:r>
+      <w:proofErr w:type="spellStart"/>
+      <w:proofErr w:type="gramStart"/>
+      <w:r>
+        <w:rPr>
+          <w:color w:val="0070C0"/>
+          <w:sz w:val="16"/>
+          <w:szCs w:val="16"/>
+        </w:rPr>
+        <w:t>HLPDetallesAdquisicion</w:t>
+      </w:r>
+      <w:proofErr w:type="spellEnd"/>
+      <w:r>
+        <w:rPr>
+          <w:color w:val="0070C0"/>
+          <w:sz w:val="16"/>
+          <w:szCs w:val="16"/>
+        </w:rPr>
+        <w:t>(</w:t>
+      </w:r>
+      <w:proofErr w:type="gramEnd"/>
+      <w:r>
+        <w:rPr>
+          <w:color w:val="0070C0"/>
+          <w:sz w:val="16"/>
+          <w:szCs w:val="16"/>
+        </w:rPr>
+        <w:t xml:space="preserve">) { </w:t>
+      </w:r>
+      <w:proofErr w:type="spellStart"/>
+      <w:r>
+        <w:rPr>
+          <w:color w:val="0070C0"/>
+          <w:sz w:val="16"/>
+          <w:szCs w:val="16"/>
+        </w:rPr>
+        <w:t>DescripCategoria</w:t>
+      </w:r>
+      <w:proofErr w:type="spellEnd"/>
+      <w:r>
+        <w:rPr>
+          <w:color w:val="0070C0"/>
+          <w:sz w:val="16"/>
+          <w:szCs w:val="16"/>
+        </w:rPr>
+        <w:t xml:space="preserve"> = </w:t>
+      </w:r>
+      <w:proofErr w:type="spellStart"/>
+      <w:r>
+        <w:rPr>
+          <w:color w:val="0070C0"/>
+          <w:sz w:val="16"/>
+          <w:szCs w:val="16"/>
+        </w:rPr>
+        <w:t>x.unaCategoria.DescripCategoria</w:t>
+      </w:r>
+      <w:proofErr w:type="spellEnd"/>
+      <w:r>
+        <w:rPr>
+          <w:color w:val="0070C0"/>
+          <w:sz w:val="16"/>
+          <w:szCs w:val="16"/>
+        </w:rPr>
+        <w:t xml:space="preserve">, Cantidad = </w:t>
+      </w:r>
+      <w:proofErr w:type="spellStart"/>
+      <w:r>
+        <w:rPr>
+          <w:color w:val="0070C0"/>
+          <w:sz w:val="16"/>
+          <w:szCs w:val="16"/>
+        </w:rPr>
+        <w:t>x.Cantidad</w:t>
+      </w:r>
+      <w:proofErr w:type="spellEnd"/>
+      <w:r>
+        <w:rPr>
+          <w:color w:val="0070C0"/>
+          <w:sz w:val="16"/>
+          <w:szCs w:val="16"/>
+        </w:rPr>
+        <w:t xml:space="preserve">, </w:t>
+      </w:r>
+      <w:proofErr w:type="spellStart"/>
+      <w:r>
+        <w:rPr>
+          <w:color w:val="0070C0"/>
+          <w:sz w:val="16"/>
+          <w:szCs w:val="16"/>
+        </w:rPr>
+        <w:t>IdCategoria</w:t>
+      </w:r>
+      <w:proofErr w:type="spellEnd"/>
+      <w:r>
+        <w:rPr>
+          <w:color w:val="0070C0"/>
+          <w:sz w:val="16"/>
+          <w:szCs w:val="16"/>
+        </w:rPr>
+        <w:t xml:space="preserve"> = </w:t>
+      </w:r>
+      <w:proofErr w:type="spellStart"/>
+      <w:r>
+        <w:rPr>
+          <w:color w:val="0070C0"/>
+          <w:sz w:val="16"/>
+          <w:szCs w:val="16"/>
+        </w:rPr>
+        <w:t>x.unaCategoria.IdCategoria</w:t>
+      </w:r>
+      <w:proofErr w:type="spellEnd"/>
+      <w:r>
+        <w:rPr>
+          <w:color w:val="0070C0"/>
+          <w:sz w:val="16"/>
+          <w:szCs w:val="16"/>
+        </w:rPr>
+        <w:t xml:space="preserve">, </w:t>
+      </w:r>
+      <w:proofErr w:type="spellStart"/>
+      <w:r>
+        <w:rPr>
+          <w:color w:val="0070C0"/>
+          <w:sz w:val="16"/>
+          <w:szCs w:val="16"/>
+        </w:rPr>
+        <w:t>IdSolicitudDetalle</w:t>
+      </w:r>
+      <w:proofErr w:type="spellEnd"/>
+      <w:r>
+        <w:rPr>
+          <w:color w:val="0070C0"/>
+          <w:sz w:val="16"/>
+          <w:szCs w:val="16"/>
+        </w:rPr>
+        <w:t xml:space="preserve"> = </w:t>
+      </w:r>
+      <w:proofErr w:type="spellStart"/>
+      <w:r>
+        <w:rPr>
+          <w:color w:val="0070C0"/>
+          <w:sz w:val="16"/>
+          <w:szCs w:val="16"/>
+        </w:rPr>
+        <w:t>x.IdSolicitudDetalle</w:t>
+      </w:r>
+      <w:proofErr w:type="spellEnd"/>
+      <w:r>
+        <w:rPr>
+          <w:color w:val="0070C0"/>
+          <w:sz w:val="16"/>
+          <w:szCs w:val="16"/>
+        </w:rPr>
+        <w:t xml:space="preserve"> }).</w:t>
+      </w:r>
+      <w:proofErr w:type="spellStart"/>
+      <w:r>
+        <w:rPr>
+          <w:color w:val="0070C0"/>
+          <w:sz w:val="16"/>
+          <w:szCs w:val="16"/>
+        </w:rPr>
+        <w:t>ToList</w:t>
+      </w:r>
+      <w:proofErr w:type="spellEnd"/>
+      <w:r>
+        <w:rPr>
+          <w:color w:val="0070C0"/>
+          <w:sz w:val="16"/>
+          <w:szCs w:val="16"/>
+        </w:rPr>
+        <w:t>();</w:t>
       </w:r>
     </w:p>
     <w:p>
@@ -1527,15 +3016,42 @@
           <w:sz w:val="16"/>
           <w:szCs w:val="16"/>
         </w:rPr>
-        <w:t xml:space="preserve">EN LINEA 26 BLLAsignacion, poner que solo lo haga cuando </w:t>
-      </w:r>
-      <w:r>
-        <w:rPr>
-          <w:sz w:val="16"/>
-          <w:szCs w:val="16"/>
-        </w:rPr>
-        <w:t>..asdf.asd</w:t>
-      </w:r>
+        <w:t xml:space="preserve">EN LINEA 26 </w:t>
+      </w:r>
+      <w:proofErr w:type="spellStart"/>
+      <w:r>
+        <w:rPr>
+          <w:sz w:val="16"/>
+          <w:szCs w:val="16"/>
+        </w:rPr>
+        <w:t>BLLAsignacion</w:t>
+      </w:r>
+      <w:proofErr w:type="spellEnd"/>
+      <w:r>
+        <w:rPr>
+          <w:sz w:val="16"/>
+          <w:szCs w:val="16"/>
+        </w:rPr>
+        <w:t xml:space="preserve">, poner que solo lo haga cuando </w:t>
+      </w:r>
+      <w:proofErr w:type="gramStart"/>
+      <w:r>
+        <w:rPr>
+          <w:sz w:val="16"/>
+          <w:szCs w:val="16"/>
+        </w:rPr>
+        <w:t>..</w:t>
+      </w:r>
+      <w:proofErr w:type="spellStart"/>
+      <w:proofErr w:type="gramEnd"/>
+      <w:r>
+        <w:rPr>
+          <w:sz w:val="16"/>
+          <w:szCs w:val="16"/>
+        </w:rPr>
+        <w:t>asdf.asd</w:t>
+      </w:r>
+      <w:proofErr w:type="spellEnd"/>
     </w:p>
     <w:p>
       <w:pPr>
@@ -1568,7 +3084,7 @@
                     <pic:cNvPicPr/>
                   </pic:nvPicPr>
                   <pic:blipFill>
-                    <a:blip r:embed="rId8"/>
+                    <a:blip r:embed="rId9"/>
                     <a:stretch>
                       <a:fillRect/>
                     </a:stretch>
@@ -1604,7 +3120,43 @@
           <w:szCs w:val="16"/>
           <w:highlight w:val="green"/>
         </w:rPr>
-        <w:t xml:space="preserve">En store CategoriaDetBienesTraerPorIdPartida, modifique la línea: </w:t>
+        <w:t xml:space="preserve">En </w:t>
+      </w:r>
+      <w:proofErr w:type="spellStart"/>
+      <w:r>
+        <w:rPr>
+          <w:sz w:val="16"/>
+          <w:szCs w:val="16"/>
+          <w:highlight w:val="green"/>
+        </w:rPr>
+        <w:t>store</w:t>
+      </w:r>
+      <w:proofErr w:type="spellEnd"/>
+      <w:r>
+        <w:rPr>
+          <w:sz w:val="16"/>
+          <w:szCs w:val="16"/>
+          <w:highlight w:val="green"/>
+        </w:rPr>
+        <w:t xml:space="preserve"> </w:t>
+      </w:r>
+      <w:proofErr w:type="spellStart"/>
+      <w:r>
+        <w:rPr>
+          <w:sz w:val="16"/>
+          <w:szCs w:val="16"/>
+          <w:highlight w:val="green"/>
+        </w:rPr>
+        <w:t>CategoriaDetBienesTraerPorIdPartida</w:t>
+      </w:r>
+      <w:proofErr w:type="spellEnd"/>
+      <w:r>
+        <w:rPr>
+          <w:sz w:val="16"/>
+          <w:szCs w:val="16"/>
+          <w:highlight w:val="green"/>
+        </w:rPr>
+        <w:t xml:space="preserve">, modifique la línea: </w:t>
       </w:r>
     </w:p>
     <w:p>
@@ -1622,7 +3174,35 @@
           <w:szCs w:val="16"/>
           <w:highlight w:val="green"/>
         </w:rPr>
-        <w:t>--AND SolDet.IdEstadoSolicDetalle != 2--Distinto de Finalizado</w:t>
+        <w:t xml:space="preserve">--AND </w:t>
+      </w:r>
+      <w:proofErr w:type="spellStart"/>
+      <w:proofErr w:type="gramStart"/>
+      <w:r>
+        <w:rPr>
+          <w:sz w:val="16"/>
+          <w:szCs w:val="16"/>
+          <w:highlight w:val="green"/>
+        </w:rPr>
+        <w:t>SolDet.IdEstadoSolicDetalle</w:t>
+      </w:r>
+      <w:proofErr w:type="spellEnd"/>
+      <w:r>
+        <w:rPr>
+          <w:sz w:val="16"/>
+          <w:szCs w:val="16"/>
+          <w:highlight w:val="green"/>
+        </w:rPr>
+        <w:t xml:space="preserve"> !</w:t>
+      </w:r>
+      <w:proofErr w:type="gramEnd"/>
+      <w:r>
+        <w:rPr>
+          <w:sz w:val="16"/>
+          <w:szCs w:val="16"/>
+          <w:highlight w:val="green"/>
+        </w:rPr>
+        <w:t>= 2--Distinto de Finalizado</w:t>
       </w:r>
     </w:p>
     <w:p>
@@ -1657,7 +3237,25 @@
           <w:szCs w:val="16"/>
           <w:highlight w:val="green"/>
         </w:rPr>
-        <w:t>AND sdet.IdEstadoSolicDetalle &lt; 3--Que el estado del detalle no sea Adquirido ni Entregado</w:t>
+        <w:t xml:space="preserve">AND </w:t>
+      </w:r>
+      <w:proofErr w:type="spellStart"/>
+      <w:r>
+        <w:rPr>
+          <w:sz w:val="16"/>
+          <w:szCs w:val="16"/>
+          <w:highlight w:val="green"/>
+        </w:rPr>
+        <w:t>sdet.IdEstadoSolicDetalle</w:t>
+      </w:r>
+      <w:proofErr w:type="spellEnd"/>
+      <w:r>
+        <w:rPr>
+          <w:sz w:val="16"/>
+          <w:szCs w:val="16"/>
+          <w:highlight w:val="green"/>
+        </w:rPr>
+        <w:t xml:space="preserve"> &lt; 3--Que el estado del detalle no sea Adquirido ni Entregado</w:t>
       </w:r>
     </w:p>
     <w:p>
@@ -1677,15 +3275,88 @@
           <w:sz w:val="16"/>
           <w:szCs w:val="16"/>
         </w:rPr>
-        <w:t>Quite relacion entre partidaDetalle y Adquisicion y elimin</w:t>
-      </w:r>
-      <w:r>
-        <w:rPr>
-          <w:sz w:val="16"/>
-          <w:szCs w:val="16"/>
-        </w:rPr>
-        <w:t>é campo IdAquisicion de tabla PartidaDetalle</w:t>
-      </w:r>
+        <w:t xml:space="preserve">Quite </w:t>
+      </w:r>
+      <w:proofErr w:type="spellStart"/>
+      <w:r>
+        <w:rPr>
+          <w:sz w:val="16"/>
+          <w:szCs w:val="16"/>
+        </w:rPr>
+        <w:t>relacion</w:t>
+      </w:r>
+      <w:proofErr w:type="spellEnd"/>
+      <w:r>
+        <w:rPr>
+          <w:sz w:val="16"/>
+          <w:szCs w:val="16"/>
+        </w:rPr>
+        <w:t xml:space="preserve"> entre </w:t>
+      </w:r>
+      <w:proofErr w:type="spellStart"/>
+      <w:r>
+        <w:rPr>
+          <w:sz w:val="16"/>
+          <w:szCs w:val="16"/>
+        </w:rPr>
+        <w:t>partidaDetalle</w:t>
+      </w:r>
+      <w:proofErr w:type="spellEnd"/>
+      <w:r>
+        <w:rPr>
+          <w:sz w:val="16"/>
+          <w:szCs w:val="16"/>
+        </w:rPr>
+        <w:t xml:space="preserve"> y </w:t>
+      </w:r>
+      <w:proofErr w:type="spellStart"/>
+      <w:r>
+        <w:rPr>
+          <w:sz w:val="16"/>
+          <w:szCs w:val="16"/>
+        </w:rPr>
+        <w:t>Adquisicion</w:t>
+      </w:r>
+      <w:proofErr w:type="spellEnd"/>
+      <w:r>
+        <w:rPr>
+          <w:sz w:val="16"/>
+          <w:szCs w:val="16"/>
+        </w:rPr>
+        <w:t xml:space="preserve"> y elimin</w:t>
+      </w:r>
+      <w:r>
+        <w:rPr>
+          <w:sz w:val="16"/>
+          <w:szCs w:val="16"/>
+        </w:rPr>
+        <w:t xml:space="preserve">é campo </w:t>
+      </w:r>
+      <w:proofErr w:type="spellStart"/>
+      <w:r>
+        <w:rPr>
+          <w:sz w:val="16"/>
+          <w:szCs w:val="16"/>
+        </w:rPr>
+        <w:t>IdAquisicion</w:t>
+      </w:r>
+      <w:proofErr w:type="spellEnd"/>
+      <w:r>
+        <w:rPr>
+          <w:sz w:val="16"/>
+          <w:szCs w:val="16"/>
+        </w:rPr>
+        <w:t xml:space="preserve"> de tabla </w:t>
+      </w:r>
+      <w:proofErr w:type="spellStart"/>
+      <w:r>
+        <w:rPr>
+          <w:sz w:val="16"/>
+          <w:szCs w:val="16"/>
+        </w:rPr>
+        <w:t>PartidaDetalle</w:t>
+      </w:r>
+      <w:proofErr w:type="spellEnd"/>
     </w:p>
     <w:p>
       <w:pPr>
@@ -1700,8 +3371,49 @@
           <w:sz w:val="16"/>
           <w:szCs w:val="16"/>
         </w:rPr>
-        <w:t>Agregué tabla RelPDetAdq para tener un N a N entre PartidaDetalle y Adquisicion</w:t>
-      </w:r>
+        <w:t xml:space="preserve">Agregué tabla </w:t>
+      </w:r>
+      <w:proofErr w:type="spellStart"/>
+      <w:r>
+        <w:rPr>
+          <w:sz w:val="16"/>
+          <w:szCs w:val="16"/>
+        </w:rPr>
+        <w:t>RelPDetAdq</w:t>
+      </w:r>
+      <w:proofErr w:type="spellEnd"/>
+      <w:r>
+        <w:rPr>
+          <w:sz w:val="16"/>
+          <w:szCs w:val="16"/>
+        </w:rPr>
+        <w:t xml:space="preserve"> para tener un N a N entre </w:t>
+      </w:r>
+      <w:proofErr w:type="spellStart"/>
+      <w:r>
+        <w:rPr>
+          <w:sz w:val="16"/>
+          <w:szCs w:val="16"/>
+        </w:rPr>
+        <w:t>PartidaDetalle</w:t>
+      </w:r>
+      <w:proofErr w:type="spellEnd"/>
+      <w:r>
+        <w:rPr>
+          <w:sz w:val="16"/>
+          <w:szCs w:val="16"/>
+        </w:rPr>
+        <w:t xml:space="preserve"> y </w:t>
+      </w:r>
+      <w:proofErr w:type="spellStart"/>
+      <w:r>
+        <w:rPr>
+          <w:sz w:val="16"/>
+          <w:szCs w:val="16"/>
+        </w:rPr>
+        <w:t>Adquisicion</w:t>
+      </w:r>
+      <w:proofErr w:type="spellEnd"/>
     </w:p>
     <w:p>
       <w:pPr>
@@ -1727,8 +3439,17 @@
           <w:sz w:val="16"/>
           <w:szCs w:val="16"/>
         </w:rPr>
-        <w:t>Agregué campo Costo en tabla Adquisicion</w:t>
-      </w:r>
+        <w:t xml:space="preserve">Agregué campo Costo en tabla </w:t>
+      </w:r>
+      <w:proofErr w:type="spellStart"/>
+      <w:r>
+        <w:rPr>
+          <w:sz w:val="16"/>
+          <w:szCs w:val="16"/>
+        </w:rPr>
+        <w:t>Adquisicion</w:t>
+      </w:r>
+      <w:proofErr w:type="spellEnd"/>
     </w:p>
     <w:p>
       <w:pPr>
@@ -1749,7 +3470,25 @@
           <w:szCs w:val="16"/>
           <w:highlight w:val="green"/>
         </w:rPr>
-        <w:t xml:space="preserve">Asociar eventos a las funciones en solicmodificar </w:t>
+        <w:t xml:space="preserve">Asociar eventos a las funciones en </w:t>
+      </w:r>
+      <w:proofErr w:type="spellStart"/>
+      <w:r>
+        <w:rPr>
+          <w:sz w:val="16"/>
+          <w:szCs w:val="16"/>
+          <w:highlight w:val="green"/>
+        </w:rPr>
+        <w:t>solicmodificar</w:t>
+      </w:r>
+      <w:proofErr w:type="spellEnd"/>
+      <w:r>
+        <w:rPr>
+          <w:sz w:val="16"/>
+          <w:szCs w:val="16"/>
+          <w:highlight w:val="green"/>
+        </w:rPr>
+        <w:t xml:space="preserve"> </w:t>
       </w:r>
       <w:r>
         <w:rPr>
@@ -1765,7 +3504,25 @@
           <w:szCs w:val="16"/>
           <w:highlight w:val="green"/>
         </w:rPr>
-        <w:t xml:space="preserve"> (esta en proceso)</w:t>
+        <w:t xml:space="preserve"> (</w:t>
+      </w:r>
+      <w:proofErr w:type="spellStart"/>
+      <w:r>
+        <w:rPr>
+          <w:sz w:val="16"/>
+          <w:szCs w:val="16"/>
+          <w:highlight w:val="green"/>
+        </w:rPr>
+        <w:t>esta</w:t>
+      </w:r>
+      <w:proofErr w:type="spellEnd"/>
+      <w:r>
+        <w:rPr>
+          <w:sz w:val="16"/>
+          <w:szCs w:val="16"/>
+          <w:highlight w:val="green"/>
+        </w:rPr>
+        <w:t xml:space="preserve"> en proceso)</w:t>
       </w:r>
     </w:p>
     <w:p>
@@ -1787,8 +3544,36 @@
           <w:szCs w:val="16"/>
           <w:highlight w:val="green"/>
         </w:rPr>
-        <w:t>Empezar con el agregardetalle en modificarsolic</w:t>
-      </w:r>
+        <w:t xml:space="preserve">Empezar con el </w:t>
+      </w:r>
+      <w:proofErr w:type="spellStart"/>
+      <w:r>
+        <w:rPr>
+          <w:sz w:val="16"/>
+          <w:szCs w:val="16"/>
+          <w:highlight w:val="green"/>
+        </w:rPr>
+        <w:t>agregardetalle</w:t>
+      </w:r>
+      <w:proofErr w:type="spellEnd"/>
+      <w:r>
+        <w:rPr>
+          <w:sz w:val="16"/>
+          <w:szCs w:val="16"/>
+          <w:highlight w:val="green"/>
+        </w:rPr>
+        <w:t xml:space="preserve"> en </w:t>
+      </w:r>
+      <w:proofErr w:type="spellStart"/>
+      <w:r>
+        <w:rPr>
+          <w:sz w:val="16"/>
+          <w:szCs w:val="16"/>
+          <w:highlight w:val="green"/>
+        </w:rPr>
+        <w:t>modificarsolic</w:t>
+      </w:r>
+      <w:proofErr w:type="spellEnd"/>
     </w:p>
     <w:p>
       <w:pPr>
@@ -1809,15 +3594,51 @@
           <w:szCs w:val="16"/>
           <w:highlight w:val="green"/>
         </w:rPr>
-        <w:t>Al eliminar detalles el IdDetalle queda mal</w:t>
-      </w:r>
-      <w:r>
-        <w:rPr>
-          <w:sz w:val="16"/>
-          <w:szCs w:val="16"/>
-          <w:highlight w:val="green"/>
-        </w:rPr>
-        <w:t xml:space="preserve"> (en ModificarSolic)</w:t>
+        <w:t xml:space="preserve">Al eliminar detalles el </w:t>
+      </w:r>
+      <w:proofErr w:type="spellStart"/>
+      <w:r>
+        <w:rPr>
+          <w:sz w:val="16"/>
+          <w:szCs w:val="16"/>
+          <w:highlight w:val="green"/>
+        </w:rPr>
+        <w:t>IdDetalle</w:t>
+      </w:r>
+      <w:proofErr w:type="spellEnd"/>
+      <w:r>
+        <w:rPr>
+          <w:sz w:val="16"/>
+          <w:szCs w:val="16"/>
+          <w:highlight w:val="green"/>
+        </w:rPr>
+        <w:t xml:space="preserve"> queda mal</w:t>
+      </w:r>
+      <w:r>
+        <w:rPr>
+          <w:sz w:val="16"/>
+          <w:szCs w:val="16"/>
+          <w:highlight w:val="green"/>
+        </w:rPr>
+        <w:t xml:space="preserve"> (en </w:t>
+      </w:r>
+      <w:proofErr w:type="spellStart"/>
+      <w:r>
+        <w:rPr>
+          <w:sz w:val="16"/>
+          <w:szCs w:val="16"/>
+          <w:highlight w:val="green"/>
+        </w:rPr>
+        <w:t>ModificarSolic</w:t>
+      </w:r>
+      <w:proofErr w:type="spellEnd"/>
+      <w:r>
+        <w:rPr>
+          <w:sz w:val="16"/>
+          <w:szCs w:val="16"/>
+          <w:highlight w:val="green"/>
+        </w:rPr>
+        <w:t>)</w:t>
       </w:r>
     </w:p>
     <w:p>
@@ -1839,7 +3660,25 @@
           <w:szCs w:val="16"/>
           <w:highlight w:val="green"/>
         </w:rPr>
-        <w:t>Cargar el objeto que contiene el bien seleccionado, al hacer click en un detalle</w:t>
+        <w:t xml:space="preserve">Cargar el objeto que contiene el bien seleccionado, al hacer </w:t>
+      </w:r>
+      <w:proofErr w:type="spellStart"/>
+      <w:r>
+        <w:rPr>
+          <w:sz w:val="16"/>
+          <w:szCs w:val="16"/>
+          <w:highlight w:val="green"/>
+        </w:rPr>
+        <w:t>click</w:t>
+      </w:r>
+      <w:proofErr w:type="spellEnd"/>
+      <w:r>
+        <w:rPr>
+          <w:sz w:val="16"/>
+          <w:szCs w:val="16"/>
+          <w:highlight w:val="green"/>
+        </w:rPr>
+        <w:t xml:space="preserve"> en un detalle</w:t>
       </w:r>
     </w:p>
     <w:p>
@@ -1857,7 +3696,43 @@
           <w:szCs w:val="16"/>
           <w:highlight w:val="green"/>
         </w:rPr>
-        <w:t>31.1 Usar el store “InventariosTraerListosParaAsignar” para restringir que no se puedan asignar bienes sino hay inventarios listos para asignar</w:t>
+        <w:t xml:space="preserve">31.1 Usar el </w:t>
+      </w:r>
+      <w:proofErr w:type="spellStart"/>
+      <w:r>
+        <w:rPr>
+          <w:sz w:val="16"/>
+          <w:szCs w:val="16"/>
+          <w:highlight w:val="green"/>
+        </w:rPr>
+        <w:t>store</w:t>
+      </w:r>
+      <w:proofErr w:type="spellEnd"/>
+      <w:r>
+        <w:rPr>
+          <w:sz w:val="16"/>
+          <w:szCs w:val="16"/>
+          <w:highlight w:val="green"/>
+        </w:rPr>
+        <w:t xml:space="preserve"> “</w:t>
+      </w:r>
+      <w:proofErr w:type="spellStart"/>
+      <w:r>
+        <w:rPr>
+          <w:sz w:val="16"/>
+          <w:szCs w:val="16"/>
+          <w:highlight w:val="green"/>
+        </w:rPr>
+        <w:t>InventariosTraerListosParaAsignar</w:t>
+      </w:r>
+      <w:proofErr w:type="spellEnd"/>
+      <w:r>
+        <w:rPr>
+          <w:sz w:val="16"/>
+          <w:szCs w:val="16"/>
+          <w:highlight w:val="green"/>
+        </w:rPr>
+        <w:t>” para restringir que no se puedan asignar bienes sino hay inventarios listos para asignar</w:t>
       </w:r>
     </w:p>
     <w:p>
@@ -1881,6 +3756,7 @@
         </w:rPr>
         <w:t xml:space="preserve">Agregar </w:t>
       </w:r>
+      <w:proofErr w:type="spellStart"/>
       <w:r>
         <w:rPr>
           <w:sz w:val="16"/>
@@ -1888,6 +3764,7 @@
         </w:rPr>
         <w:t>inv.costo</w:t>
       </w:r>
+      <w:proofErr w:type="spellEnd"/>
       <w:r>
         <w:rPr>
           <w:sz w:val="16"/>
@@ -1903,6 +3780,7 @@
         </w:rPr>
         <w:t>“</w:t>
       </w:r>
+      <w:proofErr w:type="spellStart"/>
       <w:r>
         <w:rPr>
           <w:sz w:val="16"/>
@@ -1911,6 +3789,7 @@
         </w:rPr>
         <w:t>InventariosTraerListosParaAsignar</w:t>
       </w:r>
+      <w:proofErr w:type="spellEnd"/>
       <w:r>
         <w:rPr>
           <w:sz w:val="16"/>
@@ -1939,7 +3818,570 @@
           <w:szCs w:val="16"/>
           <w:highlight w:val="yellow"/>
         </w:rPr>
-        <w:t>No me muestra los agentes al seleccionar un software en detallessolic</w:t>
+        <w:t xml:space="preserve">No me muestra los agentes al seleccionar un software en </w:t>
+      </w:r>
+      <w:proofErr w:type="spellStart"/>
+      <w:r>
+        <w:rPr>
+          <w:sz w:val="16"/>
+          <w:szCs w:val="16"/>
+          <w:highlight w:val="yellow"/>
+        </w:rPr>
+        <w:t>detallessolic</w:t>
+      </w:r>
+      <w:proofErr w:type="spellEnd"/>
+    </w:p>
+    <w:p>
+      <w:pPr>
+        <w:pStyle w:val="Prrafodelista"/>
+        <w:numPr>
+          <w:ilvl w:val="0"/>
+          <w:numId w:val="2"/>
+        </w:numPr>
+        <w:rPr>
+          <w:sz w:val="16"/>
+          <w:szCs w:val="16"/>
+          <w:highlight w:val="yellow"/>
+        </w:rPr>
+      </w:pPr>
+    </w:p>
+    <w:p>
+      <w:pPr>
+        <w:pStyle w:val="Prrafodelista"/>
+        <w:numPr>
+          <w:ilvl w:val="1"/>
+          <w:numId w:val="2"/>
+        </w:numPr>
+        <w:rPr>
+          <w:sz w:val="16"/>
+          <w:szCs w:val="16"/>
+          <w:highlight w:val="green"/>
+        </w:rPr>
+      </w:pPr>
+      <w:r>
+        <w:rPr>
+          <w:sz w:val="16"/>
+          <w:szCs w:val="16"/>
+          <w:highlight w:val="green"/>
+        </w:rPr>
+        <w:t xml:space="preserve">Revisar </w:t>
+      </w:r>
+      <w:proofErr w:type="spellStart"/>
+      <w:r>
+        <w:rPr>
+          <w:sz w:val="16"/>
+          <w:szCs w:val="16"/>
+          <w:highlight w:val="green"/>
+        </w:rPr>
+        <w:t>store</w:t>
+      </w:r>
+      <w:proofErr w:type="spellEnd"/>
+      <w:r>
+        <w:rPr>
+          <w:sz w:val="16"/>
+          <w:szCs w:val="16"/>
+          <w:highlight w:val="green"/>
+        </w:rPr>
+        <w:t xml:space="preserve"> “</w:t>
+      </w:r>
+      <w:proofErr w:type="spellStart"/>
+      <w:r>
+        <w:rPr>
+          <w:rFonts w:ascii="Consolas" w:hAnsi="Consolas" w:cs="Consolas"/>
+          <w:color w:val="D69D85"/>
+          <w:sz w:val="19"/>
+          <w:szCs w:val="19"/>
+          <w:highlight w:val="green"/>
+        </w:rPr>
+        <w:t>SolicDetallesTraerPorNroSolicitud</w:t>
+      </w:r>
+      <w:proofErr w:type="spellEnd"/>
+      <w:r>
+        <w:rPr>
+          <w:sz w:val="16"/>
+          <w:szCs w:val="16"/>
+          <w:highlight w:val="green"/>
+        </w:rPr>
+        <w:t xml:space="preserve">”, el problema viene en que en el load de </w:t>
+      </w:r>
+      <w:proofErr w:type="spellStart"/>
+      <w:r>
+        <w:rPr>
+          <w:sz w:val="16"/>
+          <w:szCs w:val="16"/>
+          <w:highlight w:val="green"/>
+        </w:rPr>
+        <w:t>frmsolicmodificar</w:t>
+      </w:r>
+      <w:proofErr w:type="spellEnd"/>
+      <w:r>
+        <w:rPr>
+          <w:sz w:val="16"/>
+          <w:szCs w:val="16"/>
+          <w:highlight w:val="green"/>
+        </w:rPr>
+        <w:t xml:space="preserve"> no cargo los </w:t>
+      </w:r>
+      <w:proofErr w:type="spellStart"/>
+      <w:r>
+        <w:rPr>
+          <w:sz w:val="16"/>
+          <w:szCs w:val="16"/>
+          <w:highlight w:val="green"/>
+        </w:rPr>
+        <w:t>agentesasociados</w:t>
+      </w:r>
+      <w:proofErr w:type="spellEnd"/>
+      <w:r>
+        <w:rPr>
+          <w:sz w:val="16"/>
+          <w:szCs w:val="16"/>
+          <w:highlight w:val="green"/>
+        </w:rPr>
+        <w:t xml:space="preserve"> al detalle que tiene un software</w:t>
+      </w:r>
+    </w:p>
+    <w:p>
+      <w:pPr>
+        <w:pStyle w:val="Prrafodelista"/>
+        <w:ind w:left="1440"/>
+        <w:rPr>
+          <w:b/>
+          <w:sz w:val="16"/>
+          <w:szCs w:val="16"/>
+          <w:highlight w:val="green"/>
+        </w:rPr>
+      </w:pPr>
+      <w:r>
+        <w:rPr>
+          <w:b/>
+          <w:sz w:val="16"/>
+          <w:szCs w:val="16"/>
+          <w:highlight w:val="green"/>
+        </w:rPr>
+        <w:t xml:space="preserve">EL PROBLEMA ESTABA PRINCIPALMENTE EN QUE NO GUARDO LOS AGENTES EN la tabla </w:t>
+      </w:r>
+      <w:proofErr w:type="spellStart"/>
+      <w:r>
+        <w:rPr>
+          <w:b/>
+          <w:sz w:val="16"/>
+          <w:szCs w:val="16"/>
+          <w:highlight w:val="green"/>
+        </w:rPr>
+        <w:t>RelSolDetalleAgente</w:t>
+      </w:r>
+      <w:proofErr w:type="spellEnd"/>
+      <w:r>
+        <w:rPr>
+          <w:b/>
+          <w:sz w:val="16"/>
+          <w:szCs w:val="16"/>
+          <w:highlight w:val="green"/>
+        </w:rPr>
+        <w:t>. RESOLVER ESTO</w:t>
+      </w:r>
+      <w:r>
+        <w:rPr>
+          <w:b/>
+          <w:sz w:val="16"/>
+          <w:szCs w:val="16"/>
+          <w:highlight w:val="green"/>
+        </w:rPr>
+        <w:t>, lo hice en la línea 733</w:t>
+      </w:r>
+    </w:p>
+    <w:p>
+      <w:pPr>
+        <w:pStyle w:val="Prrafodelista"/>
+        <w:numPr>
+          <w:ilvl w:val="1"/>
+          <w:numId w:val="2"/>
+        </w:numPr>
+        <w:rPr>
+          <w:b/>
+          <w:sz w:val="16"/>
+          <w:szCs w:val="16"/>
+          <w:highlight w:val="green"/>
+        </w:rPr>
+      </w:pPr>
+      <w:r>
+        <w:rPr>
+          <w:b/>
+          <w:sz w:val="16"/>
+          <w:szCs w:val="16"/>
+          <w:highlight w:val="green"/>
+        </w:rPr>
+        <w:t xml:space="preserve">Agregue el </w:t>
+      </w:r>
+      <w:proofErr w:type="spellStart"/>
+      <w:r>
+        <w:rPr>
+          <w:b/>
+          <w:sz w:val="16"/>
+          <w:szCs w:val="16"/>
+          <w:highlight w:val="green"/>
+        </w:rPr>
+        <w:t>store</w:t>
+      </w:r>
+      <w:proofErr w:type="spellEnd"/>
+      <w:r>
+        <w:rPr>
+          <w:b/>
+          <w:sz w:val="16"/>
+          <w:szCs w:val="16"/>
+          <w:highlight w:val="green"/>
+        </w:rPr>
+        <w:t xml:space="preserve"> </w:t>
+      </w:r>
+      <w:proofErr w:type="spellStart"/>
+      <w:r>
+        <w:rPr>
+          <w:b/>
+          <w:sz w:val="16"/>
+          <w:szCs w:val="16"/>
+          <w:highlight w:val="green"/>
+        </w:rPr>
+        <w:t>SolicDetallesTraerAgentesAsociados</w:t>
+      </w:r>
+      <w:proofErr w:type="spellEnd"/>
+      <w:r>
+        <w:rPr>
+          <w:b/>
+          <w:sz w:val="16"/>
+          <w:szCs w:val="16"/>
+          <w:highlight w:val="green"/>
+        </w:rPr>
+        <w:t xml:space="preserve"> para </w:t>
+      </w:r>
+      <w:r>
+        <w:rPr>
+          <w:b/>
+          <w:sz w:val="16"/>
+          <w:szCs w:val="16"/>
+          <w:highlight w:val="green"/>
+        </w:rPr>
+        <w:t>traer</w:t>
+      </w:r>
+      <w:r>
+        <w:rPr>
+          <w:b/>
+          <w:sz w:val="16"/>
+          <w:szCs w:val="16"/>
+          <w:highlight w:val="green"/>
+        </w:rPr>
+        <w:t xml:space="preserve"> los agentes dentro de unaSolicitud.unosDetallesSolicitud[LaCorrespondiente].unosAgentes cuando hago </w:t>
+      </w:r>
+      <w:proofErr w:type="spellStart"/>
+      <w:r>
+        <w:rPr>
+          <w:b/>
+          <w:sz w:val="16"/>
+          <w:szCs w:val="16"/>
+          <w:highlight w:val="green"/>
+        </w:rPr>
+        <w:t>click</w:t>
+      </w:r>
+      <w:proofErr w:type="spellEnd"/>
+      <w:r>
+        <w:rPr>
+          <w:b/>
+          <w:sz w:val="16"/>
+          <w:szCs w:val="16"/>
+          <w:highlight w:val="green"/>
+        </w:rPr>
+        <w:t xml:space="preserve"> en un detalle y es un software</w:t>
+      </w:r>
+    </w:p>
+    <w:p>
+      <w:pPr>
+        <w:pStyle w:val="Prrafodelista"/>
+        <w:numPr>
+          <w:ilvl w:val="1"/>
+          <w:numId w:val="2"/>
+        </w:numPr>
+        <w:rPr>
+          <w:b/>
+          <w:sz w:val="16"/>
+          <w:szCs w:val="16"/>
+          <w:highlight w:val="green"/>
+        </w:rPr>
+      </w:pPr>
+      <w:r>
+        <w:rPr>
+          <w:b/>
+          <w:sz w:val="16"/>
+          <w:szCs w:val="16"/>
+          <w:highlight w:val="green"/>
+        </w:rPr>
+        <w:t xml:space="preserve">Agregue el </w:t>
+      </w:r>
+      <w:proofErr w:type="spellStart"/>
+      <w:r>
+        <w:rPr>
+          <w:b/>
+          <w:sz w:val="16"/>
+          <w:szCs w:val="16"/>
+          <w:highlight w:val="green"/>
+        </w:rPr>
+        <w:t>store</w:t>
+      </w:r>
+      <w:proofErr w:type="spellEnd"/>
+      <w:r>
+        <w:rPr>
+          <w:b/>
+          <w:sz w:val="16"/>
+          <w:szCs w:val="16"/>
+          <w:highlight w:val="green"/>
+        </w:rPr>
+        <w:t xml:space="preserve"> “</w:t>
+      </w:r>
+      <w:proofErr w:type="spellStart"/>
+      <w:r>
+        <w:rPr>
+          <w:b/>
+          <w:sz w:val="16"/>
+          <w:szCs w:val="16"/>
+          <w:highlight w:val="green"/>
+        </w:rPr>
+        <w:t>RelSolDetalleAgenteAgregar</w:t>
+      </w:r>
+      <w:proofErr w:type="spellEnd"/>
+      <w:r>
+        <w:rPr>
+          <w:b/>
+          <w:sz w:val="16"/>
+          <w:szCs w:val="16"/>
+          <w:highlight w:val="green"/>
+        </w:rPr>
+        <w:t>” para poder guardar los agentes</w:t>
+      </w:r>
+      <w:r>
+        <w:rPr>
+          <w:b/>
+          <w:sz w:val="16"/>
+          <w:szCs w:val="16"/>
+          <w:highlight w:val="green"/>
+        </w:rPr>
+        <w:t xml:space="preserve"> asociados a un software</w:t>
+      </w:r>
+    </w:p>
+    <w:p>
+      <w:pPr>
+        <w:pStyle w:val="Prrafodelista"/>
+        <w:numPr>
+          <w:ilvl w:val="1"/>
+          <w:numId w:val="2"/>
+        </w:numPr>
+        <w:rPr>
+          <w:b/>
+          <w:sz w:val="16"/>
+          <w:szCs w:val="16"/>
+          <w:highlight w:val="yellow"/>
+        </w:rPr>
+      </w:pPr>
+      <w:r>
+        <w:rPr>
+          <w:b/>
+          <w:sz w:val="16"/>
+          <w:szCs w:val="16"/>
+          <w:highlight w:val="green"/>
+        </w:rPr>
+        <w:t xml:space="preserve">Ya asocia un nuevo agente a un detalle que ya tiene el software (yendo por el agregar nuevo detalle, falta verificar yendo por el de modificar). El problema ahora está en que al hacer </w:t>
+      </w:r>
+      <w:proofErr w:type="spellStart"/>
+      <w:r>
+        <w:rPr>
+          <w:b/>
+          <w:sz w:val="16"/>
+          <w:szCs w:val="16"/>
+          <w:highlight w:val="green"/>
+        </w:rPr>
+        <w:t>click</w:t>
+      </w:r>
+      <w:proofErr w:type="spellEnd"/>
+      <w:r>
+        <w:rPr>
+          <w:b/>
+          <w:sz w:val="16"/>
+          <w:szCs w:val="16"/>
+          <w:highlight w:val="green"/>
+        </w:rPr>
+        <w:t xml:space="preserve"> en el detalle del </w:t>
+      </w:r>
+      <w:r>
+        <w:rPr>
+          <w:b/>
+          <w:sz w:val="16"/>
+          <w:szCs w:val="16"/>
+          <w:highlight w:val="green"/>
+        </w:rPr>
+        <w:lastRenderedPageBreak/>
+        <w:t xml:space="preserve">software, no me muestra todos los agentes, es decir solo me muestra los q ya estaban y no los q </w:t>
+      </w:r>
+      <w:proofErr w:type="spellStart"/>
+      <w:r>
+        <w:rPr>
+          <w:b/>
+          <w:sz w:val="16"/>
+          <w:szCs w:val="16"/>
+          <w:highlight w:val="green"/>
+        </w:rPr>
+        <w:t>inclui</w:t>
+      </w:r>
+      <w:proofErr w:type="spellEnd"/>
+      <w:r>
+        <w:rPr>
+          <w:b/>
+          <w:sz w:val="16"/>
+          <w:szCs w:val="16"/>
+          <w:highlight w:val="green"/>
+        </w:rPr>
+        <w:t xml:space="preserve"> recién. </w:t>
+      </w:r>
+    </w:p>
+    <w:p>
+      <w:pPr>
+        <w:pStyle w:val="Prrafodelista"/>
+        <w:numPr>
+          <w:ilvl w:val="1"/>
+          <w:numId w:val="2"/>
+        </w:numPr>
+        <w:rPr>
+          <w:b/>
+          <w:sz w:val="16"/>
+          <w:szCs w:val="16"/>
+          <w:highlight w:val="green"/>
+        </w:rPr>
+      </w:pPr>
+      <w:r>
+        <w:rPr>
+          <w:b/>
+          <w:sz w:val="16"/>
+          <w:szCs w:val="16"/>
+          <w:highlight w:val="green"/>
+        </w:rPr>
+        <w:t xml:space="preserve">Ahora no muestra los agentes al hacer </w:t>
+      </w:r>
+      <w:proofErr w:type="spellStart"/>
+      <w:r>
+        <w:rPr>
+          <w:b/>
+          <w:sz w:val="16"/>
+          <w:szCs w:val="16"/>
+          <w:highlight w:val="green"/>
+        </w:rPr>
+        <w:t>click</w:t>
+      </w:r>
+      <w:proofErr w:type="spellEnd"/>
+      <w:r>
+        <w:rPr>
+          <w:b/>
+          <w:sz w:val="16"/>
+          <w:szCs w:val="16"/>
+          <w:highlight w:val="green"/>
+        </w:rPr>
+        <w:t xml:space="preserve"> por primera vez (sin agregar un agente antes) en un detalle de software (Aclaro que si agrego un </w:t>
+      </w:r>
+      <w:proofErr w:type="spellStart"/>
+      <w:r>
+        <w:rPr>
+          <w:b/>
+          <w:sz w:val="16"/>
+          <w:szCs w:val="16"/>
+          <w:highlight w:val="green"/>
+        </w:rPr>
+        <w:t>soft</w:t>
+      </w:r>
+      <w:proofErr w:type="spellEnd"/>
+      <w:r>
+        <w:rPr>
+          <w:b/>
+          <w:sz w:val="16"/>
+          <w:szCs w:val="16"/>
+          <w:highlight w:val="green"/>
+        </w:rPr>
+        <w:t xml:space="preserve">, al menos desde </w:t>
+      </w:r>
+      <w:proofErr w:type="spellStart"/>
+      <w:r>
+        <w:rPr>
+          <w:b/>
+          <w:sz w:val="16"/>
+          <w:szCs w:val="16"/>
+          <w:highlight w:val="green"/>
+        </w:rPr>
+        <w:t>nuevodetalle</w:t>
+      </w:r>
+      <w:proofErr w:type="spellEnd"/>
+      <w:r>
+        <w:rPr>
+          <w:b/>
+          <w:sz w:val="16"/>
+          <w:szCs w:val="16"/>
+          <w:highlight w:val="green"/>
+        </w:rPr>
+        <w:t>, me muestra los agentes asociados correctamente)</w:t>
+      </w:r>
+      <w:r>
+        <w:rPr>
+          <w:b/>
+          <w:sz w:val="16"/>
+          <w:szCs w:val="16"/>
+          <w:highlight w:val="green"/>
+        </w:rPr>
+        <w:t xml:space="preserve">. </w:t>
+      </w:r>
+      <w:r>
+        <w:rPr>
+          <w:b/>
+          <w:sz w:val="16"/>
+          <w:szCs w:val="16"/>
+          <w:highlight w:val="green"/>
+        </w:rPr>
+        <w:t xml:space="preserve">SOLUCION: </w:t>
+      </w:r>
+      <w:r>
+        <w:rPr>
+          <w:b/>
+          <w:sz w:val="16"/>
+          <w:szCs w:val="16"/>
+          <w:highlight w:val="green"/>
+        </w:rPr>
+        <w:t>Lo solucione con las líneas 337-344</w:t>
+      </w:r>
+    </w:p>
+    <w:p>
+      <w:pPr>
+        <w:pStyle w:val="Prrafodelista"/>
+        <w:numPr>
+          <w:ilvl w:val="1"/>
+          <w:numId w:val="2"/>
+        </w:numPr>
+        <w:rPr>
+          <w:b/>
+          <w:sz w:val="16"/>
+          <w:szCs w:val="16"/>
+          <w:highlight w:val="yellow"/>
+        </w:rPr>
+      </w:pPr>
+      <w:r>
+        <w:rPr>
+          <w:b/>
+          <w:sz w:val="16"/>
+          <w:szCs w:val="16"/>
+          <w:highlight w:val="yellow"/>
+        </w:rPr>
+        <w:t xml:space="preserve">Al estar viendo el detalle de un software y ver los agentes asociados… y al agregarle un agente, me borra de la lista de la grilla los agentes ya asociados y coloca el ingresado </w:t>
+      </w:r>
+      <w:r>
+        <w:rPr>
+          <w:b/>
+          <w:sz w:val="16"/>
+          <w:szCs w:val="16"/>
+          <w:highlight w:val="yellow"/>
+        </w:rPr>
+        <w:t>recién, seguro q lo arreglo como los puntos anteriores</w:t>
       </w:r>
       <w:bookmarkStart w:id="0" w:name="_GoBack"/>
       <w:bookmarkEnd w:id="0"/>
@@ -2024,20 +4466,9 @@
           <w:szCs w:val="23"/>
           <w:lang w:val="en-US" w:eastAsia="es-AR"/>
         </w:rPr>
-        <w:t> on the UserControl, i'll fire </w:t>
-      </w:r>
-      <w:r>
-        <w:rPr>
-          <w:rFonts w:ascii="Consolas" w:eastAsia="Times New Roman" w:hAnsi="Consolas" w:cs="Consolas"/>
-          <w:color w:val="242729"/>
-          <w:sz w:val="20"/>
-          <w:szCs w:val="20"/>
-          <w:bdr w:val="none" w:sz="0" w:space="0" w:color="auto" w:frame="1"/>
-          <w:shd w:val="clear" w:color="auto" w:fill="EFF0F1"/>
-          <w:lang w:val="en-US" w:eastAsia="es-AR"/>
-        </w:rPr>
-        <w:t>Button1_Click</w:t>
-      </w:r>
+        <w:t xml:space="preserve"> on the </w:t>
+      </w:r>
+      <w:proofErr w:type="spellStart"/>
       <w:r>
         <w:rPr>
           <w:rFonts w:ascii="Arial" w:eastAsia="Times New Roman" w:hAnsi="Arial" w:cs="Arial"/>
@@ -2046,7 +4477,40 @@
           <w:szCs w:val="23"/>
           <w:lang w:val="en-US" w:eastAsia="es-AR"/>
         </w:rPr>
-        <w:t> which triggers </w:t>
+        <w:t>UserControl</w:t>
+      </w:r>
+      <w:proofErr w:type="spellEnd"/>
+      <w:r>
+        <w:rPr>
+          <w:rFonts w:ascii="Arial" w:eastAsia="Times New Roman" w:hAnsi="Arial" w:cs="Arial"/>
+          <w:color w:val="242729"/>
+          <w:sz w:val="23"/>
+          <w:szCs w:val="23"/>
+          <w:lang w:val="en-US" w:eastAsia="es-AR"/>
+        </w:rPr>
+        <w:t xml:space="preserve">, </w:t>
+      </w:r>
+      <w:proofErr w:type="spellStart"/>
+      <w:r>
+        <w:rPr>
+          <w:rFonts w:ascii="Arial" w:eastAsia="Times New Roman" w:hAnsi="Arial" w:cs="Arial"/>
+          <w:color w:val="242729"/>
+          <w:sz w:val="23"/>
+          <w:szCs w:val="23"/>
+          <w:lang w:val="en-US" w:eastAsia="es-AR"/>
+        </w:rPr>
+        <w:t>i'll</w:t>
+      </w:r>
+      <w:proofErr w:type="spellEnd"/>
+      <w:r>
+        <w:rPr>
+          <w:rFonts w:ascii="Arial" w:eastAsia="Times New Roman" w:hAnsi="Arial" w:cs="Arial"/>
+          <w:color w:val="242729"/>
+          <w:sz w:val="23"/>
+          <w:szCs w:val="23"/>
+          <w:lang w:val="en-US" w:eastAsia="es-AR"/>
+        </w:rPr>
+        <w:t xml:space="preserve"> fire </w:t>
       </w:r>
       <w:r>
         <w:rPr>
@@ -2058,8 +4522,32 @@
           <w:shd w:val="clear" w:color="auto" w:fill="EFF0F1"/>
           <w:lang w:val="en-US" w:eastAsia="es-AR"/>
         </w:rPr>
+        <w:t>Button1_Click</w:t>
+      </w:r>
+      <w:r>
+        <w:rPr>
+          <w:rFonts w:ascii="Arial" w:eastAsia="Times New Roman" w:hAnsi="Arial" w:cs="Arial"/>
+          <w:color w:val="242729"/>
+          <w:sz w:val="23"/>
+          <w:szCs w:val="23"/>
+          <w:lang w:val="en-US" w:eastAsia="es-AR"/>
+        </w:rPr>
+        <w:t> which triggers </w:t>
+      </w:r>
+      <w:proofErr w:type="spellStart"/>
+      <w:r>
+        <w:rPr>
+          <w:rFonts w:ascii="Consolas" w:eastAsia="Times New Roman" w:hAnsi="Consolas" w:cs="Consolas"/>
+          <w:color w:val="242729"/>
+          <w:sz w:val="20"/>
+          <w:szCs w:val="20"/>
+          <w:bdr w:val="none" w:sz="0" w:space="0" w:color="auto" w:frame="1"/>
+          <w:shd w:val="clear" w:color="auto" w:fill="EFF0F1"/>
+          <w:lang w:val="en-US" w:eastAsia="es-AR"/>
+        </w:rPr>
         <w:t>UserControl_ButtonClick</w:t>
       </w:r>
+      <w:proofErr w:type="spellEnd"/>
       <w:r>
         <w:rPr>
           <w:rFonts w:ascii="Arial" w:eastAsia="Times New Roman" w:hAnsi="Arial" w:cs="Arial"/>
@@ -2128,6 +4616,7 @@
           <w:lang w:val="en-US" w:eastAsia="es-AR"/>
         </w:rPr>
       </w:pPr>
+      <w:proofErr w:type="gramStart"/>
       <w:r>
         <w:rPr>
           <w:rFonts w:ascii="inherit" w:eastAsia="Times New Roman" w:hAnsi="inherit" w:cs="Consolas"/>
@@ -2140,6 +4629,7 @@
         </w:rPr>
         <w:t>public</w:t>
       </w:r>
+      <w:proofErr w:type="gramEnd"/>
       <w:r>
         <w:rPr>
           <w:rFonts w:ascii="inherit" w:eastAsia="Times New Roman" w:hAnsi="inherit" w:cs="Consolas"/>
@@ -2176,6 +4666,7 @@
         </w:rPr>
         <w:t xml:space="preserve"> </w:t>
       </w:r>
+      <w:proofErr w:type="spellStart"/>
       <w:r>
         <w:rPr>
           <w:rFonts w:ascii="inherit" w:eastAsia="Times New Roman" w:hAnsi="inherit" w:cs="Consolas"/>
@@ -2188,6 +4679,7 @@
         </w:rPr>
         <w:t>EventHandler</w:t>
       </w:r>
+      <w:proofErr w:type="spellEnd"/>
       <w:r>
         <w:rPr>
           <w:rFonts w:ascii="inherit" w:eastAsia="Times New Roman" w:hAnsi="inherit" w:cs="Consolas"/>
@@ -2200,6 +4692,7 @@
         </w:rPr>
         <w:t xml:space="preserve"> </w:t>
       </w:r>
+      <w:proofErr w:type="spellStart"/>
       <w:r>
         <w:rPr>
           <w:rFonts w:ascii="inherit" w:eastAsia="Times New Roman" w:hAnsi="inherit" w:cs="Consolas"/>
@@ -2212,6 +4705,7 @@
         </w:rPr>
         <w:t>ButtonClick</w:t>
       </w:r>
+      <w:proofErr w:type="spellEnd"/>
       <w:r>
         <w:rPr>
           <w:rFonts w:ascii="inherit" w:eastAsia="Times New Roman" w:hAnsi="inherit" w:cs="Consolas"/>
@@ -2292,6 +4786,7 @@
           <w:lang w:val="en-US" w:eastAsia="es-AR"/>
         </w:rPr>
       </w:pPr>
+      <w:proofErr w:type="gramStart"/>
       <w:r>
         <w:rPr>
           <w:rFonts w:ascii="inherit" w:eastAsia="Times New Roman" w:hAnsi="inherit" w:cs="Consolas"/>
@@ -2304,6 +4799,7 @@
         </w:rPr>
         <w:t>protected</w:t>
       </w:r>
+      <w:proofErr w:type="gramEnd"/>
       <w:r>
         <w:rPr>
           <w:rFonts w:ascii="inherit" w:eastAsia="Times New Roman" w:hAnsi="inherit" w:cs="Consolas"/>
@@ -2388,6 +4884,7 @@
         </w:rPr>
         <w:t xml:space="preserve"> sender, </w:t>
       </w:r>
+      <w:proofErr w:type="spellStart"/>
       <w:r>
         <w:rPr>
           <w:rFonts w:ascii="inherit" w:eastAsia="Times New Roman" w:hAnsi="inherit" w:cs="Consolas"/>
@@ -2400,6 +4897,7 @@
         </w:rPr>
         <w:t>EventArgs</w:t>
       </w:r>
+      <w:proofErr w:type="spellEnd"/>
       <w:r>
         <w:rPr>
           <w:rFonts w:ascii="inherit" w:eastAsia="Times New Roman" w:hAnsi="inherit" w:cs="Consolas"/>
@@ -2562,6 +5060,7 @@
         </w:rPr>
         <w:t xml:space="preserve">    </w:t>
       </w:r>
+      <w:proofErr w:type="gramStart"/>
       <w:r>
         <w:rPr>
           <w:rFonts w:ascii="inherit" w:eastAsia="Times New Roman" w:hAnsi="inherit" w:cs="Consolas"/>
@@ -2574,6 +5073,7 @@
         </w:rPr>
         <w:t>if</w:t>
       </w:r>
+      <w:proofErr w:type="gramEnd"/>
       <w:r>
         <w:rPr>
           <w:rFonts w:ascii="inherit" w:eastAsia="Times New Roman" w:hAnsi="inherit" w:cs="Consolas"/>
@@ -2586,6 +5086,7 @@
         </w:rPr>
         <w:t xml:space="preserve"> (</w:t>
       </w:r>
+      <w:proofErr w:type="spellStart"/>
       <w:r>
         <w:rPr>
           <w:rFonts w:ascii="inherit" w:eastAsia="Times New Roman" w:hAnsi="inherit" w:cs="Consolas"/>
@@ -2622,6 +5123,7 @@
         </w:rPr>
         <w:t>ButtonClick</w:t>
       </w:r>
+      <w:proofErr w:type="spellEnd"/>
       <w:r>
         <w:rPr>
           <w:rFonts w:ascii="inherit" w:eastAsia="Times New Roman" w:hAnsi="inherit" w:cs="Consolas"/>
@@ -2704,6 +5206,8 @@
         </w:rPr>
         <w:t xml:space="preserve">        </w:t>
       </w:r>
+      <w:proofErr w:type="spellStart"/>
+      <w:proofErr w:type="gramStart"/>
       <w:r>
         <w:rPr>
           <w:rFonts w:ascii="inherit" w:eastAsia="Times New Roman" w:hAnsi="inherit" w:cs="Consolas"/>
@@ -2740,6 +5244,7 @@
         </w:rPr>
         <w:t>ButtonClick</w:t>
       </w:r>
+      <w:proofErr w:type="spellEnd"/>
       <w:r>
         <w:rPr>
           <w:rFonts w:ascii="inherit" w:eastAsia="Times New Roman" w:hAnsi="inherit" w:cs="Consolas"/>
@@ -2752,6 +5257,7 @@
         </w:rPr>
         <w:t>(</w:t>
       </w:r>
+      <w:proofErr w:type="gramEnd"/>
       <w:r>
         <w:rPr>
           <w:rFonts w:ascii="inherit" w:eastAsia="Times New Roman" w:hAnsi="inherit" w:cs="Consolas"/>
@@ -2950,6 +5456,8 @@
         </w:rPr>
         <w:t xml:space="preserve"> </w:t>
       </w:r>
+      <w:proofErr w:type="spellStart"/>
+      <w:proofErr w:type="gramStart"/>
       <w:r>
         <w:rPr>
           <w:rFonts w:ascii="inherit" w:eastAsia="Times New Roman" w:hAnsi="inherit" w:cs="Consolas"/>
@@ -2962,6 +5470,7 @@
         </w:rPr>
         <w:t>EventHandler</w:t>
       </w:r>
+      <w:proofErr w:type="spellEnd"/>
       <w:r>
         <w:rPr>
           <w:rFonts w:ascii="inherit" w:eastAsia="Times New Roman" w:hAnsi="inherit" w:cs="Consolas"/>
@@ -2974,6 +5483,8 @@
         </w:rPr>
         <w:t>(</w:t>
       </w:r>
+      <w:proofErr w:type="spellStart"/>
+      <w:proofErr w:type="gramEnd"/>
       <w:r>
         <w:rPr>
           <w:rFonts w:ascii="inherit" w:eastAsia="Times New Roman" w:hAnsi="inherit" w:cs="Consolas"/>
@@ -2986,6 +5497,7 @@
         </w:rPr>
         <w:t>UserControl_ButtonClick</w:t>
       </w:r>
+      <w:proofErr w:type="spellEnd"/>
       <w:r>
         <w:rPr>
           <w:rFonts w:ascii="inherit" w:eastAsia="Times New Roman" w:hAnsi="inherit" w:cs="Consolas"/>
@@ -3066,6 +5578,7 @@
           <w:lang w:val="en-US" w:eastAsia="es-AR"/>
         </w:rPr>
       </w:pPr>
+      <w:proofErr w:type="gramStart"/>
       <w:r>
         <w:rPr>
           <w:rFonts w:ascii="inherit" w:eastAsia="Times New Roman" w:hAnsi="inherit" w:cs="Consolas"/>
@@ -3078,6 +5591,7 @@
         </w:rPr>
         <w:t>protected</w:t>
       </w:r>
+      <w:proofErr w:type="gramEnd"/>
       <w:r>
         <w:rPr>
           <w:rFonts w:ascii="inherit" w:eastAsia="Times New Roman" w:hAnsi="inherit" w:cs="Consolas"/>
@@ -3114,6 +5628,7 @@
         </w:rPr>
         <w:t xml:space="preserve"> </w:t>
       </w:r>
+      <w:proofErr w:type="spellStart"/>
       <w:r>
         <w:rPr>
           <w:rFonts w:ascii="inherit" w:eastAsia="Times New Roman" w:hAnsi="inherit" w:cs="Consolas"/>
@@ -3126,6 +5641,7 @@
         </w:rPr>
         <w:t>UserControl_ButtonClick</w:t>
       </w:r>
+      <w:proofErr w:type="spellEnd"/>
       <w:r>
         <w:rPr>
           <w:rFonts w:ascii="inherit" w:eastAsia="Times New Roman" w:hAnsi="inherit" w:cs="Consolas"/>
@@ -3162,6 +5678,7 @@
         </w:rPr>
         <w:t xml:space="preserve"> sender, </w:t>
       </w:r>
+      <w:proofErr w:type="spellStart"/>
       <w:r>
         <w:rPr>
           <w:rFonts w:ascii="inherit" w:eastAsia="Times New Roman" w:hAnsi="inherit" w:cs="Consolas"/>
@@ -3174,6 +5691,7 @@
         </w:rPr>
         <w:t>EventArgs</w:t>
       </w:r>
+      <w:proofErr w:type="spellEnd"/>
       <w:r>
         <w:rPr>
           <w:rFonts w:ascii="inherit" w:eastAsia="Times New Roman" w:hAnsi="inherit" w:cs="Consolas"/>
@@ -3376,8 +5894,28 @@
           <w:szCs w:val="16"/>
           <w:lang w:val="en-US"/>
         </w:rPr>
-        <w:t>O sino::</w:t>
-      </w:r>
+        <w:t xml:space="preserve">O </w:t>
+      </w:r>
+      <w:proofErr w:type="spellStart"/>
+      <w:r>
+        <w:rPr>
+          <w:sz w:val="16"/>
+          <w:szCs w:val="16"/>
+          <w:lang w:val="en-US"/>
+        </w:rPr>
+        <w:t>sino</w:t>
+      </w:r>
+      <w:proofErr w:type="spellEnd"/>
+      <w:proofErr w:type="gramStart"/>
+      <w:r>
+        <w:rPr>
+          <w:sz w:val="16"/>
+          <w:szCs w:val="16"/>
+          <w:lang w:val="en-US"/>
+        </w:rPr>
+        <w:t>::</w:t>
+      </w:r>
+      <w:proofErr w:type="gramEnd"/>
     </w:p>
     <w:p>
       <w:pPr>
@@ -3441,6 +5979,7 @@
           <w:lang w:val="en-US" w:eastAsia="es-AR"/>
         </w:rPr>
       </w:pPr>
+      <w:proofErr w:type="gramStart"/>
       <w:r>
         <w:rPr>
           <w:rFonts w:ascii="inherit" w:eastAsia="Times New Roman" w:hAnsi="inherit" w:cs="Consolas"/>
@@ -3453,6 +5992,7 @@
         </w:rPr>
         <w:t>public</w:t>
       </w:r>
+      <w:proofErr w:type="gramEnd"/>
       <w:r>
         <w:rPr>
           <w:rFonts w:ascii="inherit" w:eastAsia="Times New Roman" w:hAnsi="inherit" w:cs="Consolas"/>
@@ -3489,6 +6029,7 @@
         </w:rPr>
         <w:t xml:space="preserve"> </w:t>
       </w:r>
+      <w:proofErr w:type="spellStart"/>
       <w:r>
         <w:rPr>
           <w:rFonts w:ascii="inherit" w:eastAsia="Times New Roman" w:hAnsi="inherit" w:cs="Consolas"/>
@@ -3501,6 +6042,7 @@
         </w:rPr>
         <w:t>EventHandler</w:t>
       </w:r>
+      <w:proofErr w:type="spellEnd"/>
       <w:r>
         <w:rPr>
           <w:rFonts w:ascii="inherit" w:eastAsia="Times New Roman" w:hAnsi="inherit" w:cs="Consolas"/>
@@ -3513,6 +6055,7 @@
         </w:rPr>
         <w:t xml:space="preserve"> </w:t>
       </w:r>
+      <w:proofErr w:type="spellStart"/>
       <w:r>
         <w:rPr>
           <w:rFonts w:ascii="inherit" w:eastAsia="Times New Roman" w:hAnsi="inherit" w:cs="Consolas"/>
@@ -3525,6 +6068,7 @@
         </w:rPr>
         <w:t>StatusUpdated</w:t>
       </w:r>
+      <w:proofErr w:type="spellEnd"/>
       <w:r>
         <w:rPr>
           <w:rFonts w:ascii="inherit" w:eastAsia="Times New Roman" w:hAnsi="inherit" w:cs="Consolas"/>
@@ -3605,6 +6149,7 @@
           <w:lang w:val="en-US" w:eastAsia="es-AR"/>
         </w:rPr>
       </w:pPr>
+      <w:proofErr w:type="gramStart"/>
       <w:r>
         <w:rPr>
           <w:rFonts w:ascii="inherit" w:eastAsia="Times New Roman" w:hAnsi="inherit" w:cs="Consolas"/>
@@ -3617,6 +6162,7 @@
         </w:rPr>
         <w:t>private</w:t>
       </w:r>
+      <w:proofErr w:type="gramEnd"/>
       <w:r>
         <w:rPr>
           <w:rFonts w:ascii="inherit" w:eastAsia="Times New Roman" w:hAnsi="inherit" w:cs="Consolas"/>
@@ -3653,6 +6199,7 @@
         </w:rPr>
         <w:t xml:space="preserve"> </w:t>
       </w:r>
+      <w:proofErr w:type="spellStart"/>
       <w:r>
         <w:rPr>
           <w:rFonts w:ascii="inherit" w:eastAsia="Times New Roman" w:hAnsi="inherit" w:cs="Consolas"/>
@@ -3665,6 +6212,7 @@
         </w:rPr>
         <w:t>FunctionThatRaisesEvent</w:t>
       </w:r>
+      <w:proofErr w:type="spellEnd"/>
       <w:r>
         <w:rPr>
           <w:rFonts w:ascii="inherit" w:eastAsia="Times New Roman" w:hAnsi="inherit" w:cs="Consolas"/>
@@ -3827,6 +6375,7 @@
         </w:rPr>
         <w:t xml:space="preserve">    </w:t>
       </w:r>
+      <w:proofErr w:type="gramStart"/>
       <w:r>
         <w:rPr>
           <w:rFonts w:ascii="inherit" w:eastAsia="Times New Roman" w:hAnsi="inherit" w:cs="Consolas"/>
@@ -3839,6 +6388,7 @@
         </w:rPr>
         <w:t>if</w:t>
       </w:r>
+      <w:proofErr w:type="gramEnd"/>
       <w:r>
         <w:rPr>
           <w:rFonts w:ascii="inherit" w:eastAsia="Times New Roman" w:hAnsi="inherit" w:cs="Consolas"/>
@@ -3851,6 +6401,7 @@
         </w:rPr>
         <w:t xml:space="preserve"> (</w:t>
       </w:r>
+      <w:proofErr w:type="spellStart"/>
       <w:r>
         <w:rPr>
           <w:rFonts w:ascii="inherit" w:eastAsia="Times New Roman" w:hAnsi="inherit" w:cs="Consolas"/>
@@ -3887,6 +6438,7 @@
         </w:rPr>
         <w:t>StatusUpdated</w:t>
       </w:r>
+      <w:proofErr w:type="spellEnd"/>
       <w:r>
         <w:rPr>
           <w:rFonts w:ascii="inherit" w:eastAsia="Times New Roman" w:hAnsi="inherit" w:cs="Consolas"/>
@@ -3969,6 +6521,8 @@
         </w:rPr>
         <w:t xml:space="preserve">       </w:t>
       </w:r>
+      <w:proofErr w:type="spellStart"/>
+      <w:proofErr w:type="gramStart"/>
       <w:r>
         <w:rPr>
           <w:rFonts w:ascii="inherit" w:eastAsia="Times New Roman" w:hAnsi="inherit" w:cs="Consolas"/>
@@ -4005,6 +6559,7 @@
         </w:rPr>
         <w:t>StatusUpdated</w:t>
       </w:r>
+      <w:proofErr w:type="spellEnd"/>
       <w:r>
         <w:rPr>
           <w:rFonts w:ascii="inherit" w:eastAsia="Times New Roman" w:hAnsi="inherit" w:cs="Consolas"/>
@@ -4017,6 +6572,7 @@
         </w:rPr>
         <w:t>(</w:t>
       </w:r>
+      <w:proofErr w:type="gramEnd"/>
       <w:r>
         <w:rPr>
           <w:rFonts w:ascii="inherit" w:eastAsia="Times New Roman" w:hAnsi="inherit" w:cs="Consolas"/>
@@ -4065,6 +6621,7 @@
         </w:rPr>
         <w:t xml:space="preserve"> </w:t>
       </w:r>
+      <w:proofErr w:type="spellStart"/>
       <w:r>
         <w:rPr>
           <w:rFonts w:ascii="inherit" w:eastAsia="Times New Roman" w:hAnsi="inherit" w:cs="Consolas"/>
@@ -4077,6 +6634,7 @@
         </w:rPr>
         <w:t>EventArgs</w:t>
       </w:r>
+      <w:proofErr w:type="spellEnd"/>
       <w:r>
         <w:rPr>
           <w:rFonts w:ascii="inherit" w:eastAsia="Times New Roman" w:hAnsi="inherit" w:cs="Consolas"/>
@@ -4196,6 +6754,7 @@
           <w:lang w:val="en-US" w:eastAsia="es-AR"/>
         </w:rPr>
       </w:pPr>
+      <w:proofErr w:type="gramStart"/>
       <w:r>
         <w:rPr>
           <w:rFonts w:ascii="inherit" w:eastAsia="Times New Roman" w:hAnsi="inherit" w:cs="Consolas"/>
@@ -4208,6 +6767,7 @@
         </w:rPr>
         <w:t>public</w:t>
       </w:r>
+      <w:proofErr w:type="gramEnd"/>
       <w:r>
         <w:rPr>
           <w:rFonts w:ascii="inherit" w:eastAsia="Times New Roman" w:hAnsi="inherit" w:cs="Consolas"/>
@@ -4244,6 +6804,7 @@
         </w:rPr>
         <w:t xml:space="preserve"> </w:t>
       </w:r>
+      <w:proofErr w:type="spellStart"/>
       <w:r>
         <w:rPr>
           <w:rFonts w:ascii="inherit" w:eastAsia="Times New Roman" w:hAnsi="inherit" w:cs="Consolas"/>
@@ -4256,6 +6817,7 @@
         </w:rPr>
         <w:t>MyApp</w:t>
       </w:r>
+      <w:proofErr w:type="spellEnd"/>
       <w:r>
         <w:rPr>
           <w:rFonts w:ascii="inherit" w:eastAsia="Times New Roman" w:hAnsi="inherit" w:cs="Consolas"/>
@@ -4358,6 +6920,7 @@
           <w:shd w:val="clear" w:color="auto" w:fill="EFF0F1"/>
           <w:lang w:val="en-US" w:eastAsia="es-AR"/>
         </w:rPr>
+        <w:lastRenderedPageBreak/>
         <w:t xml:space="preserve">     </w:t>
       </w:r>
       <w:r>
@@ -4370,7 +6933,33 @@
           <w:shd w:val="clear" w:color="auto" w:fill="EFF0F1"/>
           <w:lang w:val="en-US" w:eastAsia="es-AR"/>
         </w:rPr>
-        <w:t>//USERCONTROL = your control with the StatusUpdated event</w:t>
+        <w:t xml:space="preserve">//USERCONTROL = your control with the </w:t>
+      </w:r>
+      <w:proofErr w:type="spellStart"/>
+      <w:r>
+        <w:rPr>
+          <w:rFonts w:ascii="inherit" w:eastAsia="Times New Roman" w:hAnsi="inherit" w:cs="Consolas"/>
+          <w:color w:val="858C93"/>
+          <w:sz w:val="20"/>
+          <w:szCs w:val="20"/>
+          <w:bdr w:val="none" w:sz="0" w:space="0" w:color="auto" w:frame="1"/>
+          <w:shd w:val="clear" w:color="auto" w:fill="EFF0F1"/>
+          <w:lang w:val="en-US" w:eastAsia="es-AR"/>
+        </w:rPr>
+        <w:t>StatusUpdated</w:t>
+      </w:r>
+      <w:proofErr w:type="spellEnd"/>
+      <w:r>
+        <w:rPr>
+          <w:rFonts w:ascii="inherit" w:eastAsia="Times New Roman" w:hAnsi="inherit" w:cs="Consolas"/>
+          <w:color w:val="858C93"/>
+          <w:sz w:val="20"/>
+          <w:szCs w:val="20"/>
+          <w:bdr w:val="none" w:sz="0" w:space="0" w:color="auto" w:frame="1"/>
+          <w:shd w:val="clear" w:color="auto" w:fill="EFF0F1"/>
+          <w:lang w:val="en-US" w:eastAsia="es-AR"/>
+        </w:rPr>
+        <w:t xml:space="preserve"> event</w:t>
       </w:r>
     </w:p>
     <w:p>
@@ -4418,6 +7007,7 @@
         </w:rPr>
         <w:t xml:space="preserve">     </w:t>
       </w:r>
+      <w:proofErr w:type="spellStart"/>
       <w:r>
         <w:rPr>
           <w:rFonts w:ascii="inherit" w:eastAsia="Times New Roman" w:hAnsi="inherit" w:cs="Consolas"/>
@@ -4454,6 +7044,7 @@
         </w:rPr>
         <w:t>StatusUpdated</w:t>
       </w:r>
+      <w:proofErr w:type="spellEnd"/>
       <w:r>
         <w:rPr>
           <w:rFonts w:ascii="inherit" w:eastAsia="Times New Roman" w:hAnsi="inherit" w:cs="Consolas"/>
@@ -4490,6 +7081,8 @@
         </w:rPr>
         <w:t xml:space="preserve"> </w:t>
       </w:r>
+      <w:proofErr w:type="spellStart"/>
+      <w:proofErr w:type="gramStart"/>
       <w:r>
         <w:rPr>
           <w:rFonts w:ascii="inherit" w:eastAsia="Times New Roman" w:hAnsi="inherit" w:cs="Consolas"/>
@@ -4502,6 +7095,7 @@
         </w:rPr>
         <w:t>EventHandler</w:t>
       </w:r>
+      <w:proofErr w:type="spellEnd"/>
       <w:r>
         <w:rPr>
           <w:rFonts w:ascii="inherit" w:eastAsia="Times New Roman" w:hAnsi="inherit" w:cs="Consolas"/>
@@ -4514,6 +7108,8 @@
         </w:rPr>
         <w:t>(</w:t>
       </w:r>
+      <w:proofErr w:type="spellStart"/>
+      <w:proofErr w:type="gramEnd"/>
       <w:r>
         <w:rPr>
           <w:rFonts w:ascii="inherit" w:eastAsia="Times New Roman" w:hAnsi="inherit" w:cs="Consolas"/>
@@ -4526,6 +7122,7 @@
         </w:rPr>
         <w:t>MyEventHandlerFunction_StatusUpdated</w:t>
       </w:r>
+      <w:proofErr w:type="spellEnd"/>
       <w:r>
         <w:rPr>
           <w:rFonts w:ascii="inherit" w:eastAsia="Times New Roman" w:hAnsi="inherit" w:cs="Consolas"/>
@@ -4652,6 +7249,7 @@
           <w:lang w:val="en-US" w:eastAsia="es-AR"/>
         </w:rPr>
       </w:pPr>
+      <w:proofErr w:type="gramStart"/>
       <w:r>
         <w:rPr>
           <w:rFonts w:ascii="inherit" w:eastAsia="Times New Roman" w:hAnsi="inherit" w:cs="Consolas"/>
@@ -4664,6 +7262,7 @@
         </w:rPr>
         <w:t>public</w:t>
       </w:r>
+      <w:proofErr w:type="gramEnd"/>
       <w:r>
         <w:rPr>
           <w:rFonts w:ascii="inherit" w:eastAsia="Times New Roman" w:hAnsi="inherit" w:cs="Consolas"/>
@@ -4700,6 +7299,7 @@
         </w:rPr>
         <w:t xml:space="preserve"> </w:t>
       </w:r>
+      <w:proofErr w:type="spellStart"/>
       <w:r>
         <w:rPr>
           <w:rFonts w:ascii="inherit" w:eastAsia="Times New Roman" w:hAnsi="inherit" w:cs="Consolas"/>
@@ -4712,6 +7312,7 @@
         </w:rPr>
         <w:t>MyEventHandlerFunction_StatusUpdated</w:t>
       </w:r>
+      <w:proofErr w:type="spellEnd"/>
       <w:r>
         <w:rPr>
           <w:rFonts w:ascii="inherit" w:eastAsia="Times New Roman" w:hAnsi="inherit" w:cs="Consolas"/>
@@ -4748,6 +7349,7 @@
         </w:rPr>
         <w:t xml:space="preserve"> sender, </w:t>
       </w:r>
+      <w:proofErr w:type="spellStart"/>
       <w:r>
         <w:rPr>
           <w:rFonts w:ascii="inherit" w:eastAsia="Times New Roman" w:hAnsi="inherit" w:cs="Consolas"/>
@@ -4760,6 +7362,7 @@
         </w:rPr>
         <w:t>EventArgs</w:t>
       </w:r>
+      <w:proofErr w:type="spellEnd"/>
       <w:r>
         <w:rPr>
           <w:rFonts w:ascii="inherit" w:eastAsia="Times New Roman" w:hAnsi="inherit" w:cs="Consolas"/>
@@ -4874,8 +7477,74 @@
           <w:shd w:val="clear" w:color="auto" w:fill="EFF0F1"/>
           <w:lang w:eastAsia="es-AR"/>
         </w:rPr>
-        <w:t>//your code here</w:t>
-      </w:r>
+        <w:t>//</w:t>
+      </w:r>
+      <w:proofErr w:type="spellStart"/>
+      <w:r>
+        <w:rPr>
+          <w:rFonts w:ascii="inherit" w:eastAsia="Times New Roman" w:hAnsi="inherit" w:cs="Consolas"/>
+          <w:color w:val="858C93"/>
+          <w:sz w:val="20"/>
+          <w:szCs w:val="20"/>
+          <w:bdr w:val="none" w:sz="0" w:space="0" w:color="auto" w:frame="1"/>
+          <w:shd w:val="clear" w:color="auto" w:fill="EFF0F1"/>
+          <w:lang w:eastAsia="es-AR"/>
+        </w:rPr>
+        <w:t>your</w:t>
+      </w:r>
+      <w:proofErr w:type="spellEnd"/>
+      <w:r>
+        <w:rPr>
+          <w:rFonts w:ascii="inherit" w:eastAsia="Times New Roman" w:hAnsi="inherit" w:cs="Consolas"/>
+          <w:color w:val="858C93"/>
+          <w:sz w:val="20"/>
+          <w:szCs w:val="20"/>
+          <w:bdr w:val="none" w:sz="0" w:space="0" w:color="auto" w:frame="1"/>
+          <w:shd w:val="clear" w:color="auto" w:fill="EFF0F1"/>
+          <w:lang w:eastAsia="es-AR"/>
+        </w:rPr>
+        <w:t xml:space="preserve"> </w:t>
+      </w:r>
+      <w:proofErr w:type="spellStart"/>
+      <w:r>
+        <w:rPr>
+          <w:rFonts w:ascii="inherit" w:eastAsia="Times New Roman" w:hAnsi="inherit" w:cs="Consolas"/>
+          <w:color w:val="858C93"/>
+          <w:sz w:val="20"/>
+          <w:szCs w:val="20"/>
+          <w:bdr w:val="none" w:sz="0" w:space="0" w:color="auto" w:frame="1"/>
+          <w:shd w:val="clear" w:color="auto" w:fill="EFF0F1"/>
+          <w:lang w:eastAsia="es-AR"/>
+        </w:rPr>
+        <w:t>code</w:t>
+      </w:r>
+      <w:proofErr w:type="spellEnd"/>
+      <w:r>
+        <w:rPr>
+          <w:rFonts w:ascii="inherit" w:eastAsia="Times New Roman" w:hAnsi="inherit" w:cs="Consolas"/>
+          <w:color w:val="858C93"/>
+          <w:sz w:val="20"/>
+          <w:szCs w:val="20"/>
+          <w:bdr w:val="none" w:sz="0" w:space="0" w:color="auto" w:frame="1"/>
+          <w:shd w:val="clear" w:color="auto" w:fill="EFF0F1"/>
+          <w:lang w:eastAsia="es-AR"/>
+        </w:rPr>
+        <w:t xml:space="preserve"> </w:t>
+      </w:r>
+      <w:proofErr w:type="spellStart"/>
+      <w:r>
+        <w:rPr>
+          <w:rFonts w:ascii="inherit" w:eastAsia="Times New Roman" w:hAnsi="inherit" w:cs="Consolas"/>
+          <w:color w:val="858C93"/>
+          <w:sz w:val="20"/>
+          <w:szCs w:val="20"/>
+          <w:bdr w:val="none" w:sz="0" w:space="0" w:color="auto" w:frame="1"/>
+          <w:shd w:val="clear" w:color="auto" w:fill="EFF0F1"/>
+          <w:lang w:eastAsia="es-AR"/>
+        </w:rPr>
+        <w:t>here</w:t>
+      </w:r>
+      <w:proofErr w:type="spellEnd"/>
     </w:p>
     <w:p>
       <w:pPr>
@@ -4930,7 +7599,7 @@
       </w:pPr>
     </w:p>
     <w:sectPr>
-      <w:headerReference w:type="default" r:id="rId9"/>
+      <w:headerReference w:type="default" r:id="rId10"/>
       <w:pgSz w:w="11907" w:h="16839" w:code="9"/>
       <w:pgMar w:top="1417" w:right="1701" w:bottom="1417" w:left="1701" w:header="708" w:footer="708" w:gutter="0"/>
       <w:cols w:space="708"/>
@@ -5225,8 +7894,45 @@
               <w:szCs w:val="18"/>
               <w:lang w:val="es-ES"/>
             </w:rPr>
-            <w:t>Ing. Nicolas Battaglia</w:t>
+            <w:t xml:space="preserve">Ing. </w:t>
           </w:r>
+          <w:proofErr w:type="spellStart"/>
+          <w:r>
+            <w:rPr>
+              <w:rFonts w:ascii="Tahoma" w:eastAsia="Calibri" w:hAnsi="Tahoma" w:cs="Tahoma"/>
+              <w:b/>
+              <w:kern w:val="2"/>
+              <w:sz w:val="18"/>
+              <w:szCs w:val="18"/>
+              <w:lang w:val="es-ES"/>
+            </w:rPr>
+            <w:t>Nicolas</w:t>
+          </w:r>
+          <w:proofErr w:type="spellEnd"/>
+          <w:r>
+            <w:rPr>
+              <w:rFonts w:ascii="Tahoma" w:eastAsia="Calibri" w:hAnsi="Tahoma" w:cs="Tahoma"/>
+              <w:b/>
+              <w:kern w:val="2"/>
+              <w:sz w:val="18"/>
+              <w:szCs w:val="18"/>
+              <w:lang w:val="es-ES"/>
+            </w:rPr>
+            <w:t xml:space="preserve"> </w:t>
+          </w:r>
+          <w:proofErr w:type="spellStart"/>
+          <w:r>
+            <w:rPr>
+              <w:rFonts w:ascii="Tahoma" w:eastAsia="Calibri" w:hAnsi="Tahoma" w:cs="Tahoma"/>
+              <w:b/>
+              <w:kern w:val="2"/>
+              <w:sz w:val="18"/>
+              <w:szCs w:val="18"/>
+              <w:lang w:val="es-ES"/>
+            </w:rPr>
+            <w:t>Battaglia</w:t>
+          </w:r>
+          <w:proofErr w:type="spellEnd"/>
         </w:p>
       </w:tc>
       <w:tc>
@@ -5618,8 +8324,21 @@
               <w:szCs w:val="18"/>
               <w:lang w:val="es-ES"/>
             </w:rPr>
-            <w:t>Sistema Artec</w:t>
+            <w:t xml:space="preserve">Sistema </w:t>
           </w:r>
+          <w:proofErr w:type="spellStart"/>
+          <w:r>
+            <w:rPr>
+              <w:rFonts w:ascii="Tahoma" w:eastAsia="Calibri" w:hAnsi="Tahoma" w:cs="Tahoma"/>
+              <w:b/>
+              <w:kern w:val="2"/>
+              <w:sz w:val="18"/>
+              <w:szCs w:val="18"/>
+              <w:lang w:val="es-ES"/>
+            </w:rPr>
+            <w:t>Artec</w:t>
+          </w:r>
+          <w:proofErr w:type="spellEnd"/>
         </w:p>
       </w:tc>
       <w:tc>
@@ -7059,4 +9778,16 @@
   <a:objectDefaults/>
   <a:extraClrSchemeLst/>
 </a:theme>
+</file>
+
+<file path=customXml/item1.xml><?xml version="1.0" encoding="utf-8"?>
+<b:Sources xmlns:b="http://schemas.openxmlformats.org/officeDocument/2006/bibliography" xmlns="http://schemas.openxmlformats.org/officeDocument/2006/bibliography" SelectedStyle="\APA.XSL" StyleName="APA"/>
+</file>
+
+<file path=customXml/itemProps1.xml><?xml version="1.0" encoding="utf-8"?>
+<ds:datastoreItem xmlns:ds="http://schemas.openxmlformats.org/officeDocument/2006/customXml" ds:itemID="{9025975E-4544-4075-899A-E5651AF06BA4}">
+  <ds:schemaRefs>
+    <ds:schemaRef ds:uri="http://schemas.openxmlformats.org/officeDocument/2006/bibliography"/>
+  </ds:schemaRefs>
+</ds:datastoreItem>
 </file>
</xml_diff>

<commit_message>
frmSolicitudModificar #Funciona bien con agregar y eliminar software y hardware (falta confirmarlo en la base de datos)
</commit_message>
<xml_diff>
--- a/Anotaciones/Sistema Artec.docx
+++ b/Anotaciones/Sistema Artec.docx
@@ -4154,16 +4154,7 @@
           <w:szCs w:val="16"/>
           <w:highlight w:val="green"/>
         </w:rPr>
-        <w:t>” para poder guardar los agentes</w:t>
-      </w:r>
-      <w:r>
-        <w:rPr>
-          <w:b/>
-          <w:sz w:val="16"/>
-          <w:szCs w:val="16"/>
-          <w:highlight w:val="green"/>
-        </w:rPr>
-        <w:t xml:space="preserve"> asociados a un software</w:t>
+        <w:t>” para poder guardar los agentes asociados a un software</w:t>
       </w:r>
     </w:p>
     <w:p>
@@ -4180,6 +4171,8 @@
           <w:highlight w:val="yellow"/>
         </w:rPr>
       </w:pPr>
+      <w:bookmarkStart w:id="0" w:name="_GoBack"/>
+      <w:bookmarkEnd w:id="0"/>
       <w:r>
         <w:rPr>
           <w:b/>
@@ -4187,7 +4180,16 @@
           <w:szCs w:val="16"/>
           <w:highlight w:val="green"/>
         </w:rPr>
-        <w:t xml:space="preserve">Ya asocia un nuevo agente a un detalle que ya tiene el software (yendo por el agregar nuevo detalle, falta verificar yendo por el de modificar). El problema ahora está en que al hacer </w:t>
+        <w:t xml:space="preserve">Ya asocia un nuevo agente a un detalle que ya tiene el software (yendo por el agregar nuevo detalle, falta verificar </w:t>
+      </w:r>
+      <w:r>
+        <w:rPr>
+          <w:b/>
+          <w:sz w:val="16"/>
+          <w:szCs w:val="16"/>
+          <w:highlight w:val="green"/>
+        </w:rPr>
+        <w:t xml:space="preserve">yendo por el de modificar). El problema ahora está en que al hacer </w:t>
       </w:r>
       <w:proofErr w:type="spellStart"/>
       <w:r>
@@ -4362,7 +4364,7 @@
           <w:b/>
           <w:sz w:val="16"/>
           <w:szCs w:val="16"/>
-          <w:highlight w:val="yellow"/>
+          <w:highlight w:val="green"/>
         </w:rPr>
       </w:pPr>
       <w:r>
@@ -4370,7 +4372,7 @@
           <w:b/>
           <w:sz w:val="16"/>
           <w:szCs w:val="16"/>
-          <w:highlight w:val="yellow"/>
+          <w:highlight w:val="green"/>
         </w:rPr>
         <w:t xml:space="preserve">Al estar viendo el detalle de un software y ver los agentes asociados… y al agregarle un agente, me borra de la lista de la grilla los agentes ya asociados y coloca el ingresado </w:t>
       </w:r>
@@ -4379,12 +4381,102 @@
           <w:b/>
           <w:sz w:val="16"/>
           <w:szCs w:val="16"/>
-          <w:highlight w:val="yellow"/>
+          <w:highlight w:val="green"/>
         </w:rPr>
         <w:t>recién, seguro q lo arreglo como los puntos anteriores</w:t>
       </w:r>
-      <w:bookmarkStart w:id="0" w:name="_GoBack"/>
-      <w:bookmarkEnd w:id="0"/>
+    </w:p>
+    <w:p>
+      <w:pPr>
+        <w:pStyle w:val="Prrafodelista"/>
+        <w:ind w:left="1440"/>
+        <w:rPr>
+          <w:b/>
+          <w:sz w:val="16"/>
+          <w:szCs w:val="16"/>
+          <w:highlight w:val="green"/>
+        </w:rPr>
+      </w:pPr>
+      <w:proofErr w:type="spellStart"/>
+      <w:r>
+        <w:rPr>
+          <w:b/>
+          <w:sz w:val="16"/>
+          <w:szCs w:val="16"/>
+          <w:highlight w:val="green"/>
+        </w:rPr>
+        <w:t>Solucion</w:t>
+      </w:r>
+      <w:proofErr w:type="spellEnd"/>
+      <w:r>
+        <w:rPr>
+          <w:b/>
+          <w:sz w:val="16"/>
+          <w:szCs w:val="16"/>
+          <w:highlight w:val="green"/>
+        </w:rPr>
+        <w:t xml:space="preserve">: </w:t>
+      </w:r>
+      <w:proofErr w:type="spellStart"/>
+      <w:r>
+        <w:rPr>
+          <w:b/>
+          <w:sz w:val="16"/>
+          <w:szCs w:val="16"/>
+          <w:highlight w:val="green"/>
+        </w:rPr>
+        <w:t>Linea</w:t>
+      </w:r>
+      <w:proofErr w:type="spellEnd"/>
+      <w:r>
+        <w:rPr>
+          <w:b/>
+          <w:sz w:val="16"/>
+          <w:szCs w:val="16"/>
+          <w:highlight w:val="green"/>
+        </w:rPr>
+        <w:t xml:space="preserve"> 343, </w:t>
+      </w:r>
+      <w:proofErr w:type="gramStart"/>
+      <w:r>
+        <w:rPr>
+          <w:b/>
+          <w:sz w:val="16"/>
+          <w:szCs w:val="16"/>
+          <w:highlight w:val="green"/>
+        </w:rPr>
+        <w:t>agregue …</w:t>
+      </w:r>
+      <w:proofErr w:type="gramEnd"/>
+      <w:r>
+        <w:rPr>
+          <w:b/>
+          <w:sz w:val="16"/>
+          <w:szCs w:val="16"/>
+          <w:highlight w:val="green"/>
+        </w:rPr>
+        <w:t xml:space="preserve"> = </w:t>
+      </w:r>
+      <w:proofErr w:type="spellStart"/>
+      <w:r>
+        <w:rPr>
+          <w:b/>
+          <w:sz w:val="16"/>
+          <w:szCs w:val="16"/>
+          <w:highlight w:val="green"/>
+        </w:rPr>
+        <w:t>unosAgentesAsociados</w:t>
+      </w:r>
+      <w:proofErr w:type="spellEnd"/>
+      <w:r>
+        <w:rPr>
+          <w:b/>
+          <w:sz w:val="16"/>
+          <w:szCs w:val="16"/>
+          <w:highlight w:val="green"/>
+        </w:rPr>
+        <w:t xml:space="preserve"> =… para que se guarde en esa lista los agentes asociados actuales</w:t>
+      </w:r>
     </w:p>
     <w:p>
       <w:pPr>
@@ -6765,6 +6857,7 @@
           <w:shd w:val="clear" w:color="auto" w:fill="EFF0F1"/>
           <w:lang w:val="en-US" w:eastAsia="es-AR"/>
         </w:rPr>
+        <w:lastRenderedPageBreak/>
         <w:t>public</w:t>
       </w:r>
       <w:proofErr w:type="gramEnd"/>
@@ -6920,7 +7013,6 @@
           <w:shd w:val="clear" w:color="auto" w:fill="EFF0F1"/>
           <w:lang w:val="en-US" w:eastAsia="es-AR"/>
         </w:rPr>
-        <w:lastRenderedPageBreak/>
         <w:t xml:space="preserve">     </w:t>
       </w:r>
       <w:r>
@@ -9785,7 +9877,7 @@
 </file>
 
 <file path=customXml/itemProps1.xml><?xml version="1.0" encoding="utf-8"?>
-<ds:datastoreItem xmlns:ds="http://schemas.openxmlformats.org/officeDocument/2006/customXml" ds:itemID="{9025975E-4544-4075-899A-E5651AF06BA4}">
+<ds:datastoreItem xmlns:ds="http://schemas.openxmlformats.org/officeDocument/2006/customXml" ds:itemID="{AF80DD6C-EACC-4342-91B3-6AACFCA402C4}">
   <ds:schemaRefs>
     <ds:schemaRef ds:uri="http://schemas.openxmlformats.org/officeDocument/2006/bibliography"/>
   </ds:schemaRefs>

</xml_diff>

<commit_message>
frmSolicitudModificar #Empezado lo de modificar la solic, pero todavía no agregue el campo SolDetalleUID en la base, por lo que falta modificar mucho
</commit_message>
<xml_diff>
--- a/Anotaciones/Sistema Artec.docx
+++ b/Anotaciones/Sistema Artec.docx
@@ -4171,8 +4171,6 @@
           <w:highlight w:val="yellow"/>
         </w:rPr>
       </w:pPr>
-      <w:bookmarkStart w:id="0" w:name="_GoBack"/>
-      <w:bookmarkEnd w:id="0"/>
       <w:r>
         <w:rPr>
           <w:b/>
@@ -4477,6 +4475,352 @@
         </w:rPr>
         <w:t xml:space="preserve"> =… para que se guarde en esa lista los agentes asociados actuales</w:t>
       </w:r>
+    </w:p>
+    <w:p>
+      <w:pPr>
+        <w:pStyle w:val="Prrafodelista"/>
+        <w:numPr>
+          <w:ilvl w:val="0"/>
+          <w:numId w:val="2"/>
+        </w:numPr>
+        <w:rPr>
+          <w:b/>
+          <w:sz w:val="16"/>
+          <w:szCs w:val="16"/>
+          <w:highlight w:val="yellow"/>
+        </w:rPr>
+      </w:pPr>
+      <w:r>
+        <w:rPr>
+          <w:b/>
+          <w:sz w:val="16"/>
+          <w:szCs w:val="16"/>
+          <w:highlight w:val="yellow"/>
+        </w:rPr>
+        <w:t xml:space="preserve">Arreglar las cosas en </w:t>
+      </w:r>
+      <w:proofErr w:type="spellStart"/>
+      <w:r>
+        <w:rPr>
+          <w:b/>
+          <w:sz w:val="16"/>
+          <w:szCs w:val="16"/>
+          <w:highlight w:val="yellow"/>
+        </w:rPr>
+        <w:t>frmSolicCrear</w:t>
+      </w:r>
+      <w:proofErr w:type="spellEnd"/>
+      <w:r>
+        <w:rPr>
+          <w:b/>
+          <w:sz w:val="16"/>
+          <w:szCs w:val="16"/>
+          <w:highlight w:val="yellow"/>
+        </w:rPr>
+        <w:t xml:space="preserve"> que fueron mejoradas en </w:t>
+      </w:r>
+      <w:proofErr w:type="spellStart"/>
+      <w:r>
+        <w:rPr>
+          <w:b/>
+          <w:sz w:val="16"/>
+          <w:szCs w:val="16"/>
+          <w:highlight w:val="yellow"/>
+        </w:rPr>
+        <w:t>frmSolicModificar</w:t>
+      </w:r>
+      <w:proofErr w:type="spellEnd"/>
+    </w:p>
+    <w:p>
+      <w:pPr>
+        <w:pStyle w:val="Prrafodelista"/>
+        <w:numPr>
+          <w:ilvl w:val="1"/>
+          <w:numId w:val="2"/>
+        </w:numPr>
+        <w:rPr>
+          <w:b/>
+          <w:sz w:val="16"/>
+          <w:szCs w:val="16"/>
+          <w:highlight w:val="yellow"/>
+        </w:rPr>
+      </w:pPr>
+      <w:r>
+        <w:rPr>
+          <w:b/>
+          <w:sz w:val="16"/>
+          <w:szCs w:val="16"/>
+          <w:highlight w:val="yellow"/>
+        </w:rPr>
+        <w:t>Agre</w:t>
+      </w:r>
+      <w:r>
+        <w:rPr>
+          <w:b/>
+          <w:sz w:val="16"/>
+          <w:szCs w:val="16"/>
+          <w:highlight w:val="yellow"/>
+        </w:rPr>
+        <w:t>g</w:t>
+      </w:r>
+      <w:r>
+        <w:rPr>
+          <w:b/>
+          <w:sz w:val="16"/>
+          <w:szCs w:val="16"/>
+          <w:highlight w:val="yellow"/>
+        </w:rPr>
+        <w:t xml:space="preserve">ar </w:t>
+      </w:r>
+      <w:proofErr w:type="spellStart"/>
+      <w:r>
+        <w:rPr>
+          <w:b/>
+          <w:sz w:val="16"/>
+          <w:szCs w:val="16"/>
+          <w:highlight w:val="yellow"/>
+        </w:rPr>
+        <w:t>soft</w:t>
+      </w:r>
+      <w:proofErr w:type="spellEnd"/>
+      <w:r>
+        <w:rPr>
+          <w:b/>
+          <w:sz w:val="16"/>
+          <w:szCs w:val="16"/>
+          <w:highlight w:val="yellow"/>
+        </w:rPr>
+        <w:t xml:space="preserve">, </w:t>
+      </w:r>
+      <w:proofErr w:type="spellStart"/>
+      <w:r>
+        <w:rPr>
+          <w:b/>
+          <w:sz w:val="16"/>
+          <w:szCs w:val="16"/>
+          <w:highlight w:val="yellow"/>
+        </w:rPr>
+        <w:t>etc</w:t>
+      </w:r>
+      <w:proofErr w:type="spellEnd"/>
+    </w:p>
+    <w:p>
+      <w:pPr>
+        <w:pStyle w:val="Prrafodelista"/>
+        <w:numPr>
+          <w:ilvl w:val="0"/>
+          <w:numId w:val="2"/>
+        </w:numPr>
+        <w:rPr>
+          <w:b/>
+          <w:sz w:val="16"/>
+          <w:szCs w:val="16"/>
+          <w:highlight w:val="yellow"/>
+        </w:rPr>
+      </w:pPr>
+      <w:r>
+        <w:rPr>
+          <w:b/>
+          <w:sz w:val="16"/>
+          <w:szCs w:val="16"/>
+          <w:highlight w:val="yellow"/>
+        </w:rPr>
+        <w:t xml:space="preserve">Fijarme que la línea 267 de </w:t>
+      </w:r>
+      <w:proofErr w:type="spellStart"/>
+      <w:r>
+        <w:rPr>
+          <w:b/>
+          <w:sz w:val="16"/>
+          <w:szCs w:val="16"/>
+          <w:highlight w:val="yellow"/>
+        </w:rPr>
+        <w:t>DALSolicitud</w:t>
+      </w:r>
+      <w:proofErr w:type="spellEnd"/>
+      <w:r>
+        <w:rPr>
+          <w:b/>
+          <w:sz w:val="16"/>
+          <w:szCs w:val="16"/>
+          <w:highlight w:val="yellow"/>
+        </w:rPr>
+        <w:t xml:space="preserve"> funcione(lo del </w:t>
+      </w:r>
+      <w:proofErr w:type="spellStart"/>
+      <w:r>
+        <w:rPr>
+          <w:b/>
+          <w:sz w:val="16"/>
+          <w:szCs w:val="16"/>
+          <w:highlight w:val="yellow"/>
+        </w:rPr>
+        <w:t>if</w:t>
+      </w:r>
+      <w:proofErr w:type="spellEnd"/>
+      <w:r>
+        <w:rPr>
+          <w:b/>
+          <w:sz w:val="16"/>
+          <w:szCs w:val="16"/>
+          <w:highlight w:val="yellow"/>
+        </w:rPr>
+        <w:t>)</w:t>
+      </w:r>
+    </w:p>
+    <w:p>
+      <w:pPr>
+        <w:pStyle w:val="Prrafodelista"/>
+        <w:numPr>
+          <w:ilvl w:val="0"/>
+          <w:numId w:val="2"/>
+        </w:numPr>
+        <w:rPr>
+          <w:b/>
+          <w:sz w:val="16"/>
+          <w:szCs w:val="16"/>
+          <w:highlight w:val="yellow"/>
+        </w:rPr>
+      </w:pPr>
+      <w:r>
+        <w:rPr>
+          <w:b/>
+          <w:sz w:val="16"/>
+          <w:szCs w:val="16"/>
+          <w:highlight w:val="yellow"/>
+        </w:rPr>
+        <w:t xml:space="preserve">Agregar el campo </w:t>
+      </w:r>
+      <w:proofErr w:type="spellStart"/>
+      <w:r>
+        <w:rPr>
+          <w:b/>
+          <w:sz w:val="16"/>
+          <w:szCs w:val="16"/>
+          <w:highlight w:val="yellow"/>
+        </w:rPr>
+        <w:t>SolDetalleUID</w:t>
+      </w:r>
+      <w:proofErr w:type="spellEnd"/>
+      <w:r>
+        <w:rPr>
+          <w:b/>
+          <w:sz w:val="16"/>
+          <w:szCs w:val="16"/>
+          <w:highlight w:val="yellow"/>
+        </w:rPr>
+        <w:t xml:space="preserve"> y ponerlo como PK de la tabla </w:t>
+      </w:r>
+      <w:proofErr w:type="spellStart"/>
+      <w:r>
+        <w:rPr>
+          <w:b/>
+          <w:sz w:val="16"/>
+          <w:szCs w:val="16"/>
+          <w:highlight w:val="yellow"/>
+        </w:rPr>
+        <w:t>SolicDetalle</w:t>
+      </w:r>
+      <w:proofErr w:type="spellEnd"/>
+      <w:r>
+        <w:rPr>
+          <w:b/>
+          <w:sz w:val="16"/>
+          <w:szCs w:val="16"/>
+          <w:highlight w:val="yellow"/>
+        </w:rPr>
+        <w:t xml:space="preserve">; esto es para poder modificar y eliminar </w:t>
+      </w:r>
+      <w:proofErr w:type="spellStart"/>
+      <w:r>
+        <w:rPr>
+          <w:b/>
+          <w:sz w:val="16"/>
+          <w:szCs w:val="16"/>
+          <w:highlight w:val="yellow"/>
+        </w:rPr>
+        <w:t>solicDetalles</w:t>
+      </w:r>
+      <w:proofErr w:type="spellEnd"/>
+      <w:r>
+        <w:rPr>
+          <w:b/>
+          <w:sz w:val="16"/>
+          <w:szCs w:val="16"/>
+          <w:highlight w:val="yellow"/>
+        </w:rPr>
+        <w:t xml:space="preserve"> y q</w:t>
+      </w:r>
+      <w:bookmarkStart w:id="0" w:name="_GoBack"/>
+      <w:bookmarkEnd w:id="0"/>
+      <w:r>
+        <w:rPr>
+          <w:b/>
+          <w:sz w:val="16"/>
+          <w:szCs w:val="16"/>
+          <w:highlight w:val="yellow"/>
+        </w:rPr>
+        <w:t>ue no se me generen inconsistencias.</w:t>
+      </w:r>
+    </w:p>
+    <w:p>
+      <w:pPr>
+        <w:pStyle w:val="Prrafodelista"/>
+        <w:numPr>
+          <w:ilvl w:val="1"/>
+          <w:numId w:val="2"/>
+        </w:numPr>
+        <w:rPr>
+          <w:b/>
+          <w:sz w:val="16"/>
+          <w:szCs w:val="16"/>
+          <w:highlight w:val="yellow"/>
+        </w:rPr>
+      </w:pPr>
+      <w:r>
+        <w:rPr>
+          <w:b/>
+          <w:sz w:val="16"/>
+          <w:szCs w:val="16"/>
+          <w:highlight w:val="yellow"/>
+        </w:rPr>
+        <w:t>Corregir todo en el programa</w:t>
+      </w:r>
+    </w:p>
+    <w:p>
+      <w:pPr>
+        <w:pStyle w:val="Prrafodelista"/>
+        <w:numPr>
+          <w:ilvl w:val="1"/>
+          <w:numId w:val="2"/>
+        </w:numPr>
+        <w:rPr>
+          <w:b/>
+          <w:sz w:val="16"/>
+          <w:szCs w:val="16"/>
+          <w:highlight w:val="yellow"/>
+        </w:rPr>
+      </w:pPr>
+      <w:r>
+        <w:rPr>
+          <w:b/>
+          <w:sz w:val="16"/>
+          <w:szCs w:val="16"/>
+          <w:highlight w:val="yellow"/>
+        </w:rPr>
+        <w:t xml:space="preserve">Corregir todo en los </w:t>
+      </w:r>
+      <w:proofErr w:type="spellStart"/>
+      <w:r>
+        <w:rPr>
+          <w:b/>
+          <w:sz w:val="16"/>
+          <w:szCs w:val="16"/>
+          <w:highlight w:val="yellow"/>
+        </w:rPr>
+        <w:t>store</w:t>
+      </w:r>
+      <w:proofErr w:type="spellEnd"/>
     </w:p>
     <w:p>
       <w:pPr>
@@ -6252,6 +6596,7 @@
           <w:shd w:val="clear" w:color="auto" w:fill="EFF0F1"/>
           <w:lang w:val="en-US" w:eastAsia="es-AR"/>
         </w:rPr>
+        <w:lastRenderedPageBreak/>
         <w:t>private</w:t>
       </w:r>
       <w:proofErr w:type="gramEnd"/>
@@ -6857,7 +7202,6 @@
           <w:shd w:val="clear" w:color="auto" w:fill="EFF0F1"/>
           <w:lang w:val="en-US" w:eastAsia="es-AR"/>
         </w:rPr>
-        <w:lastRenderedPageBreak/>
         <w:t>public</w:t>
       </w:r>
       <w:proofErr w:type="gramEnd"/>
@@ -9877,7 +10221,7 @@
 </file>
 
 <file path=customXml/itemProps1.xml><?xml version="1.0" encoding="utf-8"?>
-<ds:datastoreItem xmlns:ds="http://schemas.openxmlformats.org/officeDocument/2006/customXml" ds:itemID="{AF80DD6C-EACC-4342-91B3-6AACFCA402C4}">
+<ds:datastoreItem xmlns:ds="http://schemas.openxmlformats.org/officeDocument/2006/customXml" ds:itemID="{039995CA-C1D1-4799-A911-1E95522032AF}">
   <ds:schemaRefs>
     <ds:schemaRef ds:uri="http://schemas.openxmlformats.org/officeDocument/2006/bibliography"/>
   </ds:schemaRefs>

</xml_diff>

<commit_message>
ServicioMail #Realizado la carga de datos del host desde la BD
</commit_message>
<xml_diff>
--- a/Anotaciones/Sistema Artec.docx
+++ b/Anotaciones/Sistema Artec.docx
@@ -21,8 +21,19 @@
           <w:sz w:val="28"/>
           <w:szCs w:val="28"/>
         </w:rPr>
-        <w:t>Sistema Artec</w:t>
-      </w:r>
+        <w:t xml:space="preserve">Sistema </w:t>
+      </w:r>
+      <w:proofErr w:type="spellStart"/>
+      <w:r>
+        <w:rPr>
+          <w:rFonts w:ascii="Arial" w:hAnsi="Arial" w:cs="Arial"/>
+          <w:b/>
+          <w:sz w:val="28"/>
+          <w:szCs w:val="28"/>
+        </w:rPr>
+        <w:t>Artec</w:t>
+      </w:r>
+      <w:proofErr w:type="spellEnd"/>
     </w:p>
     <w:p>
       <w:pPr>
@@ -211,21 +222,23 @@
           <w:szCs w:val="24"/>
         </w:rPr>
       </w:pPr>
+      <w:proofErr w:type="spellStart"/>
       <w:r>
         <w:rPr>
           <w:rFonts w:ascii="Arial" w:hAnsi="Arial" w:cs="Arial"/>
           <w:sz w:val="24"/>
           <w:szCs w:val="24"/>
         </w:rPr>
-        <w:t xml:space="preserve">Mapeador </w:t>
-      </w:r>
+        <w:t>Mapeador</w:t>
+      </w:r>
+      <w:proofErr w:type="spellEnd"/>
       <w:r>
         <w:rPr>
           <w:rFonts w:ascii="Arial" w:hAnsi="Arial" w:cs="Arial"/>
           <w:sz w:val="24"/>
           <w:szCs w:val="24"/>
         </w:rPr>
-        <w:t xml:space="preserve">resuelve mediante </w:t>
+        <w:t xml:space="preserve"> </w:t>
       </w:r>
       <w:r>
         <w:rPr>
@@ -233,16 +246,26 @@
           <w:sz w:val="24"/>
           <w:szCs w:val="24"/>
         </w:rPr>
-        <w:t>r</w:t>
-      </w:r>
+        <w:t xml:space="preserve">resuelve mediante </w:t>
+      </w:r>
+      <w:proofErr w:type="spellStart"/>
       <w:r>
         <w:rPr>
           <w:rFonts w:ascii="Arial" w:hAnsi="Arial" w:cs="Arial"/>
           <w:sz w:val="24"/>
           <w:szCs w:val="24"/>
         </w:rPr>
+        <w:t>r</w:t>
+      </w:r>
+      <w:r>
+        <w:rPr>
+          <w:rFonts w:ascii="Arial" w:hAnsi="Arial" w:cs="Arial"/>
+          <w:sz w:val="24"/>
+          <w:szCs w:val="24"/>
+        </w:rPr>
         <w:t>eflection</w:t>
       </w:r>
+      <w:proofErr w:type="spellEnd"/>
     </w:p>
     <w:p>
       <w:pPr>
@@ -304,13 +327,41 @@
           <w:szCs w:val="24"/>
         </w:rPr>
       </w:pPr>
+      <w:proofErr w:type="spellStart"/>
       <w:r>
         <w:rPr>
           <w:rFonts w:ascii="Arial" w:hAnsi="Arial" w:cs="Arial"/>
           <w:sz w:val="24"/>
           <w:szCs w:val="24"/>
         </w:rPr>
-        <w:t>Backup y Restore BD</w:t>
+        <w:t>Backup</w:t>
+      </w:r>
+      <w:proofErr w:type="spellEnd"/>
+      <w:r>
+        <w:rPr>
+          <w:rFonts w:ascii="Arial" w:hAnsi="Arial" w:cs="Arial"/>
+          <w:sz w:val="24"/>
+          <w:szCs w:val="24"/>
+        </w:rPr>
+        <w:t xml:space="preserve"> y </w:t>
+      </w:r>
+      <w:proofErr w:type="spellStart"/>
+      <w:r>
+        <w:rPr>
+          <w:rFonts w:ascii="Arial" w:hAnsi="Arial" w:cs="Arial"/>
+          <w:sz w:val="24"/>
+          <w:szCs w:val="24"/>
+        </w:rPr>
+        <w:t>Restore</w:t>
+      </w:r>
+      <w:proofErr w:type="spellEnd"/>
+      <w:r>
+        <w:rPr>
+          <w:rFonts w:ascii="Arial" w:hAnsi="Arial" w:cs="Arial"/>
+          <w:sz w:val="24"/>
+          <w:szCs w:val="24"/>
+        </w:rPr>
+        <w:t xml:space="preserve"> BD</w:t>
       </w:r>
     </w:p>
     <w:p>
@@ -348,13 +399,31 @@
           <w:sz w:val="24"/>
         </w:rPr>
       </w:pPr>
+      <w:proofErr w:type="spellStart"/>
       <w:r>
         <w:rPr>
           <w:rFonts w:ascii="Arial" w:hAnsi="Arial" w:cs="Arial"/>
           <w:sz w:val="24"/>
         </w:rPr>
-        <w:t>Login implementando patrón Singleton</w:t>
-      </w:r>
+        <w:t>Login</w:t>
+      </w:r>
+      <w:proofErr w:type="spellEnd"/>
+      <w:r>
+        <w:rPr>
+          <w:rFonts w:ascii="Arial" w:hAnsi="Arial" w:cs="Arial"/>
+          <w:sz w:val="24"/>
+        </w:rPr>
+        <w:t xml:space="preserve"> implementando patrón </w:t>
+      </w:r>
+      <w:proofErr w:type="spellStart"/>
+      <w:r>
+        <w:rPr>
+          <w:rFonts w:ascii="Arial" w:hAnsi="Arial" w:cs="Arial"/>
+          <w:sz w:val="24"/>
+        </w:rPr>
+        <w:t>Singleton</w:t>
+      </w:r>
+      <w:proofErr w:type="spellEnd"/>
     </w:p>
     <w:p>
       <w:pPr>
@@ -416,7 +485,23 @@
           <w:rFonts w:ascii="Arial" w:hAnsi="Arial" w:cs="Arial"/>
           <w:sz w:val="24"/>
         </w:rPr>
-        <w:t>(Digitos Verificadores)</w:t>
+        <w:t>(</w:t>
+      </w:r>
+      <w:proofErr w:type="spellStart"/>
+      <w:r>
+        <w:rPr>
+          <w:rFonts w:ascii="Arial" w:hAnsi="Arial" w:cs="Arial"/>
+          <w:sz w:val="24"/>
+        </w:rPr>
+        <w:t>Digitos</w:t>
+      </w:r>
+      <w:proofErr w:type="spellEnd"/>
+      <w:r>
+        <w:rPr>
+          <w:rFonts w:ascii="Arial" w:hAnsi="Arial" w:cs="Arial"/>
+          <w:sz w:val="24"/>
+        </w:rPr>
+        <w:t xml:space="preserve"> Verificadores)</w:t>
       </w:r>
     </w:p>
     <w:p>
@@ -496,13 +581,23 @@
           <w:szCs w:val="24"/>
         </w:rPr>
       </w:pPr>
+      <w:proofErr w:type="spellStart"/>
       <w:r>
         <w:rPr>
           <w:rFonts w:ascii="Arial" w:hAnsi="Arial" w:cs="Arial"/>
           <w:sz w:val="24"/>
           <w:szCs w:val="24"/>
         </w:rPr>
-        <w:t>Login (Autenticación)</w:t>
+        <w:t>Login</w:t>
+      </w:r>
+      <w:proofErr w:type="spellEnd"/>
+      <w:r>
+        <w:rPr>
+          <w:rFonts w:ascii="Arial" w:hAnsi="Arial" w:cs="Arial"/>
+          <w:sz w:val="24"/>
+          <w:szCs w:val="24"/>
+        </w:rPr>
+        <w:t xml:space="preserve"> (Autenticación)</w:t>
       </w:r>
     </w:p>
     <w:p>
@@ -540,14 +635,34 @@
           <w:szCs w:val="24"/>
         </w:rPr>
       </w:pPr>
+      <w:proofErr w:type="spellStart"/>
       <w:r>
         <w:rPr>
           <w:rFonts w:ascii="Arial" w:hAnsi="Arial" w:cs="Arial"/>
           <w:sz w:val="24"/>
           <w:szCs w:val="24"/>
         </w:rPr>
-        <w:t>Backup y Restore</w:t>
-      </w:r>
+        <w:t>Backup</w:t>
+      </w:r>
+      <w:proofErr w:type="spellEnd"/>
+      <w:r>
+        <w:rPr>
+          <w:rFonts w:ascii="Arial" w:hAnsi="Arial" w:cs="Arial"/>
+          <w:sz w:val="24"/>
+          <w:szCs w:val="24"/>
+        </w:rPr>
+        <w:t xml:space="preserve"> y </w:t>
+      </w:r>
+      <w:proofErr w:type="spellStart"/>
+      <w:r>
+        <w:rPr>
+          <w:rFonts w:ascii="Arial" w:hAnsi="Arial" w:cs="Arial"/>
+          <w:sz w:val="24"/>
+          <w:szCs w:val="24"/>
+        </w:rPr>
+        <w:t>Restore</w:t>
+      </w:r>
+      <w:proofErr w:type="spellEnd"/>
     </w:p>
     <w:p>
       <w:pPr>
@@ -612,7 +727,23 @@
         </w:numPr>
       </w:pPr>
       <w:r>
-        <w:t>Eliminé fechasus y fehafinsusc de inventario</w:t>
+        <w:t xml:space="preserve">Eliminé </w:t>
+      </w:r>
+      <w:proofErr w:type="spellStart"/>
+      <w:r>
+        <w:t>fechasus</w:t>
+      </w:r>
+      <w:proofErr w:type="spellEnd"/>
+      <w:r>
+        <w:t xml:space="preserve"> y </w:t>
+      </w:r>
+      <w:proofErr w:type="spellStart"/>
+      <w:r>
+        <w:t>fehafinsusc</w:t>
+      </w:r>
+      <w:proofErr w:type="spellEnd"/>
+      <w:r>
+        <w:t xml:space="preserve"> de inventario</w:t>
       </w:r>
     </w:p>
     <w:p>
@@ -624,7 +755,15 @@
         </w:numPr>
       </w:pPr>
       <w:r>
-        <w:t>Eliminé IdTipoLicencia de Bien</w:t>
+        <w:t xml:space="preserve">Eliminé </w:t>
+      </w:r>
+      <w:proofErr w:type="spellStart"/>
+      <w:r>
+        <w:t>IdTipoLicencia</w:t>
+      </w:r>
+      <w:proofErr w:type="spellEnd"/>
+      <w:r>
+        <w:t xml:space="preserve"> de Bien</w:t>
       </w:r>
     </w:p>
     <w:p>
@@ -636,8 +775,13 @@
         </w:numPr>
       </w:pPr>
       <w:r>
-        <w:t>Elimine relación Bien con Tipolicencia</w:t>
-      </w:r>
+        <w:t xml:space="preserve">Elimine relación Bien con </w:t>
+      </w:r>
+      <w:proofErr w:type="spellStart"/>
+      <w:r>
+        <w:t>Tipolicencia</w:t>
+      </w:r>
+      <w:proofErr w:type="spellEnd"/>
     </w:p>
     <w:p>
       <w:pPr>
@@ -648,8 +792,13 @@
         </w:numPr>
       </w:pPr>
       <w:r>
-        <w:t>Elimine Tabla TipoLicencia</w:t>
-      </w:r>
+        <w:t xml:space="preserve">Elimine Tabla </w:t>
+      </w:r>
+      <w:proofErr w:type="spellStart"/>
+      <w:r>
+        <w:t>TipoLicencia</w:t>
+      </w:r>
+      <w:proofErr w:type="spellEnd"/>
     </w:p>
     <w:p>
       <w:pPr>
@@ -659,9 +808,11 @@
           <w:numId w:val="2"/>
         </w:numPr>
       </w:pPr>
+      <w:proofErr w:type="spellStart"/>
       <w:r>
         <w:t>Adquisicion</w:t>
       </w:r>
+      <w:proofErr w:type="spellEnd"/>
     </w:p>
     <w:p>
       <w:pPr>
@@ -672,8 +823,21 @@
         </w:numPr>
       </w:pPr>
       <w:r>
-        <w:t>Elimine NroExpediente de Adquisicion</w:t>
-      </w:r>
+        <w:t xml:space="preserve">Elimine </w:t>
+      </w:r>
+      <w:proofErr w:type="spellStart"/>
+      <w:r>
+        <w:t>NroExpediente</w:t>
+      </w:r>
+      <w:proofErr w:type="spellEnd"/>
+      <w:r>
+        <w:t xml:space="preserve"> de </w:t>
+      </w:r>
+      <w:proofErr w:type="spellStart"/>
+      <w:r>
+        <w:t>Adquisicion</w:t>
+      </w:r>
+      <w:proofErr w:type="spellEnd"/>
     </w:p>
     <w:p>
       <w:pPr>
@@ -684,8 +848,21 @@
         </w:numPr>
       </w:pPr>
       <w:r>
-        <w:t>Eliminé NroOrdenCompra de Adquisicion</w:t>
-      </w:r>
+        <w:t xml:space="preserve">Eliminé </w:t>
+      </w:r>
+      <w:proofErr w:type="spellStart"/>
+      <w:r>
+        <w:t>NroOrdenCompra</w:t>
+      </w:r>
+      <w:proofErr w:type="spellEnd"/>
+      <w:r>
+        <w:t xml:space="preserve"> de </w:t>
+      </w:r>
+      <w:proofErr w:type="spellStart"/>
+      <w:r>
+        <w:t>Adquisicion</w:t>
+      </w:r>
+      <w:proofErr w:type="spellEnd"/>
     </w:p>
     <w:p>
       <w:pPr>
@@ -697,8 +874,13 @@
       </w:pPr>
       <w:r>
         <w:lastRenderedPageBreak/>
-        <w:t>Tabla AsigDetalle</w:t>
-      </w:r>
+        <w:t xml:space="preserve">Tabla </w:t>
+      </w:r>
+      <w:proofErr w:type="spellStart"/>
+      <w:r>
+        <w:t>AsigDetalle</w:t>
+      </w:r>
+      <w:proofErr w:type="spellEnd"/>
     </w:p>
     <w:p>
       <w:pPr>
@@ -709,7 +891,23 @@
         </w:numPr>
       </w:pPr>
       <w:r>
-        <w:t>Eliminé TiempoAsignación de AsigDetalle porque no se contemplan los prestamos</w:t>
+        <w:t xml:space="preserve">Eliminé </w:t>
+      </w:r>
+      <w:proofErr w:type="spellStart"/>
+      <w:r>
+        <w:t>TiempoAsignación</w:t>
+      </w:r>
+      <w:proofErr w:type="spellEnd"/>
+      <w:r>
+        <w:t xml:space="preserve"> de </w:t>
+      </w:r>
+      <w:proofErr w:type="spellStart"/>
+      <w:r>
+        <w:t>AsigDetalle</w:t>
+      </w:r>
+      <w:proofErr w:type="spellEnd"/>
+      <w:r>
+        <w:t xml:space="preserve"> porque no se contemplan los prestamos</w:t>
       </w:r>
     </w:p>
     <w:p>
@@ -721,7 +919,15 @@
         </w:numPr>
       </w:pPr>
       <w:r>
-        <w:t>Tabla TipoAsignación, la eliminé porque solo hay un tipo de asignación (ya que no se contemplan prestamos)</w:t>
+        <w:t xml:space="preserve">Tabla </w:t>
+      </w:r>
+      <w:proofErr w:type="spellStart"/>
+      <w:r>
+        <w:t>TipoAsignación</w:t>
+      </w:r>
+      <w:proofErr w:type="spellEnd"/>
+      <w:r>
+        <w:t>, la eliminé porque solo hay un tipo de asignación (ya que no se contemplan prestamos)</w:t>
       </w:r>
     </w:p>
     <w:p>
@@ -733,8 +939,21 @@
         </w:numPr>
       </w:pPr>
       <w:r>
-        <w:t>Eliminé IdTipoAsignacion en AsigDetalle</w:t>
-      </w:r>
+        <w:t xml:space="preserve">Eliminé </w:t>
+      </w:r>
+      <w:proofErr w:type="spellStart"/>
+      <w:r>
+        <w:t>IdTipoAsignacion</w:t>
+      </w:r>
+      <w:proofErr w:type="spellEnd"/>
+      <w:r>
+        <w:t xml:space="preserve"> en </w:t>
+      </w:r>
+      <w:proofErr w:type="spellStart"/>
+      <w:r>
+        <w:t>AsigDetalle</w:t>
+      </w:r>
+      <w:proofErr w:type="spellEnd"/>
     </w:p>
     <w:p>
       <w:pPr>
@@ -757,7 +976,15 @@
         </w:numPr>
       </w:pPr>
       <w:r>
-        <w:t>Eliminé la columna IdFormulario de Etiqueta</w:t>
+        <w:t xml:space="preserve">Eliminé la columna </w:t>
+      </w:r>
+      <w:proofErr w:type="spellStart"/>
+      <w:r>
+        <w:t>IdFormulario</w:t>
+      </w:r>
+      <w:proofErr w:type="spellEnd"/>
+      <w:r>
+        <w:t xml:space="preserve"> de Etiqueta</w:t>
       </w:r>
     </w:p>
     <w:p>
@@ -769,8 +996,13 @@
         </w:numPr>
       </w:pPr>
       <w:r>
-        <w:t>Modifique la clave primaria en etiqueta quitando de la misma IdFormulario</w:t>
-      </w:r>
+        <w:t xml:space="preserve">Modifique la clave primaria en etiqueta quitando de la misma </w:t>
+      </w:r>
+      <w:proofErr w:type="spellStart"/>
+      <w:r>
+        <w:t>IdFormulario</w:t>
+      </w:r>
+      <w:proofErr w:type="spellEnd"/>
     </w:p>
     <w:p>
       <w:pPr>
@@ -792,11 +1024,32 @@
           <w:numId w:val="2"/>
         </w:numPr>
       </w:pPr>
-      <w:r>
-        <w:t xml:space="preserve">Store </w:t>
-      </w:r>
-      <w:r>
-        <w:t>[dbo].[CotizacionTraerPorSolicitud]</w:t>
+      <w:proofErr w:type="spellStart"/>
+      <w:r>
+        <w:t>Store</w:t>
+      </w:r>
+      <w:proofErr w:type="spellEnd"/>
+      <w:r>
+        <w:t xml:space="preserve"> </w:t>
+      </w:r>
+      <w:r>
+        <w:t>[</w:t>
+      </w:r>
+      <w:proofErr w:type="spellStart"/>
+      <w:r>
+        <w:t>dbo</w:t>
+      </w:r>
+      <w:proofErr w:type="spellEnd"/>
+      <w:r>
+        <w:t>].[</w:t>
+      </w:r>
+      <w:proofErr w:type="spellStart"/>
+      <w:r>
+        <w:t>CotizacionTraerPorSolicitud</w:t>
+      </w:r>
+      <w:proofErr w:type="spellEnd"/>
+      <w:r>
+        <w:t>]</w:t>
       </w:r>
     </w:p>
     <w:p>
@@ -808,8 +1061,13 @@
         </w:numPr>
       </w:pPr>
       <w:r>
-        <w:t>Modifiqué el select</w:t>
-      </w:r>
+        <w:t xml:space="preserve">Modifiqué el </w:t>
+      </w:r>
+      <w:proofErr w:type="spellStart"/>
+      <w:r>
+        <w:t>select</w:t>
+      </w:r>
+      <w:proofErr w:type="spellEnd"/>
     </w:p>
     <w:p>
       <w:pPr>
@@ -820,8 +1078,85 @@
         <w:t>Estaba:</w:t>
       </w:r>
       <w:r>
-        <w:t xml:space="preserve"> --select Coti.IdCotizacion, Coti.MontoCotizado, Coti.FechaCotizacion, Prov.IdProveedor, Prov.AliasProv, Coti.IdPartidaDetalle, Coti.IdPartida, Det.IdSolicitudDetalle, Det.IdSolicitud</w:t>
-      </w:r>
+        <w:t xml:space="preserve"> --</w:t>
+      </w:r>
+      <w:proofErr w:type="spellStart"/>
+      <w:r>
+        <w:t>select</w:t>
+      </w:r>
+      <w:proofErr w:type="spellEnd"/>
+      <w:r>
+        <w:t xml:space="preserve"> </w:t>
+      </w:r>
+      <w:proofErr w:type="spellStart"/>
+      <w:r>
+        <w:t>Coti.IdCotizacion</w:t>
+      </w:r>
+      <w:proofErr w:type="spellEnd"/>
+      <w:r>
+        <w:t xml:space="preserve">, </w:t>
+      </w:r>
+      <w:proofErr w:type="spellStart"/>
+      <w:r>
+        <w:t>Coti.MontoCotizado</w:t>
+      </w:r>
+      <w:proofErr w:type="spellEnd"/>
+      <w:r>
+        <w:t xml:space="preserve">, </w:t>
+      </w:r>
+      <w:proofErr w:type="spellStart"/>
+      <w:r>
+        <w:t>Coti.FechaCotizacion</w:t>
+      </w:r>
+      <w:proofErr w:type="spellEnd"/>
+      <w:r>
+        <w:t xml:space="preserve">, </w:t>
+      </w:r>
+      <w:proofErr w:type="spellStart"/>
+      <w:r>
+        <w:t>Prov.IdProveedor</w:t>
+      </w:r>
+      <w:proofErr w:type="spellEnd"/>
+      <w:r>
+        <w:t xml:space="preserve">, </w:t>
+      </w:r>
+      <w:proofErr w:type="spellStart"/>
+      <w:r>
+        <w:t>Prov.AliasProv</w:t>
+      </w:r>
+      <w:proofErr w:type="spellEnd"/>
+      <w:r>
+        <w:t xml:space="preserve">, </w:t>
+      </w:r>
+      <w:proofErr w:type="spellStart"/>
+      <w:r>
+        <w:t>Coti.IdPartidaDetalle</w:t>
+      </w:r>
+      <w:proofErr w:type="spellEnd"/>
+      <w:r>
+        <w:t xml:space="preserve">, </w:t>
+      </w:r>
+      <w:proofErr w:type="spellStart"/>
+      <w:r>
+        <w:t>Coti.IdPartida</w:t>
+      </w:r>
+      <w:proofErr w:type="spellEnd"/>
+      <w:r>
+        <w:t xml:space="preserve">, </w:t>
+      </w:r>
+      <w:proofErr w:type="spellStart"/>
+      <w:r>
+        <w:t>Det.IdSolicitudDetalle</w:t>
+      </w:r>
+      <w:proofErr w:type="spellEnd"/>
+      <w:r>
+        <w:t xml:space="preserve">, </w:t>
+      </w:r>
+      <w:proofErr w:type="spellStart"/>
+      <w:r>
+        <w:t>Det.IdSolicitud</w:t>
+      </w:r>
+      <w:proofErr w:type="spellEnd"/>
     </w:p>
     <w:p>
       <w:pPr>
@@ -832,8 +1167,69 @@
         <w:t>Quedó:</w:t>
       </w:r>
       <w:r>
-        <w:t xml:space="preserve"> select Coti.IdCotizacion, Coti.MontoCotizado, Coti.FechaCotizacion, Prov.IdProveedor, Prov.AliasProv, Det.IdSolicitudDetalle, Det.IdSolicitud</w:t>
-      </w:r>
+        <w:t xml:space="preserve"> </w:t>
+      </w:r>
+      <w:proofErr w:type="spellStart"/>
+      <w:r>
+        <w:t>select</w:t>
+      </w:r>
+      <w:proofErr w:type="spellEnd"/>
+      <w:r>
+        <w:t xml:space="preserve"> </w:t>
+      </w:r>
+      <w:proofErr w:type="spellStart"/>
+      <w:r>
+        <w:t>Coti.IdCotizacion</w:t>
+      </w:r>
+      <w:proofErr w:type="spellEnd"/>
+      <w:r>
+        <w:t xml:space="preserve">, </w:t>
+      </w:r>
+      <w:proofErr w:type="spellStart"/>
+      <w:r>
+        <w:t>Coti.MontoCotizado</w:t>
+      </w:r>
+      <w:proofErr w:type="spellEnd"/>
+      <w:r>
+        <w:t xml:space="preserve">, </w:t>
+      </w:r>
+      <w:proofErr w:type="spellStart"/>
+      <w:r>
+        <w:t>Coti.FechaCotizacion</w:t>
+      </w:r>
+      <w:proofErr w:type="spellEnd"/>
+      <w:r>
+        <w:t xml:space="preserve">, </w:t>
+      </w:r>
+      <w:proofErr w:type="spellStart"/>
+      <w:r>
+        <w:t>Prov.IdProveedor</w:t>
+      </w:r>
+      <w:proofErr w:type="spellEnd"/>
+      <w:r>
+        <w:t xml:space="preserve">, </w:t>
+      </w:r>
+      <w:proofErr w:type="spellStart"/>
+      <w:r>
+        <w:t>Prov.AliasProv</w:t>
+      </w:r>
+      <w:proofErr w:type="spellEnd"/>
+      <w:r>
+        <w:t xml:space="preserve">, </w:t>
+      </w:r>
+      <w:proofErr w:type="spellStart"/>
+      <w:r>
+        <w:t>Det.IdSolicitudDetalle</w:t>
+      </w:r>
+      <w:proofErr w:type="spellEnd"/>
+      <w:r>
+        <w:t xml:space="preserve">, </w:t>
+      </w:r>
+      <w:proofErr w:type="spellStart"/>
+      <w:r>
+        <w:t>Det.IdSolicitud</w:t>
+      </w:r>
+      <w:proofErr w:type="spellEnd"/>
     </w:p>
     <w:p>
       <w:pPr>
@@ -856,7 +1252,15 @@
         </w:numPr>
       </w:pPr>
       <w:r>
-        <w:t xml:space="preserve">Agregue lo resaltado en frmsolicitudmodificar: </w:t>
+        <w:t xml:space="preserve">Agregue lo resaltado en </w:t>
+      </w:r>
+      <w:proofErr w:type="spellStart"/>
+      <w:r>
+        <w:t>frmsolicitudmodificar</w:t>
+      </w:r>
+      <w:proofErr w:type="spellEnd"/>
+      <w:r>
+        <w:t xml:space="preserve">: </w:t>
       </w:r>
     </w:p>
     <w:p>
@@ -864,15 +1268,38 @@
         <w:pStyle w:val="Prrafodelista"/>
         <w:ind w:left="1440"/>
       </w:pPr>
-      <w:r>
-        <w:t>frmCotizaciones UnFrmCotizaciones = new frmCotizaciones(unaSolicitud.unosDetallesSolicitud[e.RowIndex].unasCotizaciones</w:t>
-      </w:r>
-      <w:r>
-        <w:rPr>
-          <w:highlight w:val="green"/>
-        </w:rPr>
-        <w:t>, unDetSolic</w:t>
-      </w:r>
+      <w:proofErr w:type="spellStart"/>
+      <w:proofErr w:type="gramStart"/>
+      <w:r>
+        <w:t>frmCotizaciones</w:t>
+      </w:r>
+      <w:proofErr w:type="spellEnd"/>
+      <w:proofErr w:type="gramEnd"/>
+      <w:r>
+        <w:t xml:space="preserve"> </w:t>
+      </w:r>
+      <w:proofErr w:type="spellStart"/>
+      <w:r>
+        <w:t>UnFrmCotizaciones</w:t>
+      </w:r>
+      <w:proofErr w:type="spellEnd"/>
+      <w:r>
+        <w:t xml:space="preserve"> = new frmCotizaciones(unaSolicitud.unosDetallesSolicitud[e.RowIndex].unasCotizaciones</w:t>
+      </w:r>
+      <w:r>
+        <w:rPr>
+          <w:highlight w:val="green"/>
+        </w:rPr>
+        <w:t xml:space="preserve">, </w:t>
+      </w:r>
+      <w:proofErr w:type="spellStart"/>
+      <w:r>
+        <w:rPr>
+          <w:highlight w:val="green"/>
+        </w:rPr>
+        <w:t>unDetSolic</w:t>
+      </w:r>
+      <w:proofErr w:type="spellEnd"/>
       <w:r>
         <w:t>);</w:t>
       </w:r>
@@ -889,7 +1316,15 @@
         <w:t xml:space="preserve">Agregue </w:t>
       </w:r>
       <w:r>
-        <w:t xml:space="preserve">lo resaltado (y quite lo comentado) en frmCotizaciones: </w:t>
+        <w:t xml:space="preserve">lo resaltado (y quite lo comentado) en </w:t>
+      </w:r>
+      <w:proofErr w:type="spellStart"/>
+      <w:r>
+        <w:t>frmCotizaciones</w:t>
+      </w:r>
+      <w:proofErr w:type="spellEnd"/>
+      <w:r>
+        <w:t xml:space="preserve">: </w:t>
       </w:r>
     </w:p>
     <w:p>
@@ -901,12 +1336,21 @@
           <w:szCs w:val="16"/>
         </w:rPr>
       </w:pPr>
-      <w:r>
-        <w:rPr>
-          <w:sz w:val="16"/>
-          <w:szCs w:val="16"/>
-        </w:rPr>
-        <w:t xml:space="preserve">unaCotiz.unDetalleAsociado.IdSolicitud = </w:t>
+      <w:proofErr w:type="spellStart"/>
+      <w:r>
+        <w:rPr>
+          <w:sz w:val="16"/>
+          <w:szCs w:val="16"/>
+        </w:rPr>
+        <w:t>unaCotiz.unDetalleAsociado.IdSolicitud</w:t>
+      </w:r>
+      <w:proofErr w:type="spellEnd"/>
+      <w:r>
+        <w:rPr>
+          <w:sz w:val="16"/>
+          <w:szCs w:val="16"/>
+        </w:rPr>
+        <w:t xml:space="preserve"> = </w:t>
       </w:r>
       <w:r>
         <w:rPr>
@@ -916,12 +1360,21 @@
         </w:rPr>
         <w:t>unDetSolic.IdSolicitud;//</w:t>
       </w:r>
-      <w:r>
-        <w:rPr>
-          <w:sz w:val="16"/>
-          <w:szCs w:val="16"/>
-        </w:rPr>
-        <w:t>unasCotizaciones[0].unDetalleAsociado.IdSolicitud;</w:t>
+      <w:proofErr w:type="gramStart"/>
+      <w:r>
+        <w:rPr>
+          <w:sz w:val="16"/>
+          <w:szCs w:val="16"/>
+        </w:rPr>
+        <w:t>unasCotizaciones[</w:t>
+      </w:r>
+      <w:proofErr w:type="gramEnd"/>
+      <w:r>
+        <w:rPr>
+          <w:sz w:val="16"/>
+          <w:szCs w:val="16"/>
+        </w:rPr>
+        <w:t>0].unDetalleAsociado.IdSolicitud;</w:t>
       </w:r>
     </w:p>
     <w:p>
@@ -938,7 +1391,23 @@
           <w:sz w:val="16"/>
           <w:szCs w:val="16"/>
         </w:rPr>
-        <w:t xml:space="preserve">            unaCotiz.unDetalleAsociado.IdSolicitudDetalle = </w:t>
+        <w:t xml:space="preserve">            </w:t>
+      </w:r>
+      <w:proofErr w:type="spellStart"/>
+      <w:r>
+        <w:rPr>
+          <w:sz w:val="16"/>
+          <w:szCs w:val="16"/>
+        </w:rPr>
+        <w:t>unaCotiz.unDetalleAsociado.IdSolicitudDetalle</w:t>
+      </w:r>
+      <w:proofErr w:type="spellEnd"/>
+      <w:r>
+        <w:rPr>
+          <w:sz w:val="16"/>
+          <w:szCs w:val="16"/>
+        </w:rPr>
+        <w:t xml:space="preserve"> = </w:t>
       </w:r>
       <w:r>
         <w:rPr>
@@ -953,7 +1422,23 @@
           <w:sz w:val="16"/>
           <w:szCs w:val="16"/>
         </w:rPr>
-        <w:t>//unasCotizaciones[0].unDetalleAsociado.IdSolicitudDetalle;</w:t>
+        <w:t>//</w:t>
+      </w:r>
+      <w:proofErr w:type="gramStart"/>
+      <w:r>
+        <w:rPr>
+          <w:sz w:val="16"/>
+          <w:szCs w:val="16"/>
+        </w:rPr>
+        <w:t>unasCotizaciones[</w:t>
+      </w:r>
+      <w:proofErr w:type="gramEnd"/>
+      <w:r>
+        <w:rPr>
+          <w:sz w:val="16"/>
+          <w:szCs w:val="16"/>
+        </w:rPr>
+        <w:t>0].unDetalleAsociado.IdSolicitudDetalle;</w:t>
       </w:r>
     </w:p>
     <w:p>
@@ -1000,7 +1485,39 @@
           <w:sz w:val="16"/>
           <w:szCs w:val="16"/>
         </w:rPr>
-        <w:t xml:space="preserve"> table TipoAdquisicion y referencia desde Adquisición</w:t>
+        <w:t xml:space="preserve"> </w:t>
+      </w:r>
+      <w:proofErr w:type="spellStart"/>
+      <w:r>
+        <w:rPr>
+          <w:sz w:val="16"/>
+          <w:szCs w:val="16"/>
+        </w:rPr>
+        <w:t>table</w:t>
+      </w:r>
+      <w:proofErr w:type="spellEnd"/>
+      <w:r>
+        <w:rPr>
+          <w:sz w:val="16"/>
+          <w:szCs w:val="16"/>
+        </w:rPr>
+        <w:t xml:space="preserve"> </w:t>
+      </w:r>
+      <w:proofErr w:type="spellStart"/>
+      <w:r>
+        <w:rPr>
+          <w:sz w:val="16"/>
+          <w:szCs w:val="16"/>
+        </w:rPr>
+        <w:t>TipoAdquisicion</w:t>
+      </w:r>
+      <w:proofErr w:type="spellEnd"/>
+      <w:r>
+        <w:rPr>
+          <w:sz w:val="16"/>
+          <w:szCs w:val="16"/>
+        </w:rPr>
+        <w:t xml:space="preserve"> y referencia desde Adquisición</w:t>
       </w:r>
       <w:r>
         <w:rPr>
@@ -1027,7 +1544,23 @@
           <w:sz w:val="16"/>
           <w:szCs w:val="16"/>
         </w:rPr>
-        <w:t>Modifique AdquisicionCrear en consecuencia</w:t>
+        <w:t xml:space="preserve">Modifique </w:t>
+      </w:r>
+      <w:proofErr w:type="spellStart"/>
+      <w:r>
+        <w:rPr>
+          <w:sz w:val="16"/>
+          <w:szCs w:val="16"/>
+        </w:rPr>
+        <w:t>AdquisicionCrear</w:t>
+      </w:r>
+      <w:proofErr w:type="spellEnd"/>
+      <w:r>
+        <w:rPr>
+          <w:sz w:val="16"/>
+          <w:szCs w:val="16"/>
+        </w:rPr>
+        <w:t xml:space="preserve"> en consecuencia</w:t>
       </w:r>
       <w:r>
         <w:rPr>
@@ -1054,7 +1587,23 @@
           <w:sz w:val="16"/>
           <w:szCs w:val="16"/>
         </w:rPr>
-        <w:t>Agregue campo IdPartidaDetalle en tabla Inventario, para poder relacionar el inventario, con la compra y la solicitud</w:t>
+        <w:t xml:space="preserve">Agregue campo </w:t>
+      </w:r>
+      <w:proofErr w:type="spellStart"/>
+      <w:r>
+        <w:rPr>
+          <w:sz w:val="16"/>
+          <w:szCs w:val="16"/>
+        </w:rPr>
+        <w:t>IdPartidaDetalle</w:t>
+      </w:r>
+      <w:proofErr w:type="spellEnd"/>
+      <w:r>
+        <w:rPr>
+          <w:sz w:val="16"/>
+          <w:szCs w:val="16"/>
+        </w:rPr>
+        <w:t xml:space="preserve"> en tabla Inventario, para poder relacionar el inventario, con la compra y la solicitud</w:t>
       </w:r>
     </w:p>
     <w:p>
@@ -1076,8 +1625,36 @@
           <w:szCs w:val="16"/>
           <w:highlight w:val="yellow"/>
         </w:rPr>
-        <w:t>Agregar prop Bien en categoría para poder acceder al tipo de bien desde el detalle de solic</w:t>
-      </w:r>
+        <w:t xml:space="preserve">Agregar </w:t>
+      </w:r>
+      <w:proofErr w:type="spellStart"/>
+      <w:r>
+        <w:rPr>
+          <w:sz w:val="16"/>
+          <w:szCs w:val="16"/>
+          <w:highlight w:val="yellow"/>
+        </w:rPr>
+        <w:t>prop</w:t>
+      </w:r>
+      <w:proofErr w:type="spellEnd"/>
+      <w:r>
+        <w:rPr>
+          <w:sz w:val="16"/>
+          <w:szCs w:val="16"/>
+          <w:highlight w:val="yellow"/>
+        </w:rPr>
+        <w:t xml:space="preserve"> Bien en categoría para poder acceder al tipo de bien desde el detalle de </w:t>
+      </w:r>
+      <w:proofErr w:type="spellStart"/>
+      <w:r>
+        <w:rPr>
+          <w:sz w:val="16"/>
+          <w:szCs w:val="16"/>
+          <w:highlight w:val="yellow"/>
+        </w:rPr>
+        <w:t>solic</w:t>
+      </w:r>
+      <w:proofErr w:type="spellEnd"/>
       <w:r>
         <w:rPr>
           <w:sz w:val="16"/>
@@ -1114,7 +1691,43 @@
           <w:szCs w:val="16"/>
           <w:highlight w:val="yellow"/>
         </w:rPr>
-        <w:t>Eliminar IdAdquisicion de tabla PartidaDetalle (posiblemente no lo use nunca)</w:t>
+        <w:t xml:space="preserve">Eliminar </w:t>
+      </w:r>
+      <w:proofErr w:type="spellStart"/>
+      <w:r>
+        <w:rPr>
+          <w:sz w:val="16"/>
+          <w:szCs w:val="16"/>
+          <w:highlight w:val="yellow"/>
+        </w:rPr>
+        <w:t>IdAdquisicion</w:t>
+      </w:r>
+      <w:proofErr w:type="spellEnd"/>
+      <w:r>
+        <w:rPr>
+          <w:sz w:val="16"/>
+          <w:szCs w:val="16"/>
+          <w:highlight w:val="yellow"/>
+        </w:rPr>
+        <w:t xml:space="preserve"> de tabla </w:t>
+      </w:r>
+      <w:proofErr w:type="spellStart"/>
+      <w:r>
+        <w:rPr>
+          <w:sz w:val="16"/>
+          <w:szCs w:val="16"/>
+          <w:highlight w:val="yellow"/>
+        </w:rPr>
+        <w:t>PartidaDetalle</w:t>
+      </w:r>
+      <w:proofErr w:type="spellEnd"/>
+      <w:r>
+        <w:rPr>
+          <w:sz w:val="16"/>
+          <w:szCs w:val="16"/>
+          <w:highlight w:val="yellow"/>
+        </w:rPr>
+        <w:t xml:space="preserve"> (posiblemente no lo use nunca)</w:t>
       </w:r>
     </w:p>
     <w:p>
@@ -1158,7 +1771,25 @@
           <w:szCs w:val="16"/>
           <w:highlight w:val="yellow"/>
         </w:rPr>
-        <w:t>Quitar la tabla depósito, porque no hay varios depósitos, además se compra lo solicitado y se lo entrega, no se stockea, lo de consultar stock era para cuando se entrega en forma parcial algo</w:t>
+        <w:t xml:space="preserve">Quitar la tabla depósito, porque no hay varios depósitos, además se compra lo solicitado y se lo entrega, no se </w:t>
+      </w:r>
+      <w:proofErr w:type="spellStart"/>
+      <w:r>
+        <w:rPr>
+          <w:sz w:val="16"/>
+          <w:szCs w:val="16"/>
+          <w:highlight w:val="yellow"/>
+        </w:rPr>
+        <w:t>stockea</w:t>
+      </w:r>
+      <w:proofErr w:type="spellEnd"/>
+      <w:r>
+        <w:rPr>
+          <w:sz w:val="16"/>
+          <w:szCs w:val="16"/>
+          <w:highlight w:val="yellow"/>
+        </w:rPr>
+        <w:t>, lo de consultar stock era para cuando se entrega en forma parcial algo</w:t>
       </w:r>
     </w:p>
     <w:p>
@@ -1173,12 +1804,85 @@
           <w:szCs w:val="16"/>
         </w:rPr>
       </w:pPr>
-      <w:r>
-        <w:rPr>
-          <w:sz w:val="16"/>
-          <w:szCs w:val="16"/>
-        </w:rPr>
-        <w:t>IdInventario quedo como pk de Inventario y hay un índice unique entre IdBienEspecif y SerieKey en Inventario</w:t>
+      <w:proofErr w:type="spellStart"/>
+      <w:r>
+        <w:rPr>
+          <w:sz w:val="16"/>
+          <w:szCs w:val="16"/>
+        </w:rPr>
+        <w:t>IdInventario</w:t>
+      </w:r>
+      <w:proofErr w:type="spellEnd"/>
+      <w:r>
+        <w:rPr>
+          <w:sz w:val="16"/>
+          <w:szCs w:val="16"/>
+        </w:rPr>
+        <w:t xml:space="preserve"> quedo como </w:t>
+      </w:r>
+      <w:proofErr w:type="spellStart"/>
+      <w:r>
+        <w:rPr>
+          <w:sz w:val="16"/>
+          <w:szCs w:val="16"/>
+        </w:rPr>
+        <w:t>pk</w:t>
+      </w:r>
+      <w:proofErr w:type="spellEnd"/>
+      <w:r>
+        <w:rPr>
+          <w:sz w:val="16"/>
+          <w:szCs w:val="16"/>
+        </w:rPr>
+        <w:t xml:space="preserve"> de Inventario y hay un índice </w:t>
+      </w:r>
+      <w:proofErr w:type="spellStart"/>
+      <w:r>
+        <w:rPr>
+          <w:sz w:val="16"/>
+          <w:szCs w:val="16"/>
+        </w:rPr>
+        <w:t>unique</w:t>
+      </w:r>
+      <w:proofErr w:type="spellEnd"/>
+      <w:r>
+        <w:rPr>
+          <w:sz w:val="16"/>
+          <w:szCs w:val="16"/>
+        </w:rPr>
+        <w:t xml:space="preserve"> entre </w:t>
+      </w:r>
+      <w:proofErr w:type="spellStart"/>
+      <w:r>
+        <w:rPr>
+          <w:sz w:val="16"/>
+          <w:szCs w:val="16"/>
+        </w:rPr>
+        <w:t>IdBienEspecif</w:t>
+      </w:r>
+      <w:proofErr w:type="spellEnd"/>
+      <w:r>
+        <w:rPr>
+          <w:sz w:val="16"/>
+          <w:szCs w:val="16"/>
+        </w:rPr>
+        <w:t xml:space="preserve"> y </w:t>
+      </w:r>
+      <w:proofErr w:type="spellStart"/>
+      <w:r>
+        <w:rPr>
+          <w:sz w:val="16"/>
+          <w:szCs w:val="16"/>
+        </w:rPr>
+        <w:t>SerieKey</w:t>
+      </w:r>
+      <w:proofErr w:type="spellEnd"/>
+      <w:r>
+        <w:rPr>
+          <w:sz w:val="16"/>
+          <w:szCs w:val="16"/>
+        </w:rPr>
+        <w:t xml:space="preserve"> en Inventario</w:t>
       </w:r>
     </w:p>
     <w:p>
@@ -1198,8 +1902,65 @@
           <w:sz w:val="16"/>
           <w:szCs w:val="16"/>
         </w:rPr>
-        <w:t>Elimine columna IdBien en AsigDetalle, porque la pk de inventario ya no contiene a IdBien</w:t>
-      </w:r>
+        <w:t xml:space="preserve">Elimine columna </w:t>
+      </w:r>
+      <w:proofErr w:type="spellStart"/>
+      <w:r>
+        <w:rPr>
+          <w:sz w:val="16"/>
+          <w:szCs w:val="16"/>
+        </w:rPr>
+        <w:t>IdBien</w:t>
+      </w:r>
+      <w:proofErr w:type="spellEnd"/>
+      <w:r>
+        <w:rPr>
+          <w:sz w:val="16"/>
+          <w:szCs w:val="16"/>
+        </w:rPr>
+        <w:t xml:space="preserve"> en </w:t>
+      </w:r>
+      <w:proofErr w:type="spellStart"/>
+      <w:r>
+        <w:rPr>
+          <w:sz w:val="16"/>
+          <w:szCs w:val="16"/>
+        </w:rPr>
+        <w:t>AsigDetalle</w:t>
+      </w:r>
+      <w:proofErr w:type="spellEnd"/>
+      <w:r>
+        <w:rPr>
+          <w:sz w:val="16"/>
+          <w:szCs w:val="16"/>
+        </w:rPr>
+        <w:t xml:space="preserve">, porque la </w:t>
+      </w:r>
+      <w:proofErr w:type="spellStart"/>
+      <w:r>
+        <w:rPr>
+          <w:sz w:val="16"/>
+          <w:szCs w:val="16"/>
+        </w:rPr>
+        <w:t>pk</w:t>
+      </w:r>
+      <w:proofErr w:type="spellEnd"/>
+      <w:r>
+        <w:rPr>
+          <w:sz w:val="16"/>
+          <w:szCs w:val="16"/>
+        </w:rPr>
+        <w:t xml:space="preserve"> de inventario ya no contiene a </w:t>
+      </w:r>
+      <w:proofErr w:type="spellStart"/>
+      <w:r>
+        <w:rPr>
+          <w:sz w:val="16"/>
+          <w:szCs w:val="16"/>
+        </w:rPr>
+        <w:t>IdBien</w:t>
+      </w:r>
+      <w:proofErr w:type="spellEnd"/>
     </w:p>
     <w:p>
       <w:pPr>
@@ -1220,7 +1981,61 @@
           <w:szCs w:val="16"/>
           <w:highlight w:val="yellow"/>
         </w:rPr>
-        <w:t>Quitar el campo Observacion de AsigDetalle (poner solo uno en asignación quizas)</w:t>
+        <w:t xml:space="preserve">Quitar el campo </w:t>
+      </w:r>
+      <w:proofErr w:type="spellStart"/>
+      <w:r>
+        <w:rPr>
+          <w:sz w:val="16"/>
+          <w:szCs w:val="16"/>
+          <w:highlight w:val="yellow"/>
+        </w:rPr>
+        <w:t>Observacion</w:t>
+      </w:r>
+      <w:proofErr w:type="spellEnd"/>
+      <w:r>
+        <w:rPr>
+          <w:sz w:val="16"/>
+          <w:szCs w:val="16"/>
+          <w:highlight w:val="yellow"/>
+        </w:rPr>
+        <w:t xml:space="preserve"> de </w:t>
+      </w:r>
+      <w:proofErr w:type="spellStart"/>
+      <w:r>
+        <w:rPr>
+          <w:sz w:val="16"/>
+          <w:szCs w:val="16"/>
+          <w:highlight w:val="yellow"/>
+        </w:rPr>
+        <w:t>AsigDetalle</w:t>
+      </w:r>
+      <w:proofErr w:type="spellEnd"/>
+      <w:r>
+        <w:rPr>
+          <w:sz w:val="16"/>
+          <w:szCs w:val="16"/>
+          <w:highlight w:val="yellow"/>
+        </w:rPr>
+        <w:t xml:space="preserve"> (poner solo uno en asignación </w:t>
+      </w:r>
+      <w:proofErr w:type="spellStart"/>
+      <w:r>
+        <w:rPr>
+          <w:sz w:val="16"/>
+          <w:szCs w:val="16"/>
+          <w:highlight w:val="yellow"/>
+        </w:rPr>
+        <w:t>quizas</w:t>
+      </w:r>
+      <w:proofErr w:type="spellEnd"/>
+      <w:r>
+        <w:rPr>
+          <w:sz w:val="16"/>
+          <w:szCs w:val="16"/>
+          <w:highlight w:val="yellow"/>
+        </w:rPr>
+        <w:t>)</w:t>
       </w:r>
     </w:p>
     <w:p>
@@ -1242,8 +2057,18 @@
           <w:sz w:val="16"/>
           <w:szCs w:val="16"/>
         </w:rPr>
-        <w:t>//FALTA QUE Ponga en estado "Compradas" las cosas de un SolicDetalle</w:t>
-      </w:r>
+        <w:t xml:space="preserve">//FALTA QUE Ponga en estado "Compradas" las cosas de un </w:t>
+      </w:r>
+      <w:proofErr w:type="spellStart"/>
+      <w:r>
+        <w:rPr>
+          <w:strike/>
+          <w:sz w:val="16"/>
+          <w:szCs w:val="16"/>
+        </w:rPr>
+        <w:t>SolicDetalle</w:t>
+      </w:r>
+      <w:proofErr w:type="spellEnd"/>
     </w:p>
     <w:p>
       <w:pPr>
@@ -1278,15 +2103,71 @@
           <w:sz w:val="16"/>
           <w:szCs w:val="16"/>
         </w:rPr>
-        <w:t>//Todo dentro del negocio o dal</w:t>
-      </w:r>
+        <w:t xml:space="preserve">//Todo dentro del negocio o </w:t>
+      </w:r>
+      <w:proofErr w:type="spellStart"/>
       <w:r>
         <w:rPr>
           <w:strike/>
           <w:sz w:val="16"/>
           <w:szCs w:val="16"/>
         </w:rPr>
-        <w:t>.. El código donde empzaria esto esa en frmregistrar línea 66</w:t>
+        <w:t>dal</w:t>
+      </w:r>
+      <w:proofErr w:type="spellEnd"/>
+      <w:proofErr w:type="gramStart"/>
+      <w:r>
+        <w:rPr>
+          <w:strike/>
+          <w:sz w:val="16"/>
+          <w:szCs w:val="16"/>
+        </w:rPr>
+        <w:t>..</w:t>
+      </w:r>
+      <w:proofErr w:type="gramEnd"/>
+      <w:r>
+        <w:rPr>
+          <w:strike/>
+          <w:sz w:val="16"/>
+          <w:szCs w:val="16"/>
+        </w:rPr>
+        <w:t xml:space="preserve"> El código donde </w:t>
+      </w:r>
+      <w:proofErr w:type="spellStart"/>
+      <w:r>
+        <w:rPr>
+          <w:strike/>
+          <w:sz w:val="16"/>
+          <w:szCs w:val="16"/>
+        </w:rPr>
+        <w:t>empzaria</w:t>
+      </w:r>
+      <w:proofErr w:type="spellEnd"/>
+      <w:r>
+        <w:rPr>
+          <w:strike/>
+          <w:sz w:val="16"/>
+          <w:szCs w:val="16"/>
+        </w:rPr>
+        <w:t xml:space="preserve"> esto esa en </w:t>
+      </w:r>
+      <w:proofErr w:type="spellStart"/>
+      <w:r>
+        <w:rPr>
+          <w:strike/>
+          <w:sz w:val="16"/>
+          <w:szCs w:val="16"/>
+        </w:rPr>
+        <w:t>frmregistrar</w:t>
+      </w:r>
+      <w:proofErr w:type="spellEnd"/>
+      <w:r>
+        <w:rPr>
+          <w:strike/>
+          <w:sz w:val="16"/>
+          <w:szCs w:val="16"/>
+        </w:rPr>
+        <w:t xml:space="preserve"> línea 66</w:t>
       </w:r>
     </w:p>
     <w:p>
@@ -1309,7 +2190,43 @@
           <w:highlight w:val="yellow"/>
         </w:rPr>
         <w:lastRenderedPageBreak/>
-        <w:t>Al registrar bienes, solo me tiene que permitir registrar los de un mismo SolicDetalle (sino el proveedor no concuerda con todos los datalles)</w:t>
+        <w:t xml:space="preserve">Al registrar bienes, solo me tiene que permitir registrar los de un mismo </w:t>
+      </w:r>
+      <w:proofErr w:type="spellStart"/>
+      <w:r>
+        <w:rPr>
+          <w:sz w:val="16"/>
+          <w:szCs w:val="16"/>
+          <w:highlight w:val="yellow"/>
+        </w:rPr>
+        <w:t>SolicDetalle</w:t>
+      </w:r>
+      <w:proofErr w:type="spellEnd"/>
+      <w:r>
+        <w:rPr>
+          <w:sz w:val="16"/>
+          <w:szCs w:val="16"/>
+          <w:highlight w:val="yellow"/>
+        </w:rPr>
+        <w:t xml:space="preserve"> (sino el proveedor no concuerda con todos los </w:t>
+      </w:r>
+      <w:proofErr w:type="spellStart"/>
+      <w:r>
+        <w:rPr>
+          <w:sz w:val="16"/>
+          <w:szCs w:val="16"/>
+          <w:highlight w:val="yellow"/>
+        </w:rPr>
+        <w:t>datalles</w:t>
+      </w:r>
+      <w:proofErr w:type="spellEnd"/>
+      <w:r>
+        <w:rPr>
+          <w:sz w:val="16"/>
+          <w:szCs w:val="16"/>
+          <w:highlight w:val="yellow"/>
+        </w:rPr>
+        <w:t>)</w:t>
       </w:r>
     </w:p>
     <w:p>
@@ -1331,8 +2248,36 @@
           <w:szCs w:val="16"/>
           <w:highlight w:val="yellow"/>
         </w:rPr>
-        <w:t>Seguir en DALAsignacion línea 58, lo de poner como finalizado un solicDetalle</w:t>
-      </w:r>
+        <w:t xml:space="preserve">Seguir en </w:t>
+      </w:r>
+      <w:proofErr w:type="spellStart"/>
+      <w:r>
+        <w:rPr>
+          <w:sz w:val="16"/>
+          <w:szCs w:val="16"/>
+          <w:highlight w:val="yellow"/>
+        </w:rPr>
+        <w:t>DALAsignacion</w:t>
+      </w:r>
+      <w:proofErr w:type="spellEnd"/>
+      <w:r>
+        <w:rPr>
+          <w:sz w:val="16"/>
+          <w:szCs w:val="16"/>
+          <w:highlight w:val="yellow"/>
+        </w:rPr>
+        <w:t xml:space="preserve"> línea 58, lo de poner como finalizado un </w:t>
+      </w:r>
+      <w:proofErr w:type="spellStart"/>
+      <w:r>
+        <w:rPr>
+          <w:sz w:val="16"/>
+          <w:szCs w:val="16"/>
+          <w:highlight w:val="yellow"/>
+        </w:rPr>
+        <w:t>solicDetalle</w:t>
+      </w:r>
+      <w:proofErr w:type="spellEnd"/>
     </w:p>
     <w:p>
       <w:pPr>
@@ -1353,7 +2298,25 @@
           <w:sz w:val="16"/>
           <w:szCs w:val="16"/>
         </w:rPr>
-        <w:t>Al registrar bienes, todos aparecen con el mismo numero de serie, REVISAR</w:t>
+        <w:t xml:space="preserve">Al registrar bienes, todos aparecen con el mismo </w:t>
+      </w:r>
+      <w:proofErr w:type="spellStart"/>
+      <w:r>
+        <w:rPr>
+          <w:strike/>
+          <w:sz w:val="16"/>
+          <w:szCs w:val="16"/>
+        </w:rPr>
+        <w:t>numero</w:t>
+      </w:r>
+      <w:proofErr w:type="spellEnd"/>
+      <w:r>
+        <w:rPr>
+          <w:strike/>
+          <w:sz w:val="16"/>
+          <w:szCs w:val="16"/>
+        </w:rPr>
+        <w:t xml:space="preserve"> de serie, REVISAR</w:t>
       </w:r>
     </w:p>
     <w:p>
@@ -1375,7 +2338,25 @@
           <w:szCs w:val="16"/>
           <w:highlight w:val="yellow"/>
         </w:rPr>
-        <w:t>Fijarme en DALAsignacion línea 59 que con el METODO CIERRO LA CONEXION A LA BD Y DPS EN LA SEGUNDA VUELTA DEL FOR EACH PINCHA PORQ ESTA CERRADA LA BD</w:t>
+        <w:t xml:space="preserve">Fijarme en </w:t>
+      </w:r>
+      <w:proofErr w:type="spellStart"/>
+      <w:r>
+        <w:rPr>
+          <w:sz w:val="16"/>
+          <w:szCs w:val="16"/>
+          <w:highlight w:val="yellow"/>
+        </w:rPr>
+        <w:t>DALAsignacion</w:t>
+      </w:r>
+      <w:proofErr w:type="spellEnd"/>
+      <w:r>
+        <w:rPr>
+          <w:sz w:val="16"/>
+          <w:szCs w:val="16"/>
+          <w:highlight w:val="yellow"/>
+        </w:rPr>
+        <w:t xml:space="preserve"> línea 59 que con el METODO CIERRO LA CONEXION A LA BD Y DPS EN LA SEGUNDA VUELTA DEL FOR EACH PINCHA PORQ ESTA CERRADA LA BD</w:t>
       </w:r>
     </w:p>
     <w:p>
@@ -1395,7 +2376,71 @@
           <w:sz w:val="16"/>
           <w:szCs w:val="16"/>
         </w:rPr>
-        <w:t>Agregue esta línea al final del store “InventarioHardTraerListosParaAsignar” para que traiga solo los inventarios que aun no fueron entregados (sino traía todos los inventarios que están dentro de un SolicDetalle que no está finalizado aún):</w:t>
+        <w:t xml:space="preserve">Agregue esta línea al final del </w:t>
+      </w:r>
+      <w:proofErr w:type="spellStart"/>
+      <w:r>
+        <w:rPr>
+          <w:sz w:val="16"/>
+          <w:szCs w:val="16"/>
+        </w:rPr>
+        <w:t>store</w:t>
+      </w:r>
+      <w:proofErr w:type="spellEnd"/>
+      <w:r>
+        <w:rPr>
+          <w:sz w:val="16"/>
+          <w:szCs w:val="16"/>
+        </w:rPr>
+        <w:t xml:space="preserve"> “</w:t>
+      </w:r>
+      <w:proofErr w:type="spellStart"/>
+      <w:r>
+        <w:rPr>
+          <w:sz w:val="16"/>
+          <w:szCs w:val="16"/>
+        </w:rPr>
+        <w:t>InventarioHardTraerListosParaAsignar</w:t>
+      </w:r>
+      <w:proofErr w:type="spellEnd"/>
+      <w:r>
+        <w:rPr>
+          <w:sz w:val="16"/>
+          <w:szCs w:val="16"/>
+        </w:rPr>
+        <w:t xml:space="preserve">” para que traiga solo los inventarios que </w:t>
+      </w:r>
+      <w:proofErr w:type="spellStart"/>
+      <w:r>
+        <w:rPr>
+          <w:sz w:val="16"/>
+          <w:szCs w:val="16"/>
+        </w:rPr>
+        <w:t>aun</w:t>
+      </w:r>
+      <w:proofErr w:type="spellEnd"/>
+      <w:r>
+        <w:rPr>
+          <w:sz w:val="16"/>
+          <w:szCs w:val="16"/>
+        </w:rPr>
+        <w:t xml:space="preserve"> no fueron entregados (sino traía todos los inventarios que están dentro de un </w:t>
+      </w:r>
+      <w:proofErr w:type="spellStart"/>
+      <w:r>
+        <w:rPr>
+          <w:sz w:val="16"/>
+          <w:szCs w:val="16"/>
+        </w:rPr>
+        <w:t>SolicDetalle</w:t>
+      </w:r>
+      <w:proofErr w:type="spellEnd"/>
+      <w:r>
+        <w:rPr>
+          <w:sz w:val="16"/>
+          <w:szCs w:val="16"/>
+        </w:rPr>
+        <w:t xml:space="preserve"> que no está finalizado aún):</w:t>
       </w:r>
     </w:p>
     <w:p>
@@ -1415,7 +2460,23 @@
           <w:sz w:val="16"/>
           <w:szCs w:val="16"/>
         </w:rPr>
-        <w:t>and inv.IdEstadoInventario = 1--Disponible</w:t>
+        <w:t xml:space="preserve">and </w:t>
+      </w:r>
+      <w:proofErr w:type="spellStart"/>
+      <w:r>
+        <w:rPr>
+          <w:sz w:val="16"/>
+          <w:szCs w:val="16"/>
+        </w:rPr>
+        <w:t>inv.IdEstadoInventario</w:t>
+      </w:r>
+      <w:proofErr w:type="spellEnd"/>
+      <w:r>
+        <w:rPr>
+          <w:sz w:val="16"/>
+          <w:szCs w:val="16"/>
+        </w:rPr>
+        <w:t xml:space="preserve"> = 1--Disponible</w:t>
       </w:r>
     </w:p>
     <w:p>
@@ -1431,13 +2492,113 @@
           <w:szCs w:val="16"/>
         </w:rPr>
       </w:pPr>
+      <w:proofErr w:type="spellStart"/>
       <w:r>
         <w:rPr>
           <w:strike/>
           <w:sz w:val="16"/>
           <w:szCs w:val="16"/>
         </w:rPr>
-        <w:t>Evlauar quitar la línea “and sdet.IdEstadoSolicDetalle = @IdEstadoSolicDetalle—Adquirido”, del store “InventarioHardTraerListosParaAsignar” para permitir asignar bienes sin que todos los inventarios de un mismo SolicDetalle hayan sido adquiridos</w:t>
+        <w:t>Evlauar</w:t>
+      </w:r>
+      <w:proofErr w:type="spellEnd"/>
+      <w:r>
+        <w:rPr>
+          <w:strike/>
+          <w:sz w:val="16"/>
+          <w:szCs w:val="16"/>
+        </w:rPr>
+        <w:t xml:space="preserve"> quitar la línea “and </w:t>
+      </w:r>
+      <w:proofErr w:type="spellStart"/>
+      <w:r>
+        <w:rPr>
+          <w:strike/>
+          <w:sz w:val="16"/>
+          <w:szCs w:val="16"/>
+        </w:rPr>
+        <w:t>sdet.IdEstadoSolicDetalle</w:t>
+      </w:r>
+      <w:proofErr w:type="spellEnd"/>
+      <w:r>
+        <w:rPr>
+          <w:strike/>
+          <w:sz w:val="16"/>
+          <w:szCs w:val="16"/>
+        </w:rPr>
+        <w:t xml:space="preserve"> = @</w:t>
+      </w:r>
+      <w:proofErr w:type="spellStart"/>
+      <w:r>
+        <w:rPr>
+          <w:strike/>
+          <w:sz w:val="16"/>
+          <w:szCs w:val="16"/>
+        </w:rPr>
+        <w:t>IdEstadoSolicDetalle</w:t>
+      </w:r>
+      <w:proofErr w:type="spellEnd"/>
+      <w:r>
+        <w:rPr>
+          <w:strike/>
+          <w:sz w:val="16"/>
+          <w:szCs w:val="16"/>
+        </w:rPr>
+        <w:t xml:space="preserve">—Adquirido”, del </w:t>
+      </w:r>
+      <w:proofErr w:type="spellStart"/>
+      <w:r>
+        <w:rPr>
+          <w:strike/>
+          <w:sz w:val="16"/>
+          <w:szCs w:val="16"/>
+        </w:rPr>
+        <w:t>store</w:t>
+      </w:r>
+      <w:proofErr w:type="spellEnd"/>
+      <w:r>
+        <w:rPr>
+          <w:strike/>
+          <w:sz w:val="16"/>
+          <w:szCs w:val="16"/>
+        </w:rPr>
+        <w:t xml:space="preserve"> “</w:t>
+      </w:r>
+      <w:proofErr w:type="spellStart"/>
+      <w:r>
+        <w:rPr>
+          <w:strike/>
+          <w:sz w:val="16"/>
+          <w:szCs w:val="16"/>
+        </w:rPr>
+        <w:t>InventarioHardTraerListosParaAsignar</w:t>
+      </w:r>
+      <w:proofErr w:type="spellEnd"/>
+      <w:r>
+        <w:rPr>
+          <w:strike/>
+          <w:sz w:val="16"/>
+          <w:szCs w:val="16"/>
+        </w:rPr>
+        <w:t xml:space="preserve">” para permitir asignar bienes sin que todos los inventarios de un mismo </w:t>
+      </w:r>
+      <w:proofErr w:type="spellStart"/>
+      <w:r>
+        <w:rPr>
+          <w:strike/>
+          <w:sz w:val="16"/>
+          <w:szCs w:val="16"/>
+        </w:rPr>
+        <w:t>SolicDetalle</w:t>
+      </w:r>
+      <w:proofErr w:type="spellEnd"/>
+      <w:r>
+        <w:rPr>
+          <w:strike/>
+          <w:sz w:val="16"/>
+          <w:szCs w:val="16"/>
+        </w:rPr>
+        <w:t xml:space="preserve"> hayan sido adquiridos</w:t>
       </w:r>
     </w:p>
     <w:p>
@@ -1459,15 +2620,105 @@
           <w:szCs w:val="16"/>
           <w:highlight w:val="yellow"/>
         </w:rPr>
-        <w:t>Al registrar un inventario me vuelve a hacer update del estadoSolicDetalle a “Adquirido” en caso de que se haya comprado todo (y aunque ya esté finalizado ese SolicDetalle porq se entregó todo)</w:t>
-      </w:r>
-      <w:r>
-        <w:rPr>
-          <w:sz w:val="16"/>
-          <w:szCs w:val="16"/>
-          <w:highlight w:val="yellow"/>
-        </w:rPr>
-        <w:t>, fijarme en frmRegistrar en el load, para que solo cargue los bienes que restan por entregar y no todos como está ahora q te los muestra y te pone la cantidad comprada</w:t>
+        <w:t xml:space="preserve">Al registrar un inventario me vuelve a hacer </w:t>
+      </w:r>
+      <w:proofErr w:type="spellStart"/>
+      <w:r>
+        <w:rPr>
+          <w:sz w:val="16"/>
+          <w:szCs w:val="16"/>
+          <w:highlight w:val="yellow"/>
+        </w:rPr>
+        <w:t>update</w:t>
+      </w:r>
+      <w:proofErr w:type="spellEnd"/>
+      <w:r>
+        <w:rPr>
+          <w:sz w:val="16"/>
+          <w:szCs w:val="16"/>
+          <w:highlight w:val="yellow"/>
+        </w:rPr>
+        <w:t xml:space="preserve"> del </w:t>
+      </w:r>
+      <w:proofErr w:type="spellStart"/>
+      <w:r>
+        <w:rPr>
+          <w:sz w:val="16"/>
+          <w:szCs w:val="16"/>
+          <w:highlight w:val="yellow"/>
+        </w:rPr>
+        <w:t>estadoSolicDetalle</w:t>
+      </w:r>
+      <w:proofErr w:type="spellEnd"/>
+      <w:r>
+        <w:rPr>
+          <w:sz w:val="16"/>
+          <w:szCs w:val="16"/>
+          <w:highlight w:val="yellow"/>
+        </w:rPr>
+        <w:t xml:space="preserve"> a “Adquirido” en caso de que se haya comprado todo (y aunque ya esté finalizado ese </w:t>
+      </w:r>
+      <w:proofErr w:type="spellStart"/>
+      <w:r>
+        <w:rPr>
+          <w:sz w:val="16"/>
+          <w:szCs w:val="16"/>
+          <w:highlight w:val="yellow"/>
+        </w:rPr>
+        <w:t>SolicDetalle</w:t>
+      </w:r>
+      <w:proofErr w:type="spellEnd"/>
+      <w:r>
+        <w:rPr>
+          <w:sz w:val="16"/>
+          <w:szCs w:val="16"/>
+          <w:highlight w:val="yellow"/>
+        </w:rPr>
+        <w:t xml:space="preserve"> </w:t>
+      </w:r>
+      <w:proofErr w:type="spellStart"/>
+      <w:r>
+        <w:rPr>
+          <w:sz w:val="16"/>
+          <w:szCs w:val="16"/>
+          <w:highlight w:val="yellow"/>
+        </w:rPr>
+        <w:t>porq</w:t>
+      </w:r>
+      <w:proofErr w:type="spellEnd"/>
+      <w:r>
+        <w:rPr>
+          <w:sz w:val="16"/>
+          <w:szCs w:val="16"/>
+          <w:highlight w:val="yellow"/>
+        </w:rPr>
+        <w:t xml:space="preserve"> se entregó todo)</w:t>
+      </w:r>
+      <w:r>
+        <w:rPr>
+          <w:sz w:val="16"/>
+          <w:szCs w:val="16"/>
+          <w:highlight w:val="yellow"/>
+        </w:rPr>
+        <w:t xml:space="preserve">, fijarme en </w:t>
+      </w:r>
+      <w:proofErr w:type="spellStart"/>
+      <w:r>
+        <w:rPr>
+          <w:sz w:val="16"/>
+          <w:szCs w:val="16"/>
+          <w:highlight w:val="yellow"/>
+        </w:rPr>
+        <w:t>frmRegistrar</w:t>
+      </w:r>
+      <w:proofErr w:type="spellEnd"/>
+      <w:r>
+        <w:rPr>
+          <w:sz w:val="16"/>
+          <w:szCs w:val="16"/>
+          <w:highlight w:val="yellow"/>
+        </w:rPr>
+        <w:t xml:space="preserve"> en el load, para que solo cargue los bienes que restan por entregar y no todos como está ahora q te los muestra y te pone la cantidad comprada</w:t>
       </w:r>
     </w:p>
     <w:p>
@@ -1479,22 +2730,52 @@
           <w:szCs w:val="16"/>
         </w:rPr>
       </w:pPr>
+      <w:proofErr w:type="spellStart"/>
       <w:r>
         <w:rPr>
           <w:color w:val="0070C0"/>
           <w:sz w:val="16"/>
           <w:szCs w:val="16"/>
         </w:rPr>
-        <w:t>GUARDA:</w:t>
-      </w:r>
+        <w:t>GUARDA</w:t>
+      </w:r>
+      <w:proofErr w:type="gramStart"/>
       <w:r>
         <w:rPr>
           <w:color w:val="0070C0"/>
           <w:sz w:val="16"/>
           <w:szCs w:val="16"/>
         </w:rPr>
-        <w:t>Para arreglarlo modifique mal, pero arece q sigue andando todo, la línea 114 de frmbienregistrar</w:t>
-      </w:r>
+        <w:t>:</w:t>
+      </w:r>
+      <w:r>
+        <w:rPr>
+          <w:color w:val="0070C0"/>
+          <w:sz w:val="16"/>
+          <w:szCs w:val="16"/>
+        </w:rPr>
+        <w:t>Para</w:t>
+      </w:r>
+      <w:proofErr w:type="spellEnd"/>
+      <w:proofErr w:type="gramEnd"/>
+      <w:r>
+        <w:rPr>
+          <w:color w:val="0070C0"/>
+          <w:sz w:val="16"/>
+          <w:szCs w:val="16"/>
+        </w:rPr>
+        <w:t xml:space="preserve"> arreglarlo modifique mal, pero arece q sigue andando todo, la línea 114 de </w:t>
+      </w:r>
+      <w:proofErr w:type="spellStart"/>
+      <w:r>
+        <w:rPr>
+          <w:color w:val="0070C0"/>
+          <w:sz w:val="16"/>
+          <w:szCs w:val="16"/>
+        </w:rPr>
+        <w:t>frmbienregistrar</w:t>
+      </w:r>
+      <w:proofErr w:type="spellEnd"/>
     </w:p>
     <w:p>
       <w:pPr>
@@ -1511,7 +2792,215 @@
           <w:sz w:val="16"/>
           <w:szCs w:val="16"/>
         </w:rPr>
-        <w:t>Antes estaba esto: LisAUXDetalles = unosDetallesBienes.Select(x =&gt; new HLPDetallesAdquisicion() { DescripCategoria = x.unaCategoria.DescripCategoria, Cantidad = x.Cantidad, IdCategoria = x.unaCategoria.IdCategoria, IdSolicitudDetalle = x.IdSolicitudDetalle }).ToList();</w:t>
+        <w:t xml:space="preserve">Antes estaba esto: </w:t>
+      </w:r>
+      <w:proofErr w:type="spellStart"/>
+      <w:r>
+        <w:rPr>
+          <w:color w:val="0070C0"/>
+          <w:sz w:val="16"/>
+          <w:szCs w:val="16"/>
+        </w:rPr>
+        <w:t>LisAUXDetalles</w:t>
+      </w:r>
+      <w:proofErr w:type="spellEnd"/>
+      <w:r>
+        <w:rPr>
+          <w:color w:val="0070C0"/>
+          <w:sz w:val="16"/>
+          <w:szCs w:val="16"/>
+        </w:rPr>
+        <w:t xml:space="preserve"> = </w:t>
+      </w:r>
+      <w:proofErr w:type="spellStart"/>
+      <w:r>
+        <w:rPr>
+          <w:color w:val="0070C0"/>
+          <w:sz w:val="16"/>
+          <w:szCs w:val="16"/>
+        </w:rPr>
+        <w:t>unosDetallesBienes.Select</w:t>
+      </w:r>
+      <w:proofErr w:type="spellEnd"/>
+      <w:r>
+        <w:rPr>
+          <w:color w:val="0070C0"/>
+          <w:sz w:val="16"/>
+          <w:szCs w:val="16"/>
+        </w:rPr>
+        <w:t xml:space="preserve">(x =&gt; new </w:t>
+      </w:r>
+      <w:proofErr w:type="spellStart"/>
+      <w:proofErr w:type="gramStart"/>
+      <w:r>
+        <w:rPr>
+          <w:color w:val="0070C0"/>
+          <w:sz w:val="16"/>
+          <w:szCs w:val="16"/>
+        </w:rPr>
+        <w:t>HLPDetallesAdquisicion</w:t>
+      </w:r>
+      <w:proofErr w:type="spellEnd"/>
+      <w:r>
+        <w:rPr>
+          <w:color w:val="0070C0"/>
+          <w:sz w:val="16"/>
+          <w:szCs w:val="16"/>
+        </w:rPr>
+        <w:t>(</w:t>
+      </w:r>
+      <w:proofErr w:type="gramEnd"/>
+      <w:r>
+        <w:rPr>
+          <w:color w:val="0070C0"/>
+          <w:sz w:val="16"/>
+          <w:szCs w:val="16"/>
+        </w:rPr>
+        <w:t xml:space="preserve">) { </w:t>
+      </w:r>
+      <w:proofErr w:type="spellStart"/>
+      <w:r>
+        <w:rPr>
+          <w:color w:val="0070C0"/>
+          <w:sz w:val="16"/>
+          <w:szCs w:val="16"/>
+        </w:rPr>
+        <w:t>DescripCategoria</w:t>
+      </w:r>
+      <w:proofErr w:type="spellEnd"/>
+      <w:r>
+        <w:rPr>
+          <w:color w:val="0070C0"/>
+          <w:sz w:val="16"/>
+          <w:szCs w:val="16"/>
+        </w:rPr>
+        <w:t xml:space="preserve"> = </w:t>
+      </w:r>
+      <w:proofErr w:type="spellStart"/>
+      <w:r>
+        <w:rPr>
+          <w:color w:val="0070C0"/>
+          <w:sz w:val="16"/>
+          <w:szCs w:val="16"/>
+        </w:rPr>
+        <w:t>x.unaCategoria.DescripCategoria</w:t>
+      </w:r>
+      <w:proofErr w:type="spellEnd"/>
+      <w:r>
+        <w:rPr>
+          <w:color w:val="0070C0"/>
+          <w:sz w:val="16"/>
+          <w:szCs w:val="16"/>
+        </w:rPr>
+        <w:t xml:space="preserve">, Cantidad = </w:t>
+      </w:r>
+      <w:proofErr w:type="spellStart"/>
+      <w:r>
+        <w:rPr>
+          <w:color w:val="0070C0"/>
+          <w:sz w:val="16"/>
+          <w:szCs w:val="16"/>
+        </w:rPr>
+        <w:t>x.Cantidad</w:t>
+      </w:r>
+      <w:proofErr w:type="spellEnd"/>
+      <w:r>
+        <w:rPr>
+          <w:color w:val="0070C0"/>
+          <w:sz w:val="16"/>
+          <w:szCs w:val="16"/>
+        </w:rPr>
+        <w:t xml:space="preserve">, </w:t>
+      </w:r>
+      <w:proofErr w:type="spellStart"/>
+      <w:r>
+        <w:rPr>
+          <w:color w:val="0070C0"/>
+          <w:sz w:val="16"/>
+          <w:szCs w:val="16"/>
+        </w:rPr>
+        <w:t>IdCategoria</w:t>
+      </w:r>
+      <w:proofErr w:type="spellEnd"/>
+      <w:r>
+        <w:rPr>
+          <w:color w:val="0070C0"/>
+          <w:sz w:val="16"/>
+          <w:szCs w:val="16"/>
+        </w:rPr>
+        <w:t xml:space="preserve"> = </w:t>
+      </w:r>
+      <w:proofErr w:type="spellStart"/>
+      <w:r>
+        <w:rPr>
+          <w:color w:val="0070C0"/>
+          <w:sz w:val="16"/>
+          <w:szCs w:val="16"/>
+        </w:rPr>
+        <w:t>x.unaCategoria.IdCategoria</w:t>
+      </w:r>
+      <w:proofErr w:type="spellEnd"/>
+      <w:r>
+        <w:rPr>
+          <w:color w:val="0070C0"/>
+          <w:sz w:val="16"/>
+          <w:szCs w:val="16"/>
+        </w:rPr>
+        <w:t xml:space="preserve">, </w:t>
+      </w:r>
+      <w:proofErr w:type="spellStart"/>
+      <w:r>
+        <w:rPr>
+          <w:color w:val="0070C0"/>
+          <w:sz w:val="16"/>
+          <w:szCs w:val="16"/>
+        </w:rPr>
+        <w:t>IdSolicitudDetalle</w:t>
+      </w:r>
+      <w:proofErr w:type="spellEnd"/>
+      <w:r>
+        <w:rPr>
+          <w:color w:val="0070C0"/>
+          <w:sz w:val="16"/>
+          <w:szCs w:val="16"/>
+        </w:rPr>
+        <w:t xml:space="preserve"> = </w:t>
+      </w:r>
+      <w:proofErr w:type="spellStart"/>
+      <w:r>
+        <w:rPr>
+          <w:color w:val="0070C0"/>
+          <w:sz w:val="16"/>
+          <w:szCs w:val="16"/>
+        </w:rPr>
+        <w:t>x.IdSolicitudDetalle</w:t>
+      </w:r>
+      <w:proofErr w:type="spellEnd"/>
+      <w:r>
+        <w:rPr>
+          <w:color w:val="0070C0"/>
+          <w:sz w:val="16"/>
+          <w:szCs w:val="16"/>
+        </w:rPr>
+        <w:t xml:space="preserve"> }).</w:t>
+      </w:r>
+      <w:proofErr w:type="spellStart"/>
+      <w:r>
+        <w:rPr>
+          <w:color w:val="0070C0"/>
+          <w:sz w:val="16"/>
+          <w:szCs w:val="16"/>
+        </w:rPr>
+        <w:t>ToList</w:t>
+      </w:r>
+      <w:proofErr w:type="spellEnd"/>
+      <w:r>
+        <w:rPr>
+          <w:color w:val="0070C0"/>
+          <w:sz w:val="16"/>
+          <w:szCs w:val="16"/>
+        </w:rPr>
+        <w:t>();</w:t>
       </w:r>
     </w:p>
     <w:p>
@@ -1527,15 +3016,42 @@
           <w:sz w:val="16"/>
           <w:szCs w:val="16"/>
         </w:rPr>
-        <w:t xml:space="preserve">EN LINEA 26 BLLAsignacion, poner que solo lo haga cuando </w:t>
-      </w:r>
-      <w:r>
-        <w:rPr>
-          <w:sz w:val="16"/>
-          <w:szCs w:val="16"/>
-        </w:rPr>
-        <w:t>..asdf.asd</w:t>
-      </w:r>
+        <w:t xml:space="preserve">EN LINEA 26 </w:t>
+      </w:r>
+      <w:proofErr w:type="spellStart"/>
+      <w:r>
+        <w:rPr>
+          <w:sz w:val="16"/>
+          <w:szCs w:val="16"/>
+        </w:rPr>
+        <w:t>BLLAsignacion</w:t>
+      </w:r>
+      <w:proofErr w:type="spellEnd"/>
+      <w:r>
+        <w:rPr>
+          <w:sz w:val="16"/>
+          <w:szCs w:val="16"/>
+        </w:rPr>
+        <w:t xml:space="preserve">, poner que solo lo haga cuando </w:t>
+      </w:r>
+      <w:proofErr w:type="gramStart"/>
+      <w:r>
+        <w:rPr>
+          <w:sz w:val="16"/>
+          <w:szCs w:val="16"/>
+        </w:rPr>
+        <w:t>..</w:t>
+      </w:r>
+      <w:proofErr w:type="spellStart"/>
+      <w:proofErr w:type="gramEnd"/>
+      <w:r>
+        <w:rPr>
+          <w:sz w:val="16"/>
+          <w:szCs w:val="16"/>
+        </w:rPr>
+        <w:t>asdf.asd</w:t>
+      </w:r>
+      <w:proofErr w:type="spellEnd"/>
     </w:p>
     <w:p>
       <w:pPr>
@@ -1604,7 +3120,43 @@
           <w:szCs w:val="16"/>
           <w:highlight w:val="green"/>
         </w:rPr>
-        <w:t xml:space="preserve">En store CategoriaDetBienesTraerPorIdPartida, modifique la línea: </w:t>
+        <w:t xml:space="preserve">En </w:t>
+      </w:r>
+      <w:proofErr w:type="spellStart"/>
+      <w:r>
+        <w:rPr>
+          <w:sz w:val="16"/>
+          <w:szCs w:val="16"/>
+          <w:highlight w:val="green"/>
+        </w:rPr>
+        <w:t>store</w:t>
+      </w:r>
+      <w:proofErr w:type="spellEnd"/>
+      <w:r>
+        <w:rPr>
+          <w:sz w:val="16"/>
+          <w:szCs w:val="16"/>
+          <w:highlight w:val="green"/>
+        </w:rPr>
+        <w:t xml:space="preserve"> </w:t>
+      </w:r>
+      <w:proofErr w:type="spellStart"/>
+      <w:r>
+        <w:rPr>
+          <w:sz w:val="16"/>
+          <w:szCs w:val="16"/>
+          <w:highlight w:val="green"/>
+        </w:rPr>
+        <w:t>CategoriaDetBienesTraerPorIdPartida</w:t>
+      </w:r>
+      <w:proofErr w:type="spellEnd"/>
+      <w:r>
+        <w:rPr>
+          <w:sz w:val="16"/>
+          <w:szCs w:val="16"/>
+          <w:highlight w:val="green"/>
+        </w:rPr>
+        <w:t xml:space="preserve">, modifique la línea: </w:t>
       </w:r>
     </w:p>
     <w:p>
@@ -1622,7 +3174,35 @@
           <w:szCs w:val="16"/>
           <w:highlight w:val="green"/>
         </w:rPr>
-        <w:t>--AND SolDet.IdEstadoSolicDetalle != 2--Distinto de Finalizado</w:t>
+        <w:t xml:space="preserve">--AND </w:t>
+      </w:r>
+      <w:proofErr w:type="spellStart"/>
+      <w:proofErr w:type="gramStart"/>
+      <w:r>
+        <w:rPr>
+          <w:sz w:val="16"/>
+          <w:szCs w:val="16"/>
+          <w:highlight w:val="green"/>
+        </w:rPr>
+        <w:t>SolDet.IdEstadoSolicDetalle</w:t>
+      </w:r>
+      <w:proofErr w:type="spellEnd"/>
+      <w:r>
+        <w:rPr>
+          <w:sz w:val="16"/>
+          <w:szCs w:val="16"/>
+          <w:highlight w:val="green"/>
+        </w:rPr>
+        <w:t xml:space="preserve"> !</w:t>
+      </w:r>
+      <w:proofErr w:type="gramEnd"/>
+      <w:r>
+        <w:rPr>
+          <w:sz w:val="16"/>
+          <w:szCs w:val="16"/>
+          <w:highlight w:val="green"/>
+        </w:rPr>
+        <w:t>= 2--Distinto de Finalizado</w:t>
       </w:r>
     </w:p>
     <w:p>
@@ -1657,7 +3237,25 @@
           <w:szCs w:val="16"/>
           <w:highlight w:val="green"/>
         </w:rPr>
-        <w:t>AND sdet.IdEstadoSolicDetalle &lt; 3--Que el estado del detalle no sea Adquirido ni Entregado</w:t>
+        <w:t xml:space="preserve">AND </w:t>
+      </w:r>
+      <w:proofErr w:type="spellStart"/>
+      <w:r>
+        <w:rPr>
+          <w:sz w:val="16"/>
+          <w:szCs w:val="16"/>
+          <w:highlight w:val="green"/>
+        </w:rPr>
+        <w:t>sdet.IdEstadoSolicDetalle</w:t>
+      </w:r>
+      <w:proofErr w:type="spellEnd"/>
+      <w:r>
+        <w:rPr>
+          <w:sz w:val="16"/>
+          <w:szCs w:val="16"/>
+          <w:highlight w:val="green"/>
+        </w:rPr>
+        <w:t xml:space="preserve"> &lt; 3--Que el estado del detalle no sea Adquirido ni Entregado</w:t>
       </w:r>
     </w:p>
     <w:p>
@@ -1677,15 +3275,88 @@
           <w:sz w:val="16"/>
           <w:szCs w:val="16"/>
         </w:rPr>
-        <w:t>Quite relacion entre partidaDetalle y Adquisicion y elimin</w:t>
-      </w:r>
-      <w:r>
-        <w:rPr>
-          <w:sz w:val="16"/>
-          <w:szCs w:val="16"/>
-        </w:rPr>
-        <w:t>é campo IdAquisicion de tabla PartidaDetalle</w:t>
-      </w:r>
+        <w:t xml:space="preserve">Quite </w:t>
+      </w:r>
+      <w:proofErr w:type="spellStart"/>
+      <w:r>
+        <w:rPr>
+          <w:sz w:val="16"/>
+          <w:szCs w:val="16"/>
+        </w:rPr>
+        <w:t>relacion</w:t>
+      </w:r>
+      <w:proofErr w:type="spellEnd"/>
+      <w:r>
+        <w:rPr>
+          <w:sz w:val="16"/>
+          <w:szCs w:val="16"/>
+        </w:rPr>
+        <w:t xml:space="preserve"> entre </w:t>
+      </w:r>
+      <w:proofErr w:type="spellStart"/>
+      <w:r>
+        <w:rPr>
+          <w:sz w:val="16"/>
+          <w:szCs w:val="16"/>
+        </w:rPr>
+        <w:t>partidaDetalle</w:t>
+      </w:r>
+      <w:proofErr w:type="spellEnd"/>
+      <w:r>
+        <w:rPr>
+          <w:sz w:val="16"/>
+          <w:szCs w:val="16"/>
+        </w:rPr>
+        <w:t xml:space="preserve"> y </w:t>
+      </w:r>
+      <w:proofErr w:type="spellStart"/>
+      <w:r>
+        <w:rPr>
+          <w:sz w:val="16"/>
+          <w:szCs w:val="16"/>
+        </w:rPr>
+        <w:t>Adquisicion</w:t>
+      </w:r>
+      <w:proofErr w:type="spellEnd"/>
+      <w:r>
+        <w:rPr>
+          <w:sz w:val="16"/>
+          <w:szCs w:val="16"/>
+        </w:rPr>
+        <w:t xml:space="preserve"> y elimin</w:t>
+      </w:r>
+      <w:r>
+        <w:rPr>
+          <w:sz w:val="16"/>
+          <w:szCs w:val="16"/>
+        </w:rPr>
+        <w:t xml:space="preserve">é campo </w:t>
+      </w:r>
+      <w:proofErr w:type="spellStart"/>
+      <w:r>
+        <w:rPr>
+          <w:sz w:val="16"/>
+          <w:szCs w:val="16"/>
+        </w:rPr>
+        <w:t>IdAquisicion</w:t>
+      </w:r>
+      <w:proofErr w:type="spellEnd"/>
+      <w:r>
+        <w:rPr>
+          <w:sz w:val="16"/>
+          <w:szCs w:val="16"/>
+        </w:rPr>
+        <w:t xml:space="preserve"> de tabla </w:t>
+      </w:r>
+      <w:proofErr w:type="spellStart"/>
+      <w:r>
+        <w:rPr>
+          <w:sz w:val="16"/>
+          <w:szCs w:val="16"/>
+        </w:rPr>
+        <w:t>PartidaDetalle</w:t>
+      </w:r>
+      <w:proofErr w:type="spellEnd"/>
     </w:p>
     <w:p>
       <w:pPr>
@@ -1700,8 +3371,49 @@
           <w:sz w:val="16"/>
           <w:szCs w:val="16"/>
         </w:rPr>
-        <w:t>Agregué tabla RelPDetAdq para tener un N a N entre PartidaDetalle y Adquisicion</w:t>
-      </w:r>
+        <w:t xml:space="preserve">Agregué tabla </w:t>
+      </w:r>
+      <w:proofErr w:type="spellStart"/>
+      <w:r>
+        <w:rPr>
+          <w:sz w:val="16"/>
+          <w:szCs w:val="16"/>
+        </w:rPr>
+        <w:t>RelPDetAdq</w:t>
+      </w:r>
+      <w:proofErr w:type="spellEnd"/>
+      <w:r>
+        <w:rPr>
+          <w:sz w:val="16"/>
+          <w:szCs w:val="16"/>
+        </w:rPr>
+        <w:t xml:space="preserve"> para tener un N a N entre </w:t>
+      </w:r>
+      <w:proofErr w:type="spellStart"/>
+      <w:r>
+        <w:rPr>
+          <w:sz w:val="16"/>
+          <w:szCs w:val="16"/>
+        </w:rPr>
+        <w:t>PartidaDetalle</w:t>
+      </w:r>
+      <w:proofErr w:type="spellEnd"/>
+      <w:r>
+        <w:rPr>
+          <w:sz w:val="16"/>
+          <w:szCs w:val="16"/>
+        </w:rPr>
+        <w:t xml:space="preserve"> y </w:t>
+      </w:r>
+      <w:proofErr w:type="spellStart"/>
+      <w:r>
+        <w:rPr>
+          <w:sz w:val="16"/>
+          <w:szCs w:val="16"/>
+        </w:rPr>
+        <w:t>Adquisicion</w:t>
+      </w:r>
+      <w:proofErr w:type="spellEnd"/>
     </w:p>
     <w:p>
       <w:pPr>
@@ -1727,8 +3439,17 @@
           <w:sz w:val="16"/>
           <w:szCs w:val="16"/>
         </w:rPr>
-        <w:t>Agregué campo Costo en tabla Adquisicion</w:t>
-      </w:r>
+        <w:t xml:space="preserve">Agregué campo Costo en tabla </w:t>
+      </w:r>
+      <w:proofErr w:type="spellStart"/>
+      <w:r>
+        <w:rPr>
+          <w:sz w:val="16"/>
+          <w:szCs w:val="16"/>
+        </w:rPr>
+        <w:t>Adquisicion</w:t>
+      </w:r>
+      <w:proofErr w:type="spellEnd"/>
     </w:p>
     <w:p>
       <w:pPr>
@@ -1749,7 +3470,25 @@
           <w:szCs w:val="16"/>
           <w:highlight w:val="green"/>
         </w:rPr>
-        <w:t xml:space="preserve">Asociar eventos a las funciones en solicmodificar </w:t>
+        <w:t xml:space="preserve">Asociar eventos a las funciones en </w:t>
+      </w:r>
+      <w:proofErr w:type="spellStart"/>
+      <w:r>
+        <w:rPr>
+          <w:sz w:val="16"/>
+          <w:szCs w:val="16"/>
+          <w:highlight w:val="green"/>
+        </w:rPr>
+        <w:t>solicmodificar</w:t>
+      </w:r>
+      <w:proofErr w:type="spellEnd"/>
+      <w:r>
+        <w:rPr>
+          <w:sz w:val="16"/>
+          <w:szCs w:val="16"/>
+          <w:highlight w:val="green"/>
+        </w:rPr>
+        <w:t xml:space="preserve"> </w:t>
       </w:r>
       <w:r>
         <w:rPr>
@@ -1765,7 +3504,25 @@
           <w:szCs w:val="16"/>
           <w:highlight w:val="green"/>
         </w:rPr>
-        <w:t xml:space="preserve"> (esta en proceso)</w:t>
+        <w:t xml:space="preserve"> (</w:t>
+      </w:r>
+      <w:proofErr w:type="spellStart"/>
+      <w:r>
+        <w:rPr>
+          <w:sz w:val="16"/>
+          <w:szCs w:val="16"/>
+          <w:highlight w:val="green"/>
+        </w:rPr>
+        <w:t>esta</w:t>
+      </w:r>
+      <w:proofErr w:type="spellEnd"/>
+      <w:r>
+        <w:rPr>
+          <w:sz w:val="16"/>
+          <w:szCs w:val="16"/>
+          <w:highlight w:val="green"/>
+        </w:rPr>
+        <w:t xml:space="preserve"> en proceso)</w:t>
       </w:r>
     </w:p>
     <w:p>
@@ -1787,8 +3544,36 @@
           <w:szCs w:val="16"/>
           <w:highlight w:val="green"/>
         </w:rPr>
-        <w:t>Empezar con el agregardetalle en modificarsolic</w:t>
-      </w:r>
+        <w:t xml:space="preserve">Empezar con el </w:t>
+      </w:r>
+      <w:proofErr w:type="spellStart"/>
+      <w:r>
+        <w:rPr>
+          <w:sz w:val="16"/>
+          <w:szCs w:val="16"/>
+          <w:highlight w:val="green"/>
+        </w:rPr>
+        <w:t>agregardetalle</w:t>
+      </w:r>
+      <w:proofErr w:type="spellEnd"/>
+      <w:r>
+        <w:rPr>
+          <w:sz w:val="16"/>
+          <w:szCs w:val="16"/>
+          <w:highlight w:val="green"/>
+        </w:rPr>
+        <w:t xml:space="preserve"> en </w:t>
+      </w:r>
+      <w:proofErr w:type="spellStart"/>
+      <w:r>
+        <w:rPr>
+          <w:sz w:val="16"/>
+          <w:szCs w:val="16"/>
+          <w:highlight w:val="green"/>
+        </w:rPr>
+        <w:t>modificarsolic</w:t>
+      </w:r>
+      <w:proofErr w:type="spellEnd"/>
     </w:p>
     <w:p>
       <w:pPr>
@@ -1809,15 +3594,51 @@
           <w:szCs w:val="16"/>
           <w:highlight w:val="green"/>
         </w:rPr>
-        <w:t>Al eliminar detalles el IdDetalle queda mal</w:t>
-      </w:r>
-      <w:r>
-        <w:rPr>
-          <w:sz w:val="16"/>
-          <w:szCs w:val="16"/>
-          <w:highlight w:val="green"/>
-        </w:rPr>
-        <w:t xml:space="preserve"> (en ModificarSolic)</w:t>
+        <w:t xml:space="preserve">Al eliminar detalles el </w:t>
+      </w:r>
+      <w:proofErr w:type="spellStart"/>
+      <w:r>
+        <w:rPr>
+          <w:sz w:val="16"/>
+          <w:szCs w:val="16"/>
+          <w:highlight w:val="green"/>
+        </w:rPr>
+        <w:t>IdDetalle</w:t>
+      </w:r>
+      <w:proofErr w:type="spellEnd"/>
+      <w:r>
+        <w:rPr>
+          <w:sz w:val="16"/>
+          <w:szCs w:val="16"/>
+          <w:highlight w:val="green"/>
+        </w:rPr>
+        <w:t xml:space="preserve"> queda mal</w:t>
+      </w:r>
+      <w:r>
+        <w:rPr>
+          <w:sz w:val="16"/>
+          <w:szCs w:val="16"/>
+          <w:highlight w:val="green"/>
+        </w:rPr>
+        <w:t xml:space="preserve"> (en </w:t>
+      </w:r>
+      <w:proofErr w:type="spellStart"/>
+      <w:r>
+        <w:rPr>
+          <w:sz w:val="16"/>
+          <w:szCs w:val="16"/>
+          <w:highlight w:val="green"/>
+        </w:rPr>
+        <w:t>ModificarSolic</w:t>
+      </w:r>
+      <w:proofErr w:type="spellEnd"/>
+      <w:r>
+        <w:rPr>
+          <w:sz w:val="16"/>
+          <w:szCs w:val="16"/>
+          <w:highlight w:val="green"/>
+        </w:rPr>
+        <w:t>)</w:t>
       </w:r>
     </w:p>
     <w:p>
@@ -1839,7 +3660,25 @@
           <w:szCs w:val="16"/>
           <w:highlight w:val="green"/>
         </w:rPr>
-        <w:t>Cargar el objeto que contiene el bien seleccionado, al hacer click en un detalle</w:t>
+        <w:t xml:space="preserve">Cargar el objeto que contiene el bien seleccionado, al hacer </w:t>
+      </w:r>
+      <w:proofErr w:type="spellStart"/>
+      <w:r>
+        <w:rPr>
+          <w:sz w:val="16"/>
+          <w:szCs w:val="16"/>
+          <w:highlight w:val="green"/>
+        </w:rPr>
+        <w:t>click</w:t>
+      </w:r>
+      <w:proofErr w:type="spellEnd"/>
+      <w:r>
+        <w:rPr>
+          <w:sz w:val="16"/>
+          <w:szCs w:val="16"/>
+          <w:highlight w:val="green"/>
+        </w:rPr>
+        <w:t xml:space="preserve"> en un detalle</w:t>
       </w:r>
     </w:p>
     <w:p>
@@ -1857,7 +3696,43 @@
           <w:szCs w:val="16"/>
           <w:highlight w:val="green"/>
         </w:rPr>
-        <w:t>31.1 Usar el store “InventariosTraerListosParaAsignar” para restringir que no se puedan asignar bienes sino hay inventarios listos para asignar</w:t>
+        <w:t xml:space="preserve">31.1 Usar el </w:t>
+      </w:r>
+      <w:proofErr w:type="spellStart"/>
+      <w:r>
+        <w:rPr>
+          <w:sz w:val="16"/>
+          <w:szCs w:val="16"/>
+          <w:highlight w:val="green"/>
+        </w:rPr>
+        <w:t>store</w:t>
+      </w:r>
+      <w:proofErr w:type="spellEnd"/>
+      <w:r>
+        <w:rPr>
+          <w:sz w:val="16"/>
+          <w:szCs w:val="16"/>
+          <w:highlight w:val="green"/>
+        </w:rPr>
+        <w:t xml:space="preserve"> “</w:t>
+      </w:r>
+      <w:proofErr w:type="spellStart"/>
+      <w:r>
+        <w:rPr>
+          <w:sz w:val="16"/>
+          <w:szCs w:val="16"/>
+          <w:highlight w:val="green"/>
+        </w:rPr>
+        <w:t>InventariosTraerListosParaAsignar</w:t>
+      </w:r>
+      <w:proofErr w:type="spellEnd"/>
+      <w:r>
+        <w:rPr>
+          <w:sz w:val="16"/>
+          <w:szCs w:val="16"/>
+          <w:highlight w:val="green"/>
+        </w:rPr>
+        <w:t>” para restringir que no se puedan asignar bienes sino hay inventarios listos para asignar</w:t>
       </w:r>
     </w:p>
     <w:p>
@@ -1881,6 +3756,7 @@
         </w:rPr>
         <w:t xml:space="preserve">Agregar </w:t>
       </w:r>
+      <w:proofErr w:type="spellStart"/>
       <w:r>
         <w:rPr>
           <w:sz w:val="16"/>
@@ -1888,6 +3764,7 @@
         </w:rPr>
         <w:t>inv.costo</w:t>
       </w:r>
+      <w:proofErr w:type="spellEnd"/>
       <w:r>
         <w:rPr>
           <w:sz w:val="16"/>
@@ -1903,6 +3780,7 @@
         </w:rPr>
         <w:t>“</w:t>
       </w:r>
+      <w:proofErr w:type="spellStart"/>
       <w:r>
         <w:rPr>
           <w:sz w:val="16"/>
@@ -1911,6 +3789,7 @@
         </w:rPr>
         <w:t>InventariosTraerListosParaAsignar</w:t>
       </w:r>
+      <w:proofErr w:type="spellEnd"/>
       <w:r>
         <w:rPr>
           <w:sz w:val="16"/>
@@ -1939,8 +3818,18 @@
           <w:szCs w:val="16"/>
           <w:highlight w:val="yellow"/>
         </w:rPr>
-        <w:t>No me muestra los agentes al seleccionar un software en detallessolic</w:t>
-      </w:r>
+        <w:t xml:space="preserve">No me muestra los agentes al seleccionar un software en </w:t>
+      </w:r>
+      <w:proofErr w:type="spellStart"/>
+      <w:r>
+        <w:rPr>
+          <w:sz w:val="16"/>
+          <w:szCs w:val="16"/>
+          <w:highlight w:val="yellow"/>
+        </w:rPr>
+        <w:t>detallessolic</w:t>
+      </w:r>
+      <w:proofErr w:type="spellEnd"/>
     </w:p>
     <w:p>
       <w:pPr>
@@ -1975,8 +3864,27 @@
           <w:szCs w:val="16"/>
           <w:highlight w:val="green"/>
         </w:rPr>
-        <w:t>Revisar store “</w:t>
-      </w:r>
+        <w:t xml:space="preserve">Revisar </w:t>
+      </w:r>
+      <w:proofErr w:type="spellStart"/>
+      <w:r>
+        <w:rPr>
+          <w:sz w:val="16"/>
+          <w:szCs w:val="16"/>
+          <w:highlight w:val="green"/>
+        </w:rPr>
+        <w:t>store</w:t>
+      </w:r>
+      <w:proofErr w:type="spellEnd"/>
+      <w:r>
+        <w:rPr>
+          <w:sz w:val="16"/>
+          <w:szCs w:val="16"/>
+          <w:highlight w:val="green"/>
+        </w:rPr>
+        <w:t xml:space="preserve"> “</w:t>
+      </w:r>
+      <w:proofErr w:type="spellStart"/>
       <w:r>
         <w:rPr>
           <w:rFonts w:ascii="Consolas" w:hAnsi="Consolas" w:cs="Consolas"/>
@@ -1987,13 +3895,50 @@
         </w:rPr>
         <w:t>SolicDetallesTraerPorNroSolicitud</w:t>
       </w:r>
-      <w:r>
-        <w:rPr>
-          <w:sz w:val="16"/>
-          <w:szCs w:val="16"/>
-          <w:highlight w:val="green"/>
-        </w:rPr>
-        <w:t>”, el problema viene en que en el load de frmsolicmodificar no cargo los agentesasociados al detalle que tiene un software</w:t>
+      <w:proofErr w:type="spellEnd"/>
+      <w:r>
+        <w:rPr>
+          <w:sz w:val="16"/>
+          <w:szCs w:val="16"/>
+          <w:highlight w:val="green"/>
+        </w:rPr>
+        <w:t xml:space="preserve">”, el problema viene en que en el load de </w:t>
+      </w:r>
+      <w:proofErr w:type="spellStart"/>
+      <w:r>
+        <w:rPr>
+          <w:sz w:val="16"/>
+          <w:szCs w:val="16"/>
+          <w:highlight w:val="green"/>
+        </w:rPr>
+        <w:t>frmsolicmodificar</w:t>
+      </w:r>
+      <w:proofErr w:type="spellEnd"/>
+      <w:r>
+        <w:rPr>
+          <w:sz w:val="16"/>
+          <w:szCs w:val="16"/>
+          <w:highlight w:val="green"/>
+        </w:rPr>
+        <w:t xml:space="preserve"> no cargo los </w:t>
+      </w:r>
+      <w:proofErr w:type="spellStart"/>
+      <w:r>
+        <w:rPr>
+          <w:sz w:val="16"/>
+          <w:szCs w:val="16"/>
+          <w:highlight w:val="green"/>
+        </w:rPr>
+        <w:t>agentesasociados</w:t>
+      </w:r>
+      <w:proofErr w:type="spellEnd"/>
+      <w:r>
+        <w:rPr>
+          <w:sz w:val="16"/>
+          <w:szCs w:val="16"/>
+          <w:highlight w:val="green"/>
+        </w:rPr>
+        <w:t xml:space="preserve"> al detalle que tiene un software</w:t>
       </w:r>
     </w:p>
     <w:p>
@@ -2014,7 +3959,27 @@
           <w:szCs w:val="16"/>
           <w:highlight w:val="green"/>
         </w:rPr>
-        <w:t>EL PROBLEMA ESTABA PRINCIPALMENTE EN QUE NO GUARDO LOS AGENTES EN la tabla RelSolDetalleAgente. RESOLVER ESTO</w:t>
+        <w:t xml:space="preserve">EL PROBLEMA ESTABA PRINCIPALMENTE EN QUE NO GUARDO LOS AGENTES EN la tabla </w:t>
+      </w:r>
+      <w:proofErr w:type="spellStart"/>
+      <w:r>
+        <w:rPr>
+          <w:b/>
+          <w:sz w:val="16"/>
+          <w:szCs w:val="16"/>
+          <w:highlight w:val="green"/>
+        </w:rPr>
+        <w:t>RelSolDetalleAgente</w:t>
+      </w:r>
+      <w:proofErr w:type="spellEnd"/>
+      <w:r>
+        <w:rPr>
+          <w:b/>
+          <w:sz w:val="16"/>
+          <w:szCs w:val="16"/>
+          <w:highlight w:val="green"/>
+        </w:rPr>
+        <w:t>. RESOLVER ESTO</w:t>
       </w:r>
       <w:r>
         <w:rPr>
@@ -2047,7 +4012,47 @@
           <w:szCs w:val="16"/>
           <w:highlight w:val="green"/>
         </w:rPr>
-        <w:t xml:space="preserve">Agregue el store SolicDetallesTraerAgentesAsociados para </w:t>
+        <w:t xml:space="preserve">Agregue el </w:t>
+      </w:r>
+      <w:proofErr w:type="spellStart"/>
+      <w:r>
+        <w:rPr>
+          <w:b/>
+          <w:sz w:val="16"/>
+          <w:szCs w:val="16"/>
+          <w:highlight w:val="green"/>
+        </w:rPr>
+        <w:t>store</w:t>
+      </w:r>
+      <w:proofErr w:type="spellEnd"/>
+      <w:r>
+        <w:rPr>
+          <w:b/>
+          <w:sz w:val="16"/>
+          <w:szCs w:val="16"/>
+          <w:highlight w:val="green"/>
+        </w:rPr>
+        <w:t xml:space="preserve"> </w:t>
+      </w:r>
+      <w:proofErr w:type="spellStart"/>
+      <w:r>
+        <w:rPr>
+          <w:b/>
+          <w:sz w:val="16"/>
+          <w:szCs w:val="16"/>
+          <w:highlight w:val="green"/>
+        </w:rPr>
+        <w:t>SolicDetallesTraerAgentesAsociados</w:t>
+      </w:r>
+      <w:proofErr w:type="spellEnd"/>
+      <w:r>
+        <w:rPr>
+          <w:b/>
+          <w:sz w:val="16"/>
+          <w:szCs w:val="16"/>
+          <w:highlight w:val="green"/>
+        </w:rPr>
+        <w:t xml:space="preserve"> para </w:t>
       </w:r>
       <w:r>
         <w:rPr>
@@ -2065,7 +4070,27 @@
           <w:szCs w:val="16"/>
           <w:highlight w:val="green"/>
         </w:rPr>
-        <w:t xml:space="preserve"> los agentes dentro de unaSolicitud.unosDetallesSolicitud[LaCorrespondiente].unosAgentes cuando hago click en un detalle y es un software</w:t>
+        <w:t xml:space="preserve"> los agentes dentro de unaSolicitud.unosDetallesSolicitud[LaCorrespondiente].unosAgentes cuando hago </w:t>
+      </w:r>
+      <w:proofErr w:type="spellStart"/>
+      <w:r>
+        <w:rPr>
+          <w:b/>
+          <w:sz w:val="16"/>
+          <w:szCs w:val="16"/>
+          <w:highlight w:val="green"/>
+        </w:rPr>
+        <w:t>click</w:t>
+      </w:r>
+      <w:proofErr w:type="spellEnd"/>
+      <w:r>
+        <w:rPr>
+          <w:b/>
+          <w:sz w:val="16"/>
+          <w:szCs w:val="16"/>
+          <w:highlight w:val="green"/>
+        </w:rPr>
+        <w:t xml:space="preserve"> en un detalle y es un software</w:t>
       </w:r>
     </w:p>
     <w:p>
@@ -2089,7 +4114,47 @@
           <w:szCs w:val="16"/>
           <w:highlight w:val="green"/>
         </w:rPr>
-        <w:t>Agregue el store “RelSolDetalleAgenteAgregar” para poder guardar los agentes asociados a un software</w:t>
+        <w:t xml:space="preserve">Agregue el </w:t>
+      </w:r>
+      <w:proofErr w:type="spellStart"/>
+      <w:r>
+        <w:rPr>
+          <w:b/>
+          <w:sz w:val="16"/>
+          <w:szCs w:val="16"/>
+          <w:highlight w:val="green"/>
+        </w:rPr>
+        <w:t>store</w:t>
+      </w:r>
+      <w:proofErr w:type="spellEnd"/>
+      <w:r>
+        <w:rPr>
+          <w:b/>
+          <w:sz w:val="16"/>
+          <w:szCs w:val="16"/>
+          <w:highlight w:val="green"/>
+        </w:rPr>
+        <w:t xml:space="preserve"> “</w:t>
+      </w:r>
+      <w:proofErr w:type="spellStart"/>
+      <w:r>
+        <w:rPr>
+          <w:b/>
+          <w:sz w:val="16"/>
+          <w:szCs w:val="16"/>
+          <w:highlight w:val="green"/>
+        </w:rPr>
+        <w:t>RelSolDetalleAgenteAgregar</w:t>
+      </w:r>
+      <w:proofErr w:type="spellEnd"/>
+      <w:r>
+        <w:rPr>
+          <w:b/>
+          <w:sz w:val="16"/>
+          <w:szCs w:val="16"/>
+          <w:highlight w:val="green"/>
+        </w:rPr>
+        <w:t>” para poder guardar los agentes asociados a un software</w:t>
       </w:r>
     </w:p>
     <w:p>
@@ -2122,7 +4187,27 @@
           <w:szCs w:val="16"/>
           <w:highlight w:val="green"/>
         </w:rPr>
-        <w:t xml:space="preserve">yendo por el de modificar). El problema ahora está en que al hacer click en el detalle del </w:t>
+        <w:t xml:space="preserve">yendo por el de modificar). El problema ahora está en que al hacer </w:t>
+      </w:r>
+      <w:proofErr w:type="spellStart"/>
+      <w:r>
+        <w:rPr>
+          <w:b/>
+          <w:sz w:val="16"/>
+          <w:szCs w:val="16"/>
+          <w:highlight w:val="green"/>
+        </w:rPr>
+        <w:t>click</w:t>
+      </w:r>
+      <w:proofErr w:type="spellEnd"/>
+      <w:r>
+        <w:rPr>
+          <w:b/>
+          <w:sz w:val="16"/>
+          <w:szCs w:val="16"/>
+          <w:highlight w:val="green"/>
+        </w:rPr>
+        <w:t xml:space="preserve"> en el detalle del </w:t>
       </w:r>
       <w:r>
         <w:rPr>
@@ -2132,7 +4217,27 @@
           <w:highlight w:val="green"/>
         </w:rPr>
         <w:lastRenderedPageBreak/>
-        <w:t xml:space="preserve">software, no me muestra todos los agentes, es decir solo me muestra los q ya estaban y no los q inclui recién. </w:t>
+        <w:t xml:space="preserve">software, no me muestra todos los agentes, es decir solo me muestra los q ya estaban y no los q </w:t>
+      </w:r>
+      <w:proofErr w:type="spellStart"/>
+      <w:r>
+        <w:rPr>
+          <w:b/>
+          <w:sz w:val="16"/>
+          <w:szCs w:val="16"/>
+          <w:highlight w:val="green"/>
+        </w:rPr>
+        <w:t>inclui</w:t>
+      </w:r>
+      <w:proofErr w:type="spellEnd"/>
+      <w:r>
+        <w:rPr>
+          <w:b/>
+          <w:sz w:val="16"/>
+          <w:szCs w:val="16"/>
+          <w:highlight w:val="green"/>
+        </w:rPr>
+        <w:t xml:space="preserve"> recién. </w:t>
       </w:r>
     </w:p>
     <w:p>
@@ -2156,7 +4261,67 @@
           <w:szCs w:val="16"/>
           <w:highlight w:val="green"/>
         </w:rPr>
-        <w:t>Ahora no muestra los agentes al hacer click por primera vez (sin agregar un agente antes) en un detalle de software (Aclaro que si agrego un soft, al menos desde nuevodetalle, me muestra los agentes asociados correctamente)</w:t>
+        <w:t xml:space="preserve">Ahora no muestra los agentes al hacer </w:t>
+      </w:r>
+      <w:proofErr w:type="spellStart"/>
+      <w:r>
+        <w:rPr>
+          <w:b/>
+          <w:sz w:val="16"/>
+          <w:szCs w:val="16"/>
+          <w:highlight w:val="green"/>
+        </w:rPr>
+        <w:t>click</w:t>
+      </w:r>
+      <w:proofErr w:type="spellEnd"/>
+      <w:r>
+        <w:rPr>
+          <w:b/>
+          <w:sz w:val="16"/>
+          <w:szCs w:val="16"/>
+          <w:highlight w:val="green"/>
+        </w:rPr>
+        <w:t xml:space="preserve"> por primera vez (sin agregar un agente antes) en un detalle de software (Aclaro que si agrego un </w:t>
+      </w:r>
+      <w:proofErr w:type="spellStart"/>
+      <w:r>
+        <w:rPr>
+          <w:b/>
+          <w:sz w:val="16"/>
+          <w:szCs w:val="16"/>
+          <w:highlight w:val="green"/>
+        </w:rPr>
+        <w:t>soft</w:t>
+      </w:r>
+      <w:proofErr w:type="spellEnd"/>
+      <w:r>
+        <w:rPr>
+          <w:b/>
+          <w:sz w:val="16"/>
+          <w:szCs w:val="16"/>
+          <w:highlight w:val="green"/>
+        </w:rPr>
+        <w:t xml:space="preserve">, al menos desde </w:t>
+      </w:r>
+      <w:proofErr w:type="spellStart"/>
+      <w:r>
+        <w:rPr>
+          <w:b/>
+          <w:sz w:val="16"/>
+          <w:szCs w:val="16"/>
+          <w:highlight w:val="green"/>
+        </w:rPr>
+        <w:t>nuevodetalle</w:t>
+      </w:r>
+      <w:proofErr w:type="spellEnd"/>
+      <w:r>
+        <w:rPr>
+          <w:b/>
+          <w:sz w:val="16"/>
+          <w:szCs w:val="16"/>
+          <w:highlight w:val="green"/>
+        </w:rPr>
+        <w:t>, me muestra los agentes asociados correctamente)</w:t>
       </w:r>
       <w:r>
         <w:rPr>
@@ -2230,14 +4395,85 @@
           <w:highlight w:val="green"/>
         </w:rPr>
       </w:pPr>
-      <w:r>
-        <w:rPr>
-          <w:b/>
-          <w:sz w:val="16"/>
-          <w:szCs w:val="16"/>
-          <w:highlight w:val="green"/>
-        </w:rPr>
-        <w:t>Solucion: Linea 343, agregue … = unosAgentesAsociados =… para que se guarde en esa lista los agentes asociados actuales</w:t>
+      <w:proofErr w:type="spellStart"/>
+      <w:r>
+        <w:rPr>
+          <w:b/>
+          <w:sz w:val="16"/>
+          <w:szCs w:val="16"/>
+          <w:highlight w:val="green"/>
+        </w:rPr>
+        <w:t>Solucion</w:t>
+      </w:r>
+      <w:proofErr w:type="spellEnd"/>
+      <w:r>
+        <w:rPr>
+          <w:b/>
+          <w:sz w:val="16"/>
+          <w:szCs w:val="16"/>
+          <w:highlight w:val="green"/>
+        </w:rPr>
+        <w:t xml:space="preserve">: </w:t>
+      </w:r>
+      <w:proofErr w:type="spellStart"/>
+      <w:r>
+        <w:rPr>
+          <w:b/>
+          <w:sz w:val="16"/>
+          <w:szCs w:val="16"/>
+          <w:highlight w:val="green"/>
+        </w:rPr>
+        <w:t>Linea</w:t>
+      </w:r>
+      <w:proofErr w:type="spellEnd"/>
+      <w:r>
+        <w:rPr>
+          <w:b/>
+          <w:sz w:val="16"/>
+          <w:szCs w:val="16"/>
+          <w:highlight w:val="green"/>
+        </w:rPr>
+        <w:t xml:space="preserve"> 343, </w:t>
+      </w:r>
+      <w:proofErr w:type="gramStart"/>
+      <w:r>
+        <w:rPr>
+          <w:b/>
+          <w:sz w:val="16"/>
+          <w:szCs w:val="16"/>
+          <w:highlight w:val="green"/>
+        </w:rPr>
+        <w:t>agregue …</w:t>
+      </w:r>
+      <w:proofErr w:type="gramEnd"/>
+      <w:r>
+        <w:rPr>
+          <w:b/>
+          <w:sz w:val="16"/>
+          <w:szCs w:val="16"/>
+          <w:highlight w:val="green"/>
+        </w:rPr>
+        <w:t xml:space="preserve"> = </w:t>
+      </w:r>
+      <w:proofErr w:type="spellStart"/>
+      <w:r>
+        <w:rPr>
+          <w:b/>
+          <w:sz w:val="16"/>
+          <w:szCs w:val="16"/>
+          <w:highlight w:val="green"/>
+        </w:rPr>
+        <w:t>unosAgentesAsociados</w:t>
+      </w:r>
+      <w:proofErr w:type="spellEnd"/>
+      <w:r>
+        <w:rPr>
+          <w:b/>
+          <w:sz w:val="16"/>
+          <w:szCs w:val="16"/>
+          <w:highlight w:val="green"/>
+        </w:rPr>
+        <w:t xml:space="preserve"> =… para que se guarde en esa lista los agentes asociados actuales</w:t>
       </w:r>
     </w:p>
     <w:p>
@@ -2261,8 +4497,39 @@
           <w:szCs w:val="16"/>
           <w:highlight w:val="yellow"/>
         </w:rPr>
-        <w:t>Arreglar las cosas en frmSolicCrear que fueron mejoradas en frmSolicModificar</w:t>
-      </w:r>
+        <w:t xml:space="preserve">Arreglar las cosas en </w:t>
+      </w:r>
+      <w:proofErr w:type="spellStart"/>
+      <w:r>
+        <w:rPr>
+          <w:b/>
+          <w:sz w:val="16"/>
+          <w:szCs w:val="16"/>
+          <w:highlight w:val="yellow"/>
+        </w:rPr>
+        <w:t>frmSolicCrear</w:t>
+      </w:r>
+      <w:proofErr w:type="spellEnd"/>
+      <w:r>
+        <w:rPr>
+          <w:b/>
+          <w:sz w:val="16"/>
+          <w:szCs w:val="16"/>
+          <w:highlight w:val="yellow"/>
+        </w:rPr>
+        <w:t xml:space="preserve"> que fueron mejoradas en </w:t>
+      </w:r>
+      <w:proofErr w:type="spellStart"/>
+      <w:r>
+        <w:rPr>
+          <w:b/>
+          <w:sz w:val="16"/>
+          <w:szCs w:val="16"/>
+          <w:highlight w:val="yellow"/>
+        </w:rPr>
+        <w:t>frmSolicModificar</w:t>
+      </w:r>
+      <w:proofErr w:type="spellEnd"/>
     </w:p>
     <w:p>
       <w:pPr>
@@ -2303,8 +4570,39 @@
           <w:szCs w:val="16"/>
           <w:highlight w:val="yellow"/>
         </w:rPr>
-        <w:t>ar soft, etc</w:t>
-      </w:r>
+        <w:t xml:space="preserve">ar </w:t>
+      </w:r>
+      <w:proofErr w:type="spellStart"/>
+      <w:r>
+        <w:rPr>
+          <w:b/>
+          <w:sz w:val="16"/>
+          <w:szCs w:val="16"/>
+          <w:highlight w:val="yellow"/>
+        </w:rPr>
+        <w:t>soft</w:t>
+      </w:r>
+      <w:proofErr w:type="spellEnd"/>
+      <w:r>
+        <w:rPr>
+          <w:b/>
+          <w:sz w:val="16"/>
+          <w:szCs w:val="16"/>
+          <w:highlight w:val="yellow"/>
+        </w:rPr>
+        <w:t xml:space="preserve">, </w:t>
+      </w:r>
+      <w:proofErr w:type="spellStart"/>
+      <w:r>
+        <w:rPr>
+          <w:b/>
+          <w:sz w:val="16"/>
+          <w:szCs w:val="16"/>
+          <w:highlight w:val="yellow"/>
+        </w:rPr>
+        <w:t>etc</w:t>
+      </w:r>
+      <w:proofErr w:type="spellEnd"/>
     </w:p>
     <w:p>
       <w:pPr>
@@ -2327,7 +4625,47 @@
           <w:szCs w:val="16"/>
           <w:highlight w:val="yellow"/>
         </w:rPr>
-        <w:t>Fijarme que la línea 267 de DALSolicitud funcione(lo del if)</w:t>
+        <w:t xml:space="preserve">Fijarme que la línea 267 de </w:t>
+      </w:r>
+      <w:proofErr w:type="spellStart"/>
+      <w:r>
+        <w:rPr>
+          <w:b/>
+          <w:sz w:val="16"/>
+          <w:szCs w:val="16"/>
+          <w:highlight w:val="yellow"/>
+        </w:rPr>
+        <w:t>DALSolicitud</w:t>
+      </w:r>
+      <w:proofErr w:type="spellEnd"/>
+      <w:r>
+        <w:rPr>
+          <w:b/>
+          <w:sz w:val="16"/>
+          <w:szCs w:val="16"/>
+          <w:highlight w:val="yellow"/>
+        </w:rPr>
+        <w:t xml:space="preserve"> funcione(lo del </w:t>
+      </w:r>
+      <w:proofErr w:type="spellStart"/>
+      <w:r>
+        <w:rPr>
+          <w:b/>
+          <w:sz w:val="16"/>
+          <w:szCs w:val="16"/>
+          <w:highlight w:val="yellow"/>
+        </w:rPr>
+        <w:t>if</w:t>
+      </w:r>
+      <w:proofErr w:type="spellEnd"/>
+      <w:r>
+        <w:rPr>
+          <w:b/>
+          <w:sz w:val="16"/>
+          <w:szCs w:val="16"/>
+          <w:highlight w:val="yellow"/>
+        </w:rPr>
+        <w:t>)</w:t>
       </w:r>
     </w:p>
     <w:p>
@@ -2351,7 +4689,67 @@
           <w:szCs w:val="16"/>
           <w:highlight w:val="yellow"/>
         </w:rPr>
-        <w:t>Agregar el campo SolDetalleUID y ponerlo como PK de la tabla SolicDetalle; esto es para poder modificar y eliminar solicDetalles y que no se me generen inconsistencias.</w:t>
+        <w:t xml:space="preserve">Agregar el campo </w:t>
+      </w:r>
+      <w:proofErr w:type="spellStart"/>
+      <w:r>
+        <w:rPr>
+          <w:b/>
+          <w:sz w:val="16"/>
+          <w:szCs w:val="16"/>
+          <w:highlight w:val="yellow"/>
+        </w:rPr>
+        <w:t>SolDetalleUID</w:t>
+      </w:r>
+      <w:proofErr w:type="spellEnd"/>
+      <w:r>
+        <w:rPr>
+          <w:b/>
+          <w:sz w:val="16"/>
+          <w:szCs w:val="16"/>
+          <w:highlight w:val="yellow"/>
+        </w:rPr>
+        <w:t xml:space="preserve"> y ponerlo como PK de la tabla </w:t>
+      </w:r>
+      <w:proofErr w:type="spellStart"/>
+      <w:r>
+        <w:rPr>
+          <w:b/>
+          <w:sz w:val="16"/>
+          <w:szCs w:val="16"/>
+          <w:highlight w:val="yellow"/>
+        </w:rPr>
+        <w:t>SolicDetalle</w:t>
+      </w:r>
+      <w:proofErr w:type="spellEnd"/>
+      <w:r>
+        <w:rPr>
+          <w:b/>
+          <w:sz w:val="16"/>
+          <w:szCs w:val="16"/>
+          <w:highlight w:val="yellow"/>
+        </w:rPr>
+        <w:t xml:space="preserve">; esto es para poder modificar y eliminar </w:t>
+      </w:r>
+      <w:proofErr w:type="spellStart"/>
+      <w:r>
+        <w:rPr>
+          <w:b/>
+          <w:sz w:val="16"/>
+          <w:szCs w:val="16"/>
+          <w:highlight w:val="yellow"/>
+        </w:rPr>
+        <w:t>solicDetalles</w:t>
+      </w:r>
+      <w:proofErr w:type="spellEnd"/>
+      <w:r>
+        <w:rPr>
+          <w:b/>
+          <w:sz w:val="16"/>
+          <w:szCs w:val="16"/>
+          <w:highlight w:val="yellow"/>
+        </w:rPr>
+        <w:t xml:space="preserve"> y que no se me generen inconsistencias.</w:t>
       </w:r>
     </w:p>
     <w:p>
@@ -2399,8 +4797,19 @@
           <w:szCs w:val="16"/>
           <w:highlight w:val="yellow"/>
         </w:rPr>
-        <w:t>Corregir todo en los store</w:t>
-      </w:r>
+        <w:t xml:space="preserve">Corregir todo en los </w:t>
+      </w:r>
+      <w:proofErr w:type="spellStart"/>
+      <w:r>
+        <w:rPr>
+          <w:b/>
+          <w:sz w:val="16"/>
+          <w:szCs w:val="16"/>
+          <w:highlight w:val="yellow"/>
+        </w:rPr>
+        <w:t>store</w:t>
+      </w:r>
+      <w:proofErr w:type="spellEnd"/>
     </w:p>
     <w:p>
       <w:pPr>
@@ -2413,15 +4822,15 @@
           <w:b/>
           <w:sz w:val="16"/>
           <w:szCs w:val="16"/>
-          <w:highlight w:val="yellow"/>
-        </w:rPr>
-      </w:pPr>
-      <w:r>
-        <w:rPr>
-          <w:b/>
-          <w:sz w:val="16"/>
-          <w:szCs w:val="16"/>
-          <w:highlight w:val="yellow"/>
+          <w:highlight w:val="green"/>
+        </w:rPr>
+      </w:pPr>
+      <w:r>
+        <w:rPr>
+          <w:b/>
+          <w:sz w:val="16"/>
+          <w:szCs w:val="16"/>
+          <w:highlight w:val="green"/>
         </w:rPr>
         <w:t>Mejorar el servicio Mail, para que los dat</w:t>
       </w:r>
@@ -2430,7 +4839,7 @@
           <w:b/>
           <w:sz w:val="16"/>
           <w:szCs w:val="16"/>
-          <w:highlight w:val="yellow"/>
+          <w:highlight w:val="green"/>
         </w:rPr>
         <w:t xml:space="preserve">os estén en la BD y encriptado </w:t>
       </w:r>
@@ -2439,7 +4848,7 @@
           <w:b/>
           <w:sz w:val="16"/>
           <w:szCs w:val="16"/>
-          <w:highlight w:val="yellow"/>
+          <w:highlight w:val="green"/>
         </w:rPr>
         <w:t>o con hash</w:t>
       </w:r>
@@ -2448,12 +4857,476 @@
           <w:b/>
           <w:sz w:val="16"/>
           <w:szCs w:val="16"/>
-          <w:highlight w:val="yellow"/>
+          <w:highlight w:val="green"/>
         </w:rPr>
         <w:t xml:space="preserve"> la contraseña del remitente</w:t>
+      </w:r>
+    </w:p>
+    <w:p>
+      <w:pPr>
+        <w:pStyle w:val="Prrafodelista"/>
+        <w:numPr>
+          <w:ilvl w:val="0"/>
+          <w:numId w:val="2"/>
+        </w:numPr>
+        <w:rPr>
+          <w:b/>
+          <w:sz w:val="16"/>
+          <w:szCs w:val="16"/>
+          <w:highlight w:val="yellow"/>
+        </w:rPr>
+      </w:pPr>
+      <w:r>
+        <w:rPr>
+          <w:b/>
+          <w:sz w:val="16"/>
+          <w:szCs w:val="16"/>
+          <w:highlight w:val="yellow"/>
+        </w:rPr>
+        <w:t xml:space="preserve">Servicio Mail: </w:t>
+      </w:r>
+    </w:p>
+    <w:p>
+      <w:pPr>
+        <w:pStyle w:val="Prrafodelista"/>
+        <w:numPr>
+          <w:ilvl w:val="1"/>
+          <w:numId w:val="2"/>
+        </w:numPr>
+        <w:rPr>
+          <w:b/>
+          <w:sz w:val="16"/>
+          <w:szCs w:val="16"/>
+          <w:highlight w:val="yellow"/>
+        </w:rPr>
+      </w:pPr>
+      <w:r>
+        <w:rPr>
+          <w:b/>
+          <w:sz w:val="16"/>
+          <w:szCs w:val="16"/>
+          <w:highlight w:val="yellow"/>
+        </w:rPr>
+        <w:t xml:space="preserve">Cargar los datos del host al iniciar el sistema (en el </w:t>
+      </w:r>
+      <w:proofErr w:type="spellStart"/>
+      <w:r>
+        <w:rPr>
+          <w:b/>
+          <w:sz w:val="16"/>
+          <w:szCs w:val="16"/>
+          <w:highlight w:val="yellow"/>
+        </w:rPr>
+        <w:t>login</w:t>
+      </w:r>
+      <w:proofErr w:type="spellEnd"/>
+      <w:r>
+        <w:rPr>
+          <w:b/>
+          <w:sz w:val="16"/>
+          <w:szCs w:val="16"/>
+          <w:highlight w:val="yellow"/>
+        </w:rPr>
+        <w:t xml:space="preserve">), ahora está en el evento </w:t>
+      </w:r>
+      <w:proofErr w:type="spellStart"/>
+      <w:r>
+        <w:rPr>
+          <w:b/>
+          <w:sz w:val="16"/>
+          <w:szCs w:val="16"/>
+          <w:highlight w:val="yellow"/>
+        </w:rPr>
+        <w:t>btnSolicitar</w:t>
+      </w:r>
+      <w:proofErr w:type="spellEnd"/>
+      <w:r>
+        <w:rPr>
+          <w:b/>
+          <w:sz w:val="16"/>
+          <w:szCs w:val="16"/>
+          <w:highlight w:val="yellow"/>
+        </w:rPr>
+        <w:t xml:space="preserve"> de cotizaciones</w:t>
+      </w:r>
+    </w:p>
+    <w:p>
+      <w:pPr>
+        <w:pStyle w:val="Prrafodelista"/>
+        <w:numPr>
+          <w:ilvl w:val="1"/>
+          <w:numId w:val="2"/>
+        </w:numPr>
+        <w:rPr>
+          <w:b/>
+          <w:sz w:val="16"/>
+          <w:szCs w:val="16"/>
+          <w:highlight w:val="yellow"/>
+        </w:rPr>
+      </w:pPr>
+      <w:r>
+        <w:rPr>
+          <w:b/>
+          <w:sz w:val="16"/>
+          <w:szCs w:val="16"/>
+          <w:highlight w:val="yellow"/>
+        </w:rPr>
+        <w:t xml:space="preserve">Colocar en el destinatario el mail del usuario </w:t>
+      </w:r>
+      <w:proofErr w:type="spellStart"/>
+      <w:r>
+        <w:rPr>
+          <w:b/>
+          <w:sz w:val="16"/>
+          <w:szCs w:val="16"/>
+          <w:highlight w:val="yellow"/>
+        </w:rPr>
+        <w:t>logueado</w:t>
+      </w:r>
+      <w:proofErr w:type="spellEnd"/>
+      <w:r>
+        <w:rPr>
+          <w:b/>
+          <w:sz w:val="16"/>
+          <w:szCs w:val="16"/>
+          <w:highlight w:val="yellow"/>
+        </w:rPr>
+        <w:t xml:space="preserve"> en el sistema</w:t>
+      </w:r>
+    </w:p>
+    <w:p>
+      <w:pPr>
+        <w:pStyle w:val="Prrafodelista"/>
+        <w:numPr>
+          <w:ilvl w:val="1"/>
+          <w:numId w:val="2"/>
+        </w:numPr>
+        <w:rPr>
+          <w:b/>
+          <w:sz w:val="16"/>
+          <w:szCs w:val="16"/>
+          <w:highlight w:val="yellow"/>
+        </w:rPr>
+      </w:pPr>
+      <w:r>
+        <w:rPr>
+          <w:b/>
+          <w:sz w:val="16"/>
+          <w:szCs w:val="16"/>
+          <w:highlight w:val="yellow"/>
+        </w:rPr>
+        <w:t xml:space="preserve">Colocar en el remitente el mail del proveedor seleccionado, </w:t>
+      </w:r>
+      <w:proofErr w:type="spellStart"/>
+      <w:r>
+        <w:rPr>
+          <w:b/>
+          <w:sz w:val="16"/>
+          <w:szCs w:val="16"/>
+          <w:highlight w:val="yellow"/>
+        </w:rPr>
+        <w:t>etc</w:t>
+      </w:r>
+      <w:proofErr w:type="spellEnd"/>
+    </w:p>
+    <w:p>
+      <w:pPr>
+        <w:pStyle w:val="Prrafodelista"/>
+        <w:numPr>
+          <w:ilvl w:val="0"/>
+          <w:numId w:val="2"/>
+        </w:numPr>
+        <w:rPr>
+          <w:b/>
+          <w:sz w:val="16"/>
+          <w:szCs w:val="16"/>
+          <w:highlight w:val="yellow"/>
+        </w:rPr>
+      </w:pPr>
+      <w:r>
+        <w:rPr>
+          <w:b/>
+          <w:sz w:val="16"/>
+          <w:szCs w:val="16"/>
+          <w:highlight w:val="yellow"/>
+        </w:rPr>
+        <w:t xml:space="preserve">Corregir Idioma para que las consultas a la </w:t>
+      </w:r>
+      <w:proofErr w:type="spellStart"/>
+      <w:r>
+        <w:rPr>
+          <w:b/>
+          <w:sz w:val="16"/>
+          <w:szCs w:val="16"/>
+          <w:highlight w:val="yellow"/>
+        </w:rPr>
+        <w:t>bd</w:t>
+      </w:r>
+      <w:proofErr w:type="spellEnd"/>
+      <w:r>
+        <w:rPr>
+          <w:b/>
+          <w:sz w:val="16"/>
+          <w:szCs w:val="16"/>
+          <w:highlight w:val="yellow"/>
+        </w:rPr>
+        <w:t xml:space="preserve"> se hagan desde </w:t>
+      </w:r>
+      <w:proofErr w:type="spellStart"/>
+      <w:r>
+        <w:rPr>
+          <w:b/>
+          <w:sz w:val="16"/>
+          <w:szCs w:val="16"/>
+          <w:highlight w:val="yellow"/>
+        </w:rPr>
+        <w:t>DAL.Servicios.ServicioIdioma</w:t>
+      </w:r>
+      <w:proofErr w:type="spellEnd"/>
+    </w:p>
+    <w:p>
+      <w:pPr>
+        <w:pStyle w:val="Prrafodelista"/>
+        <w:numPr>
+          <w:ilvl w:val="1"/>
+          <w:numId w:val="2"/>
+        </w:numPr>
+        <w:rPr>
+          <w:b/>
+          <w:sz w:val="16"/>
+          <w:szCs w:val="16"/>
+          <w:highlight w:val="yellow"/>
+        </w:rPr>
+      </w:pPr>
+      <w:r>
+        <w:rPr>
+          <w:b/>
+          <w:sz w:val="16"/>
+          <w:szCs w:val="16"/>
+          <w:highlight w:val="yellow"/>
+        </w:rPr>
+        <w:t xml:space="preserve">Quedaría </w:t>
+      </w:r>
+      <w:proofErr w:type="spellStart"/>
+      <w:r>
+        <w:rPr>
+          <w:b/>
+          <w:sz w:val="16"/>
+          <w:szCs w:val="16"/>
+          <w:highlight w:val="yellow"/>
+        </w:rPr>
+        <w:t>Framework.servicios.ServicioIdioma</w:t>
+      </w:r>
+      <w:proofErr w:type="spellEnd"/>
+      <w:r>
+        <w:rPr>
+          <w:b/>
+          <w:sz w:val="16"/>
+          <w:szCs w:val="16"/>
+          <w:highlight w:val="yellow"/>
+        </w:rPr>
+        <w:t xml:space="preserve"> con </w:t>
+      </w:r>
+      <w:r>
+        <w:rPr>
+          <w:b/>
+          <w:sz w:val="16"/>
+          <w:szCs w:val="16"/>
+          <w:highlight w:val="yellow"/>
+        </w:rPr>
+        <w:t xml:space="preserve">lo mismo, pero quitando la parte de consultar a la </w:t>
+      </w:r>
+      <w:proofErr w:type="spellStart"/>
+      <w:r>
+        <w:rPr>
+          <w:b/>
+          <w:sz w:val="16"/>
+          <w:szCs w:val="16"/>
+          <w:highlight w:val="yellow"/>
+        </w:rPr>
+        <w:t>bd</w:t>
+      </w:r>
+      <w:proofErr w:type="spellEnd"/>
+      <w:r>
+        <w:rPr>
+          <w:b/>
+          <w:sz w:val="16"/>
+          <w:szCs w:val="16"/>
+          <w:highlight w:val="yellow"/>
+        </w:rPr>
+        <w:t xml:space="preserve">. Y quedaría </w:t>
+      </w:r>
+      <w:r>
+        <w:rPr>
+          <w:b/>
+          <w:sz w:val="16"/>
+          <w:szCs w:val="16"/>
+        </w:rPr>
+        <w:t>“</w:t>
+      </w:r>
+      <w:proofErr w:type="spellStart"/>
+      <w:r>
+        <w:rPr>
+          <w:b/>
+          <w:sz w:val="16"/>
+          <w:szCs w:val="16"/>
+        </w:rPr>
+        <w:t>EtiquetasTraerTodosPorIdioma</w:t>
+      </w:r>
+      <w:proofErr w:type="spellEnd"/>
+      <w:r>
+        <w:rPr>
+          <w:b/>
+          <w:sz w:val="16"/>
+          <w:szCs w:val="16"/>
+        </w:rPr>
+        <w:t xml:space="preserve"> (</w:t>
+      </w:r>
+      <w:proofErr w:type="spellStart"/>
+      <w:r>
+        <w:rPr>
+          <w:b/>
+          <w:sz w:val="16"/>
+          <w:szCs w:val="16"/>
+        </w:rPr>
+        <w:t>int</w:t>
+      </w:r>
+      <w:proofErr w:type="spellEnd"/>
+      <w:r>
+        <w:rPr>
+          <w:b/>
+          <w:sz w:val="16"/>
+          <w:szCs w:val="16"/>
+        </w:rPr>
+        <w:t xml:space="preserve"> </w:t>
+      </w:r>
+      <w:proofErr w:type="spellStart"/>
+      <w:r>
+        <w:rPr>
+          <w:b/>
+          <w:sz w:val="16"/>
+          <w:szCs w:val="16"/>
+        </w:rPr>
+        <w:t>elIdioma</w:t>
+      </w:r>
+      <w:proofErr w:type="spellEnd"/>
+      <w:r>
+        <w:rPr>
+          <w:b/>
+          <w:sz w:val="16"/>
+          <w:szCs w:val="16"/>
+        </w:rPr>
+        <w:t xml:space="preserve">)” dentro de </w:t>
+      </w:r>
+      <w:proofErr w:type="spellStart"/>
+      <w:r>
+        <w:rPr>
+          <w:b/>
+          <w:sz w:val="16"/>
+          <w:szCs w:val="16"/>
+        </w:rPr>
+        <w:t>dal.servicios.servicioIdioma</w:t>
+      </w:r>
+      <w:proofErr w:type="spellEnd"/>
+      <w:r>
+        <w:rPr>
+          <w:b/>
+          <w:sz w:val="16"/>
+          <w:szCs w:val="16"/>
+        </w:rPr>
+        <w:t xml:space="preserve">, y desde ahí se llamaría a </w:t>
+      </w:r>
+      <w:proofErr w:type="spellStart"/>
+      <w:r>
+        <w:rPr>
+          <w:b/>
+          <w:sz w:val="16"/>
+          <w:szCs w:val="16"/>
+        </w:rPr>
+        <w:t>framework.servicios.Traducir</w:t>
+      </w:r>
+      <w:proofErr w:type="spellEnd"/>
+      <w:r>
+        <w:rPr>
+          <w:b/>
+          <w:sz w:val="16"/>
+          <w:szCs w:val="16"/>
+        </w:rPr>
+        <w:t>()</w:t>
+      </w:r>
+    </w:p>
+    <w:p>
+      <w:pPr>
+        <w:pStyle w:val="Prrafodelista"/>
+        <w:numPr>
+          <w:ilvl w:val="1"/>
+          <w:numId w:val="2"/>
+        </w:numPr>
+        <w:rPr>
+          <w:b/>
+          <w:sz w:val="16"/>
+          <w:szCs w:val="16"/>
+          <w:highlight w:val="yellow"/>
+        </w:rPr>
+      </w:pPr>
+      <w:proofErr w:type="spellStart"/>
+      <w:r>
+        <w:rPr>
+          <w:b/>
+          <w:sz w:val="16"/>
+          <w:szCs w:val="16"/>
+        </w:rPr>
+        <w:t>CambiarIdioma</w:t>
+      </w:r>
+      <w:proofErr w:type="spellEnd"/>
+      <w:r>
+        <w:rPr>
+          <w:b/>
+          <w:sz w:val="16"/>
+          <w:szCs w:val="16"/>
+        </w:rPr>
+        <w:t xml:space="preserve"> cambiaría en que el idioma queda relacionado con el usuario, hay que crear un campo en el usuario para relacionar el </w:t>
+      </w:r>
+      <w:proofErr w:type="gramStart"/>
+      <w:r>
+        <w:rPr>
+          <w:b/>
+          <w:sz w:val="16"/>
+          <w:szCs w:val="16"/>
+        </w:rPr>
+        <w:t>ultimo</w:t>
+      </w:r>
+      <w:proofErr w:type="gramEnd"/>
+      <w:r>
+        <w:rPr>
+          <w:b/>
+          <w:sz w:val="16"/>
+          <w:szCs w:val="16"/>
+        </w:rPr>
+        <w:t xml:space="preserve"> idioma. Y se modificaría toda la función cambiarIdioma</w:t>
       </w:r>
       <w:bookmarkStart w:id="0" w:name="_GoBack"/>
       <w:bookmarkEnd w:id="0"/>
+    </w:p>
+    <w:p>
+      <w:pPr>
+        <w:pStyle w:val="Prrafodelista"/>
+        <w:ind w:left="1440"/>
+        <w:rPr>
+          <w:b/>
+          <w:sz w:val="16"/>
+          <w:szCs w:val="16"/>
+          <w:highlight w:val="yellow"/>
+        </w:rPr>
+      </w:pPr>
+      <w:r>
+        <w:rPr>
+          <w:b/>
+          <w:sz w:val="16"/>
+          <w:szCs w:val="16"/>
+        </w:rPr>
+        <w:t xml:space="preserve">                </w:t>
+      </w:r>
     </w:p>
     <w:p>
       <w:pPr>
@@ -2535,20 +5408,9 @@
           <w:szCs w:val="23"/>
           <w:lang w:val="en-US" w:eastAsia="es-AR"/>
         </w:rPr>
-        <w:t> on the UserControl, i'll fire </w:t>
-      </w:r>
-      <w:r>
-        <w:rPr>
-          <w:rFonts w:ascii="Consolas" w:eastAsia="Times New Roman" w:hAnsi="Consolas" w:cs="Consolas"/>
-          <w:color w:val="242729"/>
-          <w:sz w:val="20"/>
-          <w:szCs w:val="20"/>
-          <w:bdr w:val="none" w:sz="0" w:space="0" w:color="auto" w:frame="1"/>
-          <w:shd w:val="clear" w:color="auto" w:fill="EFF0F1"/>
-          <w:lang w:val="en-US" w:eastAsia="es-AR"/>
-        </w:rPr>
-        <w:t>Button1_Click</w:t>
-      </w:r>
+        <w:t xml:space="preserve"> on the </w:t>
+      </w:r>
+      <w:proofErr w:type="spellStart"/>
       <w:r>
         <w:rPr>
           <w:rFonts w:ascii="Arial" w:eastAsia="Times New Roman" w:hAnsi="Arial" w:cs="Arial"/>
@@ -2557,7 +5419,40 @@
           <w:szCs w:val="23"/>
           <w:lang w:val="en-US" w:eastAsia="es-AR"/>
         </w:rPr>
-        <w:t> which triggers </w:t>
+        <w:t>UserControl</w:t>
+      </w:r>
+      <w:proofErr w:type="spellEnd"/>
+      <w:r>
+        <w:rPr>
+          <w:rFonts w:ascii="Arial" w:eastAsia="Times New Roman" w:hAnsi="Arial" w:cs="Arial"/>
+          <w:color w:val="242729"/>
+          <w:sz w:val="23"/>
+          <w:szCs w:val="23"/>
+          <w:lang w:val="en-US" w:eastAsia="es-AR"/>
+        </w:rPr>
+        <w:t xml:space="preserve">, </w:t>
+      </w:r>
+      <w:proofErr w:type="spellStart"/>
+      <w:r>
+        <w:rPr>
+          <w:rFonts w:ascii="Arial" w:eastAsia="Times New Roman" w:hAnsi="Arial" w:cs="Arial"/>
+          <w:color w:val="242729"/>
+          <w:sz w:val="23"/>
+          <w:szCs w:val="23"/>
+          <w:lang w:val="en-US" w:eastAsia="es-AR"/>
+        </w:rPr>
+        <w:t>i'll</w:t>
+      </w:r>
+      <w:proofErr w:type="spellEnd"/>
+      <w:r>
+        <w:rPr>
+          <w:rFonts w:ascii="Arial" w:eastAsia="Times New Roman" w:hAnsi="Arial" w:cs="Arial"/>
+          <w:color w:val="242729"/>
+          <w:sz w:val="23"/>
+          <w:szCs w:val="23"/>
+          <w:lang w:val="en-US" w:eastAsia="es-AR"/>
+        </w:rPr>
+        <w:t xml:space="preserve"> fire </w:t>
       </w:r>
       <w:r>
         <w:rPr>
@@ -2569,8 +5464,32 @@
           <w:shd w:val="clear" w:color="auto" w:fill="EFF0F1"/>
           <w:lang w:val="en-US" w:eastAsia="es-AR"/>
         </w:rPr>
+        <w:t>Button1_Click</w:t>
+      </w:r>
+      <w:r>
+        <w:rPr>
+          <w:rFonts w:ascii="Arial" w:eastAsia="Times New Roman" w:hAnsi="Arial" w:cs="Arial"/>
+          <w:color w:val="242729"/>
+          <w:sz w:val="23"/>
+          <w:szCs w:val="23"/>
+          <w:lang w:val="en-US" w:eastAsia="es-AR"/>
+        </w:rPr>
+        <w:t> which triggers </w:t>
+      </w:r>
+      <w:proofErr w:type="spellStart"/>
+      <w:r>
+        <w:rPr>
+          <w:rFonts w:ascii="Consolas" w:eastAsia="Times New Roman" w:hAnsi="Consolas" w:cs="Consolas"/>
+          <w:color w:val="242729"/>
+          <w:sz w:val="20"/>
+          <w:szCs w:val="20"/>
+          <w:bdr w:val="none" w:sz="0" w:space="0" w:color="auto" w:frame="1"/>
+          <w:shd w:val="clear" w:color="auto" w:fill="EFF0F1"/>
+          <w:lang w:val="en-US" w:eastAsia="es-AR"/>
+        </w:rPr>
         <w:t>UserControl_ButtonClick</w:t>
       </w:r>
+      <w:proofErr w:type="spellEnd"/>
       <w:r>
         <w:rPr>
           <w:rFonts w:ascii="Arial" w:eastAsia="Times New Roman" w:hAnsi="Arial" w:cs="Arial"/>
@@ -2639,6 +5558,7 @@
           <w:lang w:val="en-US" w:eastAsia="es-AR"/>
         </w:rPr>
       </w:pPr>
+      <w:proofErr w:type="gramStart"/>
       <w:r>
         <w:rPr>
           <w:rFonts w:ascii="inherit" w:eastAsia="Times New Roman" w:hAnsi="inherit" w:cs="Consolas"/>
@@ -2651,6 +5571,7 @@
         </w:rPr>
         <w:t>public</w:t>
       </w:r>
+      <w:proofErr w:type="gramEnd"/>
       <w:r>
         <w:rPr>
           <w:rFonts w:ascii="inherit" w:eastAsia="Times New Roman" w:hAnsi="inherit" w:cs="Consolas"/>
@@ -2687,6 +5608,7 @@
         </w:rPr>
         <w:t xml:space="preserve"> </w:t>
       </w:r>
+      <w:proofErr w:type="spellStart"/>
       <w:r>
         <w:rPr>
           <w:rFonts w:ascii="inherit" w:eastAsia="Times New Roman" w:hAnsi="inherit" w:cs="Consolas"/>
@@ -2699,6 +5621,7 @@
         </w:rPr>
         <w:t>EventHandler</w:t>
       </w:r>
+      <w:proofErr w:type="spellEnd"/>
       <w:r>
         <w:rPr>
           <w:rFonts w:ascii="inherit" w:eastAsia="Times New Roman" w:hAnsi="inherit" w:cs="Consolas"/>
@@ -2711,6 +5634,7 @@
         </w:rPr>
         <w:t xml:space="preserve"> </w:t>
       </w:r>
+      <w:proofErr w:type="spellStart"/>
       <w:r>
         <w:rPr>
           <w:rFonts w:ascii="inherit" w:eastAsia="Times New Roman" w:hAnsi="inherit" w:cs="Consolas"/>
@@ -2723,6 +5647,7 @@
         </w:rPr>
         <w:t>ButtonClick</w:t>
       </w:r>
+      <w:proofErr w:type="spellEnd"/>
       <w:r>
         <w:rPr>
           <w:rFonts w:ascii="inherit" w:eastAsia="Times New Roman" w:hAnsi="inherit" w:cs="Consolas"/>
@@ -2803,6 +5728,7 @@
           <w:lang w:val="en-US" w:eastAsia="es-AR"/>
         </w:rPr>
       </w:pPr>
+      <w:proofErr w:type="gramStart"/>
       <w:r>
         <w:rPr>
           <w:rFonts w:ascii="inherit" w:eastAsia="Times New Roman" w:hAnsi="inherit" w:cs="Consolas"/>
@@ -2815,6 +5741,7 @@
         </w:rPr>
         <w:t>protected</w:t>
       </w:r>
+      <w:proofErr w:type="gramEnd"/>
       <w:r>
         <w:rPr>
           <w:rFonts w:ascii="inherit" w:eastAsia="Times New Roman" w:hAnsi="inherit" w:cs="Consolas"/>
@@ -2899,6 +5826,7 @@
         </w:rPr>
         <w:t xml:space="preserve"> sender, </w:t>
       </w:r>
+      <w:proofErr w:type="spellStart"/>
       <w:r>
         <w:rPr>
           <w:rFonts w:ascii="inherit" w:eastAsia="Times New Roman" w:hAnsi="inherit" w:cs="Consolas"/>
@@ -2911,6 +5839,7 @@
         </w:rPr>
         <w:t>EventArgs</w:t>
       </w:r>
+      <w:proofErr w:type="spellEnd"/>
       <w:r>
         <w:rPr>
           <w:rFonts w:ascii="inherit" w:eastAsia="Times New Roman" w:hAnsi="inherit" w:cs="Consolas"/>
@@ -3073,6 +6002,7 @@
         </w:rPr>
         <w:t xml:space="preserve">    </w:t>
       </w:r>
+      <w:proofErr w:type="gramStart"/>
       <w:r>
         <w:rPr>
           <w:rFonts w:ascii="inherit" w:eastAsia="Times New Roman" w:hAnsi="inherit" w:cs="Consolas"/>
@@ -3085,6 +6015,7 @@
         </w:rPr>
         <w:t>if</w:t>
       </w:r>
+      <w:proofErr w:type="gramEnd"/>
       <w:r>
         <w:rPr>
           <w:rFonts w:ascii="inherit" w:eastAsia="Times New Roman" w:hAnsi="inherit" w:cs="Consolas"/>
@@ -3097,6 +6028,7 @@
         </w:rPr>
         <w:t xml:space="preserve"> (</w:t>
       </w:r>
+      <w:proofErr w:type="spellStart"/>
       <w:r>
         <w:rPr>
           <w:rFonts w:ascii="inherit" w:eastAsia="Times New Roman" w:hAnsi="inherit" w:cs="Consolas"/>
@@ -3133,6 +6065,7 @@
         </w:rPr>
         <w:t>ButtonClick</w:t>
       </w:r>
+      <w:proofErr w:type="spellEnd"/>
       <w:r>
         <w:rPr>
           <w:rFonts w:ascii="inherit" w:eastAsia="Times New Roman" w:hAnsi="inherit" w:cs="Consolas"/>
@@ -3215,6 +6148,8 @@
         </w:rPr>
         <w:t xml:space="preserve">        </w:t>
       </w:r>
+      <w:proofErr w:type="spellStart"/>
+      <w:proofErr w:type="gramStart"/>
       <w:r>
         <w:rPr>
           <w:rFonts w:ascii="inherit" w:eastAsia="Times New Roman" w:hAnsi="inherit" w:cs="Consolas"/>
@@ -3251,6 +6186,7 @@
         </w:rPr>
         <w:t>ButtonClick</w:t>
       </w:r>
+      <w:proofErr w:type="spellEnd"/>
       <w:r>
         <w:rPr>
           <w:rFonts w:ascii="inherit" w:eastAsia="Times New Roman" w:hAnsi="inherit" w:cs="Consolas"/>
@@ -3263,6 +6199,7 @@
         </w:rPr>
         <w:t>(</w:t>
       </w:r>
+      <w:proofErr w:type="gramEnd"/>
       <w:r>
         <w:rPr>
           <w:rFonts w:ascii="inherit" w:eastAsia="Times New Roman" w:hAnsi="inherit" w:cs="Consolas"/>
@@ -3461,6 +6398,8 @@
         </w:rPr>
         <w:t xml:space="preserve"> </w:t>
       </w:r>
+      <w:proofErr w:type="spellStart"/>
+      <w:proofErr w:type="gramStart"/>
       <w:r>
         <w:rPr>
           <w:rFonts w:ascii="inherit" w:eastAsia="Times New Roman" w:hAnsi="inherit" w:cs="Consolas"/>
@@ -3473,6 +6412,7 @@
         </w:rPr>
         <w:t>EventHandler</w:t>
       </w:r>
+      <w:proofErr w:type="spellEnd"/>
       <w:r>
         <w:rPr>
           <w:rFonts w:ascii="inherit" w:eastAsia="Times New Roman" w:hAnsi="inherit" w:cs="Consolas"/>
@@ -3485,6 +6425,8 @@
         </w:rPr>
         <w:t>(</w:t>
       </w:r>
+      <w:proofErr w:type="spellStart"/>
+      <w:proofErr w:type="gramEnd"/>
       <w:r>
         <w:rPr>
           <w:rFonts w:ascii="inherit" w:eastAsia="Times New Roman" w:hAnsi="inherit" w:cs="Consolas"/>
@@ -3497,6 +6439,7 @@
         </w:rPr>
         <w:t>UserControl_ButtonClick</w:t>
       </w:r>
+      <w:proofErr w:type="spellEnd"/>
       <w:r>
         <w:rPr>
           <w:rFonts w:ascii="inherit" w:eastAsia="Times New Roman" w:hAnsi="inherit" w:cs="Consolas"/>
@@ -3577,6 +6520,7 @@
           <w:lang w:val="en-US" w:eastAsia="es-AR"/>
         </w:rPr>
       </w:pPr>
+      <w:proofErr w:type="gramStart"/>
       <w:r>
         <w:rPr>
           <w:rFonts w:ascii="inherit" w:eastAsia="Times New Roman" w:hAnsi="inherit" w:cs="Consolas"/>
@@ -3587,8 +6531,10 @@
           <w:shd w:val="clear" w:color="auto" w:fill="EFF0F1"/>
           <w:lang w:val="en-US" w:eastAsia="es-AR"/>
         </w:rPr>
+        <w:lastRenderedPageBreak/>
         <w:t>protected</w:t>
       </w:r>
+      <w:proofErr w:type="gramEnd"/>
       <w:r>
         <w:rPr>
           <w:rFonts w:ascii="inherit" w:eastAsia="Times New Roman" w:hAnsi="inherit" w:cs="Consolas"/>
@@ -3625,6 +6571,7 @@
         </w:rPr>
         <w:t xml:space="preserve"> </w:t>
       </w:r>
+      <w:proofErr w:type="spellStart"/>
       <w:r>
         <w:rPr>
           <w:rFonts w:ascii="inherit" w:eastAsia="Times New Roman" w:hAnsi="inherit" w:cs="Consolas"/>
@@ -3637,6 +6584,7 @@
         </w:rPr>
         <w:t>UserControl_ButtonClick</w:t>
       </w:r>
+      <w:proofErr w:type="spellEnd"/>
       <w:r>
         <w:rPr>
           <w:rFonts w:ascii="inherit" w:eastAsia="Times New Roman" w:hAnsi="inherit" w:cs="Consolas"/>
@@ -3673,6 +6621,7 @@
         </w:rPr>
         <w:t xml:space="preserve"> sender, </w:t>
       </w:r>
+      <w:proofErr w:type="spellStart"/>
       <w:r>
         <w:rPr>
           <w:rFonts w:ascii="inherit" w:eastAsia="Times New Roman" w:hAnsi="inherit" w:cs="Consolas"/>
@@ -3685,6 +6634,7 @@
         </w:rPr>
         <w:t>EventArgs</w:t>
       </w:r>
+      <w:proofErr w:type="spellEnd"/>
       <w:r>
         <w:rPr>
           <w:rFonts w:ascii="inherit" w:eastAsia="Times New Roman" w:hAnsi="inherit" w:cs="Consolas"/>
@@ -3887,8 +6837,28 @@
           <w:szCs w:val="16"/>
           <w:lang w:val="en-US"/>
         </w:rPr>
-        <w:t>O sino::</w:t>
-      </w:r>
+        <w:t xml:space="preserve">O </w:t>
+      </w:r>
+      <w:proofErr w:type="spellStart"/>
+      <w:r>
+        <w:rPr>
+          <w:sz w:val="16"/>
+          <w:szCs w:val="16"/>
+          <w:lang w:val="en-US"/>
+        </w:rPr>
+        <w:t>sino</w:t>
+      </w:r>
+      <w:proofErr w:type="spellEnd"/>
+      <w:proofErr w:type="gramStart"/>
+      <w:r>
+        <w:rPr>
+          <w:sz w:val="16"/>
+          <w:szCs w:val="16"/>
+          <w:lang w:val="en-US"/>
+        </w:rPr>
+        <w:t>::</w:t>
+      </w:r>
+      <w:proofErr w:type="gramEnd"/>
     </w:p>
     <w:p>
       <w:pPr>
@@ -3952,6 +6922,7 @@
           <w:lang w:val="en-US" w:eastAsia="es-AR"/>
         </w:rPr>
       </w:pPr>
+      <w:proofErr w:type="gramStart"/>
       <w:r>
         <w:rPr>
           <w:rFonts w:ascii="inherit" w:eastAsia="Times New Roman" w:hAnsi="inherit" w:cs="Consolas"/>
@@ -3962,9 +6933,9 @@
           <w:shd w:val="clear" w:color="auto" w:fill="EFF0F1"/>
           <w:lang w:val="en-US" w:eastAsia="es-AR"/>
         </w:rPr>
-        <w:lastRenderedPageBreak/>
         <w:t>public</w:t>
       </w:r>
+      <w:proofErr w:type="gramEnd"/>
       <w:r>
         <w:rPr>
           <w:rFonts w:ascii="inherit" w:eastAsia="Times New Roman" w:hAnsi="inherit" w:cs="Consolas"/>
@@ -4001,6 +6972,7 @@
         </w:rPr>
         <w:t xml:space="preserve"> </w:t>
       </w:r>
+      <w:proofErr w:type="spellStart"/>
       <w:r>
         <w:rPr>
           <w:rFonts w:ascii="inherit" w:eastAsia="Times New Roman" w:hAnsi="inherit" w:cs="Consolas"/>
@@ -4013,6 +6985,7 @@
         </w:rPr>
         <w:t>EventHandler</w:t>
       </w:r>
+      <w:proofErr w:type="spellEnd"/>
       <w:r>
         <w:rPr>
           <w:rFonts w:ascii="inherit" w:eastAsia="Times New Roman" w:hAnsi="inherit" w:cs="Consolas"/>
@@ -4025,6 +6998,7 @@
         </w:rPr>
         <w:t xml:space="preserve"> </w:t>
       </w:r>
+      <w:proofErr w:type="spellStart"/>
       <w:r>
         <w:rPr>
           <w:rFonts w:ascii="inherit" w:eastAsia="Times New Roman" w:hAnsi="inherit" w:cs="Consolas"/>
@@ -4037,6 +7011,7 @@
         </w:rPr>
         <w:t>StatusUpdated</w:t>
       </w:r>
+      <w:proofErr w:type="spellEnd"/>
       <w:r>
         <w:rPr>
           <w:rFonts w:ascii="inherit" w:eastAsia="Times New Roman" w:hAnsi="inherit" w:cs="Consolas"/>
@@ -4117,6 +7092,7 @@
           <w:lang w:val="en-US" w:eastAsia="es-AR"/>
         </w:rPr>
       </w:pPr>
+      <w:proofErr w:type="gramStart"/>
       <w:r>
         <w:rPr>
           <w:rFonts w:ascii="inherit" w:eastAsia="Times New Roman" w:hAnsi="inherit" w:cs="Consolas"/>
@@ -4129,6 +7105,7 @@
         </w:rPr>
         <w:t>private</w:t>
       </w:r>
+      <w:proofErr w:type="gramEnd"/>
       <w:r>
         <w:rPr>
           <w:rFonts w:ascii="inherit" w:eastAsia="Times New Roman" w:hAnsi="inherit" w:cs="Consolas"/>
@@ -4165,6 +7142,7 @@
         </w:rPr>
         <w:t xml:space="preserve"> </w:t>
       </w:r>
+      <w:proofErr w:type="spellStart"/>
       <w:r>
         <w:rPr>
           <w:rFonts w:ascii="inherit" w:eastAsia="Times New Roman" w:hAnsi="inherit" w:cs="Consolas"/>
@@ -4177,6 +7155,7 @@
         </w:rPr>
         <w:t>FunctionThatRaisesEvent</w:t>
       </w:r>
+      <w:proofErr w:type="spellEnd"/>
       <w:r>
         <w:rPr>
           <w:rFonts w:ascii="inherit" w:eastAsia="Times New Roman" w:hAnsi="inherit" w:cs="Consolas"/>
@@ -4339,6 +7318,7 @@
         </w:rPr>
         <w:t xml:space="preserve">    </w:t>
       </w:r>
+      <w:proofErr w:type="gramStart"/>
       <w:r>
         <w:rPr>
           <w:rFonts w:ascii="inherit" w:eastAsia="Times New Roman" w:hAnsi="inherit" w:cs="Consolas"/>
@@ -4351,6 +7331,7 @@
         </w:rPr>
         <w:t>if</w:t>
       </w:r>
+      <w:proofErr w:type="gramEnd"/>
       <w:r>
         <w:rPr>
           <w:rFonts w:ascii="inherit" w:eastAsia="Times New Roman" w:hAnsi="inherit" w:cs="Consolas"/>
@@ -4363,6 +7344,7 @@
         </w:rPr>
         <w:t xml:space="preserve"> (</w:t>
       </w:r>
+      <w:proofErr w:type="spellStart"/>
       <w:r>
         <w:rPr>
           <w:rFonts w:ascii="inherit" w:eastAsia="Times New Roman" w:hAnsi="inherit" w:cs="Consolas"/>
@@ -4399,6 +7381,7 @@
         </w:rPr>
         <w:t>StatusUpdated</w:t>
       </w:r>
+      <w:proofErr w:type="spellEnd"/>
       <w:r>
         <w:rPr>
           <w:rFonts w:ascii="inherit" w:eastAsia="Times New Roman" w:hAnsi="inherit" w:cs="Consolas"/>
@@ -4481,6 +7464,8 @@
         </w:rPr>
         <w:t xml:space="preserve">       </w:t>
       </w:r>
+      <w:proofErr w:type="spellStart"/>
+      <w:proofErr w:type="gramStart"/>
       <w:r>
         <w:rPr>
           <w:rFonts w:ascii="inherit" w:eastAsia="Times New Roman" w:hAnsi="inherit" w:cs="Consolas"/>
@@ -4517,6 +7502,7 @@
         </w:rPr>
         <w:t>StatusUpdated</w:t>
       </w:r>
+      <w:proofErr w:type="spellEnd"/>
       <w:r>
         <w:rPr>
           <w:rFonts w:ascii="inherit" w:eastAsia="Times New Roman" w:hAnsi="inherit" w:cs="Consolas"/>
@@ -4529,6 +7515,7 @@
         </w:rPr>
         <w:t>(</w:t>
       </w:r>
+      <w:proofErr w:type="gramEnd"/>
       <w:r>
         <w:rPr>
           <w:rFonts w:ascii="inherit" w:eastAsia="Times New Roman" w:hAnsi="inherit" w:cs="Consolas"/>
@@ -4577,6 +7564,7 @@
         </w:rPr>
         <w:t xml:space="preserve"> </w:t>
       </w:r>
+      <w:proofErr w:type="spellStart"/>
       <w:r>
         <w:rPr>
           <w:rFonts w:ascii="inherit" w:eastAsia="Times New Roman" w:hAnsi="inherit" w:cs="Consolas"/>
@@ -4589,6 +7577,7 @@
         </w:rPr>
         <w:t>EventArgs</w:t>
       </w:r>
+      <w:proofErr w:type="spellEnd"/>
       <w:r>
         <w:rPr>
           <w:rFonts w:ascii="inherit" w:eastAsia="Times New Roman" w:hAnsi="inherit" w:cs="Consolas"/>
@@ -4708,6 +7697,7 @@
           <w:lang w:val="en-US" w:eastAsia="es-AR"/>
         </w:rPr>
       </w:pPr>
+      <w:proofErr w:type="gramStart"/>
       <w:r>
         <w:rPr>
           <w:rFonts w:ascii="inherit" w:eastAsia="Times New Roman" w:hAnsi="inherit" w:cs="Consolas"/>
@@ -4720,6 +7710,7 @@
         </w:rPr>
         <w:t>public</w:t>
       </w:r>
+      <w:proofErr w:type="gramEnd"/>
       <w:r>
         <w:rPr>
           <w:rFonts w:ascii="inherit" w:eastAsia="Times New Roman" w:hAnsi="inherit" w:cs="Consolas"/>
@@ -4756,6 +7747,7 @@
         </w:rPr>
         <w:t xml:space="preserve"> </w:t>
       </w:r>
+      <w:proofErr w:type="spellStart"/>
       <w:r>
         <w:rPr>
           <w:rFonts w:ascii="inherit" w:eastAsia="Times New Roman" w:hAnsi="inherit" w:cs="Consolas"/>
@@ -4768,6 +7760,7 @@
         </w:rPr>
         <w:t>MyApp</w:t>
       </w:r>
+      <w:proofErr w:type="spellEnd"/>
       <w:r>
         <w:rPr>
           <w:rFonts w:ascii="inherit" w:eastAsia="Times New Roman" w:hAnsi="inherit" w:cs="Consolas"/>
@@ -4882,7 +7875,33 @@
           <w:shd w:val="clear" w:color="auto" w:fill="EFF0F1"/>
           <w:lang w:val="en-US" w:eastAsia="es-AR"/>
         </w:rPr>
-        <w:t>//USERCONTROL = your control with the StatusUpdated event</w:t>
+        <w:t xml:space="preserve">//USERCONTROL = your control with the </w:t>
+      </w:r>
+      <w:proofErr w:type="spellStart"/>
+      <w:r>
+        <w:rPr>
+          <w:rFonts w:ascii="inherit" w:eastAsia="Times New Roman" w:hAnsi="inherit" w:cs="Consolas"/>
+          <w:color w:val="858C93"/>
+          <w:sz w:val="20"/>
+          <w:szCs w:val="20"/>
+          <w:bdr w:val="none" w:sz="0" w:space="0" w:color="auto" w:frame="1"/>
+          <w:shd w:val="clear" w:color="auto" w:fill="EFF0F1"/>
+          <w:lang w:val="en-US" w:eastAsia="es-AR"/>
+        </w:rPr>
+        <w:t>StatusUpdated</w:t>
+      </w:r>
+      <w:proofErr w:type="spellEnd"/>
+      <w:r>
+        <w:rPr>
+          <w:rFonts w:ascii="inherit" w:eastAsia="Times New Roman" w:hAnsi="inherit" w:cs="Consolas"/>
+          <w:color w:val="858C93"/>
+          <w:sz w:val="20"/>
+          <w:szCs w:val="20"/>
+          <w:bdr w:val="none" w:sz="0" w:space="0" w:color="auto" w:frame="1"/>
+          <w:shd w:val="clear" w:color="auto" w:fill="EFF0F1"/>
+          <w:lang w:val="en-US" w:eastAsia="es-AR"/>
+        </w:rPr>
+        <w:t xml:space="preserve"> event</w:t>
       </w:r>
     </w:p>
     <w:p>
@@ -4930,6 +7949,7 @@
         </w:rPr>
         <w:t xml:space="preserve">     </w:t>
       </w:r>
+      <w:proofErr w:type="spellStart"/>
       <w:r>
         <w:rPr>
           <w:rFonts w:ascii="inherit" w:eastAsia="Times New Roman" w:hAnsi="inherit" w:cs="Consolas"/>
@@ -4966,6 +7986,7 @@
         </w:rPr>
         <w:t>StatusUpdated</w:t>
       </w:r>
+      <w:proofErr w:type="spellEnd"/>
       <w:r>
         <w:rPr>
           <w:rFonts w:ascii="inherit" w:eastAsia="Times New Roman" w:hAnsi="inherit" w:cs="Consolas"/>
@@ -5002,6 +8023,8 @@
         </w:rPr>
         <w:t xml:space="preserve"> </w:t>
       </w:r>
+      <w:proofErr w:type="spellStart"/>
+      <w:proofErr w:type="gramStart"/>
       <w:r>
         <w:rPr>
           <w:rFonts w:ascii="inherit" w:eastAsia="Times New Roman" w:hAnsi="inherit" w:cs="Consolas"/>
@@ -5014,6 +8037,7 @@
         </w:rPr>
         <w:t>EventHandler</w:t>
       </w:r>
+      <w:proofErr w:type="spellEnd"/>
       <w:r>
         <w:rPr>
           <w:rFonts w:ascii="inherit" w:eastAsia="Times New Roman" w:hAnsi="inherit" w:cs="Consolas"/>
@@ -5026,6 +8050,8 @@
         </w:rPr>
         <w:t>(</w:t>
       </w:r>
+      <w:proofErr w:type="spellStart"/>
+      <w:proofErr w:type="gramEnd"/>
       <w:r>
         <w:rPr>
           <w:rFonts w:ascii="inherit" w:eastAsia="Times New Roman" w:hAnsi="inherit" w:cs="Consolas"/>
@@ -5038,6 +8064,7 @@
         </w:rPr>
         <w:t>MyEventHandlerFunction_StatusUpdated</w:t>
       </w:r>
+      <w:proofErr w:type="spellEnd"/>
       <w:r>
         <w:rPr>
           <w:rFonts w:ascii="inherit" w:eastAsia="Times New Roman" w:hAnsi="inherit" w:cs="Consolas"/>
@@ -5164,6 +8191,7 @@
           <w:lang w:val="en-US" w:eastAsia="es-AR"/>
         </w:rPr>
       </w:pPr>
+      <w:proofErr w:type="gramStart"/>
       <w:r>
         <w:rPr>
           <w:rFonts w:ascii="inherit" w:eastAsia="Times New Roman" w:hAnsi="inherit" w:cs="Consolas"/>
@@ -5176,6 +8204,7 @@
         </w:rPr>
         <w:t>public</w:t>
       </w:r>
+      <w:proofErr w:type="gramEnd"/>
       <w:r>
         <w:rPr>
           <w:rFonts w:ascii="inherit" w:eastAsia="Times New Roman" w:hAnsi="inherit" w:cs="Consolas"/>
@@ -5212,6 +8241,7 @@
         </w:rPr>
         <w:t xml:space="preserve"> </w:t>
       </w:r>
+      <w:proofErr w:type="spellStart"/>
       <w:r>
         <w:rPr>
           <w:rFonts w:ascii="inherit" w:eastAsia="Times New Roman" w:hAnsi="inherit" w:cs="Consolas"/>
@@ -5224,6 +8254,7 @@
         </w:rPr>
         <w:t>MyEventHandlerFunction_StatusUpdated</w:t>
       </w:r>
+      <w:proofErr w:type="spellEnd"/>
       <w:r>
         <w:rPr>
           <w:rFonts w:ascii="inherit" w:eastAsia="Times New Roman" w:hAnsi="inherit" w:cs="Consolas"/>
@@ -5260,6 +8291,7 @@
         </w:rPr>
         <w:t xml:space="preserve"> sender, </w:t>
       </w:r>
+      <w:proofErr w:type="spellStart"/>
       <w:r>
         <w:rPr>
           <w:rFonts w:ascii="inherit" w:eastAsia="Times New Roman" w:hAnsi="inherit" w:cs="Consolas"/>
@@ -5272,6 +8304,7 @@
         </w:rPr>
         <w:t>EventArgs</w:t>
       </w:r>
+      <w:proofErr w:type="spellEnd"/>
       <w:r>
         <w:rPr>
           <w:rFonts w:ascii="inherit" w:eastAsia="Times New Roman" w:hAnsi="inherit" w:cs="Consolas"/>
@@ -5386,8 +8419,74 @@
           <w:shd w:val="clear" w:color="auto" w:fill="EFF0F1"/>
           <w:lang w:eastAsia="es-AR"/>
         </w:rPr>
-        <w:t>//your code here</w:t>
-      </w:r>
+        <w:t>//</w:t>
+      </w:r>
+      <w:proofErr w:type="spellStart"/>
+      <w:r>
+        <w:rPr>
+          <w:rFonts w:ascii="inherit" w:eastAsia="Times New Roman" w:hAnsi="inherit" w:cs="Consolas"/>
+          <w:color w:val="858C93"/>
+          <w:sz w:val="20"/>
+          <w:szCs w:val="20"/>
+          <w:bdr w:val="none" w:sz="0" w:space="0" w:color="auto" w:frame="1"/>
+          <w:shd w:val="clear" w:color="auto" w:fill="EFF0F1"/>
+          <w:lang w:eastAsia="es-AR"/>
+        </w:rPr>
+        <w:t>your</w:t>
+      </w:r>
+      <w:proofErr w:type="spellEnd"/>
+      <w:r>
+        <w:rPr>
+          <w:rFonts w:ascii="inherit" w:eastAsia="Times New Roman" w:hAnsi="inherit" w:cs="Consolas"/>
+          <w:color w:val="858C93"/>
+          <w:sz w:val="20"/>
+          <w:szCs w:val="20"/>
+          <w:bdr w:val="none" w:sz="0" w:space="0" w:color="auto" w:frame="1"/>
+          <w:shd w:val="clear" w:color="auto" w:fill="EFF0F1"/>
+          <w:lang w:eastAsia="es-AR"/>
+        </w:rPr>
+        <w:t xml:space="preserve"> </w:t>
+      </w:r>
+      <w:proofErr w:type="spellStart"/>
+      <w:r>
+        <w:rPr>
+          <w:rFonts w:ascii="inherit" w:eastAsia="Times New Roman" w:hAnsi="inherit" w:cs="Consolas"/>
+          <w:color w:val="858C93"/>
+          <w:sz w:val="20"/>
+          <w:szCs w:val="20"/>
+          <w:bdr w:val="none" w:sz="0" w:space="0" w:color="auto" w:frame="1"/>
+          <w:shd w:val="clear" w:color="auto" w:fill="EFF0F1"/>
+          <w:lang w:eastAsia="es-AR"/>
+        </w:rPr>
+        <w:t>code</w:t>
+      </w:r>
+      <w:proofErr w:type="spellEnd"/>
+      <w:r>
+        <w:rPr>
+          <w:rFonts w:ascii="inherit" w:eastAsia="Times New Roman" w:hAnsi="inherit" w:cs="Consolas"/>
+          <w:color w:val="858C93"/>
+          <w:sz w:val="20"/>
+          <w:szCs w:val="20"/>
+          <w:bdr w:val="none" w:sz="0" w:space="0" w:color="auto" w:frame="1"/>
+          <w:shd w:val="clear" w:color="auto" w:fill="EFF0F1"/>
+          <w:lang w:eastAsia="es-AR"/>
+        </w:rPr>
+        <w:t xml:space="preserve"> </w:t>
+      </w:r>
+      <w:proofErr w:type="spellStart"/>
+      <w:r>
+        <w:rPr>
+          <w:rFonts w:ascii="inherit" w:eastAsia="Times New Roman" w:hAnsi="inherit" w:cs="Consolas"/>
+          <w:color w:val="858C93"/>
+          <w:sz w:val="20"/>
+          <w:szCs w:val="20"/>
+          <w:bdr w:val="none" w:sz="0" w:space="0" w:color="auto" w:frame="1"/>
+          <w:shd w:val="clear" w:color="auto" w:fill="EFF0F1"/>
+          <w:lang w:eastAsia="es-AR"/>
+        </w:rPr>
+        <w:t>here</w:t>
+      </w:r>
+      <w:proofErr w:type="spellEnd"/>
     </w:p>
     <w:p>
       <w:pPr>
@@ -5737,8 +8836,45 @@
               <w:szCs w:val="18"/>
               <w:lang w:val="es-ES"/>
             </w:rPr>
-            <w:t>Ing. Nicolas Battaglia</w:t>
+            <w:t xml:space="preserve">Ing. </w:t>
           </w:r>
+          <w:proofErr w:type="spellStart"/>
+          <w:r>
+            <w:rPr>
+              <w:rFonts w:ascii="Tahoma" w:eastAsia="Calibri" w:hAnsi="Tahoma" w:cs="Tahoma"/>
+              <w:b/>
+              <w:kern w:val="2"/>
+              <w:sz w:val="18"/>
+              <w:szCs w:val="18"/>
+              <w:lang w:val="es-ES"/>
+            </w:rPr>
+            <w:t>Nicolas</w:t>
+          </w:r>
+          <w:proofErr w:type="spellEnd"/>
+          <w:r>
+            <w:rPr>
+              <w:rFonts w:ascii="Tahoma" w:eastAsia="Calibri" w:hAnsi="Tahoma" w:cs="Tahoma"/>
+              <w:b/>
+              <w:kern w:val="2"/>
+              <w:sz w:val="18"/>
+              <w:szCs w:val="18"/>
+              <w:lang w:val="es-ES"/>
+            </w:rPr>
+            <w:t xml:space="preserve"> </w:t>
+          </w:r>
+          <w:proofErr w:type="spellStart"/>
+          <w:r>
+            <w:rPr>
+              <w:rFonts w:ascii="Tahoma" w:eastAsia="Calibri" w:hAnsi="Tahoma" w:cs="Tahoma"/>
+              <w:b/>
+              <w:kern w:val="2"/>
+              <w:sz w:val="18"/>
+              <w:szCs w:val="18"/>
+              <w:lang w:val="es-ES"/>
+            </w:rPr>
+            <w:t>Battaglia</w:t>
+          </w:r>
+          <w:proofErr w:type="spellEnd"/>
         </w:p>
       </w:tc>
       <w:tc>
@@ -6130,8 +9266,21 @@
               <w:szCs w:val="18"/>
               <w:lang w:val="es-ES"/>
             </w:rPr>
-            <w:t>Sistema Artec</w:t>
+            <w:t xml:space="preserve">Sistema </w:t>
           </w:r>
+          <w:proofErr w:type="spellStart"/>
+          <w:r>
+            <w:rPr>
+              <w:rFonts w:ascii="Tahoma" w:eastAsia="Calibri" w:hAnsi="Tahoma" w:cs="Tahoma"/>
+              <w:b/>
+              <w:kern w:val="2"/>
+              <w:sz w:val="18"/>
+              <w:szCs w:val="18"/>
+              <w:lang w:val="es-ES"/>
+            </w:rPr>
+            <w:t>Artec</w:t>
+          </w:r>
+          <w:proofErr w:type="spellEnd"/>
         </w:p>
       </w:tc>
       <w:tc>
@@ -7578,7 +10727,7 @@
 </file>
 
 <file path=customXml/itemProps1.xml><?xml version="1.0" encoding="utf-8"?>
-<ds:datastoreItem xmlns:ds="http://schemas.openxmlformats.org/officeDocument/2006/customXml" ds:itemID="{7CADC88A-07D1-438E-842A-97F73D64EA54}">
+<ds:datastoreItem xmlns:ds="http://schemas.openxmlformats.org/officeDocument/2006/customXml" ds:itemID="{01C21E43-86FA-4A0D-AA41-DB49B1F2C3D6}">
   <ds:schemaRefs>
     <ds:schemaRef ds:uri="http://schemas.openxmlformats.org/officeDocument/2006/bibliography"/>
   </ds:schemaRefs>

</xml_diff>

<commit_message>
frmPartidaSolicitar desde principal 44.	frmPartidaSolicitar, empezado para que funcione desde Principal directamente; ya busca las solicitudes, hay q hacer que cargue los detalles y cotizaciones; en línea 535 frmpartidasolicitar hay que cargar los detalles dentro de unaSolicitud, porq en dicha variable no están esos datos. Hay que revisar la carga de las cotizaciones, porque pincha al hacer click en un detalle (muy posiblemente sesa el orden de las columnas dentro de la grilla porq tira una excepci´n que dice algo así) Hecho, pero probar si todo funciona bien
</commit_message>
<xml_diff>
--- a/Anotaciones/Sistema Artec.docx
+++ b/Anotaciones/Sistema Artec.docx
@@ -5704,8 +5704,6 @@
         </w:rPr>
         <w:t>{</w:t>
       </w:r>
-      <w:bookmarkStart w:id="0" w:name="_GoBack"/>
-      <w:bookmarkEnd w:id="0"/>
     </w:p>
     <w:p>
       <w:pPr>
@@ -6049,12 +6047,247 @@
     </w:p>
     <w:p>
       <w:pPr>
-        <w:rPr>
-          <w:b/>
-          <w:sz w:val="16"/>
-          <w:szCs w:val="16"/>
-        </w:rPr>
-      </w:pPr>
+        <w:pStyle w:val="Prrafodelista"/>
+        <w:numPr>
+          <w:ilvl w:val="0"/>
+          <w:numId w:val="2"/>
+        </w:numPr>
+        <w:shd w:val="clear" w:color="auto" w:fill="FFFFFF" w:themeFill="background1"/>
+        <w:rPr>
+          <w:b/>
+          <w:sz w:val="16"/>
+          <w:szCs w:val="16"/>
+          <w:highlight w:val="yellow"/>
+        </w:rPr>
+      </w:pPr>
+      <w:proofErr w:type="spellStart"/>
+      <w:r>
+        <w:rPr>
+          <w:b/>
+          <w:sz w:val="16"/>
+          <w:szCs w:val="16"/>
+          <w:highlight w:val="green"/>
+        </w:rPr>
+        <w:t>frmPartidaSolicitar</w:t>
+      </w:r>
+      <w:proofErr w:type="spellEnd"/>
+      <w:r>
+        <w:rPr>
+          <w:b/>
+          <w:sz w:val="16"/>
+          <w:szCs w:val="16"/>
+          <w:highlight w:val="green"/>
+        </w:rPr>
+        <w:t>, empezado para que funcione desde Principal directamente; ya busca las solicitudes, hay q hacer que cargue los detalles y cotizaciones</w:t>
+      </w:r>
+      <w:r>
+        <w:rPr>
+          <w:b/>
+          <w:sz w:val="16"/>
+          <w:szCs w:val="16"/>
+          <w:highlight w:val="green"/>
+        </w:rPr>
+        <w:t xml:space="preserve">; </w:t>
+      </w:r>
+      <w:r>
+        <w:rPr>
+          <w:b/>
+          <w:sz w:val="16"/>
+          <w:szCs w:val="16"/>
+          <w:highlight w:val="green"/>
+        </w:rPr>
+        <w:t xml:space="preserve">en línea 535 </w:t>
+      </w:r>
+      <w:proofErr w:type="spellStart"/>
+      <w:r>
+        <w:rPr>
+          <w:b/>
+          <w:sz w:val="16"/>
+          <w:szCs w:val="16"/>
+          <w:highlight w:val="green"/>
+        </w:rPr>
+        <w:t>frmpartidasolicitar</w:t>
+      </w:r>
+      <w:proofErr w:type="spellEnd"/>
+      <w:r>
+        <w:rPr>
+          <w:b/>
+          <w:sz w:val="16"/>
+          <w:szCs w:val="16"/>
+          <w:highlight w:val="green"/>
+        </w:rPr>
+        <w:t xml:space="preserve"> hay que cargar los detalles dentro de </w:t>
+      </w:r>
+      <w:proofErr w:type="spellStart"/>
+      <w:r>
+        <w:rPr>
+          <w:b/>
+          <w:sz w:val="16"/>
+          <w:szCs w:val="16"/>
+          <w:highlight w:val="green"/>
+        </w:rPr>
+        <w:t>unaSolicitud</w:t>
+      </w:r>
+      <w:proofErr w:type="spellEnd"/>
+      <w:r>
+        <w:rPr>
+          <w:b/>
+          <w:sz w:val="16"/>
+          <w:szCs w:val="16"/>
+          <w:highlight w:val="green"/>
+        </w:rPr>
+        <w:t xml:space="preserve">, </w:t>
+      </w:r>
+      <w:proofErr w:type="spellStart"/>
+      <w:r>
+        <w:rPr>
+          <w:b/>
+          <w:sz w:val="16"/>
+          <w:szCs w:val="16"/>
+          <w:highlight w:val="green"/>
+        </w:rPr>
+        <w:t>porq</w:t>
+      </w:r>
+      <w:proofErr w:type="spellEnd"/>
+      <w:r>
+        <w:rPr>
+          <w:b/>
+          <w:sz w:val="16"/>
+          <w:szCs w:val="16"/>
+          <w:highlight w:val="green"/>
+        </w:rPr>
+        <w:t xml:space="preserve"> en dicha variable no están esos datos.</w:t>
+      </w:r>
+    </w:p>
+    <w:p>
+      <w:pPr>
+        <w:pStyle w:val="Prrafodelista"/>
+        <w:shd w:val="clear" w:color="auto" w:fill="FFFFFF" w:themeFill="background1"/>
+        <w:rPr>
+          <w:b/>
+          <w:sz w:val="16"/>
+          <w:szCs w:val="16"/>
+          <w:highlight w:val="yellow"/>
+        </w:rPr>
+      </w:pPr>
+      <w:r>
+        <w:rPr>
+          <w:b/>
+          <w:sz w:val="16"/>
+          <w:szCs w:val="16"/>
+          <w:highlight w:val="green"/>
+        </w:rPr>
+        <w:t xml:space="preserve">Hay que revisar la carga de las cotizaciones, porque pincha al hacer </w:t>
+      </w:r>
+      <w:proofErr w:type="spellStart"/>
+      <w:r>
+        <w:rPr>
+          <w:b/>
+          <w:sz w:val="16"/>
+          <w:szCs w:val="16"/>
+          <w:highlight w:val="green"/>
+        </w:rPr>
+        <w:t>click</w:t>
+      </w:r>
+      <w:proofErr w:type="spellEnd"/>
+      <w:r>
+        <w:rPr>
+          <w:b/>
+          <w:sz w:val="16"/>
+          <w:szCs w:val="16"/>
+          <w:highlight w:val="green"/>
+        </w:rPr>
+        <w:t xml:space="preserve"> en un detalle (muy posiblemente </w:t>
+      </w:r>
+      <w:proofErr w:type="spellStart"/>
+      <w:r>
+        <w:rPr>
+          <w:b/>
+          <w:sz w:val="16"/>
+          <w:szCs w:val="16"/>
+          <w:highlight w:val="green"/>
+        </w:rPr>
+        <w:t>sesa</w:t>
+      </w:r>
+      <w:proofErr w:type="spellEnd"/>
+      <w:r>
+        <w:rPr>
+          <w:b/>
+          <w:sz w:val="16"/>
+          <w:szCs w:val="16"/>
+          <w:highlight w:val="green"/>
+        </w:rPr>
+        <w:t xml:space="preserve"> el orden de las columnas dentro de la grilla </w:t>
+      </w:r>
+      <w:proofErr w:type="spellStart"/>
+      <w:r>
+        <w:rPr>
+          <w:b/>
+          <w:sz w:val="16"/>
+          <w:szCs w:val="16"/>
+          <w:highlight w:val="green"/>
+        </w:rPr>
+        <w:t>porq</w:t>
+      </w:r>
+      <w:proofErr w:type="spellEnd"/>
+      <w:r>
+        <w:rPr>
+          <w:b/>
+          <w:sz w:val="16"/>
+          <w:szCs w:val="16"/>
+          <w:highlight w:val="green"/>
+        </w:rPr>
+        <w:t xml:space="preserve"> tira una </w:t>
+      </w:r>
+      <w:proofErr w:type="spellStart"/>
+      <w:r>
+        <w:rPr>
+          <w:b/>
+          <w:sz w:val="16"/>
+          <w:szCs w:val="16"/>
+          <w:highlight w:val="green"/>
+        </w:rPr>
+        <w:t>excepci´n</w:t>
+      </w:r>
+      <w:proofErr w:type="spellEnd"/>
+      <w:r>
+        <w:rPr>
+          <w:b/>
+          <w:sz w:val="16"/>
+          <w:szCs w:val="16"/>
+          <w:highlight w:val="green"/>
+        </w:rPr>
+        <w:t xml:space="preserve"> que dice algo así)</w:t>
+      </w:r>
+      <w:r>
+        <w:rPr>
+          <w:b/>
+          <w:sz w:val="16"/>
+          <w:szCs w:val="16"/>
+          <w:highlight w:val="green"/>
+        </w:rPr>
+        <w:t xml:space="preserve"> </w:t>
+      </w:r>
+      <w:r>
+        <w:rPr>
+          <w:b/>
+          <w:sz w:val="16"/>
+          <w:szCs w:val="16"/>
+          <w:highlight w:val="yellow"/>
+        </w:rPr>
+        <w:t>Hecho, pero probar si todo funciona bien</w:t>
+      </w:r>
+    </w:p>
+    <w:p>
+      <w:pPr>
+        <w:rPr>
+          <w:b/>
+          <w:sz w:val="16"/>
+          <w:szCs w:val="16"/>
+        </w:rPr>
+      </w:pPr>
+      <w:bookmarkStart w:id="0" w:name="_GoBack"/>
+      <w:bookmarkEnd w:id="0"/>
     </w:p>
     <w:p>
       <w:pPr>
@@ -6090,7 +6323,6 @@
           <w:szCs w:val="23"/>
           <w:lang w:val="en-US" w:eastAsia="es-AR"/>
         </w:rPr>
-        <w:lastRenderedPageBreak/>
         <w:t>You need to create an event handler for the user control that is raised when an event from within the user control is fired. This will allow you to bubble the event up the chain so you can handle the event from the form.</w:t>
       </w:r>
     </w:p>
@@ -9135,6 +9367,7 @@
           <w:shd w:val="clear" w:color="auto" w:fill="EFF0F1"/>
           <w:lang w:eastAsia="es-AR"/>
         </w:rPr>
+        <w:lastRenderedPageBreak/>
         <w:t xml:space="preserve">         </w:t>
       </w:r>
       <w:r>
@@ -11455,7 +11688,7 @@
 </file>
 
 <file path=customXml/itemProps1.xml><?xml version="1.0" encoding="utf-8"?>
-<ds:datastoreItem xmlns:ds="http://schemas.openxmlformats.org/officeDocument/2006/customXml" ds:itemID="{02471BF0-1C38-4486-AD26-97775FFB45C5}">
+<ds:datastoreItem xmlns:ds="http://schemas.openxmlformats.org/officeDocument/2006/customXml" ds:itemID="{9A17533A-F536-46EF-8398-D35C342EC183}">
   <ds:schemaRefs>
     <ds:schemaRef ds:uri="http://schemas.openxmlformats.org/officeDocument/2006/bibliography"/>
   </ds:schemaRefs>

</xml_diff>

<commit_message>
frmPartidaSolicitar #Funciona bien al ingresar desde principal (falta: Que solo traiga los detalles que están pendientes de compra, y que si no tiene nada la solic de detalles pendientes directamente msj diciendo que no tiene detalles pendientes)
</commit_message>
<xml_diff>
--- a/Anotaciones/Sistema Artec.docx
+++ b/Anotaciones/Sistema Artec.docx
@@ -6197,27 +6197,7 @@
           <w:szCs w:val="16"/>
           <w:highlight w:val="green"/>
         </w:rPr>
-        <w:t xml:space="preserve"> en un detalle (muy posiblemente </w:t>
-      </w:r>
-      <w:proofErr w:type="spellStart"/>
-      <w:r>
-        <w:rPr>
-          <w:b/>
-          <w:sz w:val="16"/>
-          <w:szCs w:val="16"/>
-          <w:highlight w:val="green"/>
-        </w:rPr>
-        <w:t>sesa</w:t>
-      </w:r>
-      <w:proofErr w:type="spellEnd"/>
-      <w:r>
-        <w:rPr>
-          <w:b/>
-          <w:sz w:val="16"/>
-          <w:szCs w:val="16"/>
-          <w:highlight w:val="green"/>
-        </w:rPr>
-        <w:t xml:space="preserve"> el orden de las columnas dentro de la grilla </w:t>
+        <w:t xml:space="preserve"> en un detalle (muy posiblemente sea el orden de las columnas dentro de la grilla </w:t>
       </w:r>
       <w:proofErr w:type="spellStart"/>
       <w:r>
@@ -6273,21 +6253,136 @@
           <w:b/>
           <w:sz w:val="16"/>
           <w:szCs w:val="16"/>
-          <w:highlight w:val="yellow"/>
+          <w:highlight w:val="green"/>
         </w:rPr>
         <w:t>Hecho, pero probar si todo funciona bien</w:t>
       </w:r>
-    </w:p>
-    <w:p>
-      <w:pPr>
-        <w:rPr>
-          <w:b/>
-          <w:sz w:val="16"/>
-          <w:szCs w:val="16"/>
-        </w:rPr>
-      </w:pPr>
+      <w:r>
+        <w:rPr>
+          <w:b/>
+          <w:sz w:val="16"/>
+          <w:szCs w:val="16"/>
+          <w:highlight w:val="green"/>
+        </w:rPr>
+        <w:t>. FIJARME que tenga</w:t>
+      </w:r>
+      <w:r>
+        <w:rPr>
+          <w:b/>
+          <w:sz w:val="16"/>
+          <w:szCs w:val="16"/>
+          <w:highlight w:val="green"/>
+        </w:rPr>
+        <w:t xml:space="preserve"> detalles y</w:t>
+      </w:r>
+      <w:r>
+        <w:rPr>
+          <w:b/>
+          <w:sz w:val="16"/>
+          <w:szCs w:val="16"/>
+          <w:highlight w:val="green"/>
+        </w:rPr>
+        <w:t xml:space="preserve"> cotizaciones cargadas la solicitud, sino tiene, no cargar los </w:t>
+      </w:r>
+      <w:proofErr w:type="spellStart"/>
+      <w:r>
+        <w:rPr>
+          <w:b/>
+          <w:sz w:val="16"/>
+          <w:szCs w:val="16"/>
+          <w:highlight w:val="green"/>
+        </w:rPr>
+        <w:t>Solicdetalles</w:t>
+      </w:r>
+      <w:proofErr w:type="spellEnd"/>
+      <w:r>
+        <w:rPr>
+          <w:b/>
+          <w:sz w:val="16"/>
+          <w:szCs w:val="16"/>
+          <w:highlight w:val="green"/>
+        </w:rPr>
+        <w:t xml:space="preserve"> </w:t>
+      </w:r>
+      <w:r>
+        <w:rPr>
+          <w:b/>
+          <w:sz w:val="16"/>
+          <w:szCs w:val="16"/>
+          <w:highlight w:val="green"/>
+        </w:rPr>
+        <w:lastRenderedPageBreak/>
+        <w:t>directamente.</w:t>
+      </w:r>
+      <w:r>
+        <w:rPr>
+          <w:b/>
+          <w:sz w:val="16"/>
+          <w:szCs w:val="16"/>
+          <w:highlight w:val="green"/>
+        </w:rPr>
+        <w:t xml:space="preserve"> </w:t>
+      </w:r>
       <w:bookmarkStart w:id="0" w:name="_GoBack"/>
       <w:bookmarkEnd w:id="0"/>
+      <w:r>
+        <w:rPr>
+          <w:b/>
+          <w:sz w:val="16"/>
+          <w:szCs w:val="16"/>
+          <w:highlight w:val="yellow"/>
+        </w:rPr>
+        <w:t xml:space="preserve">Que solo traiga los detalles que están pendientes de compra, y que si no tiene nada la </w:t>
+      </w:r>
+      <w:proofErr w:type="spellStart"/>
+      <w:r>
+        <w:rPr>
+          <w:b/>
+          <w:sz w:val="16"/>
+          <w:szCs w:val="16"/>
+          <w:highlight w:val="yellow"/>
+        </w:rPr>
+        <w:t>solic</w:t>
+      </w:r>
+      <w:proofErr w:type="spellEnd"/>
+      <w:r>
+        <w:rPr>
+          <w:b/>
+          <w:sz w:val="16"/>
+          <w:szCs w:val="16"/>
+          <w:highlight w:val="yellow"/>
+        </w:rPr>
+        <w:t xml:space="preserve"> de detalles pendientes directamente </w:t>
+      </w:r>
+      <w:proofErr w:type="spellStart"/>
+      <w:r>
+        <w:rPr>
+          <w:b/>
+          <w:sz w:val="16"/>
+          <w:szCs w:val="16"/>
+          <w:highlight w:val="yellow"/>
+        </w:rPr>
+        <w:t>msj</w:t>
+      </w:r>
+      <w:proofErr w:type="spellEnd"/>
+      <w:r>
+        <w:rPr>
+          <w:b/>
+          <w:sz w:val="16"/>
+          <w:szCs w:val="16"/>
+          <w:highlight w:val="yellow"/>
+        </w:rPr>
+        <w:t xml:space="preserve"> diciendo que no tiene detalles pendientes</w:t>
+      </w:r>
+    </w:p>
+    <w:p>
+      <w:pPr>
+        <w:rPr>
+          <w:b/>
+          <w:sz w:val="16"/>
+          <w:szCs w:val="16"/>
+        </w:rPr>
+      </w:pPr>
     </w:p>
     <w:p>
       <w:pPr>
@@ -9367,7 +9462,6 @@
           <w:shd w:val="clear" w:color="auto" w:fill="EFF0F1"/>
           <w:lang w:eastAsia="es-AR"/>
         </w:rPr>
-        <w:lastRenderedPageBreak/>
         <w:t xml:space="preserve">         </w:t>
       </w:r>
       <w:r>
@@ -11688,7 +11782,7 @@
 </file>
 
 <file path=customXml/itemProps1.xml><?xml version="1.0" encoding="utf-8"?>
-<ds:datastoreItem xmlns:ds="http://schemas.openxmlformats.org/officeDocument/2006/customXml" ds:itemID="{9A17533A-F536-46EF-8398-D35C342EC183}">
+<ds:datastoreItem xmlns:ds="http://schemas.openxmlformats.org/officeDocument/2006/customXml" ds:itemID="{13E5FF19-3F1A-43CF-B676-F0DA863FC2B8}">
   <ds:schemaRefs>
     <ds:schemaRef ds:uri="http://schemas.openxmlformats.org/officeDocument/2006/bibliography"/>
   </ds:schemaRefs>

</xml_diff>

<commit_message>
Modificación de Detalles completa Funcionando OK
</commit_message>
<xml_diff>
--- a/Anotaciones/Sistema Artec.docx
+++ b/Anotaciones/Sistema Artec.docx
@@ -8326,17 +8326,7 @@
           <w:sz w:val="16"/>
           <w:szCs w:val="16"/>
         </w:rPr>
-        <w:t xml:space="preserve"> se gu</w:t>
-      </w:r>
-      <w:bookmarkStart w:id="0" w:name="_GoBack"/>
-      <w:bookmarkEnd w:id="0"/>
-      <w:r>
-        <w:rPr>
-          <w:b/>
-          <w:sz w:val="16"/>
-          <w:szCs w:val="16"/>
-        </w:rPr>
-        <w:t>ardan sin confirmación.</w:t>
+        <w:t xml:space="preserve"> se guardan sin confirmación.</w:t>
       </w:r>
       <w:r>
         <w:rPr>
@@ -8716,13 +8706,15 @@
           <w:b/>
           <w:sz w:val="16"/>
           <w:szCs w:val="16"/>
-        </w:rPr>
-      </w:pPr>
-      <w:r>
-        <w:rPr>
-          <w:b/>
-          <w:sz w:val="16"/>
-          <w:szCs w:val="16"/>
+          <w:highlight w:val="green"/>
+        </w:rPr>
+      </w:pPr>
+      <w:r>
+        <w:rPr>
+          <w:b/>
+          <w:sz w:val="16"/>
+          <w:szCs w:val="16"/>
+          <w:highlight w:val="green"/>
         </w:rPr>
         <w:t xml:space="preserve">Fijarme que se elimine y cree nuevamente el </w:t>
       </w:r>
@@ -8732,10 +8724,40 @@
           <w:b/>
           <w:sz w:val="16"/>
           <w:szCs w:val="16"/>
+          <w:highlight w:val="green"/>
         </w:rPr>
         <w:t>ResSolDetCotiz</w:t>
       </w:r>
       <w:proofErr w:type="spellEnd"/>
+      <w:r>
+        <w:rPr>
+          <w:b/>
+          <w:sz w:val="16"/>
+          <w:szCs w:val="16"/>
+          <w:highlight w:val="green"/>
+        </w:rPr>
+        <w:t xml:space="preserve"> (</w:t>
+      </w:r>
+      <w:proofErr w:type="spellStart"/>
+      <w:r>
+        <w:rPr>
+          <w:b/>
+          <w:sz w:val="16"/>
+          <w:szCs w:val="16"/>
+          <w:highlight w:val="green"/>
+        </w:rPr>
+        <w:t>Lineas</w:t>
+      </w:r>
+      <w:proofErr w:type="spellEnd"/>
+      <w:r>
+        <w:rPr>
+          <w:b/>
+          <w:sz w:val="16"/>
+          <w:szCs w:val="16"/>
+          <w:highlight w:val="green"/>
+        </w:rPr>
+        <w:t xml:space="preserve"> 326-331)</w:t>
+      </w:r>
     </w:p>
     <w:p>
       <w:pPr>
@@ -8748,13 +8770,15 @@
           <w:b/>
           <w:sz w:val="16"/>
           <w:szCs w:val="16"/>
-        </w:rPr>
-      </w:pPr>
-      <w:r>
-        <w:rPr>
-          <w:b/>
-          <w:sz w:val="16"/>
-          <w:szCs w:val="16"/>
+          <w:highlight w:val="green"/>
+        </w:rPr>
+      </w:pPr>
+      <w:r>
+        <w:rPr>
+          <w:b/>
+          <w:sz w:val="16"/>
+          <w:szCs w:val="16"/>
+          <w:highlight w:val="green"/>
         </w:rPr>
         <w:t xml:space="preserve">Fijarme ídem con </w:t>
       </w:r>
@@ -8764,11 +8788,252 @@
           <w:b/>
           <w:sz w:val="16"/>
           <w:szCs w:val="16"/>
+          <w:highlight w:val="green"/>
         </w:rPr>
         <w:t>ResSolDetAgente</w:t>
       </w:r>
       <w:proofErr w:type="spellEnd"/>
     </w:p>
+    <w:p>
+      <w:pPr>
+        <w:pStyle w:val="Prrafodelista"/>
+        <w:numPr>
+          <w:ilvl w:val="1"/>
+          <w:numId w:val="2"/>
+        </w:numPr>
+        <w:rPr>
+          <w:b/>
+          <w:sz w:val="16"/>
+          <w:szCs w:val="16"/>
+          <w:highlight w:val="green"/>
+        </w:rPr>
+      </w:pPr>
+      <w:r>
+        <w:rPr>
+          <w:b/>
+          <w:sz w:val="16"/>
+          <w:szCs w:val="16"/>
+          <w:highlight w:val="green"/>
+        </w:rPr>
+        <w:t xml:space="preserve">Fijarme de eliminar </w:t>
+      </w:r>
+      <w:proofErr w:type="spellStart"/>
+      <w:r>
+        <w:rPr>
+          <w:b/>
+          <w:sz w:val="16"/>
+          <w:szCs w:val="16"/>
+          <w:highlight w:val="green"/>
+        </w:rPr>
+        <w:t>tmb</w:t>
+      </w:r>
+      <w:proofErr w:type="spellEnd"/>
+      <w:r>
+        <w:rPr>
+          <w:b/>
+          <w:sz w:val="16"/>
+          <w:szCs w:val="16"/>
+          <w:highlight w:val="green"/>
+        </w:rPr>
+        <w:t xml:space="preserve"> las cotizaciones en </w:t>
+      </w:r>
+      <w:proofErr w:type="spellStart"/>
+      <w:r>
+        <w:rPr>
+          <w:b/>
+          <w:sz w:val="16"/>
+          <w:szCs w:val="16"/>
+          <w:highlight w:val="green"/>
+        </w:rPr>
+        <w:t>bd</w:t>
+      </w:r>
+      <w:proofErr w:type="spellEnd"/>
+      <w:r>
+        <w:rPr>
+          <w:b/>
+          <w:sz w:val="16"/>
+          <w:szCs w:val="16"/>
+          <w:highlight w:val="green"/>
+        </w:rPr>
+        <w:t xml:space="preserve">, para regenerarlas </w:t>
+      </w:r>
+      <w:proofErr w:type="spellStart"/>
+      <w:r>
+        <w:rPr>
+          <w:b/>
+          <w:sz w:val="16"/>
+          <w:szCs w:val="16"/>
+          <w:highlight w:val="green"/>
+        </w:rPr>
+        <w:t>dps</w:t>
+      </w:r>
+      <w:proofErr w:type="spellEnd"/>
+      <w:r>
+        <w:rPr>
+          <w:b/>
+          <w:sz w:val="16"/>
+          <w:szCs w:val="16"/>
+        </w:rPr>
+        <w:t xml:space="preserve"> </w:t>
+      </w:r>
+      <w:r>
+        <w:rPr>
+          <w:b/>
+          <w:sz w:val="16"/>
+          <w:szCs w:val="16"/>
+          <w:highlight w:val="green"/>
+        </w:rPr>
+        <w:t>(</w:t>
+      </w:r>
+      <w:proofErr w:type="spellStart"/>
+      <w:r>
+        <w:rPr>
+          <w:b/>
+          <w:sz w:val="16"/>
+          <w:szCs w:val="16"/>
+          <w:highlight w:val="green"/>
+        </w:rPr>
+        <w:t>Lineas</w:t>
+      </w:r>
+      <w:proofErr w:type="spellEnd"/>
+      <w:r>
+        <w:rPr>
+          <w:b/>
+          <w:sz w:val="16"/>
+          <w:szCs w:val="16"/>
+          <w:highlight w:val="green"/>
+        </w:rPr>
+        <w:t xml:space="preserve"> 326-331)</w:t>
+      </w:r>
+    </w:p>
+    <w:p>
+      <w:pPr>
+        <w:pStyle w:val="Prrafodelista"/>
+        <w:numPr>
+          <w:ilvl w:val="1"/>
+          <w:numId w:val="2"/>
+        </w:numPr>
+        <w:rPr>
+          <w:b/>
+          <w:sz w:val="16"/>
+          <w:szCs w:val="16"/>
+          <w:highlight w:val="green"/>
+        </w:rPr>
+      </w:pPr>
+      <w:proofErr w:type="spellStart"/>
+      <w:r>
+        <w:rPr>
+          <w:b/>
+          <w:sz w:val="16"/>
+          <w:szCs w:val="16"/>
+          <w:highlight w:val="green"/>
+        </w:rPr>
+        <w:t>I</w:t>
+      </w:r>
+      <w:r>
+        <w:rPr>
+          <w:b/>
+          <w:sz w:val="16"/>
+          <w:szCs w:val="16"/>
+          <w:highlight w:val="green"/>
+        </w:rPr>
+        <w:t>dem</w:t>
+      </w:r>
+      <w:proofErr w:type="spellEnd"/>
+      <w:r>
+        <w:rPr>
+          <w:b/>
+          <w:sz w:val="16"/>
+          <w:szCs w:val="16"/>
+          <w:highlight w:val="green"/>
+        </w:rPr>
+        <w:t xml:space="preserve"> </w:t>
+      </w:r>
+      <w:r>
+        <w:rPr>
+          <w:b/>
+          <w:sz w:val="16"/>
+          <w:szCs w:val="16"/>
+          <w:highlight w:val="green"/>
+        </w:rPr>
+        <w:t xml:space="preserve">con la </w:t>
+      </w:r>
+      <w:proofErr w:type="spellStart"/>
+      <w:r>
+        <w:rPr>
+          <w:b/>
+          <w:sz w:val="16"/>
+          <w:szCs w:val="16"/>
+          <w:highlight w:val="green"/>
+        </w:rPr>
+        <w:t>rel</w:t>
+      </w:r>
+      <w:proofErr w:type="spellEnd"/>
+      <w:r>
+        <w:rPr>
+          <w:b/>
+          <w:sz w:val="16"/>
+          <w:szCs w:val="16"/>
+          <w:highlight w:val="green"/>
+        </w:rPr>
+        <w:t xml:space="preserve"> de</w:t>
+      </w:r>
+      <w:r>
+        <w:rPr>
+          <w:b/>
+          <w:sz w:val="16"/>
+          <w:szCs w:val="16"/>
+          <w:highlight w:val="green"/>
+        </w:rPr>
+        <w:t xml:space="preserve"> agentes asociados a un detalle</w:t>
+      </w:r>
+    </w:p>
+    <w:p>
+      <w:pPr>
+        <w:pStyle w:val="Prrafodelista"/>
+        <w:numPr>
+          <w:ilvl w:val="1"/>
+          <w:numId w:val="2"/>
+        </w:numPr>
+        <w:rPr>
+          <w:b/>
+          <w:sz w:val="16"/>
+          <w:szCs w:val="16"/>
+          <w:highlight w:val="green"/>
+        </w:rPr>
+      </w:pPr>
+      <w:bookmarkStart w:id="0" w:name="_GoBack"/>
+      <w:r>
+        <w:rPr>
+          <w:b/>
+          <w:sz w:val="16"/>
+          <w:szCs w:val="16"/>
+          <w:highlight w:val="green"/>
+        </w:rPr>
+        <w:t>Pincha al eliminar un detalle de software (que ya estaba), y se quiere agregar de nuevo el software y con el mismo usuario (dice que el agente ya se encuentra asociado al software)</w:t>
+      </w:r>
+      <w:r>
+        <w:rPr>
+          <w:b/>
+          <w:sz w:val="16"/>
+          <w:szCs w:val="16"/>
+          <w:highlight w:val="green"/>
+        </w:rPr>
+        <w:t xml:space="preserve">, fijarme el objeto </w:t>
+      </w:r>
+      <w:proofErr w:type="spellStart"/>
+      <w:r>
+        <w:rPr>
+          <w:b/>
+          <w:sz w:val="16"/>
+          <w:szCs w:val="16"/>
+          <w:highlight w:val="green"/>
+        </w:rPr>
+        <w:t>unosAgentesAsociados</w:t>
+      </w:r>
+      <w:proofErr w:type="spellEnd"/>
+    </w:p>
+    <w:bookmarkEnd w:id="0"/>
     <w:p>
       <w:pPr>
         <w:autoSpaceDE w:val="0"/>
@@ -8803,6 +9068,7 @@
           <w:szCs w:val="23"/>
           <w:lang w:val="en-US" w:eastAsia="es-AR"/>
         </w:rPr>
+        <w:lastRenderedPageBreak/>
         <w:t>You need to create an event handler for the user control that is raised when an event from within the user control is fired. This will allow you to bubble the event up the chain so you can handle the event from the form.</w:t>
       </w:r>
     </w:p>
@@ -8827,7 +9093,6 @@
           <w:szCs w:val="23"/>
           <w:lang w:val="en-US" w:eastAsia="es-AR"/>
         </w:rPr>
-        <w:lastRenderedPageBreak/>
         <w:t>When clicking </w:t>
       </w:r>
       <w:r>
@@ -14168,7 +14433,7 @@
 </file>
 
 <file path=customXml/itemProps1.xml><?xml version="1.0" encoding="utf-8"?>
-<ds:datastoreItem xmlns:ds="http://schemas.openxmlformats.org/officeDocument/2006/customXml" ds:itemID="{EA9AC057-D3C6-4D13-93A5-C0D8CD9C3E96}">
+<ds:datastoreItem xmlns:ds="http://schemas.openxmlformats.org/officeDocument/2006/customXml" ds:itemID="{507F3222-433B-49DF-B85B-27C1356B534A}">
   <ds:schemaRefs>
     <ds:schemaRef ds:uri="http://schemas.openxmlformats.org/officeDocument/2006/bibliography"/>
   </ds:schemaRefs>

</xml_diff>

<commit_message>
frmPartidaAsociar - Funcionalidad Completa
</commit_message>
<xml_diff>
--- a/Anotaciones/Sistema Artec.docx
+++ b/Anotaciones/Sistema Artec.docx
@@ -9002,38 +9002,141 @@
           <w:highlight w:val="green"/>
         </w:rPr>
       </w:pPr>
+      <w:r>
+        <w:rPr>
+          <w:b/>
+          <w:sz w:val="16"/>
+          <w:szCs w:val="16"/>
+          <w:highlight w:val="green"/>
+        </w:rPr>
+        <w:t>Pincha al eliminar un detalle de software (que ya estaba), y se quiere agregar de nuevo el software y con el mismo usuario (dice que el agente ya se encuentra asociado al software)</w:t>
+      </w:r>
+      <w:r>
+        <w:rPr>
+          <w:b/>
+          <w:sz w:val="16"/>
+          <w:szCs w:val="16"/>
+          <w:highlight w:val="green"/>
+        </w:rPr>
+        <w:t xml:space="preserve">, fijarme el objeto </w:t>
+      </w:r>
+      <w:proofErr w:type="spellStart"/>
+      <w:r>
+        <w:rPr>
+          <w:b/>
+          <w:sz w:val="16"/>
+          <w:szCs w:val="16"/>
+          <w:highlight w:val="green"/>
+        </w:rPr>
+        <w:t>unosAgentesAsociados</w:t>
+      </w:r>
+      <w:proofErr w:type="spellEnd"/>
+    </w:p>
+    <w:p>
+      <w:pPr>
+        <w:pStyle w:val="Prrafodelista"/>
+        <w:numPr>
+          <w:ilvl w:val="0"/>
+          <w:numId w:val="2"/>
+        </w:numPr>
+        <w:rPr>
+          <w:b/>
+          <w:sz w:val="16"/>
+          <w:szCs w:val="16"/>
+          <w:highlight w:val="green"/>
+        </w:rPr>
+      </w:pPr>
+      <w:r>
+        <w:rPr>
+          <w:b/>
+          <w:sz w:val="16"/>
+          <w:szCs w:val="16"/>
+          <w:highlight w:val="green"/>
+        </w:rPr>
+        <w:t xml:space="preserve">En </w:t>
+      </w:r>
+      <w:proofErr w:type="spellStart"/>
+      <w:r>
+        <w:rPr>
+          <w:b/>
+          <w:sz w:val="16"/>
+          <w:szCs w:val="16"/>
+          <w:highlight w:val="green"/>
+        </w:rPr>
+        <w:t>frmPartidaAsociar</w:t>
+      </w:r>
+      <w:proofErr w:type="spellEnd"/>
+      <w:r>
+        <w:rPr>
+          <w:b/>
+          <w:sz w:val="16"/>
+          <w:szCs w:val="16"/>
+          <w:highlight w:val="green"/>
+        </w:rPr>
+        <w:t xml:space="preserve"> Traer las partidas asociad</w:t>
+      </w:r>
       <w:bookmarkStart w:id="0" w:name="_GoBack"/>
-      <w:r>
-        <w:rPr>
-          <w:b/>
-          <w:sz w:val="16"/>
-          <w:szCs w:val="16"/>
-          <w:highlight w:val="green"/>
-        </w:rPr>
-        <w:t>Pincha al eliminar un detalle de software (que ya estaba), y se quiere agregar de nuevo el software y con el mismo usuario (dice que el agente ya se encuentra asociado al software)</w:t>
-      </w:r>
-      <w:r>
-        <w:rPr>
-          <w:b/>
-          <w:sz w:val="16"/>
-          <w:szCs w:val="16"/>
-          <w:highlight w:val="green"/>
-        </w:rPr>
-        <w:t xml:space="preserve">, fijarme el objeto </w:t>
-      </w:r>
-      <w:proofErr w:type="spellStart"/>
-      <w:r>
-        <w:rPr>
-          <w:b/>
-          <w:sz w:val="16"/>
-          <w:szCs w:val="16"/>
-          <w:highlight w:val="green"/>
-        </w:rPr>
-        <w:t>unosAgentesAsociados</w:t>
-      </w:r>
-      <w:proofErr w:type="spellEnd"/>
-    </w:p>
-    <w:bookmarkEnd w:id="0"/>
+      <w:bookmarkEnd w:id="0"/>
+      <w:r>
+        <w:rPr>
+          <w:b/>
+          <w:sz w:val="16"/>
+          <w:szCs w:val="16"/>
+          <w:highlight w:val="green"/>
+        </w:rPr>
+        <w:t xml:space="preserve">as a la solicitud seleccionada, y </w:t>
+      </w:r>
+      <w:proofErr w:type="spellStart"/>
+      <w:r>
+        <w:rPr>
+          <w:b/>
+          <w:sz w:val="16"/>
+          <w:szCs w:val="16"/>
+          <w:highlight w:val="green"/>
+        </w:rPr>
+        <w:t>dps</w:t>
+      </w:r>
+      <w:proofErr w:type="spellEnd"/>
+      <w:r>
+        <w:rPr>
+          <w:b/>
+          <w:sz w:val="16"/>
+          <w:szCs w:val="16"/>
+          <w:highlight w:val="green"/>
+        </w:rPr>
+        <w:t xml:space="preserve"> según la partida seleccionada traer los detalles de la misma</w:t>
+      </w:r>
+      <w:r>
+        <w:rPr>
+          <w:b/>
+          <w:sz w:val="16"/>
+          <w:szCs w:val="16"/>
+          <w:highlight w:val="green"/>
+        </w:rPr>
+        <w:t xml:space="preserve">. </w:t>
+      </w:r>
+      <w:r>
+        <w:rPr>
+          <w:b/>
+          <w:sz w:val="16"/>
+          <w:szCs w:val="16"/>
+          <w:highlight w:val="green"/>
+        </w:rPr>
+        <w:t>Fijarme que se borren los campos y grillas al buscar de nuevo</w:t>
+      </w:r>
+    </w:p>
+    <w:p>
+      <w:pPr>
+        <w:pStyle w:val="Prrafodelista"/>
+        <w:ind w:left="1440"/>
+        <w:rPr>
+          <w:b/>
+          <w:sz w:val="16"/>
+          <w:szCs w:val="16"/>
+          <w:highlight w:val="green"/>
+        </w:rPr>
+      </w:pPr>
+    </w:p>
     <w:p>
       <w:pPr>
         <w:autoSpaceDE w:val="0"/>
@@ -9068,7 +9171,6 @@
           <w:szCs w:val="23"/>
           <w:lang w:val="en-US" w:eastAsia="es-AR"/>
         </w:rPr>
-        <w:lastRenderedPageBreak/>
         <w:t>You need to create an event handler for the user control that is raised when an event from within the user control is fired. This will allow you to bubble the event up the chain so you can handle the event from the form.</w:t>
       </w:r>
     </w:p>
@@ -14433,7 +14535,7 @@
 </file>
 
 <file path=customXml/itemProps1.xml><?xml version="1.0" encoding="utf-8"?>
-<ds:datastoreItem xmlns:ds="http://schemas.openxmlformats.org/officeDocument/2006/customXml" ds:itemID="{507F3222-433B-49DF-B85B-27C1356B534A}">
+<ds:datastoreItem xmlns:ds="http://schemas.openxmlformats.org/officeDocument/2006/customXml" ds:itemID="{DCA6CD90-3884-406A-8B2A-AE888023FD4A}">
   <ds:schemaRefs>
     <ds:schemaRef ds:uri="http://schemas.openxmlformats.org/officeDocument/2006/bibliography"/>
   </ds:schemaRefs>

</xml_diff>

<commit_message>
Fix FrmBienRegistrar frmBienAsignar En el word items 58, 57 , 56
</commit_message>
<xml_diff>
--- a/Anotaciones/Sistema Artec.docx
+++ b/Anotaciones/Sistema Artec.docx
@@ -9145,8 +9145,676 @@
           <w:szCs w:val="16"/>
           <w:highlight w:val="green"/>
         </w:rPr>
-        <w:t>re</w:t>
-      </w:r>
+        <w:t>rendicionCrear</w:t>
+      </w:r>
+      <w:proofErr w:type="spellEnd"/>
+      <w:r>
+        <w:rPr>
+          <w:b/>
+          <w:sz w:val="16"/>
+          <w:szCs w:val="16"/>
+          <w:highlight w:val="green"/>
+        </w:rPr>
+        <w:t xml:space="preserve"> si la partida no está asociada o no hay partida creada</w:t>
+      </w:r>
+      <w:r>
+        <w:rPr>
+          <w:b/>
+          <w:sz w:val="16"/>
+          <w:szCs w:val="16"/>
+          <w:highlight w:val="green"/>
+        </w:rPr>
+        <w:t>, y si no tiene adquisiciones</w:t>
+      </w:r>
+    </w:p>
+    <w:p>
+      <w:pPr>
+        <w:pStyle w:val="Prrafodelista"/>
+        <w:numPr>
+          <w:ilvl w:val="0"/>
+          <w:numId w:val="2"/>
+        </w:numPr>
+        <w:rPr>
+          <w:b/>
+          <w:sz w:val="16"/>
+          <w:szCs w:val="16"/>
+          <w:highlight w:val="green"/>
+        </w:rPr>
+      </w:pPr>
+      <w:r>
+        <w:rPr>
+          <w:b/>
+          <w:sz w:val="16"/>
+          <w:szCs w:val="16"/>
+          <w:highlight w:val="green"/>
+        </w:rPr>
+        <w:lastRenderedPageBreak/>
+        <w:t xml:space="preserve">Traer desde la consulta todos los datos, el inventario, el bien y del </w:t>
+      </w:r>
+      <w:proofErr w:type="spellStart"/>
+      <w:r>
+        <w:rPr>
+          <w:b/>
+          <w:sz w:val="16"/>
+          <w:szCs w:val="16"/>
+          <w:highlight w:val="green"/>
+        </w:rPr>
+        <w:t>solicDetalle</w:t>
+      </w:r>
+      <w:proofErr w:type="spellEnd"/>
+      <w:r>
+        <w:rPr>
+          <w:b/>
+          <w:sz w:val="16"/>
+          <w:szCs w:val="16"/>
+          <w:highlight w:val="green"/>
+        </w:rPr>
+        <w:t xml:space="preserve"> directamente </w:t>
+      </w:r>
+      <w:r>
+        <w:rPr>
+          <w:b/>
+          <w:sz w:val="16"/>
+          <w:szCs w:val="16"/>
+          <w:highlight w:val="green"/>
+        </w:rPr>
+        <w:t xml:space="preserve">para poder guardar la marca y modelo en </w:t>
+      </w:r>
+      <w:proofErr w:type="spellStart"/>
+      <w:r>
+        <w:rPr>
+          <w:b/>
+          <w:sz w:val="16"/>
+          <w:szCs w:val="16"/>
+          <w:highlight w:val="green"/>
+        </w:rPr>
+        <w:t>HLPAsigs</w:t>
+      </w:r>
+      <w:proofErr w:type="spellEnd"/>
+      <w:r>
+        <w:rPr>
+          <w:b/>
+          <w:sz w:val="16"/>
+          <w:szCs w:val="16"/>
+          <w:highlight w:val="green"/>
+        </w:rPr>
+        <w:t xml:space="preserve"> y que venga filtrado ya con el detalle q sí tiene algo para asignar</w:t>
+      </w:r>
+    </w:p>
+    <w:p>
+      <w:pPr>
+        <w:pStyle w:val="Prrafodelista"/>
+        <w:rPr>
+          <w:b/>
+          <w:sz w:val="16"/>
+          <w:szCs w:val="16"/>
+          <w:highlight w:val="green"/>
+        </w:rPr>
+      </w:pPr>
+      <w:proofErr w:type="spellStart"/>
+      <w:r>
+        <w:rPr>
+          <w:b/>
+          <w:sz w:val="16"/>
+          <w:szCs w:val="16"/>
+          <w:highlight w:val="green"/>
+        </w:rPr>
+        <w:t>Linea</w:t>
+      </w:r>
+      <w:proofErr w:type="spellEnd"/>
+      <w:r>
+        <w:rPr>
+          <w:b/>
+          <w:sz w:val="16"/>
+          <w:szCs w:val="16"/>
+          <w:highlight w:val="green"/>
+        </w:rPr>
+        <w:t xml:space="preserve"> 68 </w:t>
+      </w:r>
+      <w:proofErr w:type="spellStart"/>
+      <w:r>
+        <w:rPr>
+          <w:b/>
+          <w:sz w:val="16"/>
+          <w:szCs w:val="16"/>
+          <w:highlight w:val="green"/>
+        </w:rPr>
+        <w:t>empeiza</w:t>
+      </w:r>
+      <w:proofErr w:type="spellEnd"/>
+      <w:r>
+        <w:rPr>
+          <w:b/>
+          <w:sz w:val="16"/>
+          <w:szCs w:val="16"/>
+          <w:highlight w:val="green"/>
+        </w:rPr>
+        <w:t xml:space="preserve"> esto</w:t>
+      </w:r>
+      <w:r>
+        <w:rPr>
+          <w:b/>
+          <w:sz w:val="16"/>
+          <w:szCs w:val="16"/>
+          <w:highlight w:val="green"/>
+        </w:rPr>
+        <w:t>.</w:t>
+      </w:r>
+    </w:p>
+    <w:p>
+      <w:pPr>
+        <w:pStyle w:val="Prrafodelista"/>
+        <w:rPr>
+          <w:b/>
+          <w:sz w:val="16"/>
+          <w:szCs w:val="16"/>
+          <w:highlight w:val="green"/>
+        </w:rPr>
+      </w:pPr>
+      <w:r>
+        <w:rPr>
+          <w:b/>
+          <w:sz w:val="16"/>
+          <w:szCs w:val="16"/>
+          <w:highlight w:val="green"/>
+        </w:rPr>
+        <w:t>Lo Solucione con un “mediador”</w:t>
+      </w:r>
+      <w:r>
+        <w:rPr>
+          <w:b/>
+          <w:sz w:val="16"/>
+          <w:szCs w:val="16"/>
+          <w:highlight w:val="green"/>
+        </w:rPr>
+        <w:t xml:space="preserve"> de objetos inventario</w:t>
+      </w:r>
+    </w:p>
+    <w:p>
+      <w:pPr>
+        <w:pStyle w:val="Prrafodelista"/>
+        <w:shd w:val="clear" w:color="auto" w:fill="FFC000"/>
+        <w:rPr>
+          <w:b/>
+          <w:sz w:val="16"/>
+          <w:szCs w:val="16"/>
+        </w:rPr>
+      </w:pPr>
+      <w:r>
+        <w:rPr>
+          <w:b/>
+          <w:sz w:val="16"/>
+          <w:szCs w:val="16"/>
+        </w:rPr>
+        <w:t xml:space="preserve">Cuidado porque modifiqué el </w:t>
+      </w:r>
+      <w:proofErr w:type="spellStart"/>
+      <w:r>
+        <w:rPr>
+          <w:b/>
+          <w:sz w:val="16"/>
+          <w:szCs w:val="16"/>
+        </w:rPr>
+        <w:t>store</w:t>
+      </w:r>
+      <w:proofErr w:type="spellEnd"/>
+      <w:r>
+        <w:rPr>
+          <w:b/>
+          <w:sz w:val="16"/>
+          <w:szCs w:val="16"/>
+        </w:rPr>
+        <w:t xml:space="preserve"> </w:t>
+      </w:r>
+      <w:proofErr w:type="spellStart"/>
+      <w:r>
+        <w:rPr>
+          <w:b/>
+          <w:sz w:val="16"/>
+          <w:szCs w:val="16"/>
+        </w:rPr>
+        <w:t>invtraerlistosparaasignarporDetalle</w:t>
+      </w:r>
+      <w:proofErr w:type="spellEnd"/>
+      <w:r>
+        <w:rPr>
+          <w:b/>
+          <w:sz w:val="16"/>
+          <w:szCs w:val="16"/>
+        </w:rPr>
+        <w:t>, quizás tenga que revertirlo</w:t>
+      </w:r>
+    </w:p>
+    <w:p>
+      <w:pPr>
+        <w:pStyle w:val="Prrafodelista"/>
+        <w:numPr>
+          <w:ilvl w:val="0"/>
+          <w:numId w:val="2"/>
+        </w:numPr>
+        <w:rPr>
+          <w:b/>
+          <w:sz w:val="16"/>
+          <w:szCs w:val="16"/>
+          <w:highlight w:val="green"/>
+        </w:rPr>
+      </w:pPr>
+      <w:r>
+        <w:rPr>
+          <w:b/>
+          <w:sz w:val="16"/>
+          <w:szCs w:val="16"/>
+          <w:highlight w:val="green"/>
+        </w:rPr>
+        <w:t xml:space="preserve">En </w:t>
+      </w:r>
+      <w:proofErr w:type="spellStart"/>
+      <w:r>
+        <w:rPr>
+          <w:b/>
+          <w:sz w:val="16"/>
+          <w:szCs w:val="16"/>
+          <w:highlight w:val="green"/>
+        </w:rPr>
+        <w:t>frmRegistrarBien</w:t>
+      </w:r>
+      <w:proofErr w:type="spellEnd"/>
+      <w:r>
+        <w:rPr>
+          <w:b/>
+          <w:sz w:val="16"/>
+          <w:szCs w:val="16"/>
+          <w:highlight w:val="green"/>
+        </w:rPr>
+        <w:t>, al confirmar no está actualizando el campo “comprado” en la grilla de los detalles de la partida</w:t>
+      </w:r>
+      <w:r>
+        <w:rPr>
+          <w:b/>
+          <w:sz w:val="16"/>
+          <w:szCs w:val="16"/>
+          <w:highlight w:val="green"/>
+        </w:rPr>
+        <w:t>. Pincha en el código y con la base</w:t>
+      </w:r>
+    </w:p>
+    <w:p>
+      <w:pPr>
+        <w:pStyle w:val="Prrafodelista"/>
+        <w:numPr>
+          <w:ilvl w:val="1"/>
+          <w:numId w:val="2"/>
+        </w:numPr>
+        <w:rPr>
+          <w:b/>
+          <w:sz w:val="16"/>
+          <w:szCs w:val="16"/>
+          <w:highlight w:val="green"/>
+        </w:rPr>
+      </w:pPr>
+      <w:proofErr w:type="spellStart"/>
+      <w:r>
+        <w:rPr>
+          <w:b/>
+          <w:sz w:val="16"/>
+          <w:szCs w:val="16"/>
+          <w:highlight w:val="green"/>
+        </w:rPr>
+        <w:t>Store</w:t>
+      </w:r>
+      <w:proofErr w:type="spellEnd"/>
+      <w:r>
+        <w:rPr>
+          <w:b/>
+          <w:sz w:val="16"/>
+          <w:szCs w:val="16"/>
+          <w:highlight w:val="green"/>
+        </w:rPr>
+        <w:t xml:space="preserve"> “</w:t>
+      </w:r>
+      <w:proofErr w:type="spellStart"/>
+      <w:r>
+        <w:rPr>
+          <w:b/>
+          <w:sz w:val="16"/>
+          <w:szCs w:val="16"/>
+          <w:highlight w:val="green"/>
+        </w:rPr>
+        <w:t>InventarioAdquiridoCantPorPartDetalle</w:t>
+      </w:r>
+      <w:proofErr w:type="spellEnd"/>
+      <w:r>
+        <w:rPr>
+          <w:b/>
+          <w:sz w:val="16"/>
+          <w:szCs w:val="16"/>
+          <w:highlight w:val="green"/>
+        </w:rPr>
+        <w:t xml:space="preserve">” no devuelve nada, REVISAR ESTO PRIMERO. </w:t>
+      </w:r>
+      <w:proofErr w:type="spellStart"/>
+      <w:r>
+        <w:rPr>
+          <w:b/>
+          <w:sz w:val="16"/>
+          <w:szCs w:val="16"/>
+          <w:highlight w:val="green"/>
+        </w:rPr>
+        <w:t>Linea</w:t>
+      </w:r>
+      <w:proofErr w:type="spellEnd"/>
+      <w:r>
+        <w:rPr>
+          <w:b/>
+          <w:sz w:val="16"/>
+          <w:szCs w:val="16"/>
+          <w:highlight w:val="green"/>
+        </w:rPr>
+        <w:t xml:space="preserve"> 73 </w:t>
+      </w:r>
+      <w:proofErr w:type="spellStart"/>
+      <w:r>
+        <w:rPr>
+          <w:b/>
+          <w:sz w:val="16"/>
+          <w:szCs w:val="16"/>
+          <w:highlight w:val="green"/>
+        </w:rPr>
+        <w:t>frmBienRegistrar</w:t>
+      </w:r>
+      <w:proofErr w:type="spellEnd"/>
+      <w:r>
+        <w:rPr>
+          <w:b/>
+          <w:sz w:val="16"/>
+          <w:szCs w:val="16"/>
+          <w:highlight w:val="green"/>
+        </w:rPr>
+        <w:t>. Le comente la línea “</w:t>
+      </w:r>
+      <w:r>
+        <w:rPr>
+          <w:b/>
+          <w:sz w:val="16"/>
+          <w:szCs w:val="16"/>
+          <w:highlight w:val="green"/>
+        </w:rPr>
+        <w:t xml:space="preserve">--and </w:t>
+      </w:r>
+      <w:proofErr w:type="spellStart"/>
+      <w:r>
+        <w:rPr>
+          <w:b/>
+          <w:sz w:val="16"/>
+          <w:szCs w:val="16"/>
+          <w:highlight w:val="green"/>
+        </w:rPr>
+        <w:t>sdet.IdEstadoSolicDeta</w:t>
+      </w:r>
+      <w:r>
+        <w:rPr>
+          <w:b/>
+          <w:sz w:val="16"/>
+          <w:szCs w:val="16"/>
+          <w:highlight w:val="green"/>
+        </w:rPr>
+        <w:t>lle</w:t>
+      </w:r>
+      <w:proofErr w:type="spellEnd"/>
+      <w:r>
+        <w:rPr>
+          <w:b/>
+          <w:sz w:val="16"/>
+          <w:szCs w:val="16"/>
+          <w:highlight w:val="green"/>
+        </w:rPr>
+        <w:t xml:space="preserve"> != 2--Distinto a finalizado</w:t>
+      </w:r>
+    </w:p>
+    <w:p>
+      <w:pPr>
+        <w:pStyle w:val="Prrafodelista"/>
+        <w:numPr>
+          <w:ilvl w:val="0"/>
+          <w:numId w:val="2"/>
+        </w:numPr>
+        <w:rPr>
+          <w:b/>
+          <w:sz w:val="16"/>
+          <w:szCs w:val="16"/>
+          <w:highlight w:val="green"/>
+        </w:rPr>
+      </w:pPr>
+      <w:r>
+        <w:rPr>
+          <w:b/>
+          <w:sz w:val="16"/>
+          <w:szCs w:val="16"/>
+          <w:highlight w:val="green"/>
+        </w:rPr>
+        <w:t xml:space="preserve">Pincha el </w:t>
+      </w:r>
+      <w:proofErr w:type="spellStart"/>
+      <w:r>
+        <w:rPr>
+          <w:b/>
+          <w:sz w:val="16"/>
+          <w:szCs w:val="16"/>
+          <w:highlight w:val="green"/>
+        </w:rPr>
+        <w:t>frmAsignar</w:t>
+      </w:r>
+      <w:proofErr w:type="spellEnd"/>
+      <w:r>
+        <w:rPr>
+          <w:b/>
+          <w:sz w:val="16"/>
+          <w:szCs w:val="16"/>
+          <w:highlight w:val="green"/>
+        </w:rPr>
+        <w:t xml:space="preserve"> en </w:t>
+      </w:r>
+      <w:proofErr w:type="spellStart"/>
+      <w:r>
+        <w:rPr>
+          <w:b/>
+          <w:sz w:val="16"/>
+          <w:szCs w:val="16"/>
+          <w:highlight w:val="green"/>
+        </w:rPr>
+        <w:t>InventariosTraerListosParaAsignar</w:t>
+      </w:r>
+      <w:proofErr w:type="spellEnd"/>
+    </w:p>
+    <w:p>
+      <w:pPr>
+        <w:pStyle w:val="Prrafodelista"/>
+        <w:numPr>
+          <w:ilvl w:val="0"/>
+          <w:numId w:val="2"/>
+        </w:numPr>
+        <w:rPr>
+          <w:b/>
+          <w:sz w:val="16"/>
+          <w:szCs w:val="16"/>
+          <w:highlight w:val="green"/>
+        </w:rPr>
+      </w:pPr>
+      <w:r>
+        <w:rPr>
+          <w:b/>
+          <w:sz w:val="16"/>
+          <w:szCs w:val="16"/>
+          <w:highlight w:val="green"/>
+        </w:rPr>
+        <w:t xml:space="preserve">Fijarme a q </w:t>
+      </w:r>
+      <w:proofErr w:type="spellStart"/>
+      <w:r>
+        <w:rPr>
+          <w:b/>
+          <w:sz w:val="16"/>
+          <w:szCs w:val="16"/>
+          <w:highlight w:val="green"/>
+        </w:rPr>
+        <w:t>store</w:t>
+      </w:r>
+      <w:proofErr w:type="spellEnd"/>
+      <w:r>
+        <w:rPr>
+          <w:b/>
+          <w:sz w:val="16"/>
+          <w:szCs w:val="16"/>
+          <w:highlight w:val="green"/>
+        </w:rPr>
+        <w:t xml:space="preserve"> apunta </w:t>
+      </w:r>
+      <w:proofErr w:type="spellStart"/>
+      <w:r>
+        <w:rPr>
+          <w:b/>
+          <w:sz w:val="16"/>
+          <w:szCs w:val="16"/>
+          <w:highlight w:val="green"/>
+        </w:rPr>
+        <w:t>inventarioSoftTraerListosParaAsignar</w:t>
+      </w:r>
+      <w:proofErr w:type="spellEnd"/>
+    </w:p>
+    <w:p>
+      <w:pPr>
+        <w:pStyle w:val="Prrafodelista"/>
+        <w:numPr>
+          <w:ilvl w:val="1"/>
+          <w:numId w:val="2"/>
+        </w:numPr>
+        <w:rPr>
+          <w:b/>
+          <w:sz w:val="16"/>
+          <w:szCs w:val="16"/>
+          <w:highlight w:val="green"/>
+        </w:rPr>
+      </w:pPr>
+      <w:r>
+        <w:rPr>
+          <w:b/>
+          <w:sz w:val="16"/>
+          <w:szCs w:val="16"/>
+          <w:highlight w:val="green"/>
+        </w:rPr>
+        <w:t xml:space="preserve">Comente la </w:t>
+      </w:r>
+      <w:proofErr w:type="spellStart"/>
+      <w:r>
+        <w:rPr>
+          <w:b/>
+          <w:sz w:val="16"/>
+          <w:szCs w:val="16"/>
+          <w:highlight w:val="green"/>
+        </w:rPr>
+        <w:t>liena</w:t>
+      </w:r>
+      <w:proofErr w:type="spellEnd"/>
+      <w:r>
+        <w:rPr>
+          <w:b/>
+          <w:sz w:val="16"/>
+          <w:szCs w:val="16"/>
+          <w:highlight w:val="green"/>
+        </w:rPr>
+        <w:t xml:space="preserve"> en el </w:t>
+      </w:r>
+      <w:proofErr w:type="spellStart"/>
+      <w:r>
+        <w:rPr>
+          <w:b/>
+          <w:sz w:val="16"/>
+          <w:szCs w:val="16"/>
+          <w:highlight w:val="green"/>
+        </w:rPr>
+        <w:t>store</w:t>
+      </w:r>
+      <w:proofErr w:type="spellEnd"/>
+      <w:r>
+        <w:rPr>
+          <w:b/>
+          <w:sz w:val="16"/>
+          <w:szCs w:val="16"/>
+          <w:highlight w:val="green"/>
+        </w:rPr>
+        <w:t xml:space="preserve">: </w:t>
+      </w:r>
+    </w:p>
+    <w:p>
+      <w:pPr>
+        <w:pStyle w:val="Prrafodelista"/>
+        <w:ind w:left="1440"/>
+        <w:rPr>
+          <w:b/>
+          <w:sz w:val="16"/>
+          <w:szCs w:val="16"/>
+          <w:highlight w:val="green"/>
+        </w:rPr>
+      </w:pPr>
+      <w:r>
+        <w:rPr>
+          <w:b/>
+          <w:sz w:val="16"/>
+          <w:szCs w:val="16"/>
+        </w:rPr>
+        <w:t xml:space="preserve">--and </w:t>
+      </w:r>
+      <w:proofErr w:type="spellStart"/>
+      <w:r>
+        <w:rPr>
+          <w:b/>
+          <w:sz w:val="16"/>
+          <w:szCs w:val="16"/>
+        </w:rPr>
+        <w:t>sdet.IdSolicitudDetalle</w:t>
+      </w:r>
+      <w:proofErr w:type="spellEnd"/>
+      <w:r>
+        <w:rPr>
+          <w:b/>
+          <w:sz w:val="16"/>
+          <w:szCs w:val="16"/>
+        </w:rPr>
+        <w:t xml:space="preserve"> = @</w:t>
+      </w:r>
+      <w:proofErr w:type="spellStart"/>
+      <w:r>
+        <w:rPr>
+          <w:b/>
+          <w:sz w:val="16"/>
+          <w:szCs w:val="16"/>
+        </w:rPr>
+        <w:t>IdSolicitudDetalle</w:t>
+      </w:r>
+      <w:proofErr w:type="spellEnd"/>
+      <w:r>
+        <w:rPr>
+          <w:b/>
+          <w:sz w:val="16"/>
+          <w:szCs w:val="16"/>
+        </w:rPr>
+        <w:t xml:space="preserve"> COMENTADO 30/10/2017 (AL IGUAL QUE EN LOS PARAMETROS)</w:t>
+      </w:r>
+    </w:p>
+    <w:p>
+      <w:pPr>
+        <w:pStyle w:val="Prrafodelista"/>
+        <w:numPr>
+          <w:ilvl w:val="0"/>
+          <w:numId w:val="2"/>
+        </w:numPr>
+        <w:rPr>
+          <w:b/>
+          <w:sz w:val="16"/>
+          <w:szCs w:val="16"/>
+          <w:highlight w:val="yellow"/>
+        </w:rPr>
+      </w:pPr>
       <w:bookmarkStart w:id="0" w:name="_GoBack"/>
       <w:bookmarkEnd w:id="0"/>
       <w:r>
@@ -9154,41 +9822,34 @@
           <w:b/>
           <w:sz w:val="16"/>
           <w:szCs w:val="16"/>
-          <w:highlight w:val="green"/>
-        </w:rPr>
-        <w:t>ndicionCrear</w:t>
-      </w:r>
-      <w:proofErr w:type="spellEnd"/>
-      <w:r>
-        <w:rPr>
-          <w:b/>
-          <w:sz w:val="16"/>
-          <w:szCs w:val="16"/>
-          <w:highlight w:val="green"/>
-        </w:rPr>
-        <w:t xml:space="preserve"> si la partida no está asociada o no hay partida creada</w:t>
-      </w:r>
-      <w:r>
-        <w:rPr>
-          <w:b/>
-          <w:sz w:val="16"/>
-          <w:szCs w:val="16"/>
-          <w:highlight w:val="green"/>
-        </w:rPr>
-        <w:t>, y si no tiene adquisiciones</w:t>
+          <w:highlight w:val="yellow"/>
+        </w:rPr>
+        <w:t>Fijarme que en la asignación se contemple lo de los agentes</w:t>
       </w:r>
     </w:p>
     <w:p>
       <w:pPr>
         <w:pStyle w:val="Prrafodelista"/>
-        <w:ind w:left="1440"/>
-        <w:rPr>
-          <w:b/>
-          <w:sz w:val="16"/>
-          <w:szCs w:val="16"/>
-          <w:highlight w:val="green"/>
-        </w:rPr>
-      </w:pPr>
+        <w:numPr>
+          <w:ilvl w:val="0"/>
+          <w:numId w:val="2"/>
+        </w:numPr>
+        <w:rPr>
+          <w:b/>
+          <w:sz w:val="16"/>
+          <w:szCs w:val="16"/>
+          <w:highlight w:val="yellow"/>
+        </w:rPr>
+      </w:pPr>
+      <w:r>
+        <w:rPr>
+          <w:b/>
+          <w:sz w:val="16"/>
+          <w:szCs w:val="16"/>
+          <w:highlight w:val="yellow"/>
+        </w:rPr>
+        <w:t>Fijarme si está creado el documento del remito</w:t>
+      </w:r>
     </w:p>
     <w:p>
       <w:pPr>
@@ -10964,6 +11625,7 @@
           <w:shd w:val="clear" w:color="auto" w:fill="EFF0F1"/>
           <w:lang w:val="en-US" w:eastAsia="es-AR"/>
         </w:rPr>
+        <w:lastRenderedPageBreak/>
         <w:t>private</w:t>
       </w:r>
       <w:proofErr w:type="gramEnd"/>
@@ -12268,7 +12930,6 @@
           <w:shd w:val="clear" w:color="auto" w:fill="EFF0F1"/>
           <w:lang w:eastAsia="es-AR"/>
         </w:rPr>
-        <w:lastRenderedPageBreak/>
         <w:t xml:space="preserve">         </w:t>
       </w:r>
       <w:r>
@@ -13662,7 +14323,6 @@
   <w:style w:type="character" w:default="1" w:styleId="Fuentedeprrafopredeter">
     <w:name w:val="Default Paragraph Font"/>
     <w:uiPriority w:val="1"/>
-    <w:semiHidden/>
     <w:unhideWhenUsed/>
   </w:style>
   <w:style w:type="table" w:default="1" w:styleId="Tablanormal">
@@ -14062,7 +14722,6 @@
   <w:style w:type="character" w:default="1" w:styleId="Fuentedeprrafopredeter">
     <w:name w:val="Default Paragraph Font"/>
     <w:uiPriority w:val="1"/>
-    <w:semiHidden/>
     <w:unhideWhenUsed/>
   </w:style>
   <w:style w:type="table" w:default="1" w:styleId="Tablanormal">
@@ -14589,7 +15248,7 @@
 </file>
 
 <file path=customXml/itemProps1.xml><?xml version="1.0" encoding="utf-8"?>
-<ds:datastoreItem xmlns:ds="http://schemas.openxmlformats.org/officeDocument/2006/customXml" ds:itemID="{75CCB25F-B0B2-45C5-9466-DFEF7FFBA636}">
+<ds:datastoreItem xmlns:ds="http://schemas.openxmlformats.org/officeDocument/2006/customXml" ds:itemID="{8560D3A3-A976-436E-86AA-E9C358950A03}">
   <ds:schemaRefs>
     <ds:schemaRef ds:uri="http://schemas.openxmlformats.org/officeDocument/2006/bibliography"/>
   </ds:schemaRefs>

</xml_diff>

<commit_message>
Fix: FrimPartidaSolicitar para cargar las partidas y sus detalles (en el load no llamaba a la función)
Agregado de crear doc en frmasignar
</commit_message>
<xml_diff>
--- a/Anotaciones/Sistema Artec.docx
+++ b/Anotaciones/Sistema Artec.docx
@@ -9629,10 +9629,6 @@
     <w:p>
       <w:pPr>
         <w:pStyle w:val="Prrafodelista"/>
-        <w:numPr>
-          <w:ilvl w:val="0"/>
-          <w:numId w:val="2"/>
-        </w:numPr>
         <w:rPr>
           <w:b/>
           <w:sz w:val="16"/>
@@ -9756,6 +9752,7 @@
           <w:highlight w:val="green"/>
         </w:rPr>
       </w:pPr>
+      <w:bookmarkStart w:id="0" w:name="_GoBack"/>
       <w:r>
         <w:rPr>
           <w:b/>
@@ -9815,7 +9812,15 @@
           <w:highlight w:val="yellow"/>
         </w:rPr>
       </w:pPr>
-      <w:bookmarkStart w:id="0" w:name="_GoBack"/>
+      <w:r>
+        <w:rPr>
+          <w:b/>
+          <w:sz w:val="16"/>
+          <w:szCs w:val="16"/>
+          <w:highlight w:val="yellow"/>
+        </w:rPr>
+        <w:t>F</w:t>
+      </w:r>
       <w:bookmarkEnd w:id="0"/>
       <w:r>
         <w:rPr>
@@ -9824,7 +9829,7 @@
           <w:szCs w:val="16"/>
           <w:highlight w:val="yellow"/>
         </w:rPr>
-        <w:t>Fijarme que en la asignación se contemple lo de los agentes</w:t>
+        <w:t>ijarme que en la asignación se contemple lo de los agentes</w:t>
       </w:r>
     </w:p>
     <w:p>
@@ -14323,6 +14328,7 @@
   <w:style w:type="character" w:default="1" w:styleId="Fuentedeprrafopredeter">
     <w:name w:val="Default Paragraph Font"/>
     <w:uiPriority w:val="1"/>
+    <w:semiHidden/>
     <w:unhideWhenUsed/>
   </w:style>
   <w:style w:type="table" w:default="1" w:styleId="Tablanormal">
@@ -14722,6 +14728,7 @@
   <w:style w:type="character" w:default="1" w:styleId="Fuentedeprrafopredeter">
     <w:name w:val="Default Paragraph Font"/>
     <w:uiPriority w:val="1"/>
+    <w:semiHidden/>
     <w:unhideWhenUsed/>
   </w:style>
   <w:style w:type="table" w:default="1" w:styleId="Tablanormal">
@@ -15248,7 +15255,7 @@
 </file>
 
 <file path=customXml/itemProps1.xml><?xml version="1.0" encoding="utf-8"?>
-<ds:datastoreItem xmlns:ds="http://schemas.openxmlformats.org/officeDocument/2006/customXml" ds:itemID="{8560D3A3-A976-436E-86AA-E9C358950A03}">
+<ds:datastoreItem xmlns:ds="http://schemas.openxmlformats.org/officeDocument/2006/customXml" ds:itemID="{98589E13-CE0B-4710-B52D-EECF2825509F}">
   <ds:schemaRefs>
     <ds:schemaRef ds:uri="http://schemas.openxmlformats.org/officeDocument/2006/bibliography"/>
   </ds:schemaRefs>

</xml_diff>

<commit_message>
#frmPartidaBuscar Agregado (Todavía no muestra los detalles y abre el frmPartDetalles)
</commit_message>
<xml_diff>
--- a/Anotaciones/Sistema Artec.docx
+++ b/Anotaciones/Sistema Artec.docx
@@ -9333,7 +9333,7 @@
     <w:p>
       <w:pPr>
         <w:pStyle w:val="Prrafodelista"/>
-        <w:shd w:val="clear" w:color="auto" w:fill="FFC000"/>
+        <w:shd w:val="clear" w:color="auto" w:fill="B2A1C7" w:themeFill="accent4" w:themeFillTint="99"/>
         <w:rPr>
           <w:b/>
           <w:sz w:val="16"/>
@@ -10068,6 +10068,57 @@
     <w:p>
       <w:pPr>
         <w:pStyle w:val="Prrafodelista"/>
+        <w:rPr>
+          <w:b/>
+          <w:sz w:val="16"/>
+          <w:szCs w:val="16"/>
+          <w:highlight w:val="yellow"/>
+        </w:rPr>
+      </w:pPr>
+      <w:proofErr w:type="spellStart"/>
+      <w:r>
+        <w:rPr>
+          <w:b/>
+          <w:sz w:val="16"/>
+          <w:szCs w:val="16"/>
+          <w:highlight w:val="yellow"/>
+        </w:rPr>
+        <w:t>Commit</w:t>
+      </w:r>
+      <w:proofErr w:type="spellEnd"/>
+      <w:r>
+        <w:rPr>
+          <w:b/>
+          <w:sz w:val="16"/>
+          <w:szCs w:val="16"/>
+          <w:highlight w:val="yellow"/>
+        </w:rPr>
+        <w:t xml:space="preserve"> 12/11/2017 “</w:t>
+      </w:r>
+      <w:proofErr w:type="spellStart"/>
+      <w:r>
+        <w:rPr>
+          <w:b/>
+          <w:sz w:val="16"/>
+          <w:szCs w:val="16"/>
+          <w:highlight w:val="yellow"/>
+        </w:rPr>
+        <w:t>Fix</w:t>
+      </w:r>
+      <w:proofErr w:type="spellEnd"/>
+      <w:r>
+        <w:rPr>
+          <w:b/>
+          <w:sz w:val="16"/>
+          <w:szCs w:val="16"/>
+          <w:highlight w:val="yellow"/>
+        </w:rPr>
+        <w:t xml:space="preserve"> varios” (para volver atrás si es que no funciona todo lo siguiente)</w:t>
+      </w:r>
+    </w:p>
+    <w:p>
+      <w:pPr>
+        <w:pStyle w:val="Prrafodelista"/>
         <w:numPr>
           <w:ilvl w:val="0"/>
           <w:numId w:val="2"/>
@@ -10076,15 +10127,15 @@
           <w:b/>
           <w:sz w:val="16"/>
           <w:szCs w:val="16"/>
-          <w:highlight w:val="yellow"/>
-        </w:rPr>
-      </w:pPr>
-      <w:r>
-        <w:rPr>
-          <w:b/>
-          <w:sz w:val="16"/>
-          <w:szCs w:val="16"/>
-          <w:highlight w:val="yellow"/>
+          <w:highlight w:val="green"/>
+        </w:rPr>
+      </w:pPr>
+      <w:r>
+        <w:rPr>
+          <w:b/>
+          <w:sz w:val="16"/>
+          <w:szCs w:val="16"/>
+          <w:highlight w:val="green"/>
         </w:rPr>
         <w:t xml:space="preserve">EN </w:t>
       </w:r>
@@ -10094,7 +10145,7 @@
           <w:b/>
           <w:sz w:val="16"/>
           <w:szCs w:val="16"/>
-          <w:highlight w:val="yellow"/>
+          <w:highlight w:val="green"/>
         </w:rPr>
         <w:t>frmPartidaSolicitar</w:t>
       </w:r>
@@ -10104,7 +10155,7 @@
           <w:b/>
           <w:sz w:val="16"/>
           <w:szCs w:val="16"/>
-          <w:highlight w:val="yellow"/>
+          <w:highlight w:val="green"/>
         </w:rPr>
         <w:t xml:space="preserve"> mostrar </w:t>
       </w:r>
@@ -10113,7 +10164,7 @@
           <w:b/>
           <w:sz w:val="16"/>
           <w:szCs w:val="16"/>
-          <w:highlight w:val="yellow"/>
+          <w:highlight w:val="green"/>
         </w:rPr>
         <w:t xml:space="preserve">sólo </w:t>
       </w:r>
@@ -10122,7 +10173,7 @@
           <w:b/>
           <w:sz w:val="16"/>
           <w:szCs w:val="16"/>
-          <w:highlight w:val="yellow"/>
+          <w:highlight w:val="green"/>
         </w:rPr>
         <w:t>los detalles cotizados</w:t>
       </w:r>
@@ -10131,7 +10182,7 @@
           <w:b/>
           <w:sz w:val="16"/>
           <w:szCs w:val="16"/>
-          <w:highlight w:val="yellow"/>
+          <w:highlight w:val="green"/>
         </w:rPr>
         <w:t xml:space="preserve"> y que no estén </w:t>
       </w:r>
@@ -10140,12 +10191,103 @@
           <w:b/>
           <w:sz w:val="16"/>
           <w:szCs w:val="16"/>
-          <w:highlight w:val="yellow"/>
+          <w:highlight w:val="green"/>
         </w:rPr>
         <w:t>en una partida</w:t>
+      </w:r>
+    </w:p>
+    <w:p>
+      <w:pPr>
+        <w:pStyle w:val="Prrafodelista"/>
+        <w:numPr>
+          <w:ilvl w:val="1"/>
+          <w:numId w:val="2"/>
+        </w:numPr>
+        <w:shd w:val="clear" w:color="auto" w:fill="FFC000"/>
+        <w:rPr>
+          <w:b/>
+          <w:sz w:val="16"/>
+          <w:szCs w:val="16"/>
+          <w:highlight w:val="green"/>
+        </w:rPr>
+      </w:pPr>
+      <w:r>
+        <w:rPr>
+          <w:b/>
+          <w:sz w:val="16"/>
+          <w:szCs w:val="16"/>
+          <w:highlight w:val="green"/>
+        </w:rPr>
+        <w:t xml:space="preserve">Esto hace que tenga que crear un </w:t>
+      </w:r>
+      <w:proofErr w:type="spellStart"/>
+      <w:r>
+        <w:rPr>
+          <w:b/>
+          <w:sz w:val="16"/>
+          <w:szCs w:val="16"/>
+          <w:highlight w:val="green"/>
+        </w:rPr>
+        <w:t>buscarPartida</w:t>
+      </w:r>
+      <w:proofErr w:type="spellEnd"/>
+      <w:r>
+        <w:rPr>
+          <w:b/>
+          <w:sz w:val="16"/>
+          <w:szCs w:val="16"/>
+          <w:highlight w:val="green"/>
+        </w:rPr>
+        <w:t xml:space="preserve">, para llegar a </w:t>
+      </w:r>
+      <w:proofErr w:type="spellStart"/>
+      <w:r>
+        <w:rPr>
+          <w:b/>
+          <w:sz w:val="16"/>
+          <w:szCs w:val="16"/>
+          <w:highlight w:val="green"/>
+        </w:rPr>
+        <w:t>modificarPartida</w:t>
+      </w:r>
+      <w:proofErr w:type="spellEnd"/>
+      <w:r>
+        <w:rPr>
+          <w:b/>
+          <w:sz w:val="16"/>
+          <w:szCs w:val="16"/>
+          <w:highlight w:val="green"/>
+        </w:rPr>
+        <w:t>,</w:t>
       </w:r>
       <w:bookmarkStart w:id="0" w:name="_GoBack"/>
       <w:bookmarkEnd w:id="0"/>
+      <w:r>
+        <w:rPr>
+          <w:b/>
+          <w:sz w:val="16"/>
+          <w:szCs w:val="16"/>
+        </w:rPr>
+        <w:t xml:space="preserve"> pero agregar q busque por </w:t>
+      </w:r>
+      <w:proofErr w:type="spellStart"/>
+      <w:r>
+        <w:rPr>
+          <w:b/>
+          <w:sz w:val="16"/>
+          <w:szCs w:val="16"/>
+        </w:rPr>
+        <w:t>NroPart</w:t>
+      </w:r>
+      <w:proofErr w:type="spellEnd"/>
+      <w:r>
+        <w:rPr>
+          <w:b/>
+          <w:sz w:val="16"/>
+          <w:szCs w:val="16"/>
+        </w:rPr>
+        <w:t xml:space="preserve"> asociado</w:t>
+      </w:r>
     </w:p>
     <w:p>
       <w:pPr>
@@ -15545,7 +15687,7 @@
 </file>
 
 <file path=customXml/itemProps1.xml><?xml version="1.0" encoding="utf-8"?>
-<ds:datastoreItem xmlns:ds="http://schemas.openxmlformats.org/officeDocument/2006/customXml" ds:itemID="{969171DD-5405-4674-84E9-5131B02539F3}">
+<ds:datastoreItem xmlns:ds="http://schemas.openxmlformats.org/officeDocument/2006/customXml" ds:itemID="{BCDD8F06-D162-4CF4-B45C-B4AAE6E311B3}">
   <ds:schemaRefs>
     <ds:schemaRef ds:uri="http://schemas.openxmlformats.org/officeDocument/2006/bibliography"/>
   </ds:schemaRefs>

</xml_diff>

<commit_message>
frmPartidaModificar sin poder modificar cotizaciones, agregar o quitar (muestro las cotiz relacionadas a la partida solamente. punto 63.2 de anotaciones)
</commit_message>
<xml_diff>
--- a/Anotaciones/Sistema Artec.docx
+++ b/Anotaciones/Sistema Artec.docx
@@ -10201,7 +10201,7 @@
         <w:pStyle w:val="Prrafodelista"/>
         <w:numPr>
           <w:ilvl w:val="1"/>
-          <w:numId w:val="2"/>
+          <w:numId w:val="3"/>
         </w:numPr>
         <w:shd w:val="clear" w:color="auto" w:fill="FFC000"/>
         <w:rPr>
@@ -10260,6 +10260,39 @@
         </w:rPr>
         <w:t>,</w:t>
       </w:r>
+      <w:r>
+        <w:rPr>
+          <w:b/>
+          <w:sz w:val="16"/>
+          <w:szCs w:val="16"/>
+        </w:rPr>
+        <w:t xml:space="preserve"> </w:t>
+      </w:r>
+    </w:p>
+    <w:p>
+      <w:pPr>
+        <w:pStyle w:val="Prrafodelista"/>
+        <w:numPr>
+          <w:ilvl w:val="1"/>
+          <w:numId w:val="3"/>
+        </w:numPr>
+        <w:shd w:val="clear" w:color="auto" w:fill="FFC000"/>
+        <w:rPr>
+          <w:b/>
+          <w:sz w:val="16"/>
+          <w:szCs w:val="16"/>
+          <w:highlight w:val="green"/>
+        </w:rPr>
+      </w:pPr>
+      <w:r>
+        <w:rPr>
+          <w:b/>
+          <w:sz w:val="16"/>
+          <w:szCs w:val="16"/>
+          <w:shd w:val="clear" w:color="auto" w:fill="E36C0A" w:themeFill="accent6" w:themeFillShade="BF"/>
+        </w:rPr>
+        <w:t>poner</w:t>
+      </w:r>
       <w:bookmarkStart w:id="0" w:name="_GoBack"/>
       <w:bookmarkEnd w:id="0"/>
       <w:r>
@@ -10267,26 +10300,29 @@
           <w:b/>
           <w:sz w:val="16"/>
           <w:szCs w:val="16"/>
-        </w:rPr>
-        <w:t xml:space="preserve"> pero agregar q busque por </w:t>
-      </w:r>
-      <w:proofErr w:type="spellStart"/>
-      <w:r>
-        <w:rPr>
-          <w:b/>
-          <w:sz w:val="16"/>
-          <w:szCs w:val="16"/>
-        </w:rPr>
-        <w:t>NroPart</w:t>
-      </w:r>
-      <w:proofErr w:type="spellEnd"/>
-      <w:r>
-        <w:rPr>
-          <w:b/>
-          <w:sz w:val="16"/>
-          <w:szCs w:val="16"/>
-        </w:rPr>
-        <w:t xml:space="preserve"> asociado</w:t>
+          <w:shd w:val="clear" w:color="auto" w:fill="E36C0A" w:themeFill="accent6" w:themeFillShade="BF"/>
+        </w:rPr>
+        <w:t xml:space="preserve"> para agregar cotizaciones (quizás sería mejor mostrar las cotizaciones de los detalles y tildar las que fueron asociadas a la partida), poner </w:t>
+      </w:r>
+      <w:proofErr w:type="spellStart"/>
+      <w:r>
+        <w:rPr>
+          <w:b/>
+          <w:sz w:val="16"/>
+          <w:szCs w:val="16"/>
+          <w:shd w:val="clear" w:color="auto" w:fill="E36C0A" w:themeFill="accent6" w:themeFillShade="BF"/>
+        </w:rPr>
+        <w:t>tmb</w:t>
+      </w:r>
+      <w:proofErr w:type="spellEnd"/>
+      <w:r>
+        <w:rPr>
+          <w:b/>
+          <w:sz w:val="16"/>
+          <w:szCs w:val="16"/>
+          <w:shd w:val="clear" w:color="auto" w:fill="E36C0A" w:themeFill="accent6" w:themeFillShade="BF"/>
+        </w:rPr>
+        <w:t xml:space="preserve"> para eliminar cotizaciones</w:t>
       </w:r>
     </w:p>
     <w:p>
@@ -11753,6 +11789,7 @@
           <w:shd w:val="clear" w:color="auto" w:fill="EFF0F1"/>
           <w:lang w:val="en-US" w:eastAsia="es-AR"/>
         </w:rPr>
+        <w:lastRenderedPageBreak/>
         <w:t>}</w:t>
       </w:r>
     </w:p>
@@ -14484,6 +14521,111 @@
     </w:lvl>
   </w:abstractNum>
   <w:abstractNum w:abstractNumId="1">
+    <w:nsid w:val="16DC22BA"/>
+    <w:multiLevelType w:val="hybridMultilevel"/>
+    <w:tmpl w:val="9CE21CB2"/>
+    <w:lvl w:ilvl="0" w:tplc="2C0A000F">
+      <w:start w:val="1"/>
+      <w:numFmt w:val="decimal"/>
+      <w:lvlText w:val="%1."/>
+      <w:lvlJc w:val="left"/>
+      <w:pPr>
+        <w:ind w:left="720" w:hanging="360"/>
+      </w:pPr>
+      <w:rPr>
+        <w:rFonts w:hint="default"/>
+        <w:sz w:val="22"/>
+        <w:szCs w:val="22"/>
+      </w:rPr>
+    </w:lvl>
+    <w:lvl w:ilvl="1" w:tplc="2C0A000F">
+      <w:start w:val="1"/>
+      <w:numFmt w:val="decimal"/>
+      <w:lvlText w:val="%2."/>
+      <w:lvlJc w:val="left"/>
+      <w:pPr>
+        <w:ind w:left="1440" w:hanging="360"/>
+      </w:pPr>
+      <w:rPr>
+        <w:rFonts w:hint="default"/>
+        <w:b/>
+      </w:rPr>
+    </w:lvl>
+    <w:lvl w:ilvl="2" w:tplc="A09ABD3A">
+      <w:start w:val="2"/>
+      <w:numFmt w:val="bullet"/>
+      <w:lvlText w:val=""/>
+      <w:lvlJc w:val="left"/>
+      <w:pPr>
+        <w:ind w:left="2340" w:hanging="360"/>
+      </w:pPr>
+      <w:rPr>
+        <w:rFonts w:ascii="Symbol" w:eastAsiaTheme="minorHAnsi" w:hAnsi="Symbol" w:cs="Arial" w:hint="default"/>
+        <w:b/>
+      </w:rPr>
+    </w:lvl>
+    <w:lvl w:ilvl="3" w:tplc="090C7CA8">
+      <w:start w:val="1"/>
+      <w:numFmt w:val="decimal"/>
+      <w:lvlText w:val="%4)"/>
+      <w:lvlJc w:val="left"/>
+      <w:pPr>
+        <w:ind w:left="2880" w:hanging="360"/>
+      </w:pPr>
+      <w:rPr>
+        <w:rFonts w:hint="default"/>
+      </w:rPr>
+    </w:lvl>
+    <w:lvl w:ilvl="4" w:tplc="AF4EC098">
+      <w:start w:val="1"/>
+      <w:numFmt w:val="decimal"/>
+      <w:lvlText w:val="%5."/>
+      <w:lvlJc w:val="left"/>
+      <w:pPr>
+        <w:ind w:left="3600" w:hanging="360"/>
+      </w:pPr>
+      <w:rPr>
+        <w:rFonts w:hint="default"/>
+      </w:rPr>
+    </w:lvl>
+    <w:lvl w:ilvl="5" w:tplc="2C0A001B" w:tentative="1">
+      <w:start w:val="1"/>
+      <w:numFmt w:val="lowerRoman"/>
+      <w:lvlText w:val="%6."/>
+      <w:lvlJc w:val="right"/>
+      <w:pPr>
+        <w:ind w:left="4320" w:hanging="180"/>
+      </w:pPr>
+    </w:lvl>
+    <w:lvl w:ilvl="6" w:tplc="2C0A000F" w:tentative="1">
+      <w:start w:val="1"/>
+      <w:numFmt w:val="decimal"/>
+      <w:lvlText w:val="%7."/>
+      <w:lvlJc w:val="left"/>
+      <w:pPr>
+        <w:ind w:left="5040" w:hanging="360"/>
+      </w:pPr>
+    </w:lvl>
+    <w:lvl w:ilvl="7" w:tplc="2C0A0019" w:tentative="1">
+      <w:start w:val="1"/>
+      <w:numFmt w:val="lowerLetter"/>
+      <w:lvlText w:val="%8."/>
+      <w:lvlJc w:val="left"/>
+      <w:pPr>
+        <w:ind w:left="5760" w:hanging="360"/>
+      </w:pPr>
+    </w:lvl>
+    <w:lvl w:ilvl="8" w:tplc="2C0A001B" w:tentative="1">
+      <w:start w:val="1"/>
+      <w:numFmt w:val="lowerRoman"/>
+      <w:lvlText w:val="%9."/>
+      <w:lvlJc w:val="right"/>
+      <w:pPr>
+        <w:ind w:left="6480" w:hanging="180"/>
+      </w:pPr>
+    </w:lvl>
+  </w:abstractNum>
+  <w:abstractNum w:abstractNumId="2">
     <w:nsid w:val="735C6E9D"/>
     <w:multiLevelType w:val="hybridMultilevel"/>
     <w:tmpl w:val="1D106850"/>
@@ -14589,10 +14731,13 @@
     </w:lvl>
   </w:abstractNum>
   <w:num w:numId="1">
-    <w:abstractNumId w:val="1"/>
+    <w:abstractNumId w:val="2"/>
   </w:num>
   <w:num w:numId="2">
     <w:abstractNumId w:val="0"/>
+  </w:num>
+  <w:num w:numId="3">
+    <w:abstractNumId w:val="1"/>
   </w:num>
 </w:numbering>
 </file>
@@ -15687,7 +15832,7 @@
 </file>
 
 <file path=customXml/itemProps1.xml><?xml version="1.0" encoding="utf-8"?>
-<ds:datastoreItem xmlns:ds="http://schemas.openxmlformats.org/officeDocument/2006/customXml" ds:itemID="{BCDD8F06-D162-4CF4-B45C-B4AAE6E311B3}">
+<ds:datastoreItem xmlns:ds="http://schemas.openxmlformats.org/officeDocument/2006/customXml" ds:itemID="{75CEC469-31D9-498D-8713-CFEB63B7C258}">
   <ds:schemaRefs>
     <ds:schemaRef ds:uri="http://schemas.openxmlformats.org/officeDocument/2006/bibliography"/>
   </ds:schemaRefs>

</xml_diff>

<commit_message>
Idioma con Mapeador manual frmPartidaModificar agrega cotizaciones antiguas en bd y modifica el montoSolic
</commit_message>
<xml_diff>
--- a/Anotaciones/Sistema Artec.docx
+++ b/Anotaciones/Sistema Artec.docx
@@ -10276,6 +10276,63 @@
           <w:ilvl w:val="1"/>
           <w:numId w:val="3"/>
         </w:numPr>
+        <w:rPr>
+          <w:b/>
+          <w:sz w:val="16"/>
+          <w:szCs w:val="16"/>
+          <w:highlight w:val="darkGray"/>
+        </w:rPr>
+      </w:pPr>
+      <w:r>
+        <w:rPr>
+          <w:b/>
+          <w:sz w:val="16"/>
+          <w:szCs w:val="16"/>
+          <w:highlight w:val="darkGray"/>
+          <w:shd w:val="clear" w:color="auto" w:fill="E36C0A" w:themeFill="accent6" w:themeFillShade="BF"/>
+        </w:rPr>
+        <w:t xml:space="preserve">poner para agregar cotizaciones (quizás sería mejor mostrar las cotizaciones de los detalles y tildar las que fueron asociadas a la partida), poner </w:t>
+      </w:r>
+      <w:proofErr w:type="spellStart"/>
+      <w:r>
+        <w:rPr>
+          <w:b/>
+          <w:sz w:val="16"/>
+          <w:szCs w:val="16"/>
+          <w:highlight w:val="darkGray"/>
+          <w:shd w:val="clear" w:color="auto" w:fill="E36C0A" w:themeFill="accent6" w:themeFillShade="BF"/>
+        </w:rPr>
+        <w:t>tmb</w:t>
+      </w:r>
+      <w:proofErr w:type="spellEnd"/>
+      <w:r>
+        <w:rPr>
+          <w:b/>
+          <w:sz w:val="16"/>
+          <w:szCs w:val="16"/>
+          <w:highlight w:val="darkGray"/>
+          <w:shd w:val="clear" w:color="auto" w:fill="E36C0A" w:themeFill="accent6" w:themeFillShade="BF"/>
+        </w:rPr>
+        <w:t xml:space="preserve"> para eliminar cotizaciones</w:t>
+      </w:r>
+      <w:r>
+        <w:rPr>
+          <w:b/>
+          <w:sz w:val="16"/>
+          <w:szCs w:val="16"/>
+          <w:highlight w:val="darkGray"/>
+          <w:shd w:val="clear" w:color="auto" w:fill="E36C0A" w:themeFill="accent6" w:themeFillShade="BF"/>
+        </w:rPr>
+        <w:t>, NO hacer lo de tildar</w:t>
+      </w:r>
+    </w:p>
+    <w:p>
+      <w:pPr>
+        <w:pStyle w:val="Prrafodelista"/>
+        <w:numPr>
+          <w:ilvl w:val="1"/>
+          <w:numId w:val="3"/>
+        </w:numPr>
         <w:shd w:val="clear" w:color="auto" w:fill="FFC000"/>
         <w:rPr>
           <w:b/>
@@ -10289,40 +10346,136 @@
           <w:b/>
           <w:sz w:val="16"/>
           <w:szCs w:val="16"/>
+          <w:highlight w:val="green"/>
+        </w:rPr>
+        <w:t>El 2 no se hace, mejor agregar una grilla con las cotizaciones no asociadas</w:t>
+      </w:r>
+      <w:r>
+        <w:rPr>
+          <w:b/>
+          <w:sz w:val="16"/>
+          <w:szCs w:val="16"/>
           <w:shd w:val="clear" w:color="auto" w:fill="E36C0A" w:themeFill="accent6" w:themeFillShade="BF"/>
         </w:rPr>
-        <w:t>poner</w:t>
+        <w:t xml:space="preserve"> </w:t>
+      </w:r>
+      <w:r>
+        <w:rPr>
+          <w:b/>
+          <w:sz w:val="16"/>
+          <w:szCs w:val="16"/>
+          <w:highlight w:val="green"/>
+          <w:shd w:val="clear" w:color="auto" w:fill="E36C0A" w:themeFill="accent6" w:themeFillShade="BF"/>
+        </w:rPr>
+        <w:t>y poner botón para agregar a las asociadas</w:t>
       </w:r>
       <w:bookmarkStart w:id="0" w:name="_GoBack"/>
+      <w:r>
+        <w:rPr>
+          <w:b/>
+          <w:strike/>
+          <w:sz w:val="16"/>
+          <w:szCs w:val="16"/>
+          <w:shd w:val="clear" w:color="auto" w:fill="E36C0A" w:themeFill="accent6" w:themeFillShade="BF"/>
+        </w:rPr>
+        <w:t>, además agregar para poder cargar nuevas cotizaciones.</w:t>
+      </w:r>
       <w:bookmarkEnd w:id="0"/>
-      <w:r>
-        <w:rPr>
-          <w:b/>
-          <w:sz w:val="16"/>
-          <w:szCs w:val="16"/>
+    </w:p>
+    <w:p>
+      <w:pPr>
+        <w:pStyle w:val="Prrafodelista"/>
+        <w:numPr>
+          <w:ilvl w:val="1"/>
+          <w:numId w:val="3"/>
+        </w:numPr>
+        <w:shd w:val="clear" w:color="auto" w:fill="FFC000"/>
+        <w:rPr>
+          <w:b/>
+          <w:sz w:val="16"/>
+          <w:szCs w:val="16"/>
+          <w:highlight w:val="green"/>
+        </w:rPr>
+      </w:pPr>
+      <w:proofErr w:type="spellStart"/>
+      <w:r>
+        <w:rPr>
+          <w:b/>
+          <w:sz w:val="16"/>
+          <w:szCs w:val="16"/>
+          <w:highlight w:val="green"/>
           <w:shd w:val="clear" w:color="auto" w:fill="E36C0A" w:themeFill="accent6" w:themeFillShade="BF"/>
         </w:rPr>
-        <w:t xml:space="preserve"> para agregar cotizaciones (quizás sería mejor mostrar las cotizaciones de los detalles y tildar las que fueron asociadas a la partida), poner </w:t>
-      </w:r>
-      <w:proofErr w:type="spellStart"/>
-      <w:r>
-        <w:rPr>
-          <w:b/>
-          <w:sz w:val="16"/>
-          <w:szCs w:val="16"/>
+        <w:t>Codigo</w:t>
+      </w:r>
+      <w:proofErr w:type="spellEnd"/>
+      <w:r>
+        <w:rPr>
+          <w:b/>
+          <w:sz w:val="16"/>
+          <w:szCs w:val="16"/>
+          <w:highlight w:val="green"/>
           <w:shd w:val="clear" w:color="auto" w:fill="E36C0A" w:themeFill="accent6" w:themeFillShade="BF"/>
         </w:rPr>
-        <w:t>tmb</w:t>
-      </w:r>
-      <w:proofErr w:type="spellEnd"/>
-      <w:r>
-        <w:rPr>
-          <w:b/>
-          <w:sz w:val="16"/>
-          <w:szCs w:val="16"/>
+        <w:t xml:space="preserve"> para modificar el </w:t>
+      </w:r>
+      <w:proofErr w:type="spellStart"/>
+      <w:r>
+        <w:rPr>
+          <w:b/>
+          <w:sz w:val="16"/>
+          <w:szCs w:val="16"/>
+          <w:highlight w:val="green"/>
           <w:shd w:val="clear" w:color="auto" w:fill="E36C0A" w:themeFill="accent6" w:themeFillShade="BF"/>
         </w:rPr>
-        <w:t xml:space="preserve"> para eliminar cotizaciones</w:t>
+        <w:t>MontoSolic</w:t>
+      </w:r>
+      <w:proofErr w:type="spellEnd"/>
+      <w:r>
+        <w:rPr>
+          <w:b/>
+          <w:sz w:val="16"/>
+          <w:szCs w:val="16"/>
+          <w:highlight w:val="green"/>
+          <w:shd w:val="clear" w:color="auto" w:fill="E36C0A" w:themeFill="accent6" w:themeFillShade="BF"/>
+        </w:rPr>
+        <w:t xml:space="preserve"> en la BD, línea 169 </w:t>
+      </w:r>
+      <w:proofErr w:type="spellStart"/>
+      <w:r>
+        <w:rPr>
+          <w:b/>
+          <w:sz w:val="16"/>
+          <w:szCs w:val="16"/>
+          <w:highlight w:val="green"/>
+          <w:shd w:val="clear" w:color="auto" w:fill="E36C0A" w:themeFill="accent6" w:themeFillShade="BF"/>
+        </w:rPr>
+        <w:t>frmpartidaModificar</w:t>
+      </w:r>
+      <w:proofErr w:type="spellEnd"/>
+    </w:p>
+    <w:p>
+      <w:pPr>
+        <w:pStyle w:val="Prrafodelista"/>
+        <w:numPr>
+          <w:ilvl w:val="0"/>
+          <w:numId w:val="2"/>
+        </w:numPr>
+        <w:rPr>
+          <w:b/>
+          <w:sz w:val="16"/>
+          <w:szCs w:val="16"/>
+          <w:highlight w:val="green"/>
+        </w:rPr>
+      </w:pPr>
+      <w:r>
+        <w:rPr>
+          <w:b/>
+          <w:sz w:val="16"/>
+          <w:szCs w:val="16"/>
+          <w:highlight w:val="green"/>
+        </w:rPr>
+        <w:t xml:space="preserve">Crear Mapear Idioma </w:t>
       </w:r>
     </w:p>
     <w:p>
@@ -11789,7 +11942,6 @@
           <w:shd w:val="clear" w:color="auto" w:fill="EFF0F1"/>
           <w:lang w:val="en-US" w:eastAsia="es-AR"/>
         </w:rPr>
-        <w:lastRenderedPageBreak/>
         <w:t>}</w:t>
       </w:r>
     </w:p>
@@ -15832,7 +15984,7 @@
 </file>
 
 <file path=customXml/itemProps1.xml><?xml version="1.0" encoding="utf-8"?>
-<ds:datastoreItem xmlns:ds="http://schemas.openxmlformats.org/officeDocument/2006/customXml" ds:itemID="{75CEC469-31D9-498D-8713-CFEB63B7C258}">
+<ds:datastoreItem xmlns:ds="http://schemas.openxmlformats.org/officeDocument/2006/customXml" ds:itemID="{B8F5ED08-F454-4C8A-B229-68834419F457}">
   <ds:schemaRefs>
     <ds:schemaRef ds:uri="http://schemas.openxmlformats.org/officeDocument/2006/bibliography"/>
   </ds:schemaRefs>

</xml_diff>

<commit_message>
#Mapeador Puntero en DALDependencia creado #Traigo la dependencia para mostrarla en frmPartidaModificar
</commit_message>
<xml_diff>
--- a/Anotaciones/Sistema Artec.docx
+++ b/Anotaciones/Sistema Artec.docx
@@ -10369,7 +10369,6 @@
         </w:rPr>
         <w:t>y poner botón para agregar a las asociadas</w:t>
       </w:r>
-      <w:bookmarkStart w:id="0" w:name="_GoBack"/>
       <w:r>
         <w:rPr>
           <w:b/>
@@ -10380,7 +10379,6 @@
         </w:rPr>
         <w:t>, además agregar para poder cargar nuevas cotizaciones.</w:t>
       </w:r>
-      <w:bookmarkEnd w:id="0"/>
     </w:p>
     <w:p>
       <w:pPr>
@@ -10477,6 +10475,72 @@
         </w:rPr>
         <w:t xml:space="preserve">Crear Mapear Idioma </w:t>
       </w:r>
+    </w:p>
+    <w:p>
+      <w:pPr>
+        <w:pStyle w:val="Prrafodelista"/>
+        <w:numPr>
+          <w:ilvl w:val="0"/>
+          <w:numId w:val="2"/>
+        </w:numPr>
+        <w:rPr>
+          <w:b/>
+          <w:sz w:val="16"/>
+          <w:szCs w:val="16"/>
+          <w:highlight w:val="darkCyan"/>
+        </w:rPr>
+      </w:pPr>
+      <w:r>
+        <w:rPr>
+          <w:b/>
+          <w:sz w:val="16"/>
+          <w:szCs w:val="16"/>
+          <w:highlight w:val="darkCyan"/>
+        </w:rPr>
+        <w:t xml:space="preserve">Borrar </w:t>
+      </w:r>
+      <w:proofErr w:type="spellStart"/>
+      <w:r>
+        <w:rPr>
+          <w:b/>
+          <w:sz w:val="16"/>
+          <w:szCs w:val="16"/>
+          <w:highlight w:val="darkCyan"/>
+        </w:rPr>
+        <w:t>DescripTipoDependencia</w:t>
+      </w:r>
+      <w:proofErr w:type="spellEnd"/>
+      <w:r>
+        <w:rPr>
+          <w:b/>
+          <w:sz w:val="16"/>
+          <w:szCs w:val="16"/>
+          <w:highlight w:val="darkCyan"/>
+        </w:rPr>
+        <w:t xml:space="preserve">, arrojaba excepciones por el </w:t>
+      </w:r>
+      <w:proofErr w:type="spellStart"/>
+      <w:r>
+        <w:rPr>
+          <w:b/>
+          <w:sz w:val="16"/>
+          <w:szCs w:val="16"/>
+          <w:highlight w:val="darkCyan"/>
+        </w:rPr>
+        <w:t>mapeador</w:t>
+      </w:r>
+      <w:proofErr w:type="spellEnd"/>
+      <w:r>
+        <w:rPr>
+          <w:b/>
+          <w:sz w:val="16"/>
+          <w:szCs w:val="16"/>
+          <w:highlight w:val="darkCyan"/>
+        </w:rPr>
+        <w:t xml:space="preserve"> automático</w:t>
+      </w:r>
+      <w:bookmarkStart w:id="0" w:name="_GoBack"/>
+      <w:bookmarkEnd w:id="0"/>
     </w:p>
     <w:p>
       <w:pPr>
@@ -11486,6 +11550,7 @@
           <w:shd w:val="clear" w:color="auto" w:fill="EFF0F1"/>
           <w:lang w:val="en-US" w:eastAsia="es-AR"/>
         </w:rPr>
+        <w:lastRenderedPageBreak/>
         <w:t>UserControl1</w:t>
       </w:r>
       <w:r>
@@ -15984,7 +16049,7 @@
 </file>
 
 <file path=customXml/itemProps1.xml><?xml version="1.0" encoding="utf-8"?>
-<ds:datastoreItem xmlns:ds="http://schemas.openxmlformats.org/officeDocument/2006/customXml" ds:itemID="{B8F5ED08-F454-4C8A-B229-68834419F457}">
+<ds:datastoreItem xmlns:ds="http://schemas.openxmlformats.org/officeDocument/2006/customXml" ds:itemID="{9FE019EE-E52C-4D8E-BFCD-1791E8722E68}">
   <ds:schemaRefs>
     <ds:schemaRef ds:uri="http://schemas.openxmlformats.org/officeDocument/2006/bibliography"/>
   </ds:schemaRefs>

</xml_diff>

<commit_message>
#Genera documento partida cuando se la modifica
</commit_message>
<xml_diff>
--- a/Anotaciones/Sistema Artec.docx
+++ b/Anotaciones/Sistema Artec.docx
@@ -10539,8 +10539,536 @@
         </w:rPr>
         <w:t xml:space="preserve"> automático</w:t>
       </w:r>
+    </w:p>
+    <w:p>
+      <w:pPr>
+        <w:pStyle w:val="Prrafodelista"/>
+        <w:numPr>
+          <w:ilvl w:val="0"/>
+          <w:numId w:val="2"/>
+        </w:numPr>
+        <w:rPr>
+          <w:b/>
+          <w:sz w:val="16"/>
+          <w:szCs w:val="16"/>
+          <w:highlight w:val="darkCyan"/>
+        </w:rPr>
+      </w:pPr>
+    </w:p>
+    <w:p>
+      <w:pPr>
+        <w:pStyle w:val="Prrafodelista"/>
+        <w:numPr>
+          <w:ilvl w:val="1"/>
+          <w:numId w:val="2"/>
+        </w:numPr>
+        <w:rPr>
+          <w:b/>
+          <w:sz w:val="16"/>
+          <w:szCs w:val="16"/>
+          <w:highlight w:val="darkCyan"/>
+        </w:rPr>
+      </w:pPr>
+      <w:r>
+        <w:rPr>
+          <w:b/>
+          <w:sz w:val="16"/>
+          <w:szCs w:val="16"/>
+          <w:highlight w:val="darkCyan"/>
+        </w:rPr>
+        <w:t xml:space="preserve">Elimino las </w:t>
+      </w:r>
+      <w:proofErr w:type="spellStart"/>
+      <w:r>
+        <w:rPr>
+          <w:b/>
+          <w:sz w:val="16"/>
+          <w:szCs w:val="16"/>
+          <w:highlight w:val="darkCyan"/>
+        </w:rPr>
+        <w:t>RelCotizPartDetalle</w:t>
+      </w:r>
+      <w:proofErr w:type="spellEnd"/>
+    </w:p>
+    <w:p>
+      <w:pPr>
+        <w:pStyle w:val="Prrafodelista"/>
+        <w:ind w:left="1440"/>
+        <w:rPr>
+          <w:b/>
+          <w:sz w:val="16"/>
+          <w:szCs w:val="16"/>
+        </w:rPr>
+      </w:pPr>
+      <w:proofErr w:type="spellStart"/>
+      <w:proofErr w:type="gramStart"/>
+      <w:r>
+        <w:rPr>
+          <w:b/>
+          <w:sz w:val="16"/>
+          <w:szCs w:val="16"/>
+        </w:rPr>
+        <w:t>delete</w:t>
+      </w:r>
+      <w:proofErr w:type="spellEnd"/>
+      <w:proofErr w:type="gramEnd"/>
+      <w:r>
+        <w:rPr>
+          <w:b/>
+          <w:sz w:val="16"/>
+          <w:szCs w:val="16"/>
+        </w:rPr>
+        <w:t xml:space="preserve"> </w:t>
+      </w:r>
+      <w:proofErr w:type="spellStart"/>
+      <w:r>
+        <w:rPr>
+          <w:b/>
+          <w:sz w:val="16"/>
+          <w:szCs w:val="16"/>
+        </w:rPr>
+        <w:t>from</w:t>
+      </w:r>
+      <w:proofErr w:type="spellEnd"/>
+      <w:r>
+        <w:rPr>
+          <w:b/>
+          <w:sz w:val="16"/>
+          <w:szCs w:val="16"/>
+        </w:rPr>
+        <w:t xml:space="preserve"> </w:t>
+      </w:r>
+      <w:proofErr w:type="spellStart"/>
+      <w:r>
+        <w:rPr>
+          <w:b/>
+          <w:sz w:val="16"/>
+          <w:szCs w:val="16"/>
+        </w:rPr>
+        <w:t>RelCotizPartDetalle</w:t>
+      </w:r>
+      <w:proofErr w:type="spellEnd"/>
+    </w:p>
+    <w:p>
+      <w:pPr>
+        <w:pStyle w:val="Prrafodelista"/>
+        <w:ind w:left="1440"/>
+        <w:rPr>
+          <w:b/>
+          <w:sz w:val="16"/>
+          <w:szCs w:val="16"/>
+          <w:highlight w:val="darkCyan"/>
+        </w:rPr>
+      </w:pPr>
+      <w:r>
+        <w:rPr>
+          <w:b/>
+          <w:sz w:val="16"/>
+          <w:szCs w:val="16"/>
+        </w:rPr>
+        <w:t xml:space="preserve">WHERE </w:t>
+      </w:r>
+      <w:proofErr w:type="spellStart"/>
+      <w:r>
+        <w:rPr>
+          <w:b/>
+          <w:sz w:val="16"/>
+          <w:szCs w:val="16"/>
+        </w:rPr>
+        <w:t>IdCotizacion</w:t>
+      </w:r>
+      <w:proofErr w:type="spellEnd"/>
+      <w:r>
+        <w:rPr>
+          <w:b/>
+          <w:sz w:val="16"/>
+          <w:szCs w:val="16"/>
+        </w:rPr>
+        <w:t xml:space="preserve"> = 1190</w:t>
+      </w:r>
+    </w:p>
+    <w:p>
+      <w:pPr>
+        <w:pStyle w:val="Prrafodelista"/>
+        <w:numPr>
+          <w:ilvl w:val="1"/>
+          <w:numId w:val="2"/>
+        </w:numPr>
+        <w:rPr>
+          <w:b/>
+          <w:sz w:val="16"/>
+          <w:szCs w:val="16"/>
+          <w:highlight w:val="darkCyan"/>
+        </w:rPr>
+      </w:pPr>
+      <w:r>
+        <w:rPr>
+          <w:b/>
+          <w:sz w:val="16"/>
+          <w:szCs w:val="16"/>
+          <w:highlight w:val="darkCyan"/>
+        </w:rPr>
+        <w:t xml:space="preserve">Elimino el </w:t>
+      </w:r>
+      <w:proofErr w:type="spellStart"/>
+      <w:r>
+        <w:rPr>
+          <w:b/>
+          <w:sz w:val="16"/>
+          <w:szCs w:val="16"/>
+          <w:highlight w:val="darkCyan"/>
+        </w:rPr>
+        <w:t>partDetalle</w:t>
+      </w:r>
+      <w:proofErr w:type="spellEnd"/>
+    </w:p>
+    <w:p>
+      <w:pPr>
+        <w:pStyle w:val="Prrafodelista"/>
+        <w:ind w:left="1440"/>
+        <w:rPr>
+          <w:b/>
+          <w:sz w:val="16"/>
+          <w:szCs w:val="16"/>
+        </w:rPr>
+      </w:pPr>
+      <w:proofErr w:type="spellStart"/>
+      <w:proofErr w:type="gramStart"/>
+      <w:r>
+        <w:rPr>
+          <w:b/>
+          <w:sz w:val="16"/>
+          <w:szCs w:val="16"/>
+        </w:rPr>
+        <w:t>delete</w:t>
+      </w:r>
+      <w:proofErr w:type="spellEnd"/>
+      <w:proofErr w:type="gramEnd"/>
+      <w:r>
+        <w:rPr>
+          <w:b/>
+          <w:sz w:val="16"/>
+          <w:szCs w:val="16"/>
+        </w:rPr>
+        <w:t xml:space="preserve"> </w:t>
+      </w:r>
+      <w:proofErr w:type="spellStart"/>
+      <w:r>
+        <w:rPr>
+          <w:b/>
+          <w:sz w:val="16"/>
+          <w:szCs w:val="16"/>
+        </w:rPr>
+        <w:t>from</w:t>
+      </w:r>
+      <w:proofErr w:type="spellEnd"/>
+      <w:r>
+        <w:rPr>
+          <w:b/>
+          <w:sz w:val="16"/>
+          <w:szCs w:val="16"/>
+        </w:rPr>
+        <w:t xml:space="preserve"> </w:t>
+      </w:r>
+      <w:proofErr w:type="spellStart"/>
+      <w:r>
+        <w:rPr>
+          <w:b/>
+          <w:sz w:val="16"/>
+          <w:szCs w:val="16"/>
+        </w:rPr>
+        <w:t>PartidaDetalle</w:t>
+      </w:r>
+      <w:proofErr w:type="spellEnd"/>
+    </w:p>
+    <w:p>
+      <w:pPr>
+        <w:pStyle w:val="Prrafodelista"/>
+        <w:ind w:left="1440"/>
+        <w:rPr>
+          <w:b/>
+          <w:sz w:val="16"/>
+          <w:szCs w:val="16"/>
+        </w:rPr>
+      </w:pPr>
+      <w:proofErr w:type="spellStart"/>
+      <w:proofErr w:type="gramStart"/>
+      <w:r>
+        <w:rPr>
+          <w:b/>
+          <w:sz w:val="16"/>
+          <w:szCs w:val="16"/>
+        </w:rPr>
+        <w:t>where</w:t>
+      </w:r>
+      <w:proofErr w:type="spellEnd"/>
+      <w:proofErr w:type="gramEnd"/>
+      <w:r>
+        <w:rPr>
+          <w:b/>
+          <w:sz w:val="16"/>
+          <w:szCs w:val="16"/>
+        </w:rPr>
+        <w:t xml:space="preserve"> </w:t>
+      </w:r>
+      <w:proofErr w:type="spellStart"/>
+      <w:r>
+        <w:rPr>
+          <w:b/>
+          <w:sz w:val="16"/>
+          <w:szCs w:val="16"/>
+        </w:rPr>
+        <w:t>IdPartidaDetalle</w:t>
+      </w:r>
+      <w:proofErr w:type="spellEnd"/>
+      <w:r>
+        <w:rPr>
+          <w:b/>
+          <w:sz w:val="16"/>
+          <w:szCs w:val="16"/>
+        </w:rPr>
+        <w:t xml:space="preserve"> = 2</w:t>
+      </w:r>
+    </w:p>
+    <w:p>
+      <w:pPr>
+        <w:pStyle w:val="Prrafodelista"/>
+        <w:ind w:left="1440"/>
+        <w:rPr>
+          <w:b/>
+          <w:sz w:val="16"/>
+          <w:szCs w:val="16"/>
+        </w:rPr>
+      </w:pPr>
+      <w:proofErr w:type="gramStart"/>
+      <w:r>
+        <w:rPr>
+          <w:b/>
+          <w:sz w:val="16"/>
+          <w:szCs w:val="16"/>
+        </w:rPr>
+        <w:t>and</w:t>
+      </w:r>
+      <w:proofErr w:type="gramEnd"/>
+      <w:r>
+        <w:rPr>
+          <w:b/>
+          <w:sz w:val="16"/>
+          <w:szCs w:val="16"/>
+        </w:rPr>
+        <w:t xml:space="preserve"> </w:t>
+      </w:r>
+      <w:proofErr w:type="spellStart"/>
+      <w:r>
+        <w:rPr>
+          <w:b/>
+          <w:sz w:val="16"/>
+          <w:szCs w:val="16"/>
+        </w:rPr>
+        <w:t>IdPartida</w:t>
+      </w:r>
+      <w:proofErr w:type="spellEnd"/>
+      <w:r>
+        <w:rPr>
+          <w:b/>
+          <w:sz w:val="16"/>
+          <w:szCs w:val="16"/>
+        </w:rPr>
+        <w:t xml:space="preserve"> = 1072</w:t>
+      </w:r>
+    </w:p>
+    <w:p>
+      <w:pPr>
+        <w:pStyle w:val="Prrafodelista"/>
+        <w:numPr>
+          <w:ilvl w:val="1"/>
+          <w:numId w:val="2"/>
+        </w:numPr>
+        <w:rPr>
+          <w:b/>
+          <w:sz w:val="16"/>
+          <w:szCs w:val="16"/>
+          <w:highlight w:val="darkCyan"/>
+        </w:rPr>
+      </w:pPr>
+      <w:r>
+        <w:rPr>
+          <w:b/>
+          <w:sz w:val="16"/>
+          <w:szCs w:val="16"/>
+          <w:highlight w:val="darkCyan"/>
+        </w:rPr>
+        <w:t>No me deja modificar el va</w:t>
+      </w:r>
       <w:bookmarkStart w:id="0" w:name="_GoBack"/>
       <w:bookmarkEnd w:id="0"/>
+      <w:r>
+        <w:rPr>
+          <w:b/>
+          <w:sz w:val="16"/>
+          <w:szCs w:val="16"/>
+          <w:highlight w:val="darkCyan"/>
+        </w:rPr>
+        <w:t xml:space="preserve">lor del </w:t>
+      </w:r>
+      <w:proofErr w:type="spellStart"/>
+      <w:r>
+        <w:rPr>
+          <w:b/>
+          <w:sz w:val="16"/>
+          <w:szCs w:val="16"/>
+          <w:highlight w:val="darkCyan"/>
+        </w:rPr>
+        <w:t>idpartidadetalle</w:t>
+      </w:r>
+      <w:proofErr w:type="spellEnd"/>
+      <w:r>
+        <w:rPr>
+          <w:b/>
+          <w:sz w:val="16"/>
+          <w:szCs w:val="16"/>
+          <w:highlight w:val="darkCyan"/>
+        </w:rPr>
+        <w:t xml:space="preserve"> porque está referenciado por las cotizaciones</w:t>
+      </w:r>
+    </w:p>
+    <w:p>
+      <w:pPr>
+        <w:pStyle w:val="Prrafodelista"/>
+        <w:ind w:left="1440"/>
+        <w:rPr>
+          <w:b/>
+          <w:sz w:val="16"/>
+          <w:szCs w:val="16"/>
+        </w:rPr>
+      </w:pPr>
+      <w:proofErr w:type="spellStart"/>
+      <w:proofErr w:type="gramStart"/>
+      <w:r>
+        <w:rPr>
+          <w:b/>
+          <w:sz w:val="16"/>
+          <w:szCs w:val="16"/>
+        </w:rPr>
+        <w:t>update</w:t>
+      </w:r>
+      <w:proofErr w:type="spellEnd"/>
+      <w:proofErr w:type="gramEnd"/>
+      <w:r>
+        <w:rPr>
+          <w:b/>
+          <w:sz w:val="16"/>
+          <w:szCs w:val="16"/>
+        </w:rPr>
+        <w:t xml:space="preserve"> </w:t>
+      </w:r>
+      <w:proofErr w:type="spellStart"/>
+      <w:r>
+        <w:rPr>
+          <w:b/>
+          <w:sz w:val="16"/>
+          <w:szCs w:val="16"/>
+        </w:rPr>
+        <w:t>PartidaDetalle</w:t>
+      </w:r>
+      <w:proofErr w:type="spellEnd"/>
+    </w:p>
+    <w:p>
+      <w:pPr>
+        <w:pStyle w:val="Prrafodelista"/>
+        <w:ind w:left="1440"/>
+        <w:rPr>
+          <w:b/>
+          <w:sz w:val="16"/>
+          <w:szCs w:val="16"/>
+        </w:rPr>
+      </w:pPr>
+      <w:proofErr w:type="gramStart"/>
+      <w:r>
+        <w:rPr>
+          <w:b/>
+          <w:sz w:val="16"/>
+          <w:szCs w:val="16"/>
+        </w:rPr>
+        <w:t>set</w:t>
+      </w:r>
+      <w:proofErr w:type="gramEnd"/>
+      <w:r>
+        <w:rPr>
+          <w:b/>
+          <w:sz w:val="16"/>
+          <w:szCs w:val="16"/>
+        </w:rPr>
+        <w:t xml:space="preserve"> </w:t>
+      </w:r>
+      <w:proofErr w:type="spellStart"/>
+      <w:r>
+        <w:rPr>
+          <w:b/>
+          <w:sz w:val="16"/>
+          <w:szCs w:val="16"/>
+        </w:rPr>
+        <w:t>IdPartidaDetalle</w:t>
+      </w:r>
+      <w:proofErr w:type="spellEnd"/>
+      <w:r>
+        <w:rPr>
+          <w:b/>
+          <w:sz w:val="16"/>
+          <w:szCs w:val="16"/>
+        </w:rPr>
+        <w:t xml:space="preserve"> = (IdPartidaDetalle-1)</w:t>
+      </w:r>
+    </w:p>
+    <w:p>
+      <w:pPr>
+        <w:pStyle w:val="Prrafodelista"/>
+        <w:ind w:left="1440"/>
+        <w:rPr>
+          <w:b/>
+          <w:sz w:val="16"/>
+          <w:szCs w:val="16"/>
+          <w:highlight w:val="darkCyan"/>
+        </w:rPr>
+      </w:pPr>
+      <w:proofErr w:type="spellStart"/>
+      <w:proofErr w:type="gramStart"/>
+      <w:r>
+        <w:rPr>
+          <w:b/>
+          <w:sz w:val="16"/>
+          <w:szCs w:val="16"/>
+        </w:rPr>
+        <w:t>where</w:t>
+      </w:r>
+      <w:proofErr w:type="spellEnd"/>
+      <w:proofErr w:type="gramEnd"/>
+      <w:r>
+        <w:rPr>
+          <w:b/>
+          <w:sz w:val="16"/>
+          <w:szCs w:val="16"/>
+        </w:rPr>
+        <w:t xml:space="preserve"> </w:t>
+      </w:r>
+      <w:proofErr w:type="spellStart"/>
+      <w:r>
+        <w:rPr>
+          <w:b/>
+          <w:sz w:val="16"/>
+          <w:szCs w:val="16"/>
+        </w:rPr>
+        <w:t>IdPartidaDetalle</w:t>
+      </w:r>
+      <w:proofErr w:type="spellEnd"/>
+      <w:r>
+        <w:rPr>
+          <w:b/>
+          <w:sz w:val="16"/>
+          <w:szCs w:val="16"/>
+        </w:rPr>
+        <w:t xml:space="preserve"> &gt; 2</w:t>
+      </w:r>
     </w:p>
     <w:p>
       <w:pPr>
@@ -10736,6 +11264,7 @@
           <w:szCs w:val="23"/>
           <w:lang w:val="en-US" w:eastAsia="es-AR"/>
         </w:rPr>
+        <w:lastRenderedPageBreak/>
         <w:t>User control:</w:t>
       </w:r>
     </w:p>
@@ -11550,7 +12079,6 @@
           <w:shd w:val="clear" w:color="auto" w:fill="EFF0F1"/>
           <w:lang w:val="en-US" w:eastAsia="es-AR"/>
         </w:rPr>
-        <w:lastRenderedPageBreak/>
         <w:t>UserControl1</w:t>
       </w:r>
       <w:r>
@@ -16049,7 +16577,7 @@
 </file>
 
 <file path=customXml/itemProps1.xml><?xml version="1.0" encoding="utf-8"?>
-<ds:datastoreItem xmlns:ds="http://schemas.openxmlformats.org/officeDocument/2006/customXml" ds:itemID="{9FE019EE-E52C-4D8E-BFCD-1791E8722E68}">
+<ds:datastoreItem xmlns:ds="http://schemas.openxmlformats.org/officeDocument/2006/customXml" ds:itemID="{54CC0D48-21B8-4882-9185-00B9E3168047}">
   <ds:schemaRefs>
     <ds:schemaRef ds:uri="http://schemas.openxmlformats.org/officeDocument/2006/bibliography"/>
   </ds:schemaRefs>

</xml_diff>

<commit_message>
#frmPartidaModificar - btn cancelar - falta guardar los cambios en bd
</commit_message>
<xml_diff>
--- a/Anotaciones/Sistema Artec.docx
+++ b/Anotaciones/Sistema Artec.docx
@@ -6335,18 +6335,27 @@
           <w:b/>
           <w:sz w:val="16"/>
           <w:szCs w:val="16"/>
-          <w:highlight w:val="yellow"/>
-        </w:rPr>
-      </w:pPr>
-      <w:r>
-        <w:rPr>
-          <w:b/>
-          <w:sz w:val="16"/>
-          <w:szCs w:val="16"/>
-          <w:highlight w:val="yellow"/>
+          <w:highlight w:val="green"/>
+        </w:rPr>
+      </w:pPr>
+      <w:r>
+        <w:rPr>
+          <w:b/>
+          <w:sz w:val="16"/>
+          <w:szCs w:val="16"/>
+          <w:highlight w:val="green"/>
         </w:rPr>
         <w:t>REVISAR CotizacionAsociarConPartidaDetalle</w:t>
       </w:r>
+      <w:r>
+        <w:rPr>
+          <w:b/>
+          <w:sz w:val="16"/>
+          <w:szCs w:val="16"/>
+          <w:highlight w:val="green"/>
+        </w:rPr>
+        <w:t>. Listo</w:t>
+      </w:r>
     </w:p>
     <w:p>
       <w:pPr>
@@ -6359,35 +6368,58 @@
           <w:b/>
           <w:sz w:val="16"/>
           <w:szCs w:val="16"/>
-          <w:highlight w:val="yellow"/>
-        </w:rPr>
-      </w:pPr>
-      <w:r>
-        <w:rPr>
-          <w:b/>
-          <w:sz w:val="16"/>
-          <w:szCs w:val="16"/>
-          <w:highlight w:val="yellow"/>
-        </w:rPr>
-        <w:t>Revisar liena 121 frmpartidamodificar</w:t>
-      </w:r>
-      <w:r>
-        <w:rPr>
-          <w:b/>
-          <w:sz w:val="16"/>
-          <w:szCs w:val="16"/>
-        </w:rPr>
-        <w:t xml:space="preserve">: </w:t>
+          <w:highlight w:val="green"/>
+        </w:rPr>
+      </w:pPr>
+      <w:r>
+        <w:rPr>
+          <w:b/>
+          <w:sz w:val="16"/>
+          <w:szCs w:val="16"/>
+        </w:rPr>
+        <w:t xml:space="preserve">Modifique store </w:t>
+      </w:r>
+      <w:r>
+        <w:rPr>
+          <w:b/>
+          <w:sz w:val="16"/>
+          <w:szCs w:val="16"/>
+        </w:rPr>
+        <w:t>[SolicDetallePartidaDetalleAsociacionTraer]</w:t>
+      </w:r>
+      <w:r>
+        <w:rPr>
+          <w:b/>
+          <w:sz w:val="16"/>
+          <w:szCs w:val="16"/>
+        </w:rPr>
+        <w:t xml:space="preserve"> para q traiga UIDPartidaDetalle tmb</w:t>
       </w:r>
       <w:bookmarkStart w:id="0" w:name="_GoBack"/>
       <w:bookmarkEnd w:id="0"/>
-      <w:r>
-        <w:rPr>
-          <w:b/>
-          <w:sz w:val="16"/>
-          <w:szCs w:val="16"/>
-        </w:rPr>
-        <w:t>CotizacionTraerPorSolicitudYDetalle</w:t>
+    </w:p>
+    <w:p>
+      <w:pPr>
+        <w:pStyle w:val="Prrafodelista"/>
+        <w:numPr>
+          <w:ilvl w:val="0"/>
+          <w:numId w:val="2"/>
+        </w:numPr>
+        <w:rPr>
+          <w:b/>
+          <w:sz w:val="16"/>
+          <w:szCs w:val="16"/>
+          <w:highlight w:val="yellow"/>
+        </w:rPr>
+      </w:pPr>
+      <w:r>
+        <w:rPr>
+          <w:b/>
+          <w:sz w:val="16"/>
+          <w:szCs w:val="16"/>
+          <w:highlight w:val="yellow"/>
+        </w:rPr>
+        <w:t>Revisar registrarBien y generarrendicion</w:t>
       </w:r>
     </w:p>
     <w:p>
@@ -7006,6 +7038,7 @@
           <w:shd w:val="clear" w:color="auto" w:fill="EFF0F1"/>
           <w:lang w:val="en-US" w:eastAsia="es-AR"/>
         </w:rPr>
+        <w:lastRenderedPageBreak/>
         <w:t xml:space="preserve">    </w:t>
       </w:r>
       <w:r>
@@ -7148,7 +7181,6 @@
           <w:shd w:val="clear" w:color="auto" w:fill="EFF0F1"/>
           <w:lang w:val="en-US" w:eastAsia="es-AR"/>
         </w:rPr>
-        <w:lastRenderedPageBreak/>
         <w:t xml:space="preserve">        </w:t>
       </w:r>
       <w:r>
@@ -11621,7 +11653,7 @@
 </file>
 
 <file path=customXml/itemProps1.xml><?xml version="1.0" encoding="utf-8"?>
-<ds:datastoreItem xmlns:ds="http://schemas.openxmlformats.org/officeDocument/2006/customXml" ds:itemID="{1A19D660-BD08-44CA-B0D2-06088CFE42F8}">
+<ds:datastoreItem xmlns:ds="http://schemas.openxmlformats.org/officeDocument/2006/customXml" ds:itemID="{DD5C43C8-38E8-4C88-BE88-39866C57EF58}">
   <ds:schemaRefs>
     <ds:schemaRef ds:uri="http://schemas.openxmlformats.org/officeDocument/2006/bibliography"/>
   </ds:schemaRefs>

</xml_diff>

<commit_message>
frmPartidaModificar #Se cambia el estado de la solicDetalle hacia "Cotizado" al eliminar una PartidaDetalle #Se evitaron excepciones: 76.	Para que no se arrojen excepciones por no haber datos en la consulta: verifico el count de rows del ds antes de llamar al mapeador                     List<Partida> ListaPartidas = new List<Partida>();                     if (ds.Tables[0].Rows.Count > 0)                     {                         ListaPartidas = MapearPartidas(ds);                     }                     return ListaPartidas;
</commit_message>
<xml_diff>
--- a/Anotaciones/Sistema Artec.docx
+++ b/Anotaciones/Sistema Artec.docx
@@ -11443,52 +11443,36 @@
           <w:b/>
           <w:sz w:val="16"/>
           <w:szCs w:val="16"/>
-        </w:rPr>
-      </w:pPr>
-      <w:proofErr w:type="spellStart"/>
+          <w:lang w:val="en-US"/>
+        </w:rPr>
+      </w:pPr>
       <w:proofErr w:type="gramStart"/>
       <w:r>
         <w:rPr>
           <w:b/>
           <w:sz w:val="16"/>
           <w:szCs w:val="16"/>
+          <w:lang w:val="en-US"/>
         </w:rPr>
         <w:t>delete</w:t>
       </w:r>
-      <w:proofErr w:type="spellEnd"/>
       <w:proofErr w:type="gramEnd"/>
       <w:r>
         <w:rPr>
           <w:b/>
           <w:sz w:val="16"/>
           <w:szCs w:val="16"/>
-        </w:rPr>
-        <w:t xml:space="preserve"> </w:t>
-      </w:r>
-      <w:proofErr w:type="spellStart"/>
-      <w:r>
-        <w:rPr>
-          <w:b/>
-          <w:sz w:val="16"/>
-          <w:szCs w:val="16"/>
-        </w:rPr>
-        <w:t>from</w:t>
-      </w:r>
-      <w:proofErr w:type="spellEnd"/>
-      <w:r>
-        <w:rPr>
-          <w:b/>
-          <w:sz w:val="16"/>
-          <w:szCs w:val="16"/>
-        </w:rPr>
-        <w:t xml:space="preserve"> </w:t>
-      </w:r>
-      <w:proofErr w:type="spellStart"/>
-      <w:r>
-        <w:rPr>
-          <w:b/>
-          <w:sz w:val="16"/>
-          <w:szCs w:val="16"/>
+          <w:lang w:val="en-US"/>
+        </w:rPr>
+        <w:t xml:space="preserve"> from </w:t>
+      </w:r>
+      <w:proofErr w:type="spellStart"/>
+      <w:r>
+        <w:rPr>
+          <w:b/>
+          <w:sz w:val="16"/>
+          <w:szCs w:val="16"/>
+          <w:lang w:val="en-US"/>
         </w:rPr>
         <w:t>RelCotizPartDetalle</w:t>
       </w:r>
@@ -11708,8 +11692,6 @@
         </w:rPr>
         <w:t xml:space="preserve"> </w:t>
       </w:r>
-      <w:bookmarkStart w:id="0" w:name="_GoBack"/>
-      <w:bookmarkEnd w:id="0"/>
       <w:proofErr w:type="spellStart"/>
       <w:r>
         <w:rPr>
@@ -13493,6 +13475,517 @@
     </w:p>
     <w:p>
       <w:pPr>
+        <w:pStyle w:val="Prrafodelista"/>
+        <w:numPr>
+          <w:ilvl w:val="0"/>
+          <w:numId w:val="2"/>
+        </w:numPr>
+        <w:rPr>
+          <w:b/>
+          <w:sz w:val="16"/>
+          <w:szCs w:val="16"/>
+          <w:highlight w:val="yellow"/>
+        </w:rPr>
+      </w:pPr>
+      <w:r>
+        <w:rPr>
+          <w:b/>
+          <w:sz w:val="16"/>
+          <w:szCs w:val="16"/>
+          <w:highlight w:val="yellow"/>
+        </w:rPr>
+        <w:t xml:space="preserve">No se actualiza el estado en </w:t>
+      </w:r>
+      <w:proofErr w:type="spellStart"/>
+      <w:r>
+        <w:rPr>
+          <w:b/>
+          <w:sz w:val="16"/>
+          <w:szCs w:val="16"/>
+          <w:highlight w:val="yellow"/>
+        </w:rPr>
+        <w:t>frmmodificar</w:t>
+      </w:r>
+      <w:proofErr w:type="spellEnd"/>
+      <w:r>
+        <w:rPr>
+          <w:b/>
+          <w:sz w:val="16"/>
+          <w:szCs w:val="16"/>
+          <w:highlight w:val="yellow"/>
+        </w:rPr>
+        <w:t xml:space="preserve"> de los </w:t>
+      </w:r>
+      <w:proofErr w:type="spellStart"/>
+      <w:r>
+        <w:rPr>
+          <w:b/>
+          <w:sz w:val="16"/>
+          <w:szCs w:val="16"/>
+          <w:highlight w:val="yellow"/>
+        </w:rPr>
+        <w:t>detallesSolic</w:t>
+      </w:r>
+      <w:proofErr w:type="spellEnd"/>
+      <w:r>
+        <w:rPr>
+          <w:b/>
+          <w:sz w:val="16"/>
+          <w:szCs w:val="16"/>
+          <w:highlight w:val="yellow"/>
+        </w:rPr>
+        <w:t xml:space="preserve"> cuando creo una partida</w:t>
+      </w:r>
+    </w:p>
+    <w:p>
+      <w:pPr>
+        <w:pStyle w:val="Prrafodelista"/>
+        <w:numPr>
+          <w:ilvl w:val="0"/>
+          <w:numId w:val="2"/>
+        </w:numPr>
+        <w:shd w:val="clear" w:color="auto" w:fill="8DB3E2" w:themeFill="text2" w:themeFillTint="66"/>
+        <w:rPr>
+          <w:b/>
+          <w:sz w:val="16"/>
+          <w:szCs w:val="16"/>
+        </w:rPr>
+      </w:pPr>
+      <w:r>
+        <w:rPr>
+          <w:b/>
+          <w:sz w:val="16"/>
+          <w:szCs w:val="16"/>
+        </w:rPr>
+        <w:t xml:space="preserve">Para que no se arrojen excepciones por no haber datos en la consulta: verifico el </w:t>
+      </w:r>
+      <w:proofErr w:type="spellStart"/>
+      <w:r>
+        <w:rPr>
+          <w:b/>
+          <w:sz w:val="16"/>
+          <w:szCs w:val="16"/>
+        </w:rPr>
+        <w:t>count</w:t>
+      </w:r>
+      <w:proofErr w:type="spellEnd"/>
+      <w:r>
+        <w:rPr>
+          <w:b/>
+          <w:sz w:val="16"/>
+          <w:szCs w:val="16"/>
+        </w:rPr>
+        <w:t xml:space="preserve"> de </w:t>
+      </w:r>
+      <w:proofErr w:type="spellStart"/>
+      <w:r>
+        <w:rPr>
+          <w:b/>
+          <w:sz w:val="16"/>
+          <w:szCs w:val="16"/>
+        </w:rPr>
+        <w:t>rows</w:t>
+      </w:r>
+      <w:proofErr w:type="spellEnd"/>
+      <w:r>
+        <w:rPr>
+          <w:b/>
+          <w:sz w:val="16"/>
+          <w:szCs w:val="16"/>
+        </w:rPr>
+        <w:t xml:space="preserve"> del </w:t>
+      </w:r>
+      <w:proofErr w:type="spellStart"/>
+      <w:r>
+        <w:rPr>
+          <w:b/>
+          <w:sz w:val="16"/>
+          <w:szCs w:val="16"/>
+        </w:rPr>
+        <w:t>ds</w:t>
+      </w:r>
+      <w:proofErr w:type="spellEnd"/>
+      <w:r>
+        <w:rPr>
+          <w:b/>
+          <w:sz w:val="16"/>
+          <w:szCs w:val="16"/>
+        </w:rPr>
+        <w:t xml:space="preserve"> antes de llamar al </w:t>
+      </w:r>
+      <w:proofErr w:type="spellStart"/>
+      <w:r>
+        <w:rPr>
+          <w:b/>
+          <w:sz w:val="16"/>
+          <w:szCs w:val="16"/>
+        </w:rPr>
+        <w:t>mapeador</w:t>
+      </w:r>
+      <w:proofErr w:type="spellEnd"/>
+    </w:p>
+    <w:p>
+      <w:pPr>
+        <w:pStyle w:val="Prrafodelista"/>
+        <w:shd w:val="clear" w:color="auto" w:fill="8DB3E2" w:themeFill="text2" w:themeFillTint="66"/>
+        <w:rPr>
+          <w:b/>
+          <w:sz w:val="16"/>
+          <w:szCs w:val="16"/>
+        </w:rPr>
+      </w:pPr>
+      <w:r>
+        <w:rPr>
+          <w:b/>
+          <w:sz w:val="16"/>
+          <w:szCs w:val="16"/>
+        </w:rPr>
+        <w:t xml:space="preserve">                    </w:t>
+      </w:r>
+      <w:proofErr w:type="spellStart"/>
+      <w:r>
+        <w:rPr>
+          <w:b/>
+          <w:sz w:val="16"/>
+          <w:szCs w:val="16"/>
+        </w:rPr>
+        <w:t>List</w:t>
+      </w:r>
+      <w:proofErr w:type="spellEnd"/>
+      <w:r>
+        <w:rPr>
+          <w:b/>
+          <w:sz w:val="16"/>
+          <w:szCs w:val="16"/>
+        </w:rPr>
+        <w:t xml:space="preserve">&lt;Partida&gt; </w:t>
+      </w:r>
+      <w:proofErr w:type="spellStart"/>
+      <w:r>
+        <w:rPr>
+          <w:b/>
+          <w:sz w:val="16"/>
+          <w:szCs w:val="16"/>
+        </w:rPr>
+        <w:t>ListaPartidas</w:t>
+      </w:r>
+      <w:proofErr w:type="spellEnd"/>
+      <w:r>
+        <w:rPr>
+          <w:b/>
+          <w:sz w:val="16"/>
+          <w:szCs w:val="16"/>
+        </w:rPr>
+        <w:t xml:space="preserve"> = new </w:t>
+      </w:r>
+      <w:proofErr w:type="spellStart"/>
+      <w:r>
+        <w:rPr>
+          <w:b/>
+          <w:sz w:val="16"/>
+          <w:szCs w:val="16"/>
+        </w:rPr>
+        <w:t>List</w:t>
+      </w:r>
+      <w:proofErr w:type="spellEnd"/>
+      <w:r>
+        <w:rPr>
+          <w:b/>
+          <w:sz w:val="16"/>
+          <w:szCs w:val="16"/>
+        </w:rPr>
+        <w:t>&lt;Partida</w:t>
+      </w:r>
+      <w:proofErr w:type="gramStart"/>
+      <w:r>
+        <w:rPr>
+          <w:b/>
+          <w:sz w:val="16"/>
+          <w:szCs w:val="16"/>
+        </w:rPr>
+        <w:t>&gt;(</w:t>
+      </w:r>
+      <w:proofErr w:type="gramEnd"/>
+      <w:r>
+        <w:rPr>
+          <w:b/>
+          <w:sz w:val="16"/>
+          <w:szCs w:val="16"/>
+        </w:rPr>
+        <w:t>);</w:t>
+      </w:r>
+    </w:p>
+    <w:p>
+      <w:pPr>
+        <w:pStyle w:val="Prrafodelista"/>
+        <w:shd w:val="clear" w:color="auto" w:fill="8DB3E2" w:themeFill="text2" w:themeFillTint="66"/>
+        <w:rPr>
+          <w:b/>
+          <w:sz w:val="16"/>
+          <w:szCs w:val="16"/>
+          <w:lang w:val="en-US"/>
+        </w:rPr>
+      </w:pPr>
+      <w:r>
+        <w:rPr>
+          <w:b/>
+          <w:sz w:val="16"/>
+          <w:szCs w:val="16"/>
+        </w:rPr>
+        <w:t xml:space="preserve">                    </w:t>
+      </w:r>
+      <w:proofErr w:type="gramStart"/>
+      <w:r>
+        <w:rPr>
+          <w:b/>
+          <w:sz w:val="16"/>
+          <w:szCs w:val="16"/>
+          <w:lang w:val="en-US"/>
+        </w:rPr>
+        <w:t>if</w:t>
+      </w:r>
+      <w:proofErr w:type="gramEnd"/>
+      <w:r>
+        <w:rPr>
+          <w:b/>
+          <w:sz w:val="16"/>
+          <w:szCs w:val="16"/>
+          <w:lang w:val="en-US"/>
+        </w:rPr>
+        <w:t xml:space="preserve"> (</w:t>
+      </w:r>
+      <w:proofErr w:type="spellStart"/>
+      <w:r>
+        <w:rPr>
+          <w:b/>
+          <w:sz w:val="16"/>
+          <w:szCs w:val="16"/>
+          <w:lang w:val="en-US"/>
+        </w:rPr>
+        <w:t>ds.Tables</w:t>
+      </w:r>
+      <w:proofErr w:type="spellEnd"/>
+      <w:r>
+        <w:rPr>
+          <w:b/>
+          <w:sz w:val="16"/>
+          <w:szCs w:val="16"/>
+          <w:lang w:val="en-US"/>
+        </w:rPr>
+        <w:t>[0].</w:t>
+      </w:r>
+      <w:proofErr w:type="spellStart"/>
+      <w:r>
+        <w:rPr>
+          <w:b/>
+          <w:sz w:val="16"/>
+          <w:szCs w:val="16"/>
+          <w:lang w:val="en-US"/>
+        </w:rPr>
+        <w:t>Rows.Count</w:t>
+      </w:r>
+      <w:proofErr w:type="spellEnd"/>
+      <w:r>
+        <w:rPr>
+          <w:b/>
+          <w:sz w:val="16"/>
+          <w:szCs w:val="16"/>
+          <w:lang w:val="en-US"/>
+        </w:rPr>
+        <w:t xml:space="preserve"> &gt; 0)</w:t>
+      </w:r>
+    </w:p>
+    <w:p>
+      <w:pPr>
+        <w:pStyle w:val="Prrafodelista"/>
+        <w:shd w:val="clear" w:color="auto" w:fill="8DB3E2" w:themeFill="text2" w:themeFillTint="66"/>
+        <w:rPr>
+          <w:b/>
+          <w:sz w:val="16"/>
+          <w:szCs w:val="16"/>
+        </w:rPr>
+      </w:pPr>
+      <w:r>
+        <w:rPr>
+          <w:b/>
+          <w:sz w:val="16"/>
+          <w:szCs w:val="16"/>
+          <w:lang w:val="en-US"/>
+        </w:rPr>
+        <w:t xml:space="preserve">                    </w:t>
+      </w:r>
+      <w:r>
+        <w:rPr>
+          <w:b/>
+          <w:sz w:val="16"/>
+          <w:szCs w:val="16"/>
+        </w:rPr>
+        <w:t>{</w:t>
+      </w:r>
+    </w:p>
+    <w:p>
+      <w:pPr>
+        <w:pStyle w:val="Prrafodelista"/>
+        <w:shd w:val="clear" w:color="auto" w:fill="8DB3E2" w:themeFill="text2" w:themeFillTint="66"/>
+        <w:rPr>
+          <w:b/>
+          <w:sz w:val="16"/>
+          <w:szCs w:val="16"/>
+        </w:rPr>
+      </w:pPr>
+      <w:r>
+        <w:rPr>
+          <w:b/>
+          <w:sz w:val="16"/>
+          <w:szCs w:val="16"/>
+        </w:rPr>
+        <w:t xml:space="preserve">                        </w:t>
+      </w:r>
+      <w:proofErr w:type="spellStart"/>
+      <w:r>
+        <w:rPr>
+          <w:b/>
+          <w:sz w:val="16"/>
+          <w:szCs w:val="16"/>
+        </w:rPr>
+        <w:t>ListaPartidas</w:t>
+      </w:r>
+      <w:proofErr w:type="spellEnd"/>
+      <w:r>
+        <w:rPr>
+          <w:b/>
+          <w:sz w:val="16"/>
+          <w:szCs w:val="16"/>
+        </w:rPr>
+        <w:t xml:space="preserve"> =</w:t>
+      </w:r>
+      <w:bookmarkStart w:id="0" w:name="_GoBack"/>
+      <w:bookmarkEnd w:id="0"/>
+      <w:r>
+        <w:rPr>
+          <w:b/>
+          <w:sz w:val="16"/>
+          <w:szCs w:val="16"/>
+        </w:rPr>
+        <w:t xml:space="preserve"> </w:t>
+      </w:r>
+      <w:proofErr w:type="spellStart"/>
+      <w:proofErr w:type="gramStart"/>
+      <w:r>
+        <w:rPr>
+          <w:b/>
+          <w:sz w:val="16"/>
+          <w:szCs w:val="16"/>
+        </w:rPr>
+        <w:t>MapearPartidas</w:t>
+      </w:r>
+      <w:proofErr w:type="spellEnd"/>
+      <w:r>
+        <w:rPr>
+          <w:b/>
+          <w:sz w:val="16"/>
+          <w:szCs w:val="16"/>
+        </w:rPr>
+        <w:t>(</w:t>
+      </w:r>
+      <w:proofErr w:type="spellStart"/>
+      <w:proofErr w:type="gramEnd"/>
+      <w:r>
+        <w:rPr>
+          <w:b/>
+          <w:sz w:val="16"/>
+          <w:szCs w:val="16"/>
+        </w:rPr>
+        <w:t>ds</w:t>
+      </w:r>
+      <w:proofErr w:type="spellEnd"/>
+      <w:r>
+        <w:rPr>
+          <w:b/>
+          <w:sz w:val="16"/>
+          <w:szCs w:val="16"/>
+        </w:rPr>
+        <w:t>);</w:t>
+      </w:r>
+    </w:p>
+    <w:p>
+      <w:pPr>
+        <w:pStyle w:val="Prrafodelista"/>
+        <w:shd w:val="clear" w:color="auto" w:fill="8DB3E2" w:themeFill="text2" w:themeFillTint="66"/>
+        <w:rPr>
+          <w:b/>
+          <w:sz w:val="16"/>
+          <w:szCs w:val="16"/>
+        </w:rPr>
+      </w:pPr>
+      <w:r>
+        <w:rPr>
+          <w:b/>
+          <w:sz w:val="16"/>
+          <w:szCs w:val="16"/>
+        </w:rPr>
+        <w:t xml:space="preserve">                    }</w:t>
+      </w:r>
+    </w:p>
+    <w:p>
+      <w:pPr>
+        <w:pStyle w:val="Prrafodelista"/>
+        <w:shd w:val="clear" w:color="auto" w:fill="8DB3E2" w:themeFill="text2" w:themeFillTint="66"/>
+        <w:rPr>
+          <w:b/>
+          <w:sz w:val="16"/>
+          <w:szCs w:val="16"/>
+        </w:rPr>
+      </w:pPr>
+      <w:r>
+        <w:rPr>
+          <w:b/>
+          <w:sz w:val="16"/>
+          <w:szCs w:val="16"/>
+        </w:rPr>
+        <w:t xml:space="preserve">                    </w:t>
+      </w:r>
+      <w:proofErr w:type="spellStart"/>
+      <w:proofErr w:type="gramStart"/>
+      <w:r>
+        <w:rPr>
+          <w:b/>
+          <w:sz w:val="16"/>
+          <w:szCs w:val="16"/>
+        </w:rPr>
+        <w:t>return</w:t>
+      </w:r>
+      <w:proofErr w:type="spellEnd"/>
+      <w:proofErr w:type="gramEnd"/>
+      <w:r>
+        <w:rPr>
+          <w:b/>
+          <w:sz w:val="16"/>
+          <w:szCs w:val="16"/>
+        </w:rPr>
+        <w:t xml:space="preserve"> </w:t>
+      </w:r>
+      <w:proofErr w:type="spellStart"/>
+      <w:r>
+        <w:rPr>
+          <w:b/>
+          <w:sz w:val="16"/>
+          <w:szCs w:val="16"/>
+        </w:rPr>
+        <w:t>ListaPartidas</w:t>
+      </w:r>
+      <w:proofErr w:type="spellEnd"/>
+      <w:r>
+        <w:rPr>
+          <w:b/>
+          <w:sz w:val="16"/>
+          <w:szCs w:val="16"/>
+        </w:rPr>
+        <w:t>;</w:t>
+      </w:r>
+    </w:p>
+    <w:p>
+      <w:pPr>
         <w:autoSpaceDE w:val="0"/>
         <w:autoSpaceDN w:val="0"/>
         <w:adjustRightInd w:val="0"/>
@@ -13525,10 +14018,14 @@
           <w:szCs w:val="23"/>
           <w:lang w:val="en-US" w:eastAsia="es-AR"/>
         </w:rPr>
-        <w:t xml:space="preserve">You need to create an event handler for the user control that is raised when an event from within the user control is fired. This will allow you to bubble the event up </w:t>
-      </w:r>
-      <w:proofErr w:type="gramStart"/>
-      <w:r>
+        <w:t>You need to create an event handler for the user control that is raised when an event from within the user control is fired. This will allow you to bubble the event up the chain so you can handle the event from the form.</w:t>
+      </w:r>
+    </w:p>
+    <w:p>
+      <w:pPr>
+        <w:shd w:val="clear" w:color="auto" w:fill="FFFFFF"/>
+        <w:spacing w:after="0" w:line="240" w:lineRule="auto"/>
+        <w:textAlignment w:val="baseline"/>
         <w:rPr>
           <w:rFonts w:ascii="Arial" w:eastAsia="Times New Roman" w:hAnsi="Arial" w:cs="Arial"/>
           <w:color w:val="242729"/>
@@ -13536,9 +14033,7 @@
           <w:szCs w:val="23"/>
           <w:lang w:val="en-US" w:eastAsia="es-AR"/>
         </w:rPr>
-        <w:t>the</w:t>
-      </w:r>
-      <w:proofErr w:type="gramEnd"/>
+      </w:pPr>
       <w:r>
         <w:rPr>
           <w:rFonts w:ascii="Arial" w:eastAsia="Times New Roman" w:hAnsi="Arial" w:cs="Arial"/>
@@ -13547,30 +14042,7 @@
           <w:szCs w:val="23"/>
           <w:lang w:val="en-US" w:eastAsia="es-AR"/>
         </w:rPr>
-        <w:t xml:space="preserve"> chain so you can handle the event from the form.</w:t>
-      </w:r>
-    </w:p>
-    <w:p>
-      <w:pPr>
-        <w:shd w:val="clear" w:color="auto" w:fill="FFFFFF"/>
-        <w:spacing w:after="0" w:line="240" w:lineRule="auto"/>
-        <w:textAlignment w:val="baseline"/>
-        <w:rPr>
-          <w:rFonts w:ascii="Arial" w:eastAsia="Times New Roman" w:hAnsi="Arial" w:cs="Arial"/>
-          <w:color w:val="242729"/>
-          <w:sz w:val="23"/>
-          <w:szCs w:val="23"/>
-          <w:lang w:val="en-US" w:eastAsia="es-AR"/>
-        </w:rPr>
-      </w:pPr>
-      <w:r>
-        <w:rPr>
-          <w:rFonts w:ascii="Arial" w:eastAsia="Times New Roman" w:hAnsi="Arial" w:cs="Arial"/>
-          <w:color w:val="242729"/>
-          <w:sz w:val="23"/>
-          <w:szCs w:val="23"/>
-          <w:lang w:val="en-US" w:eastAsia="es-AR"/>
-        </w:rPr>
+        <w:lastRenderedPageBreak/>
         <w:t>When clicking </w:t>
       </w:r>
       <w:r>
@@ -14185,7 +14657,6 @@
           <w:shd w:val="clear" w:color="auto" w:fill="EFF0F1"/>
           <w:lang w:val="en-US" w:eastAsia="es-AR"/>
         </w:rPr>
-        <w:lastRenderedPageBreak/>
         <w:t xml:space="preserve">    </w:t>
       </w:r>
       <w:proofErr w:type="gramStart"/>
@@ -19020,7 +19491,7 @@
 </file>
 
 <file path=customXml/itemProps1.xml><?xml version="1.0" encoding="utf-8"?>
-<ds:datastoreItem xmlns:ds="http://schemas.openxmlformats.org/officeDocument/2006/customXml" ds:itemID="{4C63823B-3D54-48EF-95BD-0B3A600D5C92}">
+<ds:datastoreItem xmlns:ds="http://schemas.openxmlformats.org/officeDocument/2006/customXml" ds:itemID="{370AA393-7B97-442E-9CA3-D85080B0F196}">
   <ds:schemaRefs>
     <ds:schemaRef ds:uri="http://schemas.openxmlformats.org/officeDocument/2006/bibliography"/>
   </ds:schemaRefs>

</xml_diff>

<commit_message>
Fix frmBienAsignar Descomente la linea del solicDetalle en el store [InventarioHardTraerListosParaAsignar]
</commit_message>
<xml_diff>
--- a/Anotaciones/Sistema Artec.docx
+++ b/Anotaciones/Sistema Artec.docx
@@ -13370,17 +13370,7 @@
           <w:sz w:val="16"/>
           <w:szCs w:val="16"/>
         </w:rPr>
-        <w:t>SolicDetallePartidaDetalleAsociacionTr</w:t>
-      </w:r>
-      <w:bookmarkStart w:id="0" w:name="_GoBack"/>
-      <w:bookmarkEnd w:id="0"/>
-      <w:r>
-        <w:rPr>
-          <w:b/>
-          <w:sz w:val="16"/>
-          <w:szCs w:val="16"/>
-        </w:rPr>
-        <w:t>aer</w:t>
+        <w:t>SolicDetallePartidaDetalleAsociacionTraer</w:t>
       </w:r>
       <w:proofErr w:type="spellEnd"/>
       <w:r>
@@ -14998,9 +14988,8 @@
           <w:szCs w:val="24"/>
           <w:highlight w:val="yellow"/>
         </w:rPr>
-        <w:t xml:space="preserve"> que el de </w:t>
-      </w:r>
-      <w:proofErr w:type="spellStart"/>
+        <w:t xml:space="preserve"> que el </w:t>
+      </w:r>
       <w:r>
         <w:rPr>
           <w:rFonts w:ascii="Consolas" w:hAnsi="Consolas" w:cs="Consolas"/>
@@ -15008,9 +14997,48 @@
           <w:szCs w:val="24"/>
           <w:highlight w:val="yellow"/>
         </w:rPr>
+        <w:t xml:space="preserve">de </w:t>
+      </w:r>
+      <w:proofErr w:type="spellStart"/>
+      <w:r>
+        <w:rPr>
+          <w:rFonts w:ascii="Consolas" w:hAnsi="Consolas" w:cs="Consolas"/>
+          <w:sz w:val="24"/>
+          <w:szCs w:val="24"/>
+          <w:highlight w:val="yellow"/>
+        </w:rPr>
         <w:t>hard</w:t>
       </w:r>
       <w:proofErr w:type="spellEnd"/>
+      <w:r>
+        <w:rPr>
+          <w:rFonts w:ascii="Consolas" w:hAnsi="Consolas" w:cs="Consolas"/>
+          <w:sz w:val="24"/>
+          <w:szCs w:val="24"/>
+          <w:highlight w:val="yellow"/>
+        </w:rPr>
+        <w:t xml:space="preserve">, PUSE PARA PROBAR </w:t>
+      </w:r>
+      <w:proofErr w:type="spellStart"/>
+      <w:r>
+        <w:rPr>
+          <w:rFonts w:ascii="Consolas" w:hAnsi="Consolas" w:cs="Consolas"/>
+          <w:sz w:val="24"/>
+          <w:szCs w:val="24"/>
+          <w:highlight w:val="yellow"/>
+        </w:rPr>
+        <w:t>InventarioHardTraerListosParaAsignar</w:t>
+      </w:r>
+      <w:proofErr w:type="spellEnd"/>
+      <w:r>
+        <w:rPr>
+          <w:rFonts w:ascii="Consolas" w:hAnsi="Consolas" w:cs="Consolas"/>
+          <w:sz w:val="24"/>
+          <w:szCs w:val="24"/>
+          <w:highlight w:val="yellow"/>
+        </w:rPr>
+        <w:t>, pero hay que ver si hay q cambiarlo</w:t>
+      </w:r>
     </w:p>
     <w:p>
       <w:pPr>
@@ -15049,6 +15077,8 @@
         </w:rPr>
         <w:t>BienAsignar</w:t>
       </w:r>
+      <w:bookmarkStart w:id="0" w:name="_GoBack"/>
+      <w:bookmarkEnd w:id="0"/>
       <w:proofErr w:type="spellEnd"/>
     </w:p>
     <w:p>
@@ -16059,6 +16089,7 @@
           <w:shd w:val="clear" w:color="auto" w:fill="EFF0F1"/>
           <w:lang w:val="en-US" w:eastAsia="es-AR"/>
         </w:rPr>
+        <w:lastRenderedPageBreak/>
         <w:t>UserControl1</w:t>
       </w:r>
       <w:r>
@@ -16254,7 +16285,6 @@
           <w:shd w:val="clear" w:color="auto" w:fill="EFF0F1"/>
           <w:lang w:val="en-US" w:eastAsia="es-AR"/>
         </w:rPr>
-        <w:lastRenderedPageBreak/>
         <w:t>protected</w:t>
       </w:r>
       <w:proofErr w:type="gramEnd"/>
@@ -20558,7 +20588,7 @@
 </file>
 
 <file path=customXml/itemProps1.xml><?xml version="1.0" encoding="utf-8"?>
-<ds:datastoreItem xmlns:ds="http://schemas.openxmlformats.org/officeDocument/2006/customXml" ds:itemID="{4BC302DC-CF69-4C7A-9B88-76FF38FF9978}">
+<ds:datastoreItem xmlns:ds="http://schemas.openxmlformats.org/officeDocument/2006/customXml" ds:itemID="{B5B73D16-FE54-4066-9388-12BD9934E2C8}">
   <ds:schemaRefs>
     <ds:schemaRef ds:uri="http://schemas.openxmlformats.org/officeDocument/2006/bibliography"/>
   </ds:schemaRefs>

</xml_diff>

<commit_message>
ANTES DE MODIFICAR TODO PARA USAR RelPDetAdq relacionando PartidaDetalle, Adquisicion e Inventario
</commit_message>
<xml_diff>
--- a/Anotaciones/Sistema Artec.docx
+++ b/Anotaciones/Sistema Artec.docx
@@ -14881,7 +14881,25 @@
           <w:sz w:val="24"/>
           <w:szCs w:val="24"/>
         </w:rPr>
-        <w:t xml:space="preserve"> porque tenia </w:t>
+        <w:t xml:space="preserve"> porque </w:t>
+      </w:r>
+      <w:proofErr w:type="spellStart"/>
+      <w:r>
+        <w:rPr>
+          <w:rFonts w:ascii="Consolas" w:hAnsi="Consolas" w:cs="Consolas"/>
+          <w:sz w:val="24"/>
+          <w:szCs w:val="24"/>
+        </w:rPr>
+        <w:t>tenia</w:t>
+      </w:r>
+      <w:proofErr w:type="spellEnd"/>
+      <w:r>
+        <w:rPr>
+          <w:rFonts w:ascii="Consolas" w:hAnsi="Consolas" w:cs="Consolas"/>
+          <w:sz w:val="24"/>
+          <w:szCs w:val="24"/>
+        </w:rPr>
+        <w:t xml:space="preserve"> </w:t>
       </w:r>
       <w:proofErr w:type="spellStart"/>
       <w:r>
@@ -14909,7 +14927,7 @@
           <w:rFonts w:ascii="Consolas" w:hAnsi="Consolas" w:cs="Consolas"/>
           <w:sz w:val="24"/>
           <w:szCs w:val="24"/>
-          <w:highlight w:val="yellow"/>
+          <w:highlight w:val="cyan"/>
         </w:rPr>
       </w:pPr>
       <w:r>
@@ -14917,7 +14935,7 @@
           <w:rFonts w:ascii="Consolas" w:hAnsi="Consolas" w:cs="Consolas"/>
           <w:sz w:val="24"/>
           <w:szCs w:val="24"/>
-          <w:highlight w:val="yellow"/>
+          <w:highlight w:val="cyan"/>
         </w:rPr>
         <w:t xml:space="preserve">Fijarme que el alta de inventario de </w:t>
       </w:r>
@@ -14927,7 +14945,7 @@
           <w:rFonts w:ascii="Consolas" w:hAnsi="Consolas" w:cs="Consolas"/>
           <w:sz w:val="24"/>
           <w:szCs w:val="24"/>
-          <w:highlight w:val="yellow"/>
+          <w:highlight w:val="cyan"/>
         </w:rPr>
         <w:t>soft</w:t>
       </w:r>
@@ -14937,7 +14955,7 @@
           <w:rFonts w:ascii="Consolas" w:hAnsi="Consolas" w:cs="Consolas"/>
           <w:sz w:val="24"/>
           <w:szCs w:val="24"/>
-          <w:highlight w:val="yellow"/>
+          <w:highlight w:val="cyan"/>
         </w:rPr>
         <w:t xml:space="preserve"> usa otro </w:t>
       </w:r>
@@ -14947,7 +14965,7 @@
           <w:rFonts w:ascii="Consolas" w:hAnsi="Consolas" w:cs="Consolas"/>
           <w:sz w:val="24"/>
           <w:szCs w:val="24"/>
-          <w:highlight w:val="yellow"/>
+          <w:highlight w:val="cyan"/>
         </w:rPr>
         <w:t>store</w:t>
       </w:r>
@@ -14957,7 +14975,7 @@
           <w:rFonts w:ascii="Consolas" w:hAnsi="Consolas" w:cs="Consolas"/>
           <w:sz w:val="24"/>
           <w:szCs w:val="24"/>
-          <w:highlight w:val="yellow"/>
+          <w:highlight w:val="cyan"/>
         </w:rPr>
         <w:t xml:space="preserve"> (distinta la consulta, no solo el </w:t>
       </w:r>
@@ -14967,7 +14985,7 @@
           <w:rFonts w:ascii="Consolas" w:hAnsi="Consolas" w:cs="Consolas"/>
           <w:sz w:val="24"/>
           <w:szCs w:val="24"/>
-          <w:highlight w:val="yellow"/>
+          <w:highlight w:val="cyan"/>
         </w:rPr>
         <w:t>tipoBien</w:t>
       </w:r>
@@ -14977,7 +14995,7 @@
           <w:rFonts w:ascii="Consolas" w:hAnsi="Consolas" w:cs="Consolas"/>
           <w:sz w:val="24"/>
           <w:szCs w:val="24"/>
-          <w:highlight w:val="yellow"/>
+          <w:highlight w:val="cyan"/>
         </w:rPr>
         <w:t>)</w:t>
       </w:r>
@@ -14986,58 +15004,58 @@
           <w:rFonts w:ascii="Consolas" w:hAnsi="Consolas" w:cs="Consolas"/>
           <w:sz w:val="24"/>
           <w:szCs w:val="24"/>
-          <w:highlight w:val="yellow"/>
-        </w:rPr>
-        <w:t xml:space="preserve"> que el </w:t>
-      </w:r>
+          <w:highlight w:val="cyan"/>
+        </w:rPr>
+        <w:t xml:space="preserve"> que el de </w:t>
+      </w:r>
+      <w:proofErr w:type="spellStart"/>
       <w:r>
         <w:rPr>
           <w:rFonts w:ascii="Consolas" w:hAnsi="Consolas" w:cs="Consolas"/>
           <w:sz w:val="24"/>
           <w:szCs w:val="24"/>
-          <w:highlight w:val="yellow"/>
-        </w:rPr>
-        <w:t xml:space="preserve">de </w:t>
-      </w:r>
-      <w:proofErr w:type="spellStart"/>
+          <w:highlight w:val="cyan"/>
+        </w:rPr>
+        <w:t>hard</w:t>
+      </w:r>
+      <w:proofErr w:type="spellEnd"/>
       <w:r>
         <w:rPr>
           <w:rFonts w:ascii="Consolas" w:hAnsi="Consolas" w:cs="Consolas"/>
           <w:sz w:val="24"/>
           <w:szCs w:val="24"/>
-          <w:highlight w:val="yellow"/>
-        </w:rPr>
-        <w:t>hard</w:t>
-      </w:r>
-      <w:proofErr w:type="spellEnd"/>
+          <w:highlight w:val="cyan"/>
+        </w:rPr>
+        <w:t xml:space="preserve">, PUSE PARA PROBAR </w:t>
+      </w:r>
+      <w:proofErr w:type="spellStart"/>
       <w:r>
         <w:rPr>
           <w:rFonts w:ascii="Consolas" w:hAnsi="Consolas" w:cs="Consolas"/>
           <w:sz w:val="24"/>
           <w:szCs w:val="24"/>
-          <w:highlight w:val="yellow"/>
-        </w:rPr>
-        <w:t xml:space="preserve">, PUSE PARA PROBAR </w:t>
-      </w:r>
-      <w:proofErr w:type="spellStart"/>
+          <w:highlight w:val="cyan"/>
+        </w:rPr>
+        <w:t>InventarioHardTraerListosParaAsignar</w:t>
+      </w:r>
+      <w:proofErr w:type="spellEnd"/>
       <w:r>
         <w:rPr>
           <w:rFonts w:ascii="Consolas" w:hAnsi="Consolas" w:cs="Consolas"/>
           <w:sz w:val="24"/>
           <w:szCs w:val="24"/>
-          <w:highlight w:val="yellow"/>
-        </w:rPr>
-        <w:t>InventarioHardTraerListosParaAsignar</w:t>
-      </w:r>
-      <w:proofErr w:type="spellEnd"/>
+          <w:highlight w:val="cyan"/>
+        </w:rPr>
+        <w:t>, pero hay que ver si hay q cambiarlo</w:t>
+      </w:r>
       <w:r>
         <w:rPr>
           <w:rFonts w:ascii="Consolas" w:hAnsi="Consolas" w:cs="Consolas"/>
           <w:sz w:val="24"/>
           <w:szCs w:val="24"/>
-          <w:highlight w:val="yellow"/>
-        </w:rPr>
-        <w:t>, pero hay que ver si hay q cambiarlo</w:t>
+          <w:highlight w:val="cyan"/>
+        </w:rPr>
+        <w:t>. ANDA</w:t>
       </w:r>
     </w:p>
     <w:p>
@@ -15053,21 +15071,198 @@
         <w:spacing w:after="0" w:line="240" w:lineRule="auto"/>
         <w:rPr>
           <w:rFonts w:ascii="Consolas" w:hAnsi="Consolas" w:cs="Consolas"/>
+          <w:strike/>
           <w:sz w:val="24"/>
           <w:szCs w:val="24"/>
-          <w:highlight w:val="yellow"/>
-        </w:rPr>
-      </w:pPr>
-      <w:r>
+          <w:highlight w:val="cyan"/>
+        </w:rPr>
+      </w:pPr>
+      <w:r>
+        <w:rPr>
+          <w:rFonts w:ascii="Consolas" w:hAnsi="Consolas" w:cs="Consolas"/>
+          <w:strike/>
+          <w:sz w:val="24"/>
+          <w:szCs w:val="24"/>
+          <w:highlight w:val="cyan"/>
+        </w:rPr>
+        <w:t xml:space="preserve">Crear la lógica y </w:t>
+      </w:r>
+      <w:proofErr w:type="spellStart"/>
+      <w:r>
+        <w:rPr>
+          <w:rFonts w:ascii="Consolas" w:hAnsi="Consolas" w:cs="Consolas"/>
+          <w:strike/>
+          <w:sz w:val="24"/>
+          <w:szCs w:val="24"/>
+          <w:highlight w:val="cyan"/>
+        </w:rPr>
+        <w:t>store</w:t>
+      </w:r>
+      <w:proofErr w:type="spellEnd"/>
+      <w:r>
+        <w:rPr>
+          <w:rFonts w:ascii="Consolas" w:hAnsi="Consolas" w:cs="Consolas"/>
+          <w:strike/>
+          <w:sz w:val="24"/>
+          <w:szCs w:val="24"/>
+          <w:highlight w:val="cyan"/>
+        </w:rPr>
+        <w:t xml:space="preserve"> para guardar en la relación </w:t>
+      </w:r>
+      <w:proofErr w:type="spellStart"/>
+      <w:r>
+        <w:rPr>
+          <w:rFonts w:ascii="Consolas" w:hAnsi="Consolas" w:cs="Consolas"/>
+          <w:strike/>
+          <w:sz w:val="24"/>
+          <w:szCs w:val="24"/>
+          <w:highlight w:val="cyan"/>
+        </w:rPr>
+        <w:t>RelPDetAdq</w:t>
+      </w:r>
+      <w:proofErr w:type="spellEnd"/>
+      <w:r>
+        <w:rPr>
+          <w:rFonts w:ascii="Consolas" w:hAnsi="Consolas" w:cs="Consolas"/>
+          <w:strike/>
+          <w:sz w:val="24"/>
+          <w:szCs w:val="24"/>
+          <w:highlight w:val="cyan"/>
+        </w:rPr>
+        <w:t xml:space="preserve"> las </w:t>
+      </w:r>
+      <w:proofErr w:type="spellStart"/>
+      <w:r>
+        <w:rPr>
+          <w:rFonts w:ascii="Consolas" w:hAnsi="Consolas" w:cs="Consolas"/>
+          <w:strike/>
+          <w:sz w:val="24"/>
+          <w:szCs w:val="24"/>
+          <w:highlight w:val="cyan"/>
+        </w:rPr>
+        <w:t>partidasDetalles</w:t>
+      </w:r>
+      <w:proofErr w:type="spellEnd"/>
+      <w:r>
+        <w:rPr>
+          <w:rFonts w:ascii="Consolas" w:hAnsi="Consolas" w:cs="Consolas"/>
+          <w:strike/>
+          <w:sz w:val="24"/>
+          <w:szCs w:val="24"/>
+          <w:highlight w:val="cyan"/>
+        </w:rPr>
+        <w:t xml:space="preserve"> ya adquiridas</w:t>
+      </w:r>
+    </w:p>
+    <w:p>
+      <w:pPr>
+        <w:pStyle w:val="Prrafodelista"/>
+        <w:numPr>
+          <w:ilvl w:val="1"/>
+          <w:numId w:val="2"/>
+        </w:numPr>
+        <w:autoSpaceDE w:val="0"/>
+        <w:autoSpaceDN w:val="0"/>
+        <w:adjustRightInd w:val="0"/>
+        <w:spacing w:after="0" w:line="240" w:lineRule="auto"/>
         <w:rPr>
           <w:rFonts w:ascii="Consolas" w:hAnsi="Consolas" w:cs="Consolas"/>
           <w:sz w:val="24"/>
           <w:szCs w:val="24"/>
           <w:highlight w:val="yellow"/>
         </w:rPr>
-        <w:t xml:space="preserve">No anda </w:t>
-      </w:r>
-      <w:proofErr w:type="spellStart"/>
+      </w:pPr>
+      <w:r>
+        <w:rPr>
+          <w:rFonts w:ascii="Consolas" w:hAnsi="Consolas" w:cs="Consolas"/>
+          <w:sz w:val="24"/>
+          <w:szCs w:val="24"/>
+          <w:highlight w:val="green"/>
+        </w:rPr>
+        <w:t xml:space="preserve">Hacer que la relación </w:t>
+      </w:r>
+      <w:proofErr w:type="spellStart"/>
+      <w:r>
+        <w:rPr>
+          <w:rFonts w:ascii="Consolas" w:hAnsi="Consolas" w:cs="Consolas"/>
+          <w:sz w:val="24"/>
+          <w:szCs w:val="24"/>
+          <w:highlight w:val="green"/>
+        </w:rPr>
+        <w:t>RelPDetAqd</w:t>
+      </w:r>
+      <w:proofErr w:type="spellEnd"/>
+      <w:r>
+        <w:rPr>
+          <w:rFonts w:ascii="Consolas" w:hAnsi="Consolas" w:cs="Consolas"/>
+          <w:sz w:val="24"/>
+          <w:szCs w:val="24"/>
+          <w:highlight w:val="green"/>
+        </w:rPr>
+        <w:t xml:space="preserve"> sea una </w:t>
+      </w:r>
+      <w:proofErr w:type="spellStart"/>
+      <w:r>
+        <w:rPr>
+          <w:rFonts w:ascii="Consolas" w:hAnsi="Consolas" w:cs="Consolas"/>
+          <w:sz w:val="24"/>
+          <w:szCs w:val="24"/>
+          <w:highlight w:val="green"/>
+        </w:rPr>
+        <w:t>rel</w:t>
+      </w:r>
+      <w:proofErr w:type="spellEnd"/>
+      <w:r>
+        <w:rPr>
+          <w:rFonts w:ascii="Consolas" w:hAnsi="Consolas" w:cs="Consolas"/>
+          <w:sz w:val="24"/>
+          <w:szCs w:val="24"/>
+          <w:highlight w:val="green"/>
+        </w:rPr>
+        <w:t xml:space="preserve"> entre </w:t>
+      </w:r>
+      <w:proofErr w:type="spellStart"/>
+      <w:r>
+        <w:rPr>
+          <w:rFonts w:ascii="Consolas" w:hAnsi="Consolas" w:cs="Consolas"/>
+          <w:sz w:val="24"/>
+          <w:szCs w:val="24"/>
+          <w:highlight w:val="green"/>
+        </w:rPr>
+        <w:t>partidaDetalle</w:t>
+      </w:r>
+      <w:proofErr w:type="spellEnd"/>
+      <w:r>
+        <w:rPr>
+          <w:rFonts w:ascii="Consolas" w:hAnsi="Consolas" w:cs="Consolas"/>
+          <w:sz w:val="24"/>
+          <w:szCs w:val="24"/>
+          <w:highlight w:val="green"/>
+        </w:rPr>
+        <w:t xml:space="preserve">, </w:t>
+      </w:r>
+      <w:proofErr w:type="spellStart"/>
+      <w:r>
+        <w:rPr>
+          <w:rFonts w:ascii="Consolas" w:hAnsi="Consolas" w:cs="Consolas"/>
+          <w:sz w:val="24"/>
+          <w:szCs w:val="24"/>
+          <w:highlight w:val="green"/>
+        </w:rPr>
+        <w:t>Adquis</w:t>
+      </w:r>
+      <w:proofErr w:type="spellEnd"/>
+      <w:r>
+        <w:rPr>
+          <w:rFonts w:ascii="Consolas" w:hAnsi="Consolas" w:cs="Consolas"/>
+          <w:sz w:val="24"/>
+          <w:szCs w:val="24"/>
+          <w:highlight w:val="green"/>
+        </w:rPr>
+        <w:t xml:space="preserve"> e Inventario</w:t>
+      </w:r>
+      <w:bookmarkStart w:id="0" w:name="_GoBack"/>
+      <w:bookmarkEnd w:id="0"/>
       <w:r>
         <w:rPr>
           <w:rFonts w:ascii="Consolas" w:hAnsi="Consolas" w:cs="Consolas"/>
@@ -15075,11 +15270,8 @@
           <w:szCs w:val="24"/>
           <w:highlight w:val="yellow"/>
         </w:rPr>
-        <w:t>BienAsignar</w:t>
-      </w:r>
-      <w:bookmarkStart w:id="0" w:name="_GoBack"/>
-      <w:bookmarkEnd w:id="0"/>
-      <w:proofErr w:type="spellEnd"/>
+        <w:t>; por ende modificar el alta de los inventarios</w:t>
+      </w:r>
     </w:p>
     <w:p>
       <w:pPr>
@@ -15753,6 +15945,7 @@
           <w:shd w:val="clear" w:color="auto" w:fill="EFF0F1"/>
           <w:lang w:val="en-US" w:eastAsia="es-AR"/>
         </w:rPr>
+        <w:lastRenderedPageBreak/>
         <w:t xml:space="preserve">    </w:t>
       </w:r>
       <w:proofErr w:type="gramStart"/>
@@ -16089,7 +16282,6 @@
           <w:shd w:val="clear" w:color="auto" w:fill="EFF0F1"/>
           <w:lang w:val="en-US" w:eastAsia="es-AR"/>
         </w:rPr>
-        <w:lastRenderedPageBreak/>
         <w:t>UserControl1</w:t>
       </w:r>
       <w:r>
@@ -20588,7 +20780,7 @@
 </file>
 
 <file path=customXml/itemProps1.xml><?xml version="1.0" encoding="utf-8"?>
-<ds:datastoreItem xmlns:ds="http://schemas.openxmlformats.org/officeDocument/2006/customXml" ds:itemID="{B5B73D16-FE54-4066-9388-12BD9934E2C8}">
+<ds:datastoreItem xmlns:ds="http://schemas.openxmlformats.org/officeDocument/2006/customXml" ds:itemID="{058998D9-27C7-4757-9B33-ACBD30BA67BA}">
   <ds:schemaRefs>
     <ds:schemaRef ds:uri="http://schemas.openxmlformats.org/officeDocument/2006/bibliography"/>
   </ds:schemaRefs>

</xml_diff>

<commit_message>
- LISTO: 88.	SolicitarPartida desde frmModificarSolic, que deje crear una partida cuando hay al menos un SolicDetalle con todas las cotiz •	REVISAR lo mismo en frmPartidaSolicitar, porque ahora se traba ahí
</commit_message>
<xml_diff>
--- a/Anotaciones/Sistema Artec.docx
+++ b/Anotaciones/Sistema Artec.docx
@@ -17144,8 +17144,6 @@
           <w:highlight w:val="green"/>
         </w:rPr>
       </w:pPr>
-      <w:bookmarkStart w:id="0" w:name="_GoBack"/>
-      <w:bookmarkEnd w:id="0"/>
       <w:r>
         <w:rPr>
           <w:rFonts w:ascii="Consolas" w:hAnsi="Consolas" w:cs="Consolas"/>
@@ -17162,7 +17160,25 @@
           <w:szCs w:val="24"/>
           <w:highlight w:val="green"/>
         </w:rPr>
-        <w:t>, corregido, ahora se guarda el costo al dar de alta un inventario</w:t>
+        <w:t xml:space="preserve">, corregido, </w:t>
+      </w:r>
+      <w:r>
+        <w:rPr>
+          <w:rFonts w:ascii="Consolas" w:hAnsi="Consolas" w:cs="Consolas"/>
+          <w:sz w:val="24"/>
+          <w:szCs w:val="24"/>
+          <w:highlight w:val="green"/>
+        </w:rPr>
+        <w:t>- A</w:t>
+      </w:r>
+      <w:r>
+        <w:rPr>
+          <w:rFonts w:ascii="Consolas" w:hAnsi="Consolas" w:cs="Consolas"/>
+          <w:sz w:val="24"/>
+          <w:szCs w:val="24"/>
+          <w:highlight w:val="green"/>
+        </w:rPr>
+        <w:t>hora se guarda el costo al dar de alta un inventario</w:t>
       </w:r>
     </w:p>
     <w:p>
@@ -17195,6 +17211,1081 @@
     </w:p>
     <w:p>
       <w:pPr>
+        <w:pStyle w:val="Prrafodelista"/>
+        <w:numPr>
+          <w:ilvl w:val="0"/>
+          <w:numId w:val="2"/>
+        </w:numPr>
+        <w:autoSpaceDE w:val="0"/>
+        <w:autoSpaceDN w:val="0"/>
+        <w:adjustRightInd w:val="0"/>
+        <w:spacing w:after="0" w:line="240" w:lineRule="auto"/>
+        <w:rPr>
+          <w:rFonts w:ascii="Consolas" w:hAnsi="Consolas" w:cs="Consolas"/>
+          <w:sz w:val="24"/>
+          <w:szCs w:val="24"/>
+          <w:highlight w:val="yellow"/>
+        </w:rPr>
+      </w:pPr>
+      <w:r>
+        <w:rPr>
+          <w:rFonts w:ascii="Consolas" w:hAnsi="Consolas" w:cs="Consolas"/>
+          <w:sz w:val="24"/>
+          <w:szCs w:val="24"/>
+          <w:highlight w:val="yellow"/>
+        </w:rPr>
+        <w:t>ABM dependencia</w:t>
+      </w:r>
+    </w:p>
+    <w:p>
+      <w:pPr>
+        <w:pStyle w:val="Prrafodelista"/>
+        <w:numPr>
+          <w:ilvl w:val="1"/>
+          <w:numId w:val="2"/>
+        </w:numPr>
+        <w:autoSpaceDE w:val="0"/>
+        <w:autoSpaceDN w:val="0"/>
+        <w:adjustRightInd w:val="0"/>
+        <w:spacing w:after="0" w:line="240" w:lineRule="auto"/>
+        <w:rPr>
+          <w:rFonts w:ascii="Consolas" w:hAnsi="Consolas" w:cs="Consolas"/>
+          <w:sz w:val="24"/>
+          <w:szCs w:val="24"/>
+          <w:highlight w:val="yellow"/>
+        </w:rPr>
+      </w:pPr>
+      <w:r>
+        <w:rPr>
+          <w:rFonts w:ascii="Consolas" w:hAnsi="Consolas" w:cs="Consolas"/>
+          <w:sz w:val="24"/>
+          <w:szCs w:val="24"/>
+          <w:highlight w:val="yellow"/>
+        </w:rPr>
+        <w:t>No borrar, solo poner como inhabilitada</w:t>
+      </w:r>
+    </w:p>
+    <w:p>
+      <w:pPr>
+        <w:pStyle w:val="Prrafodelista"/>
+        <w:numPr>
+          <w:ilvl w:val="1"/>
+          <w:numId w:val="2"/>
+        </w:numPr>
+        <w:autoSpaceDE w:val="0"/>
+        <w:autoSpaceDN w:val="0"/>
+        <w:adjustRightInd w:val="0"/>
+        <w:spacing w:after="0" w:line="240" w:lineRule="auto"/>
+        <w:rPr>
+          <w:rFonts w:ascii="Consolas" w:hAnsi="Consolas" w:cs="Consolas"/>
+          <w:sz w:val="24"/>
+          <w:szCs w:val="24"/>
+          <w:highlight w:val="yellow"/>
+        </w:rPr>
+      </w:pPr>
+      <w:proofErr w:type="spellStart"/>
+      <w:r>
+        <w:rPr>
+          <w:rFonts w:ascii="Consolas" w:hAnsi="Consolas" w:cs="Consolas"/>
+          <w:sz w:val="24"/>
+          <w:szCs w:val="24"/>
+          <w:highlight w:val="yellow"/>
+        </w:rPr>
+        <w:t>Select</w:t>
+      </w:r>
+      <w:proofErr w:type="spellEnd"/>
+      <w:r>
+        <w:rPr>
+          <w:rFonts w:ascii="Consolas" w:hAnsi="Consolas" w:cs="Consolas"/>
+          <w:sz w:val="24"/>
+          <w:szCs w:val="24"/>
+          <w:highlight w:val="yellow"/>
+        </w:rPr>
+        <w:t xml:space="preserve"> </w:t>
+      </w:r>
+      <w:proofErr w:type="spellStart"/>
+      <w:r>
+        <w:rPr>
+          <w:rFonts w:ascii="Consolas" w:hAnsi="Consolas" w:cs="Consolas"/>
+          <w:sz w:val="24"/>
+          <w:szCs w:val="24"/>
+          <w:highlight w:val="yellow"/>
+        </w:rPr>
+        <w:t>All</w:t>
+      </w:r>
+      <w:proofErr w:type="spellEnd"/>
+      <w:r>
+        <w:rPr>
+          <w:rFonts w:ascii="Consolas" w:hAnsi="Consolas" w:cs="Consolas"/>
+          <w:sz w:val="24"/>
+          <w:szCs w:val="24"/>
+          <w:highlight w:val="yellow"/>
+        </w:rPr>
+        <w:t xml:space="preserve"> con habilitadas</w:t>
+      </w:r>
+    </w:p>
+    <w:p>
+      <w:pPr>
+        <w:pStyle w:val="Prrafodelista"/>
+        <w:numPr>
+          <w:ilvl w:val="1"/>
+          <w:numId w:val="2"/>
+        </w:numPr>
+        <w:autoSpaceDE w:val="0"/>
+        <w:autoSpaceDN w:val="0"/>
+        <w:adjustRightInd w:val="0"/>
+        <w:spacing w:after="0" w:line="240" w:lineRule="auto"/>
+        <w:rPr>
+          <w:rFonts w:ascii="Consolas" w:hAnsi="Consolas" w:cs="Consolas"/>
+          <w:sz w:val="24"/>
+          <w:szCs w:val="24"/>
+          <w:highlight w:val="yellow"/>
+        </w:rPr>
+      </w:pPr>
+      <w:r>
+        <w:rPr>
+          <w:rFonts w:ascii="Consolas" w:hAnsi="Consolas" w:cs="Consolas"/>
+          <w:sz w:val="24"/>
+          <w:szCs w:val="24"/>
+          <w:highlight w:val="yellow"/>
+        </w:rPr>
+        <w:t>Cambiar al responsable</w:t>
+      </w:r>
+    </w:p>
+    <w:p>
+      <w:pPr>
+        <w:pStyle w:val="Prrafodelista"/>
+        <w:numPr>
+          <w:ilvl w:val="0"/>
+          <w:numId w:val="2"/>
+        </w:numPr>
+        <w:autoSpaceDE w:val="0"/>
+        <w:autoSpaceDN w:val="0"/>
+        <w:adjustRightInd w:val="0"/>
+        <w:spacing w:after="0" w:line="240" w:lineRule="auto"/>
+        <w:rPr>
+          <w:rFonts w:ascii="Consolas" w:hAnsi="Consolas" w:cs="Consolas"/>
+          <w:sz w:val="24"/>
+          <w:szCs w:val="24"/>
+          <w:highlight w:val="yellow"/>
+        </w:rPr>
+      </w:pPr>
+      <w:r>
+        <w:rPr>
+          <w:rFonts w:ascii="Consolas" w:hAnsi="Consolas" w:cs="Consolas"/>
+          <w:sz w:val="24"/>
+          <w:szCs w:val="24"/>
+          <w:highlight w:val="yellow"/>
+        </w:rPr>
+        <w:t>ABM agentes</w:t>
+      </w:r>
+    </w:p>
+    <w:p>
+      <w:pPr>
+        <w:pStyle w:val="Prrafodelista"/>
+        <w:numPr>
+          <w:ilvl w:val="1"/>
+          <w:numId w:val="2"/>
+        </w:numPr>
+        <w:autoSpaceDE w:val="0"/>
+        <w:autoSpaceDN w:val="0"/>
+        <w:adjustRightInd w:val="0"/>
+        <w:spacing w:after="0" w:line="240" w:lineRule="auto"/>
+        <w:rPr>
+          <w:rFonts w:ascii="Consolas" w:hAnsi="Consolas" w:cs="Consolas"/>
+          <w:sz w:val="24"/>
+          <w:szCs w:val="24"/>
+          <w:highlight w:val="yellow"/>
+        </w:rPr>
+      </w:pPr>
+      <w:r>
+        <w:rPr>
+          <w:rFonts w:ascii="Consolas" w:hAnsi="Consolas" w:cs="Consolas"/>
+          <w:sz w:val="24"/>
+          <w:szCs w:val="24"/>
+          <w:highlight w:val="yellow"/>
+        </w:rPr>
+        <w:t>Cambiarlos de Fiscalía, fijarme que no afecte las solicitudes pendientes</w:t>
+      </w:r>
+    </w:p>
+    <w:p>
+      <w:pPr>
+        <w:pStyle w:val="Prrafodelista"/>
+        <w:numPr>
+          <w:ilvl w:val="1"/>
+          <w:numId w:val="2"/>
+        </w:numPr>
+        <w:autoSpaceDE w:val="0"/>
+        <w:autoSpaceDN w:val="0"/>
+        <w:adjustRightInd w:val="0"/>
+        <w:spacing w:after="0" w:line="240" w:lineRule="auto"/>
+        <w:rPr>
+          <w:rFonts w:ascii="Consolas" w:hAnsi="Consolas" w:cs="Consolas"/>
+          <w:sz w:val="24"/>
+          <w:szCs w:val="24"/>
+          <w:highlight w:val="yellow"/>
+        </w:rPr>
+      </w:pPr>
+      <w:r>
+        <w:rPr>
+          <w:rFonts w:ascii="Consolas" w:hAnsi="Consolas" w:cs="Consolas"/>
+          <w:sz w:val="24"/>
+          <w:szCs w:val="24"/>
+          <w:highlight w:val="yellow"/>
+        </w:rPr>
+        <w:t xml:space="preserve">No </w:t>
+      </w:r>
+      <w:proofErr w:type="spellStart"/>
+      <w:r>
+        <w:rPr>
+          <w:rFonts w:ascii="Consolas" w:hAnsi="Consolas" w:cs="Consolas"/>
+          <w:sz w:val="24"/>
+          <w:szCs w:val="24"/>
+          <w:highlight w:val="yellow"/>
+        </w:rPr>
+        <w:t>delete</w:t>
+      </w:r>
+      <w:proofErr w:type="spellEnd"/>
+    </w:p>
+    <w:p>
+      <w:pPr>
+        <w:pStyle w:val="Prrafodelista"/>
+        <w:numPr>
+          <w:ilvl w:val="0"/>
+          <w:numId w:val="2"/>
+        </w:numPr>
+        <w:autoSpaceDE w:val="0"/>
+        <w:autoSpaceDN w:val="0"/>
+        <w:adjustRightInd w:val="0"/>
+        <w:spacing w:after="0" w:line="240" w:lineRule="auto"/>
+        <w:rPr>
+          <w:rFonts w:ascii="Consolas" w:hAnsi="Consolas" w:cs="Consolas"/>
+          <w:sz w:val="24"/>
+          <w:szCs w:val="24"/>
+          <w:highlight w:val="yellow"/>
+        </w:rPr>
+      </w:pPr>
+      <w:r>
+        <w:rPr>
+          <w:rFonts w:ascii="Consolas" w:hAnsi="Consolas" w:cs="Consolas"/>
+          <w:sz w:val="24"/>
+          <w:szCs w:val="24"/>
+          <w:highlight w:val="yellow"/>
+        </w:rPr>
+        <w:t xml:space="preserve">ABM </w:t>
+      </w:r>
+      <w:r>
+        <w:rPr>
+          <w:rFonts w:ascii="Consolas" w:hAnsi="Consolas" w:cs="Consolas"/>
+          <w:sz w:val="24"/>
+          <w:szCs w:val="24"/>
+          <w:highlight w:val="yellow"/>
+        </w:rPr>
+        <w:t>usuarios</w:t>
+      </w:r>
+    </w:p>
+    <w:p>
+      <w:pPr>
+        <w:pStyle w:val="Prrafodelista"/>
+        <w:numPr>
+          <w:ilvl w:val="1"/>
+          <w:numId w:val="2"/>
+        </w:numPr>
+        <w:autoSpaceDE w:val="0"/>
+        <w:autoSpaceDN w:val="0"/>
+        <w:adjustRightInd w:val="0"/>
+        <w:spacing w:after="0" w:line="240" w:lineRule="auto"/>
+        <w:rPr>
+          <w:rFonts w:ascii="Consolas" w:hAnsi="Consolas" w:cs="Consolas"/>
+          <w:sz w:val="24"/>
+          <w:szCs w:val="24"/>
+          <w:highlight w:val="yellow"/>
+        </w:rPr>
+      </w:pPr>
+      <w:r>
+        <w:rPr>
+          <w:rFonts w:ascii="Consolas" w:hAnsi="Consolas" w:cs="Consolas"/>
+          <w:sz w:val="24"/>
+          <w:szCs w:val="24"/>
+          <w:highlight w:val="yellow"/>
+        </w:rPr>
+        <w:t xml:space="preserve">No </w:t>
+      </w:r>
+      <w:proofErr w:type="spellStart"/>
+      <w:r>
+        <w:rPr>
+          <w:rFonts w:ascii="Consolas" w:hAnsi="Consolas" w:cs="Consolas"/>
+          <w:sz w:val="24"/>
+          <w:szCs w:val="24"/>
+          <w:highlight w:val="yellow"/>
+        </w:rPr>
+        <w:t>delete</w:t>
+      </w:r>
+      <w:proofErr w:type="spellEnd"/>
+    </w:p>
+    <w:p>
+      <w:pPr>
+        <w:pStyle w:val="Prrafodelista"/>
+        <w:numPr>
+          <w:ilvl w:val="0"/>
+          <w:numId w:val="2"/>
+        </w:numPr>
+        <w:autoSpaceDE w:val="0"/>
+        <w:autoSpaceDN w:val="0"/>
+        <w:adjustRightInd w:val="0"/>
+        <w:spacing w:after="0" w:line="240" w:lineRule="auto"/>
+        <w:rPr>
+          <w:rFonts w:ascii="Consolas" w:hAnsi="Consolas" w:cs="Consolas"/>
+          <w:sz w:val="24"/>
+          <w:szCs w:val="24"/>
+          <w:highlight w:val="yellow"/>
+        </w:rPr>
+      </w:pPr>
+      <w:r>
+        <w:rPr>
+          <w:rFonts w:ascii="Consolas" w:hAnsi="Consolas" w:cs="Consolas"/>
+          <w:sz w:val="24"/>
+          <w:szCs w:val="24"/>
+          <w:highlight w:val="yellow"/>
+        </w:rPr>
+        <w:lastRenderedPageBreak/>
+        <w:t xml:space="preserve">Eliminar el estado de </w:t>
+      </w:r>
+      <w:proofErr w:type="spellStart"/>
+      <w:r>
+        <w:rPr>
+          <w:rFonts w:ascii="Consolas" w:hAnsi="Consolas" w:cs="Consolas"/>
+          <w:sz w:val="24"/>
+          <w:szCs w:val="24"/>
+          <w:highlight w:val="yellow"/>
+        </w:rPr>
+        <w:t>solicDetalle</w:t>
+      </w:r>
+      <w:proofErr w:type="spellEnd"/>
+      <w:r>
+        <w:rPr>
+          <w:rFonts w:ascii="Consolas" w:hAnsi="Consolas" w:cs="Consolas"/>
+          <w:sz w:val="24"/>
+          <w:szCs w:val="24"/>
+          <w:highlight w:val="yellow"/>
+        </w:rPr>
+        <w:t xml:space="preserve"> en el </w:t>
+      </w:r>
+      <w:proofErr w:type="spellStart"/>
+      <w:r>
+        <w:rPr>
+          <w:rFonts w:ascii="Consolas" w:hAnsi="Consolas" w:cs="Consolas"/>
+          <w:sz w:val="24"/>
+          <w:szCs w:val="24"/>
+          <w:highlight w:val="yellow"/>
+        </w:rPr>
+        <w:t>miniformulario</w:t>
+      </w:r>
+      <w:proofErr w:type="spellEnd"/>
+      <w:r>
+        <w:rPr>
+          <w:rFonts w:ascii="Consolas" w:hAnsi="Consolas" w:cs="Consolas"/>
+          <w:sz w:val="24"/>
+          <w:szCs w:val="24"/>
+          <w:highlight w:val="yellow"/>
+        </w:rPr>
+        <w:t xml:space="preserve"> de </w:t>
+      </w:r>
+      <w:proofErr w:type="spellStart"/>
+      <w:r>
+        <w:rPr>
+          <w:rFonts w:ascii="Consolas" w:hAnsi="Consolas" w:cs="Consolas"/>
+          <w:sz w:val="24"/>
+          <w:szCs w:val="24"/>
+          <w:highlight w:val="yellow"/>
+        </w:rPr>
+        <w:t>modifSolicitud</w:t>
+      </w:r>
+      <w:proofErr w:type="spellEnd"/>
+      <w:r>
+        <w:rPr>
+          <w:rFonts w:ascii="Consolas" w:hAnsi="Consolas" w:cs="Consolas"/>
+          <w:sz w:val="24"/>
+          <w:szCs w:val="24"/>
+          <w:highlight w:val="yellow"/>
+        </w:rPr>
+        <w:t xml:space="preserve"> porque el Estado es </w:t>
+      </w:r>
+      <w:proofErr w:type="spellStart"/>
+      <w:r>
+        <w:rPr>
+          <w:rFonts w:ascii="Consolas" w:hAnsi="Consolas" w:cs="Consolas"/>
+          <w:sz w:val="24"/>
+          <w:szCs w:val="24"/>
+          <w:highlight w:val="yellow"/>
+        </w:rPr>
+        <w:t>seteado</w:t>
+      </w:r>
+      <w:proofErr w:type="spellEnd"/>
+      <w:r>
+        <w:rPr>
+          <w:rFonts w:ascii="Consolas" w:hAnsi="Consolas" w:cs="Consolas"/>
+          <w:sz w:val="24"/>
+          <w:szCs w:val="24"/>
+          <w:highlight w:val="yellow"/>
+        </w:rPr>
+        <w:t xml:space="preserve"> automáticamente</w:t>
+      </w:r>
+    </w:p>
+    <w:p>
+      <w:pPr>
+        <w:pStyle w:val="Prrafodelista"/>
+        <w:numPr>
+          <w:ilvl w:val="0"/>
+          <w:numId w:val="2"/>
+        </w:numPr>
+        <w:autoSpaceDE w:val="0"/>
+        <w:autoSpaceDN w:val="0"/>
+        <w:adjustRightInd w:val="0"/>
+        <w:spacing w:after="0" w:line="240" w:lineRule="auto"/>
+        <w:rPr>
+          <w:rFonts w:ascii="Consolas" w:hAnsi="Consolas" w:cs="Consolas"/>
+          <w:sz w:val="24"/>
+          <w:szCs w:val="24"/>
+          <w:highlight w:val="yellow"/>
+        </w:rPr>
+      </w:pPr>
+      <w:r>
+        <w:rPr>
+          <w:rFonts w:ascii="Consolas" w:hAnsi="Consolas" w:cs="Consolas"/>
+          <w:sz w:val="24"/>
+          <w:szCs w:val="24"/>
+          <w:highlight w:val="yellow"/>
+        </w:rPr>
+        <w:t>ABM Proveedor</w:t>
+      </w:r>
+    </w:p>
+    <w:p>
+      <w:pPr>
+        <w:pStyle w:val="Prrafodelista"/>
+        <w:numPr>
+          <w:ilvl w:val="0"/>
+          <w:numId w:val="2"/>
+        </w:numPr>
+        <w:autoSpaceDE w:val="0"/>
+        <w:autoSpaceDN w:val="0"/>
+        <w:adjustRightInd w:val="0"/>
+        <w:spacing w:after="0" w:line="240" w:lineRule="auto"/>
+        <w:rPr>
+          <w:rFonts w:ascii="Consolas" w:hAnsi="Consolas" w:cs="Consolas"/>
+          <w:sz w:val="24"/>
+          <w:szCs w:val="24"/>
+          <w:highlight w:val="yellow"/>
+        </w:rPr>
+      </w:pPr>
+      <w:r>
+        <w:rPr>
+          <w:rFonts w:ascii="Consolas" w:hAnsi="Consolas" w:cs="Consolas"/>
+          <w:sz w:val="24"/>
+          <w:szCs w:val="24"/>
+          <w:highlight w:val="yellow"/>
+        </w:rPr>
+        <w:t xml:space="preserve">Optimizar </w:t>
+      </w:r>
+      <w:proofErr w:type="spellStart"/>
+      <w:r>
+        <w:rPr>
+          <w:rFonts w:ascii="Consolas" w:hAnsi="Consolas" w:cs="Consolas"/>
+          <w:sz w:val="24"/>
+          <w:szCs w:val="24"/>
+          <w:highlight w:val="yellow"/>
+        </w:rPr>
+        <w:t>form</w:t>
+      </w:r>
+      <w:proofErr w:type="spellEnd"/>
+      <w:r>
+        <w:rPr>
+          <w:rFonts w:ascii="Consolas" w:hAnsi="Consolas" w:cs="Consolas"/>
+          <w:sz w:val="24"/>
+          <w:szCs w:val="24"/>
+          <w:highlight w:val="yellow"/>
+        </w:rPr>
+        <w:t xml:space="preserve"> </w:t>
+      </w:r>
+      <w:proofErr w:type="spellStart"/>
+      <w:r>
+        <w:rPr>
+          <w:rFonts w:ascii="Consolas" w:hAnsi="Consolas" w:cs="Consolas"/>
+          <w:sz w:val="24"/>
+          <w:szCs w:val="24"/>
+          <w:highlight w:val="yellow"/>
+        </w:rPr>
+        <w:t>envio</w:t>
+      </w:r>
+      <w:proofErr w:type="spellEnd"/>
+      <w:r>
+        <w:rPr>
+          <w:rFonts w:ascii="Consolas" w:hAnsi="Consolas" w:cs="Consolas"/>
+          <w:sz w:val="24"/>
+          <w:szCs w:val="24"/>
+          <w:highlight w:val="yellow"/>
+        </w:rPr>
+        <w:t xml:space="preserve"> cotizaciones a proveedores</w:t>
+      </w:r>
+    </w:p>
+    <w:p>
+      <w:pPr>
+        <w:pStyle w:val="Prrafodelista"/>
+        <w:numPr>
+          <w:ilvl w:val="0"/>
+          <w:numId w:val="2"/>
+        </w:numPr>
+        <w:autoSpaceDE w:val="0"/>
+        <w:autoSpaceDN w:val="0"/>
+        <w:adjustRightInd w:val="0"/>
+        <w:spacing w:after="0" w:line="240" w:lineRule="auto"/>
+        <w:rPr>
+          <w:rFonts w:ascii="Consolas" w:hAnsi="Consolas" w:cs="Consolas"/>
+          <w:sz w:val="24"/>
+          <w:szCs w:val="24"/>
+          <w:highlight w:val="yellow"/>
+        </w:rPr>
+      </w:pPr>
+      <w:proofErr w:type="spellStart"/>
+      <w:r>
+        <w:rPr>
+          <w:rFonts w:ascii="Consolas" w:hAnsi="Consolas" w:cs="Consolas"/>
+          <w:sz w:val="24"/>
+          <w:szCs w:val="24"/>
+          <w:highlight w:val="yellow"/>
+        </w:rPr>
+        <w:t>Parametrizar</w:t>
+      </w:r>
+      <w:proofErr w:type="spellEnd"/>
+      <w:r>
+        <w:rPr>
+          <w:rFonts w:ascii="Consolas" w:hAnsi="Consolas" w:cs="Consolas"/>
+          <w:sz w:val="24"/>
+          <w:szCs w:val="24"/>
+          <w:highlight w:val="yellow"/>
+        </w:rPr>
+        <w:t xml:space="preserve"> el envío de mails</w:t>
+      </w:r>
+    </w:p>
+    <w:p>
+      <w:pPr>
+        <w:pStyle w:val="Prrafodelista"/>
+        <w:numPr>
+          <w:ilvl w:val="0"/>
+          <w:numId w:val="2"/>
+        </w:numPr>
+        <w:autoSpaceDE w:val="0"/>
+        <w:autoSpaceDN w:val="0"/>
+        <w:adjustRightInd w:val="0"/>
+        <w:spacing w:after="0" w:line="240" w:lineRule="auto"/>
+        <w:rPr>
+          <w:rFonts w:ascii="Consolas" w:hAnsi="Consolas" w:cs="Consolas"/>
+          <w:sz w:val="24"/>
+          <w:szCs w:val="24"/>
+          <w:highlight w:val="yellow"/>
+        </w:rPr>
+      </w:pPr>
+      <w:r>
+        <w:rPr>
+          <w:rFonts w:ascii="Consolas" w:hAnsi="Consolas" w:cs="Consolas"/>
+          <w:sz w:val="24"/>
+          <w:szCs w:val="24"/>
+          <w:highlight w:val="yellow"/>
+        </w:rPr>
+        <w:t>Agregar el adjunto a las cotizaciones</w:t>
+      </w:r>
+    </w:p>
+    <w:p>
+      <w:pPr>
+        <w:pStyle w:val="Prrafodelista"/>
+        <w:numPr>
+          <w:ilvl w:val="0"/>
+          <w:numId w:val="2"/>
+        </w:numPr>
+        <w:shd w:val="clear" w:color="auto" w:fill="FFFFFF" w:themeFill="background1"/>
+        <w:autoSpaceDE w:val="0"/>
+        <w:autoSpaceDN w:val="0"/>
+        <w:adjustRightInd w:val="0"/>
+        <w:spacing w:after="0" w:line="240" w:lineRule="auto"/>
+        <w:rPr>
+          <w:rFonts w:ascii="Consolas" w:hAnsi="Consolas" w:cs="Consolas"/>
+          <w:sz w:val="24"/>
+          <w:szCs w:val="24"/>
+          <w:highlight w:val="green"/>
+          <w:u w:val="single"/>
+        </w:rPr>
+      </w:pPr>
+      <w:bookmarkStart w:id="0" w:name="_GoBack"/>
+      <w:proofErr w:type="spellStart"/>
+      <w:r>
+        <w:rPr>
+          <w:rFonts w:ascii="Consolas" w:hAnsi="Consolas" w:cs="Consolas"/>
+          <w:sz w:val="24"/>
+          <w:szCs w:val="24"/>
+          <w:highlight w:val="green"/>
+          <w:u w:val="single"/>
+        </w:rPr>
+        <w:t>SolicitarPartida</w:t>
+      </w:r>
+      <w:proofErr w:type="spellEnd"/>
+      <w:r>
+        <w:rPr>
+          <w:rFonts w:ascii="Consolas" w:hAnsi="Consolas" w:cs="Consolas"/>
+          <w:sz w:val="24"/>
+          <w:szCs w:val="24"/>
+          <w:highlight w:val="green"/>
+        </w:rPr>
+        <w:t xml:space="preserve"> desde </w:t>
+      </w:r>
+      <w:proofErr w:type="spellStart"/>
+      <w:r>
+        <w:rPr>
+          <w:rFonts w:ascii="Consolas" w:hAnsi="Consolas" w:cs="Consolas"/>
+          <w:sz w:val="24"/>
+          <w:szCs w:val="24"/>
+          <w:highlight w:val="green"/>
+        </w:rPr>
+        <w:t>frmModificarSolic</w:t>
+      </w:r>
+      <w:proofErr w:type="spellEnd"/>
+      <w:r>
+        <w:rPr>
+          <w:rFonts w:ascii="Consolas" w:hAnsi="Consolas" w:cs="Consolas"/>
+          <w:sz w:val="24"/>
+          <w:szCs w:val="24"/>
+          <w:highlight w:val="green"/>
+        </w:rPr>
+        <w:t xml:space="preserve">, que deje crear una partida cuando hay al menos un </w:t>
+      </w:r>
+      <w:proofErr w:type="spellStart"/>
+      <w:r>
+        <w:rPr>
+          <w:rFonts w:ascii="Consolas" w:hAnsi="Consolas" w:cs="Consolas"/>
+          <w:sz w:val="24"/>
+          <w:szCs w:val="24"/>
+          <w:highlight w:val="green"/>
+        </w:rPr>
+        <w:t>SolicDetalle</w:t>
+      </w:r>
+      <w:proofErr w:type="spellEnd"/>
+      <w:r>
+        <w:rPr>
+          <w:rFonts w:ascii="Consolas" w:hAnsi="Consolas" w:cs="Consolas"/>
+          <w:sz w:val="24"/>
+          <w:szCs w:val="24"/>
+          <w:highlight w:val="green"/>
+        </w:rPr>
+        <w:t xml:space="preserve"> con todas las </w:t>
+      </w:r>
+      <w:proofErr w:type="spellStart"/>
+      <w:r>
+        <w:rPr>
+          <w:rFonts w:ascii="Consolas" w:hAnsi="Consolas" w:cs="Consolas"/>
+          <w:sz w:val="24"/>
+          <w:szCs w:val="24"/>
+          <w:highlight w:val="green"/>
+        </w:rPr>
+        <w:t>cotiz</w:t>
+      </w:r>
+      <w:proofErr w:type="spellEnd"/>
+    </w:p>
+    <w:p>
+      <w:pPr>
+        <w:pStyle w:val="Prrafodelista"/>
+        <w:numPr>
+          <w:ilvl w:val="1"/>
+          <w:numId w:val="2"/>
+        </w:numPr>
+        <w:shd w:val="clear" w:color="auto" w:fill="FFFFFF" w:themeFill="background1"/>
+        <w:autoSpaceDE w:val="0"/>
+        <w:autoSpaceDN w:val="0"/>
+        <w:adjustRightInd w:val="0"/>
+        <w:spacing w:after="0" w:line="240" w:lineRule="auto"/>
+        <w:rPr>
+          <w:rFonts w:ascii="Consolas" w:hAnsi="Consolas" w:cs="Consolas"/>
+          <w:sz w:val="24"/>
+          <w:szCs w:val="24"/>
+          <w:highlight w:val="green"/>
+          <w:u w:val="single"/>
+        </w:rPr>
+      </w:pPr>
+      <w:r>
+        <w:rPr>
+          <w:rFonts w:ascii="Consolas" w:hAnsi="Consolas" w:cs="Consolas"/>
+          <w:sz w:val="24"/>
+          <w:szCs w:val="24"/>
+          <w:highlight w:val="green"/>
+          <w:u w:val="single"/>
+        </w:rPr>
+        <w:t xml:space="preserve">REVISAR lo mismo en </w:t>
+      </w:r>
+      <w:proofErr w:type="spellStart"/>
+      <w:r>
+        <w:rPr>
+          <w:rFonts w:ascii="Consolas" w:hAnsi="Consolas" w:cs="Consolas"/>
+          <w:sz w:val="24"/>
+          <w:szCs w:val="24"/>
+          <w:highlight w:val="green"/>
+          <w:u w:val="single"/>
+        </w:rPr>
+        <w:t>frmPartidaSolicitar</w:t>
+      </w:r>
+      <w:proofErr w:type="spellEnd"/>
+      <w:r>
+        <w:rPr>
+          <w:rFonts w:ascii="Consolas" w:hAnsi="Consolas" w:cs="Consolas"/>
+          <w:sz w:val="24"/>
+          <w:szCs w:val="24"/>
+          <w:highlight w:val="green"/>
+          <w:u w:val="single"/>
+        </w:rPr>
+        <w:t>, porque ahora se traba ahí</w:t>
+      </w:r>
+    </w:p>
+    <w:bookmarkEnd w:id="0"/>
+    <w:p>
+      <w:pPr>
+        <w:pStyle w:val="Prrafodelista"/>
+        <w:numPr>
+          <w:ilvl w:val="0"/>
+          <w:numId w:val="2"/>
+        </w:numPr>
+        <w:autoSpaceDE w:val="0"/>
+        <w:autoSpaceDN w:val="0"/>
+        <w:adjustRightInd w:val="0"/>
+        <w:spacing w:after="0" w:line="240" w:lineRule="auto"/>
+        <w:rPr>
+          <w:rFonts w:ascii="Consolas" w:hAnsi="Consolas" w:cs="Consolas"/>
+          <w:sz w:val="24"/>
+          <w:szCs w:val="24"/>
+          <w:highlight w:val="yellow"/>
+        </w:rPr>
+      </w:pPr>
+      <w:r>
+        <w:rPr>
+          <w:rFonts w:ascii="Consolas" w:hAnsi="Consolas" w:cs="Consolas"/>
+          <w:sz w:val="24"/>
+          <w:szCs w:val="24"/>
+          <w:highlight w:val="yellow"/>
+        </w:rPr>
+        <w:t>Permitir el</w:t>
+      </w:r>
+      <w:r>
+        <w:rPr>
+          <w:rFonts w:ascii="Consolas" w:hAnsi="Consolas" w:cs="Consolas"/>
+          <w:sz w:val="24"/>
+          <w:szCs w:val="24"/>
+          <w:highlight w:val="yellow"/>
+        </w:rPr>
+        <w:t>i</w:t>
+      </w:r>
+      <w:r>
+        <w:rPr>
+          <w:rFonts w:ascii="Consolas" w:hAnsi="Consolas" w:cs="Consolas"/>
+          <w:sz w:val="24"/>
+          <w:szCs w:val="24"/>
+          <w:highlight w:val="yellow"/>
+        </w:rPr>
+        <w:t xml:space="preserve">minar una </w:t>
+      </w:r>
+      <w:r>
+        <w:rPr>
+          <w:rFonts w:ascii="Consolas" w:hAnsi="Consolas" w:cs="Consolas"/>
+          <w:sz w:val="24"/>
+          <w:szCs w:val="24"/>
+          <w:highlight w:val="yellow"/>
+        </w:rPr>
+        <w:t>partida (en buscar partidas) si no tiene una asociación</w:t>
+      </w:r>
+    </w:p>
+    <w:p>
+      <w:pPr>
+        <w:pStyle w:val="Prrafodelista"/>
+        <w:numPr>
+          <w:ilvl w:val="0"/>
+          <w:numId w:val="2"/>
+        </w:numPr>
+        <w:autoSpaceDE w:val="0"/>
+        <w:autoSpaceDN w:val="0"/>
+        <w:adjustRightInd w:val="0"/>
+        <w:spacing w:after="0" w:line="240" w:lineRule="auto"/>
+        <w:rPr>
+          <w:rFonts w:ascii="Consolas" w:hAnsi="Consolas" w:cs="Consolas"/>
+          <w:sz w:val="24"/>
+          <w:szCs w:val="24"/>
+          <w:highlight w:val="yellow"/>
+        </w:rPr>
+      </w:pPr>
+      <w:r>
+        <w:rPr>
+          <w:rFonts w:ascii="Consolas" w:hAnsi="Consolas" w:cs="Consolas"/>
+          <w:sz w:val="24"/>
+          <w:szCs w:val="24"/>
+          <w:highlight w:val="yellow"/>
+        </w:rPr>
+        <w:t>Controlar si la asociación de la partida con una real, se elimina al ingresar espacios en blanco</w:t>
+      </w:r>
+      <w:r>
+        <w:rPr>
+          <w:rFonts w:ascii="Consolas" w:hAnsi="Consolas" w:cs="Consolas"/>
+          <w:sz w:val="24"/>
+          <w:szCs w:val="24"/>
+          <w:highlight w:val="yellow"/>
+        </w:rPr>
+        <w:t xml:space="preserve"> (en </w:t>
+      </w:r>
+      <w:proofErr w:type="spellStart"/>
+      <w:r>
+        <w:rPr>
+          <w:rFonts w:ascii="Consolas" w:hAnsi="Consolas" w:cs="Consolas"/>
+          <w:sz w:val="24"/>
+          <w:szCs w:val="24"/>
+          <w:highlight w:val="yellow"/>
+        </w:rPr>
+        <w:t>partidaAsociar</w:t>
+      </w:r>
+      <w:proofErr w:type="spellEnd"/>
+      <w:r>
+        <w:rPr>
+          <w:rFonts w:ascii="Consolas" w:hAnsi="Consolas" w:cs="Consolas"/>
+          <w:sz w:val="24"/>
+          <w:szCs w:val="24"/>
+          <w:highlight w:val="yellow"/>
+        </w:rPr>
+        <w:t>)</w:t>
+      </w:r>
+    </w:p>
+    <w:p>
+      <w:pPr>
+        <w:pStyle w:val="Prrafodelista"/>
+        <w:numPr>
+          <w:ilvl w:val="0"/>
+          <w:numId w:val="2"/>
+        </w:numPr>
+        <w:autoSpaceDE w:val="0"/>
+        <w:autoSpaceDN w:val="0"/>
+        <w:adjustRightInd w:val="0"/>
+        <w:spacing w:after="0" w:line="240" w:lineRule="auto"/>
+        <w:rPr>
+          <w:rFonts w:ascii="Consolas" w:hAnsi="Consolas" w:cs="Consolas"/>
+          <w:sz w:val="24"/>
+          <w:szCs w:val="24"/>
+          <w:highlight w:val="yellow"/>
+        </w:rPr>
+      </w:pPr>
+      <w:r>
+        <w:rPr>
+          <w:rFonts w:ascii="Consolas" w:hAnsi="Consolas" w:cs="Consolas"/>
+          <w:sz w:val="24"/>
+          <w:szCs w:val="24"/>
+          <w:highlight w:val="yellow"/>
+        </w:rPr>
+        <w:t>Buscar Adquisiciones</w:t>
+      </w:r>
+      <w:r>
+        <w:rPr>
+          <w:rFonts w:ascii="Consolas" w:hAnsi="Consolas" w:cs="Consolas"/>
+          <w:sz w:val="24"/>
+          <w:szCs w:val="24"/>
+          <w:highlight w:val="yellow"/>
+        </w:rPr>
+        <w:t xml:space="preserve">, BM </w:t>
+      </w:r>
+      <w:proofErr w:type="spellStart"/>
+      <w:r>
+        <w:rPr>
+          <w:rFonts w:ascii="Consolas" w:hAnsi="Consolas" w:cs="Consolas"/>
+          <w:sz w:val="24"/>
+          <w:szCs w:val="24"/>
+          <w:highlight w:val="yellow"/>
+        </w:rPr>
+        <w:t>Adqsui</w:t>
+      </w:r>
+      <w:proofErr w:type="spellEnd"/>
+    </w:p>
+    <w:p>
+      <w:pPr>
+        <w:pStyle w:val="Prrafodelista"/>
+        <w:numPr>
+          <w:ilvl w:val="0"/>
+          <w:numId w:val="2"/>
+        </w:numPr>
+        <w:autoSpaceDE w:val="0"/>
+        <w:autoSpaceDN w:val="0"/>
+        <w:adjustRightInd w:val="0"/>
+        <w:spacing w:after="0" w:line="240" w:lineRule="auto"/>
+        <w:rPr>
+          <w:rFonts w:ascii="Consolas" w:hAnsi="Consolas" w:cs="Consolas"/>
+          <w:sz w:val="24"/>
+          <w:szCs w:val="24"/>
+          <w:highlight w:val="yellow"/>
+        </w:rPr>
+      </w:pPr>
+      <w:r>
+        <w:rPr>
+          <w:rFonts w:ascii="Consolas" w:hAnsi="Consolas" w:cs="Consolas"/>
+          <w:sz w:val="24"/>
+          <w:szCs w:val="24"/>
+          <w:highlight w:val="yellow"/>
+        </w:rPr>
+        <w:t>Buscar Bienes/Inventarios</w:t>
+      </w:r>
+      <w:r>
+        <w:rPr>
+          <w:rFonts w:ascii="Consolas" w:hAnsi="Consolas" w:cs="Consolas"/>
+          <w:sz w:val="24"/>
+          <w:szCs w:val="24"/>
+          <w:highlight w:val="yellow"/>
+        </w:rPr>
+        <w:t>, BM Inventarios</w:t>
+      </w:r>
+    </w:p>
+    <w:p>
+      <w:pPr>
+        <w:pStyle w:val="Prrafodelista"/>
+        <w:numPr>
+          <w:ilvl w:val="0"/>
+          <w:numId w:val="2"/>
+        </w:numPr>
+        <w:autoSpaceDE w:val="0"/>
+        <w:autoSpaceDN w:val="0"/>
+        <w:adjustRightInd w:val="0"/>
+        <w:spacing w:after="0" w:line="240" w:lineRule="auto"/>
+        <w:rPr>
+          <w:rFonts w:ascii="Consolas" w:hAnsi="Consolas" w:cs="Consolas"/>
+          <w:sz w:val="24"/>
+          <w:szCs w:val="24"/>
+          <w:highlight w:val="yellow"/>
+        </w:rPr>
+      </w:pPr>
+      <w:r>
+        <w:rPr>
+          <w:rFonts w:ascii="Consolas" w:hAnsi="Consolas" w:cs="Consolas"/>
+          <w:sz w:val="24"/>
+          <w:szCs w:val="24"/>
+          <w:highlight w:val="yellow"/>
+        </w:rPr>
+        <w:t>ABM Bienes, ABM Modelo y Marca</w:t>
+      </w:r>
+    </w:p>
+    <w:p>
+      <w:pPr>
+        <w:pStyle w:val="Prrafodelista"/>
+        <w:numPr>
+          <w:ilvl w:val="0"/>
+          <w:numId w:val="2"/>
+        </w:numPr>
+        <w:autoSpaceDE w:val="0"/>
+        <w:autoSpaceDN w:val="0"/>
+        <w:adjustRightInd w:val="0"/>
+        <w:spacing w:after="0" w:line="240" w:lineRule="auto"/>
+        <w:rPr>
+          <w:rFonts w:ascii="Consolas" w:hAnsi="Consolas" w:cs="Consolas"/>
+          <w:sz w:val="24"/>
+          <w:szCs w:val="24"/>
+          <w:highlight w:val="yellow"/>
+        </w:rPr>
+      </w:pPr>
+      <w:r>
+        <w:rPr>
+          <w:rFonts w:ascii="Consolas" w:hAnsi="Consolas" w:cs="Consolas"/>
+          <w:sz w:val="24"/>
+          <w:szCs w:val="24"/>
+          <w:highlight w:val="yellow"/>
+        </w:rPr>
+        <w:t xml:space="preserve">Mejorar </w:t>
+      </w:r>
+      <w:proofErr w:type="spellStart"/>
+      <w:r>
+        <w:rPr>
+          <w:rFonts w:ascii="Consolas" w:hAnsi="Consolas" w:cs="Consolas"/>
+          <w:sz w:val="24"/>
+          <w:szCs w:val="24"/>
+          <w:highlight w:val="yellow"/>
+        </w:rPr>
+        <w:t>form</w:t>
+      </w:r>
+      <w:proofErr w:type="spellEnd"/>
+      <w:r>
+        <w:rPr>
+          <w:rFonts w:ascii="Consolas" w:hAnsi="Consolas" w:cs="Consolas"/>
+          <w:sz w:val="24"/>
+          <w:szCs w:val="24"/>
+          <w:highlight w:val="yellow"/>
+        </w:rPr>
+        <w:t xml:space="preserve"> </w:t>
+      </w:r>
+      <w:proofErr w:type="spellStart"/>
+      <w:r>
+        <w:rPr>
+          <w:rFonts w:ascii="Consolas" w:hAnsi="Consolas" w:cs="Consolas"/>
+          <w:sz w:val="24"/>
+          <w:szCs w:val="24"/>
+          <w:highlight w:val="yellow"/>
+        </w:rPr>
+        <w:t>frmRegistrarBienes</w:t>
+      </w:r>
+      <w:proofErr w:type="spellEnd"/>
+    </w:p>
+    <w:p>
+      <w:pPr>
+        <w:pStyle w:val="Prrafodelista"/>
+        <w:numPr>
+          <w:ilvl w:val="0"/>
+          <w:numId w:val="2"/>
+        </w:numPr>
+        <w:autoSpaceDE w:val="0"/>
+        <w:autoSpaceDN w:val="0"/>
+        <w:adjustRightInd w:val="0"/>
+        <w:spacing w:after="0" w:line="240" w:lineRule="auto"/>
+        <w:rPr>
+          <w:rFonts w:ascii="Consolas" w:hAnsi="Consolas" w:cs="Consolas"/>
+          <w:sz w:val="24"/>
+          <w:szCs w:val="24"/>
+          <w:highlight w:val="yellow"/>
+        </w:rPr>
+      </w:pPr>
+      <w:r>
+        <w:rPr>
+          <w:rFonts w:ascii="Consolas" w:hAnsi="Consolas" w:cs="Consolas"/>
+          <w:sz w:val="24"/>
+          <w:szCs w:val="24"/>
+          <w:highlight w:val="yellow"/>
+        </w:rPr>
+        <w:t>Buscar Rendiciones, Bajas</w:t>
+      </w:r>
+      <w:r>
+        <w:rPr>
+          <w:rFonts w:ascii="Consolas" w:hAnsi="Consolas" w:cs="Consolas"/>
+          <w:sz w:val="24"/>
+          <w:szCs w:val="24"/>
+          <w:highlight w:val="yellow"/>
+        </w:rPr>
+        <w:t xml:space="preserve"> (las </w:t>
+      </w:r>
+      <w:proofErr w:type="spellStart"/>
+      <w:r>
+        <w:rPr>
+          <w:rFonts w:ascii="Consolas" w:hAnsi="Consolas" w:cs="Consolas"/>
+          <w:sz w:val="24"/>
+          <w:szCs w:val="24"/>
+          <w:highlight w:val="yellow"/>
+        </w:rPr>
+        <w:t>modif</w:t>
+      </w:r>
+      <w:proofErr w:type="spellEnd"/>
+      <w:r>
+        <w:rPr>
+          <w:rFonts w:ascii="Consolas" w:hAnsi="Consolas" w:cs="Consolas"/>
+          <w:sz w:val="24"/>
+          <w:szCs w:val="24"/>
+          <w:highlight w:val="yellow"/>
+        </w:rPr>
+        <w:t xml:space="preserve"> se hacen directamente, revisar)</w:t>
+      </w:r>
+    </w:p>
+    <w:p>
+      <w:pPr>
         <w:autoSpaceDE w:val="0"/>
         <w:autoSpaceDN w:val="0"/>
         <w:adjustRightInd w:val="0"/>
@@ -17582,6 +18673,7 @@
           <w:szCs w:val="23"/>
           <w:lang w:val="en-US" w:eastAsia="es-AR"/>
         </w:rPr>
+        <w:lastRenderedPageBreak/>
         <w:t>User control:</w:t>
       </w:r>
     </w:p>
@@ -20261,7 +21353,6 @@
           <w:shd w:val="clear" w:color="auto" w:fill="EFF0F1"/>
           <w:lang w:val="en-US" w:eastAsia="es-AR"/>
         </w:rPr>
-        <w:lastRenderedPageBreak/>
         <w:t>public</w:t>
       </w:r>
       <w:proofErr w:type="gramEnd"/>
@@ -22895,7 +23986,7 @@
 </file>
 
 <file path=customXml/itemProps1.xml><?xml version="1.0" encoding="utf-8"?>
-<ds:datastoreItem xmlns:ds="http://schemas.openxmlformats.org/officeDocument/2006/customXml" ds:itemID="{14F1D9B0-EAD4-44E1-AF45-118FAC54EE04}">
+<ds:datastoreItem xmlns:ds="http://schemas.openxmlformats.org/officeDocument/2006/customXml" ds:itemID="{3101D20F-94EB-4871-B385-5C7D0F9B91F0}">
   <ds:schemaRefs>
     <ds:schemaRef ds:uri="http://schemas.openxmlformats.org/officeDocument/2006/bibliography"/>
   </ds:schemaRefs>

</xml_diff>

<commit_message>
RendicionCrear Tareas realizadas: 80.	Imprimir un retiro de caja si al comprar se pasa de lo otorgado en la partida asociada,
</commit_message>
<xml_diff>
--- a/Anotaciones/Sistema Artec.docx
+++ b/Anotaciones/Sistema Artec.docx
@@ -15169,7 +15169,7 @@
           <w:rFonts w:ascii="Consolas" w:hAnsi="Consolas" w:cs="Consolas"/>
           <w:sz w:val="24"/>
           <w:szCs w:val="24"/>
-          <w:highlight w:val="yellow"/>
+          <w:highlight w:val="green"/>
         </w:rPr>
       </w:pPr>
       <w:r>
@@ -15266,7 +15266,7 @@
           <w:rFonts w:ascii="Consolas" w:hAnsi="Consolas" w:cs="Consolas"/>
           <w:sz w:val="24"/>
           <w:szCs w:val="24"/>
-          <w:highlight w:val="yellow"/>
+          <w:highlight w:val="green"/>
         </w:rPr>
         <w:t>; por ende modificar el alta de los inventarios</w:t>
       </w:r>
@@ -17184,6 +17184,22 @@
     <w:p>
       <w:pPr>
         <w:pStyle w:val="Prrafodelista"/>
+        <w:autoSpaceDE w:val="0"/>
+        <w:autoSpaceDN w:val="0"/>
+        <w:adjustRightInd w:val="0"/>
+        <w:spacing w:after="0" w:line="240" w:lineRule="auto"/>
+        <w:ind w:left="1440"/>
+        <w:rPr>
+          <w:rFonts w:ascii="Consolas" w:hAnsi="Consolas" w:cs="Consolas"/>
+          <w:sz w:val="24"/>
+          <w:szCs w:val="24"/>
+          <w:highlight w:val="green"/>
+        </w:rPr>
+      </w:pPr>
+    </w:p>
+    <w:p>
+      <w:pPr>
+        <w:pStyle w:val="Prrafodelista"/>
         <w:numPr>
           <w:ilvl w:val="0"/>
           <w:numId w:val="2"/>
@@ -17206,7 +17222,7 @@
           <w:szCs w:val="24"/>
           <w:highlight w:val="yellow"/>
         </w:rPr>
-        <w:t>Imprimir un retiro de caja si al comprar se pasa de lo otorgado en la partida asociada</w:t>
+        <w:t>Que no me permita dar de alta inventarios, si todavía no fue asociada la partida</w:t>
       </w:r>
     </w:p>
     <w:p>
@@ -17224,6 +17240,54 @@
           <w:rFonts w:ascii="Consolas" w:hAnsi="Consolas" w:cs="Consolas"/>
           <w:sz w:val="24"/>
           <w:szCs w:val="24"/>
+          <w:highlight w:val="green"/>
+        </w:rPr>
+      </w:pPr>
+      <w:r>
+        <w:rPr>
+          <w:rFonts w:ascii="Consolas" w:hAnsi="Consolas" w:cs="Consolas"/>
+          <w:sz w:val="24"/>
+          <w:szCs w:val="24"/>
+          <w:highlight w:val="green"/>
+        </w:rPr>
+        <w:t>Imprimir un retiro de caja si al comprar se pasa de lo otorgado en la partida asociada</w:t>
+      </w:r>
+      <w:r>
+        <w:rPr>
+          <w:rFonts w:ascii="Consolas" w:hAnsi="Consolas" w:cs="Consolas"/>
+          <w:sz w:val="24"/>
+          <w:szCs w:val="24"/>
+          <w:highlight w:val="green"/>
+        </w:rPr>
+        <w:t>,</w:t>
+      </w:r>
+      <w:bookmarkStart w:id="0" w:name="_GoBack"/>
+      <w:bookmarkEnd w:id="0"/>
+      <w:r>
+        <w:rPr>
+          <w:rFonts w:ascii="Consolas" w:hAnsi="Consolas" w:cs="Consolas"/>
+          <w:sz w:val="24"/>
+          <w:szCs w:val="24"/>
+          <w:highlight w:val="yellow"/>
+        </w:rPr>
+        <w:t xml:space="preserve"> falta la traducción a ingles</w:t>
+      </w:r>
+    </w:p>
+    <w:p>
+      <w:pPr>
+        <w:pStyle w:val="Prrafodelista"/>
+        <w:numPr>
+          <w:ilvl w:val="0"/>
+          <w:numId w:val="2"/>
+        </w:numPr>
+        <w:autoSpaceDE w:val="0"/>
+        <w:autoSpaceDN w:val="0"/>
+        <w:adjustRightInd w:val="0"/>
+        <w:spacing w:after="0" w:line="240" w:lineRule="auto"/>
+        <w:rPr>
+          <w:rFonts w:ascii="Consolas" w:hAnsi="Consolas" w:cs="Consolas"/>
+          <w:sz w:val="24"/>
+          <w:szCs w:val="24"/>
           <w:highlight w:val="yellow"/>
         </w:rPr>
       </w:pPr>
@@ -17433,6 +17497,7 @@
           <w:szCs w:val="24"/>
           <w:highlight w:val="yellow"/>
         </w:rPr>
+        <w:lastRenderedPageBreak/>
         <w:t xml:space="preserve">No </w:t>
       </w:r>
       <w:proofErr w:type="spellStart"/>
@@ -17548,7 +17613,6 @@
           <w:szCs w:val="24"/>
           <w:highlight w:val="yellow"/>
         </w:rPr>
-        <w:lastRenderedPageBreak/>
         <w:t xml:space="preserve">Eliminar el estado de </w:t>
       </w:r>
       <w:proofErr w:type="spellStart"/>
@@ -17815,7 +17879,6 @@
           <w:u w:val="single"/>
         </w:rPr>
       </w:pPr>
-      <w:bookmarkStart w:id="0" w:name="_GoBack"/>
       <w:proofErr w:type="spellStart"/>
       <w:r>
         <w:rPr>
@@ -17942,7 +18005,6 @@
         <w:t>, porque ahora se traba ahí</w:t>
       </w:r>
     </w:p>
-    <w:bookmarkEnd w:id="0"/>
     <w:p>
       <w:pPr>
         <w:pStyle w:val="Prrafodelista"/>
@@ -18286,6 +18348,92 @@
     </w:p>
     <w:p>
       <w:pPr>
+        <w:pStyle w:val="Prrafodelista"/>
+        <w:numPr>
+          <w:ilvl w:val="0"/>
+          <w:numId w:val="2"/>
+        </w:numPr>
+        <w:autoSpaceDE w:val="0"/>
+        <w:autoSpaceDN w:val="0"/>
+        <w:adjustRightInd w:val="0"/>
+        <w:spacing w:after="0" w:line="240" w:lineRule="auto"/>
+        <w:rPr>
+          <w:rFonts w:ascii="Consolas" w:hAnsi="Consolas" w:cs="Consolas"/>
+          <w:sz w:val="24"/>
+          <w:szCs w:val="24"/>
+          <w:highlight w:val="yellow"/>
+        </w:rPr>
+      </w:pPr>
+      <w:r>
+        <w:rPr>
+          <w:rFonts w:ascii="Consolas" w:hAnsi="Consolas" w:cs="Consolas"/>
+          <w:sz w:val="24"/>
+          <w:szCs w:val="24"/>
+          <w:highlight w:val="yellow"/>
+        </w:rPr>
+        <w:t xml:space="preserve">ABM </w:t>
+      </w:r>
+      <w:proofErr w:type="spellStart"/>
+      <w:r>
+        <w:rPr>
+          <w:rFonts w:ascii="Consolas" w:hAnsi="Consolas" w:cs="Consolas"/>
+          <w:sz w:val="24"/>
+          <w:szCs w:val="24"/>
+          <w:highlight w:val="yellow"/>
+        </w:rPr>
+        <w:t>Politicas</w:t>
+      </w:r>
+      <w:proofErr w:type="spellEnd"/>
+    </w:p>
+    <w:p>
+      <w:pPr>
+        <w:pStyle w:val="Prrafodelista"/>
+        <w:numPr>
+          <w:ilvl w:val="0"/>
+          <w:numId w:val="2"/>
+        </w:numPr>
+        <w:autoSpaceDE w:val="0"/>
+        <w:autoSpaceDN w:val="0"/>
+        <w:adjustRightInd w:val="0"/>
+        <w:spacing w:after="0" w:line="240" w:lineRule="auto"/>
+        <w:rPr>
+          <w:rFonts w:ascii="Consolas" w:hAnsi="Consolas" w:cs="Consolas"/>
+          <w:sz w:val="24"/>
+          <w:szCs w:val="24"/>
+          <w:highlight w:val="yellow"/>
+        </w:rPr>
+      </w:pPr>
+      <w:r>
+        <w:rPr>
+          <w:rFonts w:ascii="Consolas" w:hAnsi="Consolas" w:cs="Consolas"/>
+          <w:sz w:val="24"/>
+          <w:szCs w:val="24"/>
+          <w:highlight w:val="yellow"/>
+        </w:rPr>
+        <w:t>Grabación de adjuntos</w:t>
+      </w:r>
+    </w:p>
+    <w:p>
+      <w:pPr>
+        <w:pStyle w:val="Prrafodelista"/>
+        <w:numPr>
+          <w:ilvl w:val="0"/>
+          <w:numId w:val="2"/>
+        </w:numPr>
+        <w:autoSpaceDE w:val="0"/>
+        <w:autoSpaceDN w:val="0"/>
+        <w:adjustRightInd w:val="0"/>
+        <w:spacing w:after="0" w:line="240" w:lineRule="auto"/>
+        <w:rPr>
+          <w:rFonts w:ascii="Consolas" w:hAnsi="Consolas" w:cs="Consolas"/>
+          <w:sz w:val="24"/>
+          <w:szCs w:val="24"/>
+          <w:highlight w:val="yellow"/>
+        </w:rPr>
+      </w:pPr>
+    </w:p>
+    <w:p>
+      <w:pPr>
         <w:autoSpaceDE w:val="0"/>
         <w:autoSpaceDN w:val="0"/>
         <w:adjustRightInd w:val="0"/>
@@ -18513,6 +18661,7 @@
           <w:szCs w:val="23"/>
           <w:lang w:val="en-US" w:eastAsia="es-AR"/>
         </w:rPr>
+        <w:lastRenderedPageBreak/>
         <w:t>You need to create an event handler for the user control that is raised when an event from within the user control is fired. This will allow you to bubble the event up the chain so you can handle the event from the form.</w:t>
       </w:r>
     </w:p>
@@ -18673,7 +18822,6 @@
           <w:szCs w:val="23"/>
           <w:lang w:val="en-US" w:eastAsia="es-AR"/>
         </w:rPr>
-        <w:lastRenderedPageBreak/>
         <w:t>User control:</w:t>
       </w:r>
     </w:p>
@@ -23986,7 +24134,7 @@
 </file>
 
 <file path=customXml/itemProps1.xml><?xml version="1.0" encoding="utf-8"?>
-<ds:datastoreItem xmlns:ds="http://schemas.openxmlformats.org/officeDocument/2006/customXml" ds:itemID="{3101D20F-94EB-4871-B385-5C7D0F9B91F0}">
+<ds:datastoreItem xmlns:ds="http://schemas.openxmlformats.org/officeDocument/2006/customXml" ds:itemID="{E8E1D69B-F7F2-4499-8BEE-29063A03580F}">
   <ds:schemaRefs>
     <ds:schemaRef ds:uri="http://schemas.openxmlformats.org/officeDocument/2006/bibliography"/>
   </ds:schemaRefs>

</xml_diff>

<commit_message>
Tarea realizada: 79.	Que no me permita dar de alta inventarios, si todavía no fue asociada la partida, •	Agregue en BD nuevo estado “Partida” y corri todo uno para arriba desde “comprar” •	Agregue en clase EstadoSolicDetalle el nuevo estado dentro de EnumEstadoSolicDetalle •	Linea 92 DALPartida, coloque el estado Partida •	Colocar estado solicDetalle en Comprar cuando se asocia la partida •	Modifique store [CategoriaDetBienesTraerPorIdPartida] porque sino me traía igual los SolicDetalles que no estaban para comprar todavia
</commit_message>
<xml_diff>
--- a/Anotaciones/Sistema Artec.docx
+++ b/Anotaciones/Sistema Artec.docx
@@ -17212,18 +17212,400 @@
           <w:rFonts w:ascii="Consolas" w:hAnsi="Consolas" w:cs="Consolas"/>
           <w:sz w:val="24"/>
           <w:szCs w:val="24"/>
-          <w:highlight w:val="yellow"/>
-        </w:rPr>
-      </w:pPr>
-      <w:r>
-        <w:rPr>
-          <w:rFonts w:ascii="Consolas" w:hAnsi="Consolas" w:cs="Consolas"/>
-          <w:sz w:val="24"/>
-          <w:szCs w:val="24"/>
-          <w:highlight w:val="yellow"/>
+          <w:highlight w:val="green"/>
+        </w:rPr>
+      </w:pPr>
+      <w:r>
+        <w:rPr>
+          <w:rFonts w:ascii="Consolas" w:hAnsi="Consolas" w:cs="Consolas"/>
+          <w:sz w:val="24"/>
+          <w:szCs w:val="24"/>
+          <w:highlight w:val="green"/>
         </w:rPr>
         <w:t>Que no me permita dar de alta inventarios, si todavía no fue asociada la partida</w:t>
       </w:r>
+      <w:r>
+        <w:rPr>
+          <w:rFonts w:ascii="Consolas" w:hAnsi="Consolas" w:cs="Consolas"/>
+          <w:sz w:val="24"/>
+          <w:szCs w:val="24"/>
+          <w:highlight w:val="green"/>
+        </w:rPr>
+        <w:t>,</w:t>
+      </w:r>
+    </w:p>
+    <w:p>
+      <w:pPr>
+        <w:pStyle w:val="Prrafodelista"/>
+        <w:numPr>
+          <w:ilvl w:val="1"/>
+          <w:numId w:val="2"/>
+        </w:numPr>
+        <w:autoSpaceDE w:val="0"/>
+        <w:autoSpaceDN w:val="0"/>
+        <w:adjustRightInd w:val="0"/>
+        <w:spacing w:after="0" w:line="240" w:lineRule="auto"/>
+        <w:rPr>
+          <w:rFonts w:ascii="Consolas" w:hAnsi="Consolas" w:cs="Consolas"/>
+          <w:sz w:val="24"/>
+          <w:szCs w:val="24"/>
+          <w:highlight w:val="green"/>
+        </w:rPr>
+      </w:pPr>
+      <w:r>
+        <w:rPr>
+          <w:rFonts w:ascii="Consolas" w:hAnsi="Consolas" w:cs="Consolas"/>
+          <w:sz w:val="24"/>
+          <w:szCs w:val="24"/>
+          <w:highlight w:val="green"/>
+        </w:rPr>
+        <w:t xml:space="preserve">Agregue en BD nuevo estado “Partida” y </w:t>
+      </w:r>
+      <w:proofErr w:type="spellStart"/>
+      <w:r>
+        <w:rPr>
+          <w:rFonts w:ascii="Consolas" w:hAnsi="Consolas" w:cs="Consolas"/>
+          <w:sz w:val="24"/>
+          <w:szCs w:val="24"/>
+          <w:highlight w:val="green"/>
+        </w:rPr>
+        <w:t>corri</w:t>
+      </w:r>
+      <w:proofErr w:type="spellEnd"/>
+      <w:r>
+        <w:rPr>
+          <w:rFonts w:ascii="Consolas" w:hAnsi="Consolas" w:cs="Consolas"/>
+          <w:sz w:val="24"/>
+          <w:szCs w:val="24"/>
+          <w:highlight w:val="green"/>
+        </w:rPr>
+        <w:t xml:space="preserve"> todo uno para arriba desde “comprar”</w:t>
+      </w:r>
+    </w:p>
+    <w:p>
+      <w:pPr>
+        <w:pStyle w:val="Prrafodelista"/>
+        <w:numPr>
+          <w:ilvl w:val="1"/>
+          <w:numId w:val="2"/>
+        </w:numPr>
+        <w:autoSpaceDE w:val="0"/>
+        <w:autoSpaceDN w:val="0"/>
+        <w:adjustRightInd w:val="0"/>
+        <w:spacing w:after="0" w:line="240" w:lineRule="auto"/>
+        <w:rPr>
+          <w:rFonts w:ascii="Consolas" w:hAnsi="Consolas" w:cs="Consolas"/>
+          <w:sz w:val="24"/>
+          <w:szCs w:val="24"/>
+          <w:highlight w:val="green"/>
+        </w:rPr>
+      </w:pPr>
+      <w:r>
+        <w:rPr>
+          <w:rFonts w:ascii="Consolas" w:hAnsi="Consolas" w:cs="Consolas"/>
+          <w:sz w:val="24"/>
+          <w:szCs w:val="24"/>
+          <w:highlight w:val="green"/>
+        </w:rPr>
+        <w:t xml:space="preserve">Agregue en clase </w:t>
+      </w:r>
+      <w:proofErr w:type="spellStart"/>
+      <w:r>
+        <w:rPr>
+          <w:rFonts w:ascii="Consolas" w:hAnsi="Consolas" w:cs="Consolas"/>
+          <w:sz w:val="24"/>
+          <w:szCs w:val="24"/>
+          <w:highlight w:val="green"/>
+        </w:rPr>
+        <w:t>EstadoSolicDetalle</w:t>
+      </w:r>
+      <w:proofErr w:type="spellEnd"/>
+      <w:r>
+        <w:rPr>
+          <w:rFonts w:ascii="Consolas" w:hAnsi="Consolas" w:cs="Consolas"/>
+          <w:sz w:val="24"/>
+          <w:szCs w:val="24"/>
+          <w:highlight w:val="green"/>
+        </w:rPr>
+        <w:t xml:space="preserve"> el nuevo estado dentro de </w:t>
+      </w:r>
+      <w:proofErr w:type="spellStart"/>
+      <w:r>
+        <w:rPr>
+          <w:rFonts w:ascii="Consolas" w:hAnsi="Consolas" w:cs="Consolas"/>
+          <w:sz w:val="24"/>
+          <w:szCs w:val="24"/>
+          <w:highlight w:val="green"/>
+        </w:rPr>
+        <w:t>EnumEstadoSolicDetalle</w:t>
+      </w:r>
+      <w:proofErr w:type="spellEnd"/>
+    </w:p>
+    <w:p>
+      <w:pPr>
+        <w:pStyle w:val="Prrafodelista"/>
+        <w:numPr>
+          <w:ilvl w:val="1"/>
+          <w:numId w:val="2"/>
+        </w:numPr>
+        <w:autoSpaceDE w:val="0"/>
+        <w:autoSpaceDN w:val="0"/>
+        <w:adjustRightInd w:val="0"/>
+        <w:spacing w:after="0" w:line="240" w:lineRule="auto"/>
+        <w:rPr>
+          <w:rFonts w:ascii="Consolas" w:hAnsi="Consolas" w:cs="Consolas"/>
+          <w:sz w:val="24"/>
+          <w:szCs w:val="24"/>
+          <w:highlight w:val="green"/>
+        </w:rPr>
+      </w:pPr>
+      <w:proofErr w:type="spellStart"/>
+      <w:r>
+        <w:rPr>
+          <w:rFonts w:ascii="Consolas" w:hAnsi="Consolas" w:cs="Consolas"/>
+          <w:sz w:val="24"/>
+          <w:szCs w:val="24"/>
+          <w:highlight w:val="green"/>
+        </w:rPr>
+        <w:t>Lineas</w:t>
+      </w:r>
+      <w:proofErr w:type="spellEnd"/>
+      <w:r>
+        <w:rPr>
+          <w:rFonts w:ascii="Consolas" w:hAnsi="Consolas" w:cs="Consolas"/>
+          <w:sz w:val="24"/>
+          <w:szCs w:val="24"/>
+          <w:highlight w:val="green"/>
+        </w:rPr>
+        <w:t xml:space="preserve"> 92 </w:t>
+      </w:r>
+      <w:proofErr w:type="spellStart"/>
+      <w:r>
+        <w:rPr>
+          <w:rFonts w:ascii="Consolas" w:hAnsi="Consolas" w:cs="Consolas"/>
+          <w:sz w:val="24"/>
+          <w:szCs w:val="24"/>
+          <w:highlight w:val="green"/>
+        </w:rPr>
+        <w:t>DALP</w:t>
+      </w:r>
+      <w:bookmarkStart w:id="0" w:name="_GoBack"/>
+      <w:bookmarkEnd w:id="0"/>
+      <w:r>
+        <w:rPr>
+          <w:rFonts w:ascii="Consolas" w:hAnsi="Consolas" w:cs="Consolas"/>
+          <w:sz w:val="24"/>
+          <w:szCs w:val="24"/>
+          <w:highlight w:val="green"/>
+        </w:rPr>
+        <w:t>artida</w:t>
+      </w:r>
+      <w:proofErr w:type="spellEnd"/>
+      <w:r>
+        <w:rPr>
+          <w:rFonts w:ascii="Consolas" w:hAnsi="Consolas" w:cs="Consolas"/>
+          <w:sz w:val="24"/>
+          <w:szCs w:val="24"/>
+          <w:highlight w:val="green"/>
+        </w:rPr>
+        <w:t xml:space="preserve"> y 420 </w:t>
+      </w:r>
+      <w:proofErr w:type="spellStart"/>
+      <w:r>
+        <w:rPr>
+          <w:rFonts w:ascii="Consolas" w:hAnsi="Consolas" w:cs="Consolas"/>
+          <w:sz w:val="24"/>
+          <w:szCs w:val="24"/>
+          <w:highlight w:val="green"/>
+        </w:rPr>
+        <w:t>DALPartida</w:t>
+      </w:r>
+      <w:proofErr w:type="spellEnd"/>
+    </w:p>
+    <w:p>
+      <w:pPr>
+        <w:pStyle w:val="Prrafodelista"/>
+        <w:numPr>
+          <w:ilvl w:val="1"/>
+          <w:numId w:val="2"/>
+        </w:numPr>
+        <w:autoSpaceDE w:val="0"/>
+        <w:autoSpaceDN w:val="0"/>
+        <w:adjustRightInd w:val="0"/>
+        <w:spacing w:after="0" w:line="240" w:lineRule="auto"/>
+        <w:rPr>
+          <w:rFonts w:ascii="Consolas" w:hAnsi="Consolas" w:cs="Consolas"/>
+          <w:sz w:val="24"/>
+          <w:szCs w:val="24"/>
+          <w:highlight w:val="green"/>
+        </w:rPr>
+      </w:pPr>
+      <w:r>
+        <w:rPr>
+          <w:rFonts w:ascii="Consolas" w:hAnsi="Consolas" w:cs="Consolas"/>
+          <w:sz w:val="24"/>
+          <w:szCs w:val="24"/>
+          <w:highlight w:val="green"/>
+        </w:rPr>
+        <w:t xml:space="preserve">Colocar estado </w:t>
+      </w:r>
+      <w:proofErr w:type="spellStart"/>
+      <w:r>
+        <w:rPr>
+          <w:rFonts w:ascii="Consolas" w:hAnsi="Consolas" w:cs="Consolas"/>
+          <w:sz w:val="24"/>
+          <w:szCs w:val="24"/>
+          <w:highlight w:val="green"/>
+        </w:rPr>
+        <w:t>solicDetalle</w:t>
+      </w:r>
+      <w:proofErr w:type="spellEnd"/>
+      <w:r>
+        <w:rPr>
+          <w:rFonts w:ascii="Consolas" w:hAnsi="Consolas" w:cs="Consolas"/>
+          <w:sz w:val="24"/>
+          <w:szCs w:val="24"/>
+          <w:highlight w:val="green"/>
+        </w:rPr>
+        <w:t xml:space="preserve"> en Comprar cuando se asocia la partida</w:t>
+      </w:r>
+    </w:p>
+    <w:p>
+      <w:pPr>
+        <w:pStyle w:val="Prrafodelista"/>
+        <w:numPr>
+          <w:ilvl w:val="1"/>
+          <w:numId w:val="2"/>
+        </w:numPr>
+        <w:autoSpaceDE w:val="0"/>
+        <w:autoSpaceDN w:val="0"/>
+        <w:adjustRightInd w:val="0"/>
+        <w:spacing w:after="0" w:line="240" w:lineRule="auto"/>
+        <w:rPr>
+          <w:rFonts w:ascii="Consolas" w:hAnsi="Consolas" w:cs="Consolas"/>
+          <w:sz w:val="24"/>
+          <w:szCs w:val="24"/>
+          <w:highlight w:val="green"/>
+        </w:rPr>
+      </w:pPr>
+      <w:r>
+        <w:rPr>
+          <w:rFonts w:ascii="Consolas" w:hAnsi="Consolas" w:cs="Consolas"/>
+          <w:sz w:val="24"/>
+          <w:szCs w:val="24"/>
+          <w:highlight w:val="green"/>
+        </w:rPr>
+        <w:t xml:space="preserve">Modifique </w:t>
+      </w:r>
+      <w:proofErr w:type="spellStart"/>
+      <w:r>
+        <w:rPr>
+          <w:rFonts w:ascii="Consolas" w:hAnsi="Consolas" w:cs="Consolas"/>
+          <w:sz w:val="24"/>
+          <w:szCs w:val="24"/>
+          <w:highlight w:val="green"/>
+        </w:rPr>
+        <w:t>store</w:t>
+      </w:r>
+      <w:proofErr w:type="spellEnd"/>
+      <w:r>
+        <w:rPr>
+          <w:rFonts w:ascii="Consolas" w:hAnsi="Consolas" w:cs="Consolas"/>
+          <w:sz w:val="24"/>
+          <w:szCs w:val="24"/>
+          <w:highlight w:val="green"/>
+        </w:rPr>
+        <w:t xml:space="preserve"> </w:t>
+      </w:r>
+      <w:r>
+        <w:rPr>
+          <w:rFonts w:ascii="Consolas" w:hAnsi="Consolas" w:cs="Consolas"/>
+          <w:sz w:val="24"/>
+          <w:szCs w:val="24"/>
+          <w:highlight w:val="green"/>
+        </w:rPr>
+        <w:t>[</w:t>
+      </w:r>
+      <w:proofErr w:type="spellStart"/>
+      <w:r>
+        <w:rPr>
+          <w:rFonts w:ascii="Consolas" w:hAnsi="Consolas" w:cs="Consolas"/>
+          <w:sz w:val="24"/>
+          <w:szCs w:val="24"/>
+          <w:highlight w:val="green"/>
+        </w:rPr>
+        <w:t>CategoriaDetBienesTraerPorIdPartida</w:t>
+      </w:r>
+      <w:proofErr w:type="spellEnd"/>
+      <w:r>
+        <w:rPr>
+          <w:rFonts w:ascii="Consolas" w:hAnsi="Consolas" w:cs="Consolas"/>
+          <w:sz w:val="24"/>
+          <w:szCs w:val="24"/>
+          <w:highlight w:val="green"/>
+        </w:rPr>
+        <w:t>]</w:t>
+      </w:r>
+      <w:r>
+        <w:rPr>
+          <w:rFonts w:ascii="Consolas" w:hAnsi="Consolas" w:cs="Consolas"/>
+          <w:sz w:val="24"/>
+          <w:szCs w:val="24"/>
+          <w:highlight w:val="green"/>
+        </w:rPr>
+        <w:t xml:space="preserve"> porque </w:t>
+      </w:r>
+      <w:proofErr w:type="spellStart"/>
+      <w:r>
+        <w:rPr>
+          <w:rFonts w:ascii="Consolas" w:hAnsi="Consolas" w:cs="Consolas"/>
+          <w:sz w:val="24"/>
+          <w:szCs w:val="24"/>
+          <w:highlight w:val="green"/>
+        </w:rPr>
+        <w:t>sino</w:t>
+      </w:r>
+      <w:proofErr w:type="spellEnd"/>
+      <w:r>
+        <w:rPr>
+          <w:rFonts w:ascii="Consolas" w:hAnsi="Consolas" w:cs="Consolas"/>
+          <w:sz w:val="24"/>
+          <w:szCs w:val="24"/>
+          <w:highlight w:val="green"/>
+        </w:rPr>
+        <w:t xml:space="preserve"> me traía igual los </w:t>
+      </w:r>
+      <w:proofErr w:type="spellStart"/>
+      <w:r>
+        <w:rPr>
+          <w:rFonts w:ascii="Consolas" w:hAnsi="Consolas" w:cs="Consolas"/>
+          <w:sz w:val="24"/>
+          <w:szCs w:val="24"/>
+          <w:highlight w:val="green"/>
+        </w:rPr>
+        <w:t>SolicDetalles</w:t>
+      </w:r>
+      <w:proofErr w:type="spellEnd"/>
+      <w:r>
+        <w:rPr>
+          <w:rFonts w:ascii="Consolas" w:hAnsi="Consolas" w:cs="Consolas"/>
+          <w:sz w:val="24"/>
+          <w:szCs w:val="24"/>
+          <w:highlight w:val="green"/>
+        </w:rPr>
+        <w:t xml:space="preserve"> que no estaban para comprar </w:t>
+      </w:r>
+      <w:proofErr w:type="spellStart"/>
+      <w:r>
+        <w:rPr>
+          <w:rFonts w:ascii="Consolas" w:hAnsi="Consolas" w:cs="Consolas"/>
+          <w:sz w:val="24"/>
+          <w:szCs w:val="24"/>
+          <w:highlight w:val="green"/>
+        </w:rPr>
+        <w:t>todavia</w:t>
+      </w:r>
+      <w:proofErr w:type="spellEnd"/>
     </w:p>
     <w:p>
       <w:pPr>
@@ -17250,6 +17632,7 @@
           <w:szCs w:val="24"/>
           <w:highlight w:val="green"/>
         </w:rPr>
+        <w:lastRenderedPageBreak/>
         <w:t>Imprimir un retiro de caja si al comprar se pasa de lo otorgado en la partida asociada</w:t>
       </w:r>
       <w:r>
@@ -17261,8 +17644,6 @@
         </w:rPr>
         <w:t>,</w:t>
       </w:r>
-      <w:bookmarkStart w:id="0" w:name="_GoBack"/>
-      <w:bookmarkEnd w:id="0"/>
       <w:r>
         <w:rPr>
           <w:rFonts w:ascii="Consolas" w:hAnsi="Consolas" w:cs="Consolas"/>
@@ -17497,7 +17878,6 @@
           <w:szCs w:val="24"/>
           <w:highlight w:val="yellow"/>
         </w:rPr>
-        <w:lastRenderedPageBreak/>
         <w:t xml:space="preserve">No </w:t>
       </w:r>
       <w:proofErr w:type="spellStart"/>
@@ -18661,7 +19041,6 @@
           <w:szCs w:val="23"/>
           <w:lang w:val="en-US" w:eastAsia="es-AR"/>
         </w:rPr>
-        <w:lastRenderedPageBreak/>
         <w:t>You need to create an event handler for the user control that is raised when an event from within the user control is fired. This will allow you to bubble the event up the chain so you can handle the event from the form.</w:t>
       </w:r>
     </w:p>
@@ -20960,6 +21339,7 @@
           <w:bdr w:val="none" w:sz="0" w:space="0" w:color="auto" w:frame="1"/>
           <w:lang w:val="en-US" w:eastAsia="es-AR"/>
         </w:rPr>
+        <w:lastRenderedPageBreak/>
         <w:t>Main Page/Form</w:t>
       </w:r>
     </w:p>
@@ -24134,7 +24514,7 @@
 </file>
 
 <file path=customXml/itemProps1.xml><?xml version="1.0" encoding="utf-8"?>
-<ds:datastoreItem xmlns:ds="http://schemas.openxmlformats.org/officeDocument/2006/customXml" ds:itemID="{E8E1D69B-F7F2-4499-8BEE-29063A03580F}">
+<ds:datastoreItem xmlns:ds="http://schemas.openxmlformats.org/officeDocument/2006/customXml" ds:itemID="{C999A5C5-567F-4730-BAB3-9D9D7FE5A726}">
   <ds:schemaRefs>
     <ds:schemaRef ds:uri="http://schemas.openxmlformats.org/officeDocument/2006/bibliography"/>
   </ds:schemaRefs>

</xml_diff>

<commit_message>
* CREATE PROCEDURE DependenciaAgentesQuitarLista * 82.	ABM dependencia           •	Dependencia modificar, funcionalidad básica completa, Listo: •	Verificar q no se pueda agregar un agente en una misma fiscalía, ni con el mismo ni diferentes cargos Faltaría lo siguiente: •	1. Cambiar al responsable •	2. Al quitar un agente de una dependencia, hay que verificar que no haya una solicitudDetalle o Solicitud asociada con el agente •	3. Al cambiarle el cargo a un agente, si es Responsable de la dependencia, verificar que no haya solicitudes pendientes a su nombre.
</commit_message>
<xml_diff>
--- a/Anotaciones/Sistema Artec.docx
+++ b/Anotaciones/Sistema Artec.docx
@@ -17748,38 +17748,8 @@
         </w:rPr>
         <w:t xml:space="preserve"> </w:t>
       </w:r>
-      <w:r>
-        <w:rPr>
-          <w:rFonts w:ascii="Consolas" w:hAnsi="Consolas" w:cs="Consolas"/>
-          <w:sz w:val="24"/>
-          <w:szCs w:val="24"/>
-        </w:rPr>
-        <w:t>FIJARME EL CANCELAR</w:t>
-      </w:r>
-    </w:p>
-    <w:p>
-      <w:pPr>
-        <w:pStyle w:val="Prrafodelista"/>
-        <w:shd w:val="clear" w:color="auto" w:fill="FFC000"/>
-        <w:autoSpaceDE w:val="0"/>
-        <w:autoSpaceDN w:val="0"/>
-        <w:adjustRightInd w:val="0"/>
-        <w:spacing w:after="0" w:line="240" w:lineRule="auto"/>
-        <w:rPr>
-          <w:rFonts w:ascii="Consolas" w:hAnsi="Consolas" w:cs="Consolas"/>
-          <w:sz w:val="24"/>
-          <w:szCs w:val="24"/>
-          <w:highlight w:val="yellow"/>
-        </w:rPr>
-      </w:pPr>
-      <w:r>
-        <w:rPr>
-          <w:rFonts w:ascii="Consolas" w:hAnsi="Consolas" w:cs="Consolas"/>
-          <w:sz w:val="24"/>
-          <w:szCs w:val="24"/>
-        </w:rPr>
-        <w:t>https://stackoverflow.com/questions/78536/deep-cloning-objects</w:t>
-      </w:r>
+      <w:bookmarkStart w:id="0" w:name="_GoBack"/>
+      <w:bookmarkEnd w:id="0"/>
     </w:p>
     <w:p>
       <w:pPr>
@@ -17920,17 +17890,17 @@
           <w:rFonts w:ascii="Consolas" w:hAnsi="Consolas" w:cs="Consolas"/>
           <w:sz w:val="24"/>
           <w:szCs w:val="24"/>
-          <w:highlight w:val="yellow"/>
-        </w:rPr>
-      </w:pPr>
-      <w:r>
-        <w:rPr>
-          <w:rFonts w:ascii="Consolas" w:hAnsi="Consolas" w:cs="Consolas"/>
-          <w:sz w:val="24"/>
-          <w:szCs w:val="24"/>
-          <w:highlight w:val="yellow"/>
-        </w:rPr>
-        <w:t>Cambiar al responsable</w:t>
+          <w:highlight w:val="green"/>
+        </w:rPr>
+      </w:pPr>
+      <w:r>
+        <w:rPr>
+          <w:rFonts w:ascii="Consolas" w:hAnsi="Consolas" w:cs="Consolas"/>
+          <w:sz w:val="24"/>
+          <w:szCs w:val="24"/>
+          <w:highlight w:val="green"/>
+        </w:rPr>
+        <w:t>Modificar tipo de Fiscalía</w:t>
       </w:r>
     </w:p>
     <w:p>
@@ -17958,7 +17928,7 @@
           <w:szCs w:val="24"/>
           <w:highlight w:val="green"/>
         </w:rPr>
-        <w:t>Modificar tipo de Fiscalía</w:t>
+        <w:t>Que los cambios se vean inmediatamente al cerrar la ventana de modificación de la fiscalía</w:t>
       </w:r>
     </w:p>
     <w:p>
@@ -17986,7 +17956,7 @@
           <w:szCs w:val="24"/>
           <w:highlight w:val="green"/>
         </w:rPr>
-        <w:t>Que los cambios se vean inmediatamente al cerrar la ventana de modificación de la fiscalía</w:t>
+        <w:t>Agregar agentes a la dependencia</w:t>
       </w:r>
     </w:p>
     <w:p>
@@ -18014,8 +17984,19 @@
           <w:szCs w:val="24"/>
           <w:highlight w:val="green"/>
         </w:rPr>
-        <w:t>Agregar agentes a la dependencia</w:t>
-      </w:r>
+        <w:t xml:space="preserve">Prevenir que se agreguen los mismos agentes a una </w:t>
+      </w:r>
+      <w:proofErr w:type="spellStart"/>
+      <w:r>
+        <w:rPr>
+          <w:rFonts w:ascii="Consolas" w:hAnsi="Consolas" w:cs="Consolas"/>
+          <w:sz w:val="24"/>
+          <w:szCs w:val="24"/>
+          <w:highlight w:val="green"/>
+        </w:rPr>
+        <w:t>dep</w:t>
+      </w:r>
+      <w:proofErr w:type="spellEnd"/>
     </w:p>
     <w:p>
       <w:pPr>
@@ -18042,19 +18023,8 @@
           <w:szCs w:val="24"/>
           <w:highlight w:val="green"/>
         </w:rPr>
-        <w:t xml:space="preserve">Prevenir que se agreguen los mismos agentes a una </w:t>
-      </w:r>
-      <w:proofErr w:type="spellStart"/>
-      <w:r>
-        <w:rPr>
-          <w:rFonts w:ascii="Consolas" w:hAnsi="Consolas" w:cs="Consolas"/>
-          <w:sz w:val="24"/>
-          <w:szCs w:val="24"/>
-          <w:highlight w:val="green"/>
-        </w:rPr>
-        <w:t>dep</w:t>
-      </w:r>
-      <w:proofErr w:type="spellEnd"/>
+        <w:t>Modificación del nombre dependencia</w:t>
+      </w:r>
     </w:p>
     <w:p>
       <w:pPr>
@@ -18074,34 +18044,6 @@
           <w:highlight w:val="green"/>
         </w:rPr>
       </w:pPr>
-      <w:r>
-        <w:rPr>
-          <w:rFonts w:ascii="Consolas" w:hAnsi="Consolas" w:cs="Consolas"/>
-          <w:sz w:val="24"/>
-          <w:szCs w:val="24"/>
-          <w:highlight w:val="green"/>
-        </w:rPr>
-        <w:t>Modificación del nombre dependencia</w:t>
-      </w:r>
-    </w:p>
-    <w:p>
-      <w:pPr>
-        <w:pStyle w:val="Prrafodelista"/>
-        <w:numPr>
-          <w:ilvl w:val="1"/>
-          <w:numId w:val="2"/>
-        </w:numPr>
-        <w:autoSpaceDE w:val="0"/>
-        <w:autoSpaceDN w:val="0"/>
-        <w:adjustRightInd w:val="0"/>
-        <w:spacing w:after="0" w:line="240" w:lineRule="auto"/>
-        <w:rPr>
-          <w:rFonts w:ascii="Consolas" w:hAnsi="Consolas" w:cs="Consolas"/>
-          <w:sz w:val="24"/>
-          <w:szCs w:val="24"/>
-          <w:highlight w:val="green"/>
-        </w:rPr>
-      </w:pPr>
       <w:proofErr w:type="spellStart"/>
       <w:r>
         <w:rPr>
@@ -18136,134 +18078,10 @@
           <w:rFonts w:ascii="Consolas" w:hAnsi="Consolas" w:cs="Consolas"/>
           <w:sz w:val="24"/>
           <w:szCs w:val="24"/>
-          <w:highlight w:val="yellow"/>
+          <w:highlight w:val="green"/>
         </w:rPr>
         <w:t>(falta la funcionalidad)</w:t>
       </w:r>
-    </w:p>
-    <w:p>
-      <w:pPr>
-        <w:pStyle w:val="Prrafodelista"/>
-        <w:numPr>
-          <w:ilvl w:val="1"/>
-          <w:numId w:val="2"/>
-        </w:numPr>
-        <w:autoSpaceDE w:val="0"/>
-        <w:autoSpaceDN w:val="0"/>
-        <w:adjustRightInd w:val="0"/>
-        <w:spacing w:after="0" w:line="240" w:lineRule="auto"/>
-        <w:rPr>
-          <w:rFonts w:ascii="Consolas" w:hAnsi="Consolas" w:cs="Consolas"/>
-          <w:sz w:val="24"/>
-          <w:szCs w:val="24"/>
-          <w:highlight w:val="green"/>
-        </w:rPr>
-      </w:pPr>
-      <w:r>
-        <w:rPr>
-          <w:rFonts w:ascii="Consolas" w:hAnsi="Consolas" w:cs="Consolas"/>
-          <w:sz w:val="24"/>
-          <w:szCs w:val="24"/>
-          <w:highlight w:val="yellow"/>
-        </w:rPr>
-        <w:t xml:space="preserve">Al quitar un agente de una dependencia, hay que verificar que no haya una </w:t>
-      </w:r>
-      <w:proofErr w:type="spellStart"/>
-      <w:r>
-        <w:rPr>
-          <w:rFonts w:ascii="Consolas" w:hAnsi="Consolas" w:cs="Consolas"/>
-          <w:sz w:val="24"/>
-          <w:szCs w:val="24"/>
-          <w:highlight w:val="yellow"/>
-        </w:rPr>
-        <w:t>solicitudDetalle</w:t>
-      </w:r>
-      <w:proofErr w:type="spellEnd"/>
-      <w:r>
-        <w:rPr>
-          <w:rFonts w:ascii="Consolas" w:hAnsi="Consolas" w:cs="Consolas"/>
-          <w:sz w:val="24"/>
-          <w:szCs w:val="24"/>
-          <w:highlight w:val="yellow"/>
-        </w:rPr>
-        <w:t xml:space="preserve"> o Solicitud asociada con el agente</w:t>
-      </w:r>
-    </w:p>
-    <w:p>
-      <w:pPr>
-        <w:pStyle w:val="Prrafodelista"/>
-        <w:numPr>
-          <w:ilvl w:val="1"/>
-          <w:numId w:val="2"/>
-        </w:numPr>
-        <w:autoSpaceDE w:val="0"/>
-        <w:autoSpaceDN w:val="0"/>
-        <w:adjustRightInd w:val="0"/>
-        <w:spacing w:after="0" w:line="240" w:lineRule="auto"/>
-        <w:rPr>
-          <w:rFonts w:ascii="Consolas" w:hAnsi="Consolas" w:cs="Consolas"/>
-          <w:sz w:val="24"/>
-          <w:szCs w:val="24"/>
-          <w:highlight w:val="green"/>
-        </w:rPr>
-      </w:pPr>
-      <w:r>
-        <w:rPr>
-          <w:rFonts w:ascii="Consolas" w:hAnsi="Consolas" w:cs="Consolas"/>
-          <w:sz w:val="24"/>
-          <w:szCs w:val="24"/>
-          <w:highlight w:val="yellow"/>
-        </w:rPr>
-        <w:t>Verificar q no se pueda agregar un agente en una misma fiscalía, ni con el mismo ni diferentes cargos</w:t>
-      </w:r>
-    </w:p>
-    <w:p>
-      <w:pPr>
-        <w:pStyle w:val="Prrafodelista"/>
-        <w:numPr>
-          <w:ilvl w:val="1"/>
-          <w:numId w:val="2"/>
-        </w:numPr>
-        <w:autoSpaceDE w:val="0"/>
-        <w:autoSpaceDN w:val="0"/>
-        <w:adjustRightInd w:val="0"/>
-        <w:spacing w:after="0" w:line="240" w:lineRule="auto"/>
-        <w:rPr>
-          <w:rFonts w:ascii="Consolas" w:hAnsi="Consolas" w:cs="Consolas"/>
-          <w:sz w:val="24"/>
-          <w:szCs w:val="24"/>
-          <w:highlight w:val="green"/>
-        </w:rPr>
-      </w:pPr>
-      <w:r>
-        <w:rPr>
-          <w:rFonts w:ascii="Consolas" w:hAnsi="Consolas" w:cs="Consolas"/>
-          <w:sz w:val="24"/>
-          <w:szCs w:val="24"/>
-          <w:highlight w:val="yellow"/>
-        </w:rPr>
-        <w:t xml:space="preserve">Al cambiarle el cargo a un agente, si es Responsable de la dependencia, verificar que no haya solicitudes pendientes a su </w:t>
-      </w:r>
-      <w:r>
-        <w:rPr>
-          <w:rFonts w:ascii="Consolas" w:hAnsi="Consolas" w:cs="Consolas"/>
-          <w:sz w:val="24"/>
-          <w:szCs w:val="24"/>
-          <w:highlight w:val="yellow"/>
-        </w:rPr>
-        <w:t>nombre</w:t>
-      </w:r>
-      <w:r>
-        <w:rPr>
-          <w:rFonts w:ascii="Consolas" w:hAnsi="Consolas" w:cs="Consolas"/>
-          <w:sz w:val="24"/>
-          <w:szCs w:val="24"/>
-          <w:highlight w:val="yellow"/>
-        </w:rPr>
-        <w:t>.</w:t>
-      </w:r>
-      <w:bookmarkStart w:id="0" w:name="_GoBack"/>
-      <w:bookmarkEnd w:id="0"/>
     </w:p>
     <w:p>
       <w:pPr>
@@ -18289,6 +18107,221 @@
           <w:rFonts w:ascii="Consolas" w:hAnsi="Consolas" w:cs="Consolas"/>
           <w:sz w:val="24"/>
           <w:szCs w:val="24"/>
+          <w:highlight w:val="green"/>
+        </w:rPr>
+        <w:t>Dependencia modificar, funcionalidad básica completa</w:t>
+      </w:r>
+      <w:r>
+        <w:rPr>
+          <w:rFonts w:ascii="Consolas" w:hAnsi="Consolas" w:cs="Consolas"/>
+          <w:sz w:val="24"/>
+          <w:szCs w:val="24"/>
+          <w:highlight w:val="green"/>
+        </w:rPr>
+        <w:t>, faltaría lo siguiente:</w:t>
+      </w:r>
+    </w:p>
+    <w:p>
+      <w:pPr>
+        <w:pStyle w:val="Prrafodelista"/>
+        <w:numPr>
+          <w:ilvl w:val="1"/>
+          <w:numId w:val="2"/>
+        </w:numPr>
+        <w:autoSpaceDE w:val="0"/>
+        <w:autoSpaceDN w:val="0"/>
+        <w:adjustRightInd w:val="0"/>
+        <w:spacing w:after="0" w:line="240" w:lineRule="auto"/>
+        <w:rPr>
+          <w:rFonts w:ascii="Consolas" w:hAnsi="Consolas" w:cs="Consolas"/>
+          <w:sz w:val="24"/>
+          <w:szCs w:val="24"/>
+          <w:highlight w:val="yellow"/>
+        </w:rPr>
+      </w:pPr>
+      <w:r>
+        <w:rPr>
+          <w:rFonts w:ascii="Consolas" w:hAnsi="Consolas" w:cs="Consolas"/>
+          <w:sz w:val="24"/>
+          <w:szCs w:val="24"/>
+          <w:highlight w:val="yellow"/>
+        </w:rPr>
+        <w:t xml:space="preserve">1. </w:t>
+      </w:r>
+      <w:r>
+        <w:rPr>
+          <w:rFonts w:ascii="Consolas" w:hAnsi="Consolas" w:cs="Consolas"/>
+          <w:sz w:val="24"/>
+          <w:szCs w:val="24"/>
+          <w:highlight w:val="yellow"/>
+        </w:rPr>
+        <w:t>Cambiar al responsable</w:t>
+      </w:r>
+    </w:p>
+    <w:p>
+      <w:pPr>
+        <w:pStyle w:val="Prrafodelista"/>
+        <w:numPr>
+          <w:ilvl w:val="1"/>
+          <w:numId w:val="2"/>
+        </w:numPr>
+        <w:autoSpaceDE w:val="0"/>
+        <w:autoSpaceDN w:val="0"/>
+        <w:adjustRightInd w:val="0"/>
+        <w:spacing w:after="0" w:line="240" w:lineRule="auto"/>
+        <w:rPr>
+          <w:rFonts w:ascii="Consolas" w:hAnsi="Consolas" w:cs="Consolas"/>
+          <w:sz w:val="24"/>
+          <w:szCs w:val="24"/>
+          <w:highlight w:val="green"/>
+        </w:rPr>
+      </w:pPr>
+      <w:r>
+        <w:rPr>
+          <w:rFonts w:ascii="Consolas" w:hAnsi="Consolas" w:cs="Consolas"/>
+          <w:sz w:val="24"/>
+          <w:szCs w:val="24"/>
+          <w:highlight w:val="yellow"/>
+        </w:rPr>
+        <w:t xml:space="preserve">2. </w:t>
+      </w:r>
+      <w:r>
+        <w:rPr>
+          <w:rFonts w:ascii="Consolas" w:hAnsi="Consolas" w:cs="Consolas"/>
+          <w:sz w:val="24"/>
+          <w:szCs w:val="24"/>
+          <w:highlight w:val="yellow"/>
+        </w:rPr>
+        <w:t xml:space="preserve">Al quitar un agente de una dependencia, hay que verificar que no haya una </w:t>
+      </w:r>
+      <w:proofErr w:type="spellStart"/>
+      <w:r>
+        <w:rPr>
+          <w:rFonts w:ascii="Consolas" w:hAnsi="Consolas" w:cs="Consolas"/>
+          <w:sz w:val="24"/>
+          <w:szCs w:val="24"/>
+          <w:highlight w:val="yellow"/>
+        </w:rPr>
+        <w:t>solicitudDetalle</w:t>
+      </w:r>
+      <w:proofErr w:type="spellEnd"/>
+      <w:r>
+        <w:rPr>
+          <w:rFonts w:ascii="Consolas" w:hAnsi="Consolas" w:cs="Consolas"/>
+          <w:sz w:val="24"/>
+          <w:szCs w:val="24"/>
+          <w:highlight w:val="yellow"/>
+        </w:rPr>
+        <w:t xml:space="preserve"> o Solicitud asociada con el agente</w:t>
+      </w:r>
+    </w:p>
+    <w:p>
+      <w:pPr>
+        <w:pStyle w:val="Prrafodelista"/>
+        <w:numPr>
+          <w:ilvl w:val="1"/>
+          <w:numId w:val="2"/>
+        </w:numPr>
+        <w:autoSpaceDE w:val="0"/>
+        <w:autoSpaceDN w:val="0"/>
+        <w:adjustRightInd w:val="0"/>
+        <w:spacing w:after="0" w:line="240" w:lineRule="auto"/>
+        <w:rPr>
+          <w:rFonts w:ascii="Consolas" w:hAnsi="Consolas" w:cs="Consolas"/>
+          <w:sz w:val="24"/>
+          <w:szCs w:val="24"/>
+          <w:highlight w:val="green"/>
+        </w:rPr>
+      </w:pPr>
+      <w:r>
+        <w:rPr>
+          <w:rFonts w:ascii="Consolas" w:hAnsi="Consolas" w:cs="Consolas"/>
+          <w:sz w:val="24"/>
+          <w:szCs w:val="24"/>
+          <w:highlight w:val="green"/>
+        </w:rPr>
+        <w:t>Verificar q no se pueda agregar un agente en una misma fiscalía, ni con el mismo ni diferentes cargos</w:t>
+      </w:r>
+    </w:p>
+    <w:p>
+      <w:pPr>
+        <w:pStyle w:val="Prrafodelista"/>
+        <w:numPr>
+          <w:ilvl w:val="1"/>
+          <w:numId w:val="2"/>
+        </w:numPr>
+        <w:autoSpaceDE w:val="0"/>
+        <w:autoSpaceDN w:val="0"/>
+        <w:adjustRightInd w:val="0"/>
+        <w:spacing w:after="0" w:line="240" w:lineRule="auto"/>
+        <w:rPr>
+          <w:rFonts w:ascii="Consolas" w:hAnsi="Consolas" w:cs="Consolas"/>
+          <w:sz w:val="24"/>
+          <w:szCs w:val="24"/>
+          <w:highlight w:val="green"/>
+        </w:rPr>
+      </w:pPr>
+      <w:r>
+        <w:rPr>
+          <w:rFonts w:ascii="Consolas" w:hAnsi="Consolas" w:cs="Consolas"/>
+          <w:sz w:val="24"/>
+          <w:szCs w:val="24"/>
+          <w:highlight w:val="yellow"/>
+        </w:rPr>
+        <w:t xml:space="preserve">3. </w:t>
+      </w:r>
+      <w:r>
+        <w:rPr>
+          <w:rFonts w:ascii="Consolas" w:hAnsi="Consolas" w:cs="Consolas"/>
+          <w:sz w:val="24"/>
+          <w:szCs w:val="24"/>
+          <w:highlight w:val="yellow"/>
+        </w:rPr>
+        <w:t xml:space="preserve">Al cambiarle el cargo a un agente, si es Responsable de la dependencia, verificar que no haya solicitudes pendientes a su </w:t>
+      </w:r>
+      <w:r>
+        <w:rPr>
+          <w:rFonts w:ascii="Consolas" w:hAnsi="Consolas" w:cs="Consolas"/>
+          <w:sz w:val="24"/>
+          <w:szCs w:val="24"/>
+          <w:highlight w:val="yellow"/>
+        </w:rPr>
+        <w:t>nombre</w:t>
+      </w:r>
+      <w:r>
+        <w:rPr>
+          <w:rFonts w:ascii="Consolas" w:hAnsi="Consolas" w:cs="Consolas"/>
+          <w:sz w:val="24"/>
+          <w:szCs w:val="24"/>
+          <w:highlight w:val="yellow"/>
+        </w:rPr>
+        <w:t>.</w:t>
+      </w:r>
+    </w:p>
+    <w:p>
+      <w:pPr>
+        <w:pStyle w:val="Prrafodelista"/>
+        <w:numPr>
+          <w:ilvl w:val="1"/>
+          <w:numId w:val="2"/>
+        </w:numPr>
+        <w:shd w:val="clear" w:color="auto" w:fill="FFC000"/>
+        <w:autoSpaceDE w:val="0"/>
+        <w:autoSpaceDN w:val="0"/>
+        <w:adjustRightInd w:val="0"/>
+        <w:spacing w:after="0" w:line="240" w:lineRule="auto"/>
+        <w:rPr>
+          <w:rFonts w:ascii="Consolas" w:hAnsi="Consolas" w:cs="Consolas"/>
+          <w:sz w:val="24"/>
+          <w:szCs w:val="24"/>
+          <w:highlight w:val="green"/>
+        </w:rPr>
+      </w:pPr>
+      <w:r>
+        <w:rPr>
+          <w:rFonts w:ascii="Consolas" w:hAnsi="Consolas" w:cs="Consolas"/>
+          <w:sz w:val="24"/>
+          <w:szCs w:val="24"/>
         </w:rPr>
         <w:t xml:space="preserve">Quitar agentes: </w:t>
       </w:r>
@@ -18298,6 +18331,7 @@
           <w:rFonts w:ascii="Consolas" w:hAnsi="Consolas" w:cs="Consolas"/>
           <w:sz w:val="24"/>
           <w:szCs w:val="24"/>
+          <w:highlight w:val="green"/>
         </w:rPr>
         <w:t>grisado</w:t>
       </w:r>
@@ -18307,6 +18341,7 @@
           <w:rFonts w:ascii="Consolas" w:hAnsi="Consolas" w:cs="Consolas"/>
           <w:sz w:val="24"/>
           <w:szCs w:val="24"/>
+          <w:highlight w:val="green"/>
         </w:rPr>
         <w:t xml:space="preserve"> en dos partes </w:t>
       </w:r>
@@ -18316,6 +18351,7 @@
           <w:rFonts w:ascii="Consolas" w:hAnsi="Consolas" w:cs="Consolas"/>
           <w:sz w:val="24"/>
           <w:szCs w:val="24"/>
+          <w:highlight w:val="green"/>
         </w:rPr>
         <w:t>mas</w:t>
       </w:r>
@@ -18325,8 +18361,17 @@
           <w:rFonts w:ascii="Consolas" w:hAnsi="Consolas" w:cs="Consolas"/>
           <w:sz w:val="24"/>
           <w:szCs w:val="24"/>
-        </w:rPr>
-        <w:t xml:space="preserve">, </w:t>
+          <w:highlight w:val="green"/>
+        </w:rPr>
+        <w:t>,</w:t>
+      </w:r>
+      <w:r>
+        <w:rPr>
+          <w:rFonts w:ascii="Consolas" w:hAnsi="Consolas" w:cs="Consolas"/>
+          <w:sz w:val="24"/>
+          <w:szCs w:val="24"/>
+        </w:rPr>
+        <w:t xml:space="preserve"> </w:t>
       </w:r>
       <w:r>
         <w:rPr>
@@ -18336,6 +18381,69 @@
           <w:highlight w:val="green"/>
         </w:rPr>
         <w:t>el cancelar no funciona completamente</w:t>
+      </w:r>
+    </w:p>
+    <w:p>
+      <w:pPr>
+        <w:pStyle w:val="Prrafodelista"/>
+        <w:shd w:val="clear" w:color="auto" w:fill="FFC000"/>
+        <w:autoSpaceDE w:val="0"/>
+        <w:autoSpaceDN w:val="0"/>
+        <w:adjustRightInd w:val="0"/>
+        <w:spacing w:after="0" w:line="240" w:lineRule="auto"/>
+        <w:ind w:left="1440"/>
+        <w:rPr>
+          <w:rFonts w:ascii="Consolas" w:hAnsi="Consolas" w:cs="Consolas"/>
+          <w:b/>
+          <w:sz w:val="44"/>
+          <w:szCs w:val="24"/>
+          <w:highlight w:val="green"/>
+        </w:rPr>
+      </w:pPr>
+      <w:r>
+        <w:rPr>
+          <w:rFonts w:ascii="Consolas" w:hAnsi="Consolas" w:cs="Consolas"/>
+          <w:b/>
+          <w:sz w:val="44"/>
+          <w:szCs w:val="24"/>
+          <w:highlight w:val="green"/>
+        </w:rPr>
+        <w:t>HITO</w:t>
+      </w:r>
+    </w:p>
+    <w:p>
+      <w:pPr>
+        <w:pStyle w:val="Prrafodelista"/>
+        <w:shd w:val="clear" w:color="auto" w:fill="FFC000"/>
+        <w:autoSpaceDE w:val="0"/>
+        <w:autoSpaceDN w:val="0"/>
+        <w:adjustRightInd w:val="0"/>
+        <w:spacing w:after="0" w:line="240" w:lineRule="auto"/>
+        <w:ind w:left="1440"/>
+        <w:rPr>
+          <w:rFonts w:ascii="Consolas" w:hAnsi="Consolas" w:cs="Consolas"/>
+          <w:sz w:val="24"/>
+          <w:szCs w:val="24"/>
+          <w:highlight w:val="green"/>
+        </w:rPr>
+      </w:pPr>
+      <w:r>
+        <w:rPr>
+          <w:rFonts w:ascii="Consolas" w:hAnsi="Consolas" w:cs="Consolas"/>
+          <w:sz w:val="24"/>
+          <w:szCs w:val="24"/>
+          <w:highlight w:val="green"/>
+        </w:rPr>
+        <w:t>Elimino los</w:t>
+      </w:r>
+      <w:r>
+        <w:rPr>
+          <w:rFonts w:ascii="Consolas" w:hAnsi="Consolas" w:cs="Consolas"/>
+          <w:sz w:val="24"/>
+          <w:szCs w:val="24"/>
+          <w:highlight w:val="green"/>
+        </w:rPr>
+        <w:t xml:space="preserve"> agentes de una dependencia permanentemente</w:t>
       </w:r>
     </w:p>
     <w:p>
@@ -18695,6 +18803,7 @@
           <w:szCs w:val="24"/>
           <w:lang w:val="en-US"/>
         </w:rPr>
+        <w:lastRenderedPageBreak/>
         <w:t>if</w:t>
       </w:r>
       <w:proofErr w:type="gramEnd"/>
@@ -18903,7 +19012,6 @@
           <w:szCs w:val="24"/>
           <w:lang w:val="en-US"/>
         </w:rPr>
-        <w:lastRenderedPageBreak/>
         <w:t xml:space="preserve">                    </w:t>
       </w:r>
       <w:proofErr w:type="spellStart"/>
@@ -22178,6 +22286,7 @@
           <w:shd w:val="clear" w:color="auto" w:fill="EFF0F1"/>
           <w:lang w:val="en-US" w:eastAsia="es-AR"/>
         </w:rPr>
+        <w:lastRenderedPageBreak/>
         <w:t>private</w:t>
       </w:r>
       <w:proofErr w:type="gramEnd"/>
@@ -22736,7 +22845,6 @@
           <w:bdr w:val="none" w:sz="0" w:space="0" w:color="auto" w:frame="1"/>
           <w:lang w:val="en-US" w:eastAsia="es-AR"/>
         </w:rPr>
-        <w:lastRenderedPageBreak/>
         <w:t>Main Page/Form</w:t>
       </w:r>
     </w:p>
@@ -25911,7 +26019,7 @@
 </file>
 
 <file path=customXml/itemProps1.xml><?xml version="1.0" encoding="utf-8"?>
-<ds:datastoreItem xmlns:ds="http://schemas.openxmlformats.org/officeDocument/2006/customXml" ds:itemID="{F6AC5FEB-30A6-470A-BDC0-CF902A835ACE}">
+<ds:datastoreItem xmlns:ds="http://schemas.openxmlformats.org/officeDocument/2006/customXml" ds:itemID="{FA8A9451-851D-49E7-A14F-02B7D5515BDA}">
   <ds:schemaRefs>
     <ds:schemaRef ds:uri="http://schemas.openxmlformats.org/officeDocument/2006/bibliography"/>
   </ds:schemaRefs>

</xml_diff>

<commit_message>
#Mejora en IdiomaCboBox, funciones para cada cbobox, -faltan la de TipoDependencia, EstadoSolicDetalle, EstadoInventario -arreglar en Store que devuelva los descrip segun el idioma para prioridad y estadoSolicitud
</commit_message>
<xml_diff>
--- a/Anotaciones/Sistema Artec.docx
+++ b/Anotaciones/Sistema Artec.docx
@@ -9424,17 +9424,7 @@
           <w:szCs w:val="19"/>
           <w:highlight w:val="black"/>
         </w:rPr>
-        <w:t xml:space="preserve"> unControl)</w:t>
-      </w:r>
-      <w:r>
-        <w:rPr>
-          <w:rFonts w:ascii="Consolas" w:hAnsi="Consolas" w:cs="Consolas"/>
-          <w:color w:val="DCDCDC"/>
-          <w:sz w:val="19"/>
-          <w:szCs w:val="19"/>
-          <w:highlight w:val="black"/>
-        </w:rPr>
-        <w:t xml:space="preserve">, pero en la DAL voy a tener acceso a llamar al xxxxTraerTodos de cada cbobox, cosa q desde servicios no lo tengo, y con el if </w:t>
+        <w:t xml:space="preserve"> unControl), pero en la DAL voy a tener acceso a llamar al xxxxTraerTodos de cada cbobox, cosa q desde servicios no lo tengo, y con el if </w:t>
       </w:r>
       <w:r>
         <w:rPr>
@@ -9444,20 +9434,8 @@
           <w:szCs w:val="19"/>
           <w:highlight w:val="black"/>
         </w:rPr>
-        <w:t>PARA IDIOMA CBOBOX</w:t>
-      </w:r>
-      <w:r>
-        <w:rPr>
-          <w:rFonts w:ascii="Consolas" w:hAnsi="Consolas" w:cs="Consolas"/>
-          <w:color w:val="57A64A"/>
-          <w:sz w:val="19"/>
-          <w:szCs w:val="19"/>
-          <w:highlight w:val="black"/>
-        </w:rPr>
-        <w:t xml:space="preserve"> llamo a la función CambiarIdiomaCboBox</w:t>
-      </w:r>
-      <w:bookmarkStart w:id="0" w:name="_GoBack"/>
-      <w:bookmarkEnd w:id="0"/>
+        <w:t>PARA IDIOMA CBOBOX llamo a la función CambiarIdiomaCboBox</w:t>
+      </w:r>
     </w:p>
     <w:p>
       <w:pPr>
@@ -10182,6 +10160,26 @@
           <w:highlight w:val="yellow"/>
         </w:rPr>
       </w:pPr>
+      <w:r>
+        <w:rPr>
+          <w:rFonts w:ascii="Consolas" w:hAnsi="Consolas" w:cs="Consolas"/>
+          <w:sz w:val="24"/>
+          <w:szCs w:val="24"/>
+          <w:highlight w:val="yellow"/>
+        </w:rPr>
+        <w:t>Modificar store solicitudBuscar para que devuelva las descrip de estadosolicitud y prioridad según sus idiomas (sino los devuelve siempre en español y en la grilla quedan en español a pesar de q en el cbobox estén en ingles</w:t>
+      </w:r>
+      <w:bookmarkStart w:id="0" w:name="_GoBack"/>
+      <w:bookmarkEnd w:id="0"/>
+      <w:r>
+        <w:rPr>
+          <w:rFonts w:ascii="Consolas" w:hAnsi="Consolas" w:cs="Consolas"/>
+          <w:sz w:val="24"/>
+          <w:szCs w:val="24"/>
+          <w:highlight w:val="yellow"/>
+        </w:rPr>
+        <w:t>)</w:t>
+      </w:r>
     </w:p>
     <w:p>
       <w:pPr>
@@ -10436,6 +10434,7 @@
           <w:szCs w:val="23"/>
           <w:lang w:val="en-US" w:eastAsia="es-AR"/>
         </w:rPr>
+        <w:lastRenderedPageBreak/>
         <w:t>When clicking </w:t>
       </w:r>
       <w:r>
@@ -10736,7 +10735,6 @@
           <w:shd w:val="clear" w:color="auto" w:fill="EFF0F1"/>
           <w:lang w:val="en-US" w:eastAsia="es-AR"/>
         </w:rPr>
-        <w:lastRenderedPageBreak/>
         <w:t>protected</w:t>
       </w:r>
       <w:r>
@@ -15609,7 +15607,7 @@
 </file>
 
 <file path=customXml/itemProps1.xml><?xml version="1.0" encoding="utf-8"?>
-<ds:datastoreItem xmlns:ds="http://schemas.openxmlformats.org/officeDocument/2006/customXml" ds:itemID="{2E19BC73-1C96-4D00-8F35-1A6BA79F6023}">
+<ds:datastoreItem xmlns:ds="http://schemas.openxmlformats.org/officeDocument/2006/customXml" ds:itemID="{59F4D413-6893-42E2-A1E5-5AFBE031DDCF}">
   <ds:schemaRefs>
     <ds:schemaRef ds:uri="http://schemas.openxmlformats.org/officeDocument/2006/bibliography"/>
   </ds:schemaRefs>

</xml_diff>

<commit_message>
#mas sobre idiomas cbobox
</commit_message>
<xml_diff>
--- a/Anotaciones/Sistema Artec.docx
+++ b/Anotaciones/Sistema Artec.docx
@@ -21220,168 +21220,332 @@
           <w:highlight w:val="yellow"/>
         </w:rPr>
       </w:pPr>
+      <w:r>
+        <w:rPr>
+          <w:rFonts w:ascii="Consolas" w:hAnsi="Consolas" w:cs="Consolas"/>
+          <w:sz w:val="24"/>
+          <w:szCs w:val="24"/>
+          <w:highlight w:val="yellow"/>
+        </w:rPr>
+        <w:t xml:space="preserve">26/03/2018 modificar los </w:t>
+      </w:r>
+      <w:proofErr w:type="spellStart"/>
+      <w:r>
+        <w:rPr>
+          <w:rFonts w:ascii="Consolas" w:hAnsi="Consolas" w:cs="Consolas"/>
+          <w:sz w:val="24"/>
+          <w:szCs w:val="24"/>
+          <w:highlight w:val="yellow"/>
+        </w:rPr>
+        <w:t>store</w:t>
+      </w:r>
+      <w:proofErr w:type="spellEnd"/>
+      <w:r>
+        <w:rPr>
+          <w:rFonts w:ascii="Consolas" w:hAnsi="Consolas" w:cs="Consolas"/>
+          <w:sz w:val="24"/>
+          <w:szCs w:val="24"/>
+          <w:highlight w:val="yellow"/>
+        </w:rPr>
+        <w:t xml:space="preserve"> para que los </w:t>
+      </w:r>
+      <w:proofErr w:type="spellStart"/>
+      <w:r>
+        <w:rPr>
+          <w:rFonts w:ascii="Consolas" w:hAnsi="Consolas" w:cs="Consolas"/>
+          <w:sz w:val="24"/>
+          <w:szCs w:val="24"/>
+          <w:highlight w:val="yellow"/>
+        </w:rPr>
+        <w:t>descrip</w:t>
+      </w:r>
+      <w:proofErr w:type="spellEnd"/>
+      <w:r>
+        <w:rPr>
+          <w:rFonts w:ascii="Consolas" w:hAnsi="Consolas" w:cs="Consolas"/>
+          <w:sz w:val="24"/>
+          <w:szCs w:val="24"/>
+          <w:highlight w:val="yellow"/>
+        </w:rPr>
+        <w:t xml:space="preserve"> de los </w:t>
+      </w:r>
+      <w:proofErr w:type="spellStart"/>
+      <w:r>
+        <w:rPr>
+          <w:rFonts w:ascii="Consolas" w:hAnsi="Consolas" w:cs="Consolas"/>
+          <w:sz w:val="24"/>
+          <w:szCs w:val="24"/>
+          <w:highlight w:val="yellow"/>
+        </w:rPr>
+        <w:t>cbobox</w:t>
+      </w:r>
+      <w:proofErr w:type="spellEnd"/>
+      <w:r>
+        <w:rPr>
+          <w:rFonts w:ascii="Consolas" w:hAnsi="Consolas" w:cs="Consolas"/>
+          <w:sz w:val="24"/>
+          <w:szCs w:val="24"/>
+          <w:highlight w:val="yellow"/>
+        </w:rPr>
+        <w:t xml:space="preserve"> </w:t>
+      </w:r>
+      <w:proofErr w:type="spellStart"/>
+      <w:r>
+        <w:rPr>
+          <w:rFonts w:ascii="Consolas" w:hAnsi="Consolas" w:cs="Consolas"/>
+          <w:sz w:val="24"/>
+          <w:szCs w:val="24"/>
+          <w:highlight w:val="yellow"/>
+        </w:rPr>
+        <w:t>surgan</w:t>
+      </w:r>
+      <w:proofErr w:type="spellEnd"/>
+      <w:r>
+        <w:rPr>
+          <w:rFonts w:ascii="Consolas" w:hAnsi="Consolas" w:cs="Consolas"/>
+          <w:sz w:val="24"/>
+          <w:szCs w:val="24"/>
+          <w:highlight w:val="yellow"/>
+        </w:rPr>
+        <w:t xml:space="preserve"> desde idioma&lt;tabla&gt;, por ejemplo </w:t>
+      </w:r>
+      <w:proofErr w:type="spellStart"/>
+      <w:r>
+        <w:rPr>
+          <w:rFonts w:ascii="Consolas" w:hAnsi="Consolas" w:cs="Consolas"/>
+          <w:sz w:val="24"/>
+          <w:szCs w:val="24"/>
+          <w:highlight w:val="yellow"/>
+        </w:rPr>
+        <w:t>IdiomaPrioridad</w:t>
+      </w:r>
+      <w:proofErr w:type="spellEnd"/>
+      <w:r>
+        <w:rPr>
+          <w:rFonts w:ascii="Consolas" w:hAnsi="Consolas" w:cs="Consolas"/>
+          <w:sz w:val="24"/>
+          <w:szCs w:val="24"/>
+          <w:highlight w:val="yellow"/>
+        </w:rPr>
+        <w:t xml:space="preserve"> tiene </w:t>
+      </w:r>
+      <w:proofErr w:type="spellStart"/>
+      <w:r>
+        <w:rPr>
+          <w:rFonts w:ascii="Consolas" w:hAnsi="Consolas" w:cs="Consolas"/>
+          <w:sz w:val="24"/>
+          <w:szCs w:val="24"/>
+          <w:highlight w:val="yellow"/>
+        </w:rPr>
+        <w:t>DescripPrioridad</w:t>
+      </w:r>
+      <w:proofErr w:type="spellEnd"/>
+      <w:r>
+        <w:rPr>
+          <w:rFonts w:ascii="Consolas" w:hAnsi="Consolas" w:cs="Consolas"/>
+          <w:sz w:val="24"/>
+          <w:szCs w:val="24"/>
+          <w:highlight w:val="yellow"/>
+        </w:rPr>
+        <w:t xml:space="preserve">, para ello hay que modificar el </w:t>
+      </w:r>
+      <w:proofErr w:type="spellStart"/>
+      <w:r>
+        <w:rPr>
+          <w:rFonts w:ascii="Consolas" w:hAnsi="Consolas" w:cs="Consolas"/>
+          <w:sz w:val="24"/>
+          <w:szCs w:val="24"/>
+          <w:highlight w:val="yellow"/>
+        </w:rPr>
+        <w:t>store</w:t>
+      </w:r>
+      <w:proofErr w:type="spellEnd"/>
+      <w:r>
+        <w:rPr>
+          <w:rFonts w:ascii="Consolas" w:hAnsi="Consolas" w:cs="Consolas"/>
+          <w:sz w:val="24"/>
+          <w:szCs w:val="24"/>
+          <w:highlight w:val="yellow"/>
+        </w:rPr>
+        <w:t xml:space="preserve"> y además agregar el parámetro en el código </w:t>
+      </w:r>
+      <w:proofErr w:type="spellStart"/>
+      <w:r>
+        <w:rPr>
+          <w:rFonts w:ascii="Consolas" w:hAnsi="Consolas" w:cs="Consolas"/>
+          <w:sz w:val="24"/>
+          <w:szCs w:val="24"/>
+          <w:highlight w:val="yellow"/>
+        </w:rPr>
+        <w:t>c#</w:t>
+      </w:r>
+      <w:proofErr w:type="spellEnd"/>
+    </w:p>
+    <w:p>
+      <w:pPr>
+        <w:pStyle w:val="Prrafodelista"/>
+        <w:numPr>
+          <w:ilvl w:val="1"/>
+          <w:numId w:val="2"/>
+        </w:numPr>
+        <w:autoSpaceDE w:val="0"/>
+        <w:autoSpaceDN w:val="0"/>
+        <w:adjustRightInd w:val="0"/>
+        <w:spacing w:after="0" w:line="240" w:lineRule="auto"/>
+        <w:rPr>
+          <w:rFonts w:ascii="Consolas" w:hAnsi="Consolas" w:cs="Consolas"/>
+          <w:sz w:val="24"/>
+          <w:szCs w:val="24"/>
+          <w:highlight w:val="green"/>
+        </w:rPr>
+      </w:pPr>
+      <w:proofErr w:type="spellStart"/>
+      <w:r>
+        <w:rPr>
+          <w:rFonts w:ascii="Consolas" w:hAnsi="Consolas" w:cs="Consolas"/>
+          <w:sz w:val="24"/>
+          <w:szCs w:val="24"/>
+          <w:highlight w:val="green"/>
+        </w:rPr>
+        <w:t>SolicitudTraerPorNroSolicitud</w:t>
+      </w:r>
+      <w:proofErr w:type="spellEnd"/>
+      <w:r>
+        <w:rPr>
+          <w:rFonts w:ascii="Consolas" w:hAnsi="Consolas" w:cs="Consolas"/>
+          <w:sz w:val="24"/>
+          <w:szCs w:val="24"/>
+          <w:highlight w:val="green"/>
+        </w:rPr>
+        <w:t xml:space="preserve"> modificado</w:t>
+      </w:r>
+    </w:p>
+    <w:p>
+      <w:pPr>
+        <w:pStyle w:val="Prrafodelista"/>
+        <w:numPr>
+          <w:ilvl w:val="1"/>
+          <w:numId w:val="2"/>
+        </w:numPr>
+        <w:autoSpaceDE w:val="0"/>
+        <w:autoSpaceDN w:val="0"/>
+        <w:adjustRightInd w:val="0"/>
+        <w:spacing w:after="0" w:line="240" w:lineRule="auto"/>
+        <w:rPr>
+          <w:rFonts w:ascii="Consolas" w:hAnsi="Consolas" w:cs="Consolas"/>
+          <w:sz w:val="24"/>
+          <w:szCs w:val="24"/>
+          <w:highlight w:val="green"/>
+        </w:rPr>
+      </w:pPr>
+      <w:proofErr w:type="spellStart"/>
+      <w:r>
+        <w:rPr>
+          <w:rFonts w:ascii="Consolas" w:hAnsi="Consolas" w:cs="Consolas"/>
+          <w:sz w:val="24"/>
+          <w:szCs w:val="24"/>
+          <w:highlight w:val="green"/>
+        </w:rPr>
+        <w:t>TipoDependencia</w:t>
+      </w:r>
+      <w:proofErr w:type="spellEnd"/>
+      <w:r>
+        <w:rPr>
+          <w:rFonts w:ascii="Consolas" w:hAnsi="Consolas" w:cs="Consolas"/>
+          <w:sz w:val="24"/>
+          <w:szCs w:val="24"/>
+          <w:highlight w:val="green"/>
+        </w:rPr>
+        <w:t xml:space="preserve"> con idioma por separado</w:t>
+      </w:r>
+    </w:p>
+    <w:p>
+      <w:pPr>
+        <w:pStyle w:val="Prrafodelista"/>
+        <w:numPr>
+          <w:ilvl w:val="1"/>
+          <w:numId w:val="2"/>
+        </w:numPr>
+        <w:autoSpaceDE w:val="0"/>
+        <w:autoSpaceDN w:val="0"/>
+        <w:adjustRightInd w:val="0"/>
+        <w:spacing w:after="0" w:line="240" w:lineRule="auto"/>
+        <w:rPr>
+          <w:rFonts w:ascii="Consolas" w:hAnsi="Consolas" w:cs="Consolas"/>
+          <w:sz w:val="24"/>
+          <w:szCs w:val="24"/>
+          <w:highlight w:val="yellow"/>
+        </w:rPr>
+      </w:pPr>
+      <w:r>
+        <w:rPr>
+          <w:rFonts w:ascii="Consolas" w:hAnsi="Consolas" w:cs="Consolas"/>
+          <w:sz w:val="24"/>
+          <w:szCs w:val="24"/>
+          <w:highlight w:val="yellow"/>
+        </w:rPr>
+        <w:t>Estado Inventario</w:t>
+      </w:r>
+    </w:p>
+    <w:p>
+      <w:pPr>
+        <w:pStyle w:val="Prrafodelista"/>
+        <w:numPr>
+          <w:ilvl w:val="1"/>
+          <w:numId w:val="2"/>
+        </w:numPr>
+        <w:autoSpaceDE w:val="0"/>
+        <w:autoSpaceDN w:val="0"/>
+        <w:adjustRightInd w:val="0"/>
+        <w:spacing w:after="0" w:line="240" w:lineRule="auto"/>
+        <w:rPr>
+          <w:rFonts w:ascii="Consolas" w:hAnsi="Consolas" w:cs="Consolas"/>
+          <w:sz w:val="24"/>
+          <w:szCs w:val="24"/>
+          <w:highlight w:val="yellow"/>
+        </w:rPr>
+      </w:pPr>
+      <w:proofErr w:type="spellStart"/>
+      <w:r>
+        <w:rPr>
+          <w:rFonts w:ascii="Consolas" w:hAnsi="Consolas" w:cs="Consolas"/>
+          <w:sz w:val="24"/>
+          <w:szCs w:val="24"/>
+          <w:highlight w:val="yellow"/>
+        </w:rPr>
+        <w:t>EstadoSolicDetalle</w:t>
+      </w:r>
+      <w:proofErr w:type="spellEnd"/>
+    </w:p>
+    <w:p>
+      <w:pPr>
+        <w:pStyle w:val="Prrafodelista"/>
+        <w:numPr>
+          <w:ilvl w:val="1"/>
+          <w:numId w:val="2"/>
+        </w:numPr>
+        <w:autoSpaceDE w:val="0"/>
+        <w:autoSpaceDN w:val="0"/>
+        <w:adjustRightInd w:val="0"/>
+        <w:spacing w:after="0" w:line="240" w:lineRule="auto"/>
+        <w:rPr>
+          <w:rFonts w:ascii="Consolas" w:hAnsi="Consolas" w:cs="Consolas"/>
+          <w:sz w:val="24"/>
+          <w:szCs w:val="24"/>
+          <w:highlight w:val="yellow"/>
+        </w:rPr>
+      </w:pPr>
+      <w:r>
+        <w:rPr>
+          <w:rFonts w:ascii="Consolas" w:hAnsi="Consolas" w:cs="Consolas"/>
+          <w:sz w:val="24"/>
+          <w:szCs w:val="24"/>
+          <w:highlight w:val="yellow"/>
+        </w:rPr>
+        <w:t>TipoTelefono</w:t>
+      </w:r>
       <w:bookmarkStart w:id="0" w:name="_GoBack"/>
       <w:bookmarkEnd w:id="0"/>
-      <w:r>
-        <w:rPr>
-          <w:rFonts w:ascii="Consolas" w:hAnsi="Consolas" w:cs="Consolas"/>
-          <w:sz w:val="24"/>
-          <w:szCs w:val="24"/>
-          <w:highlight w:val="yellow"/>
-        </w:rPr>
-        <w:t xml:space="preserve">26/03/2018 modificar los </w:t>
-      </w:r>
-      <w:proofErr w:type="spellStart"/>
-      <w:r>
-        <w:rPr>
-          <w:rFonts w:ascii="Consolas" w:hAnsi="Consolas" w:cs="Consolas"/>
-          <w:sz w:val="24"/>
-          <w:szCs w:val="24"/>
-          <w:highlight w:val="yellow"/>
-        </w:rPr>
-        <w:t>store</w:t>
-      </w:r>
-      <w:proofErr w:type="spellEnd"/>
-      <w:r>
-        <w:rPr>
-          <w:rFonts w:ascii="Consolas" w:hAnsi="Consolas" w:cs="Consolas"/>
-          <w:sz w:val="24"/>
-          <w:szCs w:val="24"/>
-          <w:highlight w:val="yellow"/>
-        </w:rPr>
-        <w:t xml:space="preserve"> para que los </w:t>
-      </w:r>
-      <w:proofErr w:type="spellStart"/>
-      <w:r>
-        <w:rPr>
-          <w:rFonts w:ascii="Consolas" w:hAnsi="Consolas" w:cs="Consolas"/>
-          <w:sz w:val="24"/>
-          <w:szCs w:val="24"/>
-          <w:highlight w:val="yellow"/>
-        </w:rPr>
-        <w:t>descrip</w:t>
-      </w:r>
-      <w:proofErr w:type="spellEnd"/>
-      <w:r>
-        <w:rPr>
-          <w:rFonts w:ascii="Consolas" w:hAnsi="Consolas" w:cs="Consolas"/>
-          <w:sz w:val="24"/>
-          <w:szCs w:val="24"/>
-          <w:highlight w:val="yellow"/>
-        </w:rPr>
-        <w:t xml:space="preserve"> de los </w:t>
-      </w:r>
-      <w:proofErr w:type="spellStart"/>
-      <w:r>
-        <w:rPr>
-          <w:rFonts w:ascii="Consolas" w:hAnsi="Consolas" w:cs="Consolas"/>
-          <w:sz w:val="24"/>
-          <w:szCs w:val="24"/>
-          <w:highlight w:val="yellow"/>
-        </w:rPr>
-        <w:t>cbobox</w:t>
-      </w:r>
-      <w:proofErr w:type="spellEnd"/>
-      <w:r>
-        <w:rPr>
-          <w:rFonts w:ascii="Consolas" w:hAnsi="Consolas" w:cs="Consolas"/>
-          <w:sz w:val="24"/>
-          <w:szCs w:val="24"/>
-          <w:highlight w:val="yellow"/>
-        </w:rPr>
-        <w:t xml:space="preserve"> </w:t>
-      </w:r>
-      <w:proofErr w:type="spellStart"/>
-      <w:r>
-        <w:rPr>
-          <w:rFonts w:ascii="Consolas" w:hAnsi="Consolas" w:cs="Consolas"/>
-          <w:sz w:val="24"/>
-          <w:szCs w:val="24"/>
-          <w:highlight w:val="yellow"/>
-        </w:rPr>
-        <w:t>surgan</w:t>
-      </w:r>
-      <w:proofErr w:type="spellEnd"/>
-      <w:r>
-        <w:rPr>
-          <w:rFonts w:ascii="Consolas" w:hAnsi="Consolas" w:cs="Consolas"/>
-          <w:sz w:val="24"/>
-          <w:szCs w:val="24"/>
-          <w:highlight w:val="yellow"/>
-        </w:rPr>
-        <w:t xml:space="preserve"> desde idioma&lt;tabla&gt;, por ejemplo </w:t>
-      </w:r>
-      <w:proofErr w:type="spellStart"/>
-      <w:r>
-        <w:rPr>
-          <w:rFonts w:ascii="Consolas" w:hAnsi="Consolas" w:cs="Consolas"/>
-          <w:sz w:val="24"/>
-          <w:szCs w:val="24"/>
-          <w:highlight w:val="yellow"/>
-        </w:rPr>
-        <w:t>IdiomaPrioridad</w:t>
-      </w:r>
-      <w:proofErr w:type="spellEnd"/>
-      <w:r>
-        <w:rPr>
-          <w:rFonts w:ascii="Consolas" w:hAnsi="Consolas" w:cs="Consolas"/>
-          <w:sz w:val="24"/>
-          <w:szCs w:val="24"/>
-          <w:highlight w:val="yellow"/>
-        </w:rPr>
-        <w:t xml:space="preserve"> tiene </w:t>
-      </w:r>
-      <w:proofErr w:type="spellStart"/>
-      <w:r>
-        <w:rPr>
-          <w:rFonts w:ascii="Consolas" w:hAnsi="Consolas" w:cs="Consolas"/>
-          <w:sz w:val="24"/>
-          <w:szCs w:val="24"/>
-          <w:highlight w:val="yellow"/>
-        </w:rPr>
-        <w:t>DescripPrioridad</w:t>
-      </w:r>
-      <w:proofErr w:type="spellEnd"/>
-      <w:r>
-        <w:rPr>
-          <w:rFonts w:ascii="Consolas" w:hAnsi="Consolas" w:cs="Consolas"/>
-          <w:sz w:val="24"/>
-          <w:szCs w:val="24"/>
-          <w:highlight w:val="yellow"/>
-        </w:rPr>
-        <w:t xml:space="preserve">, para ello hay que modificar el </w:t>
-      </w:r>
-      <w:proofErr w:type="spellStart"/>
-      <w:r>
-        <w:rPr>
-          <w:rFonts w:ascii="Consolas" w:hAnsi="Consolas" w:cs="Consolas"/>
-          <w:sz w:val="24"/>
-          <w:szCs w:val="24"/>
-          <w:highlight w:val="yellow"/>
-        </w:rPr>
-        <w:t>store</w:t>
-      </w:r>
-      <w:proofErr w:type="spellEnd"/>
-      <w:r>
-        <w:rPr>
-          <w:rFonts w:ascii="Consolas" w:hAnsi="Consolas" w:cs="Consolas"/>
-          <w:sz w:val="24"/>
-          <w:szCs w:val="24"/>
-          <w:highlight w:val="yellow"/>
-        </w:rPr>
-        <w:t xml:space="preserve"> y además agregar el parámetro en el código </w:t>
-      </w:r>
-      <w:proofErr w:type="spellStart"/>
-      <w:r>
-        <w:rPr>
-          <w:rFonts w:ascii="Consolas" w:hAnsi="Consolas" w:cs="Consolas"/>
-          <w:sz w:val="24"/>
-          <w:szCs w:val="24"/>
-          <w:highlight w:val="yellow"/>
-        </w:rPr>
-        <w:t>c#</w:t>
-      </w:r>
-      <w:proofErr w:type="spellEnd"/>
     </w:p>
     <w:p>
       <w:pPr>
@@ -21612,7 +21776,6 @@
           <w:szCs w:val="23"/>
           <w:lang w:val="en-US" w:eastAsia="es-AR"/>
         </w:rPr>
-        <w:lastRenderedPageBreak/>
         <w:t>You need to create an event handler for the user control that is raised when an event from within the user control is fired. This will allow you to bubble the event up the chain so you can handle the event from the form.</w:t>
       </w:r>
     </w:p>
@@ -24371,6 +24534,7 @@
           <w:shd w:val="clear" w:color="auto" w:fill="EFF0F1"/>
           <w:lang w:val="en-US" w:eastAsia="es-AR"/>
         </w:rPr>
+        <w:lastRenderedPageBreak/>
         <w:t>}</w:t>
       </w:r>
     </w:p>
@@ -27085,7 +27249,7 @@
 </file>
 
 <file path=customXml/itemProps1.xml><?xml version="1.0" encoding="utf-8"?>
-<ds:datastoreItem xmlns:ds="http://schemas.openxmlformats.org/officeDocument/2006/customXml" ds:itemID="{7FE039CD-4C0F-4EC5-9F9C-A93B4DB0CC6C}">
+<ds:datastoreItem xmlns:ds="http://schemas.openxmlformats.org/officeDocument/2006/customXml" ds:itemID="{9B6BB70C-2E57-4744-979C-BACA01A87921}">
   <ds:schemaRefs>
     <ds:schemaRef ds:uri="http://schemas.openxmlformats.org/officeDocument/2006/bibliography"/>
   </ds:schemaRefs>

</xml_diff>

<commit_message>
* Idioma de todos los CboBoxes dinamicamente * La forma en que se realiza el login en cuanto a cerrarse el formlogin y abrirse el principal quedó bien hecho
</commit_message>
<xml_diff>
--- a/Anotaciones/Sistema Artec.docx
+++ b/Anotaciones/Sistema Artec.docx
@@ -21474,17 +21474,462 @@
           <w:rFonts w:ascii="Consolas" w:hAnsi="Consolas" w:cs="Consolas"/>
           <w:sz w:val="24"/>
           <w:szCs w:val="24"/>
-          <w:highlight w:val="yellow"/>
-        </w:rPr>
-      </w:pPr>
-      <w:r>
-        <w:rPr>
-          <w:rFonts w:ascii="Consolas" w:hAnsi="Consolas" w:cs="Consolas"/>
-          <w:sz w:val="24"/>
-          <w:szCs w:val="24"/>
-          <w:highlight w:val="yellow"/>
+          <w:highlight w:val="green"/>
+        </w:rPr>
+      </w:pPr>
+      <w:r>
+        <w:rPr>
+          <w:rFonts w:ascii="Consolas" w:hAnsi="Consolas" w:cs="Consolas"/>
+          <w:sz w:val="24"/>
+          <w:szCs w:val="24"/>
+          <w:highlight w:val="green"/>
         </w:rPr>
         <w:t>Estado Inventario</w:t>
+      </w:r>
+    </w:p>
+    <w:p>
+      <w:pPr>
+        <w:pStyle w:val="Prrafodelista"/>
+        <w:numPr>
+          <w:ilvl w:val="2"/>
+          <w:numId w:val="2"/>
+        </w:numPr>
+        <w:shd w:val="clear" w:color="auto" w:fill="8DB3E2" w:themeFill="text2" w:themeFillTint="66"/>
+        <w:autoSpaceDE w:val="0"/>
+        <w:autoSpaceDN w:val="0"/>
+        <w:adjustRightInd w:val="0"/>
+        <w:spacing w:after="0" w:line="240" w:lineRule="auto"/>
+        <w:rPr>
+          <w:rFonts w:ascii="Consolas" w:hAnsi="Consolas" w:cs="Consolas"/>
+          <w:sz w:val="24"/>
+          <w:szCs w:val="24"/>
+        </w:rPr>
+      </w:pPr>
+      <w:r>
+        <w:rPr>
+          <w:rFonts w:ascii="Consolas" w:hAnsi="Consolas" w:cs="Consolas"/>
+          <w:sz w:val="24"/>
+          <w:szCs w:val="24"/>
+        </w:rPr>
+        <w:t>Crear Tabla idioma (</w:t>
+      </w:r>
+      <w:proofErr w:type="spellStart"/>
+      <w:r>
+        <w:rPr>
+          <w:rFonts w:ascii="Consolas" w:hAnsi="Consolas" w:cs="Consolas"/>
+          <w:sz w:val="24"/>
+          <w:szCs w:val="24"/>
+        </w:rPr>
+        <w:t>IdTabla</w:t>
+      </w:r>
+      <w:proofErr w:type="spellEnd"/>
+      <w:r>
+        <w:rPr>
+          <w:rFonts w:ascii="Consolas" w:hAnsi="Consolas" w:cs="Consolas"/>
+          <w:sz w:val="24"/>
+          <w:szCs w:val="24"/>
+        </w:rPr>
+        <w:t xml:space="preserve">, </w:t>
+      </w:r>
+      <w:proofErr w:type="spellStart"/>
+      <w:r>
+        <w:rPr>
+          <w:rFonts w:ascii="Consolas" w:hAnsi="Consolas" w:cs="Consolas"/>
+          <w:sz w:val="24"/>
+          <w:szCs w:val="24"/>
+        </w:rPr>
+        <w:t>IdIdioma</w:t>
+      </w:r>
+      <w:proofErr w:type="spellEnd"/>
+      <w:r>
+        <w:rPr>
+          <w:rFonts w:ascii="Consolas" w:hAnsi="Consolas" w:cs="Consolas"/>
+          <w:sz w:val="24"/>
+          <w:szCs w:val="24"/>
+        </w:rPr>
+        <w:t xml:space="preserve">, </w:t>
+      </w:r>
+      <w:proofErr w:type="spellStart"/>
+      <w:r>
+        <w:rPr>
+          <w:rFonts w:ascii="Consolas" w:hAnsi="Consolas" w:cs="Consolas"/>
+          <w:sz w:val="24"/>
+          <w:szCs w:val="24"/>
+        </w:rPr>
+        <w:t>descrip</w:t>
+      </w:r>
+      <w:proofErr w:type="spellEnd"/>
+      <w:r>
+        <w:rPr>
+          <w:rFonts w:ascii="Consolas" w:hAnsi="Consolas" w:cs="Consolas"/>
+          <w:sz w:val="24"/>
+          <w:szCs w:val="24"/>
+        </w:rPr>
+        <w:t>)</w:t>
+      </w:r>
+    </w:p>
+    <w:p>
+      <w:pPr>
+        <w:pStyle w:val="Prrafodelista"/>
+        <w:numPr>
+          <w:ilvl w:val="2"/>
+          <w:numId w:val="2"/>
+        </w:numPr>
+        <w:shd w:val="clear" w:color="auto" w:fill="8DB3E2" w:themeFill="text2" w:themeFillTint="66"/>
+        <w:autoSpaceDE w:val="0"/>
+        <w:autoSpaceDN w:val="0"/>
+        <w:adjustRightInd w:val="0"/>
+        <w:spacing w:after="0" w:line="240" w:lineRule="auto"/>
+        <w:rPr>
+          <w:rFonts w:ascii="Consolas" w:hAnsi="Consolas" w:cs="Consolas"/>
+          <w:sz w:val="24"/>
+          <w:szCs w:val="24"/>
+        </w:rPr>
+      </w:pPr>
+      <w:proofErr w:type="spellStart"/>
+      <w:r>
+        <w:rPr>
+          <w:rFonts w:ascii="Consolas" w:hAnsi="Consolas" w:cs="Consolas"/>
+          <w:sz w:val="24"/>
+          <w:szCs w:val="24"/>
+        </w:rPr>
+        <w:t>Foreign</w:t>
+      </w:r>
+      <w:proofErr w:type="spellEnd"/>
+      <w:r>
+        <w:rPr>
+          <w:rFonts w:ascii="Consolas" w:hAnsi="Consolas" w:cs="Consolas"/>
+          <w:sz w:val="24"/>
+          <w:szCs w:val="24"/>
+        </w:rPr>
+        <w:t xml:space="preserve"> </w:t>
+      </w:r>
+      <w:proofErr w:type="spellStart"/>
+      <w:r>
+        <w:rPr>
+          <w:rFonts w:ascii="Consolas" w:hAnsi="Consolas" w:cs="Consolas"/>
+          <w:sz w:val="24"/>
+          <w:szCs w:val="24"/>
+        </w:rPr>
+        <w:t>keys</w:t>
+      </w:r>
+      <w:proofErr w:type="spellEnd"/>
+      <w:r>
+        <w:rPr>
+          <w:rFonts w:ascii="Consolas" w:hAnsi="Consolas" w:cs="Consolas"/>
+          <w:sz w:val="24"/>
+          <w:szCs w:val="24"/>
+        </w:rPr>
+        <w:t xml:space="preserve"> a Tabla e Idioma</w:t>
+      </w:r>
+    </w:p>
+    <w:p>
+      <w:pPr>
+        <w:pStyle w:val="Prrafodelista"/>
+        <w:numPr>
+          <w:ilvl w:val="2"/>
+          <w:numId w:val="2"/>
+        </w:numPr>
+        <w:shd w:val="clear" w:color="auto" w:fill="8DB3E2" w:themeFill="text2" w:themeFillTint="66"/>
+        <w:autoSpaceDE w:val="0"/>
+        <w:autoSpaceDN w:val="0"/>
+        <w:adjustRightInd w:val="0"/>
+        <w:spacing w:after="0" w:line="240" w:lineRule="auto"/>
+        <w:rPr>
+          <w:rFonts w:ascii="Consolas" w:hAnsi="Consolas" w:cs="Consolas"/>
+          <w:sz w:val="24"/>
+          <w:szCs w:val="24"/>
+        </w:rPr>
+      </w:pPr>
+      <w:r>
+        <w:rPr>
+          <w:rFonts w:ascii="Consolas" w:hAnsi="Consolas" w:cs="Consolas"/>
+          <w:sz w:val="24"/>
+          <w:szCs w:val="24"/>
+        </w:rPr>
+        <w:t>PK a 3 campos</w:t>
+      </w:r>
+    </w:p>
+    <w:p>
+      <w:pPr>
+        <w:pStyle w:val="Prrafodelista"/>
+        <w:numPr>
+          <w:ilvl w:val="2"/>
+          <w:numId w:val="2"/>
+        </w:numPr>
+        <w:shd w:val="clear" w:color="auto" w:fill="8DB3E2" w:themeFill="text2" w:themeFillTint="66"/>
+        <w:autoSpaceDE w:val="0"/>
+        <w:autoSpaceDN w:val="0"/>
+        <w:adjustRightInd w:val="0"/>
+        <w:spacing w:after="0" w:line="240" w:lineRule="auto"/>
+        <w:rPr>
+          <w:rFonts w:ascii="Consolas" w:hAnsi="Consolas" w:cs="Consolas"/>
+          <w:sz w:val="24"/>
+          <w:szCs w:val="24"/>
+        </w:rPr>
+      </w:pPr>
+      <w:r>
+        <w:rPr>
+          <w:rFonts w:ascii="Consolas" w:hAnsi="Consolas" w:cs="Consolas"/>
+          <w:sz w:val="24"/>
+          <w:szCs w:val="24"/>
+        </w:rPr>
+        <w:t xml:space="preserve">Colocar los valores en </w:t>
+      </w:r>
+      <w:proofErr w:type="spellStart"/>
+      <w:r>
+        <w:rPr>
+          <w:rFonts w:ascii="Consolas" w:hAnsi="Consolas" w:cs="Consolas"/>
+          <w:sz w:val="24"/>
+          <w:szCs w:val="24"/>
+        </w:rPr>
+        <w:t>descrip</w:t>
+      </w:r>
+      <w:proofErr w:type="spellEnd"/>
+    </w:p>
+    <w:p>
+      <w:pPr>
+        <w:pStyle w:val="Prrafodelista"/>
+        <w:numPr>
+          <w:ilvl w:val="2"/>
+          <w:numId w:val="2"/>
+        </w:numPr>
+        <w:shd w:val="clear" w:color="auto" w:fill="8DB3E2" w:themeFill="text2" w:themeFillTint="66"/>
+        <w:autoSpaceDE w:val="0"/>
+        <w:autoSpaceDN w:val="0"/>
+        <w:adjustRightInd w:val="0"/>
+        <w:spacing w:after="0" w:line="240" w:lineRule="auto"/>
+        <w:rPr>
+          <w:rFonts w:ascii="Consolas" w:hAnsi="Consolas" w:cs="Consolas"/>
+          <w:sz w:val="24"/>
+          <w:szCs w:val="24"/>
+        </w:rPr>
+      </w:pPr>
+      <w:r>
+        <w:rPr>
+          <w:rFonts w:ascii="Consolas" w:hAnsi="Consolas" w:cs="Consolas"/>
+          <w:sz w:val="24"/>
+          <w:szCs w:val="24"/>
+        </w:rPr>
+        <w:t xml:space="preserve">Modificar todos los </w:t>
+      </w:r>
+      <w:proofErr w:type="spellStart"/>
+      <w:r>
+        <w:rPr>
+          <w:rFonts w:ascii="Consolas" w:hAnsi="Consolas" w:cs="Consolas"/>
+          <w:sz w:val="24"/>
+          <w:szCs w:val="24"/>
+        </w:rPr>
+        <w:t>store</w:t>
+      </w:r>
+      <w:proofErr w:type="spellEnd"/>
+      <w:r>
+        <w:rPr>
+          <w:rFonts w:ascii="Consolas" w:hAnsi="Consolas" w:cs="Consolas"/>
+          <w:sz w:val="24"/>
+          <w:szCs w:val="24"/>
+        </w:rPr>
+        <w:t xml:space="preserve"> en donde aparezca </w:t>
+      </w:r>
+      <w:proofErr w:type="spellStart"/>
+      <w:r>
+        <w:rPr>
+          <w:rFonts w:ascii="Consolas" w:hAnsi="Consolas" w:cs="Consolas"/>
+          <w:sz w:val="24"/>
+          <w:szCs w:val="24"/>
+        </w:rPr>
+        <w:t>descrip</w:t>
+      </w:r>
+      <w:proofErr w:type="spellEnd"/>
+    </w:p>
+    <w:p>
+      <w:pPr>
+        <w:pStyle w:val="Prrafodelista"/>
+        <w:numPr>
+          <w:ilvl w:val="2"/>
+          <w:numId w:val="2"/>
+        </w:numPr>
+        <w:shd w:val="clear" w:color="auto" w:fill="8DB3E2" w:themeFill="text2" w:themeFillTint="66"/>
+        <w:autoSpaceDE w:val="0"/>
+        <w:autoSpaceDN w:val="0"/>
+        <w:adjustRightInd w:val="0"/>
+        <w:spacing w:after="0" w:line="240" w:lineRule="auto"/>
+        <w:rPr>
+          <w:rFonts w:ascii="Consolas" w:hAnsi="Consolas" w:cs="Consolas"/>
+          <w:sz w:val="24"/>
+          <w:szCs w:val="24"/>
+        </w:rPr>
+      </w:pPr>
+      <w:r>
+        <w:rPr>
+          <w:rFonts w:ascii="Consolas" w:hAnsi="Consolas" w:cs="Consolas"/>
+          <w:sz w:val="24"/>
+          <w:szCs w:val="24"/>
+        </w:rPr>
+        <w:t xml:space="preserve">Revisar el </w:t>
+      </w:r>
+      <w:proofErr w:type="spellStart"/>
+      <w:r>
+        <w:rPr>
+          <w:rFonts w:ascii="Consolas" w:hAnsi="Consolas" w:cs="Consolas"/>
+          <w:sz w:val="24"/>
+          <w:szCs w:val="24"/>
+        </w:rPr>
+        <w:t>store</w:t>
+      </w:r>
+      <w:proofErr w:type="spellEnd"/>
+      <w:r>
+        <w:rPr>
+          <w:rFonts w:ascii="Consolas" w:hAnsi="Consolas" w:cs="Consolas"/>
+          <w:sz w:val="24"/>
+          <w:szCs w:val="24"/>
+        </w:rPr>
+        <w:t xml:space="preserve"> </w:t>
+      </w:r>
+      <w:proofErr w:type="spellStart"/>
+      <w:r>
+        <w:rPr>
+          <w:rFonts w:ascii="Consolas" w:hAnsi="Consolas" w:cs="Consolas"/>
+          <w:sz w:val="24"/>
+          <w:szCs w:val="24"/>
+        </w:rPr>
+        <w:t>traerTodos</w:t>
+      </w:r>
+      <w:proofErr w:type="spellEnd"/>
+      <w:r>
+        <w:rPr>
+          <w:rFonts w:ascii="Consolas" w:hAnsi="Consolas" w:cs="Consolas"/>
+          <w:sz w:val="24"/>
+          <w:szCs w:val="24"/>
+        </w:rPr>
+        <w:t xml:space="preserve">, </w:t>
+      </w:r>
+      <w:proofErr w:type="spellStart"/>
+      <w:r>
+        <w:rPr>
+          <w:rFonts w:ascii="Consolas" w:hAnsi="Consolas" w:cs="Consolas"/>
+          <w:sz w:val="24"/>
+          <w:szCs w:val="24"/>
+        </w:rPr>
+        <w:t>porq</w:t>
+      </w:r>
+      <w:proofErr w:type="spellEnd"/>
+      <w:r>
+        <w:rPr>
+          <w:rFonts w:ascii="Consolas" w:hAnsi="Consolas" w:cs="Consolas"/>
+          <w:sz w:val="24"/>
+          <w:szCs w:val="24"/>
+        </w:rPr>
+        <w:t xml:space="preserve"> siempre esta con *</w:t>
+      </w:r>
+    </w:p>
+    <w:p>
+      <w:pPr>
+        <w:pStyle w:val="Prrafodelista"/>
+        <w:numPr>
+          <w:ilvl w:val="2"/>
+          <w:numId w:val="2"/>
+        </w:numPr>
+        <w:shd w:val="clear" w:color="auto" w:fill="8DB3E2" w:themeFill="text2" w:themeFillTint="66"/>
+        <w:autoSpaceDE w:val="0"/>
+        <w:autoSpaceDN w:val="0"/>
+        <w:adjustRightInd w:val="0"/>
+        <w:spacing w:after="0" w:line="240" w:lineRule="auto"/>
+        <w:rPr>
+          <w:rFonts w:ascii="Consolas" w:hAnsi="Consolas" w:cs="Consolas"/>
+          <w:sz w:val="24"/>
+          <w:szCs w:val="24"/>
+        </w:rPr>
+      </w:pPr>
+      <w:r>
+        <w:rPr>
+          <w:rFonts w:ascii="Consolas" w:hAnsi="Consolas" w:cs="Consolas"/>
+          <w:sz w:val="24"/>
+          <w:szCs w:val="24"/>
+        </w:rPr>
+        <w:t xml:space="preserve">Agregar parámetro en C# dentro de la DAL, y no olvidarse de agregar el parámetro </w:t>
+      </w:r>
+      <w:proofErr w:type="spellStart"/>
+      <w:r>
+        <w:rPr>
+          <w:rFonts w:ascii="Consolas" w:hAnsi="Consolas" w:cs="Consolas"/>
+          <w:sz w:val="24"/>
+          <w:szCs w:val="24"/>
+        </w:rPr>
+        <w:t>parameters</w:t>
+      </w:r>
+      <w:proofErr w:type="spellEnd"/>
+      <w:r>
+        <w:rPr>
+          <w:rFonts w:ascii="Consolas" w:hAnsi="Consolas" w:cs="Consolas"/>
+          <w:sz w:val="24"/>
+          <w:szCs w:val="24"/>
+        </w:rPr>
+        <w:t xml:space="preserve"> en la llamada al </w:t>
+      </w:r>
+      <w:proofErr w:type="spellStart"/>
+      <w:r>
+        <w:rPr>
+          <w:rFonts w:ascii="Consolas" w:hAnsi="Consolas" w:cs="Consolas"/>
+          <w:sz w:val="24"/>
+          <w:szCs w:val="24"/>
+        </w:rPr>
+        <w:t>store</w:t>
+      </w:r>
+      <w:proofErr w:type="spellEnd"/>
+      <w:r>
+        <w:rPr>
+          <w:rFonts w:ascii="Consolas" w:hAnsi="Consolas" w:cs="Consolas"/>
+          <w:sz w:val="24"/>
+          <w:szCs w:val="24"/>
+        </w:rPr>
+        <w:t xml:space="preserve"> desde el código</w:t>
+      </w:r>
+    </w:p>
+    <w:p>
+      <w:pPr>
+        <w:pStyle w:val="Prrafodelista"/>
+        <w:numPr>
+          <w:ilvl w:val="2"/>
+          <w:numId w:val="2"/>
+        </w:numPr>
+        <w:shd w:val="clear" w:color="auto" w:fill="8DB3E2" w:themeFill="text2" w:themeFillTint="66"/>
+        <w:autoSpaceDE w:val="0"/>
+        <w:autoSpaceDN w:val="0"/>
+        <w:adjustRightInd w:val="0"/>
+        <w:spacing w:after="0" w:line="240" w:lineRule="auto"/>
+        <w:rPr>
+          <w:rFonts w:ascii="Consolas" w:hAnsi="Consolas" w:cs="Consolas"/>
+          <w:sz w:val="24"/>
+          <w:szCs w:val="24"/>
+        </w:rPr>
+      </w:pPr>
+      <w:r>
+        <w:rPr>
+          <w:rFonts w:ascii="Consolas" w:hAnsi="Consolas" w:cs="Consolas"/>
+          <w:sz w:val="24"/>
+          <w:szCs w:val="24"/>
+        </w:rPr>
+        <w:lastRenderedPageBreak/>
+        <w:t xml:space="preserve">Agregar a la secuencia de </w:t>
+      </w:r>
+      <w:proofErr w:type="spellStart"/>
+      <w:r>
+        <w:rPr>
+          <w:rFonts w:ascii="Consolas" w:hAnsi="Consolas" w:cs="Consolas"/>
+          <w:sz w:val="24"/>
+          <w:szCs w:val="24"/>
+        </w:rPr>
+        <w:t>cboboxes</w:t>
+      </w:r>
+      <w:proofErr w:type="spellEnd"/>
+      <w:r>
+        <w:rPr>
+          <w:rFonts w:ascii="Consolas" w:hAnsi="Consolas" w:cs="Consolas"/>
+          <w:sz w:val="24"/>
+          <w:szCs w:val="24"/>
+        </w:rPr>
+        <w:t xml:space="preserve"> en traducir</w:t>
       </w:r>
     </w:p>
     <w:p>
@@ -21502,16 +21947,16 @@
           <w:rFonts w:ascii="Consolas" w:hAnsi="Consolas" w:cs="Consolas"/>
           <w:sz w:val="24"/>
           <w:szCs w:val="24"/>
-          <w:highlight w:val="yellow"/>
-        </w:rPr>
-      </w:pPr>
-      <w:proofErr w:type="spellStart"/>
-      <w:r>
-        <w:rPr>
-          <w:rFonts w:ascii="Consolas" w:hAnsi="Consolas" w:cs="Consolas"/>
-          <w:sz w:val="24"/>
-          <w:szCs w:val="24"/>
-          <w:highlight w:val="yellow"/>
+          <w:highlight w:val="green"/>
+        </w:rPr>
+      </w:pPr>
+      <w:proofErr w:type="spellStart"/>
+      <w:r>
+        <w:rPr>
+          <w:rFonts w:ascii="Consolas" w:hAnsi="Consolas" w:cs="Consolas"/>
+          <w:sz w:val="24"/>
+          <w:szCs w:val="24"/>
+          <w:highlight w:val="green"/>
         </w:rPr>
         <w:t>EstadoSolicDetalle</w:t>
       </w:r>
@@ -21532,20 +21977,20 @@
           <w:rFonts w:ascii="Consolas" w:hAnsi="Consolas" w:cs="Consolas"/>
           <w:sz w:val="24"/>
           <w:szCs w:val="24"/>
-          <w:highlight w:val="yellow"/>
-        </w:rPr>
-      </w:pPr>
-      <w:r>
-        <w:rPr>
-          <w:rFonts w:ascii="Consolas" w:hAnsi="Consolas" w:cs="Consolas"/>
-          <w:sz w:val="24"/>
-          <w:szCs w:val="24"/>
-          <w:highlight w:val="yellow"/>
-        </w:rPr>
-        <w:t>TipoTelefono</w:t>
-      </w:r>
+          <w:highlight w:val="green"/>
+        </w:rPr>
+      </w:pPr>
       <w:bookmarkStart w:id="0" w:name="_GoBack"/>
       <w:bookmarkEnd w:id="0"/>
+      <w:r>
+        <w:rPr>
+          <w:rFonts w:ascii="Consolas" w:hAnsi="Consolas" w:cs="Consolas"/>
+          <w:sz w:val="24"/>
+          <w:szCs w:val="24"/>
+          <w:highlight w:val="green"/>
+        </w:rPr>
+        <w:t>TipoTelefono</w:t>
+      </w:r>
     </w:p>
     <w:p>
       <w:pPr>
@@ -23299,6 +23744,7 @@
           <w:bdr w:val="none" w:sz="0" w:space="0" w:color="auto" w:frame="1"/>
           <w:lang w:val="en-US" w:eastAsia="es-AR"/>
         </w:rPr>
+        <w:lastRenderedPageBreak/>
         <w:t>User Control</w:t>
       </w:r>
     </w:p>
@@ -24534,7 +24980,6 @@
           <w:shd w:val="clear" w:color="auto" w:fill="EFF0F1"/>
           <w:lang w:val="en-US" w:eastAsia="es-AR"/>
         </w:rPr>
-        <w:lastRenderedPageBreak/>
         <w:t>}</w:t>
       </w:r>
     </w:p>
@@ -27249,7 +27694,7 @@
 </file>
 
 <file path=customXml/itemProps1.xml><?xml version="1.0" encoding="utf-8"?>
-<ds:datastoreItem xmlns:ds="http://schemas.openxmlformats.org/officeDocument/2006/customXml" ds:itemID="{9B6BB70C-2E57-4744-979C-BACA01A87921}">
+<ds:datastoreItem xmlns:ds="http://schemas.openxmlformats.org/officeDocument/2006/customXml" ds:itemID="{F519B78A-60BA-43E6-82C9-16EEFC40E93D}">
   <ds:schemaRefs>
     <ds:schemaRef ds:uri="http://schemas.openxmlformats.org/officeDocument/2006/bibliography"/>
   </ds:schemaRefs>

</xml_diff>

<commit_message>
# ListarPermisos Asignados OK # Filtrar y Listar Permisos Disponibles OK # Implementación de recursividad en DALFamilia, para traer los subpermisos # Implementación de recursividad en FRMUsuarioModificar -> ListarYAgregarSubPermisos (que es llamado por ListarPermisos) para listar los permisos y sus subpermisos en un treeview # Implementación de recursividad en frmUsuariosModificar -> FiltrarSubpermisos (que es llamado por FiltrarDisponibles) para filtrar los permisos y subpermisos disponibles para asignar a un usuario
</commit_message>
<xml_diff>
--- a/Anotaciones/Sistema Artec.docx
+++ b/Anotaciones/Sistema Artec.docx
@@ -11051,8 +11051,63 @@
         </w:rPr>
         <w:t>Hecho en bd y en objetos Familia Patente lectura y carga de permisos en el usuario, como se debe y con Composite!</w:t>
       </w:r>
+    </w:p>
+    <w:p>
+      <w:pPr>
+        <w:pStyle w:val="Prrafodelista"/>
+        <w:numPr>
+          <w:ilvl w:val="0"/>
+          <w:numId w:val="2"/>
+        </w:numPr>
+        <w:autoSpaceDE w:val="0"/>
+        <w:autoSpaceDN w:val="0"/>
+        <w:adjustRightInd w:val="0"/>
+        <w:spacing w:after="0" w:line="240" w:lineRule="auto"/>
+        <w:rPr>
+          <w:rFonts w:ascii="Consolas" w:hAnsi="Consolas" w:cs="Consolas"/>
+          <w:sz w:val="24"/>
+          <w:szCs w:val="24"/>
+          <w:highlight w:val="green"/>
+        </w:rPr>
+      </w:pPr>
+      <w:r>
+        <w:rPr>
+          <w:rFonts w:ascii="Consolas" w:hAnsi="Consolas" w:cs="Consolas"/>
+          <w:sz w:val="24"/>
+          <w:szCs w:val="24"/>
+          <w:highlight w:val="green"/>
+        </w:rPr>
+        <w:t xml:space="preserve">Permisos desde BD con recursividad funciona OK, ListarPermisosAsignados con recursividad funciona OK, </w:t>
+      </w:r>
+      <w:r>
+        <w:rPr>
+          <w:rFonts w:ascii="Consolas" w:hAnsi="Consolas" w:cs="Consolas"/>
+          <w:sz w:val="24"/>
+          <w:szCs w:val="24"/>
+          <w:highlight w:val="green"/>
+        </w:rPr>
+        <w:t xml:space="preserve">Filtrar y </w:t>
+      </w:r>
       <w:bookmarkStart w:id="0" w:name="_GoBack"/>
       <w:bookmarkEnd w:id="0"/>
+      <w:r>
+        <w:rPr>
+          <w:rFonts w:ascii="Consolas" w:hAnsi="Consolas" w:cs="Consolas"/>
+          <w:sz w:val="24"/>
+          <w:szCs w:val="24"/>
+          <w:highlight w:val="green"/>
+        </w:rPr>
+        <w:t>ListarPermisosDisponibles</w:t>
+      </w:r>
+      <w:r>
+        <w:rPr>
+          <w:rFonts w:ascii="Consolas" w:hAnsi="Consolas" w:cs="Consolas"/>
+          <w:sz w:val="24"/>
+          <w:szCs w:val="24"/>
+          <w:highlight w:val="green"/>
+        </w:rPr>
+        <w:t xml:space="preserve"> OK</w:t>
+      </w:r>
     </w:p>
     <w:p>
       <w:pPr>
@@ -11270,7 +11325,6 @@
           <w:szCs w:val="23"/>
           <w:lang w:val="en-US" w:eastAsia="es-AR"/>
         </w:rPr>
-        <w:lastRenderedPageBreak/>
         <w:t>You need to create an event handler for the user control that is raised when an event from within the user control is fired. This will allow you to bubble the event up the chain so you can handle the event from the form.</w:t>
       </w:r>
     </w:p>
@@ -14109,6 +14163,7 @@
           <w:shd w:val="clear" w:color="auto" w:fill="EFF0F1"/>
           <w:lang w:eastAsia="es-AR"/>
         </w:rPr>
+        <w:lastRenderedPageBreak/>
         <w:t>{</w:t>
       </w:r>
     </w:p>
@@ -16467,7 +16522,7 @@
 </file>
 
 <file path=customXml/itemProps1.xml><?xml version="1.0" encoding="utf-8"?>
-<ds:datastoreItem xmlns:ds="http://schemas.openxmlformats.org/officeDocument/2006/customXml" ds:itemID="{07BF2101-22E8-464C-8942-CD3498BE3A23}">
+<ds:datastoreItem xmlns:ds="http://schemas.openxmlformats.org/officeDocument/2006/customXml" ds:itemID="{4949456A-CADC-44B1-A342-45C3DC3F1B15}">
   <ds:schemaRefs>
     <ds:schemaRef ds:uri="http://schemas.openxmlformats.org/officeDocument/2006/bibliography"/>
   </ds:schemaRefs>

</xml_diff>

<commit_message>
#UsuarioCrear Completo + Tmb arreglé en UsuarioModificar para que no pinche en los botones agregar y quitar si no hay nada seleccionado, además de hacer lo mismo en UsuarioCrear
</commit_message>
<xml_diff>
--- a/Anotaciones/Sistema Artec.docx
+++ b/Anotaciones/Sistema Artec.docx
@@ -23367,96 +23367,126 @@
           <w:szCs w:val="24"/>
           <w:highlight w:val="green"/>
         </w:rPr>
-        <w:t>Vali</w:t>
+        <w:t xml:space="preserve">Validaciones de </w:t>
+      </w:r>
+      <w:proofErr w:type="spellStart"/>
+      <w:r>
+        <w:rPr>
+          <w:rFonts w:ascii="Consolas" w:hAnsi="Consolas" w:cs="Consolas"/>
+          <w:sz w:val="24"/>
+          <w:szCs w:val="24"/>
+          <w:highlight w:val="green"/>
+        </w:rPr>
+        <w:t>form</w:t>
+      </w:r>
+      <w:proofErr w:type="spellEnd"/>
+      <w:r>
+        <w:rPr>
+          <w:rFonts w:ascii="Consolas" w:hAnsi="Consolas" w:cs="Consolas"/>
+          <w:sz w:val="24"/>
+          <w:szCs w:val="24"/>
+          <w:highlight w:val="green"/>
+        </w:rPr>
+        <w:t xml:space="preserve"> modificación de usuario</w:t>
+      </w:r>
+      <w:r>
+        <w:rPr>
+          <w:rFonts w:ascii="Consolas" w:hAnsi="Consolas" w:cs="Consolas"/>
+          <w:sz w:val="24"/>
+          <w:szCs w:val="24"/>
+          <w:highlight w:val="green"/>
+        </w:rPr>
+        <w:t>;</w:t>
+      </w:r>
+      <w:r>
+        <w:rPr>
+          <w:rFonts w:ascii="Consolas" w:hAnsi="Consolas" w:cs="Consolas"/>
+          <w:sz w:val="24"/>
+          <w:szCs w:val="24"/>
+          <w:highlight w:val="green"/>
+        </w:rPr>
+        <w:t xml:space="preserve"> Modificar Pass;</w:t>
+      </w:r>
+      <w:r>
+        <w:rPr>
+          <w:rFonts w:ascii="Consolas" w:hAnsi="Consolas" w:cs="Consolas"/>
+          <w:sz w:val="24"/>
+          <w:szCs w:val="24"/>
+          <w:highlight w:val="green"/>
+        </w:rPr>
+        <w:t xml:space="preserve"> verificar q no exista el </w:t>
+      </w:r>
+      <w:proofErr w:type="spellStart"/>
+      <w:r>
+        <w:rPr>
+          <w:rFonts w:ascii="Consolas" w:hAnsi="Consolas" w:cs="Consolas"/>
+          <w:sz w:val="24"/>
+          <w:szCs w:val="24"/>
+          <w:highlight w:val="green"/>
+        </w:rPr>
+        <w:t>nomus</w:t>
+      </w:r>
+      <w:proofErr w:type="spellEnd"/>
+      <w:r>
+        <w:rPr>
+          <w:rFonts w:ascii="Consolas" w:hAnsi="Consolas" w:cs="Consolas"/>
+          <w:sz w:val="24"/>
+          <w:szCs w:val="24"/>
+          <w:highlight w:val="green"/>
+        </w:rPr>
+        <w:t xml:space="preserve"> nuevo en la </w:t>
+      </w:r>
+      <w:r>
+        <w:rPr>
+          <w:rFonts w:ascii="Consolas" w:hAnsi="Consolas" w:cs="Consolas"/>
+          <w:sz w:val="24"/>
+          <w:szCs w:val="24"/>
+          <w:highlight w:val="green"/>
+        </w:rPr>
+        <w:lastRenderedPageBreak/>
+        <w:t>modificación; Verificar que no se le quiten todos los permisos al usuario</w:t>
+      </w:r>
+    </w:p>
+    <w:p>
+      <w:pPr>
+        <w:pStyle w:val="Prrafodelista"/>
+        <w:numPr>
+          <w:ilvl w:val="0"/>
+          <w:numId w:val="2"/>
+        </w:numPr>
+        <w:autoSpaceDE w:val="0"/>
+        <w:autoSpaceDN w:val="0"/>
+        <w:adjustRightInd w:val="0"/>
+        <w:spacing w:after="0" w:line="240" w:lineRule="auto"/>
+        <w:rPr>
+          <w:rFonts w:ascii="Consolas" w:hAnsi="Consolas" w:cs="Consolas"/>
+          <w:sz w:val="24"/>
+          <w:szCs w:val="24"/>
+          <w:highlight w:val="green"/>
+        </w:rPr>
+      </w:pPr>
+      <w:proofErr w:type="spellStart"/>
+      <w:r>
+        <w:rPr>
+          <w:rFonts w:ascii="Consolas" w:hAnsi="Consolas" w:cs="Consolas"/>
+          <w:sz w:val="24"/>
+          <w:szCs w:val="24"/>
+          <w:highlight w:val="green"/>
+        </w:rPr>
+        <w:t>UsuarioCrear</w:t>
+      </w:r>
+      <w:proofErr w:type="spellEnd"/>
+      <w:r>
+        <w:rPr>
+          <w:rFonts w:ascii="Consolas" w:hAnsi="Consolas" w:cs="Consolas"/>
+          <w:sz w:val="24"/>
+          <w:szCs w:val="24"/>
+          <w:highlight w:val="green"/>
+        </w:rPr>
+        <w:t xml:space="preserve"> completo</w:t>
       </w:r>
       <w:bookmarkStart w:id="0" w:name="_GoBack"/>
       <w:bookmarkEnd w:id="0"/>
-      <w:r>
-        <w:rPr>
-          <w:rFonts w:ascii="Consolas" w:hAnsi="Consolas" w:cs="Consolas"/>
-          <w:sz w:val="24"/>
-          <w:szCs w:val="24"/>
-          <w:highlight w:val="green"/>
-        </w:rPr>
-        <w:t xml:space="preserve">daciones de </w:t>
-      </w:r>
-      <w:proofErr w:type="spellStart"/>
-      <w:r>
-        <w:rPr>
-          <w:rFonts w:ascii="Consolas" w:hAnsi="Consolas" w:cs="Consolas"/>
-          <w:sz w:val="24"/>
-          <w:szCs w:val="24"/>
-          <w:highlight w:val="green"/>
-        </w:rPr>
-        <w:t>form</w:t>
-      </w:r>
-      <w:proofErr w:type="spellEnd"/>
-      <w:r>
-        <w:rPr>
-          <w:rFonts w:ascii="Consolas" w:hAnsi="Consolas" w:cs="Consolas"/>
-          <w:sz w:val="24"/>
-          <w:szCs w:val="24"/>
-          <w:highlight w:val="green"/>
-        </w:rPr>
-        <w:t xml:space="preserve"> modificación de usuario</w:t>
-      </w:r>
-      <w:r>
-        <w:rPr>
-          <w:rFonts w:ascii="Consolas" w:hAnsi="Consolas" w:cs="Consolas"/>
-          <w:sz w:val="24"/>
-          <w:szCs w:val="24"/>
-          <w:highlight w:val="green"/>
-        </w:rPr>
-        <w:t>;</w:t>
-      </w:r>
-      <w:r>
-        <w:rPr>
-          <w:rFonts w:ascii="Consolas" w:hAnsi="Consolas" w:cs="Consolas"/>
-          <w:sz w:val="24"/>
-          <w:szCs w:val="24"/>
-          <w:highlight w:val="green"/>
-        </w:rPr>
-        <w:t xml:space="preserve"> Modificar Pass;</w:t>
-      </w:r>
-      <w:r>
-        <w:rPr>
-          <w:rFonts w:ascii="Consolas" w:hAnsi="Consolas" w:cs="Consolas"/>
-          <w:sz w:val="24"/>
-          <w:szCs w:val="24"/>
-          <w:highlight w:val="green"/>
-        </w:rPr>
-        <w:t xml:space="preserve"> verificar q no exista el </w:t>
-      </w:r>
-      <w:proofErr w:type="spellStart"/>
-      <w:r>
-        <w:rPr>
-          <w:rFonts w:ascii="Consolas" w:hAnsi="Consolas" w:cs="Consolas"/>
-          <w:sz w:val="24"/>
-          <w:szCs w:val="24"/>
-          <w:highlight w:val="green"/>
-        </w:rPr>
-        <w:t>nomus</w:t>
-      </w:r>
-      <w:proofErr w:type="spellEnd"/>
-      <w:r>
-        <w:rPr>
-          <w:rFonts w:ascii="Consolas" w:hAnsi="Consolas" w:cs="Consolas"/>
-          <w:sz w:val="24"/>
-          <w:szCs w:val="24"/>
-          <w:highlight w:val="green"/>
-        </w:rPr>
-        <w:t xml:space="preserve"> nuevo en la </w:t>
-      </w:r>
-      <w:r>
-        <w:rPr>
-          <w:rFonts w:ascii="Consolas" w:hAnsi="Consolas" w:cs="Consolas"/>
-          <w:sz w:val="24"/>
-          <w:szCs w:val="24"/>
-          <w:highlight w:val="green"/>
-        </w:rPr>
-        <w:lastRenderedPageBreak/>
-        <w:t>modificación; Verificar que no se le quiten todos los permisos al usuario</w:t>
-      </w:r>
     </w:p>
     <w:p>
       <w:pPr>
@@ -25197,6 +25227,7 @@
           <w:bdr w:val="none" w:sz="0" w:space="0" w:color="auto" w:frame="1"/>
           <w:lang w:val="en-US" w:eastAsia="es-AR"/>
         </w:rPr>
+        <w:lastRenderedPageBreak/>
         <w:t>User Control</w:t>
       </w:r>
     </w:p>
@@ -25244,7 +25275,6 @@
           <w:shd w:val="clear" w:color="auto" w:fill="EFF0F1"/>
           <w:lang w:val="en-US" w:eastAsia="es-AR"/>
         </w:rPr>
-        <w:lastRenderedPageBreak/>
         <w:t>public</w:t>
       </w:r>
       <w:proofErr w:type="gramEnd"/>
@@ -27416,15 +27446,7 @@
           <w:sz w:val="16"/>
           <w:szCs w:val="16"/>
         </w:rPr>
-        <w:t xml:space="preserve"> (</w:t>
-      </w:r>
-      <w:r>
-        <w:rPr>
-          <w:b/>
-          <w:sz w:val="16"/>
-          <w:szCs w:val="16"/>
-        </w:rPr>
-        <w:t>“</w:t>
+        <w:t xml:space="preserve"> (“</w:t>
       </w:r>
       <w:proofErr w:type="spellStart"/>
       <w:r>
@@ -27442,15 +27464,7 @@
           <w:sz w:val="16"/>
           <w:szCs w:val="16"/>
         </w:rPr>
-        <w:t>”</w:t>
-      </w:r>
-      <w:r>
-        <w:rPr>
-          <w:b/>
-          <w:sz w:val="16"/>
-          <w:szCs w:val="16"/>
-        </w:rPr>
-        <w:t>), e</w:t>
+        <w:t>”), e</w:t>
       </w:r>
       <w:r>
         <w:rPr>
@@ -30016,7 +30030,7 @@
 </file>
 
 <file path=customXml/itemProps1.xml><?xml version="1.0" encoding="utf-8"?>
-<ds:datastoreItem xmlns:ds="http://schemas.openxmlformats.org/officeDocument/2006/customXml" ds:itemID="{1B09EA65-B30F-44AB-9914-865FF775ECD8}">
+<ds:datastoreItem xmlns:ds="http://schemas.openxmlformats.org/officeDocument/2006/customXml" ds:itemID="{13996AB1-65B8-45DD-93DB-8C22FAD73354}">
   <ds:schemaRefs>
     <ds:schemaRef ds:uri="http://schemas.openxmlformats.org/officeDocument/2006/bibliography"/>
   </ds:schemaRefs>

</xml_diff>

<commit_message>
#DVH Usuario Funcion hecha, iniciado el proceso de utilizacion de la misma en el ABM #Modificaciones varias, por ej: Agregue UsuarioModificar, para manejar toda la lógica desde la BLL
</commit_message>
<xml_diff>
--- a/Anotaciones/Sistema Artec.docx
+++ b/Anotaciones/Sistema Artec.docx
@@ -23590,18 +23590,7 @@
           <w:szCs w:val="24"/>
           <w:highlight w:val="green"/>
         </w:rPr>
-        <w:t xml:space="preserve"> </w:t>
-      </w:r>
-      <w:bookmarkStart w:id="0" w:name="_GoBack"/>
-      <w:bookmarkEnd w:id="0"/>
-      <w:r>
-        <w:rPr>
-          <w:rFonts w:ascii="Consolas" w:hAnsi="Consolas" w:cs="Consolas"/>
-          <w:sz w:val="24"/>
-          <w:szCs w:val="24"/>
-          <w:highlight w:val="green"/>
-        </w:rPr>
-        <w:t xml:space="preserve">para </w:t>
+        <w:t xml:space="preserve"> para </w:t>
       </w:r>
       <w:proofErr w:type="spellStart"/>
       <w:r>
@@ -23740,6 +23729,322 @@
         </w:rPr>
         <w:t xml:space="preserve"> completo</w:t>
       </w:r>
+    </w:p>
+    <w:p>
+      <w:pPr>
+        <w:pStyle w:val="Prrafodelista"/>
+        <w:numPr>
+          <w:ilvl w:val="0"/>
+          <w:numId w:val="2"/>
+        </w:numPr>
+        <w:autoSpaceDE w:val="0"/>
+        <w:autoSpaceDN w:val="0"/>
+        <w:adjustRightInd w:val="0"/>
+        <w:spacing w:after="0" w:line="240" w:lineRule="auto"/>
+        <w:rPr>
+          <w:rFonts w:ascii="Consolas" w:hAnsi="Consolas" w:cs="Consolas"/>
+          <w:sz w:val="24"/>
+          <w:szCs w:val="24"/>
+          <w:highlight w:val="green"/>
+        </w:rPr>
+      </w:pPr>
+      <w:proofErr w:type="spellStart"/>
+      <w:r>
+        <w:rPr>
+          <w:rFonts w:ascii="Consolas" w:hAnsi="Consolas" w:cs="Consolas"/>
+          <w:sz w:val="24"/>
+          <w:szCs w:val="24"/>
+          <w:highlight w:val="green"/>
+        </w:rPr>
+        <w:t>ActualizarDVH</w:t>
+      </w:r>
+      <w:proofErr w:type="spellEnd"/>
+      <w:r>
+        <w:rPr>
+          <w:rFonts w:ascii="Consolas" w:hAnsi="Consolas" w:cs="Consolas"/>
+          <w:sz w:val="24"/>
+          <w:szCs w:val="24"/>
+          <w:highlight w:val="green"/>
+        </w:rPr>
+        <w:t xml:space="preserve"> en Usuario, función realizada y utilizada en </w:t>
+      </w:r>
+      <w:proofErr w:type="spellStart"/>
+      <w:r>
+        <w:rPr>
+          <w:rFonts w:ascii="Consolas" w:hAnsi="Consolas" w:cs="Consolas"/>
+          <w:sz w:val="24"/>
+          <w:szCs w:val="24"/>
+          <w:highlight w:val="green"/>
+        </w:rPr>
+        <w:t>UsModificar</w:t>
+      </w:r>
+      <w:proofErr w:type="spellEnd"/>
+      <w:r>
+        <w:rPr>
+          <w:rFonts w:ascii="Consolas" w:hAnsi="Consolas" w:cs="Consolas"/>
+          <w:sz w:val="24"/>
+          <w:szCs w:val="24"/>
+          <w:highlight w:val="green"/>
+        </w:rPr>
+        <w:t xml:space="preserve">. </w:t>
+      </w:r>
+      <w:r>
+        <w:rPr>
+          <w:rFonts w:ascii="Consolas" w:hAnsi="Consolas" w:cs="Consolas"/>
+          <w:sz w:val="24"/>
+          <w:szCs w:val="24"/>
+          <w:highlight w:val="yellow"/>
+        </w:rPr>
+        <w:t xml:space="preserve">Falta utilizarla al </w:t>
+      </w:r>
+      <w:proofErr w:type="spellStart"/>
+      <w:r>
+        <w:rPr>
+          <w:rFonts w:ascii="Consolas" w:hAnsi="Consolas" w:cs="Consolas"/>
+          <w:sz w:val="24"/>
+          <w:szCs w:val="24"/>
+          <w:highlight w:val="yellow"/>
+        </w:rPr>
+        <w:t>crearUsuario</w:t>
+      </w:r>
+      <w:proofErr w:type="spellEnd"/>
+      <w:r>
+        <w:rPr>
+          <w:rFonts w:ascii="Consolas" w:hAnsi="Consolas" w:cs="Consolas"/>
+          <w:sz w:val="24"/>
+          <w:szCs w:val="24"/>
+          <w:highlight w:val="yellow"/>
+        </w:rPr>
+        <w:t xml:space="preserve">, </w:t>
+      </w:r>
+      <w:proofErr w:type="spellStart"/>
+      <w:r>
+        <w:rPr>
+          <w:rFonts w:ascii="Consolas" w:hAnsi="Consolas" w:cs="Consolas"/>
+          <w:sz w:val="24"/>
+          <w:szCs w:val="24"/>
+          <w:highlight w:val="yellow"/>
+        </w:rPr>
+        <w:t>EliminarUsuario</w:t>
+      </w:r>
+      <w:proofErr w:type="spellEnd"/>
+      <w:r>
+        <w:rPr>
+          <w:rFonts w:ascii="Consolas" w:hAnsi="Consolas" w:cs="Consolas"/>
+          <w:sz w:val="24"/>
+          <w:szCs w:val="24"/>
+          <w:highlight w:val="yellow"/>
+        </w:rPr>
+        <w:t xml:space="preserve"> y </w:t>
+      </w:r>
+      <w:proofErr w:type="spellStart"/>
+      <w:r>
+        <w:rPr>
+          <w:rFonts w:ascii="Consolas" w:hAnsi="Consolas" w:cs="Consolas"/>
+          <w:sz w:val="24"/>
+          <w:szCs w:val="24"/>
+          <w:highlight w:val="yellow"/>
+        </w:rPr>
+        <w:t>ReactivarUsuario</w:t>
+      </w:r>
+      <w:proofErr w:type="spellEnd"/>
+    </w:p>
+    <w:p>
+      <w:pPr>
+        <w:pStyle w:val="Prrafodelista"/>
+        <w:numPr>
+          <w:ilvl w:val="0"/>
+          <w:numId w:val="2"/>
+        </w:numPr>
+        <w:autoSpaceDE w:val="0"/>
+        <w:autoSpaceDN w:val="0"/>
+        <w:adjustRightInd w:val="0"/>
+        <w:spacing w:after="0" w:line="240" w:lineRule="auto"/>
+        <w:rPr>
+          <w:rFonts w:ascii="Consolas" w:hAnsi="Consolas" w:cs="Consolas"/>
+          <w:sz w:val="24"/>
+          <w:szCs w:val="24"/>
+          <w:highlight w:val="green"/>
+        </w:rPr>
+      </w:pPr>
+      <w:proofErr w:type="spellStart"/>
+      <w:r>
+        <w:rPr>
+          <w:rFonts w:ascii="Consolas" w:hAnsi="Consolas" w:cs="Consolas"/>
+          <w:sz w:val="24"/>
+          <w:szCs w:val="24"/>
+          <w:highlight w:val="yellow"/>
+        </w:rPr>
+        <w:t>ActualizarDVH</w:t>
+      </w:r>
+      <w:proofErr w:type="spellEnd"/>
+      <w:r>
+        <w:rPr>
+          <w:rFonts w:ascii="Consolas" w:hAnsi="Consolas" w:cs="Consolas"/>
+          <w:sz w:val="24"/>
+          <w:szCs w:val="24"/>
+          <w:highlight w:val="yellow"/>
+        </w:rPr>
+        <w:t xml:space="preserve"> en </w:t>
+      </w:r>
+      <w:proofErr w:type="spellStart"/>
+      <w:r>
+        <w:rPr>
+          <w:rFonts w:ascii="Consolas" w:hAnsi="Consolas" w:cs="Consolas"/>
+          <w:sz w:val="24"/>
+          <w:szCs w:val="24"/>
+          <w:highlight w:val="yellow"/>
+        </w:rPr>
+        <w:t>Bitacora</w:t>
+      </w:r>
+      <w:proofErr w:type="spellEnd"/>
+    </w:p>
+    <w:p>
+      <w:pPr>
+        <w:pStyle w:val="Prrafodelista"/>
+        <w:numPr>
+          <w:ilvl w:val="0"/>
+          <w:numId w:val="2"/>
+        </w:numPr>
+        <w:autoSpaceDE w:val="0"/>
+        <w:autoSpaceDN w:val="0"/>
+        <w:adjustRightInd w:val="0"/>
+        <w:spacing w:after="0" w:line="240" w:lineRule="auto"/>
+        <w:rPr>
+          <w:rFonts w:ascii="Consolas" w:hAnsi="Consolas" w:cs="Consolas"/>
+          <w:sz w:val="24"/>
+          <w:szCs w:val="24"/>
+          <w:highlight w:val="green"/>
+        </w:rPr>
+      </w:pPr>
+      <w:proofErr w:type="spellStart"/>
+      <w:r>
+        <w:rPr>
+          <w:rFonts w:ascii="Consolas" w:hAnsi="Consolas" w:cs="Consolas"/>
+          <w:sz w:val="24"/>
+          <w:szCs w:val="24"/>
+          <w:highlight w:val="yellow"/>
+        </w:rPr>
+        <w:t>ActualizarDVH</w:t>
+      </w:r>
+      <w:proofErr w:type="spellEnd"/>
+      <w:r>
+        <w:rPr>
+          <w:rFonts w:ascii="Consolas" w:hAnsi="Consolas" w:cs="Consolas"/>
+          <w:sz w:val="24"/>
+          <w:szCs w:val="24"/>
+          <w:highlight w:val="yellow"/>
+        </w:rPr>
+        <w:t xml:space="preserve"> en </w:t>
+      </w:r>
+      <w:r>
+        <w:rPr>
+          <w:rFonts w:ascii="Consolas" w:hAnsi="Consolas" w:cs="Consolas"/>
+          <w:sz w:val="24"/>
+          <w:szCs w:val="24"/>
+          <w:highlight w:val="yellow"/>
+        </w:rPr>
+        <w:t>Solicitud</w:t>
+      </w:r>
+    </w:p>
+    <w:p>
+      <w:pPr>
+        <w:pStyle w:val="Prrafodelista"/>
+        <w:numPr>
+          <w:ilvl w:val="0"/>
+          <w:numId w:val="2"/>
+        </w:numPr>
+        <w:autoSpaceDE w:val="0"/>
+        <w:autoSpaceDN w:val="0"/>
+        <w:adjustRightInd w:val="0"/>
+        <w:spacing w:after="0" w:line="240" w:lineRule="auto"/>
+        <w:rPr>
+          <w:rFonts w:ascii="Consolas" w:hAnsi="Consolas" w:cs="Consolas"/>
+          <w:sz w:val="24"/>
+          <w:szCs w:val="24"/>
+          <w:highlight w:val="green"/>
+        </w:rPr>
+      </w:pPr>
+      <w:proofErr w:type="spellStart"/>
+      <w:r>
+        <w:rPr>
+          <w:rFonts w:ascii="Consolas" w:hAnsi="Consolas" w:cs="Consolas"/>
+          <w:sz w:val="24"/>
+          <w:szCs w:val="24"/>
+          <w:highlight w:val="yellow"/>
+        </w:rPr>
+        <w:t>ActualizarDVH</w:t>
+      </w:r>
+      <w:proofErr w:type="spellEnd"/>
+      <w:r>
+        <w:rPr>
+          <w:rFonts w:ascii="Consolas" w:hAnsi="Consolas" w:cs="Consolas"/>
+          <w:sz w:val="24"/>
+          <w:szCs w:val="24"/>
+          <w:highlight w:val="yellow"/>
+        </w:rPr>
+        <w:t xml:space="preserve"> en </w:t>
+      </w:r>
+      <w:r>
+        <w:rPr>
+          <w:rFonts w:ascii="Consolas" w:hAnsi="Consolas" w:cs="Consolas"/>
+          <w:sz w:val="24"/>
+          <w:szCs w:val="24"/>
+          <w:highlight w:val="yellow"/>
+        </w:rPr>
+        <w:t>Partida</w:t>
+      </w:r>
+    </w:p>
+    <w:p>
+      <w:pPr>
+        <w:pStyle w:val="Prrafodelista"/>
+        <w:numPr>
+          <w:ilvl w:val="0"/>
+          <w:numId w:val="2"/>
+        </w:numPr>
+        <w:autoSpaceDE w:val="0"/>
+        <w:autoSpaceDN w:val="0"/>
+        <w:adjustRightInd w:val="0"/>
+        <w:spacing w:after="0" w:line="240" w:lineRule="auto"/>
+        <w:rPr>
+          <w:rFonts w:ascii="Consolas" w:hAnsi="Consolas" w:cs="Consolas"/>
+          <w:sz w:val="24"/>
+          <w:szCs w:val="24"/>
+          <w:highlight w:val="green"/>
+        </w:rPr>
+      </w:pPr>
+      <w:bookmarkStart w:id="0" w:name="_GoBack"/>
+      <w:bookmarkEnd w:id="0"/>
+      <w:proofErr w:type="spellStart"/>
+      <w:r>
+        <w:rPr>
+          <w:rFonts w:ascii="Consolas" w:hAnsi="Consolas" w:cs="Consolas"/>
+          <w:sz w:val="24"/>
+          <w:szCs w:val="24"/>
+          <w:highlight w:val="yellow"/>
+        </w:rPr>
+        <w:t>GenerarDVV</w:t>
+      </w:r>
+      <w:proofErr w:type="spellEnd"/>
+    </w:p>
+    <w:p>
+      <w:pPr>
+        <w:pStyle w:val="Prrafodelista"/>
+        <w:numPr>
+          <w:ilvl w:val="0"/>
+          <w:numId w:val="2"/>
+        </w:numPr>
+        <w:autoSpaceDE w:val="0"/>
+        <w:autoSpaceDN w:val="0"/>
+        <w:adjustRightInd w:val="0"/>
+        <w:spacing w:after="0" w:line="240" w:lineRule="auto"/>
+        <w:rPr>
+          <w:rFonts w:ascii="Consolas" w:hAnsi="Consolas" w:cs="Consolas"/>
+          <w:sz w:val="24"/>
+          <w:szCs w:val="24"/>
+          <w:highlight w:val="green"/>
+        </w:rPr>
+      </w:pPr>
     </w:p>
     <w:p>
       <w:pPr>
@@ -24863,6 +25168,7 @@
           <w:shd w:val="clear" w:color="auto" w:fill="EFF0F1"/>
           <w:lang w:val="en-US" w:eastAsia="es-AR"/>
         </w:rPr>
+        <w:lastRenderedPageBreak/>
         <w:t>}</w:t>
       </w:r>
     </w:p>
@@ -27566,6 +27872,7 @@
           <w:sz w:val="16"/>
           <w:szCs w:val="16"/>
         </w:rPr>
+        <w:lastRenderedPageBreak/>
         <w:t xml:space="preserve">Cambiar el </w:t>
       </w:r>
       <w:proofErr w:type="spellStart"/>
@@ -30284,7 +30591,7 @@
 </file>
 
 <file path=customXml/itemProps1.xml><?xml version="1.0" encoding="utf-8"?>
-<ds:datastoreItem xmlns:ds="http://schemas.openxmlformats.org/officeDocument/2006/customXml" ds:itemID="{4FB271A7-3E07-43BA-AF98-94CB78941F85}">
+<ds:datastoreItem xmlns:ds="http://schemas.openxmlformats.org/officeDocument/2006/customXml" ds:itemID="{B3FC5231-E82F-4404-9A97-FABAEE2F3567}">
   <ds:schemaRefs>
     <ds:schemaRef ds:uri="http://schemas.openxmlformats.org/officeDocument/2006/bibliography"/>
   </ds:schemaRefs>

</xml_diff>

<commit_message>
#DVH Usuario Completo #Las funciones para DV las pasé a la capa framework, dejando de usar las de BLL y DAL
</commit_message>
<xml_diff>
--- a/Anotaciones/Sistema Artec.docx
+++ b/Anotaciones/Sistema Artec.docx
@@ -23788,66 +23788,6 @@
         </w:rPr>
         <w:t xml:space="preserve">. </w:t>
       </w:r>
-      <w:r>
-        <w:rPr>
-          <w:rFonts w:ascii="Consolas" w:hAnsi="Consolas" w:cs="Consolas"/>
-          <w:sz w:val="24"/>
-          <w:szCs w:val="24"/>
-          <w:highlight w:val="yellow"/>
-        </w:rPr>
-        <w:t xml:space="preserve">Falta utilizarla al </w:t>
-      </w:r>
-      <w:proofErr w:type="spellStart"/>
-      <w:r>
-        <w:rPr>
-          <w:rFonts w:ascii="Consolas" w:hAnsi="Consolas" w:cs="Consolas"/>
-          <w:sz w:val="24"/>
-          <w:szCs w:val="24"/>
-          <w:highlight w:val="yellow"/>
-        </w:rPr>
-        <w:t>crearUsuario</w:t>
-      </w:r>
-      <w:proofErr w:type="spellEnd"/>
-      <w:r>
-        <w:rPr>
-          <w:rFonts w:ascii="Consolas" w:hAnsi="Consolas" w:cs="Consolas"/>
-          <w:sz w:val="24"/>
-          <w:szCs w:val="24"/>
-          <w:highlight w:val="yellow"/>
-        </w:rPr>
-        <w:t xml:space="preserve">, </w:t>
-      </w:r>
-      <w:proofErr w:type="spellStart"/>
-      <w:r>
-        <w:rPr>
-          <w:rFonts w:ascii="Consolas" w:hAnsi="Consolas" w:cs="Consolas"/>
-          <w:sz w:val="24"/>
-          <w:szCs w:val="24"/>
-          <w:highlight w:val="yellow"/>
-        </w:rPr>
-        <w:t>EliminarUsuario</w:t>
-      </w:r>
-      <w:proofErr w:type="spellEnd"/>
-      <w:r>
-        <w:rPr>
-          <w:rFonts w:ascii="Consolas" w:hAnsi="Consolas" w:cs="Consolas"/>
-          <w:sz w:val="24"/>
-          <w:szCs w:val="24"/>
-          <w:highlight w:val="yellow"/>
-        </w:rPr>
-        <w:t xml:space="preserve"> y </w:t>
-      </w:r>
-      <w:proofErr w:type="spellStart"/>
-      <w:r>
-        <w:rPr>
-          <w:rFonts w:ascii="Consolas" w:hAnsi="Consolas" w:cs="Consolas"/>
-          <w:sz w:val="24"/>
-          <w:szCs w:val="24"/>
-          <w:highlight w:val="yellow"/>
-        </w:rPr>
-        <w:t>ReactivarUsuario</w:t>
-      </w:r>
-      <w:proofErr w:type="spellEnd"/>
     </w:p>
     <w:p>
       <w:pPr>
@@ -23867,37 +23807,35 @@
           <w:highlight w:val="green"/>
         </w:rPr>
       </w:pPr>
-      <w:proofErr w:type="spellStart"/>
-      <w:r>
-        <w:rPr>
-          <w:rFonts w:ascii="Consolas" w:hAnsi="Consolas" w:cs="Consolas"/>
-          <w:sz w:val="24"/>
-          <w:szCs w:val="24"/>
-          <w:highlight w:val="yellow"/>
-        </w:rPr>
-        <w:t>ActualizarDVH</w:t>
-      </w:r>
-      <w:proofErr w:type="spellEnd"/>
-      <w:r>
-        <w:rPr>
-          <w:rFonts w:ascii="Consolas" w:hAnsi="Consolas" w:cs="Consolas"/>
-          <w:sz w:val="24"/>
-          <w:szCs w:val="24"/>
-          <w:highlight w:val="yellow"/>
-        </w:rPr>
-        <w:t xml:space="preserve"> en </w:t>
-      </w:r>
-      <w:proofErr w:type="spellStart"/>
-      <w:r>
-        <w:rPr>
-          <w:rFonts w:ascii="Consolas" w:hAnsi="Consolas" w:cs="Consolas"/>
-          <w:sz w:val="24"/>
-          <w:szCs w:val="24"/>
-          <w:highlight w:val="yellow"/>
-        </w:rPr>
-        <w:t>Bitacora</w:t>
-      </w:r>
-      <w:proofErr w:type="spellEnd"/>
+      <w:r>
+        <w:rPr>
+          <w:rFonts w:ascii="Consolas" w:hAnsi="Consolas" w:cs="Consolas"/>
+          <w:sz w:val="24"/>
+          <w:szCs w:val="24"/>
+          <w:highlight w:val="green"/>
+        </w:rPr>
+        <w:t xml:space="preserve">Se creó la función en BLL y DAL </w:t>
+      </w:r>
+      <w:proofErr w:type="spellStart"/>
+      <w:r>
+        <w:rPr>
+          <w:rFonts w:ascii="Consolas" w:hAnsi="Consolas" w:cs="Consolas"/>
+          <w:sz w:val="24"/>
+          <w:szCs w:val="24"/>
+          <w:highlight w:val="green"/>
+        </w:rPr>
+        <w:t>DVActualziarDVH</w:t>
+      </w:r>
+      <w:proofErr w:type="spellEnd"/>
+      <w:r>
+        <w:rPr>
+          <w:rFonts w:ascii="Consolas" w:hAnsi="Consolas" w:cs="Consolas"/>
+          <w:sz w:val="24"/>
+          <w:szCs w:val="24"/>
+          <w:highlight w:val="green"/>
+        </w:rPr>
+        <w:t xml:space="preserve"> que es paramétrica para utilizarla con cualquier tabla</w:t>
+      </w:r>
     </w:p>
     <w:p>
       <w:pPr>
@@ -23917,34 +23855,134 @@
           <w:highlight w:val="green"/>
         </w:rPr>
       </w:pPr>
-      <w:proofErr w:type="spellStart"/>
-      <w:r>
-        <w:rPr>
-          <w:rFonts w:ascii="Consolas" w:hAnsi="Consolas" w:cs="Consolas"/>
-          <w:sz w:val="24"/>
-          <w:szCs w:val="24"/>
-          <w:highlight w:val="yellow"/>
-        </w:rPr>
-        <w:t>ActualizarDVH</w:t>
-      </w:r>
-      <w:proofErr w:type="spellEnd"/>
-      <w:r>
-        <w:rPr>
-          <w:rFonts w:ascii="Consolas" w:hAnsi="Consolas" w:cs="Consolas"/>
-          <w:sz w:val="24"/>
-          <w:szCs w:val="24"/>
-          <w:highlight w:val="yellow"/>
+      <w:r>
+        <w:rPr>
+          <w:rFonts w:ascii="Consolas" w:hAnsi="Consolas" w:cs="Consolas"/>
+          <w:sz w:val="24"/>
+          <w:szCs w:val="24"/>
+          <w:highlight w:val="green"/>
+        </w:rPr>
+        <w:t xml:space="preserve">En </w:t>
+      </w:r>
+      <w:proofErr w:type="spellStart"/>
+      <w:r>
+        <w:rPr>
+          <w:rFonts w:ascii="Consolas" w:hAnsi="Consolas" w:cs="Consolas"/>
+          <w:sz w:val="24"/>
+          <w:szCs w:val="24"/>
+          <w:highlight w:val="green"/>
+        </w:rPr>
+        <w:t>ModificarUsuario</w:t>
+      </w:r>
+      <w:proofErr w:type="spellEnd"/>
+      <w:r>
+        <w:rPr>
+          <w:rFonts w:ascii="Consolas" w:hAnsi="Consolas" w:cs="Consolas"/>
+          <w:sz w:val="24"/>
+          <w:szCs w:val="24"/>
+          <w:highlight w:val="green"/>
+        </w:rPr>
+        <w:t xml:space="preserve"> controlo las transacciones de SQL desde la BLL para que no haya inconsistencias en la BD; para esto </w:t>
+      </w:r>
+      <w:proofErr w:type="spellStart"/>
+      <w:r>
+        <w:rPr>
+          <w:rFonts w:ascii="Consolas" w:hAnsi="Consolas" w:cs="Consolas"/>
+          <w:sz w:val="24"/>
+          <w:szCs w:val="24"/>
+          <w:highlight w:val="green"/>
+        </w:rPr>
+        <w:t>tmb</w:t>
+      </w:r>
+      <w:proofErr w:type="spellEnd"/>
+      <w:r>
+        <w:rPr>
+          <w:rFonts w:ascii="Consolas" w:hAnsi="Consolas" w:cs="Consolas"/>
+          <w:sz w:val="24"/>
+          <w:szCs w:val="24"/>
+          <w:highlight w:val="green"/>
+        </w:rPr>
+        <w:t xml:space="preserve"> quité </w:t>
+      </w:r>
+      <w:proofErr w:type="spellStart"/>
+      <w:r>
+        <w:rPr>
+          <w:rFonts w:ascii="Consolas" w:hAnsi="Consolas" w:cs="Consolas"/>
+          <w:sz w:val="24"/>
+          <w:szCs w:val="24"/>
+          <w:highlight w:val="green"/>
+        </w:rPr>
+        <w:t>conexiónIniciar</w:t>
+      </w:r>
+      <w:proofErr w:type="spellEnd"/>
+      <w:r>
+        <w:rPr>
+          <w:rFonts w:ascii="Consolas" w:hAnsi="Consolas" w:cs="Consolas"/>
+          <w:sz w:val="24"/>
+          <w:szCs w:val="24"/>
+          <w:highlight w:val="green"/>
+        </w:rPr>
+        <w:t xml:space="preserve">, Transacción Iniciar, </w:t>
+      </w:r>
+      <w:proofErr w:type="spellStart"/>
+      <w:r>
+        <w:rPr>
+          <w:rFonts w:ascii="Consolas" w:hAnsi="Consolas" w:cs="Consolas"/>
+          <w:sz w:val="24"/>
+          <w:szCs w:val="24"/>
+          <w:highlight w:val="green"/>
+        </w:rPr>
+        <w:t>TransacciónAceptar</w:t>
+      </w:r>
+      <w:proofErr w:type="spellEnd"/>
+      <w:r>
+        <w:rPr>
+          <w:rFonts w:ascii="Consolas" w:hAnsi="Consolas" w:cs="Consolas"/>
+          <w:sz w:val="24"/>
+          <w:szCs w:val="24"/>
+          <w:highlight w:val="green"/>
+        </w:rPr>
+        <w:t xml:space="preserve"> y </w:t>
+      </w:r>
+      <w:proofErr w:type="spellStart"/>
+      <w:r>
+        <w:rPr>
+          <w:rFonts w:ascii="Consolas" w:hAnsi="Consolas" w:cs="Consolas"/>
+          <w:sz w:val="24"/>
+          <w:szCs w:val="24"/>
+          <w:highlight w:val="green"/>
+        </w:rPr>
+        <w:t>ConeccionFinalizar</w:t>
+      </w:r>
+      <w:proofErr w:type="spellEnd"/>
+      <w:r>
+        <w:rPr>
+          <w:rFonts w:ascii="Consolas" w:hAnsi="Consolas" w:cs="Consolas"/>
+          <w:sz w:val="24"/>
+          <w:szCs w:val="24"/>
+          <w:highlight w:val="green"/>
         </w:rPr>
         <w:t xml:space="preserve"> en </w:t>
       </w:r>
-      <w:r>
-        <w:rPr>
-          <w:rFonts w:ascii="Consolas" w:hAnsi="Consolas" w:cs="Consolas"/>
-          <w:sz w:val="24"/>
-          <w:szCs w:val="24"/>
-          <w:highlight w:val="yellow"/>
-        </w:rPr>
-        <w:t>Solicitud</w:t>
+      <w:proofErr w:type="spellStart"/>
+      <w:r>
+        <w:rPr>
+          <w:rFonts w:ascii="Consolas" w:hAnsi="Consolas" w:cs="Consolas"/>
+          <w:sz w:val="24"/>
+          <w:szCs w:val="24"/>
+          <w:highlight w:val="green"/>
+        </w:rPr>
+        <w:t>DVActualizarDVH</w:t>
+      </w:r>
+      <w:proofErr w:type="spellEnd"/>
+      <w:r>
+        <w:rPr>
+          <w:rFonts w:ascii="Consolas" w:hAnsi="Consolas" w:cs="Consolas"/>
+          <w:sz w:val="24"/>
+          <w:szCs w:val="24"/>
+          <w:highlight w:val="green"/>
+        </w:rPr>
+        <w:t xml:space="preserve"> de la DAL</w:t>
       </w:r>
     </w:p>
     <w:p>
@@ -23965,35 +24003,66 @@
           <w:highlight w:val="green"/>
         </w:rPr>
       </w:pPr>
-      <w:proofErr w:type="spellStart"/>
-      <w:r>
-        <w:rPr>
-          <w:rFonts w:ascii="Consolas" w:hAnsi="Consolas" w:cs="Consolas"/>
-          <w:sz w:val="24"/>
-          <w:szCs w:val="24"/>
-          <w:highlight w:val="yellow"/>
-        </w:rPr>
-        <w:t>ActualizarDVH</w:t>
-      </w:r>
-      <w:proofErr w:type="spellEnd"/>
-      <w:r>
-        <w:rPr>
-          <w:rFonts w:ascii="Consolas" w:hAnsi="Consolas" w:cs="Consolas"/>
-          <w:sz w:val="24"/>
-          <w:szCs w:val="24"/>
-          <w:highlight w:val="yellow"/>
-        </w:rPr>
-        <w:t xml:space="preserve"> en </w:t>
-      </w:r>
-      <w:r>
-        <w:rPr>
-          <w:rFonts w:ascii="Consolas" w:hAnsi="Consolas" w:cs="Consolas"/>
-          <w:sz w:val="24"/>
-          <w:szCs w:val="24"/>
-          <w:highlight w:val="yellow"/>
-        </w:rPr>
-        <w:t>Partida</w:t>
-      </w:r>
+      <w:r>
+        <w:rPr>
+          <w:rFonts w:ascii="Consolas" w:hAnsi="Consolas" w:cs="Consolas"/>
+          <w:sz w:val="24"/>
+          <w:szCs w:val="24"/>
+          <w:highlight w:val="green"/>
+        </w:rPr>
+        <w:t xml:space="preserve">Falta utilizarla al </w:t>
+      </w:r>
+      <w:proofErr w:type="spellStart"/>
+      <w:r>
+        <w:rPr>
+          <w:rFonts w:ascii="Consolas" w:hAnsi="Consolas" w:cs="Consolas"/>
+          <w:sz w:val="24"/>
+          <w:szCs w:val="24"/>
+          <w:highlight w:val="green"/>
+        </w:rPr>
+        <w:t>crearUsuario</w:t>
+      </w:r>
+      <w:proofErr w:type="spellEnd"/>
+      <w:r>
+        <w:rPr>
+          <w:rFonts w:ascii="Consolas" w:hAnsi="Consolas" w:cs="Consolas"/>
+          <w:sz w:val="24"/>
+          <w:szCs w:val="24"/>
+          <w:highlight w:val="green"/>
+        </w:rPr>
+        <w:t xml:space="preserve">, </w:t>
+      </w:r>
+      <w:proofErr w:type="spellStart"/>
+      <w:r>
+        <w:rPr>
+          <w:rFonts w:ascii="Consolas" w:hAnsi="Consolas" w:cs="Consolas"/>
+          <w:sz w:val="24"/>
+          <w:szCs w:val="24"/>
+          <w:highlight w:val="green"/>
+        </w:rPr>
+        <w:t>EliminarUsuario</w:t>
+      </w:r>
+      <w:proofErr w:type="spellEnd"/>
+      <w:r>
+        <w:rPr>
+          <w:rFonts w:ascii="Consolas" w:hAnsi="Consolas" w:cs="Consolas"/>
+          <w:sz w:val="24"/>
+          <w:szCs w:val="24"/>
+          <w:highlight w:val="green"/>
+        </w:rPr>
+        <w:t xml:space="preserve"> y </w:t>
+      </w:r>
+      <w:proofErr w:type="spellStart"/>
+      <w:r>
+        <w:rPr>
+          <w:rFonts w:ascii="Consolas" w:hAnsi="Consolas" w:cs="Consolas"/>
+          <w:sz w:val="24"/>
+          <w:szCs w:val="24"/>
+          <w:highlight w:val="green"/>
+        </w:rPr>
+        <w:t>ReactivarUsuario</w:t>
+      </w:r>
+      <w:proofErr w:type="spellEnd"/>
     </w:p>
     <w:p>
       <w:pPr>
@@ -24013,9 +24082,46 @@
           <w:highlight w:val="green"/>
         </w:rPr>
       </w:pPr>
+      <w:proofErr w:type="spellStart"/>
+      <w:r>
+        <w:rPr>
+          <w:rFonts w:ascii="Consolas" w:hAnsi="Consolas" w:cs="Consolas"/>
+          <w:sz w:val="24"/>
+          <w:szCs w:val="24"/>
+          <w:highlight w:val="yellow"/>
+        </w:rPr>
+        <w:t>ActualizarDVH</w:t>
+      </w:r>
+      <w:proofErr w:type="spellEnd"/>
+      <w:r>
+        <w:rPr>
+          <w:rFonts w:ascii="Consolas" w:hAnsi="Consolas" w:cs="Consolas"/>
+          <w:sz w:val="24"/>
+          <w:szCs w:val="24"/>
+          <w:highlight w:val="yellow"/>
+        </w:rPr>
+        <w:t xml:space="preserve"> en Solicitud</w:t>
+      </w:r>
+      <w:r>
+        <w:rPr>
+          <w:rFonts w:ascii="Consolas" w:hAnsi="Consolas" w:cs="Consolas"/>
+          <w:sz w:val="24"/>
+          <w:szCs w:val="24"/>
+          <w:highlight w:val="yellow"/>
+        </w:rPr>
+        <w:t xml:space="preserve">: </w:t>
+      </w:r>
       <w:bookmarkStart w:id="0" w:name="_GoBack"/>
       <w:bookmarkEnd w:id="0"/>
-      <w:proofErr w:type="spellStart"/>
+      <w:r>
+        <w:rPr>
+          <w:rFonts w:ascii="Consolas" w:hAnsi="Consolas" w:cs="Consolas"/>
+          <w:sz w:val="24"/>
+          <w:szCs w:val="24"/>
+          <w:highlight w:val="green"/>
+        </w:rPr>
+        <w:t>Crear</w:t>
+      </w:r>
       <w:r>
         <w:rPr>
           <w:rFonts w:ascii="Consolas" w:hAnsi="Consolas" w:cs="Consolas"/>
@@ -24023,9 +24129,8 @@
           <w:szCs w:val="24"/>
           <w:highlight w:val="yellow"/>
         </w:rPr>
-        <w:t>GenerarDVV</w:t>
-      </w:r>
-      <w:proofErr w:type="spellEnd"/>
+        <w:t>, Modificar, Eliminar</w:t>
+      </w:r>
     </w:p>
     <w:p>
       <w:pPr>
@@ -24045,6 +24150,75 @@
           <w:highlight w:val="green"/>
         </w:rPr>
       </w:pPr>
+      <w:proofErr w:type="spellStart"/>
+      <w:r>
+        <w:rPr>
+          <w:rFonts w:ascii="Consolas" w:hAnsi="Consolas" w:cs="Consolas"/>
+          <w:sz w:val="24"/>
+          <w:szCs w:val="24"/>
+          <w:highlight w:val="yellow"/>
+        </w:rPr>
+        <w:t>ActualizarDVH</w:t>
+      </w:r>
+      <w:proofErr w:type="spellEnd"/>
+      <w:r>
+        <w:rPr>
+          <w:rFonts w:ascii="Consolas" w:hAnsi="Consolas" w:cs="Consolas"/>
+          <w:sz w:val="24"/>
+          <w:szCs w:val="24"/>
+          <w:highlight w:val="yellow"/>
+        </w:rPr>
+        <w:t xml:space="preserve"> en Partida</w:t>
+      </w:r>
+    </w:p>
+    <w:p>
+      <w:pPr>
+        <w:pStyle w:val="Prrafodelista"/>
+        <w:numPr>
+          <w:ilvl w:val="0"/>
+          <w:numId w:val="2"/>
+        </w:numPr>
+        <w:autoSpaceDE w:val="0"/>
+        <w:autoSpaceDN w:val="0"/>
+        <w:adjustRightInd w:val="0"/>
+        <w:spacing w:after="0" w:line="240" w:lineRule="auto"/>
+        <w:rPr>
+          <w:rFonts w:ascii="Consolas" w:hAnsi="Consolas" w:cs="Consolas"/>
+          <w:sz w:val="24"/>
+          <w:szCs w:val="24"/>
+          <w:highlight w:val="green"/>
+        </w:rPr>
+      </w:pPr>
+      <w:proofErr w:type="spellStart"/>
+      <w:r>
+        <w:rPr>
+          <w:rFonts w:ascii="Consolas" w:hAnsi="Consolas" w:cs="Consolas"/>
+          <w:sz w:val="24"/>
+          <w:szCs w:val="24"/>
+          <w:highlight w:val="yellow"/>
+        </w:rPr>
+        <w:t>GenerarDVV</w:t>
+      </w:r>
+      <w:proofErr w:type="spellEnd"/>
+    </w:p>
+    <w:p>
+      <w:pPr>
+        <w:pStyle w:val="Prrafodelista"/>
+        <w:numPr>
+          <w:ilvl w:val="0"/>
+          <w:numId w:val="2"/>
+        </w:numPr>
+        <w:autoSpaceDE w:val="0"/>
+        <w:autoSpaceDN w:val="0"/>
+        <w:adjustRightInd w:val="0"/>
+        <w:spacing w:after="0" w:line="240" w:lineRule="auto"/>
+        <w:rPr>
+          <w:rFonts w:ascii="Consolas" w:hAnsi="Consolas" w:cs="Consolas"/>
+          <w:sz w:val="24"/>
+          <w:szCs w:val="24"/>
+          <w:highlight w:val="green"/>
+        </w:rPr>
+      </w:pPr>
     </w:p>
     <w:p>
       <w:pPr>
@@ -24288,6 +24462,7 @@
           <w:szCs w:val="23"/>
           <w:lang w:val="en-US" w:eastAsia="es-AR"/>
         </w:rPr>
+        <w:lastRenderedPageBreak/>
         <w:t>When clicking </w:t>
       </w:r>
       <w:r>
@@ -25168,7 +25343,6 @@
           <w:shd w:val="clear" w:color="auto" w:fill="EFF0F1"/>
           <w:lang w:val="en-US" w:eastAsia="es-AR"/>
         </w:rPr>
-        <w:lastRenderedPageBreak/>
         <w:t>}</w:t>
       </w:r>
     </w:p>
@@ -27872,7 +28046,6 @@
           <w:sz w:val="16"/>
           <w:szCs w:val="16"/>
         </w:rPr>
-        <w:lastRenderedPageBreak/>
         <w:t xml:space="preserve">Cambiar el </w:t>
       </w:r>
       <w:proofErr w:type="spellStart"/>
@@ -30591,7 +30764,7 @@
 </file>
 
 <file path=customXml/itemProps1.xml><?xml version="1.0" encoding="utf-8"?>
-<ds:datastoreItem xmlns:ds="http://schemas.openxmlformats.org/officeDocument/2006/customXml" ds:itemID="{B3FC5231-E82F-4404-9A97-FABAEE2F3567}">
+<ds:datastoreItem xmlns:ds="http://schemas.openxmlformats.org/officeDocument/2006/customXml" ds:itemID="{1D051576-1A20-40F1-9FA4-02EE03309EA8}">
   <ds:schemaRefs>
     <ds:schemaRef ds:uri="http://schemas.openxmlformats.org/officeDocument/2006/bibliography"/>
   </ds:schemaRefs>

</xml_diff>

<commit_message>
1.	GenerarDVV, hecho. Falta verificar y recalcular 2.	Genere función EjecutarDataSet sin conexiónIniciar() embebido, para usarlo en DVACtualizarDVV ya que la transacción se inicia desde antes para no generar inconsistencias en la BD si se pierde la conexión en el medio del proceso 3.	ModificarSolicitud falla al tener un detalle asociado a una partidaDetalle en Línea 348 de DALSolicitud, porque tiene una FK y no se pueden eliminar los campos referenciados:                FRAMEWORK.Persistencia.MotorBD.EjecutarNonQuery(CommandType.StoredProcedure, "SolicDetalleDeletePorSolicitud", parametersDetalles);
</commit_message>
<xml_diff>
--- a/Anotaciones/Sistema Artec.docx
+++ b/Anotaciones/Sistema Artec.docx
@@ -24088,7 +24088,7 @@
           <w:rFonts w:ascii="Consolas" w:hAnsi="Consolas" w:cs="Consolas"/>
           <w:sz w:val="24"/>
           <w:szCs w:val="24"/>
-          <w:highlight w:val="yellow"/>
+          <w:highlight w:val="green"/>
         </w:rPr>
         <w:t>ActualizarDVH</w:t>
       </w:r>
@@ -24098,7 +24098,7 @@
           <w:rFonts w:ascii="Consolas" w:hAnsi="Consolas" w:cs="Consolas"/>
           <w:sz w:val="24"/>
           <w:szCs w:val="24"/>
-          <w:highlight w:val="yellow"/>
+          <w:highlight w:val="green"/>
         </w:rPr>
         <w:t xml:space="preserve"> en Solicitud</w:t>
       </w:r>
@@ -24107,29 +24107,9 @@
           <w:rFonts w:ascii="Consolas" w:hAnsi="Consolas" w:cs="Consolas"/>
           <w:sz w:val="24"/>
           <w:szCs w:val="24"/>
-          <w:highlight w:val="yellow"/>
-        </w:rPr>
-        <w:t xml:space="preserve">: </w:t>
-      </w:r>
-      <w:bookmarkStart w:id="0" w:name="_GoBack"/>
-      <w:bookmarkEnd w:id="0"/>
-      <w:r>
-        <w:rPr>
-          <w:rFonts w:ascii="Consolas" w:hAnsi="Consolas" w:cs="Consolas"/>
-          <w:sz w:val="24"/>
-          <w:szCs w:val="24"/>
-          <w:highlight w:val="green"/>
-        </w:rPr>
-        <w:t>Crear</w:t>
-      </w:r>
-      <w:r>
-        <w:rPr>
-          <w:rFonts w:ascii="Consolas" w:hAnsi="Consolas" w:cs="Consolas"/>
-          <w:sz w:val="24"/>
-          <w:szCs w:val="24"/>
-          <w:highlight w:val="yellow"/>
-        </w:rPr>
-        <w:t>, Modificar, Eliminar</w:t>
+          <w:highlight w:val="green"/>
+        </w:rPr>
+        <w:t>: Crear, Modificar, Eliminar</w:t>
       </w:r>
     </w:p>
     <w:p>
@@ -24195,7 +24175,7 @@
           <w:rFonts w:ascii="Consolas" w:hAnsi="Consolas" w:cs="Consolas"/>
           <w:sz w:val="24"/>
           <w:szCs w:val="24"/>
-          <w:highlight w:val="yellow"/>
+          <w:highlight w:val="green"/>
         </w:rPr>
         <w:t>GenerarDVV</w:t>
       </w:r>
@@ -24219,6 +24199,397 @@
           <w:highlight w:val="green"/>
         </w:rPr>
       </w:pPr>
+      <w:r>
+        <w:rPr>
+          <w:rFonts w:ascii="Consolas" w:hAnsi="Consolas" w:cs="Consolas"/>
+          <w:sz w:val="24"/>
+          <w:szCs w:val="24"/>
+          <w:highlight w:val="green"/>
+        </w:rPr>
+        <w:t xml:space="preserve">Genere función </w:t>
+      </w:r>
+      <w:proofErr w:type="spellStart"/>
+      <w:r>
+        <w:rPr>
+          <w:rFonts w:ascii="Consolas" w:hAnsi="Consolas" w:cs="Consolas"/>
+          <w:sz w:val="24"/>
+          <w:szCs w:val="24"/>
+          <w:highlight w:val="green"/>
+        </w:rPr>
+        <w:t>EjecutarDataSet</w:t>
+      </w:r>
+      <w:proofErr w:type="spellEnd"/>
+      <w:r>
+        <w:rPr>
+          <w:rFonts w:ascii="Consolas" w:hAnsi="Consolas" w:cs="Consolas"/>
+          <w:sz w:val="24"/>
+          <w:szCs w:val="24"/>
+          <w:highlight w:val="green"/>
+        </w:rPr>
+        <w:t xml:space="preserve"> sin </w:t>
+      </w:r>
+      <w:proofErr w:type="spellStart"/>
+      <w:r>
+        <w:rPr>
+          <w:rFonts w:ascii="Consolas" w:hAnsi="Consolas" w:cs="Consolas"/>
+          <w:sz w:val="24"/>
+          <w:szCs w:val="24"/>
+          <w:highlight w:val="green"/>
+        </w:rPr>
+        <w:t>conexiónIniciar</w:t>
+      </w:r>
+      <w:proofErr w:type="spellEnd"/>
+      <w:r>
+        <w:rPr>
+          <w:rFonts w:ascii="Consolas" w:hAnsi="Consolas" w:cs="Consolas"/>
+          <w:sz w:val="24"/>
+          <w:szCs w:val="24"/>
+          <w:highlight w:val="green"/>
+        </w:rPr>
+        <w:t xml:space="preserve">() embebido, para usarlo en </w:t>
+      </w:r>
+      <w:proofErr w:type="spellStart"/>
+      <w:r>
+        <w:rPr>
+          <w:rFonts w:ascii="Consolas" w:hAnsi="Consolas" w:cs="Consolas"/>
+          <w:sz w:val="24"/>
+          <w:szCs w:val="24"/>
+          <w:highlight w:val="green"/>
+        </w:rPr>
+        <w:t>DVACtualizarDVV</w:t>
+      </w:r>
+      <w:proofErr w:type="spellEnd"/>
+      <w:r>
+        <w:rPr>
+          <w:rFonts w:ascii="Consolas" w:hAnsi="Consolas" w:cs="Consolas"/>
+          <w:sz w:val="24"/>
+          <w:szCs w:val="24"/>
+          <w:highlight w:val="green"/>
+        </w:rPr>
+        <w:t xml:space="preserve"> ya que la transacción se inicia desde antes para no generar inconsistencias en la BD si se pierde la conexión en el medio del proceso</w:t>
+      </w:r>
+    </w:p>
+    <w:p>
+      <w:pPr>
+        <w:pStyle w:val="Prrafodelista"/>
+        <w:numPr>
+          <w:ilvl w:val="0"/>
+          <w:numId w:val="2"/>
+        </w:numPr>
+        <w:autoSpaceDE w:val="0"/>
+        <w:autoSpaceDN w:val="0"/>
+        <w:adjustRightInd w:val="0"/>
+        <w:spacing w:after="0" w:line="240" w:lineRule="auto"/>
+        <w:rPr>
+          <w:rFonts w:ascii="Consolas" w:hAnsi="Consolas" w:cs="Consolas"/>
+          <w:sz w:val="24"/>
+          <w:szCs w:val="24"/>
+          <w:highlight w:val="yellow"/>
+        </w:rPr>
+      </w:pPr>
+      <w:proofErr w:type="spellStart"/>
+      <w:r>
+        <w:rPr>
+          <w:rFonts w:ascii="Consolas" w:hAnsi="Consolas" w:cs="Consolas"/>
+          <w:sz w:val="24"/>
+          <w:szCs w:val="24"/>
+          <w:highlight w:val="yellow"/>
+        </w:rPr>
+        <w:t>ModificarSolicitud</w:t>
+      </w:r>
+      <w:proofErr w:type="spellEnd"/>
+      <w:r>
+        <w:rPr>
+          <w:rFonts w:ascii="Consolas" w:hAnsi="Consolas" w:cs="Consolas"/>
+          <w:sz w:val="24"/>
+          <w:szCs w:val="24"/>
+          <w:highlight w:val="yellow"/>
+        </w:rPr>
+        <w:t xml:space="preserve"> falla al tener un detalle asociado a una </w:t>
+      </w:r>
+      <w:proofErr w:type="spellStart"/>
+      <w:r>
+        <w:rPr>
+          <w:rFonts w:ascii="Consolas" w:hAnsi="Consolas" w:cs="Consolas"/>
+          <w:sz w:val="24"/>
+          <w:szCs w:val="24"/>
+          <w:highlight w:val="yellow"/>
+        </w:rPr>
+        <w:t>partidaDetalle</w:t>
+      </w:r>
+      <w:proofErr w:type="spellEnd"/>
+      <w:r>
+        <w:rPr>
+          <w:rFonts w:ascii="Consolas" w:hAnsi="Consolas" w:cs="Consolas"/>
+          <w:sz w:val="24"/>
+          <w:szCs w:val="24"/>
+          <w:highlight w:val="yellow"/>
+        </w:rPr>
+        <w:t xml:space="preserve"> en Línea 348 de </w:t>
+      </w:r>
+      <w:proofErr w:type="spellStart"/>
+      <w:r>
+        <w:rPr>
+          <w:rFonts w:ascii="Consolas" w:hAnsi="Consolas" w:cs="Consolas"/>
+          <w:sz w:val="24"/>
+          <w:szCs w:val="24"/>
+          <w:highlight w:val="yellow"/>
+        </w:rPr>
+        <w:t>DALSolicitud</w:t>
+      </w:r>
+      <w:proofErr w:type="spellEnd"/>
+      <w:r>
+        <w:rPr>
+          <w:rFonts w:ascii="Consolas" w:hAnsi="Consolas" w:cs="Consolas"/>
+          <w:sz w:val="24"/>
+          <w:szCs w:val="24"/>
+          <w:highlight w:val="yellow"/>
+        </w:rPr>
+        <w:t xml:space="preserve">, porque tiene una FK y no se pueden eliminar los campos </w:t>
+      </w:r>
+      <w:bookmarkStart w:id="0" w:name="_GoBack"/>
+      <w:r>
+        <w:rPr>
+          <w:rFonts w:ascii="Consolas" w:hAnsi="Consolas" w:cs="Consolas"/>
+          <w:sz w:val="24"/>
+          <w:szCs w:val="24"/>
+          <w:highlight w:val="yellow"/>
+        </w:rPr>
+        <w:t>referenciados</w:t>
+      </w:r>
+      <w:r>
+        <w:rPr>
+          <w:rFonts w:ascii="Consolas" w:hAnsi="Consolas" w:cs="Consolas"/>
+          <w:sz w:val="24"/>
+          <w:szCs w:val="24"/>
+          <w:highlight w:val="yellow"/>
+        </w:rPr>
+        <w:t>:</w:t>
+      </w:r>
+    </w:p>
+    <w:p>
+      <w:pPr>
+        <w:pStyle w:val="Prrafodelista"/>
+        <w:autoSpaceDE w:val="0"/>
+        <w:autoSpaceDN w:val="0"/>
+        <w:adjustRightInd w:val="0"/>
+        <w:spacing w:after="0" w:line="240" w:lineRule="auto"/>
+        <w:rPr>
+          <w:rFonts w:ascii="Consolas" w:hAnsi="Consolas" w:cs="Consolas"/>
+          <w:color w:val="DCDCDC"/>
+          <w:sz w:val="19"/>
+          <w:szCs w:val="19"/>
+          <w:highlight w:val="black"/>
+        </w:rPr>
+      </w:pPr>
+      <w:r>
+        <w:rPr>
+          <w:rFonts w:ascii="Consolas" w:hAnsi="Consolas" w:cs="Consolas"/>
+          <w:color w:val="DCDCDC"/>
+          <w:sz w:val="19"/>
+          <w:szCs w:val="19"/>
+          <w:highlight w:val="yellow"/>
+        </w:rPr>
+        <w:t xml:space="preserve">               </w:t>
+      </w:r>
+      <w:proofErr w:type="gramStart"/>
+      <w:r>
+        <w:rPr>
+          <w:rFonts w:ascii="Consolas" w:hAnsi="Consolas" w:cs="Consolas"/>
+          <w:color w:val="DCDCDC"/>
+          <w:sz w:val="19"/>
+          <w:szCs w:val="19"/>
+          <w:highlight w:val="black"/>
+        </w:rPr>
+        <w:t>FRAMEWORK</w:t>
+      </w:r>
+      <w:r>
+        <w:rPr>
+          <w:rFonts w:ascii="Consolas" w:hAnsi="Consolas" w:cs="Consolas"/>
+          <w:color w:val="B4B4B4"/>
+          <w:sz w:val="19"/>
+          <w:szCs w:val="19"/>
+          <w:highlight w:val="black"/>
+        </w:rPr>
+        <w:t>.</w:t>
+      </w:r>
+      <w:r>
+        <w:rPr>
+          <w:rFonts w:ascii="Consolas" w:hAnsi="Consolas" w:cs="Consolas"/>
+          <w:color w:val="DCDCDC"/>
+          <w:sz w:val="19"/>
+          <w:szCs w:val="19"/>
+          <w:highlight w:val="black"/>
+        </w:rPr>
+        <w:t>Persistencia</w:t>
+      </w:r>
+      <w:r>
+        <w:rPr>
+          <w:rFonts w:ascii="Consolas" w:hAnsi="Consolas" w:cs="Consolas"/>
+          <w:color w:val="B4B4B4"/>
+          <w:sz w:val="19"/>
+          <w:szCs w:val="19"/>
+          <w:highlight w:val="black"/>
+        </w:rPr>
+        <w:t>.</w:t>
+      </w:r>
+      <w:r>
+        <w:rPr>
+          <w:rFonts w:ascii="Consolas" w:hAnsi="Consolas" w:cs="Consolas"/>
+          <w:color w:val="4EC9B0"/>
+          <w:sz w:val="19"/>
+          <w:szCs w:val="19"/>
+          <w:highlight w:val="black"/>
+        </w:rPr>
+        <w:t>MotorBD</w:t>
+      </w:r>
+      <w:r>
+        <w:rPr>
+          <w:rFonts w:ascii="Consolas" w:hAnsi="Consolas" w:cs="Consolas"/>
+          <w:color w:val="B4B4B4"/>
+          <w:sz w:val="19"/>
+          <w:szCs w:val="19"/>
+          <w:highlight w:val="black"/>
+        </w:rPr>
+        <w:t>.</w:t>
+      </w:r>
+      <w:r>
+        <w:rPr>
+          <w:rFonts w:ascii="Consolas" w:hAnsi="Consolas" w:cs="Consolas"/>
+          <w:color w:val="DCDCDC"/>
+          <w:sz w:val="19"/>
+          <w:szCs w:val="19"/>
+          <w:highlight w:val="black"/>
+        </w:rPr>
+        <w:t>EjecutarNonQuery(</w:t>
+      </w:r>
+      <w:proofErr w:type="gramEnd"/>
+      <w:r>
+        <w:rPr>
+          <w:rFonts w:ascii="Consolas" w:hAnsi="Consolas" w:cs="Consolas"/>
+          <w:color w:val="B8D7A3"/>
+          <w:sz w:val="19"/>
+          <w:szCs w:val="19"/>
+          <w:highlight w:val="black"/>
+        </w:rPr>
+        <w:t>CommandType</w:t>
+      </w:r>
+      <w:r>
+        <w:rPr>
+          <w:rFonts w:ascii="Consolas" w:hAnsi="Consolas" w:cs="Consolas"/>
+          <w:color w:val="B4B4B4"/>
+          <w:sz w:val="19"/>
+          <w:szCs w:val="19"/>
+          <w:highlight w:val="black"/>
+        </w:rPr>
+        <w:t>.</w:t>
+      </w:r>
+      <w:r>
+        <w:rPr>
+          <w:rFonts w:ascii="Consolas" w:hAnsi="Consolas" w:cs="Consolas"/>
+          <w:color w:val="DCDCDC"/>
+          <w:sz w:val="19"/>
+          <w:szCs w:val="19"/>
+          <w:highlight w:val="black"/>
+        </w:rPr>
+        <w:t xml:space="preserve">StoredProcedure, </w:t>
+      </w:r>
+      <w:r>
+        <w:rPr>
+          <w:rFonts w:ascii="Consolas" w:hAnsi="Consolas" w:cs="Consolas"/>
+          <w:color w:val="D69D85"/>
+          <w:sz w:val="19"/>
+          <w:szCs w:val="19"/>
+          <w:highlight w:val="black"/>
+        </w:rPr>
+        <w:t>"</w:t>
+      </w:r>
+      <w:proofErr w:type="spellStart"/>
+      <w:r>
+        <w:rPr>
+          <w:rFonts w:ascii="Consolas" w:hAnsi="Consolas" w:cs="Consolas"/>
+          <w:color w:val="D69D85"/>
+          <w:sz w:val="19"/>
+          <w:szCs w:val="19"/>
+          <w:highlight w:val="black"/>
+        </w:rPr>
+        <w:t>SolicDetalleDeletePorSolicitud</w:t>
+      </w:r>
+      <w:proofErr w:type="spellEnd"/>
+      <w:r>
+        <w:rPr>
+          <w:rFonts w:ascii="Consolas" w:hAnsi="Consolas" w:cs="Consolas"/>
+          <w:color w:val="D69D85"/>
+          <w:sz w:val="19"/>
+          <w:szCs w:val="19"/>
+          <w:highlight w:val="black"/>
+        </w:rPr>
+        <w:t>"</w:t>
+      </w:r>
+      <w:r>
+        <w:rPr>
+          <w:rFonts w:ascii="Consolas" w:hAnsi="Consolas" w:cs="Consolas"/>
+          <w:color w:val="DCDCDC"/>
+          <w:sz w:val="19"/>
+          <w:szCs w:val="19"/>
+          <w:highlight w:val="black"/>
+        </w:rPr>
+        <w:t xml:space="preserve">, </w:t>
+      </w:r>
+      <w:proofErr w:type="spellStart"/>
+      <w:r>
+        <w:rPr>
+          <w:rFonts w:ascii="Consolas" w:hAnsi="Consolas" w:cs="Consolas"/>
+          <w:color w:val="DCDCDC"/>
+          <w:sz w:val="19"/>
+          <w:szCs w:val="19"/>
+          <w:highlight w:val="black"/>
+        </w:rPr>
+        <w:t>parametersDetalles</w:t>
+      </w:r>
+      <w:proofErr w:type="spellEnd"/>
+      <w:r>
+        <w:rPr>
+          <w:rFonts w:ascii="Consolas" w:hAnsi="Consolas" w:cs="Consolas"/>
+          <w:color w:val="DCDCDC"/>
+          <w:sz w:val="19"/>
+          <w:szCs w:val="19"/>
+          <w:highlight w:val="black"/>
+        </w:rPr>
+        <w:t>);</w:t>
+      </w:r>
+    </w:p>
+    <w:bookmarkEnd w:id="0"/>
+    <w:p>
+      <w:pPr>
+        <w:pStyle w:val="Prrafodelista"/>
+        <w:autoSpaceDE w:val="0"/>
+        <w:autoSpaceDN w:val="0"/>
+        <w:adjustRightInd w:val="0"/>
+        <w:spacing w:after="0" w:line="240" w:lineRule="auto"/>
+        <w:rPr>
+          <w:rFonts w:ascii="Consolas" w:hAnsi="Consolas" w:cs="Consolas"/>
+          <w:color w:val="DCDCDC"/>
+          <w:sz w:val="19"/>
+          <w:szCs w:val="19"/>
+          <w:highlight w:val="black"/>
+        </w:rPr>
+      </w:pPr>
+    </w:p>
+    <w:p>
+      <w:pPr>
+        <w:pStyle w:val="Prrafodelista"/>
+        <w:autoSpaceDE w:val="0"/>
+        <w:autoSpaceDN w:val="0"/>
+        <w:adjustRightInd w:val="0"/>
+        <w:spacing w:after="0" w:line="240" w:lineRule="auto"/>
+        <w:rPr>
+          <w:rFonts w:ascii="Consolas" w:hAnsi="Consolas" w:cs="Consolas"/>
+          <w:sz w:val="24"/>
+          <w:szCs w:val="24"/>
+          <w:highlight w:val="green"/>
+        </w:rPr>
+      </w:pPr>
     </w:p>
     <w:p>
       <w:pPr>
@@ -24462,7 +24833,6 @@
           <w:szCs w:val="23"/>
           <w:lang w:val="en-US" w:eastAsia="es-AR"/>
         </w:rPr>
-        <w:lastRenderedPageBreak/>
         <w:t>When clicking </w:t>
       </w:r>
       <w:r>
@@ -27023,6 +27393,7 @@
           <w:shd w:val="clear" w:color="auto" w:fill="EFF0F1"/>
           <w:lang w:val="en-US" w:eastAsia="es-AR"/>
         </w:rPr>
+        <w:lastRenderedPageBreak/>
         <w:t xml:space="preserve">     </w:t>
       </w:r>
       <w:proofErr w:type="spellStart"/>
@@ -30764,7 +31135,7 @@
 </file>
 
 <file path=customXml/itemProps1.xml><?xml version="1.0" encoding="utf-8"?>
-<ds:datastoreItem xmlns:ds="http://schemas.openxmlformats.org/officeDocument/2006/customXml" ds:itemID="{1D051576-1A20-40F1-9FA4-02EE03309EA8}">
+<ds:datastoreItem xmlns:ds="http://schemas.openxmlformats.org/officeDocument/2006/customXml" ds:itemID="{7FABDF6F-2EB3-468C-A540-D6CA59C1EAB8}">
   <ds:schemaRefs>
     <ds:schemaRef ds:uri="http://schemas.openxmlformats.org/officeDocument/2006/bibliography"/>
   </ds:schemaRefs>

</xml_diff>

<commit_message>
#Relación TipoBien con Categoria - Modificaciones varias para que TipoBien ya no este asociado a Bien. Seguir realizando lo que indica el item 149 de "Sistema Artec.docx"
</commit_message>
<xml_diff>
--- a/Anotaciones/Sistema Artec.docx
+++ b/Anotaciones/Sistema Artec.docx
@@ -24717,15 +24717,15 @@
           <w:rFonts w:ascii="Consolas" w:hAnsi="Consolas" w:cs="Consolas"/>
           <w:sz w:val="24"/>
           <w:szCs w:val="24"/>
-          <w:highlight w:val="yellow"/>
-        </w:rPr>
-      </w:pPr>
-      <w:r>
-        <w:rPr>
-          <w:rFonts w:ascii="Consolas" w:hAnsi="Consolas" w:cs="Consolas"/>
-          <w:sz w:val="24"/>
-          <w:szCs w:val="24"/>
-          <w:highlight w:val="yellow"/>
+          <w:highlight w:val="green"/>
+        </w:rPr>
+      </w:pPr>
+      <w:r>
+        <w:rPr>
+          <w:rFonts w:ascii="Consolas" w:hAnsi="Consolas" w:cs="Consolas"/>
+          <w:sz w:val="24"/>
+          <w:szCs w:val="24"/>
+          <w:highlight w:val="green"/>
         </w:rPr>
         <w:t xml:space="preserve">Revisar la función </w:t>
       </w:r>
@@ -24733,10 +24733,9 @@
       <w:r>
         <w:rPr>
           <w:rFonts w:ascii="Consolas" w:hAnsi="Consolas" w:cs="Consolas"/>
-          <w:color w:val="DCDCDC"/>
           <w:sz w:val="19"/>
           <w:szCs w:val="19"/>
-          <w:highlight w:val="black"/>
+          <w:highlight w:val="green"/>
         </w:rPr>
         <w:t>MarcaTraerPorIdCategoria</w:t>
       </w:r>
@@ -24744,10 +24743,9 @@
       <w:r>
         <w:rPr>
           <w:rFonts w:ascii="Consolas" w:hAnsi="Consolas" w:cs="Consolas"/>
-          <w:color w:val="DCDCDC"/>
           <w:sz w:val="19"/>
           <w:szCs w:val="19"/>
-          <w:highlight w:val="black"/>
+          <w:highlight w:val="green"/>
         </w:rPr>
         <w:t>,</w:t>
       </w:r>
@@ -24756,66 +24754,136 @@
           <w:rFonts w:ascii="Consolas" w:hAnsi="Consolas" w:cs="Consolas"/>
           <w:sz w:val="24"/>
           <w:szCs w:val="24"/>
-          <w:highlight w:val="yellow"/>
-        </w:rPr>
-        <w:t xml:space="preserve"> </w:t>
-      </w:r>
-      <w:r>
-        <w:rPr>
-          <w:rFonts w:ascii="Consolas" w:hAnsi="Consolas" w:cs="Consolas"/>
-          <w:sz w:val="24"/>
-          <w:szCs w:val="24"/>
-          <w:highlight w:val="yellow"/>
-        </w:rPr>
-        <w:t xml:space="preserve">ya que se la podría eliminar y buscar entre todas las marcas existentes </w:t>
-      </w:r>
-      <w:r>
-        <w:rPr>
-          <w:rFonts w:ascii="Consolas" w:hAnsi="Consolas" w:cs="Consolas"/>
-          <w:sz w:val="24"/>
-          <w:szCs w:val="24"/>
-          <w:highlight w:val="yellow"/>
+          <w:highlight w:val="green"/>
+        </w:rPr>
+        <w:t xml:space="preserve"> ya que se la podría eliminar y buscar entre todas las marcas existentes (sino se generar </w:t>
+      </w:r>
+      <w:proofErr w:type="spellStart"/>
+      <w:r>
+        <w:rPr>
+          <w:rFonts w:ascii="Consolas" w:hAnsi="Consolas" w:cs="Consolas"/>
+          <w:sz w:val="24"/>
+          <w:szCs w:val="24"/>
+          <w:highlight w:val="green"/>
+        </w:rPr>
+        <w:t>incosistencias</w:t>
+      </w:r>
+      <w:proofErr w:type="spellEnd"/>
+      <w:r>
+        <w:rPr>
+          <w:rFonts w:ascii="Consolas" w:hAnsi="Consolas" w:cs="Consolas"/>
+          <w:sz w:val="24"/>
+          <w:szCs w:val="24"/>
+          <w:highlight w:val="green"/>
+        </w:rPr>
+        <w:t>)</w:t>
+      </w:r>
+      <w:r>
+        <w:rPr>
+          <w:rFonts w:ascii="Consolas" w:hAnsi="Consolas" w:cs="Consolas"/>
+          <w:sz w:val="24"/>
+          <w:szCs w:val="24"/>
+          <w:highlight w:val="green"/>
+        </w:rPr>
+        <w:t>.</w:t>
+      </w:r>
+    </w:p>
+    <w:p>
+      <w:pPr>
+        <w:pStyle w:val="Prrafodelista"/>
+        <w:numPr>
+          <w:ilvl w:val="1"/>
+          <w:numId w:val="2"/>
+        </w:numPr>
+        <w:autoSpaceDE w:val="0"/>
+        <w:autoSpaceDN w:val="0"/>
+        <w:adjustRightInd w:val="0"/>
+        <w:spacing w:after="0" w:line="240" w:lineRule="auto"/>
+        <w:rPr>
+          <w:rFonts w:ascii="Consolas" w:hAnsi="Consolas" w:cs="Consolas"/>
+          <w:sz w:val="24"/>
+          <w:szCs w:val="24"/>
+          <w:highlight w:val="green"/>
+        </w:rPr>
+      </w:pPr>
+      <w:r>
+        <w:rPr>
+          <w:rFonts w:ascii="Consolas" w:hAnsi="Consolas" w:cs="Consolas"/>
+          <w:sz w:val="24"/>
+          <w:szCs w:val="24"/>
+          <w:highlight w:val="green"/>
         </w:rPr>
         <w:lastRenderedPageBreak/>
-        <w:t xml:space="preserve">(sino se generar </w:t>
-      </w:r>
-      <w:proofErr w:type="spellStart"/>
-      <w:r>
-        <w:rPr>
-          <w:rFonts w:ascii="Consolas" w:hAnsi="Consolas" w:cs="Consolas"/>
-          <w:sz w:val="24"/>
-          <w:szCs w:val="24"/>
-          <w:highlight w:val="yellow"/>
-        </w:rPr>
-        <w:t>incosistencias</w:t>
-      </w:r>
-      <w:proofErr w:type="spellEnd"/>
-      <w:r>
-        <w:rPr>
-          <w:rFonts w:ascii="Consolas" w:hAnsi="Consolas" w:cs="Consolas"/>
-          <w:sz w:val="24"/>
-          <w:szCs w:val="24"/>
-          <w:highlight w:val="yellow"/>
-        </w:rPr>
-        <w:t>)</w:t>
-      </w:r>
-      <w:r>
-        <w:rPr>
-          <w:rFonts w:ascii="Consolas" w:hAnsi="Consolas" w:cs="Consolas"/>
-          <w:sz w:val="24"/>
-          <w:szCs w:val="24"/>
-          <w:highlight w:val="yellow"/>
-        </w:rPr>
-        <w:t xml:space="preserve">, </w:t>
-      </w:r>
-      <w:r>
-        <w:rPr>
-          <w:rFonts w:ascii="Consolas" w:hAnsi="Consolas" w:cs="Consolas"/>
-          <w:sz w:val="24"/>
-          <w:szCs w:val="24"/>
-          <w:highlight w:val="cyan"/>
-        </w:rPr>
-        <w:t>Esto no haría falta hacerlo</w:t>
+        <w:t xml:space="preserve">Modificado </w:t>
+      </w:r>
+      <w:proofErr w:type="spellStart"/>
+      <w:r>
+        <w:rPr>
+          <w:rFonts w:ascii="Consolas" w:hAnsi="Consolas" w:cs="Consolas"/>
+          <w:sz w:val="24"/>
+          <w:szCs w:val="24"/>
+          <w:highlight w:val="green"/>
+        </w:rPr>
+        <w:t>MarcaTraerPorIdCategoria</w:t>
+      </w:r>
+      <w:proofErr w:type="spellEnd"/>
+      <w:r>
+        <w:rPr>
+          <w:rFonts w:ascii="Consolas" w:hAnsi="Consolas" w:cs="Consolas"/>
+          <w:sz w:val="24"/>
+          <w:szCs w:val="24"/>
+          <w:highlight w:val="green"/>
+        </w:rPr>
+        <w:t xml:space="preserve"> para que traiga las marcas asociadas a una categoría, optimización de </w:t>
+      </w:r>
+      <w:proofErr w:type="spellStart"/>
+      <w:r>
+        <w:rPr>
+          <w:rFonts w:ascii="Consolas" w:hAnsi="Consolas" w:cs="Consolas"/>
+          <w:sz w:val="24"/>
+          <w:szCs w:val="24"/>
+          <w:highlight w:val="green"/>
+        </w:rPr>
+        <w:t>query</w:t>
+      </w:r>
+      <w:proofErr w:type="spellEnd"/>
+      <w:r>
+        <w:rPr>
+          <w:rFonts w:ascii="Consolas" w:hAnsi="Consolas" w:cs="Consolas"/>
+          <w:sz w:val="24"/>
+          <w:szCs w:val="24"/>
+          <w:highlight w:val="green"/>
+        </w:rPr>
+        <w:t xml:space="preserve"> mas q nada fue esto</w:t>
+      </w:r>
+      <w:r>
+        <w:rPr>
+          <w:rFonts w:ascii="Consolas" w:hAnsi="Consolas" w:cs="Consolas"/>
+          <w:sz w:val="24"/>
+          <w:szCs w:val="24"/>
+          <w:highlight w:val="green"/>
+        </w:rPr>
+        <w:t xml:space="preserve">, chequeado y modificado en aplicación para borrar el parámetro </w:t>
+      </w:r>
+      <w:proofErr w:type="spellStart"/>
+      <w:r>
+        <w:rPr>
+          <w:rFonts w:ascii="Consolas" w:hAnsi="Consolas" w:cs="Consolas"/>
+          <w:sz w:val="24"/>
+          <w:szCs w:val="24"/>
+          <w:highlight w:val="green"/>
+        </w:rPr>
+        <w:t>IdTipoBien</w:t>
+      </w:r>
+      <w:proofErr w:type="spellEnd"/>
+      <w:r>
+        <w:rPr>
+          <w:rFonts w:ascii="Consolas" w:hAnsi="Consolas" w:cs="Consolas"/>
+          <w:sz w:val="24"/>
+          <w:szCs w:val="24"/>
+          <w:highlight w:val="green"/>
+        </w:rPr>
+        <w:t xml:space="preserve"> ya no utilizado y que todo funcione</w:t>
       </w:r>
     </w:p>
     <w:p>
@@ -24856,6 +24924,571 @@
         </w:rPr>
         <w:t xml:space="preserve">, </w:t>
       </w:r>
+      <w:r>
+        <w:rPr>
+          <w:rFonts w:ascii="Consolas" w:hAnsi="Consolas" w:cs="Consolas"/>
+          <w:sz w:val="24"/>
+          <w:szCs w:val="24"/>
+          <w:highlight w:val="cyan"/>
+        </w:rPr>
+        <w:t xml:space="preserve">esto </w:t>
+      </w:r>
+      <w:proofErr w:type="spellStart"/>
+      <w:r>
+        <w:rPr>
+          <w:rFonts w:ascii="Consolas" w:hAnsi="Consolas" w:cs="Consolas"/>
+          <w:sz w:val="24"/>
+          <w:szCs w:val="24"/>
+          <w:highlight w:val="cyan"/>
+        </w:rPr>
+        <w:t>qudaría</w:t>
+      </w:r>
+      <w:proofErr w:type="spellEnd"/>
+      <w:r>
+        <w:rPr>
+          <w:rFonts w:ascii="Consolas" w:hAnsi="Consolas" w:cs="Consolas"/>
+          <w:sz w:val="24"/>
+          <w:szCs w:val="24"/>
+          <w:highlight w:val="cyan"/>
+        </w:rPr>
+        <w:t xml:space="preserve"> y</w:t>
+      </w:r>
+      <w:r>
+        <w:rPr>
+          <w:rFonts w:ascii="Consolas" w:hAnsi="Consolas" w:cs="Consolas"/>
+          <w:sz w:val="24"/>
+          <w:szCs w:val="24"/>
+          <w:highlight w:val="yellow"/>
+        </w:rPr>
+        <w:t xml:space="preserve"> lo usaría </w:t>
+      </w:r>
+      <w:proofErr w:type="spellStart"/>
+      <w:r>
+        <w:rPr>
+          <w:rFonts w:ascii="Consolas" w:hAnsi="Consolas" w:cs="Consolas"/>
+          <w:sz w:val="24"/>
+          <w:szCs w:val="24"/>
+          <w:highlight w:val="yellow"/>
+        </w:rPr>
+        <w:t>solmnt</w:t>
+      </w:r>
+      <w:proofErr w:type="spellEnd"/>
+      <w:r>
+        <w:rPr>
+          <w:rFonts w:ascii="Consolas" w:hAnsi="Consolas" w:cs="Consolas"/>
+          <w:sz w:val="24"/>
+          <w:szCs w:val="24"/>
+          <w:highlight w:val="yellow"/>
+        </w:rPr>
+        <w:t xml:space="preserve"> cuando existe la marca y modelo para la categoría seleccionada</w:t>
+      </w:r>
+      <w:r>
+        <w:rPr>
+          <w:rFonts w:ascii="Consolas" w:hAnsi="Consolas" w:cs="Consolas"/>
+          <w:sz w:val="24"/>
+          <w:szCs w:val="24"/>
+          <w:highlight w:val="cyan"/>
+        </w:rPr>
+        <w:t xml:space="preserve">, de lo contrario, se tiene q crear un Bien y ahí </w:t>
+      </w:r>
+      <w:proofErr w:type="spellStart"/>
+      <w:r>
+        <w:rPr>
+          <w:rFonts w:ascii="Consolas" w:hAnsi="Consolas" w:cs="Consolas"/>
+          <w:sz w:val="24"/>
+          <w:szCs w:val="24"/>
+          <w:highlight w:val="cyan"/>
+        </w:rPr>
+        <w:t>directmnt</w:t>
+      </w:r>
+      <w:proofErr w:type="spellEnd"/>
+      <w:r>
+        <w:rPr>
+          <w:rFonts w:ascii="Consolas" w:hAnsi="Consolas" w:cs="Consolas"/>
+          <w:sz w:val="24"/>
+          <w:szCs w:val="24"/>
+          <w:highlight w:val="cyan"/>
+        </w:rPr>
+        <w:t xml:space="preserve"> ya tendría el Id del mismo.</w:t>
+      </w:r>
+      <w:r>
+        <w:rPr>
+          <w:rFonts w:ascii="Consolas" w:hAnsi="Consolas" w:cs="Consolas"/>
+          <w:sz w:val="24"/>
+          <w:szCs w:val="24"/>
+          <w:highlight w:val="cyan"/>
+        </w:rPr>
+        <w:t xml:space="preserve"> </w:t>
+      </w:r>
+      <w:r>
+        <w:rPr>
+          <w:rFonts w:ascii="Consolas" w:hAnsi="Consolas" w:cs="Consolas"/>
+          <w:sz w:val="24"/>
+          <w:szCs w:val="24"/>
+          <w:highlight w:val="green"/>
+        </w:rPr>
+        <w:t xml:space="preserve">Modificado </w:t>
+      </w:r>
+      <w:proofErr w:type="spellStart"/>
+      <w:r>
+        <w:rPr>
+          <w:rFonts w:ascii="Consolas" w:hAnsi="Consolas" w:cs="Consolas"/>
+          <w:sz w:val="24"/>
+          <w:szCs w:val="24"/>
+          <w:highlight w:val="green"/>
+        </w:rPr>
+        <w:t>store</w:t>
+      </w:r>
+      <w:proofErr w:type="spellEnd"/>
+      <w:r>
+        <w:rPr>
+          <w:rFonts w:ascii="Consolas" w:hAnsi="Consolas" w:cs="Consolas"/>
+          <w:sz w:val="24"/>
+          <w:szCs w:val="24"/>
+          <w:highlight w:val="green"/>
+        </w:rPr>
+        <w:t xml:space="preserve"> en BD para </w:t>
+      </w:r>
+      <w:proofErr w:type="spellStart"/>
+      <w:r>
+        <w:rPr>
+          <w:rFonts w:ascii="Consolas" w:hAnsi="Consolas" w:cs="Consolas"/>
+          <w:sz w:val="24"/>
+          <w:szCs w:val="24"/>
+          <w:highlight w:val="green"/>
+        </w:rPr>
+        <w:t>mas</w:t>
+      </w:r>
+      <w:proofErr w:type="spellEnd"/>
+      <w:r>
+        <w:rPr>
+          <w:rFonts w:ascii="Consolas" w:hAnsi="Consolas" w:cs="Consolas"/>
+          <w:sz w:val="24"/>
+          <w:szCs w:val="24"/>
+          <w:highlight w:val="green"/>
+        </w:rPr>
+        <w:t xml:space="preserve"> performance y no utilizar </w:t>
+      </w:r>
+      <w:proofErr w:type="spellStart"/>
+      <w:r>
+        <w:rPr>
+          <w:rFonts w:ascii="Consolas" w:hAnsi="Consolas" w:cs="Consolas"/>
+          <w:sz w:val="24"/>
+          <w:szCs w:val="24"/>
+          <w:highlight w:val="green"/>
+        </w:rPr>
+        <w:t>Bien.tipobien</w:t>
+      </w:r>
+      <w:proofErr w:type="spellEnd"/>
+      <w:r>
+        <w:rPr>
+          <w:rFonts w:ascii="Consolas" w:hAnsi="Consolas" w:cs="Consolas"/>
+          <w:sz w:val="24"/>
+          <w:szCs w:val="24"/>
+          <w:highlight w:val="green"/>
+        </w:rPr>
+        <w:t xml:space="preserve"> </w:t>
+      </w:r>
+    </w:p>
+    <w:p>
+      <w:pPr>
+        <w:pStyle w:val="Prrafodelista"/>
+        <w:numPr>
+          <w:ilvl w:val="0"/>
+          <w:numId w:val="2"/>
+        </w:numPr>
+        <w:autoSpaceDE w:val="0"/>
+        <w:autoSpaceDN w:val="0"/>
+        <w:adjustRightInd w:val="0"/>
+        <w:spacing w:after="0" w:line="240" w:lineRule="auto"/>
+        <w:rPr>
+          <w:rFonts w:ascii="Consolas" w:hAnsi="Consolas" w:cs="Consolas"/>
+          <w:sz w:val="24"/>
+          <w:szCs w:val="24"/>
+          <w:highlight w:val="green"/>
+        </w:rPr>
+      </w:pPr>
+      <w:r>
+        <w:rPr>
+          <w:rFonts w:ascii="Consolas" w:hAnsi="Consolas" w:cs="Consolas"/>
+          <w:sz w:val="24"/>
+          <w:szCs w:val="24"/>
+          <w:highlight w:val="green"/>
+        </w:rPr>
+        <w:t>Modificado [</w:t>
+      </w:r>
+      <w:proofErr w:type="spellStart"/>
+      <w:r>
+        <w:rPr>
+          <w:rFonts w:ascii="Consolas" w:hAnsi="Consolas" w:cs="Consolas"/>
+          <w:sz w:val="24"/>
+          <w:szCs w:val="24"/>
+          <w:highlight w:val="green"/>
+        </w:rPr>
+        <w:t>TipoBienTraerTipoBienPorIdCategoria</w:t>
+      </w:r>
+      <w:proofErr w:type="spellEnd"/>
+      <w:r>
+        <w:rPr>
+          <w:rFonts w:ascii="Consolas" w:hAnsi="Consolas" w:cs="Consolas"/>
+          <w:sz w:val="24"/>
+          <w:szCs w:val="24"/>
+          <w:highlight w:val="green"/>
+        </w:rPr>
+        <w:t>] para que lo haga desde Categoría, y chequeado en aplicación que todo sigue funcionando bien</w:t>
+      </w:r>
+    </w:p>
+    <w:p>
+      <w:pPr>
+        <w:pStyle w:val="Prrafodelista"/>
+        <w:numPr>
+          <w:ilvl w:val="0"/>
+          <w:numId w:val="2"/>
+        </w:numPr>
+        <w:autoSpaceDE w:val="0"/>
+        <w:autoSpaceDN w:val="0"/>
+        <w:adjustRightInd w:val="0"/>
+        <w:spacing w:after="0" w:line="240" w:lineRule="auto"/>
+        <w:rPr>
+          <w:rFonts w:ascii="Consolas" w:hAnsi="Consolas" w:cs="Consolas"/>
+          <w:sz w:val="24"/>
+          <w:szCs w:val="24"/>
+          <w:highlight w:val="green"/>
+        </w:rPr>
+      </w:pPr>
+      <w:r>
+        <w:rPr>
+          <w:rFonts w:ascii="Consolas" w:hAnsi="Consolas" w:cs="Consolas"/>
+          <w:sz w:val="24"/>
+          <w:szCs w:val="24"/>
+          <w:highlight w:val="green"/>
+        </w:rPr>
+        <w:t xml:space="preserve">Modificados </w:t>
+      </w:r>
+      <w:proofErr w:type="spellStart"/>
+      <w:r>
+        <w:rPr>
+          <w:rFonts w:ascii="Consolas" w:hAnsi="Consolas" w:cs="Consolas"/>
+          <w:sz w:val="24"/>
+          <w:szCs w:val="24"/>
+          <w:highlight w:val="green"/>
+        </w:rPr>
+        <w:t>CategoriaTraerTodos</w:t>
+      </w:r>
+      <w:proofErr w:type="spellEnd"/>
+      <w:r>
+        <w:rPr>
+          <w:rFonts w:ascii="Consolas" w:hAnsi="Consolas" w:cs="Consolas"/>
+          <w:sz w:val="24"/>
+          <w:szCs w:val="24"/>
+          <w:highlight w:val="green"/>
+        </w:rPr>
+        <w:t xml:space="preserve">, </w:t>
+      </w:r>
+      <w:proofErr w:type="spellStart"/>
+      <w:r>
+        <w:rPr>
+          <w:rFonts w:ascii="Consolas" w:hAnsi="Consolas" w:cs="Consolas"/>
+          <w:sz w:val="24"/>
+          <w:szCs w:val="24"/>
+          <w:highlight w:val="green"/>
+        </w:rPr>
+        <w:t>CategoriaTraerTodosSoft</w:t>
+      </w:r>
+      <w:proofErr w:type="spellEnd"/>
+      <w:r>
+        <w:rPr>
+          <w:rFonts w:ascii="Consolas" w:hAnsi="Consolas" w:cs="Consolas"/>
+          <w:sz w:val="24"/>
+          <w:szCs w:val="24"/>
+          <w:highlight w:val="green"/>
+        </w:rPr>
+        <w:t xml:space="preserve"> y </w:t>
+      </w:r>
+      <w:proofErr w:type="spellStart"/>
+      <w:r>
+        <w:rPr>
+          <w:rFonts w:ascii="Consolas" w:hAnsi="Consolas" w:cs="Consolas"/>
+          <w:sz w:val="24"/>
+          <w:szCs w:val="24"/>
+          <w:highlight w:val="green"/>
+        </w:rPr>
+        <w:t>CategoriaTraerTodosHard</w:t>
+      </w:r>
+      <w:proofErr w:type="spellEnd"/>
+      <w:r>
+        <w:rPr>
+          <w:rFonts w:ascii="Consolas" w:hAnsi="Consolas" w:cs="Consolas"/>
+          <w:sz w:val="24"/>
+          <w:szCs w:val="24"/>
+          <w:highlight w:val="green"/>
+        </w:rPr>
+        <w:t xml:space="preserve">, para que traiga todas las categorías y no solo los que tienen Bienes asociados, comprobado en </w:t>
+      </w:r>
+      <w:proofErr w:type="spellStart"/>
+      <w:r>
+        <w:rPr>
+          <w:rFonts w:ascii="Consolas" w:hAnsi="Consolas" w:cs="Consolas"/>
+          <w:sz w:val="24"/>
+          <w:szCs w:val="24"/>
+          <w:highlight w:val="green"/>
+        </w:rPr>
+        <w:t>app</w:t>
+      </w:r>
+      <w:proofErr w:type="spellEnd"/>
+      <w:r>
+        <w:rPr>
+          <w:rFonts w:ascii="Consolas" w:hAnsi="Consolas" w:cs="Consolas"/>
+          <w:sz w:val="24"/>
+          <w:szCs w:val="24"/>
+          <w:highlight w:val="green"/>
+        </w:rPr>
+        <w:t xml:space="preserve"> que funciona bien</w:t>
+      </w:r>
+    </w:p>
+    <w:p>
+      <w:pPr>
+        <w:pStyle w:val="Prrafodelista"/>
+        <w:numPr>
+          <w:ilvl w:val="0"/>
+          <w:numId w:val="2"/>
+        </w:numPr>
+        <w:autoSpaceDE w:val="0"/>
+        <w:autoSpaceDN w:val="0"/>
+        <w:adjustRightInd w:val="0"/>
+        <w:spacing w:after="0" w:line="240" w:lineRule="auto"/>
+        <w:rPr>
+          <w:rFonts w:ascii="Consolas" w:hAnsi="Consolas" w:cs="Consolas"/>
+          <w:sz w:val="24"/>
+          <w:szCs w:val="24"/>
+          <w:highlight w:val="green"/>
+        </w:rPr>
+      </w:pPr>
+      <w:r>
+        <w:rPr>
+          <w:rFonts w:ascii="Consolas" w:hAnsi="Consolas" w:cs="Consolas"/>
+          <w:sz w:val="24"/>
+          <w:szCs w:val="24"/>
+          <w:highlight w:val="green"/>
+        </w:rPr>
+        <w:t xml:space="preserve">Modificado </w:t>
+      </w:r>
+      <w:proofErr w:type="spellStart"/>
+      <w:r>
+        <w:rPr>
+          <w:rFonts w:ascii="Consolas" w:hAnsi="Consolas" w:cs="Consolas"/>
+          <w:sz w:val="24"/>
+          <w:szCs w:val="24"/>
+          <w:highlight w:val="green"/>
+        </w:rPr>
+        <w:t>ModeloTraerPorMarcaCategoria</w:t>
+      </w:r>
+      <w:proofErr w:type="spellEnd"/>
+      <w:r>
+        <w:rPr>
+          <w:rFonts w:ascii="Consolas" w:hAnsi="Consolas" w:cs="Consolas"/>
+          <w:sz w:val="24"/>
+          <w:szCs w:val="24"/>
+          <w:highlight w:val="green"/>
+        </w:rPr>
+        <w:t xml:space="preserve">, modificada la </w:t>
+      </w:r>
+      <w:proofErr w:type="spellStart"/>
+      <w:r>
+        <w:rPr>
+          <w:rFonts w:ascii="Consolas" w:hAnsi="Consolas" w:cs="Consolas"/>
+          <w:sz w:val="24"/>
+          <w:szCs w:val="24"/>
+          <w:highlight w:val="green"/>
+        </w:rPr>
+        <w:t>app</w:t>
+      </w:r>
+      <w:proofErr w:type="spellEnd"/>
+      <w:r>
+        <w:rPr>
+          <w:rFonts w:ascii="Consolas" w:hAnsi="Consolas" w:cs="Consolas"/>
+          <w:sz w:val="24"/>
+          <w:szCs w:val="24"/>
+          <w:highlight w:val="green"/>
+        </w:rPr>
+        <w:t xml:space="preserve"> para quitar el parámetro </w:t>
+      </w:r>
+      <w:proofErr w:type="spellStart"/>
+      <w:r>
+        <w:rPr>
+          <w:rFonts w:ascii="Consolas" w:hAnsi="Consolas" w:cs="Consolas"/>
+          <w:sz w:val="24"/>
+          <w:szCs w:val="24"/>
+          <w:highlight w:val="green"/>
+        </w:rPr>
+        <w:t>TipoBien</w:t>
+      </w:r>
+      <w:proofErr w:type="spellEnd"/>
+      <w:r>
+        <w:rPr>
+          <w:rFonts w:ascii="Consolas" w:hAnsi="Consolas" w:cs="Consolas"/>
+          <w:sz w:val="24"/>
+          <w:szCs w:val="24"/>
+          <w:highlight w:val="green"/>
+        </w:rPr>
+        <w:t xml:space="preserve"> que estaba demás y comprobado que en </w:t>
+      </w:r>
+      <w:proofErr w:type="spellStart"/>
+      <w:r>
+        <w:rPr>
+          <w:rFonts w:ascii="Consolas" w:hAnsi="Consolas" w:cs="Consolas"/>
+          <w:sz w:val="24"/>
+          <w:szCs w:val="24"/>
+          <w:highlight w:val="green"/>
+        </w:rPr>
+        <w:t>app</w:t>
+      </w:r>
+      <w:proofErr w:type="spellEnd"/>
+      <w:r>
+        <w:rPr>
+          <w:rFonts w:ascii="Consolas" w:hAnsi="Consolas" w:cs="Consolas"/>
+          <w:sz w:val="24"/>
+          <w:szCs w:val="24"/>
+          <w:highlight w:val="green"/>
+        </w:rPr>
+        <w:t xml:space="preserve"> funciona</w:t>
+      </w:r>
+    </w:p>
+    <w:p>
+      <w:pPr>
+        <w:pStyle w:val="Prrafodelista"/>
+        <w:numPr>
+          <w:ilvl w:val="0"/>
+          <w:numId w:val="2"/>
+        </w:numPr>
+        <w:autoSpaceDE w:val="0"/>
+        <w:autoSpaceDN w:val="0"/>
+        <w:adjustRightInd w:val="0"/>
+        <w:spacing w:after="0" w:line="240" w:lineRule="auto"/>
+        <w:rPr>
+          <w:rFonts w:ascii="Consolas" w:hAnsi="Consolas" w:cs="Consolas"/>
+          <w:sz w:val="24"/>
+          <w:szCs w:val="24"/>
+          <w:highlight w:val="green"/>
+        </w:rPr>
+      </w:pPr>
+      <w:r>
+        <w:rPr>
+          <w:rFonts w:ascii="Consolas" w:hAnsi="Consolas" w:cs="Consolas"/>
+          <w:sz w:val="24"/>
+          <w:szCs w:val="24"/>
+          <w:highlight w:val="green"/>
+        </w:rPr>
+        <w:t xml:space="preserve">Modificado </w:t>
+      </w:r>
+      <w:proofErr w:type="spellStart"/>
+      <w:r>
+        <w:rPr>
+          <w:rFonts w:ascii="Consolas" w:hAnsi="Consolas" w:cs="Consolas"/>
+          <w:sz w:val="24"/>
+          <w:szCs w:val="24"/>
+          <w:highlight w:val="green"/>
+        </w:rPr>
+        <w:t>TipoBienTraerIDTipoBienPorIdCategoria</w:t>
+      </w:r>
+      <w:proofErr w:type="spellEnd"/>
+      <w:r>
+        <w:rPr>
+          <w:rFonts w:ascii="Consolas" w:hAnsi="Consolas" w:cs="Consolas"/>
+          <w:sz w:val="24"/>
+          <w:szCs w:val="24"/>
+          <w:highlight w:val="green"/>
+        </w:rPr>
+        <w:t xml:space="preserve">, </w:t>
+      </w:r>
+      <w:proofErr w:type="spellStart"/>
+      <w:r>
+        <w:rPr>
+          <w:rFonts w:ascii="Consolas" w:hAnsi="Consolas" w:cs="Consolas"/>
+          <w:sz w:val="24"/>
+          <w:szCs w:val="24"/>
+          <w:highlight w:val="green"/>
+        </w:rPr>
+        <w:t>porq</w:t>
+      </w:r>
+      <w:proofErr w:type="spellEnd"/>
+      <w:r>
+        <w:rPr>
+          <w:rFonts w:ascii="Consolas" w:hAnsi="Consolas" w:cs="Consolas"/>
+          <w:sz w:val="24"/>
+          <w:szCs w:val="24"/>
+          <w:highlight w:val="green"/>
+        </w:rPr>
+        <w:t xml:space="preserve"> estaba mal hecha la consulta</w:t>
+      </w:r>
+      <w:r>
+        <w:rPr>
+          <w:rFonts w:ascii="Consolas" w:hAnsi="Consolas" w:cs="Consolas"/>
+          <w:sz w:val="24"/>
+          <w:szCs w:val="24"/>
+          <w:highlight w:val="green"/>
+        </w:rPr>
+        <w:t xml:space="preserve">, </w:t>
+      </w:r>
+      <w:proofErr w:type="gramStart"/>
+      <w:r>
+        <w:rPr>
+          <w:rFonts w:ascii="Consolas" w:hAnsi="Consolas" w:cs="Consolas"/>
+          <w:sz w:val="24"/>
+          <w:szCs w:val="24"/>
+          <w:highlight w:val="green"/>
+        </w:rPr>
+        <w:t>comprobado</w:t>
+      </w:r>
+      <w:proofErr w:type="gramEnd"/>
+      <w:r>
+        <w:rPr>
+          <w:rFonts w:ascii="Consolas" w:hAnsi="Consolas" w:cs="Consolas"/>
+          <w:sz w:val="24"/>
+          <w:szCs w:val="24"/>
+          <w:highlight w:val="green"/>
+        </w:rPr>
+        <w:t xml:space="preserve"> q funciona en </w:t>
+      </w:r>
+      <w:proofErr w:type="spellStart"/>
+      <w:r>
+        <w:rPr>
+          <w:rFonts w:ascii="Consolas" w:hAnsi="Consolas" w:cs="Consolas"/>
+          <w:sz w:val="24"/>
+          <w:szCs w:val="24"/>
+          <w:highlight w:val="green"/>
+        </w:rPr>
+        <w:t>app</w:t>
+      </w:r>
+      <w:proofErr w:type="spellEnd"/>
+      <w:r>
+        <w:rPr>
+          <w:rFonts w:ascii="Consolas" w:hAnsi="Consolas" w:cs="Consolas"/>
+          <w:sz w:val="24"/>
+          <w:szCs w:val="24"/>
+          <w:highlight w:val="green"/>
+        </w:rPr>
+        <w:t>.</w:t>
+      </w:r>
+    </w:p>
+    <w:p>
+      <w:pPr>
+        <w:pStyle w:val="Prrafodelista"/>
+        <w:numPr>
+          <w:ilvl w:val="0"/>
+          <w:numId w:val="2"/>
+        </w:numPr>
+        <w:autoSpaceDE w:val="0"/>
+        <w:autoSpaceDN w:val="0"/>
+        <w:adjustRightInd w:val="0"/>
+        <w:spacing w:after="0" w:line="240" w:lineRule="auto"/>
+        <w:rPr>
+          <w:rFonts w:ascii="Consolas" w:hAnsi="Consolas" w:cs="Consolas"/>
+          <w:sz w:val="24"/>
+          <w:szCs w:val="24"/>
+          <w:highlight w:val="yellow"/>
+        </w:rPr>
+      </w:pPr>
       <w:bookmarkStart w:id="0" w:name="_GoBack"/>
       <w:bookmarkEnd w:id="0"/>
       <w:r>
@@ -24863,69 +25496,49 @@
           <w:rFonts w:ascii="Consolas" w:hAnsi="Consolas" w:cs="Consolas"/>
           <w:sz w:val="24"/>
           <w:szCs w:val="24"/>
-          <w:highlight w:val="cyan"/>
-        </w:rPr>
-        <w:t xml:space="preserve">esto </w:t>
-      </w:r>
-      <w:proofErr w:type="spellStart"/>
-      <w:r>
-        <w:rPr>
-          <w:rFonts w:ascii="Consolas" w:hAnsi="Consolas" w:cs="Consolas"/>
-          <w:sz w:val="24"/>
-          <w:szCs w:val="24"/>
-          <w:highlight w:val="cyan"/>
-        </w:rPr>
-        <w:t>qudaría</w:t>
-      </w:r>
-      <w:proofErr w:type="spellEnd"/>
-      <w:r>
-        <w:rPr>
-          <w:rFonts w:ascii="Consolas" w:hAnsi="Consolas" w:cs="Consolas"/>
-          <w:sz w:val="24"/>
-          <w:szCs w:val="24"/>
-          <w:highlight w:val="cyan"/>
-        </w:rPr>
-        <w:t xml:space="preserve"> y lo usaría </w:t>
-      </w:r>
-      <w:proofErr w:type="spellStart"/>
-      <w:r>
-        <w:rPr>
-          <w:rFonts w:ascii="Consolas" w:hAnsi="Consolas" w:cs="Consolas"/>
-          <w:sz w:val="24"/>
-          <w:szCs w:val="24"/>
-          <w:highlight w:val="cyan"/>
-        </w:rPr>
-        <w:t>solmnt</w:t>
-      </w:r>
-      <w:proofErr w:type="spellEnd"/>
-      <w:r>
-        <w:rPr>
-          <w:rFonts w:ascii="Consolas" w:hAnsi="Consolas" w:cs="Consolas"/>
-          <w:sz w:val="24"/>
-          <w:szCs w:val="24"/>
-          <w:highlight w:val="cyan"/>
-        </w:rPr>
-        <w:t xml:space="preserve"> cuando existe la marca y modelo para la categoría seleccionada, de lo contrario, se tiene q crear un Bien y ahí </w:t>
-      </w:r>
-      <w:proofErr w:type="spellStart"/>
-      <w:r>
-        <w:rPr>
-          <w:rFonts w:ascii="Consolas" w:hAnsi="Consolas" w:cs="Consolas"/>
-          <w:sz w:val="24"/>
-          <w:szCs w:val="24"/>
-          <w:highlight w:val="cyan"/>
-        </w:rPr>
-        <w:t>directmnt</w:t>
-      </w:r>
-      <w:proofErr w:type="spellEnd"/>
-      <w:r>
-        <w:rPr>
-          <w:rFonts w:ascii="Consolas" w:hAnsi="Consolas" w:cs="Consolas"/>
-          <w:sz w:val="24"/>
-          <w:szCs w:val="24"/>
-          <w:highlight w:val="cyan"/>
-        </w:rPr>
-        <w:t xml:space="preserve"> ya tendría el Id del mismo.</w:t>
+          <w:highlight w:val="yellow"/>
+        </w:rPr>
+        <w:t xml:space="preserve">Comenzar con la eliminación de la relación de </w:t>
+      </w:r>
+      <w:proofErr w:type="spellStart"/>
+      <w:r>
+        <w:rPr>
+          <w:rFonts w:ascii="Consolas" w:hAnsi="Consolas" w:cs="Consolas"/>
+          <w:sz w:val="24"/>
+          <w:szCs w:val="24"/>
+          <w:highlight w:val="yellow"/>
+        </w:rPr>
+        <w:t>TipoBien</w:t>
+      </w:r>
+      <w:proofErr w:type="spellEnd"/>
+      <w:r>
+        <w:rPr>
+          <w:rFonts w:ascii="Consolas" w:hAnsi="Consolas" w:cs="Consolas"/>
+          <w:sz w:val="24"/>
+          <w:szCs w:val="24"/>
+          <w:highlight w:val="yellow"/>
+        </w:rPr>
+        <w:t xml:space="preserve"> con Bien definitivamente en la BD, y revisar de eliminar además la </w:t>
+      </w:r>
+      <w:proofErr w:type="spellStart"/>
+      <w:r>
+        <w:rPr>
+          <w:rFonts w:ascii="Consolas" w:hAnsi="Consolas" w:cs="Consolas"/>
+          <w:sz w:val="24"/>
+          <w:szCs w:val="24"/>
+          <w:highlight w:val="yellow"/>
+        </w:rPr>
+        <w:t>Bien.descrip</w:t>
+      </w:r>
+      <w:proofErr w:type="spellEnd"/>
+      <w:r>
+        <w:rPr>
+          <w:rFonts w:ascii="Consolas" w:hAnsi="Consolas" w:cs="Consolas"/>
+          <w:sz w:val="24"/>
+          <w:szCs w:val="24"/>
+          <w:highlight w:val="yellow"/>
+        </w:rPr>
+        <w:t>, porque solo tiene q quedar la de categoría</w:t>
       </w:r>
     </w:p>
     <w:p>
@@ -25171,6 +25784,7 @@
           <w:szCs w:val="23"/>
           <w:lang w:val="en-US" w:eastAsia="es-AR"/>
         </w:rPr>
+        <w:lastRenderedPageBreak/>
         <w:t>You need to create an event handler for the user control that is raised when an event from within the user control is fired. This will allow you to bubble the event up the chain so you can handle the event from the form.</w:t>
       </w:r>
     </w:p>
@@ -31496,7 +32110,7 @@
 </file>
 
 <file path=customXml/itemProps1.xml><?xml version="1.0" encoding="utf-8"?>
-<ds:datastoreItem xmlns:ds="http://schemas.openxmlformats.org/officeDocument/2006/customXml" ds:itemID="{928FCF52-A30E-47F2-8DA4-1241D4E60766}">
+<ds:datastoreItem xmlns:ds="http://schemas.openxmlformats.org/officeDocument/2006/customXml" ds:itemID="{BCD5F13C-19FD-4637-B48E-E613888C0B5A}">
   <ds:schemaRefs>
     <ds:schemaRef ds:uri="http://schemas.openxmlformats.org/officeDocument/2006/bibliography"/>
   </ds:schemaRefs>

</xml_diff>

<commit_message>
#Relacion Categoria con TipoBien completada #Comenzando con CategoriaGestion
</commit_message>
<xml_diff>
--- a/Anotaciones/Sistema Artec.docx
+++ b/Anotaciones/Sistema Artec.docx
@@ -25486,7 +25486,75 @@
           <w:rFonts w:ascii="Consolas" w:hAnsi="Consolas" w:cs="Consolas"/>
           <w:sz w:val="24"/>
           <w:szCs w:val="24"/>
-          <w:highlight w:val="yellow"/>
+          <w:highlight w:val="green"/>
+        </w:rPr>
+      </w:pPr>
+      <w:r>
+        <w:rPr>
+          <w:rFonts w:ascii="Consolas" w:hAnsi="Consolas" w:cs="Consolas"/>
+          <w:sz w:val="24"/>
+          <w:szCs w:val="24"/>
+          <w:highlight w:val="green"/>
+        </w:rPr>
+        <w:t xml:space="preserve">Comenzar con la eliminación de la relación de </w:t>
+      </w:r>
+      <w:proofErr w:type="spellStart"/>
+      <w:r>
+        <w:rPr>
+          <w:rFonts w:ascii="Consolas" w:hAnsi="Consolas" w:cs="Consolas"/>
+          <w:sz w:val="24"/>
+          <w:szCs w:val="24"/>
+          <w:highlight w:val="green"/>
+        </w:rPr>
+        <w:t>TipoBien</w:t>
+      </w:r>
+      <w:proofErr w:type="spellEnd"/>
+      <w:r>
+        <w:rPr>
+          <w:rFonts w:ascii="Consolas" w:hAnsi="Consolas" w:cs="Consolas"/>
+          <w:sz w:val="24"/>
+          <w:szCs w:val="24"/>
+          <w:highlight w:val="green"/>
+        </w:rPr>
+        <w:t xml:space="preserve"> con Bien definitivamente en la BD, y revisar de eliminar además la </w:t>
+      </w:r>
+      <w:proofErr w:type="spellStart"/>
+      <w:r>
+        <w:rPr>
+          <w:rFonts w:ascii="Consolas" w:hAnsi="Consolas" w:cs="Consolas"/>
+          <w:sz w:val="24"/>
+          <w:szCs w:val="24"/>
+          <w:highlight w:val="green"/>
+        </w:rPr>
+        <w:t>Bien.descrip</w:t>
+      </w:r>
+      <w:proofErr w:type="spellEnd"/>
+      <w:r>
+        <w:rPr>
+          <w:rFonts w:ascii="Consolas" w:hAnsi="Consolas" w:cs="Consolas"/>
+          <w:sz w:val="24"/>
+          <w:szCs w:val="24"/>
+          <w:highlight w:val="green"/>
+        </w:rPr>
+        <w:t>, porque solo tiene q quedar la de categoría</w:t>
+      </w:r>
+    </w:p>
+    <w:p>
+      <w:pPr>
+        <w:pStyle w:val="Prrafodelista"/>
+        <w:numPr>
+          <w:ilvl w:val="0"/>
+          <w:numId w:val="2"/>
+        </w:numPr>
+        <w:autoSpaceDE w:val="0"/>
+        <w:autoSpaceDN w:val="0"/>
+        <w:adjustRightInd w:val="0"/>
+        <w:spacing w:after="0" w:line="240" w:lineRule="auto"/>
+        <w:rPr>
+          <w:rFonts w:ascii="Consolas" w:hAnsi="Consolas" w:cs="Consolas"/>
+          <w:sz w:val="24"/>
+          <w:szCs w:val="24"/>
+          <w:highlight w:val="cyan"/>
         </w:rPr>
       </w:pPr>
       <w:bookmarkStart w:id="0" w:name="_GoBack"/>
@@ -25496,50 +25564,21 @@
           <w:rFonts w:ascii="Consolas" w:hAnsi="Consolas" w:cs="Consolas"/>
           <w:sz w:val="24"/>
           <w:szCs w:val="24"/>
-          <w:highlight w:val="yellow"/>
-        </w:rPr>
-        <w:t xml:space="preserve">Comenzar con la eliminación de la relación de </w:t>
-      </w:r>
-      <w:proofErr w:type="spellStart"/>
-      <w:r>
-        <w:rPr>
-          <w:rFonts w:ascii="Consolas" w:hAnsi="Consolas" w:cs="Consolas"/>
-          <w:sz w:val="24"/>
-          <w:szCs w:val="24"/>
-          <w:highlight w:val="yellow"/>
-        </w:rPr>
-        <w:t>TipoBien</w:t>
-      </w:r>
-      <w:proofErr w:type="spellEnd"/>
-      <w:r>
-        <w:rPr>
-          <w:rFonts w:ascii="Consolas" w:hAnsi="Consolas" w:cs="Consolas"/>
-          <w:sz w:val="24"/>
-          <w:szCs w:val="24"/>
-          <w:highlight w:val="yellow"/>
-        </w:rPr>
-        <w:t xml:space="preserve"> con Bien definitivamente en la BD, y revisar de eliminar además la </w:t>
-      </w:r>
-      <w:proofErr w:type="spellStart"/>
-      <w:r>
-        <w:rPr>
-          <w:rFonts w:ascii="Consolas" w:hAnsi="Consolas" w:cs="Consolas"/>
-          <w:sz w:val="24"/>
-          <w:szCs w:val="24"/>
-          <w:highlight w:val="yellow"/>
-        </w:rPr>
-        <w:t>Bien.descrip</w:t>
-      </w:r>
-      <w:proofErr w:type="spellEnd"/>
-      <w:r>
-        <w:rPr>
-          <w:rFonts w:ascii="Consolas" w:hAnsi="Consolas" w:cs="Consolas"/>
-          <w:sz w:val="24"/>
-          <w:szCs w:val="24"/>
-          <w:highlight w:val="yellow"/>
-        </w:rPr>
-        <w:t>, porque solo tiene q quedar la de categoría</w:t>
-      </w:r>
+          <w:highlight w:val="cyan"/>
+        </w:rPr>
+        <w:t xml:space="preserve">Comenzando con </w:t>
+      </w:r>
+      <w:proofErr w:type="spellStart"/>
+      <w:r>
+        <w:rPr>
+          <w:rFonts w:ascii="Consolas" w:hAnsi="Consolas" w:cs="Consolas"/>
+          <w:sz w:val="24"/>
+          <w:szCs w:val="24"/>
+          <w:highlight w:val="cyan"/>
+        </w:rPr>
+        <w:t>CategoriaGestión</w:t>
+      </w:r>
+      <w:proofErr w:type="spellEnd"/>
     </w:p>
     <w:p>
       <w:pPr>
@@ -32110,7 +32149,7 @@
 </file>
 
 <file path=customXml/itemProps1.xml><?xml version="1.0" encoding="utf-8"?>
-<ds:datastoreItem xmlns:ds="http://schemas.openxmlformats.org/officeDocument/2006/customXml" ds:itemID="{BCD5F13C-19FD-4637-B48E-E613888C0B5A}">
+<ds:datastoreItem xmlns:ds="http://schemas.openxmlformats.org/officeDocument/2006/customXml" ds:itemID="{551AACF8-52C6-437D-9D73-AE340BB003E7}">
   <ds:schemaRefs>
     <ds:schemaRef ds:uri="http://schemas.openxmlformats.org/officeDocument/2006/bibliography"/>
   </ds:schemaRefs>

</xml_diff>

<commit_message>
#Baja y Reactivar Categoria Completo
</commit_message>
<xml_diff>
--- a/Anotaciones/Sistema Artec.docx
+++ b/Anotaciones/Sistema Artec.docx
@@ -12400,6 +12400,34 @@
         </w:rPr>
         <w:t>Modificar Categoría Completo</w:t>
       </w:r>
+    </w:p>
+    <w:p>
+      <w:pPr>
+        <w:pStyle w:val="Prrafodelista"/>
+        <w:numPr>
+          <w:ilvl w:val="0"/>
+          <w:numId w:val="2"/>
+        </w:numPr>
+        <w:autoSpaceDE w:val="0"/>
+        <w:autoSpaceDN w:val="0"/>
+        <w:adjustRightInd w:val="0"/>
+        <w:spacing w:after="0" w:line="240" w:lineRule="auto"/>
+        <w:rPr>
+          <w:rFonts w:ascii="Consolas" w:hAnsi="Consolas" w:cs="Consolas"/>
+          <w:sz w:val="24"/>
+          <w:szCs w:val="24"/>
+          <w:highlight w:val="green"/>
+        </w:rPr>
+      </w:pPr>
+      <w:r>
+        <w:rPr>
+          <w:rFonts w:ascii="Consolas" w:hAnsi="Consolas" w:cs="Consolas"/>
+          <w:sz w:val="24"/>
+          <w:szCs w:val="24"/>
+          <w:highlight w:val="green"/>
+        </w:rPr>
+        <w:t>Baja y Reactivar Categoría Completo</w:t>
+      </w:r>
       <w:bookmarkStart w:id="0" w:name="_GoBack"/>
       <w:bookmarkEnd w:id="0"/>
     </w:p>
@@ -15586,6 +15614,7 @@
           <w:shd w:val="clear" w:color="auto" w:fill="EFF0F1"/>
           <w:lang w:eastAsia="es-AR"/>
         </w:rPr>
+        <w:lastRenderedPageBreak/>
         <w:t>}</w:t>
       </w:r>
     </w:p>
@@ -18329,7 +18358,7 @@
 </file>
 
 <file path=customXml/itemProps1.xml><?xml version="1.0" encoding="utf-8"?>
-<ds:datastoreItem xmlns:ds="http://schemas.openxmlformats.org/officeDocument/2006/customXml" ds:itemID="{8D0B5531-1472-40E8-8A87-C4680A26C23A}">
+<ds:datastoreItem xmlns:ds="http://schemas.openxmlformats.org/officeDocument/2006/customXml" ds:itemID="{F7BA551E-B0C7-46E7-AFC1-7802C22E8CFC}">
   <ds:schemaRefs>
     <ds:schemaRef ds:uri="http://schemas.openxmlformats.org/officeDocument/2006/bibliography"/>
   </ds:schemaRefs>

</xml_diff>

<commit_message>
#Baja y Reactivar Dependencia Completo
</commit_message>
<xml_diff>
--- a/Anotaciones/Sistema Artec.docx
+++ b/Anotaciones/Sistema Artec.docx
@@ -12456,6 +12456,34 @@
         </w:rPr>
         <w:t>Alta Dependencia Completo</w:t>
       </w:r>
+    </w:p>
+    <w:p>
+      <w:pPr>
+        <w:pStyle w:val="Prrafodelista"/>
+        <w:numPr>
+          <w:ilvl w:val="0"/>
+          <w:numId w:val="2"/>
+        </w:numPr>
+        <w:autoSpaceDE w:val="0"/>
+        <w:autoSpaceDN w:val="0"/>
+        <w:adjustRightInd w:val="0"/>
+        <w:spacing w:after="0" w:line="240" w:lineRule="auto"/>
+        <w:rPr>
+          <w:rFonts w:ascii="Consolas" w:hAnsi="Consolas" w:cs="Consolas"/>
+          <w:sz w:val="24"/>
+          <w:szCs w:val="24"/>
+          <w:highlight w:val="green"/>
+        </w:rPr>
+      </w:pPr>
+      <w:r>
+        <w:rPr>
+          <w:rFonts w:ascii="Consolas" w:hAnsi="Consolas" w:cs="Consolas"/>
+          <w:sz w:val="24"/>
+          <w:szCs w:val="24"/>
+          <w:highlight w:val="green"/>
+        </w:rPr>
+        <w:t>Baja y Reactivar Dependencia Completo</w:t>
+      </w:r>
       <w:bookmarkStart w:id="0" w:name="_GoBack"/>
       <w:bookmarkEnd w:id="0"/>
     </w:p>
@@ -15386,6 +15414,7 @@
           <w:shd w:val="clear" w:color="auto" w:fill="EFF0F1"/>
           <w:lang w:val="en-US" w:eastAsia="es-AR"/>
         </w:rPr>
+        <w:lastRenderedPageBreak/>
         <w:t>public</w:t>
       </w:r>
       <w:r>
@@ -15540,7 +15569,6 @@
           <w:shd w:val="clear" w:color="auto" w:fill="EFF0F1"/>
           <w:lang w:eastAsia="es-AR"/>
         </w:rPr>
-        <w:lastRenderedPageBreak/>
         <w:t>{</w:t>
       </w:r>
     </w:p>
@@ -18386,7 +18414,7 @@
 </file>
 
 <file path=customXml/itemProps1.xml><?xml version="1.0" encoding="utf-8"?>
-<ds:datastoreItem xmlns:ds="http://schemas.openxmlformats.org/officeDocument/2006/customXml" ds:itemID="{5B808596-4E5D-4D43-95B7-60FBAF5115F2}">
+<ds:datastoreItem xmlns:ds="http://schemas.openxmlformats.org/officeDocument/2006/customXml" ds:itemID="{A70017F1-EC83-489A-B972-730D94722A93}">
   <ds:schemaRefs>
     <ds:schemaRef ds:uri="http://schemas.openxmlformats.org/officeDocument/2006/bibliography"/>
   </ds:schemaRefs>

</xml_diff>

<commit_message>
#FamiliaGestion comenzado, revisar errores anotados en Anotaciones/Sistema Artec.docx
</commit_message>
<xml_diff>
--- a/Anotaciones/Sistema Artec.docx
+++ b/Anotaciones/Sistema Artec.docx
@@ -12642,6 +12642,62 @@
         </w:rPr>
         <w:t>Baja y Reactivar Proveedor Completo</w:t>
       </w:r>
+    </w:p>
+    <w:p>
+      <w:pPr>
+        <w:pStyle w:val="Prrafodelista"/>
+        <w:numPr>
+          <w:ilvl w:val="0"/>
+          <w:numId w:val="2"/>
+        </w:numPr>
+        <w:autoSpaceDE w:val="0"/>
+        <w:autoSpaceDN w:val="0"/>
+        <w:adjustRightInd w:val="0"/>
+        <w:spacing w:after="0" w:line="240" w:lineRule="auto"/>
+        <w:rPr>
+          <w:rFonts w:ascii="Consolas" w:hAnsi="Consolas" w:cs="Consolas"/>
+          <w:sz w:val="24"/>
+          <w:szCs w:val="24"/>
+          <w:highlight w:val="yellow"/>
+        </w:rPr>
+      </w:pPr>
+      <w:r>
+        <w:rPr>
+          <w:rFonts w:ascii="Consolas" w:hAnsi="Consolas" w:cs="Consolas"/>
+          <w:sz w:val="24"/>
+          <w:szCs w:val="24"/>
+          <w:highlight w:val="yellow"/>
+        </w:rPr>
+        <w:t>Me trae dos veces los permisos asignados de la familia seleccionada</w:t>
+      </w:r>
+    </w:p>
+    <w:p>
+      <w:pPr>
+        <w:pStyle w:val="Prrafodelista"/>
+        <w:numPr>
+          <w:ilvl w:val="0"/>
+          <w:numId w:val="2"/>
+        </w:numPr>
+        <w:autoSpaceDE w:val="0"/>
+        <w:autoSpaceDN w:val="0"/>
+        <w:adjustRightInd w:val="0"/>
+        <w:spacing w:after="0" w:line="240" w:lineRule="auto"/>
+        <w:rPr>
+          <w:rFonts w:ascii="Consolas" w:hAnsi="Consolas" w:cs="Consolas"/>
+          <w:sz w:val="24"/>
+          <w:szCs w:val="24"/>
+          <w:highlight w:val="yellow"/>
+        </w:rPr>
+      </w:pPr>
+      <w:r>
+        <w:rPr>
+          <w:rFonts w:ascii="Consolas" w:hAnsi="Consolas" w:cs="Consolas"/>
+          <w:sz w:val="24"/>
+          <w:szCs w:val="24"/>
+          <w:highlight w:val="yellow"/>
+        </w:rPr>
+        <w:t>En el cbobox me trae tmb las patentes, filtrarlo.</w:t>
+      </w:r>
       <w:bookmarkStart w:id="0" w:name="_GoBack"/>
       <w:bookmarkEnd w:id="0"/>
     </w:p>
@@ -14877,6 +14933,7 @@
           <w:shd w:val="clear" w:color="auto" w:fill="EFF0F1"/>
           <w:lang w:val="en-US" w:eastAsia="es-AR"/>
         </w:rPr>
+        <w:lastRenderedPageBreak/>
         <w:t xml:space="preserve">       </w:t>
       </w:r>
       <w:r>
@@ -15222,7 +15279,6 @@
           <w:shd w:val="clear" w:color="auto" w:fill="EFF0F1"/>
           <w:lang w:val="en-US" w:eastAsia="es-AR"/>
         </w:rPr>
-        <w:lastRenderedPageBreak/>
         <w:t>{</w:t>
       </w:r>
     </w:p>
@@ -18640,7 +18696,7 @@
 </file>
 
 <file path=customXml/itemProps1.xml><?xml version="1.0" encoding="utf-8"?>
-<ds:datastoreItem xmlns:ds="http://schemas.openxmlformats.org/officeDocument/2006/customXml" ds:itemID="{CA200279-2CD6-47A8-A472-E0D2E78E395C}">
+<ds:datastoreItem xmlns:ds="http://schemas.openxmlformats.org/officeDocument/2006/customXml" ds:itemID="{29823E82-DA10-4A94-8A18-727B198C12A7}">
   <ds:schemaRefs>
     <ds:schemaRef ds:uri="http://schemas.openxmlformats.org/officeDocument/2006/bibliography"/>
   </ds:schemaRefs>

</xml_diff>

<commit_message>
#Familia Modif y Baja en proceso
</commit_message>
<xml_diff>
--- a/Anotaciones/Sistema Artec.docx
+++ b/Anotaciones/Sistema Artec.docx
@@ -25979,8 +25979,6 @@
           <w:highlight w:val="green"/>
         </w:rPr>
       </w:pPr>
-      <w:bookmarkStart w:id="0" w:name="_GoBack"/>
-      <w:bookmarkEnd w:id="0"/>
       <w:r>
         <w:rPr>
           <w:rFonts w:ascii="Consolas" w:hAnsi="Consolas" w:cs="Consolas"/>
@@ -26113,6 +26111,362 @@
     </w:p>
     <w:p>
       <w:pPr>
+        <w:pStyle w:val="Prrafodelista"/>
+        <w:numPr>
+          <w:ilvl w:val="0"/>
+          <w:numId w:val="5"/>
+        </w:numPr>
+        <w:rPr>
+          <w:highlight w:val="yellow"/>
+        </w:rPr>
+      </w:pPr>
+      <w:r>
+        <w:rPr>
+          <w:highlight w:val="yellow"/>
+        </w:rPr>
+        <w:t>Verificar si hay Usuarios que se van a quedar sin permisos asignados por borrar esta familia, debería avisar que hay que agregarles permisos, o agregarles uno por defecto</w:t>
+      </w:r>
+    </w:p>
+    <w:p>
+      <w:pPr>
+        <w:pStyle w:val="Prrafodelista"/>
+        <w:rPr>
+          <w:highlight w:val="yellow"/>
+        </w:rPr>
+      </w:pPr>
+      <w:r>
+        <w:rPr>
+          <w:highlight w:val="yellow"/>
+        </w:rPr>
+        <w:t>REALIZAR</w:t>
+      </w:r>
+    </w:p>
+    <w:p>
+      <w:pPr>
+        <w:pStyle w:val="Prrafodelista"/>
+        <w:numPr>
+          <w:ilvl w:val="0"/>
+          <w:numId w:val="5"/>
+        </w:numPr>
+        <w:rPr>
+          <w:highlight w:val="yellow"/>
+        </w:rPr>
+      </w:pPr>
+      <w:r>
+        <w:rPr>
+          <w:highlight w:val="yellow"/>
+        </w:rPr>
+        <w:t xml:space="preserve">Verificar si hay Familias que se van a quedar sin </w:t>
+      </w:r>
+      <w:proofErr w:type="spellStart"/>
+      <w:r>
+        <w:rPr>
+          <w:highlight w:val="yellow"/>
+        </w:rPr>
+        <w:t>subpermisos</w:t>
+      </w:r>
+      <w:proofErr w:type="spellEnd"/>
+      <w:r>
+        <w:rPr>
+          <w:highlight w:val="yellow"/>
+        </w:rPr>
+        <w:t xml:space="preserve"> por borrar esta familia y avisar que se borraran (indicar cuales), PERO a su vez verificar para estos </w:t>
+      </w:r>
+      <w:proofErr w:type="spellStart"/>
+      <w:r>
+        <w:rPr>
+          <w:highlight w:val="yellow"/>
+        </w:rPr>
+        <w:t>subpermisos</w:t>
+      </w:r>
+      <w:proofErr w:type="spellEnd"/>
+      <w:r>
+        <w:rPr>
+          <w:highlight w:val="yellow"/>
+        </w:rPr>
+        <w:t xml:space="preserve"> los puntos 1 y 2.</w:t>
+      </w:r>
+    </w:p>
+    <w:p>
+      <w:pPr>
+        <w:pStyle w:val="Prrafodelista"/>
+        <w:rPr>
+          <w:highlight w:val="yellow"/>
+        </w:rPr>
+      </w:pPr>
+      <w:r>
+        <w:rPr>
+          <w:highlight w:val="yellow"/>
+        </w:rPr>
+        <w:t xml:space="preserve">Esto no debería ocurrir, debería evitarse en la creación y/o modificación de las familias, para que no queden con una familia solamente como </w:t>
+      </w:r>
+      <w:proofErr w:type="spellStart"/>
+      <w:r>
+        <w:rPr>
+          <w:highlight w:val="yellow"/>
+        </w:rPr>
+        <w:t>subpermiso</w:t>
+      </w:r>
+      <w:proofErr w:type="spellEnd"/>
+    </w:p>
+    <w:p>
+      <w:pPr>
+        <w:pStyle w:val="Prrafodelista"/>
+        <w:numPr>
+          <w:ilvl w:val="0"/>
+          <w:numId w:val="7"/>
+        </w:numPr>
+        <w:rPr>
+          <w:highlight w:val="yellow"/>
+        </w:rPr>
+      </w:pPr>
+      <w:r>
+        <w:rPr>
+          <w:highlight w:val="yellow"/>
+        </w:rPr>
+        <w:t xml:space="preserve">Creación: Que no se permita crear una Familia con solamente una Familia como </w:t>
+      </w:r>
+      <w:proofErr w:type="spellStart"/>
+      <w:r>
+        <w:rPr>
+          <w:highlight w:val="yellow"/>
+        </w:rPr>
+        <w:t>subpermiso</w:t>
+      </w:r>
+      <w:proofErr w:type="spellEnd"/>
+    </w:p>
+    <w:p>
+      <w:pPr>
+        <w:pStyle w:val="Prrafodelista"/>
+        <w:ind w:left="1080"/>
+        <w:rPr>
+          <w:highlight w:val="yellow"/>
+        </w:rPr>
+      </w:pPr>
+      <w:r>
+        <w:rPr>
+          <w:highlight w:val="yellow"/>
+        </w:rPr>
+        <w:t>REALIZAR</w:t>
+      </w:r>
+    </w:p>
+    <w:p>
+      <w:pPr>
+        <w:pStyle w:val="Prrafodelista"/>
+        <w:numPr>
+          <w:ilvl w:val="0"/>
+          <w:numId w:val="7"/>
+        </w:numPr>
+        <w:rPr>
+          <w:highlight w:val="yellow"/>
+        </w:rPr>
+      </w:pPr>
+      <w:r>
+        <w:rPr>
+          <w:highlight w:val="yellow"/>
+        </w:rPr>
+        <w:t xml:space="preserve">Modificación: Si una familia se queda con solamente una Familia como </w:t>
+      </w:r>
+      <w:proofErr w:type="spellStart"/>
+      <w:r>
+        <w:rPr>
+          <w:highlight w:val="yellow"/>
+        </w:rPr>
+        <w:t>subpermiso</w:t>
+      </w:r>
+      <w:proofErr w:type="spellEnd"/>
+      <w:r>
+        <w:rPr>
+          <w:highlight w:val="yellow"/>
+        </w:rPr>
+        <w:t xml:space="preserve">, indicar que se la borrará y que se asignará a los usuarios que tienen asignada dicha Familia, el </w:t>
+      </w:r>
+      <w:proofErr w:type="spellStart"/>
+      <w:r>
+        <w:rPr>
+          <w:highlight w:val="yellow"/>
+        </w:rPr>
+        <w:t>SubPermiso</w:t>
+      </w:r>
+      <w:proofErr w:type="spellEnd"/>
+      <w:r>
+        <w:rPr>
+          <w:highlight w:val="yellow"/>
+        </w:rPr>
+        <w:t>.</w:t>
+      </w:r>
+    </w:p>
+    <w:p>
+      <w:pPr>
+        <w:pStyle w:val="Prrafodelista"/>
+        <w:ind w:left="1080"/>
+        <w:rPr>
+          <w:highlight w:val="yellow"/>
+        </w:rPr>
+      </w:pPr>
+      <w:r>
+        <w:rPr>
+          <w:highlight w:val="yellow"/>
+        </w:rPr>
+        <w:t>REALIZAR</w:t>
+      </w:r>
+    </w:p>
+    <w:p>
+      <w:pPr>
+        <w:rPr>
+          <w:highlight w:val="yellow"/>
+        </w:rPr>
+      </w:pPr>
+    </w:p>
+    <w:p>
+      <w:pPr>
+        <w:rPr>
+          <w:highlight w:val="yellow"/>
+        </w:rPr>
+      </w:pPr>
+    </w:p>
+    <w:p>
+      <w:pPr>
+        <w:pStyle w:val="Prrafodelista"/>
+        <w:numPr>
+          <w:ilvl w:val="0"/>
+          <w:numId w:val="6"/>
+        </w:numPr>
+        <w:rPr>
+          <w:highlight w:val="yellow"/>
+        </w:rPr>
+      </w:pPr>
+      <w:proofErr w:type="spellStart"/>
+      <w:r>
+        <w:rPr>
+          <w:highlight w:val="yellow"/>
+        </w:rPr>
+        <w:t>JLopez</w:t>
+      </w:r>
+      <w:proofErr w:type="spellEnd"/>
+      <w:r>
+        <w:rPr>
+          <w:highlight w:val="yellow"/>
+        </w:rPr>
+        <w:t xml:space="preserve"> -&gt; </w:t>
+      </w:r>
+      <w:r>
+        <w:rPr>
+          <w:b/>
+          <w:highlight w:val="yellow"/>
+        </w:rPr>
+        <w:t xml:space="preserve">Auditor </w:t>
+      </w:r>
+    </w:p>
+    <w:p>
+      <w:pPr>
+        <w:ind w:firstLine="360"/>
+        <w:rPr>
+          <w:highlight w:val="yellow"/>
+        </w:rPr>
+      </w:pPr>
+      <w:r>
+        <w:rPr>
+          <w:b/>
+          <w:highlight w:val="yellow"/>
+        </w:rPr>
+        <w:t>Auditor</w:t>
+      </w:r>
+      <w:r>
+        <w:rPr>
+          <w:highlight w:val="yellow"/>
+        </w:rPr>
+        <w:t xml:space="preserve">-&gt; ABM </w:t>
+      </w:r>
+      <w:proofErr w:type="spellStart"/>
+      <w:r>
+        <w:rPr>
+          <w:highlight w:val="yellow"/>
+        </w:rPr>
+        <w:t>Asignacion</w:t>
+      </w:r>
+      <w:proofErr w:type="spellEnd"/>
+      <w:r>
+        <w:rPr>
+          <w:highlight w:val="yellow"/>
+        </w:rPr>
+        <w:t xml:space="preserve">, Crear </w:t>
+      </w:r>
+      <w:proofErr w:type="spellStart"/>
+      <w:r>
+        <w:rPr>
+          <w:highlight w:val="yellow"/>
+        </w:rPr>
+        <w:t>Cotizacion</w:t>
+      </w:r>
+      <w:proofErr w:type="spellEnd"/>
+    </w:p>
+    <w:p>
+      <w:pPr>
+        <w:pStyle w:val="Prrafodelista"/>
+        <w:numPr>
+          <w:ilvl w:val="0"/>
+          <w:numId w:val="6"/>
+        </w:numPr>
+        <w:rPr>
+          <w:b/>
+          <w:highlight w:val="yellow"/>
+        </w:rPr>
+      </w:pPr>
+      <w:proofErr w:type="spellStart"/>
+      <w:r>
+        <w:rPr>
+          <w:highlight w:val="yellow"/>
+        </w:rPr>
+        <w:t>PruebaFam</w:t>
+      </w:r>
+      <w:proofErr w:type="spellEnd"/>
+      <w:r>
+        <w:rPr>
+          <w:highlight w:val="yellow"/>
+        </w:rPr>
+        <w:t xml:space="preserve"> -&gt; </w:t>
+      </w:r>
+      <w:r>
+        <w:rPr>
+          <w:b/>
+          <w:highlight w:val="yellow"/>
+        </w:rPr>
+        <w:t xml:space="preserve">Auditor, </w:t>
+      </w:r>
+      <w:r>
+        <w:rPr>
+          <w:highlight w:val="yellow"/>
+        </w:rPr>
+        <w:t>Crear Bien</w:t>
+      </w:r>
+    </w:p>
+    <w:p>
+      <w:pPr>
+        <w:ind w:firstLine="360"/>
+      </w:pPr>
+      <w:r>
+        <w:rPr>
+          <w:highlight w:val="yellow"/>
+        </w:rPr>
+        <w:t xml:space="preserve">PruebaFam2 -&gt; </w:t>
+      </w:r>
+      <w:r>
+        <w:rPr>
+          <w:b/>
+          <w:highlight w:val="yellow"/>
+        </w:rPr>
+        <w:t>Auditor</w:t>
+      </w:r>
+      <w:r>
+        <w:rPr>
+          <w:highlight w:val="yellow"/>
+        </w:rPr>
+        <w:t>, Crear Bien</w:t>
+      </w:r>
+    </w:p>
+    <w:p>
+      <w:pPr>
         <w:autoSpaceDE w:val="0"/>
         <w:autoSpaceDN w:val="0"/>
         <w:adjustRightInd w:val="0"/>
@@ -26136,6 +26490,15 @@
           <w:szCs w:val="24"/>
         </w:rPr>
       </w:pPr>
+      <w:r>
+        <w:rPr>
+          <w:rFonts w:ascii="Consolas" w:hAnsi="Consolas" w:cs="Consolas"/>
+          <w:sz w:val="24"/>
+          <w:szCs w:val="24"/>
+          <w:highlight w:val="yellow"/>
+        </w:rPr>
+        <w:t>Estoy por la parte de abrir la ventana para elegir que permiso se asignará a los usuarios que se quedan sin permisos.</w:t>
+      </w:r>
     </w:p>
     <w:p>
       <w:pPr>
@@ -26175,6 +26538,8 @@
           <w:szCs w:val="24"/>
         </w:rPr>
       </w:pPr>
+      <w:bookmarkStart w:id="0" w:name="_GoBack"/>
+      <w:bookmarkEnd w:id="0"/>
     </w:p>
     <w:p>
       <w:pPr>
@@ -27811,7 +28176,6 @@
           <w:bdr w:val="none" w:sz="0" w:space="0" w:color="auto" w:frame="1"/>
           <w:lang w:val="en-US" w:eastAsia="es-AR"/>
         </w:rPr>
-        <w:lastRenderedPageBreak/>
         <w:t>User Control</w:t>
       </w:r>
     </w:p>
@@ -29287,6 +29651,7 @@
           <w:shd w:val="clear" w:color="auto" w:fill="EFF0F1"/>
           <w:lang w:eastAsia="es-AR"/>
         </w:rPr>
+        <w:lastRenderedPageBreak/>
         <w:t>{</w:t>
       </w:r>
     </w:p>
@@ -31741,6 +32106,298 @@
     </w:lvl>
   </w:abstractNum>
   <w:abstractNum w:abstractNumId="3">
+    <w:nsid w:val="3DCB6123"/>
+    <w:multiLevelType w:val="hybridMultilevel"/>
+    <w:tmpl w:val="511E7942"/>
+    <w:lvl w:ilvl="0" w:tplc="2C0A0011">
+      <w:start w:val="1"/>
+      <w:numFmt w:val="decimal"/>
+      <w:lvlText w:val="%1)"/>
+      <w:lvlJc w:val="left"/>
+      <w:pPr>
+        <w:ind w:left="720" w:hanging="360"/>
+      </w:pPr>
+      <w:rPr>
+        <w:rFonts w:hint="default"/>
+      </w:rPr>
+    </w:lvl>
+    <w:lvl w:ilvl="1" w:tplc="2C0A0019" w:tentative="1">
+      <w:start w:val="1"/>
+      <w:numFmt w:val="lowerLetter"/>
+      <w:lvlText w:val="%2."/>
+      <w:lvlJc w:val="left"/>
+      <w:pPr>
+        <w:ind w:left="1440" w:hanging="360"/>
+      </w:pPr>
+    </w:lvl>
+    <w:lvl w:ilvl="2" w:tplc="2C0A001B" w:tentative="1">
+      <w:start w:val="1"/>
+      <w:numFmt w:val="lowerRoman"/>
+      <w:lvlText w:val="%3."/>
+      <w:lvlJc w:val="right"/>
+      <w:pPr>
+        <w:ind w:left="2160" w:hanging="180"/>
+      </w:pPr>
+    </w:lvl>
+    <w:lvl w:ilvl="3" w:tplc="2C0A000F" w:tentative="1">
+      <w:start w:val="1"/>
+      <w:numFmt w:val="decimal"/>
+      <w:lvlText w:val="%4."/>
+      <w:lvlJc w:val="left"/>
+      <w:pPr>
+        <w:ind w:left="2880" w:hanging="360"/>
+      </w:pPr>
+    </w:lvl>
+    <w:lvl w:ilvl="4" w:tplc="2C0A0019" w:tentative="1">
+      <w:start w:val="1"/>
+      <w:numFmt w:val="lowerLetter"/>
+      <w:lvlText w:val="%5."/>
+      <w:lvlJc w:val="left"/>
+      <w:pPr>
+        <w:ind w:left="3600" w:hanging="360"/>
+      </w:pPr>
+    </w:lvl>
+    <w:lvl w:ilvl="5" w:tplc="2C0A001B" w:tentative="1">
+      <w:start w:val="1"/>
+      <w:numFmt w:val="lowerRoman"/>
+      <w:lvlText w:val="%6."/>
+      <w:lvlJc w:val="right"/>
+      <w:pPr>
+        <w:ind w:left="4320" w:hanging="180"/>
+      </w:pPr>
+    </w:lvl>
+    <w:lvl w:ilvl="6" w:tplc="2C0A000F" w:tentative="1">
+      <w:start w:val="1"/>
+      <w:numFmt w:val="decimal"/>
+      <w:lvlText w:val="%7."/>
+      <w:lvlJc w:val="left"/>
+      <w:pPr>
+        <w:ind w:left="5040" w:hanging="360"/>
+      </w:pPr>
+    </w:lvl>
+    <w:lvl w:ilvl="7" w:tplc="2C0A0019" w:tentative="1">
+      <w:start w:val="1"/>
+      <w:numFmt w:val="lowerLetter"/>
+      <w:lvlText w:val="%8."/>
+      <w:lvlJc w:val="left"/>
+      <w:pPr>
+        <w:ind w:left="5760" w:hanging="360"/>
+      </w:pPr>
+    </w:lvl>
+    <w:lvl w:ilvl="8" w:tplc="2C0A001B" w:tentative="1">
+      <w:start w:val="1"/>
+      <w:numFmt w:val="lowerRoman"/>
+      <w:lvlText w:val="%9."/>
+      <w:lvlJc w:val="right"/>
+      <w:pPr>
+        <w:ind w:left="6480" w:hanging="180"/>
+      </w:pPr>
+    </w:lvl>
+  </w:abstractNum>
+  <w:abstractNum w:abstractNumId="4">
+    <w:nsid w:val="5CD34DD9"/>
+    <w:multiLevelType w:val="hybridMultilevel"/>
+    <w:tmpl w:val="BB2C20B6"/>
+    <w:lvl w:ilvl="0" w:tplc="E89AFF60">
+      <w:start w:val="2"/>
+      <w:numFmt w:val="bullet"/>
+      <w:lvlText w:val="-"/>
+      <w:lvlJc w:val="left"/>
+      <w:pPr>
+        <w:ind w:left="1080" w:hanging="360"/>
+      </w:pPr>
+      <w:rPr>
+        <w:rFonts w:ascii="Calibri" w:eastAsiaTheme="minorHAnsi" w:hAnsi="Calibri" w:cs="Calibri" w:hint="default"/>
+      </w:rPr>
+    </w:lvl>
+    <w:lvl w:ilvl="1" w:tplc="2C0A0003" w:tentative="1">
+      <w:start w:val="1"/>
+      <w:numFmt w:val="bullet"/>
+      <w:lvlText w:val="o"/>
+      <w:lvlJc w:val="left"/>
+      <w:pPr>
+        <w:ind w:left="1800" w:hanging="360"/>
+      </w:pPr>
+      <w:rPr>
+        <w:rFonts w:ascii="Courier New" w:hAnsi="Courier New" w:cs="Courier New" w:hint="default"/>
+      </w:rPr>
+    </w:lvl>
+    <w:lvl w:ilvl="2" w:tplc="2C0A0005" w:tentative="1">
+      <w:start w:val="1"/>
+      <w:numFmt w:val="bullet"/>
+      <w:lvlText w:val=""/>
+      <w:lvlJc w:val="left"/>
+      <w:pPr>
+        <w:ind w:left="2520" w:hanging="360"/>
+      </w:pPr>
+      <w:rPr>
+        <w:rFonts w:ascii="Wingdings" w:hAnsi="Wingdings" w:hint="default"/>
+      </w:rPr>
+    </w:lvl>
+    <w:lvl w:ilvl="3" w:tplc="2C0A0001" w:tentative="1">
+      <w:start w:val="1"/>
+      <w:numFmt w:val="bullet"/>
+      <w:lvlText w:val=""/>
+      <w:lvlJc w:val="left"/>
+      <w:pPr>
+        <w:ind w:left="3240" w:hanging="360"/>
+      </w:pPr>
+      <w:rPr>
+        <w:rFonts w:ascii="Symbol" w:hAnsi="Symbol" w:hint="default"/>
+      </w:rPr>
+    </w:lvl>
+    <w:lvl w:ilvl="4" w:tplc="2C0A0003" w:tentative="1">
+      <w:start w:val="1"/>
+      <w:numFmt w:val="bullet"/>
+      <w:lvlText w:val="o"/>
+      <w:lvlJc w:val="left"/>
+      <w:pPr>
+        <w:ind w:left="3960" w:hanging="360"/>
+      </w:pPr>
+      <w:rPr>
+        <w:rFonts w:ascii="Courier New" w:hAnsi="Courier New" w:cs="Courier New" w:hint="default"/>
+      </w:rPr>
+    </w:lvl>
+    <w:lvl w:ilvl="5" w:tplc="2C0A0005" w:tentative="1">
+      <w:start w:val="1"/>
+      <w:numFmt w:val="bullet"/>
+      <w:lvlText w:val=""/>
+      <w:lvlJc w:val="left"/>
+      <w:pPr>
+        <w:ind w:left="4680" w:hanging="360"/>
+      </w:pPr>
+      <w:rPr>
+        <w:rFonts w:ascii="Wingdings" w:hAnsi="Wingdings" w:hint="default"/>
+      </w:rPr>
+    </w:lvl>
+    <w:lvl w:ilvl="6" w:tplc="2C0A0001" w:tentative="1">
+      <w:start w:val="1"/>
+      <w:numFmt w:val="bullet"/>
+      <w:lvlText w:val=""/>
+      <w:lvlJc w:val="left"/>
+      <w:pPr>
+        <w:ind w:left="5400" w:hanging="360"/>
+      </w:pPr>
+      <w:rPr>
+        <w:rFonts w:ascii="Symbol" w:hAnsi="Symbol" w:hint="default"/>
+      </w:rPr>
+    </w:lvl>
+    <w:lvl w:ilvl="7" w:tplc="2C0A0003" w:tentative="1">
+      <w:start w:val="1"/>
+      <w:numFmt w:val="bullet"/>
+      <w:lvlText w:val="o"/>
+      <w:lvlJc w:val="left"/>
+      <w:pPr>
+        <w:ind w:left="6120" w:hanging="360"/>
+      </w:pPr>
+      <w:rPr>
+        <w:rFonts w:ascii="Courier New" w:hAnsi="Courier New" w:cs="Courier New" w:hint="default"/>
+      </w:rPr>
+    </w:lvl>
+    <w:lvl w:ilvl="8" w:tplc="2C0A0005" w:tentative="1">
+      <w:start w:val="1"/>
+      <w:numFmt w:val="bullet"/>
+      <w:lvlText w:val=""/>
+      <w:lvlJc w:val="left"/>
+      <w:pPr>
+        <w:ind w:left="6840" w:hanging="360"/>
+      </w:pPr>
+      <w:rPr>
+        <w:rFonts w:ascii="Wingdings" w:hAnsi="Wingdings" w:hint="default"/>
+      </w:rPr>
+    </w:lvl>
+  </w:abstractNum>
+  <w:abstractNum w:abstractNumId="5">
+    <w:nsid w:val="72916A15"/>
+    <w:multiLevelType w:val="hybridMultilevel"/>
+    <w:tmpl w:val="47169FAA"/>
+    <w:lvl w:ilvl="0" w:tplc="AF2A4AF6">
+      <w:start w:val="1"/>
+      <w:numFmt w:val="decimal"/>
+      <w:lvlText w:val="%1)"/>
+      <w:lvlJc w:val="left"/>
+      <w:pPr>
+        <w:ind w:left="360" w:hanging="360"/>
+      </w:pPr>
+      <w:rPr>
+        <w:rFonts w:hint="default"/>
+        <w:b w:val="0"/>
+      </w:rPr>
+    </w:lvl>
+    <w:lvl w:ilvl="1" w:tplc="2C0A0019" w:tentative="1">
+      <w:start w:val="1"/>
+      <w:numFmt w:val="lowerLetter"/>
+      <w:lvlText w:val="%2."/>
+      <w:lvlJc w:val="left"/>
+      <w:pPr>
+        <w:ind w:left="1080" w:hanging="360"/>
+      </w:pPr>
+    </w:lvl>
+    <w:lvl w:ilvl="2" w:tplc="2C0A001B" w:tentative="1">
+      <w:start w:val="1"/>
+      <w:numFmt w:val="lowerRoman"/>
+      <w:lvlText w:val="%3."/>
+      <w:lvlJc w:val="right"/>
+      <w:pPr>
+        <w:ind w:left="1800" w:hanging="180"/>
+      </w:pPr>
+    </w:lvl>
+    <w:lvl w:ilvl="3" w:tplc="2C0A000F" w:tentative="1">
+      <w:start w:val="1"/>
+      <w:numFmt w:val="decimal"/>
+      <w:lvlText w:val="%4."/>
+      <w:lvlJc w:val="left"/>
+      <w:pPr>
+        <w:ind w:left="2520" w:hanging="360"/>
+      </w:pPr>
+    </w:lvl>
+    <w:lvl w:ilvl="4" w:tplc="2C0A0019" w:tentative="1">
+      <w:start w:val="1"/>
+      <w:numFmt w:val="lowerLetter"/>
+      <w:lvlText w:val="%5."/>
+      <w:lvlJc w:val="left"/>
+      <w:pPr>
+        <w:ind w:left="3240" w:hanging="360"/>
+      </w:pPr>
+    </w:lvl>
+    <w:lvl w:ilvl="5" w:tplc="2C0A001B" w:tentative="1">
+      <w:start w:val="1"/>
+      <w:numFmt w:val="lowerRoman"/>
+      <w:lvlText w:val="%6."/>
+      <w:lvlJc w:val="right"/>
+      <w:pPr>
+        <w:ind w:left="3960" w:hanging="180"/>
+      </w:pPr>
+    </w:lvl>
+    <w:lvl w:ilvl="6" w:tplc="2C0A000F" w:tentative="1">
+      <w:start w:val="1"/>
+      <w:numFmt w:val="decimal"/>
+      <w:lvlText w:val="%7."/>
+      <w:lvlJc w:val="left"/>
+      <w:pPr>
+        <w:ind w:left="4680" w:hanging="360"/>
+      </w:pPr>
+    </w:lvl>
+    <w:lvl w:ilvl="7" w:tplc="2C0A0019" w:tentative="1">
+      <w:start w:val="1"/>
+      <w:numFmt w:val="lowerLetter"/>
+      <w:lvlText w:val="%8."/>
+      <w:lvlJc w:val="left"/>
+      <w:pPr>
+        <w:ind w:left="5400" w:hanging="360"/>
+      </w:pPr>
+    </w:lvl>
+    <w:lvl w:ilvl="8" w:tplc="2C0A001B" w:tentative="1">
+      <w:start w:val="1"/>
+      <w:numFmt w:val="lowerRoman"/>
+      <w:lvlText w:val="%9."/>
+      <w:lvlJc w:val="right"/>
+      <w:pPr>
+        <w:ind w:left="6120" w:hanging="180"/>
+      </w:pPr>
+    </w:lvl>
+  </w:abstractNum>
+  <w:abstractNum w:abstractNumId="6">
     <w:nsid w:val="735C6E9D"/>
     <w:multiLevelType w:val="hybridMultilevel"/>
     <w:tmpl w:val="1D106850"/>
@@ -31846,7 +32503,7 @@
     </w:lvl>
   </w:abstractNum>
   <w:num w:numId="1">
-    <w:abstractNumId w:val="3"/>
+    <w:abstractNumId w:val="6"/>
   </w:num>
   <w:num w:numId="2">
     <w:abstractNumId w:val="1"/>
@@ -31856,6 +32513,15 @@
   </w:num>
   <w:num w:numId="4">
     <w:abstractNumId w:val="0"/>
+  </w:num>
+  <w:num w:numId="5">
+    <w:abstractNumId w:val="3"/>
+  </w:num>
+  <w:num w:numId="6">
+    <w:abstractNumId w:val="5"/>
+  </w:num>
+  <w:num w:numId="7">
+    <w:abstractNumId w:val="4"/>
   </w:num>
 </w:numbering>
 </file>
@@ -32950,7 +33616,7 @@
 </file>
 
 <file path=customXml/itemProps1.xml><?xml version="1.0" encoding="utf-8"?>
-<ds:datastoreItem xmlns:ds="http://schemas.openxmlformats.org/officeDocument/2006/customXml" ds:itemID="{D71CD7C4-0C6A-4FA8-8176-B2624CFA44E3}">
+<ds:datastoreItem xmlns:ds="http://schemas.openxmlformats.org/officeDocument/2006/customXml" ds:itemID="{B80DF4A2-2C1E-4CE4-AB25-3456F298E0A2}">
   <ds:schemaRefs>
     <ds:schemaRef ds:uri="http://schemas.openxmlformats.org/officeDocument/2006/bibliography"/>
   </ds:schemaRefs>

</xml_diff>

<commit_message>
#Familia Crear, Modificar y Eliminar Completos
</commit_message>
<xml_diff>
--- a/Anotaciones/Sistema Artec.docx
+++ b/Anotaciones/Sistema Artec.docx
@@ -26046,6 +26046,10 @@
     <w:p>
       <w:pPr>
         <w:pStyle w:val="Prrafodelista"/>
+        <w:numPr>
+          <w:ilvl w:val="0"/>
+          <w:numId w:val="2"/>
+        </w:numPr>
         <w:autoSpaceDE w:val="0"/>
         <w:autoSpaceDN w:val="0"/>
         <w:adjustRightInd w:val="0"/>
@@ -26060,16 +26064,29 @@
       <w:r>
         <w:rPr>
           <w:rFonts w:ascii="Consolas" w:hAnsi="Consolas" w:cs="Consolas"/>
-          <w:color w:val="DCDCDC"/>
-          <w:sz w:val="19"/>
-          <w:szCs w:val="19"/>
-          <w:highlight w:val="yellow"/>
-        </w:rPr>
-        <w:t xml:space="preserve">     </w:t>
-      </w:r>
-    </w:p>
-    <w:p>
-      <w:pPr>
+          <w:sz w:val="24"/>
+          <w:szCs w:val="24"/>
+          <w:highlight w:val="green"/>
+        </w:rPr>
+        <w:t xml:space="preserve">Familia Eliminar: </w:t>
+      </w:r>
+      <w:r>
+        <w:rPr>
+          <w:rFonts w:ascii="Consolas" w:hAnsi="Consolas" w:cs="Consolas"/>
+          <w:sz w:val="24"/>
+          <w:szCs w:val="24"/>
+          <w:highlight w:val="green"/>
+        </w:rPr>
+        <w:t>Verificar si hay Usuarios que se van a quedar sin permisos asignados por borrar esta familia, debería avisar que hay que agregarles permisos, o agregarles uno por defecto</w:t>
+      </w:r>
+    </w:p>
+    <w:p>
+      <w:pPr>
+        <w:pStyle w:val="Prrafodelista"/>
+        <w:numPr>
+          <w:ilvl w:val="0"/>
+          <w:numId w:val="2"/>
+        </w:numPr>
         <w:autoSpaceDE w:val="0"/>
         <w:autoSpaceDN w:val="0"/>
         <w:adjustRightInd w:val="0"/>
@@ -26081,9 +26098,34 @@
           <w:highlight w:val="green"/>
         </w:rPr>
       </w:pPr>
-    </w:p>
-    <w:p>
-      <w:pPr>
+      <w:r>
+        <w:rPr>
+          <w:rFonts w:ascii="Consolas" w:hAnsi="Consolas" w:cs="Consolas"/>
+          <w:sz w:val="24"/>
+          <w:szCs w:val="24"/>
+          <w:highlight w:val="green"/>
+        </w:rPr>
+        <w:t xml:space="preserve">Creación: Que no se permita crear una Familia con solamente una Familia como </w:t>
+      </w:r>
+      <w:proofErr w:type="spellStart"/>
+      <w:r>
+        <w:rPr>
+          <w:rFonts w:ascii="Consolas" w:hAnsi="Consolas" w:cs="Consolas"/>
+          <w:sz w:val="24"/>
+          <w:szCs w:val="24"/>
+          <w:highlight w:val="green"/>
+        </w:rPr>
+        <w:t>subpermiso</w:t>
+      </w:r>
+      <w:proofErr w:type="spellEnd"/>
+    </w:p>
+    <w:p>
+      <w:pPr>
+        <w:pStyle w:val="Prrafodelista"/>
+        <w:numPr>
+          <w:ilvl w:val="0"/>
+          <w:numId w:val="2"/>
+        </w:numPr>
         <w:autoSpaceDE w:val="0"/>
         <w:autoSpaceDN w:val="0"/>
         <w:adjustRightInd w:val="0"/>
@@ -26095,6 +26137,71 @@
           <w:highlight w:val="green"/>
         </w:rPr>
       </w:pPr>
+      <w:bookmarkStart w:id="0" w:name="_GoBack"/>
+      <w:bookmarkEnd w:id="0"/>
+      <w:r>
+        <w:rPr>
+          <w:rFonts w:ascii="Consolas" w:hAnsi="Consolas" w:cs="Consolas"/>
+          <w:sz w:val="24"/>
+          <w:szCs w:val="24"/>
+          <w:highlight w:val="green"/>
+        </w:rPr>
+        <w:t xml:space="preserve">Modificación: Si una familia se queda con solamente una Familia como </w:t>
+      </w:r>
+      <w:proofErr w:type="spellStart"/>
+      <w:r>
+        <w:rPr>
+          <w:rFonts w:ascii="Consolas" w:hAnsi="Consolas" w:cs="Consolas"/>
+          <w:sz w:val="24"/>
+          <w:szCs w:val="24"/>
+          <w:highlight w:val="green"/>
+        </w:rPr>
+        <w:t>subpermiso</w:t>
+      </w:r>
+      <w:proofErr w:type="spellEnd"/>
+      <w:r>
+        <w:rPr>
+          <w:rFonts w:ascii="Consolas" w:hAnsi="Consolas" w:cs="Consolas"/>
+          <w:sz w:val="24"/>
+          <w:szCs w:val="24"/>
+          <w:highlight w:val="green"/>
+        </w:rPr>
+        <w:t xml:space="preserve">, indicar que se la borrará y que se asignará a los usuarios que tienen asignada dicha Familia, el </w:t>
+      </w:r>
+      <w:proofErr w:type="spellStart"/>
+      <w:r>
+        <w:rPr>
+          <w:rFonts w:ascii="Consolas" w:hAnsi="Consolas" w:cs="Consolas"/>
+          <w:sz w:val="24"/>
+          <w:szCs w:val="24"/>
+          <w:highlight w:val="green"/>
+        </w:rPr>
+        <w:t>SubPermiso</w:t>
+      </w:r>
+      <w:proofErr w:type="spellEnd"/>
+      <w:r>
+        <w:rPr>
+          <w:rFonts w:ascii="Consolas" w:hAnsi="Consolas" w:cs="Consolas"/>
+          <w:sz w:val="24"/>
+          <w:szCs w:val="24"/>
+          <w:highlight w:val="green"/>
+        </w:rPr>
+        <w:t>.</w:t>
+      </w:r>
+    </w:p>
+    <w:p>
+      <w:pPr>
+        <w:rPr>
+          <w:highlight w:val="yellow"/>
+        </w:rPr>
+      </w:pPr>
+    </w:p>
+    <w:p>
+      <w:pPr>
+        <w:rPr>
+          <w:highlight w:val="yellow"/>
+        </w:rPr>
+      </w:pPr>
     </w:p>
     <w:p>
       <w:pPr>
@@ -26111,362 +26218,6 @@
     </w:p>
     <w:p>
       <w:pPr>
-        <w:pStyle w:val="Prrafodelista"/>
-        <w:numPr>
-          <w:ilvl w:val="0"/>
-          <w:numId w:val="5"/>
-        </w:numPr>
-        <w:rPr>
-          <w:highlight w:val="yellow"/>
-        </w:rPr>
-      </w:pPr>
-      <w:r>
-        <w:rPr>
-          <w:highlight w:val="yellow"/>
-        </w:rPr>
-        <w:t>Verificar si hay Usuarios que se van a quedar sin permisos asignados por borrar esta familia, debería avisar que hay que agregarles permisos, o agregarles uno por defecto</w:t>
-      </w:r>
-    </w:p>
-    <w:p>
-      <w:pPr>
-        <w:pStyle w:val="Prrafodelista"/>
-        <w:rPr>
-          <w:highlight w:val="yellow"/>
-        </w:rPr>
-      </w:pPr>
-      <w:r>
-        <w:rPr>
-          <w:highlight w:val="yellow"/>
-        </w:rPr>
-        <w:t>REALIZAR</w:t>
-      </w:r>
-    </w:p>
-    <w:p>
-      <w:pPr>
-        <w:pStyle w:val="Prrafodelista"/>
-        <w:numPr>
-          <w:ilvl w:val="0"/>
-          <w:numId w:val="5"/>
-        </w:numPr>
-        <w:rPr>
-          <w:highlight w:val="yellow"/>
-        </w:rPr>
-      </w:pPr>
-      <w:r>
-        <w:rPr>
-          <w:highlight w:val="yellow"/>
-        </w:rPr>
-        <w:t xml:space="preserve">Verificar si hay Familias que se van a quedar sin </w:t>
-      </w:r>
-      <w:proofErr w:type="spellStart"/>
-      <w:r>
-        <w:rPr>
-          <w:highlight w:val="yellow"/>
-        </w:rPr>
-        <w:t>subpermisos</w:t>
-      </w:r>
-      <w:proofErr w:type="spellEnd"/>
-      <w:r>
-        <w:rPr>
-          <w:highlight w:val="yellow"/>
-        </w:rPr>
-        <w:t xml:space="preserve"> por borrar esta familia y avisar que se borraran (indicar cuales), PERO a su vez verificar para estos </w:t>
-      </w:r>
-      <w:proofErr w:type="spellStart"/>
-      <w:r>
-        <w:rPr>
-          <w:highlight w:val="yellow"/>
-        </w:rPr>
-        <w:t>subpermisos</w:t>
-      </w:r>
-      <w:proofErr w:type="spellEnd"/>
-      <w:r>
-        <w:rPr>
-          <w:highlight w:val="yellow"/>
-        </w:rPr>
-        <w:t xml:space="preserve"> los puntos 1 y 2.</w:t>
-      </w:r>
-    </w:p>
-    <w:p>
-      <w:pPr>
-        <w:pStyle w:val="Prrafodelista"/>
-        <w:rPr>
-          <w:highlight w:val="yellow"/>
-        </w:rPr>
-      </w:pPr>
-      <w:r>
-        <w:rPr>
-          <w:highlight w:val="yellow"/>
-        </w:rPr>
-        <w:t xml:space="preserve">Esto no debería ocurrir, debería evitarse en la creación y/o modificación de las familias, para que no queden con una familia solamente como </w:t>
-      </w:r>
-      <w:proofErr w:type="spellStart"/>
-      <w:r>
-        <w:rPr>
-          <w:highlight w:val="yellow"/>
-        </w:rPr>
-        <w:t>subpermiso</w:t>
-      </w:r>
-      <w:proofErr w:type="spellEnd"/>
-    </w:p>
-    <w:p>
-      <w:pPr>
-        <w:pStyle w:val="Prrafodelista"/>
-        <w:numPr>
-          <w:ilvl w:val="0"/>
-          <w:numId w:val="7"/>
-        </w:numPr>
-        <w:rPr>
-          <w:highlight w:val="yellow"/>
-        </w:rPr>
-      </w:pPr>
-      <w:r>
-        <w:rPr>
-          <w:highlight w:val="yellow"/>
-        </w:rPr>
-        <w:t xml:space="preserve">Creación: Que no se permita crear una Familia con solamente una Familia como </w:t>
-      </w:r>
-      <w:proofErr w:type="spellStart"/>
-      <w:r>
-        <w:rPr>
-          <w:highlight w:val="yellow"/>
-        </w:rPr>
-        <w:t>subpermiso</w:t>
-      </w:r>
-      <w:proofErr w:type="spellEnd"/>
-    </w:p>
-    <w:p>
-      <w:pPr>
-        <w:pStyle w:val="Prrafodelista"/>
-        <w:ind w:left="1080"/>
-        <w:rPr>
-          <w:highlight w:val="yellow"/>
-        </w:rPr>
-      </w:pPr>
-      <w:r>
-        <w:rPr>
-          <w:highlight w:val="yellow"/>
-        </w:rPr>
-        <w:t>REALIZAR</w:t>
-      </w:r>
-    </w:p>
-    <w:p>
-      <w:pPr>
-        <w:pStyle w:val="Prrafodelista"/>
-        <w:numPr>
-          <w:ilvl w:val="0"/>
-          <w:numId w:val="7"/>
-        </w:numPr>
-        <w:rPr>
-          <w:highlight w:val="yellow"/>
-        </w:rPr>
-      </w:pPr>
-      <w:r>
-        <w:rPr>
-          <w:highlight w:val="yellow"/>
-        </w:rPr>
-        <w:t xml:space="preserve">Modificación: Si una familia se queda con solamente una Familia como </w:t>
-      </w:r>
-      <w:proofErr w:type="spellStart"/>
-      <w:r>
-        <w:rPr>
-          <w:highlight w:val="yellow"/>
-        </w:rPr>
-        <w:t>subpermiso</w:t>
-      </w:r>
-      <w:proofErr w:type="spellEnd"/>
-      <w:r>
-        <w:rPr>
-          <w:highlight w:val="yellow"/>
-        </w:rPr>
-        <w:t xml:space="preserve">, indicar que se la borrará y que se asignará a los usuarios que tienen asignada dicha Familia, el </w:t>
-      </w:r>
-      <w:proofErr w:type="spellStart"/>
-      <w:r>
-        <w:rPr>
-          <w:highlight w:val="yellow"/>
-        </w:rPr>
-        <w:t>SubPermiso</w:t>
-      </w:r>
-      <w:proofErr w:type="spellEnd"/>
-      <w:r>
-        <w:rPr>
-          <w:highlight w:val="yellow"/>
-        </w:rPr>
-        <w:t>.</w:t>
-      </w:r>
-    </w:p>
-    <w:p>
-      <w:pPr>
-        <w:pStyle w:val="Prrafodelista"/>
-        <w:ind w:left="1080"/>
-        <w:rPr>
-          <w:highlight w:val="yellow"/>
-        </w:rPr>
-      </w:pPr>
-      <w:r>
-        <w:rPr>
-          <w:highlight w:val="yellow"/>
-        </w:rPr>
-        <w:t>REALIZAR</w:t>
-      </w:r>
-    </w:p>
-    <w:p>
-      <w:pPr>
-        <w:rPr>
-          <w:highlight w:val="yellow"/>
-        </w:rPr>
-      </w:pPr>
-    </w:p>
-    <w:p>
-      <w:pPr>
-        <w:rPr>
-          <w:highlight w:val="yellow"/>
-        </w:rPr>
-      </w:pPr>
-    </w:p>
-    <w:p>
-      <w:pPr>
-        <w:pStyle w:val="Prrafodelista"/>
-        <w:numPr>
-          <w:ilvl w:val="0"/>
-          <w:numId w:val="6"/>
-        </w:numPr>
-        <w:rPr>
-          <w:highlight w:val="yellow"/>
-        </w:rPr>
-      </w:pPr>
-      <w:proofErr w:type="spellStart"/>
-      <w:r>
-        <w:rPr>
-          <w:highlight w:val="yellow"/>
-        </w:rPr>
-        <w:t>JLopez</w:t>
-      </w:r>
-      <w:proofErr w:type="spellEnd"/>
-      <w:r>
-        <w:rPr>
-          <w:highlight w:val="yellow"/>
-        </w:rPr>
-        <w:t xml:space="preserve"> -&gt; </w:t>
-      </w:r>
-      <w:r>
-        <w:rPr>
-          <w:b/>
-          <w:highlight w:val="yellow"/>
-        </w:rPr>
-        <w:t xml:space="preserve">Auditor </w:t>
-      </w:r>
-    </w:p>
-    <w:p>
-      <w:pPr>
-        <w:ind w:firstLine="360"/>
-        <w:rPr>
-          <w:highlight w:val="yellow"/>
-        </w:rPr>
-      </w:pPr>
-      <w:r>
-        <w:rPr>
-          <w:b/>
-          <w:highlight w:val="yellow"/>
-        </w:rPr>
-        <w:t>Auditor</w:t>
-      </w:r>
-      <w:r>
-        <w:rPr>
-          <w:highlight w:val="yellow"/>
-        </w:rPr>
-        <w:t xml:space="preserve">-&gt; ABM </w:t>
-      </w:r>
-      <w:proofErr w:type="spellStart"/>
-      <w:r>
-        <w:rPr>
-          <w:highlight w:val="yellow"/>
-        </w:rPr>
-        <w:t>Asignacion</w:t>
-      </w:r>
-      <w:proofErr w:type="spellEnd"/>
-      <w:r>
-        <w:rPr>
-          <w:highlight w:val="yellow"/>
-        </w:rPr>
-        <w:t xml:space="preserve">, Crear </w:t>
-      </w:r>
-      <w:proofErr w:type="spellStart"/>
-      <w:r>
-        <w:rPr>
-          <w:highlight w:val="yellow"/>
-        </w:rPr>
-        <w:t>Cotizacion</w:t>
-      </w:r>
-      <w:proofErr w:type="spellEnd"/>
-    </w:p>
-    <w:p>
-      <w:pPr>
-        <w:pStyle w:val="Prrafodelista"/>
-        <w:numPr>
-          <w:ilvl w:val="0"/>
-          <w:numId w:val="6"/>
-        </w:numPr>
-        <w:rPr>
-          <w:b/>
-          <w:highlight w:val="yellow"/>
-        </w:rPr>
-      </w:pPr>
-      <w:proofErr w:type="spellStart"/>
-      <w:r>
-        <w:rPr>
-          <w:highlight w:val="yellow"/>
-        </w:rPr>
-        <w:t>PruebaFam</w:t>
-      </w:r>
-      <w:proofErr w:type="spellEnd"/>
-      <w:r>
-        <w:rPr>
-          <w:highlight w:val="yellow"/>
-        </w:rPr>
-        <w:t xml:space="preserve"> -&gt; </w:t>
-      </w:r>
-      <w:r>
-        <w:rPr>
-          <w:b/>
-          <w:highlight w:val="yellow"/>
-        </w:rPr>
-        <w:t xml:space="preserve">Auditor, </w:t>
-      </w:r>
-      <w:r>
-        <w:rPr>
-          <w:highlight w:val="yellow"/>
-        </w:rPr>
-        <w:t>Crear Bien</w:t>
-      </w:r>
-    </w:p>
-    <w:p>
-      <w:pPr>
-        <w:ind w:firstLine="360"/>
-      </w:pPr>
-      <w:r>
-        <w:rPr>
-          <w:highlight w:val="yellow"/>
-        </w:rPr>
-        <w:t xml:space="preserve">PruebaFam2 -&gt; </w:t>
-      </w:r>
-      <w:r>
-        <w:rPr>
-          <w:b/>
-          <w:highlight w:val="yellow"/>
-        </w:rPr>
-        <w:t>Auditor</w:t>
-      </w:r>
-      <w:r>
-        <w:rPr>
-          <w:highlight w:val="yellow"/>
-        </w:rPr>
-        <w:t>, Crear Bien</w:t>
-      </w:r>
-    </w:p>
-    <w:p>
-      <w:pPr>
         <w:autoSpaceDE w:val="0"/>
         <w:autoSpaceDN w:val="0"/>
         <w:adjustRightInd w:val="0"/>
@@ -26490,15 +26241,6 @@
           <w:szCs w:val="24"/>
         </w:rPr>
       </w:pPr>
-      <w:r>
-        <w:rPr>
-          <w:rFonts w:ascii="Consolas" w:hAnsi="Consolas" w:cs="Consolas"/>
-          <w:sz w:val="24"/>
-          <w:szCs w:val="24"/>
-          <w:highlight w:val="yellow"/>
-        </w:rPr>
-        <w:t>Estoy por la parte de abrir la ventana para elegir que permiso se asignará a los usuarios que se quedan sin permisos.</w:t>
-      </w:r>
     </w:p>
     <w:p>
       <w:pPr>
@@ -26538,8 +26280,6 @@
           <w:szCs w:val="24"/>
         </w:rPr>
       </w:pPr>
-      <w:bookmarkStart w:id="0" w:name="_GoBack"/>
-      <w:bookmarkEnd w:id="0"/>
     </w:p>
     <w:p>
       <w:pPr>
@@ -26608,35 +26348,6 @@
     </w:p>
     <w:p>
       <w:pPr>
-        <w:autoSpaceDE w:val="0"/>
-        <w:autoSpaceDN w:val="0"/>
-        <w:adjustRightInd w:val="0"/>
-        <w:spacing w:after="0" w:line="240" w:lineRule="auto"/>
-        <w:rPr>
-          <w:rFonts w:ascii="Consolas" w:hAnsi="Consolas" w:cs="Consolas"/>
-          <w:sz w:val="24"/>
-          <w:szCs w:val="24"/>
-        </w:rPr>
-      </w:pPr>
-    </w:p>
-    <w:p>
-      <w:pPr>
-        <w:autoSpaceDE w:val="0"/>
-        <w:autoSpaceDN w:val="0"/>
-        <w:adjustRightInd w:val="0"/>
-        <w:spacing w:after="0" w:line="240" w:lineRule="auto"/>
-        <w:rPr>
-          <w:rFonts w:ascii="Consolas" w:hAnsi="Consolas" w:cs="Consolas"/>
-          <w:sz w:val="24"/>
-          <w:szCs w:val="24"/>
-        </w:rPr>
-      </w:pPr>
-    </w:p>
-    <w:p>
-      <w:pPr>
-        <w:shd w:val="clear" w:color="auto" w:fill="FFFFFF"/>
-        <w:spacing w:after="240" w:line="240" w:lineRule="auto"/>
-        <w:textAlignment w:val="baseline"/>
         <w:rPr>
           <w:rFonts w:ascii="Arial" w:eastAsia="Times New Roman" w:hAnsi="Arial" w:cs="Arial"/>
           <w:color w:val="242729"/>
@@ -26653,6 +26364,31 @@
           <w:szCs w:val="23"/>
           <w:lang w:val="en-US" w:eastAsia="es-AR"/>
         </w:rPr>
+        <w:br w:type="page"/>
+      </w:r>
+    </w:p>
+    <w:p>
+      <w:pPr>
+        <w:shd w:val="clear" w:color="auto" w:fill="FFFFFF"/>
+        <w:spacing w:after="240" w:line="240" w:lineRule="auto"/>
+        <w:textAlignment w:val="baseline"/>
+        <w:rPr>
+          <w:rFonts w:ascii="Arial" w:eastAsia="Times New Roman" w:hAnsi="Arial" w:cs="Arial"/>
+          <w:color w:val="242729"/>
+          <w:sz w:val="23"/>
+          <w:szCs w:val="23"/>
+          <w:lang w:val="en-US" w:eastAsia="es-AR"/>
+        </w:rPr>
+      </w:pPr>
+      <w:r>
+        <w:rPr>
+          <w:rFonts w:ascii="Arial" w:eastAsia="Times New Roman" w:hAnsi="Arial" w:cs="Arial"/>
+          <w:color w:val="242729"/>
+          <w:sz w:val="23"/>
+          <w:szCs w:val="23"/>
+          <w:lang w:val="en-US" w:eastAsia="es-AR"/>
+        </w:rPr>
+        <w:lastRenderedPageBreak/>
         <w:t>You need to create an event handler for the user control that is raised when an event from within the user control is fired. This will allow you to bubble the event up the chain so you can handle the event from the form.</w:t>
       </w:r>
     </w:p>
@@ -29651,7 +29387,6 @@
           <w:shd w:val="clear" w:color="auto" w:fill="EFF0F1"/>
           <w:lang w:eastAsia="es-AR"/>
         </w:rPr>
-        <w:lastRenderedPageBreak/>
         <w:t>{</w:t>
       </w:r>
     </w:p>
@@ -32685,11 +32420,11 @@
   <w:style w:type="paragraph" w:default="1" w:styleId="Normal">
     <w:name w:val="Normal"/>
     <w:qFormat/>
+    <w:rsid w:val="00754A7C"/>
   </w:style>
   <w:style w:type="character" w:default="1" w:styleId="Fuentedeprrafopredeter">
     <w:name w:val="Default Paragraph Font"/>
     <w:uiPriority w:val="1"/>
-    <w:semiHidden/>
     <w:unhideWhenUsed/>
   </w:style>
   <w:style w:type="table" w:default="1" w:styleId="Tablanormal">
@@ -33085,11 +32820,11 @@
   <w:style w:type="paragraph" w:default="1" w:styleId="Normal">
     <w:name w:val="Normal"/>
     <w:qFormat/>
+    <w:rsid w:val="00754A7C"/>
   </w:style>
   <w:style w:type="character" w:default="1" w:styleId="Fuentedeprrafopredeter">
     <w:name w:val="Default Paragraph Font"/>
     <w:uiPriority w:val="1"/>
-    <w:semiHidden/>
     <w:unhideWhenUsed/>
   </w:style>
   <w:style w:type="table" w:default="1" w:styleId="Tablanormal">
@@ -33616,7 +33351,7 @@
 </file>
 
 <file path=customXml/itemProps1.xml><?xml version="1.0" encoding="utf-8"?>
-<ds:datastoreItem xmlns:ds="http://schemas.openxmlformats.org/officeDocument/2006/customXml" ds:itemID="{B80DF4A2-2C1E-4CE4-AB25-3456F298E0A2}">
+<ds:datastoreItem xmlns:ds="http://schemas.openxmlformats.org/officeDocument/2006/customXml" ds:itemID="{6D22B7B1-E8DB-45A3-BB2D-ECE8758F0996}">
   <ds:schemaRefs>
     <ds:schemaRef ds:uri="http://schemas.openxmlformats.org/officeDocument/2006/bibliography"/>
   </ds:schemaRefs>

</xml_diff>

<commit_message>
#Cotizaciones Gestion Completo # Fix punto 167 Anotaciones/Sistema Artec.docx
</commit_message>
<xml_diff>
--- a/Anotaciones/Sistema Artec.docx
+++ b/Anotaciones/Sistema Artec.docx
@@ -26137,8 +26137,6 @@
           <w:highlight w:val="green"/>
         </w:rPr>
       </w:pPr>
-      <w:bookmarkStart w:id="0" w:name="_GoBack"/>
-      <w:bookmarkEnd w:id="0"/>
       <w:r>
         <w:rPr>
           <w:rFonts w:ascii="Consolas" w:hAnsi="Consolas" w:cs="Consolas"/>
@@ -26191,20 +26189,11 @@
     </w:p>
     <w:p>
       <w:pPr>
-        <w:rPr>
-          <w:highlight w:val="yellow"/>
-        </w:rPr>
-      </w:pPr>
-    </w:p>
-    <w:p>
-      <w:pPr>
-        <w:rPr>
-          <w:highlight w:val="yellow"/>
-        </w:rPr>
-      </w:pPr>
-    </w:p>
-    <w:p>
-      <w:pPr>
+        <w:pStyle w:val="Prrafodelista"/>
+        <w:numPr>
+          <w:ilvl w:val="0"/>
+          <w:numId w:val="2"/>
+        </w:numPr>
         <w:autoSpaceDE w:val="0"/>
         <w:autoSpaceDN w:val="0"/>
         <w:adjustRightInd w:val="0"/>
@@ -26213,11 +26202,214 @@
           <w:rFonts w:ascii="Consolas" w:hAnsi="Consolas" w:cs="Consolas"/>
           <w:sz w:val="24"/>
           <w:szCs w:val="24"/>
-        </w:rPr>
-      </w:pPr>
-    </w:p>
-    <w:p>
-      <w:pPr>
+          <w:highlight w:val="green"/>
+        </w:rPr>
+      </w:pPr>
+      <w:r>
+        <w:rPr>
+          <w:rFonts w:ascii="Consolas" w:hAnsi="Consolas" w:cs="Consolas"/>
+          <w:sz w:val="24"/>
+          <w:szCs w:val="24"/>
+          <w:highlight w:val="green"/>
+        </w:rPr>
+        <w:t xml:space="preserve">Revisar - </w:t>
+      </w:r>
+      <w:r>
+        <w:rPr>
+          <w:rFonts w:ascii="Consolas" w:hAnsi="Consolas" w:cs="Consolas"/>
+          <w:sz w:val="24"/>
+          <w:szCs w:val="24"/>
+          <w:highlight w:val="green"/>
+          <w:u w:val="single"/>
+        </w:rPr>
+        <w:t>Modificar Dependencia:</w:t>
+      </w:r>
+      <w:r>
+        <w:rPr>
+          <w:rFonts w:ascii="Consolas" w:hAnsi="Consolas" w:cs="Consolas"/>
+          <w:sz w:val="24"/>
+          <w:szCs w:val="24"/>
+          <w:highlight w:val="green"/>
+        </w:rPr>
+        <w:t xml:space="preserve"> </w:t>
+      </w:r>
+      <w:proofErr w:type="spellStart"/>
+      <w:r>
+        <w:rPr>
+          <w:rFonts w:ascii="Consolas" w:hAnsi="Consolas" w:cs="Consolas"/>
+          <w:sz w:val="24"/>
+          <w:szCs w:val="24"/>
+          <w:highlight w:val="green"/>
+        </w:rPr>
+        <w:t>Click</w:t>
+      </w:r>
+      <w:proofErr w:type="spellEnd"/>
+      <w:r>
+        <w:rPr>
+          <w:rFonts w:ascii="Consolas" w:hAnsi="Consolas" w:cs="Consolas"/>
+          <w:sz w:val="24"/>
+          <w:szCs w:val="24"/>
+          <w:highlight w:val="green"/>
+        </w:rPr>
+        <w:t xml:space="preserve">  en Agregar Agente y </w:t>
+      </w:r>
+      <w:proofErr w:type="spellStart"/>
+      <w:r>
+        <w:rPr>
+          <w:rFonts w:ascii="Consolas" w:hAnsi="Consolas" w:cs="Consolas"/>
+          <w:sz w:val="24"/>
+          <w:szCs w:val="24"/>
+          <w:highlight w:val="green"/>
+        </w:rPr>
+        <w:t>Click</w:t>
+      </w:r>
+      <w:proofErr w:type="spellEnd"/>
+      <w:r>
+        <w:rPr>
+          <w:rFonts w:ascii="Consolas" w:hAnsi="Consolas" w:cs="Consolas"/>
+          <w:sz w:val="24"/>
+          <w:szCs w:val="24"/>
+          <w:highlight w:val="green"/>
+        </w:rPr>
+        <w:t xml:space="preserve"> en la cruz, agrega un agente en memoria aunque no haya creado ninguno</w:t>
+      </w:r>
+      <w:r>
+        <w:rPr>
+          <w:rFonts w:ascii="Consolas" w:hAnsi="Consolas" w:cs="Consolas"/>
+          <w:sz w:val="24"/>
+          <w:szCs w:val="24"/>
+          <w:highlight w:val="green"/>
+        </w:rPr>
+        <w:t xml:space="preserve"> – Lo corregí utilizando </w:t>
+      </w:r>
+      <w:proofErr w:type="spellStart"/>
+      <w:r>
+        <w:rPr>
+          <w:rFonts w:ascii="Consolas" w:hAnsi="Consolas" w:cs="Consolas"/>
+          <w:sz w:val="24"/>
+          <w:szCs w:val="24"/>
+          <w:highlight w:val="green"/>
+        </w:rPr>
+        <w:t>DialogResult</w:t>
+      </w:r>
+      <w:proofErr w:type="spellEnd"/>
+      <w:r>
+        <w:rPr>
+          <w:rFonts w:ascii="Consolas" w:hAnsi="Consolas" w:cs="Consolas"/>
+          <w:sz w:val="24"/>
+          <w:szCs w:val="24"/>
+          <w:highlight w:val="green"/>
+        </w:rPr>
+        <w:t xml:space="preserve"> y retornando en la ventana emergente el </w:t>
+      </w:r>
+      <w:proofErr w:type="spellStart"/>
+      <w:r>
+        <w:rPr>
+          <w:rFonts w:ascii="Consolas" w:hAnsi="Consolas" w:cs="Consolas"/>
+          <w:sz w:val="24"/>
+          <w:szCs w:val="24"/>
+          <w:highlight w:val="green"/>
+        </w:rPr>
+        <w:t>valro</w:t>
+      </w:r>
+      <w:proofErr w:type="spellEnd"/>
+      <w:r>
+        <w:rPr>
+          <w:rFonts w:ascii="Consolas" w:hAnsi="Consolas" w:cs="Consolas"/>
+          <w:sz w:val="24"/>
+          <w:szCs w:val="24"/>
+          <w:highlight w:val="green"/>
+        </w:rPr>
+        <w:t xml:space="preserve"> OK, y </w:t>
+      </w:r>
+      <w:proofErr w:type="spellStart"/>
+      <w:r>
+        <w:rPr>
+          <w:rFonts w:ascii="Consolas" w:hAnsi="Consolas" w:cs="Consolas"/>
+          <w:sz w:val="24"/>
+          <w:szCs w:val="24"/>
+          <w:highlight w:val="green"/>
+        </w:rPr>
+        <w:t>dps</w:t>
+      </w:r>
+      <w:proofErr w:type="spellEnd"/>
+      <w:r>
+        <w:rPr>
+          <w:rFonts w:ascii="Consolas" w:hAnsi="Consolas" w:cs="Consolas"/>
+          <w:sz w:val="24"/>
+          <w:szCs w:val="24"/>
+          <w:highlight w:val="green"/>
+        </w:rPr>
+        <w:t xml:space="preserve"> consultando por ese valor con un </w:t>
+      </w:r>
+      <w:proofErr w:type="spellStart"/>
+      <w:r>
+        <w:rPr>
+          <w:rFonts w:ascii="Consolas" w:hAnsi="Consolas" w:cs="Consolas"/>
+          <w:sz w:val="24"/>
+          <w:szCs w:val="24"/>
+          <w:highlight w:val="green"/>
+        </w:rPr>
+        <w:t>if</w:t>
+      </w:r>
+      <w:proofErr w:type="spellEnd"/>
+      <w:r>
+        <w:rPr>
+          <w:rFonts w:ascii="Consolas" w:hAnsi="Consolas" w:cs="Consolas"/>
+          <w:sz w:val="24"/>
+          <w:szCs w:val="24"/>
+          <w:highlight w:val="green"/>
+        </w:rPr>
+        <w:t xml:space="preserve"> desde la ventana padre (sin utilizar lo de </w:t>
+      </w:r>
+      <w:proofErr w:type="spellStart"/>
+      <w:r>
+        <w:rPr>
+          <w:rFonts w:ascii="Consolas" w:hAnsi="Consolas" w:cs="Consolas"/>
+          <w:sz w:val="24"/>
+          <w:szCs w:val="24"/>
+          <w:highlight w:val="green"/>
+        </w:rPr>
+        <w:t>handlear</w:t>
+      </w:r>
+      <w:proofErr w:type="spellEnd"/>
+      <w:r>
+        <w:rPr>
+          <w:rFonts w:ascii="Consolas" w:hAnsi="Consolas" w:cs="Consolas"/>
+          <w:sz w:val="24"/>
+          <w:szCs w:val="24"/>
+          <w:highlight w:val="green"/>
+        </w:rPr>
+        <w:t xml:space="preserve"> el evento </w:t>
+      </w:r>
+      <w:proofErr w:type="spellStart"/>
+      <w:r>
+        <w:rPr>
+          <w:rFonts w:ascii="Consolas" w:hAnsi="Consolas" w:cs="Consolas"/>
+          <w:sz w:val="24"/>
+          <w:szCs w:val="24"/>
+          <w:highlight w:val="green"/>
+        </w:rPr>
+        <w:t>form_closing</w:t>
+      </w:r>
+      <w:proofErr w:type="spellEnd"/>
+      <w:r>
+        <w:rPr>
+          <w:rFonts w:ascii="Consolas" w:hAnsi="Consolas" w:cs="Consolas"/>
+          <w:sz w:val="24"/>
+          <w:szCs w:val="24"/>
+          <w:highlight w:val="green"/>
+        </w:rPr>
+        <w:t xml:space="preserve"> como lo había hecho en un principio)</w:t>
+      </w:r>
+    </w:p>
+    <w:p>
+      <w:pPr>
+        <w:pStyle w:val="Prrafodelista"/>
+        <w:numPr>
+          <w:ilvl w:val="0"/>
+          <w:numId w:val="2"/>
+        </w:numPr>
         <w:autoSpaceDE w:val="0"/>
         <w:autoSpaceDN w:val="0"/>
         <w:adjustRightInd w:val="0"/>
@@ -26226,11 +26418,28 @@
           <w:rFonts w:ascii="Consolas" w:hAnsi="Consolas" w:cs="Consolas"/>
           <w:sz w:val="24"/>
           <w:szCs w:val="24"/>
-        </w:rPr>
-      </w:pPr>
-    </w:p>
-    <w:p>
-      <w:pPr>
+          <w:highlight w:val="green"/>
+        </w:rPr>
+      </w:pPr>
+      <w:bookmarkStart w:id="0" w:name="_GoBack"/>
+      <w:bookmarkEnd w:id="0"/>
+      <w:r>
+        <w:rPr>
+          <w:rFonts w:ascii="Consolas" w:hAnsi="Consolas" w:cs="Consolas"/>
+          <w:sz w:val="24"/>
+          <w:szCs w:val="24"/>
+          <w:highlight w:val="green"/>
+        </w:rPr>
+        <w:t>Agregar Eliminar en “Agregar Cotizaciones”</w:t>
+      </w:r>
+    </w:p>
+    <w:p>
+      <w:pPr>
+        <w:pStyle w:val="Prrafodelista"/>
+        <w:numPr>
+          <w:ilvl w:val="0"/>
+          <w:numId w:val="2"/>
+        </w:numPr>
         <w:autoSpaceDE w:val="0"/>
         <w:autoSpaceDN w:val="0"/>
         <w:adjustRightInd w:val="0"/>
@@ -26239,6 +26448,41 @@
           <w:rFonts w:ascii="Consolas" w:hAnsi="Consolas" w:cs="Consolas"/>
           <w:sz w:val="24"/>
           <w:szCs w:val="24"/>
+          <w:highlight w:val="yellow"/>
+        </w:rPr>
+      </w:pPr>
+      <w:r>
+        <w:rPr>
+          <w:rFonts w:ascii="Consolas" w:hAnsi="Consolas" w:cs="Consolas"/>
+          <w:sz w:val="24"/>
+          <w:szCs w:val="24"/>
+          <w:highlight w:val="yellow"/>
+        </w:rPr>
+        <w:t xml:space="preserve">Verificar que no se permitan eliminar cotizaciones que están asociadas a una </w:t>
+      </w:r>
+      <w:proofErr w:type="spellStart"/>
+      <w:r>
+        <w:rPr>
+          <w:rFonts w:ascii="Consolas" w:hAnsi="Consolas" w:cs="Consolas"/>
+          <w:sz w:val="24"/>
+          <w:szCs w:val="24"/>
+          <w:highlight w:val="yellow"/>
+        </w:rPr>
+        <w:t>PartidaEspecial</w:t>
+      </w:r>
+      <w:proofErr w:type="spellEnd"/>
+    </w:p>
+    <w:p>
+      <w:pPr>
+        <w:rPr>
+          <w:highlight w:val="yellow"/>
+        </w:rPr>
+      </w:pPr>
+    </w:p>
+    <w:p>
+      <w:pPr>
+        <w:rPr>
+          <w:highlight w:val="yellow"/>
         </w:rPr>
       </w:pPr>
     </w:p>
@@ -26348,12 +26592,51 @@
     </w:p>
     <w:p>
       <w:pPr>
+        <w:autoSpaceDE w:val="0"/>
+        <w:autoSpaceDN w:val="0"/>
+        <w:adjustRightInd w:val="0"/>
+        <w:spacing w:after="0" w:line="240" w:lineRule="auto"/>
+        <w:rPr>
+          <w:rFonts w:ascii="Consolas" w:hAnsi="Consolas" w:cs="Consolas"/>
+          <w:sz w:val="24"/>
+          <w:szCs w:val="24"/>
+        </w:rPr>
+      </w:pPr>
+    </w:p>
+    <w:p>
+      <w:pPr>
+        <w:autoSpaceDE w:val="0"/>
+        <w:autoSpaceDN w:val="0"/>
+        <w:adjustRightInd w:val="0"/>
+        <w:spacing w:after="0" w:line="240" w:lineRule="auto"/>
+        <w:rPr>
+          <w:rFonts w:ascii="Consolas" w:hAnsi="Consolas" w:cs="Consolas"/>
+          <w:sz w:val="24"/>
+          <w:szCs w:val="24"/>
+        </w:rPr>
+      </w:pPr>
+    </w:p>
+    <w:p>
+      <w:pPr>
+        <w:autoSpaceDE w:val="0"/>
+        <w:autoSpaceDN w:val="0"/>
+        <w:adjustRightInd w:val="0"/>
+        <w:spacing w:after="0" w:line="240" w:lineRule="auto"/>
+        <w:rPr>
+          <w:rFonts w:ascii="Consolas" w:hAnsi="Consolas" w:cs="Consolas"/>
+          <w:sz w:val="24"/>
+          <w:szCs w:val="24"/>
+        </w:rPr>
+      </w:pPr>
+    </w:p>
+    <w:p>
+      <w:pPr>
         <w:rPr>
           <w:rFonts w:ascii="Arial" w:eastAsia="Times New Roman" w:hAnsi="Arial" w:cs="Arial"/>
           <w:color w:val="242729"/>
           <w:sz w:val="23"/>
           <w:szCs w:val="23"/>
-          <w:lang w:val="en-US" w:eastAsia="es-AR"/>
+          <w:lang w:eastAsia="es-AR"/>
         </w:rPr>
       </w:pPr>
       <w:r>
@@ -26362,7 +26645,7 @@
           <w:color w:val="242729"/>
           <w:sz w:val="23"/>
           <w:szCs w:val="23"/>
-          <w:lang w:val="en-US" w:eastAsia="es-AR"/>
+          <w:lang w:eastAsia="es-AR"/>
         </w:rPr>
         <w:br w:type="page"/>
       </w:r>
@@ -32425,6 +32708,7 @@
   <w:style w:type="character" w:default="1" w:styleId="Fuentedeprrafopredeter">
     <w:name w:val="Default Paragraph Font"/>
     <w:uiPriority w:val="1"/>
+    <w:semiHidden/>
     <w:unhideWhenUsed/>
   </w:style>
   <w:style w:type="table" w:default="1" w:styleId="Tablanormal">
@@ -32825,6 +33109,7 @@
   <w:style w:type="character" w:default="1" w:styleId="Fuentedeprrafopredeter">
     <w:name w:val="Default Paragraph Font"/>
     <w:uiPriority w:val="1"/>
+    <w:semiHidden/>
     <w:unhideWhenUsed/>
   </w:style>
   <w:style w:type="table" w:default="1" w:styleId="Tablanormal">
@@ -33351,7 +33636,7 @@
 </file>
 
 <file path=customXml/itemProps1.xml><?xml version="1.0" encoding="utf-8"?>
-<ds:datastoreItem xmlns:ds="http://schemas.openxmlformats.org/officeDocument/2006/customXml" ds:itemID="{6D22B7B1-E8DB-45A3-BB2D-ECE8758F0996}">
+<ds:datastoreItem xmlns:ds="http://schemas.openxmlformats.org/officeDocument/2006/customXml" ds:itemID="{8922F188-2B84-4238-B059-39E7B296F2D9}">
   <ds:schemaRefs>
     <ds:schemaRef ds:uri="http://schemas.openxmlformats.org/officeDocument/2006/bibliography"/>
   </ds:schemaRefs>

</xml_diff>

<commit_message>
#Fix varios, para que coloque todos los detalles que se agregan a una partida como comprados
</commit_message>
<xml_diff>
--- a/Anotaciones/Sistema Artec.docx
+++ b/Anotaciones/Sistema Artec.docx
@@ -26587,24 +26587,232 @@
           <w:highlight w:val="green"/>
         </w:rPr>
       </w:pPr>
+      <w:r>
+        <w:rPr>
+          <w:rFonts w:ascii="Consolas" w:hAnsi="Consolas" w:cs="Consolas"/>
+          <w:sz w:val="24"/>
+          <w:szCs w:val="24"/>
+          <w:highlight w:val="green"/>
+        </w:rPr>
+        <w:t>Usuario: Modificar Idioma, revisar que modifique los dígitos verificadores, porque queda inconsistente la BD</w:t>
+      </w:r>
+    </w:p>
+    <w:p>
+      <w:pPr>
+        <w:pStyle w:val="Prrafodelista"/>
+        <w:numPr>
+          <w:ilvl w:val="0"/>
+          <w:numId w:val="2"/>
+        </w:numPr>
+        <w:autoSpaceDE w:val="0"/>
+        <w:autoSpaceDN w:val="0"/>
+        <w:adjustRightInd w:val="0"/>
+        <w:spacing w:after="0" w:line="240" w:lineRule="auto"/>
+        <w:rPr>
+          <w:rFonts w:ascii="Consolas" w:hAnsi="Consolas" w:cs="Consolas"/>
+          <w:sz w:val="24"/>
+          <w:szCs w:val="24"/>
+          <w:highlight w:val="yellow"/>
+        </w:rPr>
+      </w:pPr>
+      <w:r>
+        <w:rPr>
+          <w:rFonts w:ascii="Consolas" w:hAnsi="Consolas" w:cs="Consolas"/>
+          <w:sz w:val="24"/>
+          <w:szCs w:val="24"/>
+          <w:highlight w:val="yellow"/>
+        </w:rPr>
+        <w:t xml:space="preserve">Si elimino </w:t>
+      </w:r>
+      <w:proofErr w:type="spellStart"/>
+      <w:r>
+        <w:rPr>
+          <w:rFonts w:ascii="Consolas" w:hAnsi="Consolas" w:cs="Consolas"/>
+          <w:sz w:val="24"/>
+          <w:szCs w:val="24"/>
+          <w:highlight w:val="yellow"/>
+        </w:rPr>
+        <w:t>cotizaciónes</w:t>
+      </w:r>
+      <w:proofErr w:type="spellEnd"/>
+      <w:r>
+        <w:rPr>
+          <w:rFonts w:ascii="Consolas" w:hAnsi="Consolas" w:cs="Consolas"/>
+          <w:sz w:val="24"/>
+          <w:szCs w:val="24"/>
+          <w:highlight w:val="yellow"/>
+        </w:rPr>
+        <w:t xml:space="preserve"> y quedan menos de tres, volver para pendiente el estado de la </w:t>
+      </w:r>
+      <w:proofErr w:type="spellStart"/>
+      <w:r>
+        <w:rPr>
+          <w:rFonts w:ascii="Consolas" w:hAnsi="Consolas" w:cs="Consolas"/>
+          <w:sz w:val="24"/>
+          <w:szCs w:val="24"/>
+          <w:highlight w:val="yellow"/>
+        </w:rPr>
+        <w:t>solicDetalle</w:t>
+      </w:r>
+      <w:proofErr w:type="spellEnd"/>
+    </w:p>
+    <w:p>
+      <w:pPr>
+        <w:pStyle w:val="Prrafodelista"/>
+        <w:numPr>
+          <w:ilvl w:val="0"/>
+          <w:numId w:val="2"/>
+        </w:numPr>
+        <w:autoSpaceDE w:val="0"/>
+        <w:autoSpaceDN w:val="0"/>
+        <w:adjustRightInd w:val="0"/>
+        <w:spacing w:after="0" w:line="240" w:lineRule="auto"/>
+        <w:rPr>
+          <w:rFonts w:ascii="Consolas" w:hAnsi="Consolas" w:cs="Consolas"/>
+          <w:sz w:val="24"/>
+          <w:szCs w:val="24"/>
+          <w:highlight w:val="yellow"/>
+        </w:rPr>
+      </w:pPr>
+      <w:r>
+        <w:rPr>
+          <w:rFonts w:ascii="Consolas" w:hAnsi="Consolas" w:cs="Consolas"/>
+          <w:sz w:val="24"/>
+          <w:szCs w:val="24"/>
+          <w:highlight w:val="yellow"/>
+        </w:rPr>
+        <w:t xml:space="preserve">ERROR GRAVE: Al agregar un </w:t>
+      </w:r>
+      <w:proofErr w:type="spellStart"/>
+      <w:r>
+        <w:rPr>
+          <w:rFonts w:ascii="Consolas" w:hAnsi="Consolas" w:cs="Consolas"/>
+          <w:sz w:val="24"/>
+          <w:szCs w:val="24"/>
+          <w:highlight w:val="yellow"/>
+        </w:rPr>
+        <w:t>SolicDetalle</w:t>
+      </w:r>
+      <w:proofErr w:type="spellEnd"/>
+      <w:r>
+        <w:rPr>
+          <w:rFonts w:ascii="Consolas" w:hAnsi="Consolas" w:cs="Consolas"/>
+          <w:sz w:val="24"/>
+          <w:szCs w:val="24"/>
+          <w:highlight w:val="yellow"/>
+        </w:rPr>
+        <w:t xml:space="preserve"> y sin confirmar el </w:t>
+      </w:r>
+      <w:proofErr w:type="spellStart"/>
+      <w:r>
+        <w:rPr>
+          <w:rFonts w:ascii="Consolas" w:hAnsi="Consolas" w:cs="Consolas"/>
+          <w:sz w:val="24"/>
+          <w:szCs w:val="24"/>
+          <w:highlight w:val="yellow"/>
+        </w:rPr>
+        <w:t>cambiode</w:t>
+      </w:r>
+      <w:proofErr w:type="spellEnd"/>
+      <w:r>
+        <w:rPr>
+          <w:rFonts w:ascii="Consolas" w:hAnsi="Consolas" w:cs="Consolas"/>
+          <w:sz w:val="24"/>
+          <w:szCs w:val="24"/>
+          <w:highlight w:val="yellow"/>
+        </w:rPr>
+        <w:t xml:space="preserve"> la solicitud, le agrego cotizaciones, no permite grabar en BD las cotizaciones (que se graban sin confirmar cambios de Solicitud) porque todavía no existe el </w:t>
+      </w:r>
+      <w:proofErr w:type="spellStart"/>
+      <w:r>
+        <w:rPr>
+          <w:rFonts w:ascii="Consolas" w:hAnsi="Consolas" w:cs="Consolas"/>
+          <w:sz w:val="24"/>
+          <w:szCs w:val="24"/>
+          <w:highlight w:val="yellow"/>
+        </w:rPr>
+        <w:t>SolicDetalle</w:t>
+      </w:r>
+      <w:proofErr w:type="spellEnd"/>
+      <w:r>
+        <w:rPr>
+          <w:rFonts w:ascii="Consolas" w:hAnsi="Consolas" w:cs="Consolas"/>
+          <w:sz w:val="24"/>
+          <w:szCs w:val="24"/>
+          <w:highlight w:val="yellow"/>
+        </w:rPr>
+        <w:t>.</w:t>
+      </w:r>
+    </w:p>
+    <w:p>
+      <w:pPr>
+        <w:pStyle w:val="Prrafodelista"/>
+        <w:numPr>
+          <w:ilvl w:val="0"/>
+          <w:numId w:val="2"/>
+        </w:numPr>
+        <w:autoSpaceDE w:val="0"/>
+        <w:autoSpaceDN w:val="0"/>
+        <w:adjustRightInd w:val="0"/>
+        <w:spacing w:after="0" w:line="240" w:lineRule="auto"/>
+        <w:rPr>
+          <w:rFonts w:ascii="Consolas" w:hAnsi="Consolas" w:cs="Consolas"/>
+          <w:b/>
+          <w:sz w:val="24"/>
+          <w:szCs w:val="24"/>
+          <w:highlight w:val="yellow"/>
+        </w:rPr>
+      </w:pPr>
+      <w:proofErr w:type="spellStart"/>
+      <w:r>
+        <w:rPr>
+          <w:rFonts w:ascii="Consolas" w:hAnsi="Consolas" w:cs="Consolas"/>
+          <w:b/>
+          <w:sz w:val="24"/>
+          <w:szCs w:val="24"/>
+          <w:highlight w:val="yellow"/>
+        </w:rPr>
+        <w:t>Rendicion</w:t>
+      </w:r>
+      <w:proofErr w:type="spellEnd"/>
+      <w:r>
+        <w:rPr>
+          <w:rFonts w:ascii="Consolas" w:hAnsi="Consolas" w:cs="Consolas"/>
+          <w:b/>
+          <w:sz w:val="24"/>
+          <w:szCs w:val="24"/>
+          <w:highlight w:val="yellow"/>
+        </w:rPr>
+        <w:t>:</w:t>
+      </w:r>
+      <w:r>
+        <w:rPr>
+          <w:rFonts w:ascii="Consolas" w:hAnsi="Consolas" w:cs="Consolas"/>
+          <w:b/>
+          <w:sz w:val="24"/>
+          <w:szCs w:val="24"/>
+          <w:highlight w:val="yellow"/>
+        </w:rPr>
+        <w:t xml:space="preserve"> </w:t>
+      </w:r>
+      <w:r>
+        <w:rPr>
+          <w:rFonts w:ascii="Consolas" w:hAnsi="Consolas" w:cs="Consolas"/>
+          <w:sz w:val="24"/>
+          <w:szCs w:val="24"/>
+          <w:highlight w:val="yellow"/>
+        </w:rPr>
+        <w:t>Verificar que todos los ítems de la partida asociada hayan sido adquirido(quitando los q estén cancelados, si es que decido que se puede cancelar)</w:t>
+      </w:r>
+    </w:p>
+    <w:p>
+      <w:pPr>
+        <w:rPr>
+          <w:highlight w:val="yellow"/>
+        </w:rPr>
+      </w:pPr>
       <w:bookmarkStart w:id="0" w:name="_GoBack"/>
       <w:bookmarkEnd w:id="0"/>
-      <w:r>
-        <w:rPr>
-          <w:rFonts w:ascii="Consolas" w:hAnsi="Consolas" w:cs="Consolas"/>
-          <w:sz w:val="24"/>
-          <w:szCs w:val="24"/>
-          <w:highlight w:val="green"/>
-        </w:rPr>
-        <w:t>Usuario: Modificar Idioma, revisar que modifique los dígitos verificadores, porque queda inconsistente la BD</w:t>
-      </w:r>
-    </w:p>
-    <w:p>
-      <w:pPr>
-        <w:rPr>
-          <w:highlight w:val="yellow"/>
-        </w:rPr>
-      </w:pPr>
     </w:p>
     <w:p>
       <w:pPr>
@@ -26774,7 +26982,6 @@
           <w:szCs w:val="23"/>
           <w:lang w:eastAsia="es-AR"/>
         </w:rPr>
-        <w:lastRenderedPageBreak/>
         <w:br w:type="page"/>
       </w:r>
     </w:p>
@@ -33764,7 +33971,7 @@
 </file>
 
 <file path=customXml/itemProps1.xml><?xml version="1.0" encoding="utf-8"?>
-<ds:datastoreItem xmlns:ds="http://schemas.openxmlformats.org/officeDocument/2006/customXml" ds:itemID="{BC3BB410-8C0F-4573-AFB5-46261251F2A4}">
+<ds:datastoreItem xmlns:ds="http://schemas.openxmlformats.org/officeDocument/2006/customXml" ds:itemID="{140980B2-2586-4E09-B4FA-A0F4A833F95A}">
   <ds:schemaRefs>
     <ds:schemaRef ds:uri="http://schemas.openxmlformats.org/officeDocument/2006/bibliography"/>
   </ds:schemaRefs>

</xml_diff>

<commit_message>
#Rendicion Modif y Eliminar completos
</commit_message>
<xml_diff>
--- a/Anotaciones/Sistema Artec.docx
+++ b/Anotaciones/Sistema Artec.docx
@@ -26807,12 +26807,133 @@
     </w:p>
     <w:p>
       <w:pPr>
-        <w:rPr>
-          <w:highlight w:val="yellow"/>
-        </w:rPr>
-      </w:pPr>
+        <w:pStyle w:val="Prrafodelista"/>
+        <w:numPr>
+          <w:ilvl w:val="0"/>
+          <w:numId w:val="2"/>
+        </w:numPr>
+        <w:autoSpaceDE w:val="0"/>
+        <w:autoSpaceDN w:val="0"/>
+        <w:adjustRightInd w:val="0"/>
+        <w:spacing w:after="0" w:line="240" w:lineRule="auto"/>
+        <w:rPr>
+          <w:rFonts w:ascii="Consolas" w:hAnsi="Consolas" w:cs="Consolas"/>
+          <w:b/>
+          <w:sz w:val="24"/>
+          <w:szCs w:val="24"/>
+          <w:highlight w:val="green"/>
+        </w:rPr>
+      </w:pPr>
+      <w:r>
+        <w:rPr>
+          <w:rFonts w:ascii="Consolas" w:hAnsi="Consolas" w:cs="Consolas"/>
+          <w:b/>
+          <w:sz w:val="24"/>
+          <w:szCs w:val="24"/>
+          <w:highlight w:val="green"/>
+        </w:rPr>
+        <w:t>Rendición:</w:t>
+      </w:r>
+      <w:r>
+        <w:rPr>
+          <w:rFonts w:ascii="Consolas" w:hAnsi="Consolas" w:cs="Consolas"/>
+          <w:sz w:val="24"/>
+          <w:szCs w:val="24"/>
+          <w:highlight w:val="green"/>
+        </w:rPr>
+        <w:t xml:space="preserve"> Hacer el </w:t>
+      </w:r>
+      <w:proofErr w:type="spellStart"/>
+      <w:r>
+        <w:rPr>
+          <w:rFonts w:ascii="Consolas" w:hAnsi="Consolas" w:cs="Consolas"/>
+          <w:sz w:val="24"/>
+          <w:szCs w:val="24"/>
+          <w:highlight w:val="green"/>
+        </w:rPr>
+        <w:t>mapeador</w:t>
+      </w:r>
+      <w:proofErr w:type="spellEnd"/>
+      <w:r>
+        <w:rPr>
+          <w:rFonts w:ascii="Consolas" w:hAnsi="Consolas" w:cs="Consolas"/>
+          <w:sz w:val="24"/>
+          <w:szCs w:val="24"/>
+          <w:highlight w:val="green"/>
+        </w:rPr>
+        <w:t xml:space="preserve"> para la consulta </w:t>
+      </w:r>
+      <w:proofErr w:type="spellStart"/>
+      <w:r>
+        <w:rPr>
+          <w:rFonts w:ascii="Consolas" w:hAnsi="Consolas" w:cs="Consolas"/>
+          <w:sz w:val="24"/>
+          <w:szCs w:val="24"/>
+          <w:highlight w:val="green"/>
+        </w:rPr>
+        <w:t>RendiciónBuscar</w:t>
+      </w:r>
+      <w:proofErr w:type="spellEnd"/>
+      <w:r>
+        <w:rPr>
+          <w:rFonts w:ascii="Consolas" w:hAnsi="Consolas" w:cs="Consolas"/>
+          <w:sz w:val="24"/>
+          <w:szCs w:val="24"/>
+          <w:highlight w:val="green"/>
+        </w:rPr>
+        <w:t>()</w:t>
+      </w:r>
+    </w:p>
+    <w:p>
+      <w:pPr>
+        <w:pStyle w:val="Prrafodelista"/>
+        <w:numPr>
+          <w:ilvl w:val="0"/>
+          <w:numId w:val="2"/>
+        </w:numPr>
+        <w:autoSpaceDE w:val="0"/>
+        <w:autoSpaceDN w:val="0"/>
+        <w:adjustRightInd w:val="0"/>
+        <w:spacing w:after="0" w:line="240" w:lineRule="auto"/>
+        <w:rPr>
+          <w:rFonts w:ascii="Consolas" w:hAnsi="Consolas" w:cs="Consolas"/>
+          <w:b/>
+          <w:sz w:val="24"/>
+          <w:szCs w:val="24"/>
+          <w:highlight w:val="green"/>
+        </w:rPr>
+      </w:pPr>
+      <w:proofErr w:type="spellStart"/>
+      <w:r>
+        <w:rPr>
+          <w:rFonts w:ascii="Consolas" w:hAnsi="Consolas" w:cs="Consolas"/>
+          <w:b/>
+          <w:sz w:val="24"/>
+          <w:szCs w:val="24"/>
+          <w:highlight w:val="green"/>
+        </w:rPr>
+        <w:t>RendicionModif</w:t>
+      </w:r>
+      <w:proofErr w:type="spellEnd"/>
+      <w:r>
+        <w:rPr>
+          <w:rFonts w:ascii="Consolas" w:hAnsi="Consolas" w:cs="Consolas"/>
+          <w:b/>
+          <w:sz w:val="24"/>
+          <w:szCs w:val="24"/>
+          <w:highlight w:val="green"/>
+        </w:rPr>
+        <w:t xml:space="preserve"> y Eliminar completos</w:t>
+      </w:r>
       <w:bookmarkStart w:id="0" w:name="_GoBack"/>
       <w:bookmarkEnd w:id="0"/>
+    </w:p>
+    <w:p>
+      <w:pPr>
+        <w:rPr>
+          <w:highlight w:val="yellow"/>
+        </w:rPr>
+      </w:pPr>
     </w:p>
     <w:p>
       <w:pPr>
@@ -33971,7 +34092,7 @@
 </file>
 
 <file path=customXml/itemProps1.xml><?xml version="1.0" encoding="utf-8"?>
-<ds:datastoreItem xmlns:ds="http://schemas.openxmlformats.org/officeDocument/2006/customXml" ds:itemID="{140980B2-2586-4E09-B4FA-A0F4A833F95A}">
+<ds:datastoreItem xmlns:ds="http://schemas.openxmlformats.org/officeDocument/2006/customXml" ds:itemID="{1B46E143-CCE6-4CDA-824C-FDA6B935D6EB}">
   <ds:schemaRefs>
     <ds:schemaRef ds:uri="http://schemas.openxmlformats.org/officeDocument/2006/bibliography"/>
   </ds:schemaRefs>

</xml_diff>

<commit_message>
#Adquisicion Modificar (Agregar Inventario) Completo
</commit_message>
<xml_diff>
--- a/Anotaciones/Sistema Artec.docx
+++ b/Anotaciones/Sistema Artec.docx
@@ -27586,31 +27586,103 @@
           <w:szCs w:val="24"/>
           <w:highlight w:val="yellow"/>
         </w:rPr>
-        <w:t>AdquisicionModificar</w:t>
-      </w:r>
-      <w:proofErr w:type="spellEnd"/>
-      <w:r>
-        <w:rPr>
-          <w:rFonts w:ascii="Consolas" w:hAnsi="Consolas" w:cs="Consolas"/>
-          <w:b/>
-          <w:sz w:val="24"/>
-          <w:szCs w:val="24"/>
-          <w:highlight w:val="yellow"/>
-        </w:rPr>
-        <w:t xml:space="preserve"> </w:t>
-      </w:r>
-      <w:r>
-        <w:rPr>
-          <w:rFonts w:ascii="Consolas" w:hAnsi="Consolas" w:cs="Consolas"/>
-          <w:b/>
-          <w:sz w:val="24"/>
-          <w:szCs w:val="24"/>
-          <w:highlight w:val="yellow"/>
-        </w:rPr>
-        <w:t>en proceso</w:t>
-      </w:r>
+        <w:t>AdquisicionGestion</w:t>
+      </w:r>
+      <w:proofErr w:type="spellEnd"/>
+      <w:r>
+        <w:rPr>
+          <w:rFonts w:ascii="Consolas" w:hAnsi="Consolas" w:cs="Consolas"/>
+          <w:b/>
+          <w:sz w:val="24"/>
+          <w:szCs w:val="24"/>
+          <w:highlight w:val="yellow"/>
+        </w:rPr>
+        <w:t xml:space="preserve"> en proceso</w:t>
+      </w:r>
+    </w:p>
+    <w:p>
+      <w:pPr>
+        <w:pStyle w:val="Prrafodelista"/>
+        <w:numPr>
+          <w:ilvl w:val="1"/>
+          <w:numId w:val="2"/>
+        </w:numPr>
+        <w:autoSpaceDE w:val="0"/>
+        <w:autoSpaceDN w:val="0"/>
+        <w:adjustRightInd w:val="0"/>
+        <w:spacing w:after="0" w:line="240" w:lineRule="auto"/>
+        <w:rPr>
+          <w:rFonts w:ascii="Consolas" w:hAnsi="Consolas" w:cs="Consolas"/>
+          <w:b/>
+          <w:sz w:val="24"/>
+          <w:szCs w:val="24"/>
+          <w:highlight w:val="yellow"/>
+        </w:rPr>
+      </w:pPr>
+      <w:r>
+        <w:rPr>
+          <w:rFonts w:ascii="Consolas" w:hAnsi="Consolas" w:cs="Consolas"/>
+          <w:b/>
+          <w:sz w:val="24"/>
+          <w:szCs w:val="24"/>
+          <w:highlight w:val="yellow"/>
+        </w:rPr>
+        <w:t xml:space="preserve">Hacer lo de eliminar detalles, cargar los que podrían agregarse a la adquisición y la </w:t>
+      </w:r>
+      <w:proofErr w:type="spellStart"/>
+      <w:r>
+        <w:rPr>
+          <w:rFonts w:ascii="Consolas" w:hAnsi="Consolas" w:cs="Consolas"/>
+          <w:b/>
+          <w:sz w:val="24"/>
+          <w:szCs w:val="24"/>
+          <w:highlight w:val="yellow"/>
+        </w:rPr>
+        <w:t>modif</w:t>
+      </w:r>
+      <w:proofErr w:type="spellEnd"/>
+      <w:r>
+        <w:rPr>
+          <w:rFonts w:ascii="Consolas" w:hAnsi="Consolas" w:cs="Consolas"/>
+          <w:b/>
+          <w:sz w:val="24"/>
+          <w:szCs w:val="24"/>
+          <w:highlight w:val="yellow"/>
+        </w:rPr>
+        <w:t xml:space="preserve"> de inventarios</w:t>
+      </w:r>
+    </w:p>
+    <w:p>
+      <w:pPr>
+        <w:pStyle w:val="Prrafodelista"/>
+        <w:numPr>
+          <w:ilvl w:val="1"/>
+          <w:numId w:val="2"/>
+        </w:numPr>
+        <w:autoSpaceDE w:val="0"/>
+        <w:autoSpaceDN w:val="0"/>
+        <w:adjustRightInd w:val="0"/>
+        <w:spacing w:after="0" w:line="240" w:lineRule="auto"/>
+        <w:rPr>
+          <w:rFonts w:ascii="Consolas" w:hAnsi="Consolas" w:cs="Consolas"/>
+          <w:b/>
+          <w:sz w:val="24"/>
+          <w:szCs w:val="24"/>
+          <w:highlight w:val="green"/>
+        </w:rPr>
+      </w:pPr>
       <w:bookmarkStart w:id="0" w:name="_GoBack"/>
       <w:bookmarkEnd w:id="0"/>
+      <w:r>
+        <w:rPr>
+          <w:rFonts w:ascii="Consolas" w:hAnsi="Consolas" w:cs="Consolas"/>
+          <w:b/>
+          <w:sz w:val="24"/>
+          <w:szCs w:val="24"/>
+          <w:highlight w:val="green"/>
+        </w:rPr>
+        <w:t>Agregar Inventarios Completo</w:t>
+      </w:r>
     </w:p>
     <w:p>
       <w:pPr>
@@ -34909,7 +34981,7 @@
 </file>
 
 <file path=customXml/itemProps1.xml><?xml version="1.0" encoding="utf-8"?>
-<ds:datastoreItem xmlns:ds="http://schemas.openxmlformats.org/officeDocument/2006/customXml" ds:itemID="{FA822048-5B3C-4431-AFA6-AEFCA8D55418}">
+<ds:datastoreItem xmlns:ds="http://schemas.openxmlformats.org/officeDocument/2006/customXml" ds:itemID="{61728E12-2567-4B75-BDAE-DD35D283CD15}">
   <ds:schemaRefs>
     <ds:schemaRef ds:uri="http://schemas.openxmlformats.org/officeDocument/2006/bibliography"/>
   </ds:schemaRefs>

</xml_diff>

<commit_message>
#AdquisicionGestion Modificar Completo (sin Modif Inven) #AdquisicionGestion Eliminar Completo
</commit_message>
<xml_diff>
--- a/Anotaciones/Sistema Artec.docx
+++ b/Anotaciones/Sistema Artec.docx
@@ -27574,17 +27574,19 @@
           <w:b/>
           <w:sz w:val="24"/>
           <w:szCs w:val="24"/>
-          <w:highlight w:val="yellow"/>
-        </w:rPr>
-      </w:pPr>
-      <w:proofErr w:type="spellStart"/>
-      <w:r>
-        <w:rPr>
-          <w:rFonts w:ascii="Consolas" w:hAnsi="Consolas" w:cs="Consolas"/>
-          <w:b/>
-          <w:sz w:val="24"/>
-          <w:szCs w:val="24"/>
-          <w:highlight w:val="yellow"/>
+          <w:highlight w:val="green"/>
+        </w:rPr>
+      </w:pPr>
+      <w:bookmarkStart w:id="0" w:name="_GoBack"/>
+      <w:bookmarkEnd w:id="0"/>
+      <w:proofErr w:type="spellStart"/>
+      <w:r>
+        <w:rPr>
+          <w:rFonts w:ascii="Consolas" w:hAnsi="Consolas" w:cs="Consolas"/>
+          <w:b/>
+          <w:sz w:val="24"/>
+          <w:szCs w:val="24"/>
+          <w:highlight w:val="green"/>
         </w:rPr>
         <w:t>AdquisicionGestion</w:t>
       </w:r>
@@ -27595,9 +27597,19 @@
           <w:b/>
           <w:sz w:val="24"/>
           <w:szCs w:val="24"/>
-          <w:highlight w:val="yellow"/>
-        </w:rPr>
-        <w:t xml:space="preserve"> en proceso</w:t>
+          <w:highlight w:val="green"/>
+        </w:rPr>
+        <w:t xml:space="preserve"> </w:t>
+      </w:r>
+      <w:r>
+        <w:rPr>
+          <w:rFonts w:ascii="Consolas" w:hAnsi="Consolas" w:cs="Consolas"/>
+          <w:b/>
+          <w:sz w:val="24"/>
+          <w:szCs w:val="24"/>
+          <w:highlight w:val="green"/>
+        </w:rPr>
+        <w:t>Completa</w:t>
       </w:r>
     </w:p>
     <w:p>
@@ -27625,9 +27637,19 @@
           <w:b/>
           <w:sz w:val="24"/>
           <w:szCs w:val="24"/>
-          <w:highlight w:val="yellow"/>
-        </w:rPr>
-        <w:t xml:space="preserve">Hacer lo de eliminar detalles, cargar los que podrían agregarse a la adquisición y la </w:t>
+          <w:highlight w:val="green"/>
+        </w:rPr>
+        <w:t xml:space="preserve">Hacer lo de eliminar detalles, cargar los que podrían agregarse a la adquisición y </w:t>
+      </w:r>
+      <w:r>
+        <w:rPr>
+          <w:rFonts w:ascii="Consolas" w:hAnsi="Consolas" w:cs="Consolas"/>
+          <w:b/>
+          <w:sz w:val="24"/>
+          <w:szCs w:val="24"/>
+          <w:highlight w:val="yellow"/>
+        </w:rPr>
+        <w:t xml:space="preserve">la </w:t>
       </w:r>
       <w:proofErr w:type="spellStart"/>
       <w:r>
@@ -27671,8 +27693,6 @@
           <w:highlight w:val="green"/>
         </w:rPr>
       </w:pPr>
-      <w:bookmarkStart w:id="0" w:name="_GoBack"/>
-      <w:bookmarkEnd w:id="0"/>
       <w:r>
         <w:rPr>
           <w:rFonts w:ascii="Consolas" w:hAnsi="Consolas" w:cs="Consolas"/>
@@ -27682,6 +27702,36 @@
           <w:highlight w:val="green"/>
         </w:rPr>
         <w:t>Agregar Inventarios Completo</w:t>
+      </w:r>
+    </w:p>
+    <w:p>
+      <w:pPr>
+        <w:pStyle w:val="Prrafodelista"/>
+        <w:numPr>
+          <w:ilvl w:val="1"/>
+          <w:numId w:val="2"/>
+        </w:numPr>
+        <w:autoSpaceDE w:val="0"/>
+        <w:autoSpaceDN w:val="0"/>
+        <w:adjustRightInd w:val="0"/>
+        <w:spacing w:after="0" w:line="240" w:lineRule="auto"/>
+        <w:rPr>
+          <w:rFonts w:ascii="Consolas" w:hAnsi="Consolas" w:cs="Consolas"/>
+          <w:b/>
+          <w:sz w:val="24"/>
+          <w:szCs w:val="24"/>
+          <w:highlight w:val="green"/>
+        </w:rPr>
+      </w:pPr>
+      <w:r>
+        <w:rPr>
+          <w:rFonts w:ascii="Consolas" w:hAnsi="Consolas" w:cs="Consolas"/>
+          <w:b/>
+          <w:sz w:val="24"/>
+          <w:szCs w:val="24"/>
+          <w:highlight w:val="green"/>
+        </w:rPr>
+        <w:t>Eliminar Inventarios Completo</w:t>
       </w:r>
     </w:p>
     <w:p>
@@ -34981,7 +35031,7 @@
 </file>
 
 <file path=customXml/itemProps1.xml><?xml version="1.0" encoding="utf-8"?>
-<ds:datastoreItem xmlns:ds="http://schemas.openxmlformats.org/officeDocument/2006/customXml" ds:itemID="{61728E12-2567-4B75-BDAE-DD35D283CD15}">
+<ds:datastoreItem xmlns:ds="http://schemas.openxmlformats.org/officeDocument/2006/customXml" ds:itemID="{0F6E9659-304A-404A-A330-3A4AAF737F6F}">
   <ds:schemaRefs>
     <ds:schemaRef ds:uri="http://schemas.openxmlformats.org/officeDocument/2006/bibliography"/>
   </ds:schemaRefs>

</xml_diff>

<commit_message>
#SolicitudModificar (Quitar y Agregar Detalles Completo)
</commit_message>
<xml_diff>
--- a/Anotaciones/Sistema Artec.docx
+++ b/Anotaciones/Sistema Artec.docx
@@ -14550,8 +14550,6 @@
           <w:highlight w:val="green"/>
         </w:rPr>
       </w:pPr>
-      <w:bookmarkStart w:id="0" w:name="_GoBack"/>
-      <w:bookmarkEnd w:id="0"/>
       <w:r>
         <w:rPr>
           <w:rFonts w:ascii="Consolas" w:hAnsi="Consolas" w:cs="Consolas"/>
@@ -14577,6 +14575,209 @@
       <w:pPr>
         <w:pStyle w:val="Prrafodelista"/>
         <w:numPr>
+          <w:ilvl w:val="1"/>
+          <w:numId w:val="2"/>
+        </w:numPr>
+        <w:shd w:val="clear" w:color="auto" w:fill="92CDDC" w:themeFill="accent5" w:themeFillTint="99"/>
+        <w:autoSpaceDE w:val="0"/>
+        <w:autoSpaceDN w:val="0"/>
+        <w:adjustRightInd w:val="0"/>
+        <w:spacing w:after="0" w:line="240" w:lineRule="auto"/>
+        <w:rPr>
+          <w:rFonts w:ascii="Consolas" w:hAnsi="Consolas" w:cs="Consolas"/>
+          <w:b/>
+          <w:sz w:val="24"/>
+          <w:szCs w:val="24"/>
+        </w:rPr>
+      </w:pPr>
+      <w:r>
+        <w:rPr>
+          <w:rFonts w:ascii="Consolas" w:hAnsi="Consolas" w:cs="Consolas"/>
+          <w:b/>
+          <w:sz w:val="24"/>
+          <w:szCs w:val="24"/>
+        </w:rPr>
+        <w:t>Para ver que PartDetalles esta pendiente de cada solicDetalle se puede hacer esto:</w:t>
+      </w:r>
+    </w:p>
+    <w:p>
+      <w:pPr>
+        <w:pStyle w:val="Sinespaciado"/>
+        <w:shd w:val="clear" w:color="auto" w:fill="92CDDC" w:themeFill="accent5" w:themeFillTint="99"/>
+      </w:pPr>
+      <w:r>
+        <w:t>//Compruebo que no tenga partidas asociadas</w:t>
+      </w:r>
+    </w:p>
+    <w:p>
+      <w:pPr>
+        <w:pStyle w:val="Sinespaciado"/>
+        <w:shd w:val="clear" w:color="auto" w:fill="92CDDC" w:themeFill="accent5" w:themeFillTint="99"/>
+      </w:pPr>
+      <w:r>
+        <w:t xml:space="preserve">                    List&lt;PartidaDetalle&gt; LisPartDet = new List&lt;PartidaDetalle</w:t>
+      </w:r>
+      <w:proofErr w:type="gramStart"/>
+      <w:r>
+        <w:t>&gt;(</w:t>
+      </w:r>
+      <w:proofErr w:type="gramEnd"/>
+      <w:r>
+        <w:t>);</w:t>
+      </w:r>
+    </w:p>
+    <w:p>
+      <w:pPr>
+        <w:pStyle w:val="Sinespaciado"/>
+        <w:shd w:val="clear" w:color="auto" w:fill="92CDDC" w:themeFill="accent5" w:themeFillTint="99"/>
+      </w:pPr>
+      <w:r>
+        <w:t xml:space="preserve">                    BLLPartidaDetalle ManagerPartidaDetalle = new </w:t>
+      </w:r>
+      <w:proofErr w:type="gramStart"/>
+      <w:r>
+        <w:t>BLLPartidaDetalle(</w:t>
+      </w:r>
+      <w:proofErr w:type="gramEnd"/>
+      <w:r>
+        <w:t>);</w:t>
+      </w:r>
+    </w:p>
+    <w:p>
+      <w:pPr>
+        <w:pStyle w:val="Sinespaciado"/>
+        <w:shd w:val="clear" w:color="auto" w:fill="92CDDC" w:themeFill="accent5" w:themeFillTint="99"/>
+        <w:rPr>
+          <w:lang w:val="en-US"/>
+        </w:rPr>
+      </w:pPr>
+      <w:r>
+        <w:t xml:space="preserve">                    </w:t>
+      </w:r>
+      <w:proofErr w:type="gramStart"/>
+      <w:r>
+        <w:rPr>
+          <w:lang w:val="en-US"/>
+        </w:rPr>
+        <w:t>foreach</w:t>
+      </w:r>
+      <w:proofErr w:type="gramEnd"/>
+      <w:r>
+        <w:rPr>
+          <w:lang w:val="en-US"/>
+        </w:rPr>
+        <w:t xml:space="preserve"> (SolicDetalle unSolicDet in unaSolicitud.unosDetallesSolicitud)</w:t>
+      </w:r>
+    </w:p>
+    <w:p>
+      <w:pPr>
+        <w:pStyle w:val="Sinespaciado"/>
+        <w:shd w:val="clear" w:color="auto" w:fill="92CDDC" w:themeFill="accent5" w:themeFillTint="99"/>
+      </w:pPr>
+      <w:r>
+        <w:rPr>
+          <w:lang w:val="en-US"/>
+        </w:rPr>
+        <w:t xml:space="preserve">                    </w:t>
+      </w:r>
+      <w:r>
+        <w:t>{</w:t>
+      </w:r>
+    </w:p>
+    <w:p>
+      <w:pPr>
+        <w:pStyle w:val="Sinespaciado"/>
+        <w:shd w:val="clear" w:color="auto" w:fill="92CDDC" w:themeFill="accent5" w:themeFillTint="99"/>
+      </w:pPr>
+      <w:r>
+        <w:t xml:space="preserve">                        PartidaDetalle unaPartDet = </w:t>
+      </w:r>
+      <w:proofErr w:type="gramStart"/>
+      <w:r>
+        <w:t>ManagerPartidaDetalle.SolicDetallePartidaDetalleAsociacionTraer(</w:t>
+      </w:r>
+      <w:proofErr w:type="gramEnd"/>
+      <w:r>
+        <w:t>unaSolicitud.IdSolicitud, unSolicDet.IdSolicitudDetalle);</w:t>
+      </w:r>
+    </w:p>
+    <w:p>
+      <w:pPr>
+        <w:pStyle w:val="Sinespaciado"/>
+        <w:shd w:val="clear" w:color="auto" w:fill="92CDDC" w:themeFill="accent5" w:themeFillTint="99"/>
+      </w:pPr>
+      <w:r>
+        <w:t xml:space="preserve">                        </w:t>
+      </w:r>
+      <w:proofErr w:type="gramStart"/>
+      <w:r>
+        <w:t>if</w:t>
+      </w:r>
+      <w:proofErr w:type="gramEnd"/>
+      <w:r>
+        <w:t xml:space="preserve"> (unaPartDet.IdPartida &gt; 0)</w:t>
+      </w:r>
+    </w:p>
+    <w:p>
+      <w:pPr>
+        <w:pStyle w:val="Sinespaciado"/>
+        <w:shd w:val="clear" w:color="auto" w:fill="92CDDC" w:themeFill="accent5" w:themeFillTint="99"/>
+      </w:pPr>
+      <w:r>
+        <w:t xml:space="preserve">                            </w:t>
+      </w:r>
+      <w:proofErr w:type="gramStart"/>
+      <w:r>
+        <w:t>LisPartDet.Add(</w:t>
+      </w:r>
+      <w:proofErr w:type="gramEnd"/>
+      <w:r>
+        <w:t>unaPartDet);</w:t>
+      </w:r>
+    </w:p>
+    <w:p>
+      <w:pPr>
+        <w:pStyle w:val="Sinespaciado"/>
+        <w:shd w:val="clear" w:color="auto" w:fill="92CDDC" w:themeFill="accent5" w:themeFillTint="99"/>
+      </w:pPr>
+      <w:r>
+        <w:t xml:space="preserve">                    }</w:t>
+      </w:r>
+    </w:p>
+    <w:p>
+      <w:pPr>
+        <w:pStyle w:val="Sinespaciado"/>
+        <w:shd w:val="clear" w:color="auto" w:fill="92CDDC" w:themeFill="accent5" w:themeFillTint="99"/>
+      </w:pPr>
+      <w:r>
+        <w:lastRenderedPageBreak/>
+        <w:t xml:space="preserve">                    //Si no tiene partidas asociadas se puede cancelar</w:t>
+      </w:r>
+    </w:p>
+    <w:p>
+      <w:pPr>
+        <w:pStyle w:val="Sinespaciado"/>
+        <w:shd w:val="clear" w:color="auto" w:fill="92CDDC" w:themeFill="accent5" w:themeFillTint="99"/>
+        <w:rPr>
+          <w:highlight w:val="green"/>
+        </w:rPr>
+      </w:pPr>
+      <w:r>
+        <w:t xml:space="preserve">                    </w:t>
+      </w:r>
+      <w:proofErr w:type="gramStart"/>
+      <w:r>
+        <w:t>if</w:t>
+      </w:r>
+      <w:proofErr w:type="gramEnd"/>
+      <w:r>
+        <w:t xml:space="preserve"> (LisPartDet.Count() == 0)</w:t>
+      </w:r>
+    </w:p>
+    <w:p>
+      <w:pPr>
+        <w:pStyle w:val="Prrafodelista"/>
+        <w:numPr>
           <w:ilvl w:val="0"/>
           <w:numId w:val="2"/>
         </w:numPr>
@@ -14670,6 +14871,36 @@
           <w:szCs w:val="24"/>
           <w:highlight w:val="yellow"/>
         </w:rPr>
+        <w:t>Revisar de agregar un msj para que indique que se tiene que ingresar una nota si se quiere Cancelar la Solicitud</w:t>
+      </w:r>
+    </w:p>
+    <w:p>
+      <w:pPr>
+        <w:pStyle w:val="Prrafodelista"/>
+        <w:numPr>
+          <w:ilvl w:val="1"/>
+          <w:numId w:val="2"/>
+        </w:numPr>
+        <w:autoSpaceDE w:val="0"/>
+        <w:autoSpaceDN w:val="0"/>
+        <w:adjustRightInd w:val="0"/>
+        <w:spacing w:after="0" w:line="240" w:lineRule="auto"/>
+        <w:rPr>
+          <w:rFonts w:ascii="Consolas" w:hAnsi="Consolas" w:cs="Consolas"/>
+          <w:b/>
+          <w:sz w:val="24"/>
+          <w:szCs w:val="24"/>
+          <w:highlight w:val="yellow"/>
+        </w:rPr>
+      </w:pPr>
+      <w:r>
+        <w:rPr>
+          <w:rFonts w:ascii="Consolas" w:hAnsi="Consolas" w:cs="Consolas"/>
+          <w:b/>
+          <w:sz w:val="24"/>
+          <w:szCs w:val="24"/>
+          <w:highlight w:val="yellow"/>
+        </w:rPr>
         <w:t>Fijarme que en PartidaCrear no falte modificar el estadoSolicDetalle de todos los Solicdetalles asociados (parece como si lo hiciera con el primero solamente)</w:t>
       </w:r>
     </w:p>
@@ -14810,7 +15041,6 @@
           <w:szCs w:val="24"/>
           <w:highlight w:val="green"/>
         </w:rPr>
-        <w:lastRenderedPageBreak/>
         <w:t xml:space="preserve">Agregué </w:t>
       </w:r>
       <w:r>
@@ -15301,6 +15531,88 @@
           <w:szCs w:val="24"/>
         </w:rPr>
       </w:pPr>
+    </w:p>
+    <w:p>
+      <w:pPr>
+        <w:pStyle w:val="Prrafodelista"/>
+        <w:numPr>
+          <w:ilvl w:val="0"/>
+          <w:numId w:val="2"/>
+        </w:numPr>
+        <w:autoSpaceDE w:val="0"/>
+        <w:autoSpaceDN w:val="0"/>
+        <w:adjustRightInd w:val="0"/>
+        <w:spacing w:after="0" w:line="240" w:lineRule="auto"/>
+        <w:rPr>
+          <w:rFonts w:ascii="Consolas" w:hAnsi="Consolas" w:cs="Consolas"/>
+          <w:b/>
+          <w:sz w:val="24"/>
+          <w:szCs w:val="24"/>
+          <w:highlight w:val="yellow"/>
+        </w:rPr>
+      </w:pPr>
+      <w:r>
+        <w:rPr>
+          <w:rFonts w:ascii="Consolas" w:hAnsi="Consolas" w:cs="Consolas"/>
+          <w:b/>
+          <w:sz w:val="24"/>
+          <w:szCs w:val="24"/>
+          <w:highlight w:val="yellow"/>
+        </w:rPr>
+        <w:t>Fix SolicitudModificar:</w:t>
+      </w:r>
+    </w:p>
+    <w:p>
+      <w:pPr>
+        <w:pStyle w:val="Prrafodelista"/>
+        <w:numPr>
+          <w:ilvl w:val="1"/>
+          <w:numId w:val="2"/>
+        </w:numPr>
+        <w:autoSpaceDE w:val="0"/>
+        <w:autoSpaceDN w:val="0"/>
+        <w:adjustRightInd w:val="0"/>
+        <w:spacing w:after="0" w:line="240" w:lineRule="auto"/>
+        <w:rPr>
+          <w:rFonts w:ascii="Consolas" w:hAnsi="Consolas" w:cs="Consolas"/>
+          <w:b/>
+          <w:sz w:val="24"/>
+          <w:szCs w:val="24"/>
+          <w:highlight w:val="yellow"/>
+        </w:rPr>
+      </w:pPr>
+      <w:r>
+        <w:rPr>
+          <w:rFonts w:ascii="Consolas" w:hAnsi="Consolas" w:cs="Consolas"/>
+          <w:b/>
+          <w:sz w:val="24"/>
+          <w:szCs w:val="24"/>
+          <w:highlight w:val="yellow"/>
+        </w:rPr>
+        <w:t>Revisar como hacer si quiero cancelar un detalle que esta asociado a una partidaDetalle (además de cancelar la partidaDetalle o Partida)</w:t>
+      </w:r>
+    </w:p>
+    <w:p>
+      <w:pPr>
+        <w:pStyle w:val="Prrafodelista"/>
+        <w:numPr>
+          <w:ilvl w:val="1"/>
+          <w:numId w:val="2"/>
+        </w:numPr>
+        <w:autoSpaceDE w:val="0"/>
+        <w:autoSpaceDN w:val="0"/>
+        <w:adjustRightInd w:val="0"/>
+        <w:spacing w:after="0" w:line="240" w:lineRule="auto"/>
+        <w:rPr>
+          <w:rFonts w:ascii="Consolas" w:hAnsi="Consolas" w:cs="Consolas"/>
+          <w:b/>
+          <w:sz w:val="24"/>
+          <w:szCs w:val="24"/>
+          <w:highlight w:val="yellow"/>
+        </w:rPr>
+      </w:pPr>
+      <w:bookmarkStart w:id="0" w:name="_GoBack"/>
+      <w:bookmarkEnd w:id="0"/>
     </w:p>
     <w:p>
       <w:pPr>
@@ -21662,7 +21974,7 @@
 </file>
 
 <file path=customXml/itemProps1.xml><?xml version="1.0" encoding="utf-8"?>
-<ds:datastoreItem xmlns:ds="http://schemas.openxmlformats.org/officeDocument/2006/customXml" ds:itemID="{536C22A3-0B80-44CE-ADCE-C3F2F9DA2110}">
+<ds:datastoreItem xmlns:ds="http://schemas.openxmlformats.org/officeDocument/2006/customXml" ds:itemID="{C6914FBA-AEEB-41E9-826D-1B67B9429D1D}">
   <ds:schemaRefs>
     <ds:schemaRef ds:uri="http://schemas.openxmlformats.org/officeDocument/2006/bibliography"/>
   </ds:schemaRefs>

</xml_diff>

<commit_message>
#SolicitudModificar con Modif Detalles Completo
</commit_message>
<xml_diff>
--- a/Anotaciones/Sistema Artec.docx
+++ b/Anotaciones/Sistema Artec.docx
@@ -13686,7 +13686,34 @@
           <w:szCs w:val="24"/>
           <w:highlight w:val="yellow"/>
         </w:rPr>
-        <w:t>FrmSolicidutModif: Al agregar 3 cotizaciones y confirmar, se actualiza el nro en frmmodifcotiz, pero no lo toma en la lógica y no permite generar una partida especial, y cuando se cierra y abre la solic, el estado de la misma es “Pendiente” en vez de “Cotizada”.</w:t>
+        <w:t xml:space="preserve">FrmSolicidutModif: Al agregar 3 </w:t>
+      </w:r>
+      <w:r>
+        <w:rPr>
+          <w:rFonts w:ascii="Consolas" w:hAnsi="Consolas" w:cs="Consolas"/>
+          <w:sz w:val="24"/>
+          <w:szCs w:val="24"/>
+          <w:highlight w:val="yellow"/>
+        </w:rPr>
+        <w:t>cotizaciones</w:t>
+      </w:r>
+      <w:r>
+        <w:rPr>
+          <w:rFonts w:ascii="Consolas" w:hAnsi="Consolas" w:cs="Consolas"/>
+          <w:sz w:val="24"/>
+          <w:szCs w:val="24"/>
+          <w:highlight w:val="yellow"/>
+        </w:rPr>
+        <w:t xml:space="preserve"> y confirmar, se actualiza el nro en frmmodifcotiz, pero no lo toma en la lógica y no permite generar una partida especial, y cuando se cierra y abre la solic, el estado de la misma es “Pendiente” en vez de “Cotizada”.</w:t>
+      </w:r>
+      <w:r>
+        <w:rPr>
+          <w:rFonts w:ascii="Consolas" w:hAnsi="Consolas" w:cs="Consolas"/>
+          <w:sz w:val="24"/>
+          <w:szCs w:val="24"/>
+          <w:highlight w:val="yellow"/>
+        </w:rPr>
+        <w:t xml:space="preserve"> Testear nuevamente antes de hacer esto</w:t>
       </w:r>
     </w:p>
     <w:p>
@@ -13732,17 +13759,94 @@
           <w:rFonts w:ascii="Consolas" w:hAnsi="Consolas" w:cs="Consolas"/>
           <w:sz w:val="24"/>
           <w:szCs w:val="24"/>
+          <w:highlight w:val="green"/>
+        </w:rPr>
+      </w:pPr>
+      <w:r>
+        <w:rPr>
+          <w:rFonts w:ascii="Consolas" w:hAnsi="Consolas" w:cs="Consolas"/>
+          <w:sz w:val="24"/>
+          <w:szCs w:val="24"/>
+          <w:highlight w:val="green"/>
+        </w:rPr>
+        <w:t>Si elimino cotizaciónes y quedan menos de tres, volver para pendiente el estado de la solicDetalle</w:t>
+      </w:r>
+    </w:p>
+    <w:p>
+      <w:pPr>
+        <w:pStyle w:val="Prrafodelista"/>
+        <w:numPr>
+          <w:ilvl w:val="0"/>
+          <w:numId w:val="2"/>
+        </w:numPr>
+        <w:autoSpaceDE w:val="0"/>
+        <w:autoSpaceDN w:val="0"/>
+        <w:adjustRightInd w:val="0"/>
+        <w:spacing w:after="0" w:line="240" w:lineRule="auto"/>
+        <w:rPr>
+          <w:rFonts w:ascii="Consolas" w:hAnsi="Consolas" w:cs="Consolas"/>
+          <w:sz w:val="24"/>
+          <w:szCs w:val="24"/>
+          <w:highlight w:val="green"/>
+        </w:rPr>
+      </w:pPr>
+      <w:r>
+        <w:rPr>
+          <w:rFonts w:ascii="Consolas" w:hAnsi="Consolas" w:cs="Consolas"/>
+          <w:sz w:val="24"/>
+          <w:szCs w:val="24"/>
+          <w:highlight w:val="green"/>
+        </w:rPr>
+        <w:t>ERROR GRAVE: Al agregar un SolicDetalle y sin confirmar el cambiode la solicitud, le agrego cotizaciones, no permite grabar en BD las cotizaciones (que se graban sin confirmar cambios de Solicitud) porque todavía no existe el SolicDetalle.</w:t>
+      </w:r>
+    </w:p>
+    <w:p>
+      <w:pPr>
+        <w:pStyle w:val="Prrafodelista"/>
+        <w:numPr>
+          <w:ilvl w:val="0"/>
+          <w:numId w:val="2"/>
+        </w:numPr>
+        <w:autoSpaceDE w:val="0"/>
+        <w:autoSpaceDN w:val="0"/>
+        <w:adjustRightInd w:val="0"/>
+        <w:spacing w:after="0" w:line="240" w:lineRule="auto"/>
+        <w:rPr>
+          <w:rFonts w:ascii="Consolas" w:hAnsi="Consolas" w:cs="Consolas"/>
+          <w:b/>
+          <w:sz w:val="24"/>
+          <w:szCs w:val="24"/>
           <w:highlight w:val="yellow"/>
         </w:rPr>
       </w:pPr>
       <w:r>
         <w:rPr>
           <w:rFonts w:ascii="Consolas" w:hAnsi="Consolas" w:cs="Consolas"/>
+          <w:b/>
           <w:sz w:val="24"/>
           <w:szCs w:val="24"/>
           <w:highlight w:val="yellow"/>
         </w:rPr>
-        <w:t>Si elimino cotizaciónes y quedan menos de tres, volver para pendiente el estado de la solicDetalle</w:t>
+        <w:t>Rendicion:</w:t>
+      </w:r>
+      <w:r>
+        <w:rPr>
+          <w:rFonts w:ascii="Consolas" w:hAnsi="Consolas" w:cs="Consolas"/>
+          <w:b/>
+          <w:sz w:val="24"/>
+          <w:szCs w:val="24"/>
+          <w:highlight w:val="yellow"/>
+        </w:rPr>
+        <w:t xml:space="preserve"> </w:t>
+      </w:r>
+      <w:r>
+        <w:rPr>
+          <w:rFonts w:ascii="Consolas" w:hAnsi="Consolas" w:cs="Consolas"/>
+          <w:sz w:val="24"/>
+          <w:szCs w:val="24"/>
+          <w:highlight w:val="yellow"/>
+        </w:rPr>
+        <w:t>Verificar que todos los ítems de la partida asociada hayan sido adquirido(quitando los q estén cancelados, si es que decido que se puede cancelar)</w:t>
       </w:r>
     </w:p>
     <w:p>
@@ -13758,6 +13862,76 @@
         <w:spacing w:after="0" w:line="240" w:lineRule="auto"/>
         <w:rPr>
           <w:rFonts w:ascii="Consolas" w:hAnsi="Consolas" w:cs="Consolas"/>
+          <w:b/>
+          <w:sz w:val="24"/>
+          <w:szCs w:val="24"/>
+          <w:highlight w:val="green"/>
+        </w:rPr>
+      </w:pPr>
+      <w:r>
+        <w:rPr>
+          <w:rFonts w:ascii="Consolas" w:hAnsi="Consolas" w:cs="Consolas"/>
+          <w:b/>
+          <w:sz w:val="24"/>
+          <w:szCs w:val="24"/>
+          <w:highlight w:val="green"/>
+        </w:rPr>
+        <w:t>Rendición:</w:t>
+      </w:r>
+      <w:r>
+        <w:rPr>
+          <w:rFonts w:ascii="Consolas" w:hAnsi="Consolas" w:cs="Consolas"/>
+          <w:sz w:val="24"/>
+          <w:szCs w:val="24"/>
+          <w:highlight w:val="green"/>
+        </w:rPr>
+        <w:t xml:space="preserve"> Hacer el mapeador para la consulta RendiciónBuscar()</w:t>
+      </w:r>
+    </w:p>
+    <w:p>
+      <w:pPr>
+        <w:pStyle w:val="Prrafodelista"/>
+        <w:numPr>
+          <w:ilvl w:val="0"/>
+          <w:numId w:val="2"/>
+        </w:numPr>
+        <w:autoSpaceDE w:val="0"/>
+        <w:autoSpaceDN w:val="0"/>
+        <w:adjustRightInd w:val="0"/>
+        <w:spacing w:after="0" w:line="240" w:lineRule="auto"/>
+        <w:rPr>
+          <w:rFonts w:ascii="Consolas" w:hAnsi="Consolas" w:cs="Consolas"/>
+          <w:b/>
+          <w:sz w:val="24"/>
+          <w:szCs w:val="24"/>
+          <w:highlight w:val="green"/>
+        </w:rPr>
+      </w:pPr>
+      <w:r>
+        <w:rPr>
+          <w:rFonts w:ascii="Consolas" w:hAnsi="Consolas" w:cs="Consolas"/>
+          <w:b/>
+          <w:sz w:val="24"/>
+          <w:szCs w:val="24"/>
+          <w:highlight w:val="green"/>
+        </w:rPr>
+        <w:t>RendicionModif y Eliminar completos</w:t>
+      </w:r>
+    </w:p>
+    <w:p>
+      <w:pPr>
+        <w:pStyle w:val="Prrafodelista"/>
+        <w:numPr>
+          <w:ilvl w:val="0"/>
+          <w:numId w:val="2"/>
+        </w:numPr>
+        <w:autoSpaceDE w:val="0"/>
+        <w:autoSpaceDN w:val="0"/>
+        <w:adjustRightInd w:val="0"/>
+        <w:spacing w:after="0" w:line="240" w:lineRule="auto"/>
+        <w:rPr>
+          <w:rFonts w:ascii="Consolas" w:hAnsi="Consolas" w:cs="Consolas"/>
+          <w:b/>
           <w:sz w:val="24"/>
           <w:szCs w:val="24"/>
           <w:highlight w:val="yellow"/>
@@ -13766,11 +13940,23 @@
       <w:r>
         <w:rPr>
           <w:rFonts w:ascii="Consolas" w:hAnsi="Consolas" w:cs="Consolas"/>
+          <w:b/>
           <w:sz w:val="24"/>
           <w:szCs w:val="24"/>
           <w:highlight w:val="yellow"/>
         </w:rPr>
-        <w:t>ERROR GRAVE: Al agregar un SolicDetalle y sin confirmar el cambiode la solicitud, le agrego cotizaciones, no permite grabar en BD las cotizaciones (que se graban sin confirmar cambios de Solicitud) porque todavía no existe el SolicDetalle.</w:t>
+        <w:lastRenderedPageBreak/>
+        <w:t>Rendición: poner en estado Finalizada a la Solicitud</w:t>
+      </w:r>
+      <w:r>
+        <w:rPr>
+          <w:rFonts w:ascii="Consolas" w:hAnsi="Consolas" w:cs="Consolas"/>
+          <w:b/>
+          <w:sz w:val="24"/>
+          <w:szCs w:val="24"/>
+          <w:highlight w:val="yellow"/>
+        </w:rPr>
+        <w:t xml:space="preserve"> y viceversa si la doy de baja.</w:t>
       </w:r>
     </w:p>
     <w:p>
@@ -13789,176 +13975,17 @@
           <w:b/>
           <w:sz w:val="24"/>
           <w:szCs w:val="24"/>
-          <w:highlight w:val="yellow"/>
-        </w:rPr>
-      </w:pPr>
-      <w:r>
-        <w:rPr>
-          <w:rFonts w:ascii="Consolas" w:hAnsi="Consolas" w:cs="Consolas"/>
-          <w:b/>
-          <w:sz w:val="24"/>
-          <w:szCs w:val="24"/>
-          <w:highlight w:val="yellow"/>
-        </w:rPr>
-        <w:t>Rendicion:</w:t>
-      </w:r>
-      <w:r>
-        <w:rPr>
-          <w:rFonts w:ascii="Consolas" w:hAnsi="Consolas" w:cs="Consolas"/>
-          <w:b/>
-          <w:sz w:val="24"/>
-          <w:szCs w:val="24"/>
-          <w:highlight w:val="yellow"/>
-        </w:rPr>
-        <w:t xml:space="preserve"> </w:t>
-      </w:r>
-      <w:r>
-        <w:rPr>
-          <w:rFonts w:ascii="Consolas" w:hAnsi="Consolas" w:cs="Consolas"/>
-          <w:sz w:val="24"/>
-          <w:szCs w:val="24"/>
-          <w:highlight w:val="yellow"/>
-        </w:rPr>
-        <w:t>Verificar que todos los ítems de la partida asociada hayan sido adquirido(quitando los q estén cancelados, si es que decido que se puede cancelar)</w:t>
-      </w:r>
-    </w:p>
-    <w:p>
-      <w:pPr>
-        <w:pStyle w:val="Prrafodelista"/>
-        <w:numPr>
-          <w:ilvl w:val="0"/>
-          <w:numId w:val="2"/>
-        </w:numPr>
-        <w:autoSpaceDE w:val="0"/>
-        <w:autoSpaceDN w:val="0"/>
-        <w:adjustRightInd w:val="0"/>
-        <w:spacing w:after="0" w:line="240" w:lineRule="auto"/>
-        <w:rPr>
-          <w:rFonts w:ascii="Consolas" w:hAnsi="Consolas" w:cs="Consolas"/>
-          <w:b/>
-          <w:sz w:val="24"/>
-          <w:szCs w:val="24"/>
-          <w:highlight w:val="green"/>
-        </w:rPr>
-      </w:pPr>
-      <w:r>
-        <w:rPr>
-          <w:rFonts w:ascii="Consolas" w:hAnsi="Consolas" w:cs="Consolas"/>
-          <w:b/>
-          <w:sz w:val="24"/>
-          <w:szCs w:val="24"/>
-          <w:highlight w:val="green"/>
-        </w:rPr>
-        <w:t>Rendición:</w:t>
-      </w:r>
-      <w:r>
-        <w:rPr>
-          <w:rFonts w:ascii="Consolas" w:hAnsi="Consolas" w:cs="Consolas"/>
-          <w:sz w:val="24"/>
-          <w:szCs w:val="24"/>
-          <w:highlight w:val="green"/>
-        </w:rPr>
-        <w:t xml:space="preserve"> Hacer el mapeador para la consulta RendiciónBuscar()</w:t>
-      </w:r>
-    </w:p>
-    <w:p>
-      <w:pPr>
-        <w:pStyle w:val="Prrafodelista"/>
-        <w:numPr>
-          <w:ilvl w:val="0"/>
-          <w:numId w:val="2"/>
-        </w:numPr>
-        <w:autoSpaceDE w:val="0"/>
-        <w:autoSpaceDN w:val="0"/>
-        <w:adjustRightInd w:val="0"/>
-        <w:spacing w:after="0" w:line="240" w:lineRule="auto"/>
-        <w:rPr>
-          <w:rFonts w:ascii="Consolas" w:hAnsi="Consolas" w:cs="Consolas"/>
-          <w:b/>
-          <w:sz w:val="24"/>
-          <w:szCs w:val="24"/>
-          <w:highlight w:val="green"/>
-        </w:rPr>
-      </w:pPr>
-      <w:r>
-        <w:rPr>
-          <w:rFonts w:ascii="Consolas" w:hAnsi="Consolas" w:cs="Consolas"/>
-          <w:b/>
-          <w:sz w:val="24"/>
-          <w:szCs w:val="24"/>
-          <w:highlight w:val="green"/>
-        </w:rPr>
-        <w:t>RendicionModif y Eliminar completos</w:t>
-      </w:r>
-    </w:p>
-    <w:p>
-      <w:pPr>
-        <w:pStyle w:val="Prrafodelista"/>
-        <w:numPr>
-          <w:ilvl w:val="0"/>
-          <w:numId w:val="2"/>
-        </w:numPr>
-        <w:autoSpaceDE w:val="0"/>
-        <w:autoSpaceDN w:val="0"/>
-        <w:adjustRightInd w:val="0"/>
-        <w:spacing w:after="0" w:line="240" w:lineRule="auto"/>
-        <w:rPr>
-          <w:rFonts w:ascii="Consolas" w:hAnsi="Consolas" w:cs="Consolas"/>
-          <w:b/>
-          <w:sz w:val="24"/>
-          <w:szCs w:val="24"/>
-          <w:highlight w:val="yellow"/>
-        </w:rPr>
-      </w:pPr>
-      <w:r>
-        <w:rPr>
-          <w:rFonts w:ascii="Consolas" w:hAnsi="Consolas" w:cs="Consolas"/>
-          <w:b/>
-          <w:sz w:val="24"/>
-          <w:szCs w:val="24"/>
-          <w:highlight w:val="yellow"/>
-        </w:rPr>
-        <w:t>Rendición: poner en estado Finalizada a la Solicitud</w:t>
-      </w:r>
-      <w:r>
-        <w:rPr>
-          <w:rFonts w:ascii="Consolas" w:hAnsi="Consolas" w:cs="Consolas"/>
-          <w:b/>
-          <w:sz w:val="24"/>
-          <w:szCs w:val="24"/>
-          <w:highlight w:val="yellow"/>
-        </w:rPr>
-        <w:t xml:space="preserve"> y viceversa si la doy de baja.</w:t>
-      </w:r>
-    </w:p>
-    <w:p>
-      <w:pPr>
-        <w:pStyle w:val="Prrafodelista"/>
-        <w:numPr>
-          <w:ilvl w:val="0"/>
-          <w:numId w:val="2"/>
-        </w:numPr>
-        <w:autoSpaceDE w:val="0"/>
-        <w:autoSpaceDN w:val="0"/>
-        <w:adjustRightInd w:val="0"/>
-        <w:spacing w:after="0" w:line="240" w:lineRule="auto"/>
-        <w:rPr>
-          <w:rFonts w:ascii="Consolas" w:hAnsi="Consolas" w:cs="Consolas"/>
-          <w:b/>
-          <w:sz w:val="24"/>
-          <w:szCs w:val="24"/>
-          <w:highlight w:val="green"/>
-        </w:rPr>
-      </w:pPr>
-      <w:r>
-        <w:rPr>
-          <w:rFonts w:ascii="Consolas" w:hAnsi="Consolas" w:cs="Consolas"/>
-          <w:b/>
-          <w:sz w:val="24"/>
-          <w:szCs w:val="24"/>
-          <w:highlight w:val="green"/>
-        </w:rPr>
-        <w:lastRenderedPageBreak/>
+          <w:highlight w:val="green"/>
+        </w:rPr>
+      </w:pPr>
+      <w:r>
+        <w:rPr>
+          <w:rFonts w:ascii="Consolas" w:hAnsi="Consolas" w:cs="Consolas"/>
+          <w:b/>
+          <w:sz w:val="24"/>
+          <w:szCs w:val="24"/>
+          <w:highlight w:val="green"/>
+        </w:rPr>
         <w:t xml:space="preserve">AsignacionBuscar: </w:t>
       </w:r>
       <w:r>
@@ -14724,6 +14751,7 @@
         <w:shd w:val="clear" w:color="auto" w:fill="92CDDC" w:themeFill="accent5" w:themeFillTint="99"/>
       </w:pPr>
       <w:r>
+        <w:lastRenderedPageBreak/>
         <w:t xml:space="preserve">                            </w:t>
       </w:r>
       <w:proofErr w:type="gramStart"/>
@@ -14750,7 +14778,6 @@
         <w:shd w:val="clear" w:color="auto" w:fill="92CDDC" w:themeFill="accent5" w:themeFillTint="99"/>
       </w:pPr>
       <w:r>
-        <w:lastRenderedPageBreak/>
         <w:t xml:space="preserve">                    //Si no tiene partidas asociadas se puede cancelar</w:t>
       </w:r>
     </w:p>
@@ -15503,100 +15530,15 @@
           <w:szCs w:val="24"/>
           <w:highlight w:val="green"/>
         </w:rPr>
+        <w:lastRenderedPageBreak/>
         <w:t xml:space="preserve">Fijarme que al cancelar se actualice el estado en la grilla de solicitudes de frmSolicitudBuscar </w:t>
       </w:r>
     </w:p>
     <w:p>
       <w:pPr>
-        <w:autoSpaceDE w:val="0"/>
-        <w:autoSpaceDN w:val="0"/>
-        <w:adjustRightInd w:val="0"/>
-        <w:spacing w:after="0" w:line="240" w:lineRule="auto"/>
-        <w:rPr>
-          <w:rFonts w:ascii="Consolas" w:hAnsi="Consolas" w:cs="Consolas"/>
-          <w:sz w:val="24"/>
-          <w:szCs w:val="24"/>
-        </w:rPr>
-      </w:pPr>
-    </w:p>
-    <w:p>
-      <w:pPr>
-        <w:autoSpaceDE w:val="0"/>
-        <w:autoSpaceDN w:val="0"/>
-        <w:adjustRightInd w:val="0"/>
-        <w:spacing w:after="0" w:line="240" w:lineRule="auto"/>
-        <w:rPr>
-          <w:rFonts w:ascii="Consolas" w:hAnsi="Consolas" w:cs="Consolas"/>
-          <w:sz w:val="24"/>
-          <w:szCs w:val="24"/>
-        </w:rPr>
-      </w:pPr>
-    </w:p>
-    <w:p>
-      <w:pPr>
         <w:pStyle w:val="Prrafodelista"/>
         <w:numPr>
           <w:ilvl w:val="0"/>
-          <w:numId w:val="2"/>
-        </w:numPr>
-        <w:autoSpaceDE w:val="0"/>
-        <w:autoSpaceDN w:val="0"/>
-        <w:adjustRightInd w:val="0"/>
-        <w:spacing w:after="0" w:line="240" w:lineRule="auto"/>
-        <w:rPr>
-          <w:rFonts w:ascii="Consolas" w:hAnsi="Consolas" w:cs="Consolas"/>
-          <w:b/>
-          <w:sz w:val="24"/>
-          <w:szCs w:val="24"/>
-          <w:highlight w:val="yellow"/>
-        </w:rPr>
-      </w:pPr>
-      <w:r>
-        <w:rPr>
-          <w:rFonts w:ascii="Consolas" w:hAnsi="Consolas" w:cs="Consolas"/>
-          <w:b/>
-          <w:sz w:val="24"/>
-          <w:szCs w:val="24"/>
-          <w:highlight w:val="yellow"/>
-        </w:rPr>
-        <w:t>Fix SolicitudModificar:</w:t>
-      </w:r>
-    </w:p>
-    <w:p>
-      <w:pPr>
-        <w:pStyle w:val="Prrafodelista"/>
-        <w:numPr>
-          <w:ilvl w:val="1"/>
-          <w:numId w:val="2"/>
-        </w:numPr>
-        <w:autoSpaceDE w:val="0"/>
-        <w:autoSpaceDN w:val="0"/>
-        <w:adjustRightInd w:val="0"/>
-        <w:spacing w:after="0" w:line="240" w:lineRule="auto"/>
-        <w:rPr>
-          <w:rFonts w:ascii="Consolas" w:hAnsi="Consolas" w:cs="Consolas"/>
-          <w:b/>
-          <w:sz w:val="24"/>
-          <w:szCs w:val="24"/>
-          <w:highlight w:val="yellow"/>
-        </w:rPr>
-      </w:pPr>
-      <w:r>
-        <w:rPr>
-          <w:rFonts w:ascii="Consolas" w:hAnsi="Consolas" w:cs="Consolas"/>
-          <w:b/>
-          <w:sz w:val="24"/>
-          <w:szCs w:val="24"/>
-          <w:highlight w:val="yellow"/>
-        </w:rPr>
-        <w:t>Revisar como hacer si quiero cancelar un detalle que esta asociado a una partidaDetalle (además de cancelar la partidaDetalle o Partida)</w:t>
-      </w:r>
-    </w:p>
-    <w:p>
-      <w:pPr>
-        <w:pStyle w:val="Prrafodelista"/>
-        <w:numPr>
-          <w:ilvl w:val="1"/>
           <w:numId w:val="2"/>
         </w:numPr>
         <w:autoSpaceDE w:val="0"/>
@@ -15613,6 +15555,106 @@
       </w:pPr>
       <w:bookmarkStart w:id="0" w:name="_GoBack"/>
       <w:bookmarkEnd w:id="0"/>
+      <w:r>
+        <w:rPr>
+          <w:rFonts w:ascii="Consolas" w:hAnsi="Consolas" w:cs="Consolas"/>
+          <w:b/>
+          <w:sz w:val="24"/>
+          <w:szCs w:val="24"/>
+          <w:highlight w:val="yellow"/>
+        </w:rPr>
+        <w:t>Fix SolicitudModificar:</w:t>
+      </w:r>
+    </w:p>
+    <w:p>
+      <w:pPr>
+        <w:pStyle w:val="Prrafodelista"/>
+        <w:numPr>
+          <w:ilvl w:val="1"/>
+          <w:numId w:val="2"/>
+        </w:numPr>
+        <w:autoSpaceDE w:val="0"/>
+        <w:autoSpaceDN w:val="0"/>
+        <w:adjustRightInd w:val="0"/>
+        <w:spacing w:after="0" w:line="240" w:lineRule="auto"/>
+        <w:rPr>
+          <w:rFonts w:ascii="Consolas" w:hAnsi="Consolas" w:cs="Consolas"/>
+          <w:b/>
+          <w:sz w:val="24"/>
+          <w:szCs w:val="24"/>
+          <w:highlight w:val="yellow"/>
+        </w:rPr>
+      </w:pPr>
+      <w:r>
+        <w:rPr>
+          <w:rFonts w:ascii="Consolas" w:hAnsi="Consolas" w:cs="Consolas"/>
+          <w:b/>
+          <w:sz w:val="24"/>
+          <w:szCs w:val="24"/>
+          <w:highlight w:val="yellow"/>
+        </w:rPr>
+        <w:t>Revisar como hacer si quiero cancelar un detalle que esta asociado a una partidaDetalle (además de cancelar la partidaDetalle o Partida)</w:t>
+      </w:r>
+    </w:p>
+    <w:p>
+      <w:pPr>
+        <w:pStyle w:val="Prrafodelista"/>
+        <w:numPr>
+          <w:ilvl w:val="1"/>
+          <w:numId w:val="2"/>
+        </w:numPr>
+        <w:autoSpaceDE w:val="0"/>
+        <w:autoSpaceDN w:val="0"/>
+        <w:adjustRightInd w:val="0"/>
+        <w:spacing w:after="0" w:line="240" w:lineRule="auto"/>
+        <w:rPr>
+          <w:rFonts w:ascii="Consolas" w:hAnsi="Consolas" w:cs="Consolas"/>
+          <w:b/>
+          <w:sz w:val="24"/>
+          <w:szCs w:val="24"/>
+          <w:highlight w:val="green"/>
+        </w:rPr>
+      </w:pPr>
+      <w:r>
+        <w:rPr>
+          <w:rFonts w:ascii="Consolas" w:hAnsi="Consolas" w:cs="Consolas"/>
+          <w:b/>
+          <w:sz w:val="24"/>
+          <w:szCs w:val="24"/>
+          <w:highlight w:val="green"/>
+        </w:rPr>
+        <w:t>Colocar EstadoSolicDetalle al eliminar y crear las cotizaciones en la DAL de ModifSolicitud</w:t>
+      </w:r>
+    </w:p>
+    <w:p>
+      <w:pPr>
+        <w:pStyle w:val="Prrafodelista"/>
+        <w:numPr>
+          <w:ilvl w:val="1"/>
+          <w:numId w:val="2"/>
+        </w:numPr>
+        <w:autoSpaceDE w:val="0"/>
+        <w:autoSpaceDN w:val="0"/>
+        <w:adjustRightInd w:val="0"/>
+        <w:spacing w:after="0" w:line="240" w:lineRule="auto"/>
+        <w:rPr>
+          <w:rFonts w:ascii="Consolas" w:hAnsi="Consolas" w:cs="Consolas"/>
+          <w:b/>
+          <w:sz w:val="24"/>
+          <w:szCs w:val="24"/>
+          <w:highlight w:val="green"/>
+        </w:rPr>
+      </w:pPr>
+      <w:r>
+        <w:rPr>
+          <w:rFonts w:ascii="Consolas" w:hAnsi="Consolas" w:cs="Consolas"/>
+          <w:b/>
+          <w:sz w:val="24"/>
+          <w:szCs w:val="24"/>
+          <w:highlight w:val="green"/>
+        </w:rPr>
+        <w:t>Hay un error al Confirmar cuando elimino una cotización con el botón eliminar dentro de Cotizaciones</w:t>
+      </w:r>
     </w:p>
     <w:p>
       <w:pPr>
@@ -21974,7 +22016,7 @@
 </file>
 
 <file path=customXml/itemProps1.xml><?xml version="1.0" encoding="utf-8"?>
-<ds:datastoreItem xmlns:ds="http://schemas.openxmlformats.org/officeDocument/2006/customXml" ds:itemID="{C6914FBA-AEEB-41E9-826D-1B67B9429D1D}">
+<ds:datastoreItem xmlns:ds="http://schemas.openxmlformats.org/officeDocument/2006/customXml" ds:itemID="{F91CD8C3-7728-4D73-B349-733EDE8D5222}">
   <ds:schemaRefs>
     <ds:schemaRef ds:uri="http://schemas.openxmlformats.org/officeDocument/2006/bibliography"/>
   </ds:schemaRefs>

</xml_diff>

<commit_message>
#Permisos en Interfaz (Autorización) en proceso
</commit_message>
<xml_diff>
--- a/Anotaciones/Sistema Artec.docx
+++ b/Anotaciones/Sistema Artec.docx
@@ -15228,7 +15228,6 @@
           <w:sz w:val="24"/>
           <w:szCs w:val="24"/>
           <w:highlight w:val="green"/>
-          <w:lang w:val="en-US"/>
         </w:rPr>
       </w:pPr>
       <w:r>
@@ -15248,7 +15247,6 @@
           <w:sz w:val="24"/>
           <w:szCs w:val="24"/>
           <w:highlight w:val="green"/>
-          <w:lang w:val="en-US"/>
         </w:rPr>
         <w:t>La columna no admite valores NULL. Error de INSERT.</w:t>
       </w:r>
@@ -15259,7 +15257,6 @@
           <w:sz w:val="24"/>
           <w:szCs w:val="24"/>
           <w:highlight w:val="green"/>
-          <w:lang w:val="en-US"/>
         </w:rPr>
         <w:t xml:space="preserve"> (Esto pasó en el store </w:t>
       </w:r>
@@ -15280,7 +15277,6 @@
           <w:sz w:val="24"/>
           <w:szCs w:val="24"/>
           <w:highlight w:val="green"/>
-          <w:lang w:val="en-US"/>
         </w:rPr>
         <w:t>)</w:t>
       </w:r>
@@ -15553,6 +15549,126 @@
           <w:highlight w:val="yellow"/>
         </w:rPr>
       </w:pPr>
+      <w:r>
+        <w:rPr>
+          <w:rFonts w:ascii="Consolas" w:hAnsi="Consolas" w:cs="Consolas"/>
+          <w:b/>
+          <w:sz w:val="24"/>
+          <w:szCs w:val="24"/>
+          <w:highlight w:val="yellow"/>
+        </w:rPr>
+        <w:t>Fix SolicitudModificar:</w:t>
+      </w:r>
+    </w:p>
+    <w:p>
+      <w:pPr>
+        <w:pStyle w:val="Prrafodelista"/>
+        <w:numPr>
+          <w:ilvl w:val="1"/>
+          <w:numId w:val="2"/>
+        </w:numPr>
+        <w:autoSpaceDE w:val="0"/>
+        <w:autoSpaceDN w:val="0"/>
+        <w:adjustRightInd w:val="0"/>
+        <w:spacing w:after="0" w:line="240" w:lineRule="auto"/>
+        <w:rPr>
+          <w:rFonts w:ascii="Consolas" w:hAnsi="Consolas" w:cs="Consolas"/>
+          <w:b/>
+          <w:sz w:val="24"/>
+          <w:szCs w:val="24"/>
+          <w:highlight w:val="yellow"/>
+        </w:rPr>
+      </w:pPr>
+      <w:r>
+        <w:rPr>
+          <w:rFonts w:ascii="Consolas" w:hAnsi="Consolas" w:cs="Consolas"/>
+          <w:b/>
+          <w:sz w:val="24"/>
+          <w:szCs w:val="24"/>
+          <w:highlight w:val="yellow"/>
+        </w:rPr>
+        <w:t>Revisar como hacer si quiero cancelar un detalle que esta asociado a una partidaDetalle (además de cancelar la partidaDetalle o Partida)</w:t>
+      </w:r>
+    </w:p>
+    <w:p>
+      <w:pPr>
+        <w:pStyle w:val="Prrafodelista"/>
+        <w:numPr>
+          <w:ilvl w:val="1"/>
+          <w:numId w:val="2"/>
+        </w:numPr>
+        <w:autoSpaceDE w:val="0"/>
+        <w:autoSpaceDN w:val="0"/>
+        <w:adjustRightInd w:val="0"/>
+        <w:spacing w:after="0" w:line="240" w:lineRule="auto"/>
+        <w:rPr>
+          <w:rFonts w:ascii="Consolas" w:hAnsi="Consolas" w:cs="Consolas"/>
+          <w:b/>
+          <w:sz w:val="24"/>
+          <w:szCs w:val="24"/>
+          <w:highlight w:val="green"/>
+        </w:rPr>
+      </w:pPr>
+      <w:r>
+        <w:rPr>
+          <w:rFonts w:ascii="Consolas" w:hAnsi="Consolas" w:cs="Consolas"/>
+          <w:b/>
+          <w:sz w:val="24"/>
+          <w:szCs w:val="24"/>
+          <w:highlight w:val="green"/>
+        </w:rPr>
+        <w:t>Colocar EstadoSolicDetalle al eliminar y crear las cotizaciones en la DAL de ModifSolicitud</w:t>
+      </w:r>
+    </w:p>
+    <w:p>
+      <w:pPr>
+        <w:pStyle w:val="Prrafodelista"/>
+        <w:numPr>
+          <w:ilvl w:val="1"/>
+          <w:numId w:val="2"/>
+        </w:numPr>
+        <w:autoSpaceDE w:val="0"/>
+        <w:autoSpaceDN w:val="0"/>
+        <w:adjustRightInd w:val="0"/>
+        <w:spacing w:after="0" w:line="240" w:lineRule="auto"/>
+        <w:rPr>
+          <w:rFonts w:ascii="Consolas" w:hAnsi="Consolas" w:cs="Consolas"/>
+          <w:b/>
+          <w:sz w:val="24"/>
+          <w:szCs w:val="24"/>
+          <w:highlight w:val="green"/>
+        </w:rPr>
+      </w:pPr>
+      <w:r>
+        <w:rPr>
+          <w:rFonts w:ascii="Consolas" w:hAnsi="Consolas" w:cs="Consolas"/>
+          <w:b/>
+          <w:sz w:val="24"/>
+          <w:szCs w:val="24"/>
+          <w:highlight w:val="green"/>
+        </w:rPr>
+        <w:t>Hay un error al Confirmar cuando elimino una cotización con el botón eliminar dentro de Cotizaciones</w:t>
+      </w:r>
+    </w:p>
+    <w:p>
+      <w:pPr>
+        <w:pStyle w:val="Prrafodelista"/>
+        <w:numPr>
+          <w:ilvl w:val="0"/>
+          <w:numId w:val="2"/>
+        </w:numPr>
+        <w:shd w:val="clear" w:color="auto" w:fill="548DD4" w:themeFill="text2" w:themeFillTint="99"/>
+        <w:autoSpaceDE w:val="0"/>
+        <w:autoSpaceDN w:val="0"/>
+        <w:adjustRightInd w:val="0"/>
+        <w:spacing w:after="0" w:line="240" w:lineRule="auto"/>
+        <w:rPr>
+          <w:rFonts w:ascii="Consolas" w:hAnsi="Consolas" w:cs="Consolas"/>
+          <w:b/>
+          <w:sz w:val="24"/>
+          <w:szCs w:val="24"/>
+        </w:rPr>
+      </w:pPr>
       <w:bookmarkStart w:id="0" w:name="_GoBack"/>
       <w:bookmarkEnd w:id="0"/>
       <w:r>
@@ -15561,9 +15677,8 @@
           <w:b/>
           <w:sz w:val="24"/>
           <w:szCs w:val="24"/>
-          <w:highlight w:val="yellow"/>
-        </w:rPr>
-        <w:t>Fix SolicitudModificar:</w:t>
+        </w:rPr>
+        <w:t>Permisos Interfaz:</w:t>
       </w:r>
     </w:p>
     <w:p>
@@ -15573,27 +15688,26 @@
           <w:ilvl w:val="1"/>
           <w:numId w:val="2"/>
         </w:numPr>
-        <w:autoSpaceDE w:val="0"/>
-        <w:autoSpaceDN w:val="0"/>
-        <w:adjustRightInd w:val="0"/>
-        <w:spacing w:after="0" w:line="240" w:lineRule="auto"/>
-        <w:rPr>
-          <w:rFonts w:ascii="Consolas" w:hAnsi="Consolas" w:cs="Consolas"/>
-          <w:b/>
-          <w:sz w:val="24"/>
-          <w:szCs w:val="24"/>
-          <w:highlight w:val="yellow"/>
-        </w:rPr>
-      </w:pPr>
-      <w:r>
-        <w:rPr>
-          <w:rFonts w:ascii="Consolas" w:hAnsi="Consolas" w:cs="Consolas"/>
-          <w:b/>
-          <w:sz w:val="24"/>
-          <w:szCs w:val="24"/>
-          <w:highlight w:val="yellow"/>
-        </w:rPr>
-        <w:t>Revisar como hacer si quiero cancelar un detalle que esta asociado a una partidaDetalle (además de cancelar la partidaDetalle o Partida)</w:t>
+        <w:shd w:val="clear" w:color="auto" w:fill="548DD4" w:themeFill="text2" w:themeFillTint="99"/>
+        <w:autoSpaceDE w:val="0"/>
+        <w:autoSpaceDN w:val="0"/>
+        <w:adjustRightInd w:val="0"/>
+        <w:spacing w:after="0" w:line="240" w:lineRule="auto"/>
+        <w:rPr>
+          <w:rFonts w:ascii="Consolas" w:hAnsi="Consolas" w:cs="Consolas"/>
+          <w:b/>
+          <w:sz w:val="24"/>
+          <w:szCs w:val="24"/>
+        </w:rPr>
+      </w:pPr>
+      <w:r>
+        <w:rPr>
+          <w:rFonts w:ascii="Consolas" w:hAnsi="Consolas" w:cs="Consolas"/>
+          <w:b/>
+          <w:sz w:val="24"/>
+          <w:szCs w:val="24"/>
+        </w:rPr>
+        <w:t>Coloqué tag en Principal -&gt; btnRendicionCrear y btnSolicitudCrear y valido los permisos en Principal</w:t>
       </w:r>
     </w:p>
     <w:p>
@@ -15603,57 +15717,26 @@
           <w:ilvl w:val="1"/>
           <w:numId w:val="2"/>
         </w:numPr>
-        <w:autoSpaceDE w:val="0"/>
-        <w:autoSpaceDN w:val="0"/>
-        <w:adjustRightInd w:val="0"/>
-        <w:spacing w:after="0" w:line="240" w:lineRule="auto"/>
-        <w:rPr>
-          <w:rFonts w:ascii="Consolas" w:hAnsi="Consolas" w:cs="Consolas"/>
-          <w:b/>
-          <w:sz w:val="24"/>
-          <w:szCs w:val="24"/>
-          <w:highlight w:val="green"/>
-        </w:rPr>
-      </w:pPr>
-      <w:r>
-        <w:rPr>
-          <w:rFonts w:ascii="Consolas" w:hAnsi="Consolas" w:cs="Consolas"/>
-          <w:b/>
-          <w:sz w:val="24"/>
-          <w:szCs w:val="24"/>
-          <w:highlight w:val="green"/>
-        </w:rPr>
-        <w:t>Colocar EstadoSolicDetalle al eliminar y crear las cotizaciones en la DAL de ModifSolicitud</w:t>
-      </w:r>
-    </w:p>
-    <w:p>
-      <w:pPr>
-        <w:pStyle w:val="Prrafodelista"/>
-        <w:numPr>
-          <w:ilvl w:val="1"/>
-          <w:numId w:val="2"/>
-        </w:numPr>
-        <w:autoSpaceDE w:val="0"/>
-        <w:autoSpaceDN w:val="0"/>
-        <w:adjustRightInd w:val="0"/>
-        <w:spacing w:after="0" w:line="240" w:lineRule="auto"/>
-        <w:rPr>
-          <w:rFonts w:ascii="Consolas" w:hAnsi="Consolas" w:cs="Consolas"/>
-          <w:b/>
-          <w:sz w:val="24"/>
-          <w:szCs w:val="24"/>
-          <w:highlight w:val="green"/>
-        </w:rPr>
-      </w:pPr>
-      <w:r>
-        <w:rPr>
-          <w:rFonts w:ascii="Consolas" w:hAnsi="Consolas" w:cs="Consolas"/>
-          <w:b/>
-          <w:sz w:val="24"/>
-          <w:szCs w:val="24"/>
-          <w:highlight w:val="green"/>
-        </w:rPr>
-        <w:t>Hay un error al Confirmar cuando elimino una cotización con el botón eliminar dentro de Cotizaciones</w:t>
+        <w:shd w:val="clear" w:color="auto" w:fill="548DD4" w:themeFill="text2" w:themeFillTint="99"/>
+        <w:autoSpaceDE w:val="0"/>
+        <w:autoSpaceDN w:val="0"/>
+        <w:adjustRightInd w:val="0"/>
+        <w:spacing w:after="0" w:line="240" w:lineRule="auto"/>
+        <w:rPr>
+          <w:rFonts w:ascii="Consolas" w:hAnsi="Consolas" w:cs="Consolas"/>
+          <w:b/>
+          <w:sz w:val="24"/>
+          <w:szCs w:val="24"/>
+        </w:rPr>
+      </w:pPr>
+      <w:r>
+        <w:rPr>
+          <w:rFonts w:ascii="Consolas" w:hAnsi="Consolas" w:cs="Consolas"/>
+          <w:b/>
+          <w:sz w:val="24"/>
+          <w:szCs w:val="24"/>
+        </w:rPr>
+        <w:t>Coloqué tag en frmAsignacionBuscar y valido permisos para ver si muestro o no ese formulario (aparece como disabled)</w:t>
       </w:r>
     </w:p>
     <w:p>
@@ -22016,7 +22099,7 @@
 </file>
 
 <file path=customXml/itemProps1.xml><?xml version="1.0" encoding="utf-8"?>
-<ds:datastoreItem xmlns:ds="http://schemas.openxmlformats.org/officeDocument/2006/customXml" ds:itemID="{F91CD8C3-7728-4D73-B349-733EDE8D5222}">
+<ds:datastoreItem xmlns:ds="http://schemas.openxmlformats.org/officeDocument/2006/customXml" ds:itemID="{A0B73412-3B1C-4B3A-B3EC-0EB5C8FEE9AB}">
   <ds:schemaRefs>
     <ds:schemaRef ds:uri="http://schemas.openxmlformats.org/officeDocument/2006/bibliography"/>
   </ds:schemaRefs>

</xml_diff>

<commit_message>
#Familias Definidas Completo #Fix funciones iteradoradoras en BLLFamilia para definir permisos de usuario en interfaz
</commit_message>
<xml_diff>
--- a/Anotaciones/Sistema Artec.docx
+++ b/Anotaciones/Sistema Artec.docx
@@ -864,13 +864,8 @@
         <w:pStyle w:val="Prrafodelista"/>
         <w:ind w:left="1440"/>
       </w:pPr>
-      <w:proofErr w:type="gramStart"/>
-      <w:r>
-        <w:t>frmCotizaciones</w:t>
-      </w:r>
-      <w:proofErr w:type="gramEnd"/>
-      <w:r>
-        <w:t xml:space="preserve"> UnFrmCotizaciones = new frmCotizaciones(unaSolicitud.unosDetallesSolicitud[e.RowIndex].unasCotizaciones</w:t>
+      <w:r>
+        <w:t>frmCotizaciones UnFrmCotizaciones = new frmCotizaciones(unaSolicitud.unosDetallesSolicitud[e.RowIndex].unasCotizaciones</w:t>
       </w:r>
       <w:r>
         <w:rPr>
@@ -921,21 +916,12 @@
         </w:rPr>
         <w:t>unDetSolic.IdSolicitud;//</w:t>
       </w:r>
-      <w:proofErr w:type="gramStart"/>
-      <w:r>
-        <w:rPr>
-          <w:sz w:val="16"/>
-          <w:szCs w:val="16"/>
-        </w:rPr>
-        <w:t>unasCotizaciones[</w:t>
-      </w:r>
-      <w:proofErr w:type="gramEnd"/>
-      <w:r>
-        <w:rPr>
-          <w:sz w:val="16"/>
-          <w:szCs w:val="16"/>
-        </w:rPr>
-        <w:t>0].unDetalleAsociado.IdSolicitud;</w:t>
+      <w:r>
+        <w:rPr>
+          <w:sz w:val="16"/>
+          <w:szCs w:val="16"/>
+        </w:rPr>
+        <w:t>unasCotizaciones[0].unDetalleAsociado.IdSolicitud;</w:t>
       </w:r>
     </w:p>
     <w:p>
@@ -967,23 +953,7 @@
           <w:sz w:val="16"/>
           <w:szCs w:val="16"/>
         </w:rPr>
-        <w:t>//</w:t>
-      </w:r>
-      <w:proofErr w:type="gramStart"/>
-      <w:r>
-        <w:rPr>
-          <w:sz w:val="16"/>
-          <w:szCs w:val="16"/>
-        </w:rPr>
-        <w:t>unasCotizaciones[</w:t>
-      </w:r>
-      <w:proofErr w:type="gramEnd"/>
-      <w:r>
-        <w:rPr>
-          <w:sz w:val="16"/>
-          <w:szCs w:val="16"/>
-        </w:rPr>
-        <w:t>0].unDetalleAsociado.IdSolicitudDetalle;</w:t>
+        <w:t>//unasCotizaciones[0].unDetalleAsociado.IdSolicitudDetalle;</w:t>
       </w:r>
     </w:p>
     <w:p>
@@ -1310,23 +1280,13 @@
         </w:rPr>
         <w:t>//Todo dentro del negocio o dal</w:t>
       </w:r>
-      <w:proofErr w:type="gramStart"/>
       <w:r>
         <w:rPr>
           <w:strike/>
           <w:sz w:val="16"/>
           <w:szCs w:val="16"/>
         </w:rPr>
-        <w:t>..</w:t>
-      </w:r>
-      <w:proofErr w:type="gramEnd"/>
-      <w:r>
-        <w:rPr>
-          <w:strike/>
-          <w:sz w:val="16"/>
-          <w:szCs w:val="16"/>
-        </w:rPr>
-        <w:t xml:space="preserve"> El código donde empzaria esto esa en frmregistrar línea 66</w:t>
+        <w:t>.. El código donde empzaria esto esa en frmregistrar línea 66</w:t>
       </w:r>
     </w:p>
     <w:p>
@@ -1525,69 +1485,33 @@
           <w:sz w:val="16"/>
           <w:szCs w:val="16"/>
         </w:rPr>
-        <w:t>GUARDA</w:t>
-      </w:r>
-      <w:proofErr w:type="gramStart"/>
+        <w:t>GUARDA:</w:t>
+      </w:r>
       <w:r>
         <w:rPr>
           <w:color w:val="0070C0"/>
           <w:sz w:val="16"/>
           <w:szCs w:val="16"/>
         </w:rPr>
-        <w:t>:</w:t>
-      </w:r>
-      <w:r>
+        <w:t>Para arreglarlo modifique mal, pero arece q sigue andando todo, la línea 114 de frmbienregistrar</w:t>
+      </w:r>
+    </w:p>
+    <w:p>
+      <w:pPr>
+        <w:pStyle w:val="Prrafodelista"/>
         <w:rPr>
           <w:color w:val="0070C0"/>
           <w:sz w:val="16"/>
           <w:szCs w:val="16"/>
         </w:rPr>
-        <w:t>Para</w:t>
-      </w:r>
-      <w:proofErr w:type="gramEnd"/>
+      </w:pPr>
       <w:r>
         <w:rPr>
           <w:color w:val="0070C0"/>
           <w:sz w:val="16"/>
           <w:szCs w:val="16"/>
         </w:rPr>
-        <w:t xml:space="preserve"> arreglarlo modifique mal, pero arece q sigue andando todo, la línea 114 de frmbienregistrar</w:t>
-      </w:r>
-    </w:p>
-    <w:p>
-      <w:pPr>
-        <w:pStyle w:val="Prrafodelista"/>
-        <w:rPr>
-          <w:color w:val="0070C0"/>
-          <w:sz w:val="16"/>
-          <w:szCs w:val="16"/>
-        </w:rPr>
-      </w:pPr>
-      <w:r>
-        <w:rPr>
-          <w:color w:val="0070C0"/>
-          <w:sz w:val="16"/>
-          <w:szCs w:val="16"/>
-        </w:rPr>
-        <w:t xml:space="preserve">Antes estaba esto: LisAUXDetalles = unosDetallesBienes.Select(x =&gt; new </w:t>
-      </w:r>
-      <w:proofErr w:type="gramStart"/>
-      <w:r>
-        <w:rPr>
-          <w:color w:val="0070C0"/>
-          <w:sz w:val="16"/>
-          <w:szCs w:val="16"/>
-        </w:rPr>
-        <w:t>HLPDetallesAdquisicion(</w:t>
-      </w:r>
-      <w:proofErr w:type="gramEnd"/>
-      <w:r>
-        <w:rPr>
-          <w:color w:val="0070C0"/>
-          <w:sz w:val="16"/>
-          <w:szCs w:val="16"/>
-        </w:rPr>
-        <w:t>) { DescripCategoria = x.unaCategoria.DescripCategoria, Cantidad = x.Cantidad, IdCategoria = x.unaCategoria.IdCategoria, IdSolicitudDetalle = x.IdSolicitudDetalle }).ToList();</w:t>
+        <w:t>Antes estaba esto: LisAUXDetalles = unosDetallesBienes.Select(x =&gt; new HLPDetallesAdquisicion() { DescripCategoria = x.unaCategoria.DescripCategoria, Cantidad = x.Cantidad, IdCategoria = x.unaCategoria.IdCategoria, IdSolicitudDetalle = x.IdSolicitudDetalle }).ToList();</w:t>
       </w:r>
     </w:p>
     <w:p>
@@ -1605,21 +1529,12 @@
         </w:rPr>
         <w:t xml:space="preserve">EN LINEA 26 BLLAsignacion, poner que solo lo haga cuando </w:t>
       </w:r>
-      <w:proofErr w:type="gramStart"/>
-      <w:r>
-        <w:rPr>
-          <w:sz w:val="16"/>
-          <w:szCs w:val="16"/>
-        </w:rPr>
-        <w:t>..</w:t>
-      </w:r>
-      <w:proofErr w:type="gramEnd"/>
-      <w:r>
-        <w:rPr>
-          <w:sz w:val="16"/>
-          <w:szCs w:val="16"/>
-        </w:rPr>
-        <w:t>asdf.asd</w:t>
+      <w:r>
+        <w:rPr>
+          <w:sz w:val="16"/>
+          <w:szCs w:val="16"/>
+        </w:rPr>
+        <w:t>..asdf.asd</w:t>
       </w:r>
     </w:p>
     <w:p>
@@ -1707,25 +1622,7 @@
           <w:szCs w:val="16"/>
           <w:highlight w:val="green"/>
         </w:rPr>
-        <w:t xml:space="preserve">--AND </w:t>
-      </w:r>
-      <w:proofErr w:type="gramStart"/>
-      <w:r>
-        <w:rPr>
-          <w:sz w:val="16"/>
-          <w:szCs w:val="16"/>
-          <w:highlight w:val="green"/>
-        </w:rPr>
-        <w:t>SolDet.IdEstadoSolicDetalle !</w:t>
-      </w:r>
-      <w:proofErr w:type="gramEnd"/>
-      <w:r>
-        <w:rPr>
-          <w:sz w:val="16"/>
-          <w:szCs w:val="16"/>
-          <w:highlight w:val="green"/>
-        </w:rPr>
-        <w:t>= 2--Distinto de Finalizado</w:t>
+        <w:t>--AND SolDet.IdEstadoSolicDetalle != 2--Distinto de Finalizado</w:t>
       </w:r>
     </w:p>
     <w:p>
@@ -2340,27 +2237,7 @@
           <w:szCs w:val="16"/>
           <w:highlight w:val="green"/>
         </w:rPr>
-        <w:t xml:space="preserve">Solucion: Linea 343, </w:t>
-      </w:r>
-      <w:proofErr w:type="gramStart"/>
-      <w:r>
-        <w:rPr>
-          <w:b/>
-          <w:sz w:val="16"/>
-          <w:szCs w:val="16"/>
-          <w:highlight w:val="green"/>
-        </w:rPr>
-        <w:t>agregue …</w:t>
-      </w:r>
-      <w:proofErr w:type="gramEnd"/>
-      <w:r>
-        <w:rPr>
-          <w:b/>
-          <w:sz w:val="16"/>
-          <w:szCs w:val="16"/>
-          <w:highlight w:val="green"/>
-        </w:rPr>
-        <w:t xml:space="preserve"> = unosAgentesAsociados =… para que se guarde en esa lista los agentes asociados actuales</w:t>
+        <w:t>Solucion: Linea 343, agregue … = unosAgentesAsociados =… para que se guarde en esa lista los agentes asociados actuales</w:t>
       </w:r>
     </w:p>
     <w:p>
@@ -2839,25 +2716,7 @@
           <w:sz w:val="16"/>
           <w:szCs w:val="16"/>
         </w:rPr>
-        <w:t xml:space="preserve">CambiarIdioma cambiaría en que el idioma queda relacionado con el usuario, hay que crear un campo en el usuario para relacionar el </w:t>
-      </w:r>
-      <w:proofErr w:type="gramStart"/>
-      <w:r>
-        <w:rPr>
-          <w:b/>
-          <w:sz w:val="16"/>
-          <w:szCs w:val="16"/>
-        </w:rPr>
-        <w:t>ultimo</w:t>
-      </w:r>
-      <w:proofErr w:type="gramEnd"/>
-      <w:r>
-        <w:rPr>
-          <w:b/>
-          <w:sz w:val="16"/>
-          <w:szCs w:val="16"/>
-        </w:rPr>
-        <w:t xml:space="preserve"> idioma. Y se modificaría toda la función cambiarIdioma</w:t>
+        <w:t>CambiarIdioma cambiaría en que el idioma queda relacionado con el usuario, hay que crear un campo en el usuario para relacionar el ultimo idioma. Y se modificaría toda la función cambiarIdioma</w:t>
       </w:r>
     </w:p>
     <w:p>
@@ -2916,21 +2775,7 @@
         <w:rPr>
           <w:highlight w:val="green"/>
         </w:rPr>
-        <w:t xml:space="preserve">            </w:t>
-      </w:r>
-      <w:proofErr w:type="gramStart"/>
-      <w:r>
-        <w:rPr>
-          <w:highlight w:val="green"/>
-        </w:rPr>
-        <w:t>ServicioIdioma.CambiarIdioma(</w:t>
-      </w:r>
-      <w:proofErr w:type="gramEnd"/>
-      <w:r>
-        <w:rPr>
-          <w:highlight w:val="green"/>
-        </w:rPr>
-        <w:t>this.FindForm(), (int)cboIdioma.SelectedValue);</w:t>
+        <w:t xml:space="preserve">            ServicioIdioma.CambiarIdioma(this.FindForm(), (int)cboIdioma.SelectedValue);</w:t>
       </w:r>
     </w:p>
     <w:p>
@@ -2948,21 +2793,12 @@
         </w:rPr>
         <w:t xml:space="preserve">            </w:t>
       </w:r>
-      <w:proofErr w:type="gramStart"/>
       <w:r>
         <w:rPr>
           <w:highlight w:val="green"/>
           <w:lang w:val="en-US"/>
         </w:rPr>
-        <w:t>foreach</w:t>
-      </w:r>
-      <w:proofErr w:type="gramEnd"/>
-      <w:r>
-        <w:rPr>
-          <w:highlight w:val="green"/>
-          <w:lang w:val="en-US"/>
-        </w:rPr>
-        <w:t xml:space="preserve"> (Control unForm in Application.OpenForms)</w:t>
+        <w:t>foreach (Control unForm in Application.OpenForms)</w:t>
       </w:r>
     </w:p>
     <w:p>
@@ -2999,21 +2835,7 @@
         <w:rPr>
           <w:highlight w:val="green"/>
         </w:rPr>
-        <w:t xml:space="preserve">                </w:t>
-      </w:r>
-      <w:proofErr w:type="gramStart"/>
-      <w:r>
-        <w:rPr>
-          <w:highlight w:val="green"/>
-        </w:rPr>
-        <w:t>ServicioIdioma.Traducir(</w:t>
-      </w:r>
-      <w:proofErr w:type="gramEnd"/>
-      <w:r>
-        <w:rPr>
-          <w:highlight w:val="green"/>
-        </w:rPr>
-        <w:t>unForm, ServicioLogin.GetLoginUnico().UsuarioLogueado.IdiomaUsuarioActual);</w:t>
+        <w:t xml:space="preserve">                ServicioIdioma.Traducir(unForm, ServicioLogin.GetLoginUnico().UsuarioLogueado.IdiomaUsuarioActual);</w:t>
       </w:r>
     </w:p>
     <w:p>
@@ -3348,7 +3170,6 @@
         </w:rPr>
         <w:t>Usar -</w:t>
       </w:r>
-      <w:proofErr w:type="gramStart"/>
       <w:r>
         <w:rPr>
           <w:b/>
@@ -3356,17 +3177,7 @@
           <w:szCs w:val="16"/>
           <w:highlight w:val="yellow"/>
         </w:rPr>
-        <w:t>res.First(</w:t>
-      </w:r>
-      <w:proofErr w:type="gramEnd"/>
-      <w:r>
-        <w:rPr>
-          <w:b/>
-          <w:sz w:val="16"/>
-          <w:szCs w:val="16"/>
-          <w:highlight w:val="yellow"/>
-        </w:rPr>
-        <w:t>).NombreDependencia</w:t>
+        <w:t>res.First().NombreDependencia</w:t>
       </w:r>
       <w:r>
         <w:rPr>
@@ -4006,23 +3817,13 @@
           <w:szCs w:val="16"/>
         </w:rPr>
       </w:pPr>
-      <w:proofErr w:type="gramStart"/>
-      <w:r>
-        <w:rPr>
-          <w:b/>
-          <w:sz w:val="16"/>
-          <w:szCs w:val="16"/>
-        </w:rPr>
-        <w:t>if</w:t>
-      </w:r>
-      <w:proofErr w:type="gramEnd"/>
-      <w:r>
-        <w:rPr>
-          <w:b/>
-          <w:sz w:val="16"/>
-          <w:szCs w:val="16"/>
-        </w:rPr>
-        <w:t xml:space="preserve"> (GestorCategoria.TipoBienTraerTipoBienPorIdCategoria(item.unaCategoria.IdCategoria).IdTipoBien == (int)TipoBien.EnumTipoBien.Soft)</w:t>
+      <w:r>
+        <w:rPr>
+          <w:b/>
+          <w:sz w:val="16"/>
+          <w:szCs w:val="16"/>
+        </w:rPr>
+        <w:t>if (GestorCategoria.TipoBienTraerTipoBienPorIdCategoria(item.unaCategoria.IdCategoria).IdTipoBien == (int)TipoBien.EnumTipoBien.Soft)</w:t>
       </w:r>
     </w:p>
     <w:p>
@@ -4111,25 +3912,7 @@
           <w:sz w:val="16"/>
           <w:szCs w:val="16"/>
         </w:rPr>
-        <w:t xml:space="preserve">. Fijarme el </w:t>
-      </w:r>
-      <w:proofErr w:type="gramStart"/>
-      <w:r>
-        <w:rPr>
-          <w:b/>
-          <w:sz w:val="16"/>
-          <w:szCs w:val="16"/>
-        </w:rPr>
-        <w:t>vinculo</w:t>
-      </w:r>
-      <w:proofErr w:type="gramEnd"/>
-      <w:r>
-        <w:rPr>
-          <w:b/>
-          <w:sz w:val="16"/>
-          <w:szCs w:val="16"/>
-        </w:rPr>
-        <w:t xml:space="preserve"> que queda entre las cotiz y los solicDetalles, ya que las cotiz se guardan sin confirmación.</w:t>
+        <w:t>. Fijarme el vinculo que queda entre las cotiz y los solicDetalles, ya que las cotiz se guardan sin confirmación.</w:t>
       </w:r>
       <w:r>
         <w:rPr>
@@ -5357,23 +5140,13 @@
           <w:szCs w:val="16"/>
         </w:rPr>
       </w:pPr>
-      <w:proofErr w:type="gramStart"/>
-      <w:r>
-        <w:rPr>
-          <w:b/>
-          <w:sz w:val="16"/>
-          <w:szCs w:val="16"/>
-        </w:rPr>
-        <w:t>delete</w:t>
-      </w:r>
-      <w:proofErr w:type="gramEnd"/>
-      <w:r>
-        <w:rPr>
-          <w:b/>
-          <w:sz w:val="16"/>
-          <w:szCs w:val="16"/>
-        </w:rPr>
-        <w:t xml:space="preserve"> from RelCotizPartDetalle</w:t>
+      <w:r>
+        <w:rPr>
+          <w:b/>
+          <w:sz w:val="16"/>
+          <w:szCs w:val="16"/>
+        </w:rPr>
+        <w:t>delete from RelCotizPartDetalle</w:t>
       </w:r>
     </w:p>
     <w:p>
@@ -5430,23 +5203,13 @@
           <w:szCs w:val="16"/>
         </w:rPr>
       </w:pPr>
-      <w:proofErr w:type="gramStart"/>
-      <w:r>
-        <w:rPr>
-          <w:b/>
-          <w:sz w:val="16"/>
-          <w:szCs w:val="16"/>
-        </w:rPr>
-        <w:t>delete</w:t>
-      </w:r>
-      <w:proofErr w:type="gramEnd"/>
-      <w:r>
-        <w:rPr>
-          <w:b/>
-          <w:sz w:val="16"/>
-          <w:szCs w:val="16"/>
-        </w:rPr>
-        <w:t xml:space="preserve"> from PartidaDetalle</w:t>
+      <w:r>
+        <w:rPr>
+          <w:b/>
+          <w:sz w:val="16"/>
+          <w:szCs w:val="16"/>
+        </w:rPr>
+        <w:t>delete from PartidaDetalle</w:t>
       </w:r>
     </w:p>
     <w:p>
@@ -5459,23 +5222,13 @@
           <w:szCs w:val="16"/>
         </w:rPr>
       </w:pPr>
-      <w:proofErr w:type="gramStart"/>
-      <w:r>
-        <w:rPr>
-          <w:b/>
-          <w:sz w:val="16"/>
-          <w:szCs w:val="16"/>
-        </w:rPr>
-        <w:t>where</w:t>
-      </w:r>
-      <w:proofErr w:type="gramEnd"/>
-      <w:r>
-        <w:rPr>
-          <w:b/>
-          <w:sz w:val="16"/>
-          <w:szCs w:val="16"/>
-        </w:rPr>
-        <w:t xml:space="preserve"> IdPartidaDetalle = 2</w:t>
+      <w:r>
+        <w:rPr>
+          <w:b/>
+          <w:sz w:val="16"/>
+          <w:szCs w:val="16"/>
+        </w:rPr>
+        <w:t>where IdPartidaDetalle = 2</w:t>
       </w:r>
     </w:p>
     <w:p>
@@ -5488,23 +5241,13 @@
           <w:szCs w:val="16"/>
         </w:rPr>
       </w:pPr>
-      <w:proofErr w:type="gramStart"/>
-      <w:r>
-        <w:rPr>
-          <w:b/>
-          <w:sz w:val="16"/>
-          <w:szCs w:val="16"/>
-        </w:rPr>
-        <w:t>and</w:t>
-      </w:r>
-      <w:proofErr w:type="gramEnd"/>
-      <w:r>
-        <w:rPr>
-          <w:b/>
-          <w:sz w:val="16"/>
-          <w:szCs w:val="16"/>
-        </w:rPr>
-        <w:t xml:space="preserve"> IdPartida = 1072</w:t>
+      <w:r>
+        <w:rPr>
+          <w:b/>
+          <w:sz w:val="16"/>
+          <w:szCs w:val="16"/>
+        </w:rPr>
+        <w:t>and IdPartida = 1072</w:t>
       </w:r>
     </w:p>
     <w:p>
@@ -5541,23 +5284,13 @@
           <w:szCs w:val="16"/>
         </w:rPr>
       </w:pPr>
-      <w:proofErr w:type="gramStart"/>
-      <w:r>
-        <w:rPr>
-          <w:b/>
-          <w:sz w:val="16"/>
-          <w:szCs w:val="16"/>
-        </w:rPr>
-        <w:t>update</w:t>
-      </w:r>
-      <w:proofErr w:type="gramEnd"/>
-      <w:r>
-        <w:rPr>
-          <w:b/>
-          <w:sz w:val="16"/>
-          <w:szCs w:val="16"/>
-        </w:rPr>
-        <w:t xml:space="preserve"> PartidaDetalle</w:t>
+      <w:r>
+        <w:rPr>
+          <w:b/>
+          <w:sz w:val="16"/>
+          <w:szCs w:val="16"/>
+        </w:rPr>
+        <w:t>update PartidaDetalle</w:t>
       </w:r>
     </w:p>
     <w:p>
@@ -5570,23 +5303,13 @@
           <w:szCs w:val="16"/>
         </w:rPr>
       </w:pPr>
-      <w:proofErr w:type="gramStart"/>
-      <w:r>
-        <w:rPr>
-          <w:b/>
-          <w:sz w:val="16"/>
-          <w:szCs w:val="16"/>
-        </w:rPr>
-        <w:t>set</w:t>
-      </w:r>
-      <w:proofErr w:type="gramEnd"/>
-      <w:r>
-        <w:rPr>
-          <w:b/>
-          <w:sz w:val="16"/>
-          <w:szCs w:val="16"/>
-        </w:rPr>
-        <w:t xml:space="preserve"> IdPartidaDetalle = (IdPartidaDetalle-1)</w:t>
+      <w:r>
+        <w:rPr>
+          <w:b/>
+          <w:sz w:val="16"/>
+          <w:szCs w:val="16"/>
+        </w:rPr>
+        <w:t>set IdPartidaDetalle = (IdPartidaDetalle-1)</w:t>
       </w:r>
     </w:p>
     <w:p>
@@ -5599,23 +5322,13 @@
           <w:szCs w:val="16"/>
         </w:rPr>
       </w:pPr>
-      <w:proofErr w:type="gramStart"/>
-      <w:r>
-        <w:rPr>
-          <w:b/>
-          <w:sz w:val="16"/>
-          <w:szCs w:val="16"/>
-        </w:rPr>
-        <w:t>where</w:t>
-      </w:r>
-      <w:proofErr w:type="gramEnd"/>
-      <w:r>
-        <w:rPr>
-          <w:b/>
-          <w:sz w:val="16"/>
-          <w:szCs w:val="16"/>
-        </w:rPr>
-        <w:t xml:space="preserve"> IdPartidaDetalle &gt; 2</w:t>
+      <w:r>
+        <w:rPr>
+          <w:b/>
+          <w:sz w:val="16"/>
+          <w:szCs w:val="16"/>
+        </w:rPr>
+        <w:t>where IdPartidaDetalle &gt; 2</w:t>
       </w:r>
     </w:p>
     <w:p>
@@ -5809,7 +5522,6 @@
           <w:lang w:val="en-US"/>
         </w:rPr>
       </w:pPr>
-      <w:proofErr w:type="gramStart"/>
       <w:r>
         <w:rPr>
           <w:b/>
@@ -5817,17 +5529,7 @@
           <w:szCs w:val="16"/>
           <w:lang w:val="en-US"/>
         </w:rPr>
-        <w:t>delete</w:t>
-      </w:r>
-      <w:proofErr w:type="gramEnd"/>
-      <w:r>
-        <w:rPr>
-          <w:b/>
-          <w:sz w:val="16"/>
-          <w:szCs w:val="16"/>
-          <w:lang w:val="en-US"/>
-        </w:rPr>
-        <w:t xml:space="preserve"> from RelCotizPartDetalle</w:t>
+        <w:t>delete from RelCotizPartDetalle</w:t>
       </w:r>
     </w:p>
     <w:p>
@@ -5867,19 +5569,8 @@
           <w:szCs w:val="16"/>
           <w:lang w:val="en-US"/>
         </w:rPr>
-        <w:t>1190</w:t>
-      </w:r>
-      <w:proofErr w:type="gramStart"/>
-      <w:r>
-        <w:rPr>
-          <w:b/>
-          <w:sz w:val="16"/>
-          <w:szCs w:val="16"/>
-          <w:lang w:val="en-US"/>
-        </w:rPr>
-        <w:t>,xx,xx</w:t>
-      </w:r>
-      <w:proofErr w:type="gramEnd"/>
+        <w:t>1190,xx,xx</w:t>
+      </w:r>
       <w:r>
         <w:rPr>
           <w:b/>
@@ -5934,23 +5625,13 @@
           <w:szCs w:val="16"/>
         </w:rPr>
       </w:pPr>
-      <w:proofErr w:type="gramStart"/>
-      <w:r>
-        <w:rPr>
-          <w:b/>
-          <w:sz w:val="16"/>
-          <w:szCs w:val="16"/>
-        </w:rPr>
-        <w:t>delete</w:t>
-      </w:r>
-      <w:proofErr w:type="gramEnd"/>
-      <w:r>
-        <w:rPr>
-          <w:b/>
-          <w:sz w:val="16"/>
-          <w:szCs w:val="16"/>
-        </w:rPr>
-        <w:t xml:space="preserve"> from PartidaDetalle</w:t>
+      <w:r>
+        <w:rPr>
+          <w:b/>
+          <w:sz w:val="16"/>
+          <w:szCs w:val="16"/>
+        </w:rPr>
+        <w:t>delete from PartidaDetalle</w:t>
       </w:r>
     </w:p>
     <w:p>
@@ -5963,23 +5644,13 @@
           <w:szCs w:val="16"/>
         </w:rPr>
       </w:pPr>
-      <w:proofErr w:type="gramStart"/>
-      <w:r>
-        <w:rPr>
-          <w:b/>
-          <w:sz w:val="16"/>
-          <w:szCs w:val="16"/>
-        </w:rPr>
-        <w:t>where</w:t>
-      </w:r>
-      <w:proofErr w:type="gramEnd"/>
-      <w:r>
-        <w:rPr>
-          <w:b/>
-          <w:sz w:val="16"/>
-          <w:szCs w:val="16"/>
-        </w:rPr>
-        <w:t xml:space="preserve"> IdPartidaDetalle = 2</w:t>
+      <w:r>
+        <w:rPr>
+          <w:b/>
+          <w:sz w:val="16"/>
+          <w:szCs w:val="16"/>
+        </w:rPr>
+        <w:t>where IdPartidaDetalle = 2</w:t>
       </w:r>
     </w:p>
     <w:p>
@@ -5992,23 +5663,13 @@
           <w:szCs w:val="16"/>
         </w:rPr>
       </w:pPr>
-      <w:proofErr w:type="gramStart"/>
-      <w:r>
-        <w:rPr>
-          <w:b/>
-          <w:sz w:val="16"/>
-          <w:szCs w:val="16"/>
-        </w:rPr>
-        <w:t>and</w:t>
-      </w:r>
-      <w:proofErr w:type="gramEnd"/>
-      <w:r>
-        <w:rPr>
-          <w:b/>
-          <w:sz w:val="16"/>
-          <w:szCs w:val="16"/>
-        </w:rPr>
-        <w:t xml:space="preserve"> IdPartida = </w:t>
+      <w:r>
+        <w:rPr>
+          <w:b/>
+          <w:sz w:val="16"/>
+          <w:szCs w:val="16"/>
+        </w:rPr>
+        <w:t xml:space="preserve">and IdPartida = </w:t>
       </w:r>
       <w:r>
         <w:rPr>
@@ -6069,23 +5730,13 @@
           <w:szCs w:val="16"/>
         </w:rPr>
       </w:pPr>
-      <w:proofErr w:type="gramStart"/>
-      <w:r>
-        <w:rPr>
-          <w:b/>
-          <w:sz w:val="16"/>
-          <w:szCs w:val="16"/>
-        </w:rPr>
-        <w:t>update</w:t>
-      </w:r>
-      <w:proofErr w:type="gramEnd"/>
-      <w:r>
-        <w:rPr>
-          <w:b/>
-          <w:sz w:val="16"/>
-          <w:szCs w:val="16"/>
-        </w:rPr>
-        <w:t xml:space="preserve"> PartidaDetalle</w:t>
+      <w:r>
+        <w:rPr>
+          <w:b/>
+          <w:sz w:val="16"/>
+          <w:szCs w:val="16"/>
+        </w:rPr>
+        <w:t>update PartidaDetalle</w:t>
       </w:r>
     </w:p>
     <w:p>
@@ -6098,23 +5749,13 @@
           <w:szCs w:val="16"/>
         </w:rPr>
       </w:pPr>
-      <w:proofErr w:type="gramStart"/>
-      <w:r>
-        <w:rPr>
-          <w:b/>
-          <w:sz w:val="16"/>
-          <w:szCs w:val="16"/>
-        </w:rPr>
-        <w:t>set</w:t>
-      </w:r>
-      <w:proofErr w:type="gramEnd"/>
-      <w:r>
-        <w:rPr>
-          <w:b/>
-          <w:sz w:val="16"/>
-          <w:szCs w:val="16"/>
-        </w:rPr>
-        <w:t xml:space="preserve"> IdPartidaDetalle = (IdPartidaDetalle-1)</w:t>
+      <w:r>
+        <w:rPr>
+          <w:b/>
+          <w:sz w:val="16"/>
+          <w:szCs w:val="16"/>
+        </w:rPr>
+        <w:t>set IdPartidaDetalle = (IdPartidaDetalle-1)</w:t>
       </w:r>
     </w:p>
     <w:p>
@@ -6127,23 +5768,13 @@
           <w:szCs w:val="16"/>
         </w:rPr>
       </w:pPr>
-      <w:proofErr w:type="gramStart"/>
-      <w:r>
-        <w:rPr>
-          <w:b/>
-          <w:sz w:val="16"/>
-          <w:szCs w:val="16"/>
-        </w:rPr>
-        <w:t>where</w:t>
-      </w:r>
-      <w:proofErr w:type="gramEnd"/>
-      <w:r>
-        <w:rPr>
-          <w:b/>
-          <w:sz w:val="16"/>
-          <w:szCs w:val="16"/>
-        </w:rPr>
-        <w:t xml:space="preserve"> IdPartidaDetalle &gt; 2</w:t>
+      <w:r>
+        <w:rPr>
+          <w:b/>
+          <w:sz w:val="16"/>
+          <w:szCs w:val="16"/>
+        </w:rPr>
+        <w:t>where IdPartidaDetalle &gt; 2</w:t>
       </w:r>
     </w:p>
     <w:p>
@@ -6156,23 +5787,13 @@
           <w:szCs w:val="16"/>
         </w:rPr>
       </w:pPr>
-      <w:proofErr w:type="gramStart"/>
-      <w:r>
-        <w:rPr>
-          <w:b/>
-          <w:sz w:val="16"/>
-          <w:szCs w:val="16"/>
-        </w:rPr>
-        <w:t>and</w:t>
-      </w:r>
-      <w:proofErr w:type="gramEnd"/>
-      <w:r>
-        <w:rPr>
-          <w:b/>
-          <w:sz w:val="16"/>
-          <w:szCs w:val="16"/>
-        </w:rPr>
-        <w:t xml:space="preserve"> IdPartida = &lt;1074&gt;</w:t>
+      <w:r>
+        <w:rPr>
+          <w:b/>
+          <w:sz w:val="16"/>
+          <w:szCs w:val="16"/>
+        </w:rPr>
+        <w:t>and IdPartida = &lt;1074&gt;</w:t>
       </w:r>
     </w:p>
     <w:p>
@@ -6405,25 +6026,48 @@
           <w:sz w:val="10"/>
           <w:szCs w:val="10"/>
         </w:rPr>
-        <w:t xml:space="preserve">                    </w:t>
-      </w:r>
-      <w:proofErr w:type="gramStart"/>
-      <w:r>
+        <w:t xml:space="preserve">                    var ResultadoUIDPDet = (decimal)FRAMEWORK.Persistencia.MotorBD.EjecutarScalar(CommandType.StoredProcedure, "PartidaDetalleCrearSinCotiz", parametersPartidaDetalles);</w:t>
+      </w:r>
+    </w:p>
+    <w:p>
+      <w:pPr>
+        <w:pStyle w:val="Prrafodelista"/>
+        <w:ind w:left="1440"/>
         <w:rPr>
           <w:b/>
           <w:sz w:val="10"/>
           <w:szCs w:val="10"/>
         </w:rPr>
-        <w:t>var</w:t>
-      </w:r>
-      <w:proofErr w:type="gramEnd"/>
+      </w:pPr>
       <w:r>
         <w:rPr>
           <w:b/>
           <w:sz w:val="10"/>
           <w:szCs w:val="10"/>
         </w:rPr>
-        <w:t xml:space="preserve"> ResultadoUIDPDet = (decimal)FRAMEWORK.Persistencia.MotorBD.EjecutarScalar(CommandType.StoredProcedure, "PartidaDetalleCrearSinCotiz", parametersPartidaDetalles);</w:t>
+        <w:t xml:space="preserve">                    int IDDevueltoUIDPDet = Decimal.ToInt32(ResultadoUIDPDet);</w:t>
+      </w:r>
+    </w:p>
+    <w:p>
+      <w:pPr>
+        <w:pStyle w:val="Prrafodelista"/>
+        <w:numPr>
+          <w:ilvl w:val="1"/>
+          <w:numId w:val="2"/>
+        </w:numPr>
+        <w:rPr>
+          <w:b/>
+          <w:sz w:val="16"/>
+          <w:szCs w:val="16"/>
+        </w:rPr>
+      </w:pPr>
+      <w:r>
+        <w:rPr>
+          <w:b/>
+          <w:sz w:val="16"/>
+          <w:szCs w:val="16"/>
+        </w:rPr>
+        <w:t>Linea 80 quedó así:</w:t>
       </w:r>
     </w:p>
     <w:p>
@@ -6432,86 +6076,17 @@
         <w:ind w:left="1440"/>
         <w:rPr>
           <w:b/>
-          <w:sz w:val="10"/>
-          <w:szCs w:val="10"/>
-        </w:rPr>
-      </w:pPr>
-      <w:r>
-        <w:rPr>
-          <w:b/>
-          <w:sz w:val="10"/>
-          <w:szCs w:val="10"/>
-        </w:rPr>
-        <w:t xml:space="preserve">                    </w:t>
-      </w:r>
-      <w:proofErr w:type="gramStart"/>
-      <w:r>
-        <w:rPr>
-          <w:b/>
-          <w:sz w:val="10"/>
-          <w:szCs w:val="10"/>
-        </w:rPr>
-        <w:t>int</w:t>
-      </w:r>
-      <w:proofErr w:type="gramEnd"/>
-      <w:r>
-        <w:rPr>
-          <w:b/>
-          <w:sz w:val="10"/>
-          <w:szCs w:val="10"/>
-        </w:rPr>
-        <w:t xml:space="preserve"> IDDevueltoUIDPDet = Decimal.ToInt32(ResultadoUIDPDet);</w:t>
-      </w:r>
-    </w:p>
-    <w:p>
-      <w:pPr>
-        <w:pStyle w:val="Prrafodelista"/>
-        <w:numPr>
-          <w:ilvl w:val="1"/>
-          <w:numId w:val="2"/>
-        </w:numPr>
-        <w:rPr>
-          <w:b/>
-          <w:sz w:val="16"/>
-          <w:szCs w:val="16"/>
-        </w:rPr>
-      </w:pPr>
-      <w:r>
-        <w:rPr>
-          <w:b/>
-          <w:sz w:val="16"/>
-          <w:szCs w:val="16"/>
-        </w:rPr>
-        <w:t>Linea 80 quedó así:</w:t>
-      </w:r>
-    </w:p>
-    <w:p>
-      <w:pPr>
-        <w:pStyle w:val="Prrafodelista"/>
-        <w:ind w:left="1440"/>
-        <w:rPr>
-          <w:b/>
-          <w:sz w:val="16"/>
-          <w:szCs w:val="16"/>
-        </w:rPr>
-      </w:pPr>
-      <w:proofErr w:type="gramStart"/>
-      <w:r>
-        <w:rPr>
-          <w:b/>
-          <w:sz w:val="16"/>
-          <w:szCs w:val="16"/>
-        </w:rPr>
-        <w:t>new</w:t>
-      </w:r>
-      <w:proofErr w:type="gramEnd"/>
-      <w:r>
-        <w:rPr>
-          <w:b/>
-          <w:sz w:val="16"/>
-          <w:szCs w:val="16"/>
-        </w:rPr>
-        <w:t xml:space="preserve"> SqlParameter("@UIDPartidaDetalle", IDDevueltoUIDPDet)</w:t>
+          <w:sz w:val="16"/>
+          <w:szCs w:val="16"/>
+        </w:rPr>
+      </w:pPr>
+      <w:r>
+        <w:rPr>
+          <w:b/>
+          <w:sz w:val="16"/>
+          <w:szCs w:val="16"/>
+        </w:rPr>
+        <w:t>new SqlParameter("@UIDPartidaDetalle", IDDevueltoUIDPDet)</w:t>
       </w:r>
     </w:p>
     <w:p>
@@ -6902,25 +6477,7 @@
           <w:sz w:val="16"/>
           <w:szCs w:val="16"/>
         </w:rPr>
-        <w:t xml:space="preserve">                    List&lt;Partida&gt; ListaPartidas = new List&lt;Partida</w:t>
-      </w:r>
-      <w:proofErr w:type="gramStart"/>
-      <w:r>
-        <w:rPr>
-          <w:b/>
-          <w:sz w:val="16"/>
-          <w:szCs w:val="16"/>
-        </w:rPr>
-        <w:t>&gt;(</w:t>
-      </w:r>
-      <w:proofErr w:type="gramEnd"/>
-      <w:r>
-        <w:rPr>
-          <w:b/>
-          <w:sz w:val="16"/>
-          <w:szCs w:val="16"/>
-        </w:rPr>
-        <w:t>);</w:t>
+        <w:t xml:space="preserve">                    List&lt;Partida&gt; ListaPartidas = new List&lt;Partida&gt;();</w:t>
       </w:r>
     </w:p>
     <w:p>
@@ -6942,7 +6499,6 @@
         </w:rPr>
         <w:t xml:space="preserve">                    </w:t>
       </w:r>
-      <w:proofErr w:type="gramStart"/>
       <w:r>
         <w:rPr>
           <w:b/>
@@ -6950,9 +6506,19 @@
           <w:szCs w:val="16"/>
           <w:lang w:val="en-US"/>
         </w:rPr>
-        <w:t>if</w:t>
-      </w:r>
-      <w:proofErr w:type="gramEnd"/>
+        <w:t>if (ds.Tables[0].Rows.Count &gt; 0)</w:t>
+      </w:r>
+    </w:p>
+    <w:p>
+      <w:pPr>
+        <w:pStyle w:val="Prrafodelista"/>
+        <w:shd w:val="clear" w:color="auto" w:fill="8DB3E2" w:themeFill="text2" w:themeFillTint="66"/>
+        <w:rPr>
+          <w:b/>
+          <w:sz w:val="16"/>
+          <w:szCs w:val="16"/>
+        </w:rPr>
+      </w:pPr>
       <w:r>
         <w:rPr>
           <w:b/>
@@ -6960,7 +6526,15 @@
           <w:szCs w:val="16"/>
           <w:lang w:val="en-US"/>
         </w:rPr>
-        <w:t xml:space="preserve"> (ds.Tables[0].Rows.Count &gt; 0)</w:t>
+        <w:t xml:space="preserve">                    </w:t>
+      </w:r>
+      <w:r>
+        <w:rPr>
+          <w:b/>
+          <w:sz w:val="16"/>
+          <w:szCs w:val="16"/>
+        </w:rPr>
+        <w:t>{</w:t>
       </w:r>
     </w:p>
     <w:p>
@@ -6978,17 +6552,8 @@
           <w:b/>
           <w:sz w:val="16"/>
           <w:szCs w:val="16"/>
-          <w:lang w:val="en-US"/>
-        </w:rPr>
-        <w:t xml:space="preserve">                    </w:t>
-      </w:r>
-      <w:r>
-        <w:rPr>
-          <w:b/>
-          <w:sz w:val="16"/>
-          <w:szCs w:val="16"/>
-        </w:rPr>
-        <w:t>{</w:t>
+        </w:rPr>
+        <w:t xml:space="preserve">                        ListaPartidas = MapearPartidas(ds);</w:t>
       </w:r>
     </w:p>
     <w:p>
@@ -7007,25 +6572,7 @@
           <w:sz w:val="16"/>
           <w:szCs w:val="16"/>
         </w:rPr>
-        <w:t xml:space="preserve">                        ListaPartidas = </w:t>
-      </w:r>
-      <w:proofErr w:type="gramStart"/>
-      <w:r>
-        <w:rPr>
-          <w:b/>
-          <w:sz w:val="16"/>
-          <w:szCs w:val="16"/>
-        </w:rPr>
-        <w:t>MapearPartidas(</w:t>
-      </w:r>
-      <w:proofErr w:type="gramEnd"/>
-      <w:r>
-        <w:rPr>
-          <w:b/>
-          <w:sz w:val="16"/>
-          <w:szCs w:val="16"/>
-        </w:rPr>
-        <w:t>ds);</w:t>
+        <w:t xml:space="preserve">                    }</w:t>
       </w:r>
     </w:p>
     <w:p>
@@ -7044,44 +6591,7 @@
           <w:sz w:val="16"/>
           <w:szCs w:val="16"/>
         </w:rPr>
-        <w:t xml:space="preserve">                    }</w:t>
-      </w:r>
-    </w:p>
-    <w:p>
-      <w:pPr>
-        <w:pStyle w:val="Prrafodelista"/>
-        <w:shd w:val="clear" w:color="auto" w:fill="8DB3E2" w:themeFill="text2" w:themeFillTint="66"/>
-        <w:rPr>
-          <w:b/>
-          <w:sz w:val="16"/>
-          <w:szCs w:val="16"/>
-        </w:rPr>
-      </w:pPr>
-      <w:r>
-        <w:rPr>
-          <w:b/>
-          <w:sz w:val="16"/>
-          <w:szCs w:val="16"/>
-        </w:rPr>
-        <w:t xml:space="preserve">                    </w:t>
-      </w:r>
-      <w:proofErr w:type="gramStart"/>
-      <w:r>
-        <w:rPr>
-          <w:b/>
-          <w:sz w:val="16"/>
-          <w:szCs w:val="16"/>
-        </w:rPr>
-        <w:t>return</w:t>
-      </w:r>
-      <w:proofErr w:type="gramEnd"/>
-      <w:r>
-        <w:rPr>
-          <w:b/>
-          <w:sz w:val="16"/>
-          <w:szCs w:val="16"/>
-        </w:rPr>
-        <w:t xml:space="preserve"> ListaPartidas;</w:t>
+        <w:t xml:space="preserve">                    return ListaPartidas;</w:t>
       </w:r>
     </w:p>
     <w:p>
@@ -7633,7 +7143,6 @@
           <w:lang w:val="en-US"/>
         </w:rPr>
       </w:pPr>
-      <w:proofErr w:type="gramStart"/>
       <w:r>
         <w:rPr>
           <w:rFonts w:ascii="Consolas" w:hAnsi="Consolas" w:cs="Consolas"/>
@@ -7642,18 +7151,7 @@
           <w:szCs w:val="24"/>
           <w:lang w:val="en-US"/>
         </w:rPr>
-        <w:t>select</w:t>
-      </w:r>
-      <w:proofErr w:type="gramEnd"/>
-      <w:r>
-        <w:rPr>
-          <w:rFonts w:ascii="Consolas" w:hAnsi="Consolas" w:cs="Consolas"/>
-          <w:b/>
-          <w:sz w:val="24"/>
-          <w:szCs w:val="24"/>
-          <w:lang w:val="en-US"/>
-        </w:rPr>
-        <w:t xml:space="preserve"> sdet.IdSolicitudDetalle, count(inv.IdInventario) as Comprado from Inventario inv</w:t>
+        <w:t>select sdet.IdSolicitudDetalle, count(inv.IdInventario) as Comprado from Inventario inv</w:t>
       </w:r>
     </w:p>
     <w:p>
@@ -7860,27 +7358,7 @@
           <w:sz w:val="24"/>
           <w:szCs w:val="24"/>
         </w:rPr>
-        <w:t xml:space="preserve">--and </w:t>
-      </w:r>
-      <w:proofErr w:type="gramStart"/>
-      <w:r>
-        <w:rPr>
-          <w:rFonts w:ascii="Consolas" w:hAnsi="Consolas" w:cs="Consolas"/>
-          <w:b/>
-          <w:sz w:val="24"/>
-          <w:szCs w:val="24"/>
-        </w:rPr>
-        <w:t>sdet.IdEstadoSolicDetalle !</w:t>
-      </w:r>
-      <w:proofErr w:type="gramEnd"/>
-      <w:r>
-        <w:rPr>
-          <w:rFonts w:ascii="Consolas" w:hAnsi="Consolas" w:cs="Consolas"/>
-          <w:b/>
-          <w:sz w:val="24"/>
-          <w:szCs w:val="24"/>
-        </w:rPr>
-        <w:t>= 2--Distinto a finalizado 30/10/2017 Comente esto para probar</w:t>
+        <w:t>--and sdet.IdEstadoSolicDetalle != 2--Distinto a finalizado 30/10/2017 Comente esto para probar</w:t>
       </w:r>
     </w:p>
     <w:p>
@@ -7899,7 +7377,6 @@
           <w:lang w:val="en-US"/>
         </w:rPr>
       </w:pPr>
-      <w:proofErr w:type="gramStart"/>
       <w:r>
         <w:rPr>
           <w:rFonts w:ascii="Consolas" w:hAnsi="Consolas" w:cs="Consolas"/>
@@ -7908,18 +7385,7 @@
           <w:szCs w:val="24"/>
           <w:lang w:val="en-US"/>
         </w:rPr>
-        <w:t>group</w:t>
-      </w:r>
-      <w:proofErr w:type="gramEnd"/>
-      <w:r>
-        <w:rPr>
-          <w:rFonts w:ascii="Consolas" w:hAnsi="Consolas" w:cs="Consolas"/>
-          <w:b/>
-          <w:sz w:val="24"/>
-          <w:szCs w:val="24"/>
-          <w:lang w:val="en-US"/>
-        </w:rPr>
-        <w:t xml:space="preserve"> by sdet.IdSolicitudDetalle</w:t>
+        <w:t>group by sdet.IdSolicitudDetalle</w:t>
       </w:r>
     </w:p>
     <w:p>
@@ -9142,7 +8608,6 @@
         </w:rPr>
         <w:t>nombre</w:t>
       </w:r>
-      <w:proofErr w:type="gramStart"/>
       <w:r>
         <w:rPr>
           <w:rFonts w:ascii="Consolas" w:hAnsi="Consolas" w:cs="Consolas"/>
@@ -9159,9 +8624,8 @@
           <w:szCs w:val="24"/>
           <w:highlight w:val="yellow"/>
         </w:rPr>
-        <w:t>.</w:t>
-      </w:r>
-      <w:proofErr w:type="gramEnd"/>
+        <w:t>. LO SOLUCIONO poniendo un “Desvinculado” en los detalles de la solicitud.</w:t>
+      </w:r>
       <w:r>
         <w:rPr>
           <w:rFonts w:ascii="Consolas" w:hAnsi="Consolas" w:cs="Consolas"/>
@@ -9169,15 +8633,6 @@
           <w:szCs w:val="24"/>
           <w:highlight w:val="yellow"/>
         </w:rPr>
-        <w:t xml:space="preserve"> LO SOLUCIONO poniendo un “Desvinculado” en los detalles de la solicitud.</w:t>
-      </w:r>
-      <w:r>
-        <w:rPr>
-          <w:rFonts w:ascii="Consolas" w:hAnsi="Consolas" w:cs="Consolas"/>
-          <w:sz w:val="24"/>
-          <w:szCs w:val="24"/>
-          <w:highlight w:val="yellow"/>
-        </w:rPr>
         <w:t xml:space="preserve"> IGUAL PODRIA REVISAR SI HAY SOLICITUDES PENDIENTES</w:t>
       </w:r>
     </w:p>
@@ -9251,27 +8706,7 @@
           <w:szCs w:val="24"/>
           <w:highlight w:val="green"/>
         </w:rPr>
-        <w:t>muestra cambia el nombre de Ripamonti a Russo (Por que</w:t>
-      </w:r>
-      <w:proofErr w:type="gramStart"/>
-      <w:r>
-        <w:rPr>
-          <w:rFonts w:ascii="Consolas" w:hAnsi="Consolas" w:cs="Consolas"/>
-          <w:sz w:val="24"/>
-          <w:szCs w:val="24"/>
-          <w:highlight w:val="green"/>
-        </w:rPr>
-        <w:t>?</w:t>
-      </w:r>
-      <w:proofErr w:type="gramEnd"/>
-      <w:r>
-        <w:rPr>
-          <w:rFonts w:ascii="Consolas" w:hAnsi="Consolas" w:cs="Consolas"/>
-          <w:sz w:val="24"/>
-          <w:szCs w:val="24"/>
-          <w:highlight w:val="green"/>
-        </w:rPr>
-        <w:t>)</w:t>
+        <w:t>muestra cambia el nombre de Ripamonti a Russo (Por que?)</w:t>
       </w:r>
       <w:r>
         <w:rPr>
@@ -9534,7 +8969,6 @@
           <w:lang w:val="en-US"/>
         </w:rPr>
       </w:pPr>
-      <w:proofErr w:type="gramStart"/>
       <w:r>
         <w:rPr>
           <w:rFonts w:ascii="Consolas" w:hAnsi="Consolas" w:cs="Consolas"/>
@@ -9542,9 +8976,24 @@
           <w:szCs w:val="24"/>
           <w:lang w:val="en-US"/>
         </w:rPr>
-        <w:t>private</w:t>
-      </w:r>
-      <w:proofErr w:type="gramEnd"/>
+        <w:t>private void txtDependencia_TextChanged(object sender, EventArgs e)</w:t>
+      </w:r>
+    </w:p>
+    <w:p>
+      <w:pPr>
+        <w:pStyle w:val="Prrafodelista"/>
+        <w:shd w:val="clear" w:color="auto" w:fill="95B3D7" w:themeFill="accent1" w:themeFillTint="99"/>
+        <w:autoSpaceDE w:val="0"/>
+        <w:autoSpaceDN w:val="0"/>
+        <w:adjustRightInd w:val="0"/>
+        <w:spacing w:after="0" w:line="240" w:lineRule="auto"/>
+        <w:ind w:left="1440"/>
+        <w:rPr>
+          <w:rFonts w:ascii="Consolas" w:hAnsi="Consolas" w:cs="Consolas"/>
+          <w:sz w:val="24"/>
+          <w:szCs w:val="24"/>
+        </w:rPr>
+      </w:pPr>
       <w:r>
         <w:rPr>
           <w:rFonts w:ascii="Consolas" w:hAnsi="Consolas" w:cs="Consolas"/>
@@ -9552,7 +9001,15 @@
           <w:szCs w:val="24"/>
           <w:lang w:val="en-US"/>
         </w:rPr>
-        <w:t xml:space="preserve"> void txtDependencia_TextChanged(object sender, EventArgs e)</w:t>
+        <w:t xml:space="preserve">        </w:t>
+      </w:r>
+      <w:r>
+        <w:rPr>
+          <w:rFonts w:ascii="Consolas" w:hAnsi="Consolas" w:cs="Consolas"/>
+          <w:sz w:val="24"/>
+          <w:szCs w:val="24"/>
+        </w:rPr>
+        <w:t>{</w:t>
       </w:r>
     </w:p>
     <w:p>
@@ -9575,17 +9032,82 @@
           <w:rFonts w:ascii="Consolas" w:hAnsi="Consolas" w:cs="Consolas"/>
           <w:sz w:val="24"/>
           <w:szCs w:val="24"/>
+        </w:rPr>
+        <w:t xml:space="preserve">            DepSeleccionada = null;</w:t>
+      </w:r>
+    </w:p>
+    <w:p>
+      <w:pPr>
+        <w:pStyle w:val="Prrafodelista"/>
+        <w:shd w:val="clear" w:color="auto" w:fill="95B3D7" w:themeFill="accent1" w:themeFillTint="99"/>
+        <w:autoSpaceDE w:val="0"/>
+        <w:autoSpaceDN w:val="0"/>
+        <w:adjustRightInd w:val="0"/>
+        <w:spacing w:after="0" w:line="240" w:lineRule="auto"/>
+        <w:ind w:left="1440"/>
+        <w:rPr>
+          <w:rFonts w:ascii="Consolas" w:hAnsi="Consolas" w:cs="Consolas"/>
+          <w:sz w:val="24"/>
+          <w:szCs w:val="24"/>
+        </w:rPr>
+      </w:pPr>
+      <w:r>
+        <w:rPr>
+          <w:rFonts w:ascii="Consolas" w:hAnsi="Consolas" w:cs="Consolas"/>
+          <w:sz w:val="24"/>
+          <w:szCs w:val="24"/>
+        </w:rPr>
+        <w:t xml:space="preserve">            txtTipoDep.Clear();</w:t>
+      </w:r>
+    </w:p>
+    <w:p>
+      <w:pPr>
+        <w:pStyle w:val="Prrafodelista"/>
+        <w:shd w:val="clear" w:color="auto" w:fill="95B3D7" w:themeFill="accent1" w:themeFillTint="99"/>
+        <w:autoSpaceDE w:val="0"/>
+        <w:autoSpaceDN w:val="0"/>
+        <w:adjustRightInd w:val="0"/>
+        <w:spacing w:after="0" w:line="240" w:lineRule="auto"/>
+        <w:ind w:left="1440"/>
+        <w:rPr>
+          <w:rFonts w:ascii="Consolas" w:hAnsi="Consolas" w:cs="Consolas"/>
+          <w:sz w:val="24"/>
+          <w:szCs w:val="24"/>
+        </w:rPr>
+      </w:pPr>
+      <w:r>
+        <w:rPr>
+          <w:rFonts w:ascii="Consolas" w:hAnsi="Consolas" w:cs="Consolas"/>
+          <w:sz w:val="24"/>
+          <w:szCs w:val="24"/>
+        </w:rPr>
+        <w:t xml:space="preserve">            GrillaAgentes.DataSource = null;</w:t>
+      </w:r>
+    </w:p>
+    <w:p>
+      <w:pPr>
+        <w:pStyle w:val="Prrafodelista"/>
+        <w:shd w:val="clear" w:color="auto" w:fill="95B3D7" w:themeFill="accent1" w:themeFillTint="99"/>
+        <w:autoSpaceDE w:val="0"/>
+        <w:autoSpaceDN w:val="0"/>
+        <w:adjustRightInd w:val="0"/>
+        <w:spacing w:after="0" w:line="240" w:lineRule="auto"/>
+        <w:ind w:left="1440"/>
+        <w:rPr>
+          <w:rFonts w:ascii="Consolas" w:hAnsi="Consolas" w:cs="Consolas"/>
+          <w:sz w:val="24"/>
+          <w:szCs w:val="24"/>
           <w:lang w:val="en-US"/>
         </w:rPr>
-        <w:t xml:space="preserve">        </w:t>
-      </w:r>
-      <w:r>
-        <w:rPr>
-          <w:rFonts w:ascii="Consolas" w:hAnsi="Consolas" w:cs="Consolas"/>
-          <w:sz w:val="24"/>
-          <w:szCs w:val="24"/>
-        </w:rPr>
-        <w:t>{</w:t>
+      </w:pPr>
+      <w:r>
+        <w:rPr>
+          <w:rFonts w:ascii="Consolas" w:hAnsi="Consolas" w:cs="Consolas"/>
+          <w:sz w:val="24"/>
+          <w:szCs w:val="24"/>
+          <w:lang w:val="en-US"/>
+        </w:rPr>
+        <w:t>---------------------------------------------</w:t>
       </w:r>
     </w:p>
     <w:p>
@@ -9601,96 +9123,6 @@
           <w:rFonts w:ascii="Consolas" w:hAnsi="Consolas" w:cs="Consolas"/>
           <w:sz w:val="24"/>
           <w:szCs w:val="24"/>
-        </w:rPr>
-      </w:pPr>
-      <w:r>
-        <w:rPr>
-          <w:rFonts w:ascii="Consolas" w:hAnsi="Consolas" w:cs="Consolas"/>
-          <w:sz w:val="24"/>
-          <w:szCs w:val="24"/>
-        </w:rPr>
-        <w:t xml:space="preserve">            DepSeleccionada = null;</w:t>
-      </w:r>
-    </w:p>
-    <w:p>
-      <w:pPr>
-        <w:pStyle w:val="Prrafodelista"/>
-        <w:shd w:val="clear" w:color="auto" w:fill="95B3D7" w:themeFill="accent1" w:themeFillTint="99"/>
-        <w:autoSpaceDE w:val="0"/>
-        <w:autoSpaceDN w:val="0"/>
-        <w:adjustRightInd w:val="0"/>
-        <w:spacing w:after="0" w:line="240" w:lineRule="auto"/>
-        <w:ind w:left="1440"/>
-        <w:rPr>
-          <w:rFonts w:ascii="Consolas" w:hAnsi="Consolas" w:cs="Consolas"/>
-          <w:sz w:val="24"/>
-          <w:szCs w:val="24"/>
-        </w:rPr>
-      </w:pPr>
-      <w:r>
-        <w:rPr>
-          <w:rFonts w:ascii="Consolas" w:hAnsi="Consolas" w:cs="Consolas"/>
-          <w:sz w:val="24"/>
-          <w:szCs w:val="24"/>
-        </w:rPr>
-        <w:t xml:space="preserve">            </w:t>
-      </w:r>
-      <w:proofErr w:type="gramStart"/>
-      <w:r>
-        <w:rPr>
-          <w:rFonts w:ascii="Consolas" w:hAnsi="Consolas" w:cs="Consolas"/>
-          <w:sz w:val="24"/>
-          <w:szCs w:val="24"/>
-        </w:rPr>
-        <w:t>txtTipoDep.Clear(</w:t>
-      </w:r>
-      <w:proofErr w:type="gramEnd"/>
-      <w:r>
-        <w:rPr>
-          <w:rFonts w:ascii="Consolas" w:hAnsi="Consolas" w:cs="Consolas"/>
-          <w:sz w:val="24"/>
-          <w:szCs w:val="24"/>
-        </w:rPr>
-        <w:t>);</w:t>
-      </w:r>
-    </w:p>
-    <w:p>
-      <w:pPr>
-        <w:pStyle w:val="Prrafodelista"/>
-        <w:shd w:val="clear" w:color="auto" w:fill="95B3D7" w:themeFill="accent1" w:themeFillTint="99"/>
-        <w:autoSpaceDE w:val="0"/>
-        <w:autoSpaceDN w:val="0"/>
-        <w:adjustRightInd w:val="0"/>
-        <w:spacing w:after="0" w:line="240" w:lineRule="auto"/>
-        <w:ind w:left="1440"/>
-        <w:rPr>
-          <w:rFonts w:ascii="Consolas" w:hAnsi="Consolas" w:cs="Consolas"/>
-          <w:sz w:val="24"/>
-          <w:szCs w:val="24"/>
-        </w:rPr>
-      </w:pPr>
-      <w:r>
-        <w:rPr>
-          <w:rFonts w:ascii="Consolas" w:hAnsi="Consolas" w:cs="Consolas"/>
-          <w:sz w:val="24"/>
-          <w:szCs w:val="24"/>
-        </w:rPr>
-        <w:t xml:space="preserve">            GrillaAgentes.DataSource = null;</w:t>
-      </w:r>
-    </w:p>
-    <w:p>
-      <w:pPr>
-        <w:pStyle w:val="Prrafodelista"/>
-        <w:shd w:val="clear" w:color="auto" w:fill="95B3D7" w:themeFill="accent1" w:themeFillTint="99"/>
-        <w:autoSpaceDE w:val="0"/>
-        <w:autoSpaceDN w:val="0"/>
-        <w:adjustRightInd w:val="0"/>
-        <w:spacing w:after="0" w:line="240" w:lineRule="auto"/>
-        <w:ind w:left="1440"/>
-        <w:rPr>
-          <w:rFonts w:ascii="Consolas" w:hAnsi="Consolas" w:cs="Consolas"/>
-          <w:sz w:val="24"/>
-          <w:szCs w:val="24"/>
           <w:lang w:val="en-US"/>
         </w:rPr>
       </w:pPr>
@@ -9701,44 +9133,7 @@
           <w:szCs w:val="24"/>
           <w:lang w:val="en-US"/>
         </w:rPr>
-        <w:t>---------------------------------------------</w:t>
-      </w:r>
-    </w:p>
-    <w:p>
-      <w:pPr>
-        <w:pStyle w:val="Prrafodelista"/>
-        <w:shd w:val="clear" w:color="auto" w:fill="95B3D7" w:themeFill="accent1" w:themeFillTint="99"/>
-        <w:autoSpaceDE w:val="0"/>
-        <w:autoSpaceDN w:val="0"/>
-        <w:adjustRightInd w:val="0"/>
-        <w:spacing w:after="0" w:line="240" w:lineRule="auto"/>
-        <w:ind w:left="1440"/>
-        <w:rPr>
-          <w:rFonts w:ascii="Consolas" w:hAnsi="Consolas" w:cs="Consolas"/>
-          <w:sz w:val="24"/>
-          <w:szCs w:val="24"/>
-          <w:lang w:val="en-US"/>
-        </w:rPr>
-      </w:pPr>
-      <w:proofErr w:type="gramStart"/>
-      <w:r>
-        <w:rPr>
-          <w:rFonts w:ascii="Consolas" w:hAnsi="Consolas" w:cs="Consolas"/>
-          <w:sz w:val="24"/>
-          <w:szCs w:val="24"/>
-          <w:lang w:val="en-US"/>
-        </w:rPr>
-        <w:t>if</w:t>
-      </w:r>
-      <w:proofErr w:type="gramEnd"/>
-      <w:r>
-        <w:rPr>
-          <w:rFonts w:ascii="Consolas" w:hAnsi="Consolas" w:cs="Consolas"/>
-          <w:sz w:val="24"/>
-          <w:szCs w:val="24"/>
-          <w:lang w:val="en-US"/>
-        </w:rPr>
-        <w:t xml:space="preserve"> (res.Count == 1 &amp;&amp; string.Equals(res.First().NombreDependencia, txtDependencia.Text))</w:t>
+        <w:t>if (res.Count == 1 &amp;&amp; string.Equals(res.First().NombreDependencia, txtDependencia.Text))</w:t>
       </w:r>
     </w:p>
     <w:p>
@@ -9895,27 +9290,7 @@
           <w:szCs w:val="24"/>
           <w:lang w:val="en-US"/>
         </w:rPr>
-        <w:t xml:space="preserve">                    cboDep_</w:t>
-      </w:r>
-      <w:proofErr w:type="gramStart"/>
-      <w:r>
-        <w:rPr>
-          <w:rFonts w:ascii="Consolas" w:hAnsi="Consolas" w:cs="Consolas"/>
-          <w:sz w:val="24"/>
-          <w:szCs w:val="24"/>
-          <w:lang w:val="en-US"/>
-        </w:rPr>
-        <w:t>SelectionChangeCommitted(</w:t>
-      </w:r>
-      <w:proofErr w:type="gramEnd"/>
-      <w:r>
-        <w:rPr>
-          <w:rFonts w:ascii="Consolas" w:hAnsi="Consolas" w:cs="Consolas"/>
-          <w:sz w:val="24"/>
-          <w:szCs w:val="24"/>
-          <w:lang w:val="en-US"/>
-        </w:rPr>
-        <w:t>cboDep, new EventArgs());</w:t>
+        <w:t xml:space="preserve">                    cboDep_SelectionChangeCommitted(cboDep, new EventArgs());</w:t>
       </w:r>
     </w:p>
     <w:p>
@@ -11260,27 +10635,7 @@
           <w:szCs w:val="24"/>
           <w:highlight w:val="green"/>
         </w:rPr>
-        <w:t xml:space="preserve">, que lo hago desde la misma función </w:t>
-      </w:r>
-      <w:proofErr w:type="gramStart"/>
-      <w:r>
-        <w:rPr>
-          <w:rFonts w:ascii="Consolas" w:hAnsi="Consolas" w:cs="Consolas"/>
-          <w:sz w:val="24"/>
-          <w:szCs w:val="24"/>
-          <w:highlight w:val="green"/>
-        </w:rPr>
-        <w:t>CrearLog(</w:t>
-      </w:r>
-      <w:proofErr w:type="gramEnd"/>
-      <w:r>
-        <w:rPr>
-          <w:rFonts w:ascii="Consolas" w:hAnsi="Consolas" w:cs="Consolas"/>
-          <w:sz w:val="24"/>
-          <w:szCs w:val="24"/>
-          <w:highlight w:val="green"/>
-        </w:rPr>
-        <w:t>).</w:t>
+        <w:t>, que lo hago desde la misma función CrearLog().</w:t>
       </w:r>
       <w:r>
         <w:rPr>
@@ -12460,7 +11815,6 @@
         </w:rPr>
         <w:t xml:space="preserve">               </w:t>
       </w:r>
-      <w:proofErr w:type="gramStart"/>
       <w:r>
         <w:rPr>
           <w:rFonts w:ascii="Consolas" w:hAnsi="Consolas" w:cs="Consolas"/>
@@ -12538,7 +11892,6 @@
         </w:rPr>
         <w:t>EjecutarNonQuery(</w:t>
       </w:r>
-      <w:proofErr w:type="gramEnd"/>
       <w:r>
         <w:rPr>
           <w:rFonts w:ascii="Consolas" w:hAnsi="Consolas" w:cs="Consolas"/>
@@ -12961,27 +12314,7 @@
           <w:szCs w:val="24"/>
           <w:highlight w:val="green"/>
         </w:rPr>
-        <w:t xml:space="preserve">, </w:t>
-      </w:r>
-      <w:proofErr w:type="gramStart"/>
-      <w:r>
-        <w:rPr>
-          <w:rFonts w:ascii="Consolas" w:hAnsi="Consolas" w:cs="Consolas"/>
-          <w:sz w:val="24"/>
-          <w:szCs w:val="24"/>
-          <w:highlight w:val="green"/>
-        </w:rPr>
-        <w:t>comprobado</w:t>
-      </w:r>
-      <w:proofErr w:type="gramEnd"/>
-      <w:r>
-        <w:rPr>
-          <w:rFonts w:ascii="Consolas" w:hAnsi="Consolas" w:cs="Consolas"/>
-          <w:sz w:val="24"/>
-          <w:szCs w:val="24"/>
-          <w:highlight w:val="green"/>
-        </w:rPr>
-        <w:t xml:space="preserve"> q funciona en app.</w:t>
+        <w:t>, comprobado q funciona en app.</w:t>
       </w:r>
     </w:p>
     <w:p>
@@ -14642,15 +13975,7 @@
         <w:shd w:val="clear" w:color="auto" w:fill="92CDDC" w:themeFill="accent5" w:themeFillTint="99"/>
       </w:pPr>
       <w:r>
-        <w:t xml:space="preserve">                    List&lt;PartidaDetalle&gt; LisPartDet = new List&lt;PartidaDetalle</w:t>
-      </w:r>
-      <w:proofErr w:type="gramStart"/>
-      <w:r>
-        <w:t>&gt;(</w:t>
-      </w:r>
-      <w:proofErr w:type="gramEnd"/>
-      <w:r>
-        <w:t>);</w:t>
+        <w:t xml:space="preserve">                    List&lt;PartidaDetalle&gt; LisPartDet = new List&lt;PartidaDetalle&gt;();</w:t>
       </w:r>
     </w:p>
     <w:p>
@@ -14659,15 +13984,7 @@
         <w:shd w:val="clear" w:color="auto" w:fill="92CDDC" w:themeFill="accent5" w:themeFillTint="99"/>
       </w:pPr>
       <w:r>
-        <w:t xml:space="preserve">                    BLLPartidaDetalle ManagerPartidaDetalle = new </w:t>
-      </w:r>
-      <w:proofErr w:type="gramStart"/>
-      <w:r>
-        <w:t>BLLPartidaDetalle(</w:t>
-      </w:r>
-      <w:proofErr w:type="gramEnd"/>
-      <w:r>
-        <w:t>);</w:t>
+        <w:t xml:space="preserve">                    BLLPartidaDetalle ManagerPartidaDetalle = new BLLPartidaDetalle();</w:t>
       </w:r>
     </w:p>
     <w:p>
@@ -14681,19 +13998,11 @@
       <w:r>
         <w:t xml:space="preserve">                    </w:t>
       </w:r>
-      <w:proofErr w:type="gramStart"/>
       <w:r>
         <w:rPr>
           <w:lang w:val="en-US"/>
         </w:rPr>
-        <w:t>foreach</w:t>
-      </w:r>
-      <w:proofErr w:type="gramEnd"/>
-      <w:r>
-        <w:rPr>
-          <w:lang w:val="en-US"/>
-        </w:rPr>
-        <w:t xml:space="preserve"> (SolicDetalle unSolicDet in unaSolicitud.unosDetallesSolicitud)</w:t>
+        <w:t>foreach (SolicDetalle unSolicDet in unaSolicitud.unosDetallesSolicitud)</w:t>
       </w:r>
     </w:p>
     <w:p>
@@ -14717,15 +14026,7 @@
         <w:shd w:val="clear" w:color="auto" w:fill="92CDDC" w:themeFill="accent5" w:themeFillTint="99"/>
       </w:pPr>
       <w:r>
-        <w:t xml:space="preserve">                        PartidaDetalle unaPartDet = </w:t>
-      </w:r>
-      <w:proofErr w:type="gramStart"/>
-      <w:r>
-        <w:t>ManagerPartidaDetalle.SolicDetallePartidaDetalleAsociacionTraer(</w:t>
-      </w:r>
-      <w:proofErr w:type="gramEnd"/>
-      <w:r>
-        <w:t>unaSolicitud.IdSolicitud, unSolicDet.IdSolicitudDetalle);</w:t>
+        <w:t xml:space="preserve">                        PartidaDetalle unaPartDet = ManagerPartidaDetalle.SolicDetallePartidaDetalleAsociacionTraer(unaSolicitud.IdSolicitud, unSolicDet.IdSolicitudDetalle);</w:t>
       </w:r>
     </w:p>
     <w:p>
@@ -14734,15 +14035,7 @@
         <w:shd w:val="clear" w:color="auto" w:fill="92CDDC" w:themeFill="accent5" w:themeFillTint="99"/>
       </w:pPr>
       <w:r>
-        <w:t xml:space="preserve">                        </w:t>
-      </w:r>
-      <w:proofErr w:type="gramStart"/>
-      <w:r>
-        <w:t>if</w:t>
-      </w:r>
-      <w:proofErr w:type="gramEnd"/>
-      <w:r>
-        <w:t xml:space="preserve"> (unaPartDet.IdPartida &gt; 0)</w:t>
+        <w:t xml:space="preserve">                        if (unaPartDet.IdPartida &gt; 0)</w:t>
       </w:r>
     </w:p>
     <w:p>
@@ -14752,15 +14045,7 @@
       </w:pPr>
       <w:r>
         <w:lastRenderedPageBreak/>
-        <w:t xml:space="preserve">                            </w:t>
-      </w:r>
-      <w:proofErr w:type="gramStart"/>
-      <w:r>
-        <w:t>LisPartDet.Add(</w:t>
-      </w:r>
-      <w:proofErr w:type="gramEnd"/>
-      <w:r>
-        <w:t>unaPartDet);</w:t>
+        <w:t xml:space="preserve">                            LisPartDet.Add(unaPartDet);</w:t>
       </w:r>
     </w:p>
     <w:p>
@@ -14790,15 +14075,7 @@
         </w:rPr>
       </w:pPr>
       <w:r>
-        <w:t xml:space="preserve">                    </w:t>
-      </w:r>
-      <w:proofErr w:type="gramStart"/>
-      <w:r>
-        <w:t>if</w:t>
-      </w:r>
-      <w:proofErr w:type="gramEnd"/>
-      <w:r>
-        <w:t xml:space="preserve"> (LisPartDet.Count() == 0)</w:t>
+        <w:t xml:space="preserve">                    if (LisPartDet.Count() == 0)</w:t>
       </w:r>
     </w:p>
     <w:p>
@@ -15669,6 +14946,103 @@
           <w:szCs w:val="24"/>
         </w:rPr>
       </w:pPr>
+      <w:r>
+        <w:rPr>
+          <w:rFonts w:ascii="Consolas" w:hAnsi="Consolas" w:cs="Consolas"/>
+          <w:b/>
+          <w:sz w:val="24"/>
+          <w:szCs w:val="24"/>
+        </w:rPr>
+        <w:t>Permisos Interfaz:</w:t>
+      </w:r>
+    </w:p>
+    <w:p>
+      <w:pPr>
+        <w:pStyle w:val="Prrafodelista"/>
+        <w:numPr>
+          <w:ilvl w:val="1"/>
+          <w:numId w:val="2"/>
+        </w:numPr>
+        <w:shd w:val="clear" w:color="auto" w:fill="548DD4" w:themeFill="text2" w:themeFillTint="99"/>
+        <w:autoSpaceDE w:val="0"/>
+        <w:autoSpaceDN w:val="0"/>
+        <w:adjustRightInd w:val="0"/>
+        <w:spacing w:after="0" w:line="240" w:lineRule="auto"/>
+        <w:rPr>
+          <w:rFonts w:ascii="Consolas" w:hAnsi="Consolas" w:cs="Consolas"/>
+          <w:b/>
+          <w:sz w:val="24"/>
+          <w:szCs w:val="24"/>
+        </w:rPr>
+      </w:pPr>
+      <w:r>
+        <w:rPr>
+          <w:rFonts w:ascii="Consolas" w:hAnsi="Consolas" w:cs="Consolas"/>
+          <w:b/>
+          <w:sz w:val="24"/>
+          <w:szCs w:val="24"/>
+        </w:rPr>
+        <w:t>Coloqué tag en Principal -&gt; btnRendicionCrear y btnSolicitudCrear y valido los permisos en Principal</w:t>
+      </w:r>
+    </w:p>
+    <w:p>
+      <w:pPr>
+        <w:pStyle w:val="Prrafodelista"/>
+        <w:numPr>
+          <w:ilvl w:val="1"/>
+          <w:numId w:val="2"/>
+        </w:numPr>
+        <w:shd w:val="clear" w:color="auto" w:fill="548DD4" w:themeFill="text2" w:themeFillTint="99"/>
+        <w:autoSpaceDE w:val="0"/>
+        <w:autoSpaceDN w:val="0"/>
+        <w:adjustRightInd w:val="0"/>
+        <w:spacing w:after="0" w:line="240" w:lineRule="auto"/>
+        <w:rPr>
+          <w:rFonts w:ascii="Consolas" w:hAnsi="Consolas" w:cs="Consolas"/>
+          <w:b/>
+          <w:sz w:val="24"/>
+          <w:szCs w:val="24"/>
+        </w:rPr>
+      </w:pPr>
+      <w:r>
+        <w:rPr>
+          <w:rFonts w:ascii="Consolas" w:hAnsi="Consolas" w:cs="Consolas"/>
+          <w:b/>
+          <w:sz w:val="24"/>
+          <w:szCs w:val="24"/>
+        </w:rPr>
+        <w:t>Coloqué tag en frmAsignacionBuscar y valido permisos para ver si muestro o no ese formulario (aparece como disabled)</w:t>
+      </w:r>
+    </w:p>
+    <w:p>
+      <w:pPr>
+        <w:pStyle w:val="Prrafodelista"/>
+        <w:numPr>
+          <w:ilvl w:val="0"/>
+          <w:numId w:val="2"/>
+        </w:numPr>
+        <w:autoSpaceDE w:val="0"/>
+        <w:autoSpaceDN w:val="0"/>
+        <w:adjustRightInd w:val="0"/>
+        <w:spacing w:after="0" w:line="240" w:lineRule="auto"/>
+        <w:rPr>
+          <w:rFonts w:ascii="Consolas" w:hAnsi="Consolas" w:cs="Consolas"/>
+          <w:b/>
+          <w:sz w:val="24"/>
+          <w:szCs w:val="24"/>
+          <w:highlight w:val="yellow"/>
+        </w:rPr>
+      </w:pPr>
+      <w:r>
+        <w:rPr>
+          <w:rFonts w:ascii="Consolas" w:hAnsi="Consolas" w:cs="Consolas"/>
+          <w:b/>
+          <w:sz w:val="24"/>
+          <w:szCs w:val="24"/>
+          <w:highlight w:val="yellow"/>
+        </w:rPr>
+        <w:t>No me carga bien los permisos, revisar la función BuscarPermisos y BuscarSubPermisos, parece que retorna false siempre (aunque encuentre dentro de los permisos el tag del control en revisión</w:t>
+      </w:r>
       <w:bookmarkStart w:id="0" w:name="_GoBack"/>
       <w:bookmarkEnd w:id="0"/>
       <w:r>
@@ -15677,80 +15051,20 @@
           <w:b/>
           <w:sz w:val="24"/>
           <w:szCs w:val="24"/>
-        </w:rPr>
-        <w:t>Permisos Interfaz:</w:t>
-      </w:r>
-    </w:p>
-    <w:p>
-      <w:pPr>
-        <w:pStyle w:val="Prrafodelista"/>
-        <w:numPr>
-          <w:ilvl w:val="1"/>
-          <w:numId w:val="2"/>
-        </w:numPr>
-        <w:shd w:val="clear" w:color="auto" w:fill="548DD4" w:themeFill="text2" w:themeFillTint="99"/>
-        <w:autoSpaceDE w:val="0"/>
-        <w:autoSpaceDN w:val="0"/>
-        <w:adjustRightInd w:val="0"/>
-        <w:spacing w:after="0" w:line="240" w:lineRule="auto"/>
-        <w:rPr>
-          <w:rFonts w:ascii="Consolas" w:hAnsi="Consolas" w:cs="Consolas"/>
-          <w:b/>
-          <w:sz w:val="24"/>
-          <w:szCs w:val="24"/>
-        </w:rPr>
-      </w:pPr>
-      <w:r>
-        <w:rPr>
-          <w:rFonts w:ascii="Consolas" w:hAnsi="Consolas" w:cs="Consolas"/>
-          <w:b/>
-          <w:sz w:val="24"/>
-          <w:szCs w:val="24"/>
-        </w:rPr>
-        <w:t>Coloqué tag en Principal -&gt; btnRendicionCrear y btnSolicitudCrear y valido los permisos en Principal</w:t>
-      </w:r>
-    </w:p>
-    <w:p>
-      <w:pPr>
-        <w:pStyle w:val="Prrafodelista"/>
-        <w:numPr>
-          <w:ilvl w:val="1"/>
-          <w:numId w:val="2"/>
-        </w:numPr>
-        <w:shd w:val="clear" w:color="auto" w:fill="548DD4" w:themeFill="text2" w:themeFillTint="99"/>
-        <w:autoSpaceDE w:val="0"/>
-        <w:autoSpaceDN w:val="0"/>
-        <w:adjustRightInd w:val="0"/>
-        <w:spacing w:after="0" w:line="240" w:lineRule="auto"/>
-        <w:rPr>
-          <w:rFonts w:ascii="Consolas" w:hAnsi="Consolas" w:cs="Consolas"/>
-          <w:b/>
-          <w:sz w:val="24"/>
-          <w:szCs w:val="24"/>
-        </w:rPr>
-      </w:pPr>
-      <w:r>
-        <w:rPr>
-          <w:rFonts w:ascii="Consolas" w:hAnsi="Consolas" w:cs="Consolas"/>
-          <w:b/>
-          <w:sz w:val="24"/>
-          <w:szCs w:val="24"/>
-        </w:rPr>
-        <w:t>Coloqué tag en frmAsignacionBuscar y valido permisos para ver si muestro o no ese formulario (aparece como disabled)</w:t>
-      </w:r>
-    </w:p>
-    <w:p>
-      <w:pPr>
-        <w:autoSpaceDE w:val="0"/>
-        <w:autoSpaceDN w:val="0"/>
-        <w:adjustRightInd w:val="0"/>
-        <w:spacing w:after="0" w:line="240" w:lineRule="auto"/>
-        <w:rPr>
-          <w:rFonts w:ascii="Consolas" w:hAnsi="Consolas" w:cs="Consolas"/>
-          <w:sz w:val="24"/>
-          <w:szCs w:val="24"/>
-        </w:rPr>
-      </w:pPr>
+          <w:highlight w:val="yellow"/>
+        </w:rPr>
+        <w:t>)</w:t>
+      </w:r>
+      <w:r>
+        <w:rPr>
+          <w:rFonts w:ascii="Consolas" w:hAnsi="Consolas" w:cs="Consolas"/>
+          <w:b/>
+          <w:sz w:val="24"/>
+          <w:szCs w:val="24"/>
+          <w:highlight w:val="yellow"/>
+        </w:rPr>
+        <w:t>:</w:t>
+      </w:r>
     </w:p>
     <w:p>
       <w:pPr>
@@ -16023,7 +15337,6 @@
           <w:lang w:val="en-US" w:eastAsia="es-AR"/>
         </w:rPr>
       </w:pPr>
-      <w:proofErr w:type="gramStart"/>
       <w:r>
         <w:rPr>
           <w:rFonts w:ascii="inherit" w:eastAsia="Times New Roman" w:hAnsi="inherit" w:cs="Consolas"/>
@@ -16036,7 +15349,6 @@
         </w:rPr>
         <w:t>public</w:t>
       </w:r>
-      <w:proofErr w:type="gramEnd"/>
       <w:r>
         <w:rPr>
           <w:rFonts w:ascii="inherit" w:eastAsia="Times New Roman" w:hAnsi="inherit" w:cs="Consolas"/>
@@ -16189,7 +15501,6 @@
           <w:lang w:val="en-US" w:eastAsia="es-AR"/>
         </w:rPr>
       </w:pPr>
-      <w:proofErr w:type="gramStart"/>
       <w:r>
         <w:rPr>
           <w:rFonts w:ascii="inherit" w:eastAsia="Times New Roman" w:hAnsi="inherit" w:cs="Consolas"/>
@@ -16202,7 +15513,6 @@
         </w:rPr>
         <w:t>protected</w:t>
       </w:r>
-      <w:proofErr w:type="gramEnd"/>
       <w:r>
         <w:rPr>
           <w:rFonts w:ascii="inherit" w:eastAsia="Times New Roman" w:hAnsi="inherit" w:cs="Consolas"/>
@@ -16461,7 +15771,6 @@
         </w:rPr>
         <w:t xml:space="preserve">    </w:t>
       </w:r>
-      <w:proofErr w:type="gramStart"/>
       <w:r>
         <w:rPr>
           <w:rFonts w:ascii="inherit" w:eastAsia="Times New Roman" w:hAnsi="inherit" w:cs="Consolas"/>
@@ -16474,7 +15783,6 @@
         </w:rPr>
         <w:t>if</w:t>
       </w:r>
-      <w:proofErr w:type="gramEnd"/>
       <w:r>
         <w:rPr>
           <w:rFonts w:ascii="inherit" w:eastAsia="Times New Roman" w:hAnsi="inherit" w:cs="Consolas"/>
@@ -16605,7 +15913,6 @@
         </w:rPr>
         <w:t xml:space="preserve">        </w:t>
       </w:r>
-      <w:proofErr w:type="gramStart"/>
       <w:r>
         <w:rPr>
           <w:rFonts w:ascii="inherit" w:eastAsia="Times New Roman" w:hAnsi="inherit" w:cs="Consolas"/>
@@ -16654,7 +15961,6 @@
         </w:rPr>
         <w:t>(</w:t>
       </w:r>
-      <w:proofErr w:type="gramEnd"/>
       <w:r>
         <w:rPr>
           <w:rFonts w:ascii="inherit" w:eastAsia="Times New Roman" w:hAnsi="inherit" w:cs="Consolas"/>
@@ -16853,7 +16159,6 @@
         </w:rPr>
         <w:t xml:space="preserve"> </w:t>
       </w:r>
-      <w:proofErr w:type="gramStart"/>
       <w:r>
         <w:rPr>
           <w:rFonts w:ascii="inherit" w:eastAsia="Times New Roman" w:hAnsi="inherit" w:cs="Consolas"/>
@@ -16878,7 +16183,6 @@
         </w:rPr>
         <w:t>(</w:t>
       </w:r>
-      <w:proofErr w:type="gramEnd"/>
       <w:r>
         <w:rPr>
           <w:rFonts w:ascii="inherit" w:eastAsia="Times New Roman" w:hAnsi="inherit" w:cs="Consolas"/>
@@ -16971,7 +16275,6 @@
           <w:lang w:val="en-US" w:eastAsia="es-AR"/>
         </w:rPr>
       </w:pPr>
-      <w:proofErr w:type="gramStart"/>
       <w:r>
         <w:rPr>
           <w:rFonts w:ascii="inherit" w:eastAsia="Times New Roman" w:hAnsi="inherit" w:cs="Consolas"/>
@@ -16984,7 +16287,6 @@
         </w:rPr>
         <w:t>protected</w:t>
       </w:r>
-      <w:proofErr w:type="gramEnd"/>
       <w:r>
         <w:rPr>
           <w:rFonts w:ascii="inherit" w:eastAsia="Times New Roman" w:hAnsi="inherit" w:cs="Consolas"/>
@@ -17283,18 +16585,8 @@
           <w:szCs w:val="16"/>
           <w:lang w:val="en-US"/>
         </w:rPr>
-        <w:t>O sino</w:t>
-      </w:r>
-      <w:proofErr w:type="gramStart"/>
-      <w:r>
-        <w:rPr>
-          <w:sz w:val="16"/>
-          <w:szCs w:val="16"/>
-          <w:lang w:val="en-US"/>
-        </w:rPr>
-        <w:t>::</w:t>
-      </w:r>
-      <w:proofErr w:type="gramEnd"/>
+        <w:t>O sino::</w:t>
+      </w:r>
     </w:p>
     <w:p>
       <w:pPr>
@@ -17358,7 +16650,6 @@
           <w:lang w:val="en-US" w:eastAsia="es-AR"/>
         </w:rPr>
       </w:pPr>
-      <w:proofErr w:type="gramStart"/>
       <w:r>
         <w:rPr>
           <w:rFonts w:ascii="inherit" w:eastAsia="Times New Roman" w:hAnsi="inherit" w:cs="Consolas"/>
@@ -17371,7 +16662,6 @@
         </w:rPr>
         <w:t>public</w:t>
       </w:r>
-      <w:proofErr w:type="gramEnd"/>
       <w:r>
         <w:rPr>
           <w:rFonts w:ascii="inherit" w:eastAsia="Times New Roman" w:hAnsi="inherit" w:cs="Consolas"/>
@@ -17524,7 +16814,6 @@
           <w:lang w:val="en-US" w:eastAsia="es-AR"/>
         </w:rPr>
       </w:pPr>
-      <w:proofErr w:type="gramStart"/>
       <w:r>
         <w:rPr>
           <w:rFonts w:ascii="inherit" w:eastAsia="Times New Roman" w:hAnsi="inherit" w:cs="Consolas"/>
@@ -17537,7 +16826,6 @@
         </w:rPr>
         <w:t>private</w:t>
       </w:r>
-      <w:proofErr w:type="gramEnd"/>
       <w:r>
         <w:rPr>
           <w:rFonts w:ascii="inherit" w:eastAsia="Times New Roman" w:hAnsi="inherit" w:cs="Consolas"/>
@@ -17748,7 +17036,6 @@
         </w:rPr>
         <w:t xml:space="preserve">    </w:t>
       </w:r>
-      <w:proofErr w:type="gramStart"/>
       <w:r>
         <w:rPr>
           <w:rFonts w:ascii="inherit" w:eastAsia="Times New Roman" w:hAnsi="inherit" w:cs="Consolas"/>
@@ -17761,7 +17048,6 @@
         </w:rPr>
         <w:t>if</w:t>
       </w:r>
-      <w:proofErr w:type="gramEnd"/>
       <w:r>
         <w:rPr>
           <w:rFonts w:ascii="inherit" w:eastAsia="Times New Roman" w:hAnsi="inherit" w:cs="Consolas"/>
@@ -17892,7 +17178,6 @@
         </w:rPr>
         <w:t xml:space="preserve">       </w:t>
       </w:r>
-      <w:proofErr w:type="gramStart"/>
       <w:r>
         <w:rPr>
           <w:rFonts w:ascii="inherit" w:eastAsia="Times New Roman" w:hAnsi="inherit" w:cs="Consolas"/>
@@ -17941,7 +17226,6 @@
         </w:rPr>
         <w:t>(</w:t>
       </w:r>
-      <w:proofErr w:type="gramEnd"/>
       <w:r>
         <w:rPr>
           <w:rFonts w:ascii="inherit" w:eastAsia="Times New Roman" w:hAnsi="inherit" w:cs="Consolas"/>
@@ -18121,7 +17405,6 @@
           <w:lang w:val="en-US" w:eastAsia="es-AR"/>
         </w:rPr>
       </w:pPr>
-      <w:proofErr w:type="gramStart"/>
       <w:r>
         <w:rPr>
           <w:rFonts w:ascii="inherit" w:eastAsia="Times New Roman" w:hAnsi="inherit" w:cs="Consolas"/>
@@ -18134,7 +17417,6 @@
         </w:rPr>
         <w:t>public</w:t>
       </w:r>
-      <w:proofErr w:type="gramEnd"/>
       <w:r>
         <w:rPr>
           <w:rFonts w:ascii="inherit" w:eastAsia="Times New Roman" w:hAnsi="inherit" w:cs="Consolas"/>
@@ -18417,7 +17699,6 @@
         </w:rPr>
         <w:t xml:space="preserve"> </w:t>
       </w:r>
-      <w:proofErr w:type="gramStart"/>
       <w:r>
         <w:rPr>
           <w:rFonts w:ascii="inherit" w:eastAsia="Times New Roman" w:hAnsi="inherit" w:cs="Consolas"/>
@@ -18442,7 +17723,6 @@
         </w:rPr>
         <w:t>(</w:t>
       </w:r>
-      <w:proofErr w:type="gramEnd"/>
       <w:r>
         <w:rPr>
           <w:rFonts w:ascii="inherit" w:eastAsia="Times New Roman" w:hAnsi="inherit" w:cs="Consolas"/>
@@ -18581,7 +17861,6 @@
           <w:lang w:val="en-US" w:eastAsia="es-AR"/>
         </w:rPr>
       </w:pPr>
-      <w:proofErr w:type="gramStart"/>
       <w:r>
         <w:rPr>
           <w:rFonts w:ascii="inherit" w:eastAsia="Times New Roman" w:hAnsi="inherit" w:cs="Consolas"/>
@@ -18594,7 +17873,6 @@
         </w:rPr>
         <w:t>public</w:t>
       </w:r>
-      <w:proofErr w:type="gramEnd"/>
       <w:r>
         <w:rPr>
           <w:rFonts w:ascii="inherit" w:eastAsia="Times New Roman" w:hAnsi="inherit" w:cs="Consolas"/>
@@ -19148,18 +18426,8 @@
           <w:sz w:val="16"/>
           <w:szCs w:val="16"/>
         </w:rPr>
-        <w:t xml:space="preserve">O tmb se puede colocar un </w:t>
-      </w:r>
-      <w:proofErr w:type="gramStart"/>
-      <w:r>
-        <w:rPr>
-          <w:b/>
-          <w:sz w:val="16"/>
-          <w:szCs w:val="16"/>
-        </w:rPr>
-        <w:t>if(</w:t>
-      </w:r>
-      <w:proofErr w:type="gramEnd"/>
+        <w:t>O tmb se puede colocar un if(</w:t>
+      </w:r>
       <w:r>
         <w:rPr>
           <w:rFonts w:ascii="Consolas" w:hAnsi="Consolas" w:cs="Consolas"/>
@@ -19292,23 +18560,13 @@
           <w:szCs w:val="16"/>
         </w:rPr>
       </w:pPr>
-      <w:proofErr w:type="gramStart"/>
       <w:r>
         <w:rPr>
           <w:rFonts w:cstheme="minorHAnsi"/>
           <w:sz w:val="16"/>
           <w:szCs w:val="16"/>
         </w:rPr>
-        <w:t>if</w:t>
-      </w:r>
-      <w:proofErr w:type="gramEnd"/>
-      <w:r>
-        <w:rPr>
-          <w:rFonts w:cstheme="minorHAnsi"/>
-          <w:sz w:val="16"/>
-          <w:szCs w:val="16"/>
-        </w:rPr>
-        <w:t xml:space="preserve"> (!string.IsNullOrWhiteSpace(txtProveedorBuscar.Text) &amp; txtProveedorBuscar.TextLength &gt;= 3 || !string.IsNullOrWhiteSpace(txtProveedorBuscar.Text) &amp; txtProveedorBuscar.TextLength &lt;= 2 &amp;</w:t>
+        <w:t>if (!string.IsNullOrWhiteSpace(txtProveedorBuscar.Text) &amp; txtProveedorBuscar.TextLength &gt;= 3 || !string.IsNullOrWhiteSpace(txtProveedorBuscar.Text) &amp; txtProveedorBuscar.TextLength &lt;= 2 &amp;</w:t>
       </w:r>
       <w:r>
         <w:rPr>
@@ -22099,7 +21357,7 @@
 </file>
 
 <file path=customXml/itemProps1.xml><?xml version="1.0" encoding="utf-8"?>
-<ds:datastoreItem xmlns:ds="http://schemas.openxmlformats.org/officeDocument/2006/customXml" ds:itemID="{A0B73412-3B1C-4B3A-B3EC-0EB5C8FEE9AB}">
+<ds:datastoreItem xmlns:ds="http://schemas.openxmlformats.org/officeDocument/2006/customXml" ds:itemID="{4CDB011C-CA66-4545-838F-095D44FA80B5}">
   <ds:schemaRefs>
     <ds:schemaRef ds:uri="http://schemas.openxmlformats.org/officeDocument/2006/bibliography"/>
   </ds:schemaRefs>

</xml_diff>

<commit_message>
#Autorización en interfaz realizados: •	Crear Solicitud •	Buscar Solicitud •	Modificar Solicitud •	Cancelar Solicitud •	Solicitar Cotizacion •	Agregar Cotizacion •	Crear Partida •	Buscar Partida •	Modificar Partida •	Cancelar Partida •	Asociar Partida •	Registrar Adquisicion •	Buscar Adquisicion •	Modificar Adquisicion
</commit_message>
<xml_diff>
--- a/Anotaciones/Sistema Artec.docx
+++ b/Anotaciones/Sistema Artec.docx
@@ -864,8 +864,13 @@
         <w:pStyle w:val="Prrafodelista"/>
         <w:ind w:left="1440"/>
       </w:pPr>
-      <w:r>
-        <w:t>frmCotizaciones UnFrmCotizaciones = new frmCotizaciones(unaSolicitud.unosDetallesSolicitud[e.RowIndex].unasCotizaciones</w:t>
+      <w:proofErr w:type="gramStart"/>
+      <w:r>
+        <w:t>frmCotizaciones</w:t>
+      </w:r>
+      <w:proofErr w:type="gramEnd"/>
+      <w:r>
+        <w:t xml:space="preserve"> UnFrmCotizaciones = new frmCotizaciones(unaSolicitud.unosDetallesSolicitud[e.RowIndex].unasCotizaciones</w:t>
       </w:r>
       <w:r>
         <w:rPr>
@@ -916,12 +921,21 @@
         </w:rPr>
         <w:t>unDetSolic.IdSolicitud;//</w:t>
       </w:r>
-      <w:r>
-        <w:rPr>
-          <w:sz w:val="16"/>
-          <w:szCs w:val="16"/>
-        </w:rPr>
-        <w:t>unasCotizaciones[0].unDetalleAsociado.IdSolicitud;</w:t>
+      <w:proofErr w:type="gramStart"/>
+      <w:r>
+        <w:rPr>
+          <w:sz w:val="16"/>
+          <w:szCs w:val="16"/>
+        </w:rPr>
+        <w:t>unasCotizaciones[</w:t>
+      </w:r>
+      <w:proofErr w:type="gramEnd"/>
+      <w:r>
+        <w:rPr>
+          <w:sz w:val="16"/>
+          <w:szCs w:val="16"/>
+        </w:rPr>
+        <w:t>0].unDetalleAsociado.IdSolicitud;</w:t>
       </w:r>
     </w:p>
     <w:p>
@@ -953,7 +967,23 @@
           <w:sz w:val="16"/>
           <w:szCs w:val="16"/>
         </w:rPr>
-        <w:t>//unasCotizaciones[0].unDetalleAsociado.IdSolicitudDetalle;</w:t>
+        <w:t>//</w:t>
+      </w:r>
+      <w:proofErr w:type="gramStart"/>
+      <w:r>
+        <w:rPr>
+          <w:sz w:val="16"/>
+          <w:szCs w:val="16"/>
+        </w:rPr>
+        <w:t>unasCotizaciones[</w:t>
+      </w:r>
+      <w:proofErr w:type="gramEnd"/>
+      <w:r>
+        <w:rPr>
+          <w:sz w:val="16"/>
+          <w:szCs w:val="16"/>
+        </w:rPr>
+        <w:t>0].unDetalleAsociado.IdSolicitudDetalle;</w:t>
       </w:r>
     </w:p>
     <w:p>
@@ -1280,13 +1310,23 @@
         </w:rPr>
         <w:t>//Todo dentro del negocio o dal</w:t>
       </w:r>
+      <w:proofErr w:type="gramStart"/>
       <w:r>
         <w:rPr>
           <w:strike/>
           <w:sz w:val="16"/>
           <w:szCs w:val="16"/>
         </w:rPr>
-        <w:t>.. El código donde empzaria esto esa en frmregistrar línea 66</w:t>
+        <w:t>..</w:t>
+      </w:r>
+      <w:proofErr w:type="gramEnd"/>
+      <w:r>
+        <w:rPr>
+          <w:strike/>
+          <w:sz w:val="16"/>
+          <w:szCs w:val="16"/>
+        </w:rPr>
+        <w:t xml:space="preserve"> El código donde empzaria esto esa en frmregistrar línea 66</w:t>
       </w:r>
     </w:p>
     <w:p>
@@ -1485,33 +1525,69 @@
           <w:sz w:val="16"/>
           <w:szCs w:val="16"/>
         </w:rPr>
-        <w:t>GUARDA:</w:t>
-      </w:r>
+        <w:t>GUARDA</w:t>
+      </w:r>
+      <w:proofErr w:type="gramStart"/>
       <w:r>
         <w:rPr>
           <w:color w:val="0070C0"/>
           <w:sz w:val="16"/>
           <w:szCs w:val="16"/>
         </w:rPr>
-        <w:t>Para arreglarlo modifique mal, pero arece q sigue andando todo, la línea 114 de frmbienregistrar</w:t>
-      </w:r>
-    </w:p>
-    <w:p>
-      <w:pPr>
-        <w:pStyle w:val="Prrafodelista"/>
+        <w:t>:</w:t>
+      </w:r>
+      <w:r>
         <w:rPr>
           <w:color w:val="0070C0"/>
           <w:sz w:val="16"/>
           <w:szCs w:val="16"/>
         </w:rPr>
-      </w:pPr>
+        <w:t>Para</w:t>
+      </w:r>
+      <w:proofErr w:type="gramEnd"/>
       <w:r>
         <w:rPr>
           <w:color w:val="0070C0"/>
           <w:sz w:val="16"/>
           <w:szCs w:val="16"/>
         </w:rPr>
-        <w:t>Antes estaba esto: LisAUXDetalles = unosDetallesBienes.Select(x =&gt; new HLPDetallesAdquisicion() { DescripCategoria = x.unaCategoria.DescripCategoria, Cantidad = x.Cantidad, IdCategoria = x.unaCategoria.IdCategoria, IdSolicitudDetalle = x.IdSolicitudDetalle }).ToList();</w:t>
+        <w:t xml:space="preserve"> arreglarlo modifique mal, pero arece q sigue andando todo, la línea 114 de frmbienregistrar</w:t>
+      </w:r>
+    </w:p>
+    <w:p>
+      <w:pPr>
+        <w:pStyle w:val="Prrafodelista"/>
+        <w:rPr>
+          <w:color w:val="0070C0"/>
+          <w:sz w:val="16"/>
+          <w:szCs w:val="16"/>
+        </w:rPr>
+      </w:pPr>
+      <w:r>
+        <w:rPr>
+          <w:color w:val="0070C0"/>
+          <w:sz w:val="16"/>
+          <w:szCs w:val="16"/>
+        </w:rPr>
+        <w:t xml:space="preserve">Antes estaba esto: LisAUXDetalles = unosDetallesBienes.Select(x =&gt; new </w:t>
+      </w:r>
+      <w:proofErr w:type="gramStart"/>
+      <w:r>
+        <w:rPr>
+          <w:color w:val="0070C0"/>
+          <w:sz w:val="16"/>
+          <w:szCs w:val="16"/>
+        </w:rPr>
+        <w:t>HLPDetallesAdquisicion(</w:t>
+      </w:r>
+      <w:proofErr w:type="gramEnd"/>
+      <w:r>
+        <w:rPr>
+          <w:color w:val="0070C0"/>
+          <w:sz w:val="16"/>
+          <w:szCs w:val="16"/>
+        </w:rPr>
+        <w:t>) { DescripCategoria = x.unaCategoria.DescripCategoria, Cantidad = x.Cantidad, IdCategoria = x.unaCategoria.IdCategoria, IdSolicitudDetalle = x.IdSolicitudDetalle }).ToList();</w:t>
       </w:r>
     </w:p>
     <w:p>
@@ -1529,12 +1605,21 @@
         </w:rPr>
         <w:t xml:space="preserve">EN LINEA 26 BLLAsignacion, poner que solo lo haga cuando </w:t>
       </w:r>
-      <w:r>
-        <w:rPr>
-          <w:sz w:val="16"/>
-          <w:szCs w:val="16"/>
-        </w:rPr>
-        <w:t>..asdf.asd</w:t>
+      <w:proofErr w:type="gramStart"/>
+      <w:r>
+        <w:rPr>
+          <w:sz w:val="16"/>
+          <w:szCs w:val="16"/>
+        </w:rPr>
+        <w:t>..</w:t>
+      </w:r>
+      <w:proofErr w:type="gramEnd"/>
+      <w:r>
+        <w:rPr>
+          <w:sz w:val="16"/>
+          <w:szCs w:val="16"/>
+        </w:rPr>
+        <w:t>asdf.asd</w:t>
       </w:r>
     </w:p>
     <w:p>
@@ -1622,7 +1707,25 @@
           <w:szCs w:val="16"/>
           <w:highlight w:val="green"/>
         </w:rPr>
-        <w:t>--AND SolDet.IdEstadoSolicDetalle != 2--Distinto de Finalizado</w:t>
+        <w:t xml:space="preserve">--AND </w:t>
+      </w:r>
+      <w:proofErr w:type="gramStart"/>
+      <w:r>
+        <w:rPr>
+          <w:sz w:val="16"/>
+          <w:szCs w:val="16"/>
+          <w:highlight w:val="green"/>
+        </w:rPr>
+        <w:t>SolDet.IdEstadoSolicDetalle !</w:t>
+      </w:r>
+      <w:proofErr w:type="gramEnd"/>
+      <w:r>
+        <w:rPr>
+          <w:sz w:val="16"/>
+          <w:szCs w:val="16"/>
+          <w:highlight w:val="green"/>
+        </w:rPr>
+        <w:t>= 2--Distinto de Finalizado</w:t>
       </w:r>
     </w:p>
     <w:p>
@@ -2237,7 +2340,27 @@
           <w:szCs w:val="16"/>
           <w:highlight w:val="green"/>
         </w:rPr>
-        <w:t>Solucion: Linea 343, agregue … = unosAgentesAsociados =… para que se guarde en esa lista los agentes asociados actuales</w:t>
+        <w:t xml:space="preserve">Solucion: Linea 343, </w:t>
+      </w:r>
+      <w:proofErr w:type="gramStart"/>
+      <w:r>
+        <w:rPr>
+          <w:b/>
+          <w:sz w:val="16"/>
+          <w:szCs w:val="16"/>
+          <w:highlight w:val="green"/>
+        </w:rPr>
+        <w:t>agregue …</w:t>
+      </w:r>
+      <w:proofErr w:type="gramEnd"/>
+      <w:r>
+        <w:rPr>
+          <w:b/>
+          <w:sz w:val="16"/>
+          <w:szCs w:val="16"/>
+          <w:highlight w:val="green"/>
+        </w:rPr>
+        <w:t xml:space="preserve"> = unosAgentesAsociados =… para que se guarde en esa lista los agentes asociados actuales</w:t>
       </w:r>
     </w:p>
     <w:p>
@@ -2716,7 +2839,25 @@
           <w:sz w:val="16"/>
           <w:szCs w:val="16"/>
         </w:rPr>
-        <w:t>CambiarIdioma cambiaría en que el idioma queda relacionado con el usuario, hay que crear un campo en el usuario para relacionar el ultimo idioma. Y se modificaría toda la función cambiarIdioma</w:t>
+        <w:t xml:space="preserve">CambiarIdioma cambiaría en que el idioma queda relacionado con el usuario, hay que crear un campo en el usuario para relacionar el </w:t>
+      </w:r>
+      <w:proofErr w:type="gramStart"/>
+      <w:r>
+        <w:rPr>
+          <w:b/>
+          <w:sz w:val="16"/>
+          <w:szCs w:val="16"/>
+        </w:rPr>
+        <w:t>ultimo</w:t>
+      </w:r>
+      <w:proofErr w:type="gramEnd"/>
+      <w:r>
+        <w:rPr>
+          <w:b/>
+          <w:sz w:val="16"/>
+          <w:szCs w:val="16"/>
+        </w:rPr>
+        <w:t xml:space="preserve"> idioma. Y se modificaría toda la función cambiarIdioma</w:t>
       </w:r>
     </w:p>
     <w:p>
@@ -2775,7 +2916,21 @@
         <w:rPr>
           <w:highlight w:val="green"/>
         </w:rPr>
-        <w:t xml:space="preserve">            ServicioIdioma.CambiarIdioma(this.FindForm(), (int)cboIdioma.SelectedValue);</w:t>
+        <w:t xml:space="preserve">            </w:t>
+      </w:r>
+      <w:proofErr w:type="gramStart"/>
+      <w:r>
+        <w:rPr>
+          <w:highlight w:val="green"/>
+        </w:rPr>
+        <w:t>ServicioIdioma.CambiarIdioma(</w:t>
+      </w:r>
+      <w:proofErr w:type="gramEnd"/>
+      <w:r>
+        <w:rPr>
+          <w:highlight w:val="green"/>
+        </w:rPr>
+        <w:t>this.FindForm(), (int)cboIdioma.SelectedValue);</w:t>
       </w:r>
     </w:p>
     <w:p>
@@ -2793,12 +2948,21 @@
         </w:rPr>
         <w:t xml:space="preserve">            </w:t>
       </w:r>
+      <w:proofErr w:type="gramStart"/>
       <w:r>
         <w:rPr>
           <w:highlight w:val="green"/>
           <w:lang w:val="en-US"/>
         </w:rPr>
-        <w:t>foreach (Control unForm in Application.OpenForms)</w:t>
+        <w:t>foreach</w:t>
+      </w:r>
+      <w:proofErr w:type="gramEnd"/>
+      <w:r>
+        <w:rPr>
+          <w:highlight w:val="green"/>
+          <w:lang w:val="en-US"/>
+        </w:rPr>
+        <w:t xml:space="preserve"> (Control unForm in Application.OpenForms)</w:t>
       </w:r>
     </w:p>
     <w:p>
@@ -2835,7 +2999,21 @@
         <w:rPr>
           <w:highlight w:val="green"/>
         </w:rPr>
-        <w:t xml:space="preserve">                ServicioIdioma.Traducir(unForm, ServicioLogin.GetLoginUnico().UsuarioLogueado.IdiomaUsuarioActual);</w:t>
+        <w:t xml:space="preserve">                </w:t>
+      </w:r>
+      <w:proofErr w:type="gramStart"/>
+      <w:r>
+        <w:rPr>
+          <w:highlight w:val="green"/>
+        </w:rPr>
+        <w:t>ServicioIdioma.Traducir(</w:t>
+      </w:r>
+      <w:proofErr w:type="gramEnd"/>
+      <w:r>
+        <w:rPr>
+          <w:highlight w:val="green"/>
+        </w:rPr>
+        <w:t>unForm, ServicioLogin.GetLoginUnico().UsuarioLogueado.IdiomaUsuarioActual);</w:t>
       </w:r>
     </w:p>
     <w:p>
@@ -3170,6 +3348,7 @@
         </w:rPr>
         <w:t>Usar -</w:t>
       </w:r>
+      <w:proofErr w:type="gramStart"/>
       <w:r>
         <w:rPr>
           <w:b/>
@@ -3177,7 +3356,17 @@
           <w:szCs w:val="16"/>
           <w:highlight w:val="yellow"/>
         </w:rPr>
-        <w:t>res.First().NombreDependencia</w:t>
+        <w:t>res.First(</w:t>
+      </w:r>
+      <w:proofErr w:type="gramEnd"/>
+      <w:r>
+        <w:rPr>
+          <w:b/>
+          <w:sz w:val="16"/>
+          <w:szCs w:val="16"/>
+          <w:highlight w:val="yellow"/>
+        </w:rPr>
+        <w:t>).NombreDependencia</w:t>
       </w:r>
       <w:r>
         <w:rPr>
@@ -3817,13 +4006,23 @@
           <w:szCs w:val="16"/>
         </w:rPr>
       </w:pPr>
-      <w:r>
-        <w:rPr>
-          <w:b/>
-          <w:sz w:val="16"/>
-          <w:szCs w:val="16"/>
-        </w:rPr>
-        <w:t>if (GestorCategoria.TipoBienTraerTipoBienPorIdCategoria(item.unaCategoria.IdCategoria).IdTipoBien == (int)TipoBien.EnumTipoBien.Soft)</w:t>
+      <w:proofErr w:type="gramStart"/>
+      <w:r>
+        <w:rPr>
+          <w:b/>
+          <w:sz w:val="16"/>
+          <w:szCs w:val="16"/>
+        </w:rPr>
+        <w:t>if</w:t>
+      </w:r>
+      <w:proofErr w:type="gramEnd"/>
+      <w:r>
+        <w:rPr>
+          <w:b/>
+          <w:sz w:val="16"/>
+          <w:szCs w:val="16"/>
+        </w:rPr>
+        <w:t xml:space="preserve"> (GestorCategoria.TipoBienTraerTipoBienPorIdCategoria(item.unaCategoria.IdCategoria).IdTipoBien == (int)TipoBien.EnumTipoBien.Soft)</w:t>
       </w:r>
     </w:p>
     <w:p>
@@ -3912,7 +4111,25 @@
           <w:sz w:val="16"/>
           <w:szCs w:val="16"/>
         </w:rPr>
-        <w:t>. Fijarme el vinculo que queda entre las cotiz y los solicDetalles, ya que las cotiz se guardan sin confirmación.</w:t>
+        <w:t xml:space="preserve">. Fijarme el </w:t>
+      </w:r>
+      <w:proofErr w:type="gramStart"/>
+      <w:r>
+        <w:rPr>
+          <w:b/>
+          <w:sz w:val="16"/>
+          <w:szCs w:val="16"/>
+        </w:rPr>
+        <w:t>vinculo</w:t>
+      </w:r>
+      <w:proofErr w:type="gramEnd"/>
+      <w:r>
+        <w:rPr>
+          <w:b/>
+          <w:sz w:val="16"/>
+          <w:szCs w:val="16"/>
+        </w:rPr>
+        <w:t xml:space="preserve"> que queda entre las cotiz y los solicDetalles, ya que las cotiz se guardan sin confirmación.</w:t>
       </w:r>
       <w:r>
         <w:rPr>
@@ -5140,13 +5357,23 @@
           <w:szCs w:val="16"/>
         </w:rPr>
       </w:pPr>
-      <w:r>
-        <w:rPr>
-          <w:b/>
-          <w:sz w:val="16"/>
-          <w:szCs w:val="16"/>
-        </w:rPr>
-        <w:t>delete from RelCotizPartDetalle</w:t>
+      <w:proofErr w:type="gramStart"/>
+      <w:r>
+        <w:rPr>
+          <w:b/>
+          <w:sz w:val="16"/>
+          <w:szCs w:val="16"/>
+        </w:rPr>
+        <w:t>delete</w:t>
+      </w:r>
+      <w:proofErr w:type="gramEnd"/>
+      <w:r>
+        <w:rPr>
+          <w:b/>
+          <w:sz w:val="16"/>
+          <w:szCs w:val="16"/>
+        </w:rPr>
+        <w:t xml:space="preserve"> from RelCotizPartDetalle</w:t>
       </w:r>
     </w:p>
     <w:p>
@@ -5203,13 +5430,23 @@
           <w:szCs w:val="16"/>
         </w:rPr>
       </w:pPr>
-      <w:r>
-        <w:rPr>
-          <w:b/>
-          <w:sz w:val="16"/>
-          <w:szCs w:val="16"/>
-        </w:rPr>
-        <w:t>delete from PartidaDetalle</w:t>
+      <w:proofErr w:type="gramStart"/>
+      <w:r>
+        <w:rPr>
+          <w:b/>
+          <w:sz w:val="16"/>
+          <w:szCs w:val="16"/>
+        </w:rPr>
+        <w:t>delete</w:t>
+      </w:r>
+      <w:proofErr w:type="gramEnd"/>
+      <w:r>
+        <w:rPr>
+          <w:b/>
+          <w:sz w:val="16"/>
+          <w:szCs w:val="16"/>
+        </w:rPr>
+        <w:t xml:space="preserve"> from PartidaDetalle</w:t>
       </w:r>
     </w:p>
     <w:p>
@@ -5222,13 +5459,23 @@
           <w:szCs w:val="16"/>
         </w:rPr>
       </w:pPr>
-      <w:r>
-        <w:rPr>
-          <w:b/>
-          <w:sz w:val="16"/>
-          <w:szCs w:val="16"/>
-        </w:rPr>
-        <w:t>where IdPartidaDetalle = 2</w:t>
+      <w:proofErr w:type="gramStart"/>
+      <w:r>
+        <w:rPr>
+          <w:b/>
+          <w:sz w:val="16"/>
+          <w:szCs w:val="16"/>
+        </w:rPr>
+        <w:t>where</w:t>
+      </w:r>
+      <w:proofErr w:type="gramEnd"/>
+      <w:r>
+        <w:rPr>
+          <w:b/>
+          <w:sz w:val="16"/>
+          <w:szCs w:val="16"/>
+        </w:rPr>
+        <w:t xml:space="preserve"> IdPartidaDetalle = 2</w:t>
       </w:r>
     </w:p>
     <w:p>
@@ -5241,13 +5488,23 @@
           <w:szCs w:val="16"/>
         </w:rPr>
       </w:pPr>
-      <w:r>
-        <w:rPr>
-          <w:b/>
-          <w:sz w:val="16"/>
-          <w:szCs w:val="16"/>
-        </w:rPr>
-        <w:t>and IdPartida = 1072</w:t>
+      <w:proofErr w:type="gramStart"/>
+      <w:r>
+        <w:rPr>
+          <w:b/>
+          <w:sz w:val="16"/>
+          <w:szCs w:val="16"/>
+        </w:rPr>
+        <w:t>and</w:t>
+      </w:r>
+      <w:proofErr w:type="gramEnd"/>
+      <w:r>
+        <w:rPr>
+          <w:b/>
+          <w:sz w:val="16"/>
+          <w:szCs w:val="16"/>
+        </w:rPr>
+        <w:t xml:space="preserve"> IdPartida = 1072</w:t>
       </w:r>
     </w:p>
     <w:p>
@@ -5284,13 +5541,23 @@
           <w:szCs w:val="16"/>
         </w:rPr>
       </w:pPr>
-      <w:r>
-        <w:rPr>
-          <w:b/>
-          <w:sz w:val="16"/>
-          <w:szCs w:val="16"/>
-        </w:rPr>
-        <w:t>update PartidaDetalle</w:t>
+      <w:proofErr w:type="gramStart"/>
+      <w:r>
+        <w:rPr>
+          <w:b/>
+          <w:sz w:val="16"/>
+          <w:szCs w:val="16"/>
+        </w:rPr>
+        <w:t>update</w:t>
+      </w:r>
+      <w:proofErr w:type="gramEnd"/>
+      <w:r>
+        <w:rPr>
+          <w:b/>
+          <w:sz w:val="16"/>
+          <w:szCs w:val="16"/>
+        </w:rPr>
+        <w:t xml:space="preserve"> PartidaDetalle</w:t>
       </w:r>
     </w:p>
     <w:p>
@@ -5303,13 +5570,23 @@
           <w:szCs w:val="16"/>
         </w:rPr>
       </w:pPr>
-      <w:r>
-        <w:rPr>
-          <w:b/>
-          <w:sz w:val="16"/>
-          <w:szCs w:val="16"/>
-        </w:rPr>
-        <w:t>set IdPartidaDetalle = (IdPartidaDetalle-1)</w:t>
+      <w:proofErr w:type="gramStart"/>
+      <w:r>
+        <w:rPr>
+          <w:b/>
+          <w:sz w:val="16"/>
+          <w:szCs w:val="16"/>
+        </w:rPr>
+        <w:t>set</w:t>
+      </w:r>
+      <w:proofErr w:type="gramEnd"/>
+      <w:r>
+        <w:rPr>
+          <w:b/>
+          <w:sz w:val="16"/>
+          <w:szCs w:val="16"/>
+        </w:rPr>
+        <w:t xml:space="preserve"> IdPartidaDetalle = (IdPartidaDetalle-1)</w:t>
       </w:r>
     </w:p>
     <w:p>
@@ -5322,13 +5599,23 @@
           <w:szCs w:val="16"/>
         </w:rPr>
       </w:pPr>
-      <w:r>
-        <w:rPr>
-          <w:b/>
-          <w:sz w:val="16"/>
-          <w:szCs w:val="16"/>
-        </w:rPr>
-        <w:t>where IdPartidaDetalle &gt; 2</w:t>
+      <w:proofErr w:type="gramStart"/>
+      <w:r>
+        <w:rPr>
+          <w:b/>
+          <w:sz w:val="16"/>
+          <w:szCs w:val="16"/>
+        </w:rPr>
+        <w:t>where</w:t>
+      </w:r>
+      <w:proofErr w:type="gramEnd"/>
+      <w:r>
+        <w:rPr>
+          <w:b/>
+          <w:sz w:val="16"/>
+          <w:szCs w:val="16"/>
+        </w:rPr>
+        <w:t xml:space="preserve"> IdPartidaDetalle &gt; 2</w:t>
       </w:r>
     </w:p>
     <w:p>
@@ -5522,6 +5809,7 @@
           <w:lang w:val="en-US"/>
         </w:rPr>
       </w:pPr>
+      <w:proofErr w:type="gramStart"/>
       <w:r>
         <w:rPr>
           <w:b/>
@@ -5529,7 +5817,17 @@
           <w:szCs w:val="16"/>
           <w:lang w:val="en-US"/>
         </w:rPr>
-        <w:t>delete from RelCotizPartDetalle</w:t>
+        <w:t>delete</w:t>
+      </w:r>
+      <w:proofErr w:type="gramEnd"/>
+      <w:r>
+        <w:rPr>
+          <w:b/>
+          <w:sz w:val="16"/>
+          <w:szCs w:val="16"/>
+          <w:lang w:val="en-US"/>
+        </w:rPr>
+        <w:t xml:space="preserve"> from RelCotizPartDetalle</w:t>
       </w:r>
     </w:p>
     <w:p>
@@ -5569,8 +5867,19 @@
           <w:szCs w:val="16"/>
           <w:lang w:val="en-US"/>
         </w:rPr>
-        <w:t>1190,xx,xx</w:t>
-      </w:r>
+        <w:t>1190</w:t>
+      </w:r>
+      <w:proofErr w:type="gramStart"/>
+      <w:r>
+        <w:rPr>
+          <w:b/>
+          <w:sz w:val="16"/>
+          <w:szCs w:val="16"/>
+          <w:lang w:val="en-US"/>
+        </w:rPr>
+        <w:t>,xx,xx</w:t>
+      </w:r>
+      <w:proofErr w:type="gramEnd"/>
       <w:r>
         <w:rPr>
           <w:b/>
@@ -5625,13 +5934,23 @@
           <w:szCs w:val="16"/>
         </w:rPr>
       </w:pPr>
-      <w:r>
-        <w:rPr>
-          <w:b/>
-          <w:sz w:val="16"/>
-          <w:szCs w:val="16"/>
-        </w:rPr>
-        <w:t>delete from PartidaDetalle</w:t>
+      <w:proofErr w:type="gramStart"/>
+      <w:r>
+        <w:rPr>
+          <w:b/>
+          <w:sz w:val="16"/>
+          <w:szCs w:val="16"/>
+        </w:rPr>
+        <w:t>delete</w:t>
+      </w:r>
+      <w:proofErr w:type="gramEnd"/>
+      <w:r>
+        <w:rPr>
+          <w:b/>
+          <w:sz w:val="16"/>
+          <w:szCs w:val="16"/>
+        </w:rPr>
+        <w:t xml:space="preserve"> from PartidaDetalle</w:t>
       </w:r>
     </w:p>
     <w:p>
@@ -5644,13 +5963,23 @@
           <w:szCs w:val="16"/>
         </w:rPr>
       </w:pPr>
-      <w:r>
-        <w:rPr>
-          <w:b/>
-          <w:sz w:val="16"/>
-          <w:szCs w:val="16"/>
-        </w:rPr>
-        <w:t>where IdPartidaDetalle = 2</w:t>
+      <w:proofErr w:type="gramStart"/>
+      <w:r>
+        <w:rPr>
+          <w:b/>
+          <w:sz w:val="16"/>
+          <w:szCs w:val="16"/>
+        </w:rPr>
+        <w:t>where</w:t>
+      </w:r>
+      <w:proofErr w:type="gramEnd"/>
+      <w:r>
+        <w:rPr>
+          <w:b/>
+          <w:sz w:val="16"/>
+          <w:szCs w:val="16"/>
+        </w:rPr>
+        <w:t xml:space="preserve"> IdPartidaDetalle = 2</w:t>
       </w:r>
     </w:p>
     <w:p>
@@ -5663,13 +5992,23 @@
           <w:szCs w:val="16"/>
         </w:rPr>
       </w:pPr>
-      <w:r>
-        <w:rPr>
-          <w:b/>
-          <w:sz w:val="16"/>
-          <w:szCs w:val="16"/>
-        </w:rPr>
-        <w:t xml:space="preserve">and IdPartida = </w:t>
+      <w:proofErr w:type="gramStart"/>
+      <w:r>
+        <w:rPr>
+          <w:b/>
+          <w:sz w:val="16"/>
+          <w:szCs w:val="16"/>
+        </w:rPr>
+        <w:t>and</w:t>
+      </w:r>
+      <w:proofErr w:type="gramEnd"/>
+      <w:r>
+        <w:rPr>
+          <w:b/>
+          <w:sz w:val="16"/>
+          <w:szCs w:val="16"/>
+        </w:rPr>
+        <w:t xml:space="preserve"> IdPartida = </w:t>
       </w:r>
       <w:r>
         <w:rPr>
@@ -5730,13 +6069,23 @@
           <w:szCs w:val="16"/>
         </w:rPr>
       </w:pPr>
-      <w:r>
-        <w:rPr>
-          <w:b/>
-          <w:sz w:val="16"/>
-          <w:szCs w:val="16"/>
-        </w:rPr>
-        <w:t>update PartidaDetalle</w:t>
+      <w:proofErr w:type="gramStart"/>
+      <w:r>
+        <w:rPr>
+          <w:b/>
+          <w:sz w:val="16"/>
+          <w:szCs w:val="16"/>
+        </w:rPr>
+        <w:t>update</w:t>
+      </w:r>
+      <w:proofErr w:type="gramEnd"/>
+      <w:r>
+        <w:rPr>
+          <w:b/>
+          <w:sz w:val="16"/>
+          <w:szCs w:val="16"/>
+        </w:rPr>
+        <w:t xml:space="preserve"> PartidaDetalle</w:t>
       </w:r>
     </w:p>
     <w:p>
@@ -5749,13 +6098,23 @@
           <w:szCs w:val="16"/>
         </w:rPr>
       </w:pPr>
-      <w:r>
-        <w:rPr>
-          <w:b/>
-          <w:sz w:val="16"/>
-          <w:szCs w:val="16"/>
-        </w:rPr>
-        <w:t>set IdPartidaDetalle = (IdPartidaDetalle-1)</w:t>
+      <w:proofErr w:type="gramStart"/>
+      <w:r>
+        <w:rPr>
+          <w:b/>
+          <w:sz w:val="16"/>
+          <w:szCs w:val="16"/>
+        </w:rPr>
+        <w:t>set</w:t>
+      </w:r>
+      <w:proofErr w:type="gramEnd"/>
+      <w:r>
+        <w:rPr>
+          <w:b/>
+          <w:sz w:val="16"/>
+          <w:szCs w:val="16"/>
+        </w:rPr>
+        <w:t xml:space="preserve"> IdPartidaDetalle = (IdPartidaDetalle-1)</w:t>
       </w:r>
     </w:p>
     <w:p>
@@ -5768,13 +6127,23 @@
           <w:szCs w:val="16"/>
         </w:rPr>
       </w:pPr>
-      <w:r>
-        <w:rPr>
-          <w:b/>
-          <w:sz w:val="16"/>
-          <w:szCs w:val="16"/>
-        </w:rPr>
-        <w:t>where IdPartidaDetalle &gt; 2</w:t>
+      <w:proofErr w:type="gramStart"/>
+      <w:r>
+        <w:rPr>
+          <w:b/>
+          <w:sz w:val="16"/>
+          <w:szCs w:val="16"/>
+        </w:rPr>
+        <w:t>where</w:t>
+      </w:r>
+      <w:proofErr w:type="gramEnd"/>
+      <w:r>
+        <w:rPr>
+          <w:b/>
+          <w:sz w:val="16"/>
+          <w:szCs w:val="16"/>
+        </w:rPr>
+        <w:t xml:space="preserve"> IdPartidaDetalle &gt; 2</w:t>
       </w:r>
     </w:p>
     <w:p>
@@ -5787,13 +6156,23 @@
           <w:szCs w:val="16"/>
         </w:rPr>
       </w:pPr>
-      <w:r>
-        <w:rPr>
-          <w:b/>
-          <w:sz w:val="16"/>
-          <w:szCs w:val="16"/>
-        </w:rPr>
-        <w:t>and IdPartida = &lt;1074&gt;</w:t>
+      <w:proofErr w:type="gramStart"/>
+      <w:r>
+        <w:rPr>
+          <w:b/>
+          <w:sz w:val="16"/>
+          <w:szCs w:val="16"/>
+        </w:rPr>
+        <w:t>and</w:t>
+      </w:r>
+      <w:proofErr w:type="gramEnd"/>
+      <w:r>
+        <w:rPr>
+          <w:b/>
+          <w:sz w:val="16"/>
+          <w:szCs w:val="16"/>
+        </w:rPr>
+        <w:t xml:space="preserve"> IdPartida = &lt;1074&gt;</w:t>
       </w:r>
     </w:p>
     <w:p>
@@ -6026,26 +6405,62 @@
           <w:sz w:val="10"/>
           <w:szCs w:val="10"/>
         </w:rPr>
-        <w:t xml:space="preserve">                    var ResultadoUIDPDet = (decimal)FRAMEWORK.Persistencia.MotorBD.EjecutarScalar(CommandType.StoredProcedure, "PartidaDetalleCrearSinCotiz", parametersPartidaDetalles);</w:t>
-      </w:r>
-    </w:p>
-    <w:p>
-      <w:pPr>
-        <w:pStyle w:val="Prrafodelista"/>
-        <w:ind w:left="1440"/>
+        <w:t xml:space="preserve">                    </w:t>
+      </w:r>
+      <w:proofErr w:type="gramStart"/>
+      <w:r>
         <w:rPr>
           <w:b/>
           <w:sz w:val="10"/>
           <w:szCs w:val="10"/>
         </w:rPr>
-      </w:pPr>
+        <w:t>var</w:t>
+      </w:r>
+      <w:proofErr w:type="gramEnd"/>
       <w:r>
         <w:rPr>
           <w:b/>
           <w:sz w:val="10"/>
           <w:szCs w:val="10"/>
         </w:rPr>
-        <w:t xml:space="preserve">                    int IDDevueltoUIDPDet = Decimal.ToInt32(ResultadoUIDPDet);</w:t>
+        <w:t xml:space="preserve"> ResultadoUIDPDet = (decimal)FRAMEWORK.Persistencia.MotorBD.EjecutarScalar(CommandType.StoredProcedure, "PartidaDetalleCrearSinCotiz", parametersPartidaDetalles);</w:t>
+      </w:r>
+    </w:p>
+    <w:p>
+      <w:pPr>
+        <w:pStyle w:val="Prrafodelista"/>
+        <w:ind w:left="1440"/>
+        <w:rPr>
+          <w:b/>
+          <w:sz w:val="10"/>
+          <w:szCs w:val="10"/>
+        </w:rPr>
+      </w:pPr>
+      <w:r>
+        <w:rPr>
+          <w:b/>
+          <w:sz w:val="10"/>
+          <w:szCs w:val="10"/>
+        </w:rPr>
+        <w:t xml:space="preserve">                    </w:t>
+      </w:r>
+      <w:proofErr w:type="gramStart"/>
+      <w:r>
+        <w:rPr>
+          <w:b/>
+          <w:sz w:val="10"/>
+          <w:szCs w:val="10"/>
+        </w:rPr>
+        <w:t>int</w:t>
+      </w:r>
+      <w:proofErr w:type="gramEnd"/>
+      <w:r>
+        <w:rPr>
+          <w:b/>
+          <w:sz w:val="10"/>
+          <w:szCs w:val="10"/>
+        </w:rPr>
+        <w:t xml:space="preserve"> IDDevueltoUIDPDet = Decimal.ToInt32(ResultadoUIDPDet);</w:t>
       </w:r>
     </w:p>
     <w:p>
@@ -6080,13 +6495,23 @@
           <w:szCs w:val="16"/>
         </w:rPr>
       </w:pPr>
-      <w:r>
-        <w:rPr>
-          <w:b/>
-          <w:sz w:val="16"/>
-          <w:szCs w:val="16"/>
-        </w:rPr>
-        <w:t>new SqlParameter("@UIDPartidaDetalle", IDDevueltoUIDPDet)</w:t>
+      <w:proofErr w:type="gramStart"/>
+      <w:r>
+        <w:rPr>
+          <w:b/>
+          <w:sz w:val="16"/>
+          <w:szCs w:val="16"/>
+        </w:rPr>
+        <w:t>new</w:t>
+      </w:r>
+      <w:proofErr w:type="gramEnd"/>
+      <w:r>
+        <w:rPr>
+          <w:b/>
+          <w:sz w:val="16"/>
+          <w:szCs w:val="16"/>
+        </w:rPr>
+        <w:t xml:space="preserve"> SqlParameter("@UIDPartidaDetalle", IDDevueltoUIDPDet)</w:t>
       </w:r>
     </w:p>
     <w:p>
@@ -6477,7 +6902,25 @@
           <w:sz w:val="16"/>
           <w:szCs w:val="16"/>
         </w:rPr>
-        <w:t xml:space="preserve">                    List&lt;Partida&gt; ListaPartidas = new List&lt;Partida&gt;();</w:t>
+        <w:t xml:space="preserve">                    List&lt;Partida&gt; ListaPartidas = new List&lt;Partida</w:t>
+      </w:r>
+      <w:proofErr w:type="gramStart"/>
+      <w:r>
+        <w:rPr>
+          <w:b/>
+          <w:sz w:val="16"/>
+          <w:szCs w:val="16"/>
+        </w:rPr>
+        <w:t>&gt;(</w:t>
+      </w:r>
+      <w:proofErr w:type="gramEnd"/>
+      <w:r>
+        <w:rPr>
+          <w:b/>
+          <w:sz w:val="16"/>
+          <w:szCs w:val="16"/>
+        </w:rPr>
+        <w:t>);</w:t>
       </w:r>
     </w:p>
     <w:p>
@@ -6499,6 +6942,7 @@
         </w:rPr>
         <w:t xml:space="preserve">                    </w:t>
       </w:r>
+      <w:proofErr w:type="gramStart"/>
       <w:r>
         <w:rPr>
           <w:b/>
@@ -6506,7 +6950,17 @@
           <w:szCs w:val="16"/>
           <w:lang w:val="en-US"/>
         </w:rPr>
-        <w:t>if (ds.Tables[0].Rows.Count &gt; 0)</w:t>
+        <w:t>if</w:t>
+      </w:r>
+      <w:proofErr w:type="gramEnd"/>
+      <w:r>
+        <w:rPr>
+          <w:b/>
+          <w:sz w:val="16"/>
+          <w:szCs w:val="16"/>
+          <w:lang w:val="en-US"/>
+        </w:rPr>
+        <w:t xml:space="preserve"> (ds.Tables[0].Rows.Count &gt; 0)</w:t>
       </w:r>
     </w:p>
     <w:p>
@@ -6553,7 +7007,25 @@
           <w:sz w:val="16"/>
           <w:szCs w:val="16"/>
         </w:rPr>
-        <w:t xml:space="preserve">                        ListaPartidas = MapearPartidas(ds);</w:t>
+        <w:t xml:space="preserve">                        ListaPartidas = </w:t>
+      </w:r>
+      <w:proofErr w:type="gramStart"/>
+      <w:r>
+        <w:rPr>
+          <w:b/>
+          <w:sz w:val="16"/>
+          <w:szCs w:val="16"/>
+        </w:rPr>
+        <w:t>MapearPartidas(</w:t>
+      </w:r>
+      <w:proofErr w:type="gramEnd"/>
+      <w:r>
+        <w:rPr>
+          <w:b/>
+          <w:sz w:val="16"/>
+          <w:szCs w:val="16"/>
+        </w:rPr>
+        <w:t>ds);</w:t>
       </w:r>
     </w:p>
     <w:p>
@@ -6591,7 +7063,25 @@
           <w:sz w:val="16"/>
           <w:szCs w:val="16"/>
         </w:rPr>
-        <w:t xml:space="preserve">                    return ListaPartidas;</w:t>
+        <w:t xml:space="preserve">                    </w:t>
+      </w:r>
+      <w:proofErr w:type="gramStart"/>
+      <w:r>
+        <w:rPr>
+          <w:b/>
+          <w:sz w:val="16"/>
+          <w:szCs w:val="16"/>
+        </w:rPr>
+        <w:t>return</w:t>
+      </w:r>
+      <w:proofErr w:type="gramEnd"/>
+      <w:r>
+        <w:rPr>
+          <w:b/>
+          <w:sz w:val="16"/>
+          <w:szCs w:val="16"/>
+        </w:rPr>
+        <w:t xml:space="preserve"> ListaPartidas;</w:t>
       </w:r>
     </w:p>
     <w:p>
@@ -7143,6 +7633,7 @@
           <w:lang w:val="en-US"/>
         </w:rPr>
       </w:pPr>
+      <w:proofErr w:type="gramStart"/>
       <w:r>
         <w:rPr>
           <w:rFonts w:ascii="Consolas" w:hAnsi="Consolas" w:cs="Consolas"/>
@@ -7151,7 +7642,18 @@
           <w:szCs w:val="24"/>
           <w:lang w:val="en-US"/>
         </w:rPr>
-        <w:t>select sdet.IdSolicitudDetalle, count(inv.IdInventario) as Comprado from Inventario inv</w:t>
+        <w:t>select</w:t>
+      </w:r>
+      <w:proofErr w:type="gramEnd"/>
+      <w:r>
+        <w:rPr>
+          <w:rFonts w:ascii="Consolas" w:hAnsi="Consolas" w:cs="Consolas"/>
+          <w:b/>
+          <w:sz w:val="24"/>
+          <w:szCs w:val="24"/>
+          <w:lang w:val="en-US"/>
+        </w:rPr>
+        <w:t xml:space="preserve"> sdet.IdSolicitudDetalle, count(inv.IdInventario) as Comprado from Inventario inv</w:t>
       </w:r>
     </w:p>
     <w:p>
@@ -7358,7 +7860,27 @@
           <w:sz w:val="24"/>
           <w:szCs w:val="24"/>
         </w:rPr>
-        <w:t>--and sdet.IdEstadoSolicDetalle != 2--Distinto a finalizado 30/10/2017 Comente esto para probar</w:t>
+        <w:t xml:space="preserve">--and </w:t>
+      </w:r>
+      <w:proofErr w:type="gramStart"/>
+      <w:r>
+        <w:rPr>
+          <w:rFonts w:ascii="Consolas" w:hAnsi="Consolas" w:cs="Consolas"/>
+          <w:b/>
+          <w:sz w:val="24"/>
+          <w:szCs w:val="24"/>
+        </w:rPr>
+        <w:t>sdet.IdEstadoSolicDetalle !</w:t>
+      </w:r>
+      <w:proofErr w:type="gramEnd"/>
+      <w:r>
+        <w:rPr>
+          <w:rFonts w:ascii="Consolas" w:hAnsi="Consolas" w:cs="Consolas"/>
+          <w:b/>
+          <w:sz w:val="24"/>
+          <w:szCs w:val="24"/>
+        </w:rPr>
+        <w:t>= 2--Distinto a finalizado 30/10/2017 Comente esto para probar</w:t>
       </w:r>
     </w:p>
     <w:p>
@@ -7377,6 +7899,7 @@
           <w:lang w:val="en-US"/>
         </w:rPr>
       </w:pPr>
+      <w:proofErr w:type="gramStart"/>
       <w:r>
         <w:rPr>
           <w:rFonts w:ascii="Consolas" w:hAnsi="Consolas" w:cs="Consolas"/>
@@ -7385,7 +7908,18 @@
           <w:szCs w:val="24"/>
           <w:lang w:val="en-US"/>
         </w:rPr>
-        <w:t>group by sdet.IdSolicitudDetalle</w:t>
+        <w:t>group</w:t>
+      </w:r>
+      <w:proofErr w:type="gramEnd"/>
+      <w:r>
+        <w:rPr>
+          <w:rFonts w:ascii="Consolas" w:hAnsi="Consolas" w:cs="Consolas"/>
+          <w:b/>
+          <w:sz w:val="24"/>
+          <w:szCs w:val="24"/>
+          <w:lang w:val="en-US"/>
+        </w:rPr>
+        <w:t xml:space="preserve"> by sdet.IdSolicitudDetalle</w:t>
       </w:r>
     </w:p>
     <w:p>
@@ -8608,6 +9142,7 @@
         </w:rPr>
         <w:t>nombre</w:t>
       </w:r>
+      <w:proofErr w:type="gramStart"/>
       <w:r>
         <w:rPr>
           <w:rFonts w:ascii="Consolas" w:hAnsi="Consolas" w:cs="Consolas"/>
@@ -8624,8 +9159,9 @@
           <w:szCs w:val="24"/>
           <w:highlight w:val="yellow"/>
         </w:rPr>
-        <w:t>. LO SOLUCIONO poniendo un “Desvinculado” en los detalles de la solicitud.</w:t>
-      </w:r>
+        <w:t>.</w:t>
+      </w:r>
+      <w:proofErr w:type="gramEnd"/>
       <w:r>
         <w:rPr>
           <w:rFonts w:ascii="Consolas" w:hAnsi="Consolas" w:cs="Consolas"/>
@@ -8633,6 +9169,15 @@
           <w:szCs w:val="24"/>
           <w:highlight w:val="yellow"/>
         </w:rPr>
+        <w:t xml:space="preserve"> LO SOLUCIONO poniendo un “Desvinculado” en los detalles de la solicitud.</w:t>
+      </w:r>
+      <w:r>
+        <w:rPr>
+          <w:rFonts w:ascii="Consolas" w:hAnsi="Consolas" w:cs="Consolas"/>
+          <w:sz w:val="24"/>
+          <w:szCs w:val="24"/>
+          <w:highlight w:val="yellow"/>
+        </w:rPr>
         <w:t xml:space="preserve"> IGUAL PODRIA REVISAR SI HAY SOLICITUDES PENDIENTES</w:t>
       </w:r>
     </w:p>
@@ -8706,7 +9251,27 @@
           <w:szCs w:val="24"/>
           <w:highlight w:val="green"/>
         </w:rPr>
-        <w:t>muestra cambia el nombre de Ripamonti a Russo (Por que?)</w:t>
+        <w:t>muestra cambia el nombre de Ripamonti a Russo (Por que</w:t>
+      </w:r>
+      <w:proofErr w:type="gramStart"/>
+      <w:r>
+        <w:rPr>
+          <w:rFonts w:ascii="Consolas" w:hAnsi="Consolas" w:cs="Consolas"/>
+          <w:sz w:val="24"/>
+          <w:szCs w:val="24"/>
+          <w:highlight w:val="green"/>
+        </w:rPr>
+        <w:t>?</w:t>
+      </w:r>
+      <w:proofErr w:type="gramEnd"/>
+      <w:r>
+        <w:rPr>
+          <w:rFonts w:ascii="Consolas" w:hAnsi="Consolas" w:cs="Consolas"/>
+          <w:sz w:val="24"/>
+          <w:szCs w:val="24"/>
+          <w:highlight w:val="green"/>
+        </w:rPr>
+        <w:t>)</w:t>
       </w:r>
       <w:r>
         <w:rPr>
@@ -8969,6 +9534,7 @@
           <w:lang w:val="en-US"/>
         </w:rPr>
       </w:pPr>
+      <w:proofErr w:type="gramStart"/>
       <w:r>
         <w:rPr>
           <w:rFonts w:ascii="Consolas" w:hAnsi="Consolas" w:cs="Consolas"/>
@@ -8976,7 +9542,17 @@
           <w:szCs w:val="24"/>
           <w:lang w:val="en-US"/>
         </w:rPr>
-        <w:t>private void txtDependencia_TextChanged(object sender, EventArgs e)</w:t>
+        <w:t>private</w:t>
+      </w:r>
+      <w:proofErr w:type="gramEnd"/>
+      <w:r>
+        <w:rPr>
+          <w:rFonts w:ascii="Consolas" w:hAnsi="Consolas" w:cs="Consolas"/>
+          <w:sz w:val="24"/>
+          <w:szCs w:val="24"/>
+          <w:lang w:val="en-US"/>
+        </w:rPr>
+        <w:t xml:space="preserve"> void txtDependencia_TextChanged(object sender, EventArgs e)</w:t>
       </w:r>
     </w:p>
     <w:p>
@@ -9057,7 +9633,25 @@
           <w:sz w:val="24"/>
           <w:szCs w:val="24"/>
         </w:rPr>
-        <w:t xml:space="preserve">            txtTipoDep.Clear();</w:t>
+        <w:t xml:space="preserve">            </w:t>
+      </w:r>
+      <w:proofErr w:type="gramStart"/>
+      <w:r>
+        <w:rPr>
+          <w:rFonts w:ascii="Consolas" w:hAnsi="Consolas" w:cs="Consolas"/>
+          <w:sz w:val="24"/>
+          <w:szCs w:val="24"/>
+        </w:rPr>
+        <w:t>txtTipoDep.Clear(</w:t>
+      </w:r>
+      <w:proofErr w:type="gramEnd"/>
+      <w:r>
+        <w:rPr>
+          <w:rFonts w:ascii="Consolas" w:hAnsi="Consolas" w:cs="Consolas"/>
+          <w:sz w:val="24"/>
+          <w:szCs w:val="24"/>
+        </w:rPr>
+        <w:t>);</w:t>
       </w:r>
     </w:p>
     <w:p>
@@ -9126,6 +9720,7 @@
           <w:lang w:val="en-US"/>
         </w:rPr>
       </w:pPr>
+      <w:proofErr w:type="gramStart"/>
       <w:r>
         <w:rPr>
           <w:rFonts w:ascii="Consolas" w:hAnsi="Consolas" w:cs="Consolas"/>
@@ -9133,7 +9728,17 @@
           <w:szCs w:val="24"/>
           <w:lang w:val="en-US"/>
         </w:rPr>
-        <w:t>if (res.Count == 1 &amp;&amp; string.Equals(res.First().NombreDependencia, txtDependencia.Text))</w:t>
+        <w:t>if</w:t>
+      </w:r>
+      <w:proofErr w:type="gramEnd"/>
+      <w:r>
+        <w:rPr>
+          <w:rFonts w:ascii="Consolas" w:hAnsi="Consolas" w:cs="Consolas"/>
+          <w:sz w:val="24"/>
+          <w:szCs w:val="24"/>
+          <w:lang w:val="en-US"/>
+        </w:rPr>
+        <w:t xml:space="preserve"> (res.Count == 1 &amp;&amp; string.Equals(res.First().NombreDependencia, txtDependencia.Text))</w:t>
       </w:r>
     </w:p>
     <w:p>
@@ -9290,7 +9895,27 @@
           <w:szCs w:val="24"/>
           <w:lang w:val="en-US"/>
         </w:rPr>
-        <w:t xml:space="preserve">                    cboDep_SelectionChangeCommitted(cboDep, new EventArgs());</w:t>
+        <w:t xml:space="preserve">                    cboDep_</w:t>
+      </w:r>
+      <w:proofErr w:type="gramStart"/>
+      <w:r>
+        <w:rPr>
+          <w:rFonts w:ascii="Consolas" w:hAnsi="Consolas" w:cs="Consolas"/>
+          <w:sz w:val="24"/>
+          <w:szCs w:val="24"/>
+          <w:lang w:val="en-US"/>
+        </w:rPr>
+        <w:t>SelectionChangeCommitted(</w:t>
+      </w:r>
+      <w:proofErr w:type="gramEnd"/>
+      <w:r>
+        <w:rPr>
+          <w:rFonts w:ascii="Consolas" w:hAnsi="Consolas" w:cs="Consolas"/>
+          <w:sz w:val="24"/>
+          <w:szCs w:val="24"/>
+          <w:lang w:val="en-US"/>
+        </w:rPr>
+        <w:t>cboDep, new EventArgs());</w:t>
       </w:r>
     </w:p>
     <w:p>
@@ -10635,7 +11260,27 @@
           <w:szCs w:val="24"/>
           <w:highlight w:val="green"/>
         </w:rPr>
-        <w:t>, que lo hago desde la misma función CrearLog().</w:t>
+        <w:t xml:space="preserve">, que lo hago desde la misma función </w:t>
+      </w:r>
+      <w:proofErr w:type="gramStart"/>
+      <w:r>
+        <w:rPr>
+          <w:rFonts w:ascii="Consolas" w:hAnsi="Consolas" w:cs="Consolas"/>
+          <w:sz w:val="24"/>
+          <w:szCs w:val="24"/>
+          <w:highlight w:val="green"/>
+        </w:rPr>
+        <w:t>CrearLog(</w:t>
+      </w:r>
+      <w:proofErr w:type="gramEnd"/>
+      <w:r>
+        <w:rPr>
+          <w:rFonts w:ascii="Consolas" w:hAnsi="Consolas" w:cs="Consolas"/>
+          <w:sz w:val="24"/>
+          <w:szCs w:val="24"/>
+          <w:highlight w:val="green"/>
+        </w:rPr>
+        <w:t>).</w:t>
       </w:r>
       <w:r>
         <w:rPr>
@@ -11815,6 +12460,7 @@
         </w:rPr>
         <w:t xml:space="preserve">               </w:t>
       </w:r>
+      <w:proofErr w:type="gramStart"/>
       <w:r>
         <w:rPr>
           <w:rFonts w:ascii="Consolas" w:hAnsi="Consolas" w:cs="Consolas"/>
@@ -11892,6 +12538,7 @@
         </w:rPr>
         <w:t>EjecutarNonQuery(</w:t>
       </w:r>
+      <w:proofErr w:type="gramEnd"/>
       <w:r>
         <w:rPr>
           <w:rFonts w:ascii="Consolas" w:hAnsi="Consolas" w:cs="Consolas"/>
@@ -12314,7 +12961,27 @@
           <w:szCs w:val="24"/>
           <w:highlight w:val="green"/>
         </w:rPr>
-        <w:t>, comprobado q funciona en app.</w:t>
+        <w:t xml:space="preserve">, </w:t>
+      </w:r>
+      <w:proofErr w:type="gramStart"/>
+      <w:r>
+        <w:rPr>
+          <w:rFonts w:ascii="Consolas" w:hAnsi="Consolas" w:cs="Consolas"/>
+          <w:sz w:val="24"/>
+          <w:szCs w:val="24"/>
+          <w:highlight w:val="green"/>
+        </w:rPr>
+        <w:t>comprobado</w:t>
+      </w:r>
+      <w:proofErr w:type="gramEnd"/>
+      <w:r>
+        <w:rPr>
+          <w:rFonts w:ascii="Consolas" w:hAnsi="Consolas" w:cs="Consolas"/>
+          <w:sz w:val="24"/>
+          <w:szCs w:val="24"/>
+          <w:highlight w:val="green"/>
+        </w:rPr>
+        <w:t xml:space="preserve"> q funciona en app.</w:t>
       </w:r>
     </w:p>
     <w:p>
@@ -13975,7 +14642,15 @@
         <w:shd w:val="clear" w:color="auto" w:fill="92CDDC" w:themeFill="accent5" w:themeFillTint="99"/>
       </w:pPr>
       <w:r>
-        <w:t xml:space="preserve">                    List&lt;PartidaDetalle&gt; LisPartDet = new List&lt;PartidaDetalle&gt;();</w:t>
+        <w:t xml:space="preserve">                    List&lt;PartidaDetalle&gt; LisPartDet = new List&lt;PartidaDetalle</w:t>
+      </w:r>
+      <w:proofErr w:type="gramStart"/>
+      <w:r>
+        <w:t>&gt;(</w:t>
+      </w:r>
+      <w:proofErr w:type="gramEnd"/>
+      <w:r>
+        <w:t>);</w:t>
       </w:r>
     </w:p>
     <w:p>
@@ -13984,7 +14659,15 @@
         <w:shd w:val="clear" w:color="auto" w:fill="92CDDC" w:themeFill="accent5" w:themeFillTint="99"/>
       </w:pPr>
       <w:r>
-        <w:t xml:space="preserve">                    BLLPartidaDetalle ManagerPartidaDetalle = new BLLPartidaDetalle();</w:t>
+        <w:t xml:space="preserve">                    BLLPartidaDetalle ManagerPartidaDetalle = new </w:t>
+      </w:r>
+      <w:proofErr w:type="gramStart"/>
+      <w:r>
+        <w:t>BLLPartidaDetalle(</w:t>
+      </w:r>
+      <w:proofErr w:type="gramEnd"/>
+      <w:r>
+        <w:t>);</w:t>
       </w:r>
     </w:p>
     <w:p>
@@ -13998,11 +14681,19 @@
       <w:r>
         <w:t xml:space="preserve">                    </w:t>
       </w:r>
+      <w:proofErr w:type="gramStart"/>
       <w:r>
         <w:rPr>
           <w:lang w:val="en-US"/>
         </w:rPr>
-        <w:t>foreach (SolicDetalle unSolicDet in unaSolicitud.unosDetallesSolicitud)</w:t>
+        <w:t>foreach</w:t>
+      </w:r>
+      <w:proofErr w:type="gramEnd"/>
+      <w:r>
+        <w:rPr>
+          <w:lang w:val="en-US"/>
+        </w:rPr>
+        <w:t xml:space="preserve"> (SolicDetalle unSolicDet in unaSolicitud.unosDetallesSolicitud)</w:t>
       </w:r>
     </w:p>
     <w:p>
@@ -14026,7 +14717,15 @@
         <w:shd w:val="clear" w:color="auto" w:fill="92CDDC" w:themeFill="accent5" w:themeFillTint="99"/>
       </w:pPr>
       <w:r>
-        <w:t xml:space="preserve">                        PartidaDetalle unaPartDet = ManagerPartidaDetalle.SolicDetallePartidaDetalleAsociacionTraer(unaSolicitud.IdSolicitud, unSolicDet.IdSolicitudDetalle);</w:t>
+        <w:t xml:space="preserve">                        PartidaDetalle unaPartDet = </w:t>
+      </w:r>
+      <w:proofErr w:type="gramStart"/>
+      <w:r>
+        <w:t>ManagerPartidaDetalle.SolicDetallePartidaDetalleAsociacionTraer(</w:t>
+      </w:r>
+      <w:proofErr w:type="gramEnd"/>
+      <w:r>
+        <w:t>unaSolicitud.IdSolicitud, unSolicDet.IdSolicitudDetalle);</w:t>
       </w:r>
     </w:p>
     <w:p>
@@ -14035,7 +14734,15 @@
         <w:shd w:val="clear" w:color="auto" w:fill="92CDDC" w:themeFill="accent5" w:themeFillTint="99"/>
       </w:pPr>
       <w:r>
-        <w:t xml:space="preserve">                        if (unaPartDet.IdPartida &gt; 0)</w:t>
+        <w:t xml:space="preserve">                        </w:t>
+      </w:r>
+      <w:proofErr w:type="gramStart"/>
+      <w:r>
+        <w:t>if</w:t>
+      </w:r>
+      <w:proofErr w:type="gramEnd"/>
+      <w:r>
+        <w:t xml:space="preserve"> (unaPartDet.IdPartida &gt; 0)</w:t>
       </w:r>
     </w:p>
     <w:p>
@@ -14045,7 +14752,15 @@
       </w:pPr>
       <w:r>
         <w:lastRenderedPageBreak/>
-        <w:t xml:space="preserve">                            LisPartDet.Add(unaPartDet);</w:t>
+        <w:t xml:space="preserve">                            </w:t>
+      </w:r>
+      <w:proofErr w:type="gramStart"/>
+      <w:r>
+        <w:t>LisPartDet.Add(</w:t>
+      </w:r>
+      <w:proofErr w:type="gramEnd"/>
+      <w:r>
+        <w:t>unaPartDet);</w:t>
       </w:r>
     </w:p>
     <w:p>
@@ -14075,7 +14790,15 @@
         </w:rPr>
       </w:pPr>
       <w:r>
-        <w:t xml:space="preserve">                    if (LisPartDet.Count() == 0)</w:t>
+        <w:t xml:space="preserve">                    </w:t>
+      </w:r>
+      <w:proofErr w:type="gramStart"/>
+      <w:r>
+        <w:t>if</w:t>
+      </w:r>
+      <w:proofErr w:type="gramEnd"/>
+      <w:r>
+        <w:t xml:space="preserve"> (LisPartDet.Count() == 0)</w:t>
       </w:r>
     </w:p>
     <w:p>
@@ -15030,6 +15753,508 @@
           <w:b/>
           <w:sz w:val="24"/>
           <w:szCs w:val="24"/>
+          <w:highlight w:val="green"/>
+        </w:rPr>
+      </w:pPr>
+      <w:r>
+        <w:rPr>
+          <w:rFonts w:ascii="Consolas" w:hAnsi="Consolas" w:cs="Consolas"/>
+          <w:b/>
+          <w:sz w:val="24"/>
+          <w:szCs w:val="24"/>
+          <w:highlight w:val="green"/>
+        </w:rPr>
+        <w:t>No me carga bien los permisos, revisar la función BuscarPermisos y BuscarSubPermisos, parece que retorna false siempre (aunque encuentre dentro de los permisos el tag del control en revisión):</w:t>
+      </w:r>
+    </w:p>
+    <w:p>
+      <w:pPr>
+        <w:pStyle w:val="Prrafodelista"/>
+        <w:numPr>
+          <w:ilvl w:val="0"/>
+          <w:numId w:val="2"/>
+        </w:numPr>
+        <w:autoSpaceDE w:val="0"/>
+        <w:autoSpaceDN w:val="0"/>
+        <w:adjustRightInd w:val="0"/>
+        <w:spacing w:after="0" w:line="240" w:lineRule="auto"/>
+        <w:rPr>
+          <w:rFonts w:ascii="Consolas" w:hAnsi="Consolas" w:cs="Consolas"/>
+          <w:b/>
+          <w:sz w:val="24"/>
+          <w:szCs w:val="24"/>
+          <w:highlight w:val="green"/>
+        </w:rPr>
+      </w:pPr>
+      <w:bookmarkStart w:id="0" w:name="_GoBack"/>
+      <w:r>
+        <w:rPr>
+          <w:rFonts w:ascii="Consolas" w:hAnsi="Consolas" w:cs="Consolas"/>
+          <w:b/>
+          <w:sz w:val="24"/>
+          <w:szCs w:val="24"/>
+          <w:highlight w:val="green"/>
+        </w:rPr>
+        <w:t>Permisos en interfaz:</w:t>
+      </w:r>
+    </w:p>
+    <w:p>
+      <w:pPr>
+        <w:pStyle w:val="Prrafodelista"/>
+        <w:numPr>
+          <w:ilvl w:val="1"/>
+          <w:numId w:val="2"/>
+        </w:numPr>
+        <w:autoSpaceDE w:val="0"/>
+        <w:autoSpaceDN w:val="0"/>
+        <w:adjustRightInd w:val="0"/>
+        <w:spacing w:after="0" w:line="240" w:lineRule="auto"/>
+        <w:rPr>
+          <w:rFonts w:ascii="Consolas" w:hAnsi="Consolas" w:cs="Consolas"/>
+          <w:b/>
+          <w:sz w:val="24"/>
+          <w:szCs w:val="24"/>
+          <w:highlight w:val="green"/>
+        </w:rPr>
+      </w:pPr>
+      <w:r>
+        <w:rPr>
+          <w:rFonts w:ascii="Consolas" w:hAnsi="Consolas" w:cs="Consolas"/>
+          <w:b/>
+          <w:sz w:val="24"/>
+          <w:szCs w:val="24"/>
+          <w:highlight w:val="green"/>
+        </w:rPr>
+        <w:t>Crear Solicitud</w:t>
+      </w:r>
+    </w:p>
+    <w:p>
+      <w:pPr>
+        <w:pStyle w:val="Prrafodelista"/>
+        <w:numPr>
+          <w:ilvl w:val="1"/>
+          <w:numId w:val="2"/>
+        </w:numPr>
+        <w:autoSpaceDE w:val="0"/>
+        <w:autoSpaceDN w:val="0"/>
+        <w:adjustRightInd w:val="0"/>
+        <w:spacing w:after="0" w:line="240" w:lineRule="auto"/>
+        <w:rPr>
+          <w:rFonts w:ascii="Consolas" w:hAnsi="Consolas" w:cs="Consolas"/>
+          <w:b/>
+          <w:sz w:val="24"/>
+          <w:szCs w:val="24"/>
+          <w:highlight w:val="green"/>
+        </w:rPr>
+      </w:pPr>
+      <w:r>
+        <w:rPr>
+          <w:rFonts w:ascii="Consolas" w:hAnsi="Consolas" w:cs="Consolas"/>
+          <w:b/>
+          <w:sz w:val="24"/>
+          <w:szCs w:val="24"/>
+          <w:highlight w:val="green"/>
+        </w:rPr>
+        <w:t>Buscar Solicitud</w:t>
+      </w:r>
+    </w:p>
+    <w:p>
+      <w:pPr>
+        <w:pStyle w:val="Prrafodelista"/>
+        <w:numPr>
+          <w:ilvl w:val="1"/>
+          <w:numId w:val="2"/>
+        </w:numPr>
+        <w:autoSpaceDE w:val="0"/>
+        <w:autoSpaceDN w:val="0"/>
+        <w:adjustRightInd w:val="0"/>
+        <w:spacing w:after="0" w:line="240" w:lineRule="auto"/>
+        <w:rPr>
+          <w:rFonts w:ascii="Consolas" w:hAnsi="Consolas" w:cs="Consolas"/>
+          <w:b/>
+          <w:sz w:val="24"/>
+          <w:szCs w:val="24"/>
+          <w:highlight w:val="green"/>
+        </w:rPr>
+      </w:pPr>
+      <w:r>
+        <w:rPr>
+          <w:rFonts w:ascii="Consolas" w:hAnsi="Consolas" w:cs="Consolas"/>
+          <w:b/>
+          <w:sz w:val="24"/>
+          <w:szCs w:val="24"/>
+          <w:highlight w:val="green"/>
+        </w:rPr>
+        <w:t>Modificar Solicitud</w:t>
+      </w:r>
+    </w:p>
+    <w:p>
+      <w:pPr>
+        <w:pStyle w:val="Prrafodelista"/>
+        <w:numPr>
+          <w:ilvl w:val="1"/>
+          <w:numId w:val="2"/>
+        </w:numPr>
+        <w:autoSpaceDE w:val="0"/>
+        <w:autoSpaceDN w:val="0"/>
+        <w:adjustRightInd w:val="0"/>
+        <w:spacing w:after="0" w:line="240" w:lineRule="auto"/>
+        <w:rPr>
+          <w:rFonts w:ascii="Consolas" w:hAnsi="Consolas" w:cs="Consolas"/>
+          <w:b/>
+          <w:sz w:val="24"/>
+          <w:szCs w:val="24"/>
+          <w:highlight w:val="green"/>
+        </w:rPr>
+      </w:pPr>
+      <w:r>
+        <w:rPr>
+          <w:rFonts w:ascii="Consolas" w:hAnsi="Consolas" w:cs="Consolas"/>
+          <w:b/>
+          <w:sz w:val="24"/>
+          <w:szCs w:val="24"/>
+          <w:highlight w:val="green"/>
+        </w:rPr>
+        <w:t>Cancelar Solicitud</w:t>
+      </w:r>
+    </w:p>
+    <w:p>
+      <w:pPr>
+        <w:pStyle w:val="Prrafodelista"/>
+        <w:numPr>
+          <w:ilvl w:val="1"/>
+          <w:numId w:val="2"/>
+        </w:numPr>
+        <w:autoSpaceDE w:val="0"/>
+        <w:autoSpaceDN w:val="0"/>
+        <w:adjustRightInd w:val="0"/>
+        <w:spacing w:after="0" w:line="240" w:lineRule="auto"/>
+        <w:rPr>
+          <w:rFonts w:ascii="Consolas" w:hAnsi="Consolas" w:cs="Consolas"/>
+          <w:b/>
+          <w:sz w:val="24"/>
+          <w:szCs w:val="24"/>
+          <w:highlight w:val="green"/>
+        </w:rPr>
+      </w:pPr>
+      <w:r>
+        <w:rPr>
+          <w:rFonts w:ascii="Consolas" w:hAnsi="Consolas" w:cs="Consolas"/>
+          <w:b/>
+          <w:sz w:val="24"/>
+          <w:szCs w:val="24"/>
+          <w:highlight w:val="green"/>
+        </w:rPr>
+        <w:t>Solicitar Cotizacion</w:t>
+      </w:r>
+    </w:p>
+    <w:p>
+      <w:pPr>
+        <w:pStyle w:val="Prrafodelista"/>
+        <w:numPr>
+          <w:ilvl w:val="1"/>
+          <w:numId w:val="2"/>
+        </w:numPr>
+        <w:autoSpaceDE w:val="0"/>
+        <w:autoSpaceDN w:val="0"/>
+        <w:adjustRightInd w:val="0"/>
+        <w:spacing w:after="0" w:line="240" w:lineRule="auto"/>
+        <w:rPr>
+          <w:rFonts w:ascii="Consolas" w:hAnsi="Consolas" w:cs="Consolas"/>
+          <w:b/>
+          <w:sz w:val="24"/>
+          <w:szCs w:val="24"/>
+          <w:highlight w:val="green"/>
+        </w:rPr>
+      </w:pPr>
+      <w:r>
+        <w:rPr>
+          <w:rFonts w:ascii="Consolas" w:hAnsi="Consolas" w:cs="Consolas"/>
+          <w:b/>
+          <w:sz w:val="24"/>
+          <w:szCs w:val="24"/>
+          <w:highlight w:val="green"/>
+        </w:rPr>
+        <w:t>Agregar Cotizacion</w:t>
+      </w:r>
+    </w:p>
+    <w:p>
+      <w:pPr>
+        <w:pStyle w:val="Prrafodelista"/>
+        <w:numPr>
+          <w:ilvl w:val="1"/>
+          <w:numId w:val="2"/>
+        </w:numPr>
+        <w:autoSpaceDE w:val="0"/>
+        <w:autoSpaceDN w:val="0"/>
+        <w:adjustRightInd w:val="0"/>
+        <w:spacing w:after="0" w:line="240" w:lineRule="auto"/>
+        <w:rPr>
+          <w:rFonts w:ascii="Consolas" w:hAnsi="Consolas" w:cs="Consolas"/>
+          <w:b/>
+          <w:sz w:val="24"/>
+          <w:szCs w:val="24"/>
+          <w:highlight w:val="green"/>
+        </w:rPr>
+      </w:pPr>
+      <w:r>
+        <w:rPr>
+          <w:rFonts w:ascii="Consolas" w:hAnsi="Consolas" w:cs="Consolas"/>
+          <w:b/>
+          <w:sz w:val="24"/>
+          <w:szCs w:val="24"/>
+          <w:highlight w:val="green"/>
+        </w:rPr>
+        <w:t>Crear Partida</w:t>
+      </w:r>
+    </w:p>
+    <w:p>
+      <w:pPr>
+        <w:pStyle w:val="Prrafodelista"/>
+        <w:numPr>
+          <w:ilvl w:val="1"/>
+          <w:numId w:val="2"/>
+        </w:numPr>
+        <w:autoSpaceDE w:val="0"/>
+        <w:autoSpaceDN w:val="0"/>
+        <w:adjustRightInd w:val="0"/>
+        <w:spacing w:after="0" w:line="240" w:lineRule="auto"/>
+        <w:rPr>
+          <w:rFonts w:ascii="Consolas" w:hAnsi="Consolas" w:cs="Consolas"/>
+          <w:b/>
+          <w:sz w:val="24"/>
+          <w:szCs w:val="24"/>
+          <w:highlight w:val="green"/>
+        </w:rPr>
+      </w:pPr>
+      <w:r>
+        <w:rPr>
+          <w:rFonts w:ascii="Consolas" w:hAnsi="Consolas" w:cs="Consolas"/>
+          <w:b/>
+          <w:sz w:val="24"/>
+          <w:szCs w:val="24"/>
+          <w:highlight w:val="green"/>
+        </w:rPr>
+        <w:t>Buscar Partida</w:t>
+      </w:r>
+    </w:p>
+    <w:p>
+      <w:pPr>
+        <w:pStyle w:val="Prrafodelista"/>
+        <w:numPr>
+          <w:ilvl w:val="1"/>
+          <w:numId w:val="2"/>
+        </w:numPr>
+        <w:autoSpaceDE w:val="0"/>
+        <w:autoSpaceDN w:val="0"/>
+        <w:adjustRightInd w:val="0"/>
+        <w:spacing w:after="0" w:line="240" w:lineRule="auto"/>
+        <w:rPr>
+          <w:rFonts w:ascii="Consolas" w:hAnsi="Consolas" w:cs="Consolas"/>
+          <w:b/>
+          <w:sz w:val="24"/>
+          <w:szCs w:val="24"/>
+          <w:highlight w:val="green"/>
+        </w:rPr>
+      </w:pPr>
+      <w:r>
+        <w:rPr>
+          <w:rFonts w:ascii="Consolas" w:hAnsi="Consolas" w:cs="Consolas"/>
+          <w:b/>
+          <w:sz w:val="24"/>
+          <w:szCs w:val="24"/>
+          <w:highlight w:val="green"/>
+        </w:rPr>
+        <w:t>Modificar Partida</w:t>
+      </w:r>
+    </w:p>
+    <w:p>
+      <w:pPr>
+        <w:pStyle w:val="Prrafodelista"/>
+        <w:numPr>
+          <w:ilvl w:val="1"/>
+          <w:numId w:val="2"/>
+        </w:numPr>
+        <w:autoSpaceDE w:val="0"/>
+        <w:autoSpaceDN w:val="0"/>
+        <w:adjustRightInd w:val="0"/>
+        <w:spacing w:after="0" w:line="240" w:lineRule="auto"/>
+        <w:rPr>
+          <w:rFonts w:ascii="Consolas" w:hAnsi="Consolas" w:cs="Consolas"/>
+          <w:b/>
+          <w:sz w:val="24"/>
+          <w:szCs w:val="24"/>
+          <w:highlight w:val="green"/>
+        </w:rPr>
+      </w:pPr>
+      <w:r>
+        <w:rPr>
+          <w:rFonts w:ascii="Consolas" w:hAnsi="Consolas" w:cs="Consolas"/>
+          <w:b/>
+          <w:sz w:val="24"/>
+          <w:szCs w:val="24"/>
+          <w:highlight w:val="green"/>
+        </w:rPr>
+        <w:t>Cancelar Partida</w:t>
+      </w:r>
+    </w:p>
+    <w:p>
+      <w:pPr>
+        <w:pStyle w:val="Prrafodelista"/>
+        <w:numPr>
+          <w:ilvl w:val="1"/>
+          <w:numId w:val="2"/>
+        </w:numPr>
+        <w:autoSpaceDE w:val="0"/>
+        <w:autoSpaceDN w:val="0"/>
+        <w:adjustRightInd w:val="0"/>
+        <w:spacing w:after="0" w:line="240" w:lineRule="auto"/>
+        <w:rPr>
+          <w:rFonts w:ascii="Consolas" w:hAnsi="Consolas" w:cs="Consolas"/>
+          <w:b/>
+          <w:sz w:val="24"/>
+          <w:szCs w:val="24"/>
+          <w:highlight w:val="green"/>
+        </w:rPr>
+      </w:pPr>
+      <w:r>
+        <w:rPr>
+          <w:rFonts w:ascii="Consolas" w:hAnsi="Consolas" w:cs="Consolas"/>
+          <w:b/>
+          <w:sz w:val="24"/>
+          <w:szCs w:val="24"/>
+          <w:highlight w:val="green"/>
+        </w:rPr>
+        <w:t>Asociar Partida</w:t>
+      </w:r>
+    </w:p>
+    <w:p>
+      <w:pPr>
+        <w:pStyle w:val="Prrafodelista"/>
+        <w:numPr>
+          <w:ilvl w:val="1"/>
+          <w:numId w:val="2"/>
+        </w:numPr>
+        <w:autoSpaceDE w:val="0"/>
+        <w:autoSpaceDN w:val="0"/>
+        <w:adjustRightInd w:val="0"/>
+        <w:spacing w:after="0" w:line="240" w:lineRule="auto"/>
+        <w:rPr>
+          <w:rFonts w:ascii="Consolas" w:hAnsi="Consolas" w:cs="Consolas"/>
+          <w:b/>
+          <w:sz w:val="24"/>
+          <w:szCs w:val="24"/>
+          <w:highlight w:val="green"/>
+        </w:rPr>
+      </w:pPr>
+      <w:r>
+        <w:rPr>
+          <w:rFonts w:ascii="Consolas" w:hAnsi="Consolas" w:cs="Consolas"/>
+          <w:b/>
+          <w:sz w:val="24"/>
+          <w:szCs w:val="24"/>
+          <w:highlight w:val="green"/>
+        </w:rPr>
+        <w:t>Registrar Adquisicion</w:t>
+      </w:r>
+    </w:p>
+    <w:p>
+      <w:pPr>
+        <w:pStyle w:val="Prrafodelista"/>
+        <w:numPr>
+          <w:ilvl w:val="1"/>
+          <w:numId w:val="2"/>
+        </w:numPr>
+        <w:autoSpaceDE w:val="0"/>
+        <w:autoSpaceDN w:val="0"/>
+        <w:adjustRightInd w:val="0"/>
+        <w:spacing w:after="0" w:line="240" w:lineRule="auto"/>
+        <w:rPr>
+          <w:rFonts w:ascii="Consolas" w:hAnsi="Consolas" w:cs="Consolas"/>
+          <w:b/>
+          <w:sz w:val="24"/>
+          <w:szCs w:val="24"/>
+          <w:highlight w:val="green"/>
+        </w:rPr>
+      </w:pPr>
+      <w:r>
+        <w:rPr>
+          <w:rFonts w:ascii="Consolas" w:hAnsi="Consolas" w:cs="Consolas"/>
+          <w:b/>
+          <w:sz w:val="24"/>
+          <w:szCs w:val="24"/>
+          <w:highlight w:val="green"/>
+        </w:rPr>
+        <w:t>Buscar Adquisicion</w:t>
+      </w:r>
+    </w:p>
+    <w:p>
+      <w:pPr>
+        <w:pStyle w:val="Prrafodelista"/>
+        <w:numPr>
+          <w:ilvl w:val="1"/>
+          <w:numId w:val="2"/>
+        </w:numPr>
+        <w:autoSpaceDE w:val="0"/>
+        <w:autoSpaceDN w:val="0"/>
+        <w:adjustRightInd w:val="0"/>
+        <w:spacing w:after="0" w:line="240" w:lineRule="auto"/>
+        <w:rPr>
+          <w:rFonts w:ascii="Consolas" w:hAnsi="Consolas" w:cs="Consolas"/>
+          <w:b/>
+          <w:sz w:val="24"/>
+          <w:szCs w:val="24"/>
+          <w:highlight w:val="green"/>
+        </w:rPr>
+      </w:pPr>
+      <w:r>
+        <w:rPr>
+          <w:rFonts w:ascii="Consolas" w:hAnsi="Consolas" w:cs="Consolas"/>
+          <w:b/>
+          <w:sz w:val="24"/>
+          <w:szCs w:val="24"/>
+          <w:highlight w:val="green"/>
+        </w:rPr>
+        <w:t>Modificar Adquisicion</w:t>
+      </w:r>
+    </w:p>
+    <w:bookmarkEnd w:id="0"/>
+    <w:p>
+      <w:pPr>
+        <w:pStyle w:val="Prrafodelista"/>
+        <w:numPr>
+          <w:ilvl w:val="1"/>
+          <w:numId w:val="2"/>
+        </w:numPr>
+        <w:autoSpaceDE w:val="0"/>
+        <w:autoSpaceDN w:val="0"/>
+        <w:adjustRightInd w:val="0"/>
+        <w:spacing w:after="0" w:line="240" w:lineRule="auto"/>
+        <w:rPr>
+          <w:rFonts w:ascii="Consolas" w:hAnsi="Consolas" w:cs="Consolas"/>
+          <w:b/>
+          <w:sz w:val="24"/>
+          <w:szCs w:val="24"/>
+          <w:highlight w:val="green"/>
+        </w:rPr>
+      </w:pPr>
+    </w:p>
+    <w:p>
+      <w:pPr>
+        <w:pStyle w:val="Prrafodelista"/>
+        <w:numPr>
+          <w:ilvl w:val="0"/>
+          <w:numId w:val="2"/>
+        </w:numPr>
+        <w:autoSpaceDE w:val="0"/>
+        <w:autoSpaceDN w:val="0"/>
+        <w:adjustRightInd w:val="0"/>
+        <w:spacing w:after="0" w:line="240" w:lineRule="auto"/>
+        <w:rPr>
+          <w:rFonts w:ascii="Consolas" w:hAnsi="Consolas" w:cs="Consolas"/>
+          <w:b/>
+          <w:sz w:val="24"/>
+          <w:szCs w:val="24"/>
           <w:highlight w:val="yellow"/>
         </w:rPr>
       </w:pPr>
@@ -15041,11 +16266,20 @@
           <w:szCs w:val="24"/>
           <w:highlight w:val="yellow"/>
         </w:rPr>
-        <w:t>No me carga bien los permisos, revisar la función BuscarPermisos y BuscarSubPermisos, parece que retorna false siempre (aunque encuentre dentro de los permisos el tag del control en revisión</w:t>
-      </w:r>
-      <w:bookmarkStart w:id="0" w:name="_GoBack"/>
-      <w:bookmarkEnd w:id="0"/>
-      <w:r>
+        <w:t>Solicitud reactivar</w:t>
+      </w:r>
+    </w:p>
+    <w:p>
+      <w:pPr>
+        <w:pStyle w:val="Prrafodelista"/>
+        <w:numPr>
+          <w:ilvl w:val="0"/>
+          <w:numId w:val="2"/>
+        </w:numPr>
+        <w:autoSpaceDE w:val="0"/>
+        <w:autoSpaceDN w:val="0"/>
+        <w:adjustRightInd w:val="0"/>
+        <w:spacing w:after="0" w:line="240" w:lineRule="auto"/>
         <w:rPr>
           <w:rFonts w:ascii="Consolas" w:hAnsi="Consolas" w:cs="Consolas"/>
           <w:b/>
@@ -15053,8 +16287,7 @@
           <w:szCs w:val="24"/>
           <w:highlight w:val="yellow"/>
         </w:rPr>
-        <w:t>)</w:t>
-      </w:r>
+      </w:pPr>
       <w:r>
         <w:rPr>
           <w:rFonts w:ascii="Consolas" w:hAnsi="Consolas" w:cs="Consolas"/>
@@ -15063,7 +16296,7 @@
           <w:szCs w:val="24"/>
           <w:highlight w:val="yellow"/>
         </w:rPr>
-        <w:t>:</w:t>
+        <w:t>Partida reactivar</w:t>
       </w:r>
     </w:p>
     <w:p>
@@ -15337,6 +16570,7 @@
           <w:lang w:val="en-US" w:eastAsia="es-AR"/>
         </w:rPr>
       </w:pPr>
+      <w:proofErr w:type="gramStart"/>
       <w:r>
         <w:rPr>
           <w:rFonts w:ascii="inherit" w:eastAsia="Times New Roman" w:hAnsi="inherit" w:cs="Consolas"/>
@@ -15349,6 +16583,7 @@
         </w:rPr>
         <w:t>public</w:t>
       </w:r>
+      <w:proofErr w:type="gramEnd"/>
       <w:r>
         <w:rPr>
           <w:rFonts w:ascii="inherit" w:eastAsia="Times New Roman" w:hAnsi="inherit" w:cs="Consolas"/>
@@ -15501,6 +16736,7 @@
           <w:lang w:val="en-US" w:eastAsia="es-AR"/>
         </w:rPr>
       </w:pPr>
+      <w:proofErr w:type="gramStart"/>
       <w:r>
         <w:rPr>
           <w:rFonts w:ascii="inherit" w:eastAsia="Times New Roman" w:hAnsi="inherit" w:cs="Consolas"/>
@@ -15513,6 +16749,7 @@
         </w:rPr>
         <w:t>protected</w:t>
       </w:r>
+      <w:proofErr w:type="gramEnd"/>
       <w:r>
         <w:rPr>
           <w:rFonts w:ascii="inherit" w:eastAsia="Times New Roman" w:hAnsi="inherit" w:cs="Consolas"/>
@@ -15771,6 +17008,7 @@
         </w:rPr>
         <w:t xml:space="preserve">    </w:t>
       </w:r>
+      <w:proofErr w:type="gramStart"/>
       <w:r>
         <w:rPr>
           <w:rFonts w:ascii="inherit" w:eastAsia="Times New Roman" w:hAnsi="inherit" w:cs="Consolas"/>
@@ -15783,6 +17021,7 @@
         </w:rPr>
         <w:t>if</w:t>
       </w:r>
+      <w:proofErr w:type="gramEnd"/>
       <w:r>
         <w:rPr>
           <w:rFonts w:ascii="inherit" w:eastAsia="Times New Roman" w:hAnsi="inherit" w:cs="Consolas"/>
@@ -15913,6 +17152,7 @@
         </w:rPr>
         <w:t xml:space="preserve">        </w:t>
       </w:r>
+      <w:proofErr w:type="gramStart"/>
       <w:r>
         <w:rPr>
           <w:rFonts w:ascii="inherit" w:eastAsia="Times New Roman" w:hAnsi="inherit" w:cs="Consolas"/>
@@ -15961,6 +17201,7 @@
         </w:rPr>
         <w:t>(</w:t>
       </w:r>
+      <w:proofErr w:type="gramEnd"/>
       <w:r>
         <w:rPr>
           <w:rFonts w:ascii="inherit" w:eastAsia="Times New Roman" w:hAnsi="inherit" w:cs="Consolas"/>
@@ -16159,6 +17400,7 @@
         </w:rPr>
         <w:t xml:space="preserve"> </w:t>
       </w:r>
+      <w:proofErr w:type="gramStart"/>
       <w:r>
         <w:rPr>
           <w:rFonts w:ascii="inherit" w:eastAsia="Times New Roman" w:hAnsi="inherit" w:cs="Consolas"/>
@@ -16183,6 +17425,7 @@
         </w:rPr>
         <w:t>(</w:t>
       </w:r>
+      <w:proofErr w:type="gramEnd"/>
       <w:r>
         <w:rPr>
           <w:rFonts w:ascii="inherit" w:eastAsia="Times New Roman" w:hAnsi="inherit" w:cs="Consolas"/>
@@ -16275,6 +17518,7 @@
           <w:lang w:val="en-US" w:eastAsia="es-AR"/>
         </w:rPr>
       </w:pPr>
+      <w:proofErr w:type="gramStart"/>
       <w:r>
         <w:rPr>
           <w:rFonts w:ascii="inherit" w:eastAsia="Times New Roman" w:hAnsi="inherit" w:cs="Consolas"/>
@@ -16287,6 +17531,7 @@
         </w:rPr>
         <w:t>protected</w:t>
       </w:r>
+      <w:proofErr w:type="gramEnd"/>
       <w:r>
         <w:rPr>
           <w:rFonts w:ascii="inherit" w:eastAsia="Times New Roman" w:hAnsi="inherit" w:cs="Consolas"/>
@@ -16585,8 +17830,18 @@
           <w:szCs w:val="16"/>
           <w:lang w:val="en-US"/>
         </w:rPr>
-        <w:t>O sino::</w:t>
-      </w:r>
+        <w:t>O sino</w:t>
+      </w:r>
+      <w:proofErr w:type="gramStart"/>
+      <w:r>
+        <w:rPr>
+          <w:sz w:val="16"/>
+          <w:szCs w:val="16"/>
+          <w:lang w:val="en-US"/>
+        </w:rPr>
+        <w:t>::</w:t>
+      </w:r>
+      <w:proofErr w:type="gramEnd"/>
     </w:p>
     <w:p>
       <w:pPr>
@@ -16650,6 +17905,7 @@
           <w:lang w:val="en-US" w:eastAsia="es-AR"/>
         </w:rPr>
       </w:pPr>
+      <w:proofErr w:type="gramStart"/>
       <w:r>
         <w:rPr>
           <w:rFonts w:ascii="inherit" w:eastAsia="Times New Roman" w:hAnsi="inherit" w:cs="Consolas"/>
@@ -16662,6 +17918,7 @@
         </w:rPr>
         <w:t>public</w:t>
       </w:r>
+      <w:proofErr w:type="gramEnd"/>
       <w:r>
         <w:rPr>
           <w:rFonts w:ascii="inherit" w:eastAsia="Times New Roman" w:hAnsi="inherit" w:cs="Consolas"/>
@@ -16814,6 +18071,7 @@
           <w:lang w:val="en-US" w:eastAsia="es-AR"/>
         </w:rPr>
       </w:pPr>
+      <w:proofErr w:type="gramStart"/>
       <w:r>
         <w:rPr>
           <w:rFonts w:ascii="inherit" w:eastAsia="Times New Roman" w:hAnsi="inherit" w:cs="Consolas"/>
@@ -16826,6 +18084,7 @@
         </w:rPr>
         <w:t>private</w:t>
       </w:r>
+      <w:proofErr w:type="gramEnd"/>
       <w:r>
         <w:rPr>
           <w:rFonts w:ascii="inherit" w:eastAsia="Times New Roman" w:hAnsi="inherit" w:cs="Consolas"/>
@@ -17036,6 +18295,7 @@
         </w:rPr>
         <w:t xml:space="preserve">    </w:t>
       </w:r>
+      <w:proofErr w:type="gramStart"/>
       <w:r>
         <w:rPr>
           <w:rFonts w:ascii="inherit" w:eastAsia="Times New Roman" w:hAnsi="inherit" w:cs="Consolas"/>
@@ -17048,6 +18308,7 @@
         </w:rPr>
         <w:t>if</w:t>
       </w:r>
+      <w:proofErr w:type="gramEnd"/>
       <w:r>
         <w:rPr>
           <w:rFonts w:ascii="inherit" w:eastAsia="Times New Roman" w:hAnsi="inherit" w:cs="Consolas"/>
@@ -17178,6 +18439,7 @@
         </w:rPr>
         <w:t xml:space="preserve">       </w:t>
       </w:r>
+      <w:proofErr w:type="gramStart"/>
       <w:r>
         <w:rPr>
           <w:rFonts w:ascii="inherit" w:eastAsia="Times New Roman" w:hAnsi="inherit" w:cs="Consolas"/>
@@ -17226,6 +18488,7 @@
         </w:rPr>
         <w:t>(</w:t>
       </w:r>
+      <w:proofErr w:type="gramEnd"/>
       <w:r>
         <w:rPr>
           <w:rFonts w:ascii="inherit" w:eastAsia="Times New Roman" w:hAnsi="inherit" w:cs="Consolas"/>
@@ -17405,6 +18668,7 @@
           <w:lang w:val="en-US" w:eastAsia="es-AR"/>
         </w:rPr>
       </w:pPr>
+      <w:proofErr w:type="gramStart"/>
       <w:r>
         <w:rPr>
           <w:rFonts w:ascii="inherit" w:eastAsia="Times New Roman" w:hAnsi="inherit" w:cs="Consolas"/>
@@ -17417,6 +18681,7 @@
         </w:rPr>
         <w:t>public</w:t>
       </w:r>
+      <w:proofErr w:type="gramEnd"/>
       <w:r>
         <w:rPr>
           <w:rFonts w:ascii="inherit" w:eastAsia="Times New Roman" w:hAnsi="inherit" w:cs="Consolas"/>
@@ -17699,6 +18964,7 @@
         </w:rPr>
         <w:t xml:space="preserve"> </w:t>
       </w:r>
+      <w:proofErr w:type="gramStart"/>
       <w:r>
         <w:rPr>
           <w:rFonts w:ascii="inherit" w:eastAsia="Times New Roman" w:hAnsi="inherit" w:cs="Consolas"/>
@@ -17723,6 +18989,7 @@
         </w:rPr>
         <w:t>(</w:t>
       </w:r>
+      <w:proofErr w:type="gramEnd"/>
       <w:r>
         <w:rPr>
           <w:rFonts w:ascii="inherit" w:eastAsia="Times New Roman" w:hAnsi="inherit" w:cs="Consolas"/>
@@ -17861,6 +19128,7 @@
           <w:lang w:val="en-US" w:eastAsia="es-AR"/>
         </w:rPr>
       </w:pPr>
+      <w:proofErr w:type="gramStart"/>
       <w:r>
         <w:rPr>
           <w:rFonts w:ascii="inherit" w:eastAsia="Times New Roman" w:hAnsi="inherit" w:cs="Consolas"/>
@@ -17873,6 +19141,7 @@
         </w:rPr>
         <w:t>public</w:t>
       </w:r>
+      <w:proofErr w:type="gramEnd"/>
       <w:r>
         <w:rPr>
           <w:rFonts w:ascii="inherit" w:eastAsia="Times New Roman" w:hAnsi="inherit" w:cs="Consolas"/>
@@ -18426,8 +19695,18 @@
           <w:sz w:val="16"/>
           <w:szCs w:val="16"/>
         </w:rPr>
-        <w:t>O tmb se puede colocar un if(</w:t>
-      </w:r>
+        <w:t xml:space="preserve">O tmb se puede colocar un </w:t>
+      </w:r>
+      <w:proofErr w:type="gramStart"/>
+      <w:r>
+        <w:rPr>
+          <w:b/>
+          <w:sz w:val="16"/>
+          <w:szCs w:val="16"/>
+        </w:rPr>
+        <w:t>if(</w:t>
+      </w:r>
+      <w:proofErr w:type="gramEnd"/>
       <w:r>
         <w:rPr>
           <w:rFonts w:ascii="Consolas" w:hAnsi="Consolas" w:cs="Consolas"/>
@@ -18560,13 +19839,23 @@
           <w:szCs w:val="16"/>
         </w:rPr>
       </w:pPr>
+      <w:proofErr w:type="gramStart"/>
       <w:r>
         <w:rPr>
           <w:rFonts w:cstheme="minorHAnsi"/>
           <w:sz w:val="16"/>
           <w:szCs w:val="16"/>
         </w:rPr>
-        <w:t>if (!string.IsNullOrWhiteSpace(txtProveedorBuscar.Text) &amp; txtProveedorBuscar.TextLength &gt;= 3 || !string.IsNullOrWhiteSpace(txtProveedorBuscar.Text) &amp; txtProveedorBuscar.TextLength &lt;= 2 &amp;</w:t>
+        <w:t>if</w:t>
+      </w:r>
+      <w:proofErr w:type="gramEnd"/>
+      <w:r>
+        <w:rPr>
+          <w:rFonts w:cstheme="minorHAnsi"/>
+          <w:sz w:val="16"/>
+          <w:szCs w:val="16"/>
+        </w:rPr>
+        <w:t xml:space="preserve"> (!string.IsNullOrWhiteSpace(txtProveedorBuscar.Text) &amp; txtProveedorBuscar.TextLength &gt;= 3 || !string.IsNullOrWhiteSpace(txtProveedorBuscar.Text) &amp; txtProveedorBuscar.TextLength &lt;= 2 &amp;</w:t>
       </w:r>
       <w:r>
         <w:rPr>
@@ -21357,7 +22646,7 @@
 </file>
 
 <file path=customXml/itemProps1.xml><?xml version="1.0" encoding="utf-8"?>
-<ds:datastoreItem xmlns:ds="http://schemas.openxmlformats.org/officeDocument/2006/customXml" ds:itemID="{4CDB011C-CA66-4545-838F-095D44FA80B5}">
+<ds:datastoreItem xmlns:ds="http://schemas.openxmlformats.org/officeDocument/2006/customXml" ds:itemID="{072F7D03-9336-4FAD-B6AF-8F05D925953C}">
   <ds:schemaRefs>
     <ds:schemaRef ds:uri="http://schemas.openxmlformats.org/officeDocument/2006/bibliography"/>
   </ds:schemaRefs>

</xml_diff>

<commit_message>
#Autorizacion modificacion para utilizar Diccionario en .tag, y tener las claves "Permisos" e "Idioma": Permisos realizados en Interfaz y BLL (agregué revisión de permisos en BLL): - Crear Solicitud - Buscar Solicitud - Modificar Solicitud - Cancelar Solicitud
</commit_message>
<xml_diff>
--- a/Anotaciones/Sistema Artec.docx
+++ b/Anotaciones/Sistema Artec.docx
@@ -864,13 +864,8 @@
         <w:pStyle w:val="Prrafodelista"/>
         <w:ind w:left="1440"/>
       </w:pPr>
-      <w:proofErr w:type="gramStart"/>
-      <w:r>
-        <w:t>frmCotizaciones</w:t>
-      </w:r>
-      <w:proofErr w:type="gramEnd"/>
-      <w:r>
-        <w:t xml:space="preserve"> UnFrmCotizaciones = new frmCotizaciones(unaSolicitud.unosDetallesSolicitud[e.RowIndex].unasCotizaciones</w:t>
+      <w:r>
+        <w:t>frmCotizaciones UnFrmCotizaciones = new frmCotizaciones(unaSolicitud.unosDetallesSolicitud[e.RowIndex].unasCotizaciones</w:t>
       </w:r>
       <w:r>
         <w:rPr>
@@ -921,21 +916,12 @@
         </w:rPr>
         <w:t>unDetSolic.IdSolicitud;//</w:t>
       </w:r>
-      <w:proofErr w:type="gramStart"/>
-      <w:r>
-        <w:rPr>
-          <w:sz w:val="16"/>
-          <w:szCs w:val="16"/>
-        </w:rPr>
-        <w:t>unasCotizaciones[</w:t>
-      </w:r>
-      <w:proofErr w:type="gramEnd"/>
-      <w:r>
-        <w:rPr>
-          <w:sz w:val="16"/>
-          <w:szCs w:val="16"/>
-        </w:rPr>
-        <w:t>0].unDetalleAsociado.IdSolicitud;</w:t>
+      <w:r>
+        <w:rPr>
+          <w:sz w:val="16"/>
+          <w:szCs w:val="16"/>
+        </w:rPr>
+        <w:t>unasCotizaciones[0].unDetalleAsociado.IdSolicitud;</w:t>
       </w:r>
     </w:p>
     <w:p>
@@ -967,23 +953,7 @@
           <w:sz w:val="16"/>
           <w:szCs w:val="16"/>
         </w:rPr>
-        <w:t>//</w:t>
-      </w:r>
-      <w:proofErr w:type="gramStart"/>
-      <w:r>
-        <w:rPr>
-          <w:sz w:val="16"/>
-          <w:szCs w:val="16"/>
-        </w:rPr>
-        <w:t>unasCotizaciones[</w:t>
-      </w:r>
-      <w:proofErr w:type="gramEnd"/>
-      <w:r>
-        <w:rPr>
-          <w:sz w:val="16"/>
-          <w:szCs w:val="16"/>
-        </w:rPr>
-        <w:t>0].unDetalleAsociado.IdSolicitudDetalle;</w:t>
+        <w:t>//unasCotizaciones[0].unDetalleAsociado.IdSolicitudDetalle;</w:t>
       </w:r>
     </w:p>
     <w:p>
@@ -1310,23 +1280,13 @@
         </w:rPr>
         <w:t>//Todo dentro del negocio o dal</w:t>
       </w:r>
-      <w:proofErr w:type="gramStart"/>
       <w:r>
         <w:rPr>
           <w:strike/>
           <w:sz w:val="16"/>
           <w:szCs w:val="16"/>
         </w:rPr>
-        <w:t>..</w:t>
-      </w:r>
-      <w:proofErr w:type="gramEnd"/>
-      <w:r>
-        <w:rPr>
-          <w:strike/>
-          <w:sz w:val="16"/>
-          <w:szCs w:val="16"/>
-        </w:rPr>
-        <w:t xml:space="preserve"> El código donde empzaria esto esa en frmregistrar línea 66</w:t>
+        <w:t>.. El código donde empzaria esto esa en frmregistrar línea 66</w:t>
       </w:r>
     </w:p>
     <w:p>
@@ -1525,69 +1485,33 @@
           <w:sz w:val="16"/>
           <w:szCs w:val="16"/>
         </w:rPr>
-        <w:t>GUARDA</w:t>
-      </w:r>
-      <w:proofErr w:type="gramStart"/>
+        <w:t>GUARDA:</w:t>
+      </w:r>
       <w:r>
         <w:rPr>
           <w:color w:val="0070C0"/>
           <w:sz w:val="16"/>
           <w:szCs w:val="16"/>
         </w:rPr>
-        <w:t>:</w:t>
-      </w:r>
-      <w:r>
+        <w:t>Para arreglarlo modifique mal, pero arece q sigue andando todo, la línea 114 de frmbienregistrar</w:t>
+      </w:r>
+    </w:p>
+    <w:p>
+      <w:pPr>
+        <w:pStyle w:val="Prrafodelista"/>
         <w:rPr>
           <w:color w:val="0070C0"/>
           <w:sz w:val="16"/>
           <w:szCs w:val="16"/>
         </w:rPr>
-        <w:t>Para</w:t>
-      </w:r>
-      <w:proofErr w:type="gramEnd"/>
+      </w:pPr>
       <w:r>
         <w:rPr>
           <w:color w:val="0070C0"/>
           <w:sz w:val="16"/>
           <w:szCs w:val="16"/>
         </w:rPr>
-        <w:t xml:space="preserve"> arreglarlo modifique mal, pero arece q sigue andando todo, la línea 114 de frmbienregistrar</w:t>
-      </w:r>
-    </w:p>
-    <w:p>
-      <w:pPr>
-        <w:pStyle w:val="Prrafodelista"/>
-        <w:rPr>
-          <w:color w:val="0070C0"/>
-          <w:sz w:val="16"/>
-          <w:szCs w:val="16"/>
-        </w:rPr>
-      </w:pPr>
-      <w:r>
-        <w:rPr>
-          <w:color w:val="0070C0"/>
-          <w:sz w:val="16"/>
-          <w:szCs w:val="16"/>
-        </w:rPr>
-        <w:t xml:space="preserve">Antes estaba esto: LisAUXDetalles = unosDetallesBienes.Select(x =&gt; new </w:t>
-      </w:r>
-      <w:proofErr w:type="gramStart"/>
-      <w:r>
-        <w:rPr>
-          <w:color w:val="0070C0"/>
-          <w:sz w:val="16"/>
-          <w:szCs w:val="16"/>
-        </w:rPr>
-        <w:t>HLPDetallesAdquisicion(</w:t>
-      </w:r>
-      <w:proofErr w:type="gramEnd"/>
-      <w:r>
-        <w:rPr>
-          <w:color w:val="0070C0"/>
-          <w:sz w:val="16"/>
-          <w:szCs w:val="16"/>
-        </w:rPr>
-        <w:t>) { DescripCategoria = x.unaCategoria.DescripCategoria, Cantidad = x.Cantidad, IdCategoria = x.unaCategoria.IdCategoria, IdSolicitudDetalle = x.IdSolicitudDetalle }).ToList();</w:t>
+        <w:t>Antes estaba esto: LisAUXDetalles = unosDetallesBienes.Select(x =&gt; new HLPDetallesAdquisicion() { DescripCategoria = x.unaCategoria.DescripCategoria, Cantidad = x.Cantidad, IdCategoria = x.unaCategoria.IdCategoria, IdSolicitudDetalle = x.IdSolicitudDetalle }).ToList();</w:t>
       </w:r>
     </w:p>
     <w:p>
@@ -1605,21 +1529,12 @@
         </w:rPr>
         <w:t xml:space="preserve">EN LINEA 26 BLLAsignacion, poner que solo lo haga cuando </w:t>
       </w:r>
-      <w:proofErr w:type="gramStart"/>
-      <w:r>
-        <w:rPr>
-          <w:sz w:val="16"/>
-          <w:szCs w:val="16"/>
-        </w:rPr>
-        <w:t>..</w:t>
-      </w:r>
-      <w:proofErr w:type="gramEnd"/>
-      <w:r>
-        <w:rPr>
-          <w:sz w:val="16"/>
-          <w:szCs w:val="16"/>
-        </w:rPr>
-        <w:t>asdf.asd</w:t>
+      <w:r>
+        <w:rPr>
+          <w:sz w:val="16"/>
+          <w:szCs w:val="16"/>
+        </w:rPr>
+        <w:t>..asdf.asd</w:t>
       </w:r>
     </w:p>
     <w:p>
@@ -1707,25 +1622,7 @@
           <w:szCs w:val="16"/>
           <w:highlight w:val="green"/>
         </w:rPr>
-        <w:t xml:space="preserve">--AND </w:t>
-      </w:r>
-      <w:proofErr w:type="gramStart"/>
-      <w:r>
-        <w:rPr>
-          <w:sz w:val="16"/>
-          <w:szCs w:val="16"/>
-          <w:highlight w:val="green"/>
-        </w:rPr>
-        <w:t>SolDet.IdEstadoSolicDetalle !</w:t>
-      </w:r>
-      <w:proofErr w:type="gramEnd"/>
-      <w:r>
-        <w:rPr>
-          <w:sz w:val="16"/>
-          <w:szCs w:val="16"/>
-          <w:highlight w:val="green"/>
-        </w:rPr>
-        <w:t>= 2--Distinto de Finalizado</w:t>
+        <w:t>--AND SolDet.IdEstadoSolicDetalle != 2--Distinto de Finalizado</w:t>
       </w:r>
     </w:p>
     <w:p>
@@ -2340,27 +2237,7 @@
           <w:szCs w:val="16"/>
           <w:highlight w:val="green"/>
         </w:rPr>
-        <w:t xml:space="preserve">Solucion: Linea 343, </w:t>
-      </w:r>
-      <w:proofErr w:type="gramStart"/>
-      <w:r>
-        <w:rPr>
-          <w:b/>
-          <w:sz w:val="16"/>
-          <w:szCs w:val="16"/>
-          <w:highlight w:val="green"/>
-        </w:rPr>
-        <w:t>agregue …</w:t>
-      </w:r>
-      <w:proofErr w:type="gramEnd"/>
-      <w:r>
-        <w:rPr>
-          <w:b/>
-          <w:sz w:val="16"/>
-          <w:szCs w:val="16"/>
-          <w:highlight w:val="green"/>
-        </w:rPr>
-        <w:t xml:space="preserve"> = unosAgentesAsociados =… para que se guarde en esa lista los agentes asociados actuales</w:t>
+        <w:t>Solucion: Linea 343, agregue … = unosAgentesAsociados =… para que se guarde en esa lista los agentes asociados actuales</w:t>
       </w:r>
     </w:p>
     <w:p>
@@ -2839,25 +2716,7 @@
           <w:sz w:val="16"/>
           <w:szCs w:val="16"/>
         </w:rPr>
-        <w:t xml:space="preserve">CambiarIdioma cambiaría en que el idioma queda relacionado con el usuario, hay que crear un campo en el usuario para relacionar el </w:t>
-      </w:r>
-      <w:proofErr w:type="gramStart"/>
-      <w:r>
-        <w:rPr>
-          <w:b/>
-          <w:sz w:val="16"/>
-          <w:szCs w:val="16"/>
-        </w:rPr>
-        <w:t>ultimo</w:t>
-      </w:r>
-      <w:proofErr w:type="gramEnd"/>
-      <w:r>
-        <w:rPr>
-          <w:b/>
-          <w:sz w:val="16"/>
-          <w:szCs w:val="16"/>
-        </w:rPr>
-        <w:t xml:space="preserve"> idioma. Y se modificaría toda la función cambiarIdioma</w:t>
+        <w:t>CambiarIdioma cambiaría en que el idioma queda relacionado con el usuario, hay que crear un campo en el usuario para relacionar el ultimo idioma. Y se modificaría toda la función cambiarIdioma</w:t>
       </w:r>
     </w:p>
     <w:p>
@@ -2916,21 +2775,7 @@
         <w:rPr>
           <w:highlight w:val="green"/>
         </w:rPr>
-        <w:t xml:space="preserve">            </w:t>
-      </w:r>
-      <w:proofErr w:type="gramStart"/>
-      <w:r>
-        <w:rPr>
-          <w:highlight w:val="green"/>
-        </w:rPr>
-        <w:t>ServicioIdioma.CambiarIdioma(</w:t>
-      </w:r>
-      <w:proofErr w:type="gramEnd"/>
-      <w:r>
-        <w:rPr>
-          <w:highlight w:val="green"/>
-        </w:rPr>
-        <w:t>this.FindForm(), (int)cboIdioma.SelectedValue);</w:t>
+        <w:t xml:space="preserve">            ServicioIdioma.CambiarIdioma(this.FindForm(), (int)cboIdioma.SelectedValue);</w:t>
       </w:r>
     </w:p>
     <w:p>
@@ -2948,21 +2793,12 @@
         </w:rPr>
         <w:t xml:space="preserve">            </w:t>
       </w:r>
-      <w:proofErr w:type="gramStart"/>
       <w:r>
         <w:rPr>
           <w:highlight w:val="green"/>
           <w:lang w:val="en-US"/>
         </w:rPr>
-        <w:t>foreach</w:t>
-      </w:r>
-      <w:proofErr w:type="gramEnd"/>
-      <w:r>
-        <w:rPr>
-          <w:highlight w:val="green"/>
-          <w:lang w:val="en-US"/>
-        </w:rPr>
-        <w:t xml:space="preserve"> (Control unForm in Application.OpenForms)</w:t>
+        <w:t>foreach (Control unForm in Application.OpenForms)</w:t>
       </w:r>
     </w:p>
     <w:p>
@@ -2999,21 +2835,7 @@
         <w:rPr>
           <w:highlight w:val="green"/>
         </w:rPr>
-        <w:t xml:space="preserve">                </w:t>
-      </w:r>
-      <w:proofErr w:type="gramStart"/>
-      <w:r>
-        <w:rPr>
-          <w:highlight w:val="green"/>
-        </w:rPr>
-        <w:t>ServicioIdioma.Traducir(</w:t>
-      </w:r>
-      <w:proofErr w:type="gramEnd"/>
-      <w:r>
-        <w:rPr>
-          <w:highlight w:val="green"/>
-        </w:rPr>
-        <w:t>unForm, ServicioLogin.GetLoginUnico().UsuarioLogueado.IdiomaUsuarioActual);</w:t>
+        <w:t xml:space="preserve">                ServicioIdioma.Traducir(unForm, ServicioLogin.GetLoginUnico().UsuarioLogueado.IdiomaUsuarioActual);</w:t>
       </w:r>
     </w:p>
     <w:p>
@@ -3348,25 +3170,14 @@
         </w:rPr>
         <w:t>Usar -</w:t>
       </w:r>
-      <w:proofErr w:type="gramStart"/>
-      <w:r>
-        <w:rPr>
-          <w:b/>
-          <w:sz w:val="16"/>
-          <w:szCs w:val="16"/>
-          <w:highlight w:val="yellow"/>
-        </w:rPr>
-        <w:t>res.First(</w:t>
-      </w:r>
-      <w:proofErr w:type="gramEnd"/>
-      <w:r>
-        <w:rPr>
-          <w:b/>
-          <w:sz w:val="16"/>
-          <w:szCs w:val="16"/>
-          <w:highlight w:val="yellow"/>
-        </w:rPr>
-        <w:t>).NombreDependencia</w:t>
+      <w:r>
+        <w:rPr>
+          <w:b/>
+          <w:sz w:val="16"/>
+          <w:szCs w:val="16"/>
+          <w:highlight w:val="yellow"/>
+        </w:rPr>
+        <w:t>res.First().NombreDependencia</w:t>
       </w:r>
       <w:r>
         <w:rPr>
@@ -4006,23 +3817,13 @@
           <w:szCs w:val="16"/>
         </w:rPr>
       </w:pPr>
-      <w:proofErr w:type="gramStart"/>
-      <w:r>
-        <w:rPr>
-          <w:b/>
-          <w:sz w:val="16"/>
-          <w:szCs w:val="16"/>
-        </w:rPr>
-        <w:t>if</w:t>
-      </w:r>
-      <w:proofErr w:type="gramEnd"/>
-      <w:r>
-        <w:rPr>
-          <w:b/>
-          <w:sz w:val="16"/>
-          <w:szCs w:val="16"/>
-        </w:rPr>
-        <w:t xml:space="preserve"> (GestorCategoria.TipoBienTraerTipoBienPorIdCategoria(item.unaCategoria.IdCategoria).IdTipoBien == (int)TipoBien.EnumTipoBien.Soft)</w:t>
+      <w:r>
+        <w:rPr>
+          <w:b/>
+          <w:sz w:val="16"/>
+          <w:szCs w:val="16"/>
+        </w:rPr>
+        <w:t>if (GestorCategoria.TipoBienTraerTipoBienPorIdCategoria(item.unaCategoria.IdCategoria).IdTipoBien == (int)TipoBien.EnumTipoBien.Soft)</w:t>
       </w:r>
     </w:p>
     <w:p>
@@ -4111,25 +3912,7 @@
           <w:sz w:val="16"/>
           <w:szCs w:val="16"/>
         </w:rPr>
-        <w:t xml:space="preserve">. Fijarme el </w:t>
-      </w:r>
-      <w:proofErr w:type="gramStart"/>
-      <w:r>
-        <w:rPr>
-          <w:b/>
-          <w:sz w:val="16"/>
-          <w:szCs w:val="16"/>
-        </w:rPr>
-        <w:t>vinculo</w:t>
-      </w:r>
-      <w:proofErr w:type="gramEnd"/>
-      <w:r>
-        <w:rPr>
-          <w:b/>
-          <w:sz w:val="16"/>
-          <w:szCs w:val="16"/>
-        </w:rPr>
-        <w:t xml:space="preserve"> que queda entre las cotiz y los solicDetalles, ya que las cotiz se guardan sin confirmación.</w:t>
+        <w:t>. Fijarme el vinculo que queda entre las cotiz y los solicDetalles, ya que las cotiz se guardan sin confirmación.</w:t>
       </w:r>
       <w:r>
         <w:rPr>
@@ -5357,23 +5140,13 @@
           <w:szCs w:val="16"/>
         </w:rPr>
       </w:pPr>
-      <w:proofErr w:type="gramStart"/>
-      <w:r>
-        <w:rPr>
-          <w:b/>
-          <w:sz w:val="16"/>
-          <w:szCs w:val="16"/>
-        </w:rPr>
-        <w:t>delete</w:t>
-      </w:r>
-      <w:proofErr w:type="gramEnd"/>
-      <w:r>
-        <w:rPr>
-          <w:b/>
-          <w:sz w:val="16"/>
-          <w:szCs w:val="16"/>
-        </w:rPr>
-        <w:t xml:space="preserve"> from RelCotizPartDetalle</w:t>
+      <w:r>
+        <w:rPr>
+          <w:b/>
+          <w:sz w:val="16"/>
+          <w:szCs w:val="16"/>
+        </w:rPr>
+        <w:t>delete from RelCotizPartDetalle</w:t>
       </w:r>
     </w:p>
     <w:p>
@@ -5430,23 +5203,13 @@
           <w:szCs w:val="16"/>
         </w:rPr>
       </w:pPr>
-      <w:proofErr w:type="gramStart"/>
-      <w:r>
-        <w:rPr>
-          <w:b/>
-          <w:sz w:val="16"/>
-          <w:szCs w:val="16"/>
-        </w:rPr>
-        <w:t>delete</w:t>
-      </w:r>
-      <w:proofErr w:type="gramEnd"/>
-      <w:r>
-        <w:rPr>
-          <w:b/>
-          <w:sz w:val="16"/>
-          <w:szCs w:val="16"/>
-        </w:rPr>
-        <w:t xml:space="preserve"> from PartidaDetalle</w:t>
+      <w:r>
+        <w:rPr>
+          <w:b/>
+          <w:sz w:val="16"/>
+          <w:szCs w:val="16"/>
+        </w:rPr>
+        <w:t>delete from PartidaDetalle</w:t>
       </w:r>
     </w:p>
     <w:p>
@@ -5459,23 +5222,13 @@
           <w:szCs w:val="16"/>
         </w:rPr>
       </w:pPr>
-      <w:proofErr w:type="gramStart"/>
-      <w:r>
-        <w:rPr>
-          <w:b/>
-          <w:sz w:val="16"/>
-          <w:szCs w:val="16"/>
-        </w:rPr>
-        <w:t>where</w:t>
-      </w:r>
-      <w:proofErr w:type="gramEnd"/>
-      <w:r>
-        <w:rPr>
-          <w:b/>
-          <w:sz w:val="16"/>
-          <w:szCs w:val="16"/>
-        </w:rPr>
-        <w:t xml:space="preserve"> IdPartidaDetalle = 2</w:t>
+      <w:r>
+        <w:rPr>
+          <w:b/>
+          <w:sz w:val="16"/>
+          <w:szCs w:val="16"/>
+        </w:rPr>
+        <w:t>where IdPartidaDetalle = 2</w:t>
       </w:r>
     </w:p>
     <w:p>
@@ -5488,23 +5241,13 @@
           <w:szCs w:val="16"/>
         </w:rPr>
       </w:pPr>
-      <w:proofErr w:type="gramStart"/>
-      <w:r>
-        <w:rPr>
-          <w:b/>
-          <w:sz w:val="16"/>
-          <w:szCs w:val="16"/>
-        </w:rPr>
-        <w:t>and</w:t>
-      </w:r>
-      <w:proofErr w:type="gramEnd"/>
-      <w:r>
-        <w:rPr>
-          <w:b/>
-          <w:sz w:val="16"/>
-          <w:szCs w:val="16"/>
-        </w:rPr>
-        <w:t xml:space="preserve"> IdPartida = 1072</w:t>
+      <w:r>
+        <w:rPr>
+          <w:b/>
+          <w:sz w:val="16"/>
+          <w:szCs w:val="16"/>
+        </w:rPr>
+        <w:t>and IdPartida = 1072</w:t>
       </w:r>
     </w:p>
     <w:p>
@@ -5541,23 +5284,13 @@
           <w:szCs w:val="16"/>
         </w:rPr>
       </w:pPr>
-      <w:proofErr w:type="gramStart"/>
-      <w:r>
-        <w:rPr>
-          <w:b/>
-          <w:sz w:val="16"/>
-          <w:szCs w:val="16"/>
-        </w:rPr>
-        <w:t>update</w:t>
-      </w:r>
-      <w:proofErr w:type="gramEnd"/>
-      <w:r>
-        <w:rPr>
-          <w:b/>
-          <w:sz w:val="16"/>
-          <w:szCs w:val="16"/>
-        </w:rPr>
-        <w:t xml:space="preserve"> PartidaDetalle</w:t>
+      <w:r>
+        <w:rPr>
+          <w:b/>
+          <w:sz w:val="16"/>
+          <w:szCs w:val="16"/>
+        </w:rPr>
+        <w:t>update PartidaDetalle</w:t>
       </w:r>
     </w:p>
     <w:p>
@@ -5570,23 +5303,13 @@
           <w:szCs w:val="16"/>
         </w:rPr>
       </w:pPr>
-      <w:proofErr w:type="gramStart"/>
-      <w:r>
-        <w:rPr>
-          <w:b/>
-          <w:sz w:val="16"/>
-          <w:szCs w:val="16"/>
-        </w:rPr>
-        <w:t>set</w:t>
-      </w:r>
-      <w:proofErr w:type="gramEnd"/>
-      <w:r>
-        <w:rPr>
-          <w:b/>
-          <w:sz w:val="16"/>
-          <w:szCs w:val="16"/>
-        </w:rPr>
-        <w:t xml:space="preserve"> IdPartidaDetalle = (IdPartidaDetalle-1)</w:t>
+      <w:r>
+        <w:rPr>
+          <w:b/>
+          <w:sz w:val="16"/>
+          <w:szCs w:val="16"/>
+        </w:rPr>
+        <w:t>set IdPartidaDetalle = (IdPartidaDetalle-1)</w:t>
       </w:r>
     </w:p>
     <w:p>
@@ -5599,23 +5322,13 @@
           <w:szCs w:val="16"/>
         </w:rPr>
       </w:pPr>
-      <w:proofErr w:type="gramStart"/>
-      <w:r>
-        <w:rPr>
-          <w:b/>
-          <w:sz w:val="16"/>
-          <w:szCs w:val="16"/>
-        </w:rPr>
-        <w:t>where</w:t>
-      </w:r>
-      <w:proofErr w:type="gramEnd"/>
-      <w:r>
-        <w:rPr>
-          <w:b/>
-          <w:sz w:val="16"/>
-          <w:szCs w:val="16"/>
-        </w:rPr>
-        <w:t xml:space="preserve"> IdPartidaDetalle &gt; 2</w:t>
+      <w:r>
+        <w:rPr>
+          <w:b/>
+          <w:sz w:val="16"/>
+          <w:szCs w:val="16"/>
+        </w:rPr>
+        <w:t>where IdPartidaDetalle &gt; 2</w:t>
       </w:r>
     </w:p>
     <w:p>
@@ -5809,7 +5522,6 @@
           <w:lang w:val="en-US"/>
         </w:rPr>
       </w:pPr>
-      <w:proofErr w:type="gramStart"/>
       <w:r>
         <w:rPr>
           <w:b/>
@@ -5817,17 +5529,7 @@
           <w:szCs w:val="16"/>
           <w:lang w:val="en-US"/>
         </w:rPr>
-        <w:t>delete</w:t>
-      </w:r>
-      <w:proofErr w:type="gramEnd"/>
-      <w:r>
-        <w:rPr>
-          <w:b/>
-          <w:sz w:val="16"/>
-          <w:szCs w:val="16"/>
-          <w:lang w:val="en-US"/>
-        </w:rPr>
-        <w:t xml:space="preserve"> from RelCotizPartDetalle</w:t>
+        <w:t>delete from RelCotizPartDetalle</w:t>
       </w:r>
     </w:p>
     <w:p>
@@ -5867,19 +5569,8 @@
           <w:szCs w:val="16"/>
           <w:lang w:val="en-US"/>
         </w:rPr>
-        <w:t>1190</w:t>
-      </w:r>
-      <w:proofErr w:type="gramStart"/>
-      <w:r>
-        <w:rPr>
-          <w:b/>
-          <w:sz w:val="16"/>
-          <w:szCs w:val="16"/>
-          <w:lang w:val="en-US"/>
-        </w:rPr>
-        <w:t>,xx,xx</w:t>
-      </w:r>
-      <w:proofErr w:type="gramEnd"/>
+        <w:t>1190,xx,xx</w:t>
+      </w:r>
       <w:r>
         <w:rPr>
           <w:b/>
@@ -5934,23 +5625,13 @@
           <w:szCs w:val="16"/>
         </w:rPr>
       </w:pPr>
-      <w:proofErr w:type="gramStart"/>
-      <w:r>
-        <w:rPr>
-          <w:b/>
-          <w:sz w:val="16"/>
-          <w:szCs w:val="16"/>
-        </w:rPr>
-        <w:t>delete</w:t>
-      </w:r>
-      <w:proofErr w:type="gramEnd"/>
-      <w:r>
-        <w:rPr>
-          <w:b/>
-          <w:sz w:val="16"/>
-          <w:szCs w:val="16"/>
-        </w:rPr>
-        <w:t xml:space="preserve"> from PartidaDetalle</w:t>
+      <w:r>
+        <w:rPr>
+          <w:b/>
+          <w:sz w:val="16"/>
+          <w:szCs w:val="16"/>
+        </w:rPr>
+        <w:t>delete from PartidaDetalle</w:t>
       </w:r>
     </w:p>
     <w:p>
@@ -5963,23 +5644,13 @@
           <w:szCs w:val="16"/>
         </w:rPr>
       </w:pPr>
-      <w:proofErr w:type="gramStart"/>
-      <w:r>
-        <w:rPr>
-          <w:b/>
-          <w:sz w:val="16"/>
-          <w:szCs w:val="16"/>
-        </w:rPr>
-        <w:t>where</w:t>
-      </w:r>
-      <w:proofErr w:type="gramEnd"/>
-      <w:r>
-        <w:rPr>
-          <w:b/>
-          <w:sz w:val="16"/>
-          <w:szCs w:val="16"/>
-        </w:rPr>
-        <w:t xml:space="preserve"> IdPartidaDetalle = 2</w:t>
+      <w:r>
+        <w:rPr>
+          <w:b/>
+          <w:sz w:val="16"/>
+          <w:szCs w:val="16"/>
+        </w:rPr>
+        <w:t>where IdPartidaDetalle = 2</w:t>
       </w:r>
     </w:p>
     <w:p>
@@ -5992,23 +5663,13 @@
           <w:szCs w:val="16"/>
         </w:rPr>
       </w:pPr>
-      <w:proofErr w:type="gramStart"/>
-      <w:r>
-        <w:rPr>
-          <w:b/>
-          <w:sz w:val="16"/>
-          <w:szCs w:val="16"/>
-        </w:rPr>
-        <w:t>and</w:t>
-      </w:r>
-      <w:proofErr w:type="gramEnd"/>
-      <w:r>
-        <w:rPr>
-          <w:b/>
-          <w:sz w:val="16"/>
-          <w:szCs w:val="16"/>
-        </w:rPr>
-        <w:t xml:space="preserve"> IdPartida = </w:t>
+      <w:r>
+        <w:rPr>
+          <w:b/>
+          <w:sz w:val="16"/>
+          <w:szCs w:val="16"/>
+        </w:rPr>
+        <w:t xml:space="preserve">and IdPartida = </w:t>
       </w:r>
       <w:r>
         <w:rPr>
@@ -6069,23 +5730,13 @@
           <w:szCs w:val="16"/>
         </w:rPr>
       </w:pPr>
-      <w:proofErr w:type="gramStart"/>
-      <w:r>
-        <w:rPr>
-          <w:b/>
-          <w:sz w:val="16"/>
-          <w:szCs w:val="16"/>
-        </w:rPr>
-        <w:t>update</w:t>
-      </w:r>
-      <w:proofErr w:type="gramEnd"/>
-      <w:r>
-        <w:rPr>
-          <w:b/>
-          <w:sz w:val="16"/>
-          <w:szCs w:val="16"/>
-        </w:rPr>
-        <w:t xml:space="preserve"> PartidaDetalle</w:t>
+      <w:r>
+        <w:rPr>
+          <w:b/>
+          <w:sz w:val="16"/>
+          <w:szCs w:val="16"/>
+        </w:rPr>
+        <w:t>update PartidaDetalle</w:t>
       </w:r>
     </w:p>
     <w:p>
@@ -6098,23 +5749,13 @@
           <w:szCs w:val="16"/>
         </w:rPr>
       </w:pPr>
-      <w:proofErr w:type="gramStart"/>
-      <w:r>
-        <w:rPr>
-          <w:b/>
-          <w:sz w:val="16"/>
-          <w:szCs w:val="16"/>
-        </w:rPr>
-        <w:t>set</w:t>
-      </w:r>
-      <w:proofErr w:type="gramEnd"/>
-      <w:r>
-        <w:rPr>
-          <w:b/>
-          <w:sz w:val="16"/>
-          <w:szCs w:val="16"/>
-        </w:rPr>
-        <w:t xml:space="preserve"> IdPartidaDetalle = (IdPartidaDetalle-1)</w:t>
+      <w:r>
+        <w:rPr>
+          <w:b/>
+          <w:sz w:val="16"/>
+          <w:szCs w:val="16"/>
+        </w:rPr>
+        <w:t>set IdPartidaDetalle = (IdPartidaDetalle-1)</w:t>
       </w:r>
     </w:p>
     <w:p>
@@ -6127,23 +5768,13 @@
           <w:szCs w:val="16"/>
         </w:rPr>
       </w:pPr>
-      <w:proofErr w:type="gramStart"/>
-      <w:r>
-        <w:rPr>
-          <w:b/>
-          <w:sz w:val="16"/>
-          <w:szCs w:val="16"/>
-        </w:rPr>
-        <w:t>where</w:t>
-      </w:r>
-      <w:proofErr w:type="gramEnd"/>
-      <w:r>
-        <w:rPr>
-          <w:b/>
-          <w:sz w:val="16"/>
-          <w:szCs w:val="16"/>
-        </w:rPr>
-        <w:t xml:space="preserve"> IdPartidaDetalle &gt; 2</w:t>
+      <w:r>
+        <w:rPr>
+          <w:b/>
+          <w:sz w:val="16"/>
+          <w:szCs w:val="16"/>
+        </w:rPr>
+        <w:t>where IdPartidaDetalle &gt; 2</w:t>
       </w:r>
     </w:p>
     <w:p>
@@ -6156,23 +5787,13 @@
           <w:szCs w:val="16"/>
         </w:rPr>
       </w:pPr>
-      <w:proofErr w:type="gramStart"/>
-      <w:r>
-        <w:rPr>
-          <w:b/>
-          <w:sz w:val="16"/>
-          <w:szCs w:val="16"/>
-        </w:rPr>
-        <w:t>and</w:t>
-      </w:r>
-      <w:proofErr w:type="gramEnd"/>
-      <w:r>
-        <w:rPr>
-          <w:b/>
-          <w:sz w:val="16"/>
-          <w:szCs w:val="16"/>
-        </w:rPr>
-        <w:t xml:space="preserve"> IdPartida = &lt;1074&gt;</w:t>
+      <w:r>
+        <w:rPr>
+          <w:b/>
+          <w:sz w:val="16"/>
+          <w:szCs w:val="16"/>
+        </w:rPr>
+        <w:t>and IdPartida = &lt;1074&gt;</w:t>
       </w:r>
     </w:p>
     <w:p>
@@ -6405,25 +6026,48 @@
           <w:sz w:val="10"/>
           <w:szCs w:val="10"/>
         </w:rPr>
-        <w:t xml:space="preserve">                    </w:t>
-      </w:r>
-      <w:proofErr w:type="gramStart"/>
-      <w:r>
+        <w:t xml:space="preserve">                    var ResultadoUIDPDet = (decimal)FRAMEWORK.Persistencia.MotorBD.EjecutarScalar(CommandType.StoredProcedure, "PartidaDetalleCrearSinCotiz", parametersPartidaDetalles);</w:t>
+      </w:r>
+    </w:p>
+    <w:p>
+      <w:pPr>
+        <w:pStyle w:val="Prrafodelista"/>
+        <w:ind w:left="1440"/>
         <w:rPr>
           <w:b/>
           <w:sz w:val="10"/>
           <w:szCs w:val="10"/>
         </w:rPr>
-        <w:t>var</w:t>
-      </w:r>
-      <w:proofErr w:type="gramEnd"/>
+      </w:pPr>
       <w:r>
         <w:rPr>
           <w:b/>
           <w:sz w:val="10"/>
           <w:szCs w:val="10"/>
         </w:rPr>
-        <w:t xml:space="preserve"> ResultadoUIDPDet = (decimal)FRAMEWORK.Persistencia.MotorBD.EjecutarScalar(CommandType.StoredProcedure, "PartidaDetalleCrearSinCotiz", parametersPartidaDetalles);</w:t>
+        <w:t xml:space="preserve">                    int IDDevueltoUIDPDet = Decimal.ToInt32(ResultadoUIDPDet);</w:t>
+      </w:r>
+    </w:p>
+    <w:p>
+      <w:pPr>
+        <w:pStyle w:val="Prrafodelista"/>
+        <w:numPr>
+          <w:ilvl w:val="1"/>
+          <w:numId w:val="2"/>
+        </w:numPr>
+        <w:rPr>
+          <w:b/>
+          <w:sz w:val="16"/>
+          <w:szCs w:val="16"/>
+        </w:rPr>
+      </w:pPr>
+      <w:r>
+        <w:rPr>
+          <w:b/>
+          <w:sz w:val="16"/>
+          <w:szCs w:val="16"/>
+        </w:rPr>
+        <w:t>Linea 80 quedó así:</w:t>
       </w:r>
     </w:p>
     <w:p>
@@ -6432,86 +6076,17 @@
         <w:ind w:left="1440"/>
         <w:rPr>
           <w:b/>
-          <w:sz w:val="10"/>
-          <w:szCs w:val="10"/>
-        </w:rPr>
-      </w:pPr>
-      <w:r>
-        <w:rPr>
-          <w:b/>
-          <w:sz w:val="10"/>
-          <w:szCs w:val="10"/>
-        </w:rPr>
-        <w:t xml:space="preserve">                    </w:t>
-      </w:r>
-      <w:proofErr w:type="gramStart"/>
-      <w:r>
-        <w:rPr>
-          <w:b/>
-          <w:sz w:val="10"/>
-          <w:szCs w:val="10"/>
-        </w:rPr>
-        <w:t>int</w:t>
-      </w:r>
-      <w:proofErr w:type="gramEnd"/>
-      <w:r>
-        <w:rPr>
-          <w:b/>
-          <w:sz w:val="10"/>
-          <w:szCs w:val="10"/>
-        </w:rPr>
-        <w:t xml:space="preserve"> IDDevueltoUIDPDet = Decimal.ToInt32(ResultadoUIDPDet);</w:t>
-      </w:r>
-    </w:p>
-    <w:p>
-      <w:pPr>
-        <w:pStyle w:val="Prrafodelista"/>
-        <w:numPr>
-          <w:ilvl w:val="1"/>
-          <w:numId w:val="2"/>
-        </w:numPr>
-        <w:rPr>
-          <w:b/>
-          <w:sz w:val="16"/>
-          <w:szCs w:val="16"/>
-        </w:rPr>
-      </w:pPr>
-      <w:r>
-        <w:rPr>
-          <w:b/>
-          <w:sz w:val="16"/>
-          <w:szCs w:val="16"/>
-        </w:rPr>
-        <w:t>Linea 80 quedó así:</w:t>
-      </w:r>
-    </w:p>
-    <w:p>
-      <w:pPr>
-        <w:pStyle w:val="Prrafodelista"/>
-        <w:ind w:left="1440"/>
-        <w:rPr>
-          <w:b/>
-          <w:sz w:val="16"/>
-          <w:szCs w:val="16"/>
-        </w:rPr>
-      </w:pPr>
-      <w:proofErr w:type="gramStart"/>
-      <w:r>
-        <w:rPr>
-          <w:b/>
-          <w:sz w:val="16"/>
-          <w:szCs w:val="16"/>
-        </w:rPr>
-        <w:t>new</w:t>
-      </w:r>
-      <w:proofErr w:type="gramEnd"/>
-      <w:r>
-        <w:rPr>
-          <w:b/>
-          <w:sz w:val="16"/>
-          <w:szCs w:val="16"/>
-        </w:rPr>
-        <w:t xml:space="preserve"> SqlParameter("@UIDPartidaDetalle", IDDevueltoUIDPDet)</w:t>
+          <w:sz w:val="16"/>
+          <w:szCs w:val="16"/>
+        </w:rPr>
+      </w:pPr>
+      <w:r>
+        <w:rPr>
+          <w:b/>
+          <w:sz w:val="16"/>
+          <w:szCs w:val="16"/>
+        </w:rPr>
+        <w:t>new SqlParameter("@UIDPartidaDetalle", IDDevueltoUIDPDet)</w:t>
       </w:r>
     </w:p>
     <w:p>
@@ -6902,25 +6477,7 @@
           <w:sz w:val="16"/>
           <w:szCs w:val="16"/>
         </w:rPr>
-        <w:t xml:space="preserve">                    List&lt;Partida&gt; ListaPartidas = new List&lt;Partida</w:t>
-      </w:r>
-      <w:proofErr w:type="gramStart"/>
-      <w:r>
-        <w:rPr>
-          <w:b/>
-          <w:sz w:val="16"/>
-          <w:szCs w:val="16"/>
-        </w:rPr>
-        <w:t>&gt;(</w:t>
-      </w:r>
-      <w:proofErr w:type="gramEnd"/>
-      <w:r>
-        <w:rPr>
-          <w:b/>
-          <w:sz w:val="16"/>
-          <w:szCs w:val="16"/>
-        </w:rPr>
-        <w:t>);</w:t>
+        <w:t xml:space="preserve">                    List&lt;Partida&gt; ListaPartidas = new List&lt;Partida&gt;();</w:t>
       </w:r>
     </w:p>
     <w:p>
@@ -6942,7 +6499,6 @@
         </w:rPr>
         <w:t xml:space="preserve">                    </w:t>
       </w:r>
-      <w:proofErr w:type="gramStart"/>
       <w:r>
         <w:rPr>
           <w:b/>
@@ -6950,9 +6506,19 @@
           <w:szCs w:val="16"/>
           <w:lang w:val="en-US"/>
         </w:rPr>
-        <w:t>if</w:t>
-      </w:r>
-      <w:proofErr w:type="gramEnd"/>
+        <w:t>if (ds.Tables[0].Rows.Count &gt; 0)</w:t>
+      </w:r>
+    </w:p>
+    <w:p>
+      <w:pPr>
+        <w:pStyle w:val="Prrafodelista"/>
+        <w:shd w:val="clear" w:color="auto" w:fill="8DB3E2" w:themeFill="text2" w:themeFillTint="66"/>
+        <w:rPr>
+          <w:b/>
+          <w:sz w:val="16"/>
+          <w:szCs w:val="16"/>
+        </w:rPr>
+      </w:pPr>
       <w:r>
         <w:rPr>
           <w:b/>
@@ -6960,7 +6526,15 @@
           <w:szCs w:val="16"/>
           <w:lang w:val="en-US"/>
         </w:rPr>
-        <w:t xml:space="preserve"> (ds.Tables[0].Rows.Count &gt; 0)</w:t>
+        <w:t xml:space="preserve">                    </w:t>
+      </w:r>
+      <w:r>
+        <w:rPr>
+          <w:b/>
+          <w:sz w:val="16"/>
+          <w:szCs w:val="16"/>
+        </w:rPr>
+        <w:t>{</w:t>
       </w:r>
     </w:p>
     <w:p>
@@ -6978,17 +6552,8 @@
           <w:b/>
           <w:sz w:val="16"/>
           <w:szCs w:val="16"/>
-          <w:lang w:val="en-US"/>
-        </w:rPr>
-        <w:t xml:space="preserve">                    </w:t>
-      </w:r>
-      <w:r>
-        <w:rPr>
-          <w:b/>
-          <w:sz w:val="16"/>
-          <w:szCs w:val="16"/>
-        </w:rPr>
-        <w:t>{</w:t>
+        </w:rPr>
+        <w:t xml:space="preserve">                        ListaPartidas = MapearPartidas(ds);</w:t>
       </w:r>
     </w:p>
     <w:p>
@@ -7007,25 +6572,7 @@
           <w:sz w:val="16"/>
           <w:szCs w:val="16"/>
         </w:rPr>
-        <w:t xml:space="preserve">                        ListaPartidas = </w:t>
-      </w:r>
-      <w:proofErr w:type="gramStart"/>
-      <w:r>
-        <w:rPr>
-          <w:b/>
-          <w:sz w:val="16"/>
-          <w:szCs w:val="16"/>
-        </w:rPr>
-        <w:t>MapearPartidas(</w:t>
-      </w:r>
-      <w:proofErr w:type="gramEnd"/>
-      <w:r>
-        <w:rPr>
-          <w:b/>
-          <w:sz w:val="16"/>
-          <w:szCs w:val="16"/>
-        </w:rPr>
-        <w:t>ds);</w:t>
+        <w:t xml:space="preserve">                    }</w:t>
       </w:r>
     </w:p>
     <w:p>
@@ -7044,44 +6591,7 @@
           <w:sz w:val="16"/>
           <w:szCs w:val="16"/>
         </w:rPr>
-        <w:t xml:space="preserve">                    }</w:t>
-      </w:r>
-    </w:p>
-    <w:p>
-      <w:pPr>
-        <w:pStyle w:val="Prrafodelista"/>
-        <w:shd w:val="clear" w:color="auto" w:fill="8DB3E2" w:themeFill="text2" w:themeFillTint="66"/>
-        <w:rPr>
-          <w:b/>
-          <w:sz w:val="16"/>
-          <w:szCs w:val="16"/>
-        </w:rPr>
-      </w:pPr>
-      <w:r>
-        <w:rPr>
-          <w:b/>
-          <w:sz w:val="16"/>
-          <w:szCs w:val="16"/>
-        </w:rPr>
-        <w:t xml:space="preserve">                    </w:t>
-      </w:r>
-      <w:proofErr w:type="gramStart"/>
-      <w:r>
-        <w:rPr>
-          <w:b/>
-          <w:sz w:val="16"/>
-          <w:szCs w:val="16"/>
-        </w:rPr>
-        <w:t>return</w:t>
-      </w:r>
-      <w:proofErr w:type="gramEnd"/>
-      <w:r>
-        <w:rPr>
-          <w:b/>
-          <w:sz w:val="16"/>
-          <w:szCs w:val="16"/>
-        </w:rPr>
-        <w:t xml:space="preserve"> ListaPartidas;</w:t>
+        <w:t xml:space="preserve">                    return ListaPartidas;</w:t>
       </w:r>
     </w:p>
     <w:p>
@@ -7633,7 +7143,6 @@
           <w:lang w:val="en-US"/>
         </w:rPr>
       </w:pPr>
-      <w:proofErr w:type="gramStart"/>
       <w:r>
         <w:rPr>
           <w:rFonts w:ascii="Consolas" w:hAnsi="Consolas" w:cs="Consolas"/>
@@ -7642,18 +7151,7 @@
           <w:szCs w:val="24"/>
           <w:lang w:val="en-US"/>
         </w:rPr>
-        <w:t>select</w:t>
-      </w:r>
-      <w:proofErr w:type="gramEnd"/>
-      <w:r>
-        <w:rPr>
-          <w:rFonts w:ascii="Consolas" w:hAnsi="Consolas" w:cs="Consolas"/>
-          <w:b/>
-          <w:sz w:val="24"/>
-          <w:szCs w:val="24"/>
-          <w:lang w:val="en-US"/>
-        </w:rPr>
-        <w:t xml:space="preserve"> sdet.IdSolicitudDetalle, count(inv.IdInventario) as Comprado from Inventario inv</w:t>
+        <w:t>select sdet.IdSolicitudDetalle, count(inv.IdInventario) as Comprado from Inventario inv</w:t>
       </w:r>
     </w:p>
     <w:p>
@@ -7860,27 +7358,7 @@
           <w:sz w:val="24"/>
           <w:szCs w:val="24"/>
         </w:rPr>
-        <w:t xml:space="preserve">--and </w:t>
-      </w:r>
-      <w:proofErr w:type="gramStart"/>
-      <w:r>
-        <w:rPr>
-          <w:rFonts w:ascii="Consolas" w:hAnsi="Consolas" w:cs="Consolas"/>
-          <w:b/>
-          <w:sz w:val="24"/>
-          <w:szCs w:val="24"/>
-        </w:rPr>
-        <w:t>sdet.IdEstadoSolicDetalle !</w:t>
-      </w:r>
-      <w:proofErr w:type="gramEnd"/>
-      <w:r>
-        <w:rPr>
-          <w:rFonts w:ascii="Consolas" w:hAnsi="Consolas" w:cs="Consolas"/>
-          <w:b/>
-          <w:sz w:val="24"/>
-          <w:szCs w:val="24"/>
-        </w:rPr>
-        <w:t>= 2--Distinto a finalizado 30/10/2017 Comente esto para probar</w:t>
+        <w:t>--and sdet.IdEstadoSolicDetalle != 2--Distinto a finalizado 30/10/2017 Comente esto para probar</w:t>
       </w:r>
     </w:p>
     <w:p>
@@ -7899,7 +7377,6 @@
           <w:lang w:val="en-US"/>
         </w:rPr>
       </w:pPr>
-      <w:proofErr w:type="gramStart"/>
       <w:r>
         <w:rPr>
           <w:rFonts w:ascii="Consolas" w:hAnsi="Consolas" w:cs="Consolas"/>
@@ -7908,18 +7385,7 @@
           <w:szCs w:val="24"/>
           <w:lang w:val="en-US"/>
         </w:rPr>
-        <w:t>group</w:t>
-      </w:r>
-      <w:proofErr w:type="gramEnd"/>
-      <w:r>
-        <w:rPr>
-          <w:rFonts w:ascii="Consolas" w:hAnsi="Consolas" w:cs="Consolas"/>
-          <w:b/>
-          <w:sz w:val="24"/>
-          <w:szCs w:val="24"/>
-          <w:lang w:val="en-US"/>
-        </w:rPr>
-        <w:t xml:space="preserve"> by sdet.IdSolicitudDetalle</w:t>
+        <w:t>group by sdet.IdSolicitudDetalle</w:t>
       </w:r>
     </w:p>
     <w:p>
@@ -9142,7 +8608,6 @@
         </w:rPr>
         <w:t>nombre</w:t>
       </w:r>
-      <w:proofErr w:type="gramStart"/>
       <w:r>
         <w:rPr>
           <w:rFonts w:ascii="Consolas" w:hAnsi="Consolas" w:cs="Consolas"/>
@@ -9159,17 +8624,7 @@
           <w:szCs w:val="24"/>
           <w:highlight w:val="yellow"/>
         </w:rPr>
-        <w:t>.</w:t>
-      </w:r>
-      <w:proofErr w:type="gramEnd"/>
-      <w:r>
-        <w:rPr>
-          <w:rFonts w:ascii="Consolas" w:hAnsi="Consolas" w:cs="Consolas"/>
-          <w:sz w:val="24"/>
-          <w:szCs w:val="24"/>
-          <w:highlight w:val="yellow"/>
-        </w:rPr>
-        <w:t xml:space="preserve"> LO SOLUCIONO poniendo un “Desvinculado” en los detalles de la solicitud.</w:t>
+        <w:t>. LO SOLUCIONO poniendo un “Desvinculado” en los detalles de la solicitud.</w:t>
       </w:r>
       <w:r>
         <w:rPr>
@@ -9251,27 +8706,7 @@
           <w:szCs w:val="24"/>
           <w:highlight w:val="green"/>
         </w:rPr>
-        <w:t>muestra cambia el nombre de Ripamonti a Russo (Por que</w:t>
-      </w:r>
-      <w:proofErr w:type="gramStart"/>
-      <w:r>
-        <w:rPr>
-          <w:rFonts w:ascii="Consolas" w:hAnsi="Consolas" w:cs="Consolas"/>
-          <w:sz w:val="24"/>
-          <w:szCs w:val="24"/>
-          <w:highlight w:val="green"/>
-        </w:rPr>
-        <w:t>?</w:t>
-      </w:r>
-      <w:proofErr w:type="gramEnd"/>
-      <w:r>
-        <w:rPr>
-          <w:rFonts w:ascii="Consolas" w:hAnsi="Consolas" w:cs="Consolas"/>
-          <w:sz w:val="24"/>
-          <w:szCs w:val="24"/>
-          <w:highlight w:val="green"/>
-        </w:rPr>
-        <w:t>)</w:t>
+        <w:t>muestra cambia el nombre de Ripamonti a Russo (Por que?)</w:t>
       </w:r>
       <w:r>
         <w:rPr>
@@ -9534,7 +8969,6 @@
           <w:lang w:val="en-US"/>
         </w:rPr>
       </w:pPr>
-      <w:proofErr w:type="gramStart"/>
       <w:r>
         <w:rPr>
           <w:rFonts w:ascii="Consolas" w:hAnsi="Consolas" w:cs="Consolas"/>
@@ -9542,9 +8976,24 @@
           <w:szCs w:val="24"/>
           <w:lang w:val="en-US"/>
         </w:rPr>
-        <w:t>private</w:t>
-      </w:r>
-      <w:proofErr w:type="gramEnd"/>
+        <w:t>private void txtDependencia_TextChanged(object sender, EventArgs e)</w:t>
+      </w:r>
+    </w:p>
+    <w:p>
+      <w:pPr>
+        <w:pStyle w:val="Prrafodelista"/>
+        <w:shd w:val="clear" w:color="auto" w:fill="95B3D7" w:themeFill="accent1" w:themeFillTint="99"/>
+        <w:autoSpaceDE w:val="0"/>
+        <w:autoSpaceDN w:val="0"/>
+        <w:adjustRightInd w:val="0"/>
+        <w:spacing w:after="0" w:line="240" w:lineRule="auto"/>
+        <w:ind w:left="1440"/>
+        <w:rPr>
+          <w:rFonts w:ascii="Consolas" w:hAnsi="Consolas" w:cs="Consolas"/>
+          <w:sz w:val="24"/>
+          <w:szCs w:val="24"/>
+        </w:rPr>
+      </w:pPr>
       <w:r>
         <w:rPr>
           <w:rFonts w:ascii="Consolas" w:hAnsi="Consolas" w:cs="Consolas"/>
@@ -9552,7 +9001,15 @@
           <w:szCs w:val="24"/>
           <w:lang w:val="en-US"/>
         </w:rPr>
-        <w:t xml:space="preserve"> void txtDependencia_TextChanged(object sender, EventArgs e)</w:t>
+        <w:t xml:space="preserve">        </w:t>
+      </w:r>
+      <w:r>
+        <w:rPr>
+          <w:rFonts w:ascii="Consolas" w:hAnsi="Consolas" w:cs="Consolas"/>
+          <w:sz w:val="24"/>
+          <w:szCs w:val="24"/>
+        </w:rPr>
+        <w:t>{</w:t>
       </w:r>
     </w:p>
     <w:p>
@@ -9575,17 +9032,82 @@
           <w:rFonts w:ascii="Consolas" w:hAnsi="Consolas" w:cs="Consolas"/>
           <w:sz w:val="24"/>
           <w:szCs w:val="24"/>
+        </w:rPr>
+        <w:t xml:space="preserve">            DepSeleccionada = null;</w:t>
+      </w:r>
+    </w:p>
+    <w:p>
+      <w:pPr>
+        <w:pStyle w:val="Prrafodelista"/>
+        <w:shd w:val="clear" w:color="auto" w:fill="95B3D7" w:themeFill="accent1" w:themeFillTint="99"/>
+        <w:autoSpaceDE w:val="0"/>
+        <w:autoSpaceDN w:val="0"/>
+        <w:adjustRightInd w:val="0"/>
+        <w:spacing w:after="0" w:line="240" w:lineRule="auto"/>
+        <w:ind w:left="1440"/>
+        <w:rPr>
+          <w:rFonts w:ascii="Consolas" w:hAnsi="Consolas" w:cs="Consolas"/>
+          <w:sz w:val="24"/>
+          <w:szCs w:val="24"/>
+        </w:rPr>
+      </w:pPr>
+      <w:r>
+        <w:rPr>
+          <w:rFonts w:ascii="Consolas" w:hAnsi="Consolas" w:cs="Consolas"/>
+          <w:sz w:val="24"/>
+          <w:szCs w:val="24"/>
+        </w:rPr>
+        <w:t xml:space="preserve">            txtTipoDep.Clear();</w:t>
+      </w:r>
+    </w:p>
+    <w:p>
+      <w:pPr>
+        <w:pStyle w:val="Prrafodelista"/>
+        <w:shd w:val="clear" w:color="auto" w:fill="95B3D7" w:themeFill="accent1" w:themeFillTint="99"/>
+        <w:autoSpaceDE w:val="0"/>
+        <w:autoSpaceDN w:val="0"/>
+        <w:adjustRightInd w:val="0"/>
+        <w:spacing w:after="0" w:line="240" w:lineRule="auto"/>
+        <w:ind w:left="1440"/>
+        <w:rPr>
+          <w:rFonts w:ascii="Consolas" w:hAnsi="Consolas" w:cs="Consolas"/>
+          <w:sz w:val="24"/>
+          <w:szCs w:val="24"/>
+        </w:rPr>
+      </w:pPr>
+      <w:r>
+        <w:rPr>
+          <w:rFonts w:ascii="Consolas" w:hAnsi="Consolas" w:cs="Consolas"/>
+          <w:sz w:val="24"/>
+          <w:szCs w:val="24"/>
+        </w:rPr>
+        <w:t xml:space="preserve">            GrillaAgentes.DataSource = null;</w:t>
+      </w:r>
+    </w:p>
+    <w:p>
+      <w:pPr>
+        <w:pStyle w:val="Prrafodelista"/>
+        <w:shd w:val="clear" w:color="auto" w:fill="95B3D7" w:themeFill="accent1" w:themeFillTint="99"/>
+        <w:autoSpaceDE w:val="0"/>
+        <w:autoSpaceDN w:val="0"/>
+        <w:adjustRightInd w:val="0"/>
+        <w:spacing w:after="0" w:line="240" w:lineRule="auto"/>
+        <w:ind w:left="1440"/>
+        <w:rPr>
+          <w:rFonts w:ascii="Consolas" w:hAnsi="Consolas" w:cs="Consolas"/>
+          <w:sz w:val="24"/>
+          <w:szCs w:val="24"/>
           <w:lang w:val="en-US"/>
         </w:rPr>
-        <w:t xml:space="preserve">        </w:t>
-      </w:r>
-      <w:r>
-        <w:rPr>
-          <w:rFonts w:ascii="Consolas" w:hAnsi="Consolas" w:cs="Consolas"/>
-          <w:sz w:val="24"/>
-          <w:szCs w:val="24"/>
-        </w:rPr>
-        <w:t>{</w:t>
+      </w:pPr>
+      <w:r>
+        <w:rPr>
+          <w:rFonts w:ascii="Consolas" w:hAnsi="Consolas" w:cs="Consolas"/>
+          <w:sz w:val="24"/>
+          <w:szCs w:val="24"/>
+          <w:lang w:val="en-US"/>
+        </w:rPr>
+        <w:t>---------------------------------------------</w:t>
       </w:r>
     </w:p>
     <w:p>
@@ -9601,15 +9123,17 @@
           <w:rFonts w:ascii="Consolas" w:hAnsi="Consolas" w:cs="Consolas"/>
           <w:sz w:val="24"/>
           <w:szCs w:val="24"/>
-        </w:rPr>
-      </w:pPr>
-      <w:r>
-        <w:rPr>
-          <w:rFonts w:ascii="Consolas" w:hAnsi="Consolas" w:cs="Consolas"/>
-          <w:sz w:val="24"/>
-          <w:szCs w:val="24"/>
-        </w:rPr>
-        <w:t xml:space="preserve">            DepSeleccionada = null;</w:t>
+          <w:lang w:val="en-US"/>
+        </w:rPr>
+      </w:pPr>
+      <w:r>
+        <w:rPr>
+          <w:rFonts w:ascii="Consolas" w:hAnsi="Consolas" w:cs="Consolas"/>
+          <w:sz w:val="24"/>
+          <w:szCs w:val="24"/>
+          <w:lang w:val="en-US"/>
+        </w:rPr>
+        <w:t>if (res.Count == 1 &amp;&amp; string.Equals(res.First().NombreDependencia, txtDependencia.Text))</w:t>
       </w:r>
     </w:p>
     <w:p>
@@ -9625,33 +9149,17 @@
           <w:rFonts w:ascii="Consolas" w:hAnsi="Consolas" w:cs="Consolas"/>
           <w:sz w:val="24"/>
           <w:szCs w:val="24"/>
-        </w:rPr>
-      </w:pPr>
-      <w:r>
-        <w:rPr>
-          <w:rFonts w:ascii="Consolas" w:hAnsi="Consolas" w:cs="Consolas"/>
-          <w:sz w:val="24"/>
-          <w:szCs w:val="24"/>
-        </w:rPr>
-        <w:t xml:space="preserve">            </w:t>
-      </w:r>
-      <w:proofErr w:type="gramStart"/>
-      <w:r>
-        <w:rPr>
-          <w:rFonts w:ascii="Consolas" w:hAnsi="Consolas" w:cs="Consolas"/>
-          <w:sz w:val="24"/>
-          <w:szCs w:val="24"/>
-        </w:rPr>
-        <w:t>txtTipoDep.Clear(</w:t>
-      </w:r>
-      <w:proofErr w:type="gramEnd"/>
-      <w:r>
-        <w:rPr>
-          <w:rFonts w:ascii="Consolas" w:hAnsi="Consolas" w:cs="Consolas"/>
-          <w:sz w:val="24"/>
-          <w:szCs w:val="24"/>
-        </w:rPr>
-        <w:t>);</w:t>
+          <w:lang w:val="en-US"/>
+        </w:rPr>
+      </w:pPr>
+      <w:r>
+        <w:rPr>
+          <w:rFonts w:ascii="Consolas" w:hAnsi="Consolas" w:cs="Consolas"/>
+          <w:sz w:val="24"/>
+          <w:szCs w:val="24"/>
+          <w:lang w:val="en-US"/>
+        </w:rPr>
+        <w:t xml:space="preserve">                {</w:t>
       </w:r>
     </w:p>
     <w:p>
@@ -9667,15 +9175,17 @@
           <w:rFonts w:ascii="Consolas" w:hAnsi="Consolas" w:cs="Consolas"/>
           <w:sz w:val="24"/>
           <w:szCs w:val="24"/>
-        </w:rPr>
-      </w:pPr>
-      <w:r>
-        <w:rPr>
-          <w:rFonts w:ascii="Consolas" w:hAnsi="Consolas" w:cs="Consolas"/>
-          <w:sz w:val="24"/>
-          <w:szCs w:val="24"/>
-        </w:rPr>
-        <w:t xml:space="preserve">            GrillaAgentes.DataSource = null;</w:t>
+          <w:lang w:val="en-US"/>
+        </w:rPr>
+      </w:pPr>
+      <w:r>
+        <w:rPr>
+          <w:rFonts w:ascii="Consolas" w:hAnsi="Consolas" w:cs="Consolas"/>
+          <w:sz w:val="24"/>
+          <w:szCs w:val="24"/>
+          <w:lang w:val="en-US"/>
+        </w:rPr>
+        <w:t xml:space="preserve">                    cboDep.Visible = false;</w:t>
       </w:r>
     </w:p>
     <w:p>
@@ -9701,7 +9211,7 @@
           <w:szCs w:val="24"/>
           <w:lang w:val="en-US"/>
         </w:rPr>
-        <w:t>---------------------------------------------</w:t>
+        <w:t xml:space="preserve">                    cboDep.DroppedDown = false;</w:t>
       </w:r>
     </w:p>
     <w:p>
@@ -9720,7 +9230,6 @@
           <w:lang w:val="en-US"/>
         </w:rPr>
       </w:pPr>
-      <w:proofErr w:type="gramStart"/>
       <w:r>
         <w:rPr>
           <w:rFonts w:ascii="Consolas" w:hAnsi="Consolas" w:cs="Consolas"/>
@@ -9728,17 +9237,33 @@
           <w:szCs w:val="24"/>
           <w:lang w:val="en-US"/>
         </w:rPr>
-        <w:t>if</w:t>
-      </w:r>
-      <w:proofErr w:type="gramEnd"/>
-      <w:r>
+        <w:t xml:space="preserve">                    cboDep.DataSource = res;</w:t>
+      </w:r>
+    </w:p>
+    <w:p>
+      <w:pPr>
+        <w:pStyle w:val="Prrafodelista"/>
+        <w:shd w:val="clear" w:color="auto" w:fill="95B3D7" w:themeFill="accent1" w:themeFillTint="99"/>
+        <w:autoSpaceDE w:val="0"/>
+        <w:autoSpaceDN w:val="0"/>
+        <w:adjustRightInd w:val="0"/>
+        <w:spacing w:after="0" w:line="240" w:lineRule="auto"/>
+        <w:ind w:left="1440"/>
         <w:rPr>
           <w:rFonts w:ascii="Consolas" w:hAnsi="Consolas" w:cs="Consolas"/>
           <w:sz w:val="24"/>
           <w:szCs w:val="24"/>
           <w:lang w:val="en-US"/>
         </w:rPr>
-        <w:t xml:space="preserve"> (res.Count == 1 &amp;&amp; string.Equals(res.First().NombreDependencia, txtDependencia.Text))</w:t>
+      </w:pPr>
+      <w:r>
+        <w:rPr>
+          <w:rFonts w:ascii="Consolas" w:hAnsi="Consolas" w:cs="Consolas"/>
+          <w:sz w:val="24"/>
+          <w:szCs w:val="24"/>
+          <w:lang w:val="en-US"/>
+        </w:rPr>
+        <w:t xml:space="preserve">                    cboDep.SelectedIndex = 0;</w:t>
       </w:r>
     </w:p>
     <w:p>
@@ -9754,6 +9279,7 @@
           <w:rFonts w:ascii="Consolas" w:hAnsi="Consolas" w:cs="Consolas"/>
           <w:sz w:val="24"/>
           <w:szCs w:val="24"/>
+          <w:highlight w:val="yellow"/>
           <w:lang w:val="en-US"/>
         </w:rPr>
       </w:pPr>
@@ -9764,158 +9290,7 @@
           <w:szCs w:val="24"/>
           <w:lang w:val="en-US"/>
         </w:rPr>
-        <w:t xml:space="preserve">                {</w:t>
-      </w:r>
-    </w:p>
-    <w:p>
-      <w:pPr>
-        <w:pStyle w:val="Prrafodelista"/>
-        <w:shd w:val="clear" w:color="auto" w:fill="95B3D7" w:themeFill="accent1" w:themeFillTint="99"/>
-        <w:autoSpaceDE w:val="0"/>
-        <w:autoSpaceDN w:val="0"/>
-        <w:adjustRightInd w:val="0"/>
-        <w:spacing w:after="0" w:line="240" w:lineRule="auto"/>
-        <w:ind w:left="1440"/>
-        <w:rPr>
-          <w:rFonts w:ascii="Consolas" w:hAnsi="Consolas" w:cs="Consolas"/>
-          <w:sz w:val="24"/>
-          <w:szCs w:val="24"/>
-          <w:lang w:val="en-US"/>
-        </w:rPr>
-      </w:pPr>
-      <w:r>
-        <w:rPr>
-          <w:rFonts w:ascii="Consolas" w:hAnsi="Consolas" w:cs="Consolas"/>
-          <w:sz w:val="24"/>
-          <w:szCs w:val="24"/>
-          <w:lang w:val="en-US"/>
-        </w:rPr>
-        <w:t xml:space="preserve">                    cboDep.Visible = false;</w:t>
-      </w:r>
-    </w:p>
-    <w:p>
-      <w:pPr>
-        <w:pStyle w:val="Prrafodelista"/>
-        <w:shd w:val="clear" w:color="auto" w:fill="95B3D7" w:themeFill="accent1" w:themeFillTint="99"/>
-        <w:autoSpaceDE w:val="0"/>
-        <w:autoSpaceDN w:val="0"/>
-        <w:adjustRightInd w:val="0"/>
-        <w:spacing w:after="0" w:line="240" w:lineRule="auto"/>
-        <w:ind w:left="1440"/>
-        <w:rPr>
-          <w:rFonts w:ascii="Consolas" w:hAnsi="Consolas" w:cs="Consolas"/>
-          <w:sz w:val="24"/>
-          <w:szCs w:val="24"/>
-          <w:lang w:val="en-US"/>
-        </w:rPr>
-      </w:pPr>
-      <w:r>
-        <w:rPr>
-          <w:rFonts w:ascii="Consolas" w:hAnsi="Consolas" w:cs="Consolas"/>
-          <w:sz w:val="24"/>
-          <w:szCs w:val="24"/>
-          <w:lang w:val="en-US"/>
-        </w:rPr>
-        <w:t xml:space="preserve">                    cboDep.DroppedDown = false;</w:t>
-      </w:r>
-    </w:p>
-    <w:p>
-      <w:pPr>
-        <w:pStyle w:val="Prrafodelista"/>
-        <w:shd w:val="clear" w:color="auto" w:fill="95B3D7" w:themeFill="accent1" w:themeFillTint="99"/>
-        <w:autoSpaceDE w:val="0"/>
-        <w:autoSpaceDN w:val="0"/>
-        <w:adjustRightInd w:val="0"/>
-        <w:spacing w:after="0" w:line="240" w:lineRule="auto"/>
-        <w:ind w:left="1440"/>
-        <w:rPr>
-          <w:rFonts w:ascii="Consolas" w:hAnsi="Consolas" w:cs="Consolas"/>
-          <w:sz w:val="24"/>
-          <w:szCs w:val="24"/>
-          <w:lang w:val="en-US"/>
-        </w:rPr>
-      </w:pPr>
-      <w:r>
-        <w:rPr>
-          <w:rFonts w:ascii="Consolas" w:hAnsi="Consolas" w:cs="Consolas"/>
-          <w:sz w:val="24"/>
-          <w:szCs w:val="24"/>
-          <w:lang w:val="en-US"/>
-        </w:rPr>
-        <w:t xml:space="preserve">                    cboDep.DataSource = res;</w:t>
-      </w:r>
-    </w:p>
-    <w:p>
-      <w:pPr>
-        <w:pStyle w:val="Prrafodelista"/>
-        <w:shd w:val="clear" w:color="auto" w:fill="95B3D7" w:themeFill="accent1" w:themeFillTint="99"/>
-        <w:autoSpaceDE w:val="0"/>
-        <w:autoSpaceDN w:val="0"/>
-        <w:adjustRightInd w:val="0"/>
-        <w:spacing w:after="0" w:line="240" w:lineRule="auto"/>
-        <w:ind w:left="1440"/>
-        <w:rPr>
-          <w:rFonts w:ascii="Consolas" w:hAnsi="Consolas" w:cs="Consolas"/>
-          <w:sz w:val="24"/>
-          <w:szCs w:val="24"/>
-          <w:lang w:val="en-US"/>
-        </w:rPr>
-      </w:pPr>
-      <w:r>
-        <w:rPr>
-          <w:rFonts w:ascii="Consolas" w:hAnsi="Consolas" w:cs="Consolas"/>
-          <w:sz w:val="24"/>
-          <w:szCs w:val="24"/>
-          <w:lang w:val="en-US"/>
-        </w:rPr>
-        <w:t xml:space="preserve">                    cboDep.SelectedIndex = 0;</w:t>
-      </w:r>
-    </w:p>
-    <w:p>
-      <w:pPr>
-        <w:pStyle w:val="Prrafodelista"/>
-        <w:shd w:val="clear" w:color="auto" w:fill="95B3D7" w:themeFill="accent1" w:themeFillTint="99"/>
-        <w:autoSpaceDE w:val="0"/>
-        <w:autoSpaceDN w:val="0"/>
-        <w:adjustRightInd w:val="0"/>
-        <w:spacing w:after="0" w:line="240" w:lineRule="auto"/>
-        <w:ind w:left="1440"/>
-        <w:rPr>
-          <w:rFonts w:ascii="Consolas" w:hAnsi="Consolas" w:cs="Consolas"/>
-          <w:sz w:val="24"/>
-          <w:szCs w:val="24"/>
-          <w:highlight w:val="yellow"/>
-          <w:lang w:val="en-US"/>
-        </w:rPr>
-      </w:pPr>
-      <w:r>
-        <w:rPr>
-          <w:rFonts w:ascii="Consolas" w:hAnsi="Consolas" w:cs="Consolas"/>
-          <w:sz w:val="24"/>
-          <w:szCs w:val="24"/>
-          <w:lang w:val="en-US"/>
-        </w:rPr>
-        <w:t xml:space="preserve">                    cboDep_</w:t>
-      </w:r>
-      <w:proofErr w:type="gramStart"/>
-      <w:r>
-        <w:rPr>
-          <w:rFonts w:ascii="Consolas" w:hAnsi="Consolas" w:cs="Consolas"/>
-          <w:sz w:val="24"/>
-          <w:szCs w:val="24"/>
-          <w:lang w:val="en-US"/>
-        </w:rPr>
-        <w:t>SelectionChangeCommitted(</w:t>
-      </w:r>
-      <w:proofErr w:type="gramEnd"/>
-      <w:r>
-        <w:rPr>
-          <w:rFonts w:ascii="Consolas" w:hAnsi="Consolas" w:cs="Consolas"/>
-          <w:sz w:val="24"/>
-          <w:szCs w:val="24"/>
-          <w:lang w:val="en-US"/>
-        </w:rPr>
-        <w:t>cboDep, new EventArgs());</w:t>
+        <w:t xml:space="preserve">                    cboDep_SelectionChangeCommitted(cboDep, new EventArgs());</w:t>
       </w:r>
     </w:p>
     <w:p>
@@ -10829,7 +10204,27 @@
           <w:szCs w:val="24"/>
           <w:highlight w:val="yellow"/>
         </w:rPr>
-        <w:t>26/03/2018 modificar los store para que los descrip de los cbobox surgan desde idioma&lt;tabla&gt;, por ejemplo IdiomaPrioridad tiene DescripPrioridad, para ello hay que modificar el store y además agregar el parámetro en el código c#</w:t>
+        <w:t>26/03/2018 modificar los store para qu</w:t>
+      </w:r>
+      <w:r>
+        <w:rPr>
+          <w:rFonts w:ascii="Consolas" w:hAnsi="Consolas" w:cs="Consolas"/>
+          <w:sz w:val="24"/>
+          <w:szCs w:val="24"/>
+          <w:highlight w:val="yellow"/>
+        </w:rPr>
+        <w:t>e los descrip de los cbobox surj</w:t>
+      </w:r>
+      <w:bookmarkStart w:id="0" w:name="_GoBack"/>
+      <w:bookmarkEnd w:id="0"/>
+      <w:r>
+        <w:rPr>
+          <w:rFonts w:ascii="Consolas" w:hAnsi="Consolas" w:cs="Consolas"/>
+          <w:sz w:val="24"/>
+          <w:szCs w:val="24"/>
+          <w:highlight w:val="yellow"/>
+        </w:rPr>
+        <w:t>an desde idioma&lt;tabla&gt;, por ejemplo IdiomaPrioridad tiene DescripPrioridad, para ello hay que modificar el store y además agregar el parámetro en el código c#</w:t>
       </w:r>
     </w:p>
     <w:p>
@@ -11260,27 +10655,7 @@
           <w:szCs w:val="24"/>
           <w:highlight w:val="green"/>
         </w:rPr>
-        <w:t xml:space="preserve">, que lo hago desde la misma función </w:t>
-      </w:r>
-      <w:proofErr w:type="gramStart"/>
-      <w:r>
-        <w:rPr>
-          <w:rFonts w:ascii="Consolas" w:hAnsi="Consolas" w:cs="Consolas"/>
-          <w:sz w:val="24"/>
-          <w:szCs w:val="24"/>
-          <w:highlight w:val="green"/>
-        </w:rPr>
-        <w:t>CrearLog(</w:t>
-      </w:r>
-      <w:proofErr w:type="gramEnd"/>
-      <w:r>
-        <w:rPr>
-          <w:rFonts w:ascii="Consolas" w:hAnsi="Consolas" w:cs="Consolas"/>
-          <w:sz w:val="24"/>
-          <w:szCs w:val="24"/>
-          <w:highlight w:val="green"/>
-        </w:rPr>
-        <w:t>).</w:t>
+        <w:t>, que lo hago desde la misma función CrearLog().</w:t>
       </w:r>
       <w:r>
         <w:rPr>
@@ -12460,7 +11835,6 @@
         </w:rPr>
         <w:t xml:space="preserve">               </w:t>
       </w:r>
-      <w:proofErr w:type="gramStart"/>
       <w:r>
         <w:rPr>
           <w:rFonts w:ascii="Consolas" w:hAnsi="Consolas" w:cs="Consolas"/>
@@ -12538,7 +11912,6 @@
         </w:rPr>
         <w:t>EjecutarNonQuery(</w:t>
       </w:r>
-      <w:proofErr w:type="gramEnd"/>
       <w:r>
         <w:rPr>
           <w:rFonts w:ascii="Consolas" w:hAnsi="Consolas" w:cs="Consolas"/>
@@ -12961,27 +12334,7 @@
           <w:szCs w:val="24"/>
           <w:highlight w:val="green"/>
         </w:rPr>
-        <w:t xml:space="preserve">, </w:t>
-      </w:r>
-      <w:proofErr w:type="gramStart"/>
-      <w:r>
-        <w:rPr>
-          <w:rFonts w:ascii="Consolas" w:hAnsi="Consolas" w:cs="Consolas"/>
-          <w:sz w:val="24"/>
-          <w:szCs w:val="24"/>
-          <w:highlight w:val="green"/>
-        </w:rPr>
-        <w:t>comprobado</w:t>
-      </w:r>
-      <w:proofErr w:type="gramEnd"/>
-      <w:r>
-        <w:rPr>
-          <w:rFonts w:ascii="Consolas" w:hAnsi="Consolas" w:cs="Consolas"/>
-          <w:sz w:val="24"/>
-          <w:szCs w:val="24"/>
-          <w:highlight w:val="green"/>
-        </w:rPr>
-        <w:t xml:space="preserve"> q funciona en app.</w:t>
+        <w:t>, comprobado q funciona en app.</w:t>
       </w:r>
     </w:p>
     <w:p>
@@ -14642,15 +13995,7 @@
         <w:shd w:val="clear" w:color="auto" w:fill="92CDDC" w:themeFill="accent5" w:themeFillTint="99"/>
       </w:pPr>
       <w:r>
-        <w:t xml:space="preserve">                    List&lt;PartidaDetalle&gt; LisPartDet = new List&lt;PartidaDetalle</w:t>
-      </w:r>
-      <w:proofErr w:type="gramStart"/>
-      <w:r>
-        <w:t>&gt;(</w:t>
-      </w:r>
-      <w:proofErr w:type="gramEnd"/>
-      <w:r>
-        <w:t>);</w:t>
+        <w:t xml:space="preserve">                    List&lt;PartidaDetalle&gt; LisPartDet = new List&lt;PartidaDetalle&gt;();</w:t>
       </w:r>
     </w:p>
     <w:p>
@@ -14659,15 +14004,7 @@
         <w:shd w:val="clear" w:color="auto" w:fill="92CDDC" w:themeFill="accent5" w:themeFillTint="99"/>
       </w:pPr>
       <w:r>
-        <w:t xml:space="preserve">                    BLLPartidaDetalle ManagerPartidaDetalle = new </w:t>
-      </w:r>
-      <w:proofErr w:type="gramStart"/>
-      <w:r>
-        <w:t>BLLPartidaDetalle(</w:t>
-      </w:r>
-      <w:proofErr w:type="gramEnd"/>
-      <w:r>
-        <w:t>);</w:t>
+        <w:t xml:space="preserve">                    BLLPartidaDetalle ManagerPartidaDetalle = new BLLPartidaDetalle();</w:t>
       </w:r>
     </w:p>
     <w:p>
@@ -14681,19 +14018,11 @@
       <w:r>
         <w:t xml:space="preserve">                    </w:t>
       </w:r>
-      <w:proofErr w:type="gramStart"/>
       <w:r>
         <w:rPr>
           <w:lang w:val="en-US"/>
         </w:rPr>
-        <w:t>foreach</w:t>
-      </w:r>
-      <w:proofErr w:type="gramEnd"/>
-      <w:r>
-        <w:rPr>
-          <w:lang w:val="en-US"/>
-        </w:rPr>
-        <w:t xml:space="preserve"> (SolicDetalle unSolicDet in unaSolicitud.unosDetallesSolicitud)</w:t>
+        <w:t>foreach (SolicDetalle unSolicDet in unaSolicitud.unosDetallesSolicitud)</w:t>
       </w:r>
     </w:p>
     <w:p>
@@ -14717,15 +14046,7 @@
         <w:shd w:val="clear" w:color="auto" w:fill="92CDDC" w:themeFill="accent5" w:themeFillTint="99"/>
       </w:pPr>
       <w:r>
-        <w:t xml:space="preserve">                        PartidaDetalle unaPartDet = </w:t>
-      </w:r>
-      <w:proofErr w:type="gramStart"/>
-      <w:r>
-        <w:t>ManagerPartidaDetalle.SolicDetallePartidaDetalleAsociacionTraer(</w:t>
-      </w:r>
-      <w:proofErr w:type="gramEnd"/>
-      <w:r>
-        <w:t>unaSolicitud.IdSolicitud, unSolicDet.IdSolicitudDetalle);</w:t>
+        <w:t xml:space="preserve">                        PartidaDetalle unaPartDet = ManagerPartidaDetalle.SolicDetallePartidaDetalleAsociacionTraer(unaSolicitud.IdSolicitud, unSolicDet.IdSolicitudDetalle);</w:t>
       </w:r>
     </w:p>
     <w:p>
@@ -14734,15 +14055,7 @@
         <w:shd w:val="clear" w:color="auto" w:fill="92CDDC" w:themeFill="accent5" w:themeFillTint="99"/>
       </w:pPr>
       <w:r>
-        <w:t xml:space="preserve">                        </w:t>
-      </w:r>
-      <w:proofErr w:type="gramStart"/>
-      <w:r>
-        <w:t>if</w:t>
-      </w:r>
-      <w:proofErr w:type="gramEnd"/>
-      <w:r>
-        <w:t xml:space="preserve"> (unaPartDet.IdPartida &gt; 0)</w:t>
+        <w:t xml:space="preserve">                        if (unaPartDet.IdPartida &gt; 0)</w:t>
       </w:r>
     </w:p>
     <w:p>
@@ -14752,15 +14065,7 @@
       </w:pPr>
       <w:r>
         <w:lastRenderedPageBreak/>
-        <w:t xml:space="preserve">                            </w:t>
-      </w:r>
-      <w:proofErr w:type="gramStart"/>
-      <w:r>
-        <w:t>LisPartDet.Add(</w:t>
-      </w:r>
-      <w:proofErr w:type="gramEnd"/>
-      <w:r>
-        <w:t>unaPartDet);</w:t>
+        <w:t xml:space="preserve">                            LisPartDet.Add(unaPartDet);</w:t>
       </w:r>
     </w:p>
     <w:p>
@@ -14790,15 +14095,7 @@
         </w:rPr>
       </w:pPr>
       <w:r>
-        <w:t xml:space="preserve">                    </w:t>
-      </w:r>
-      <w:proofErr w:type="gramStart"/>
-      <w:r>
-        <w:t>if</w:t>
-      </w:r>
-      <w:proofErr w:type="gramEnd"/>
-      <w:r>
-        <w:t xml:space="preserve"> (LisPartDet.Count() == 0)</w:t>
+        <w:t xml:space="preserve">                    if (LisPartDet.Count() == 0)</w:t>
       </w:r>
     </w:p>
     <w:p>
@@ -15783,17 +15080,16 @@
           <w:b/>
           <w:sz w:val="24"/>
           <w:szCs w:val="24"/>
-          <w:highlight w:val="green"/>
-        </w:rPr>
-      </w:pPr>
-      <w:bookmarkStart w:id="0" w:name="_GoBack"/>
-      <w:r>
-        <w:rPr>
-          <w:rFonts w:ascii="Consolas" w:hAnsi="Consolas" w:cs="Consolas"/>
-          <w:b/>
-          <w:sz w:val="24"/>
-          <w:szCs w:val="24"/>
-          <w:highlight w:val="green"/>
+          <w:highlight w:val="yellow"/>
+        </w:rPr>
+      </w:pPr>
+      <w:r>
+        <w:rPr>
+          <w:rFonts w:ascii="Consolas" w:hAnsi="Consolas" w:cs="Consolas"/>
+          <w:b/>
+          <w:sz w:val="24"/>
+          <w:szCs w:val="24"/>
+          <w:highlight w:val="yellow"/>
         </w:rPr>
         <w:t>Permisos en interfaz:</w:t>
       </w:r>
@@ -15934,16 +15230,16 @@
           <w:b/>
           <w:sz w:val="24"/>
           <w:szCs w:val="24"/>
-          <w:highlight w:val="green"/>
-        </w:rPr>
-      </w:pPr>
-      <w:r>
-        <w:rPr>
-          <w:rFonts w:ascii="Consolas" w:hAnsi="Consolas" w:cs="Consolas"/>
-          <w:b/>
-          <w:sz w:val="24"/>
-          <w:szCs w:val="24"/>
-          <w:highlight w:val="green"/>
+          <w:highlight w:val="yellow"/>
+        </w:rPr>
+      </w:pPr>
+      <w:r>
+        <w:rPr>
+          <w:rFonts w:ascii="Consolas" w:hAnsi="Consolas" w:cs="Consolas"/>
+          <w:b/>
+          <w:sz w:val="24"/>
+          <w:szCs w:val="24"/>
+          <w:highlight w:val="yellow"/>
         </w:rPr>
         <w:t>Solicitar Cotizacion</w:t>
       </w:r>
@@ -15964,16 +15260,16 @@
           <w:b/>
           <w:sz w:val="24"/>
           <w:szCs w:val="24"/>
-          <w:highlight w:val="green"/>
-        </w:rPr>
-      </w:pPr>
-      <w:r>
-        <w:rPr>
-          <w:rFonts w:ascii="Consolas" w:hAnsi="Consolas" w:cs="Consolas"/>
-          <w:b/>
-          <w:sz w:val="24"/>
-          <w:szCs w:val="24"/>
-          <w:highlight w:val="green"/>
+          <w:highlight w:val="yellow"/>
+        </w:rPr>
+      </w:pPr>
+      <w:r>
+        <w:rPr>
+          <w:rFonts w:ascii="Consolas" w:hAnsi="Consolas" w:cs="Consolas"/>
+          <w:b/>
+          <w:sz w:val="24"/>
+          <w:szCs w:val="24"/>
+          <w:highlight w:val="yellow"/>
         </w:rPr>
         <w:t>Agregar Cotizacion</w:t>
       </w:r>
@@ -15994,16 +15290,16 @@
           <w:b/>
           <w:sz w:val="24"/>
           <w:szCs w:val="24"/>
-          <w:highlight w:val="green"/>
-        </w:rPr>
-      </w:pPr>
-      <w:r>
-        <w:rPr>
-          <w:rFonts w:ascii="Consolas" w:hAnsi="Consolas" w:cs="Consolas"/>
-          <w:b/>
-          <w:sz w:val="24"/>
-          <w:szCs w:val="24"/>
-          <w:highlight w:val="green"/>
+          <w:highlight w:val="yellow"/>
+        </w:rPr>
+      </w:pPr>
+      <w:r>
+        <w:rPr>
+          <w:rFonts w:ascii="Consolas" w:hAnsi="Consolas" w:cs="Consolas"/>
+          <w:b/>
+          <w:sz w:val="24"/>
+          <w:szCs w:val="24"/>
+          <w:highlight w:val="yellow"/>
         </w:rPr>
         <w:t>Crear Partida</w:t>
       </w:r>
@@ -16024,16 +15320,16 @@
           <w:b/>
           <w:sz w:val="24"/>
           <w:szCs w:val="24"/>
-          <w:highlight w:val="green"/>
-        </w:rPr>
-      </w:pPr>
-      <w:r>
-        <w:rPr>
-          <w:rFonts w:ascii="Consolas" w:hAnsi="Consolas" w:cs="Consolas"/>
-          <w:b/>
-          <w:sz w:val="24"/>
-          <w:szCs w:val="24"/>
-          <w:highlight w:val="green"/>
+          <w:highlight w:val="yellow"/>
+        </w:rPr>
+      </w:pPr>
+      <w:r>
+        <w:rPr>
+          <w:rFonts w:ascii="Consolas" w:hAnsi="Consolas" w:cs="Consolas"/>
+          <w:b/>
+          <w:sz w:val="24"/>
+          <w:szCs w:val="24"/>
+          <w:highlight w:val="yellow"/>
         </w:rPr>
         <w:t>Buscar Partida</w:t>
       </w:r>
@@ -16054,16 +15350,16 @@
           <w:b/>
           <w:sz w:val="24"/>
           <w:szCs w:val="24"/>
-          <w:highlight w:val="green"/>
-        </w:rPr>
-      </w:pPr>
-      <w:r>
-        <w:rPr>
-          <w:rFonts w:ascii="Consolas" w:hAnsi="Consolas" w:cs="Consolas"/>
-          <w:b/>
-          <w:sz w:val="24"/>
-          <w:szCs w:val="24"/>
-          <w:highlight w:val="green"/>
+          <w:highlight w:val="yellow"/>
+        </w:rPr>
+      </w:pPr>
+      <w:r>
+        <w:rPr>
+          <w:rFonts w:ascii="Consolas" w:hAnsi="Consolas" w:cs="Consolas"/>
+          <w:b/>
+          <w:sz w:val="24"/>
+          <w:szCs w:val="24"/>
+          <w:highlight w:val="yellow"/>
         </w:rPr>
         <w:t>Modificar Partida</w:t>
       </w:r>
@@ -16084,16 +15380,16 @@
           <w:b/>
           <w:sz w:val="24"/>
           <w:szCs w:val="24"/>
-          <w:highlight w:val="green"/>
-        </w:rPr>
-      </w:pPr>
-      <w:r>
-        <w:rPr>
-          <w:rFonts w:ascii="Consolas" w:hAnsi="Consolas" w:cs="Consolas"/>
-          <w:b/>
-          <w:sz w:val="24"/>
-          <w:szCs w:val="24"/>
-          <w:highlight w:val="green"/>
+          <w:highlight w:val="yellow"/>
+        </w:rPr>
+      </w:pPr>
+      <w:r>
+        <w:rPr>
+          <w:rFonts w:ascii="Consolas" w:hAnsi="Consolas" w:cs="Consolas"/>
+          <w:b/>
+          <w:sz w:val="24"/>
+          <w:szCs w:val="24"/>
+          <w:highlight w:val="yellow"/>
         </w:rPr>
         <w:t>Cancelar Partida</w:t>
       </w:r>
@@ -16114,16 +15410,16 @@
           <w:b/>
           <w:sz w:val="24"/>
           <w:szCs w:val="24"/>
-          <w:highlight w:val="green"/>
-        </w:rPr>
-      </w:pPr>
-      <w:r>
-        <w:rPr>
-          <w:rFonts w:ascii="Consolas" w:hAnsi="Consolas" w:cs="Consolas"/>
-          <w:b/>
-          <w:sz w:val="24"/>
-          <w:szCs w:val="24"/>
-          <w:highlight w:val="green"/>
+          <w:highlight w:val="yellow"/>
+        </w:rPr>
+      </w:pPr>
+      <w:r>
+        <w:rPr>
+          <w:rFonts w:ascii="Consolas" w:hAnsi="Consolas" w:cs="Consolas"/>
+          <w:b/>
+          <w:sz w:val="24"/>
+          <w:szCs w:val="24"/>
+          <w:highlight w:val="yellow"/>
         </w:rPr>
         <w:t>Asociar Partida</w:t>
       </w:r>
@@ -16144,16 +15440,16 @@
           <w:b/>
           <w:sz w:val="24"/>
           <w:szCs w:val="24"/>
-          <w:highlight w:val="green"/>
-        </w:rPr>
-      </w:pPr>
-      <w:r>
-        <w:rPr>
-          <w:rFonts w:ascii="Consolas" w:hAnsi="Consolas" w:cs="Consolas"/>
-          <w:b/>
-          <w:sz w:val="24"/>
-          <w:szCs w:val="24"/>
-          <w:highlight w:val="green"/>
+          <w:highlight w:val="yellow"/>
+        </w:rPr>
+      </w:pPr>
+      <w:r>
+        <w:rPr>
+          <w:rFonts w:ascii="Consolas" w:hAnsi="Consolas" w:cs="Consolas"/>
+          <w:b/>
+          <w:sz w:val="24"/>
+          <w:szCs w:val="24"/>
+          <w:highlight w:val="yellow"/>
         </w:rPr>
         <w:t>Registrar Adquisicion</w:t>
       </w:r>
@@ -16174,16 +15470,16 @@
           <w:b/>
           <w:sz w:val="24"/>
           <w:szCs w:val="24"/>
-          <w:highlight w:val="green"/>
-        </w:rPr>
-      </w:pPr>
-      <w:r>
-        <w:rPr>
-          <w:rFonts w:ascii="Consolas" w:hAnsi="Consolas" w:cs="Consolas"/>
-          <w:b/>
-          <w:sz w:val="24"/>
-          <w:szCs w:val="24"/>
-          <w:highlight w:val="green"/>
+          <w:highlight w:val="yellow"/>
+        </w:rPr>
+      </w:pPr>
+      <w:r>
+        <w:rPr>
+          <w:rFonts w:ascii="Consolas" w:hAnsi="Consolas" w:cs="Consolas"/>
+          <w:b/>
+          <w:sz w:val="24"/>
+          <w:szCs w:val="24"/>
+          <w:highlight w:val="yellow"/>
         </w:rPr>
         <w:t>Buscar Adquisicion</w:t>
       </w:r>
@@ -16204,21 +15500,20 @@
           <w:b/>
           <w:sz w:val="24"/>
           <w:szCs w:val="24"/>
-          <w:highlight w:val="green"/>
-        </w:rPr>
-      </w:pPr>
-      <w:r>
-        <w:rPr>
-          <w:rFonts w:ascii="Consolas" w:hAnsi="Consolas" w:cs="Consolas"/>
-          <w:b/>
-          <w:sz w:val="24"/>
-          <w:szCs w:val="24"/>
-          <w:highlight w:val="green"/>
+          <w:highlight w:val="yellow"/>
+        </w:rPr>
+      </w:pPr>
+      <w:r>
+        <w:rPr>
+          <w:rFonts w:ascii="Consolas" w:hAnsi="Consolas" w:cs="Consolas"/>
+          <w:b/>
+          <w:sz w:val="24"/>
+          <w:szCs w:val="24"/>
+          <w:highlight w:val="yellow"/>
         </w:rPr>
         <w:t>Modificar Adquisicion</w:t>
       </w:r>
     </w:p>
-    <w:bookmarkEnd w:id="0"/>
     <w:p>
       <w:pPr>
         <w:pStyle w:val="Prrafodelista"/>
@@ -16235,7 +15530,7 @@
           <w:b/>
           <w:sz w:val="24"/>
           <w:szCs w:val="24"/>
-          <w:highlight w:val="green"/>
+          <w:highlight w:val="yellow"/>
         </w:rPr>
       </w:pPr>
     </w:p>
@@ -16266,6 +15561,177 @@
           <w:szCs w:val="24"/>
           <w:highlight w:val="yellow"/>
         </w:rPr>
+        <w:t>Permisos en BLL</w:t>
+      </w:r>
+    </w:p>
+    <w:p>
+      <w:pPr>
+        <w:pStyle w:val="Prrafodelista"/>
+        <w:numPr>
+          <w:ilvl w:val="1"/>
+          <w:numId w:val="2"/>
+        </w:numPr>
+        <w:autoSpaceDE w:val="0"/>
+        <w:autoSpaceDN w:val="0"/>
+        <w:adjustRightInd w:val="0"/>
+        <w:spacing w:after="0" w:line="240" w:lineRule="auto"/>
+        <w:rPr>
+          <w:rFonts w:ascii="Consolas" w:hAnsi="Consolas" w:cs="Consolas"/>
+          <w:b/>
+          <w:sz w:val="24"/>
+          <w:szCs w:val="24"/>
+          <w:highlight w:val="green"/>
+        </w:rPr>
+      </w:pPr>
+      <w:r>
+        <w:rPr>
+          <w:rFonts w:ascii="Consolas" w:hAnsi="Consolas" w:cs="Consolas"/>
+          <w:b/>
+          <w:sz w:val="24"/>
+          <w:szCs w:val="24"/>
+          <w:highlight w:val="green"/>
+        </w:rPr>
+        <w:t>Modificar Solicitud</w:t>
+      </w:r>
+    </w:p>
+    <w:p>
+      <w:pPr>
+        <w:pStyle w:val="Prrafodelista"/>
+        <w:numPr>
+          <w:ilvl w:val="1"/>
+          <w:numId w:val="2"/>
+        </w:numPr>
+        <w:autoSpaceDE w:val="0"/>
+        <w:autoSpaceDN w:val="0"/>
+        <w:adjustRightInd w:val="0"/>
+        <w:spacing w:after="0" w:line="240" w:lineRule="auto"/>
+        <w:rPr>
+          <w:rFonts w:ascii="Consolas" w:hAnsi="Consolas" w:cs="Consolas"/>
+          <w:b/>
+          <w:sz w:val="24"/>
+          <w:szCs w:val="24"/>
+          <w:highlight w:val="green"/>
+        </w:rPr>
+      </w:pPr>
+      <w:r>
+        <w:rPr>
+          <w:rFonts w:ascii="Consolas" w:hAnsi="Consolas" w:cs="Consolas"/>
+          <w:b/>
+          <w:sz w:val="24"/>
+          <w:szCs w:val="24"/>
+          <w:highlight w:val="green"/>
+        </w:rPr>
+        <w:t>Cancelar Solicitud</w:t>
+      </w:r>
+    </w:p>
+    <w:p>
+      <w:pPr>
+        <w:pStyle w:val="Prrafodelista"/>
+        <w:numPr>
+          <w:ilvl w:val="1"/>
+          <w:numId w:val="2"/>
+        </w:numPr>
+        <w:autoSpaceDE w:val="0"/>
+        <w:autoSpaceDN w:val="0"/>
+        <w:adjustRightInd w:val="0"/>
+        <w:spacing w:after="0" w:line="240" w:lineRule="auto"/>
+        <w:rPr>
+          <w:rFonts w:ascii="Consolas" w:hAnsi="Consolas" w:cs="Consolas"/>
+          <w:b/>
+          <w:sz w:val="24"/>
+          <w:szCs w:val="24"/>
+          <w:highlight w:val="green"/>
+        </w:rPr>
+      </w:pPr>
+      <w:r>
+        <w:rPr>
+          <w:rFonts w:ascii="Consolas" w:hAnsi="Consolas" w:cs="Consolas"/>
+          <w:b/>
+          <w:sz w:val="24"/>
+          <w:szCs w:val="24"/>
+          <w:highlight w:val="green"/>
+        </w:rPr>
+        <w:t>Buscar Solicitud</w:t>
+      </w:r>
+    </w:p>
+    <w:p>
+      <w:pPr>
+        <w:pStyle w:val="Prrafodelista"/>
+        <w:numPr>
+          <w:ilvl w:val="1"/>
+          <w:numId w:val="2"/>
+        </w:numPr>
+        <w:autoSpaceDE w:val="0"/>
+        <w:autoSpaceDN w:val="0"/>
+        <w:adjustRightInd w:val="0"/>
+        <w:spacing w:after="0" w:line="240" w:lineRule="auto"/>
+        <w:rPr>
+          <w:rFonts w:ascii="Consolas" w:hAnsi="Consolas" w:cs="Consolas"/>
+          <w:b/>
+          <w:sz w:val="24"/>
+          <w:szCs w:val="24"/>
+          <w:highlight w:val="green"/>
+        </w:rPr>
+      </w:pPr>
+      <w:r>
+        <w:rPr>
+          <w:rFonts w:ascii="Consolas" w:hAnsi="Consolas" w:cs="Consolas"/>
+          <w:b/>
+          <w:sz w:val="24"/>
+          <w:szCs w:val="24"/>
+          <w:highlight w:val="green"/>
+        </w:rPr>
+        <w:t>Solicitud Crear</w:t>
+      </w:r>
+    </w:p>
+    <w:p>
+      <w:pPr>
+        <w:pStyle w:val="Prrafodelista"/>
+        <w:numPr>
+          <w:ilvl w:val="1"/>
+          <w:numId w:val="2"/>
+        </w:numPr>
+        <w:autoSpaceDE w:val="0"/>
+        <w:autoSpaceDN w:val="0"/>
+        <w:adjustRightInd w:val="0"/>
+        <w:spacing w:after="0" w:line="240" w:lineRule="auto"/>
+        <w:rPr>
+          <w:rFonts w:ascii="Consolas" w:hAnsi="Consolas" w:cs="Consolas"/>
+          <w:b/>
+          <w:sz w:val="24"/>
+          <w:szCs w:val="24"/>
+          <w:highlight w:val="green"/>
+        </w:rPr>
+      </w:pPr>
+    </w:p>
+    <w:p>
+      <w:pPr>
+        <w:pStyle w:val="Prrafodelista"/>
+        <w:numPr>
+          <w:ilvl w:val="0"/>
+          <w:numId w:val="2"/>
+        </w:numPr>
+        <w:autoSpaceDE w:val="0"/>
+        <w:autoSpaceDN w:val="0"/>
+        <w:adjustRightInd w:val="0"/>
+        <w:spacing w:after="0" w:line="240" w:lineRule="auto"/>
+        <w:rPr>
+          <w:rFonts w:ascii="Consolas" w:hAnsi="Consolas" w:cs="Consolas"/>
+          <w:b/>
+          <w:sz w:val="24"/>
+          <w:szCs w:val="24"/>
+          <w:highlight w:val="yellow"/>
+        </w:rPr>
+      </w:pPr>
+      <w:r>
+        <w:rPr>
+          <w:rFonts w:ascii="Consolas" w:hAnsi="Consolas" w:cs="Consolas"/>
+          <w:b/>
+          <w:sz w:val="24"/>
+          <w:szCs w:val="24"/>
+          <w:highlight w:val="yellow"/>
+        </w:rPr>
+        <w:lastRenderedPageBreak/>
         <w:t>Solicitud reactivar</w:t>
       </w:r>
     </w:p>
@@ -16297,6 +15763,66 @@
           <w:highlight w:val="yellow"/>
         </w:rPr>
         <w:t>Partida reactivar</w:t>
+      </w:r>
+    </w:p>
+    <w:p>
+      <w:pPr>
+        <w:pStyle w:val="Prrafodelista"/>
+        <w:numPr>
+          <w:ilvl w:val="0"/>
+          <w:numId w:val="2"/>
+        </w:numPr>
+        <w:autoSpaceDE w:val="0"/>
+        <w:autoSpaceDN w:val="0"/>
+        <w:adjustRightInd w:val="0"/>
+        <w:spacing w:after="0" w:line="240" w:lineRule="auto"/>
+        <w:rPr>
+          <w:rFonts w:ascii="Consolas" w:hAnsi="Consolas" w:cs="Consolas"/>
+          <w:b/>
+          <w:sz w:val="24"/>
+          <w:szCs w:val="24"/>
+          <w:highlight w:val="green"/>
+        </w:rPr>
+      </w:pPr>
+      <w:r>
+        <w:rPr>
+          <w:rFonts w:ascii="Consolas" w:hAnsi="Consolas" w:cs="Consolas"/>
+          <w:b/>
+          <w:sz w:val="24"/>
+          <w:szCs w:val="24"/>
+          <w:highlight w:val="green"/>
+        </w:rPr>
+        <w:t>Ahora uso .Tag para los permisos y el idioma, a través de un Diccionario, en donde las claves son “Permisos” e “Idioma”.</w:t>
+      </w:r>
+    </w:p>
+    <w:p>
+      <w:pPr>
+        <w:pStyle w:val="Prrafodelista"/>
+        <w:numPr>
+          <w:ilvl w:val="0"/>
+          <w:numId w:val="2"/>
+        </w:numPr>
+        <w:autoSpaceDE w:val="0"/>
+        <w:autoSpaceDN w:val="0"/>
+        <w:adjustRightInd w:val="0"/>
+        <w:spacing w:after="0" w:line="240" w:lineRule="auto"/>
+        <w:rPr>
+          <w:rFonts w:ascii="Consolas" w:hAnsi="Consolas" w:cs="Consolas"/>
+          <w:b/>
+          <w:sz w:val="24"/>
+          <w:szCs w:val="24"/>
+          <w:highlight w:val="cyan"/>
+        </w:rPr>
+      </w:pPr>
+      <w:r>
+        <w:rPr>
+          <w:rFonts w:ascii="Consolas" w:hAnsi="Consolas" w:cs="Consolas"/>
+          <w:b/>
+          <w:sz w:val="24"/>
+          <w:szCs w:val="24"/>
+          <w:highlight w:val="cyan"/>
+        </w:rPr>
+        <w:t>Las excepciones de los permisos las puedo loguear en la BLL y enviar el ID del Log hacia la interfaz, ya lo hice de esta manera en SolicitudModificar y SolicitudCancelar</w:t>
       </w:r>
     </w:p>
     <w:p>
@@ -16570,7 +16096,6 @@
           <w:lang w:val="en-US" w:eastAsia="es-AR"/>
         </w:rPr>
       </w:pPr>
-      <w:proofErr w:type="gramStart"/>
       <w:r>
         <w:rPr>
           <w:rFonts w:ascii="inherit" w:eastAsia="Times New Roman" w:hAnsi="inherit" w:cs="Consolas"/>
@@ -16583,7 +16108,6 @@
         </w:rPr>
         <w:t>public</w:t>
       </w:r>
-      <w:proofErr w:type="gramEnd"/>
       <w:r>
         <w:rPr>
           <w:rFonts w:ascii="inherit" w:eastAsia="Times New Roman" w:hAnsi="inherit" w:cs="Consolas"/>
@@ -16736,7 +16260,6 @@
           <w:lang w:val="en-US" w:eastAsia="es-AR"/>
         </w:rPr>
       </w:pPr>
-      <w:proofErr w:type="gramStart"/>
       <w:r>
         <w:rPr>
           <w:rFonts w:ascii="inherit" w:eastAsia="Times New Roman" w:hAnsi="inherit" w:cs="Consolas"/>
@@ -16749,7 +16272,6 @@
         </w:rPr>
         <w:t>protected</w:t>
       </w:r>
-      <w:proofErr w:type="gramEnd"/>
       <w:r>
         <w:rPr>
           <w:rFonts w:ascii="inherit" w:eastAsia="Times New Roman" w:hAnsi="inherit" w:cs="Consolas"/>
@@ -17008,7 +16530,6 @@
         </w:rPr>
         <w:t xml:space="preserve">    </w:t>
       </w:r>
-      <w:proofErr w:type="gramStart"/>
       <w:r>
         <w:rPr>
           <w:rFonts w:ascii="inherit" w:eastAsia="Times New Roman" w:hAnsi="inherit" w:cs="Consolas"/>
@@ -17021,7 +16542,6 @@
         </w:rPr>
         <w:t>if</w:t>
       </w:r>
-      <w:proofErr w:type="gramEnd"/>
       <w:r>
         <w:rPr>
           <w:rFonts w:ascii="inherit" w:eastAsia="Times New Roman" w:hAnsi="inherit" w:cs="Consolas"/>
@@ -17152,7 +16672,6 @@
         </w:rPr>
         <w:t xml:space="preserve">        </w:t>
       </w:r>
-      <w:proofErr w:type="gramStart"/>
       <w:r>
         <w:rPr>
           <w:rFonts w:ascii="inherit" w:eastAsia="Times New Roman" w:hAnsi="inherit" w:cs="Consolas"/>
@@ -17201,7 +16720,6 @@
         </w:rPr>
         <w:t>(</w:t>
       </w:r>
-      <w:proofErr w:type="gramEnd"/>
       <w:r>
         <w:rPr>
           <w:rFonts w:ascii="inherit" w:eastAsia="Times New Roman" w:hAnsi="inherit" w:cs="Consolas"/>
@@ -17400,7 +16918,6 @@
         </w:rPr>
         <w:t xml:space="preserve"> </w:t>
       </w:r>
-      <w:proofErr w:type="gramStart"/>
       <w:r>
         <w:rPr>
           <w:rFonts w:ascii="inherit" w:eastAsia="Times New Roman" w:hAnsi="inherit" w:cs="Consolas"/>
@@ -17425,7 +16942,6 @@
         </w:rPr>
         <w:t>(</w:t>
       </w:r>
-      <w:proofErr w:type="gramEnd"/>
       <w:r>
         <w:rPr>
           <w:rFonts w:ascii="inherit" w:eastAsia="Times New Roman" w:hAnsi="inherit" w:cs="Consolas"/>
@@ -17518,7 +17034,6 @@
           <w:lang w:val="en-US" w:eastAsia="es-AR"/>
         </w:rPr>
       </w:pPr>
-      <w:proofErr w:type="gramStart"/>
       <w:r>
         <w:rPr>
           <w:rFonts w:ascii="inherit" w:eastAsia="Times New Roman" w:hAnsi="inherit" w:cs="Consolas"/>
@@ -17531,7 +17046,6 @@
         </w:rPr>
         <w:t>protected</w:t>
       </w:r>
-      <w:proofErr w:type="gramEnd"/>
       <w:r>
         <w:rPr>
           <w:rFonts w:ascii="inherit" w:eastAsia="Times New Roman" w:hAnsi="inherit" w:cs="Consolas"/>
@@ -17830,18 +17344,8 @@
           <w:szCs w:val="16"/>
           <w:lang w:val="en-US"/>
         </w:rPr>
-        <w:t>O sino</w:t>
-      </w:r>
-      <w:proofErr w:type="gramStart"/>
-      <w:r>
-        <w:rPr>
-          <w:sz w:val="16"/>
-          <w:szCs w:val="16"/>
-          <w:lang w:val="en-US"/>
-        </w:rPr>
-        <w:t>::</w:t>
-      </w:r>
-      <w:proofErr w:type="gramEnd"/>
+        <w:t>O sino::</w:t>
+      </w:r>
     </w:p>
     <w:p>
       <w:pPr>
@@ -17905,7 +17409,6 @@
           <w:lang w:val="en-US" w:eastAsia="es-AR"/>
         </w:rPr>
       </w:pPr>
-      <w:proofErr w:type="gramStart"/>
       <w:r>
         <w:rPr>
           <w:rFonts w:ascii="inherit" w:eastAsia="Times New Roman" w:hAnsi="inherit" w:cs="Consolas"/>
@@ -17918,7 +17421,6 @@
         </w:rPr>
         <w:t>public</w:t>
       </w:r>
-      <w:proofErr w:type="gramEnd"/>
       <w:r>
         <w:rPr>
           <w:rFonts w:ascii="inherit" w:eastAsia="Times New Roman" w:hAnsi="inherit" w:cs="Consolas"/>
@@ -18071,7 +17573,6 @@
           <w:lang w:val="en-US" w:eastAsia="es-AR"/>
         </w:rPr>
       </w:pPr>
-      <w:proofErr w:type="gramStart"/>
       <w:r>
         <w:rPr>
           <w:rFonts w:ascii="inherit" w:eastAsia="Times New Roman" w:hAnsi="inherit" w:cs="Consolas"/>
@@ -18084,7 +17585,6 @@
         </w:rPr>
         <w:t>private</w:t>
       </w:r>
-      <w:proofErr w:type="gramEnd"/>
       <w:r>
         <w:rPr>
           <w:rFonts w:ascii="inherit" w:eastAsia="Times New Roman" w:hAnsi="inherit" w:cs="Consolas"/>
@@ -18295,7 +17795,6 @@
         </w:rPr>
         <w:t xml:space="preserve">    </w:t>
       </w:r>
-      <w:proofErr w:type="gramStart"/>
       <w:r>
         <w:rPr>
           <w:rFonts w:ascii="inherit" w:eastAsia="Times New Roman" w:hAnsi="inherit" w:cs="Consolas"/>
@@ -18308,7 +17807,6 @@
         </w:rPr>
         <w:t>if</w:t>
       </w:r>
-      <w:proofErr w:type="gramEnd"/>
       <w:r>
         <w:rPr>
           <w:rFonts w:ascii="inherit" w:eastAsia="Times New Roman" w:hAnsi="inherit" w:cs="Consolas"/>
@@ -18439,7 +17937,6 @@
         </w:rPr>
         <w:t xml:space="preserve">       </w:t>
       </w:r>
-      <w:proofErr w:type="gramStart"/>
       <w:r>
         <w:rPr>
           <w:rFonts w:ascii="inherit" w:eastAsia="Times New Roman" w:hAnsi="inherit" w:cs="Consolas"/>
@@ -18488,7 +17985,6 @@
         </w:rPr>
         <w:t>(</w:t>
       </w:r>
-      <w:proofErr w:type="gramEnd"/>
       <w:r>
         <w:rPr>
           <w:rFonts w:ascii="inherit" w:eastAsia="Times New Roman" w:hAnsi="inherit" w:cs="Consolas"/>
@@ -18668,7 +18164,6 @@
           <w:lang w:val="en-US" w:eastAsia="es-AR"/>
         </w:rPr>
       </w:pPr>
-      <w:proofErr w:type="gramStart"/>
       <w:r>
         <w:rPr>
           <w:rFonts w:ascii="inherit" w:eastAsia="Times New Roman" w:hAnsi="inherit" w:cs="Consolas"/>
@@ -18681,7 +18176,6 @@
         </w:rPr>
         <w:t>public</w:t>
       </w:r>
-      <w:proofErr w:type="gramEnd"/>
       <w:r>
         <w:rPr>
           <w:rFonts w:ascii="inherit" w:eastAsia="Times New Roman" w:hAnsi="inherit" w:cs="Consolas"/>
@@ -18964,7 +18458,6 @@
         </w:rPr>
         <w:t xml:space="preserve"> </w:t>
       </w:r>
-      <w:proofErr w:type="gramStart"/>
       <w:r>
         <w:rPr>
           <w:rFonts w:ascii="inherit" w:eastAsia="Times New Roman" w:hAnsi="inherit" w:cs="Consolas"/>
@@ -18989,7 +18482,6 @@
         </w:rPr>
         <w:t>(</w:t>
       </w:r>
-      <w:proofErr w:type="gramEnd"/>
       <w:r>
         <w:rPr>
           <w:rFonts w:ascii="inherit" w:eastAsia="Times New Roman" w:hAnsi="inherit" w:cs="Consolas"/>
@@ -19128,7 +18620,6 @@
           <w:lang w:val="en-US" w:eastAsia="es-AR"/>
         </w:rPr>
       </w:pPr>
-      <w:proofErr w:type="gramStart"/>
       <w:r>
         <w:rPr>
           <w:rFonts w:ascii="inherit" w:eastAsia="Times New Roman" w:hAnsi="inherit" w:cs="Consolas"/>
@@ -19141,7 +18632,6 @@
         </w:rPr>
         <w:t>public</w:t>
       </w:r>
-      <w:proofErr w:type="gramEnd"/>
       <w:r>
         <w:rPr>
           <w:rFonts w:ascii="inherit" w:eastAsia="Times New Roman" w:hAnsi="inherit" w:cs="Consolas"/>
@@ -19695,18 +19185,8 @@
           <w:sz w:val="16"/>
           <w:szCs w:val="16"/>
         </w:rPr>
-        <w:t xml:space="preserve">O tmb se puede colocar un </w:t>
-      </w:r>
-      <w:proofErr w:type="gramStart"/>
-      <w:r>
-        <w:rPr>
-          <w:b/>
-          <w:sz w:val="16"/>
-          <w:szCs w:val="16"/>
-        </w:rPr>
-        <w:t>if(</w:t>
-      </w:r>
-      <w:proofErr w:type="gramEnd"/>
+        <w:t>O tmb se puede colocar un if(</w:t>
+      </w:r>
       <w:r>
         <w:rPr>
           <w:rFonts w:ascii="Consolas" w:hAnsi="Consolas" w:cs="Consolas"/>
@@ -19839,23 +19319,13 @@
           <w:szCs w:val="16"/>
         </w:rPr>
       </w:pPr>
-      <w:proofErr w:type="gramStart"/>
       <w:r>
         <w:rPr>
           <w:rFonts w:cstheme="minorHAnsi"/>
           <w:sz w:val="16"/>
           <w:szCs w:val="16"/>
         </w:rPr>
-        <w:t>if</w:t>
-      </w:r>
-      <w:proofErr w:type="gramEnd"/>
-      <w:r>
-        <w:rPr>
-          <w:rFonts w:cstheme="minorHAnsi"/>
-          <w:sz w:val="16"/>
-          <w:szCs w:val="16"/>
-        </w:rPr>
-        <w:t xml:space="preserve"> (!string.IsNullOrWhiteSpace(txtProveedorBuscar.Text) &amp; txtProveedorBuscar.TextLength &gt;= 3 || !string.IsNullOrWhiteSpace(txtProveedorBuscar.Text) &amp; txtProveedorBuscar.TextLength &lt;= 2 &amp;</w:t>
+        <w:t>if (!string.IsNullOrWhiteSpace(txtProveedorBuscar.Text) &amp; txtProveedorBuscar.TextLength &gt;= 3 || !string.IsNullOrWhiteSpace(txtProveedorBuscar.Text) &amp; txtProveedorBuscar.TextLength &lt;= 2 &amp;</w:t>
       </w:r>
       <w:r>
         <w:rPr>
@@ -22646,7 +22116,7 @@
 </file>
 
 <file path=customXml/itemProps1.xml><?xml version="1.0" encoding="utf-8"?>
-<ds:datastoreItem xmlns:ds="http://schemas.openxmlformats.org/officeDocument/2006/customXml" ds:itemID="{072F7D03-9336-4FAD-B6AF-8F05D925953C}">
+<ds:datastoreItem xmlns:ds="http://schemas.openxmlformats.org/officeDocument/2006/customXml" ds:itemID="{87D2DC3D-4D36-479A-97F0-D24C870A81BD}">
   <ds:schemaRefs>
     <ds:schemaRef ds:uri="http://schemas.openxmlformats.org/officeDocument/2006/bibliography"/>
   </ds:schemaRefs>

</xml_diff>

<commit_message>
1.	Permisos en interfaz: •	Crear Solicitud •	Buscar Solicitud •	Modificar Solicitud •	Cancelar Solicitud •	Solicitar Cotizacion •	Agregar Cotizacion •	Crear Partida •	Buscar Partida •	Modificar Partida •	Cancelar Partida •	Asociar Partida •	Registrar Adquisicion •	Buscar Adquisicion •	Modificar Adquisicion •	Adquisicion Eliminar •	Modificar Inventario •	Agregar Inventario •	Inventario Eliminar • 2.	Permisos en BLL •	Modificar Solicitud •	Cancelar Solicitud •	Buscar Solicitud •	Solicitud Crear •	Crear Partida •	Modificar Partida •	Cancelar Partida •	Asociar Partida •	Registrar Adquisicion •	Buscar Adquisicion •	Modificar Adquisicion •	Adquisicion Eliminar •	Modificar Inventario •	Agregar Inventario •	Inventario Eliminar
</commit_message>
<xml_diff>
--- a/Anotaciones/Sistema Artec.docx
+++ b/Anotaciones/Sistema Artec.docx
@@ -10215,8 +10215,6 @@
         </w:rPr>
         <w:t>e los descrip de los cbobox surj</w:t>
       </w:r>
-      <w:bookmarkStart w:id="0" w:name="_GoBack"/>
-      <w:bookmarkEnd w:id="0"/>
       <w:r>
         <w:rPr>
           <w:rFonts w:ascii="Consolas" w:hAnsi="Consolas" w:cs="Consolas"/>
@@ -15230,6 +15228,396 @@
           <w:b/>
           <w:sz w:val="24"/>
           <w:szCs w:val="24"/>
+          <w:highlight w:val="green"/>
+        </w:rPr>
+      </w:pPr>
+      <w:r>
+        <w:rPr>
+          <w:rFonts w:ascii="Consolas" w:hAnsi="Consolas" w:cs="Consolas"/>
+          <w:b/>
+          <w:sz w:val="24"/>
+          <w:szCs w:val="24"/>
+          <w:highlight w:val="green"/>
+        </w:rPr>
+        <w:t>Solicitar Cotizacion</w:t>
+      </w:r>
+    </w:p>
+    <w:p>
+      <w:pPr>
+        <w:pStyle w:val="Prrafodelista"/>
+        <w:numPr>
+          <w:ilvl w:val="1"/>
+          <w:numId w:val="2"/>
+        </w:numPr>
+        <w:autoSpaceDE w:val="0"/>
+        <w:autoSpaceDN w:val="0"/>
+        <w:adjustRightInd w:val="0"/>
+        <w:spacing w:after="0" w:line="240" w:lineRule="auto"/>
+        <w:rPr>
+          <w:rFonts w:ascii="Consolas" w:hAnsi="Consolas" w:cs="Consolas"/>
+          <w:b/>
+          <w:sz w:val="24"/>
+          <w:szCs w:val="24"/>
+          <w:highlight w:val="green"/>
+        </w:rPr>
+      </w:pPr>
+      <w:r>
+        <w:rPr>
+          <w:rFonts w:ascii="Consolas" w:hAnsi="Consolas" w:cs="Consolas"/>
+          <w:b/>
+          <w:sz w:val="24"/>
+          <w:szCs w:val="24"/>
+          <w:highlight w:val="green"/>
+        </w:rPr>
+        <w:t>Agregar Cotizacion</w:t>
+      </w:r>
+    </w:p>
+    <w:p>
+      <w:pPr>
+        <w:pStyle w:val="Prrafodelista"/>
+        <w:numPr>
+          <w:ilvl w:val="1"/>
+          <w:numId w:val="2"/>
+        </w:numPr>
+        <w:autoSpaceDE w:val="0"/>
+        <w:autoSpaceDN w:val="0"/>
+        <w:adjustRightInd w:val="0"/>
+        <w:spacing w:after="0" w:line="240" w:lineRule="auto"/>
+        <w:rPr>
+          <w:rFonts w:ascii="Consolas" w:hAnsi="Consolas" w:cs="Consolas"/>
+          <w:b/>
+          <w:sz w:val="24"/>
+          <w:szCs w:val="24"/>
+          <w:highlight w:val="green"/>
+        </w:rPr>
+      </w:pPr>
+      <w:r>
+        <w:rPr>
+          <w:rFonts w:ascii="Consolas" w:hAnsi="Consolas" w:cs="Consolas"/>
+          <w:b/>
+          <w:sz w:val="24"/>
+          <w:szCs w:val="24"/>
+          <w:highlight w:val="green"/>
+        </w:rPr>
+        <w:t>Crear Partida</w:t>
+      </w:r>
+    </w:p>
+    <w:p>
+      <w:pPr>
+        <w:pStyle w:val="Prrafodelista"/>
+        <w:numPr>
+          <w:ilvl w:val="1"/>
+          <w:numId w:val="2"/>
+        </w:numPr>
+        <w:autoSpaceDE w:val="0"/>
+        <w:autoSpaceDN w:val="0"/>
+        <w:adjustRightInd w:val="0"/>
+        <w:spacing w:after="0" w:line="240" w:lineRule="auto"/>
+        <w:rPr>
+          <w:rFonts w:ascii="Consolas" w:hAnsi="Consolas" w:cs="Consolas"/>
+          <w:b/>
+          <w:sz w:val="24"/>
+          <w:szCs w:val="24"/>
+          <w:highlight w:val="green"/>
+        </w:rPr>
+      </w:pPr>
+      <w:r>
+        <w:rPr>
+          <w:rFonts w:ascii="Consolas" w:hAnsi="Consolas" w:cs="Consolas"/>
+          <w:b/>
+          <w:sz w:val="24"/>
+          <w:szCs w:val="24"/>
+          <w:highlight w:val="green"/>
+        </w:rPr>
+        <w:t>Buscar Partida</w:t>
+      </w:r>
+    </w:p>
+    <w:p>
+      <w:pPr>
+        <w:pStyle w:val="Prrafodelista"/>
+        <w:numPr>
+          <w:ilvl w:val="1"/>
+          <w:numId w:val="2"/>
+        </w:numPr>
+        <w:autoSpaceDE w:val="0"/>
+        <w:autoSpaceDN w:val="0"/>
+        <w:adjustRightInd w:val="0"/>
+        <w:spacing w:after="0" w:line="240" w:lineRule="auto"/>
+        <w:rPr>
+          <w:rFonts w:ascii="Consolas" w:hAnsi="Consolas" w:cs="Consolas"/>
+          <w:b/>
+          <w:sz w:val="24"/>
+          <w:szCs w:val="24"/>
+          <w:highlight w:val="green"/>
+        </w:rPr>
+      </w:pPr>
+      <w:r>
+        <w:rPr>
+          <w:rFonts w:ascii="Consolas" w:hAnsi="Consolas" w:cs="Consolas"/>
+          <w:b/>
+          <w:sz w:val="24"/>
+          <w:szCs w:val="24"/>
+          <w:highlight w:val="green"/>
+        </w:rPr>
+        <w:t>Modificar Partida</w:t>
+      </w:r>
+    </w:p>
+    <w:p>
+      <w:pPr>
+        <w:pStyle w:val="Prrafodelista"/>
+        <w:numPr>
+          <w:ilvl w:val="1"/>
+          <w:numId w:val="2"/>
+        </w:numPr>
+        <w:autoSpaceDE w:val="0"/>
+        <w:autoSpaceDN w:val="0"/>
+        <w:adjustRightInd w:val="0"/>
+        <w:spacing w:after="0" w:line="240" w:lineRule="auto"/>
+        <w:rPr>
+          <w:rFonts w:ascii="Consolas" w:hAnsi="Consolas" w:cs="Consolas"/>
+          <w:b/>
+          <w:sz w:val="24"/>
+          <w:szCs w:val="24"/>
+          <w:highlight w:val="green"/>
+        </w:rPr>
+      </w:pPr>
+      <w:r>
+        <w:rPr>
+          <w:rFonts w:ascii="Consolas" w:hAnsi="Consolas" w:cs="Consolas"/>
+          <w:b/>
+          <w:sz w:val="24"/>
+          <w:szCs w:val="24"/>
+          <w:highlight w:val="green"/>
+        </w:rPr>
+        <w:t>Cancelar Partida</w:t>
+      </w:r>
+    </w:p>
+    <w:p>
+      <w:pPr>
+        <w:pStyle w:val="Prrafodelista"/>
+        <w:numPr>
+          <w:ilvl w:val="1"/>
+          <w:numId w:val="2"/>
+        </w:numPr>
+        <w:autoSpaceDE w:val="0"/>
+        <w:autoSpaceDN w:val="0"/>
+        <w:adjustRightInd w:val="0"/>
+        <w:spacing w:after="0" w:line="240" w:lineRule="auto"/>
+        <w:rPr>
+          <w:rFonts w:ascii="Consolas" w:hAnsi="Consolas" w:cs="Consolas"/>
+          <w:b/>
+          <w:sz w:val="24"/>
+          <w:szCs w:val="24"/>
+          <w:highlight w:val="green"/>
+        </w:rPr>
+      </w:pPr>
+      <w:r>
+        <w:rPr>
+          <w:rFonts w:ascii="Consolas" w:hAnsi="Consolas" w:cs="Consolas"/>
+          <w:b/>
+          <w:sz w:val="24"/>
+          <w:szCs w:val="24"/>
+          <w:highlight w:val="green"/>
+        </w:rPr>
+        <w:t>Asociar Partida</w:t>
+      </w:r>
+    </w:p>
+    <w:p>
+      <w:pPr>
+        <w:pStyle w:val="Prrafodelista"/>
+        <w:numPr>
+          <w:ilvl w:val="1"/>
+          <w:numId w:val="2"/>
+        </w:numPr>
+        <w:autoSpaceDE w:val="0"/>
+        <w:autoSpaceDN w:val="0"/>
+        <w:adjustRightInd w:val="0"/>
+        <w:spacing w:after="0" w:line="240" w:lineRule="auto"/>
+        <w:rPr>
+          <w:rFonts w:ascii="Consolas" w:hAnsi="Consolas" w:cs="Consolas"/>
+          <w:b/>
+          <w:sz w:val="24"/>
+          <w:szCs w:val="24"/>
+          <w:highlight w:val="green"/>
+        </w:rPr>
+      </w:pPr>
+      <w:r>
+        <w:rPr>
+          <w:rFonts w:ascii="Consolas" w:hAnsi="Consolas" w:cs="Consolas"/>
+          <w:b/>
+          <w:sz w:val="24"/>
+          <w:szCs w:val="24"/>
+          <w:highlight w:val="green"/>
+        </w:rPr>
+        <w:t>Registrar Adquisicion</w:t>
+      </w:r>
+    </w:p>
+    <w:p>
+      <w:pPr>
+        <w:pStyle w:val="Prrafodelista"/>
+        <w:numPr>
+          <w:ilvl w:val="1"/>
+          <w:numId w:val="2"/>
+        </w:numPr>
+        <w:autoSpaceDE w:val="0"/>
+        <w:autoSpaceDN w:val="0"/>
+        <w:adjustRightInd w:val="0"/>
+        <w:spacing w:after="0" w:line="240" w:lineRule="auto"/>
+        <w:rPr>
+          <w:rFonts w:ascii="Consolas" w:hAnsi="Consolas" w:cs="Consolas"/>
+          <w:b/>
+          <w:sz w:val="24"/>
+          <w:szCs w:val="24"/>
+          <w:highlight w:val="green"/>
+        </w:rPr>
+      </w:pPr>
+      <w:r>
+        <w:rPr>
+          <w:rFonts w:ascii="Consolas" w:hAnsi="Consolas" w:cs="Consolas"/>
+          <w:b/>
+          <w:sz w:val="24"/>
+          <w:szCs w:val="24"/>
+          <w:highlight w:val="green"/>
+        </w:rPr>
+        <w:t>Buscar Adquisicion</w:t>
+      </w:r>
+    </w:p>
+    <w:p>
+      <w:pPr>
+        <w:pStyle w:val="Prrafodelista"/>
+        <w:numPr>
+          <w:ilvl w:val="1"/>
+          <w:numId w:val="2"/>
+        </w:numPr>
+        <w:autoSpaceDE w:val="0"/>
+        <w:autoSpaceDN w:val="0"/>
+        <w:adjustRightInd w:val="0"/>
+        <w:spacing w:after="0" w:line="240" w:lineRule="auto"/>
+        <w:rPr>
+          <w:rFonts w:ascii="Consolas" w:hAnsi="Consolas" w:cs="Consolas"/>
+          <w:b/>
+          <w:sz w:val="24"/>
+          <w:szCs w:val="24"/>
+          <w:highlight w:val="green"/>
+        </w:rPr>
+      </w:pPr>
+      <w:r>
+        <w:rPr>
+          <w:rFonts w:ascii="Consolas" w:hAnsi="Consolas" w:cs="Consolas"/>
+          <w:b/>
+          <w:sz w:val="24"/>
+          <w:szCs w:val="24"/>
+          <w:highlight w:val="green"/>
+        </w:rPr>
+        <w:t>Modificar Adquisicion</w:t>
+      </w:r>
+    </w:p>
+    <w:p>
+      <w:pPr>
+        <w:pStyle w:val="Prrafodelista"/>
+        <w:numPr>
+          <w:ilvl w:val="1"/>
+          <w:numId w:val="2"/>
+        </w:numPr>
+        <w:autoSpaceDE w:val="0"/>
+        <w:autoSpaceDN w:val="0"/>
+        <w:adjustRightInd w:val="0"/>
+        <w:spacing w:after="0" w:line="240" w:lineRule="auto"/>
+        <w:rPr>
+          <w:rFonts w:ascii="Consolas" w:hAnsi="Consolas" w:cs="Consolas"/>
+          <w:b/>
+          <w:sz w:val="24"/>
+          <w:szCs w:val="24"/>
+          <w:highlight w:val="green"/>
+        </w:rPr>
+      </w:pPr>
+      <w:r>
+        <w:rPr>
+          <w:rFonts w:ascii="Consolas" w:hAnsi="Consolas" w:cs="Consolas"/>
+          <w:b/>
+          <w:sz w:val="24"/>
+          <w:szCs w:val="24"/>
+          <w:highlight w:val="green"/>
+        </w:rPr>
+        <w:t>Adquisicion Eliminar</w:t>
+      </w:r>
+    </w:p>
+    <w:p>
+      <w:pPr>
+        <w:pStyle w:val="Prrafodelista"/>
+        <w:numPr>
+          <w:ilvl w:val="1"/>
+          <w:numId w:val="2"/>
+        </w:numPr>
+        <w:autoSpaceDE w:val="0"/>
+        <w:autoSpaceDN w:val="0"/>
+        <w:adjustRightInd w:val="0"/>
+        <w:spacing w:after="0" w:line="240" w:lineRule="auto"/>
+        <w:rPr>
+          <w:rFonts w:ascii="Consolas" w:hAnsi="Consolas" w:cs="Consolas"/>
+          <w:b/>
+          <w:sz w:val="24"/>
+          <w:szCs w:val="24"/>
+          <w:highlight w:val="green"/>
+        </w:rPr>
+      </w:pPr>
+      <w:r>
+        <w:rPr>
+          <w:rFonts w:ascii="Consolas" w:hAnsi="Consolas" w:cs="Consolas"/>
+          <w:b/>
+          <w:sz w:val="24"/>
+          <w:szCs w:val="24"/>
+          <w:highlight w:val="green"/>
+        </w:rPr>
+        <w:t>Modificar Inventario</w:t>
+      </w:r>
+    </w:p>
+    <w:p>
+      <w:pPr>
+        <w:pStyle w:val="Prrafodelista"/>
+        <w:numPr>
+          <w:ilvl w:val="1"/>
+          <w:numId w:val="2"/>
+        </w:numPr>
+        <w:autoSpaceDE w:val="0"/>
+        <w:autoSpaceDN w:val="0"/>
+        <w:adjustRightInd w:val="0"/>
+        <w:spacing w:after="0" w:line="240" w:lineRule="auto"/>
+        <w:rPr>
+          <w:rFonts w:ascii="Consolas" w:hAnsi="Consolas" w:cs="Consolas"/>
+          <w:b/>
+          <w:sz w:val="24"/>
+          <w:szCs w:val="24"/>
+          <w:highlight w:val="green"/>
+        </w:rPr>
+      </w:pPr>
+      <w:r>
+        <w:rPr>
+          <w:rFonts w:ascii="Consolas" w:hAnsi="Consolas" w:cs="Consolas"/>
+          <w:b/>
+          <w:sz w:val="24"/>
+          <w:szCs w:val="24"/>
+          <w:highlight w:val="green"/>
+        </w:rPr>
+        <w:t>Agregar Inventario</w:t>
+      </w:r>
+    </w:p>
+    <w:p>
+      <w:pPr>
+        <w:pStyle w:val="Prrafodelista"/>
+        <w:numPr>
+          <w:ilvl w:val="1"/>
+          <w:numId w:val="2"/>
+        </w:numPr>
+        <w:autoSpaceDE w:val="0"/>
+        <w:autoSpaceDN w:val="0"/>
+        <w:adjustRightInd w:val="0"/>
+        <w:spacing w:after="0" w:line="240" w:lineRule="auto"/>
+        <w:rPr>
+          <w:rFonts w:ascii="Consolas" w:hAnsi="Consolas" w:cs="Consolas"/>
+          <w:b/>
+          <w:sz w:val="24"/>
+          <w:szCs w:val="24"/>
           <w:highlight w:val="yellow"/>
         </w:rPr>
       </w:pPr>
@@ -15241,7 +15629,7 @@
           <w:szCs w:val="24"/>
           <w:highlight w:val="yellow"/>
         </w:rPr>
-        <w:t>Solicitar Cotizacion</w:t>
+        <w:t>Inventario Eliminar</w:t>
       </w:r>
     </w:p>
     <w:p>
@@ -15263,7 +15651,18 @@
           <w:highlight w:val="yellow"/>
         </w:rPr>
       </w:pPr>
-      <w:r>
+    </w:p>
+    <w:p>
+      <w:pPr>
+        <w:pStyle w:val="Prrafodelista"/>
+        <w:numPr>
+          <w:ilvl w:val="0"/>
+          <w:numId w:val="2"/>
+        </w:numPr>
+        <w:autoSpaceDE w:val="0"/>
+        <w:autoSpaceDN w:val="0"/>
+        <w:adjustRightInd w:val="0"/>
+        <w:spacing w:after="0" w:line="240" w:lineRule="auto"/>
         <w:rPr>
           <w:rFonts w:ascii="Consolas" w:hAnsi="Consolas" w:cs="Consolas"/>
           <w:b/>
@@ -15271,7 +15670,16 @@
           <w:szCs w:val="24"/>
           <w:highlight w:val="yellow"/>
         </w:rPr>
-        <w:t>Agregar Cotizacion</w:t>
+      </w:pPr>
+      <w:r>
+        <w:rPr>
+          <w:rFonts w:ascii="Consolas" w:hAnsi="Consolas" w:cs="Consolas"/>
+          <w:b/>
+          <w:sz w:val="24"/>
+          <w:szCs w:val="24"/>
+          <w:highlight w:val="yellow"/>
+        </w:rPr>
+        <w:t>Permisos en BLL</w:t>
       </w:r>
     </w:p>
     <w:p>
@@ -15290,6 +15698,457 @@
           <w:b/>
           <w:sz w:val="24"/>
           <w:szCs w:val="24"/>
+          <w:highlight w:val="green"/>
+        </w:rPr>
+      </w:pPr>
+      <w:r>
+        <w:rPr>
+          <w:rFonts w:ascii="Consolas" w:hAnsi="Consolas" w:cs="Consolas"/>
+          <w:b/>
+          <w:sz w:val="24"/>
+          <w:szCs w:val="24"/>
+          <w:highlight w:val="green"/>
+        </w:rPr>
+        <w:t>Modificar Solicitud</w:t>
+      </w:r>
+    </w:p>
+    <w:p>
+      <w:pPr>
+        <w:pStyle w:val="Prrafodelista"/>
+        <w:numPr>
+          <w:ilvl w:val="1"/>
+          <w:numId w:val="2"/>
+        </w:numPr>
+        <w:autoSpaceDE w:val="0"/>
+        <w:autoSpaceDN w:val="0"/>
+        <w:adjustRightInd w:val="0"/>
+        <w:spacing w:after="0" w:line="240" w:lineRule="auto"/>
+        <w:rPr>
+          <w:rFonts w:ascii="Consolas" w:hAnsi="Consolas" w:cs="Consolas"/>
+          <w:b/>
+          <w:sz w:val="24"/>
+          <w:szCs w:val="24"/>
+          <w:highlight w:val="green"/>
+        </w:rPr>
+      </w:pPr>
+      <w:r>
+        <w:rPr>
+          <w:rFonts w:ascii="Consolas" w:hAnsi="Consolas" w:cs="Consolas"/>
+          <w:b/>
+          <w:sz w:val="24"/>
+          <w:szCs w:val="24"/>
+          <w:highlight w:val="green"/>
+        </w:rPr>
+        <w:lastRenderedPageBreak/>
+        <w:t>Cancelar Solicitud</w:t>
+      </w:r>
+    </w:p>
+    <w:p>
+      <w:pPr>
+        <w:pStyle w:val="Prrafodelista"/>
+        <w:numPr>
+          <w:ilvl w:val="1"/>
+          <w:numId w:val="2"/>
+        </w:numPr>
+        <w:autoSpaceDE w:val="0"/>
+        <w:autoSpaceDN w:val="0"/>
+        <w:adjustRightInd w:val="0"/>
+        <w:spacing w:after="0" w:line="240" w:lineRule="auto"/>
+        <w:rPr>
+          <w:rFonts w:ascii="Consolas" w:hAnsi="Consolas" w:cs="Consolas"/>
+          <w:b/>
+          <w:sz w:val="24"/>
+          <w:szCs w:val="24"/>
+          <w:highlight w:val="green"/>
+        </w:rPr>
+      </w:pPr>
+      <w:r>
+        <w:rPr>
+          <w:rFonts w:ascii="Consolas" w:hAnsi="Consolas" w:cs="Consolas"/>
+          <w:b/>
+          <w:sz w:val="24"/>
+          <w:szCs w:val="24"/>
+          <w:highlight w:val="green"/>
+        </w:rPr>
+        <w:t>Buscar Solicitud</w:t>
+      </w:r>
+    </w:p>
+    <w:p>
+      <w:pPr>
+        <w:pStyle w:val="Prrafodelista"/>
+        <w:numPr>
+          <w:ilvl w:val="1"/>
+          <w:numId w:val="2"/>
+        </w:numPr>
+        <w:autoSpaceDE w:val="0"/>
+        <w:autoSpaceDN w:val="0"/>
+        <w:adjustRightInd w:val="0"/>
+        <w:spacing w:after="0" w:line="240" w:lineRule="auto"/>
+        <w:rPr>
+          <w:rFonts w:ascii="Consolas" w:hAnsi="Consolas" w:cs="Consolas"/>
+          <w:b/>
+          <w:sz w:val="24"/>
+          <w:szCs w:val="24"/>
+          <w:highlight w:val="green"/>
+        </w:rPr>
+      </w:pPr>
+      <w:r>
+        <w:rPr>
+          <w:rFonts w:ascii="Consolas" w:hAnsi="Consolas" w:cs="Consolas"/>
+          <w:b/>
+          <w:sz w:val="24"/>
+          <w:szCs w:val="24"/>
+          <w:highlight w:val="green"/>
+        </w:rPr>
+        <w:t>Solicitud Crear</w:t>
+      </w:r>
+    </w:p>
+    <w:p>
+      <w:pPr>
+        <w:pStyle w:val="Prrafodelista"/>
+        <w:numPr>
+          <w:ilvl w:val="1"/>
+          <w:numId w:val="2"/>
+        </w:numPr>
+        <w:autoSpaceDE w:val="0"/>
+        <w:autoSpaceDN w:val="0"/>
+        <w:adjustRightInd w:val="0"/>
+        <w:spacing w:after="0" w:line="240" w:lineRule="auto"/>
+        <w:rPr>
+          <w:rFonts w:ascii="Consolas" w:hAnsi="Consolas" w:cs="Consolas"/>
+          <w:b/>
+          <w:sz w:val="24"/>
+          <w:szCs w:val="24"/>
+          <w:highlight w:val="green"/>
+        </w:rPr>
+      </w:pPr>
+      <w:r>
+        <w:rPr>
+          <w:rFonts w:ascii="Consolas" w:hAnsi="Consolas" w:cs="Consolas"/>
+          <w:b/>
+          <w:sz w:val="24"/>
+          <w:szCs w:val="24"/>
+          <w:highlight w:val="green"/>
+        </w:rPr>
+        <w:t>Crear Partida</w:t>
+      </w:r>
+    </w:p>
+    <w:p>
+      <w:pPr>
+        <w:pStyle w:val="Prrafodelista"/>
+        <w:numPr>
+          <w:ilvl w:val="1"/>
+          <w:numId w:val="2"/>
+        </w:numPr>
+        <w:autoSpaceDE w:val="0"/>
+        <w:autoSpaceDN w:val="0"/>
+        <w:adjustRightInd w:val="0"/>
+        <w:spacing w:after="0" w:line="240" w:lineRule="auto"/>
+        <w:rPr>
+          <w:rFonts w:ascii="Consolas" w:hAnsi="Consolas" w:cs="Consolas"/>
+          <w:b/>
+          <w:sz w:val="24"/>
+          <w:szCs w:val="24"/>
+          <w:highlight w:val="green"/>
+        </w:rPr>
+      </w:pPr>
+      <w:r>
+        <w:rPr>
+          <w:rFonts w:ascii="Consolas" w:hAnsi="Consolas" w:cs="Consolas"/>
+          <w:b/>
+          <w:sz w:val="24"/>
+          <w:szCs w:val="24"/>
+          <w:highlight w:val="green"/>
+        </w:rPr>
+        <w:t>Modificar Partida</w:t>
+      </w:r>
+    </w:p>
+    <w:p>
+      <w:pPr>
+        <w:pStyle w:val="Prrafodelista"/>
+        <w:numPr>
+          <w:ilvl w:val="1"/>
+          <w:numId w:val="2"/>
+        </w:numPr>
+        <w:autoSpaceDE w:val="0"/>
+        <w:autoSpaceDN w:val="0"/>
+        <w:adjustRightInd w:val="0"/>
+        <w:spacing w:after="0" w:line="240" w:lineRule="auto"/>
+        <w:rPr>
+          <w:rFonts w:ascii="Consolas" w:hAnsi="Consolas" w:cs="Consolas"/>
+          <w:b/>
+          <w:sz w:val="24"/>
+          <w:szCs w:val="24"/>
+          <w:highlight w:val="green"/>
+        </w:rPr>
+      </w:pPr>
+      <w:r>
+        <w:rPr>
+          <w:rFonts w:ascii="Consolas" w:hAnsi="Consolas" w:cs="Consolas"/>
+          <w:b/>
+          <w:sz w:val="24"/>
+          <w:szCs w:val="24"/>
+          <w:highlight w:val="green"/>
+        </w:rPr>
+        <w:t>Cancelar Partida</w:t>
+      </w:r>
+    </w:p>
+    <w:p>
+      <w:pPr>
+        <w:pStyle w:val="Prrafodelista"/>
+        <w:numPr>
+          <w:ilvl w:val="1"/>
+          <w:numId w:val="2"/>
+        </w:numPr>
+        <w:autoSpaceDE w:val="0"/>
+        <w:autoSpaceDN w:val="0"/>
+        <w:adjustRightInd w:val="0"/>
+        <w:spacing w:after="0" w:line="240" w:lineRule="auto"/>
+        <w:rPr>
+          <w:rFonts w:ascii="Consolas" w:hAnsi="Consolas" w:cs="Consolas"/>
+          <w:b/>
+          <w:sz w:val="24"/>
+          <w:szCs w:val="24"/>
+          <w:highlight w:val="green"/>
+        </w:rPr>
+      </w:pPr>
+      <w:r>
+        <w:rPr>
+          <w:rFonts w:ascii="Consolas" w:hAnsi="Consolas" w:cs="Consolas"/>
+          <w:b/>
+          <w:sz w:val="24"/>
+          <w:szCs w:val="24"/>
+          <w:highlight w:val="green"/>
+        </w:rPr>
+        <w:t>Asociar Partida</w:t>
+      </w:r>
+    </w:p>
+    <w:p>
+      <w:pPr>
+        <w:pStyle w:val="Prrafodelista"/>
+        <w:numPr>
+          <w:ilvl w:val="1"/>
+          <w:numId w:val="2"/>
+        </w:numPr>
+        <w:autoSpaceDE w:val="0"/>
+        <w:autoSpaceDN w:val="0"/>
+        <w:adjustRightInd w:val="0"/>
+        <w:spacing w:after="0" w:line="240" w:lineRule="auto"/>
+        <w:rPr>
+          <w:rFonts w:ascii="Consolas" w:hAnsi="Consolas" w:cs="Consolas"/>
+          <w:b/>
+          <w:sz w:val="24"/>
+          <w:szCs w:val="24"/>
+          <w:highlight w:val="green"/>
+        </w:rPr>
+      </w:pPr>
+      <w:r>
+        <w:rPr>
+          <w:rFonts w:ascii="Consolas" w:hAnsi="Consolas" w:cs="Consolas"/>
+          <w:b/>
+          <w:sz w:val="24"/>
+          <w:szCs w:val="24"/>
+          <w:highlight w:val="green"/>
+        </w:rPr>
+        <w:t>Registrar Adquisicion</w:t>
+      </w:r>
+    </w:p>
+    <w:p>
+      <w:pPr>
+        <w:pStyle w:val="Prrafodelista"/>
+        <w:numPr>
+          <w:ilvl w:val="1"/>
+          <w:numId w:val="2"/>
+        </w:numPr>
+        <w:autoSpaceDE w:val="0"/>
+        <w:autoSpaceDN w:val="0"/>
+        <w:adjustRightInd w:val="0"/>
+        <w:spacing w:after="0" w:line="240" w:lineRule="auto"/>
+        <w:rPr>
+          <w:rFonts w:ascii="Consolas" w:hAnsi="Consolas" w:cs="Consolas"/>
+          <w:b/>
+          <w:sz w:val="24"/>
+          <w:szCs w:val="24"/>
+          <w:highlight w:val="green"/>
+        </w:rPr>
+      </w:pPr>
+      <w:r>
+        <w:rPr>
+          <w:rFonts w:ascii="Consolas" w:hAnsi="Consolas" w:cs="Consolas"/>
+          <w:b/>
+          <w:sz w:val="24"/>
+          <w:szCs w:val="24"/>
+          <w:highlight w:val="green"/>
+        </w:rPr>
+        <w:t>Buscar Adquisicion</w:t>
+      </w:r>
+    </w:p>
+    <w:p>
+      <w:pPr>
+        <w:pStyle w:val="Prrafodelista"/>
+        <w:numPr>
+          <w:ilvl w:val="1"/>
+          <w:numId w:val="2"/>
+        </w:numPr>
+        <w:autoSpaceDE w:val="0"/>
+        <w:autoSpaceDN w:val="0"/>
+        <w:adjustRightInd w:val="0"/>
+        <w:spacing w:after="0" w:line="240" w:lineRule="auto"/>
+        <w:rPr>
+          <w:rFonts w:ascii="Consolas" w:hAnsi="Consolas" w:cs="Consolas"/>
+          <w:b/>
+          <w:sz w:val="24"/>
+          <w:szCs w:val="24"/>
+          <w:highlight w:val="green"/>
+        </w:rPr>
+      </w:pPr>
+      <w:r>
+        <w:rPr>
+          <w:rFonts w:ascii="Consolas" w:hAnsi="Consolas" w:cs="Consolas"/>
+          <w:b/>
+          <w:sz w:val="24"/>
+          <w:szCs w:val="24"/>
+          <w:highlight w:val="green"/>
+        </w:rPr>
+        <w:t>Modificar Adquisicion</w:t>
+      </w:r>
+    </w:p>
+    <w:p>
+      <w:pPr>
+        <w:pStyle w:val="Prrafodelista"/>
+        <w:numPr>
+          <w:ilvl w:val="1"/>
+          <w:numId w:val="2"/>
+        </w:numPr>
+        <w:autoSpaceDE w:val="0"/>
+        <w:autoSpaceDN w:val="0"/>
+        <w:adjustRightInd w:val="0"/>
+        <w:spacing w:after="0" w:line="240" w:lineRule="auto"/>
+        <w:rPr>
+          <w:rFonts w:ascii="Consolas" w:hAnsi="Consolas" w:cs="Consolas"/>
+          <w:b/>
+          <w:sz w:val="24"/>
+          <w:szCs w:val="24"/>
+          <w:highlight w:val="green"/>
+        </w:rPr>
+      </w:pPr>
+      <w:r>
+        <w:rPr>
+          <w:rFonts w:ascii="Consolas" w:hAnsi="Consolas" w:cs="Consolas"/>
+          <w:b/>
+          <w:sz w:val="24"/>
+          <w:szCs w:val="24"/>
+          <w:highlight w:val="green"/>
+        </w:rPr>
+        <w:t>Adquisicion Eliminar</w:t>
+      </w:r>
+    </w:p>
+    <w:p>
+      <w:pPr>
+        <w:pStyle w:val="Prrafodelista"/>
+        <w:numPr>
+          <w:ilvl w:val="1"/>
+          <w:numId w:val="2"/>
+        </w:numPr>
+        <w:autoSpaceDE w:val="0"/>
+        <w:autoSpaceDN w:val="0"/>
+        <w:adjustRightInd w:val="0"/>
+        <w:spacing w:after="0" w:line="240" w:lineRule="auto"/>
+        <w:rPr>
+          <w:rFonts w:ascii="Consolas" w:hAnsi="Consolas" w:cs="Consolas"/>
+          <w:b/>
+          <w:sz w:val="24"/>
+          <w:szCs w:val="24"/>
+          <w:highlight w:val="green"/>
+        </w:rPr>
+      </w:pPr>
+      <w:r>
+        <w:rPr>
+          <w:rFonts w:ascii="Consolas" w:hAnsi="Consolas" w:cs="Consolas"/>
+          <w:b/>
+          <w:sz w:val="24"/>
+          <w:szCs w:val="24"/>
+          <w:highlight w:val="green"/>
+        </w:rPr>
+        <w:t>Modificar Inventario</w:t>
+      </w:r>
+    </w:p>
+    <w:p>
+      <w:pPr>
+        <w:pStyle w:val="Prrafodelista"/>
+        <w:numPr>
+          <w:ilvl w:val="1"/>
+          <w:numId w:val="2"/>
+        </w:numPr>
+        <w:autoSpaceDE w:val="0"/>
+        <w:autoSpaceDN w:val="0"/>
+        <w:adjustRightInd w:val="0"/>
+        <w:spacing w:after="0" w:line="240" w:lineRule="auto"/>
+        <w:rPr>
+          <w:rFonts w:ascii="Consolas" w:hAnsi="Consolas" w:cs="Consolas"/>
+          <w:b/>
+          <w:sz w:val="24"/>
+          <w:szCs w:val="24"/>
+          <w:highlight w:val="green"/>
+        </w:rPr>
+      </w:pPr>
+      <w:r>
+        <w:rPr>
+          <w:rFonts w:ascii="Consolas" w:hAnsi="Consolas" w:cs="Consolas"/>
+          <w:b/>
+          <w:sz w:val="24"/>
+          <w:szCs w:val="24"/>
+          <w:highlight w:val="green"/>
+        </w:rPr>
+        <w:t>Agregar Inventario</w:t>
+      </w:r>
+    </w:p>
+    <w:p>
+      <w:pPr>
+        <w:pStyle w:val="Prrafodelista"/>
+        <w:numPr>
+          <w:ilvl w:val="1"/>
+          <w:numId w:val="2"/>
+        </w:numPr>
+        <w:autoSpaceDE w:val="0"/>
+        <w:autoSpaceDN w:val="0"/>
+        <w:adjustRightInd w:val="0"/>
+        <w:spacing w:after="0" w:line="240" w:lineRule="auto"/>
+        <w:rPr>
+          <w:rFonts w:ascii="Consolas" w:hAnsi="Consolas" w:cs="Consolas"/>
+          <w:b/>
+          <w:sz w:val="24"/>
+          <w:szCs w:val="24"/>
+          <w:highlight w:val="green"/>
+        </w:rPr>
+      </w:pPr>
+      <w:r>
+        <w:rPr>
+          <w:rFonts w:ascii="Consolas" w:hAnsi="Consolas" w:cs="Consolas"/>
+          <w:b/>
+          <w:sz w:val="24"/>
+          <w:szCs w:val="24"/>
+          <w:highlight w:val="green"/>
+        </w:rPr>
+        <w:t>Inventario Eliminar</w:t>
+      </w:r>
+    </w:p>
+    <w:p>
+      <w:pPr>
+        <w:pStyle w:val="Prrafodelista"/>
+        <w:numPr>
+          <w:ilvl w:val="0"/>
+          <w:numId w:val="2"/>
+        </w:numPr>
+        <w:autoSpaceDE w:val="0"/>
+        <w:autoSpaceDN w:val="0"/>
+        <w:adjustRightInd w:val="0"/>
+        <w:spacing w:after="0" w:line="240" w:lineRule="auto"/>
+        <w:rPr>
+          <w:rFonts w:ascii="Consolas" w:hAnsi="Consolas" w:cs="Consolas"/>
+          <w:b/>
+          <w:sz w:val="24"/>
+          <w:szCs w:val="24"/>
           <w:highlight w:val="yellow"/>
         </w:rPr>
       </w:pPr>
@@ -15301,14 +16160,14 @@
           <w:szCs w:val="24"/>
           <w:highlight w:val="yellow"/>
         </w:rPr>
-        <w:t>Crear Partida</w:t>
-      </w:r>
-    </w:p>
-    <w:p>
-      <w:pPr>
-        <w:pStyle w:val="Prrafodelista"/>
-        <w:numPr>
-          <w:ilvl w:val="1"/>
+        <w:t>Solicitud reactivar</w:t>
+      </w:r>
+    </w:p>
+    <w:p>
+      <w:pPr>
+        <w:pStyle w:val="Prrafodelista"/>
+        <w:numPr>
+          <w:ilvl w:val="0"/>
           <w:numId w:val="2"/>
         </w:numPr>
         <w:autoSpaceDE w:val="0"/>
@@ -15331,208 +16190,8 @@
           <w:szCs w:val="24"/>
           <w:highlight w:val="yellow"/>
         </w:rPr>
-        <w:t>Buscar Partida</w:t>
-      </w:r>
-    </w:p>
-    <w:p>
-      <w:pPr>
-        <w:pStyle w:val="Prrafodelista"/>
-        <w:numPr>
-          <w:ilvl w:val="1"/>
-          <w:numId w:val="2"/>
-        </w:numPr>
-        <w:autoSpaceDE w:val="0"/>
-        <w:autoSpaceDN w:val="0"/>
-        <w:adjustRightInd w:val="0"/>
-        <w:spacing w:after="0" w:line="240" w:lineRule="auto"/>
-        <w:rPr>
-          <w:rFonts w:ascii="Consolas" w:hAnsi="Consolas" w:cs="Consolas"/>
-          <w:b/>
-          <w:sz w:val="24"/>
-          <w:szCs w:val="24"/>
-          <w:highlight w:val="yellow"/>
-        </w:rPr>
-      </w:pPr>
-      <w:r>
-        <w:rPr>
-          <w:rFonts w:ascii="Consolas" w:hAnsi="Consolas" w:cs="Consolas"/>
-          <w:b/>
-          <w:sz w:val="24"/>
-          <w:szCs w:val="24"/>
-          <w:highlight w:val="yellow"/>
-        </w:rPr>
-        <w:t>Modificar Partida</w:t>
-      </w:r>
-    </w:p>
-    <w:p>
-      <w:pPr>
-        <w:pStyle w:val="Prrafodelista"/>
-        <w:numPr>
-          <w:ilvl w:val="1"/>
-          <w:numId w:val="2"/>
-        </w:numPr>
-        <w:autoSpaceDE w:val="0"/>
-        <w:autoSpaceDN w:val="0"/>
-        <w:adjustRightInd w:val="0"/>
-        <w:spacing w:after="0" w:line="240" w:lineRule="auto"/>
-        <w:rPr>
-          <w:rFonts w:ascii="Consolas" w:hAnsi="Consolas" w:cs="Consolas"/>
-          <w:b/>
-          <w:sz w:val="24"/>
-          <w:szCs w:val="24"/>
-          <w:highlight w:val="yellow"/>
-        </w:rPr>
-      </w:pPr>
-      <w:r>
-        <w:rPr>
-          <w:rFonts w:ascii="Consolas" w:hAnsi="Consolas" w:cs="Consolas"/>
-          <w:b/>
-          <w:sz w:val="24"/>
-          <w:szCs w:val="24"/>
-          <w:highlight w:val="yellow"/>
-        </w:rPr>
-        <w:t>Cancelar Partida</w:t>
-      </w:r>
-    </w:p>
-    <w:p>
-      <w:pPr>
-        <w:pStyle w:val="Prrafodelista"/>
-        <w:numPr>
-          <w:ilvl w:val="1"/>
-          <w:numId w:val="2"/>
-        </w:numPr>
-        <w:autoSpaceDE w:val="0"/>
-        <w:autoSpaceDN w:val="0"/>
-        <w:adjustRightInd w:val="0"/>
-        <w:spacing w:after="0" w:line="240" w:lineRule="auto"/>
-        <w:rPr>
-          <w:rFonts w:ascii="Consolas" w:hAnsi="Consolas" w:cs="Consolas"/>
-          <w:b/>
-          <w:sz w:val="24"/>
-          <w:szCs w:val="24"/>
-          <w:highlight w:val="yellow"/>
-        </w:rPr>
-      </w:pPr>
-      <w:r>
-        <w:rPr>
-          <w:rFonts w:ascii="Consolas" w:hAnsi="Consolas" w:cs="Consolas"/>
-          <w:b/>
-          <w:sz w:val="24"/>
-          <w:szCs w:val="24"/>
-          <w:highlight w:val="yellow"/>
-        </w:rPr>
-        <w:t>Asociar Partida</w:t>
-      </w:r>
-    </w:p>
-    <w:p>
-      <w:pPr>
-        <w:pStyle w:val="Prrafodelista"/>
-        <w:numPr>
-          <w:ilvl w:val="1"/>
-          <w:numId w:val="2"/>
-        </w:numPr>
-        <w:autoSpaceDE w:val="0"/>
-        <w:autoSpaceDN w:val="0"/>
-        <w:adjustRightInd w:val="0"/>
-        <w:spacing w:after="0" w:line="240" w:lineRule="auto"/>
-        <w:rPr>
-          <w:rFonts w:ascii="Consolas" w:hAnsi="Consolas" w:cs="Consolas"/>
-          <w:b/>
-          <w:sz w:val="24"/>
-          <w:szCs w:val="24"/>
-          <w:highlight w:val="yellow"/>
-        </w:rPr>
-      </w:pPr>
-      <w:r>
-        <w:rPr>
-          <w:rFonts w:ascii="Consolas" w:hAnsi="Consolas" w:cs="Consolas"/>
-          <w:b/>
-          <w:sz w:val="24"/>
-          <w:szCs w:val="24"/>
-          <w:highlight w:val="yellow"/>
-        </w:rPr>
-        <w:t>Registrar Adquisicion</w:t>
-      </w:r>
-    </w:p>
-    <w:p>
-      <w:pPr>
-        <w:pStyle w:val="Prrafodelista"/>
-        <w:numPr>
-          <w:ilvl w:val="1"/>
-          <w:numId w:val="2"/>
-        </w:numPr>
-        <w:autoSpaceDE w:val="0"/>
-        <w:autoSpaceDN w:val="0"/>
-        <w:adjustRightInd w:val="0"/>
-        <w:spacing w:after="0" w:line="240" w:lineRule="auto"/>
-        <w:rPr>
-          <w:rFonts w:ascii="Consolas" w:hAnsi="Consolas" w:cs="Consolas"/>
-          <w:b/>
-          <w:sz w:val="24"/>
-          <w:szCs w:val="24"/>
-          <w:highlight w:val="yellow"/>
-        </w:rPr>
-      </w:pPr>
-      <w:r>
-        <w:rPr>
-          <w:rFonts w:ascii="Consolas" w:hAnsi="Consolas" w:cs="Consolas"/>
-          <w:b/>
-          <w:sz w:val="24"/>
-          <w:szCs w:val="24"/>
-          <w:highlight w:val="yellow"/>
-        </w:rPr>
-        <w:t>Buscar Adquisicion</w:t>
-      </w:r>
-    </w:p>
-    <w:p>
-      <w:pPr>
-        <w:pStyle w:val="Prrafodelista"/>
-        <w:numPr>
-          <w:ilvl w:val="1"/>
-          <w:numId w:val="2"/>
-        </w:numPr>
-        <w:autoSpaceDE w:val="0"/>
-        <w:autoSpaceDN w:val="0"/>
-        <w:adjustRightInd w:val="0"/>
-        <w:spacing w:after="0" w:line="240" w:lineRule="auto"/>
-        <w:rPr>
-          <w:rFonts w:ascii="Consolas" w:hAnsi="Consolas" w:cs="Consolas"/>
-          <w:b/>
-          <w:sz w:val="24"/>
-          <w:szCs w:val="24"/>
-          <w:highlight w:val="yellow"/>
-        </w:rPr>
-      </w:pPr>
-      <w:r>
-        <w:rPr>
-          <w:rFonts w:ascii="Consolas" w:hAnsi="Consolas" w:cs="Consolas"/>
-          <w:b/>
-          <w:sz w:val="24"/>
-          <w:szCs w:val="24"/>
-          <w:highlight w:val="yellow"/>
-        </w:rPr>
-        <w:t>Modificar Adquisicion</w:t>
-      </w:r>
-    </w:p>
-    <w:p>
-      <w:pPr>
-        <w:pStyle w:val="Prrafodelista"/>
-        <w:numPr>
-          <w:ilvl w:val="1"/>
-          <w:numId w:val="2"/>
-        </w:numPr>
-        <w:autoSpaceDE w:val="0"/>
-        <w:autoSpaceDN w:val="0"/>
-        <w:adjustRightInd w:val="0"/>
-        <w:spacing w:after="0" w:line="240" w:lineRule="auto"/>
-        <w:rPr>
-          <w:rFonts w:ascii="Consolas" w:hAnsi="Consolas" w:cs="Consolas"/>
-          <w:b/>
-          <w:sz w:val="24"/>
-          <w:szCs w:val="24"/>
-          <w:highlight w:val="yellow"/>
-        </w:rPr>
-      </w:pPr>
+        <w:t>Partida reactivar</w:t>
+      </w:r>
     </w:p>
     <w:p>
       <w:pPr>
@@ -15550,189 +16209,74 @@
           <w:b/>
           <w:sz w:val="24"/>
           <w:szCs w:val="24"/>
-          <w:highlight w:val="yellow"/>
-        </w:rPr>
-      </w:pPr>
-      <w:r>
-        <w:rPr>
-          <w:rFonts w:ascii="Consolas" w:hAnsi="Consolas" w:cs="Consolas"/>
-          <w:b/>
-          <w:sz w:val="24"/>
-          <w:szCs w:val="24"/>
-          <w:highlight w:val="yellow"/>
-        </w:rPr>
-        <w:t>Permisos en BLL</w:t>
-      </w:r>
-    </w:p>
-    <w:p>
-      <w:pPr>
-        <w:pStyle w:val="Prrafodelista"/>
-        <w:numPr>
-          <w:ilvl w:val="1"/>
-          <w:numId w:val="2"/>
-        </w:numPr>
-        <w:autoSpaceDE w:val="0"/>
-        <w:autoSpaceDN w:val="0"/>
-        <w:adjustRightInd w:val="0"/>
-        <w:spacing w:after="0" w:line="240" w:lineRule="auto"/>
-        <w:rPr>
-          <w:rFonts w:ascii="Consolas" w:hAnsi="Consolas" w:cs="Consolas"/>
-          <w:b/>
-          <w:sz w:val="24"/>
-          <w:szCs w:val="24"/>
-          <w:highlight w:val="green"/>
-        </w:rPr>
-      </w:pPr>
-      <w:r>
-        <w:rPr>
-          <w:rFonts w:ascii="Consolas" w:hAnsi="Consolas" w:cs="Consolas"/>
-          <w:b/>
-          <w:sz w:val="24"/>
-          <w:szCs w:val="24"/>
-          <w:highlight w:val="green"/>
-        </w:rPr>
-        <w:t>Modificar Solicitud</w:t>
-      </w:r>
-    </w:p>
-    <w:p>
-      <w:pPr>
-        <w:pStyle w:val="Prrafodelista"/>
-        <w:numPr>
-          <w:ilvl w:val="1"/>
-          <w:numId w:val="2"/>
-        </w:numPr>
-        <w:autoSpaceDE w:val="0"/>
-        <w:autoSpaceDN w:val="0"/>
-        <w:adjustRightInd w:val="0"/>
-        <w:spacing w:after="0" w:line="240" w:lineRule="auto"/>
-        <w:rPr>
-          <w:rFonts w:ascii="Consolas" w:hAnsi="Consolas" w:cs="Consolas"/>
-          <w:b/>
-          <w:sz w:val="24"/>
-          <w:szCs w:val="24"/>
-          <w:highlight w:val="green"/>
-        </w:rPr>
-      </w:pPr>
-      <w:r>
-        <w:rPr>
-          <w:rFonts w:ascii="Consolas" w:hAnsi="Consolas" w:cs="Consolas"/>
-          <w:b/>
-          <w:sz w:val="24"/>
-          <w:szCs w:val="24"/>
-          <w:highlight w:val="green"/>
-        </w:rPr>
-        <w:t>Cancelar Solicitud</w:t>
-      </w:r>
-    </w:p>
-    <w:p>
-      <w:pPr>
-        <w:pStyle w:val="Prrafodelista"/>
-        <w:numPr>
-          <w:ilvl w:val="1"/>
-          <w:numId w:val="2"/>
-        </w:numPr>
-        <w:autoSpaceDE w:val="0"/>
-        <w:autoSpaceDN w:val="0"/>
-        <w:adjustRightInd w:val="0"/>
-        <w:spacing w:after="0" w:line="240" w:lineRule="auto"/>
-        <w:rPr>
-          <w:rFonts w:ascii="Consolas" w:hAnsi="Consolas" w:cs="Consolas"/>
-          <w:b/>
-          <w:sz w:val="24"/>
-          <w:szCs w:val="24"/>
-          <w:highlight w:val="green"/>
-        </w:rPr>
-      </w:pPr>
-      <w:r>
-        <w:rPr>
-          <w:rFonts w:ascii="Consolas" w:hAnsi="Consolas" w:cs="Consolas"/>
-          <w:b/>
-          <w:sz w:val="24"/>
-          <w:szCs w:val="24"/>
-          <w:highlight w:val="green"/>
-        </w:rPr>
-        <w:t>Buscar Solicitud</w:t>
-      </w:r>
-    </w:p>
-    <w:p>
-      <w:pPr>
-        <w:pStyle w:val="Prrafodelista"/>
-        <w:numPr>
-          <w:ilvl w:val="1"/>
-          <w:numId w:val="2"/>
-        </w:numPr>
-        <w:autoSpaceDE w:val="0"/>
-        <w:autoSpaceDN w:val="0"/>
-        <w:adjustRightInd w:val="0"/>
-        <w:spacing w:after="0" w:line="240" w:lineRule="auto"/>
-        <w:rPr>
-          <w:rFonts w:ascii="Consolas" w:hAnsi="Consolas" w:cs="Consolas"/>
-          <w:b/>
-          <w:sz w:val="24"/>
-          <w:szCs w:val="24"/>
-          <w:highlight w:val="green"/>
-        </w:rPr>
-      </w:pPr>
-      <w:r>
-        <w:rPr>
-          <w:rFonts w:ascii="Consolas" w:hAnsi="Consolas" w:cs="Consolas"/>
-          <w:b/>
-          <w:sz w:val="24"/>
-          <w:szCs w:val="24"/>
-          <w:highlight w:val="green"/>
-        </w:rPr>
-        <w:t>Solicitud Crear</w:t>
-      </w:r>
-    </w:p>
-    <w:p>
-      <w:pPr>
-        <w:pStyle w:val="Prrafodelista"/>
-        <w:numPr>
-          <w:ilvl w:val="1"/>
-          <w:numId w:val="2"/>
-        </w:numPr>
-        <w:autoSpaceDE w:val="0"/>
-        <w:autoSpaceDN w:val="0"/>
-        <w:adjustRightInd w:val="0"/>
-        <w:spacing w:after="0" w:line="240" w:lineRule="auto"/>
-        <w:rPr>
-          <w:rFonts w:ascii="Consolas" w:hAnsi="Consolas" w:cs="Consolas"/>
-          <w:b/>
-          <w:sz w:val="24"/>
-          <w:szCs w:val="24"/>
-          <w:highlight w:val="green"/>
-        </w:rPr>
-      </w:pPr>
+          <w:highlight w:val="cyan"/>
+        </w:rPr>
+      </w:pPr>
+      <w:r>
+        <w:rPr>
+          <w:rFonts w:ascii="Consolas" w:hAnsi="Consolas" w:cs="Consolas"/>
+          <w:b/>
+          <w:sz w:val="24"/>
+          <w:szCs w:val="24"/>
+          <w:highlight w:val="cyan"/>
+        </w:rPr>
+        <w:t>Ahora uso .Tag para los permisos y el idioma, a través de un Diccionario, en donde las claves son “Permisos” e “Idioma”.</w:t>
+      </w:r>
+    </w:p>
+    <w:p>
+      <w:pPr>
+        <w:pStyle w:val="Prrafodelista"/>
+        <w:autoSpaceDE w:val="0"/>
+        <w:autoSpaceDN w:val="0"/>
+        <w:adjustRightInd w:val="0"/>
+        <w:spacing w:after="0" w:line="240" w:lineRule="auto"/>
+        <w:rPr>
+          <w:rFonts w:ascii="Consolas" w:hAnsi="Consolas" w:cs="Consolas"/>
+          <w:b/>
+          <w:sz w:val="24"/>
+          <w:szCs w:val="24"/>
+          <w:highlight w:val="cyan"/>
+        </w:rPr>
+      </w:pPr>
+      <w:r>
+        <w:rPr>
+          <w:rFonts w:ascii="Consolas" w:hAnsi="Consolas" w:cs="Consolas"/>
+          <w:b/>
+          <w:sz w:val="24"/>
+          <w:szCs w:val="24"/>
+          <w:highlight w:val="cyan"/>
+        </w:rPr>
+        <w:t>Para los permisos:</w:t>
+      </w:r>
     </w:p>
     <w:p>
       <w:pPr>
         <w:pStyle w:val="Prrafodelista"/>
         <w:numPr>
           <w:ilvl w:val="0"/>
-          <w:numId w:val="2"/>
-        </w:numPr>
-        <w:autoSpaceDE w:val="0"/>
-        <w:autoSpaceDN w:val="0"/>
-        <w:adjustRightInd w:val="0"/>
-        <w:spacing w:after="0" w:line="240" w:lineRule="auto"/>
-        <w:rPr>
-          <w:rFonts w:ascii="Consolas" w:hAnsi="Consolas" w:cs="Consolas"/>
-          <w:b/>
-          <w:sz w:val="24"/>
-          <w:szCs w:val="24"/>
-          <w:highlight w:val="yellow"/>
-        </w:rPr>
-      </w:pPr>
-      <w:r>
-        <w:rPr>
-          <w:rFonts w:ascii="Consolas" w:hAnsi="Consolas" w:cs="Consolas"/>
-          <w:b/>
-          <w:sz w:val="24"/>
-          <w:szCs w:val="24"/>
-          <w:highlight w:val="yellow"/>
-        </w:rPr>
-        <w:lastRenderedPageBreak/>
-        <w:t>Solicitud reactivar</w:t>
+          <w:numId w:val="9"/>
+        </w:numPr>
+        <w:autoSpaceDE w:val="0"/>
+        <w:autoSpaceDN w:val="0"/>
+        <w:adjustRightInd w:val="0"/>
+        <w:spacing w:after="0" w:line="240" w:lineRule="auto"/>
+        <w:rPr>
+          <w:rFonts w:ascii="Consolas" w:hAnsi="Consolas" w:cs="Consolas"/>
+          <w:b/>
+          <w:sz w:val="24"/>
+          <w:szCs w:val="24"/>
+          <w:highlight w:val="cyan"/>
+        </w:rPr>
+      </w:pPr>
+      <w:r>
+        <w:rPr>
+          <w:rFonts w:ascii="Consolas" w:hAnsi="Consolas" w:cs="Consolas"/>
+          <w:b/>
+          <w:sz w:val="24"/>
+          <w:szCs w:val="24"/>
+          <w:highlight w:val="cyan"/>
+        </w:rPr>
+        <w:t>agregar .tag con diccionario en designer</w:t>
       </w:r>
     </w:p>
     <w:p>
@@ -15740,29 +16284,29 @@
         <w:pStyle w:val="Prrafodelista"/>
         <w:numPr>
           <w:ilvl w:val="0"/>
-          <w:numId w:val="2"/>
-        </w:numPr>
-        <w:autoSpaceDE w:val="0"/>
-        <w:autoSpaceDN w:val="0"/>
-        <w:adjustRightInd w:val="0"/>
-        <w:spacing w:after="0" w:line="240" w:lineRule="auto"/>
-        <w:rPr>
-          <w:rFonts w:ascii="Consolas" w:hAnsi="Consolas" w:cs="Consolas"/>
-          <w:b/>
-          <w:sz w:val="24"/>
-          <w:szCs w:val="24"/>
-          <w:highlight w:val="yellow"/>
-        </w:rPr>
-      </w:pPr>
-      <w:r>
-        <w:rPr>
-          <w:rFonts w:ascii="Consolas" w:hAnsi="Consolas" w:cs="Consolas"/>
-          <w:b/>
-          <w:sz w:val="24"/>
-          <w:szCs w:val="24"/>
-          <w:highlight w:val="yellow"/>
-        </w:rPr>
-        <w:t>Partida reactivar</w:t>
+          <w:numId w:val="9"/>
+        </w:numPr>
+        <w:autoSpaceDE w:val="0"/>
+        <w:autoSpaceDN w:val="0"/>
+        <w:adjustRightInd w:val="0"/>
+        <w:spacing w:after="0" w:line="240" w:lineRule="auto"/>
+        <w:rPr>
+          <w:rFonts w:ascii="Consolas" w:hAnsi="Consolas" w:cs="Consolas"/>
+          <w:b/>
+          <w:sz w:val="24"/>
+          <w:szCs w:val="24"/>
+          <w:highlight w:val="cyan"/>
+        </w:rPr>
+      </w:pPr>
+      <w:r>
+        <w:rPr>
+          <w:rFonts w:ascii="Consolas" w:hAnsi="Consolas" w:cs="Consolas"/>
+          <w:b/>
+          <w:sz w:val="24"/>
+          <w:szCs w:val="24"/>
+          <w:highlight w:val="cyan"/>
+        </w:rPr>
+        <w:t>Crear o modificar la función para habilitar los controles en la interfaz para que quede con la clave “permisos”</w:t>
       </w:r>
     </w:p>
     <w:p>
@@ -15770,29 +16314,29 @@
         <w:pStyle w:val="Prrafodelista"/>
         <w:numPr>
           <w:ilvl w:val="0"/>
-          <w:numId w:val="2"/>
-        </w:numPr>
-        <w:autoSpaceDE w:val="0"/>
-        <w:autoSpaceDN w:val="0"/>
-        <w:adjustRightInd w:val="0"/>
-        <w:spacing w:after="0" w:line="240" w:lineRule="auto"/>
-        <w:rPr>
-          <w:rFonts w:ascii="Consolas" w:hAnsi="Consolas" w:cs="Consolas"/>
-          <w:b/>
-          <w:sz w:val="24"/>
-          <w:szCs w:val="24"/>
-          <w:highlight w:val="green"/>
-        </w:rPr>
-      </w:pPr>
-      <w:r>
-        <w:rPr>
-          <w:rFonts w:ascii="Consolas" w:hAnsi="Consolas" w:cs="Consolas"/>
-          <w:b/>
-          <w:sz w:val="24"/>
-          <w:szCs w:val="24"/>
-          <w:highlight w:val="green"/>
-        </w:rPr>
-        <w:t>Ahora uso .Tag para los permisos y el idioma, a través de un Diccionario, en donde las claves son “Permisos” e “Idioma”.</w:t>
+          <w:numId w:val="9"/>
+        </w:numPr>
+        <w:autoSpaceDE w:val="0"/>
+        <w:autoSpaceDN w:val="0"/>
+        <w:adjustRightInd w:val="0"/>
+        <w:spacing w:after="0" w:line="240" w:lineRule="auto"/>
+        <w:rPr>
+          <w:rFonts w:ascii="Consolas" w:hAnsi="Consolas" w:cs="Consolas"/>
+          <w:b/>
+          <w:sz w:val="24"/>
+          <w:szCs w:val="24"/>
+          <w:highlight w:val="cyan"/>
+        </w:rPr>
+      </w:pPr>
+      <w:r>
+        <w:rPr>
+          <w:rFonts w:ascii="Consolas" w:hAnsi="Consolas" w:cs="Consolas"/>
+          <w:b/>
+          <w:sz w:val="24"/>
+          <w:szCs w:val="24"/>
+          <w:highlight w:val="cyan"/>
+        </w:rPr>
+        <w:t>Agregar un if en la BLL para restringir los permisos tmb en esa capa</w:t>
       </w:r>
     </w:p>
     <w:p>
@@ -15824,6 +16368,48 @@
         </w:rPr>
         <w:t>Las excepciones de los permisos las puedo loguear en la BLL y enviar el ID del Log hacia la interfaz, ya lo hice de esta manera en SolicitudModificar y SolicitudCancelar</w:t>
       </w:r>
+    </w:p>
+    <w:p>
+      <w:pPr>
+        <w:pStyle w:val="Prrafodelista"/>
+        <w:numPr>
+          <w:ilvl w:val="0"/>
+          <w:numId w:val="2"/>
+        </w:numPr>
+        <w:autoSpaceDE w:val="0"/>
+        <w:autoSpaceDN w:val="0"/>
+        <w:adjustRightInd w:val="0"/>
+        <w:spacing w:after="0" w:line="240" w:lineRule="auto"/>
+        <w:rPr>
+          <w:rFonts w:ascii="Consolas" w:hAnsi="Consolas" w:cs="Consolas"/>
+          <w:b/>
+          <w:sz w:val="24"/>
+          <w:szCs w:val="24"/>
+          <w:highlight w:val="green"/>
+        </w:rPr>
+      </w:pPr>
+      <w:r>
+        <w:rPr>
+          <w:rFonts w:ascii="Consolas" w:hAnsi="Consolas" w:cs="Consolas"/>
+          <w:b/>
+          <w:sz w:val="24"/>
+          <w:szCs w:val="24"/>
+          <w:highlight w:val="green"/>
+        </w:rPr>
+        <w:t>Al eliminar una patente de una Familia, me eliminó todas las patentes en vez de solo la seleccionada</w:t>
+      </w:r>
+      <w:r>
+        <w:rPr>
+          <w:rFonts w:ascii="Consolas" w:hAnsi="Consolas" w:cs="Consolas"/>
+          <w:b/>
+          <w:sz w:val="24"/>
+          <w:szCs w:val="24"/>
+          <w:highlight w:val="green"/>
+        </w:rPr>
+        <w:t>, en store a IdPatente le faltaba un @ adelante.</w:t>
+      </w:r>
+      <w:bookmarkStart w:id="0" w:name="_GoBack"/>
+      <w:bookmarkEnd w:id="0"/>
     </w:p>
     <w:p>
       <w:pPr>
@@ -20577,6 +21163,95 @@
     </w:lvl>
   </w:abstractNum>
   <w:abstractNum w:abstractNumId="4">
+    <w:nsid w:val="47543043"/>
+    <w:multiLevelType w:val="hybridMultilevel"/>
+    <w:tmpl w:val="4A086B32"/>
+    <w:lvl w:ilvl="0" w:tplc="B93E3770">
+      <w:start w:val="1"/>
+      <w:numFmt w:val="decimal"/>
+      <w:lvlText w:val="%1-"/>
+      <w:lvlJc w:val="left"/>
+      <w:pPr>
+        <w:ind w:left="1125" w:hanging="405"/>
+      </w:pPr>
+      <w:rPr>
+        <w:rFonts w:hint="default"/>
+      </w:rPr>
+    </w:lvl>
+    <w:lvl w:ilvl="1" w:tplc="2C0A0019" w:tentative="1">
+      <w:start w:val="1"/>
+      <w:numFmt w:val="lowerLetter"/>
+      <w:lvlText w:val="%2."/>
+      <w:lvlJc w:val="left"/>
+      <w:pPr>
+        <w:ind w:left="1800" w:hanging="360"/>
+      </w:pPr>
+    </w:lvl>
+    <w:lvl w:ilvl="2" w:tplc="2C0A001B" w:tentative="1">
+      <w:start w:val="1"/>
+      <w:numFmt w:val="lowerRoman"/>
+      <w:lvlText w:val="%3."/>
+      <w:lvlJc w:val="right"/>
+      <w:pPr>
+        <w:ind w:left="2520" w:hanging="180"/>
+      </w:pPr>
+    </w:lvl>
+    <w:lvl w:ilvl="3" w:tplc="2C0A000F" w:tentative="1">
+      <w:start w:val="1"/>
+      <w:numFmt w:val="decimal"/>
+      <w:lvlText w:val="%4."/>
+      <w:lvlJc w:val="left"/>
+      <w:pPr>
+        <w:ind w:left="3240" w:hanging="360"/>
+      </w:pPr>
+    </w:lvl>
+    <w:lvl w:ilvl="4" w:tplc="2C0A0019" w:tentative="1">
+      <w:start w:val="1"/>
+      <w:numFmt w:val="lowerLetter"/>
+      <w:lvlText w:val="%5."/>
+      <w:lvlJc w:val="left"/>
+      <w:pPr>
+        <w:ind w:left="3960" w:hanging="360"/>
+      </w:pPr>
+    </w:lvl>
+    <w:lvl w:ilvl="5" w:tplc="2C0A001B" w:tentative="1">
+      <w:start w:val="1"/>
+      <w:numFmt w:val="lowerRoman"/>
+      <w:lvlText w:val="%6."/>
+      <w:lvlJc w:val="right"/>
+      <w:pPr>
+        <w:ind w:left="4680" w:hanging="180"/>
+      </w:pPr>
+    </w:lvl>
+    <w:lvl w:ilvl="6" w:tplc="2C0A000F" w:tentative="1">
+      <w:start w:val="1"/>
+      <w:numFmt w:val="decimal"/>
+      <w:lvlText w:val="%7."/>
+      <w:lvlJc w:val="left"/>
+      <w:pPr>
+        <w:ind w:left="5400" w:hanging="360"/>
+      </w:pPr>
+    </w:lvl>
+    <w:lvl w:ilvl="7" w:tplc="2C0A0019" w:tentative="1">
+      <w:start w:val="1"/>
+      <w:numFmt w:val="lowerLetter"/>
+      <w:lvlText w:val="%8."/>
+      <w:lvlJc w:val="left"/>
+      <w:pPr>
+        <w:ind w:left="6120" w:hanging="360"/>
+      </w:pPr>
+    </w:lvl>
+    <w:lvl w:ilvl="8" w:tplc="2C0A001B" w:tentative="1">
+      <w:start w:val="1"/>
+      <w:numFmt w:val="lowerRoman"/>
+      <w:lvlText w:val="%9."/>
+      <w:lvlJc w:val="right"/>
+      <w:pPr>
+        <w:ind w:left="6840" w:hanging="180"/>
+      </w:pPr>
+    </w:lvl>
+  </w:abstractNum>
+  <w:abstractNum w:abstractNumId="5">
     <w:nsid w:val="5CD34DD9"/>
     <w:multiLevelType w:val="hybridMultilevel"/>
     <w:tmpl w:val="BB2C20B6"/>
@@ -20689,7 +21364,7 @@
       </w:rPr>
     </w:lvl>
   </w:abstractNum>
-  <w:abstractNum w:abstractNumId="5">
+  <w:abstractNum w:abstractNumId="6">
     <w:nsid w:val="72916A15"/>
     <w:multiLevelType w:val="hybridMultilevel"/>
     <w:tmpl w:val="47169FAA"/>
@@ -20779,7 +21454,7 @@
       </w:pPr>
     </w:lvl>
   </w:abstractNum>
-  <w:abstractNum w:abstractNumId="6">
+  <w:abstractNum w:abstractNumId="7">
     <w:nsid w:val="735C6E9D"/>
     <w:multiLevelType w:val="hybridMultilevel"/>
     <w:tmpl w:val="1D106850"/>
@@ -20884,7 +21559,7 @@
       </w:pPr>
     </w:lvl>
   </w:abstractNum>
-  <w:abstractNum w:abstractNumId="7">
+  <w:abstractNum w:abstractNumId="8">
     <w:nsid w:val="737342F8"/>
     <w:multiLevelType w:val="hybridMultilevel"/>
     <w:tmpl w:val="F15623E0"/>
@@ -20998,7 +21673,7 @@
     </w:lvl>
   </w:abstractNum>
   <w:num w:numId="1">
-    <w:abstractNumId w:val="6"/>
+    <w:abstractNumId w:val="7"/>
   </w:num>
   <w:num w:numId="2">
     <w:abstractNumId w:val="1"/>
@@ -21013,13 +21688,16 @@
     <w:abstractNumId w:val="3"/>
   </w:num>
   <w:num w:numId="6">
+    <w:abstractNumId w:val="6"/>
+  </w:num>
+  <w:num w:numId="7">
     <w:abstractNumId w:val="5"/>
   </w:num>
-  <w:num w:numId="7">
+  <w:num w:numId="8">
+    <w:abstractNumId w:val="8"/>
+  </w:num>
+  <w:num w:numId="9">
     <w:abstractNumId w:val="4"/>
-  </w:num>
-  <w:num w:numId="8">
-    <w:abstractNumId w:val="7"/>
   </w:num>
 </w:numbering>
 </file>
@@ -22116,7 +22794,7 @@
 </file>
 
 <file path=customXml/itemProps1.xml><?xml version="1.0" encoding="utf-8"?>
-<ds:datastoreItem xmlns:ds="http://schemas.openxmlformats.org/officeDocument/2006/customXml" ds:itemID="{87D2DC3D-4D36-479A-97F0-D24C870A81BD}">
+<ds:datastoreItem xmlns:ds="http://schemas.openxmlformats.org/officeDocument/2006/customXml" ds:itemID="{0303CA17-12BF-4533-896B-22ABCAB9DF94}">
   <ds:schemaRefs>
     <ds:schemaRef ds:uri="http://schemas.openxmlformats.org/officeDocument/2006/bibliography"/>
   </ds:schemaRefs>

</xml_diff>

<commit_message>
Permisos en Interfaz: •	Adquisicion Eliminar •	Modificar Inventario •	Agregar Inventario •	Inventario Eliminar •	Asignacion Crear •	Asignacion Buscar •	Asignacion Modificar •	Asignacion Eliminar •	Rendicion Crear •	Rendicion Modificar •	Rendicion Eliminar •	Rendicion Buscar •	Buscar Dependencia •	Crear Dependencia •	Modificar Dependencia •	Eliminar Dependencia •	Reactivar Dependencia
Permisos en BLL:
•	Crear Partida
•	Modificar Partida
•	Cancelar Partida
•	Asociar Partida
•	Registrar Adquisicion
•	Buscar Adquisicion
•	Modificar Adquisicion
•	Adquisicion Eliminar
•	Modificar Inventario
•	Agregar Inventario
•	Inventario Eliminar
•	Asignacion Crear
•	Asignacion Buscar
•	Asignacion Modificar
•	Asignacion Eliminar
•	Rendicion Crear
•	Rendicion Modificar
•	Rendicion Eliminar
•	Rendicion Buscar
•	Crear Dependencia
•	Modificar Dependencia
•	Eliminar Dependencia
•	Reactivar Dependencia
</commit_message>
<xml_diff>
--- a/Anotaciones/Sistema Artec.docx
+++ b/Anotaciones/Sistema Artec.docx
@@ -864,8 +864,13 @@
         <w:pStyle w:val="Prrafodelista"/>
         <w:ind w:left="1440"/>
       </w:pPr>
-      <w:r>
-        <w:t>frmCotizaciones UnFrmCotizaciones = new frmCotizaciones(unaSolicitud.unosDetallesSolicitud[e.RowIndex].unasCotizaciones</w:t>
+      <w:proofErr w:type="gramStart"/>
+      <w:r>
+        <w:t>frmCotizaciones</w:t>
+      </w:r>
+      <w:proofErr w:type="gramEnd"/>
+      <w:r>
+        <w:t xml:space="preserve"> UnFrmCotizaciones = new frmCotizaciones(unaSolicitud.unosDetallesSolicitud[e.RowIndex].unasCotizaciones</w:t>
       </w:r>
       <w:r>
         <w:rPr>
@@ -916,12 +921,21 @@
         </w:rPr>
         <w:t>unDetSolic.IdSolicitud;//</w:t>
       </w:r>
-      <w:r>
-        <w:rPr>
-          <w:sz w:val="16"/>
-          <w:szCs w:val="16"/>
-        </w:rPr>
-        <w:t>unasCotizaciones[0].unDetalleAsociado.IdSolicitud;</w:t>
+      <w:proofErr w:type="gramStart"/>
+      <w:r>
+        <w:rPr>
+          <w:sz w:val="16"/>
+          <w:szCs w:val="16"/>
+        </w:rPr>
+        <w:t>unasCotizaciones[</w:t>
+      </w:r>
+      <w:proofErr w:type="gramEnd"/>
+      <w:r>
+        <w:rPr>
+          <w:sz w:val="16"/>
+          <w:szCs w:val="16"/>
+        </w:rPr>
+        <w:t>0].unDetalleAsociado.IdSolicitud;</w:t>
       </w:r>
     </w:p>
     <w:p>
@@ -953,7 +967,23 @@
           <w:sz w:val="16"/>
           <w:szCs w:val="16"/>
         </w:rPr>
-        <w:t>//unasCotizaciones[0].unDetalleAsociado.IdSolicitudDetalle;</w:t>
+        <w:t>//</w:t>
+      </w:r>
+      <w:proofErr w:type="gramStart"/>
+      <w:r>
+        <w:rPr>
+          <w:sz w:val="16"/>
+          <w:szCs w:val="16"/>
+        </w:rPr>
+        <w:t>unasCotizaciones[</w:t>
+      </w:r>
+      <w:proofErr w:type="gramEnd"/>
+      <w:r>
+        <w:rPr>
+          <w:sz w:val="16"/>
+          <w:szCs w:val="16"/>
+        </w:rPr>
+        <w:t>0].unDetalleAsociado.IdSolicitudDetalle;</w:t>
       </w:r>
     </w:p>
     <w:p>
@@ -1280,13 +1310,23 @@
         </w:rPr>
         <w:t>//Todo dentro del negocio o dal</w:t>
       </w:r>
+      <w:proofErr w:type="gramStart"/>
       <w:r>
         <w:rPr>
           <w:strike/>
           <w:sz w:val="16"/>
           <w:szCs w:val="16"/>
         </w:rPr>
-        <w:t>.. El código donde empzaria esto esa en frmregistrar línea 66</w:t>
+        <w:t>..</w:t>
+      </w:r>
+      <w:proofErr w:type="gramEnd"/>
+      <w:r>
+        <w:rPr>
+          <w:strike/>
+          <w:sz w:val="16"/>
+          <w:szCs w:val="16"/>
+        </w:rPr>
+        <w:t xml:space="preserve"> El código donde empzaria esto esa en frmregistrar línea 66</w:t>
       </w:r>
     </w:p>
     <w:p>
@@ -1485,33 +1525,69 @@
           <w:sz w:val="16"/>
           <w:szCs w:val="16"/>
         </w:rPr>
-        <w:t>GUARDA:</w:t>
-      </w:r>
+        <w:t>GUARDA</w:t>
+      </w:r>
+      <w:proofErr w:type="gramStart"/>
       <w:r>
         <w:rPr>
           <w:color w:val="0070C0"/>
           <w:sz w:val="16"/>
           <w:szCs w:val="16"/>
         </w:rPr>
-        <w:t>Para arreglarlo modifique mal, pero arece q sigue andando todo, la línea 114 de frmbienregistrar</w:t>
-      </w:r>
-    </w:p>
-    <w:p>
-      <w:pPr>
-        <w:pStyle w:val="Prrafodelista"/>
+        <w:t>:</w:t>
+      </w:r>
+      <w:r>
         <w:rPr>
           <w:color w:val="0070C0"/>
           <w:sz w:val="16"/>
           <w:szCs w:val="16"/>
         </w:rPr>
-      </w:pPr>
+        <w:t>Para</w:t>
+      </w:r>
+      <w:proofErr w:type="gramEnd"/>
       <w:r>
         <w:rPr>
           <w:color w:val="0070C0"/>
           <w:sz w:val="16"/>
           <w:szCs w:val="16"/>
         </w:rPr>
-        <w:t>Antes estaba esto: LisAUXDetalles = unosDetallesBienes.Select(x =&gt; new HLPDetallesAdquisicion() { DescripCategoria = x.unaCategoria.DescripCategoria, Cantidad = x.Cantidad, IdCategoria = x.unaCategoria.IdCategoria, IdSolicitudDetalle = x.IdSolicitudDetalle }).ToList();</w:t>
+        <w:t xml:space="preserve"> arreglarlo modifique mal, pero arece q sigue andando todo, la línea 114 de frmbienregistrar</w:t>
+      </w:r>
+    </w:p>
+    <w:p>
+      <w:pPr>
+        <w:pStyle w:val="Prrafodelista"/>
+        <w:rPr>
+          <w:color w:val="0070C0"/>
+          <w:sz w:val="16"/>
+          <w:szCs w:val="16"/>
+        </w:rPr>
+      </w:pPr>
+      <w:r>
+        <w:rPr>
+          <w:color w:val="0070C0"/>
+          <w:sz w:val="16"/>
+          <w:szCs w:val="16"/>
+        </w:rPr>
+        <w:t xml:space="preserve">Antes estaba esto: LisAUXDetalles = unosDetallesBienes.Select(x =&gt; new </w:t>
+      </w:r>
+      <w:proofErr w:type="gramStart"/>
+      <w:r>
+        <w:rPr>
+          <w:color w:val="0070C0"/>
+          <w:sz w:val="16"/>
+          <w:szCs w:val="16"/>
+        </w:rPr>
+        <w:t>HLPDetallesAdquisicion(</w:t>
+      </w:r>
+      <w:proofErr w:type="gramEnd"/>
+      <w:r>
+        <w:rPr>
+          <w:color w:val="0070C0"/>
+          <w:sz w:val="16"/>
+          <w:szCs w:val="16"/>
+        </w:rPr>
+        <w:t>) { DescripCategoria = x.unaCategoria.DescripCategoria, Cantidad = x.Cantidad, IdCategoria = x.unaCategoria.IdCategoria, IdSolicitudDetalle = x.IdSolicitudDetalle }).ToList();</w:t>
       </w:r>
     </w:p>
     <w:p>
@@ -1529,12 +1605,21 @@
         </w:rPr>
         <w:t xml:space="preserve">EN LINEA 26 BLLAsignacion, poner que solo lo haga cuando </w:t>
       </w:r>
-      <w:r>
-        <w:rPr>
-          <w:sz w:val="16"/>
-          <w:szCs w:val="16"/>
-        </w:rPr>
-        <w:t>..asdf.asd</w:t>
+      <w:proofErr w:type="gramStart"/>
+      <w:r>
+        <w:rPr>
+          <w:sz w:val="16"/>
+          <w:szCs w:val="16"/>
+        </w:rPr>
+        <w:t>..</w:t>
+      </w:r>
+      <w:proofErr w:type="gramEnd"/>
+      <w:r>
+        <w:rPr>
+          <w:sz w:val="16"/>
+          <w:szCs w:val="16"/>
+        </w:rPr>
+        <w:t>asdf.asd</w:t>
       </w:r>
     </w:p>
     <w:p>
@@ -1622,7 +1707,25 @@
           <w:szCs w:val="16"/>
           <w:highlight w:val="green"/>
         </w:rPr>
-        <w:t>--AND SolDet.IdEstadoSolicDetalle != 2--Distinto de Finalizado</w:t>
+        <w:t xml:space="preserve">--AND </w:t>
+      </w:r>
+      <w:proofErr w:type="gramStart"/>
+      <w:r>
+        <w:rPr>
+          <w:sz w:val="16"/>
+          <w:szCs w:val="16"/>
+          <w:highlight w:val="green"/>
+        </w:rPr>
+        <w:t>SolDet.IdEstadoSolicDetalle !</w:t>
+      </w:r>
+      <w:proofErr w:type="gramEnd"/>
+      <w:r>
+        <w:rPr>
+          <w:sz w:val="16"/>
+          <w:szCs w:val="16"/>
+          <w:highlight w:val="green"/>
+        </w:rPr>
+        <w:t>= 2--Distinto de Finalizado</w:t>
       </w:r>
     </w:p>
     <w:p>
@@ -2237,7 +2340,27 @@
           <w:szCs w:val="16"/>
           <w:highlight w:val="green"/>
         </w:rPr>
-        <w:t>Solucion: Linea 343, agregue … = unosAgentesAsociados =… para que se guarde en esa lista los agentes asociados actuales</w:t>
+        <w:t xml:space="preserve">Solucion: Linea 343, </w:t>
+      </w:r>
+      <w:proofErr w:type="gramStart"/>
+      <w:r>
+        <w:rPr>
+          <w:b/>
+          <w:sz w:val="16"/>
+          <w:szCs w:val="16"/>
+          <w:highlight w:val="green"/>
+        </w:rPr>
+        <w:t>agregue …</w:t>
+      </w:r>
+      <w:proofErr w:type="gramEnd"/>
+      <w:r>
+        <w:rPr>
+          <w:b/>
+          <w:sz w:val="16"/>
+          <w:szCs w:val="16"/>
+          <w:highlight w:val="green"/>
+        </w:rPr>
+        <w:t xml:space="preserve"> = unosAgentesAsociados =… para que se guarde en esa lista los agentes asociados actuales</w:t>
       </w:r>
     </w:p>
     <w:p>
@@ -2716,7 +2839,25 @@
           <w:sz w:val="16"/>
           <w:szCs w:val="16"/>
         </w:rPr>
-        <w:t>CambiarIdioma cambiaría en que el idioma queda relacionado con el usuario, hay que crear un campo en el usuario para relacionar el ultimo idioma. Y se modificaría toda la función cambiarIdioma</w:t>
+        <w:t xml:space="preserve">CambiarIdioma cambiaría en que el idioma queda relacionado con el usuario, hay que crear un campo en el usuario para relacionar el </w:t>
+      </w:r>
+      <w:proofErr w:type="gramStart"/>
+      <w:r>
+        <w:rPr>
+          <w:b/>
+          <w:sz w:val="16"/>
+          <w:szCs w:val="16"/>
+        </w:rPr>
+        <w:t>ultimo</w:t>
+      </w:r>
+      <w:proofErr w:type="gramEnd"/>
+      <w:r>
+        <w:rPr>
+          <w:b/>
+          <w:sz w:val="16"/>
+          <w:szCs w:val="16"/>
+        </w:rPr>
+        <w:t xml:space="preserve"> idioma. Y se modificaría toda la función cambiarIdioma</w:t>
       </w:r>
     </w:p>
     <w:p>
@@ -2775,7 +2916,21 @@
         <w:rPr>
           <w:highlight w:val="green"/>
         </w:rPr>
-        <w:t xml:space="preserve">            ServicioIdioma.CambiarIdioma(this.FindForm(), (int)cboIdioma.SelectedValue);</w:t>
+        <w:t xml:space="preserve">            </w:t>
+      </w:r>
+      <w:proofErr w:type="gramStart"/>
+      <w:r>
+        <w:rPr>
+          <w:highlight w:val="green"/>
+        </w:rPr>
+        <w:t>ServicioIdioma.CambiarIdioma(</w:t>
+      </w:r>
+      <w:proofErr w:type="gramEnd"/>
+      <w:r>
+        <w:rPr>
+          <w:highlight w:val="green"/>
+        </w:rPr>
+        <w:t>this.FindForm(), (int)cboIdioma.SelectedValue);</w:t>
       </w:r>
     </w:p>
     <w:p>
@@ -2793,12 +2948,21 @@
         </w:rPr>
         <w:t xml:space="preserve">            </w:t>
       </w:r>
+      <w:proofErr w:type="gramStart"/>
       <w:r>
         <w:rPr>
           <w:highlight w:val="green"/>
           <w:lang w:val="en-US"/>
         </w:rPr>
-        <w:t>foreach (Control unForm in Application.OpenForms)</w:t>
+        <w:t>foreach</w:t>
+      </w:r>
+      <w:proofErr w:type="gramEnd"/>
+      <w:r>
+        <w:rPr>
+          <w:highlight w:val="green"/>
+          <w:lang w:val="en-US"/>
+        </w:rPr>
+        <w:t xml:space="preserve"> (Control unForm in Application.OpenForms)</w:t>
       </w:r>
     </w:p>
     <w:p>
@@ -2835,7 +2999,21 @@
         <w:rPr>
           <w:highlight w:val="green"/>
         </w:rPr>
-        <w:t xml:space="preserve">                ServicioIdioma.Traducir(unForm, ServicioLogin.GetLoginUnico().UsuarioLogueado.IdiomaUsuarioActual);</w:t>
+        <w:t xml:space="preserve">                </w:t>
+      </w:r>
+      <w:proofErr w:type="gramStart"/>
+      <w:r>
+        <w:rPr>
+          <w:highlight w:val="green"/>
+        </w:rPr>
+        <w:t>ServicioIdioma.Traducir(</w:t>
+      </w:r>
+      <w:proofErr w:type="gramEnd"/>
+      <w:r>
+        <w:rPr>
+          <w:highlight w:val="green"/>
+        </w:rPr>
+        <w:t>unForm, ServicioLogin.GetLoginUnico().UsuarioLogueado.IdiomaUsuarioActual);</w:t>
       </w:r>
     </w:p>
     <w:p>
@@ -3170,6 +3348,7 @@
         </w:rPr>
         <w:t>Usar -</w:t>
       </w:r>
+      <w:proofErr w:type="gramStart"/>
       <w:r>
         <w:rPr>
           <w:b/>
@@ -3177,7 +3356,17 @@
           <w:szCs w:val="16"/>
           <w:highlight w:val="yellow"/>
         </w:rPr>
-        <w:t>res.First().NombreDependencia</w:t>
+        <w:t>res.First(</w:t>
+      </w:r>
+      <w:proofErr w:type="gramEnd"/>
+      <w:r>
+        <w:rPr>
+          <w:b/>
+          <w:sz w:val="16"/>
+          <w:szCs w:val="16"/>
+          <w:highlight w:val="yellow"/>
+        </w:rPr>
+        <w:t>).NombreDependencia</w:t>
       </w:r>
       <w:r>
         <w:rPr>
@@ -3817,13 +4006,23 @@
           <w:szCs w:val="16"/>
         </w:rPr>
       </w:pPr>
-      <w:r>
-        <w:rPr>
-          <w:b/>
-          <w:sz w:val="16"/>
-          <w:szCs w:val="16"/>
-        </w:rPr>
-        <w:t>if (GestorCategoria.TipoBienTraerTipoBienPorIdCategoria(item.unaCategoria.IdCategoria).IdTipoBien == (int)TipoBien.EnumTipoBien.Soft)</w:t>
+      <w:proofErr w:type="gramStart"/>
+      <w:r>
+        <w:rPr>
+          <w:b/>
+          <w:sz w:val="16"/>
+          <w:szCs w:val="16"/>
+        </w:rPr>
+        <w:t>if</w:t>
+      </w:r>
+      <w:proofErr w:type="gramEnd"/>
+      <w:r>
+        <w:rPr>
+          <w:b/>
+          <w:sz w:val="16"/>
+          <w:szCs w:val="16"/>
+        </w:rPr>
+        <w:t xml:space="preserve"> (GestorCategoria.TipoBienTraerTipoBienPorIdCategoria(item.unaCategoria.IdCategoria).IdTipoBien == (int)TipoBien.EnumTipoBien.Soft)</w:t>
       </w:r>
     </w:p>
     <w:p>
@@ -3912,7 +4111,25 @@
           <w:sz w:val="16"/>
           <w:szCs w:val="16"/>
         </w:rPr>
-        <w:t>. Fijarme el vinculo que queda entre las cotiz y los solicDetalles, ya que las cotiz se guardan sin confirmación.</w:t>
+        <w:t xml:space="preserve">. Fijarme el </w:t>
+      </w:r>
+      <w:proofErr w:type="gramStart"/>
+      <w:r>
+        <w:rPr>
+          <w:b/>
+          <w:sz w:val="16"/>
+          <w:szCs w:val="16"/>
+        </w:rPr>
+        <w:t>vinculo</w:t>
+      </w:r>
+      <w:proofErr w:type="gramEnd"/>
+      <w:r>
+        <w:rPr>
+          <w:b/>
+          <w:sz w:val="16"/>
+          <w:szCs w:val="16"/>
+        </w:rPr>
+        <w:t xml:space="preserve"> que queda entre las cotiz y los solicDetalles, ya que las cotiz se guardan sin confirmación.</w:t>
       </w:r>
       <w:r>
         <w:rPr>
@@ -5140,13 +5357,23 @@
           <w:szCs w:val="16"/>
         </w:rPr>
       </w:pPr>
-      <w:r>
-        <w:rPr>
-          <w:b/>
-          <w:sz w:val="16"/>
-          <w:szCs w:val="16"/>
-        </w:rPr>
-        <w:t>delete from RelCotizPartDetalle</w:t>
+      <w:proofErr w:type="gramStart"/>
+      <w:r>
+        <w:rPr>
+          <w:b/>
+          <w:sz w:val="16"/>
+          <w:szCs w:val="16"/>
+        </w:rPr>
+        <w:t>delete</w:t>
+      </w:r>
+      <w:proofErr w:type="gramEnd"/>
+      <w:r>
+        <w:rPr>
+          <w:b/>
+          <w:sz w:val="16"/>
+          <w:szCs w:val="16"/>
+        </w:rPr>
+        <w:t xml:space="preserve"> from RelCotizPartDetalle</w:t>
       </w:r>
     </w:p>
     <w:p>
@@ -5203,13 +5430,23 @@
           <w:szCs w:val="16"/>
         </w:rPr>
       </w:pPr>
-      <w:r>
-        <w:rPr>
-          <w:b/>
-          <w:sz w:val="16"/>
-          <w:szCs w:val="16"/>
-        </w:rPr>
-        <w:t>delete from PartidaDetalle</w:t>
+      <w:proofErr w:type="gramStart"/>
+      <w:r>
+        <w:rPr>
+          <w:b/>
+          <w:sz w:val="16"/>
+          <w:szCs w:val="16"/>
+        </w:rPr>
+        <w:t>delete</w:t>
+      </w:r>
+      <w:proofErr w:type="gramEnd"/>
+      <w:r>
+        <w:rPr>
+          <w:b/>
+          <w:sz w:val="16"/>
+          <w:szCs w:val="16"/>
+        </w:rPr>
+        <w:t xml:space="preserve"> from PartidaDetalle</w:t>
       </w:r>
     </w:p>
     <w:p>
@@ -5222,13 +5459,23 @@
           <w:szCs w:val="16"/>
         </w:rPr>
       </w:pPr>
-      <w:r>
-        <w:rPr>
-          <w:b/>
-          <w:sz w:val="16"/>
-          <w:szCs w:val="16"/>
-        </w:rPr>
-        <w:t>where IdPartidaDetalle = 2</w:t>
+      <w:proofErr w:type="gramStart"/>
+      <w:r>
+        <w:rPr>
+          <w:b/>
+          <w:sz w:val="16"/>
+          <w:szCs w:val="16"/>
+        </w:rPr>
+        <w:t>where</w:t>
+      </w:r>
+      <w:proofErr w:type="gramEnd"/>
+      <w:r>
+        <w:rPr>
+          <w:b/>
+          <w:sz w:val="16"/>
+          <w:szCs w:val="16"/>
+        </w:rPr>
+        <w:t xml:space="preserve"> IdPartidaDetalle = 2</w:t>
       </w:r>
     </w:p>
     <w:p>
@@ -5241,13 +5488,23 @@
           <w:szCs w:val="16"/>
         </w:rPr>
       </w:pPr>
-      <w:r>
-        <w:rPr>
-          <w:b/>
-          <w:sz w:val="16"/>
-          <w:szCs w:val="16"/>
-        </w:rPr>
-        <w:t>and IdPartida = 1072</w:t>
+      <w:proofErr w:type="gramStart"/>
+      <w:r>
+        <w:rPr>
+          <w:b/>
+          <w:sz w:val="16"/>
+          <w:szCs w:val="16"/>
+        </w:rPr>
+        <w:t>and</w:t>
+      </w:r>
+      <w:proofErr w:type="gramEnd"/>
+      <w:r>
+        <w:rPr>
+          <w:b/>
+          <w:sz w:val="16"/>
+          <w:szCs w:val="16"/>
+        </w:rPr>
+        <w:t xml:space="preserve"> IdPartida = 1072</w:t>
       </w:r>
     </w:p>
     <w:p>
@@ -5284,13 +5541,23 @@
           <w:szCs w:val="16"/>
         </w:rPr>
       </w:pPr>
-      <w:r>
-        <w:rPr>
-          <w:b/>
-          <w:sz w:val="16"/>
-          <w:szCs w:val="16"/>
-        </w:rPr>
-        <w:t>update PartidaDetalle</w:t>
+      <w:proofErr w:type="gramStart"/>
+      <w:r>
+        <w:rPr>
+          <w:b/>
+          <w:sz w:val="16"/>
+          <w:szCs w:val="16"/>
+        </w:rPr>
+        <w:t>update</w:t>
+      </w:r>
+      <w:proofErr w:type="gramEnd"/>
+      <w:r>
+        <w:rPr>
+          <w:b/>
+          <w:sz w:val="16"/>
+          <w:szCs w:val="16"/>
+        </w:rPr>
+        <w:t xml:space="preserve"> PartidaDetalle</w:t>
       </w:r>
     </w:p>
     <w:p>
@@ -5303,13 +5570,23 @@
           <w:szCs w:val="16"/>
         </w:rPr>
       </w:pPr>
-      <w:r>
-        <w:rPr>
-          <w:b/>
-          <w:sz w:val="16"/>
-          <w:szCs w:val="16"/>
-        </w:rPr>
-        <w:t>set IdPartidaDetalle = (IdPartidaDetalle-1)</w:t>
+      <w:proofErr w:type="gramStart"/>
+      <w:r>
+        <w:rPr>
+          <w:b/>
+          <w:sz w:val="16"/>
+          <w:szCs w:val="16"/>
+        </w:rPr>
+        <w:t>set</w:t>
+      </w:r>
+      <w:proofErr w:type="gramEnd"/>
+      <w:r>
+        <w:rPr>
+          <w:b/>
+          <w:sz w:val="16"/>
+          <w:szCs w:val="16"/>
+        </w:rPr>
+        <w:t xml:space="preserve"> IdPartidaDetalle = (IdPartidaDetalle-1)</w:t>
       </w:r>
     </w:p>
     <w:p>
@@ -5322,13 +5599,23 @@
           <w:szCs w:val="16"/>
         </w:rPr>
       </w:pPr>
-      <w:r>
-        <w:rPr>
-          <w:b/>
-          <w:sz w:val="16"/>
-          <w:szCs w:val="16"/>
-        </w:rPr>
-        <w:t>where IdPartidaDetalle &gt; 2</w:t>
+      <w:proofErr w:type="gramStart"/>
+      <w:r>
+        <w:rPr>
+          <w:b/>
+          <w:sz w:val="16"/>
+          <w:szCs w:val="16"/>
+        </w:rPr>
+        <w:t>where</w:t>
+      </w:r>
+      <w:proofErr w:type="gramEnd"/>
+      <w:r>
+        <w:rPr>
+          <w:b/>
+          <w:sz w:val="16"/>
+          <w:szCs w:val="16"/>
+        </w:rPr>
+        <w:t xml:space="preserve"> IdPartidaDetalle &gt; 2</w:t>
       </w:r>
     </w:p>
     <w:p>
@@ -5522,6 +5809,7 @@
           <w:lang w:val="en-US"/>
         </w:rPr>
       </w:pPr>
+      <w:proofErr w:type="gramStart"/>
       <w:r>
         <w:rPr>
           <w:b/>
@@ -5529,7 +5817,17 @@
           <w:szCs w:val="16"/>
           <w:lang w:val="en-US"/>
         </w:rPr>
-        <w:t>delete from RelCotizPartDetalle</w:t>
+        <w:t>delete</w:t>
+      </w:r>
+      <w:proofErr w:type="gramEnd"/>
+      <w:r>
+        <w:rPr>
+          <w:b/>
+          <w:sz w:val="16"/>
+          <w:szCs w:val="16"/>
+          <w:lang w:val="en-US"/>
+        </w:rPr>
+        <w:t xml:space="preserve"> from RelCotizPartDetalle</w:t>
       </w:r>
     </w:p>
     <w:p>
@@ -5569,8 +5867,19 @@
           <w:szCs w:val="16"/>
           <w:lang w:val="en-US"/>
         </w:rPr>
-        <w:t>1190,xx,xx</w:t>
-      </w:r>
+        <w:t>1190</w:t>
+      </w:r>
+      <w:proofErr w:type="gramStart"/>
+      <w:r>
+        <w:rPr>
+          <w:b/>
+          <w:sz w:val="16"/>
+          <w:szCs w:val="16"/>
+          <w:lang w:val="en-US"/>
+        </w:rPr>
+        <w:t>,xx,xx</w:t>
+      </w:r>
+      <w:proofErr w:type="gramEnd"/>
       <w:r>
         <w:rPr>
           <w:b/>
@@ -5625,13 +5934,23 @@
           <w:szCs w:val="16"/>
         </w:rPr>
       </w:pPr>
-      <w:r>
-        <w:rPr>
-          <w:b/>
-          <w:sz w:val="16"/>
-          <w:szCs w:val="16"/>
-        </w:rPr>
-        <w:t>delete from PartidaDetalle</w:t>
+      <w:proofErr w:type="gramStart"/>
+      <w:r>
+        <w:rPr>
+          <w:b/>
+          <w:sz w:val="16"/>
+          <w:szCs w:val="16"/>
+        </w:rPr>
+        <w:t>delete</w:t>
+      </w:r>
+      <w:proofErr w:type="gramEnd"/>
+      <w:r>
+        <w:rPr>
+          <w:b/>
+          <w:sz w:val="16"/>
+          <w:szCs w:val="16"/>
+        </w:rPr>
+        <w:t xml:space="preserve"> from PartidaDetalle</w:t>
       </w:r>
     </w:p>
     <w:p>
@@ -5644,13 +5963,23 @@
           <w:szCs w:val="16"/>
         </w:rPr>
       </w:pPr>
-      <w:r>
-        <w:rPr>
-          <w:b/>
-          <w:sz w:val="16"/>
-          <w:szCs w:val="16"/>
-        </w:rPr>
-        <w:t>where IdPartidaDetalle = 2</w:t>
+      <w:proofErr w:type="gramStart"/>
+      <w:r>
+        <w:rPr>
+          <w:b/>
+          <w:sz w:val="16"/>
+          <w:szCs w:val="16"/>
+        </w:rPr>
+        <w:t>where</w:t>
+      </w:r>
+      <w:proofErr w:type="gramEnd"/>
+      <w:r>
+        <w:rPr>
+          <w:b/>
+          <w:sz w:val="16"/>
+          <w:szCs w:val="16"/>
+        </w:rPr>
+        <w:t xml:space="preserve"> IdPartidaDetalle = 2</w:t>
       </w:r>
     </w:p>
     <w:p>
@@ -5663,13 +5992,23 @@
           <w:szCs w:val="16"/>
         </w:rPr>
       </w:pPr>
-      <w:r>
-        <w:rPr>
-          <w:b/>
-          <w:sz w:val="16"/>
-          <w:szCs w:val="16"/>
-        </w:rPr>
-        <w:t xml:space="preserve">and IdPartida = </w:t>
+      <w:proofErr w:type="gramStart"/>
+      <w:r>
+        <w:rPr>
+          <w:b/>
+          <w:sz w:val="16"/>
+          <w:szCs w:val="16"/>
+        </w:rPr>
+        <w:t>and</w:t>
+      </w:r>
+      <w:proofErr w:type="gramEnd"/>
+      <w:r>
+        <w:rPr>
+          <w:b/>
+          <w:sz w:val="16"/>
+          <w:szCs w:val="16"/>
+        </w:rPr>
+        <w:t xml:space="preserve"> IdPartida = </w:t>
       </w:r>
       <w:r>
         <w:rPr>
@@ -5730,13 +6069,23 @@
           <w:szCs w:val="16"/>
         </w:rPr>
       </w:pPr>
-      <w:r>
-        <w:rPr>
-          <w:b/>
-          <w:sz w:val="16"/>
-          <w:szCs w:val="16"/>
-        </w:rPr>
-        <w:t>update PartidaDetalle</w:t>
+      <w:proofErr w:type="gramStart"/>
+      <w:r>
+        <w:rPr>
+          <w:b/>
+          <w:sz w:val="16"/>
+          <w:szCs w:val="16"/>
+        </w:rPr>
+        <w:t>update</w:t>
+      </w:r>
+      <w:proofErr w:type="gramEnd"/>
+      <w:r>
+        <w:rPr>
+          <w:b/>
+          <w:sz w:val="16"/>
+          <w:szCs w:val="16"/>
+        </w:rPr>
+        <w:t xml:space="preserve"> PartidaDetalle</w:t>
       </w:r>
     </w:p>
     <w:p>
@@ -5749,13 +6098,23 @@
           <w:szCs w:val="16"/>
         </w:rPr>
       </w:pPr>
-      <w:r>
-        <w:rPr>
-          <w:b/>
-          <w:sz w:val="16"/>
-          <w:szCs w:val="16"/>
-        </w:rPr>
-        <w:t>set IdPartidaDetalle = (IdPartidaDetalle-1)</w:t>
+      <w:proofErr w:type="gramStart"/>
+      <w:r>
+        <w:rPr>
+          <w:b/>
+          <w:sz w:val="16"/>
+          <w:szCs w:val="16"/>
+        </w:rPr>
+        <w:t>set</w:t>
+      </w:r>
+      <w:proofErr w:type="gramEnd"/>
+      <w:r>
+        <w:rPr>
+          <w:b/>
+          <w:sz w:val="16"/>
+          <w:szCs w:val="16"/>
+        </w:rPr>
+        <w:t xml:space="preserve"> IdPartidaDetalle = (IdPartidaDetalle-1)</w:t>
       </w:r>
     </w:p>
     <w:p>
@@ -5768,13 +6127,23 @@
           <w:szCs w:val="16"/>
         </w:rPr>
       </w:pPr>
-      <w:r>
-        <w:rPr>
-          <w:b/>
-          <w:sz w:val="16"/>
-          <w:szCs w:val="16"/>
-        </w:rPr>
-        <w:t>where IdPartidaDetalle &gt; 2</w:t>
+      <w:proofErr w:type="gramStart"/>
+      <w:r>
+        <w:rPr>
+          <w:b/>
+          <w:sz w:val="16"/>
+          <w:szCs w:val="16"/>
+        </w:rPr>
+        <w:t>where</w:t>
+      </w:r>
+      <w:proofErr w:type="gramEnd"/>
+      <w:r>
+        <w:rPr>
+          <w:b/>
+          <w:sz w:val="16"/>
+          <w:szCs w:val="16"/>
+        </w:rPr>
+        <w:t xml:space="preserve"> IdPartidaDetalle &gt; 2</w:t>
       </w:r>
     </w:p>
     <w:p>
@@ -5787,13 +6156,23 @@
           <w:szCs w:val="16"/>
         </w:rPr>
       </w:pPr>
-      <w:r>
-        <w:rPr>
-          <w:b/>
-          <w:sz w:val="16"/>
-          <w:szCs w:val="16"/>
-        </w:rPr>
-        <w:t>and IdPartida = &lt;1074&gt;</w:t>
+      <w:proofErr w:type="gramStart"/>
+      <w:r>
+        <w:rPr>
+          <w:b/>
+          <w:sz w:val="16"/>
+          <w:szCs w:val="16"/>
+        </w:rPr>
+        <w:t>and</w:t>
+      </w:r>
+      <w:proofErr w:type="gramEnd"/>
+      <w:r>
+        <w:rPr>
+          <w:b/>
+          <w:sz w:val="16"/>
+          <w:szCs w:val="16"/>
+        </w:rPr>
+        <w:t xml:space="preserve"> IdPartida = &lt;1074&gt;</w:t>
       </w:r>
     </w:p>
     <w:p>
@@ -6026,26 +6405,62 @@
           <w:sz w:val="10"/>
           <w:szCs w:val="10"/>
         </w:rPr>
-        <w:t xml:space="preserve">                    var ResultadoUIDPDet = (decimal)FRAMEWORK.Persistencia.MotorBD.EjecutarScalar(CommandType.StoredProcedure, "PartidaDetalleCrearSinCotiz", parametersPartidaDetalles);</w:t>
-      </w:r>
-    </w:p>
-    <w:p>
-      <w:pPr>
-        <w:pStyle w:val="Prrafodelista"/>
-        <w:ind w:left="1440"/>
+        <w:t xml:space="preserve">                    </w:t>
+      </w:r>
+      <w:proofErr w:type="gramStart"/>
+      <w:r>
         <w:rPr>
           <w:b/>
           <w:sz w:val="10"/>
           <w:szCs w:val="10"/>
         </w:rPr>
-      </w:pPr>
+        <w:t>var</w:t>
+      </w:r>
+      <w:proofErr w:type="gramEnd"/>
       <w:r>
         <w:rPr>
           <w:b/>
           <w:sz w:val="10"/>
           <w:szCs w:val="10"/>
         </w:rPr>
-        <w:t xml:space="preserve">                    int IDDevueltoUIDPDet = Decimal.ToInt32(ResultadoUIDPDet);</w:t>
+        <w:t xml:space="preserve"> ResultadoUIDPDet = (decimal)FRAMEWORK.Persistencia.MotorBD.EjecutarScalar(CommandType.StoredProcedure, "PartidaDetalleCrearSinCotiz", parametersPartidaDetalles);</w:t>
+      </w:r>
+    </w:p>
+    <w:p>
+      <w:pPr>
+        <w:pStyle w:val="Prrafodelista"/>
+        <w:ind w:left="1440"/>
+        <w:rPr>
+          <w:b/>
+          <w:sz w:val="10"/>
+          <w:szCs w:val="10"/>
+        </w:rPr>
+      </w:pPr>
+      <w:r>
+        <w:rPr>
+          <w:b/>
+          <w:sz w:val="10"/>
+          <w:szCs w:val="10"/>
+        </w:rPr>
+        <w:t xml:space="preserve">                    </w:t>
+      </w:r>
+      <w:proofErr w:type="gramStart"/>
+      <w:r>
+        <w:rPr>
+          <w:b/>
+          <w:sz w:val="10"/>
+          <w:szCs w:val="10"/>
+        </w:rPr>
+        <w:t>int</w:t>
+      </w:r>
+      <w:proofErr w:type="gramEnd"/>
+      <w:r>
+        <w:rPr>
+          <w:b/>
+          <w:sz w:val="10"/>
+          <w:szCs w:val="10"/>
+        </w:rPr>
+        <w:t xml:space="preserve"> IDDevueltoUIDPDet = Decimal.ToInt32(ResultadoUIDPDet);</w:t>
       </w:r>
     </w:p>
     <w:p>
@@ -6080,13 +6495,23 @@
           <w:szCs w:val="16"/>
         </w:rPr>
       </w:pPr>
-      <w:r>
-        <w:rPr>
-          <w:b/>
-          <w:sz w:val="16"/>
-          <w:szCs w:val="16"/>
-        </w:rPr>
-        <w:t>new SqlParameter("@UIDPartidaDetalle", IDDevueltoUIDPDet)</w:t>
+      <w:proofErr w:type="gramStart"/>
+      <w:r>
+        <w:rPr>
+          <w:b/>
+          <w:sz w:val="16"/>
+          <w:szCs w:val="16"/>
+        </w:rPr>
+        <w:t>new</w:t>
+      </w:r>
+      <w:proofErr w:type="gramEnd"/>
+      <w:r>
+        <w:rPr>
+          <w:b/>
+          <w:sz w:val="16"/>
+          <w:szCs w:val="16"/>
+        </w:rPr>
+        <w:t xml:space="preserve"> SqlParameter("@UIDPartidaDetalle", IDDevueltoUIDPDet)</w:t>
       </w:r>
     </w:p>
     <w:p>
@@ -6477,7 +6902,25 @@
           <w:sz w:val="16"/>
           <w:szCs w:val="16"/>
         </w:rPr>
-        <w:t xml:space="preserve">                    List&lt;Partida&gt; ListaPartidas = new List&lt;Partida&gt;();</w:t>
+        <w:t xml:space="preserve">                    List&lt;Partida&gt; ListaPartidas = new List&lt;Partida</w:t>
+      </w:r>
+      <w:proofErr w:type="gramStart"/>
+      <w:r>
+        <w:rPr>
+          <w:b/>
+          <w:sz w:val="16"/>
+          <w:szCs w:val="16"/>
+        </w:rPr>
+        <w:t>&gt;(</w:t>
+      </w:r>
+      <w:proofErr w:type="gramEnd"/>
+      <w:r>
+        <w:rPr>
+          <w:b/>
+          <w:sz w:val="16"/>
+          <w:szCs w:val="16"/>
+        </w:rPr>
+        <w:t>);</w:t>
       </w:r>
     </w:p>
     <w:p>
@@ -6499,6 +6942,7 @@
         </w:rPr>
         <w:t xml:space="preserve">                    </w:t>
       </w:r>
+      <w:proofErr w:type="gramStart"/>
       <w:r>
         <w:rPr>
           <w:b/>
@@ -6506,7 +6950,17 @@
           <w:szCs w:val="16"/>
           <w:lang w:val="en-US"/>
         </w:rPr>
-        <w:t>if (ds.Tables[0].Rows.Count &gt; 0)</w:t>
+        <w:t>if</w:t>
+      </w:r>
+      <w:proofErr w:type="gramEnd"/>
+      <w:r>
+        <w:rPr>
+          <w:b/>
+          <w:sz w:val="16"/>
+          <w:szCs w:val="16"/>
+          <w:lang w:val="en-US"/>
+        </w:rPr>
+        <w:t xml:space="preserve"> (ds.Tables[0].Rows.Count &gt; 0)</w:t>
       </w:r>
     </w:p>
     <w:p>
@@ -6553,7 +7007,25 @@
           <w:sz w:val="16"/>
           <w:szCs w:val="16"/>
         </w:rPr>
-        <w:t xml:space="preserve">                        ListaPartidas = MapearPartidas(ds);</w:t>
+        <w:t xml:space="preserve">                        ListaPartidas = </w:t>
+      </w:r>
+      <w:proofErr w:type="gramStart"/>
+      <w:r>
+        <w:rPr>
+          <w:b/>
+          <w:sz w:val="16"/>
+          <w:szCs w:val="16"/>
+        </w:rPr>
+        <w:t>MapearPartidas(</w:t>
+      </w:r>
+      <w:proofErr w:type="gramEnd"/>
+      <w:r>
+        <w:rPr>
+          <w:b/>
+          <w:sz w:val="16"/>
+          <w:szCs w:val="16"/>
+        </w:rPr>
+        <w:t>ds);</w:t>
       </w:r>
     </w:p>
     <w:p>
@@ -6591,7 +7063,25 @@
           <w:sz w:val="16"/>
           <w:szCs w:val="16"/>
         </w:rPr>
-        <w:t xml:space="preserve">                    return ListaPartidas;</w:t>
+        <w:t xml:space="preserve">                    </w:t>
+      </w:r>
+      <w:proofErr w:type="gramStart"/>
+      <w:r>
+        <w:rPr>
+          <w:b/>
+          <w:sz w:val="16"/>
+          <w:szCs w:val="16"/>
+        </w:rPr>
+        <w:t>return</w:t>
+      </w:r>
+      <w:proofErr w:type="gramEnd"/>
+      <w:r>
+        <w:rPr>
+          <w:b/>
+          <w:sz w:val="16"/>
+          <w:szCs w:val="16"/>
+        </w:rPr>
+        <w:t xml:space="preserve"> ListaPartidas;</w:t>
       </w:r>
     </w:p>
     <w:p>
@@ -7143,6 +7633,7 @@
           <w:lang w:val="en-US"/>
         </w:rPr>
       </w:pPr>
+      <w:proofErr w:type="gramStart"/>
       <w:r>
         <w:rPr>
           <w:rFonts w:ascii="Consolas" w:hAnsi="Consolas" w:cs="Consolas"/>
@@ -7151,7 +7642,18 @@
           <w:szCs w:val="24"/>
           <w:lang w:val="en-US"/>
         </w:rPr>
-        <w:t>select sdet.IdSolicitudDetalle, count(inv.IdInventario) as Comprado from Inventario inv</w:t>
+        <w:t>select</w:t>
+      </w:r>
+      <w:proofErr w:type="gramEnd"/>
+      <w:r>
+        <w:rPr>
+          <w:rFonts w:ascii="Consolas" w:hAnsi="Consolas" w:cs="Consolas"/>
+          <w:b/>
+          <w:sz w:val="24"/>
+          <w:szCs w:val="24"/>
+          <w:lang w:val="en-US"/>
+        </w:rPr>
+        <w:t xml:space="preserve"> sdet.IdSolicitudDetalle, count(inv.IdInventario) as Comprado from Inventario inv</w:t>
       </w:r>
     </w:p>
     <w:p>
@@ -7358,7 +7860,27 @@
           <w:sz w:val="24"/>
           <w:szCs w:val="24"/>
         </w:rPr>
-        <w:t>--and sdet.IdEstadoSolicDetalle != 2--Distinto a finalizado 30/10/2017 Comente esto para probar</w:t>
+        <w:t xml:space="preserve">--and </w:t>
+      </w:r>
+      <w:proofErr w:type="gramStart"/>
+      <w:r>
+        <w:rPr>
+          <w:rFonts w:ascii="Consolas" w:hAnsi="Consolas" w:cs="Consolas"/>
+          <w:b/>
+          <w:sz w:val="24"/>
+          <w:szCs w:val="24"/>
+        </w:rPr>
+        <w:t>sdet.IdEstadoSolicDetalle !</w:t>
+      </w:r>
+      <w:proofErr w:type="gramEnd"/>
+      <w:r>
+        <w:rPr>
+          <w:rFonts w:ascii="Consolas" w:hAnsi="Consolas" w:cs="Consolas"/>
+          <w:b/>
+          <w:sz w:val="24"/>
+          <w:szCs w:val="24"/>
+        </w:rPr>
+        <w:t>= 2--Distinto a finalizado 30/10/2017 Comente esto para probar</w:t>
       </w:r>
     </w:p>
     <w:p>
@@ -7377,6 +7899,7 @@
           <w:lang w:val="en-US"/>
         </w:rPr>
       </w:pPr>
+      <w:proofErr w:type="gramStart"/>
       <w:r>
         <w:rPr>
           <w:rFonts w:ascii="Consolas" w:hAnsi="Consolas" w:cs="Consolas"/>
@@ -7385,7 +7908,18 @@
           <w:szCs w:val="24"/>
           <w:lang w:val="en-US"/>
         </w:rPr>
-        <w:t>group by sdet.IdSolicitudDetalle</w:t>
+        <w:t>group</w:t>
+      </w:r>
+      <w:proofErr w:type="gramEnd"/>
+      <w:r>
+        <w:rPr>
+          <w:rFonts w:ascii="Consolas" w:hAnsi="Consolas" w:cs="Consolas"/>
+          <w:b/>
+          <w:sz w:val="24"/>
+          <w:szCs w:val="24"/>
+          <w:lang w:val="en-US"/>
+        </w:rPr>
+        <w:t xml:space="preserve"> by sdet.IdSolicitudDetalle</w:t>
       </w:r>
     </w:p>
     <w:p>
@@ -8608,6 +9142,7 @@
         </w:rPr>
         <w:t>nombre</w:t>
       </w:r>
+      <w:proofErr w:type="gramStart"/>
       <w:r>
         <w:rPr>
           <w:rFonts w:ascii="Consolas" w:hAnsi="Consolas" w:cs="Consolas"/>
@@ -8624,8 +9159,9 @@
           <w:szCs w:val="24"/>
           <w:highlight w:val="yellow"/>
         </w:rPr>
-        <w:t>. LO SOLUCIONO poniendo un “Desvinculado” en los detalles de la solicitud.</w:t>
-      </w:r>
+        <w:t>.</w:t>
+      </w:r>
+      <w:proofErr w:type="gramEnd"/>
       <w:r>
         <w:rPr>
           <w:rFonts w:ascii="Consolas" w:hAnsi="Consolas" w:cs="Consolas"/>
@@ -8633,6 +9169,15 @@
           <w:szCs w:val="24"/>
           <w:highlight w:val="yellow"/>
         </w:rPr>
+        <w:t xml:space="preserve"> LO SOLUCIONO poniendo un “Desvinculado” en los detalles de la solicitud.</w:t>
+      </w:r>
+      <w:r>
+        <w:rPr>
+          <w:rFonts w:ascii="Consolas" w:hAnsi="Consolas" w:cs="Consolas"/>
+          <w:sz w:val="24"/>
+          <w:szCs w:val="24"/>
+          <w:highlight w:val="yellow"/>
+        </w:rPr>
         <w:t xml:space="preserve"> IGUAL PODRIA REVISAR SI HAY SOLICITUDES PENDIENTES</w:t>
       </w:r>
     </w:p>
@@ -8706,7 +9251,27 @@
           <w:szCs w:val="24"/>
           <w:highlight w:val="green"/>
         </w:rPr>
-        <w:t>muestra cambia el nombre de Ripamonti a Russo (Por que?)</w:t>
+        <w:t>muestra cambia el nombre de Ripamonti a Russo (Por que</w:t>
+      </w:r>
+      <w:proofErr w:type="gramStart"/>
+      <w:r>
+        <w:rPr>
+          <w:rFonts w:ascii="Consolas" w:hAnsi="Consolas" w:cs="Consolas"/>
+          <w:sz w:val="24"/>
+          <w:szCs w:val="24"/>
+          <w:highlight w:val="green"/>
+        </w:rPr>
+        <w:t>?</w:t>
+      </w:r>
+      <w:proofErr w:type="gramEnd"/>
+      <w:r>
+        <w:rPr>
+          <w:rFonts w:ascii="Consolas" w:hAnsi="Consolas" w:cs="Consolas"/>
+          <w:sz w:val="24"/>
+          <w:szCs w:val="24"/>
+          <w:highlight w:val="green"/>
+        </w:rPr>
+        <w:t>)</w:t>
       </w:r>
       <w:r>
         <w:rPr>
@@ -8969,6 +9534,7 @@
           <w:lang w:val="en-US"/>
         </w:rPr>
       </w:pPr>
+      <w:proofErr w:type="gramStart"/>
       <w:r>
         <w:rPr>
           <w:rFonts w:ascii="Consolas" w:hAnsi="Consolas" w:cs="Consolas"/>
@@ -8976,7 +9542,17 @@
           <w:szCs w:val="24"/>
           <w:lang w:val="en-US"/>
         </w:rPr>
-        <w:t>private void txtDependencia_TextChanged(object sender, EventArgs e)</w:t>
+        <w:t>private</w:t>
+      </w:r>
+      <w:proofErr w:type="gramEnd"/>
+      <w:r>
+        <w:rPr>
+          <w:rFonts w:ascii="Consolas" w:hAnsi="Consolas" w:cs="Consolas"/>
+          <w:sz w:val="24"/>
+          <w:szCs w:val="24"/>
+          <w:lang w:val="en-US"/>
+        </w:rPr>
+        <w:t xml:space="preserve"> void txtDependencia_TextChanged(object sender, EventArgs e)</w:t>
       </w:r>
     </w:p>
     <w:p>
@@ -9057,7 +9633,25 @@
           <w:sz w:val="24"/>
           <w:szCs w:val="24"/>
         </w:rPr>
-        <w:t xml:space="preserve">            txtTipoDep.Clear();</w:t>
+        <w:t xml:space="preserve">            </w:t>
+      </w:r>
+      <w:proofErr w:type="gramStart"/>
+      <w:r>
+        <w:rPr>
+          <w:rFonts w:ascii="Consolas" w:hAnsi="Consolas" w:cs="Consolas"/>
+          <w:sz w:val="24"/>
+          <w:szCs w:val="24"/>
+        </w:rPr>
+        <w:t>txtTipoDep.Clear(</w:t>
+      </w:r>
+      <w:proofErr w:type="gramEnd"/>
+      <w:r>
+        <w:rPr>
+          <w:rFonts w:ascii="Consolas" w:hAnsi="Consolas" w:cs="Consolas"/>
+          <w:sz w:val="24"/>
+          <w:szCs w:val="24"/>
+        </w:rPr>
+        <w:t>);</w:t>
       </w:r>
     </w:p>
     <w:p>
@@ -9126,6 +9720,7 @@
           <w:lang w:val="en-US"/>
         </w:rPr>
       </w:pPr>
+      <w:proofErr w:type="gramStart"/>
       <w:r>
         <w:rPr>
           <w:rFonts w:ascii="Consolas" w:hAnsi="Consolas" w:cs="Consolas"/>
@@ -9133,7 +9728,17 @@
           <w:szCs w:val="24"/>
           <w:lang w:val="en-US"/>
         </w:rPr>
-        <w:t>if (res.Count == 1 &amp;&amp; string.Equals(res.First().NombreDependencia, txtDependencia.Text))</w:t>
+        <w:t>if</w:t>
+      </w:r>
+      <w:proofErr w:type="gramEnd"/>
+      <w:r>
+        <w:rPr>
+          <w:rFonts w:ascii="Consolas" w:hAnsi="Consolas" w:cs="Consolas"/>
+          <w:sz w:val="24"/>
+          <w:szCs w:val="24"/>
+          <w:lang w:val="en-US"/>
+        </w:rPr>
+        <w:t xml:space="preserve"> (res.Count == 1 &amp;&amp; string.Equals(res.First().NombreDependencia, txtDependencia.Text))</w:t>
       </w:r>
     </w:p>
     <w:p>
@@ -9290,7 +9895,27 @@
           <w:szCs w:val="24"/>
           <w:lang w:val="en-US"/>
         </w:rPr>
-        <w:t xml:space="preserve">                    cboDep_SelectionChangeCommitted(cboDep, new EventArgs());</w:t>
+        <w:t xml:space="preserve">                    cboDep_</w:t>
+      </w:r>
+      <w:proofErr w:type="gramStart"/>
+      <w:r>
+        <w:rPr>
+          <w:rFonts w:ascii="Consolas" w:hAnsi="Consolas" w:cs="Consolas"/>
+          <w:sz w:val="24"/>
+          <w:szCs w:val="24"/>
+          <w:lang w:val="en-US"/>
+        </w:rPr>
+        <w:t>SelectionChangeCommitted(</w:t>
+      </w:r>
+      <w:proofErr w:type="gramEnd"/>
+      <w:r>
+        <w:rPr>
+          <w:rFonts w:ascii="Consolas" w:hAnsi="Consolas" w:cs="Consolas"/>
+          <w:sz w:val="24"/>
+          <w:szCs w:val="24"/>
+          <w:lang w:val="en-US"/>
+        </w:rPr>
+        <w:t>cboDep, new EventArgs());</w:t>
       </w:r>
     </w:p>
     <w:p>
@@ -10653,7 +11278,27 @@
           <w:szCs w:val="24"/>
           <w:highlight w:val="green"/>
         </w:rPr>
-        <w:t>, que lo hago desde la misma función CrearLog().</w:t>
+        <w:t xml:space="preserve">, que lo hago desde la misma función </w:t>
+      </w:r>
+      <w:proofErr w:type="gramStart"/>
+      <w:r>
+        <w:rPr>
+          <w:rFonts w:ascii="Consolas" w:hAnsi="Consolas" w:cs="Consolas"/>
+          <w:sz w:val="24"/>
+          <w:szCs w:val="24"/>
+          <w:highlight w:val="green"/>
+        </w:rPr>
+        <w:t>CrearLog(</w:t>
+      </w:r>
+      <w:proofErr w:type="gramEnd"/>
+      <w:r>
+        <w:rPr>
+          <w:rFonts w:ascii="Consolas" w:hAnsi="Consolas" w:cs="Consolas"/>
+          <w:sz w:val="24"/>
+          <w:szCs w:val="24"/>
+          <w:highlight w:val="green"/>
+        </w:rPr>
+        <w:t>).</w:t>
       </w:r>
       <w:r>
         <w:rPr>
@@ -11833,6 +12478,7 @@
         </w:rPr>
         <w:t xml:space="preserve">               </w:t>
       </w:r>
+      <w:proofErr w:type="gramStart"/>
       <w:r>
         <w:rPr>
           <w:rFonts w:ascii="Consolas" w:hAnsi="Consolas" w:cs="Consolas"/>
@@ -11910,6 +12556,7 @@
         </w:rPr>
         <w:t>EjecutarNonQuery(</w:t>
       </w:r>
+      <w:proofErr w:type="gramEnd"/>
       <w:r>
         <w:rPr>
           <w:rFonts w:ascii="Consolas" w:hAnsi="Consolas" w:cs="Consolas"/>
@@ -12332,7 +12979,27 @@
           <w:szCs w:val="24"/>
           <w:highlight w:val="green"/>
         </w:rPr>
-        <w:t>, comprobado q funciona en app.</w:t>
+        <w:t xml:space="preserve">, </w:t>
+      </w:r>
+      <w:proofErr w:type="gramStart"/>
+      <w:r>
+        <w:rPr>
+          <w:rFonts w:ascii="Consolas" w:hAnsi="Consolas" w:cs="Consolas"/>
+          <w:sz w:val="24"/>
+          <w:szCs w:val="24"/>
+          <w:highlight w:val="green"/>
+        </w:rPr>
+        <w:t>comprobado</w:t>
+      </w:r>
+      <w:proofErr w:type="gramEnd"/>
+      <w:r>
+        <w:rPr>
+          <w:rFonts w:ascii="Consolas" w:hAnsi="Consolas" w:cs="Consolas"/>
+          <w:sz w:val="24"/>
+          <w:szCs w:val="24"/>
+          <w:highlight w:val="green"/>
+        </w:rPr>
+        <w:t xml:space="preserve"> q funciona en app.</w:t>
       </w:r>
     </w:p>
     <w:p>
@@ -13993,7 +14660,15 @@
         <w:shd w:val="clear" w:color="auto" w:fill="92CDDC" w:themeFill="accent5" w:themeFillTint="99"/>
       </w:pPr>
       <w:r>
-        <w:t xml:space="preserve">                    List&lt;PartidaDetalle&gt; LisPartDet = new List&lt;PartidaDetalle&gt;();</w:t>
+        <w:t xml:space="preserve">                    List&lt;PartidaDetalle&gt; LisPartDet = new List&lt;PartidaDetalle</w:t>
+      </w:r>
+      <w:proofErr w:type="gramStart"/>
+      <w:r>
+        <w:t>&gt;(</w:t>
+      </w:r>
+      <w:proofErr w:type="gramEnd"/>
+      <w:r>
+        <w:t>);</w:t>
       </w:r>
     </w:p>
     <w:p>
@@ -14002,7 +14677,15 @@
         <w:shd w:val="clear" w:color="auto" w:fill="92CDDC" w:themeFill="accent5" w:themeFillTint="99"/>
       </w:pPr>
       <w:r>
-        <w:t xml:space="preserve">                    BLLPartidaDetalle ManagerPartidaDetalle = new BLLPartidaDetalle();</w:t>
+        <w:t xml:space="preserve">                    BLLPartidaDetalle ManagerPartidaDetalle = new </w:t>
+      </w:r>
+      <w:proofErr w:type="gramStart"/>
+      <w:r>
+        <w:t>BLLPartidaDetalle(</w:t>
+      </w:r>
+      <w:proofErr w:type="gramEnd"/>
+      <w:r>
+        <w:t>);</w:t>
       </w:r>
     </w:p>
     <w:p>
@@ -14016,11 +14699,19 @@
       <w:r>
         <w:t xml:space="preserve">                    </w:t>
       </w:r>
+      <w:proofErr w:type="gramStart"/>
       <w:r>
         <w:rPr>
           <w:lang w:val="en-US"/>
         </w:rPr>
-        <w:t>foreach (SolicDetalle unSolicDet in unaSolicitud.unosDetallesSolicitud)</w:t>
+        <w:t>foreach</w:t>
+      </w:r>
+      <w:proofErr w:type="gramEnd"/>
+      <w:r>
+        <w:rPr>
+          <w:lang w:val="en-US"/>
+        </w:rPr>
+        <w:t xml:space="preserve"> (SolicDetalle unSolicDet in unaSolicitud.unosDetallesSolicitud)</w:t>
       </w:r>
     </w:p>
     <w:p>
@@ -14044,7 +14735,15 @@
         <w:shd w:val="clear" w:color="auto" w:fill="92CDDC" w:themeFill="accent5" w:themeFillTint="99"/>
       </w:pPr>
       <w:r>
-        <w:t xml:space="preserve">                        PartidaDetalle unaPartDet = ManagerPartidaDetalle.SolicDetallePartidaDetalleAsociacionTraer(unaSolicitud.IdSolicitud, unSolicDet.IdSolicitudDetalle);</w:t>
+        <w:t xml:space="preserve">                        PartidaDetalle unaPartDet = </w:t>
+      </w:r>
+      <w:proofErr w:type="gramStart"/>
+      <w:r>
+        <w:t>ManagerPartidaDetalle.SolicDetallePartidaDetalleAsociacionTraer(</w:t>
+      </w:r>
+      <w:proofErr w:type="gramEnd"/>
+      <w:r>
+        <w:t>unaSolicitud.IdSolicitud, unSolicDet.IdSolicitudDetalle);</w:t>
       </w:r>
     </w:p>
     <w:p>
@@ -14053,7 +14752,15 @@
         <w:shd w:val="clear" w:color="auto" w:fill="92CDDC" w:themeFill="accent5" w:themeFillTint="99"/>
       </w:pPr>
       <w:r>
-        <w:t xml:space="preserve">                        if (unaPartDet.IdPartida &gt; 0)</w:t>
+        <w:t xml:space="preserve">                        </w:t>
+      </w:r>
+      <w:proofErr w:type="gramStart"/>
+      <w:r>
+        <w:t>if</w:t>
+      </w:r>
+      <w:proofErr w:type="gramEnd"/>
+      <w:r>
+        <w:t xml:space="preserve"> (unaPartDet.IdPartida &gt; 0)</w:t>
       </w:r>
     </w:p>
     <w:p>
@@ -14063,7 +14770,15 @@
       </w:pPr>
       <w:r>
         <w:lastRenderedPageBreak/>
-        <w:t xml:space="preserve">                            LisPartDet.Add(unaPartDet);</w:t>
+        <w:t xml:space="preserve">                            </w:t>
+      </w:r>
+      <w:proofErr w:type="gramStart"/>
+      <w:r>
+        <w:t>LisPartDet.Add(</w:t>
+      </w:r>
+      <w:proofErr w:type="gramEnd"/>
+      <w:r>
+        <w:t>unaPartDet);</w:t>
       </w:r>
     </w:p>
     <w:p>
@@ -14093,7 +14808,15 @@
         </w:rPr>
       </w:pPr>
       <w:r>
-        <w:t xml:space="preserve">                    if (LisPartDet.Count() == 0)</w:t>
+        <w:t xml:space="preserve">                    </w:t>
+      </w:r>
+      <w:proofErr w:type="gramStart"/>
+      <w:r>
+        <w:t>if</w:t>
+      </w:r>
+      <w:proofErr w:type="gramEnd"/>
+      <w:r>
+        <w:t xml:space="preserve"> (LisPartDet.Count() == 0)</w:t>
       </w:r>
     </w:p>
     <w:p>
@@ -15618,10 +16341,450 @@
           <w:b/>
           <w:sz w:val="24"/>
           <w:szCs w:val="24"/>
+          <w:highlight w:val="green"/>
+        </w:rPr>
+      </w:pPr>
+      <w:r>
+        <w:rPr>
+          <w:rFonts w:ascii="Consolas" w:hAnsi="Consolas" w:cs="Consolas"/>
+          <w:b/>
+          <w:sz w:val="24"/>
+          <w:szCs w:val="24"/>
+          <w:highlight w:val="green"/>
+        </w:rPr>
+        <w:t>Inventario Eliminar</w:t>
+      </w:r>
+    </w:p>
+    <w:p>
+      <w:pPr>
+        <w:pStyle w:val="Prrafodelista"/>
+        <w:numPr>
+          <w:ilvl w:val="1"/>
+          <w:numId w:val="2"/>
+        </w:numPr>
+        <w:autoSpaceDE w:val="0"/>
+        <w:autoSpaceDN w:val="0"/>
+        <w:adjustRightInd w:val="0"/>
+        <w:spacing w:after="0" w:line="240" w:lineRule="auto"/>
+        <w:rPr>
+          <w:rFonts w:ascii="Consolas" w:hAnsi="Consolas" w:cs="Consolas"/>
+          <w:b/>
+          <w:sz w:val="24"/>
+          <w:szCs w:val="24"/>
+          <w:highlight w:val="green"/>
+        </w:rPr>
+      </w:pPr>
+      <w:r>
+        <w:rPr>
+          <w:rFonts w:ascii="Consolas" w:hAnsi="Consolas" w:cs="Consolas"/>
+          <w:b/>
+          <w:sz w:val="24"/>
+          <w:szCs w:val="24"/>
+          <w:highlight w:val="green"/>
+        </w:rPr>
+        <w:t>Asignacion Crear</w:t>
+      </w:r>
+    </w:p>
+    <w:p>
+      <w:pPr>
+        <w:pStyle w:val="Prrafodelista"/>
+        <w:numPr>
+          <w:ilvl w:val="1"/>
+          <w:numId w:val="2"/>
+        </w:numPr>
+        <w:autoSpaceDE w:val="0"/>
+        <w:autoSpaceDN w:val="0"/>
+        <w:adjustRightInd w:val="0"/>
+        <w:spacing w:after="0" w:line="240" w:lineRule="auto"/>
+        <w:rPr>
+          <w:rFonts w:ascii="Consolas" w:hAnsi="Consolas" w:cs="Consolas"/>
+          <w:b/>
+          <w:sz w:val="24"/>
+          <w:szCs w:val="24"/>
+          <w:highlight w:val="green"/>
+        </w:rPr>
+      </w:pPr>
+      <w:r>
+        <w:rPr>
+          <w:rFonts w:ascii="Consolas" w:hAnsi="Consolas" w:cs="Consolas"/>
+          <w:b/>
+          <w:sz w:val="24"/>
+          <w:szCs w:val="24"/>
+          <w:highlight w:val="green"/>
+        </w:rPr>
+        <w:t>A</w:t>
+      </w:r>
+      <w:bookmarkStart w:id="0" w:name="_GoBack"/>
+      <w:bookmarkEnd w:id="0"/>
+      <w:r>
+        <w:rPr>
+          <w:rFonts w:ascii="Consolas" w:hAnsi="Consolas" w:cs="Consolas"/>
+          <w:b/>
+          <w:sz w:val="24"/>
+          <w:szCs w:val="24"/>
+          <w:highlight w:val="green"/>
+        </w:rPr>
+        <w:t>signacion Buscar</w:t>
+      </w:r>
+    </w:p>
+    <w:p>
+      <w:pPr>
+        <w:pStyle w:val="Prrafodelista"/>
+        <w:numPr>
+          <w:ilvl w:val="1"/>
+          <w:numId w:val="2"/>
+        </w:numPr>
+        <w:autoSpaceDE w:val="0"/>
+        <w:autoSpaceDN w:val="0"/>
+        <w:adjustRightInd w:val="0"/>
+        <w:spacing w:after="0" w:line="240" w:lineRule="auto"/>
+        <w:rPr>
+          <w:rFonts w:ascii="Consolas" w:hAnsi="Consolas" w:cs="Consolas"/>
+          <w:b/>
+          <w:sz w:val="24"/>
+          <w:szCs w:val="24"/>
+          <w:highlight w:val="green"/>
+        </w:rPr>
+      </w:pPr>
+      <w:r>
+        <w:rPr>
+          <w:rFonts w:ascii="Consolas" w:hAnsi="Consolas" w:cs="Consolas"/>
+          <w:b/>
+          <w:sz w:val="24"/>
+          <w:szCs w:val="24"/>
+          <w:highlight w:val="green"/>
+        </w:rPr>
+        <w:t>Asignacion Modificar</w:t>
+      </w:r>
+    </w:p>
+    <w:p>
+      <w:pPr>
+        <w:pStyle w:val="Prrafodelista"/>
+        <w:numPr>
+          <w:ilvl w:val="1"/>
+          <w:numId w:val="2"/>
+        </w:numPr>
+        <w:autoSpaceDE w:val="0"/>
+        <w:autoSpaceDN w:val="0"/>
+        <w:adjustRightInd w:val="0"/>
+        <w:spacing w:after="0" w:line="240" w:lineRule="auto"/>
+        <w:rPr>
+          <w:rFonts w:ascii="Consolas" w:hAnsi="Consolas" w:cs="Consolas"/>
+          <w:b/>
+          <w:sz w:val="24"/>
+          <w:szCs w:val="24"/>
+          <w:highlight w:val="green"/>
+        </w:rPr>
+      </w:pPr>
+      <w:r>
+        <w:rPr>
+          <w:rFonts w:ascii="Consolas" w:hAnsi="Consolas" w:cs="Consolas"/>
+          <w:b/>
+          <w:sz w:val="24"/>
+          <w:szCs w:val="24"/>
+          <w:highlight w:val="green"/>
+        </w:rPr>
+        <w:lastRenderedPageBreak/>
+        <w:t>Asignacion Eliminar</w:t>
+      </w:r>
+    </w:p>
+    <w:p>
+      <w:pPr>
+        <w:pStyle w:val="Prrafodelista"/>
+        <w:numPr>
+          <w:ilvl w:val="1"/>
+          <w:numId w:val="2"/>
+        </w:numPr>
+        <w:autoSpaceDE w:val="0"/>
+        <w:autoSpaceDN w:val="0"/>
+        <w:adjustRightInd w:val="0"/>
+        <w:spacing w:after="0" w:line="240" w:lineRule="auto"/>
+        <w:rPr>
+          <w:rFonts w:ascii="Consolas" w:hAnsi="Consolas" w:cs="Consolas"/>
+          <w:b/>
+          <w:sz w:val="24"/>
+          <w:szCs w:val="24"/>
+          <w:highlight w:val="green"/>
+        </w:rPr>
+      </w:pPr>
+      <w:r>
+        <w:rPr>
+          <w:rFonts w:ascii="Consolas" w:hAnsi="Consolas" w:cs="Consolas"/>
+          <w:b/>
+          <w:sz w:val="24"/>
+          <w:szCs w:val="24"/>
+          <w:highlight w:val="green"/>
+        </w:rPr>
+        <w:t>Rendicion Crear</w:t>
+      </w:r>
+    </w:p>
+    <w:p>
+      <w:pPr>
+        <w:pStyle w:val="Prrafodelista"/>
+        <w:numPr>
+          <w:ilvl w:val="1"/>
+          <w:numId w:val="2"/>
+        </w:numPr>
+        <w:autoSpaceDE w:val="0"/>
+        <w:autoSpaceDN w:val="0"/>
+        <w:adjustRightInd w:val="0"/>
+        <w:spacing w:after="0" w:line="240" w:lineRule="auto"/>
+        <w:rPr>
+          <w:rFonts w:ascii="Consolas" w:hAnsi="Consolas" w:cs="Consolas"/>
+          <w:b/>
+          <w:sz w:val="24"/>
+          <w:szCs w:val="24"/>
+          <w:highlight w:val="green"/>
+        </w:rPr>
+      </w:pPr>
+      <w:r>
+        <w:rPr>
+          <w:rFonts w:ascii="Consolas" w:hAnsi="Consolas" w:cs="Consolas"/>
+          <w:b/>
+          <w:sz w:val="24"/>
+          <w:szCs w:val="24"/>
+          <w:highlight w:val="green"/>
+        </w:rPr>
+        <w:t>Rendicion Modificar</w:t>
+      </w:r>
+    </w:p>
+    <w:p>
+      <w:pPr>
+        <w:pStyle w:val="Prrafodelista"/>
+        <w:numPr>
+          <w:ilvl w:val="1"/>
+          <w:numId w:val="2"/>
+        </w:numPr>
+        <w:autoSpaceDE w:val="0"/>
+        <w:autoSpaceDN w:val="0"/>
+        <w:adjustRightInd w:val="0"/>
+        <w:spacing w:after="0" w:line="240" w:lineRule="auto"/>
+        <w:rPr>
+          <w:rFonts w:ascii="Consolas" w:hAnsi="Consolas" w:cs="Consolas"/>
+          <w:b/>
+          <w:sz w:val="24"/>
+          <w:szCs w:val="24"/>
+          <w:highlight w:val="green"/>
+        </w:rPr>
+      </w:pPr>
+      <w:r>
+        <w:rPr>
+          <w:rFonts w:ascii="Consolas" w:hAnsi="Consolas" w:cs="Consolas"/>
+          <w:b/>
+          <w:sz w:val="24"/>
+          <w:szCs w:val="24"/>
+          <w:highlight w:val="green"/>
+        </w:rPr>
+        <w:t>Rendicion Eliminar</w:t>
+      </w:r>
+    </w:p>
+    <w:p>
+      <w:pPr>
+        <w:pStyle w:val="Prrafodelista"/>
+        <w:numPr>
+          <w:ilvl w:val="1"/>
+          <w:numId w:val="2"/>
+        </w:numPr>
+        <w:autoSpaceDE w:val="0"/>
+        <w:autoSpaceDN w:val="0"/>
+        <w:adjustRightInd w:val="0"/>
+        <w:spacing w:after="0" w:line="240" w:lineRule="auto"/>
+        <w:rPr>
+          <w:rFonts w:ascii="Consolas" w:hAnsi="Consolas" w:cs="Consolas"/>
+          <w:b/>
+          <w:sz w:val="24"/>
+          <w:szCs w:val="24"/>
+          <w:highlight w:val="green"/>
+        </w:rPr>
+      </w:pPr>
+      <w:r>
+        <w:rPr>
+          <w:rFonts w:ascii="Consolas" w:hAnsi="Consolas" w:cs="Consolas"/>
+          <w:b/>
+          <w:sz w:val="24"/>
+          <w:szCs w:val="24"/>
+          <w:highlight w:val="green"/>
+        </w:rPr>
+        <w:t>Rendicion Buscar</w:t>
+      </w:r>
+    </w:p>
+    <w:p>
+      <w:pPr>
+        <w:pStyle w:val="Prrafodelista"/>
+        <w:numPr>
+          <w:ilvl w:val="1"/>
+          <w:numId w:val="2"/>
+        </w:numPr>
+        <w:autoSpaceDE w:val="0"/>
+        <w:autoSpaceDN w:val="0"/>
+        <w:adjustRightInd w:val="0"/>
+        <w:spacing w:after="0" w:line="240" w:lineRule="auto"/>
+        <w:rPr>
+          <w:rFonts w:ascii="Consolas" w:hAnsi="Consolas" w:cs="Consolas"/>
+          <w:b/>
+          <w:sz w:val="24"/>
+          <w:szCs w:val="24"/>
+          <w:highlight w:val="green"/>
+        </w:rPr>
+      </w:pPr>
+      <w:r>
+        <w:rPr>
+          <w:rFonts w:ascii="Consolas" w:hAnsi="Consolas" w:cs="Consolas"/>
+          <w:b/>
+          <w:sz w:val="24"/>
+          <w:szCs w:val="24"/>
+          <w:highlight w:val="green"/>
+        </w:rPr>
+        <w:t>Buscar Dependencia</w:t>
+      </w:r>
+    </w:p>
+    <w:p>
+      <w:pPr>
+        <w:pStyle w:val="Prrafodelista"/>
+        <w:numPr>
+          <w:ilvl w:val="1"/>
+          <w:numId w:val="2"/>
+        </w:numPr>
+        <w:autoSpaceDE w:val="0"/>
+        <w:autoSpaceDN w:val="0"/>
+        <w:adjustRightInd w:val="0"/>
+        <w:spacing w:after="0" w:line="240" w:lineRule="auto"/>
+        <w:rPr>
+          <w:rFonts w:ascii="Consolas" w:hAnsi="Consolas" w:cs="Consolas"/>
+          <w:b/>
+          <w:sz w:val="24"/>
+          <w:szCs w:val="24"/>
+          <w:highlight w:val="green"/>
+        </w:rPr>
+      </w:pPr>
+      <w:r>
+        <w:rPr>
+          <w:rFonts w:ascii="Consolas" w:hAnsi="Consolas" w:cs="Consolas"/>
+          <w:b/>
+          <w:sz w:val="24"/>
+          <w:szCs w:val="24"/>
+          <w:highlight w:val="green"/>
+        </w:rPr>
+        <w:t>Crear Dependencia</w:t>
+      </w:r>
+    </w:p>
+    <w:p>
+      <w:pPr>
+        <w:pStyle w:val="Prrafodelista"/>
+        <w:numPr>
+          <w:ilvl w:val="1"/>
+          <w:numId w:val="2"/>
+        </w:numPr>
+        <w:autoSpaceDE w:val="0"/>
+        <w:autoSpaceDN w:val="0"/>
+        <w:adjustRightInd w:val="0"/>
+        <w:spacing w:after="0" w:line="240" w:lineRule="auto"/>
+        <w:rPr>
+          <w:rFonts w:ascii="Consolas" w:hAnsi="Consolas" w:cs="Consolas"/>
+          <w:b/>
+          <w:sz w:val="24"/>
+          <w:szCs w:val="24"/>
+          <w:highlight w:val="green"/>
+        </w:rPr>
+      </w:pPr>
+      <w:r>
+        <w:rPr>
+          <w:rFonts w:ascii="Consolas" w:hAnsi="Consolas" w:cs="Consolas"/>
+          <w:b/>
+          <w:sz w:val="24"/>
+          <w:szCs w:val="24"/>
+          <w:highlight w:val="green"/>
+        </w:rPr>
+        <w:t>Modificar Dependencia</w:t>
+      </w:r>
+    </w:p>
+    <w:p>
+      <w:pPr>
+        <w:pStyle w:val="Prrafodelista"/>
+        <w:numPr>
+          <w:ilvl w:val="1"/>
+          <w:numId w:val="2"/>
+        </w:numPr>
+        <w:autoSpaceDE w:val="0"/>
+        <w:autoSpaceDN w:val="0"/>
+        <w:adjustRightInd w:val="0"/>
+        <w:spacing w:after="0" w:line="240" w:lineRule="auto"/>
+        <w:rPr>
+          <w:rFonts w:ascii="Consolas" w:hAnsi="Consolas" w:cs="Consolas"/>
+          <w:b/>
+          <w:sz w:val="24"/>
+          <w:szCs w:val="24"/>
+          <w:highlight w:val="green"/>
+        </w:rPr>
+      </w:pPr>
+      <w:r>
+        <w:rPr>
+          <w:rFonts w:ascii="Consolas" w:hAnsi="Consolas" w:cs="Consolas"/>
+          <w:b/>
+          <w:sz w:val="24"/>
+          <w:szCs w:val="24"/>
+          <w:highlight w:val="green"/>
+        </w:rPr>
+        <w:t>Eliminar Dependencia</w:t>
+      </w:r>
+    </w:p>
+    <w:p>
+      <w:pPr>
+        <w:pStyle w:val="Prrafodelista"/>
+        <w:numPr>
+          <w:ilvl w:val="1"/>
+          <w:numId w:val="2"/>
+        </w:numPr>
+        <w:autoSpaceDE w:val="0"/>
+        <w:autoSpaceDN w:val="0"/>
+        <w:adjustRightInd w:val="0"/>
+        <w:spacing w:after="0" w:line="240" w:lineRule="auto"/>
+        <w:rPr>
+          <w:rFonts w:ascii="Consolas" w:hAnsi="Consolas" w:cs="Consolas"/>
+          <w:b/>
+          <w:sz w:val="24"/>
+          <w:szCs w:val="24"/>
+          <w:highlight w:val="green"/>
+        </w:rPr>
+      </w:pPr>
+      <w:r>
+        <w:rPr>
+          <w:rFonts w:ascii="Consolas" w:hAnsi="Consolas" w:cs="Consolas"/>
+          <w:b/>
+          <w:sz w:val="24"/>
+          <w:szCs w:val="24"/>
+          <w:highlight w:val="green"/>
+        </w:rPr>
+        <w:t>Reactivar Dependencia</w:t>
+      </w:r>
+    </w:p>
+    <w:p>
+      <w:pPr>
+        <w:autoSpaceDE w:val="0"/>
+        <w:autoSpaceDN w:val="0"/>
+        <w:adjustRightInd w:val="0"/>
+        <w:spacing w:after="0" w:line="240" w:lineRule="auto"/>
+        <w:ind w:left="1080"/>
+        <w:rPr>
+          <w:rFonts w:ascii="Consolas" w:hAnsi="Consolas" w:cs="Consolas"/>
+          <w:b/>
+          <w:sz w:val="24"/>
+          <w:szCs w:val="24"/>
           <w:highlight w:val="yellow"/>
         </w:rPr>
       </w:pPr>
-      <w:r>
+    </w:p>
+    <w:p>
+      <w:pPr>
+        <w:pStyle w:val="Prrafodelista"/>
+        <w:numPr>
+          <w:ilvl w:val="0"/>
+          <w:numId w:val="2"/>
+        </w:numPr>
+        <w:autoSpaceDE w:val="0"/>
+        <w:autoSpaceDN w:val="0"/>
+        <w:adjustRightInd w:val="0"/>
+        <w:spacing w:after="0" w:line="240" w:lineRule="auto"/>
         <w:rPr>
           <w:rFonts w:ascii="Consolas" w:hAnsi="Consolas" w:cs="Consolas"/>
           <w:b/>
@@ -15629,6 +16792,465 @@
           <w:szCs w:val="24"/>
           <w:highlight w:val="yellow"/>
         </w:rPr>
+      </w:pPr>
+      <w:r>
+        <w:rPr>
+          <w:rFonts w:ascii="Consolas" w:hAnsi="Consolas" w:cs="Consolas"/>
+          <w:b/>
+          <w:sz w:val="24"/>
+          <w:szCs w:val="24"/>
+          <w:highlight w:val="yellow"/>
+        </w:rPr>
+        <w:t>Permisos en BLL</w:t>
+      </w:r>
+    </w:p>
+    <w:p>
+      <w:pPr>
+        <w:pStyle w:val="Prrafodelista"/>
+        <w:numPr>
+          <w:ilvl w:val="1"/>
+          <w:numId w:val="2"/>
+        </w:numPr>
+        <w:autoSpaceDE w:val="0"/>
+        <w:autoSpaceDN w:val="0"/>
+        <w:adjustRightInd w:val="0"/>
+        <w:spacing w:after="0" w:line="240" w:lineRule="auto"/>
+        <w:rPr>
+          <w:rFonts w:ascii="Consolas" w:hAnsi="Consolas" w:cs="Consolas"/>
+          <w:b/>
+          <w:sz w:val="24"/>
+          <w:szCs w:val="24"/>
+          <w:highlight w:val="green"/>
+        </w:rPr>
+      </w:pPr>
+      <w:r>
+        <w:rPr>
+          <w:rFonts w:ascii="Consolas" w:hAnsi="Consolas" w:cs="Consolas"/>
+          <w:b/>
+          <w:sz w:val="24"/>
+          <w:szCs w:val="24"/>
+          <w:highlight w:val="green"/>
+        </w:rPr>
+        <w:t>Modificar Solicitud</w:t>
+      </w:r>
+    </w:p>
+    <w:p>
+      <w:pPr>
+        <w:pStyle w:val="Prrafodelista"/>
+        <w:numPr>
+          <w:ilvl w:val="1"/>
+          <w:numId w:val="2"/>
+        </w:numPr>
+        <w:autoSpaceDE w:val="0"/>
+        <w:autoSpaceDN w:val="0"/>
+        <w:adjustRightInd w:val="0"/>
+        <w:spacing w:after="0" w:line="240" w:lineRule="auto"/>
+        <w:rPr>
+          <w:rFonts w:ascii="Consolas" w:hAnsi="Consolas" w:cs="Consolas"/>
+          <w:b/>
+          <w:sz w:val="24"/>
+          <w:szCs w:val="24"/>
+          <w:highlight w:val="green"/>
+        </w:rPr>
+      </w:pPr>
+      <w:r>
+        <w:rPr>
+          <w:rFonts w:ascii="Consolas" w:hAnsi="Consolas" w:cs="Consolas"/>
+          <w:b/>
+          <w:sz w:val="24"/>
+          <w:szCs w:val="24"/>
+          <w:highlight w:val="green"/>
+        </w:rPr>
+        <w:t>Cancelar Solicitud</w:t>
+      </w:r>
+    </w:p>
+    <w:p>
+      <w:pPr>
+        <w:pStyle w:val="Prrafodelista"/>
+        <w:numPr>
+          <w:ilvl w:val="1"/>
+          <w:numId w:val="2"/>
+        </w:numPr>
+        <w:autoSpaceDE w:val="0"/>
+        <w:autoSpaceDN w:val="0"/>
+        <w:adjustRightInd w:val="0"/>
+        <w:spacing w:after="0" w:line="240" w:lineRule="auto"/>
+        <w:rPr>
+          <w:rFonts w:ascii="Consolas" w:hAnsi="Consolas" w:cs="Consolas"/>
+          <w:b/>
+          <w:sz w:val="24"/>
+          <w:szCs w:val="24"/>
+          <w:highlight w:val="green"/>
+        </w:rPr>
+      </w:pPr>
+      <w:r>
+        <w:rPr>
+          <w:rFonts w:ascii="Consolas" w:hAnsi="Consolas" w:cs="Consolas"/>
+          <w:b/>
+          <w:sz w:val="24"/>
+          <w:szCs w:val="24"/>
+          <w:highlight w:val="green"/>
+        </w:rPr>
+        <w:t>Buscar Solicitud</w:t>
+      </w:r>
+    </w:p>
+    <w:p>
+      <w:pPr>
+        <w:pStyle w:val="Prrafodelista"/>
+        <w:numPr>
+          <w:ilvl w:val="1"/>
+          <w:numId w:val="2"/>
+        </w:numPr>
+        <w:autoSpaceDE w:val="0"/>
+        <w:autoSpaceDN w:val="0"/>
+        <w:adjustRightInd w:val="0"/>
+        <w:spacing w:after="0" w:line="240" w:lineRule="auto"/>
+        <w:rPr>
+          <w:rFonts w:ascii="Consolas" w:hAnsi="Consolas" w:cs="Consolas"/>
+          <w:b/>
+          <w:sz w:val="24"/>
+          <w:szCs w:val="24"/>
+          <w:highlight w:val="green"/>
+        </w:rPr>
+      </w:pPr>
+      <w:r>
+        <w:rPr>
+          <w:rFonts w:ascii="Consolas" w:hAnsi="Consolas" w:cs="Consolas"/>
+          <w:b/>
+          <w:sz w:val="24"/>
+          <w:szCs w:val="24"/>
+          <w:highlight w:val="green"/>
+        </w:rPr>
+        <w:t>Solicitud Crear</w:t>
+      </w:r>
+    </w:p>
+    <w:p>
+      <w:pPr>
+        <w:pStyle w:val="Prrafodelista"/>
+        <w:numPr>
+          <w:ilvl w:val="1"/>
+          <w:numId w:val="2"/>
+        </w:numPr>
+        <w:autoSpaceDE w:val="0"/>
+        <w:autoSpaceDN w:val="0"/>
+        <w:adjustRightInd w:val="0"/>
+        <w:spacing w:after="0" w:line="240" w:lineRule="auto"/>
+        <w:rPr>
+          <w:rFonts w:ascii="Consolas" w:hAnsi="Consolas" w:cs="Consolas"/>
+          <w:b/>
+          <w:sz w:val="24"/>
+          <w:szCs w:val="24"/>
+          <w:highlight w:val="green"/>
+        </w:rPr>
+      </w:pPr>
+      <w:r>
+        <w:rPr>
+          <w:rFonts w:ascii="Consolas" w:hAnsi="Consolas" w:cs="Consolas"/>
+          <w:b/>
+          <w:sz w:val="24"/>
+          <w:szCs w:val="24"/>
+          <w:highlight w:val="green"/>
+        </w:rPr>
+        <w:t>Crear Partida</w:t>
+      </w:r>
+    </w:p>
+    <w:p>
+      <w:pPr>
+        <w:pStyle w:val="Prrafodelista"/>
+        <w:numPr>
+          <w:ilvl w:val="1"/>
+          <w:numId w:val="2"/>
+        </w:numPr>
+        <w:autoSpaceDE w:val="0"/>
+        <w:autoSpaceDN w:val="0"/>
+        <w:adjustRightInd w:val="0"/>
+        <w:spacing w:after="0" w:line="240" w:lineRule="auto"/>
+        <w:rPr>
+          <w:rFonts w:ascii="Consolas" w:hAnsi="Consolas" w:cs="Consolas"/>
+          <w:b/>
+          <w:sz w:val="24"/>
+          <w:szCs w:val="24"/>
+          <w:highlight w:val="green"/>
+        </w:rPr>
+      </w:pPr>
+      <w:r>
+        <w:rPr>
+          <w:rFonts w:ascii="Consolas" w:hAnsi="Consolas" w:cs="Consolas"/>
+          <w:b/>
+          <w:sz w:val="24"/>
+          <w:szCs w:val="24"/>
+          <w:highlight w:val="green"/>
+        </w:rPr>
+        <w:t>Modificar Partida</w:t>
+      </w:r>
+    </w:p>
+    <w:p>
+      <w:pPr>
+        <w:pStyle w:val="Prrafodelista"/>
+        <w:numPr>
+          <w:ilvl w:val="1"/>
+          <w:numId w:val="2"/>
+        </w:numPr>
+        <w:autoSpaceDE w:val="0"/>
+        <w:autoSpaceDN w:val="0"/>
+        <w:adjustRightInd w:val="0"/>
+        <w:spacing w:after="0" w:line="240" w:lineRule="auto"/>
+        <w:rPr>
+          <w:rFonts w:ascii="Consolas" w:hAnsi="Consolas" w:cs="Consolas"/>
+          <w:b/>
+          <w:sz w:val="24"/>
+          <w:szCs w:val="24"/>
+          <w:highlight w:val="green"/>
+        </w:rPr>
+      </w:pPr>
+      <w:r>
+        <w:rPr>
+          <w:rFonts w:ascii="Consolas" w:hAnsi="Consolas" w:cs="Consolas"/>
+          <w:b/>
+          <w:sz w:val="24"/>
+          <w:szCs w:val="24"/>
+          <w:highlight w:val="green"/>
+        </w:rPr>
+        <w:t>Cancelar Partida</w:t>
+      </w:r>
+    </w:p>
+    <w:p>
+      <w:pPr>
+        <w:pStyle w:val="Prrafodelista"/>
+        <w:numPr>
+          <w:ilvl w:val="1"/>
+          <w:numId w:val="2"/>
+        </w:numPr>
+        <w:autoSpaceDE w:val="0"/>
+        <w:autoSpaceDN w:val="0"/>
+        <w:adjustRightInd w:val="0"/>
+        <w:spacing w:after="0" w:line="240" w:lineRule="auto"/>
+        <w:rPr>
+          <w:rFonts w:ascii="Consolas" w:hAnsi="Consolas" w:cs="Consolas"/>
+          <w:b/>
+          <w:sz w:val="24"/>
+          <w:szCs w:val="24"/>
+          <w:highlight w:val="green"/>
+        </w:rPr>
+      </w:pPr>
+      <w:r>
+        <w:rPr>
+          <w:rFonts w:ascii="Consolas" w:hAnsi="Consolas" w:cs="Consolas"/>
+          <w:b/>
+          <w:sz w:val="24"/>
+          <w:szCs w:val="24"/>
+          <w:highlight w:val="green"/>
+        </w:rPr>
+        <w:t>Asociar Partida</w:t>
+      </w:r>
+    </w:p>
+    <w:p>
+      <w:pPr>
+        <w:pStyle w:val="Prrafodelista"/>
+        <w:numPr>
+          <w:ilvl w:val="1"/>
+          <w:numId w:val="2"/>
+        </w:numPr>
+        <w:autoSpaceDE w:val="0"/>
+        <w:autoSpaceDN w:val="0"/>
+        <w:adjustRightInd w:val="0"/>
+        <w:spacing w:after="0" w:line="240" w:lineRule="auto"/>
+        <w:rPr>
+          <w:rFonts w:ascii="Consolas" w:hAnsi="Consolas" w:cs="Consolas"/>
+          <w:b/>
+          <w:sz w:val="24"/>
+          <w:szCs w:val="24"/>
+          <w:highlight w:val="green"/>
+        </w:rPr>
+      </w:pPr>
+      <w:r>
+        <w:rPr>
+          <w:rFonts w:ascii="Consolas" w:hAnsi="Consolas" w:cs="Consolas"/>
+          <w:b/>
+          <w:sz w:val="24"/>
+          <w:szCs w:val="24"/>
+          <w:highlight w:val="green"/>
+        </w:rPr>
+        <w:t>Registrar Adquisicion</w:t>
+      </w:r>
+    </w:p>
+    <w:p>
+      <w:pPr>
+        <w:pStyle w:val="Prrafodelista"/>
+        <w:numPr>
+          <w:ilvl w:val="1"/>
+          <w:numId w:val="2"/>
+        </w:numPr>
+        <w:autoSpaceDE w:val="0"/>
+        <w:autoSpaceDN w:val="0"/>
+        <w:adjustRightInd w:val="0"/>
+        <w:spacing w:after="0" w:line="240" w:lineRule="auto"/>
+        <w:rPr>
+          <w:rFonts w:ascii="Consolas" w:hAnsi="Consolas" w:cs="Consolas"/>
+          <w:b/>
+          <w:sz w:val="24"/>
+          <w:szCs w:val="24"/>
+          <w:highlight w:val="green"/>
+        </w:rPr>
+      </w:pPr>
+      <w:r>
+        <w:rPr>
+          <w:rFonts w:ascii="Consolas" w:hAnsi="Consolas" w:cs="Consolas"/>
+          <w:b/>
+          <w:sz w:val="24"/>
+          <w:szCs w:val="24"/>
+          <w:highlight w:val="green"/>
+        </w:rPr>
+        <w:t>Buscar Adquisicion</w:t>
+      </w:r>
+    </w:p>
+    <w:p>
+      <w:pPr>
+        <w:pStyle w:val="Prrafodelista"/>
+        <w:numPr>
+          <w:ilvl w:val="1"/>
+          <w:numId w:val="2"/>
+        </w:numPr>
+        <w:autoSpaceDE w:val="0"/>
+        <w:autoSpaceDN w:val="0"/>
+        <w:adjustRightInd w:val="0"/>
+        <w:spacing w:after="0" w:line="240" w:lineRule="auto"/>
+        <w:rPr>
+          <w:rFonts w:ascii="Consolas" w:hAnsi="Consolas" w:cs="Consolas"/>
+          <w:b/>
+          <w:sz w:val="24"/>
+          <w:szCs w:val="24"/>
+          <w:highlight w:val="green"/>
+        </w:rPr>
+      </w:pPr>
+      <w:r>
+        <w:rPr>
+          <w:rFonts w:ascii="Consolas" w:hAnsi="Consolas" w:cs="Consolas"/>
+          <w:b/>
+          <w:sz w:val="24"/>
+          <w:szCs w:val="24"/>
+          <w:highlight w:val="green"/>
+        </w:rPr>
+        <w:t>Modificar Adquisicion</w:t>
+      </w:r>
+    </w:p>
+    <w:p>
+      <w:pPr>
+        <w:pStyle w:val="Prrafodelista"/>
+        <w:numPr>
+          <w:ilvl w:val="1"/>
+          <w:numId w:val="2"/>
+        </w:numPr>
+        <w:autoSpaceDE w:val="0"/>
+        <w:autoSpaceDN w:val="0"/>
+        <w:adjustRightInd w:val="0"/>
+        <w:spacing w:after="0" w:line="240" w:lineRule="auto"/>
+        <w:rPr>
+          <w:rFonts w:ascii="Consolas" w:hAnsi="Consolas" w:cs="Consolas"/>
+          <w:b/>
+          <w:sz w:val="24"/>
+          <w:szCs w:val="24"/>
+          <w:highlight w:val="green"/>
+        </w:rPr>
+      </w:pPr>
+      <w:r>
+        <w:rPr>
+          <w:rFonts w:ascii="Consolas" w:hAnsi="Consolas" w:cs="Consolas"/>
+          <w:b/>
+          <w:sz w:val="24"/>
+          <w:szCs w:val="24"/>
+          <w:highlight w:val="green"/>
+        </w:rPr>
+        <w:t>Adquisicion Eliminar</w:t>
+      </w:r>
+    </w:p>
+    <w:p>
+      <w:pPr>
+        <w:pStyle w:val="Prrafodelista"/>
+        <w:numPr>
+          <w:ilvl w:val="1"/>
+          <w:numId w:val="2"/>
+        </w:numPr>
+        <w:autoSpaceDE w:val="0"/>
+        <w:autoSpaceDN w:val="0"/>
+        <w:adjustRightInd w:val="0"/>
+        <w:spacing w:after="0" w:line="240" w:lineRule="auto"/>
+        <w:rPr>
+          <w:rFonts w:ascii="Consolas" w:hAnsi="Consolas" w:cs="Consolas"/>
+          <w:b/>
+          <w:sz w:val="24"/>
+          <w:szCs w:val="24"/>
+          <w:highlight w:val="green"/>
+        </w:rPr>
+      </w:pPr>
+      <w:r>
+        <w:rPr>
+          <w:rFonts w:ascii="Consolas" w:hAnsi="Consolas" w:cs="Consolas"/>
+          <w:b/>
+          <w:sz w:val="24"/>
+          <w:szCs w:val="24"/>
+          <w:highlight w:val="green"/>
+        </w:rPr>
+        <w:t>Modificar Inventario</w:t>
+      </w:r>
+    </w:p>
+    <w:p>
+      <w:pPr>
+        <w:pStyle w:val="Prrafodelista"/>
+        <w:numPr>
+          <w:ilvl w:val="1"/>
+          <w:numId w:val="2"/>
+        </w:numPr>
+        <w:autoSpaceDE w:val="0"/>
+        <w:autoSpaceDN w:val="0"/>
+        <w:adjustRightInd w:val="0"/>
+        <w:spacing w:after="0" w:line="240" w:lineRule="auto"/>
+        <w:rPr>
+          <w:rFonts w:ascii="Consolas" w:hAnsi="Consolas" w:cs="Consolas"/>
+          <w:b/>
+          <w:sz w:val="24"/>
+          <w:szCs w:val="24"/>
+          <w:highlight w:val="green"/>
+        </w:rPr>
+      </w:pPr>
+      <w:r>
+        <w:rPr>
+          <w:rFonts w:ascii="Consolas" w:hAnsi="Consolas" w:cs="Consolas"/>
+          <w:b/>
+          <w:sz w:val="24"/>
+          <w:szCs w:val="24"/>
+          <w:highlight w:val="green"/>
+        </w:rPr>
+        <w:t>Agregar Inventario</w:t>
+      </w:r>
+    </w:p>
+    <w:p>
+      <w:pPr>
+        <w:pStyle w:val="Prrafodelista"/>
+        <w:numPr>
+          <w:ilvl w:val="1"/>
+          <w:numId w:val="2"/>
+        </w:numPr>
+        <w:autoSpaceDE w:val="0"/>
+        <w:autoSpaceDN w:val="0"/>
+        <w:adjustRightInd w:val="0"/>
+        <w:spacing w:after="0" w:line="240" w:lineRule="auto"/>
+        <w:rPr>
+          <w:rFonts w:ascii="Consolas" w:hAnsi="Consolas" w:cs="Consolas"/>
+          <w:b/>
+          <w:sz w:val="24"/>
+          <w:szCs w:val="24"/>
+          <w:highlight w:val="green"/>
+        </w:rPr>
+      </w:pPr>
+      <w:r>
+        <w:rPr>
+          <w:rFonts w:ascii="Consolas" w:hAnsi="Consolas" w:cs="Consolas"/>
+          <w:b/>
+          <w:sz w:val="24"/>
+          <w:szCs w:val="24"/>
+          <w:highlight w:val="green"/>
+        </w:rPr>
         <w:t>Inventario Eliminar</w:t>
       </w:r>
     </w:p>
@@ -15648,9 +17270,379 @@
           <w:b/>
           <w:sz w:val="24"/>
           <w:szCs w:val="24"/>
+          <w:highlight w:val="green"/>
+        </w:rPr>
+      </w:pPr>
+      <w:r>
+        <w:rPr>
+          <w:rFonts w:ascii="Consolas" w:hAnsi="Consolas" w:cs="Consolas"/>
+          <w:b/>
+          <w:sz w:val="24"/>
+          <w:szCs w:val="24"/>
+          <w:highlight w:val="green"/>
+        </w:rPr>
+        <w:t>Asignacion Crear</w:t>
+      </w:r>
+    </w:p>
+    <w:p>
+      <w:pPr>
+        <w:pStyle w:val="Prrafodelista"/>
+        <w:numPr>
+          <w:ilvl w:val="1"/>
+          <w:numId w:val="2"/>
+        </w:numPr>
+        <w:autoSpaceDE w:val="0"/>
+        <w:autoSpaceDN w:val="0"/>
+        <w:adjustRightInd w:val="0"/>
+        <w:spacing w:after="0" w:line="240" w:lineRule="auto"/>
+        <w:rPr>
+          <w:rFonts w:ascii="Consolas" w:hAnsi="Consolas" w:cs="Consolas"/>
+          <w:b/>
+          <w:sz w:val="24"/>
+          <w:szCs w:val="24"/>
+          <w:highlight w:val="green"/>
+        </w:rPr>
+      </w:pPr>
+      <w:r>
+        <w:rPr>
+          <w:rFonts w:ascii="Consolas" w:hAnsi="Consolas" w:cs="Consolas"/>
+          <w:b/>
+          <w:sz w:val="24"/>
+          <w:szCs w:val="24"/>
+          <w:highlight w:val="green"/>
+        </w:rPr>
+        <w:t>Asignacion Buscar</w:t>
+      </w:r>
+    </w:p>
+    <w:p>
+      <w:pPr>
+        <w:pStyle w:val="Prrafodelista"/>
+        <w:numPr>
+          <w:ilvl w:val="1"/>
+          <w:numId w:val="2"/>
+        </w:numPr>
+        <w:autoSpaceDE w:val="0"/>
+        <w:autoSpaceDN w:val="0"/>
+        <w:adjustRightInd w:val="0"/>
+        <w:spacing w:after="0" w:line="240" w:lineRule="auto"/>
+        <w:rPr>
+          <w:rFonts w:ascii="Consolas" w:hAnsi="Consolas" w:cs="Consolas"/>
+          <w:b/>
+          <w:sz w:val="24"/>
+          <w:szCs w:val="24"/>
+          <w:highlight w:val="green"/>
+        </w:rPr>
+      </w:pPr>
+      <w:r>
+        <w:rPr>
+          <w:rFonts w:ascii="Consolas" w:hAnsi="Consolas" w:cs="Consolas"/>
+          <w:b/>
+          <w:sz w:val="24"/>
+          <w:szCs w:val="24"/>
+          <w:highlight w:val="green"/>
+        </w:rPr>
+        <w:t>Asignacion Modificar</w:t>
+      </w:r>
+    </w:p>
+    <w:p>
+      <w:pPr>
+        <w:pStyle w:val="Prrafodelista"/>
+        <w:numPr>
+          <w:ilvl w:val="1"/>
+          <w:numId w:val="2"/>
+        </w:numPr>
+        <w:autoSpaceDE w:val="0"/>
+        <w:autoSpaceDN w:val="0"/>
+        <w:adjustRightInd w:val="0"/>
+        <w:spacing w:after="0" w:line="240" w:lineRule="auto"/>
+        <w:rPr>
+          <w:rFonts w:ascii="Consolas" w:hAnsi="Consolas" w:cs="Consolas"/>
+          <w:b/>
+          <w:sz w:val="24"/>
+          <w:szCs w:val="24"/>
+          <w:highlight w:val="green"/>
+        </w:rPr>
+      </w:pPr>
+      <w:r>
+        <w:rPr>
+          <w:rFonts w:ascii="Consolas" w:hAnsi="Consolas" w:cs="Consolas"/>
+          <w:b/>
+          <w:sz w:val="24"/>
+          <w:szCs w:val="24"/>
+          <w:highlight w:val="green"/>
+        </w:rPr>
+        <w:t>Asignacion Eliminar</w:t>
+      </w:r>
+    </w:p>
+    <w:p>
+      <w:pPr>
+        <w:pStyle w:val="Prrafodelista"/>
+        <w:numPr>
+          <w:ilvl w:val="1"/>
+          <w:numId w:val="2"/>
+        </w:numPr>
+        <w:autoSpaceDE w:val="0"/>
+        <w:autoSpaceDN w:val="0"/>
+        <w:adjustRightInd w:val="0"/>
+        <w:spacing w:after="0" w:line="240" w:lineRule="auto"/>
+        <w:rPr>
+          <w:rFonts w:ascii="Consolas" w:hAnsi="Consolas" w:cs="Consolas"/>
+          <w:b/>
+          <w:sz w:val="24"/>
+          <w:szCs w:val="24"/>
+          <w:highlight w:val="green"/>
+        </w:rPr>
+      </w:pPr>
+      <w:r>
+        <w:rPr>
+          <w:rFonts w:ascii="Consolas" w:hAnsi="Consolas" w:cs="Consolas"/>
+          <w:b/>
+          <w:sz w:val="24"/>
+          <w:szCs w:val="24"/>
+          <w:highlight w:val="green"/>
+        </w:rPr>
+        <w:t>Rendicion Crear</w:t>
+      </w:r>
+    </w:p>
+    <w:p>
+      <w:pPr>
+        <w:pStyle w:val="Prrafodelista"/>
+        <w:numPr>
+          <w:ilvl w:val="1"/>
+          <w:numId w:val="2"/>
+        </w:numPr>
+        <w:autoSpaceDE w:val="0"/>
+        <w:autoSpaceDN w:val="0"/>
+        <w:adjustRightInd w:val="0"/>
+        <w:spacing w:after="0" w:line="240" w:lineRule="auto"/>
+        <w:rPr>
+          <w:rFonts w:ascii="Consolas" w:hAnsi="Consolas" w:cs="Consolas"/>
+          <w:b/>
+          <w:sz w:val="24"/>
+          <w:szCs w:val="24"/>
+          <w:highlight w:val="green"/>
+        </w:rPr>
+      </w:pPr>
+      <w:r>
+        <w:rPr>
+          <w:rFonts w:ascii="Consolas" w:hAnsi="Consolas" w:cs="Consolas"/>
+          <w:b/>
+          <w:sz w:val="24"/>
+          <w:szCs w:val="24"/>
+          <w:highlight w:val="green"/>
+        </w:rPr>
+        <w:t>Rendicion Modificar</w:t>
+      </w:r>
+    </w:p>
+    <w:p>
+      <w:pPr>
+        <w:pStyle w:val="Prrafodelista"/>
+        <w:numPr>
+          <w:ilvl w:val="1"/>
+          <w:numId w:val="2"/>
+        </w:numPr>
+        <w:autoSpaceDE w:val="0"/>
+        <w:autoSpaceDN w:val="0"/>
+        <w:adjustRightInd w:val="0"/>
+        <w:spacing w:after="0" w:line="240" w:lineRule="auto"/>
+        <w:rPr>
+          <w:rFonts w:ascii="Consolas" w:hAnsi="Consolas" w:cs="Consolas"/>
+          <w:b/>
+          <w:sz w:val="24"/>
+          <w:szCs w:val="24"/>
+          <w:highlight w:val="green"/>
+        </w:rPr>
+      </w:pPr>
+      <w:r>
+        <w:rPr>
+          <w:rFonts w:ascii="Consolas" w:hAnsi="Consolas" w:cs="Consolas"/>
+          <w:b/>
+          <w:sz w:val="24"/>
+          <w:szCs w:val="24"/>
+          <w:highlight w:val="green"/>
+        </w:rPr>
+        <w:t>Rendicion Eliminar</w:t>
+      </w:r>
+    </w:p>
+    <w:p>
+      <w:pPr>
+        <w:pStyle w:val="Prrafodelista"/>
+        <w:numPr>
+          <w:ilvl w:val="1"/>
+          <w:numId w:val="2"/>
+        </w:numPr>
+        <w:autoSpaceDE w:val="0"/>
+        <w:autoSpaceDN w:val="0"/>
+        <w:adjustRightInd w:val="0"/>
+        <w:spacing w:after="0" w:line="240" w:lineRule="auto"/>
+        <w:rPr>
+          <w:rFonts w:ascii="Consolas" w:hAnsi="Consolas" w:cs="Consolas"/>
+          <w:b/>
+          <w:sz w:val="24"/>
+          <w:szCs w:val="24"/>
+          <w:highlight w:val="green"/>
+        </w:rPr>
+      </w:pPr>
+      <w:r>
+        <w:rPr>
+          <w:rFonts w:ascii="Consolas" w:hAnsi="Consolas" w:cs="Consolas"/>
+          <w:b/>
+          <w:sz w:val="24"/>
+          <w:szCs w:val="24"/>
+          <w:highlight w:val="green"/>
+        </w:rPr>
+        <w:t>Rendicion Buscar</w:t>
+      </w:r>
+    </w:p>
+    <w:p>
+      <w:pPr>
+        <w:pStyle w:val="Prrafodelista"/>
+        <w:numPr>
+          <w:ilvl w:val="1"/>
+          <w:numId w:val="2"/>
+        </w:numPr>
+        <w:autoSpaceDE w:val="0"/>
+        <w:autoSpaceDN w:val="0"/>
+        <w:adjustRightInd w:val="0"/>
+        <w:spacing w:after="0" w:line="240" w:lineRule="auto"/>
+        <w:rPr>
+          <w:rFonts w:ascii="Consolas" w:hAnsi="Consolas" w:cs="Consolas"/>
+          <w:b/>
+          <w:sz w:val="24"/>
+          <w:szCs w:val="24"/>
+          <w:highlight w:val="green"/>
+        </w:rPr>
+      </w:pPr>
+      <w:r>
+        <w:rPr>
+          <w:rFonts w:ascii="Consolas" w:hAnsi="Consolas" w:cs="Consolas"/>
+          <w:b/>
+          <w:sz w:val="24"/>
+          <w:szCs w:val="24"/>
+          <w:highlight w:val="green"/>
+        </w:rPr>
+        <w:t>Crear Dependencia</w:t>
+      </w:r>
+    </w:p>
+    <w:p>
+      <w:pPr>
+        <w:pStyle w:val="Prrafodelista"/>
+        <w:numPr>
+          <w:ilvl w:val="1"/>
+          <w:numId w:val="2"/>
+        </w:numPr>
+        <w:autoSpaceDE w:val="0"/>
+        <w:autoSpaceDN w:val="0"/>
+        <w:adjustRightInd w:val="0"/>
+        <w:spacing w:after="0" w:line="240" w:lineRule="auto"/>
+        <w:rPr>
+          <w:rFonts w:ascii="Consolas" w:hAnsi="Consolas" w:cs="Consolas"/>
+          <w:b/>
+          <w:sz w:val="24"/>
+          <w:szCs w:val="24"/>
+          <w:highlight w:val="green"/>
+        </w:rPr>
+      </w:pPr>
+      <w:r>
+        <w:rPr>
+          <w:rFonts w:ascii="Consolas" w:hAnsi="Consolas" w:cs="Consolas"/>
+          <w:b/>
+          <w:sz w:val="24"/>
+          <w:szCs w:val="24"/>
+          <w:highlight w:val="green"/>
+        </w:rPr>
+        <w:t>Modificar Dependencia</w:t>
+      </w:r>
+    </w:p>
+    <w:p>
+      <w:pPr>
+        <w:pStyle w:val="Prrafodelista"/>
+        <w:numPr>
+          <w:ilvl w:val="1"/>
+          <w:numId w:val="2"/>
+        </w:numPr>
+        <w:autoSpaceDE w:val="0"/>
+        <w:autoSpaceDN w:val="0"/>
+        <w:adjustRightInd w:val="0"/>
+        <w:spacing w:after="0" w:line="240" w:lineRule="auto"/>
+        <w:rPr>
+          <w:rFonts w:ascii="Consolas" w:hAnsi="Consolas" w:cs="Consolas"/>
+          <w:b/>
+          <w:sz w:val="24"/>
+          <w:szCs w:val="24"/>
+          <w:highlight w:val="green"/>
+        </w:rPr>
+      </w:pPr>
+      <w:r>
+        <w:rPr>
+          <w:rFonts w:ascii="Consolas" w:hAnsi="Consolas" w:cs="Consolas"/>
+          <w:b/>
+          <w:sz w:val="24"/>
+          <w:szCs w:val="24"/>
+          <w:highlight w:val="green"/>
+        </w:rPr>
+        <w:t>Eliminar Dependencia</w:t>
+      </w:r>
+    </w:p>
+    <w:p>
+      <w:pPr>
+        <w:pStyle w:val="Prrafodelista"/>
+        <w:numPr>
+          <w:ilvl w:val="1"/>
+          <w:numId w:val="2"/>
+        </w:numPr>
+        <w:autoSpaceDE w:val="0"/>
+        <w:autoSpaceDN w:val="0"/>
+        <w:adjustRightInd w:val="0"/>
+        <w:spacing w:after="0" w:line="240" w:lineRule="auto"/>
+        <w:rPr>
+          <w:rFonts w:ascii="Consolas" w:hAnsi="Consolas" w:cs="Consolas"/>
+          <w:b/>
+          <w:sz w:val="24"/>
+          <w:szCs w:val="24"/>
+          <w:highlight w:val="green"/>
+        </w:rPr>
+      </w:pPr>
+      <w:r>
+        <w:rPr>
+          <w:rFonts w:ascii="Consolas" w:hAnsi="Consolas" w:cs="Consolas"/>
+          <w:b/>
+          <w:sz w:val="24"/>
+          <w:szCs w:val="24"/>
+          <w:highlight w:val="green"/>
+        </w:rPr>
+        <w:t>Reactivar Dependencia</w:t>
+      </w:r>
+    </w:p>
+    <w:p>
+      <w:pPr>
+        <w:pStyle w:val="Prrafodelista"/>
+        <w:numPr>
+          <w:ilvl w:val="0"/>
+          <w:numId w:val="2"/>
+        </w:numPr>
+        <w:autoSpaceDE w:val="0"/>
+        <w:autoSpaceDN w:val="0"/>
+        <w:adjustRightInd w:val="0"/>
+        <w:spacing w:after="0" w:line="240" w:lineRule="auto"/>
+        <w:rPr>
+          <w:rFonts w:ascii="Consolas" w:hAnsi="Consolas" w:cs="Consolas"/>
+          <w:b/>
+          <w:sz w:val="24"/>
+          <w:szCs w:val="24"/>
           <w:highlight w:val="yellow"/>
         </w:rPr>
       </w:pPr>
+      <w:r>
+        <w:rPr>
+          <w:rFonts w:ascii="Consolas" w:hAnsi="Consolas" w:cs="Consolas"/>
+          <w:b/>
+          <w:sz w:val="24"/>
+          <w:szCs w:val="24"/>
+          <w:highlight w:val="yellow"/>
+        </w:rPr>
+        <w:t>Solicitud reactivar</w:t>
+      </w:r>
     </w:p>
     <w:p>
       <w:pPr>
@@ -15679,547 +17671,37 @@
           <w:szCs w:val="24"/>
           <w:highlight w:val="yellow"/>
         </w:rPr>
-        <w:t>Permisos en BLL</w:t>
-      </w:r>
-    </w:p>
-    <w:p>
-      <w:pPr>
-        <w:pStyle w:val="Prrafodelista"/>
-        <w:numPr>
-          <w:ilvl w:val="1"/>
-          <w:numId w:val="2"/>
-        </w:numPr>
-        <w:autoSpaceDE w:val="0"/>
-        <w:autoSpaceDN w:val="0"/>
-        <w:adjustRightInd w:val="0"/>
-        <w:spacing w:after="0" w:line="240" w:lineRule="auto"/>
-        <w:rPr>
-          <w:rFonts w:ascii="Consolas" w:hAnsi="Consolas" w:cs="Consolas"/>
-          <w:b/>
-          <w:sz w:val="24"/>
-          <w:szCs w:val="24"/>
-          <w:highlight w:val="green"/>
-        </w:rPr>
-      </w:pPr>
-      <w:r>
-        <w:rPr>
-          <w:rFonts w:ascii="Consolas" w:hAnsi="Consolas" w:cs="Consolas"/>
-          <w:b/>
-          <w:sz w:val="24"/>
-          <w:szCs w:val="24"/>
-          <w:highlight w:val="green"/>
-        </w:rPr>
-        <w:t>Modificar Solicitud</w:t>
-      </w:r>
-    </w:p>
-    <w:p>
-      <w:pPr>
-        <w:pStyle w:val="Prrafodelista"/>
-        <w:numPr>
-          <w:ilvl w:val="1"/>
-          <w:numId w:val="2"/>
-        </w:numPr>
-        <w:autoSpaceDE w:val="0"/>
-        <w:autoSpaceDN w:val="0"/>
-        <w:adjustRightInd w:val="0"/>
-        <w:spacing w:after="0" w:line="240" w:lineRule="auto"/>
-        <w:rPr>
-          <w:rFonts w:ascii="Consolas" w:hAnsi="Consolas" w:cs="Consolas"/>
-          <w:b/>
-          <w:sz w:val="24"/>
-          <w:szCs w:val="24"/>
-          <w:highlight w:val="green"/>
-        </w:rPr>
-      </w:pPr>
-      <w:r>
-        <w:rPr>
-          <w:rFonts w:ascii="Consolas" w:hAnsi="Consolas" w:cs="Consolas"/>
-          <w:b/>
-          <w:sz w:val="24"/>
-          <w:szCs w:val="24"/>
-          <w:highlight w:val="green"/>
+        <w:t>Partida reactivar</w:t>
+      </w:r>
+    </w:p>
+    <w:p>
+      <w:pPr>
+        <w:pStyle w:val="Prrafodelista"/>
+        <w:numPr>
+          <w:ilvl w:val="0"/>
+          <w:numId w:val="2"/>
+        </w:numPr>
+        <w:autoSpaceDE w:val="0"/>
+        <w:autoSpaceDN w:val="0"/>
+        <w:adjustRightInd w:val="0"/>
+        <w:spacing w:after="0" w:line="240" w:lineRule="auto"/>
+        <w:rPr>
+          <w:rFonts w:ascii="Consolas" w:hAnsi="Consolas" w:cs="Consolas"/>
+          <w:b/>
+          <w:sz w:val="24"/>
+          <w:szCs w:val="24"/>
+          <w:highlight w:val="cyan"/>
+        </w:rPr>
+      </w:pPr>
+      <w:r>
+        <w:rPr>
+          <w:rFonts w:ascii="Consolas" w:hAnsi="Consolas" w:cs="Consolas"/>
+          <w:b/>
+          <w:sz w:val="24"/>
+          <w:szCs w:val="24"/>
+          <w:highlight w:val="cyan"/>
         </w:rPr>
         <w:lastRenderedPageBreak/>
-        <w:t>Cancelar Solicitud</w:t>
-      </w:r>
-    </w:p>
-    <w:p>
-      <w:pPr>
-        <w:pStyle w:val="Prrafodelista"/>
-        <w:numPr>
-          <w:ilvl w:val="1"/>
-          <w:numId w:val="2"/>
-        </w:numPr>
-        <w:autoSpaceDE w:val="0"/>
-        <w:autoSpaceDN w:val="0"/>
-        <w:adjustRightInd w:val="0"/>
-        <w:spacing w:after="0" w:line="240" w:lineRule="auto"/>
-        <w:rPr>
-          <w:rFonts w:ascii="Consolas" w:hAnsi="Consolas" w:cs="Consolas"/>
-          <w:b/>
-          <w:sz w:val="24"/>
-          <w:szCs w:val="24"/>
-          <w:highlight w:val="green"/>
-        </w:rPr>
-      </w:pPr>
-      <w:r>
-        <w:rPr>
-          <w:rFonts w:ascii="Consolas" w:hAnsi="Consolas" w:cs="Consolas"/>
-          <w:b/>
-          <w:sz w:val="24"/>
-          <w:szCs w:val="24"/>
-          <w:highlight w:val="green"/>
-        </w:rPr>
-        <w:t>Buscar Solicitud</w:t>
-      </w:r>
-    </w:p>
-    <w:p>
-      <w:pPr>
-        <w:pStyle w:val="Prrafodelista"/>
-        <w:numPr>
-          <w:ilvl w:val="1"/>
-          <w:numId w:val="2"/>
-        </w:numPr>
-        <w:autoSpaceDE w:val="0"/>
-        <w:autoSpaceDN w:val="0"/>
-        <w:adjustRightInd w:val="0"/>
-        <w:spacing w:after="0" w:line="240" w:lineRule="auto"/>
-        <w:rPr>
-          <w:rFonts w:ascii="Consolas" w:hAnsi="Consolas" w:cs="Consolas"/>
-          <w:b/>
-          <w:sz w:val="24"/>
-          <w:szCs w:val="24"/>
-          <w:highlight w:val="green"/>
-        </w:rPr>
-      </w:pPr>
-      <w:r>
-        <w:rPr>
-          <w:rFonts w:ascii="Consolas" w:hAnsi="Consolas" w:cs="Consolas"/>
-          <w:b/>
-          <w:sz w:val="24"/>
-          <w:szCs w:val="24"/>
-          <w:highlight w:val="green"/>
-        </w:rPr>
-        <w:t>Solicitud Crear</w:t>
-      </w:r>
-    </w:p>
-    <w:p>
-      <w:pPr>
-        <w:pStyle w:val="Prrafodelista"/>
-        <w:numPr>
-          <w:ilvl w:val="1"/>
-          <w:numId w:val="2"/>
-        </w:numPr>
-        <w:autoSpaceDE w:val="0"/>
-        <w:autoSpaceDN w:val="0"/>
-        <w:adjustRightInd w:val="0"/>
-        <w:spacing w:after="0" w:line="240" w:lineRule="auto"/>
-        <w:rPr>
-          <w:rFonts w:ascii="Consolas" w:hAnsi="Consolas" w:cs="Consolas"/>
-          <w:b/>
-          <w:sz w:val="24"/>
-          <w:szCs w:val="24"/>
-          <w:highlight w:val="green"/>
-        </w:rPr>
-      </w:pPr>
-      <w:r>
-        <w:rPr>
-          <w:rFonts w:ascii="Consolas" w:hAnsi="Consolas" w:cs="Consolas"/>
-          <w:b/>
-          <w:sz w:val="24"/>
-          <w:szCs w:val="24"/>
-          <w:highlight w:val="green"/>
-        </w:rPr>
-        <w:t>Crear Partida</w:t>
-      </w:r>
-    </w:p>
-    <w:p>
-      <w:pPr>
-        <w:pStyle w:val="Prrafodelista"/>
-        <w:numPr>
-          <w:ilvl w:val="1"/>
-          <w:numId w:val="2"/>
-        </w:numPr>
-        <w:autoSpaceDE w:val="0"/>
-        <w:autoSpaceDN w:val="0"/>
-        <w:adjustRightInd w:val="0"/>
-        <w:spacing w:after="0" w:line="240" w:lineRule="auto"/>
-        <w:rPr>
-          <w:rFonts w:ascii="Consolas" w:hAnsi="Consolas" w:cs="Consolas"/>
-          <w:b/>
-          <w:sz w:val="24"/>
-          <w:szCs w:val="24"/>
-          <w:highlight w:val="green"/>
-        </w:rPr>
-      </w:pPr>
-      <w:r>
-        <w:rPr>
-          <w:rFonts w:ascii="Consolas" w:hAnsi="Consolas" w:cs="Consolas"/>
-          <w:b/>
-          <w:sz w:val="24"/>
-          <w:szCs w:val="24"/>
-          <w:highlight w:val="green"/>
-        </w:rPr>
-        <w:t>Modificar Partida</w:t>
-      </w:r>
-    </w:p>
-    <w:p>
-      <w:pPr>
-        <w:pStyle w:val="Prrafodelista"/>
-        <w:numPr>
-          <w:ilvl w:val="1"/>
-          <w:numId w:val="2"/>
-        </w:numPr>
-        <w:autoSpaceDE w:val="0"/>
-        <w:autoSpaceDN w:val="0"/>
-        <w:adjustRightInd w:val="0"/>
-        <w:spacing w:after="0" w:line="240" w:lineRule="auto"/>
-        <w:rPr>
-          <w:rFonts w:ascii="Consolas" w:hAnsi="Consolas" w:cs="Consolas"/>
-          <w:b/>
-          <w:sz w:val="24"/>
-          <w:szCs w:val="24"/>
-          <w:highlight w:val="green"/>
-        </w:rPr>
-      </w:pPr>
-      <w:r>
-        <w:rPr>
-          <w:rFonts w:ascii="Consolas" w:hAnsi="Consolas" w:cs="Consolas"/>
-          <w:b/>
-          <w:sz w:val="24"/>
-          <w:szCs w:val="24"/>
-          <w:highlight w:val="green"/>
-        </w:rPr>
-        <w:t>Cancelar Partida</w:t>
-      </w:r>
-    </w:p>
-    <w:p>
-      <w:pPr>
-        <w:pStyle w:val="Prrafodelista"/>
-        <w:numPr>
-          <w:ilvl w:val="1"/>
-          <w:numId w:val="2"/>
-        </w:numPr>
-        <w:autoSpaceDE w:val="0"/>
-        <w:autoSpaceDN w:val="0"/>
-        <w:adjustRightInd w:val="0"/>
-        <w:spacing w:after="0" w:line="240" w:lineRule="auto"/>
-        <w:rPr>
-          <w:rFonts w:ascii="Consolas" w:hAnsi="Consolas" w:cs="Consolas"/>
-          <w:b/>
-          <w:sz w:val="24"/>
-          <w:szCs w:val="24"/>
-          <w:highlight w:val="green"/>
-        </w:rPr>
-      </w:pPr>
-      <w:r>
-        <w:rPr>
-          <w:rFonts w:ascii="Consolas" w:hAnsi="Consolas" w:cs="Consolas"/>
-          <w:b/>
-          <w:sz w:val="24"/>
-          <w:szCs w:val="24"/>
-          <w:highlight w:val="green"/>
-        </w:rPr>
-        <w:t>Asociar Partida</w:t>
-      </w:r>
-    </w:p>
-    <w:p>
-      <w:pPr>
-        <w:pStyle w:val="Prrafodelista"/>
-        <w:numPr>
-          <w:ilvl w:val="1"/>
-          <w:numId w:val="2"/>
-        </w:numPr>
-        <w:autoSpaceDE w:val="0"/>
-        <w:autoSpaceDN w:val="0"/>
-        <w:adjustRightInd w:val="0"/>
-        <w:spacing w:after="0" w:line="240" w:lineRule="auto"/>
-        <w:rPr>
-          <w:rFonts w:ascii="Consolas" w:hAnsi="Consolas" w:cs="Consolas"/>
-          <w:b/>
-          <w:sz w:val="24"/>
-          <w:szCs w:val="24"/>
-          <w:highlight w:val="green"/>
-        </w:rPr>
-      </w:pPr>
-      <w:r>
-        <w:rPr>
-          <w:rFonts w:ascii="Consolas" w:hAnsi="Consolas" w:cs="Consolas"/>
-          <w:b/>
-          <w:sz w:val="24"/>
-          <w:szCs w:val="24"/>
-          <w:highlight w:val="green"/>
-        </w:rPr>
-        <w:t>Registrar Adquisicion</w:t>
-      </w:r>
-    </w:p>
-    <w:p>
-      <w:pPr>
-        <w:pStyle w:val="Prrafodelista"/>
-        <w:numPr>
-          <w:ilvl w:val="1"/>
-          <w:numId w:val="2"/>
-        </w:numPr>
-        <w:autoSpaceDE w:val="0"/>
-        <w:autoSpaceDN w:val="0"/>
-        <w:adjustRightInd w:val="0"/>
-        <w:spacing w:after="0" w:line="240" w:lineRule="auto"/>
-        <w:rPr>
-          <w:rFonts w:ascii="Consolas" w:hAnsi="Consolas" w:cs="Consolas"/>
-          <w:b/>
-          <w:sz w:val="24"/>
-          <w:szCs w:val="24"/>
-          <w:highlight w:val="green"/>
-        </w:rPr>
-      </w:pPr>
-      <w:r>
-        <w:rPr>
-          <w:rFonts w:ascii="Consolas" w:hAnsi="Consolas" w:cs="Consolas"/>
-          <w:b/>
-          <w:sz w:val="24"/>
-          <w:szCs w:val="24"/>
-          <w:highlight w:val="green"/>
-        </w:rPr>
-        <w:t>Buscar Adquisicion</w:t>
-      </w:r>
-    </w:p>
-    <w:p>
-      <w:pPr>
-        <w:pStyle w:val="Prrafodelista"/>
-        <w:numPr>
-          <w:ilvl w:val="1"/>
-          <w:numId w:val="2"/>
-        </w:numPr>
-        <w:autoSpaceDE w:val="0"/>
-        <w:autoSpaceDN w:val="0"/>
-        <w:adjustRightInd w:val="0"/>
-        <w:spacing w:after="0" w:line="240" w:lineRule="auto"/>
-        <w:rPr>
-          <w:rFonts w:ascii="Consolas" w:hAnsi="Consolas" w:cs="Consolas"/>
-          <w:b/>
-          <w:sz w:val="24"/>
-          <w:szCs w:val="24"/>
-          <w:highlight w:val="green"/>
-        </w:rPr>
-      </w:pPr>
-      <w:r>
-        <w:rPr>
-          <w:rFonts w:ascii="Consolas" w:hAnsi="Consolas" w:cs="Consolas"/>
-          <w:b/>
-          <w:sz w:val="24"/>
-          <w:szCs w:val="24"/>
-          <w:highlight w:val="green"/>
-        </w:rPr>
-        <w:t>Modificar Adquisicion</w:t>
-      </w:r>
-    </w:p>
-    <w:p>
-      <w:pPr>
-        <w:pStyle w:val="Prrafodelista"/>
-        <w:numPr>
-          <w:ilvl w:val="1"/>
-          <w:numId w:val="2"/>
-        </w:numPr>
-        <w:autoSpaceDE w:val="0"/>
-        <w:autoSpaceDN w:val="0"/>
-        <w:adjustRightInd w:val="0"/>
-        <w:spacing w:after="0" w:line="240" w:lineRule="auto"/>
-        <w:rPr>
-          <w:rFonts w:ascii="Consolas" w:hAnsi="Consolas" w:cs="Consolas"/>
-          <w:b/>
-          <w:sz w:val="24"/>
-          <w:szCs w:val="24"/>
-          <w:highlight w:val="green"/>
-        </w:rPr>
-      </w:pPr>
-      <w:r>
-        <w:rPr>
-          <w:rFonts w:ascii="Consolas" w:hAnsi="Consolas" w:cs="Consolas"/>
-          <w:b/>
-          <w:sz w:val="24"/>
-          <w:szCs w:val="24"/>
-          <w:highlight w:val="green"/>
-        </w:rPr>
-        <w:t>Adquisicion Eliminar</w:t>
-      </w:r>
-    </w:p>
-    <w:p>
-      <w:pPr>
-        <w:pStyle w:val="Prrafodelista"/>
-        <w:numPr>
-          <w:ilvl w:val="1"/>
-          <w:numId w:val="2"/>
-        </w:numPr>
-        <w:autoSpaceDE w:val="0"/>
-        <w:autoSpaceDN w:val="0"/>
-        <w:adjustRightInd w:val="0"/>
-        <w:spacing w:after="0" w:line="240" w:lineRule="auto"/>
-        <w:rPr>
-          <w:rFonts w:ascii="Consolas" w:hAnsi="Consolas" w:cs="Consolas"/>
-          <w:b/>
-          <w:sz w:val="24"/>
-          <w:szCs w:val="24"/>
-          <w:highlight w:val="green"/>
-        </w:rPr>
-      </w:pPr>
-      <w:r>
-        <w:rPr>
-          <w:rFonts w:ascii="Consolas" w:hAnsi="Consolas" w:cs="Consolas"/>
-          <w:b/>
-          <w:sz w:val="24"/>
-          <w:szCs w:val="24"/>
-          <w:highlight w:val="green"/>
-        </w:rPr>
-        <w:t>Modificar Inventario</w:t>
-      </w:r>
-    </w:p>
-    <w:p>
-      <w:pPr>
-        <w:pStyle w:val="Prrafodelista"/>
-        <w:numPr>
-          <w:ilvl w:val="1"/>
-          <w:numId w:val="2"/>
-        </w:numPr>
-        <w:autoSpaceDE w:val="0"/>
-        <w:autoSpaceDN w:val="0"/>
-        <w:adjustRightInd w:val="0"/>
-        <w:spacing w:after="0" w:line="240" w:lineRule="auto"/>
-        <w:rPr>
-          <w:rFonts w:ascii="Consolas" w:hAnsi="Consolas" w:cs="Consolas"/>
-          <w:b/>
-          <w:sz w:val="24"/>
-          <w:szCs w:val="24"/>
-          <w:highlight w:val="green"/>
-        </w:rPr>
-      </w:pPr>
-      <w:r>
-        <w:rPr>
-          <w:rFonts w:ascii="Consolas" w:hAnsi="Consolas" w:cs="Consolas"/>
-          <w:b/>
-          <w:sz w:val="24"/>
-          <w:szCs w:val="24"/>
-          <w:highlight w:val="green"/>
-        </w:rPr>
-        <w:t>Agregar Inventario</w:t>
-      </w:r>
-    </w:p>
-    <w:p>
-      <w:pPr>
-        <w:pStyle w:val="Prrafodelista"/>
-        <w:numPr>
-          <w:ilvl w:val="1"/>
-          <w:numId w:val="2"/>
-        </w:numPr>
-        <w:autoSpaceDE w:val="0"/>
-        <w:autoSpaceDN w:val="0"/>
-        <w:adjustRightInd w:val="0"/>
-        <w:spacing w:after="0" w:line="240" w:lineRule="auto"/>
-        <w:rPr>
-          <w:rFonts w:ascii="Consolas" w:hAnsi="Consolas" w:cs="Consolas"/>
-          <w:b/>
-          <w:sz w:val="24"/>
-          <w:szCs w:val="24"/>
-          <w:highlight w:val="green"/>
-        </w:rPr>
-      </w:pPr>
-      <w:r>
-        <w:rPr>
-          <w:rFonts w:ascii="Consolas" w:hAnsi="Consolas" w:cs="Consolas"/>
-          <w:b/>
-          <w:sz w:val="24"/>
-          <w:szCs w:val="24"/>
-          <w:highlight w:val="green"/>
-        </w:rPr>
-        <w:t>Inventario Eliminar</w:t>
-      </w:r>
-    </w:p>
-    <w:p>
-      <w:pPr>
-        <w:pStyle w:val="Prrafodelista"/>
-        <w:numPr>
-          <w:ilvl w:val="0"/>
-          <w:numId w:val="2"/>
-        </w:numPr>
-        <w:autoSpaceDE w:val="0"/>
-        <w:autoSpaceDN w:val="0"/>
-        <w:adjustRightInd w:val="0"/>
-        <w:spacing w:after="0" w:line="240" w:lineRule="auto"/>
-        <w:rPr>
-          <w:rFonts w:ascii="Consolas" w:hAnsi="Consolas" w:cs="Consolas"/>
-          <w:b/>
-          <w:sz w:val="24"/>
-          <w:szCs w:val="24"/>
-          <w:highlight w:val="yellow"/>
-        </w:rPr>
-      </w:pPr>
-      <w:r>
-        <w:rPr>
-          <w:rFonts w:ascii="Consolas" w:hAnsi="Consolas" w:cs="Consolas"/>
-          <w:b/>
-          <w:sz w:val="24"/>
-          <w:szCs w:val="24"/>
-          <w:highlight w:val="yellow"/>
-        </w:rPr>
-        <w:t>Solicitud reactivar</w:t>
-      </w:r>
-    </w:p>
-    <w:p>
-      <w:pPr>
-        <w:pStyle w:val="Prrafodelista"/>
-        <w:numPr>
-          <w:ilvl w:val="0"/>
-          <w:numId w:val="2"/>
-        </w:numPr>
-        <w:autoSpaceDE w:val="0"/>
-        <w:autoSpaceDN w:val="0"/>
-        <w:adjustRightInd w:val="0"/>
-        <w:spacing w:after="0" w:line="240" w:lineRule="auto"/>
-        <w:rPr>
-          <w:rFonts w:ascii="Consolas" w:hAnsi="Consolas" w:cs="Consolas"/>
-          <w:b/>
-          <w:sz w:val="24"/>
-          <w:szCs w:val="24"/>
-          <w:highlight w:val="yellow"/>
-        </w:rPr>
-      </w:pPr>
-      <w:r>
-        <w:rPr>
-          <w:rFonts w:ascii="Consolas" w:hAnsi="Consolas" w:cs="Consolas"/>
-          <w:b/>
-          <w:sz w:val="24"/>
-          <w:szCs w:val="24"/>
-          <w:highlight w:val="yellow"/>
-        </w:rPr>
-        <w:t>Partida reactivar</w:t>
-      </w:r>
-    </w:p>
-    <w:p>
-      <w:pPr>
-        <w:pStyle w:val="Prrafodelista"/>
-        <w:numPr>
-          <w:ilvl w:val="0"/>
-          <w:numId w:val="2"/>
-        </w:numPr>
-        <w:autoSpaceDE w:val="0"/>
-        <w:autoSpaceDN w:val="0"/>
-        <w:adjustRightInd w:val="0"/>
-        <w:spacing w:after="0" w:line="240" w:lineRule="auto"/>
-        <w:rPr>
-          <w:rFonts w:ascii="Consolas" w:hAnsi="Consolas" w:cs="Consolas"/>
-          <w:b/>
-          <w:sz w:val="24"/>
-          <w:szCs w:val="24"/>
-          <w:highlight w:val="cyan"/>
-        </w:rPr>
-      </w:pPr>
-      <w:r>
-        <w:rPr>
-          <w:rFonts w:ascii="Consolas" w:hAnsi="Consolas" w:cs="Consolas"/>
-          <w:b/>
-          <w:sz w:val="24"/>
-          <w:szCs w:val="24"/>
-          <w:highlight w:val="cyan"/>
-        </w:rPr>
         <w:t>Ahora uso .Tag para los permisos y el idioma, a través de un Diccionario, en donde las claves son “Permisos” e “Idioma”.</w:t>
       </w:r>
     </w:p>
@@ -16408,8 +17890,6 @@
         </w:rPr>
         <w:t>, en store a IdPatente le faltaba un @ adelante.</w:t>
       </w:r>
-      <w:bookmarkStart w:id="0" w:name="_GoBack"/>
-      <w:bookmarkEnd w:id="0"/>
     </w:p>
     <w:p>
       <w:pPr>
@@ -16682,6 +18162,7 @@
           <w:lang w:val="en-US" w:eastAsia="es-AR"/>
         </w:rPr>
       </w:pPr>
+      <w:proofErr w:type="gramStart"/>
       <w:r>
         <w:rPr>
           <w:rFonts w:ascii="inherit" w:eastAsia="Times New Roman" w:hAnsi="inherit" w:cs="Consolas"/>
@@ -16694,6 +18175,7 @@
         </w:rPr>
         <w:t>public</w:t>
       </w:r>
+      <w:proofErr w:type="gramEnd"/>
       <w:r>
         <w:rPr>
           <w:rFonts w:ascii="inherit" w:eastAsia="Times New Roman" w:hAnsi="inherit" w:cs="Consolas"/>
@@ -16846,6 +18328,7 @@
           <w:lang w:val="en-US" w:eastAsia="es-AR"/>
         </w:rPr>
       </w:pPr>
+      <w:proofErr w:type="gramStart"/>
       <w:r>
         <w:rPr>
           <w:rFonts w:ascii="inherit" w:eastAsia="Times New Roman" w:hAnsi="inherit" w:cs="Consolas"/>
@@ -16858,6 +18341,7 @@
         </w:rPr>
         <w:t>protected</w:t>
       </w:r>
+      <w:proofErr w:type="gramEnd"/>
       <w:r>
         <w:rPr>
           <w:rFonts w:ascii="inherit" w:eastAsia="Times New Roman" w:hAnsi="inherit" w:cs="Consolas"/>
@@ -17116,6 +18600,7 @@
         </w:rPr>
         <w:t xml:space="preserve">    </w:t>
       </w:r>
+      <w:proofErr w:type="gramStart"/>
       <w:r>
         <w:rPr>
           <w:rFonts w:ascii="inherit" w:eastAsia="Times New Roman" w:hAnsi="inherit" w:cs="Consolas"/>
@@ -17128,6 +18613,7 @@
         </w:rPr>
         <w:t>if</w:t>
       </w:r>
+      <w:proofErr w:type="gramEnd"/>
       <w:r>
         <w:rPr>
           <w:rFonts w:ascii="inherit" w:eastAsia="Times New Roman" w:hAnsi="inherit" w:cs="Consolas"/>
@@ -17258,6 +18744,7 @@
         </w:rPr>
         <w:t xml:space="preserve">        </w:t>
       </w:r>
+      <w:proofErr w:type="gramStart"/>
       <w:r>
         <w:rPr>
           <w:rFonts w:ascii="inherit" w:eastAsia="Times New Roman" w:hAnsi="inherit" w:cs="Consolas"/>
@@ -17306,6 +18793,7 @@
         </w:rPr>
         <w:t>(</w:t>
       </w:r>
+      <w:proofErr w:type="gramEnd"/>
       <w:r>
         <w:rPr>
           <w:rFonts w:ascii="inherit" w:eastAsia="Times New Roman" w:hAnsi="inherit" w:cs="Consolas"/>
@@ -17504,6 +18992,7 @@
         </w:rPr>
         <w:t xml:space="preserve"> </w:t>
       </w:r>
+      <w:proofErr w:type="gramStart"/>
       <w:r>
         <w:rPr>
           <w:rFonts w:ascii="inherit" w:eastAsia="Times New Roman" w:hAnsi="inherit" w:cs="Consolas"/>
@@ -17528,6 +19017,7 @@
         </w:rPr>
         <w:t>(</w:t>
       </w:r>
+      <w:proofErr w:type="gramEnd"/>
       <w:r>
         <w:rPr>
           <w:rFonts w:ascii="inherit" w:eastAsia="Times New Roman" w:hAnsi="inherit" w:cs="Consolas"/>
@@ -17620,6 +19110,7 @@
           <w:lang w:val="en-US" w:eastAsia="es-AR"/>
         </w:rPr>
       </w:pPr>
+      <w:proofErr w:type="gramStart"/>
       <w:r>
         <w:rPr>
           <w:rFonts w:ascii="inherit" w:eastAsia="Times New Roman" w:hAnsi="inherit" w:cs="Consolas"/>
@@ -17632,6 +19123,7 @@
         </w:rPr>
         <w:t>protected</w:t>
       </w:r>
+      <w:proofErr w:type="gramEnd"/>
       <w:r>
         <w:rPr>
           <w:rFonts w:ascii="inherit" w:eastAsia="Times New Roman" w:hAnsi="inherit" w:cs="Consolas"/>
@@ -17930,8 +19422,18 @@
           <w:szCs w:val="16"/>
           <w:lang w:val="en-US"/>
         </w:rPr>
-        <w:t>O sino::</w:t>
-      </w:r>
+        <w:t>O sino</w:t>
+      </w:r>
+      <w:proofErr w:type="gramStart"/>
+      <w:r>
+        <w:rPr>
+          <w:sz w:val="16"/>
+          <w:szCs w:val="16"/>
+          <w:lang w:val="en-US"/>
+        </w:rPr>
+        <w:t>::</w:t>
+      </w:r>
+      <w:proofErr w:type="gramEnd"/>
     </w:p>
     <w:p>
       <w:pPr>
@@ -17995,6 +19497,7 @@
           <w:lang w:val="en-US" w:eastAsia="es-AR"/>
         </w:rPr>
       </w:pPr>
+      <w:proofErr w:type="gramStart"/>
       <w:r>
         <w:rPr>
           <w:rFonts w:ascii="inherit" w:eastAsia="Times New Roman" w:hAnsi="inherit" w:cs="Consolas"/>
@@ -18007,6 +19510,7 @@
         </w:rPr>
         <w:t>public</w:t>
       </w:r>
+      <w:proofErr w:type="gramEnd"/>
       <w:r>
         <w:rPr>
           <w:rFonts w:ascii="inherit" w:eastAsia="Times New Roman" w:hAnsi="inherit" w:cs="Consolas"/>
@@ -18159,6 +19663,7 @@
           <w:lang w:val="en-US" w:eastAsia="es-AR"/>
         </w:rPr>
       </w:pPr>
+      <w:proofErr w:type="gramStart"/>
     